<commit_message>
Adição de descrição no referencial teórico
</commit_message>
<xml_diff>
--- a/docs/projeto-final/pfc/etanois-pfc.docx
+++ b/docs/projeto-final/pfc/etanois-pfc.docx
@@ -1,6 +1,6 @@
 
 <file path=word/document.xml><?xml version="1.0" encoding="utf-8"?>
-<w:document xmlns:wpc="http://schemas.microsoft.com/office/word/2010/wordprocessingCanvas" xmlns:cx="http://schemas.microsoft.com/office/drawing/2014/chartex" xmlns:cx1="http://schemas.microsoft.com/office/drawing/2015/9/8/chartex" xmlns:cx2="http://schemas.microsoft.com/office/drawing/2015/10/21/chartex" xmlns:cx3="http://schemas.microsoft.com/office/drawing/2016/5/9/chartex" xmlns:cx4="http://schemas.microsoft.com/office/drawing/2016/5/10/chartex" xmlns:cx5="http://schemas.microsoft.com/office/drawing/2016/5/11/chartex" xmlns:cx6="http://schemas.microsoft.com/office/drawing/2016/5/12/chartex" xmlns:cx7="http://schemas.microsoft.com/office/drawing/2016/5/13/chartex" xmlns:cx8="http://schemas.microsoft.com/office/drawing/2016/5/14/chartex" xmlns:mc="http://schemas.openxmlformats.org/markup-compatibility/2006" xmlns:aink="http://schemas.microsoft.com/office/drawing/2016/ink" xmlns:am3d="http://schemas.microsoft.com/office/drawing/2017/model3d" xmlns:o="urn:schemas-microsoft-com:office:office" xmlns:r="http://schemas.openxmlformats.org/officeDocument/2006/relationships" xmlns:m="http://schemas.openxmlformats.org/officeDocument/2006/math" xmlns:v="urn:schemas-microsoft-com:vml" xmlns:wp14="http://schemas.microsoft.com/office/word/2010/wordprocessingDrawing" xmlns:wp="http://schemas.openxmlformats.org/drawingml/2006/wordprocessingDrawing" xmlns:w10="urn:schemas-microsoft-com:office:word" xmlns:w="http://schemas.openxmlformats.org/wordprocessingml/2006/main" xmlns:w14="http://schemas.microsoft.com/office/word/2010/wordml" xmlns:w15="http://schemas.microsoft.com/office/word/2012/wordml" xmlns:w16cex="http://schemas.microsoft.com/office/word/2018/wordml/cex" xmlns:w16cid="http://schemas.microsoft.com/office/word/2016/wordml/cid" xmlns:w16="http://schemas.microsoft.com/office/word/2018/wordml" xmlns:w16se="http://schemas.microsoft.com/office/word/2015/wordml/symex" xmlns:wpg="http://schemas.microsoft.com/office/word/2010/wordprocessingGroup" xmlns:wpi="http://schemas.microsoft.com/office/word/2010/wordprocessingInk" xmlns:wne="http://schemas.microsoft.com/office/word/2006/wordml" xmlns:wps="http://schemas.microsoft.com/office/word/2010/wordprocessingShape" mc:Ignorable="w14 w15 w16se w16cid w16 w16cex wp14">
+<w:document xmlns:wpc="http://schemas.microsoft.com/office/word/2010/wordprocessingCanvas" xmlns:cx="http://schemas.microsoft.com/office/drawing/2014/chartex" xmlns:cx1="http://schemas.microsoft.com/office/drawing/2015/9/8/chartex" xmlns:cx2="http://schemas.microsoft.com/office/drawing/2015/10/21/chartex" xmlns:cx3="http://schemas.microsoft.com/office/drawing/2016/5/9/chartex" xmlns:cx4="http://schemas.microsoft.com/office/drawing/2016/5/10/chartex" xmlns:cx5="http://schemas.microsoft.com/office/drawing/2016/5/11/chartex" xmlns:cx6="http://schemas.microsoft.com/office/drawing/2016/5/12/chartex" xmlns:cx7="http://schemas.microsoft.com/office/drawing/2016/5/13/chartex" xmlns:cx8="http://schemas.microsoft.com/office/drawing/2016/5/14/chartex" xmlns:mc="http://schemas.openxmlformats.org/markup-compatibility/2006" xmlns:aink="http://schemas.microsoft.com/office/drawing/2016/ink" xmlns:am3d="http://schemas.microsoft.com/office/drawing/2017/model3d" xmlns:o="urn:schemas-microsoft-com:office:office" xmlns:r="http://schemas.openxmlformats.org/officeDocument/2006/relationships" xmlns:m="http://schemas.openxmlformats.org/officeDocument/2006/math" xmlns:v="urn:schemas-microsoft-com:vml" xmlns:wp14="http://schemas.microsoft.com/office/word/2010/wordprocessingDrawing" xmlns:wp="http://schemas.openxmlformats.org/drawingml/2006/wordprocessingDrawing" xmlns:w10="urn:schemas-microsoft-com:office:word" xmlns:w="http://schemas.openxmlformats.org/wordprocessingml/2006/main" xmlns:w14="http://schemas.microsoft.com/office/word/2010/wordml" xmlns:w15="http://schemas.microsoft.com/office/word/2012/wordml" xmlns:w16cid="http://schemas.microsoft.com/office/word/2016/wordml/cid" xmlns:w16se="http://schemas.microsoft.com/office/word/2015/wordml/symex" xmlns:wpg="http://schemas.microsoft.com/office/word/2010/wordprocessingGroup" xmlns:wpi="http://schemas.microsoft.com/office/word/2010/wordprocessingInk" xmlns:wne="http://schemas.microsoft.com/office/word/2006/wordml" xmlns:wps="http://schemas.microsoft.com/office/word/2010/wordprocessingShape" mc:Ignorable="w14 w15 w16se w16cid wp14">
   <w:body>
     <w:p>
       <w:pPr>
@@ -7509,153 +7509,444 @@
         <w:rPr>
           <w:i/>
           <w:iCs/>
-          <w:lang w:val="en-US"/>
-        </w:rPr>
-      </w:pPr>
-      <w:r>
-        <w:rPr>
-          <w:lang w:val="en-US"/>
-        </w:rPr>
-        <w:t>A</w:t>
-      </w:r>
-      <w:r>
-        <w:rPr>
-          <w:lang w:val="en-US"/>
-        </w:rPr>
-        <w:t>ds</w:t>
-      </w:r>
-      <w:r>
-        <w:rPr>
-          <w:lang w:val="en-US"/>
-        </w:rPr>
+        </w:rPr>
+      </w:pPr>
+      <w:proofErr w:type="spellStart"/>
+      <w:r>
+        <w:t>Ads</w:t>
+      </w:r>
+      <w:proofErr w:type="spellEnd"/>
+      <w:r>
         <w:t xml:space="preserve"> </w:t>
       </w:r>
       <w:r>
-        <w:rPr>
-          <w:lang w:val="en-US"/>
-        </w:rPr>
         <w:t xml:space="preserve">– </w:t>
       </w:r>
       <w:r>
+        <w:rPr>
+          <w:i/>
+          <w:iCs/>
+        </w:rPr>
+        <w:t xml:space="preserve">Google </w:t>
+      </w:r>
+      <w:proofErr w:type="spellStart"/>
+      <w:r>
+        <w:rPr>
+          <w:i/>
+          <w:iCs/>
+        </w:rPr>
+        <w:t>AdWords</w:t>
+      </w:r>
+      <w:proofErr w:type="spellEnd"/>
+    </w:p>
+    <w:p>
+      <w:pPr>
+        <w:rPr>
+          <w:i/>
+          <w:iCs/>
+        </w:rPr>
+      </w:pPr>
+      <w:r>
+        <w:t xml:space="preserve">API </w:t>
+      </w:r>
+      <w:r>
+        <w:t xml:space="preserve">– </w:t>
+      </w:r>
+      <w:proofErr w:type="spellStart"/>
+      <w:r>
+        <w:rPr>
+          <w:i/>
+          <w:iCs/>
+        </w:rPr>
+        <w:t>Application</w:t>
+      </w:r>
+      <w:proofErr w:type="spellEnd"/>
+      <w:r>
+        <w:rPr>
+          <w:i/>
+          <w:iCs/>
+        </w:rPr>
+        <w:t xml:space="preserve"> </w:t>
+      </w:r>
+      <w:proofErr w:type="spellStart"/>
+      <w:r>
+        <w:rPr>
+          <w:i/>
+          <w:iCs/>
+        </w:rPr>
+        <w:t>Programming</w:t>
+      </w:r>
+      <w:proofErr w:type="spellEnd"/>
+      <w:r>
+        <w:rPr>
+          <w:i/>
+          <w:iCs/>
+        </w:rPr>
+        <w:t xml:space="preserve"> Interface</w:t>
+      </w:r>
+    </w:p>
+    <w:p>
+      <w:pPr>
+        <w:rPr>
+          <w:rFonts w:cs="Times New Roman"/>
+        </w:rPr>
+      </w:pPr>
+      <w:r>
+        <w:rPr>
+          <w:rFonts w:cs="Times New Roman"/>
+        </w:rPr>
+        <w:t>ANFAVEA</w:t>
+      </w:r>
+      <w:r>
+        <w:rPr>
+          <w:rFonts w:cs="Times New Roman"/>
+        </w:rPr>
+        <w:t xml:space="preserve"> </w:t>
+      </w:r>
+      <w:r>
+        <w:rPr>
+          <w:rFonts w:cs="Times New Roman"/>
+        </w:rPr>
+        <w:t>– A</w:t>
+      </w:r>
+      <w:r>
+        <w:rPr>
+          <w:rFonts w:cs="Times New Roman"/>
+        </w:rPr>
+        <w:t>ssociação Nacional de Fabricantes de Veículos Automotores</w:t>
+      </w:r>
+    </w:p>
+    <w:p>
+      <w:r>
+        <w:rPr>
+          <w:rFonts w:cs="Times New Roman"/>
+        </w:rPr>
+        <w:t xml:space="preserve">ANP </w:t>
+      </w:r>
+      <w:r>
+        <w:rPr>
+          <w:rFonts w:cs="Times New Roman"/>
+        </w:rPr>
+        <w:t>– A</w:t>
+      </w:r>
+      <w:r>
+        <w:t>gência Nacional de Petróleo</w:t>
+      </w:r>
+      <w:r>
+        <w:t>, Gás Natural e Biocombustíveis</w:t>
+      </w:r>
+    </w:p>
+    <w:p>
+      <w:pPr>
         <w:rPr>
           <w:i/>
           <w:iCs/>
           <w:lang w:val="en-US"/>
         </w:rPr>
-        <w:t>Google AdWords</w:t>
-      </w:r>
-    </w:p>
-    <w:p>
-      <w:pPr>
+      </w:pPr>
+      <w:r>
+        <w:rPr>
+          <w:lang w:val="en-US"/>
+        </w:rPr>
+        <w:t xml:space="preserve">APT – </w:t>
+      </w:r>
+      <w:proofErr w:type="spellStart"/>
+      <w:r>
         <w:rPr>
           <w:i/>
           <w:iCs/>
           <w:lang w:val="en-US"/>
         </w:rPr>
-      </w:pPr>
-      <w:r>
-        <w:rPr>
-          <w:lang w:val="en-US"/>
-        </w:rPr>
-        <w:t xml:space="preserve">API </w:t>
-      </w:r>
-      <w:r>
-        <w:rPr>
-          <w:lang w:val="en-US"/>
-        </w:rPr>
-        <w:t xml:space="preserve">– </w:t>
-      </w:r>
+        <w:t>Assimetric</w:t>
+      </w:r>
+      <w:proofErr w:type="spellEnd"/>
       <w:r>
         <w:rPr>
           <w:i/>
           <w:iCs/>
           <w:lang w:val="en-US"/>
         </w:rPr>
-        <w:t>Application Programming Interface</w:t>
-      </w:r>
-    </w:p>
-    <w:p>
-      <w:pPr>
-        <w:rPr>
-          <w:rFonts w:cs="Times New Roman"/>
-        </w:rPr>
-      </w:pPr>
-      <w:r>
-        <w:rPr>
-          <w:rFonts w:cs="Times New Roman"/>
-        </w:rPr>
-        <w:t>ANFAVEA</w:t>
-      </w:r>
-      <w:r>
-        <w:rPr>
-          <w:rFonts w:cs="Times New Roman"/>
-        </w:rPr>
-        <w:t xml:space="preserve"> </w:t>
-      </w:r>
-      <w:r>
-        <w:rPr>
-          <w:rFonts w:cs="Times New Roman"/>
-        </w:rPr>
-        <w:t>– A</w:t>
-      </w:r>
-      <w:r>
-        <w:rPr>
-          <w:rFonts w:cs="Times New Roman"/>
-        </w:rPr>
-        <w:t>ssociação Nacional de Fabricantes de Veículos Automotores</w:t>
-      </w:r>
-    </w:p>
-    <w:p>
-      <w:r>
-        <w:rPr>
-          <w:rFonts w:cs="Times New Roman"/>
-        </w:rPr>
-        <w:t xml:space="preserve">ANP </w:t>
-      </w:r>
-      <w:r>
-        <w:rPr>
-          <w:rFonts w:cs="Times New Roman"/>
-        </w:rPr>
-        <w:t>– A</w:t>
-      </w:r>
-      <w:r>
-        <w:t>gência Nacional de Petróleo</w:t>
-      </w:r>
-      <w:r>
-        <w:t>, Gás Natural e Biocombustíveis</w:t>
-      </w:r>
-    </w:p>
-    <w:p>
-      <w:pPr>
+        <w:t xml:space="preserve"> Price Transmission</w:t>
+      </w:r>
+    </w:p>
+    <w:p>
+      <w:pPr>
+        <w:rPr>
+          <w:lang w:val="en-US"/>
+        </w:rPr>
+      </w:pPr>
+      <w:r>
+        <w:rPr>
+          <w:lang w:val="en-US"/>
+        </w:rPr>
+        <w:t xml:space="preserve">AWS </w:t>
+      </w:r>
+      <w:r>
+        <w:rPr>
+          <w:lang w:val="en-US"/>
+        </w:rPr>
+        <w:t xml:space="preserve">– </w:t>
+      </w:r>
+      <w:r>
         <w:rPr>
           <w:i/>
           <w:iCs/>
           <w:lang w:val="en-US"/>
         </w:rPr>
-      </w:pPr>
-      <w:r>
-        <w:rPr>
-          <w:lang w:val="en-US"/>
-        </w:rPr>
-        <w:t xml:space="preserve">APT – </w:t>
-      </w:r>
-      <w:proofErr w:type="spellStart"/>
+        <w:t>A</w:t>
+      </w:r>
       <w:r>
         <w:rPr>
           <w:i/>
           <w:iCs/>
           <w:lang w:val="en-US"/>
         </w:rPr>
-        <w:t>Assimetric</w:t>
+        <w:t>mazon Web Services</w:t>
+      </w:r>
+    </w:p>
+    <w:p>
+      <w:r>
+        <w:t xml:space="preserve">BR – </w:t>
+      </w:r>
+      <w:r>
+        <w:t>Petrobras Distribuidora</w:t>
+      </w:r>
+    </w:p>
+    <w:p>
+      <w:proofErr w:type="spellStart"/>
+      <w:r>
+        <w:t>Cade</w:t>
       </w:r>
       <w:proofErr w:type="spellEnd"/>
+      <w:r>
+        <w:t xml:space="preserve"> </w:t>
+      </w:r>
+      <w:r>
+        <w:t>– C</w:t>
+      </w:r>
+      <w:r>
+        <w:t>onselho Administrativo de Defesa Econômica</w:t>
+      </w:r>
+    </w:p>
+    <w:p>
+      <w:r>
+        <w:t xml:space="preserve">CASE </w:t>
+      </w:r>
+      <w:r>
+        <w:t xml:space="preserve">– </w:t>
+      </w:r>
+      <w:r>
+        <w:rPr>
+          <w:i/>
+          <w:iCs/>
+        </w:rPr>
+        <w:t>C</w:t>
+      </w:r>
+      <w:r>
+        <w:rPr>
+          <w:i/>
+          <w:iCs/>
+        </w:rPr>
+        <w:t>omputer-</w:t>
+      </w:r>
+      <w:proofErr w:type="spellStart"/>
+      <w:r>
+        <w:rPr>
+          <w:i/>
+          <w:iCs/>
+        </w:rPr>
+        <w:t>Aided</w:t>
+      </w:r>
+      <w:proofErr w:type="spellEnd"/>
+      <w:r>
+        <w:rPr>
+          <w:i/>
+          <w:iCs/>
+        </w:rPr>
+        <w:t xml:space="preserve"> Software </w:t>
+      </w:r>
+      <w:proofErr w:type="spellStart"/>
+      <w:r>
+        <w:rPr>
+          <w:i/>
+          <w:iCs/>
+        </w:rPr>
+        <w:t>Engineering</w:t>
+      </w:r>
+      <w:proofErr w:type="spellEnd"/>
+    </w:p>
+    <w:p>
+      <w:pPr>
+        <w:rPr>
+          <w:rFonts w:cs="Times New Roman"/>
+        </w:rPr>
+      </w:pPr>
+      <w:r>
+        <w:rPr>
+          <w:rFonts w:cs="Times New Roman"/>
+        </w:rPr>
+        <w:t xml:space="preserve">CENAL </w:t>
+      </w:r>
+      <w:r>
+        <w:rPr>
+          <w:rFonts w:cs="Times New Roman"/>
+        </w:rPr>
+        <w:t>– C</w:t>
+      </w:r>
+      <w:r>
+        <w:rPr>
+          <w:rFonts w:cs="Times New Roman"/>
+        </w:rPr>
+        <w:t>omissão Executiva Nacional do Álcool</w:t>
+      </w:r>
+    </w:p>
+    <w:p>
+      <w:r>
+        <w:t>CEP – Código de Endereço Postal</w:t>
+      </w:r>
+    </w:p>
+    <w:p>
+      <w:r>
+        <w:rPr>
+          <w:rFonts w:cs="Times New Roman"/>
+        </w:rPr>
+        <w:t xml:space="preserve">CIMA </w:t>
+      </w:r>
+      <w:r>
+        <w:rPr>
+          <w:rFonts w:cs="Times New Roman"/>
+        </w:rPr>
+        <w:t>– C</w:t>
+      </w:r>
+      <w:r>
+        <w:rPr>
+          <w:rFonts w:cs="Times New Roman"/>
+        </w:rPr>
+        <w:t>onselho Interministerial do Açúcar e do Álcool</w:t>
+      </w:r>
+    </w:p>
+    <w:p>
+      <w:pPr>
+        <w:rPr>
+          <w:rFonts w:cs="Times New Roman"/>
+        </w:rPr>
+      </w:pPr>
+      <w:r>
+        <w:rPr>
+          <w:rFonts w:cs="Times New Roman"/>
+        </w:rPr>
+        <w:t xml:space="preserve">CNAL </w:t>
+      </w:r>
+      <w:r>
+        <w:rPr>
+          <w:rFonts w:cs="Times New Roman"/>
+        </w:rPr>
+        <w:t>– Co</w:t>
+      </w:r>
+      <w:r>
+        <w:rPr>
+          <w:rFonts w:cs="Times New Roman"/>
+        </w:rPr>
+        <w:t>nselho Nacional do Álcool</w:t>
+      </w:r>
+    </w:p>
+    <w:p>
+      <w:pPr>
+        <w:rPr>
+          <w:rFonts w:cs="Times New Roman"/>
+        </w:rPr>
+      </w:pPr>
+      <w:r>
+        <w:rPr>
+          <w:rFonts w:cs="Times New Roman"/>
+        </w:rPr>
+        <w:t>CNPJ – Cadastro Nacional de Pessoa Jurídica</w:t>
+      </w:r>
+    </w:p>
+    <w:p>
+      <w:r>
+        <w:rPr>
+          <w:rFonts w:cs="Times New Roman"/>
+        </w:rPr>
+        <w:t>CPF – Cadastro de Pessoa Física</w:t>
+      </w:r>
+    </w:p>
+    <w:p>
+      <w:r>
+        <w:t xml:space="preserve">CVV – </w:t>
+      </w:r>
+      <w:proofErr w:type="spellStart"/>
+      <w:r>
+        <w:rPr>
+          <w:i/>
+          <w:iCs/>
+        </w:rPr>
+        <w:t>Card</w:t>
+      </w:r>
+      <w:proofErr w:type="spellEnd"/>
+      <w:r>
+        <w:rPr>
+          <w:i/>
+          <w:iCs/>
+        </w:rPr>
+        <w:t xml:space="preserve"> </w:t>
+      </w:r>
+      <w:proofErr w:type="spellStart"/>
+      <w:r>
+        <w:rPr>
+          <w:i/>
+          <w:iCs/>
+        </w:rPr>
+        <w:t>Verification</w:t>
+      </w:r>
+      <w:proofErr w:type="spellEnd"/>
+      <w:r>
+        <w:rPr>
+          <w:i/>
+          <w:iCs/>
+        </w:rPr>
+        <w:t xml:space="preserve"> </w:t>
+      </w:r>
+      <w:proofErr w:type="spellStart"/>
+      <w:r>
+        <w:rPr>
+          <w:i/>
+          <w:iCs/>
+        </w:rPr>
+        <w:t>Value</w:t>
+      </w:r>
+      <w:proofErr w:type="spellEnd"/>
+    </w:p>
+    <w:p>
+      <w:r>
+        <w:t xml:space="preserve">FAI – </w:t>
+      </w:r>
+      <w:r>
+        <w:t xml:space="preserve">FAI - </w:t>
+      </w:r>
+      <w:r>
+        <w:t>Centro de Ensino Superior em Gestão, Tecnologia e Educação</w:t>
+      </w:r>
+    </w:p>
+    <w:p>
+      <w:pPr>
+        <w:rPr>
+          <w:lang w:val="en-US"/>
+        </w:rPr>
+      </w:pPr>
+      <w:r>
+        <w:rPr>
+          <w:lang w:val="en-US"/>
+        </w:rPr>
+        <w:t xml:space="preserve">GPS – </w:t>
+      </w:r>
       <w:r>
         <w:rPr>
           <w:i/>
           <w:iCs/>
           <w:lang w:val="en-US"/>
         </w:rPr>
-        <w:t xml:space="preserve"> Price Transmission</w:t>
+        <w:t>Global Positioning System</w:t>
       </w:r>
     </w:p>
     <w:p>
@@ -7668,21 +7959,44 @@
         <w:rPr>
           <w:lang w:val="en-US"/>
         </w:rPr>
-        <w:t xml:space="preserve">AWS </w:t>
-      </w:r>
+        <w:t xml:space="preserve">GNV – </w:t>
+      </w:r>
+      <w:proofErr w:type="spellStart"/>
       <w:r>
         <w:rPr>
           <w:lang w:val="en-US"/>
         </w:rPr>
-        <w:t xml:space="preserve">– </w:t>
-      </w:r>
-      <w:r>
+        <w:t>Gás</w:t>
+      </w:r>
+      <w:proofErr w:type="spellEnd"/>
+      <w:r>
+        <w:rPr>
+          <w:lang w:val="en-US"/>
+        </w:rPr>
+        <w:t xml:space="preserve"> Natural </w:t>
+      </w:r>
+      <w:proofErr w:type="spellStart"/>
+      <w:r>
+        <w:rPr>
+          <w:lang w:val="en-US"/>
+        </w:rPr>
+        <w:t>Veicular</w:t>
+      </w:r>
+      <w:proofErr w:type="spellEnd"/>
+    </w:p>
+    <w:p>
+      <w:pPr>
         <w:rPr>
           <w:i/>
           <w:iCs/>
           <w:lang w:val="en-US"/>
         </w:rPr>
-        <w:t>A</w:t>
+      </w:pPr>
+      <w:r>
+        <w:rPr>
+          <w:lang w:val="en-US"/>
+        </w:rPr>
+        <w:t xml:space="preserve">HD – </w:t>
       </w:r>
       <w:r>
         <w:rPr>
@@ -7690,321 +8004,37 @@
           <w:iCs/>
           <w:lang w:val="en-US"/>
         </w:rPr>
-        <w:t>mazon Web Services</w:t>
-      </w:r>
-    </w:p>
-    <w:p>
-      <w:pPr>
-        <w:rPr>
-          <w:lang w:val="en-US"/>
-        </w:rPr>
-      </w:pPr>
-      <w:r>
-        <w:rPr>
-          <w:lang w:val="en-US"/>
-        </w:rPr>
-        <w:t xml:space="preserve">BR – </w:t>
-      </w:r>
-      <w:r>
-        <w:rPr>
-          <w:lang w:val="en-US"/>
-        </w:rPr>
-        <w:t xml:space="preserve">Petrobras </w:t>
-      </w:r>
-      <w:proofErr w:type="spellStart"/>
-      <w:r>
-        <w:rPr>
-          <w:lang w:val="en-US"/>
-        </w:rPr>
-        <w:t>Distribuidora</w:t>
-      </w:r>
-      <w:proofErr w:type="spellEnd"/>
-    </w:p>
-    <w:p>
-      <w:proofErr w:type="spellStart"/>
-      <w:r>
-        <w:t>Cade</w:t>
-      </w:r>
-      <w:proofErr w:type="spellEnd"/>
-      <w:r>
-        <w:t xml:space="preserve"> </w:t>
-      </w:r>
-      <w:r>
-        <w:t>– C</w:t>
-      </w:r>
-      <w:r>
-        <w:t>onselho Administrativo de Defesa Econômica</w:t>
-      </w:r>
-    </w:p>
-    <w:p>
-      <w:r>
-        <w:t xml:space="preserve">CASE </w:t>
-      </w:r>
-      <w:r>
-        <w:t xml:space="preserve">– </w:t>
-      </w:r>
-      <w:r>
-        <w:rPr>
-          <w:i/>
-          <w:iCs/>
-        </w:rPr>
-        <w:t>C</w:t>
-      </w:r>
-      <w:r>
-        <w:rPr>
-          <w:i/>
-          <w:iCs/>
-        </w:rPr>
-        <w:t>omputer-</w:t>
-      </w:r>
-      <w:proofErr w:type="spellStart"/>
-      <w:r>
-        <w:rPr>
-          <w:i/>
-          <w:iCs/>
-        </w:rPr>
-        <w:t>Aided</w:t>
-      </w:r>
-      <w:proofErr w:type="spellEnd"/>
-      <w:r>
-        <w:rPr>
-          <w:i/>
-          <w:iCs/>
-        </w:rPr>
-        <w:t xml:space="preserve"> Software </w:t>
-      </w:r>
-      <w:proofErr w:type="spellStart"/>
-      <w:r>
-        <w:rPr>
-          <w:i/>
-          <w:iCs/>
-        </w:rPr>
-        <w:t>Engineering</w:t>
-      </w:r>
-      <w:proofErr w:type="spellEnd"/>
-    </w:p>
-    <w:p>
-      <w:pPr>
-        <w:rPr>
-          <w:rFonts w:cs="Times New Roman"/>
-        </w:rPr>
-      </w:pPr>
-      <w:r>
-        <w:rPr>
-          <w:rFonts w:cs="Times New Roman"/>
-        </w:rPr>
-        <w:t xml:space="preserve">CENAL </w:t>
-      </w:r>
-      <w:r>
-        <w:rPr>
-          <w:rFonts w:cs="Times New Roman"/>
-        </w:rPr>
-        <w:t>– C</w:t>
-      </w:r>
-      <w:r>
-        <w:rPr>
-          <w:rFonts w:cs="Times New Roman"/>
-        </w:rPr>
-        <w:t>omissão Executiva Nacional do Álcool</w:t>
-      </w:r>
-    </w:p>
-    <w:p>
-      <w:r>
-        <w:t>CEP – Código de Endereço Postal</w:t>
-      </w:r>
-    </w:p>
-    <w:p>
-      <w:r>
-        <w:rPr>
-          <w:rFonts w:cs="Times New Roman"/>
-        </w:rPr>
-        <w:t xml:space="preserve">CIMA </w:t>
-      </w:r>
-      <w:r>
-        <w:rPr>
-          <w:rFonts w:cs="Times New Roman"/>
-        </w:rPr>
-        <w:t>– C</w:t>
-      </w:r>
-      <w:r>
-        <w:rPr>
-          <w:rFonts w:cs="Times New Roman"/>
-        </w:rPr>
-        <w:t>onselho Interministerial do Açúcar e do Álcool</w:t>
-      </w:r>
-    </w:p>
-    <w:p>
-      <w:pPr>
-        <w:rPr>
-          <w:rFonts w:cs="Times New Roman"/>
-        </w:rPr>
-      </w:pPr>
-      <w:r>
-        <w:rPr>
-          <w:rFonts w:cs="Times New Roman"/>
-        </w:rPr>
-        <w:t xml:space="preserve">CNAL </w:t>
-      </w:r>
-      <w:r>
-        <w:rPr>
-          <w:rFonts w:cs="Times New Roman"/>
-        </w:rPr>
-        <w:t>– Co</w:t>
-      </w:r>
-      <w:r>
-        <w:rPr>
-          <w:rFonts w:cs="Times New Roman"/>
-        </w:rPr>
-        <w:t>nselho Nacional do Álcool</w:t>
-      </w:r>
-    </w:p>
-    <w:p>
-      <w:pPr>
-        <w:rPr>
-          <w:rFonts w:cs="Times New Roman"/>
-        </w:rPr>
-      </w:pPr>
-      <w:r>
-        <w:rPr>
-          <w:rFonts w:cs="Times New Roman"/>
-        </w:rPr>
-        <w:t>CNPJ – Cadastro Nacional de Pessoa Jurídica</w:t>
-      </w:r>
-    </w:p>
-    <w:p>
-      <w:r>
-        <w:rPr>
-          <w:rFonts w:cs="Times New Roman"/>
-        </w:rPr>
-        <w:t>CPF – Cadastro de Pessoa Física</w:t>
-      </w:r>
-    </w:p>
-    <w:p>
-      <w:r>
-        <w:t xml:space="preserve">CVV – </w:t>
-      </w:r>
-      <w:proofErr w:type="spellStart"/>
-      <w:r>
-        <w:rPr>
-          <w:i/>
-          <w:iCs/>
-        </w:rPr>
-        <w:t>Card</w:t>
-      </w:r>
-      <w:proofErr w:type="spellEnd"/>
-      <w:r>
-        <w:rPr>
-          <w:i/>
-          <w:iCs/>
-        </w:rPr>
-        <w:t xml:space="preserve"> </w:t>
-      </w:r>
-      <w:proofErr w:type="spellStart"/>
-      <w:r>
-        <w:rPr>
-          <w:i/>
-          <w:iCs/>
-        </w:rPr>
-        <w:t>Verification</w:t>
-      </w:r>
-      <w:proofErr w:type="spellEnd"/>
-      <w:r>
-        <w:rPr>
-          <w:i/>
-          <w:iCs/>
-        </w:rPr>
-        <w:t xml:space="preserve"> </w:t>
-      </w:r>
-      <w:proofErr w:type="spellStart"/>
-      <w:r>
-        <w:rPr>
-          <w:i/>
-          <w:iCs/>
-        </w:rPr>
-        <w:t>Value</w:t>
-      </w:r>
-      <w:proofErr w:type="spellEnd"/>
-    </w:p>
-    <w:p>
-      <w:r>
-        <w:t xml:space="preserve">FAI – </w:t>
-      </w:r>
-      <w:r>
-        <w:t xml:space="preserve">FAI - </w:t>
-      </w:r>
-      <w:r>
-        <w:t>Centro de Ensino Superior em Gestão, Tecnologia e Educação</w:t>
-      </w:r>
-    </w:p>
-    <w:p>
-      <w:pPr>
-        <w:rPr>
-          <w:lang w:val="en-US"/>
-        </w:rPr>
-      </w:pPr>
-      <w:r>
-        <w:rPr>
-          <w:lang w:val="en-US"/>
-        </w:rPr>
-        <w:t xml:space="preserve">GPS – </w:t>
-      </w:r>
-      <w:r>
+        <w:t>Hard Disk</w:t>
+      </w:r>
+    </w:p>
+    <w:p>
+      <w:pPr>
         <w:rPr>
           <w:i/>
           <w:iCs/>
           <w:lang w:val="en-US"/>
         </w:rPr>
-        <w:t>Global Positioning System</w:t>
-      </w:r>
-    </w:p>
-    <w:p>
-      <w:pPr>
+      </w:pPr>
+      <w:r>
         <w:rPr>
           <w:lang w:val="en-US"/>
         </w:rPr>
-      </w:pPr>
+        <w:lastRenderedPageBreak/>
+        <w:t xml:space="preserve">HTML </w:t>
+      </w:r>
       <w:r>
         <w:rPr>
           <w:lang w:val="en-US"/>
         </w:rPr>
-        <w:t xml:space="preserve">GNV – </w:t>
-      </w:r>
-      <w:proofErr w:type="spellStart"/>
-      <w:r>
-        <w:rPr>
-          <w:lang w:val="en-US"/>
-        </w:rPr>
-        <w:t>Gás</w:t>
-      </w:r>
-      <w:proofErr w:type="spellEnd"/>
-      <w:r>
-        <w:rPr>
-          <w:lang w:val="en-US"/>
-        </w:rPr>
-        <w:t xml:space="preserve"> Natural </w:t>
-      </w:r>
-      <w:proofErr w:type="spellStart"/>
-      <w:r>
-        <w:rPr>
-          <w:lang w:val="en-US"/>
-        </w:rPr>
-        <w:t>Veicular</w:t>
-      </w:r>
-      <w:proofErr w:type="spellEnd"/>
-    </w:p>
-    <w:p>
-      <w:pPr>
+        <w:t xml:space="preserve">– </w:t>
+      </w:r>
+      <w:r>
         <w:rPr>
           <w:i/>
           <w:iCs/>
           <w:lang w:val="en-US"/>
         </w:rPr>
-      </w:pPr>
-      <w:r>
-        <w:rPr>
-          <w:lang w:val="en-US"/>
-        </w:rPr>
-        <w:t xml:space="preserve">HD – </w:t>
+        <w:t>H</w:t>
       </w:r>
       <w:r>
         <w:rPr>
@@ -8012,29 +8042,15 @@
           <w:iCs/>
           <w:lang w:val="en-US"/>
         </w:rPr>
-        <w:t>Hard Disk</w:t>
-      </w:r>
-    </w:p>
-    <w:p>
-      <w:pPr>
+        <w:t>yper</w:t>
+      </w:r>
+      <w:r>
         <w:rPr>
           <w:i/>
           <w:iCs/>
           <w:lang w:val="en-US"/>
         </w:rPr>
-      </w:pPr>
-      <w:r>
-        <w:rPr>
-          <w:lang w:val="en-US"/>
-        </w:rPr>
-        <w:lastRenderedPageBreak/>
-        <w:t xml:space="preserve">HTML </w:t>
-      </w:r>
-      <w:r>
-        <w:rPr>
-          <w:lang w:val="en-US"/>
-        </w:rPr>
-        <w:t xml:space="preserve">– </w:t>
+        <w:t>t</w:t>
       </w:r>
       <w:r>
         <w:rPr>
@@ -8042,77 +8058,46 @@
           <w:iCs/>
           <w:lang w:val="en-US"/>
         </w:rPr>
-        <w:t>H</w:t>
-      </w:r>
-      <w:r>
+        <w:t>ext Markup Language</w:t>
+      </w:r>
+    </w:p>
+    <w:p>
+      <w:pPr>
         <w:rPr>
           <w:i/>
           <w:iCs/>
           <w:lang w:val="en-US"/>
         </w:rPr>
-        <w:t>yper</w:t>
-      </w:r>
+      </w:pPr>
+      <w:r>
+        <w:rPr>
+          <w:lang w:val="en-US"/>
+        </w:rPr>
+        <w:t xml:space="preserve">iOS </w:t>
+      </w:r>
+      <w:r>
+        <w:rPr>
+          <w:lang w:val="en-US"/>
+        </w:rPr>
+        <w:t xml:space="preserve">– </w:t>
+      </w:r>
+      <w:proofErr w:type="spellStart"/>
       <w:r>
         <w:rPr>
           <w:i/>
           <w:iCs/>
           <w:lang w:val="en-US"/>
         </w:rPr>
-        <w:t>t</w:t>
-      </w:r>
+        <w:t>Iphone</w:t>
+      </w:r>
+      <w:proofErr w:type="spellEnd"/>
       <w:r>
         <w:rPr>
           <w:i/>
           <w:iCs/>
           <w:lang w:val="en-US"/>
         </w:rPr>
-        <w:t>ext Markup Language</w:t>
-      </w:r>
-    </w:p>
-    <w:p>
-      <w:pPr>
-        <w:rPr>
-          <w:i/>
-          <w:iCs/>
-        </w:rPr>
-      </w:pPr>
-      <w:r>
-        <w:t xml:space="preserve">iOS </w:t>
-      </w:r>
-      <w:r>
-        <w:t xml:space="preserve">– </w:t>
-      </w:r>
-      <w:proofErr w:type="spellStart"/>
-      <w:r>
-        <w:rPr>
-          <w:i/>
-          <w:iCs/>
-        </w:rPr>
-        <w:t>Iphone</w:t>
-      </w:r>
-      <w:proofErr w:type="spellEnd"/>
-      <w:r>
-        <w:rPr>
-          <w:i/>
-          <w:iCs/>
-        </w:rPr>
-        <w:t xml:space="preserve"> </w:t>
-      </w:r>
-      <w:proofErr w:type="spellStart"/>
-      <w:r>
-        <w:rPr>
-          <w:i/>
-          <w:iCs/>
-        </w:rPr>
-        <w:t>Operation</w:t>
-      </w:r>
-      <w:proofErr w:type="spellEnd"/>
-      <w:r>
-        <w:rPr>
-          <w:i/>
-          <w:iCs/>
-        </w:rPr>
-        <w:t xml:space="preserve"> System</w:t>
+        <w:t xml:space="preserve"> Operation System</w:t>
       </w:r>
     </w:p>
     <w:p>
@@ -10647,15 +10632,91 @@
     <w:p>
       <w:pPr>
         <w:rPr>
+          <w:iCs/>
+        </w:rPr>
+      </w:pPr>
+      <w:r>
+        <w:t xml:space="preserve">Nesse capítulo será apresentado o estudo feito sobre o mercado de combustível no Brasil, descrevendo sobre a assimetria nos preços, a história do biocombustível e a relação com as vendas dos carros </w:t>
+      </w:r>
+      <w:proofErr w:type="spellStart"/>
+      <w:r>
+        <w:rPr>
+          <w:i/>
+        </w:rPr>
+        <w:t>fuel</w:t>
+      </w:r>
+      <w:proofErr w:type="spellEnd"/>
+      <w:r>
+        <w:rPr>
+          <w:i/>
+        </w:rPr>
+        <w:t xml:space="preserve"> flex</w:t>
+      </w:r>
+      <w:r>
+        <w:rPr>
+          <w:i/>
+        </w:rPr>
+        <w:t>.</w:t>
+      </w:r>
+    </w:p>
+    <w:p>
+      <w:pPr>
+        <w:pStyle w:val="Ttulo2"/>
+      </w:pPr>
+      <w:r>
+        <w:t xml:space="preserve">2.1 </w:t>
+      </w:r>
+      <w:r>
+        <w:t>MERCADO DE COMBUSTÍVEIS NO BRASIL</w:t>
+      </w:r>
+    </w:p>
+    <w:p>
+      <w:pPr>
+        <w:jc w:val="left"/>
+        <w:rPr>
           <w:color w:val="FF0000"/>
         </w:rPr>
       </w:pPr>
+      <w:hyperlink r:id="rId10" w:history="1">
+        <w:r>
+          <w:rPr>
+            <w:rStyle w:val="Hyperlink"/>
+          </w:rPr>
+          <w:t>https://petrobras.com.br/pt/produtos-e-servicos/precos-de-venda-as-distribuidoras/</w:t>
+        </w:r>
+      </w:hyperlink>
+    </w:p>
+    <w:p>
+      <w:pPr>
+        <w:jc w:val="left"/>
+      </w:pPr>
       <w:r>
         <w:rPr>
           <w:color w:val="FF0000"/>
         </w:rPr>
-        <w:t>Apresentar o capítulo antes de iniciar as seções.</w:t>
-      </w:r>
+        <w:t xml:space="preserve"> </w:t>
+      </w:r>
+      <w:hyperlink r:id="rId11" w:history="1">
+        <w:r>
+          <w:rPr>
+            <w:rStyle w:val="Hyperlink"/>
+          </w:rPr>
+          <w:t>https://petrobras.com.br/pt/produtos-e-servicos/precos-de-venda-as-distribuidoras/gasolina-e-diesel/</w:t>
+        </w:r>
+      </w:hyperlink>
+    </w:p>
+    <w:p>
+      <w:pPr>
+        <w:jc w:val="left"/>
+      </w:pPr>
+      <w:hyperlink r:id="rId12" w:history="1">
+        <w:r>
+          <w:rPr>
+            <w:rStyle w:val="Hyperlink"/>
+          </w:rPr>
+          <w:t>https://www.sebrae.com.br/sites/PortalSebrae/ideias/como-montar-um-posto-de-combustivel,aae87a51b9105410VgnVCM1000003b74010aRCRD</w:t>
+        </w:r>
+      </w:hyperlink>
     </w:p>
     <w:p>
       <w:pPr>
@@ -10666,85 +10727,17 @@
     </w:p>
     <w:p>
       <w:pPr>
-        <w:rPr>
-          <w:color w:val="FF0000"/>
-        </w:rPr>
-      </w:pPr>
-      <w:r>
-        <w:rPr>
-          <w:color w:val="FF0000"/>
-        </w:rPr>
-        <w:t xml:space="preserve">2.1 </w:t>
-      </w:r>
-      <w:r>
-        <w:rPr>
-          <w:color w:val="FF0000"/>
-        </w:rPr>
-        <w:t>MERCADO DE COMBUSTÍVEIS NO BRASIL</w:t>
-      </w:r>
-    </w:p>
-    <w:p>
-      <w:pPr>
-        <w:jc w:val="left"/>
-        <w:rPr>
-          <w:color w:val="FF0000"/>
-        </w:rPr>
-      </w:pPr>
-      <w:hyperlink r:id="rId10" w:history="1">
-        <w:r>
-          <w:rPr>
-            <w:rStyle w:val="Hyperlink"/>
-          </w:rPr>
-          <w:t>https://petrobras.com.br/pt/produtos-e-servicos/precos-de-venda-as-distribuidoras/</w:t>
-        </w:r>
-      </w:hyperlink>
-    </w:p>
-    <w:p>
-      <w:pPr>
-        <w:jc w:val="left"/>
-      </w:pPr>
-      <w:r>
-        <w:rPr>
-          <w:color w:val="FF0000"/>
-        </w:rPr>
+        <w:pStyle w:val="Ttulo2"/>
+      </w:pPr>
+      <w:bookmarkStart w:id="2" w:name="_Toc37085555"/>
+      <w:r>
+        <w:t>2.</w:t>
+      </w:r>
+      <w:r>
+        <w:t>2</w:t>
+      </w:r>
+      <w:r>
         <w:t xml:space="preserve"> </w:t>
-      </w:r>
-      <w:hyperlink r:id="rId11" w:history="1">
-        <w:r>
-          <w:rPr>
-            <w:rStyle w:val="Hyperlink"/>
-          </w:rPr>
-          <w:t>https://petrobras.com.br/pt/produtos-e-servicos/precos-de-venda-as-distribuidoras/gasolina-e-diesel/</w:t>
-        </w:r>
-      </w:hyperlink>
-    </w:p>
-    <w:p>
-      <w:pPr>
-        <w:jc w:val="left"/>
-      </w:pPr>
-      <w:hyperlink r:id="rId12" w:history="1">
-        <w:r>
-          <w:rPr>
-            <w:rStyle w:val="Hyperlink"/>
-          </w:rPr>
-          <w:t>https://www.sebrae.com.br/sites/PortalSebrae/ideias/como-montar-um-posto-de-combustivel,aae87a51b9105410VgnVCM1000003b74010aRCRD</w:t>
-        </w:r>
-      </w:hyperlink>
-    </w:p>
-    <w:p>
-      <w:pPr>
-        <w:rPr>
-          <w:color w:val="FF0000"/>
-        </w:rPr>
-      </w:pPr>
-    </w:p>
-    <w:p>
-      <w:pPr>
-        <w:pStyle w:val="Ttulo2"/>
-      </w:pPr>
-      <w:bookmarkStart w:id="2" w:name="_Toc37085555"/>
-      <w:r>
-        <w:t xml:space="preserve">2.1 </w:t>
       </w:r>
       <w:r>
         <w:t>TRANSMISSÃO ASSIMÉTRICA DOS PREÇOS</w:t>
@@ -11295,7 +11288,10 @@
       </w:pPr>
       <w:bookmarkStart w:id="3" w:name="_Toc37085556"/>
       <w:r>
-        <w:t>2.2</w:t>
+        <w:t>2.</w:t>
+      </w:r>
+      <w:r>
+        <w:t>3</w:t>
       </w:r>
       <w:r>
         <w:t xml:space="preserve"> O </w:t>
@@ -11498,7 +11494,19 @@
           <w:b/>
         </w:rPr>
         <w:lastRenderedPageBreak/>
-        <w:t xml:space="preserve">2.2.1 </w:t>
+        <w:t>2.</w:t>
+      </w:r>
+      <w:r>
+        <w:rPr>
+          <w:b/>
+        </w:rPr>
+        <w:t>3</w:t>
+      </w:r>
+      <w:r>
+        <w:rPr>
+          <w:b/>
+        </w:rPr>
+        <w:t xml:space="preserve">.1 </w:t>
       </w:r>
       <w:r>
         <w:rPr>
@@ -14244,14 +14252,27 @@
       <w:r>
         <w:t xml:space="preserve">FIGURA </w:t>
       </w:r>
-      <w:fldSimple w:instr=" SEQ Figura \* ARABIC ">
-        <w:r>
-          <w:rPr>
-            <w:noProof/>
-          </w:rPr>
-          <w:t>1</w:t>
-        </w:r>
-      </w:fldSimple>
+      <w:r>
+        <w:fldChar w:fldCharType="begin"/>
+      </w:r>
+      <w:r>
+        <w:instrText xml:space="preserve"> SEQ Figura \* ARABIC </w:instrText>
+      </w:r>
+      <w:r>
+        <w:fldChar w:fldCharType="separate"/>
+      </w:r>
+      <w:r>
+        <w:rPr>
+          <w:noProof/>
+        </w:rPr>
+        <w:t>1</w:t>
+      </w:r>
+      <w:r>
+        <w:rPr>
+          <w:noProof/>
+        </w:rPr>
+        <w:fldChar w:fldCharType="end"/>
+      </w:r>
       <w:r>
         <w:t xml:space="preserve"> </w:t>
       </w:r>
@@ -14720,14 +14741,27 @@
       <w:r>
         <w:t xml:space="preserve">FIGURA </w:t>
       </w:r>
-      <w:fldSimple w:instr=" SEQ Figura \* ARABIC ">
-        <w:r>
-          <w:rPr>
-            <w:noProof/>
-          </w:rPr>
-          <w:t>2</w:t>
-        </w:r>
-      </w:fldSimple>
+      <w:r>
+        <w:fldChar w:fldCharType="begin"/>
+      </w:r>
+      <w:r>
+        <w:instrText xml:space="preserve"> SEQ Figura \* ARABIC </w:instrText>
+      </w:r>
+      <w:r>
+        <w:fldChar w:fldCharType="separate"/>
+      </w:r>
+      <w:r>
+        <w:rPr>
+          <w:noProof/>
+        </w:rPr>
+        <w:t>2</w:t>
+      </w:r>
+      <w:r>
+        <w:rPr>
+          <w:noProof/>
+        </w:rPr>
+        <w:fldChar w:fldCharType="end"/>
+      </w:r>
       <w:r>
         <w:t xml:space="preserve"> – Preço do litro </w:t>
       </w:r>
@@ -17840,14 +17874,27 @@
       <w:r>
         <w:t xml:space="preserve">TABELA </w:t>
       </w:r>
-      <w:fldSimple w:instr=" SEQ Tabela \* ARABIC ">
-        <w:r>
-          <w:rPr>
-            <w:noProof/>
-          </w:rPr>
-          <w:t>1</w:t>
-        </w:r>
-      </w:fldSimple>
+      <w:r>
+        <w:fldChar w:fldCharType="begin"/>
+      </w:r>
+      <w:r>
+        <w:instrText xml:space="preserve"> SEQ Tabela \* ARABIC </w:instrText>
+      </w:r>
+      <w:r>
+        <w:fldChar w:fldCharType="separate"/>
+      </w:r>
+      <w:r>
+        <w:rPr>
+          <w:noProof/>
+        </w:rPr>
+        <w:t>1</w:t>
+      </w:r>
+      <w:r>
+        <w:rPr>
+          <w:noProof/>
+        </w:rPr>
+        <w:fldChar w:fldCharType="end"/>
+      </w:r>
       <w:r>
         <w:t xml:space="preserve"> - CENÁRIO DE VENDA VIA ETANÓIS</w:t>
       </w:r>
@@ -18544,14 +18591,27 @@
       <w:r>
         <w:t xml:space="preserve">TABELA </w:t>
       </w:r>
-      <w:fldSimple w:instr=" SEQ Tabela \* ARABIC ">
-        <w:r>
-          <w:rPr>
-            <w:noProof/>
-          </w:rPr>
-          <w:t>2</w:t>
-        </w:r>
-      </w:fldSimple>
+      <w:r>
+        <w:fldChar w:fldCharType="begin"/>
+      </w:r>
+      <w:r>
+        <w:instrText xml:space="preserve"> SEQ Tabela \* ARABIC </w:instrText>
+      </w:r>
+      <w:r>
+        <w:fldChar w:fldCharType="separate"/>
+      </w:r>
+      <w:r>
+        <w:rPr>
+          <w:noProof/>
+        </w:rPr>
+        <w:t>2</w:t>
+      </w:r>
+      <w:r>
+        <w:rPr>
+          <w:noProof/>
+        </w:rPr>
+        <w:fldChar w:fldCharType="end"/>
+      </w:r>
       <w:r>
         <w:t xml:space="preserve"> - COMPARAÇÃO DOS PLANOS DE VANTAGEM DO ETANÓIS</w:t>
       </w:r>
@@ -19418,12 +19478,21 @@
         <w:t xml:space="preserve"> uma </w:t>
       </w:r>
       <w:bookmarkStart w:id="14" w:name="_Hlk34759820"/>
+      <w:proofErr w:type="spellStart"/>
       <w:r>
         <w:rPr>
           <w:i/>
           <w:iCs/>
         </w:rPr>
-        <w:t xml:space="preserve">Application </w:t>
+        <w:t>Application</w:t>
+      </w:r>
+      <w:proofErr w:type="spellEnd"/>
+      <w:r>
+        <w:rPr>
+          <w:i/>
+          <w:iCs/>
+        </w:rPr>
+        <w:t xml:space="preserve"> </w:t>
       </w:r>
       <w:proofErr w:type="spellStart"/>
       <w:r>
@@ -20327,14 +20396,27 @@
       <w:r>
         <w:t xml:space="preserve"> </w:t>
       </w:r>
-      <w:fldSimple w:instr=" SEQ Figura \* ARABIC ">
-        <w:r>
-          <w:rPr>
-            <w:noProof/>
-          </w:rPr>
-          <w:t>3</w:t>
-        </w:r>
-      </w:fldSimple>
+      <w:r>
+        <w:fldChar w:fldCharType="begin"/>
+      </w:r>
+      <w:r>
+        <w:instrText xml:space="preserve"> SEQ Figura \* ARABIC </w:instrText>
+      </w:r>
+      <w:r>
+        <w:fldChar w:fldCharType="separate"/>
+      </w:r>
+      <w:r>
+        <w:rPr>
+          <w:noProof/>
+        </w:rPr>
+        <w:t>3</w:t>
+      </w:r>
+      <w:r>
+        <w:rPr>
+          <w:noProof/>
+        </w:rPr>
+        <w:fldChar w:fldCharType="end"/>
+      </w:r>
       <w:r>
         <w:t xml:space="preserve"> – </w:t>
       </w:r>
@@ -22369,14 +22451,30 @@
       <w:r>
         <w:t xml:space="preserve">QUADRO </w:t>
       </w:r>
-      <w:fldSimple w:instr=" SEQ QUADRO \* ARABIC ">
-        <w:r>
-          <w:rPr>
-            <w:noProof/>
-          </w:rPr>
-          <w:t>1</w:t>
-        </w:r>
-      </w:fldSimple>
+      <w:r>
+        <w:fldChar w:fldCharType="begin"/>
+      </w:r>
+      <w:r>
+        <w:instrText xml:space="preserve"> SEQ QUADRO \* ARABI</w:instrText>
+      </w:r>
+      <w:r>
+        <w:instrText xml:space="preserve">C </w:instrText>
+      </w:r>
+      <w:r>
+        <w:fldChar w:fldCharType="separate"/>
+      </w:r>
+      <w:r>
+        <w:rPr>
+          <w:noProof/>
+        </w:rPr>
+        <w:t>1</w:t>
+      </w:r>
+      <w:r>
+        <w:rPr>
+          <w:noProof/>
+        </w:rPr>
+        <w:fldChar w:fldCharType="end"/>
+      </w:r>
       <w:r>
         <w:t xml:space="preserve"> - </w:t>
       </w:r>
@@ -22662,14 +22760,27 @@
       <w:r>
         <w:t xml:space="preserve">QUADRO </w:t>
       </w:r>
-      <w:fldSimple w:instr=" SEQ QUADRO \* ARABIC ">
-        <w:r>
-          <w:rPr>
-            <w:noProof/>
-          </w:rPr>
-          <w:t>2</w:t>
-        </w:r>
-      </w:fldSimple>
+      <w:r>
+        <w:fldChar w:fldCharType="begin"/>
+      </w:r>
+      <w:r>
+        <w:instrText xml:space="preserve"> SEQ QUADRO \* ARABIC </w:instrText>
+      </w:r>
+      <w:r>
+        <w:fldChar w:fldCharType="separate"/>
+      </w:r>
+      <w:r>
+        <w:rPr>
+          <w:noProof/>
+        </w:rPr>
+        <w:t>2</w:t>
+      </w:r>
+      <w:r>
+        <w:rPr>
+          <w:noProof/>
+        </w:rPr>
+        <w:fldChar w:fldCharType="end"/>
+      </w:r>
       <w:r>
         <w:t xml:space="preserve"> </w:t>
       </w:r>
@@ -23038,14 +23149,27 @@
       <w:r>
         <w:t xml:space="preserve">QUADRO </w:t>
       </w:r>
-      <w:fldSimple w:instr=" SEQ QUADRO \* ARABIC ">
-        <w:r>
-          <w:rPr>
-            <w:noProof/>
-          </w:rPr>
-          <w:t>3</w:t>
-        </w:r>
-      </w:fldSimple>
+      <w:r>
+        <w:fldChar w:fldCharType="begin"/>
+      </w:r>
+      <w:r>
+        <w:instrText xml:space="preserve"> SEQ QUADRO \* ARABIC </w:instrText>
+      </w:r>
+      <w:r>
+        <w:fldChar w:fldCharType="separate"/>
+      </w:r>
+      <w:r>
+        <w:rPr>
+          <w:noProof/>
+        </w:rPr>
+        <w:t>3</w:t>
+      </w:r>
+      <w:r>
+        <w:rPr>
+          <w:noProof/>
+        </w:rPr>
+        <w:fldChar w:fldCharType="end"/>
+      </w:r>
       <w:r>
         <w:t xml:space="preserve"> </w:t>
       </w:r>
@@ -23405,14 +23529,27 @@
       <w:r>
         <w:t xml:space="preserve">QUADRO </w:t>
       </w:r>
-      <w:fldSimple w:instr=" SEQ QUADRO \* ARABIC ">
-        <w:r>
-          <w:rPr>
-            <w:noProof/>
-          </w:rPr>
-          <w:t>4</w:t>
-        </w:r>
-      </w:fldSimple>
+      <w:r>
+        <w:fldChar w:fldCharType="begin"/>
+      </w:r>
+      <w:r>
+        <w:instrText xml:space="preserve"> SEQ QUADRO \* ARABIC </w:instrText>
+      </w:r>
+      <w:r>
+        <w:fldChar w:fldCharType="separate"/>
+      </w:r>
+      <w:r>
+        <w:rPr>
+          <w:noProof/>
+        </w:rPr>
+        <w:t>4</w:t>
+      </w:r>
+      <w:r>
+        <w:rPr>
+          <w:noProof/>
+        </w:rPr>
+        <w:fldChar w:fldCharType="end"/>
+      </w:r>
       <w:r>
         <w:t xml:space="preserve"> </w:t>
       </w:r>
@@ -23564,18 +23701,10 @@
               <w:t>do perfil</w:t>
             </w:r>
             <w:r>
-              <w:t xml:space="preserve"> do usuário cadastrado no </w:t>
-            </w:r>
-            <w:proofErr w:type="gramStart"/>
-            <w:r>
-              <w:t>sistema</w:t>
-            </w:r>
-            <w:r>
-              <w:t>,  o</w:t>
-            </w:r>
-            <w:proofErr w:type="gramEnd"/>
-            <w:r>
-              <w:t xml:space="preserve"> usuário não ter</w:t>
+              <w:t xml:space="preserve"> do usuário cadastrado no sistema</w:t>
+            </w:r>
+            <w:r>
+              <w:t>,  o usuário não ter</w:t>
             </w:r>
             <w:r>
               <w:t>á</w:t>
@@ -23844,14 +23973,27 @@
       <w:r>
         <w:t xml:space="preserve">QUADRO </w:t>
       </w:r>
-      <w:fldSimple w:instr=" SEQ QUADRO \* ARABIC ">
-        <w:r>
-          <w:rPr>
-            <w:noProof/>
-          </w:rPr>
-          <w:t>5</w:t>
-        </w:r>
-      </w:fldSimple>
+      <w:r>
+        <w:fldChar w:fldCharType="begin"/>
+      </w:r>
+      <w:r>
+        <w:instrText xml:space="preserve"> SEQ QUADRO \* ARABIC </w:instrText>
+      </w:r>
+      <w:r>
+        <w:fldChar w:fldCharType="separate"/>
+      </w:r>
+      <w:r>
+        <w:rPr>
+          <w:noProof/>
+        </w:rPr>
+        <w:t>5</w:t>
+      </w:r>
+      <w:r>
+        <w:rPr>
+          <w:noProof/>
+        </w:rPr>
+        <w:fldChar w:fldCharType="end"/>
+      </w:r>
       <w:r>
         <w:t xml:space="preserve"> -</w:t>
       </w:r>
@@ -24302,14 +24444,27 @@
       <w:r>
         <w:t xml:space="preserve">QUADRO </w:t>
       </w:r>
-      <w:fldSimple w:instr=" SEQ QUADRO \* ARABIC ">
-        <w:r>
-          <w:rPr>
-            <w:noProof/>
-          </w:rPr>
-          <w:t>6</w:t>
-        </w:r>
-      </w:fldSimple>
+      <w:r>
+        <w:fldChar w:fldCharType="begin"/>
+      </w:r>
+      <w:r>
+        <w:instrText xml:space="preserve"> SEQ QUADRO \* ARABIC </w:instrText>
+      </w:r>
+      <w:r>
+        <w:fldChar w:fldCharType="separate"/>
+      </w:r>
+      <w:r>
+        <w:rPr>
+          <w:noProof/>
+        </w:rPr>
+        <w:t>6</w:t>
+      </w:r>
+      <w:r>
+        <w:rPr>
+          <w:noProof/>
+        </w:rPr>
+        <w:fldChar w:fldCharType="end"/>
+      </w:r>
       <w:r>
         <w:t xml:space="preserve"> </w:t>
       </w:r>
@@ -24790,14 +24945,27 @@
       <w:r>
         <w:t xml:space="preserve">QUADRO </w:t>
       </w:r>
-      <w:fldSimple w:instr=" SEQ QUADRO \* ARABIC ">
-        <w:r>
-          <w:rPr>
-            <w:noProof/>
-          </w:rPr>
-          <w:t>7</w:t>
-        </w:r>
-      </w:fldSimple>
+      <w:r>
+        <w:fldChar w:fldCharType="begin"/>
+      </w:r>
+      <w:r>
+        <w:instrText xml:space="preserve"> SEQ QUADRO \* ARABIC </w:instrText>
+      </w:r>
+      <w:r>
+        <w:fldChar w:fldCharType="separate"/>
+      </w:r>
+      <w:r>
+        <w:rPr>
+          <w:noProof/>
+        </w:rPr>
+        <w:t>7</w:t>
+      </w:r>
+      <w:r>
+        <w:rPr>
+          <w:noProof/>
+        </w:rPr>
+        <w:fldChar w:fldCharType="end"/>
+      </w:r>
       <w:r>
         <w:t xml:space="preserve"> - </w:t>
       </w:r>
@@ -25163,14 +25331,27 @@
         <w:lastRenderedPageBreak/>
         <w:t xml:space="preserve">QUADRO </w:t>
       </w:r>
-      <w:fldSimple w:instr=" SEQ QUADRO \* ARABIC ">
-        <w:r>
-          <w:rPr>
-            <w:noProof/>
-          </w:rPr>
-          <w:t>8</w:t>
-        </w:r>
-      </w:fldSimple>
+      <w:r>
+        <w:fldChar w:fldCharType="begin"/>
+      </w:r>
+      <w:r>
+        <w:instrText xml:space="preserve"> SEQ QUADRO \* ARABIC </w:instrText>
+      </w:r>
+      <w:r>
+        <w:fldChar w:fldCharType="separate"/>
+      </w:r>
+      <w:r>
+        <w:rPr>
+          <w:noProof/>
+        </w:rPr>
+        <w:t>8</w:t>
+      </w:r>
+      <w:r>
+        <w:rPr>
+          <w:noProof/>
+        </w:rPr>
+        <w:fldChar w:fldCharType="end"/>
+      </w:r>
       <w:r>
         <w:t xml:space="preserve"> </w:t>
       </w:r>
@@ -25539,14 +25720,27 @@
       <w:r>
         <w:t xml:space="preserve">QUADRO </w:t>
       </w:r>
-      <w:fldSimple w:instr=" SEQ QUADRO \* ARABIC ">
-        <w:r>
-          <w:rPr>
-            <w:noProof/>
-          </w:rPr>
-          <w:t>9</w:t>
-        </w:r>
-      </w:fldSimple>
+      <w:r>
+        <w:fldChar w:fldCharType="begin"/>
+      </w:r>
+      <w:r>
+        <w:instrText xml:space="preserve"> SEQ QUADRO \* ARABIC </w:instrText>
+      </w:r>
+      <w:r>
+        <w:fldChar w:fldCharType="separate"/>
+      </w:r>
+      <w:r>
+        <w:rPr>
+          <w:noProof/>
+        </w:rPr>
+        <w:t>9</w:t>
+      </w:r>
+      <w:r>
+        <w:rPr>
+          <w:noProof/>
+        </w:rPr>
+        <w:fldChar w:fldCharType="end"/>
+      </w:r>
       <w:r>
         <w:t xml:space="preserve"> - </w:t>
       </w:r>
@@ -25885,14 +26079,27 @@
       <w:r>
         <w:t xml:space="preserve">QUADRO </w:t>
       </w:r>
-      <w:fldSimple w:instr=" SEQ QUADRO \* ARABIC ">
-        <w:r>
-          <w:rPr>
-            <w:noProof/>
-          </w:rPr>
-          <w:t>10</w:t>
-        </w:r>
-      </w:fldSimple>
+      <w:r>
+        <w:fldChar w:fldCharType="begin"/>
+      </w:r>
+      <w:r>
+        <w:instrText xml:space="preserve"> SEQ QUADRO \* ARABIC </w:instrText>
+      </w:r>
+      <w:r>
+        <w:fldChar w:fldCharType="separate"/>
+      </w:r>
+      <w:r>
+        <w:rPr>
+          <w:noProof/>
+        </w:rPr>
+        <w:t>10</w:t>
+      </w:r>
+      <w:r>
+        <w:rPr>
+          <w:noProof/>
+        </w:rPr>
+        <w:fldChar w:fldCharType="end"/>
+      </w:r>
       <w:r>
         <w:t xml:space="preserve"> </w:t>
       </w:r>
@@ -25962,21 +26169,13 @@
         <w:t xml:space="preserve">tes cobrados pelos combustíveis. </w:t>
       </w:r>
       <w:r>
-        <w:t xml:space="preserve">Todos deverão ser </w:t>
-      </w:r>
-      <w:proofErr w:type="gramStart"/>
-      <w:r>
-        <w:t xml:space="preserve">atendidos </w:t>
+        <w:t xml:space="preserve">Todos deverão ser atendidos </w:t>
       </w:r>
       <w:r>
         <w:t xml:space="preserve"> </w:t>
       </w:r>
       <w:r>
-        <w:t>pelos</w:t>
-      </w:r>
-      <w:proofErr w:type="gramEnd"/>
-      <w:r>
-        <w:t xml:space="preserve"> </w:t>
+        <w:t xml:space="preserve">pelos </w:t>
       </w:r>
       <w:r>
         <w:t xml:space="preserve"> aplicativos </w:t>
@@ -26342,14 +26541,27 @@
       <w:r>
         <w:t xml:space="preserve">QUADRO </w:t>
       </w:r>
-      <w:fldSimple w:instr=" SEQ QUADRO \* ARABIC ">
-        <w:r>
-          <w:rPr>
-            <w:noProof/>
-          </w:rPr>
-          <w:t>11</w:t>
-        </w:r>
-      </w:fldSimple>
+      <w:r>
+        <w:fldChar w:fldCharType="begin"/>
+      </w:r>
+      <w:r>
+        <w:instrText xml:space="preserve"> SEQ QUADRO \* ARABIC </w:instrText>
+      </w:r>
+      <w:r>
+        <w:fldChar w:fldCharType="separate"/>
+      </w:r>
+      <w:r>
+        <w:rPr>
+          <w:noProof/>
+        </w:rPr>
+        <w:t>11</w:t>
+      </w:r>
+      <w:r>
+        <w:rPr>
+          <w:noProof/>
+        </w:rPr>
+        <w:fldChar w:fldCharType="end"/>
+      </w:r>
       <w:r>
         <w:t xml:space="preserve"> </w:t>
       </w:r>
@@ -26727,21 +26939,7 @@
               <w:rPr>
                 <w:color w:val="00B050"/>
               </w:rPr>
-              <w:t xml:space="preserve"> e hora da alteração (</w:t>
-            </w:r>
-            <w:proofErr w:type="gramStart"/>
-            <w:r>
-              <w:rPr>
-                <w:color w:val="00B050"/>
-              </w:rPr>
-              <w:t>é  importante</w:t>
-            </w:r>
-            <w:proofErr w:type="gramEnd"/>
-            <w:r>
-              <w:rPr>
-                <w:color w:val="00B050"/>
-              </w:rPr>
-              <w:t xml:space="preserve"> ter o registro da data/hora de toda modificação feita no preço do combustível).</w:t>
+              <w:t xml:space="preserve"> e hora da alteração (é  importante ter o registro da data/hora de toda modificação feita no preço do combustível).</w:t>
             </w:r>
           </w:p>
         </w:tc>
@@ -26755,14 +26953,27 @@
       <w:r>
         <w:t xml:space="preserve">QUADRO </w:t>
       </w:r>
-      <w:fldSimple w:instr=" SEQ QUADRO \* ARABIC ">
-        <w:r>
-          <w:rPr>
-            <w:noProof/>
-          </w:rPr>
-          <w:t>12</w:t>
-        </w:r>
-      </w:fldSimple>
+      <w:r>
+        <w:fldChar w:fldCharType="begin"/>
+      </w:r>
+      <w:r>
+        <w:instrText xml:space="preserve"> SEQ QUADRO \* ARABIC </w:instrText>
+      </w:r>
+      <w:r>
+        <w:fldChar w:fldCharType="separate"/>
+      </w:r>
+      <w:r>
+        <w:rPr>
+          <w:noProof/>
+        </w:rPr>
+        <w:t>12</w:t>
+      </w:r>
+      <w:r>
+        <w:rPr>
+          <w:noProof/>
+        </w:rPr>
+        <w:fldChar w:fldCharType="end"/>
+      </w:r>
       <w:r>
         <w:t xml:space="preserve"> </w:t>
       </w:r>
@@ -27100,21 +27311,7 @@
               <w:rPr>
                 <w:color w:val="00B050"/>
               </w:rPr>
-              <w:t xml:space="preserve"> e hora da alteração (</w:t>
-            </w:r>
-            <w:proofErr w:type="gramStart"/>
-            <w:r>
-              <w:rPr>
-                <w:color w:val="00B050"/>
-              </w:rPr>
-              <w:t>é  importante</w:t>
-            </w:r>
-            <w:proofErr w:type="gramEnd"/>
-            <w:r>
-              <w:rPr>
-                <w:color w:val="00B050"/>
-              </w:rPr>
-              <w:t xml:space="preserve"> ter o registro da data/hora de toda modificação </w:t>
+              <w:t xml:space="preserve"> e hora da alteração (é  importante ter o registro da data/hora de toda modificação </w:t>
             </w:r>
             <w:r>
               <w:rPr>
@@ -27140,14 +27337,27 @@
       <w:r>
         <w:t xml:space="preserve">QUADRO </w:t>
       </w:r>
-      <w:fldSimple w:instr=" SEQ QUADRO \* ARABIC ">
-        <w:r>
-          <w:rPr>
-            <w:noProof/>
-          </w:rPr>
-          <w:t>13</w:t>
-        </w:r>
-      </w:fldSimple>
+      <w:r>
+        <w:fldChar w:fldCharType="begin"/>
+      </w:r>
+      <w:r>
+        <w:instrText xml:space="preserve"> SEQ QUADRO \* ARABIC </w:instrText>
+      </w:r>
+      <w:r>
+        <w:fldChar w:fldCharType="separate"/>
+      </w:r>
+      <w:r>
+        <w:rPr>
+          <w:noProof/>
+        </w:rPr>
+        <w:t>13</w:t>
+      </w:r>
+      <w:r>
+        <w:rPr>
+          <w:noProof/>
+        </w:rPr>
+        <w:fldChar w:fldCharType="end"/>
+      </w:r>
       <w:r>
         <w:t xml:space="preserve"> </w:t>
       </w:r>
@@ -27567,14 +27777,27 @@
       <w:r>
         <w:t xml:space="preserve">QUADRO </w:t>
       </w:r>
-      <w:fldSimple w:instr=" SEQ QUADRO \* ARABIC ">
-        <w:r>
-          <w:rPr>
-            <w:noProof/>
-          </w:rPr>
-          <w:t>14</w:t>
-        </w:r>
-      </w:fldSimple>
+      <w:r>
+        <w:fldChar w:fldCharType="begin"/>
+      </w:r>
+      <w:r>
+        <w:instrText xml:space="preserve"> SEQ QUADRO \* ARABIC </w:instrText>
+      </w:r>
+      <w:r>
+        <w:fldChar w:fldCharType="separate"/>
+      </w:r>
+      <w:r>
+        <w:rPr>
+          <w:noProof/>
+        </w:rPr>
+        <w:t>14</w:t>
+      </w:r>
+      <w:r>
+        <w:rPr>
+          <w:noProof/>
+        </w:rPr>
+        <w:fldChar w:fldCharType="end"/>
+      </w:r>
       <w:r>
         <w:t xml:space="preserve"> </w:t>
       </w:r>
@@ -27876,14 +28099,27 @@
       <w:r>
         <w:t xml:space="preserve">QUADRO </w:t>
       </w:r>
-      <w:fldSimple w:instr=" SEQ QUADRO \* ARABIC ">
-        <w:r>
-          <w:rPr>
-            <w:noProof/>
-          </w:rPr>
-          <w:t>15</w:t>
-        </w:r>
-      </w:fldSimple>
+      <w:r>
+        <w:fldChar w:fldCharType="begin"/>
+      </w:r>
+      <w:r>
+        <w:instrText xml:space="preserve"> SEQ QUADRO \* ARABIC </w:instrText>
+      </w:r>
+      <w:r>
+        <w:fldChar w:fldCharType="separate"/>
+      </w:r>
+      <w:r>
+        <w:rPr>
+          <w:noProof/>
+        </w:rPr>
+        <w:t>15</w:t>
+      </w:r>
+      <w:r>
+        <w:rPr>
+          <w:noProof/>
+        </w:rPr>
+        <w:fldChar w:fldCharType="end"/>
+      </w:r>
       <w:r>
         <w:t xml:space="preserve"> -</w:t>
       </w:r>
@@ -28169,14 +28405,27 @@
       <w:r>
         <w:t xml:space="preserve">QUADRO </w:t>
       </w:r>
-      <w:fldSimple w:instr=" SEQ QUADRO \* ARABIC ">
-        <w:r>
-          <w:rPr>
-            <w:noProof/>
-          </w:rPr>
-          <w:t>16</w:t>
-        </w:r>
-      </w:fldSimple>
+      <w:r>
+        <w:fldChar w:fldCharType="begin"/>
+      </w:r>
+      <w:r>
+        <w:instrText xml:space="preserve"> SEQ QUADRO \* ARABIC </w:instrText>
+      </w:r>
+      <w:r>
+        <w:fldChar w:fldCharType="separate"/>
+      </w:r>
+      <w:r>
+        <w:rPr>
+          <w:noProof/>
+        </w:rPr>
+        <w:t>16</w:t>
+      </w:r>
+      <w:r>
+        <w:rPr>
+          <w:noProof/>
+        </w:rPr>
+        <w:fldChar w:fldCharType="end"/>
+      </w:r>
       <w:r>
         <w:t xml:space="preserve"> </w:t>
       </w:r>
@@ -28516,14 +28765,27 @@
       <w:r>
         <w:t xml:space="preserve">QUADRO </w:t>
       </w:r>
-      <w:fldSimple w:instr=" SEQ QUADRO \* ARABIC ">
-        <w:r>
-          <w:rPr>
-            <w:noProof/>
-          </w:rPr>
-          <w:t>17</w:t>
-        </w:r>
-      </w:fldSimple>
+      <w:r>
+        <w:fldChar w:fldCharType="begin"/>
+      </w:r>
+      <w:r>
+        <w:instrText xml:space="preserve"> SEQ QUADRO \* ARABIC </w:instrText>
+      </w:r>
+      <w:r>
+        <w:fldChar w:fldCharType="separate"/>
+      </w:r>
+      <w:r>
+        <w:rPr>
+          <w:noProof/>
+        </w:rPr>
+        <w:t>17</w:t>
+      </w:r>
+      <w:r>
+        <w:rPr>
+          <w:noProof/>
+        </w:rPr>
+        <w:fldChar w:fldCharType="end"/>
+      </w:r>
       <w:r>
         <w:t xml:space="preserve"> - </w:t>
       </w:r>
@@ -28825,14 +29087,27 @@
       <w:r>
         <w:t xml:space="preserve">QUADRO </w:t>
       </w:r>
-      <w:fldSimple w:instr=" SEQ QUADRO \* ARABIC ">
-        <w:r>
-          <w:rPr>
-            <w:noProof/>
-          </w:rPr>
-          <w:t>18</w:t>
-        </w:r>
-      </w:fldSimple>
+      <w:r>
+        <w:fldChar w:fldCharType="begin"/>
+      </w:r>
+      <w:r>
+        <w:instrText xml:space="preserve"> SEQ QUADRO \* ARABIC </w:instrText>
+      </w:r>
+      <w:r>
+        <w:fldChar w:fldCharType="separate"/>
+      </w:r>
+      <w:r>
+        <w:rPr>
+          <w:noProof/>
+        </w:rPr>
+        <w:t>18</w:t>
+      </w:r>
+      <w:r>
+        <w:rPr>
+          <w:noProof/>
+        </w:rPr>
+        <w:fldChar w:fldCharType="end"/>
+      </w:r>
       <w:r>
         <w:t xml:space="preserve"> </w:t>
       </w:r>
@@ -29124,14 +29399,27 @@
       <w:r>
         <w:t xml:space="preserve">QUADRO </w:t>
       </w:r>
-      <w:fldSimple w:instr=" SEQ QUADRO \* ARABIC ">
-        <w:r>
-          <w:rPr>
-            <w:noProof/>
-          </w:rPr>
-          <w:t>19</w:t>
-        </w:r>
-      </w:fldSimple>
+      <w:r>
+        <w:fldChar w:fldCharType="begin"/>
+      </w:r>
+      <w:r>
+        <w:instrText xml:space="preserve"> SEQ QUADRO \* ARABIC </w:instrText>
+      </w:r>
+      <w:r>
+        <w:fldChar w:fldCharType="separate"/>
+      </w:r>
+      <w:r>
+        <w:rPr>
+          <w:noProof/>
+        </w:rPr>
+        <w:t>19</w:t>
+      </w:r>
+      <w:r>
+        <w:rPr>
+          <w:noProof/>
+        </w:rPr>
+        <w:fldChar w:fldCharType="end"/>
+      </w:r>
       <w:r>
         <w:t xml:space="preserve"> </w:t>
       </w:r>
@@ -29439,14 +29727,27 @@
       <w:r>
         <w:t xml:space="preserve">QUADRO </w:t>
       </w:r>
-      <w:fldSimple w:instr=" SEQ QUADRO \* ARABIC ">
-        <w:r>
-          <w:rPr>
-            <w:noProof/>
-          </w:rPr>
-          <w:t>20</w:t>
-        </w:r>
-      </w:fldSimple>
+      <w:r>
+        <w:fldChar w:fldCharType="begin"/>
+      </w:r>
+      <w:r>
+        <w:instrText xml:space="preserve"> SEQ QUADRO \* ARABIC </w:instrText>
+      </w:r>
+      <w:r>
+        <w:fldChar w:fldCharType="separate"/>
+      </w:r>
+      <w:r>
+        <w:rPr>
+          <w:noProof/>
+        </w:rPr>
+        <w:t>20</w:t>
+      </w:r>
+      <w:r>
+        <w:rPr>
+          <w:noProof/>
+        </w:rPr>
+        <w:fldChar w:fldCharType="end"/>
+      </w:r>
       <w:r>
         <w:t xml:space="preserve"> </w:t>
       </w:r>
@@ -29722,14 +30023,27 @@
       <w:r>
         <w:t xml:space="preserve">QUADRO </w:t>
       </w:r>
-      <w:fldSimple w:instr=" SEQ QUADRO \* ARABIC ">
-        <w:r>
-          <w:rPr>
-            <w:noProof/>
-          </w:rPr>
-          <w:t>21</w:t>
-        </w:r>
-      </w:fldSimple>
+      <w:r>
+        <w:fldChar w:fldCharType="begin"/>
+      </w:r>
+      <w:r>
+        <w:instrText xml:space="preserve"> SEQ QUADRO \* ARABIC </w:instrText>
+      </w:r>
+      <w:r>
+        <w:fldChar w:fldCharType="separate"/>
+      </w:r>
+      <w:r>
+        <w:rPr>
+          <w:noProof/>
+        </w:rPr>
+        <w:t>21</w:t>
+      </w:r>
+      <w:r>
+        <w:rPr>
+          <w:noProof/>
+        </w:rPr>
+        <w:fldChar w:fldCharType="end"/>
+      </w:r>
       <w:r>
         <w:t xml:space="preserve"> </w:t>
       </w:r>
@@ -30009,14 +30323,27 @@
       <w:r>
         <w:t xml:space="preserve">QUADRO </w:t>
       </w:r>
-      <w:fldSimple w:instr=" SEQ QUADRO \* ARABIC ">
-        <w:r>
-          <w:rPr>
-            <w:noProof/>
-          </w:rPr>
-          <w:t>22</w:t>
-        </w:r>
-      </w:fldSimple>
+      <w:r>
+        <w:fldChar w:fldCharType="begin"/>
+      </w:r>
+      <w:r>
+        <w:instrText xml:space="preserve"> SEQ QUADRO \* ARABIC </w:instrText>
+      </w:r>
+      <w:r>
+        <w:fldChar w:fldCharType="separate"/>
+      </w:r>
+      <w:r>
+        <w:rPr>
+          <w:noProof/>
+        </w:rPr>
+        <w:t>22</w:t>
+      </w:r>
+      <w:r>
+        <w:rPr>
+          <w:noProof/>
+        </w:rPr>
+        <w:fldChar w:fldCharType="end"/>
+      </w:r>
       <w:r>
         <w:t xml:space="preserve"> </w:t>
       </w:r>
@@ -30291,14 +30618,27 @@
       <w:r>
         <w:t xml:space="preserve">QUADRO </w:t>
       </w:r>
-      <w:fldSimple w:instr=" SEQ QUADRO \* ARABIC ">
-        <w:r>
-          <w:rPr>
-            <w:noProof/>
-          </w:rPr>
-          <w:t>23</w:t>
-        </w:r>
-      </w:fldSimple>
+      <w:r>
+        <w:fldChar w:fldCharType="begin"/>
+      </w:r>
+      <w:r>
+        <w:instrText xml:space="preserve"> SEQ QUADRO \* ARABIC </w:instrText>
+      </w:r>
+      <w:r>
+        <w:fldChar w:fldCharType="separate"/>
+      </w:r>
+      <w:r>
+        <w:rPr>
+          <w:noProof/>
+        </w:rPr>
+        <w:t>23</w:t>
+      </w:r>
+      <w:r>
+        <w:rPr>
+          <w:noProof/>
+        </w:rPr>
+        <w:fldChar w:fldCharType="end"/>
+      </w:r>
       <w:r>
         <w:t xml:space="preserve"> </w:t>
       </w:r>
@@ -30748,14 +31088,27 @@
         <w:lastRenderedPageBreak/>
         <w:t xml:space="preserve">QUADRO </w:t>
       </w:r>
-      <w:fldSimple w:instr=" SEQ QUADRO \* ARABIC ">
-        <w:r>
-          <w:rPr>
-            <w:noProof/>
-          </w:rPr>
-          <w:t>24</w:t>
-        </w:r>
-      </w:fldSimple>
+      <w:r>
+        <w:fldChar w:fldCharType="begin"/>
+      </w:r>
+      <w:r>
+        <w:instrText xml:space="preserve"> SEQ QUADRO \* ARABIC </w:instrText>
+      </w:r>
+      <w:r>
+        <w:fldChar w:fldCharType="separate"/>
+      </w:r>
+      <w:r>
+        <w:rPr>
+          <w:noProof/>
+        </w:rPr>
+        <w:t>24</w:t>
+      </w:r>
+      <w:r>
+        <w:rPr>
+          <w:noProof/>
+        </w:rPr>
+        <w:fldChar w:fldCharType="end"/>
+      </w:r>
       <w:r>
         <w:t xml:space="preserve"> </w:t>
       </w:r>
@@ -31181,14 +31534,30 @@
       <w:r>
         <w:t xml:space="preserve">QUADRO </w:t>
       </w:r>
-      <w:fldSimple w:instr=" SEQ QUADRO \* ARABIC ">
-        <w:r>
-          <w:rPr>
-            <w:noProof/>
-          </w:rPr>
-          <w:t>25</w:t>
-        </w:r>
-      </w:fldSimple>
+      <w:r>
+        <w:fldChar w:fldCharType="begin"/>
+      </w:r>
+      <w:r>
+        <w:instrText xml:space="preserve"> SEQ </w:instrText>
+      </w:r>
+      <w:r>
+        <w:instrText xml:space="preserve">QUADRO \* ARABIC </w:instrText>
+      </w:r>
+      <w:r>
+        <w:fldChar w:fldCharType="separate"/>
+      </w:r>
+      <w:r>
+        <w:rPr>
+          <w:noProof/>
+        </w:rPr>
+        <w:t>25</w:t>
+      </w:r>
+      <w:r>
+        <w:rPr>
+          <w:noProof/>
+        </w:rPr>
+        <w:fldChar w:fldCharType="end"/>
+      </w:r>
       <w:r>
         <w:t xml:space="preserve"> </w:t>
       </w:r>
@@ -31479,14 +31848,27 @@
         <w:lastRenderedPageBreak/>
         <w:t xml:space="preserve">QUADRO </w:t>
       </w:r>
-      <w:fldSimple w:instr=" SEQ QUADRO \* ARABIC ">
-        <w:r>
-          <w:rPr>
-            <w:noProof/>
-          </w:rPr>
-          <w:t>26</w:t>
-        </w:r>
-      </w:fldSimple>
+      <w:r>
+        <w:fldChar w:fldCharType="begin"/>
+      </w:r>
+      <w:r>
+        <w:instrText xml:space="preserve"> SEQ QUADRO \* ARABIC </w:instrText>
+      </w:r>
+      <w:r>
+        <w:fldChar w:fldCharType="separate"/>
+      </w:r>
+      <w:r>
+        <w:rPr>
+          <w:noProof/>
+        </w:rPr>
+        <w:t>26</w:t>
+      </w:r>
+      <w:r>
+        <w:rPr>
+          <w:noProof/>
+        </w:rPr>
+        <w:fldChar w:fldCharType="end"/>
+      </w:r>
       <w:r>
         <w:t xml:space="preserve"> </w:t>
       </w:r>
@@ -31841,14 +32223,27 @@
       <w:r>
         <w:t xml:space="preserve">QUADRO </w:t>
       </w:r>
-      <w:fldSimple w:instr=" SEQ QUADRO \* ARABIC ">
-        <w:r>
-          <w:rPr>
-            <w:noProof/>
-          </w:rPr>
-          <w:t>27</w:t>
-        </w:r>
-      </w:fldSimple>
+      <w:r>
+        <w:fldChar w:fldCharType="begin"/>
+      </w:r>
+      <w:r>
+        <w:instrText xml:space="preserve"> SEQ QUADRO \* ARABIC </w:instrText>
+      </w:r>
+      <w:r>
+        <w:fldChar w:fldCharType="separate"/>
+      </w:r>
+      <w:r>
+        <w:rPr>
+          <w:noProof/>
+        </w:rPr>
+        <w:t>27</w:t>
+      </w:r>
+      <w:r>
+        <w:rPr>
+          <w:noProof/>
+        </w:rPr>
+        <w:fldChar w:fldCharType="end"/>
+      </w:r>
       <w:r>
         <w:t xml:space="preserve"> </w:t>
       </w:r>
@@ -32158,14 +32553,27 @@
       <w:r>
         <w:t xml:space="preserve">QUADRO </w:t>
       </w:r>
-      <w:fldSimple w:instr=" SEQ QUADRO \* ARABIC ">
-        <w:r>
-          <w:rPr>
-            <w:noProof/>
-          </w:rPr>
-          <w:t>28</w:t>
-        </w:r>
-      </w:fldSimple>
+      <w:r>
+        <w:fldChar w:fldCharType="begin"/>
+      </w:r>
+      <w:r>
+        <w:instrText xml:space="preserve"> SEQ QUADRO \* ARABIC </w:instrText>
+      </w:r>
+      <w:r>
+        <w:fldChar w:fldCharType="separate"/>
+      </w:r>
+      <w:r>
+        <w:rPr>
+          <w:noProof/>
+        </w:rPr>
+        <w:t>28</w:t>
+      </w:r>
+      <w:r>
+        <w:rPr>
+          <w:noProof/>
+        </w:rPr>
+        <w:fldChar w:fldCharType="end"/>
+      </w:r>
       <w:r>
         <w:t xml:space="preserve"> - </w:t>
       </w:r>
@@ -32454,14 +32862,27 @@
       <w:r>
         <w:t xml:space="preserve">QUADRO </w:t>
       </w:r>
-      <w:fldSimple w:instr=" SEQ QUADRO \* ARABIC ">
-        <w:r>
-          <w:rPr>
-            <w:noProof/>
-          </w:rPr>
-          <w:t>29</w:t>
-        </w:r>
-      </w:fldSimple>
+      <w:r>
+        <w:fldChar w:fldCharType="begin"/>
+      </w:r>
+      <w:r>
+        <w:instrText xml:space="preserve"> SEQ QUADRO \* ARABIC </w:instrText>
+      </w:r>
+      <w:r>
+        <w:fldChar w:fldCharType="separate"/>
+      </w:r>
+      <w:r>
+        <w:rPr>
+          <w:noProof/>
+        </w:rPr>
+        <w:t>29</w:t>
+      </w:r>
+      <w:r>
+        <w:rPr>
+          <w:noProof/>
+        </w:rPr>
+        <w:fldChar w:fldCharType="end"/>
+      </w:r>
       <w:r>
         <w:t xml:space="preserve"> -</w:t>
       </w:r>
@@ -32827,14 +33248,27 @@
       <w:r>
         <w:t xml:space="preserve">QUADRO </w:t>
       </w:r>
-      <w:fldSimple w:instr=" SEQ QUADRO \* ARABIC ">
-        <w:r>
-          <w:rPr>
-            <w:noProof/>
-          </w:rPr>
-          <w:t>30</w:t>
-        </w:r>
-      </w:fldSimple>
+      <w:r>
+        <w:fldChar w:fldCharType="begin"/>
+      </w:r>
+      <w:r>
+        <w:instrText xml:space="preserve"> SEQ QUADRO \* ARABIC </w:instrText>
+      </w:r>
+      <w:r>
+        <w:fldChar w:fldCharType="separate"/>
+      </w:r>
+      <w:r>
+        <w:rPr>
+          <w:noProof/>
+        </w:rPr>
+        <w:t>30</w:t>
+      </w:r>
+      <w:r>
+        <w:rPr>
+          <w:noProof/>
+        </w:rPr>
+        <w:fldChar w:fldCharType="end"/>
+      </w:r>
       <w:r>
         <w:t xml:space="preserve"> </w:t>
       </w:r>
@@ -33171,14 +33605,27 @@
       <w:r>
         <w:t xml:space="preserve">QUADRO </w:t>
       </w:r>
-      <w:fldSimple w:instr=" SEQ QUADRO \* ARABIC ">
-        <w:r>
-          <w:rPr>
-            <w:noProof/>
-          </w:rPr>
-          <w:t>31</w:t>
-        </w:r>
-      </w:fldSimple>
+      <w:r>
+        <w:fldChar w:fldCharType="begin"/>
+      </w:r>
+      <w:r>
+        <w:instrText xml:space="preserve"> SEQ QUADRO \* ARABIC </w:instrText>
+      </w:r>
+      <w:r>
+        <w:fldChar w:fldCharType="separate"/>
+      </w:r>
+      <w:r>
+        <w:rPr>
+          <w:noProof/>
+        </w:rPr>
+        <w:t>31</w:t>
+      </w:r>
+      <w:r>
+        <w:rPr>
+          <w:noProof/>
+        </w:rPr>
+        <w:fldChar w:fldCharType="end"/>
+      </w:r>
       <w:r>
         <w:t xml:space="preserve"> </w:t>
       </w:r>
@@ -33492,14 +33939,27 @@
       <w:r>
         <w:t xml:space="preserve">QUADRO </w:t>
       </w:r>
-      <w:fldSimple w:instr=" SEQ QUADRO \* ARABIC ">
-        <w:r>
-          <w:rPr>
-            <w:noProof/>
-          </w:rPr>
-          <w:t>32</w:t>
-        </w:r>
-      </w:fldSimple>
+      <w:r>
+        <w:fldChar w:fldCharType="begin"/>
+      </w:r>
+      <w:r>
+        <w:instrText xml:space="preserve"> SEQ QUADRO \* ARABIC </w:instrText>
+      </w:r>
+      <w:r>
+        <w:fldChar w:fldCharType="separate"/>
+      </w:r>
+      <w:r>
+        <w:rPr>
+          <w:noProof/>
+        </w:rPr>
+        <w:t>32</w:t>
+      </w:r>
+      <w:r>
+        <w:rPr>
+          <w:noProof/>
+        </w:rPr>
+        <w:fldChar w:fldCharType="end"/>
+      </w:r>
       <w:r>
         <w:t xml:space="preserve"> - </w:t>
       </w:r>
@@ -33829,14 +34289,27 @@
       <w:r>
         <w:t xml:space="preserve">QUADRO </w:t>
       </w:r>
-      <w:fldSimple w:instr=" SEQ QUADRO \* ARABIC ">
-        <w:r>
-          <w:rPr>
-            <w:noProof/>
-          </w:rPr>
-          <w:t>33</w:t>
-        </w:r>
-      </w:fldSimple>
+      <w:r>
+        <w:fldChar w:fldCharType="begin"/>
+      </w:r>
+      <w:r>
+        <w:instrText xml:space="preserve"> SEQ QUADRO \* ARABIC </w:instrText>
+      </w:r>
+      <w:r>
+        <w:fldChar w:fldCharType="separate"/>
+      </w:r>
+      <w:r>
+        <w:rPr>
+          <w:noProof/>
+        </w:rPr>
+        <w:t>33</w:t>
+      </w:r>
+      <w:r>
+        <w:rPr>
+          <w:noProof/>
+        </w:rPr>
+        <w:fldChar w:fldCharType="end"/>
+      </w:r>
       <w:r>
         <w:t xml:space="preserve"> </w:t>
       </w:r>
@@ -34160,14 +34633,27 @@
       <w:r>
         <w:t xml:space="preserve">QUADRO </w:t>
       </w:r>
-      <w:fldSimple w:instr=" SEQ QUADRO \* ARABIC ">
-        <w:r>
-          <w:rPr>
-            <w:noProof/>
-          </w:rPr>
-          <w:t>34</w:t>
-        </w:r>
-      </w:fldSimple>
+      <w:r>
+        <w:fldChar w:fldCharType="begin"/>
+      </w:r>
+      <w:r>
+        <w:instrText xml:space="preserve"> SEQ QUADRO \* ARABIC </w:instrText>
+      </w:r>
+      <w:r>
+        <w:fldChar w:fldCharType="separate"/>
+      </w:r>
+      <w:r>
+        <w:rPr>
+          <w:noProof/>
+        </w:rPr>
+        <w:t>34</w:t>
+      </w:r>
+      <w:r>
+        <w:rPr>
+          <w:noProof/>
+        </w:rPr>
+        <w:fldChar w:fldCharType="end"/>
+      </w:r>
       <w:r>
         <w:t xml:space="preserve"> </w:t>
       </w:r>
@@ -34484,14 +34970,27 @@
       <w:r>
         <w:t xml:space="preserve">QUADRO </w:t>
       </w:r>
-      <w:fldSimple w:instr=" SEQ QUADRO \* ARABIC ">
-        <w:r>
-          <w:rPr>
-            <w:noProof/>
-          </w:rPr>
-          <w:t>35</w:t>
-        </w:r>
-      </w:fldSimple>
+      <w:r>
+        <w:fldChar w:fldCharType="begin"/>
+      </w:r>
+      <w:r>
+        <w:instrText xml:space="preserve"> SEQ QUADRO \* ARABIC </w:instrText>
+      </w:r>
+      <w:r>
+        <w:fldChar w:fldCharType="separate"/>
+      </w:r>
+      <w:r>
+        <w:rPr>
+          <w:noProof/>
+        </w:rPr>
+        <w:t>35</w:t>
+      </w:r>
+      <w:r>
+        <w:rPr>
+          <w:noProof/>
+        </w:rPr>
+        <w:fldChar w:fldCharType="end"/>
+      </w:r>
       <w:r>
         <w:t xml:space="preserve"> </w:t>
       </w:r>
@@ -34788,14 +35287,27 @@
       <w:r>
         <w:t xml:space="preserve">QUADRO </w:t>
       </w:r>
-      <w:fldSimple w:instr=" SEQ QUADRO \* ARABIC ">
-        <w:r>
-          <w:rPr>
-            <w:noProof/>
-          </w:rPr>
-          <w:t>36</w:t>
-        </w:r>
-      </w:fldSimple>
+      <w:r>
+        <w:fldChar w:fldCharType="begin"/>
+      </w:r>
+      <w:r>
+        <w:instrText xml:space="preserve"> SEQ QUADRO \* ARABIC </w:instrText>
+      </w:r>
+      <w:r>
+        <w:fldChar w:fldCharType="separate"/>
+      </w:r>
+      <w:r>
+        <w:rPr>
+          <w:noProof/>
+        </w:rPr>
+        <w:t>36</w:t>
+      </w:r>
+      <w:r>
+        <w:rPr>
+          <w:noProof/>
+        </w:rPr>
+        <w:fldChar w:fldCharType="end"/>
+      </w:r>
       <w:r>
         <w:t xml:space="preserve"> -</w:t>
       </w:r>
@@ -35080,14 +35592,27 @@
       <w:r>
         <w:t xml:space="preserve">QUADRO </w:t>
       </w:r>
-      <w:fldSimple w:instr=" SEQ QUADRO \* ARABIC ">
-        <w:r>
-          <w:rPr>
-            <w:noProof/>
-          </w:rPr>
-          <w:t>37</w:t>
-        </w:r>
-      </w:fldSimple>
+      <w:r>
+        <w:fldChar w:fldCharType="begin"/>
+      </w:r>
+      <w:r>
+        <w:instrText xml:space="preserve"> SEQ QUADRO \* ARABIC </w:instrText>
+      </w:r>
+      <w:r>
+        <w:fldChar w:fldCharType="separate"/>
+      </w:r>
+      <w:r>
+        <w:rPr>
+          <w:noProof/>
+        </w:rPr>
+        <w:t>37</w:t>
+      </w:r>
+      <w:r>
+        <w:rPr>
+          <w:noProof/>
+        </w:rPr>
+        <w:fldChar w:fldCharType="end"/>
+      </w:r>
       <w:r>
         <w:t xml:space="preserve"> </w:t>
       </w:r>
@@ -35445,14 +35970,27 @@
       <w:r>
         <w:t xml:space="preserve">QUADRO </w:t>
       </w:r>
-      <w:fldSimple w:instr=" SEQ QUADRO \* ARABIC ">
-        <w:r>
-          <w:rPr>
-            <w:noProof/>
-          </w:rPr>
-          <w:t>38</w:t>
-        </w:r>
-      </w:fldSimple>
+      <w:r>
+        <w:fldChar w:fldCharType="begin"/>
+      </w:r>
+      <w:r>
+        <w:instrText xml:space="preserve"> SEQ QUADRO \* ARABIC </w:instrText>
+      </w:r>
+      <w:r>
+        <w:fldChar w:fldCharType="separate"/>
+      </w:r>
+      <w:r>
+        <w:rPr>
+          <w:noProof/>
+        </w:rPr>
+        <w:t>38</w:t>
+      </w:r>
+      <w:r>
+        <w:rPr>
+          <w:noProof/>
+        </w:rPr>
+        <w:fldChar w:fldCharType="end"/>
+      </w:r>
       <w:r>
         <w:t xml:space="preserve"> </w:t>
       </w:r>
@@ -35644,16 +36182,11 @@
               <w:t xml:space="preserve">. </w:t>
             </w:r>
             <w:r>
-              <w:t xml:space="preserve">Após a criação da rota, os postos disponíveis dentro do raio definido para rotas longas estarão disponíveis para visualização e escolha do posto para </w:t>
-            </w:r>
-            <w:proofErr w:type="gramStart"/>
-            <w:r>
-              <w:t>abastecimento.</w:t>
+              <w:t>Após a criação da rota, os postos disponíveis dentro do raio definido para rotas longas estarão disponíveis para visualização e escolha do posto para abastecimento.</w:t>
             </w:r>
             <w:r>
               <w:t>.</w:t>
             </w:r>
-            <w:proofErr w:type="gramEnd"/>
           </w:p>
         </w:tc>
       </w:tr>
@@ -35823,14 +36356,27 @@
       <w:r>
         <w:t xml:space="preserve">QUADRO </w:t>
       </w:r>
-      <w:fldSimple w:instr=" SEQ QUADRO \* ARABIC ">
-        <w:r>
-          <w:rPr>
-            <w:noProof/>
-          </w:rPr>
-          <w:t>39</w:t>
-        </w:r>
-      </w:fldSimple>
+      <w:r>
+        <w:fldChar w:fldCharType="begin"/>
+      </w:r>
+      <w:r>
+        <w:instrText xml:space="preserve"> SEQ QUADRO \* ARABIC </w:instrText>
+      </w:r>
+      <w:r>
+        <w:fldChar w:fldCharType="separate"/>
+      </w:r>
+      <w:r>
+        <w:rPr>
+          <w:noProof/>
+        </w:rPr>
+        <w:t>39</w:t>
+      </w:r>
+      <w:r>
+        <w:rPr>
+          <w:noProof/>
+        </w:rPr>
+        <w:fldChar w:fldCharType="end"/>
+      </w:r>
       <w:r>
         <w:t xml:space="preserve"> </w:t>
       </w:r>
@@ -36095,14 +36641,27 @@
       <w:r>
         <w:t xml:space="preserve">QUADRO </w:t>
       </w:r>
-      <w:fldSimple w:instr=" SEQ QUADRO \* ARABIC ">
-        <w:r>
-          <w:rPr>
-            <w:noProof/>
-          </w:rPr>
-          <w:t>40</w:t>
-        </w:r>
-      </w:fldSimple>
+      <w:r>
+        <w:fldChar w:fldCharType="begin"/>
+      </w:r>
+      <w:r>
+        <w:instrText xml:space="preserve"> SEQ QUADRO \* ARABIC </w:instrText>
+      </w:r>
+      <w:r>
+        <w:fldChar w:fldCharType="separate"/>
+      </w:r>
+      <w:r>
+        <w:rPr>
+          <w:noProof/>
+        </w:rPr>
+        <w:t>40</w:t>
+      </w:r>
+      <w:r>
+        <w:rPr>
+          <w:noProof/>
+        </w:rPr>
+        <w:fldChar w:fldCharType="end"/>
+      </w:r>
       <w:r>
         <w:t xml:space="preserve"> </w:t>
       </w:r>
@@ -36392,14 +36951,27 @@
       <w:r>
         <w:t xml:space="preserve">QUADRO </w:t>
       </w:r>
-      <w:fldSimple w:instr=" SEQ QUADRO \* ARABIC ">
-        <w:r>
-          <w:rPr>
-            <w:noProof/>
-          </w:rPr>
-          <w:t>41</w:t>
-        </w:r>
-      </w:fldSimple>
+      <w:r>
+        <w:fldChar w:fldCharType="begin"/>
+      </w:r>
+      <w:r>
+        <w:instrText xml:space="preserve"> SEQ QUADRO \* ARABIC </w:instrText>
+      </w:r>
+      <w:r>
+        <w:fldChar w:fldCharType="separate"/>
+      </w:r>
+      <w:r>
+        <w:rPr>
+          <w:noProof/>
+        </w:rPr>
+        <w:t>41</w:t>
+      </w:r>
+      <w:r>
+        <w:rPr>
+          <w:noProof/>
+        </w:rPr>
+        <w:fldChar w:fldCharType="end"/>
+      </w:r>
       <w:r>
         <w:t xml:space="preserve"> </w:t>
       </w:r>
@@ -36976,14 +37548,27 @@
       <w:r>
         <w:t xml:space="preserve">QUADRO </w:t>
       </w:r>
-      <w:fldSimple w:instr=" SEQ QUADRO \* ARABIC ">
-        <w:r>
-          <w:rPr>
-            <w:noProof/>
-          </w:rPr>
-          <w:t>42</w:t>
-        </w:r>
-      </w:fldSimple>
+      <w:r>
+        <w:fldChar w:fldCharType="begin"/>
+      </w:r>
+      <w:r>
+        <w:instrText xml:space="preserve"> SEQ QUADRO \* ARABIC </w:instrText>
+      </w:r>
+      <w:r>
+        <w:fldChar w:fldCharType="separate"/>
+      </w:r>
+      <w:r>
+        <w:rPr>
+          <w:noProof/>
+        </w:rPr>
+        <w:t>42</w:t>
+      </w:r>
+      <w:r>
+        <w:rPr>
+          <w:noProof/>
+        </w:rPr>
+        <w:fldChar w:fldCharType="end"/>
+      </w:r>
       <w:r>
         <w:t xml:space="preserve"> </w:t>
       </w:r>
@@ -37328,14 +37913,27 @@
       <w:r>
         <w:t xml:space="preserve">QUADRO </w:t>
       </w:r>
-      <w:fldSimple w:instr=" SEQ QUADRO \* ARABIC ">
-        <w:r>
-          <w:rPr>
-            <w:noProof/>
-          </w:rPr>
-          <w:t>43</w:t>
-        </w:r>
-      </w:fldSimple>
+      <w:r>
+        <w:fldChar w:fldCharType="begin"/>
+      </w:r>
+      <w:r>
+        <w:instrText xml:space="preserve"> SEQ QUADRO \* ARABIC </w:instrText>
+      </w:r>
+      <w:r>
+        <w:fldChar w:fldCharType="separate"/>
+      </w:r>
+      <w:r>
+        <w:rPr>
+          <w:noProof/>
+        </w:rPr>
+        <w:t>43</w:t>
+      </w:r>
+      <w:r>
+        <w:rPr>
+          <w:noProof/>
+        </w:rPr>
+        <w:fldChar w:fldCharType="end"/>
+      </w:r>
       <w:r>
         <w:t xml:space="preserve"> </w:t>
       </w:r>
@@ -37622,14 +38220,27 @@
       <w:r>
         <w:t xml:space="preserve">QUADRO </w:t>
       </w:r>
-      <w:fldSimple w:instr=" SEQ QUADRO \* ARABIC ">
-        <w:r>
-          <w:rPr>
-            <w:noProof/>
-          </w:rPr>
-          <w:t>44</w:t>
-        </w:r>
-      </w:fldSimple>
+      <w:r>
+        <w:fldChar w:fldCharType="begin"/>
+      </w:r>
+      <w:r>
+        <w:instrText xml:space="preserve"> SEQ QUADRO \* ARABIC </w:instrText>
+      </w:r>
+      <w:r>
+        <w:fldChar w:fldCharType="separate"/>
+      </w:r>
+      <w:r>
+        <w:rPr>
+          <w:noProof/>
+        </w:rPr>
+        <w:t>44</w:t>
+      </w:r>
+      <w:r>
+        <w:rPr>
+          <w:noProof/>
+        </w:rPr>
+        <w:fldChar w:fldCharType="end"/>
+      </w:r>
       <w:r>
         <w:t xml:space="preserve"> </w:t>
       </w:r>
@@ -37906,14 +38517,27 @@
       <w:r>
         <w:t xml:space="preserve">QUADRO </w:t>
       </w:r>
-      <w:fldSimple w:instr=" SEQ QUADRO \* ARABIC ">
-        <w:r>
-          <w:rPr>
-            <w:noProof/>
-          </w:rPr>
-          <w:t>45</w:t>
-        </w:r>
-      </w:fldSimple>
+      <w:r>
+        <w:fldChar w:fldCharType="begin"/>
+      </w:r>
+      <w:r>
+        <w:instrText xml:space="preserve"> SEQ QUADRO \* ARABIC </w:instrText>
+      </w:r>
+      <w:r>
+        <w:fldChar w:fldCharType="separate"/>
+      </w:r>
+      <w:r>
+        <w:rPr>
+          <w:noProof/>
+        </w:rPr>
+        <w:t>45</w:t>
+      </w:r>
+      <w:r>
+        <w:rPr>
+          <w:noProof/>
+        </w:rPr>
+        <w:fldChar w:fldCharType="end"/>
+      </w:r>
       <w:r>
         <w:t xml:space="preserve"> </w:t>
       </w:r>
@@ -38200,14 +38824,27 @@
       <w:r>
         <w:t xml:space="preserve">QUADRO </w:t>
       </w:r>
-      <w:fldSimple w:instr=" SEQ QUADRO \* ARABIC ">
-        <w:r>
-          <w:rPr>
-            <w:noProof/>
-          </w:rPr>
-          <w:t>46</w:t>
-        </w:r>
-      </w:fldSimple>
+      <w:r>
+        <w:fldChar w:fldCharType="begin"/>
+      </w:r>
+      <w:r>
+        <w:instrText xml:space="preserve"> SEQ QUADRO \* ARABIC </w:instrText>
+      </w:r>
+      <w:r>
+        <w:fldChar w:fldCharType="separate"/>
+      </w:r>
+      <w:r>
+        <w:rPr>
+          <w:noProof/>
+        </w:rPr>
+        <w:t>46</w:t>
+      </w:r>
+      <w:r>
+        <w:rPr>
+          <w:noProof/>
+        </w:rPr>
+        <w:fldChar w:fldCharType="end"/>
+      </w:r>
       <w:r>
         <w:t xml:space="preserve"> </w:t>
       </w:r>
@@ -38471,14 +39108,27 @@
       <w:r>
         <w:t xml:space="preserve">QUADRO </w:t>
       </w:r>
-      <w:fldSimple w:instr=" SEQ QUADRO \* ARABIC ">
-        <w:r>
-          <w:rPr>
-            <w:noProof/>
-          </w:rPr>
-          <w:t>47</w:t>
-        </w:r>
-      </w:fldSimple>
+      <w:r>
+        <w:fldChar w:fldCharType="begin"/>
+      </w:r>
+      <w:r>
+        <w:instrText xml:space="preserve"> SEQ QUADRO \* ARABIC </w:instrText>
+      </w:r>
+      <w:r>
+        <w:fldChar w:fldCharType="separate"/>
+      </w:r>
+      <w:r>
+        <w:rPr>
+          <w:noProof/>
+        </w:rPr>
+        <w:t>47</w:t>
+      </w:r>
+      <w:r>
+        <w:rPr>
+          <w:noProof/>
+        </w:rPr>
+        <w:fldChar w:fldCharType="end"/>
+      </w:r>
       <w:r>
         <w:t xml:space="preserve"> - </w:t>
       </w:r>
@@ -38921,14 +39571,27 @@
       <w:r>
         <w:t xml:space="preserve">QUADRO </w:t>
       </w:r>
-      <w:fldSimple w:instr=" SEQ QUADRO \* ARABIC ">
-        <w:r>
-          <w:rPr>
-            <w:noProof/>
-          </w:rPr>
-          <w:t>48</w:t>
-        </w:r>
-      </w:fldSimple>
+      <w:r>
+        <w:fldChar w:fldCharType="begin"/>
+      </w:r>
+      <w:r>
+        <w:instrText xml:space="preserve"> SEQ QUADRO \* ARABIC </w:instrText>
+      </w:r>
+      <w:r>
+        <w:fldChar w:fldCharType="separate"/>
+      </w:r>
+      <w:r>
+        <w:rPr>
+          <w:noProof/>
+        </w:rPr>
+        <w:t>48</w:t>
+      </w:r>
+      <w:r>
+        <w:rPr>
+          <w:noProof/>
+        </w:rPr>
+        <w:fldChar w:fldCharType="end"/>
+      </w:r>
       <w:r>
         <w:t xml:space="preserve"> </w:t>
       </w:r>
@@ -39371,14 +40034,27 @@
       <w:r>
         <w:t xml:space="preserve">QUADRO </w:t>
       </w:r>
-      <w:fldSimple w:instr=" SEQ QUADRO \* ARABIC ">
-        <w:r>
-          <w:rPr>
-            <w:noProof/>
-          </w:rPr>
-          <w:t>49</w:t>
-        </w:r>
-      </w:fldSimple>
+      <w:r>
+        <w:fldChar w:fldCharType="begin"/>
+      </w:r>
+      <w:r>
+        <w:instrText xml:space="preserve"> SEQ QUADRO \* ARABIC </w:instrText>
+      </w:r>
+      <w:r>
+        <w:fldChar w:fldCharType="separate"/>
+      </w:r>
+      <w:r>
+        <w:rPr>
+          <w:noProof/>
+        </w:rPr>
+        <w:t>49</w:t>
+      </w:r>
+      <w:r>
+        <w:rPr>
+          <w:noProof/>
+        </w:rPr>
+        <w:fldChar w:fldCharType="end"/>
+      </w:r>
       <w:r>
         <w:t xml:space="preserve"> </w:t>
       </w:r>
@@ -39699,14 +40375,27 @@
       <w:r>
         <w:t xml:space="preserve">QUADRO </w:t>
       </w:r>
-      <w:fldSimple w:instr=" SEQ QUADRO \* ARABIC ">
-        <w:r>
-          <w:rPr>
-            <w:noProof/>
-          </w:rPr>
-          <w:t>50</w:t>
-        </w:r>
-      </w:fldSimple>
+      <w:r>
+        <w:fldChar w:fldCharType="begin"/>
+      </w:r>
+      <w:r>
+        <w:instrText xml:space="preserve"> SEQ QUADRO \* ARABIC </w:instrText>
+      </w:r>
+      <w:r>
+        <w:fldChar w:fldCharType="separate"/>
+      </w:r>
+      <w:r>
+        <w:rPr>
+          <w:noProof/>
+        </w:rPr>
+        <w:t>50</w:t>
+      </w:r>
+      <w:r>
+        <w:rPr>
+          <w:noProof/>
+        </w:rPr>
+        <w:fldChar w:fldCharType="end"/>
+      </w:r>
       <w:r>
         <w:t xml:space="preserve"> </w:t>
       </w:r>
@@ -40088,14 +40777,27 @@
       <w:r>
         <w:t xml:space="preserve">QUADRO </w:t>
       </w:r>
-      <w:fldSimple w:instr=" SEQ QUADRO \* ARABIC ">
-        <w:r>
-          <w:rPr>
-            <w:noProof/>
-          </w:rPr>
-          <w:t>51</w:t>
-        </w:r>
-      </w:fldSimple>
+      <w:r>
+        <w:fldChar w:fldCharType="begin"/>
+      </w:r>
+      <w:r>
+        <w:instrText xml:space="preserve"> SEQ QUADRO \* ARABIC </w:instrText>
+      </w:r>
+      <w:r>
+        <w:fldChar w:fldCharType="separate"/>
+      </w:r>
+      <w:r>
+        <w:rPr>
+          <w:noProof/>
+        </w:rPr>
+        <w:t>51</w:t>
+      </w:r>
+      <w:r>
+        <w:rPr>
+          <w:noProof/>
+        </w:rPr>
+        <w:fldChar w:fldCharType="end"/>
+      </w:r>
       <w:r>
         <w:t xml:space="preserve"> </w:t>
       </w:r>
@@ -40408,14 +41110,27 @@
       <w:r>
         <w:t xml:space="preserve">QUADRO </w:t>
       </w:r>
-      <w:fldSimple w:instr=" SEQ QUADRO \* ARABIC ">
-        <w:r>
-          <w:rPr>
-            <w:noProof/>
-          </w:rPr>
-          <w:t>52</w:t>
-        </w:r>
-      </w:fldSimple>
+      <w:r>
+        <w:fldChar w:fldCharType="begin"/>
+      </w:r>
+      <w:r>
+        <w:instrText xml:space="preserve"> SEQ QUADRO \* ARABIC </w:instrText>
+      </w:r>
+      <w:r>
+        <w:fldChar w:fldCharType="separate"/>
+      </w:r>
+      <w:r>
+        <w:rPr>
+          <w:noProof/>
+        </w:rPr>
+        <w:t>52</w:t>
+      </w:r>
+      <w:r>
+        <w:rPr>
+          <w:noProof/>
+        </w:rPr>
+        <w:fldChar w:fldCharType="end"/>
+      </w:r>
       <w:r>
         <w:t xml:space="preserve"> </w:t>
       </w:r>
@@ -40790,14 +41505,27 @@
       <w:r>
         <w:t xml:space="preserve">QUADRO </w:t>
       </w:r>
-      <w:fldSimple w:instr=" SEQ QUADRO \* ARABIC ">
-        <w:r>
-          <w:rPr>
-            <w:noProof/>
-          </w:rPr>
-          <w:t>53</w:t>
-        </w:r>
-      </w:fldSimple>
+      <w:r>
+        <w:fldChar w:fldCharType="begin"/>
+      </w:r>
+      <w:r>
+        <w:instrText xml:space="preserve"> SEQ QUADRO \* ARABIC </w:instrText>
+      </w:r>
+      <w:r>
+        <w:fldChar w:fldCharType="separate"/>
+      </w:r>
+      <w:r>
+        <w:rPr>
+          <w:noProof/>
+        </w:rPr>
+        <w:t>53</w:t>
+      </w:r>
+      <w:r>
+        <w:rPr>
+          <w:noProof/>
+        </w:rPr>
+        <w:fldChar w:fldCharType="end"/>
+      </w:r>
       <w:r>
         <w:t xml:space="preserve"> </w:t>
       </w:r>
@@ -41082,14 +41810,27 @@
       <w:r>
         <w:t xml:space="preserve">QUADRO </w:t>
       </w:r>
-      <w:fldSimple w:instr=" SEQ QUADRO \* ARABIC ">
-        <w:r>
-          <w:rPr>
-            <w:noProof/>
-          </w:rPr>
-          <w:t>54</w:t>
-        </w:r>
-      </w:fldSimple>
+      <w:r>
+        <w:fldChar w:fldCharType="begin"/>
+      </w:r>
+      <w:r>
+        <w:instrText xml:space="preserve"> SEQ QUADRO \* ARABIC </w:instrText>
+      </w:r>
+      <w:r>
+        <w:fldChar w:fldCharType="separate"/>
+      </w:r>
+      <w:r>
+        <w:rPr>
+          <w:noProof/>
+        </w:rPr>
+        <w:t>54</w:t>
+      </w:r>
+      <w:r>
+        <w:rPr>
+          <w:noProof/>
+        </w:rPr>
+        <w:fldChar w:fldCharType="end"/>
+      </w:r>
       <w:r>
         <w:t xml:space="preserve"> </w:t>
       </w:r>
@@ -41444,14 +42185,27 @@
       <w:r>
         <w:t xml:space="preserve">QUADRO </w:t>
       </w:r>
-      <w:fldSimple w:instr=" SEQ QUADRO \* ARABIC ">
-        <w:r>
-          <w:rPr>
-            <w:noProof/>
-          </w:rPr>
-          <w:t>55</w:t>
-        </w:r>
-      </w:fldSimple>
+      <w:r>
+        <w:fldChar w:fldCharType="begin"/>
+      </w:r>
+      <w:r>
+        <w:instrText xml:space="preserve"> SEQ QUADRO \* ARABIC </w:instrText>
+      </w:r>
+      <w:r>
+        <w:fldChar w:fldCharType="separate"/>
+      </w:r>
+      <w:r>
+        <w:rPr>
+          <w:noProof/>
+        </w:rPr>
+        <w:t>55</w:t>
+      </w:r>
+      <w:r>
+        <w:rPr>
+          <w:noProof/>
+        </w:rPr>
+        <w:fldChar w:fldCharType="end"/>
+      </w:r>
       <w:r>
         <w:t xml:space="preserve"> </w:t>
       </w:r>
@@ -41737,14 +42491,27 @@
         <w:lastRenderedPageBreak/>
         <w:t xml:space="preserve">QUADRO </w:t>
       </w:r>
-      <w:fldSimple w:instr=" SEQ QUADRO \* ARABIC ">
-        <w:r>
-          <w:rPr>
-            <w:noProof/>
-          </w:rPr>
-          <w:t>56</w:t>
-        </w:r>
-      </w:fldSimple>
+      <w:r>
+        <w:fldChar w:fldCharType="begin"/>
+      </w:r>
+      <w:r>
+        <w:instrText xml:space="preserve"> SEQ QUADRO \* ARABIC </w:instrText>
+      </w:r>
+      <w:r>
+        <w:fldChar w:fldCharType="separate"/>
+      </w:r>
+      <w:r>
+        <w:rPr>
+          <w:noProof/>
+        </w:rPr>
+        <w:t>56</w:t>
+      </w:r>
+      <w:r>
+        <w:rPr>
+          <w:noProof/>
+        </w:rPr>
+        <w:fldChar w:fldCharType="end"/>
+      </w:r>
       <w:r>
         <w:t xml:space="preserve"> </w:t>
       </w:r>
@@ -41921,14 +42688,27 @@
       <w:r>
         <w:t xml:space="preserve">QUADRO </w:t>
       </w:r>
-      <w:fldSimple w:instr=" SEQ QUADRO \* ARABIC ">
-        <w:r>
-          <w:rPr>
-            <w:noProof/>
-          </w:rPr>
-          <w:t>57</w:t>
-        </w:r>
-      </w:fldSimple>
+      <w:r>
+        <w:fldChar w:fldCharType="begin"/>
+      </w:r>
+      <w:r>
+        <w:instrText xml:space="preserve"> SEQ QUADRO \* ARABIC </w:instrText>
+      </w:r>
+      <w:r>
+        <w:fldChar w:fldCharType="separate"/>
+      </w:r>
+      <w:r>
+        <w:rPr>
+          <w:noProof/>
+        </w:rPr>
+        <w:t>57</w:t>
+      </w:r>
+      <w:r>
+        <w:rPr>
+          <w:noProof/>
+        </w:rPr>
+        <w:fldChar w:fldCharType="end"/>
+      </w:r>
       <w:r>
         <w:t xml:space="preserve"> </w:t>
       </w:r>
@@ -42088,14 +42868,27 @@
       <w:r>
         <w:t xml:space="preserve">QUADRO </w:t>
       </w:r>
-      <w:fldSimple w:instr=" SEQ QUADRO \* ARABIC ">
-        <w:r>
-          <w:rPr>
-            <w:noProof/>
-          </w:rPr>
-          <w:t>58</w:t>
-        </w:r>
-      </w:fldSimple>
+      <w:r>
+        <w:fldChar w:fldCharType="begin"/>
+      </w:r>
+      <w:r>
+        <w:instrText xml:space="preserve"> SEQ QUADRO \* ARABIC </w:instrText>
+      </w:r>
+      <w:r>
+        <w:fldChar w:fldCharType="separate"/>
+      </w:r>
+      <w:r>
+        <w:rPr>
+          <w:noProof/>
+        </w:rPr>
+        <w:t>58</w:t>
+      </w:r>
+      <w:r>
+        <w:rPr>
+          <w:noProof/>
+        </w:rPr>
+        <w:fldChar w:fldCharType="end"/>
+      </w:r>
       <w:r>
         <w:t xml:space="preserve"> </w:t>
       </w:r>
@@ -42282,19 +43075,11 @@
               <w:rPr>
                 <w:color w:val="FF0000"/>
               </w:rPr>
-              <w:t>versão</w:t>
-            </w:r>
-            <w:proofErr w:type="gramStart"/>
-            <w:r>
-              <w:rPr>
-                <w:color w:val="FF0000"/>
-              </w:rPr>
-              <w:t>...</w:t>
+              <w:t>versão...</w:t>
             </w:r>
             <w:r>
               <w:t xml:space="preserve"> )</w:t>
             </w:r>
-            <w:proofErr w:type="gramEnd"/>
           </w:p>
           <w:p>
             <w:pPr>
@@ -42312,14 +43097,27 @@
       <w:r>
         <w:t xml:space="preserve">QUADRO </w:t>
       </w:r>
-      <w:fldSimple w:instr=" SEQ QUADRO \* ARABIC ">
-        <w:r>
-          <w:rPr>
-            <w:noProof/>
-          </w:rPr>
-          <w:t>59</w:t>
-        </w:r>
-      </w:fldSimple>
+      <w:r>
+        <w:fldChar w:fldCharType="begin"/>
+      </w:r>
+      <w:r>
+        <w:instrText xml:space="preserve"> SEQ QUADRO \* ARABIC </w:instrText>
+      </w:r>
+      <w:r>
+        <w:fldChar w:fldCharType="separate"/>
+      </w:r>
+      <w:r>
+        <w:rPr>
+          <w:noProof/>
+        </w:rPr>
+        <w:t>59</w:t>
+      </w:r>
+      <w:r>
+        <w:rPr>
+          <w:noProof/>
+        </w:rPr>
+        <w:fldChar w:fldCharType="end"/>
+      </w:r>
       <w:r>
         <w:t xml:space="preserve"> </w:t>
       </w:r>
@@ -42502,14 +43300,27 @@
       <w:r>
         <w:t xml:space="preserve">QUADRO </w:t>
       </w:r>
-      <w:fldSimple w:instr=" SEQ QUADRO \* ARABIC ">
-        <w:r>
-          <w:rPr>
-            <w:noProof/>
-          </w:rPr>
-          <w:t>60</w:t>
-        </w:r>
-      </w:fldSimple>
+      <w:r>
+        <w:fldChar w:fldCharType="begin"/>
+      </w:r>
+      <w:r>
+        <w:instrText xml:space="preserve"> SEQ QUADRO \* ARABIC </w:instrText>
+      </w:r>
+      <w:r>
+        <w:fldChar w:fldCharType="separate"/>
+      </w:r>
+      <w:r>
+        <w:rPr>
+          <w:noProof/>
+        </w:rPr>
+        <w:t>60</w:t>
+      </w:r>
+      <w:r>
+        <w:rPr>
+          <w:noProof/>
+        </w:rPr>
+        <w:fldChar w:fldCharType="end"/>
+      </w:r>
       <w:r>
         <w:t xml:space="preserve"> </w:t>
       </w:r>
@@ -42684,14 +43495,27 @@
       <w:r>
         <w:t xml:space="preserve">QUADRO </w:t>
       </w:r>
-      <w:fldSimple w:instr=" SEQ QUADRO \* ARABIC ">
-        <w:r>
-          <w:rPr>
-            <w:noProof/>
-          </w:rPr>
-          <w:t>61</w:t>
-        </w:r>
-      </w:fldSimple>
+      <w:r>
+        <w:fldChar w:fldCharType="begin"/>
+      </w:r>
+      <w:r>
+        <w:instrText xml:space="preserve"> SEQ QUADRO \* ARABIC </w:instrText>
+      </w:r>
+      <w:r>
+        <w:fldChar w:fldCharType="separate"/>
+      </w:r>
+      <w:r>
+        <w:rPr>
+          <w:noProof/>
+        </w:rPr>
+        <w:t>61</w:t>
+      </w:r>
+      <w:r>
+        <w:rPr>
+          <w:noProof/>
+        </w:rPr>
+        <w:fldChar w:fldCharType="end"/>
+      </w:r>
       <w:r>
         <w:t xml:space="preserve"> -</w:t>
       </w:r>
@@ -42909,14 +43733,27 @@
       <w:r>
         <w:t xml:space="preserve">QUADRO </w:t>
       </w:r>
-      <w:fldSimple w:instr=" SEQ QUADRO \* ARABIC ">
-        <w:r>
-          <w:rPr>
-            <w:noProof/>
-          </w:rPr>
-          <w:t>62</w:t>
-        </w:r>
-      </w:fldSimple>
+      <w:r>
+        <w:fldChar w:fldCharType="begin"/>
+      </w:r>
+      <w:r>
+        <w:instrText xml:space="preserve"> SEQ QUADRO \* ARABIC </w:instrText>
+      </w:r>
+      <w:r>
+        <w:fldChar w:fldCharType="separate"/>
+      </w:r>
+      <w:r>
+        <w:rPr>
+          <w:noProof/>
+        </w:rPr>
+        <w:t>62</w:t>
+      </w:r>
+      <w:r>
+        <w:rPr>
+          <w:noProof/>
+        </w:rPr>
+        <w:fldChar w:fldCharType="end"/>
+      </w:r>
       <w:r>
         <w:t xml:space="preserve"> </w:t>
       </w:r>
@@ -43209,14 +44046,27 @@
         <w:lastRenderedPageBreak/>
         <w:t xml:space="preserve">QUADRO </w:t>
       </w:r>
-      <w:fldSimple w:instr=" SEQ QUADRO \* ARABIC ">
-        <w:r>
-          <w:rPr>
-            <w:noProof/>
-          </w:rPr>
-          <w:t>63</w:t>
-        </w:r>
-      </w:fldSimple>
+      <w:r>
+        <w:fldChar w:fldCharType="begin"/>
+      </w:r>
+      <w:r>
+        <w:instrText xml:space="preserve"> SEQ QUADRO \* ARABIC </w:instrText>
+      </w:r>
+      <w:r>
+        <w:fldChar w:fldCharType="separate"/>
+      </w:r>
+      <w:r>
+        <w:rPr>
+          <w:noProof/>
+        </w:rPr>
+        <w:t>63</w:t>
+      </w:r>
+      <w:r>
+        <w:rPr>
+          <w:noProof/>
+        </w:rPr>
+        <w:fldChar w:fldCharType="end"/>
+      </w:r>
       <w:r>
         <w:t xml:space="preserve"> </w:t>
       </w:r>
@@ -43334,7 +44184,6 @@
             <w:r>
               <w:t xml:space="preserve">Utilizar </w:t>
             </w:r>
-            <w:proofErr w:type="gramStart"/>
             <w:r>
               <w:rPr>
                 <w:i/>
@@ -43349,14 +44198,7 @@
               <w:rPr>
                 <w:color w:val="FF0000"/>
               </w:rPr>
-              <w:t xml:space="preserve"> (</w:t>
-            </w:r>
-            <w:proofErr w:type="gramEnd"/>
-            <w:r>
-              <w:rPr>
-                <w:color w:val="FF0000"/>
-              </w:rPr>
-              <w:t xml:space="preserve">versão ) </w:t>
+              <w:t xml:space="preserve"> (versão ) </w:t>
             </w:r>
             <w:r>
               <w:t xml:space="preserve">para a criação da aplicação </w:t>
@@ -43531,14 +44373,27 @@
       <w:r>
         <w:t xml:space="preserve">QUADRO </w:t>
       </w:r>
-      <w:fldSimple w:instr=" SEQ QUADRO \* ARABIC ">
-        <w:r>
-          <w:rPr>
-            <w:noProof/>
-          </w:rPr>
-          <w:t>64</w:t>
-        </w:r>
-      </w:fldSimple>
+      <w:r>
+        <w:fldChar w:fldCharType="begin"/>
+      </w:r>
+      <w:r>
+        <w:instrText xml:space="preserve"> SEQ QUADRO \* ARABIC </w:instrText>
+      </w:r>
+      <w:r>
+        <w:fldChar w:fldCharType="separate"/>
+      </w:r>
+      <w:r>
+        <w:rPr>
+          <w:noProof/>
+        </w:rPr>
+        <w:t>64</w:t>
+      </w:r>
+      <w:r>
+        <w:rPr>
+          <w:noProof/>
+        </w:rPr>
+        <w:fldChar w:fldCharType="end"/>
+      </w:r>
       <w:r>
         <w:t xml:space="preserve"> - </w:t>
       </w:r>
@@ -43963,14 +44818,27 @@
       <w:r>
         <w:t xml:space="preserve">QUADRO </w:t>
       </w:r>
-      <w:fldSimple w:instr=" SEQ QUADRO \* ARABIC ">
-        <w:r>
-          <w:rPr>
-            <w:noProof/>
-          </w:rPr>
-          <w:t>65</w:t>
-        </w:r>
-      </w:fldSimple>
+      <w:r>
+        <w:fldChar w:fldCharType="begin"/>
+      </w:r>
+      <w:r>
+        <w:instrText xml:space="preserve"> SEQ QUADRO \* ARABIC </w:instrText>
+      </w:r>
+      <w:r>
+        <w:fldChar w:fldCharType="separate"/>
+      </w:r>
+      <w:r>
+        <w:rPr>
+          <w:noProof/>
+        </w:rPr>
+        <w:t>65</w:t>
+      </w:r>
+      <w:r>
+        <w:rPr>
+          <w:noProof/>
+        </w:rPr>
+        <w:fldChar w:fldCharType="end"/>
+      </w:r>
       <w:r>
         <w:t xml:space="preserve"> </w:t>
       </w:r>
@@ -44169,14 +45037,27 @@
       <w:r>
         <w:t xml:space="preserve">QUADRO </w:t>
       </w:r>
-      <w:fldSimple w:instr=" SEQ QUADRO \* ARABIC ">
-        <w:r>
-          <w:rPr>
-            <w:noProof/>
-          </w:rPr>
-          <w:t>66</w:t>
-        </w:r>
-      </w:fldSimple>
+      <w:r>
+        <w:fldChar w:fldCharType="begin"/>
+      </w:r>
+      <w:r>
+        <w:instrText xml:space="preserve"> SEQ QUADRO \* ARABIC </w:instrText>
+      </w:r>
+      <w:r>
+        <w:fldChar w:fldCharType="separate"/>
+      </w:r>
+      <w:r>
+        <w:rPr>
+          <w:noProof/>
+        </w:rPr>
+        <w:t>66</w:t>
+      </w:r>
+      <w:r>
+        <w:rPr>
+          <w:noProof/>
+        </w:rPr>
+        <w:fldChar w:fldCharType="end"/>
+      </w:r>
       <w:r>
         <w:t xml:space="preserve"> </w:t>
       </w:r>
@@ -44381,14 +45262,27 @@
       <w:r>
         <w:t xml:space="preserve">QUADRO </w:t>
       </w:r>
-      <w:fldSimple w:instr=" SEQ QUADRO \* ARABIC ">
-        <w:r>
-          <w:rPr>
-            <w:noProof/>
-          </w:rPr>
-          <w:t>67</w:t>
-        </w:r>
-      </w:fldSimple>
+      <w:r>
+        <w:fldChar w:fldCharType="begin"/>
+      </w:r>
+      <w:r>
+        <w:instrText xml:space="preserve"> SEQ QUADRO \* ARABIC </w:instrText>
+      </w:r>
+      <w:r>
+        <w:fldChar w:fldCharType="separate"/>
+      </w:r>
+      <w:r>
+        <w:rPr>
+          <w:noProof/>
+        </w:rPr>
+        <w:t>67</w:t>
+      </w:r>
+      <w:r>
+        <w:rPr>
+          <w:noProof/>
+        </w:rPr>
+        <w:fldChar w:fldCharType="end"/>
+      </w:r>
       <w:r>
         <w:t xml:space="preserve"> </w:t>
       </w:r>
@@ -44635,14 +45529,27 @@
       <w:r>
         <w:t xml:space="preserve">QUADRO </w:t>
       </w:r>
-      <w:fldSimple w:instr=" SEQ QUADRO \* ARABIC ">
-        <w:r>
-          <w:rPr>
-            <w:noProof/>
-          </w:rPr>
-          <w:t>68</w:t>
-        </w:r>
-      </w:fldSimple>
+      <w:r>
+        <w:fldChar w:fldCharType="begin"/>
+      </w:r>
+      <w:r>
+        <w:instrText xml:space="preserve"> SEQ QUADRO \* ARABIC </w:instrText>
+      </w:r>
+      <w:r>
+        <w:fldChar w:fldCharType="separate"/>
+      </w:r>
+      <w:r>
+        <w:rPr>
+          <w:noProof/>
+        </w:rPr>
+        <w:t>68</w:t>
+      </w:r>
+      <w:r>
+        <w:rPr>
+          <w:noProof/>
+        </w:rPr>
+        <w:fldChar w:fldCharType="end"/>
+      </w:r>
       <w:r>
         <w:t xml:space="preserve"> </w:t>
       </w:r>
@@ -44853,21 +45760,10 @@
               <w:rPr>
                 <w:iCs/>
               </w:rPr>
-              <w:t xml:space="preserve">a </w:t>
-            </w:r>
-            <w:proofErr w:type="gramStart"/>
-            <w:r>
-              <w:rPr>
-                <w:iCs/>
-              </w:rPr>
-              <w:t xml:space="preserve">ser </w:t>
-            </w:r>
-            <w:r>
-              <w:t xml:space="preserve"> adquirido</w:t>
-            </w:r>
-            <w:proofErr w:type="gramEnd"/>
-            <w:r>
-              <w:t xml:space="preserve"> </w:t>
+              <w:t xml:space="preserve">a ser </w:t>
+            </w:r>
+            <w:r>
+              <w:t xml:space="preserve"> adquirido </w:t>
             </w:r>
             <w:r>
               <w:t>do</w:t>
@@ -44888,14 +45784,27 @@
         <w:lastRenderedPageBreak/>
         <w:t xml:space="preserve">QUADRO </w:t>
       </w:r>
-      <w:fldSimple w:instr=" SEQ QUADRO \* ARABIC ">
-        <w:r>
-          <w:rPr>
-            <w:noProof/>
-          </w:rPr>
-          <w:t>69</w:t>
-        </w:r>
-      </w:fldSimple>
+      <w:r>
+        <w:fldChar w:fldCharType="begin"/>
+      </w:r>
+      <w:r>
+        <w:instrText xml:space="preserve"> SEQ QUADRO \* ARABIC </w:instrText>
+      </w:r>
+      <w:r>
+        <w:fldChar w:fldCharType="separate"/>
+      </w:r>
+      <w:r>
+        <w:rPr>
+          <w:noProof/>
+        </w:rPr>
+        <w:t>69</w:t>
+      </w:r>
+      <w:r>
+        <w:rPr>
+          <w:noProof/>
+        </w:rPr>
+        <w:fldChar w:fldCharType="end"/>
+      </w:r>
       <w:r>
         <w:t xml:space="preserve"> </w:t>
       </w:r>
@@ -45043,18 +45952,10 @@
               <w:spacing w:before="0" w:after="0"/>
             </w:pPr>
             <w:r>
-              <w:t xml:space="preserve">Este requisito não funcional refere-se à manutenção constante das documentações do </w:t>
-            </w:r>
-            <w:proofErr w:type="gramStart"/>
-            <w:r>
-              <w:t xml:space="preserve">Etanóis, </w:t>
-            </w:r>
-            <w:r>
-              <w:t xml:space="preserve"> sendo</w:t>
-            </w:r>
-            <w:proofErr w:type="gramEnd"/>
-            <w:r>
-              <w:t xml:space="preserve"> disponibilizados</w:t>
+              <w:t xml:space="preserve">Este requisito não funcional refere-se à manutenção constante das documentações do Etanóis, </w:t>
+            </w:r>
+            <w:r>
+              <w:t xml:space="preserve"> sendo disponibilizados</w:t>
             </w:r>
             <w:r>
               <w:t xml:space="preserve"> manuais de uso e textos institucionais.</w:t>
@@ -45071,14 +45972,27 @@
       <w:r>
         <w:t xml:space="preserve">QUADRO </w:t>
       </w:r>
-      <w:fldSimple w:instr=" SEQ QUADRO \* ARABIC ">
-        <w:r>
-          <w:rPr>
-            <w:noProof/>
-          </w:rPr>
-          <w:t>70</w:t>
-        </w:r>
-      </w:fldSimple>
+      <w:r>
+        <w:fldChar w:fldCharType="begin"/>
+      </w:r>
+      <w:r>
+        <w:instrText xml:space="preserve"> SEQ QUADRO \* ARABIC </w:instrText>
+      </w:r>
+      <w:r>
+        <w:fldChar w:fldCharType="separate"/>
+      </w:r>
+      <w:r>
+        <w:rPr>
+          <w:noProof/>
+        </w:rPr>
+        <w:t>70</w:t>
+      </w:r>
+      <w:r>
+        <w:rPr>
+          <w:noProof/>
+        </w:rPr>
+        <w:fldChar w:fldCharType="end"/>
+      </w:r>
       <w:r>
         <w:t xml:space="preserve"> </w:t>
       </w:r>
@@ -45241,14 +46155,27 @@
       <w:r>
         <w:t xml:space="preserve">QUADRO </w:t>
       </w:r>
-      <w:fldSimple w:instr=" SEQ QUADRO \* ARABIC ">
-        <w:r>
-          <w:rPr>
-            <w:noProof/>
-          </w:rPr>
-          <w:t>71</w:t>
-        </w:r>
-      </w:fldSimple>
+      <w:r>
+        <w:fldChar w:fldCharType="begin"/>
+      </w:r>
+      <w:r>
+        <w:instrText xml:space="preserve"> SEQ QUADRO \* ARABIC </w:instrText>
+      </w:r>
+      <w:r>
+        <w:fldChar w:fldCharType="separate"/>
+      </w:r>
+      <w:r>
+        <w:rPr>
+          <w:noProof/>
+        </w:rPr>
+        <w:t>71</w:t>
+      </w:r>
+      <w:r>
+        <w:rPr>
+          <w:noProof/>
+        </w:rPr>
+        <w:fldChar w:fldCharType="end"/>
+      </w:r>
       <w:r>
         <w:t xml:space="preserve"> - </w:t>
       </w:r>
@@ -45414,14 +46341,27 @@
       <w:r>
         <w:t xml:space="preserve">QUADRO </w:t>
       </w:r>
-      <w:fldSimple w:instr=" SEQ QUADRO \* ARABIC ">
-        <w:r>
-          <w:rPr>
-            <w:noProof/>
-          </w:rPr>
-          <w:t>72</w:t>
-        </w:r>
-      </w:fldSimple>
+      <w:r>
+        <w:fldChar w:fldCharType="begin"/>
+      </w:r>
+      <w:r>
+        <w:instrText xml:space="preserve"> SEQ QUADRO \* ARABIC </w:instrText>
+      </w:r>
+      <w:r>
+        <w:fldChar w:fldCharType="separate"/>
+      </w:r>
+      <w:r>
+        <w:rPr>
+          <w:noProof/>
+        </w:rPr>
+        <w:t>72</w:t>
+      </w:r>
+      <w:r>
+        <w:rPr>
+          <w:noProof/>
+        </w:rPr>
+        <w:fldChar w:fldCharType="end"/>
+      </w:r>
       <w:r>
         <w:t xml:space="preserve"> - RNF</w:t>
       </w:r>
@@ -45614,14 +46554,27 @@
       <w:r>
         <w:t xml:space="preserve">QUADRO </w:t>
       </w:r>
-      <w:fldSimple w:instr=" SEQ QUADRO \* ARABIC ">
-        <w:r>
-          <w:rPr>
-            <w:noProof/>
-          </w:rPr>
-          <w:t>73</w:t>
-        </w:r>
-      </w:fldSimple>
+      <w:r>
+        <w:fldChar w:fldCharType="begin"/>
+      </w:r>
+      <w:r>
+        <w:instrText xml:space="preserve"> SEQ QUADRO \* ARABIC </w:instrText>
+      </w:r>
+      <w:r>
+        <w:fldChar w:fldCharType="separate"/>
+      </w:r>
+      <w:r>
+        <w:rPr>
+          <w:noProof/>
+        </w:rPr>
+        <w:t>73</w:t>
+      </w:r>
+      <w:r>
+        <w:rPr>
+          <w:noProof/>
+        </w:rPr>
+        <w:fldChar w:fldCharType="end"/>
+      </w:r>
       <w:r>
         <w:t xml:space="preserve"> - RNF</w:t>
       </w:r>
@@ -45797,14 +46750,27 @@
         <w:lastRenderedPageBreak/>
         <w:t xml:space="preserve">QUADRO </w:t>
       </w:r>
-      <w:fldSimple w:instr=" SEQ QUADRO \* ARABIC ">
-        <w:r>
-          <w:rPr>
-            <w:noProof/>
-          </w:rPr>
-          <w:t>74</w:t>
-        </w:r>
-      </w:fldSimple>
+      <w:r>
+        <w:fldChar w:fldCharType="begin"/>
+      </w:r>
+      <w:r>
+        <w:instrText xml:space="preserve"> SEQ QUADRO \* ARABIC </w:instrText>
+      </w:r>
+      <w:r>
+        <w:fldChar w:fldCharType="separate"/>
+      </w:r>
+      <w:r>
+        <w:rPr>
+          <w:noProof/>
+        </w:rPr>
+        <w:t>74</w:t>
+      </w:r>
+      <w:r>
+        <w:rPr>
+          <w:noProof/>
+        </w:rPr>
+        <w:fldChar w:fldCharType="end"/>
+      </w:r>
       <w:r>
         <w:t xml:space="preserve"> - RNF</w:t>
       </w:r>
@@ -46033,11 +46999,9 @@
       <w:r>
         <w:t xml:space="preserve">, </w:t>
       </w:r>
-      <w:proofErr w:type="gramStart"/>
       <w:r>
         <w:t>ela  precisa</w:t>
       </w:r>
-      <w:proofErr w:type="gramEnd"/>
       <w:r>
         <w:t xml:space="preserve"> possuir uma base dados consistente e bem planejada, tendo isso como objetivo, a modelagem conceitual dos dados é necessária logo no início do desenvolvimento. Desta maneira, o </w:t>
       </w:r>
@@ -46166,18 +47130,10 @@
         <w:t>de</w:t>
       </w:r>
       <w:r>
-        <w:t xml:space="preserve"> Santa Rita do Sapucaí, Minas </w:t>
-      </w:r>
-      <w:proofErr w:type="gramStart"/>
-      <w:r>
-        <w:t xml:space="preserve">Gerais, </w:t>
-      </w:r>
-      <w:r>
-        <w:t xml:space="preserve"> notam</w:t>
-      </w:r>
-      <w:proofErr w:type="gramEnd"/>
-      <w:r>
-        <w:t>-se as</w:t>
+        <w:t xml:space="preserve"> Santa Rita do Sapucaí, Minas Gerais, </w:t>
+      </w:r>
+      <w:r>
+        <w:t xml:space="preserve"> notam-se as</w:t>
       </w:r>
       <w:r>
         <w:t xml:space="preserve"> diferença</w:t>
@@ -46564,7 +47520,6 @@
         </w:rPr>
         <w:t xml:space="preserve"> nº.  76.593, de 14 de </w:t>
       </w:r>
-      <w:proofErr w:type="gramStart"/>
       <w:r>
         <w:rPr>
           <w:rFonts w:cs="Times New Roman"/>
@@ -46579,7 +47534,6 @@
         </w:rPr>
         <w:t>.</w:t>
       </w:r>
-      <w:proofErr w:type="gramEnd"/>
       <w:r>
         <w:rPr>
           <w:rFonts w:cs="Times New Roman"/>
@@ -46707,15 +47661,7 @@
         <w:t>inheiro</w:t>
       </w:r>
       <w:r>
-        <w:t xml:space="preserve">, São Paulo, 03 </w:t>
-      </w:r>
-      <w:proofErr w:type="gramStart"/>
-      <w:r>
-        <w:t>Fev.</w:t>
-      </w:r>
-      <w:proofErr w:type="gramEnd"/>
-      <w:r>
-        <w:t xml:space="preserve"> 2020a. Disponível em: &lt;</w:t>
+        <w:t>, São Paulo, 03 Fev. 2020a. Disponível em: &lt;</w:t>
       </w:r>
       <w:r>
         <w:t>https://www.istoedinheiro.com.br/etanol-sobe-em-14-estados-diz-anp-preco-medio-avanca-009-no-pais/</w:t>
@@ -46754,15 +47700,7 @@
         <w:t>Exame</w:t>
       </w:r>
       <w:r>
-        <w:t xml:space="preserve">, São Paulo, 17 </w:t>
-      </w:r>
-      <w:proofErr w:type="gramStart"/>
-      <w:r>
-        <w:t>Fev.</w:t>
-      </w:r>
-      <w:proofErr w:type="gramEnd"/>
-      <w:r>
-        <w:t xml:space="preserve"> 2020</w:t>
+        <w:t>, São Paulo, 17 Fev. 2020</w:t>
       </w:r>
       <w:r>
         <w:t>b</w:t>
@@ -46837,21 +47775,7 @@
         <w:rPr>
           <w:bCs/>
         </w:rPr>
-        <w:t xml:space="preserve">, 21 </w:t>
-      </w:r>
-      <w:proofErr w:type="gramStart"/>
-      <w:r>
-        <w:rPr>
-          <w:bCs/>
-        </w:rPr>
-        <w:t>Fev.</w:t>
-      </w:r>
-      <w:proofErr w:type="gramEnd"/>
-      <w:r>
-        <w:rPr>
-          <w:bCs/>
-        </w:rPr>
-        <w:t xml:space="preserve"> 2020</w:t>
+        <w:t>, 21 Fev. 2020</w:t>
       </w:r>
       <w:r>
         <w:rPr>
@@ -47872,20 +48796,11 @@
           <w:b/>
           <w:bCs/>
         </w:rPr>
-        <w:t xml:space="preserve">O que é CVV do cartão de </w:t>
-      </w:r>
-      <w:proofErr w:type="gramStart"/>
-      <w:r>
-        <w:rPr>
-          <w:b/>
-          <w:bCs/>
-        </w:rPr>
-        <w:t>crédito?</w:t>
+        <w:t>O que é CVV do cartão de crédito?</w:t>
       </w:r>
       <w:r>
         <w:t>.</w:t>
       </w:r>
-      <w:proofErr w:type="gramEnd"/>
       <w:r>
         <w:t xml:space="preserve"> SERASA ENSINA</w:t>
       </w:r>
@@ -48387,7 +49302,7 @@
 </file>
 
 <file path=word/endnotes.xml><?xml version="1.0" encoding="utf-8"?>
-<w:endnotes xmlns:wpc="http://schemas.microsoft.com/office/word/2010/wordprocessingCanvas" xmlns:cx="http://schemas.microsoft.com/office/drawing/2014/chartex" xmlns:cx1="http://schemas.microsoft.com/office/drawing/2015/9/8/chartex" xmlns:cx2="http://schemas.microsoft.com/office/drawing/2015/10/21/chartex" xmlns:cx3="http://schemas.microsoft.com/office/drawing/2016/5/9/chartex" xmlns:cx4="http://schemas.microsoft.com/office/drawing/2016/5/10/chartex" xmlns:cx5="http://schemas.microsoft.com/office/drawing/2016/5/11/chartex" xmlns:cx6="http://schemas.microsoft.com/office/drawing/2016/5/12/chartex" xmlns:cx7="http://schemas.microsoft.com/office/drawing/2016/5/13/chartex" xmlns:cx8="http://schemas.microsoft.com/office/drawing/2016/5/14/chartex" xmlns:mc="http://schemas.openxmlformats.org/markup-compatibility/2006" xmlns:aink="http://schemas.microsoft.com/office/drawing/2016/ink" xmlns:am3d="http://schemas.microsoft.com/office/drawing/2017/model3d" xmlns:o="urn:schemas-microsoft-com:office:office" xmlns:r="http://schemas.openxmlformats.org/officeDocument/2006/relationships" xmlns:m="http://schemas.openxmlformats.org/officeDocument/2006/math" xmlns:v="urn:schemas-microsoft-com:vml" xmlns:wp14="http://schemas.microsoft.com/office/word/2010/wordprocessingDrawing" xmlns:wp="http://schemas.openxmlformats.org/drawingml/2006/wordprocessingDrawing" xmlns:w10="urn:schemas-microsoft-com:office:word" xmlns:w="http://schemas.openxmlformats.org/wordprocessingml/2006/main" xmlns:w14="http://schemas.microsoft.com/office/word/2010/wordml" xmlns:w15="http://schemas.microsoft.com/office/word/2012/wordml" xmlns:w16cex="http://schemas.microsoft.com/office/word/2018/wordml/cex" xmlns:w16cid="http://schemas.microsoft.com/office/word/2016/wordml/cid" xmlns:w16="http://schemas.microsoft.com/office/word/2018/wordml" xmlns:w16se="http://schemas.microsoft.com/office/word/2015/wordml/symex" xmlns:wpg="http://schemas.microsoft.com/office/word/2010/wordprocessingGroup" xmlns:wpi="http://schemas.microsoft.com/office/word/2010/wordprocessingInk" xmlns:wne="http://schemas.microsoft.com/office/word/2006/wordml" xmlns:wps="http://schemas.microsoft.com/office/word/2010/wordprocessingShape" mc:Ignorable="w14 w15 w16se w16cid w16 w16cex wp14">
+<w:endnotes xmlns:wpc="http://schemas.microsoft.com/office/word/2010/wordprocessingCanvas" xmlns:cx="http://schemas.microsoft.com/office/drawing/2014/chartex" xmlns:cx1="http://schemas.microsoft.com/office/drawing/2015/9/8/chartex" xmlns:cx2="http://schemas.microsoft.com/office/drawing/2015/10/21/chartex" xmlns:cx3="http://schemas.microsoft.com/office/drawing/2016/5/9/chartex" xmlns:cx4="http://schemas.microsoft.com/office/drawing/2016/5/10/chartex" xmlns:cx5="http://schemas.microsoft.com/office/drawing/2016/5/11/chartex" xmlns:cx6="http://schemas.microsoft.com/office/drawing/2016/5/12/chartex" xmlns:cx7="http://schemas.microsoft.com/office/drawing/2016/5/13/chartex" xmlns:cx8="http://schemas.microsoft.com/office/drawing/2016/5/14/chartex" xmlns:mc="http://schemas.openxmlformats.org/markup-compatibility/2006" xmlns:aink="http://schemas.microsoft.com/office/drawing/2016/ink" xmlns:am3d="http://schemas.microsoft.com/office/drawing/2017/model3d" xmlns:o="urn:schemas-microsoft-com:office:office" xmlns:r="http://schemas.openxmlformats.org/officeDocument/2006/relationships" xmlns:m="http://schemas.openxmlformats.org/officeDocument/2006/math" xmlns:v="urn:schemas-microsoft-com:vml" xmlns:wp14="http://schemas.microsoft.com/office/word/2010/wordprocessingDrawing" xmlns:wp="http://schemas.openxmlformats.org/drawingml/2006/wordprocessingDrawing" xmlns:w10="urn:schemas-microsoft-com:office:word" xmlns:w="http://schemas.openxmlformats.org/wordprocessingml/2006/main" xmlns:w14="http://schemas.microsoft.com/office/word/2010/wordml" xmlns:w15="http://schemas.microsoft.com/office/word/2012/wordml" xmlns:w16cid="http://schemas.microsoft.com/office/word/2016/wordml/cid" xmlns:w16se="http://schemas.microsoft.com/office/word/2015/wordml/symex" xmlns:wpg="http://schemas.microsoft.com/office/word/2010/wordprocessingGroup" xmlns:wpi="http://schemas.microsoft.com/office/word/2010/wordprocessingInk" xmlns:wne="http://schemas.microsoft.com/office/word/2006/wordml" xmlns:wps="http://schemas.microsoft.com/office/word/2010/wordprocessingShape" mc:Ignorable="w14 w15 w16se w16cid wp14">
   <w:endnote w:type="separator" w:id="-1">
     <w:p>
       <w:pPr>
@@ -48412,7 +49327,7 @@
 </file>
 
 <file path=word/footnotes.xml><?xml version="1.0" encoding="utf-8"?>
-<w:footnotes xmlns:wpc="http://schemas.microsoft.com/office/word/2010/wordprocessingCanvas" xmlns:cx="http://schemas.microsoft.com/office/drawing/2014/chartex" xmlns:cx1="http://schemas.microsoft.com/office/drawing/2015/9/8/chartex" xmlns:cx2="http://schemas.microsoft.com/office/drawing/2015/10/21/chartex" xmlns:cx3="http://schemas.microsoft.com/office/drawing/2016/5/9/chartex" xmlns:cx4="http://schemas.microsoft.com/office/drawing/2016/5/10/chartex" xmlns:cx5="http://schemas.microsoft.com/office/drawing/2016/5/11/chartex" xmlns:cx6="http://schemas.microsoft.com/office/drawing/2016/5/12/chartex" xmlns:cx7="http://schemas.microsoft.com/office/drawing/2016/5/13/chartex" xmlns:cx8="http://schemas.microsoft.com/office/drawing/2016/5/14/chartex" xmlns:mc="http://schemas.openxmlformats.org/markup-compatibility/2006" xmlns:aink="http://schemas.microsoft.com/office/drawing/2016/ink" xmlns:am3d="http://schemas.microsoft.com/office/drawing/2017/model3d" xmlns:o="urn:schemas-microsoft-com:office:office" xmlns:r="http://schemas.openxmlformats.org/officeDocument/2006/relationships" xmlns:m="http://schemas.openxmlformats.org/officeDocument/2006/math" xmlns:v="urn:schemas-microsoft-com:vml" xmlns:wp14="http://schemas.microsoft.com/office/word/2010/wordprocessingDrawing" xmlns:wp="http://schemas.openxmlformats.org/drawingml/2006/wordprocessingDrawing" xmlns:w10="urn:schemas-microsoft-com:office:word" xmlns:w="http://schemas.openxmlformats.org/wordprocessingml/2006/main" xmlns:w14="http://schemas.microsoft.com/office/word/2010/wordml" xmlns:w15="http://schemas.microsoft.com/office/word/2012/wordml" xmlns:w16cex="http://schemas.microsoft.com/office/word/2018/wordml/cex" xmlns:w16cid="http://schemas.microsoft.com/office/word/2016/wordml/cid" xmlns:w16="http://schemas.microsoft.com/office/word/2018/wordml" xmlns:w16se="http://schemas.microsoft.com/office/word/2015/wordml/symex" xmlns:wpg="http://schemas.microsoft.com/office/word/2010/wordprocessingGroup" xmlns:wpi="http://schemas.microsoft.com/office/word/2010/wordprocessingInk" xmlns:wne="http://schemas.microsoft.com/office/word/2006/wordml" xmlns:wps="http://schemas.microsoft.com/office/word/2010/wordprocessingShape" mc:Ignorable="w14 w15 w16se w16cid w16 w16cex wp14">
+<w:footnotes xmlns:wpc="http://schemas.microsoft.com/office/word/2010/wordprocessingCanvas" xmlns:cx="http://schemas.microsoft.com/office/drawing/2014/chartex" xmlns:cx1="http://schemas.microsoft.com/office/drawing/2015/9/8/chartex" xmlns:cx2="http://schemas.microsoft.com/office/drawing/2015/10/21/chartex" xmlns:cx3="http://schemas.microsoft.com/office/drawing/2016/5/9/chartex" xmlns:cx4="http://schemas.microsoft.com/office/drawing/2016/5/10/chartex" xmlns:cx5="http://schemas.microsoft.com/office/drawing/2016/5/11/chartex" xmlns:cx6="http://schemas.microsoft.com/office/drawing/2016/5/12/chartex" xmlns:cx7="http://schemas.microsoft.com/office/drawing/2016/5/13/chartex" xmlns:cx8="http://schemas.microsoft.com/office/drawing/2016/5/14/chartex" xmlns:mc="http://schemas.openxmlformats.org/markup-compatibility/2006" xmlns:aink="http://schemas.microsoft.com/office/drawing/2016/ink" xmlns:am3d="http://schemas.microsoft.com/office/drawing/2017/model3d" xmlns:o="urn:schemas-microsoft-com:office:office" xmlns:r="http://schemas.openxmlformats.org/officeDocument/2006/relationships" xmlns:m="http://schemas.openxmlformats.org/officeDocument/2006/math" xmlns:v="urn:schemas-microsoft-com:vml" xmlns:wp14="http://schemas.microsoft.com/office/word/2010/wordprocessingDrawing" xmlns:wp="http://schemas.openxmlformats.org/drawingml/2006/wordprocessingDrawing" xmlns:w10="urn:schemas-microsoft-com:office:word" xmlns:w="http://schemas.openxmlformats.org/wordprocessingml/2006/main" xmlns:w14="http://schemas.microsoft.com/office/word/2010/wordml" xmlns:w15="http://schemas.microsoft.com/office/word/2012/wordml" xmlns:w16cid="http://schemas.microsoft.com/office/word/2016/wordml/cid" xmlns:w16se="http://schemas.microsoft.com/office/word/2015/wordml/symex" xmlns:wpg="http://schemas.microsoft.com/office/word/2010/wordprocessingGroup" xmlns:wpi="http://schemas.microsoft.com/office/word/2010/wordprocessingInk" xmlns:wne="http://schemas.microsoft.com/office/word/2006/wordml" xmlns:wps="http://schemas.microsoft.com/office/word/2010/wordprocessingShape" mc:Ignorable="w14 w15 w16se w16cid wp14">
   <w:footnote w:type="separator" w:id="-1">
     <w:p>
       <w:pPr>
@@ -48520,13 +49435,7 @@
         <w:t xml:space="preserve">) tornou-se uma das apostas da educação no século 21. O termo complicado significa simplesmente usar elementos dos jogos de forma a engajar pessoas para atingir um objetivo.” </w:t>
       </w:r>
       <w:r>
-        <w:t>(GEEKIE</w:t>
-      </w:r>
-      <w:r>
-        <w:t>, 2016</w:t>
-      </w:r>
-      <w:r>
-        <w:t>)</w:t>
+        <w:t>(GEEKIE, 2016)</w:t>
       </w:r>
     </w:p>
   </w:footnote>
@@ -48548,13 +49457,8 @@
       <w:r>
         <w:t xml:space="preserve">, a taxa de serviço do </w:t>
       </w:r>
-      <w:proofErr w:type="spellStart"/>
-      <w:r>
-        <w:t>PagSeguro</w:t>
-      </w:r>
-      <w:proofErr w:type="spellEnd"/>
-      <w:r>
-        <w:t xml:space="preserve"> encontra</w:t>
+      <w:r>
+        <w:t>PagSeguro encontra</w:t>
       </w:r>
       <w:r>
         <w:t>va-</w:t>
@@ -48672,7 +49576,7 @@
 </file>
 
 <file path=word/header1.xml><?xml version="1.0" encoding="utf-8"?>
-<w:hdr xmlns:wpc="http://schemas.microsoft.com/office/word/2010/wordprocessingCanvas" xmlns:cx="http://schemas.microsoft.com/office/drawing/2014/chartex" xmlns:cx1="http://schemas.microsoft.com/office/drawing/2015/9/8/chartex" xmlns:cx2="http://schemas.microsoft.com/office/drawing/2015/10/21/chartex" xmlns:cx3="http://schemas.microsoft.com/office/drawing/2016/5/9/chartex" xmlns:cx4="http://schemas.microsoft.com/office/drawing/2016/5/10/chartex" xmlns:cx5="http://schemas.microsoft.com/office/drawing/2016/5/11/chartex" xmlns:cx6="http://schemas.microsoft.com/office/drawing/2016/5/12/chartex" xmlns:cx7="http://schemas.microsoft.com/office/drawing/2016/5/13/chartex" xmlns:cx8="http://schemas.microsoft.com/office/drawing/2016/5/14/chartex" xmlns:mc="http://schemas.openxmlformats.org/markup-compatibility/2006" xmlns:aink="http://schemas.microsoft.com/office/drawing/2016/ink" xmlns:am3d="http://schemas.microsoft.com/office/drawing/2017/model3d" xmlns:o="urn:schemas-microsoft-com:office:office" xmlns:r="http://schemas.openxmlformats.org/officeDocument/2006/relationships" xmlns:m="http://schemas.openxmlformats.org/officeDocument/2006/math" xmlns:v="urn:schemas-microsoft-com:vml" xmlns:wp14="http://schemas.microsoft.com/office/word/2010/wordprocessingDrawing" xmlns:wp="http://schemas.openxmlformats.org/drawingml/2006/wordprocessingDrawing" xmlns:w10="urn:schemas-microsoft-com:office:word" xmlns:w="http://schemas.openxmlformats.org/wordprocessingml/2006/main" xmlns:w14="http://schemas.microsoft.com/office/word/2010/wordml" xmlns:w15="http://schemas.microsoft.com/office/word/2012/wordml" xmlns:w16cex="http://schemas.microsoft.com/office/word/2018/wordml/cex" xmlns:w16cid="http://schemas.microsoft.com/office/word/2016/wordml/cid" xmlns:w16="http://schemas.microsoft.com/office/word/2018/wordml" xmlns:w16se="http://schemas.microsoft.com/office/word/2015/wordml/symex" xmlns:wpg="http://schemas.microsoft.com/office/word/2010/wordprocessingGroup" xmlns:wpi="http://schemas.microsoft.com/office/word/2010/wordprocessingInk" xmlns:wne="http://schemas.microsoft.com/office/word/2006/wordml" xmlns:wps="http://schemas.microsoft.com/office/word/2010/wordprocessingShape" mc:Ignorable="w14 w15 w16se w16cid w16 w16cex wp14">
+<w:hdr xmlns:wpc="http://schemas.microsoft.com/office/word/2010/wordprocessingCanvas" xmlns:cx="http://schemas.microsoft.com/office/drawing/2014/chartex" xmlns:cx1="http://schemas.microsoft.com/office/drawing/2015/9/8/chartex" xmlns:cx2="http://schemas.microsoft.com/office/drawing/2015/10/21/chartex" xmlns:cx3="http://schemas.microsoft.com/office/drawing/2016/5/9/chartex" xmlns:cx4="http://schemas.microsoft.com/office/drawing/2016/5/10/chartex" xmlns:cx5="http://schemas.microsoft.com/office/drawing/2016/5/11/chartex" xmlns:cx6="http://schemas.microsoft.com/office/drawing/2016/5/12/chartex" xmlns:cx7="http://schemas.microsoft.com/office/drawing/2016/5/13/chartex" xmlns:cx8="http://schemas.microsoft.com/office/drawing/2016/5/14/chartex" xmlns:mc="http://schemas.openxmlformats.org/markup-compatibility/2006" xmlns:aink="http://schemas.microsoft.com/office/drawing/2016/ink" xmlns:am3d="http://schemas.microsoft.com/office/drawing/2017/model3d" xmlns:o="urn:schemas-microsoft-com:office:office" xmlns:r="http://schemas.openxmlformats.org/officeDocument/2006/relationships" xmlns:m="http://schemas.openxmlformats.org/officeDocument/2006/math" xmlns:v="urn:schemas-microsoft-com:vml" xmlns:wp14="http://schemas.microsoft.com/office/word/2010/wordprocessingDrawing" xmlns:wp="http://schemas.openxmlformats.org/drawingml/2006/wordprocessingDrawing" xmlns:w10="urn:schemas-microsoft-com:office:word" xmlns:w="http://schemas.openxmlformats.org/wordprocessingml/2006/main" xmlns:w14="http://schemas.microsoft.com/office/word/2010/wordml" xmlns:w15="http://schemas.microsoft.com/office/word/2012/wordml" xmlns:w16cid="http://schemas.microsoft.com/office/word/2016/wordml/cid" xmlns:w16se="http://schemas.microsoft.com/office/word/2015/wordml/symex" xmlns:wpg="http://schemas.microsoft.com/office/word/2010/wordprocessingGroup" xmlns:wpi="http://schemas.microsoft.com/office/word/2010/wordprocessingInk" xmlns:wne="http://schemas.microsoft.com/office/word/2006/wordml" xmlns:wps="http://schemas.microsoft.com/office/word/2010/wordprocessingShape" mc:Ignorable="w14 w15 w16se w16cid wp14">
   <w:sdt>
     <w:sdtPr>
       <w:id w:val="457922131"/>
@@ -48681,6 +49585,7 @@
         <w:docPartUnique/>
       </w:docPartObj>
     </w:sdtPr>
+    <w:sdtEndPr/>
     <w:sdtContent>
       <w:p>
         <w:pPr>
@@ -48720,7 +49625,7 @@
 </file>
 
 <file path=word/header2.xml><?xml version="1.0" encoding="utf-8"?>
-<w:hdr xmlns:wpc="http://schemas.microsoft.com/office/word/2010/wordprocessingCanvas" xmlns:cx="http://schemas.microsoft.com/office/drawing/2014/chartex" xmlns:cx1="http://schemas.microsoft.com/office/drawing/2015/9/8/chartex" xmlns:cx2="http://schemas.microsoft.com/office/drawing/2015/10/21/chartex" xmlns:cx3="http://schemas.microsoft.com/office/drawing/2016/5/9/chartex" xmlns:cx4="http://schemas.microsoft.com/office/drawing/2016/5/10/chartex" xmlns:cx5="http://schemas.microsoft.com/office/drawing/2016/5/11/chartex" xmlns:cx6="http://schemas.microsoft.com/office/drawing/2016/5/12/chartex" xmlns:cx7="http://schemas.microsoft.com/office/drawing/2016/5/13/chartex" xmlns:cx8="http://schemas.microsoft.com/office/drawing/2016/5/14/chartex" xmlns:mc="http://schemas.openxmlformats.org/markup-compatibility/2006" xmlns:aink="http://schemas.microsoft.com/office/drawing/2016/ink" xmlns:am3d="http://schemas.microsoft.com/office/drawing/2017/model3d" xmlns:o="urn:schemas-microsoft-com:office:office" xmlns:r="http://schemas.openxmlformats.org/officeDocument/2006/relationships" xmlns:m="http://schemas.openxmlformats.org/officeDocument/2006/math" xmlns:v="urn:schemas-microsoft-com:vml" xmlns:wp14="http://schemas.microsoft.com/office/word/2010/wordprocessingDrawing" xmlns:wp="http://schemas.openxmlformats.org/drawingml/2006/wordprocessingDrawing" xmlns:w10="urn:schemas-microsoft-com:office:word" xmlns:w="http://schemas.openxmlformats.org/wordprocessingml/2006/main" xmlns:w14="http://schemas.microsoft.com/office/word/2010/wordml" xmlns:w15="http://schemas.microsoft.com/office/word/2012/wordml" xmlns:w16cex="http://schemas.microsoft.com/office/word/2018/wordml/cex" xmlns:w16cid="http://schemas.microsoft.com/office/word/2016/wordml/cid" xmlns:w16="http://schemas.microsoft.com/office/word/2018/wordml" xmlns:w16se="http://schemas.microsoft.com/office/word/2015/wordml/symex" xmlns:wpg="http://schemas.microsoft.com/office/word/2010/wordprocessingGroup" xmlns:wpi="http://schemas.microsoft.com/office/word/2010/wordprocessingInk" xmlns:wne="http://schemas.microsoft.com/office/word/2006/wordml" xmlns:wps="http://schemas.microsoft.com/office/word/2010/wordprocessingShape" mc:Ignorable="w14 w15 w16se w16cid w16 w16cex wp14">
+<w:hdr xmlns:wpc="http://schemas.microsoft.com/office/word/2010/wordprocessingCanvas" xmlns:cx="http://schemas.microsoft.com/office/drawing/2014/chartex" xmlns:cx1="http://schemas.microsoft.com/office/drawing/2015/9/8/chartex" xmlns:cx2="http://schemas.microsoft.com/office/drawing/2015/10/21/chartex" xmlns:cx3="http://schemas.microsoft.com/office/drawing/2016/5/9/chartex" xmlns:cx4="http://schemas.microsoft.com/office/drawing/2016/5/10/chartex" xmlns:cx5="http://schemas.microsoft.com/office/drawing/2016/5/11/chartex" xmlns:cx6="http://schemas.microsoft.com/office/drawing/2016/5/12/chartex" xmlns:cx7="http://schemas.microsoft.com/office/drawing/2016/5/13/chartex" xmlns:cx8="http://schemas.microsoft.com/office/drawing/2016/5/14/chartex" xmlns:mc="http://schemas.openxmlformats.org/markup-compatibility/2006" xmlns:aink="http://schemas.microsoft.com/office/drawing/2016/ink" xmlns:am3d="http://schemas.microsoft.com/office/drawing/2017/model3d" xmlns:o="urn:schemas-microsoft-com:office:office" xmlns:r="http://schemas.openxmlformats.org/officeDocument/2006/relationships" xmlns:m="http://schemas.openxmlformats.org/officeDocument/2006/math" xmlns:v="urn:schemas-microsoft-com:vml" xmlns:wp14="http://schemas.microsoft.com/office/word/2010/wordprocessingDrawing" xmlns:wp="http://schemas.openxmlformats.org/drawingml/2006/wordprocessingDrawing" xmlns:w10="urn:schemas-microsoft-com:office:word" xmlns:w="http://schemas.openxmlformats.org/wordprocessingml/2006/main" xmlns:w14="http://schemas.microsoft.com/office/word/2010/wordml" xmlns:w15="http://schemas.microsoft.com/office/word/2012/wordml" xmlns:w16cid="http://schemas.microsoft.com/office/word/2016/wordml/cid" xmlns:w16se="http://schemas.microsoft.com/office/word/2015/wordml/symex" xmlns:wpg="http://schemas.microsoft.com/office/word/2010/wordprocessingGroup" xmlns:wpi="http://schemas.microsoft.com/office/word/2010/wordprocessingInk" xmlns:wne="http://schemas.microsoft.com/office/word/2006/wordml" xmlns:wps="http://schemas.microsoft.com/office/word/2010/wordprocessingShape" mc:Ignorable="w14 w15 w16se w16cid wp14">
   <w:p>
     <w:pPr>
       <w:pStyle w:val="Cabealho"/>
@@ -48730,7 +49635,7 @@
 </file>
 
 <file path=word/header3.xml><?xml version="1.0" encoding="utf-8"?>
-<w:hdr xmlns:wpc="http://schemas.microsoft.com/office/word/2010/wordprocessingCanvas" xmlns:cx="http://schemas.microsoft.com/office/drawing/2014/chartex" xmlns:cx1="http://schemas.microsoft.com/office/drawing/2015/9/8/chartex" xmlns:cx2="http://schemas.microsoft.com/office/drawing/2015/10/21/chartex" xmlns:cx3="http://schemas.microsoft.com/office/drawing/2016/5/9/chartex" xmlns:cx4="http://schemas.microsoft.com/office/drawing/2016/5/10/chartex" xmlns:cx5="http://schemas.microsoft.com/office/drawing/2016/5/11/chartex" xmlns:cx6="http://schemas.microsoft.com/office/drawing/2016/5/12/chartex" xmlns:cx7="http://schemas.microsoft.com/office/drawing/2016/5/13/chartex" xmlns:cx8="http://schemas.microsoft.com/office/drawing/2016/5/14/chartex" xmlns:mc="http://schemas.openxmlformats.org/markup-compatibility/2006" xmlns:aink="http://schemas.microsoft.com/office/drawing/2016/ink" xmlns:am3d="http://schemas.microsoft.com/office/drawing/2017/model3d" xmlns:o="urn:schemas-microsoft-com:office:office" xmlns:r="http://schemas.openxmlformats.org/officeDocument/2006/relationships" xmlns:m="http://schemas.openxmlformats.org/officeDocument/2006/math" xmlns:v="urn:schemas-microsoft-com:vml" xmlns:wp14="http://schemas.microsoft.com/office/word/2010/wordprocessingDrawing" xmlns:wp="http://schemas.openxmlformats.org/drawingml/2006/wordprocessingDrawing" xmlns:w10="urn:schemas-microsoft-com:office:word" xmlns:w="http://schemas.openxmlformats.org/wordprocessingml/2006/main" xmlns:w14="http://schemas.microsoft.com/office/word/2010/wordml" xmlns:w15="http://schemas.microsoft.com/office/word/2012/wordml" xmlns:w16cex="http://schemas.microsoft.com/office/word/2018/wordml/cex" xmlns:w16cid="http://schemas.microsoft.com/office/word/2016/wordml/cid" xmlns:w16="http://schemas.microsoft.com/office/word/2018/wordml" xmlns:w16se="http://schemas.microsoft.com/office/word/2015/wordml/symex" xmlns:wpg="http://schemas.microsoft.com/office/word/2010/wordprocessingGroup" xmlns:wpi="http://schemas.microsoft.com/office/word/2010/wordprocessingInk" xmlns:wne="http://schemas.microsoft.com/office/word/2006/wordml" xmlns:wps="http://schemas.microsoft.com/office/word/2010/wordprocessingShape" mc:Ignorable="w14 w15 w16se w16cid w16 w16cex wp14">
+<w:hdr xmlns:wpc="http://schemas.microsoft.com/office/word/2010/wordprocessingCanvas" xmlns:cx="http://schemas.microsoft.com/office/drawing/2014/chartex" xmlns:cx1="http://schemas.microsoft.com/office/drawing/2015/9/8/chartex" xmlns:cx2="http://schemas.microsoft.com/office/drawing/2015/10/21/chartex" xmlns:cx3="http://schemas.microsoft.com/office/drawing/2016/5/9/chartex" xmlns:cx4="http://schemas.microsoft.com/office/drawing/2016/5/10/chartex" xmlns:cx5="http://schemas.microsoft.com/office/drawing/2016/5/11/chartex" xmlns:cx6="http://schemas.microsoft.com/office/drawing/2016/5/12/chartex" xmlns:cx7="http://schemas.microsoft.com/office/drawing/2016/5/13/chartex" xmlns:cx8="http://schemas.microsoft.com/office/drawing/2016/5/14/chartex" xmlns:mc="http://schemas.openxmlformats.org/markup-compatibility/2006" xmlns:aink="http://schemas.microsoft.com/office/drawing/2016/ink" xmlns:am3d="http://schemas.microsoft.com/office/drawing/2017/model3d" xmlns:o="urn:schemas-microsoft-com:office:office" xmlns:r="http://schemas.openxmlformats.org/officeDocument/2006/relationships" xmlns:m="http://schemas.openxmlformats.org/officeDocument/2006/math" xmlns:v="urn:schemas-microsoft-com:vml" xmlns:wp14="http://schemas.microsoft.com/office/word/2010/wordprocessingDrawing" xmlns:wp="http://schemas.openxmlformats.org/drawingml/2006/wordprocessingDrawing" xmlns:w10="urn:schemas-microsoft-com:office:word" xmlns:w="http://schemas.openxmlformats.org/wordprocessingml/2006/main" xmlns:w14="http://schemas.microsoft.com/office/word/2010/wordml" xmlns:w15="http://schemas.microsoft.com/office/word/2012/wordml" xmlns:w16cid="http://schemas.microsoft.com/office/word/2016/wordml/cid" xmlns:w16se="http://schemas.microsoft.com/office/word/2015/wordml/symex" xmlns:wpg="http://schemas.microsoft.com/office/word/2010/wordprocessingGroup" xmlns:wpi="http://schemas.microsoft.com/office/word/2010/wordprocessingInk" xmlns:wne="http://schemas.microsoft.com/office/word/2006/wordml" xmlns:wps="http://schemas.microsoft.com/office/word/2010/wordprocessingShape" mc:Ignorable="w14 w15 w16se w16cid wp14">
   <w:p>
     <w:pPr>
       <w:pStyle w:val="Cabealho"/>
@@ -48740,7 +49645,7 @@
 </file>
 
 <file path=word/header4.xml><?xml version="1.0" encoding="utf-8"?>
-<w:hdr xmlns:wpc="http://schemas.microsoft.com/office/word/2010/wordprocessingCanvas" xmlns:cx="http://schemas.microsoft.com/office/drawing/2014/chartex" xmlns:cx1="http://schemas.microsoft.com/office/drawing/2015/9/8/chartex" xmlns:cx2="http://schemas.microsoft.com/office/drawing/2015/10/21/chartex" xmlns:cx3="http://schemas.microsoft.com/office/drawing/2016/5/9/chartex" xmlns:cx4="http://schemas.microsoft.com/office/drawing/2016/5/10/chartex" xmlns:cx5="http://schemas.microsoft.com/office/drawing/2016/5/11/chartex" xmlns:cx6="http://schemas.microsoft.com/office/drawing/2016/5/12/chartex" xmlns:cx7="http://schemas.microsoft.com/office/drawing/2016/5/13/chartex" xmlns:cx8="http://schemas.microsoft.com/office/drawing/2016/5/14/chartex" xmlns:mc="http://schemas.openxmlformats.org/markup-compatibility/2006" xmlns:aink="http://schemas.microsoft.com/office/drawing/2016/ink" xmlns:am3d="http://schemas.microsoft.com/office/drawing/2017/model3d" xmlns:o="urn:schemas-microsoft-com:office:office" xmlns:r="http://schemas.openxmlformats.org/officeDocument/2006/relationships" xmlns:m="http://schemas.openxmlformats.org/officeDocument/2006/math" xmlns:v="urn:schemas-microsoft-com:vml" xmlns:wp14="http://schemas.microsoft.com/office/word/2010/wordprocessingDrawing" xmlns:wp="http://schemas.openxmlformats.org/drawingml/2006/wordprocessingDrawing" xmlns:w10="urn:schemas-microsoft-com:office:word" xmlns:w="http://schemas.openxmlformats.org/wordprocessingml/2006/main" xmlns:w14="http://schemas.microsoft.com/office/word/2010/wordml" xmlns:w15="http://schemas.microsoft.com/office/word/2012/wordml" xmlns:w16cex="http://schemas.microsoft.com/office/word/2018/wordml/cex" xmlns:w16cid="http://schemas.microsoft.com/office/word/2016/wordml/cid" xmlns:w16="http://schemas.microsoft.com/office/word/2018/wordml" xmlns:w16se="http://schemas.microsoft.com/office/word/2015/wordml/symex" xmlns:wpg="http://schemas.microsoft.com/office/word/2010/wordprocessingGroup" xmlns:wpi="http://schemas.microsoft.com/office/word/2010/wordprocessingInk" xmlns:wne="http://schemas.microsoft.com/office/word/2006/wordml" xmlns:wps="http://schemas.microsoft.com/office/word/2010/wordprocessingShape" mc:Ignorable="w14 w15 w16se w16cid w16 w16cex wp14">
+<w:hdr xmlns:wpc="http://schemas.microsoft.com/office/word/2010/wordprocessingCanvas" xmlns:cx="http://schemas.microsoft.com/office/drawing/2014/chartex" xmlns:cx1="http://schemas.microsoft.com/office/drawing/2015/9/8/chartex" xmlns:cx2="http://schemas.microsoft.com/office/drawing/2015/10/21/chartex" xmlns:cx3="http://schemas.microsoft.com/office/drawing/2016/5/9/chartex" xmlns:cx4="http://schemas.microsoft.com/office/drawing/2016/5/10/chartex" xmlns:cx5="http://schemas.microsoft.com/office/drawing/2016/5/11/chartex" xmlns:cx6="http://schemas.microsoft.com/office/drawing/2016/5/12/chartex" xmlns:cx7="http://schemas.microsoft.com/office/drawing/2016/5/13/chartex" xmlns:cx8="http://schemas.microsoft.com/office/drawing/2016/5/14/chartex" xmlns:mc="http://schemas.openxmlformats.org/markup-compatibility/2006" xmlns:aink="http://schemas.microsoft.com/office/drawing/2016/ink" xmlns:am3d="http://schemas.microsoft.com/office/drawing/2017/model3d" xmlns:o="urn:schemas-microsoft-com:office:office" xmlns:r="http://schemas.openxmlformats.org/officeDocument/2006/relationships" xmlns:m="http://schemas.openxmlformats.org/officeDocument/2006/math" xmlns:v="urn:schemas-microsoft-com:vml" xmlns:wp14="http://schemas.microsoft.com/office/word/2010/wordprocessingDrawing" xmlns:wp="http://schemas.openxmlformats.org/drawingml/2006/wordprocessingDrawing" xmlns:w10="urn:schemas-microsoft-com:office:word" xmlns:w="http://schemas.openxmlformats.org/wordprocessingml/2006/main" xmlns:w14="http://schemas.microsoft.com/office/word/2010/wordml" xmlns:w15="http://schemas.microsoft.com/office/word/2012/wordml" xmlns:w16cid="http://schemas.microsoft.com/office/word/2016/wordml/cid" xmlns:w16se="http://schemas.microsoft.com/office/word/2015/wordml/symex" xmlns:wpg="http://schemas.microsoft.com/office/word/2010/wordprocessingGroup" xmlns:wpi="http://schemas.microsoft.com/office/word/2010/wordprocessingInk" xmlns:wne="http://schemas.microsoft.com/office/word/2006/wordml" xmlns:wps="http://schemas.microsoft.com/office/word/2010/wordprocessingShape" mc:Ignorable="w14 w15 w16se w16cid wp14">
   <w:p>
     <w:pPr>
       <w:pStyle w:val="Cabealho"/>
@@ -48750,7 +49655,7 @@
 </file>
 
 <file path=word/header5.xml><?xml version="1.0" encoding="utf-8"?>
-<w:hdr xmlns:wpc="http://schemas.microsoft.com/office/word/2010/wordprocessingCanvas" xmlns:cx="http://schemas.microsoft.com/office/drawing/2014/chartex" xmlns:cx1="http://schemas.microsoft.com/office/drawing/2015/9/8/chartex" xmlns:cx2="http://schemas.microsoft.com/office/drawing/2015/10/21/chartex" xmlns:cx3="http://schemas.microsoft.com/office/drawing/2016/5/9/chartex" xmlns:cx4="http://schemas.microsoft.com/office/drawing/2016/5/10/chartex" xmlns:cx5="http://schemas.microsoft.com/office/drawing/2016/5/11/chartex" xmlns:cx6="http://schemas.microsoft.com/office/drawing/2016/5/12/chartex" xmlns:cx7="http://schemas.microsoft.com/office/drawing/2016/5/13/chartex" xmlns:cx8="http://schemas.microsoft.com/office/drawing/2016/5/14/chartex" xmlns:mc="http://schemas.openxmlformats.org/markup-compatibility/2006" xmlns:aink="http://schemas.microsoft.com/office/drawing/2016/ink" xmlns:am3d="http://schemas.microsoft.com/office/drawing/2017/model3d" xmlns:o="urn:schemas-microsoft-com:office:office" xmlns:r="http://schemas.openxmlformats.org/officeDocument/2006/relationships" xmlns:m="http://schemas.openxmlformats.org/officeDocument/2006/math" xmlns:v="urn:schemas-microsoft-com:vml" xmlns:wp14="http://schemas.microsoft.com/office/word/2010/wordprocessingDrawing" xmlns:wp="http://schemas.openxmlformats.org/drawingml/2006/wordprocessingDrawing" xmlns:w10="urn:schemas-microsoft-com:office:word" xmlns:w="http://schemas.openxmlformats.org/wordprocessingml/2006/main" xmlns:w14="http://schemas.microsoft.com/office/word/2010/wordml" xmlns:w15="http://schemas.microsoft.com/office/word/2012/wordml" xmlns:w16cex="http://schemas.microsoft.com/office/word/2018/wordml/cex" xmlns:w16cid="http://schemas.microsoft.com/office/word/2016/wordml/cid" xmlns:w16="http://schemas.microsoft.com/office/word/2018/wordml" xmlns:w16se="http://schemas.microsoft.com/office/word/2015/wordml/symex" xmlns:wpg="http://schemas.microsoft.com/office/word/2010/wordprocessingGroup" xmlns:wpi="http://schemas.microsoft.com/office/word/2010/wordprocessingInk" xmlns:wne="http://schemas.microsoft.com/office/word/2006/wordml" xmlns:wps="http://schemas.microsoft.com/office/word/2010/wordprocessingShape" mc:Ignorable="w14 w15 w16se w16cid w16 w16cex wp14">
+<w:hdr xmlns:wpc="http://schemas.microsoft.com/office/word/2010/wordprocessingCanvas" xmlns:cx="http://schemas.microsoft.com/office/drawing/2014/chartex" xmlns:cx1="http://schemas.microsoft.com/office/drawing/2015/9/8/chartex" xmlns:cx2="http://schemas.microsoft.com/office/drawing/2015/10/21/chartex" xmlns:cx3="http://schemas.microsoft.com/office/drawing/2016/5/9/chartex" xmlns:cx4="http://schemas.microsoft.com/office/drawing/2016/5/10/chartex" xmlns:cx5="http://schemas.microsoft.com/office/drawing/2016/5/11/chartex" xmlns:cx6="http://schemas.microsoft.com/office/drawing/2016/5/12/chartex" xmlns:cx7="http://schemas.microsoft.com/office/drawing/2016/5/13/chartex" xmlns:cx8="http://schemas.microsoft.com/office/drawing/2016/5/14/chartex" xmlns:mc="http://schemas.openxmlformats.org/markup-compatibility/2006" xmlns:aink="http://schemas.microsoft.com/office/drawing/2016/ink" xmlns:am3d="http://schemas.microsoft.com/office/drawing/2017/model3d" xmlns:o="urn:schemas-microsoft-com:office:office" xmlns:r="http://schemas.openxmlformats.org/officeDocument/2006/relationships" xmlns:m="http://schemas.openxmlformats.org/officeDocument/2006/math" xmlns:v="urn:schemas-microsoft-com:vml" xmlns:wp14="http://schemas.microsoft.com/office/word/2010/wordprocessingDrawing" xmlns:wp="http://schemas.openxmlformats.org/drawingml/2006/wordprocessingDrawing" xmlns:w10="urn:schemas-microsoft-com:office:word" xmlns:w="http://schemas.openxmlformats.org/wordprocessingml/2006/main" xmlns:w14="http://schemas.microsoft.com/office/word/2010/wordml" xmlns:w15="http://schemas.microsoft.com/office/word/2012/wordml" xmlns:w16cid="http://schemas.microsoft.com/office/word/2016/wordml/cid" xmlns:w16se="http://schemas.microsoft.com/office/word/2015/wordml/symex" xmlns:wpg="http://schemas.microsoft.com/office/word/2010/wordprocessingGroup" xmlns:wpi="http://schemas.microsoft.com/office/word/2010/wordprocessingInk" xmlns:wne="http://schemas.microsoft.com/office/word/2006/wordml" xmlns:wps="http://schemas.microsoft.com/office/word/2010/wordprocessingShape" mc:Ignorable="w14 w15 w16se w16cid wp14">
   <w:p>
     <w:pPr>
       <w:pStyle w:val="Cabealho"/>
@@ -48760,7 +49665,7 @@
 </file>
 
 <file path=word/numbering.xml><?xml version="1.0" encoding="utf-8"?>
-<w:numbering xmlns:wpc="http://schemas.microsoft.com/office/word/2010/wordprocessingCanvas" xmlns:cx="http://schemas.microsoft.com/office/drawing/2014/chartex" xmlns:cx1="http://schemas.microsoft.com/office/drawing/2015/9/8/chartex" xmlns:cx2="http://schemas.microsoft.com/office/drawing/2015/10/21/chartex" xmlns:cx3="http://schemas.microsoft.com/office/drawing/2016/5/9/chartex" xmlns:cx4="http://schemas.microsoft.com/office/drawing/2016/5/10/chartex" xmlns:cx5="http://schemas.microsoft.com/office/drawing/2016/5/11/chartex" xmlns:cx6="http://schemas.microsoft.com/office/drawing/2016/5/12/chartex" xmlns:cx7="http://schemas.microsoft.com/office/drawing/2016/5/13/chartex" xmlns:cx8="http://schemas.microsoft.com/office/drawing/2016/5/14/chartex" xmlns:mc="http://schemas.openxmlformats.org/markup-compatibility/2006" xmlns:aink="http://schemas.microsoft.com/office/drawing/2016/ink" xmlns:am3d="http://schemas.microsoft.com/office/drawing/2017/model3d" xmlns:o="urn:schemas-microsoft-com:office:office" xmlns:r="http://schemas.openxmlformats.org/officeDocument/2006/relationships" xmlns:m="http://schemas.openxmlformats.org/officeDocument/2006/math" xmlns:v="urn:schemas-microsoft-com:vml" xmlns:wp14="http://schemas.microsoft.com/office/word/2010/wordprocessingDrawing" xmlns:wp="http://schemas.openxmlformats.org/drawingml/2006/wordprocessingDrawing" xmlns:w10="urn:schemas-microsoft-com:office:word" xmlns:w="http://schemas.openxmlformats.org/wordprocessingml/2006/main" xmlns:w14="http://schemas.microsoft.com/office/word/2010/wordml" xmlns:w15="http://schemas.microsoft.com/office/word/2012/wordml" xmlns:w16cex="http://schemas.microsoft.com/office/word/2018/wordml/cex" xmlns:w16cid="http://schemas.microsoft.com/office/word/2016/wordml/cid" xmlns:w16="http://schemas.microsoft.com/office/word/2018/wordml" xmlns:w16se="http://schemas.microsoft.com/office/word/2015/wordml/symex" xmlns:wpg="http://schemas.microsoft.com/office/word/2010/wordprocessingGroup" xmlns:wpi="http://schemas.microsoft.com/office/word/2010/wordprocessingInk" xmlns:wne="http://schemas.microsoft.com/office/word/2006/wordml" xmlns:wps="http://schemas.microsoft.com/office/word/2010/wordprocessingShape" mc:Ignorable="w14 w15 w16se w16cid w16 w16cex wp14">
+<w:numbering xmlns:wpc="http://schemas.microsoft.com/office/word/2010/wordprocessingCanvas" xmlns:cx="http://schemas.microsoft.com/office/drawing/2014/chartex" xmlns:cx1="http://schemas.microsoft.com/office/drawing/2015/9/8/chartex" xmlns:cx2="http://schemas.microsoft.com/office/drawing/2015/10/21/chartex" xmlns:cx3="http://schemas.microsoft.com/office/drawing/2016/5/9/chartex" xmlns:cx4="http://schemas.microsoft.com/office/drawing/2016/5/10/chartex" xmlns:cx5="http://schemas.microsoft.com/office/drawing/2016/5/11/chartex" xmlns:cx6="http://schemas.microsoft.com/office/drawing/2016/5/12/chartex" xmlns:cx7="http://schemas.microsoft.com/office/drawing/2016/5/13/chartex" xmlns:cx8="http://schemas.microsoft.com/office/drawing/2016/5/14/chartex" xmlns:mc="http://schemas.openxmlformats.org/markup-compatibility/2006" xmlns:aink="http://schemas.microsoft.com/office/drawing/2016/ink" xmlns:am3d="http://schemas.microsoft.com/office/drawing/2017/model3d" xmlns:o="urn:schemas-microsoft-com:office:office" xmlns:r="http://schemas.openxmlformats.org/officeDocument/2006/relationships" xmlns:m="http://schemas.openxmlformats.org/officeDocument/2006/math" xmlns:v="urn:schemas-microsoft-com:vml" xmlns:wp14="http://schemas.microsoft.com/office/word/2010/wordprocessingDrawing" xmlns:wp="http://schemas.openxmlformats.org/drawingml/2006/wordprocessingDrawing" xmlns:w10="urn:schemas-microsoft-com:office:word" xmlns:w="http://schemas.openxmlformats.org/wordprocessingml/2006/main" xmlns:w14="http://schemas.microsoft.com/office/word/2010/wordml" xmlns:w15="http://schemas.microsoft.com/office/word/2012/wordml" xmlns:w16cid="http://schemas.microsoft.com/office/word/2016/wordml/cid" xmlns:w16se="http://schemas.microsoft.com/office/word/2015/wordml/symex" xmlns:wpg="http://schemas.microsoft.com/office/word/2010/wordprocessingGroup" xmlns:wpi="http://schemas.microsoft.com/office/word/2010/wordprocessingInk" xmlns:wne="http://schemas.microsoft.com/office/word/2006/wordml" xmlns:wps="http://schemas.microsoft.com/office/word/2010/wordprocessingShape" mc:Ignorable="w14 w15 w16se w16cid wp14">
   <w:abstractNum w:abstractNumId="0" w15:restartNumberingAfterBreak="0">
     <w:nsid w:val="02E11067"/>
     <w:multiLevelType w:val="hybridMultilevel"/>
@@ -50745,7 +51650,7 @@
 </file>
 
 <file path=word/styles.xml><?xml version="1.0" encoding="utf-8"?>
-<w:styles xmlns:mc="http://schemas.openxmlformats.org/markup-compatibility/2006" xmlns:r="http://schemas.openxmlformats.org/officeDocument/2006/relationships" xmlns:w="http://schemas.openxmlformats.org/wordprocessingml/2006/main" xmlns:w14="http://schemas.microsoft.com/office/word/2010/wordml" xmlns:w15="http://schemas.microsoft.com/office/word/2012/wordml" xmlns:w16cex="http://schemas.microsoft.com/office/word/2018/wordml/cex" xmlns:w16cid="http://schemas.microsoft.com/office/word/2016/wordml/cid" xmlns:w16="http://schemas.microsoft.com/office/word/2018/wordml" xmlns:w16se="http://schemas.microsoft.com/office/word/2015/wordml/symex" mc:Ignorable="w14 w15 w16se w16cid w16 w16cex">
+<w:styles xmlns:mc="http://schemas.openxmlformats.org/markup-compatibility/2006" xmlns:r="http://schemas.openxmlformats.org/officeDocument/2006/relationships" xmlns:w="http://schemas.openxmlformats.org/wordprocessingml/2006/main" xmlns:w14="http://schemas.microsoft.com/office/word/2010/wordml" xmlns:w15="http://schemas.microsoft.com/office/word/2012/wordml" xmlns:w16cid="http://schemas.microsoft.com/office/word/2016/wordml/cid" xmlns:w16se="http://schemas.microsoft.com/office/word/2015/wordml/symex" mc:Ignorable="w14 w15 w16se w16cid">
   <w:docDefaults>
     <w:rPrDefault>
       <w:rPr>
@@ -50916,7 +51821,7 @@
     <w:lsdException w:name="Table Web 2" w:semiHidden="1" w:unhideWhenUsed="1"/>
     <w:lsdException w:name="Table Web 3" w:semiHidden="1" w:unhideWhenUsed="1"/>
     <w:lsdException w:name="Balloon Text" w:semiHidden="1" w:unhideWhenUsed="1"/>
-    <w:lsdException w:name="Table Grid" w:semiHidden="1" w:uiPriority="39" w:unhideWhenUsed="1"/>
+    <w:lsdException w:name="Table Grid" w:uiPriority="39"/>
     <w:lsdException w:name="Table Theme" w:semiHidden="1" w:unhideWhenUsed="1"/>
     <w:lsdException w:name="Placeholder Text" w:semiHidden="1"/>
     <w:lsdException w:name="No Spacing" w:uiPriority="1" w:qFormat="1"/>

</xml_diff>

<commit_message>
Pequenas correções nas palavras estrangeiras e atualização do sumário
</commit_message>
<xml_diff>
--- a/docs/projeto-final/pfc/etanois-pfc.docx
+++ b/docs/projeto-final/pfc/etanois-pfc.docx
@@ -1,6 +1,6 @@
 
 <file path=word/document.xml><?xml version="1.0" encoding="utf-8"?>
-<w:document xmlns:wpc="http://schemas.microsoft.com/office/word/2010/wordprocessingCanvas" xmlns:cx="http://schemas.microsoft.com/office/drawing/2014/chartex" xmlns:cx1="http://schemas.microsoft.com/office/drawing/2015/9/8/chartex" xmlns:cx2="http://schemas.microsoft.com/office/drawing/2015/10/21/chartex" xmlns:cx3="http://schemas.microsoft.com/office/drawing/2016/5/9/chartex" xmlns:cx4="http://schemas.microsoft.com/office/drawing/2016/5/10/chartex" xmlns:cx5="http://schemas.microsoft.com/office/drawing/2016/5/11/chartex" xmlns:cx6="http://schemas.microsoft.com/office/drawing/2016/5/12/chartex" xmlns:cx7="http://schemas.microsoft.com/office/drawing/2016/5/13/chartex" xmlns:cx8="http://schemas.microsoft.com/office/drawing/2016/5/14/chartex" xmlns:mc="http://schemas.openxmlformats.org/markup-compatibility/2006" xmlns:aink="http://schemas.microsoft.com/office/drawing/2016/ink" xmlns:am3d="http://schemas.microsoft.com/office/drawing/2017/model3d" xmlns:o="urn:schemas-microsoft-com:office:office" xmlns:r="http://schemas.openxmlformats.org/officeDocument/2006/relationships" xmlns:m="http://schemas.openxmlformats.org/officeDocument/2006/math" xmlns:v="urn:schemas-microsoft-com:vml" xmlns:wp14="http://schemas.microsoft.com/office/word/2010/wordprocessingDrawing" xmlns:wp="http://schemas.openxmlformats.org/drawingml/2006/wordprocessingDrawing" xmlns:w10="urn:schemas-microsoft-com:office:word" xmlns:w="http://schemas.openxmlformats.org/wordprocessingml/2006/main" xmlns:w14="http://schemas.microsoft.com/office/word/2010/wordml" xmlns:w15="http://schemas.microsoft.com/office/word/2012/wordml" xmlns:w16cid="http://schemas.microsoft.com/office/word/2016/wordml/cid" xmlns:w16se="http://schemas.microsoft.com/office/word/2015/wordml/symex" xmlns:wpg="http://schemas.microsoft.com/office/word/2010/wordprocessingGroup" xmlns:wpi="http://schemas.microsoft.com/office/word/2010/wordprocessingInk" xmlns:wne="http://schemas.microsoft.com/office/word/2006/wordml" xmlns:wps="http://schemas.microsoft.com/office/word/2010/wordprocessingShape" mc:Ignorable="w14 w15 w16se w16cid wp14">
+<w:document xmlns:wpc="http://schemas.microsoft.com/office/word/2010/wordprocessingCanvas" xmlns:cx="http://schemas.microsoft.com/office/drawing/2014/chartex" xmlns:cx1="http://schemas.microsoft.com/office/drawing/2015/9/8/chartex" xmlns:cx2="http://schemas.microsoft.com/office/drawing/2015/10/21/chartex" xmlns:cx3="http://schemas.microsoft.com/office/drawing/2016/5/9/chartex" xmlns:cx4="http://schemas.microsoft.com/office/drawing/2016/5/10/chartex" xmlns:cx5="http://schemas.microsoft.com/office/drawing/2016/5/11/chartex" xmlns:cx6="http://schemas.microsoft.com/office/drawing/2016/5/12/chartex" xmlns:cx7="http://schemas.microsoft.com/office/drawing/2016/5/13/chartex" xmlns:cx8="http://schemas.microsoft.com/office/drawing/2016/5/14/chartex" xmlns:mc="http://schemas.openxmlformats.org/markup-compatibility/2006" xmlns:aink="http://schemas.microsoft.com/office/drawing/2016/ink" xmlns:am3d="http://schemas.microsoft.com/office/drawing/2017/model3d" xmlns:o="urn:schemas-microsoft-com:office:office" xmlns:r="http://schemas.openxmlformats.org/officeDocument/2006/relationships" xmlns:m="http://schemas.openxmlformats.org/officeDocument/2006/math" xmlns:v="urn:schemas-microsoft-com:vml" xmlns:wp14="http://schemas.microsoft.com/office/word/2010/wordprocessingDrawing" xmlns:wp="http://schemas.openxmlformats.org/drawingml/2006/wordprocessingDrawing" xmlns:w10="urn:schemas-microsoft-com:office:word" xmlns:w="http://schemas.openxmlformats.org/wordprocessingml/2006/main" xmlns:w14="http://schemas.microsoft.com/office/word/2010/wordml" xmlns:w15="http://schemas.microsoft.com/office/word/2012/wordml" xmlns:w16cex="http://schemas.microsoft.com/office/word/2018/wordml/cex" xmlns:w16cid="http://schemas.microsoft.com/office/word/2016/wordml/cid" xmlns:w16="http://schemas.microsoft.com/office/word/2018/wordml" xmlns:w16se="http://schemas.microsoft.com/office/word/2015/wordml/symex" xmlns:wpg="http://schemas.microsoft.com/office/word/2010/wordprocessingGroup" xmlns:wpi="http://schemas.microsoft.com/office/word/2010/wordprocessingInk" xmlns:wne="http://schemas.microsoft.com/office/word/2006/wordml" xmlns:wps="http://schemas.microsoft.com/office/word/2010/wordprocessingShape" mc:Ignorable="w14 w15 w16se w16cid w16 w16cex wp14">
   <w:body>
     <w:p>
       <w:pPr>
@@ -8226,40 +8226,67 @@
         <w:rPr>
           <w:i/>
           <w:iCs/>
-          <w:lang w:val="en-US"/>
-        </w:rPr>
-      </w:pPr>
-      <w:r>
-        <w:rPr>
-          <w:lang w:val="en-US"/>
-        </w:rPr>
+        </w:rPr>
+      </w:pPr>
+      <w:r>
         <w:t xml:space="preserve">SDK – </w:t>
       </w:r>
       <w:r>
         <w:rPr>
           <w:i/>
           <w:iCs/>
-          <w:lang w:val="en-US"/>
-        </w:rPr>
-        <w:t>Software Development Kit</w:t>
-      </w:r>
-    </w:p>
-    <w:p>
-      <w:pPr>
+        </w:rPr>
+        <w:t xml:space="preserve">Software </w:t>
+      </w:r>
+      <w:proofErr w:type="spellStart"/>
+      <w:r>
         <w:rPr>
           <w:i/>
           <w:iCs/>
         </w:rPr>
-      </w:pPr>
-      <w:r>
-        <w:t xml:space="preserve">Sindipeças – </w:t>
-      </w:r>
+        <w:t>Development</w:t>
+      </w:r>
+      <w:proofErr w:type="spellEnd"/>
       <w:r>
         <w:rPr>
           <w:i/>
           <w:iCs/>
         </w:rPr>
-        <w:t>Sindicado Nacional da Industrias de Componentes Automotores</w:t>
+        <w:t xml:space="preserve"> Kit</w:t>
+      </w:r>
+    </w:p>
+    <w:p>
+      <w:pPr>
+        <w:rPr>
+          <w:i/>
+          <w:iCs/>
+        </w:rPr>
+      </w:pPr>
+      <w:r>
+        <w:t xml:space="preserve">Sindipeças – </w:t>
+      </w:r>
+      <w:r>
+        <w:rPr>
+          <w:i/>
+          <w:iCs/>
+        </w:rPr>
+        <w:t xml:space="preserve">Sindicado Nacional da </w:t>
+      </w:r>
+      <w:proofErr w:type="gramStart"/>
+      <w:r>
+        <w:rPr>
+          <w:i/>
+          <w:iCs/>
+        </w:rPr>
+        <w:t>Industrias</w:t>
+      </w:r>
+      <w:proofErr w:type="gramEnd"/>
+      <w:r>
+        <w:rPr>
+          <w:i/>
+          <w:iCs/>
+        </w:rPr>
+        <w:t xml:space="preserve"> de Componentes Automotores</w:t>
       </w:r>
     </w:p>
     <w:p>
@@ -8396,7 +8423,7 @@
               <w:b w:val="0"/>
               <w:bCs w:val="0"/>
               <w:color w:val="auto"/>
-              <w:sz w:val="22"/>
+              <w:szCs w:val="24"/>
               <w:lang w:eastAsia="pt-BR"/>
             </w:rPr>
           </w:pPr>
@@ -8409,7 +8436,7 @@
           <w:r>
             <w:fldChar w:fldCharType="separate"/>
           </w:r>
-          <w:hyperlink w:anchor="_Toc37085553" w:history="1">
+          <w:hyperlink w:anchor="_Toc38109738" w:history="1">
             <w:r>
               <w:rPr>
                 <w:rStyle w:val="Hyperlink"/>
@@ -8432,7 +8459,7 @@
               <w:rPr>
                 <w:webHidden/>
               </w:rPr>
-              <w:instrText xml:space="preserve"> PAGEREF _Toc37085553 \h </w:instrText>
+              <w:instrText xml:space="preserve"> PAGEREF _Toc38109738 \h </w:instrText>
             </w:r>
             <w:r>
               <w:rPr>
@@ -8467,11 +8494,11 @@
               <w:b w:val="0"/>
               <w:bCs w:val="0"/>
               <w:color w:val="auto"/>
-              <w:sz w:val="22"/>
+              <w:szCs w:val="24"/>
               <w:lang w:eastAsia="pt-BR"/>
             </w:rPr>
           </w:pPr>
-          <w:hyperlink w:anchor="_Toc37085554" w:history="1">
+          <w:hyperlink w:anchor="_Toc38109739" w:history="1">
             <w:r>
               <w:rPr>
                 <w:rStyle w:val="Hyperlink"/>
@@ -8494,7 +8521,7 @@
               <w:rPr>
                 <w:webHidden/>
               </w:rPr>
-              <w:instrText xml:space="preserve"> PAGEREF _Toc37085554 \h </w:instrText>
+              <w:instrText xml:space="preserve"> PAGEREF _Toc38109739 \h </w:instrText>
             </w:r>
             <w:r>
               <w:rPr>
@@ -8531,17 +8558,17 @@
               <w:rFonts w:asciiTheme="minorHAnsi" w:eastAsiaTheme="minorEastAsia" w:hAnsiTheme="minorHAnsi"/>
               <w:noProof/>
               <w:color w:val="auto"/>
-              <w:sz w:val="22"/>
+              <w:szCs w:val="24"/>
               <w:lang w:eastAsia="pt-BR"/>
             </w:rPr>
           </w:pPr>
-          <w:hyperlink w:anchor="_Toc37085555" w:history="1">
+          <w:hyperlink w:anchor="_Toc38109740" w:history="1">
             <w:r>
               <w:rPr>
                 <w:rStyle w:val="Hyperlink"/>
                 <w:noProof/>
               </w:rPr>
-              <w:t>2.1 TRANSMISSÃO ASSIMÉTRICA DOS PREÇOS</w:t>
+              <w:t>2.1 MERCADO DE COMBUSTÍVEIS NO BRASIL</w:t>
             </w:r>
             <w:r>
               <w:rPr>
@@ -8562,7 +8589,7 @@
                 <w:noProof/>
                 <w:webHidden/>
               </w:rPr>
-              <w:instrText xml:space="preserve"> PAGEREF _Toc37085555 \h </w:instrText>
+              <w:instrText xml:space="preserve"> PAGEREF _Toc38109740 \h </w:instrText>
             </w:r>
             <w:r>
               <w:rPr>
@@ -8603,17 +8630,17 @@
               <w:rFonts w:asciiTheme="minorHAnsi" w:eastAsiaTheme="minorEastAsia" w:hAnsiTheme="minorHAnsi"/>
               <w:noProof/>
               <w:color w:val="auto"/>
-              <w:sz w:val="22"/>
+              <w:szCs w:val="24"/>
               <w:lang w:eastAsia="pt-BR"/>
             </w:rPr>
           </w:pPr>
-          <w:hyperlink w:anchor="_Toc37085556" w:history="1">
+          <w:hyperlink w:anchor="_Toc38109741" w:history="1">
             <w:r>
               <w:rPr>
                 <w:rStyle w:val="Hyperlink"/>
                 <w:noProof/>
               </w:rPr>
-              <w:t>2.2 O ETANOL NO BRASIL</w:t>
+              <w:t>2.2 TRANSMISSÃO ASSIMÉTRICA DOS PREÇOS</w:t>
             </w:r>
             <w:r>
               <w:rPr>
@@ -8634,7 +8661,7 @@
                 <w:noProof/>
                 <w:webHidden/>
               </w:rPr>
-              <w:instrText xml:space="preserve"> PAGEREF _Toc37085556 \h </w:instrText>
+              <w:instrText xml:space="preserve"> PAGEREF _Toc38109741 \h </w:instrText>
             </w:r>
             <w:r>
               <w:rPr>
@@ -8654,7 +8681,7 @@
                 <w:noProof/>
                 <w:webHidden/>
               </w:rPr>
-              <w:t>19</w:t>
+              <w:t>18</w:t>
             </w:r>
             <w:r>
               <w:rPr>
@@ -8675,18 +8702,17 @@
               <w:rFonts w:asciiTheme="minorHAnsi" w:eastAsiaTheme="minorEastAsia" w:hAnsiTheme="minorHAnsi"/>
               <w:noProof/>
               <w:color w:val="auto"/>
-              <w:sz w:val="22"/>
+              <w:szCs w:val="24"/>
               <w:lang w:eastAsia="pt-BR"/>
             </w:rPr>
           </w:pPr>
-          <w:hyperlink w:anchor="_Toc37085557" w:history="1">
+          <w:hyperlink w:anchor="_Toc38109742" w:history="1">
             <w:r>
               <w:rPr>
                 <w:rStyle w:val="Hyperlink"/>
-                <w:b/>
                 <w:noProof/>
               </w:rPr>
-              <w:t>2.2.1 Programa Nacional de Álcool (ProÁlcool)</w:t>
+              <w:t>2.3 O ETANOL NO BRASIL</w:t>
             </w:r>
             <w:r>
               <w:rPr>
@@ -8707,7 +8733,7 @@
                 <w:noProof/>
                 <w:webHidden/>
               </w:rPr>
-              <w:instrText xml:space="preserve"> PAGEREF _Toc37085557 \h </w:instrText>
+              <w:instrText xml:space="preserve"> PAGEREF _Toc38109742 \h </w:instrText>
             </w:r>
             <w:r>
               <w:rPr>
@@ -8748,11 +8774,11 @@
               <w:rFonts w:asciiTheme="minorHAnsi" w:eastAsiaTheme="minorEastAsia" w:hAnsiTheme="minorHAnsi"/>
               <w:noProof/>
               <w:color w:val="auto"/>
-              <w:sz w:val="22"/>
+              <w:szCs w:val="24"/>
               <w:lang w:eastAsia="pt-BR"/>
             </w:rPr>
           </w:pPr>
-          <w:hyperlink w:anchor="_Toc37085558" w:history="1">
+          <w:hyperlink w:anchor="_Toc38109743" w:history="1">
             <w:r>
               <w:rPr>
                 <w:rStyle w:val="Hyperlink"/>
@@ -8779,7 +8805,7 @@
                 <w:noProof/>
                 <w:webHidden/>
               </w:rPr>
-              <w:instrText xml:space="preserve"> PAGEREF _Toc37085558 \h </w:instrText>
+              <w:instrText xml:space="preserve"> PAGEREF _Toc38109743 \h </w:instrText>
             </w:r>
             <w:r>
               <w:rPr>
@@ -8818,11 +8844,11 @@
               <w:b w:val="0"/>
               <w:bCs w:val="0"/>
               <w:color w:val="auto"/>
-              <w:sz w:val="22"/>
+              <w:szCs w:val="24"/>
               <w:lang w:eastAsia="pt-BR"/>
             </w:rPr>
           </w:pPr>
-          <w:hyperlink w:anchor="_Toc37085559" w:history="1">
+          <w:hyperlink w:anchor="_Toc38109744" w:history="1">
             <w:r>
               <w:rPr>
                 <w:rStyle w:val="Hyperlink"/>
@@ -8845,7 +8871,7 @@
               <w:rPr>
                 <w:webHidden/>
               </w:rPr>
-              <w:instrText xml:space="preserve"> PAGEREF _Toc37085559 \h </w:instrText>
+              <w:instrText xml:space="preserve"> PAGEREF _Toc38109744 \h </w:instrText>
             </w:r>
             <w:r>
               <w:rPr>
@@ -8882,11 +8908,11 @@
               <w:rFonts w:asciiTheme="minorHAnsi" w:eastAsiaTheme="minorEastAsia" w:hAnsiTheme="minorHAnsi"/>
               <w:noProof/>
               <w:color w:val="auto"/>
-              <w:sz w:val="22"/>
+              <w:szCs w:val="24"/>
               <w:lang w:eastAsia="pt-BR"/>
             </w:rPr>
           </w:pPr>
-          <w:hyperlink w:anchor="_Toc37085560" w:history="1">
+          <w:hyperlink w:anchor="_Toc38109745" w:history="1">
             <w:r>
               <w:rPr>
                 <w:rStyle w:val="Hyperlink"/>
@@ -8913,7 +8939,7 @@
                 <w:noProof/>
                 <w:webHidden/>
               </w:rPr>
-              <w:instrText xml:space="preserve"> PAGEREF _Toc37085560 \h </w:instrText>
+              <w:instrText xml:space="preserve"> PAGEREF _Toc38109745 \h </w:instrText>
             </w:r>
             <w:r>
               <w:rPr>
@@ -8954,11 +8980,11 @@
               <w:rFonts w:asciiTheme="minorHAnsi" w:eastAsiaTheme="minorEastAsia" w:hAnsiTheme="minorHAnsi"/>
               <w:noProof/>
               <w:color w:val="auto"/>
-              <w:sz w:val="22"/>
+              <w:szCs w:val="24"/>
               <w:lang w:eastAsia="pt-BR"/>
             </w:rPr>
           </w:pPr>
-          <w:hyperlink w:anchor="_Toc37085561" w:history="1">
+          <w:hyperlink w:anchor="_Toc38109746" w:history="1">
             <w:r>
               <w:rPr>
                 <w:rStyle w:val="Hyperlink"/>
@@ -8985,7 +9011,7 @@
                 <w:noProof/>
                 <w:webHidden/>
               </w:rPr>
-              <w:instrText xml:space="preserve"> PAGEREF _Toc37085561 \h </w:instrText>
+              <w:instrText xml:space="preserve"> PAGEREF _Toc38109746 \h </w:instrText>
             </w:r>
             <w:r>
               <w:rPr>
@@ -9026,11 +9052,11 @@
               <w:rFonts w:asciiTheme="minorHAnsi" w:eastAsiaTheme="minorEastAsia" w:hAnsiTheme="minorHAnsi"/>
               <w:noProof/>
               <w:color w:val="auto"/>
-              <w:sz w:val="22"/>
+              <w:szCs w:val="24"/>
               <w:lang w:eastAsia="pt-BR"/>
             </w:rPr>
           </w:pPr>
-          <w:hyperlink w:anchor="_Toc37085562" w:history="1">
+          <w:hyperlink w:anchor="_Toc38109747" w:history="1">
             <w:r>
               <w:rPr>
                 <w:rStyle w:val="Hyperlink"/>
@@ -9057,7 +9083,7 @@
                 <w:noProof/>
                 <w:webHidden/>
               </w:rPr>
-              <w:instrText xml:space="preserve"> PAGEREF _Toc37085562 \h </w:instrText>
+              <w:instrText xml:space="preserve"> PAGEREF _Toc38109747 \h </w:instrText>
             </w:r>
             <w:r>
               <w:rPr>
@@ -9098,11 +9124,11 @@
               <w:rFonts w:asciiTheme="minorHAnsi" w:eastAsiaTheme="minorEastAsia" w:hAnsiTheme="minorHAnsi"/>
               <w:noProof/>
               <w:color w:val="auto"/>
-              <w:sz w:val="22"/>
+              <w:szCs w:val="24"/>
               <w:lang w:eastAsia="pt-BR"/>
             </w:rPr>
           </w:pPr>
-          <w:hyperlink w:anchor="_Toc37085563" w:history="1">
+          <w:hyperlink w:anchor="_Toc38109748" w:history="1">
             <w:r>
               <w:rPr>
                 <w:rStyle w:val="Hyperlink"/>
@@ -9129,7 +9155,7 @@
                 <w:noProof/>
                 <w:webHidden/>
               </w:rPr>
-              <w:instrText xml:space="preserve"> PAGEREF _Toc37085563 \h </w:instrText>
+              <w:instrText xml:space="preserve"> PAGEREF _Toc38109748 \h </w:instrText>
             </w:r>
             <w:r>
               <w:rPr>
@@ -9170,11 +9196,11 @@
               <w:rFonts w:asciiTheme="minorHAnsi" w:eastAsiaTheme="minorEastAsia" w:hAnsiTheme="minorHAnsi"/>
               <w:noProof/>
               <w:color w:val="auto"/>
-              <w:sz w:val="22"/>
+              <w:szCs w:val="24"/>
               <w:lang w:eastAsia="pt-BR"/>
             </w:rPr>
           </w:pPr>
-          <w:hyperlink w:anchor="_Toc37085564" w:history="1">
+          <w:hyperlink w:anchor="_Toc38109749" w:history="1">
             <w:r>
               <w:rPr>
                 <w:rStyle w:val="Hyperlink"/>
@@ -9201,7 +9227,7 @@
                 <w:noProof/>
                 <w:webHidden/>
               </w:rPr>
-              <w:instrText xml:space="preserve"> PAGEREF _Toc37085564 \h </w:instrText>
+              <w:instrText xml:space="preserve"> PAGEREF _Toc38109749 \h </w:instrText>
             </w:r>
             <w:r>
               <w:rPr>
@@ -9240,11 +9266,11 @@
               <w:b w:val="0"/>
               <w:bCs w:val="0"/>
               <w:color w:val="auto"/>
-              <w:sz w:val="22"/>
+              <w:szCs w:val="24"/>
               <w:lang w:eastAsia="pt-BR"/>
             </w:rPr>
           </w:pPr>
-          <w:hyperlink w:anchor="_Toc37085565" w:history="1">
+          <w:hyperlink w:anchor="_Toc38109750" w:history="1">
             <w:r>
               <w:rPr>
                 <w:rStyle w:val="Hyperlink"/>
@@ -9267,7 +9293,7 @@
               <w:rPr>
                 <w:webHidden/>
               </w:rPr>
-              <w:instrText xml:space="preserve"> PAGEREF _Toc37085565 \h </w:instrText>
+              <w:instrText xml:space="preserve"> PAGEREF _Toc38109750 \h </w:instrText>
             </w:r>
             <w:r>
               <w:rPr>
@@ -9304,11 +9330,11 @@
               <w:rFonts w:asciiTheme="minorHAnsi" w:eastAsiaTheme="minorEastAsia" w:hAnsiTheme="minorHAnsi"/>
               <w:noProof/>
               <w:color w:val="auto"/>
-              <w:sz w:val="22"/>
+              <w:szCs w:val="24"/>
               <w:lang w:eastAsia="pt-BR"/>
             </w:rPr>
           </w:pPr>
-          <w:hyperlink w:anchor="_Toc37085566" w:history="1">
+          <w:hyperlink w:anchor="_Toc38109751" w:history="1">
             <w:r>
               <w:rPr>
                 <w:rStyle w:val="Hyperlink"/>
@@ -9335,7 +9361,7 @@
                 <w:noProof/>
                 <w:webHidden/>
               </w:rPr>
-              <w:instrText xml:space="preserve"> PAGEREF _Toc37085566 \h </w:instrText>
+              <w:instrText xml:space="preserve"> PAGEREF _Toc38109751 \h </w:instrText>
             </w:r>
             <w:r>
               <w:rPr>
@@ -9376,11 +9402,11 @@
               <w:rFonts w:asciiTheme="minorHAnsi" w:eastAsiaTheme="minorEastAsia" w:hAnsiTheme="minorHAnsi"/>
               <w:noProof/>
               <w:color w:val="auto"/>
-              <w:sz w:val="22"/>
+              <w:szCs w:val="24"/>
               <w:lang w:eastAsia="pt-BR"/>
             </w:rPr>
           </w:pPr>
-          <w:hyperlink w:anchor="_Toc37085567" w:history="1">
+          <w:hyperlink w:anchor="_Toc38109752" w:history="1">
             <w:r>
               <w:rPr>
                 <w:rStyle w:val="Hyperlink"/>
@@ -9407,7 +9433,7 @@
                 <w:noProof/>
                 <w:webHidden/>
               </w:rPr>
-              <w:instrText xml:space="preserve"> PAGEREF _Toc37085567 \h </w:instrText>
+              <w:instrText xml:space="preserve"> PAGEREF _Toc38109752 \h </w:instrText>
             </w:r>
             <w:r>
               <w:rPr>
@@ -9448,11 +9474,11 @@
               <w:rFonts w:asciiTheme="minorHAnsi" w:eastAsiaTheme="minorEastAsia" w:hAnsiTheme="minorHAnsi"/>
               <w:noProof/>
               <w:color w:val="auto"/>
-              <w:sz w:val="22"/>
+              <w:szCs w:val="24"/>
               <w:lang w:eastAsia="pt-BR"/>
             </w:rPr>
           </w:pPr>
-          <w:hyperlink w:anchor="_Toc37085568" w:history="1">
+          <w:hyperlink w:anchor="_Toc38109753" w:history="1">
             <w:r>
               <w:rPr>
                 <w:rStyle w:val="Hyperlink"/>
@@ -9479,7 +9505,7 @@
                 <w:noProof/>
                 <w:webHidden/>
               </w:rPr>
-              <w:instrText xml:space="preserve"> PAGEREF _Toc37085568 \h </w:instrText>
+              <w:instrText xml:space="preserve"> PAGEREF _Toc38109753 \h </w:instrText>
             </w:r>
             <w:r>
               <w:rPr>
@@ -9520,11 +9546,11 @@
               <w:rFonts w:asciiTheme="minorHAnsi" w:eastAsiaTheme="minorEastAsia" w:hAnsiTheme="minorHAnsi"/>
               <w:noProof/>
               <w:color w:val="auto"/>
-              <w:sz w:val="22"/>
+              <w:szCs w:val="24"/>
               <w:lang w:eastAsia="pt-BR"/>
             </w:rPr>
           </w:pPr>
-          <w:hyperlink w:anchor="_Toc37085569" w:history="1">
+          <w:hyperlink w:anchor="_Toc38109754" w:history="1">
             <w:r>
               <w:rPr>
                 <w:rStyle w:val="Hyperlink"/>
@@ -9551,7 +9577,7 @@
                 <w:noProof/>
                 <w:webHidden/>
               </w:rPr>
-              <w:instrText xml:space="preserve"> PAGEREF _Toc37085569 \h </w:instrText>
+              <w:instrText xml:space="preserve"> PAGEREF _Toc38109754 \h </w:instrText>
             </w:r>
             <w:r>
               <w:rPr>
@@ -9590,11 +9616,11 @@
               <w:b w:val="0"/>
               <w:bCs w:val="0"/>
               <w:color w:val="auto"/>
-              <w:sz w:val="22"/>
+              <w:szCs w:val="24"/>
               <w:lang w:eastAsia="pt-BR"/>
             </w:rPr>
           </w:pPr>
-          <w:hyperlink w:anchor="_Toc37085570" w:history="1">
+          <w:hyperlink w:anchor="_Toc38109755" w:history="1">
             <w:r>
               <w:rPr>
                 <w:rStyle w:val="Hyperlink"/>
@@ -9617,7 +9643,7 @@
               <w:rPr>
                 <w:webHidden/>
               </w:rPr>
-              <w:instrText xml:space="preserve"> PAGEREF _Toc37085570 \h </w:instrText>
+              <w:instrText xml:space="preserve"> PAGEREF _Toc38109755 \h </w:instrText>
             </w:r>
             <w:r>
               <w:rPr>
@@ -9654,11 +9680,11 @@
               <w:rFonts w:asciiTheme="minorHAnsi" w:eastAsiaTheme="minorEastAsia" w:hAnsiTheme="minorHAnsi"/>
               <w:noProof/>
               <w:color w:val="auto"/>
-              <w:sz w:val="22"/>
+              <w:szCs w:val="24"/>
               <w:lang w:eastAsia="pt-BR"/>
             </w:rPr>
           </w:pPr>
-          <w:hyperlink w:anchor="_Toc37085571" w:history="1">
+          <w:hyperlink w:anchor="_Toc38109756" w:history="1">
             <w:r>
               <w:rPr>
                 <w:rStyle w:val="Hyperlink"/>
@@ -9685,7 +9711,7 @@
                 <w:noProof/>
                 <w:webHidden/>
               </w:rPr>
-              <w:instrText xml:space="preserve"> PAGEREF _Toc37085571 \h </w:instrText>
+              <w:instrText xml:space="preserve"> PAGEREF _Toc38109756 \h </w:instrText>
             </w:r>
             <w:r>
               <w:rPr>
@@ -9726,11 +9752,11 @@
               <w:rFonts w:asciiTheme="minorHAnsi" w:eastAsiaTheme="minorEastAsia" w:hAnsiTheme="minorHAnsi"/>
               <w:noProof/>
               <w:color w:val="auto"/>
-              <w:sz w:val="22"/>
+              <w:szCs w:val="24"/>
               <w:lang w:eastAsia="pt-BR"/>
             </w:rPr>
           </w:pPr>
-          <w:hyperlink w:anchor="_Toc37085572" w:history="1">
+          <w:hyperlink w:anchor="_Toc38109757" w:history="1">
             <w:r>
               <w:rPr>
                 <w:rStyle w:val="Hyperlink"/>
@@ -9757,7 +9783,7 @@
                 <w:noProof/>
                 <w:webHidden/>
               </w:rPr>
-              <w:instrText xml:space="preserve"> PAGEREF _Toc37085572 \h </w:instrText>
+              <w:instrText xml:space="preserve"> PAGEREF _Toc38109757 \h </w:instrText>
             </w:r>
             <w:r>
               <w:rPr>
@@ -9796,11 +9822,11 @@
               <w:b w:val="0"/>
               <w:bCs w:val="0"/>
               <w:color w:val="auto"/>
-              <w:sz w:val="22"/>
+              <w:szCs w:val="24"/>
               <w:lang w:eastAsia="pt-BR"/>
             </w:rPr>
           </w:pPr>
-          <w:hyperlink w:anchor="_Toc37085573" w:history="1">
+          <w:hyperlink w:anchor="_Toc38109758" w:history="1">
             <w:r>
               <w:rPr>
                 <w:rStyle w:val="Hyperlink"/>
@@ -9823,7 +9849,7 @@
               <w:rPr>
                 <w:webHidden/>
               </w:rPr>
-              <w:instrText xml:space="preserve"> PAGEREF _Toc37085573 \h </w:instrText>
+              <w:instrText xml:space="preserve"> PAGEREF _Toc38109758 \h </w:instrText>
             </w:r>
             <w:r>
               <w:rPr>
@@ -9858,11 +9884,11 @@
               <w:b w:val="0"/>
               <w:bCs w:val="0"/>
               <w:color w:val="auto"/>
-              <w:sz w:val="22"/>
+              <w:szCs w:val="24"/>
               <w:lang w:eastAsia="pt-BR"/>
             </w:rPr>
           </w:pPr>
-          <w:hyperlink w:anchor="_Toc37085574" w:history="1">
+          <w:hyperlink w:anchor="_Toc38109759" w:history="1">
             <w:r>
               <w:rPr>
                 <w:rStyle w:val="Hyperlink"/>
@@ -9885,7 +9911,7 @@
               <w:rPr>
                 <w:webHidden/>
               </w:rPr>
-              <w:instrText xml:space="preserve"> PAGEREF _Toc37085574 \h </w:instrText>
+              <w:instrText xml:space="preserve"> PAGEREF _Toc38109759 \h </w:instrText>
             </w:r>
             <w:r>
               <w:rPr>
@@ -9920,11 +9946,11 @@
               <w:b w:val="0"/>
               <w:bCs w:val="0"/>
               <w:color w:val="auto"/>
-              <w:sz w:val="22"/>
+              <w:szCs w:val="24"/>
               <w:lang w:eastAsia="pt-BR"/>
             </w:rPr>
           </w:pPr>
-          <w:hyperlink w:anchor="_Toc37085575" w:history="1">
+          <w:hyperlink w:anchor="_Toc38109760" w:history="1">
             <w:r>
               <w:rPr>
                 <w:rStyle w:val="Hyperlink"/>
@@ -9947,7 +9973,7 @@
               <w:rPr>
                 <w:webHidden/>
               </w:rPr>
-              <w:instrText xml:space="preserve"> PAGEREF _Toc37085575 \h </w:instrText>
+              <w:instrText xml:space="preserve"> PAGEREF _Toc38109760 \h </w:instrText>
             </w:r>
             <w:r>
               <w:rPr>
@@ -9982,11 +10008,11 @@
               <w:b w:val="0"/>
               <w:bCs w:val="0"/>
               <w:color w:val="auto"/>
-              <w:sz w:val="22"/>
+              <w:szCs w:val="24"/>
               <w:lang w:eastAsia="pt-BR"/>
             </w:rPr>
           </w:pPr>
-          <w:hyperlink w:anchor="_Toc37085576" w:history="1">
+          <w:hyperlink w:anchor="_Toc38109761" w:history="1">
             <w:r>
               <w:rPr>
                 <w:rStyle w:val="Hyperlink"/>
@@ -10009,7 +10035,7 @@
               <w:rPr>
                 <w:webHidden/>
               </w:rPr>
-              <w:instrText xml:space="preserve"> PAGEREF _Toc37085576 \h </w:instrText>
+              <w:instrText xml:space="preserve"> PAGEREF _Toc38109761 \h </w:instrText>
             </w:r>
             <w:r>
               <w:rPr>
@@ -10026,7 +10052,7 @@
               <w:rPr>
                 <w:webHidden/>
               </w:rPr>
-              <w:t>83</w:t>
+              <w:t>82</w:t>
             </w:r>
             <w:r>
               <w:rPr>
@@ -10044,11 +10070,11 @@
               <w:b w:val="0"/>
               <w:bCs w:val="0"/>
               <w:color w:val="auto"/>
-              <w:sz w:val="22"/>
+              <w:szCs w:val="24"/>
               <w:lang w:eastAsia="pt-BR"/>
             </w:rPr>
           </w:pPr>
-          <w:hyperlink w:anchor="_Toc37085577" w:history="1">
+          <w:hyperlink w:anchor="_Toc38109762" w:history="1">
             <w:r>
               <w:rPr>
                 <w:rStyle w:val="Hyperlink"/>
@@ -10071,7 +10097,7 @@
               <w:rPr>
                 <w:webHidden/>
               </w:rPr>
-              <w:instrText xml:space="preserve"> PAGEREF _Toc37085577 \h </w:instrText>
+              <w:instrText xml:space="preserve"> PAGEREF _Toc38109762 \h </w:instrText>
             </w:r>
             <w:r>
               <w:rPr>
@@ -10088,7 +10114,7 @@
               <w:rPr>
                 <w:webHidden/>
               </w:rPr>
-              <w:t>84</w:t>
+              <w:t>83</w:t>
             </w:r>
             <w:r>
               <w:rPr>
@@ -10106,11 +10132,11 @@
               <w:b w:val="0"/>
               <w:bCs w:val="0"/>
               <w:color w:val="auto"/>
-              <w:sz w:val="22"/>
+              <w:szCs w:val="24"/>
               <w:lang w:eastAsia="pt-BR"/>
             </w:rPr>
           </w:pPr>
-          <w:hyperlink w:anchor="_Toc37085578" w:history="1">
+          <w:hyperlink w:anchor="_Toc38109763" w:history="1">
             <w:r>
               <w:rPr>
                 <w:rStyle w:val="Hyperlink"/>
@@ -10133,7 +10159,7 @@
               <w:rPr>
                 <w:webHidden/>
               </w:rPr>
-              <w:instrText xml:space="preserve"> PAGEREF _Toc37085578 \h </w:instrText>
+              <w:instrText xml:space="preserve"> PAGEREF _Toc38109763 \h </w:instrText>
             </w:r>
             <w:r>
               <w:rPr>
@@ -10150,7 +10176,7 @@
               <w:rPr>
                 <w:webHidden/>
               </w:rPr>
-              <w:t>85</w:t>
+              <w:t>84</w:t>
             </w:r>
             <w:r>
               <w:rPr>
@@ -10168,11 +10194,11 @@
               <w:b w:val="0"/>
               <w:bCs w:val="0"/>
               <w:color w:val="auto"/>
-              <w:sz w:val="22"/>
+              <w:szCs w:val="24"/>
               <w:lang w:eastAsia="pt-BR"/>
             </w:rPr>
           </w:pPr>
-          <w:hyperlink w:anchor="_Toc37085579" w:history="1">
+          <w:hyperlink w:anchor="_Toc38109764" w:history="1">
             <w:r>
               <w:rPr>
                 <w:rStyle w:val="Hyperlink"/>
@@ -10195,7 +10221,7 @@
               <w:rPr>
                 <w:webHidden/>
               </w:rPr>
-              <w:instrText xml:space="preserve"> PAGEREF _Toc37085579 \h </w:instrText>
+              <w:instrText xml:space="preserve"> PAGEREF _Toc38109764 \h </w:instrText>
             </w:r>
             <w:r>
               <w:rPr>
@@ -10212,7 +10238,7 @@
               <w:rPr>
                 <w:webHidden/>
               </w:rPr>
-              <w:t>86</w:t>
+              <w:t>85</w:t>
             </w:r>
             <w:r>
               <w:rPr>
@@ -10230,11 +10256,11 @@
               <w:b w:val="0"/>
               <w:bCs w:val="0"/>
               <w:color w:val="auto"/>
-              <w:sz w:val="22"/>
+              <w:szCs w:val="24"/>
               <w:lang w:eastAsia="pt-BR"/>
             </w:rPr>
           </w:pPr>
-          <w:hyperlink w:anchor="_Toc37085580" w:history="1">
+          <w:hyperlink w:anchor="_Toc38109765" w:history="1">
             <w:r>
               <w:rPr>
                 <w:rStyle w:val="Hyperlink"/>
@@ -10257,7 +10283,7 @@
               <w:rPr>
                 <w:webHidden/>
               </w:rPr>
-              <w:instrText xml:space="preserve"> PAGEREF _Toc37085580 \h </w:instrText>
+              <w:instrText xml:space="preserve"> PAGEREF _Toc38109765 \h </w:instrText>
             </w:r>
             <w:r>
               <w:rPr>
@@ -10274,7 +10300,7 @@
               <w:rPr>
                 <w:webHidden/>
               </w:rPr>
-              <w:t>87</w:t>
+              <w:t>86</w:t>
             </w:r>
             <w:r>
               <w:rPr>
@@ -10308,7 +10334,7 @@
       <w:pPr>
         <w:pStyle w:val="Ttulo1"/>
       </w:pPr>
-      <w:bookmarkStart w:id="0" w:name="_Toc37085553"/>
+      <w:bookmarkStart w:id="0" w:name="_Toc38109738"/>
       <w:r>
         <w:lastRenderedPageBreak/>
         <w:t>1 INTRODUÇÃO</w:t>
@@ -10642,7 +10668,7 @@
       <w:pPr>
         <w:pStyle w:val="Ttulo1"/>
       </w:pPr>
-      <w:bookmarkStart w:id="1" w:name="_Toc37085554"/>
+      <w:bookmarkStart w:id="1" w:name="_Toc38109739"/>
       <w:r>
         <w:lastRenderedPageBreak/>
         <w:t>2 REVISÃO BIBLIOGRÁFICA</w:t>
@@ -10690,29 +10716,18 @@
       <w:pPr>
         <w:pStyle w:val="Ttulo2"/>
       </w:pPr>
+      <w:bookmarkStart w:id="2" w:name="_Toc38109740"/>
       <w:r>
         <w:t xml:space="preserve">2.1 </w:t>
       </w:r>
       <w:r>
         <w:t>MERCADO DE COMBUSTÍVEIS NO BRASIL</w:t>
       </w:r>
+      <w:bookmarkEnd w:id="2"/>
     </w:p>
     <w:p>
       <w:r>
         <w:t xml:space="preserve">O Brasil desde 2002 vem permitindo a importação de combustível e os preços são definidos pelo próprio mercado, o consumidor tem em seu portfólio diversas opções: gasolina (podendo ser aditivada,  comum, </w:t>
-      </w:r>
-      <w:proofErr w:type="spellStart"/>
-      <w:r>
-        <w:t>premium</w:t>
-      </w:r>
-      <w:proofErr w:type="spellEnd"/>
-      <w:r>
-        <w:t>), álcool hidratado, diesel (S10 e S50), GNV (gás natural) e os carros elétricos, embora os dois últimos citados não sejam tão populares.</w:t>
-      </w:r>
-    </w:p>
-    <w:p>
-      <w:r>
-        <w:t xml:space="preserve">Sobre as frotas por combustível, Sindipeças (2018), Sindicado Nacional da Industrias de Componentes Automotores, relata que os veículos </w:t>
       </w:r>
       <w:proofErr w:type="spellStart"/>
       <w:r>
@@ -10720,6 +10735,29 @@
           <w:i/>
           <w:iCs/>
         </w:rPr>
+        <w:t>premium</w:t>
+      </w:r>
+      <w:proofErr w:type="spellEnd"/>
+      <w:r>
+        <w:t>), álcool hidratado, diesel (S10 e S50), GNV (gás natural) e os carros elétricos, embora os dois últimos citados não sejam tão populares.</w:t>
+      </w:r>
+    </w:p>
+    <w:p>
+      <w:r>
+        <w:t xml:space="preserve">Sobre as frotas por combustível, Sindipeças (2018), Sindicado Nacional da </w:t>
+      </w:r>
+      <w:r>
+        <w:t>Indústrias</w:t>
+      </w:r>
+      <w:r>
+        <w:t xml:space="preserve"> de Componentes Automotores, relata que os veículos </w:t>
+      </w:r>
+      <w:proofErr w:type="spellStart"/>
+      <w:r>
+        <w:rPr>
+          <w:i/>
+          <w:iCs/>
+        </w:rPr>
         <w:t>flex</w:t>
       </w:r>
       <w:proofErr w:type="spellEnd"/>
@@ -10759,7 +10797,7 @@
       <w:pPr>
         <w:pStyle w:val="Ttulo2"/>
       </w:pPr>
-      <w:bookmarkStart w:id="2" w:name="_Toc37085555"/>
+      <w:bookmarkStart w:id="3" w:name="_Toc38109741"/>
       <w:r>
         <w:t>2.</w:t>
       </w:r>
@@ -10772,7 +10810,7 @@
       <w:r>
         <w:t>TRANSMISSÃO ASSIMÉTRICA DOS PREÇOS</w:t>
       </w:r>
-      <w:bookmarkEnd w:id="2"/>
+      <w:bookmarkEnd w:id="3"/>
     </w:p>
     <w:p>
       <w:r>
@@ -11319,7 +11357,7 @@
       <w:pPr>
         <w:pStyle w:val="Ttulo2"/>
       </w:pPr>
-      <w:bookmarkStart w:id="3" w:name="_Toc37085556"/>
+      <w:bookmarkStart w:id="4" w:name="_Toc38109742"/>
       <w:r>
         <w:t>2.</w:t>
       </w:r>
@@ -11332,7 +11370,7 @@
       <w:r>
         <w:t>ETANOL NO BRASIL</w:t>
       </w:r>
-      <w:bookmarkEnd w:id="3"/>
+      <w:bookmarkEnd w:id="4"/>
     </w:p>
     <w:p>
       <w:pPr>
@@ -11528,54 +11566,25 @@
     <w:p/>
     <w:p>
       <w:pPr>
-        <w:pStyle w:val="Ttulo2"/>
-        <w:rPr>
-          <w:b/>
-        </w:rPr>
-      </w:pPr>
-      <w:bookmarkStart w:id="4" w:name="_Toc37085557"/>
-      <w:r>
-        <w:rPr>
-          <w:b/>
-        </w:rPr>
+        <w:pStyle w:val="Ttulo3"/>
+      </w:pPr>
+      <w:r>
         <w:t>2.</w:t>
       </w:r>
       <w:r>
-        <w:rPr>
-          <w:b/>
-        </w:rPr>
         <w:t>3</w:t>
       </w:r>
       <w:r>
-        <w:rPr>
-          <w:b/>
-        </w:rPr>
-        <w:t xml:space="preserve">.1 </w:t>
-      </w:r>
-      <w:r>
-        <w:rPr>
-          <w:b/>
-          <w:caps w:val="0"/>
-        </w:rPr>
-        <w:t>Programa Nacional de Álcool (</w:t>
+        <w:t>.1 Programa Nacional de Álcool (</w:t>
       </w:r>
       <w:proofErr w:type="spellStart"/>
       <w:r>
-        <w:rPr>
-          <w:b/>
-          <w:caps w:val="0"/>
-        </w:rPr>
         <w:t>ProÁlcool</w:t>
       </w:r>
       <w:proofErr w:type="spellEnd"/>
       <w:r>
-        <w:rPr>
-          <w:b/>
-          <w:caps w:val="0"/>
-        </w:rPr>
         <w:t>)</w:t>
       </w:r>
-      <w:bookmarkEnd w:id="4"/>
     </w:p>
     <w:p>
       <w:pPr>
@@ -13694,7 +13703,7 @@
       <w:pPr>
         <w:pStyle w:val="Ttulo2"/>
       </w:pPr>
-      <w:bookmarkStart w:id="5" w:name="_Toc37085558"/>
+      <w:bookmarkStart w:id="5" w:name="_Toc38109743"/>
       <w:r>
         <w:rPr>
           <w:caps w:val="0"/>
@@ -13774,7 +13783,7 @@
       <w:pPr>
         <w:pStyle w:val="Ttulo1"/>
       </w:pPr>
-      <w:bookmarkStart w:id="6" w:name="_Toc37085559"/>
+      <w:bookmarkStart w:id="6" w:name="_Toc38109744"/>
       <w:r>
         <w:lastRenderedPageBreak/>
         <w:t>3 OBJETIVO DO PROJETO</w:t>
@@ -13875,7 +13884,7 @@
       <w:pPr>
         <w:pStyle w:val="Ttulo2"/>
       </w:pPr>
-      <w:bookmarkStart w:id="7" w:name="_Toc37085560"/>
+      <w:bookmarkStart w:id="7" w:name="_Toc38109745"/>
       <w:r>
         <w:t>3.1 FORMULAÇÃO DO PROBLEMA</w:t>
       </w:r>
@@ -14295,27 +14304,14 @@
       <w:r>
         <w:t xml:space="preserve">FIGURA </w:t>
       </w:r>
-      <w:r>
-        <w:fldChar w:fldCharType="begin"/>
-      </w:r>
-      <w:r>
-        <w:instrText xml:space="preserve"> SEQ Figura \* ARABIC </w:instrText>
-      </w:r>
-      <w:r>
-        <w:fldChar w:fldCharType="separate"/>
-      </w:r>
-      <w:r>
-        <w:rPr>
-          <w:noProof/>
-        </w:rPr>
-        <w:t>1</w:t>
-      </w:r>
-      <w:r>
-        <w:rPr>
-          <w:noProof/>
-        </w:rPr>
-        <w:fldChar w:fldCharType="end"/>
-      </w:r>
+      <w:fldSimple w:instr=" SEQ Figura \* ARABIC ">
+        <w:r>
+          <w:rPr>
+            <w:noProof/>
+          </w:rPr>
+          <w:t>1</w:t>
+        </w:r>
+      </w:fldSimple>
       <w:r>
         <w:t xml:space="preserve"> </w:t>
       </w:r>
@@ -14784,27 +14780,14 @@
       <w:r>
         <w:t xml:space="preserve">FIGURA </w:t>
       </w:r>
-      <w:r>
-        <w:fldChar w:fldCharType="begin"/>
-      </w:r>
-      <w:r>
-        <w:instrText xml:space="preserve"> SEQ Figura \* ARABIC </w:instrText>
-      </w:r>
-      <w:r>
-        <w:fldChar w:fldCharType="separate"/>
-      </w:r>
-      <w:r>
-        <w:rPr>
-          <w:noProof/>
-        </w:rPr>
-        <w:t>2</w:t>
-      </w:r>
-      <w:r>
-        <w:rPr>
-          <w:noProof/>
-        </w:rPr>
-        <w:fldChar w:fldCharType="end"/>
-      </w:r>
+      <w:fldSimple w:instr=" SEQ Figura \* ARABIC ">
+        <w:r>
+          <w:rPr>
+            <w:noProof/>
+          </w:rPr>
+          <w:t>2</w:t>
+        </w:r>
+      </w:fldSimple>
       <w:r>
         <w:t xml:space="preserve"> – Preço do litro </w:t>
       </w:r>
@@ -15448,7 +15431,7 @@
       <w:pPr>
         <w:pStyle w:val="Ttulo2"/>
       </w:pPr>
-      <w:bookmarkStart w:id="10" w:name="_Toc37085561"/>
+      <w:bookmarkStart w:id="10" w:name="_Toc38109746"/>
       <w:r>
         <w:t>3.2 OBJETIVOS</w:t>
       </w:r>
@@ -15902,7 +15885,7 @@
       <w:pPr>
         <w:pStyle w:val="Ttulo2"/>
       </w:pPr>
-      <w:bookmarkStart w:id="11" w:name="_Toc37085562"/>
+      <w:bookmarkStart w:id="11" w:name="_Toc38109747"/>
       <w:r>
         <w:t>3.3 JUSTIFICATIVA</w:t>
       </w:r>
@@ -17917,27 +17900,14 @@
       <w:r>
         <w:t xml:space="preserve">TABELA </w:t>
       </w:r>
-      <w:r>
-        <w:fldChar w:fldCharType="begin"/>
-      </w:r>
-      <w:r>
-        <w:instrText xml:space="preserve"> SEQ Tabela \* ARABIC </w:instrText>
-      </w:r>
-      <w:r>
-        <w:fldChar w:fldCharType="separate"/>
-      </w:r>
-      <w:r>
-        <w:rPr>
-          <w:noProof/>
-        </w:rPr>
-        <w:t>1</w:t>
-      </w:r>
-      <w:r>
-        <w:rPr>
-          <w:noProof/>
-        </w:rPr>
-        <w:fldChar w:fldCharType="end"/>
-      </w:r>
+      <w:fldSimple w:instr=" SEQ Tabela \* ARABIC ">
+        <w:r>
+          <w:rPr>
+            <w:noProof/>
+          </w:rPr>
+          <w:t>1</w:t>
+        </w:r>
+      </w:fldSimple>
       <w:r>
         <w:t xml:space="preserve"> - CENÁRIO DE VENDA VIA ETANÓIS</w:t>
       </w:r>
@@ -18634,27 +18604,14 @@
       <w:r>
         <w:t xml:space="preserve">TABELA </w:t>
       </w:r>
-      <w:r>
-        <w:fldChar w:fldCharType="begin"/>
-      </w:r>
-      <w:r>
-        <w:instrText xml:space="preserve"> SEQ Tabela \* ARABIC </w:instrText>
-      </w:r>
-      <w:r>
-        <w:fldChar w:fldCharType="separate"/>
-      </w:r>
-      <w:r>
-        <w:rPr>
-          <w:noProof/>
-        </w:rPr>
-        <w:t>2</w:t>
-      </w:r>
-      <w:r>
-        <w:rPr>
-          <w:noProof/>
-        </w:rPr>
-        <w:fldChar w:fldCharType="end"/>
-      </w:r>
+      <w:fldSimple w:instr=" SEQ Tabela \* ARABIC ">
+        <w:r>
+          <w:rPr>
+            <w:noProof/>
+          </w:rPr>
+          <w:t>2</w:t>
+        </w:r>
+      </w:fldSimple>
       <w:r>
         <w:t xml:space="preserve"> - COMPARAÇÃO DOS PLANOS DE VANTAGEM DO ETANÓIS</w:t>
       </w:r>
@@ -19692,7 +19649,7 @@
       <w:pPr>
         <w:pStyle w:val="Ttulo2"/>
       </w:pPr>
-      <w:bookmarkStart w:id="15" w:name="_Toc37085563"/>
+      <w:bookmarkStart w:id="15" w:name="_Toc38109748"/>
       <w:r>
         <w:t xml:space="preserve">3.4 PÚBLICO </w:t>
       </w:r>
@@ -19775,7 +19732,7 @@
       <w:pPr>
         <w:pStyle w:val="Ttulo2"/>
       </w:pPr>
-      <w:bookmarkStart w:id="16" w:name="_Toc37085564"/>
+      <w:bookmarkStart w:id="16" w:name="_Toc38109749"/>
       <w:r>
         <w:t>3.5 NÍVEIS DE DECISÃO E GRUPOS FUNCIONAIS</w:t>
       </w:r>
@@ -19964,7 +19921,7 @@
       <w:pPr>
         <w:pStyle w:val="Ttulo1"/>
       </w:pPr>
-      <w:bookmarkStart w:id="17" w:name="_Toc37085565"/>
+      <w:bookmarkStart w:id="17" w:name="_Toc38109750"/>
       <w:r>
         <w:lastRenderedPageBreak/>
         <w:t>4 MÉTODOS GERENCIAIS</w:t>
@@ -20063,7 +20020,7 @@
       <w:pPr>
         <w:pStyle w:val="Ttulo2"/>
       </w:pPr>
-      <w:bookmarkStart w:id="18" w:name="_Toc37085566"/>
+      <w:bookmarkStart w:id="18" w:name="_Toc38109751"/>
       <w:r>
         <w:t>4.1 PLANO DE ELABORAÇÃO E GERENCIAMENTO DO PROJETO</w:t>
       </w:r>
@@ -20173,7 +20130,7 @@
       <w:pPr>
         <w:pStyle w:val="Ttulo2"/>
       </w:pPr>
-      <w:bookmarkStart w:id="19" w:name="_Toc37085567"/>
+      <w:bookmarkStart w:id="19" w:name="_Toc38109752"/>
       <w:r>
         <w:t>4.2 MODELO DE CICLO DE VIDA</w:t>
       </w:r>
@@ -20439,27 +20396,14 @@
       <w:r>
         <w:t xml:space="preserve"> </w:t>
       </w:r>
-      <w:r>
-        <w:fldChar w:fldCharType="begin"/>
-      </w:r>
-      <w:r>
-        <w:instrText xml:space="preserve"> SEQ Figura \* ARABIC </w:instrText>
-      </w:r>
-      <w:r>
-        <w:fldChar w:fldCharType="separate"/>
-      </w:r>
-      <w:r>
-        <w:rPr>
-          <w:noProof/>
-        </w:rPr>
-        <w:t>3</w:t>
-      </w:r>
-      <w:r>
-        <w:rPr>
-          <w:noProof/>
-        </w:rPr>
-        <w:fldChar w:fldCharType="end"/>
-      </w:r>
+      <w:fldSimple w:instr=" SEQ Figura \* ARABIC ">
+        <w:r>
+          <w:rPr>
+            <w:noProof/>
+          </w:rPr>
+          <w:t>3</w:t>
+        </w:r>
+      </w:fldSimple>
       <w:r>
         <w:t xml:space="preserve"> – </w:t>
       </w:r>
@@ -20602,7 +20546,7 @@
       <w:pPr>
         <w:pStyle w:val="Ttulo2"/>
       </w:pPr>
-      <w:bookmarkStart w:id="21" w:name="_Toc37085568"/>
+      <w:bookmarkStart w:id="21" w:name="_Toc38109753"/>
       <w:r>
         <w:t>4.3 RECURSOS NECESSÁRIOS</w:t>
       </w:r>
@@ -21689,7 +21633,7 @@
       <w:pPr>
         <w:pStyle w:val="Ttulo2"/>
       </w:pPr>
-      <w:bookmarkStart w:id="22" w:name="_Toc37085569"/>
+      <w:bookmarkStart w:id="22" w:name="_Toc38109754"/>
       <w:r>
         <w:t>4.4 RELATÓRIO DE DESEMPENHO</w:t>
       </w:r>
@@ -21735,7 +21679,7 @@
       <w:pPr>
         <w:pStyle w:val="Ttulo1"/>
       </w:pPr>
-      <w:bookmarkStart w:id="23" w:name="_Toc37085570"/>
+      <w:bookmarkStart w:id="23" w:name="_Toc38109755"/>
       <w:r>
         <w:lastRenderedPageBreak/>
         <w:t>5 ESPECIFICAÇÃO E ANÁLISE DOS REQUISITOS</w:t>
@@ -21819,7 +21763,7 @@
       <w:pPr>
         <w:pStyle w:val="Ttulo2"/>
       </w:pPr>
-      <w:bookmarkStart w:id="24" w:name="_Toc37085571"/>
+      <w:bookmarkStart w:id="24" w:name="_Toc38109756"/>
       <w:r>
         <w:t xml:space="preserve">5.1 REQUISITOS DO SISTEMA </w:t>
       </w:r>
@@ -22376,27 +22320,14 @@
       <w:r>
         <w:t xml:space="preserve">QUADRO </w:t>
       </w:r>
-      <w:r>
-        <w:fldChar w:fldCharType="begin"/>
-      </w:r>
-      <w:r>
-        <w:instrText xml:space="preserve"> SEQ QUADRO \* ARABIC </w:instrText>
-      </w:r>
-      <w:r>
-        <w:fldChar w:fldCharType="separate"/>
-      </w:r>
-      <w:r>
-        <w:rPr>
-          <w:noProof/>
-        </w:rPr>
-        <w:t>1</w:t>
-      </w:r>
-      <w:r>
-        <w:rPr>
-          <w:noProof/>
-        </w:rPr>
-        <w:fldChar w:fldCharType="end"/>
-      </w:r>
+      <w:fldSimple w:instr=" SEQ QUADRO \* ARABIC ">
+        <w:r>
+          <w:rPr>
+            <w:noProof/>
+          </w:rPr>
+          <w:t>1</w:t>
+        </w:r>
+      </w:fldSimple>
       <w:r>
         <w:t xml:space="preserve"> - </w:t>
       </w:r>
@@ -22682,27 +22613,14 @@
       <w:r>
         <w:t xml:space="preserve">QUADRO </w:t>
       </w:r>
-      <w:r>
-        <w:fldChar w:fldCharType="begin"/>
-      </w:r>
-      <w:r>
-        <w:instrText xml:space="preserve"> SEQ QUADRO \* ARABIC </w:instrText>
-      </w:r>
-      <w:r>
-        <w:fldChar w:fldCharType="separate"/>
-      </w:r>
-      <w:r>
-        <w:rPr>
-          <w:noProof/>
-        </w:rPr>
-        <w:t>2</w:t>
-      </w:r>
-      <w:r>
-        <w:rPr>
-          <w:noProof/>
-        </w:rPr>
-        <w:fldChar w:fldCharType="end"/>
-      </w:r>
+      <w:fldSimple w:instr=" SEQ QUADRO \* ARABIC ">
+        <w:r>
+          <w:rPr>
+            <w:noProof/>
+          </w:rPr>
+          <w:t>2</w:t>
+        </w:r>
+      </w:fldSimple>
       <w:r>
         <w:t xml:space="preserve"> </w:t>
       </w:r>
@@ -23052,27 +22970,14 @@
       <w:r>
         <w:t xml:space="preserve">QUADRO </w:t>
       </w:r>
-      <w:r>
-        <w:fldChar w:fldCharType="begin"/>
-      </w:r>
-      <w:r>
-        <w:instrText xml:space="preserve"> SEQ QUADRO \* ARABIC </w:instrText>
-      </w:r>
-      <w:r>
-        <w:fldChar w:fldCharType="separate"/>
-      </w:r>
-      <w:r>
-        <w:rPr>
-          <w:noProof/>
-        </w:rPr>
-        <w:t>3</w:t>
-      </w:r>
-      <w:r>
-        <w:rPr>
-          <w:noProof/>
-        </w:rPr>
-        <w:fldChar w:fldCharType="end"/>
-      </w:r>
+      <w:fldSimple w:instr=" SEQ QUADRO \* ARABIC ">
+        <w:r>
+          <w:rPr>
+            <w:noProof/>
+          </w:rPr>
+          <w:t>3</w:t>
+        </w:r>
+      </w:fldSimple>
       <w:r>
         <w:t xml:space="preserve"> </w:t>
       </w:r>
@@ -23423,27 +23328,14 @@
       <w:r>
         <w:t xml:space="preserve">QUADRO </w:t>
       </w:r>
-      <w:r>
-        <w:fldChar w:fldCharType="begin"/>
-      </w:r>
-      <w:r>
-        <w:instrText xml:space="preserve"> SEQ QUADRO \* ARABIC </w:instrText>
-      </w:r>
-      <w:r>
-        <w:fldChar w:fldCharType="separate"/>
-      </w:r>
-      <w:r>
-        <w:rPr>
-          <w:noProof/>
-        </w:rPr>
-        <w:t>4</w:t>
-      </w:r>
-      <w:r>
-        <w:rPr>
-          <w:noProof/>
-        </w:rPr>
-        <w:fldChar w:fldCharType="end"/>
-      </w:r>
+      <w:fldSimple w:instr=" SEQ QUADRO \* ARABIC ">
+        <w:r>
+          <w:rPr>
+            <w:noProof/>
+          </w:rPr>
+          <w:t>4</w:t>
+        </w:r>
+      </w:fldSimple>
       <w:r>
         <w:t xml:space="preserve"> </w:t>
       </w:r>
@@ -23861,27 +23753,14 @@
       <w:r>
         <w:t xml:space="preserve">QUADRO </w:t>
       </w:r>
-      <w:r>
-        <w:fldChar w:fldCharType="begin"/>
-      </w:r>
-      <w:r>
-        <w:instrText xml:space="preserve"> SEQ QUADRO \* ARABIC </w:instrText>
-      </w:r>
-      <w:r>
-        <w:fldChar w:fldCharType="separate"/>
-      </w:r>
-      <w:r>
-        <w:rPr>
-          <w:noProof/>
-        </w:rPr>
-        <w:t>5</w:t>
-      </w:r>
-      <w:r>
-        <w:rPr>
-          <w:noProof/>
-        </w:rPr>
-        <w:fldChar w:fldCharType="end"/>
-      </w:r>
+      <w:fldSimple w:instr=" SEQ QUADRO \* ARABIC ">
+        <w:r>
+          <w:rPr>
+            <w:noProof/>
+          </w:rPr>
+          <w:t>5</w:t>
+        </w:r>
+      </w:fldSimple>
       <w:r>
         <w:t xml:space="preserve"> -</w:t>
       </w:r>
@@ -24314,27 +24193,14 @@
       <w:r>
         <w:t xml:space="preserve">QUADRO </w:t>
       </w:r>
-      <w:r>
-        <w:fldChar w:fldCharType="begin"/>
-      </w:r>
-      <w:r>
-        <w:instrText xml:space="preserve"> SEQ QUADRO \* ARABIC </w:instrText>
-      </w:r>
-      <w:r>
-        <w:fldChar w:fldCharType="separate"/>
-      </w:r>
-      <w:r>
-        <w:rPr>
-          <w:noProof/>
-        </w:rPr>
-        <w:t>6</w:t>
-      </w:r>
-      <w:r>
-        <w:rPr>
-          <w:noProof/>
-        </w:rPr>
-        <w:fldChar w:fldCharType="end"/>
-      </w:r>
+      <w:fldSimple w:instr=" SEQ QUADRO \* ARABIC ">
+        <w:r>
+          <w:rPr>
+            <w:noProof/>
+          </w:rPr>
+          <w:t>6</w:t>
+        </w:r>
+      </w:fldSimple>
       <w:r>
         <w:t xml:space="preserve"> </w:t>
       </w:r>
@@ -24813,27 +24679,14 @@
       <w:r>
         <w:t xml:space="preserve">QUADRO </w:t>
       </w:r>
-      <w:r>
-        <w:fldChar w:fldCharType="begin"/>
-      </w:r>
-      <w:r>
-        <w:instrText xml:space="preserve"> SEQ QUADRO \* ARABIC </w:instrText>
-      </w:r>
-      <w:r>
-        <w:fldChar w:fldCharType="separate"/>
-      </w:r>
-      <w:r>
-        <w:rPr>
-          <w:noProof/>
-        </w:rPr>
-        <w:t>7</w:t>
-      </w:r>
-      <w:r>
-        <w:rPr>
-          <w:noProof/>
-        </w:rPr>
-        <w:fldChar w:fldCharType="end"/>
-      </w:r>
+      <w:fldSimple w:instr=" SEQ QUADRO \* ARABIC ">
+        <w:r>
+          <w:rPr>
+            <w:noProof/>
+          </w:rPr>
+          <w:t>7</w:t>
+        </w:r>
+      </w:fldSimple>
       <w:r>
         <w:t xml:space="preserve"> - </w:t>
       </w:r>
@@ -25199,27 +25052,14 @@
         <w:lastRenderedPageBreak/>
         <w:t xml:space="preserve">QUADRO </w:t>
       </w:r>
-      <w:r>
-        <w:fldChar w:fldCharType="begin"/>
-      </w:r>
-      <w:r>
-        <w:instrText xml:space="preserve"> SEQ QUADRO \* ARABIC </w:instrText>
-      </w:r>
-      <w:r>
-        <w:fldChar w:fldCharType="separate"/>
-      </w:r>
-      <w:r>
-        <w:rPr>
-          <w:noProof/>
-        </w:rPr>
-        <w:t>8</w:t>
-      </w:r>
-      <w:r>
-        <w:rPr>
-          <w:noProof/>
-        </w:rPr>
-        <w:fldChar w:fldCharType="end"/>
-      </w:r>
+      <w:fldSimple w:instr=" SEQ QUADRO \* ARABIC ">
+        <w:r>
+          <w:rPr>
+            <w:noProof/>
+          </w:rPr>
+          <w:t>8</w:t>
+        </w:r>
+      </w:fldSimple>
       <w:r>
         <w:t xml:space="preserve"> </w:t>
       </w:r>
@@ -25588,27 +25428,14 @@
       <w:r>
         <w:t xml:space="preserve">QUADRO </w:t>
       </w:r>
-      <w:r>
-        <w:fldChar w:fldCharType="begin"/>
-      </w:r>
-      <w:r>
-        <w:instrText xml:space="preserve"> SEQ QUADRO \* ARABIC </w:instrText>
-      </w:r>
-      <w:r>
-        <w:fldChar w:fldCharType="separate"/>
-      </w:r>
-      <w:r>
-        <w:rPr>
-          <w:noProof/>
-        </w:rPr>
-        <w:t>9</w:t>
-      </w:r>
-      <w:r>
-        <w:rPr>
-          <w:noProof/>
-        </w:rPr>
-        <w:fldChar w:fldCharType="end"/>
-      </w:r>
+      <w:fldSimple w:instr=" SEQ QUADRO \* ARABIC ">
+        <w:r>
+          <w:rPr>
+            <w:noProof/>
+          </w:rPr>
+          <w:t>9</w:t>
+        </w:r>
+      </w:fldSimple>
       <w:r>
         <w:t xml:space="preserve"> - </w:t>
       </w:r>
@@ -25947,30 +25774,14 @@
       <w:r>
         <w:t xml:space="preserve">QUADRO </w:t>
       </w:r>
-      <w:r>
-        <w:fldChar w:fldCharType="begin"/>
-      </w:r>
-      <w:r>
-        <w:instrText xml:space="preserve"> S</w:instrText>
-      </w:r>
-      <w:r>
-        <w:instrText xml:space="preserve">EQ QUADRO \* ARABIC </w:instrText>
-      </w:r>
-      <w:r>
-        <w:fldChar w:fldCharType="separate"/>
-      </w:r>
-      <w:r>
-        <w:rPr>
-          <w:noProof/>
-        </w:rPr>
-        <w:t>10</w:t>
-      </w:r>
-      <w:r>
-        <w:rPr>
-          <w:noProof/>
-        </w:rPr>
-        <w:fldChar w:fldCharType="end"/>
-      </w:r>
+      <w:fldSimple w:instr=" SEQ QUADRO \* ARABIC ">
+        <w:r>
+          <w:rPr>
+            <w:noProof/>
+          </w:rPr>
+          <w:t>10</w:t>
+        </w:r>
+      </w:fldSimple>
       <w:r>
         <w:t xml:space="preserve"> </w:t>
       </w:r>
@@ -26376,27 +26187,14 @@
       <w:r>
         <w:t xml:space="preserve">QUADRO </w:t>
       </w:r>
-      <w:r>
-        <w:fldChar w:fldCharType="begin"/>
-      </w:r>
-      <w:r>
-        <w:instrText xml:space="preserve"> SEQ QUADRO \* ARABIC </w:instrText>
-      </w:r>
-      <w:r>
-        <w:fldChar w:fldCharType="separate"/>
-      </w:r>
-      <w:r>
-        <w:rPr>
-          <w:noProof/>
-        </w:rPr>
-        <w:t>11</w:t>
-      </w:r>
-      <w:r>
-        <w:rPr>
-          <w:noProof/>
-        </w:rPr>
-        <w:fldChar w:fldCharType="end"/>
-      </w:r>
+      <w:fldSimple w:instr=" SEQ QUADRO \* ARABIC ">
+        <w:r>
+          <w:rPr>
+            <w:noProof/>
+          </w:rPr>
+          <w:t>11</w:t>
+        </w:r>
+      </w:fldSimple>
       <w:r>
         <w:t xml:space="preserve"> </w:t>
       </w:r>
@@ -26784,27 +26582,14 @@
       <w:r>
         <w:t xml:space="preserve">QUADRO </w:t>
       </w:r>
-      <w:r>
-        <w:fldChar w:fldCharType="begin"/>
-      </w:r>
-      <w:r>
-        <w:instrText xml:space="preserve"> SEQ QUADRO \* ARABIC </w:instrText>
-      </w:r>
-      <w:r>
-        <w:fldChar w:fldCharType="separate"/>
-      </w:r>
-      <w:r>
-        <w:rPr>
-          <w:noProof/>
-        </w:rPr>
-        <w:t>12</w:t>
-      </w:r>
-      <w:r>
-        <w:rPr>
-          <w:noProof/>
-        </w:rPr>
-        <w:fldChar w:fldCharType="end"/>
-      </w:r>
+      <w:fldSimple w:instr=" SEQ QUADRO \* ARABIC ">
+        <w:r>
+          <w:rPr>
+            <w:noProof/>
+          </w:rPr>
+          <w:t>12</w:t>
+        </w:r>
+      </w:fldSimple>
       <w:r>
         <w:t xml:space="preserve"> </w:t>
       </w:r>
@@ -27150,27 +26935,14 @@
       <w:r>
         <w:t xml:space="preserve">QUADRO </w:t>
       </w:r>
-      <w:r>
-        <w:fldChar w:fldCharType="begin"/>
-      </w:r>
-      <w:r>
-        <w:instrText xml:space="preserve"> SEQ QUADRO \* ARABIC </w:instrText>
-      </w:r>
-      <w:r>
-        <w:fldChar w:fldCharType="separate"/>
-      </w:r>
-      <w:r>
-        <w:rPr>
-          <w:noProof/>
-        </w:rPr>
-        <w:t>13</w:t>
-      </w:r>
-      <w:r>
-        <w:rPr>
-          <w:noProof/>
-        </w:rPr>
-        <w:fldChar w:fldCharType="end"/>
-      </w:r>
+      <w:fldSimple w:instr=" SEQ QUADRO \* ARABIC ">
+        <w:r>
+          <w:rPr>
+            <w:noProof/>
+          </w:rPr>
+          <w:t>13</w:t>
+        </w:r>
+      </w:fldSimple>
       <w:r>
         <w:t xml:space="preserve"> </w:t>
       </w:r>
@@ -27606,27 +27378,14 @@
       <w:r>
         <w:t xml:space="preserve">QUADRO </w:t>
       </w:r>
-      <w:r>
-        <w:fldChar w:fldCharType="begin"/>
-      </w:r>
-      <w:r>
-        <w:instrText xml:space="preserve"> SEQ QUADRO \* ARABIC </w:instrText>
-      </w:r>
-      <w:r>
-        <w:fldChar w:fldCharType="separate"/>
-      </w:r>
-      <w:r>
-        <w:rPr>
-          <w:noProof/>
-        </w:rPr>
-        <w:t>14</w:t>
-      </w:r>
-      <w:r>
-        <w:rPr>
-          <w:noProof/>
-        </w:rPr>
-        <w:fldChar w:fldCharType="end"/>
-      </w:r>
+      <w:fldSimple w:instr=" SEQ QUADRO \* ARABIC ">
+        <w:r>
+          <w:rPr>
+            <w:noProof/>
+          </w:rPr>
+          <w:t>14</w:t>
+        </w:r>
+      </w:fldSimple>
       <w:r>
         <w:t xml:space="preserve"> </w:t>
       </w:r>
@@ -27936,27 +27695,14 @@
       <w:r>
         <w:t xml:space="preserve">QUADRO </w:t>
       </w:r>
-      <w:r>
-        <w:fldChar w:fldCharType="begin"/>
-      </w:r>
-      <w:r>
-        <w:instrText xml:space="preserve"> SEQ QUADRO \* ARABIC </w:instrText>
-      </w:r>
-      <w:r>
-        <w:fldChar w:fldCharType="separate"/>
-      </w:r>
-      <w:r>
-        <w:rPr>
-          <w:noProof/>
-        </w:rPr>
-        <w:t>15</w:t>
-      </w:r>
-      <w:r>
-        <w:rPr>
-          <w:noProof/>
-        </w:rPr>
-        <w:fldChar w:fldCharType="end"/>
-      </w:r>
+      <w:fldSimple w:instr=" SEQ QUADRO \* ARABIC ">
+        <w:r>
+          <w:rPr>
+            <w:noProof/>
+          </w:rPr>
+          <w:t>15</w:t>
+        </w:r>
+      </w:fldSimple>
       <w:r>
         <w:t xml:space="preserve"> -</w:t>
       </w:r>
@@ -28250,27 +27996,14 @@
       <w:r>
         <w:t xml:space="preserve">QUADRO </w:t>
       </w:r>
-      <w:r>
-        <w:fldChar w:fldCharType="begin"/>
-      </w:r>
-      <w:r>
-        <w:instrText xml:space="preserve"> SEQ QUADRO \* ARABIC </w:instrText>
-      </w:r>
-      <w:r>
-        <w:fldChar w:fldCharType="separate"/>
-      </w:r>
-      <w:r>
-        <w:rPr>
-          <w:noProof/>
-        </w:rPr>
-        <w:t>16</w:t>
-      </w:r>
-      <w:r>
-        <w:rPr>
-          <w:noProof/>
-        </w:rPr>
-        <w:fldChar w:fldCharType="end"/>
-      </w:r>
+      <w:fldSimple w:instr=" SEQ QUADRO \* ARABIC ">
+        <w:r>
+          <w:rPr>
+            <w:noProof/>
+          </w:rPr>
+          <w:t>16</w:t>
+        </w:r>
+      </w:fldSimple>
       <w:r>
         <w:t xml:space="preserve"> </w:t>
       </w:r>
@@ -28610,27 +28343,14 @@
       <w:r>
         <w:t xml:space="preserve">QUADRO </w:t>
       </w:r>
-      <w:r>
-        <w:fldChar w:fldCharType="begin"/>
-      </w:r>
-      <w:r>
-        <w:instrText xml:space="preserve"> SEQ QUADRO \* ARABIC </w:instrText>
-      </w:r>
-      <w:r>
-        <w:fldChar w:fldCharType="separate"/>
-      </w:r>
-      <w:r>
-        <w:rPr>
-          <w:noProof/>
-        </w:rPr>
-        <w:t>17</w:t>
-      </w:r>
-      <w:r>
-        <w:rPr>
-          <w:noProof/>
-        </w:rPr>
-        <w:fldChar w:fldCharType="end"/>
-      </w:r>
+      <w:fldSimple w:instr=" SEQ QUADRO \* ARABIC ">
+        <w:r>
+          <w:rPr>
+            <w:noProof/>
+          </w:rPr>
+          <w:t>17</w:t>
+        </w:r>
+      </w:fldSimple>
       <w:r>
         <w:t xml:space="preserve"> - </w:t>
       </w:r>
@@ -28932,27 +28652,14 @@
       <w:r>
         <w:t xml:space="preserve">QUADRO </w:t>
       </w:r>
-      <w:r>
-        <w:fldChar w:fldCharType="begin"/>
-      </w:r>
-      <w:r>
-        <w:instrText xml:space="preserve"> SEQ QUADRO \* ARABIC </w:instrText>
-      </w:r>
-      <w:r>
-        <w:fldChar w:fldCharType="separate"/>
-      </w:r>
-      <w:r>
-        <w:rPr>
-          <w:noProof/>
-        </w:rPr>
-        <w:t>18</w:t>
-      </w:r>
-      <w:r>
-        <w:rPr>
-          <w:noProof/>
-        </w:rPr>
-        <w:fldChar w:fldCharType="end"/>
-      </w:r>
+      <w:fldSimple w:instr=" SEQ QUADRO \* ARABIC ">
+        <w:r>
+          <w:rPr>
+            <w:noProof/>
+          </w:rPr>
+          <w:t>18</w:t>
+        </w:r>
+      </w:fldSimple>
       <w:r>
         <w:t xml:space="preserve"> </w:t>
       </w:r>
@@ -29248,27 +28955,14 @@
       <w:r>
         <w:t xml:space="preserve">QUADRO </w:t>
       </w:r>
-      <w:r>
-        <w:fldChar w:fldCharType="begin"/>
-      </w:r>
-      <w:r>
-        <w:instrText xml:space="preserve"> SEQ QUADRO \* ARABIC </w:instrText>
-      </w:r>
-      <w:r>
-        <w:fldChar w:fldCharType="separate"/>
-      </w:r>
-      <w:r>
-        <w:rPr>
-          <w:noProof/>
-        </w:rPr>
-        <w:t>19</w:t>
-      </w:r>
-      <w:r>
-        <w:rPr>
-          <w:noProof/>
-        </w:rPr>
-        <w:fldChar w:fldCharType="end"/>
-      </w:r>
+      <w:fldSimple w:instr=" SEQ QUADRO \* ARABIC ">
+        <w:r>
+          <w:rPr>
+            <w:noProof/>
+          </w:rPr>
+          <w:t>19</w:t>
+        </w:r>
+      </w:fldSimple>
       <w:r>
         <w:t xml:space="preserve"> </w:t>
       </w:r>
@@ -29576,27 +29270,14 @@
       <w:r>
         <w:t xml:space="preserve">QUADRO </w:t>
       </w:r>
-      <w:r>
-        <w:fldChar w:fldCharType="begin"/>
-      </w:r>
-      <w:r>
-        <w:instrText xml:space="preserve"> SEQ QUADRO \* ARABIC </w:instrText>
-      </w:r>
-      <w:r>
-        <w:fldChar w:fldCharType="separate"/>
-      </w:r>
-      <w:r>
-        <w:rPr>
-          <w:noProof/>
-        </w:rPr>
-        <w:t>20</w:t>
-      </w:r>
-      <w:r>
-        <w:rPr>
-          <w:noProof/>
-        </w:rPr>
-        <w:fldChar w:fldCharType="end"/>
-      </w:r>
+      <w:fldSimple w:instr=" SEQ QUADRO \* ARABIC ">
+        <w:r>
+          <w:rPr>
+            <w:noProof/>
+          </w:rPr>
+          <w:t>20</w:t>
+        </w:r>
+      </w:fldSimple>
       <w:r>
         <w:t xml:space="preserve"> </w:t>
       </w:r>
@@ -29872,27 +29553,14 @@
       <w:r>
         <w:t xml:space="preserve">QUADRO </w:t>
       </w:r>
-      <w:r>
-        <w:fldChar w:fldCharType="begin"/>
-      </w:r>
-      <w:r>
-        <w:instrText xml:space="preserve"> SEQ QUADRO \* ARABIC </w:instrText>
-      </w:r>
-      <w:r>
-        <w:fldChar w:fldCharType="separate"/>
-      </w:r>
-      <w:r>
-        <w:rPr>
-          <w:noProof/>
-        </w:rPr>
-        <w:t>21</w:t>
-      </w:r>
-      <w:r>
-        <w:rPr>
-          <w:noProof/>
-        </w:rPr>
-        <w:fldChar w:fldCharType="end"/>
-      </w:r>
+      <w:fldSimple w:instr=" SEQ QUADRO \* ARABIC ">
+        <w:r>
+          <w:rPr>
+            <w:noProof/>
+          </w:rPr>
+          <w:t>21</w:t>
+        </w:r>
+      </w:fldSimple>
       <w:r>
         <w:t xml:space="preserve"> </w:t>
       </w:r>
@@ -30172,27 +29840,14 @@
       <w:r>
         <w:t xml:space="preserve">QUADRO </w:t>
       </w:r>
-      <w:r>
-        <w:fldChar w:fldCharType="begin"/>
-      </w:r>
-      <w:r>
-        <w:instrText xml:space="preserve"> SEQ QUADRO \* ARABIC </w:instrText>
-      </w:r>
-      <w:r>
-        <w:fldChar w:fldCharType="separate"/>
-      </w:r>
-      <w:r>
-        <w:rPr>
-          <w:noProof/>
-        </w:rPr>
-        <w:t>22</w:t>
-      </w:r>
-      <w:r>
-        <w:rPr>
-          <w:noProof/>
-        </w:rPr>
-        <w:fldChar w:fldCharType="end"/>
-      </w:r>
+      <w:fldSimple w:instr=" SEQ QUADRO \* ARABIC ">
+        <w:r>
+          <w:rPr>
+            <w:noProof/>
+          </w:rPr>
+          <w:t>22</w:t>
+        </w:r>
+      </w:fldSimple>
       <w:r>
         <w:t xml:space="preserve"> </w:t>
       </w:r>
@@ -30467,27 +30122,14 @@
       <w:r>
         <w:t xml:space="preserve">QUADRO </w:t>
       </w:r>
-      <w:r>
-        <w:fldChar w:fldCharType="begin"/>
-      </w:r>
-      <w:r>
-        <w:instrText xml:space="preserve"> SEQ QUADRO \* ARABIC </w:instrText>
-      </w:r>
-      <w:r>
-        <w:fldChar w:fldCharType="separate"/>
-      </w:r>
-      <w:r>
-        <w:rPr>
-          <w:noProof/>
-        </w:rPr>
-        <w:t>23</w:t>
-      </w:r>
-      <w:r>
-        <w:rPr>
-          <w:noProof/>
-        </w:rPr>
-        <w:fldChar w:fldCharType="end"/>
-      </w:r>
+      <w:fldSimple w:instr=" SEQ QUADRO \* ARABIC ">
+        <w:r>
+          <w:rPr>
+            <w:noProof/>
+          </w:rPr>
+          <w:t>23</w:t>
+        </w:r>
+      </w:fldSimple>
       <w:r>
         <w:t xml:space="preserve"> </w:t>
       </w:r>
@@ -30937,27 +30579,14 @@
         <w:lastRenderedPageBreak/>
         <w:t xml:space="preserve">QUADRO </w:t>
       </w:r>
-      <w:r>
-        <w:fldChar w:fldCharType="begin"/>
-      </w:r>
-      <w:r>
-        <w:instrText xml:space="preserve"> SEQ QUADRO \* ARABIC </w:instrText>
-      </w:r>
-      <w:r>
-        <w:fldChar w:fldCharType="separate"/>
-      </w:r>
-      <w:r>
-        <w:rPr>
-          <w:noProof/>
-        </w:rPr>
-        <w:t>24</w:t>
-      </w:r>
-      <w:r>
-        <w:rPr>
-          <w:noProof/>
-        </w:rPr>
-        <w:fldChar w:fldCharType="end"/>
-      </w:r>
+      <w:fldSimple w:instr=" SEQ QUADRO \* ARABIC ">
+        <w:r>
+          <w:rPr>
+            <w:noProof/>
+          </w:rPr>
+          <w:t>24</w:t>
+        </w:r>
+      </w:fldSimple>
       <w:r>
         <w:t xml:space="preserve"> </w:t>
       </w:r>
@@ -31383,27 +31012,14 @@
       <w:r>
         <w:t xml:space="preserve">QUADRO </w:t>
       </w:r>
-      <w:r>
-        <w:fldChar w:fldCharType="begin"/>
-      </w:r>
-      <w:r>
-        <w:instrText xml:space="preserve"> SEQ QUADRO \* ARABIC </w:instrText>
-      </w:r>
-      <w:r>
-        <w:fldChar w:fldCharType="separate"/>
-      </w:r>
-      <w:r>
-        <w:rPr>
-          <w:noProof/>
-        </w:rPr>
-        <w:t>25</w:t>
-      </w:r>
-      <w:r>
-        <w:rPr>
-          <w:noProof/>
-        </w:rPr>
-        <w:fldChar w:fldCharType="end"/>
-      </w:r>
+      <w:fldSimple w:instr=" SEQ QUADRO \* ARABIC ">
+        <w:r>
+          <w:rPr>
+            <w:noProof/>
+          </w:rPr>
+          <w:t>25</w:t>
+        </w:r>
+      </w:fldSimple>
       <w:r>
         <w:t xml:space="preserve"> </w:t>
       </w:r>
@@ -31693,27 +31309,14 @@
       <w:r>
         <w:t xml:space="preserve">QUADRO </w:t>
       </w:r>
-      <w:r>
-        <w:fldChar w:fldCharType="begin"/>
-      </w:r>
-      <w:r>
-        <w:instrText xml:space="preserve"> SEQ QUADRO \* ARABIC </w:instrText>
-      </w:r>
-      <w:r>
-        <w:fldChar w:fldCharType="separate"/>
-      </w:r>
-      <w:r>
-        <w:rPr>
-          <w:noProof/>
-        </w:rPr>
-        <w:t>26</w:t>
-      </w:r>
-      <w:r>
-        <w:rPr>
-          <w:noProof/>
-        </w:rPr>
-        <w:fldChar w:fldCharType="end"/>
-      </w:r>
+      <w:fldSimple w:instr=" SEQ QUADRO \* ARABIC ">
+        <w:r>
+          <w:rPr>
+            <w:noProof/>
+          </w:rPr>
+          <w:t>26</w:t>
+        </w:r>
+      </w:fldSimple>
       <w:r>
         <w:t xml:space="preserve"> </w:t>
       </w:r>
@@ -32068,27 +31671,14 @@
       <w:r>
         <w:t xml:space="preserve">QUADRO </w:t>
       </w:r>
-      <w:r>
-        <w:fldChar w:fldCharType="begin"/>
-      </w:r>
-      <w:r>
-        <w:instrText xml:space="preserve"> SEQ QUADRO \* ARABIC </w:instrText>
-      </w:r>
-      <w:r>
-        <w:fldChar w:fldCharType="separate"/>
-      </w:r>
-      <w:r>
-        <w:rPr>
-          <w:noProof/>
-        </w:rPr>
-        <w:t>27</w:t>
-      </w:r>
-      <w:r>
-        <w:rPr>
-          <w:noProof/>
-        </w:rPr>
-        <w:fldChar w:fldCharType="end"/>
-      </w:r>
+      <w:fldSimple w:instr=" SEQ QUADRO \* ARABIC ">
+        <w:r>
+          <w:rPr>
+            <w:noProof/>
+          </w:rPr>
+          <w:t>27</w:t>
+        </w:r>
+      </w:fldSimple>
       <w:r>
         <w:t xml:space="preserve"> </w:t>
       </w:r>
@@ -32409,27 +31999,14 @@
       <w:r>
         <w:t xml:space="preserve">QUADRO </w:t>
       </w:r>
-      <w:r>
-        <w:fldChar w:fldCharType="begin"/>
-      </w:r>
-      <w:r>
-        <w:instrText xml:space="preserve"> SEQ QUADRO \* ARABIC </w:instrText>
-      </w:r>
-      <w:r>
-        <w:fldChar w:fldCharType="separate"/>
-      </w:r>
-      <w:r>
-        <w:rPr>
-          <w:noProof/>
-        </w:rPr>
-        <w:t>28</w:t>
-      </w:r>
-      <w:r>
-        <w:rPr>
-          <w:noProof/>
-        </w:rPr>
-        <w:fldChar w:fldCharType="end"/>
-      </w:r>
+      <w:fldSimple w:instr=" SEQ QUADRO \* ARABIC ">
+        <w:r>
+          <w:rPr>
+            <w:noProof/>
+          </w:rPr>
+          <w:t>28</w:t>
+        </w:r>
+      </w:fldSimple>
       <w:r>
         <w:t xml:space="preserve"> - </w:t>
       </w:r>
@@ -32718,27 +32295,14 @@
       <w:r>
         <w:t xml:space="preserve">QUADRO </w:t>
       </w:r>
-      <w:r>
-        <w:fldChar w:fldCharType="begin"/>
-      </w:r>
-      <w:r>
-        <w:instrText xml:space="preserve"> SEQ QUADRO \* ARABIC </w:instrText>
-      </w:r>
-      <w:r>
-        <w:fldChar w:fldCharType="separate"/>
-      </w:r>
-      <w:r>
-        <w:rPr>
-          <w:noProof/>
-        </w:rPr>
-        <w:t>29</w:t>
-      </w:r>
-      <w:r>
-        <w:rPr>
-          <w:noProof/>
-        </w:rPr>
-        <w:fldChar w:fldCharType="end"/>
-      </w:r>
+      <w:fldSimple w:instr=" SEQ QUADRO \* ARABIC ">
+        <w:r>
+          <w:rPr>
+            <w:noProof/>
+          </w:rPr>
+          <w:t>29</w:t>
+        </w:r>
+      </w:fldSimple>
       <w:r>
         <w:t xml:space="preserve"> -</w:t>
       </w:r>
@@ -33104,27 +32668,14 @@
       <w:r>
         <w:t xml:space="preserve">QUADRO </w:t>
       </w:r>
-      <w:r>
-        <w:fldChar w:fldCharType="begin"/>
-      </w:r>
-      <w:r>
-        <w:instrText xml:space="preserve"> SEQ QUADRO \* ARABIC </w:instrText>
-      </w:r>
-      <w:r>
-        <w:fldChar w:fldCharType="separate"/>
-      </w:r>
-      <w:r>
-        <w:rPr>
-          <w:noProof/>
-        </w:rPr>
-        <w:t>30</w:t>
-      </w:r>
-      <w:r>
-        <w:rPr>
-          <w:noProof/>
-        </w:rPr>
-        <w:fldChar w:fldCharType="end"/>
-      </w:r>
+      <w:fldSimple w:instr=" SEQ QUADRO \* ARABIC ">
+        <w:r>
+          <w:rPr>
+            <w:noProof/>
+          </w:rPr>
+          <w:t>30</w:t>
+        </w:r>
+      </w:fldSimple>
       <w:r>
         <w:t xml:space="preserve"> </w:t>
       </w:r>
@@ -33458,27 +33009,14 @@
       <w:r>
         <w:t xml:space="preserve">QUADRO </w:t>
       </w:r>
-      <w:r>
-        <w:fldChar w:fldCharType="begin"/>
-      </w:r>
-      <w:r>
-        <w:instrText xml:space="preserve"> SEQ QUADRO \* ARABIC </w:instrText>
-      </w:r>
-      <w:r>
-        <w:fldChar w:fldCharType="separate"/>
-      </w:r>
-      <w:r>
-        <w:rPr>
-          <w:noProof/>
-        </w:rPr>
-        <w:t>31</w:t>
-      </w:r>
-      <w:r>
-        <w:rPr>
-          <w:noProof/>
-        </w:rPr>
-        <w:fldChar w:fldCharType="end"/>
-      </w:r>
+      <w:fldSimple w:instr=" SEQ QUADRO \* ARABIC ">
+        <w:r>
+          <w:rPr>
+            <w:noProof/>
+          </w:rPr>
+          <w:t>31</w:t>
+        </w:r>
+      </w:fldSimple>
       <w:r>
         <w:t xml:space="preserve"> </w:t>
       </w:r>
@@ -33792,27 +33330,14 @@
       <w:r>
         <w:t xml:space="preserve">QUADRO </w:t>
       </w:r>
-      <w:r>
-        <w:fldChar w:fldCharType="begin"/>
-      </w:r>
-      <w:r>
-        <w:instrText xml:space="preserve"> SEQ QUADRO \* ARABIC </w:instrText>
-      </w:r>
-      <w:r>
-        <w:fldChar w:fldCharType="separate"/>
-      </w:r>
-      <w:r>
-        <w:rPr>
-          <w:noProof/>
-        </w:rPr>
-        <w:t>32</w:t>
-      </w:r>
-      <w:r>
-        <w:rPr>
-          <w:noProof/>
-        </w:rPr>
-        <w:fldChar w:fldCharType="end"/>
-      </w:r>
+      <w:fldSimple w:instr=" SEQ QUADRO \* ARABIC ">
+        <w:r>
+          <w:rPr>
+            <w:noProof/>
+          </w:rPr>
+          <w:t>32</w:t>
+        </w:r>
+      </w:fldSimple>
       <w:r>
         <w:t xml:space="preserve"> - </w:t>
       </w:r>
@@ -34142,27 +33667,14 @@
       <w:r>
         <w:t xml:space="preserve">QUADRO </w:t>
       </w:r>
-      <w:r>
-        <w:fldChar w:fldCharType="begin"/>
-      </w:r>
-      <w:r>
-        <w:instrText xml:space="preserve"> SEQ QUADRO \* ARABIC </w:instrText>
-      </w:r>
-      <w:r>
-        <w:fldChar w:fldCharType="separate"/>
-      </w:r>
-      <w:r>
-        <w:rPr>
-          <w:noProof/>
-        </w:rPr>
-        <w:t>33</w:t>
-      </w:r>
-      <w:r>
-        <w:rPr>
-          <w:noProof/>
-        </w:rPr>
-        <w:fldChar w:fldCharType="end"/>
-      </w:r>
+      <w:fldSimple w:instr=" SEQ QUADRO \* ARABIC ">
+        <w:r>
+          <w:rPr>
+            <w:noProof/>
+          </w:rPr>
+          <w:t>33</w:t>
+        </w:r>
+      </w:fldSimple>
       <w:r>
         <w:t xml:space="preserve"> </w:t>
       </w:r>
@@ -34477,27 +33989,14 @@
       <w:r>
         <w:t xml:space="preserve">QUADRO </w:t>
       </w:r>
-      <w:r>
-        <w:fldChar w:fldCharType="begin"/>
-      </w:r>
-      <w:r>
-        <w:instrText xml:space="preserve"> SEQ QUADRO \* ARABIC </w:instrText>
-      </w:r>
-      <w:r>
-        <w:fldChar w:fldCharType="separate"/>
-      </w:r>
-      <w:r>
-        <w:rPr>
-          <w:noProof/>
-        </w:rPr>
-        <w:t>34</w:t>
-      </w:r>
-      <w:r>
-        <w:rPr>
-          <w:noProof/>
-        </w:rPr>
-        <w:fldChar w:fldCharType="end"/>
-      </w:r>
+      <w:fldSimple w:instr=" SEQ QUADRO \* ARABIC ">
+        <w:r>
+          <w:rPr>
+            <w:noProof/>
+          </w:rPr>
+          <w:t>34</w:t>
+        </w:r>
+      </w:fldSimple>
       <w:r>
         <w:t xml:space="preserve"> </w:t>
       </w:r>
@@ -34814,27 +34313,14 @@
       <w:r>
         <w:t xml:space="preserve">QUADRO </w:t>
       </w:r>
-      <w:r>
-        <w:fldChar w:fldCharType="begin"/>
-      </w:r>
-      <w:r>
-        <w:instrText xml:space="preserve"> SEQ QUADRO \* ARABIC </w:instrText>
-      </w:r>
-      <w:r>
-        <w:fldChar w:fldCharType="separate"/>
-      </w:r>
-      <w:r>
-        <w:rPr>
-          <w:noProof/>
-        </w:rPr>
-        <w:t>35</w:t>
-      </w:r>
-      <w:r>
-        <w:rPr>
-          <w:noProof/>
-        </w:rPr>
-        <w:fldChar w:fldCharType="end"/>
-      </w:r>
+      <w:fldSimple w:instr=" SEQ QUADRO \* ARABIC ">
+        <w:r>
+          <w:rPr>
+            <w:noProof/>
+          </w:rPr>
+          <w:t>35</w:t>
+        </w:r>
+      </w:fldSimple>
       <w:r>
         <w:t xml:space="preserve"> </w:t>
       </w:r>
@@ -35131,27 +34617,14 @@
       <w:r>
         <w:t xml:space="preserve">QUADRO </w:t>
       </w:r>
-      <w:r>
-        <w:fldChar w:fldCharType="begin"/>
-      </w:r>
-      <w:r>
-        <w:instrText xml:space="preserve"> SEQ QUADRO \* ARABIC </w:instrText>
-      </w:r>
-      <w:r>
-        <w:fldChar w:fldCharType="separate"/>
-      </w:r>
-      <w:r>
-        <w:rPr>
-          <w:noProof/>
-        </w:rPr>
-        <w:t>36</w:t>
-      </w:r>
-      <w:r>
-        <w:rPr>
-          <w:noProof/>
-        </w:rPr>
-        <w:fldChar w:fldCharType="end"/>
-      </w:r>
+      <w:fldSimple w:instr=" SEQ QUADRO \* ARABIC ">
+        <w:r>
+          <w:rPr>
+            <w:noProof/>
+          </w:rPr>
+          <w:t>36</w:t>
+        </w:r>
+      </w:fldSimple>
       <w:r>
         <w:t xml:space="preserve"> -</w:t>
       </w:r>
@@ -35436,27 +34909,14 @@
       <w:r>
         <w:t xml:space="preserve">QUADRO </w:t>
       </w:r>
-      <w:r>
-        <w:fldChar w:fldCharType="begin"/>
-      </w:r>
-      <w:r>
-        <w:instrText xml:space="preserve"> SEQ QUADRO \* ARABIC </w:instrText>
-      </w:r>
-      <w:r>
-        <w:fldChar w:fldCharType="separate"/>
-      </w:r>
-      <w:r>
-        <w:rPr>
-          <w:noProof/>
-        </w:rPr>
-        <w:t>37</w:t>
-      </w:r>
-      <w:r>
-        <w:rPr>
-          <w:noProof/>
-        </w:rPr>
-        <w:fldChar w:fldCharType="end"/>
-      </w:r>
+      <w:fldSimple w:instr=" SEQ QUADRO \* ARABIC ">
+        <w:r>
+          <w:rPr>
+            <w:noProof/>
+          </w:rPr>
+          <w:t>37</w:t>
+        </w:r>
+      </w:fldSimple>
       <w:r>
         <w:t xml:space="preserve"> </w:t>
       </w:r>
@@ -35814,27 +35274,14 @@
       <w:r>
         <w:t xml:space="preserve">QUADRO </w:t>
       </w:r>
-      <w:r>
-        <w:fldChar w:fldCharType="begin"/>
-      </w:r>
-      <w:r>
-        <w:instrText xml:space="preserve"> SEQ QUADRO \* ARABIC </w:instrText>
-      </w:r>
-      <w:r>
-        <w:fldChar w:fldCharType="separate"/>
-      </w:r>
-      <w:r>
-        <w:rPr>
-          <w:noProof/>
-        </w:rPr>
-        <w:t>38</w:t>
-      </w:r>
-      <w:r>
-        <w:rPr>
-          <w:noProof/>
-        </w:rPr>
-        <w:fldChar w:fldCharType="end"/>
-      </w:r>
+      <w:fldSimple w:instr=" SEQ QUADRO \* ARABIC ">
+        <w:r>
+          <w:rPr>
+            <w:noProof/>
+          </w:rPr>
+          <w:t>38</w:t>
+        </w:r>
+      </w:fldSimple>
       <w:r>
         <w:t xml:space="preserve"> </w:t>
       </w:r>
@@ -36197,27 +35644,14 @@
       <w:r>
         <w:t xml:space="preserve">QUADRO </w:t>
       </w:r>
-      <w:r>
-        <w:fldChar w:fldCharType="begin"/>
-      </w:r>
-      <w:r>
-        <w:instrText xml:space="preserve"> SEQ QUADRO \* ARABIC </w:instrText>
-      </w:r>
-      <w:r>
-        <w:fldChar w:fldCharType="separate"/>
-      </w:r>
-      <w:r>
-        <w:rPr>
-          <w:noProof/>
-        </w:rPr>
-        <w:t>39</w:t>
-      </w:r>
-      <w:r>
-        <w:rPr>
-          <w:noProof/>
-        </w:rPr>
-        <w:fldChar w:fldCharType="end"/>
-      </w:r>
+      <w:fldSimple w:instr=" SEQ QUADRO \* ARABIC ">
+        <w:r>
+          <w:rPr>
+            <w:noProof/>
+          </w:rPr>
+          <w:t>39</w:t>
+        </w:r>
+      </w:fldSimple>
       <w:r>
         <w:t xml:space="preserve"> </w:t>
       </w:r>
@@ -36482,27 +35916,14 @@
       <w:r>
         <w:t xml:space="preserve">QUADRO </w:t>
       </w:r>
-      <w:r>
-        <w:fldChar w:fldCharType="begin"/>
-      </w:r>
-      <w:r>
-        <w:instrText xml:space="preserve"> SEQ QUADRO \* ARABIC </w:instrText>
-      </w:r>
-      <w:r>
-        <w:fldChar w:fldCharType="separate"/>
-      </w:r>
-      <w:r>
-        <w:rPr>
-          <w:noProof/>
-        </w:rPr>
-        <w:t>40</w:t>
-      </w:r>
-      <w:r>
-        <w:rPr>
-          <w:noProof/>
-        </w:rPr>
-        <w:fldChar w:fldCharType="end"/>
-      </w:r>
+      <w:fldSimple w:instr=" SEQ QUADRO \* ARABIC ">
+        <w:r>
+          <w:rPr>
+            <w:noProof/>
+          </w:rPr>
+          <w:t>40</w:t>
+        </w:r>
+      </w:fldSimple>
       <w:r>
         <w:t xml:space="preserve"> </w:t>
       </w:r>
@@ -36792,27 +36213,14 @@
       <w:r>
         <w:t xml:space="preserve">QUADRO </w:t>
       </w:r>
-      <w:r>
-        <w:fldChar w:fldCharType="begin"/>
-      </w:r>
-      <w:r>
-        <w:instrText xml:space="preserve"> SEQ QUADRO \* ARABIC </w:instrText>
-      </w:r>
-      <w:r>
-        <w:fldChar w:fldCharType="separate"/>
-      </w:r>
-      <w:r>
-        <w:rPr>
-          <w:noProof/>
-        </w:rPr>
-        <w:t>41</w:t>
-      </w:r>
-      <w:r>
-        <w:rPr>
-          <w:noProof/>
-        </w:rPr>
-        <w:fldChar w:fldCharType="end"/>
-      </w:r>
+      <w:fldSimple w:instr=" SEQ QUADRO \* ARABIC ">
+        <w:r>
+          <w:rPr>
+            <w:noProof/>
+          </w:rPr>
+          <w:t>41</w:t>
+        </w:r>
+      </w:fldSimple>
       <w:r>
         <w:t xml:space="preserve"> </w:t>
       </w:r>
@@ -37389,27 +36797,14 @@
       <w:r>
         <w:t xml:space="preserve">QUADRO </w:t>
       </w:r>
-      <w:r>
-        <w:fldChar w:fldCharType="begin"/>
-      </w:r>
-      <w:r>
-        <w:instrText xml:space="preserve"> SEQ QUADRO \* ARABIC </w:instrText>
-      </w:r>
-      <w:r>
-        <w:fldChar w:fldCharType="separate"/>
-      </w:r>
-      <w:r>
-        <w:rPr>
-          <w:noProof/>
-        </w:rPr>
-        <w:t>42</w:t>
-      </w:r>
-      <w:r>
-        <w:rPr>
-          <w:noProof/>
-        </w:rPr>
-        <w:fldChar w:fldCharType="end"/>
-      </w:r>
+      <w:fldSimple w:instr=" SEQ QUADRO \* ARABIC ">
+        <w:r>
+          <w:rPr>
+            <w:noProof/>
+          </w:rPr>
+          <w:t>42</w:t>
+        </w:r>
+      </w:fldSimple>
       <w:r>
         <w:t xml:space="preserve"> </w:t>
       </w:r>
@@ -37754,27 +37149,14 @@
       <w:r>
         <w:t xml:space="preserve">QUADRO </w:t>
       </w:r>
-      <w:r>
-        <w:fldChar w:fldCharType="begin"/>
-      </w:r>
-      <w:r>
-        <w:instrText xml:space="preserve"> SEQ QUADRO \* ARABIC </w:instrText>
-      </w:r>
-      <w:r>
-        <w:fldChar w:fldCharType="separate"/>
-      </w:r>
-      <w:r>
-        <w:rPr>
-          <w:noProof/>
-        </w:rPr>
-        <w:t>43</w:t>
-      </w:r>
-      <w:r>
-        <w:rPr>
-          <w:noProof/>
-        </w:rPr>
-        <w:fldChar w:fldCharType="end"/>
-      </w:r>
+      <w:fldSimple w:instr=" SEQ QUADRO \* ARABIC ">
+        <w:r>
+          <w:rPr>
+            <w:noProof/>
+          </w:rPr>
+          <w:t>43</w:t>
+        </w:r>
+      </w:fldSimple>
       <w:r>
         <w:t xml:space="preserve"> </w:t>
       </w:r>
@@ -38061,27 +37443,14 @@
       <w:r>
         <w:t xml:space="preserve">QUADRO </w:t>
       </w:r>
-      <w:r>
-        <w:fldChar w:fldCharType="begin"/>
-      </w:r>
-      <w:r>
-        <w:instrText xml:space="preserve"> SEQ QUADRO \* ARABIC </w:instrText>
-      </w:r>
-      <w:r>
-        <w:fldChar w:fldCharType="separate"/>
-      </w:r>
-      <w:r>
-        <w:rPr>
-          <w:noProof/>
-        </w:rPr>
-        <w:t>44</w:t>
-      </w:r>
-      <w:r>
-        <w:rPr>
-          <w:noProof/>
-        </w:rPr>
-        <w:fldChar w:fldCharType="end"/>
-      </w:r>
+      <w:fldSimple w:instr=" SEQ QUADRO \* ARABIC ">
+        <w:r>
+          <w:rPr>
+            <w:noProof/>
+          </w:rPr>
+          <w:t>44</w:t>
+        </w:r>
+      </w:fldSimple>
       <w:r>
         <w:t xml:space="preserve"> </w:t>
       </w:r>
@@ -38358,27 +37727,14 @@
       <w:r>
         <w:t xml:space="preserve">QUADRO </w:t>
       </w:r>
-      <w:r>
-        <w:fldChar w:fldCharType="begin"/>
-      </w:r>
-      <w:r>
-        <w:instrText xml:space="preserve"> SEQ QUADRO \* ARABIC </w:instrText>
-      </w:r>
-      <w:r>
-        <w:fldChar w:fldCharType="separate"/>
-      </w:r>
-      <w:r>
-        <w:rPr>
-          <w:noProof/>
-        </w:rPr>
-        <w:t>45</w:t>
-      </w:r>
-      <w:r>
-        <w:rPr>
-          <w:noProof/>
-        </w:rPr>
-        <w:fldChar w:fldCharType="end"/>
-      </w:r>
+      <w:fldSimple w:instr=" SEQ QUADRO \* ARABIC ">
+        <w:r>
+          <w:rPr>
+            <w:noProof/>
+          </w:rPr>
+          <w:t>45</w:t>
+        </w:r>
+      </w:fldSimple>
       <w:r>
         <w:t xml:space="preserve"> </w:t>
       </w:r>
@@ -38665,27 +38021,14 @@
       <w:r>
         <w:t xml:space="preserve">QUADRO </w:t>
       </w:r>
-      <w:r>
-        <w:fldChar w:fldCharType="begin"/>
-      </w:r>
-      <w:r>
-        <w:instrText xml:space="preserve"> SEQ QUADRO \* ARABIC </w:instrText>
-      </w:r>
-      <w:r>
-        <w:fldChar w:fldCharType="separate"/>
-      </w:r>
-      <w:r>
-        <w:rPr>
-          <w:noProof/>
-        </w:rPr>
-        <w:t>46</w:t>
-      </w:r>
-      <w:r>
-        <w:rPr>
-          <w:noProof/>
-        </w:rPr>
-        <w:fldChar w:fldCharType="end"/>
-      </w:r>
+      <w:fldSimple w:instr=" SEQ QUADRO \* ARABIC ">
+        <w:r>
+          <w:rPr>
+            <w:noProof/>
+          </w:rPr>
+          <w:t>46</w:t>
+        </w:r>
+      </w:fldSimple>
       <w:r>
         <w:t xml:space="preserve"> </w:t>
       </w:r>
@@ -38949,30 +38292,14 @@
       <w:r>
         <w:t xml:space="preserve">QUADRO </w:t>
       </w:r>
-      <w:r>
-        <w:fldChar w:fldCharType="begin"/>
-      </w:r>
-      <w:r>
-        <w:instrText xml:space="preserve"> SE</w:instrText>
-      </w:r>
-      <w:r>
-        <w:instrText xml:space="preserve">Q QUADRO \* ARABIC </w:instrText>
-      </w:r>
-      <w:r>
-        <w:fldChar w:fldCharType="separate"/>
-      </w:r>
-      <w:r>
-        <w:rPr>
-          <w:noProof/>
-        </w:rPr>
-        <w:t>47</w:t>
-      </w:r>
-      <w:r>
-        <w:rPr>
-          <w:noProof/>
-        </w:rPr>
-        <w:fldChar w:fldCharType="end"/>
-      </w:r>
+      <w:fldSimple w:instr=" SEQ QUADRO \* ARABIC ">
+        <w:r>
+          <w:rPr>
+            <w:noProof/>
+          </w:rPr>
+          <w:t>47</w:t>
+        </w:r>
+      </w:fldSimple>
       <w:r>
         <w:t xml:space="preserve"> - </w:t>
       </w:r>
@@ -39415,27 +38742,14 @@
       <w:r>
         <w:t xml:space="preserve">QUADRO </w:t>
       </w:r>
-      <w:r>
-        <w:fldChar w:fldCharType="begin"/>
-      </w:r>
-      <w:r>
-        <w:instrText xml:space="preserve"> SEQ QUADRO \* ARABIC </w:instrText>
-      </w:r>
-      <w:r>
-        <w:fldChar w:fldCharType="separate"/>
-      </w:r>
-      <w:r>
-        <w:rPr>
-          <w:noProof/>
-        </w:rPr>
-        <w:t>48</w:t>
-      </w:r>
-      <w:r>
-        <w:rPr>
-          <w:noProof/>
-        </w:rPr>
-        <w:fldChar w:fldCharType="end"/>
-      </w:r>
+      <w:fldSimple w:instr=" SEQ QUADRO \* ARABIC ">
+        <w:r>
+          <w:rPr>
+            <w:noProof/>
+          </w:rPr>
+          <w:t>48</w:t>
+        </w:r>
+      </w:fldSimple>
       <w:r>
         <w:t xml:space="preserve"> </w:t>
       </w:r>
@@ -39878,27 +39192,14 @@
       <w:r>
         <w:t xml:space="preserve">QUADRO </w:t>
       </w:r>
-      <w:r>
-        <w:fldChar w:fldCharType="begin"/>
-      </w:r>
-      <w:r>
-        <w:instrText xml:space="preserve"> SEQ QUADRO \* ARABIC </w:instrText>
-      </w:r>
-      <w:r>
-        <w:fldChar w:fldCharType="separate"/>
-      </w:r>
-      <w:r>
-        <w:rPr>
-          <w:noProof/>
-        </w:rPr>
-        <w:t>49</w:t>
-      </w:r>
-      <w:r>
-        <w:rPr>
-          <w:noProof/>
-        </w:rPr>
-        <w:fldChar w:fldCharType="end"/>
-      </w:r>
+      <w:fldSimple w:instr=" SEQ QUADRO \* ARABIC ">
+        <w:r>
+          <w:rPr>
+            <w:noProof/>
+          </w:rPr>
+          <w:t>49</w:t>
+        </w:r>
+      </w:fldSimple>
       <w:r>
         <w:t xml:space="preserve"> </w:t>
       </w:r>
@@ -40219,27 +39520,14 @@
       <w:r>
         <w:t xml:space="preserve">QUADRO </w:t>
       </w:r>
-      <w:r>
-        <w:fldChar w:fldCharType="begin"/>
-      </w:r>
-      <w:r>
-        <w:instrText xml:space="preserve"> SEQ QUADRO \* ARABIC </w:instrText>
-      </w:r>
-      <w:r>
-        <w:fldChar w:fldCharType="separate"/>
-      </w:r>
-      <w:r>
-        <w:rPr>
-          <w:noProof/>
-        </w:rPr>
-        <w:t>50</w:t>
-      </w:r>
-      <w:r>
-        <w:rPr>
-          <w:noProof/>
-        </w:rPr>
-        <w:fldChar w:fldCharType="end"/>
-      </w:r>
+      <w:fldSimple w:instr=" SEQ QUADRO \* ARABIC ">
+        <w:r>
+          <w:rPr>
+            <w:noProof/>
+          </w:rPr>
+          <w:t>50</w:t>
+        </w:r>
+      </w:fldSimple>
       <w:r>
         <w:t xml:space="preserve"> </w:t>
       </w:r>
@@ -40621,27 +39909,14 @@
       <w:r>
         <w:t xml:space="preserve">QUADRO </w:t>
       </w:r>
-      <w:r>
-        <w:fldChar w:fldCharType="begin"/>
-      </w:r>
-      <w:r>
-        <w:instrText xml:space="preserve"> SEQ QUADRO \* ARABIC </w:instrText>
-      </w:r>
-      <w:r>
-        <w:fldChar w:fldCharType="separate"/>
-      </w:r>
-      <w:r>
-        <w:rPr>
-          <w:noProof/>
-        </w:rPr>
-        <w:t>51</w:t>
-      </w:r>
-      <w:r>
-        <w:rPr>
-          <w:noProof/>
-        </w:rPr>
-        <w:fldChar w:fldCharType="end"/>
-      </w:r>
+      <w:fldSimple w:instr=" SEQ QUADRO \* ARABIC ">
+        <w:r>
+          <w:rPr>
+            <w:noProof/>
+          </w:rPr>
+          <w:t>51</w:t>
+        </w:r>
+      </w:fldSimple>
       <w:r>
         <w:t xml:space="preserve"> </w:t>
       </w:r>
@@ -40954,27 +40229,14 @@
       <w:r>
         <w:t xml:space="preserve">QUADRO </w:t>
       </w:r>
-      <w:r>
-        <w:fldChar w:fldCharType="begin"/>
-      </w:r>
-      <w:r>
-        <w:instrText xml:space="preserve"> SEQ QUADRO \* ARABIC </w:instrText>
-      </w:r>
-      <w:r>
-        <w:fldChar w:fldCharType="separate"/>
-      </w:r>
-      <w:r>
-        <w:rPr>
-          <w:noProof/>
-        </w:rPr>
-        <w:t>52</w:t>
-      </w:r>
-      <w:r>
-        <w:rPr>
-          <w:noProof/>
-        </w:rPr>
-        <w:fldChar w:fldCharType="end"/>
-      </w:r>
+      <w:fldSimple w:instr=" SEQ QUADRO \* ARABIC ">
+        <w:r>
+          <w:rPr>
+            <w:noProof/>
+          </w:rPr>
+          <w:t>52</w:t>
+        </w:r>
+      </w:fldSimple>
       <w:r>
         <w:t xml:space="preserve"> </w:t>
       </w:r>
@@ -41346,27 +40608,14 @@
       <w:r>
         <w:t xml:space="preserve">QUADRO </w:t>
       </w:r>
-      <w:r>
-        <w:fldChar w:fldCharType="begin"/>
-      </w:r>
-      <w:r>
-        <w:instrText xml:space="preserve"> SEQ QUADRO \* ARABIC </w:instrText>
-      </w:r>
-      <w:r>
-        <w:fldChar w:fldCharType="separate"/>
-      </w:r>
-      <w:r>
-        <w:rPr>
-          <w:noProof/>
-        </w:rPr>
-        <w:t>53</w:t>
-      </w:r>
-      <w:r>
-        <w:rPr>
-          <w:noProof/>
-        </w:rPr>
-        <w:fldChar w:fldCharType="end"/>
-      </w:r>
+      <w:fldSimple w:instr=" SEQ QUADRO \* ARABIC ">
+        <w:r>
+          <w:rPr>
+            <w:noProof/>
+          </w:rPr>
+          <w:t>53</w:t>
+        </w:r>
+      </w:fldSimple>
       <w:r>
         <w:t xml:space="preserve"> </w:t>
       </w:r>
@@ -41651,27 +40900,14 @@
       <w:r>
         <w:t xml:space="preserve">QUADRO </w:t>
       </w:r>
-      <w:r>
-        <w:fldChar w:fldCharType="begin"/>
-      </w:r>
-      <w:r>
-        <w:instrText xml:space="preserve"> SEQ QUADRO \* ARABIC </w:instrText>
-      </w:r>
-      <w:r>
-        <w:fldChar w:fldCharType="separate"/>
-      </w:r>
-      <w:r>
-        <w:rPr>
-          <w:noProof/>
-        </w:rPr>
-        <w:t>54</w:t>
-      </w:r>
-      <w:r>
-        <w:rPr>
-          <w:noProof/>
-        </w:rPr>
-        <w:fldChar w:fldCharType="end"/>
-      </w:r>
+      <w:fldSimple w:instr=" SEQ QUADRO \* ARABIC ">
+        <w:r>
+          <w:rPr>
+            <w:noProof/>
+          </w:rPr>
+          <w:t>54</w:t>
+        </w:r>
+      </w:fldSimple>
       <w:r>
         <w:t xml:space="preserve"> </w:t>
       </w:r>
@@ -42015,27 +41251,14 @@
       <w:r>
         <w:t xml:space="preserve">QUADRO </w:t>
       </w:r>
-      <w:r>
-        <w:fldChar w:fldCharType="begin"/>
-      </w:r>
-      <w:r>
-        <w:instrText xml:space="preserve"> SEQ QUADRO \* ARABIC </w:instrText>
-      </w:r>
-      <w:r>
-        <w:fldChar w:fldCharType="separate"/>
-      </w:r>
-      <w:r>
-        <w:rPr>
-          <w:noProof/>
-        </w:rPr>
-        <w:t>55</w:t>
-      </w:r>
-      <w:r>
-        <w:rPr>
-          <w:noProof/>
-        </w:rPr>
-        <w:fldChar w:fldCharType="end"/>
-      </w:r>
+      <w:fldSimple w:instr=" SEQ QUADRO \* ARABIC ">
+        <w:r>
+          <w:rPr>
+            <w:noProof/>
+          </w:rPr>
+          <w:t>55</w:t>
+        </w:r>
+      </w:fldSimple>
       <w:r>
         <w:t xml:space="preserve"> </w:t>
       </w:r>
@@ -42321,27 +41544,14 @@
         <w:lastRenderedPageBreak/>
         <w:t xml:space="preserve">QUADRO </w:t>
       </w:r>
-      <w:r>
-        <w:fldChar w:fldCharType="begin"/>
-      </w:r>
-      <w:r>
-        <w:instrText xml:space="preserve"> SEQ QUADRO \* ARABIC </w:instrText>
-      </w:r>
-      <w:r>
-        <w:fldChar w:fldCharType="separate"/>
-      </w:r>
-      <w:r>
-        <w:rPr>
-          <w:noProof/>
-        </w:rPr>
-        <w:t>56</w:t>
-      </w:r>
-      <w:r>
-        <w:rPr>
-          <w:noProof/>
-        </w:rPr>
-        <w:fldChar w:fldCharType="end"/>
-      </w:r>
+      <w:fldSimple w:instr=" SEQ QUADRO \* ARABIC ">
+        <w:r>
+          <w:rPr>
+            <w:noProof/>
+          </w:rPr>
+          <w:t>56</w:t>
+        </w:r>
+      </w:fldSimple>
       <w:r>
         <w:t xml:space="preserve"> </w:t>
       </w:r>
@@ -42515,27 +41725,14 @@
       <w:r>
         <w:t xml:space="preserve">QUADRO </w:t>
       </w:r>
-      <w:r>
-        <w:fldChar w:fldCharType="begin"/>
-      </w:r>
-      <w:r>
-        <w:instrText xml:space="preserve"> SEQ QUADRO \* ARABIC </w:instrText>
-      </w:r>
-      <w:r>
-        <w:fldChar w:fldCharType="separate"/>
-      </w:r>
-      <w:r>
-        <w:rPr>
-          <w:noProof/>
-        </w:rPr>
-        <w:t>57</w:t>
-      </w:r>
-      <w:r>
-        <w:rPr>
-          <w:noProof/>
-        </w:rPr>
-        <w:fldChar w:fldCharType="end"/>
-      </w:r>
+      <w:fldSimple w:instr=" SEQ QUADRO \* ARABIC ">
+        <w:r>
+          <w:rPr>
+            <w:noProof/>
+          </w:rPr>
+          <w:t>57</w:t>
+        </w:r>
+      </w:fldSimple>
       <w:r>
         <w:t xml:space="preserve"> </w:t>
       </w:r>
@@ -42695,30 +41892,14 @@
       <w:r>
         <w:t xml:space="preserve">QUADRO </w:t>
       </w:r>
-      <w:r>
-        <w:fldChar w:fldCharType="begin"/>
-      </w:r>
-      <w:r>
-        <w:instrText xml:space="preserve"> SEQ QUADRO \* ARABIC</w:instrText>
-      </w:r>
-      <w:r>
-        <w:instrText xml:space="preserve"> </w:instrText>
-      </w:r>
-      <w:r>
-        <w:fldChar w:fldCharType="separate"/>
-      </w:r>
-      <w:r>
-        <w:rPr>
-          <w:noProof/>
-        </w:rPr>
-        <w:t>58</w:t>
-      </w:r>
-      <w:r>
-        <w:rPr>
-          <w:noProof/>
-        </w:rPr>
-        <w:fldChar w:fldCharType="end"/>
-      </w:r>
+      <w:fldSimple w:instr=" SEQ QUADRO \* ARABIC ">
+        <w:r>
+          <w:rPr>
+            <w:noProof/>
+          </w:rPr>
+          <w:t>58</w:t>
+        </w:r>
+      </w:fldSimple>
       <w:r>
         <w:t xml:space="preserve"> </w:t>
       </w:r>
@@ -42928,27 +42109,14 @@
       <w:r>
         <w:t xml:space="preserve">QUADRO </w:t>
       </w:r>
-      <w:r>
-        <w:fldChar w:fldCharType="begin"/>
-      </w:r>
-      <w:r>
-        <w:instrText xml:space="preserve"> SEQ QUADRO \* ARABIC </w:instrText>
-      </w:r>
-      <w:r>
-        <w:fldChar w:fldCharType="separate"/>
-      </w:r>
-      <w:r>
-        <w:rPr>
-          <w:noProof/>
-        </w:rPr>
-        <w:t>59</w:t>
-      </w:r>
-      <w:r>
-        <w:rPr>
-          <w:noProof/>
-        </w:rPr>
-        <w:fldChar w:fldCharType="end"/>
-      </w:r>
+      <w:fldSimple w:instr=" SEQ QUADRO \* ARABIC ">
+        <w:r>
+          <w:rPr>
+            <w:noProof/>
+          </w:rPr>
+          <w:t>59</w:t>
+        </w:r>
+      </w:fldSimple>
       <w:r>
         <w:t xml:space="preserve"> </w:t>
       </w:r>
@@ -43143,27 +42311,14 @@
       <w:r>
         <w:t xml:space="preserve">QUADRO </w:t>
       </w:r>
-      <w:r>
-        <w:fldChar w:fldCharType="begin"/>
-      </w:r>
-      <w:r>
-        <w:instrText xml:space="preserve"> SEQ QUADRO \* ARABIC </w:instrText>
-      </w:r>
-      <w:r>
-        <w:fldChar w:fldCharType="separate"/>
-      </w:r>
-      <w:r>
-        <w:rPr>
-          <w:noProof/>
-        </w:rPr>
-        <w:t>60</w:t>
-      </w:r>
-      <w:r>
-        <w:rPr>
-          <w:noProof/>
-        </w:rPr>
-        <w:fldChar w:fldCharType="end"/>
-      </w:r>
+      <w:fldSimple w:instr=" SEQ QUADRO \* ARABIC ">
+        <w:r>
+          <w:rPr>
+            <w:noProof/>
+          </w:rPr>
+          <w:t>60</w:t>
+        </w:r>
+      </w:fldSimple>
       <w:r>
         <w:t xml:space="preserve"> </w:t>
       </w:r>
@@ -43338,30 +42493,14 @@
       <w:r>
         <w:t xml:space="preserve">QUADRO </w:t>
       </w:r>
-      <w:r>
-        <w:fldChar w:fldCharType="begin"/>
-      </w:r>
-      <w:r>
-        <w:instrText xml:space="preserve"> SEQ QUADRO \* A</w:instrText>
-      </w:r>
-      <w:r>
-        <w:instrText xml:space="preserve">RABIC </w:instrText>
-      </w:r>
-      <w:r>
-        <w:fldChar w:fldCharType="separate"/>
-      </w:r>
-      <w:r>
-        <w:rPr>
-          <w:noProof/>
-        </w:rPr>
-        <w:t>61</w:t>
-      </w:r>
-      <w:r>
-        <w:rPr>
-          <w:noProof/>
-        </w:rPr>
-        <w:fldChar w:fldCharType="end"/>
-      </w:r>
+      <w:fldSimple w:instr=" SEQ QUADRO \* ARABIC ">
+        <w:r>
+          <w:rPr>
+            <w:noProof/>
+          </w:rPr>
+          <w:t>61</w:t>
+        </w:r>
+      </w:fldSimple>
       <w:r>
         <w:t xml:space="preserve"> -</w:t>
       </w:r>
@@ -43607,27 +42746,14 @@
       <w:r>
         <w:t xml:space="preserve">QUADRO </w:t>
       </w:r>
-      <w:r>
-        <w:fldChar w:fldCharType="begin"/>
-      </w:r>
-      <w:r>
-        <w:instrText xml:space="preserve"> SEQ QUADRO \* ARABIC </w:instrText>
-      </w:r>
-      <w:r>
-        <w:fldChar w:fldCharType="separate"/>
-      </w:r>
-      <w:r>
-        <w:rPr>
-          <w:noProof/>
-        </w:rPr>
-        <w:t>62</w:t>
-      </w:r>
-      <w:r>
-        <w:rPr>
-          <w:noProof/>
-        </w:rPr>
-        <w:fldChar w:fldCharType="end"/>
-      </w:r>
+      <w:fldSimple w:instr=" SEQ QUADRO \* ARABIC ">
+        <w:r>
+          <w:rPr>
+            <w:noProof/>
+          </w:rPr>
+          <w:t>62</w:t>
+        </w:r>
+      </w:fldSimple>
       <w:r>
         <w:t xml:space="preserve"> </w:t>
       </w:r>
@@ -43937,27 +43063,14 @@
         <w:lastRenderedPageBreak/>
         <w:t xml:space="preserve">QUADRO </w:t>
       </w:r>
-      <w:r>
-        <w:fldChar w:fldCharType="begin"/>
-      </w:r>
-      <w:r>
-        <w:instrText xml:space="preserve"> SEQ QUADRO \* ARABIC </w:instrText>
-      </w:r>
-      <w:r>
-        <w:fldChar w:fldCharType="separate"/>
-      </w:r>
-      <w:r>
-        <w:rPr>
-          <w:noProof/>
-        </w:rPr>
-        <w:t>63</w:t>
-      </w:r>
-      <w:r>
-        <w:rPr>
-          <w:noProof/>
-        </w:rPr>
-        <w:fldChar w:fldCharType="end"/>
-      </w:r>
+      <w:fldSimple w:instr=" SEQ QUADRO \* ARABIC ">
+        <w:r>
+          <w:rPr>
+            <w:noProof/>
+          </w:rPr>
+          <w:t>63</w:t>
+        </w:r>
+      </w:fldSimple>
       <w:r>
         <w:t xml:space="preserve"> </w:t>
       </w:r>
@@ -44279,27 +43392,14 @@
       <w:r>
         <w:t xml:space="preserve">QUADRO </w:t>
       </w:r>
-      <w:r>
-        <w:fldChar w:fldCharType="begin"/>
-      </w:r>
-      <w:r>
-        <w:instrText xml:space="preserve"> SEQ QUADRO \* ARABIC </w:instrText>
-      </w:r>
-      <w:r>
-        <w:fldChar w:fldCharType="separate"/>
-      </w:r>
-      <w:r>
-        <w:rPr>
-          <w:noProof/>
-        </w:rPr>
-        <w:t>64</w:t>
-      </w:r>
-      <w:r>
-        <w:rPr>
-          <w:noProof/>
-        </w:rPr>
-        <w:fldChar w:fldCharType="end"/>
-      </w:r>
+      <w:fldSimple w:instr=" SEQ QUADRO \* ARABIC ">
+        <w:r>
+          <w:rPr>
+            <w:noProof/>
+          </w:rPr>
+          <w:t>64</w:t>
+        </w:r>
+      </w:fldSimple>
       <w:r>
         <w:t xml:space="preserve"> - </w:t>
       </w:r>
@@ -44724,27 +43824,14 @@
       <w:r>
         <w:t xml:space="preserve">QUADRO </w:t>
       </w:r>
-      <w:r>
-        <w:fldChar w:fldCharType="begin"/>
-      </w:r>
-      <w:r>
-        <w:instrText xml:space="preserve"> SEQ QUADRO \* ARABIC </w:instrText>
-      </w:r>
-      <w:r>
-        <w:fldChar w:fldCharType="separate"/>
-      </w:r>
-      <w:r>
-        <w:rPr>
-          <w:noProof/>
-        </w:rPr>
-        <w:t>65</w:t>
-      </w:r>
-      <w:r>
-        <w:rPr>
-          <w:noProof/>
-        </w:rPr>
-        <w:fldChar w:fldCharType="end"/>
-      </w:r>
+      <w:fldSimple w:instr=" SEQ QUADRO \* ARABIC ">
+        <w:r>
+          <w:rPr>
+            <w:noProof/>
+          </w:rPr>
+          <w:t>65</w:t>
+        </w:r>
+      </w:fldSimple>
       <w:r>
         <w:t xml:space="preserve"> </w:t>
       </w:r>
@@ -44944,27 +44031,14 @@
       <w:r>
         <w:t xml:space="preserve">QUADRO </w:t>
       </w:r>
-      <w:r>
-        <w:fldChar w:fldCharType="begin"/>
-      </w:r>
-      <w:r>
-        <w:instrText xml:space="preserve"> SEQ QUADRO \* ARABIC </w:instrText>
-      </w:r>
-      <w:r>
-        <w:fldChar w:fldCharType="separate"/>
-      </w:r>
-      <w:r>
-        <w:rPr>
-          <w:noProof/>
-        </w:rPr>
-        <w:t>66</w:t>
-      </w:r>
-      <w:r>
-        <w:rPr>
-          <w:noProof/>
-        </w:rPr>
-        <w:fldChar w:fldCharType="end"/>
-      </w:r>
+      <w:fldSimple w:instr=" SEQ QUADRO \* ARABIC ">
+        <w:r>
+          <w:rPr>
+            <w:noProof/>
+          </w:rPr>
+          <w:t>66</w:t>
+        </w:r>
+      </w:fldSimple>
       <w:r>
         <w:t xml:space="preserve"> </w:t>
       </w:r>
@@ -45169,27 +44243,14 @@
       <w:r>
         <w:t xml:space="preserve">QUADRO </w:t>
       </w:r>
-      <w:r>
-        <w:fldChar w:fldCharType="begin"/>
-      </w:r>
-      <w:r>
-        <w:instrText xml:space="preserve"> SEQ QUADRO \* ARABIC </w:instrText>
-      </w:r>
-      <w:r>
-        <w:fldChar w:fldCharType="separate"/>
-      </w:r>
-      <w:r>
-        <w:rPr>
-          <w:noProof/>
-        </w:rPr>
-        <w:t>67</w:t>
-      </w:r>
-      <w:r>
-        <w:rPr>
-          <w:noProof/>
-        </w:rPr>
-        <w:fldChar w:fldCharType="end"/>
-      </w:r>
+      <w:fldSimple w:instr=" SEQ QUADRO \* ARABIC ">
+        <w:r>
+          <w:rPr>
+            <w:noProof/>
+          </w:rPr>
+          <w:t>67</w:t>
+        </w:r>
+      </w:fldSimple>
       <w:r>
         <w:t xml:space="preserve"> </w:t>
       </w:r>
@@ -45433,27 +44494,14 @@
       <w:r>
         <w:t xml:space="preserve">QUADRO </w:t>
       </w:r>
-      <w:r>
-        <w:fldChar w:fldCharType="begin"/>
-      </w:r>
-      <w:r>
-        <w:instrText xml:space="preserve"> SEQ QUADRO \* ARABIC </w:instrText>
-      </w:r>
-      <w:r>
-        <w:fldChar w:fldCharType="separate"/>
-      </w:r>
-      <w:r>
-        <w:rPr>
-          <w:noProof/>
-        </w:rPr>
-        <w:t>68</w:t>
-      </w:r>
-      <w:r>
-        <w:rPr>
-          <w:noProof/>
-        </w:rPr>
-        <w:fldChar w:fldCharType="end"/>
-      </w:r>
+      <w:fldSimple w:instr=" SEQ QUADRO \* ARABIC ">
+        <w:r>
+          <w:rPr>
+            <w:noProof/>
+          </w:rPr>
+          <w:t>68</w:t>
+        </w:r>
+      </w:fldSimple>
       <w:r>
         <w:t xml:space="preserve"> </w:t>
       </w:r>
@@ -45684,27 +44732,14 @@
         <w:lastRenderedPageBreak/>
         <w:t xml:space="preserve">QUADRO </w:t>
       </w:r>
-      <w:r>
-        <w:fldChar w:fldCharType="begin"/>
-      </w:r>
-      <w:r>
-        <w:instrText xml:space="preserve"> SEQ QUADRO \* ARABIC </w:instrText>
-      </w:r>
-      <w:r>
-        <w:fldChar w:fldCharType="separate"/>
-      </w:r>
-      <w:r>
-        <w:rPr>
-          <w:noProof/>
-        </w:rPr>
-        <w:t>69</w:t>
-      </w:r>
-      <w:r>
-        <w:rPr>
-          <w:noProof/>
-        </w:rPr>
-        <w:fldChar w:fldCharType="end"/>
-      </w:r>
+      <w:fldSimple w:instr=" SEQ QUADRO \* ARABIC ">
+        <w:r>
+          <w:rPr>
+            <w:noProof/>
+          </w:rPr>
+          <w:t>69</w:t>
+        </w:r>
+      </w:fldSimple>
       <w:r>
         <w:t xml:space="preserve"> </w:t>
       </w:r>
@@ -45872,27 +44907,14 @@
       <w:r>
         <w:t xml:space="preserve">QUADRO </w:t>
       </w:r>
-      <w:r>
-        <w:fldChar w:fldCharType="begin"/>
-      </w:r>
-      <w:r>
-        <w:instrText xml:space="preserve"> SEQ QUADRO \* ARABIC </w:instrText>
-      </w:r>
-      <w:r>
-        <w:fldChar w:fldCharType="separate"/>
-      </w:r>
-      <w:r>
-        <w:rPr>
-          <w:noProof/>
-        </w:rPr>
-        <w:t>70</w:t>
-      </w:r>
-      <w:r>
-        <w:rPr>
-          <w:noProof/>
-        </w:rPr>
-        <w:fldChar w:fldCharType="end"/>
-      </w:r>
+      <w:fldSimple w:instr=" SEQ QUADRO \* ARABIC ">
+        <w:r>
+          <w:rPr>
+            <w:noProof/>
+          </w:rPr>
+          <w:t>70</w:t>
+        </w:r>
+      </w:fldSimple>
       <w:r>
         <w:t xml:space="preserve"> </w:t>
       </w:r>
@@ -46055,27 +45077,14 @@
       <w:r>
         <w:t xml:space="preserve">QUADRO </w:t>
       </w:r>
-      <w:r>
-        <w:fldChar w:fldCharType="begin"/>
-      </w:r>
-      <w:r>
-        <w:instrText xml:space="preserve"> SEQ QUADRO \* ARABIC </w:instrText>
-      </w:r>
-      <w:r>
-        <w:fldChar w:fldCharType="separate"/>
-      </w:r>
-      <w:r>
-        <w:rPr>
-          <w:noProof/>
-        </w:rPr>
-        <w:t>71</w:t>
-      </w:r>
-      <w:r>
-        <w:rPr>
-          <w:noProof/>
-        </w:rPr>
-        <w:fldChar w:fldCharType="end"/>
-      </w:r>
+      <w:fldSimple w:instr=" SEQ QUADRO \* ARABIC ">
+        <w:r>
+          <w:rPr>
+            <w:noProof/>
+          </w:rPr>
+          <w:t>71</w:t>
+        </w:r>
+      </w:fldSimple>
       <w:r>
         <w:t xml:space="preserve"> - </w:t>
       </w:r>
@@ -46241,27 +45250,14 @@
       <w:r>
         <w:t xml:space="preserve">QUADRO </w:t>
       </w:r>
-      <w:r>
-        <w:fldChar w:fldCharType="begin"/>
-      </w:r>
-      <w:r>
-        <w:instrText xml:space="preserve"> SEQ QUADRO \* ARABIC </w:instrText>
-      </w:r>
-      <w:r>
-        <w:fldChar w:fldCharType="separate"/>
-      </w:r>
-      <w:r>
-        <w:rPr>
-          <w:noProof/>
-        </w:rPr>
-        <w:t>72</w:t>
-      </w:r>
-      <w:r>
-        <w:rPr>
-          <w:noProof/>
-        </w:rPr>
-        <w:fldChar w:fldCharType="end"/>
-      </w:r>
+      <w:fldSimple w:instr=" SEQ QUADRO \* ARABIC ">
+        <w:r>
+          <w:rPr>
+            <w:noProof/>
+          </w:rPr>
+          <w:t>72</w:t>
+        </w:r>
+      </w:fldSimple>
       <w:r>
         <w:t xml:space="preserve"> - RNF</w:t>
       </w:r>
@@ -46454,27 +45450,14 @@
       <w:r>
         <w:t xml:space="preserve">QUADRO </w:t>
       </w:r>
-      <w:r>
-        <w:fldChar w:fldCharType="begin"/>
-      </w:r>
-      <w:r>
-        <w:instrText xml:space="preserve"> SEQ QUADRO \* ARABIC </w:instrText>
-      </w:r>
-      <w:r>
-        <w:fldChar w:fldCharType="separate"/>
-      </w:r>
-      <w:r>
-        <w:rPr>
-          <w:noProof/>
-        </w:rPr>
-        <w:t>73</w:t>
-      </w:r>
-      <w:r>
-        <w:rPr>
-          <w:noProof/>
-        </w:rPr>
-        <w:fldChar w:fldCharType="end"/>
-      </w:r>
+      <w:fldSimple w:instr=" SEQ QUADRO \* ARABIC ">
+        <w:r>
+          <w:rPr>
+            <w:noProof/>
+          </w:rPr>
+          <w:t>73</w:t>
+        </w:r>
+      </w:fldSimple>
       <w:r>
         <w:t xml:space="preserve"> - RNF</w:t>
       </w:r>
@@ -46649,27 +45632,14 @@
       <w:r>
         <w:t xml:space="preserve">QUADRO </w:t>
       </w:r>
-      <w:r>
-        <w:fldChar w:fldCharType="begin"/>
-      </w:r>
-      <w:r>
-        <w:instrText xml:space="preserve"> SEQ QUADRO \* ARABIC </w:instrText>
-      </w:r>
-      <w:r>
-        <w:fldChar w:fldCharType="separate"/>
-      </w:r>
-      <w:r>
-        <w:rPr>
-          <w:noProof/>
-        </w:rPr>
-        <w:t>74</w:t>
-      </w:r>
-      <w:r>
-        <w:rPr>
-          <w:noProof/>
-        </w:rPr>
-        <w:fldChar w:fldCharType="end"/>
-      </w:r>
+      <w:fldSimple w:instr=" SEQ QUADRO \* ARABIC ">
+        <w:r>
+          <w:rPr>
+            <w:noProof/>
+          </w:rPr>
+          <w:t>74</w:t>
+        </w:r>
+      </w:fldSimple>
       <w:r>
         <w:t xml:space="preserve"> - RNF</w:t>
       </w:r>
@@ -46705,7 +45675,7 @@
         <w:pStyle w:val="Ttulo2"/>
       </w:pPr>
       <w:bookmarkStart w:id="99" w:name="_Toc35694243"/>
-      <w:bookmarkStart w:id="100" w:name="_Toc37085572"/>
+      <w:bookmarkStart w:id="100" w:name="_Toc38109757"/>
       <w:r>
         <w:t>5.2 ANÁLISE DOS REQUISITOS</w:t>
       </w:r>
@@ -46994,7 +45964,7 @@
       <w:pPr>
         <w:pStyle w:val="Ttulo1"/>
       </w:pPr>
-      <w:bookmarkStart w:id="101" w:name="_Toc37085573"/>
+      <w:bookmarkStart w:id="101" w:name="_Toc38109758"/>
       <w:r>
         <w:lastRenderedPageBreak/>
         <w:t>CONCLUSÃO</w:t>
@@ -47044,10 +46014,18 @@
         <w:t>s</w:t>
       </w:r>
       <w:r>
-        <w:t xml:space="preserve"> nos preços de combustível, </w:t>
-      </w:r>
-      <w:r>
-        <w:t xml:space="preserve"> contribuindo para </w:t>
+        <w:t xml:space="preserve"> nos preços de </w:t>
+      </w:r>
+      <w:proofErr w:type="gramStart"/>
+      <w:r>
+        <w:t xml:space="preserve">combustível, </w:t>
+      </w:r>
+      <w:r>
+        <w:t xml:space="preserve"> contribuindo</w:t>
+      </w:r>
+      <w:proofErr w:type="gramEnd"/>
+      <w:r>
+        <w:t xml:space="preserve"> para </w:t>
       </w:r>
       <w:r>
         <w:t xml:space="preserve">a ideia da criação de uma aplicação que pudesse exibir ao usuário os melhores postos </w:t>
@@ -47104,7 +46082,7 @@
       <w:pPr>
         <w:pStyle w:val="Ttulo1"/>
       </w:pPr>
-      <w:bookmarkStart w:id="102" w:name="_Toc37085574"/>
+      <w:bookmarkStart w:id="102" w:name="_Toc38109759"/>
       <w:r>
         <w:lastRenderedPageBreak/>
         <w:t>REFERÊN</w:t>
@@ -47475,6 +46453,7 @@
         </w:rPr>
         <w:t xml:space="preserve"> nº.  76.593, de 14 de </w:t>
       </w:r>
+      <w:proofErr w:type="gramStart"/>
       <w:r>
         <w:rPr>
           <w:rFonts w:cs="Times New Roman"/>
@@ -47489,6 +46468,7 @@
         </w:rPr>
         <w:t>.</w:t>
       </w:r>
+      <w:proofErr w:type="gramEnd"/>
       <w:r>
         <w:rPr>
           <w:rFonts w:cs="Times New Roman"/>
@@ -47632,7 +46612,15 @@
         <w:t>inheiro</w:t>
       </w:r>
       <w:r>
-        <w:t>, São Paulo, 03 Fev. 2020a. Disponível em: &lt;</w:t>
+        <w:t xml:space="preserve">, São Paulo, 03 </w:t>
+      </w:r>
+      <w:proofErr w:type="gramStart"/>
+      <w:r>
+        <w:t>Fev.</w:t>
+      </w:r>
+      <w:proofErr w:type="gramEnd"/>
+      <w:r>
+        <w:t xml:space="preserve"> 2020a. Disponível em: &lt;</w:t>
       </w:r>
       <w:r>
         <w:t>https://www.istoedinheiro.com.br/etanol-sobe-em-14-estados-diz-anp-preco-medio-avanca-009-no-pais/</w:t>
@@ -47671,7 +46659,15 @@
         <w:t>Exame</w:t>
       </w:r>
       <w:r>
-        <w:t>, São Paulo, 17 Fev. 2020</w:t>
+        <w:t xml:space="preserve">, São Paulo, 17 </w:t>
+      </w:r>
+      <w:proofErr w:type="gramStart"/>
+      <w:r>
+        <w:t>Fev.</w:t>
+      </w:r>
+      <w:proofErr w:type="gramEnd"/>
+      <w:r>
+        <w:t xml:space="preserve"> 2020</w:t>
       </w:r>
       <w:r>
         <w:t>b</w:t>
@@ -47750,7 +46746,21 @@
         <w:rPr>
           <w:bCs/>
         </w:rPr>
-        <w:t>, 21 Fev. 2020</w:t>
+        <w:t xml:space="preserve">, 21 </w:t>
+      </w:r>
+      <w:proofErr w:type="gramStart"/>
+      <w:r>
+        <w:rPr>
+          <w:bCs/>
+        </w:rPr>
+        <w:t>Fev.</w:t>
+      </w:r>
+      <w:proofErr w:type="gramEnd"/>
+      <w:r>
+        <w:rPr>
+          <w:bCs/>
+        </w:rPr>
+        <w:t xml:space="preserve"> 2020</w:t>
       </w:r>
       <w:r>
         <w:rPr>
@@ -48061,8 +47071,16 @@
         <w:rPr>
           <w:bCs/>
         </w:rPr>
-        <w:t xml:space="preserve"> Brasília, 07 Abr.</w:t>
-      </w:r>
+        <w:t xml:space="preserve"> Brasília, 07 </w:t>
+      </w:r>
+      <w:proofErr w:type="gramStart"/>
+      <w:r>
+        <w:rPr>
+          <w:bCs/>
+        </w:rPr>
+        <w:t>Abr.</w:t>
+      </w:r>
+      <w:proofErr w:type="gramEnd"/>
       <w:r>
         <w:rPr>
           <w:bCs/>
@@ -48159,8 +47177,13 @@
         <w:t>,</w:t>
       </w:r>
       <w:r>
-        <w:t xml:space="preserve"> Rio de Janeiro, 19 Fev.</w:t>
-      </w:r>
+        <w:t xml:space="preserve"> Rio de Janeiro, 19 </w:t>
+      </w:r>
+      <w:proofErr w:type="gramStart"/>
+      <w:r>
+        <w:t>Fev.</w:t>
+      </w:r>
+      <w:proofErr w:type="gramEnd"/>
       <w:r>
         <w:t xml:space="preserve"> 2020. Disponível em: &lt;</w:t>
       </w:r>
@@ -48256,7 +47279,15 @@
         <w:t>Valor Econômico</w:t>
       </w:r>
       <w:r>
-        <w:t>, Rio de Janeiro, 23 Jan. 2020. Disponível em: &lt;</w:t>
+        <w:t xml:space="preserve">, Rio de Janeiro, 23 </w:t>
+      </w:r>
+      <w:proofErr w:type="gramStart"/>
+      <w:r>
+        <w:t>Jan.</w:t>
+      </w:r>
+      <w:proofErr w:type="gramEnd"/>
+      <w:r>
+        <w:t xml:space="preserve"> 2020. Disponível em: &lt;</w:t>
       </w:r>
       <w:r>
         <w:t>https://valor.globo.com/empresas/</w:t>
@@ -48574,7 +47605,7 @@
       <w:pPr>
         <w:pStyle w:val="Ttulo1"/>
       </w:pPr>
-      <w:bookmarkStart w:id="103" w:name="_Toc37085575"/>
+      <w:bookmarkStart w:id="103" w:name="_Toc38109760"/>
       <w:r>
         <w:lastRenderedPageBreak/>
         <w:t>OBRAS CONSULTADAS</w:t>
@@ -48799,19 +47830,28 @@
           <w:b/>
           <w:bCs/>
         </w:rPr>
-        <w:t>O que é CVV do cartão de crédito?</w:t>
-      </w:r>
-      <w:r>
-        <w:t>.</w:t>
-      </w:r>
-      <w:r>
-        <w:t xml:space="preserve"> SERASA ENSINA</w:t>
-      </w:r>
+        <w:t xml:space="preserve">O que é CVV do cartão de </w:t>
+      </w:r>
+      <w:proofErr w:type="gramStart"/>
       <w:r>
         <w:rPr>
           <w:b/>
           <w:bCs/>
         </w:rPr>
+        <w:t>crédito?</w:t>
+      </w:r>
+      <w:r>
+        <w:t>.</w:t>
+      </w:r>
+      <w:proofErr w:type="gramEnd"/>
+      <w:r>
+        <w:t xml:space="preserve"> SERASA ENSINA</w:t>
+      </w:r>
+      <w:r>
+        <w:rPr>
+          <w:b/>
+          <w:bCs/>
+        </w:rPr>
         <w:t xml:space="preserve">. </w:t>
       </w:r>
       <w:r>
@@ -49064,7 +48104,7 @@
       <w:pPr>
         <w:pStyle w:val="Ttulo1"/>
       </w:pPr>
-      <w:bookmarkStart w:id="104" w:name="_Toc37085576"/>
+      <w:bookmarkStart w:id="104" w:name="_Toc38109761"/>
       <w:r>
         <w:lastRenderedPageBreak/>
         <w:t xml:space="preserve">APÊNDICE A – PLANO DE </w:t>
@@ -49123,7 +48163,7 @@
       <w:pPr>
         <w:pStyle w:val="Ttulo1"/>
       </w:pPr>
-      <w:bookmarkStart w:id="105" w:name="_Toc37085577"/>
+      <w:bookmarkStart w:id="105" w:name="_Toc38109762"/>
       <w:r>
         <w:lastRenderedPageBreak/>
         <w:t>APÊNCIDE B – RELATÓRIO DE DESEMPENHO</w:t>
@@ -49173,7 +48213,7 @@
       <w:pPr>
         <w:pStyle w:val="Ttulo1"/>
       </w:pPr>
-      <w:bookmarkStart w:id="106" w:name="_Toc37085578"/>
+      <w:bookmarkStart w:id="106" w:name="_Toc38109763"/>
       <w:r>
         <w:lastRenderedPageBreak/>
         <w:t>APÊNDICE C – DIAGRAMAS DE CASO DE USO E FLUXO DE EVENTOS</w:t>
@@ -49228,7 +48268,7 @@
       <w:pPr>
         <w:pStyle w:val="Ttulo1"/>
       </w:pPr>
-      <w:bookmarkStart w:id="107" w:name="_Toc37085579"/>
+      <w:bookmarkStart w:id="107" w:name="_Toc38109764"/>
       <w:r>
         <w:lastRenderedPageBreak/>
         <w:t>APÊNCIDE D – MODELO CONCEITUAL DOS DADOS</w:t>
@@ -49262,7 +48302,7 @@
       <w:pPr>
         <w:pStyle w:val="Ttulo1"/>
       </w:pPr>
-      <w:bookmarkStart w:id="108" w:name="_Toc37085580"/>
+      <w:bookmarkStart w:id="108" w:name="_Toc38109765"/>
       <w:r>
         <w:lastRenderedPageBreak/>
         <w:t>APÊNDICE E – MOCKUPS DO ETANÓIS</w:t>
@@ -49305,7 +48345,7 @@
 </file>
 
 <file path=word/endnotes.xml><?xml version="1.0" encoding="utf-8"?>
-<w:endnotes xmlns:wpc="http://schemas.microsoft.com/office/word/2010/wordprocessingCanvas" xmlns:cx="http://schemas.microsoft.com/office/drawing/2014/chartex" xmlns:cx1="http://schemas.microsoft.com/office/drawing/2015/9/8/chartex" xmlns:cx2="http://schemas.microsoft.com/office/drawing/2015/10/21/chartex" xmlns:cx3="http://schemas.microsoft.com/office/drawing/2016/5/9/chartex" xmlns:cx4="http://schemas.microsoft.com/office/drawing/2016/5/10/chartex" xmlns:cx5="http://schemas.microsoft.com/office/drawing/2016/5/11/chartex" xmlns:cx6="http://schemas.microsoft.com/office/drawing/2016/5/12/chartex" xmlns:cx7="http://schemas.microsoft.com/office/drawing/2016/5/13/chartex" xmlns:cx8="http://schemas.microsoft.com/office/drawing/2016/5/14/chartex" xmlns:mc="http://schemas.openxmlformats.org/markup-compatibility/2006" xmlns:aink="http://schemas.microsoft.com/office/drawing/2016/ink" xmlns:am3d="http://schemas.microsoft.com/office/drawing/2017/model3d" xmlns:o="urn:schemas-microsoft-com:office:office" xmlns:r="http://schemas.openxmlformats.org/officeDocument/2006/relationships" xmlns:m="http://schemas.openxmlformats.org/officeDocument/2006/math" xmlns:v="urn:schemas-microsoft-com:vml" xmlns:wp14="http://schemas.microsoft.com/office/word/2010/wordprocessingDrawing" xmlns:wp="http://schemas.openxmlformats.org/drawingml/2006/wordprocessingDrawing" xmlns:w10="urn:schemas-microsoft-com:office:word" xmlns:w="http://schemas.openxmlformats.org/wordprocessingml/2006/main" xmlns:w14="http://schemas.microsoft.com/office/word/2010/wordml" xmlns:w15="http://schemas.microsoft.com/office/word/2012/wordml" xmlns:w16cid="http://schemas.microsoft.com/office/word/2016/wordml/cid" xmlns:w16se="http://schemas.microsoft.com/office/word/2015/wordml/symex" xmlns:wpg="http://schemas.microsoft.com/office/word/2010/wordprocessingGroup" xmlns:wpi="http://schemas.microsoft.com/office/word/2010/wordprocessingInk" xmlns:wne="http://schemas.microsoft.com/office/word/2006/wordml" xmlns:wps="http://schemas.microsoft.com/office/word/2010/wordprocessingShape" mc:Ignorable="w14 w15 w16se w16cid wp14">
+<w:endnotes xmlns:wpc="http://schemas.microsoft.com/office/word/2010/wordprocessingCanvas" xmlns:cx="http://schemas.microsoft.com/office/drawing/2014/chartex" xmlns:cx1="http://schemas.microsoft.com/office/drawing/2015/9/8/chartex" xmlns:cx2="http://schemas.microsoft.com/office/drawing/2015/10/21/chartex" xmlns:cx3="http://schemas.microsoft.com/office/drawing/2016/5/9/chartex" xmlns:cx4="http://schemas.microsoft.com/office/drawing/2016/5/10/chartex" xmlns:cx5="http://schemas.microsoft.com/office/drawing/2016/5/11/chartex" xmlns:cx6="http://schemas.microsoft.com/office/drawing/2016/5/12/chartex" xmlns:cx7="http://schemas.microsoft.com/office/drawing/2016/5/13/chartex" xmlns:cx8="http://schemas.microsoft.com/office/drawing/2016/5/14/chartex" xmlns:mc="http://schemas.openxmlformats.org/markup-compatibility/2006" xmlns:aink="http://schemas.microsoft.com/office/drawing/2016/ink" xmlns:am3d="http://schemas.microsoft.com/office/drawing/2017/model3d" xmlns:o="urn:schemas-microsoft-com:office:office" xmlns:r="http://schemas.openxmlformats.org/officeDocument/2006/relationships" xmlns:m="http://schemas.openxmlformats.org/officeDocument/2006/math" xmlns:v="urn:schemas-microsoft-com:vml" xmlns:wp14="http://schemas.microsoft.com/office/word/2010/wordprocessingDrawing" xmlns:wp="http://schemas.openxmlformats.org/drawingml/2006/wordprocessingDrawing" xmlns:w10="urn:schemas-microsoft-com:office:word" xmlns:w="http://schemas.openxmlformats.org/wordprocessingml/2006/main" xmlns:w14="http://schemas.microsoft.com/office/word/2010/wordml" xmlns:w15="http://schemas.microsoft.com/office/word/2012/wordml" xmlns:w16cex="http://schemas.microsoft.com/office/word/2018/wordml/cex" xmlns:w16cid="http://schemas.microsoft.com/office/word/2016/wordml/cid" xmlns:w16="http://schemas.microsoft.com/office/word/2018/wordml" xmlns:w16se="http://schemas.microsoft.com/office/word/2015/wordml/symex" xmlns:wpg="http://schemas.microsoft.com/office/word/2010/wordprocessingGroup" xmlns:wpi="http://schemas.microsoft.com/office/word/2010/wordprocessingInk" xmlns:wne="http://schemas.microsoft.com/office/word/2006/wordml" xmlns:wps="http://schemas.microsoft.com/office/word/2010/wordprocessingShape" mc:Ignorable="w14 w15 w16se w16cid w16 w16cex wp14">
   <w:endnote w:type="separator" w:id="-1">
     <w:p>
       <w:pPr>
@@ -49330,7 +48370,7 @@
 </file>
 
 <file path=word/footnotes.xml><?xml version="1.0" encoding="utf-8"?>
-<w:footnotes xmlns:wpc="http://schemas.microsoft.com/office/word/2010/wordprocessingCanvas" xmlns:cx="http://schemas.microsoft.com/office/drawing/2014/chartex" xmlns:cx1="http://schemas.microsoft.com/office/drawing/2015/9/8/chartex" xmlns:cx2="http://schemas.microsoft.com/office/drawing/2015/10/21/chartex" xmlns:cx3="http://schemas.microsoft.com/office/drawing/2016/5/9/chartex" xmlns:cx4="http://schemas.microsoft.com/office/drawing/2016/5/10/chartex" xmlns:cx5="http://schemas.microsoft.com/office/drawing/2016/5/11/chartex" xmlns:cx6="http://schemas.microsoft.com/office/drawing/2016/5/12/chartex" xmlns:cx7="http://schemas.microsoft.com/office/drawing/2016/5/13/chartex" xmlns:cx8="http://schemas.microsoft.com/office/drawing/2016/5/14/chartex" xmlns:mc="http://schemas.openxmlformats.org/markup-compatibility/2006" xmlns:aink="http://schemas.microsoft.com/office/drawing/2016/ink" xmlns:am3d="http://schemas.microsoft.com/office/drawing/2017/model3d" xmlns:o="urn:schemas-microsoft-com:office:office" xmlns:r="http://schemas.openxmlformats.org/officeDocument/2006/relationships" xmlns:m="http://schemas.openxmlformats.org/officeDocument/2006/math" xmlns:v="urn:schemas-microsoft-com:vml" xmlns:wp14="http://schemas.microsoft.com/office/word/2010/wordprocessingDrawing" xmlns:wp="http://schemas.openxmlformats.org/drawingml/2006/wordprocessingDrawing" xmlns:w10="urn:schemas-microsoft-com:office:word" xmlns:w="http://schemas.openxmlformats.org/wordprocessingml/2006/main" xmlns:w14="http://schemas.microsoft.com/office/word/2010/wordml" xmlns:w15="http://schemas.microsoft.com/office/word/2012/wordml" xmlns:w16cid="http://schemas.microsoft.com/office/word/2016/wordml/cid" xmlns:w16se="http://schemas.microsoft.com/office/word/2015/wordml/symex" xmlns:wpg="http://schemas.microsoft.com/office/word/2010/wordprocessingGroup" xmlns:wpi="http://schemas.microsoft.com/office/word/2010/wordprocessingInk" xmlns:wne="http://schemas.microsoft.com/office/word/2006/wordml" xmlns:wps="http://schemas.microsoft.com/office/word/2010/wordprocessingShape" mc:Ignorable="w14 w15 w16se w16cid wp14">
+<w:footnotes xmlns:wpc="http://schemas.microsoft.com/office/word/2010/wordprocessingCanvas" xmlns:cx="http://schemas.microsoft.com/office/drawing/2014/chartex" xmlns:cx1="http://schemas.microsoft.com/office/drawing/2015/9/8/chartex" xmlns:cx2="http://schemas.microsoft.com/office/drawing/2015/10/21/chartex" xmlns:cx3="http://schemas.microsoft.com/office/drawing/2016/5/9/chartex" xmlns:cx4="http://schemas.microsoft.com/office/drawing/2016/5/10/chartex" xmlns:cx5="http://schemas.microsoft.com/office/drawing/2016/5/11/chartex" xmlns:cx6="http://schemas.microsoft.com/office/drawing/2016/5/12/chartex" xmlns:cx7="http://schemas.microsoft.com/office/drawing/2016/5/13/chartex" xmlns:cx8="http://schemas.microsoft.com/office/drawing/2016/5/14/chartex" xmlns:mc="http://schemas.openxmlformats.org/markup-compatibility/2006" xmlns:aink="http://schemas.microsoft.com/office/drawing/2016/ink" xmlns:am3d="http://schemas.microsoft.com/office/drawing/2017/model3d" xmlns:o="urn:schemas-microsoft-com:office:office" xmlns:r="http://schemas.openxmlformats.org/officeDocument/2006/relationships" xmlns:m="http://schemas.openxmlformats.org/officeDocument/2006/math" xmlns:v="urn:schemas-microsoft-com:vml" xmlns:wp14="http://schemas.microsoft.com/office/word/2010/wordprocessingDrawing" xmlns:wp="http://schemas.openxmlformats.org/drawingml/2006/wordprocessingDrawing" xmlns:w10="urn:schemas-microsoft-com:office:word" xmlns:w="http://schemas.openxmlformats.org/wordprocessingml/2006/main" xmlns:w14="http://schemas.microsoft.com/office/word/2010/wordml" xmlns:w15="http://schemas.microsoft.com/office/word/2012/wordml" xmlns:w16cex="http://schemas.microsoft.com/office/word/2018/wordml/cex" xmlns:w16cid="http://schemas.microsoft.com/office/word/2016/wordml/cid" xmlns:w16="http://schemas.microsoft.com/office/word/2018/wordml" xmlns:w16se="http://schemas.microsoft.com/office/word/2015/wordml/symex" xmlns:wpg="http://schemas.microsoft.com/office/word/2010/wordprocessingGroup" xmlns:wpi="http://schemas.microsoft.com/office/word/2010/wordprocessingInk" xmlns:wne="http://schemas.microsoft.com/office/word/2006/wordml" xmlns:wps="http://schemas.microsoft.com/office/word/2010/wordprocessingShape" mc:Ignorable="w14 w15 w16se w16cid w16 w16cex wp14">
   <w:footnote w:type="separator" w:id="-1">
     <w:p>
       <w:pPr>
@@ -49576,7 +48616,7 @@
 </file>
 
 <file path=word/header1.xml><?xml version="1.0" encoding="utf-8"?>
-<w:hdr xmlns:wpc="http://schemas.microsoft.com/office/word/2010/wordprocessingCanvas" xmlns:cx="http://schemas.microsoft.com/office/drawing/2014/chartex" xmlns:cx1="http://schemas.microsoft.com/office/drawing/2015/9/8/chartex" xmlns:cx2="http://schemas.microsoft.com/office/drawing/2015/10/21/chartex" xmlns:cx3="http://schemas.microsoft.com/office/drawing/2016/5/9/chartex" xmlns:cx4="http://schemas.microsoft.com/office/drawing/2016/5/10/chartex" xmlns:cx5="http://schemas.microsoft.com/office/drawing/2016/5/11/chartex" xmlns:cx6="http://schemas.microsoft.com/office/drawing/2016/5/12/chartex" xmlns:cx7="http://schemas.microsoft.com/office/drawing/2016/5/13/chartex" xmlns:cx8="http://schemas.microsoft.com/office/drawing/2016/5/14/chartex" xmlns:mc="http://schemas.openxmlformats.org/markup-compatibility/2006" xmlns:aink="http://schemas.microsoft.com/office/drawing/2016/ink" xmlns:am3d="http://schemas.microsoft.com/office/drawing/2017/model3d" xmlns:o="urn:schemas-microsoft-com:office:office" xmlns:r="http://schemas.openxmlformats.org/officeDocument/2006/relationships" xmlns:m="http://schemas.openxmlformats.org/officeDocument/2006/math" xmlns:v="urn:schemas-microsoft-com:vml" xmlns:wp14="http://schemas.microsoft.com/office/word/2010/wordprocessingDrawing" xmlns:wp="http://schemas.openxmlformats.org/drawingml/2006/wordprocessingDrawing" xmlns:w10="urn:schemas-microsoft-com:office:word" xmlns:w="http://schemas.openxmlformats.org/wordprocessingml/2006/main" xmlns:w14="http://schemas.microsoft.com/office/word/2010/wordml" xmlns:w15="http://schemas.microsoft.com/office/word/2012/wordml" xmlns:w16cid="http://schemas.microsoft.com/office/word/2016/wordml/cid" xmlns:w16se="http://schemas.microsoft.com/office/word/2015/wordml/symex" xmlns:wpg="http://schemas.microsoft.com/office/word/2010/wordprocessingGroup" xmlns:wpi="http://schemas.microsoft.com/office/word/2010/wordprocessingInk" xmlns:wne="http://schemas.microsoft.com/office/word/2006/wordml" xmlns:wps="http://schemas.microsoft.com/office/word/2010/wordprocessingShape" mc:Ignorable="w14 w15 w16se w16cid wp14">
+<w:hdr xmlns:wpc="http://schemas.microsoft.com/office/word/2010/wordprocessingCanvas" xmlns:cx="http://schemas.microsoft.com/office/drawing/2014/chartex" xmlns:cx1="http://schemas.microsoft.com/office/drawing/2015/9/8/chartex" xmlns:cx2="http://schemas.microsoft.com/office/drawing/2015/10/21/chartex" xmlns:cx3="http://schemas.microsoft.com/office/drawing/2016/5/9/chartex" xmlns:cx4="http://schemas.microsoft.com/office/drawing/2016/5/10/chartex" xmlns:cx5="http://schemas.microsoft.com/office/drawing/2016/5/11/chartex" xmlns:cx6="http://schemas.microsoft.com/office/drawing/2016/5/12/chartex" xmlns:cx7="http://schemas.microsoft.com/office/drawing/2016/5/13/chartex" xmlns:cx8="http://schemas.microsoft.com/office/drawing/2016/5/14/chartex" xmlns:mc="http://schemas.openxmlformats.org/markup-compatibility/2006" xmlns:aink="http://schemas.microsoft.com/office/drawing/2016/ink" xmlns:am3d="http://schemas.microsoft.com/office/drawing/2017/model3d" xmlns:o="urn:schemas-microsoft-com:office:office" xmlns:r="http://schemas.openxmlformats.org/officeDocument/2006/relationships" xmlns:m="http://schemas.openxmlformats.org/officeDocument/2006/math" xmlns:v="urn:schemas-microsoft-com:vml" xmlns:wp14="http://schemas.microsoft.com/office/word/2010/wordprocessingDrawing" xmlns:wp="http://schemas.openxmlformats.org/drawingml/2006/wordprocessingDrawing" xmlns:w10="urn:schemas-microsoft-com:office:word" xmlns:w="http://schemas.openxmlformats.org/wordprocessingml/2006/main" xmlns:w14="http://schemas.microsoft.com/office/word/2010/wordml" xmlns:w15="http://schemas.microsoft.com/office/word/2012/wordml" xmlns:w16cex="http://schemas.microsoft.com/office/word/2018/wordml/cex" xmlns:w16cid="http://schemas.microsoft.com/office/word/2016/wordml/cid" xmlns:w16="http://schemas.microsoft.com/office/word/2018/wordml" xmlns:w16se="http://schemas.microsoft.com/office/word/2015/wordml/symex" xmlns:wpg="http://schemas.microsoft.com/office/word/2010/wordprocessingGroup" xmlns:wpi="http://schemas.microsoft.com/office/word/2010/wordprocessingInk" xmlns:wne="http://schemas.microsoft.com/office/word/2006/wordml" xmlns:wps="http://schemas.microsoft.com/office/word/2010/wordprocessingShape" mc:Ignorable="w14 w15 w16se w16cid w16 w16cex wp14">
   <w:sdt>
     <w:sdtPr>
       <w:id w:val="457922131"/>
@@ -49625,7 +48665,7 @@
 </file>
 
 <file path=word/header2.xml><?xml version="1.0" encoding="utf-8"?>
-<w:hdr xmlns:wpc="http://schemas.microsoft.com/office/word/2010/wordprocessingCanvas" xmlns:cx="http://schemas.microsoft.com/office/drawing/2014/chartex" xmlns:cx1="http://schemas.microsoft.com/office/drawing/2015/9/8/chartex" xmlns:cx2="http://schemas.microsoft.com/office/drawing/2015/10/21/chartex" xmlns:cx3="http://schemas.microsoft.com/office/drawing/2016/5/9/chartex" xmlns:cx4="http://schemas.microsoft.com/office/drawing/2016/5/10/chartex" xmlns:cx5="http://schemas.microsoft.com/office/drawing/2016/5/11/chartex" xmlns:cx6="http://schemas.microsoft.com/office/drawing/2016/5/12/chartex" xmlns:cx7="http://schemas.microsoft.com/office/drawing/2016/5/13/chartex" xmlns:cx8="http://schemas.microsoft.com/office/drawing/2016/5/14/chartex" xmlns:mc="http://schemas.openxmlformats.org/markup-compatibility/2006" xmlns:aink="http://schemas.microsoft.com/office/drawing/2016/ink" xmlns:am3d="http://schemas.microsoft.com/office/drawing/2017/model3d" xmlns:o="urn:schemas-microsoft-com:office:office" xmlns:r="http://schemas.openxmlformats.org/officeDocument/2006/relationships" xmlns:m="http://schemas.openxmlformats.org/officeDocument/2006/math" xmlns:v="urn:schemas-microsoft-com:vml" xmlns:wp14="http://schemas.microsoft.com/office/word/2010/wordprocessingDrawing" xmlns:wp="http://schemas.openxmlformats.org/drawingml/2006/wordprocessingDrawing" xmlns:w10="urn:schemas-microsoft-com:office:word" xmlns:w="http://schemas.openxmlformats.org/wordprocessingml/2006/main" xmlns:w14="http://schemas.microsoft.com/office/word/2010/wordml" xmlns:w15="http://schemas.microsoft.com/office/word/2012/wordml" xmlns:w16cid="http://schemas.microsoft.com/office/word/2016/wordml/cid" xmlns:w16se="http://schemas.microsoft.com/office/word/2015/wordml/symex" xmlns:wpg="http://schemas.microsoft.com/office/word/2010/wordprocessingGroup" xmlns:wpi="http://schemas.microsoft.com/office/word/2010/wordprocessingInk" xmlns:wne="http://schemas.microsoft.com/office/word/2006/wordml" xmlns:wps="http://schemas.microsoft.com/office/word/2010/wordprocessingShape" mc:Ignorable="w14 w15 w16se w16cid wp14">
+<w:hdr xmlns:wpc="http://schemas.microsoft.com/office/word/2010/wordprocessingCanvas" xmlns:cx="http://schemas.microsoft.com/office/drawing/2014/chartex" xmlns:cx1="http://schemas.microsoft.com/office/drawing/2015/9/8/chartex" xmlns:cx2="http://schemas.microsoft.com/office/drawing/2015/10/21/chartex" xmlns:cx3="http://schemas.microsoft.com/office/drawing/2016/5/9/chartex" xmlns:cx4="http://schemas.microsoft.com/office/drawing/2016/5/10/chartex" xmlns:cx5="http://schemas.microsoft.com/office/drawing/2016/5/11/chartex" xmlns:cx6="http://schemas.microsoft.com/office/drawing/2016/5/12/chartex" xmlns:cx7="http://schemas.microsoft.com/office/drawing/2016/5/13/chartex" xmlns:cx8="http://schemas.microsoft.com/office/drawing/2016/5/14/chartex" xmlns:mc="http://schemas.openxmlformats.org/markup-compatibility/2006" xmlns:aink="http://schemas.microsoft.com/office/drawing/2016/ink" xmlns:am3d="http://schemas.microsoft.com/office/drawing/2017/model3d" xmlns:o="urn:schemas-microsoft-com:office:office" xmlns:r="http://schemas.openxmlformats.org/officeDocument/2006/relationships" xmlns:m="http://schemas.openxmlformats.org/officeDocument/2006/math" xmlns:v="urn:schemas-microsoft-com:vml" xmlns:wp14="http://schemas.microsoft.com/office/word/2010/wordprocessingDrawing" xmlns:wp="http://schemas.openxmlformats.org/drawingml/2006/wordprocessingDrawing" xmlns:w10="urn:schemas-microsoft-com:office:word" xmlns:w="http://schemas.openxmlformats.org/wordprocessingml/2006/main" xmlns:w14="http://schemas.microsoft.com/office/word/2010/wordml" xmlns:w15="http://schemas.microsoft.com/office/word/2012/wordml" xmlns:w16cex="http://schemas.microsoft.com/office/word/2018/wordml/cex" xmlns:w16cid="http://schemas.microsoft.com/office/word/2016/wordml/cid" xmlns:w16="http://schemas.microsoft.com/office/word/2018/wordml" xmlns:w16se="http://schemas.microsoft.com/office/word/2015/wordml/symex" xmlns:wpg="http://schemas.microsoft.com/office/word/2010/wordprocessingGroup" xmlns:wpi="http://schemas.microsoft.com/office/word/2010/wordprocessingInk" xmlns:wne="http://schemas.microsoft.com/office/word/2006/wordml" xmlns:wps="http://schemas.microsoft.com/office/word/2010/wordprocessingShape" mc:Ignorable="w14 w15 w16se w16cid w16 w16cex wp14">
   <w:p>
     <w:pPr>
       <w:pStyle w:val="Cabealho"/>
@@ -49635,7 +48675,7 @@
 </file>
 
 <file path=word/header3.xml><?xml version="1.0" encoding="utf-8"?>
-<w:hdr xmlns:wpc="http://schemas.microsoft.com/office/word/2010/wordprocessingCanvas" xmlns:cx="http://schemas.microsoft.com/office/drawing/2014/chartex" xmlns:cx1="http://schemas.microsoft.com/office/drawing/2015/9/8/chartex" xmlns:cx2="http://schemas.microsoft.com/office/drawing/2015/10/21/chartex" xmlns:cx3="http://schemas.microsoft.com/office/drawing/2016/5/9/chartex" xmlns:cx4="http://schemas.microsoft.com/office/drawing/2016/5/10/chartex" xmlns:cx5="http://schemas.microsoft.com/office/drawing/2016/5/11/chartex" xmlns:cx6="http://schemas.microsoft.com/office/drawing/2016/5/12/chartex" xmlns:cx7="http://schemas.microsoft.com/office/drawing/2016/5/13/chartex" xmlns:cx8="http://schemas.microsoft.com/office/drawing/2016/5/14/chartex" xmlns:mc="http://schemas.openxmlformats.org/markup-compatibility/2006" xmlns:aink="http://schemas.microsoft.com/office/drawing/2016/ink" xmlns:am3d="http://schemas.microsoft.com/office/drawing/2017/model3d" xmlns:o="urn:schemas-microsoft-com:office:office" xmlns:r="http://schemas.openxmlformats.org/officeDocument/2006/relationships" xmlns:m="http://schemas.openxmlformats.org/officeDocument/2006/math" xmlns:v="urn:schemas-microsoft-com:vml" xmlns:wp14="http://schemas.microsoft.com/office/word/2010/wordprocessingDrawing" xmlns:wp="http://schemas.openxmlformats.org/drawingml/2006/wordprocessingDrawing" xmlns:w10="urn:schemas-microsoft-com:office:word" xmlns:w="http://schemas.openxmlformats.org/wordprocessingml/2006/main" xmlns:w14="http://schemas.microsoft.com/office/word/2010/wordml" xmlns:w15="http://schemas.microsoft.com/office/word/2012/wordml" xmlns:w16cid="http://schemas.microsoft.com/office/word/2016/wordml/cid" xmlns:w16se="http://schemas.microsoft.com/office/word/2015/wordml/symex" xmlns:wpg="http://schemas.microsoft.com/office/word/2010/wordprocessingGroup" xmlns:wpi="http://schemas.microsoft.com/office/word/2010/wordprocessingInk" xmlns:wne="http://schemas.microsoft.com/office/word/2006/wordml" xmlns:wps="http://schemas.microsoft.com/office/word/2010/wordprocessingShape" mc:Ignorable="w14 w15 w16se w16cid wp14">
+<w:hdr xmlns:wpc="http://schemas.microsoft.com/office/word/2010/wordprocessingCanvas" xmlns:cx="http://schemas.microsoft.com/office/drawing/2014/chartex" xmlns:cx1="http://schemas.microsoft.com/office/drawing/2015/9/8/chartex" xmlns:cx2="http://schemas.microsoft.com/office/drawing/2015/10/21/chartex" xmlns:cx3="http://schemas.microsoft.com/office/drawing/2016/5/9/chartex" xmlns:cx4="http://schemas.microsoft.com/office/drawing/2016/5/10/chartex" xmlns:cx5="http://schemas.microsoft.com/office/drawing/2016/5/11/chartex" xmlns:cx6="http://schemas.microsoft.com/office/drawing/2016/5/12/chartex" xmlns:cx7="http://schemas.microsoft.com/office/drawing/2016/5/13/chartex" xmlns:cx8="http://schemas.microsoft.com/office/drawing/2016/5/14/chartex" xmlns:mc="http://schemas.openxmlformats.org/markup-compatibility/2006" xmlns:aink="http://schemas.microsoft.com/office/drawing/2016/ink" xmlns:am3d="http://schemas.microsoft.com/office/drawing/2017/model3d" xmlns:o="urn:schemas-microsoft-com:office:office" xmlns:r="http://schemas.openxmlformats.org/officeDocument/2006/relationships" xmlns:m="http://schemas.openxmlformats.org/officeDocument/2006/math" xmlns:v="urn:schemas-microsoft-com:vml" xmlns:wp14="http://schemas.microsoft.com/office/word/2010/wordprocessingDrawing" xmlns:wp="http://schemas.openxmlformats.org/drawingml/2006/wordprocessingDrawing" xmlns:w10="urn:schemas-microsoft-com:office:word" xmlns:w="http://schemas.openxmlformats.org/wordprocessingml/2006/main" xmlns:w14="http://schemas.microsoft.com/office/word/2010/wordml" xmlns:w15="http://schemas.microsoft.com/office/word/2012/wordml" xmlns:w16cex="http://schemas.microsoft.com/office/word/2018/wordml/cex" xmlns:w16cid="http://schemas.microsoft.com/office/word/2016/wordml/cid" xmlns:w16="http://schemas.microsoft.com/office/word/2018/wordml" xmlns:w16se="http://schemas.microsoft.com/office/word/2015/wordml/symex" xmlns:wpg="http://schemas.microsoft.com/office/word/2010/wordprocessingGroup" xmlns:wpi="http://schemas.microsoft.com/office/word/2010/wordprocessingInk" xmlns:wne="http://schemas.microsoft.com/office/word/2006/wordml" xmlns:wps="http://schemas.microsoft.com/office/word/2010/wordprocessingShape" mc:Ignorable="w14 w15 w16se w16cid w16 w16cex wp14">
   <w:p>
     <w:pPr>
       <w:pStyle w:val="Cabealho"/>
@@ -49645,7 +48685,7 @@
 </file>
 
 <file path=word/header4.xml><?xml version="1.0" encoding="utf-8"?>
-<w:hdr xmlns:wpc="http://schemas.microsoft.com/office/word/2010/wordprocessingCanvas" xmlns:cx="http://schemas.microsoft.com/office/drawing/2014/chartex" xmlns:cx1="http://schemas.microsoft.com/office/drawing/2015/9/8/chartex" xmlns:cx2="http://schemas.microsoft.com/office/drawing/2015/10/21/chartex" xmlns:cx3="http://schemas.microsoft.com/office/drawing/2016/5/9/chartex" xmlns:cx4="http://schemas.microsoft.com/office/drawing/2016/5/10/chartex" xmlns:cx5="http://schemas.microsoft.com/office/drawing/2016/5/11/chartex" xmlns:cx6="http://schemas.microsoft.com/office/drawing/2016/5/12/chartex" xmlns:cx7="http://schemas.microsoft.com/office/drawing/2016/5/13/chartex" xmlns:cx8="http://schemas.microsoft.com/office/drawing/2016/5/14/chartex" xmlns:mc="http://schemas.openxmlformats.org/markup-compatibility/2006" xmlns:aink="http://schemas.microsoft.com/office/drawing/2016/ink" xmlns:am3d="http://schemas.microsoft.com/office/drawing/2017/model3d" xmlns:o="urn:schemas-microsoft-com:office:office" xmlns:r="http://schemas.openxmlformats.org/officeDocument/2006/relationships" xmlns:m="http://schemas.openxmlformats.org/officeDocument/2006/math" xmlns:v="urn:schemas-microsoft-com:vml" xmlns:wp14="http://schemas.microsoft.com/office/word/2010/wordprocessingDrawing" xmlns:wp="http://schemas.openxmlformats.org/drawingml/2006/wordprocessingDrawing" xmlns:w10="urn:schemas-microsoft-com:office:word" xmlns:w="http://schemas.openxmlformats.org/wordprocessingml/2006/main" xmlns:w14="http://schemas.microsoft.com/office/word/2010/wordml" xmlns:w15="http://schemas.microsoft.com/office/word/2012/wordml" xmlns:w16cid="http://schemas.microsoft.com/office/word/2016/wordml/cid" xmlns:w16se="http://schemas.microsoft.com/office/word/2015/wordml/symex" xmlns:wpg="http://schemas.microsoft.com/office/word/2010/wordprocessingGroup" xmlns:wpi="http://schemas.microsoft.com/office/word/2010/wordprocessingInk" xmlns:wne="http://schemas.microsoft.com/office/word/2006/wordml" xmlns:wps="http://schemas.microsoft.com/office/word/2010/wordprocessingShape" mc:Ignorable="w14 w15 w16se w16cid wp14">
+<w:hdr xmlns:wpc="http://schemas.microsoft.com/office/word/2010/wordprocessingCanvas" xmlns:cx="http://schemas.microsoft.com/office/drawing/2014/chartex" xmlns:cx1="http://schemas.microsoft.com/office/drawing/2015/9/8/chartex" xmlns:cx2="http://schemas.microsoft.com/office/drawing/2015/10/21/chartex" xmlns:cx3="http://schemas.microsoft.com/office/drawing/2016/5/9/chartex" xmlns:cx4="http://schemas.microsoft.com/office/drawing/2016/5/10/chartex" xmlns:cx5="http://schemas.microsoft.com/office/drawing/2016/5/11/chartex" xmlns:cx6="http://schemas.microsoft.com/office/drawing/2016/5/12/chartex" xmlns:cx7="http://schemas.microsoft.com/office/drawing/2016/5/13/chartex" xmlns:cx8="http://schemas.microsoft.com/office/drawing/2016/5/14/chartex" xmlns:mc="http://schemas.openxmlformats.org/markup-compatibility/2006" xmlns:aink="http://schemas.microsoft.com/office/drawing/2016/ink" xmlns:am3d="http://schemas.microsoft.com/office/drawing/2017/model3d" xmlns:o="urn:schemas-microsoft-com:office:office" xmlns:r="http://schemas.openxmlformats.org/officeDocument/2006/relationships" xmlns:m="http://schemas.openxmlformats.org/officeDocument/2006/math" xmlns:v="urn:schemas-microsoft-com:vml" xmlns:wp14="http://schemas.microsoft.com/office/word/2010/wordprocessingDrawing" xmlns:wp="http://schemas.openxmlformats.org/drawingml/2006/wordprocessingDrawing" xmlns:w10="urn:schemas-microsoft-com:office:word" xmlns:w="http://schemas.openxmlformats.org/wordprocessingml/2006/main" xmlns:w14="http://schemas.microsoft.com/office/word/2010/wordml" xmlns:w15="http://schemas.microsoft.com/office/word/2012/wordml" xmlns:w16cex="http://schemas.microsoft.com/office/word/2018/wordml/cex" xmlns:w16cid="http://schemas.microsoft.com/office/word/2016/wordml/cid" xmlns:w16="http://schemas.microsoft.com/office/word/2018/wordml" xmlns:w16se="http://schemas.microsoft.com/office/word/2015/wordml/symex" xmlns:wpg="http://schemas.microsoft.com/office/word/2010/wordprocessingGroup" xmlns:wpi="http://schemas.microsoft.com/office/word/2010/wordprocessingInk" xmlns:wne="http://schemas.microsoft.com/office/word/2006/wordml" xmlns:wps="http://schemas.microsoft.com/office/word/2010/wordprocessingShape" mc:Ignorable="w14 w15 w16se w16cid w16 w16cex wp14">
   <w:p>
     <w:pPr>
       <w:pStyle w:val="Cabealho"/>
@@ -49655,7 +48695,7 @@
 </file>
 
 <file path=word/header5.xml><?xml version="1.0" encoding="utf-8"?>
-<w:hdr xmlns:wpc="http://schemas.microsoft.com/office/word/2010/wordprocessingCanvas" xmlns:cx="http://schemas.microsoft.com/office/drawing/2014/chartex" xmlns:cx1="http://schemas.microsoft.com/office/drawing/2015/9/8/chartex" xmlns:cx2="http://schemas.microsoft.com/office/drawing/2015/10/21/chartex" xmlns:cx3="http://schemas.microsoft.com/office/drawing/2016/5/9/chartex" xmlns:cx4="http://schemas.microsoft.com/office/drawing/2016/5/10/chartex" xmlns:cx5="http://schemas.microsoft.com/office/drawing/2016/5/11/chartex" xmlns:cx6="http://schemas.microsoft.com/office/drawing/2016/5/12/chartex" xmlns:cx7="http://schemas.microsoft.com/office/drawing/2016/5/13/chartex" xmlns:cx8="http://schemas.microsoft.com/office/drawing/2016/5/14/chartex" xmlns:mc="http://schemas.openxmlformats.org/markup-compatibility/2006" xmlns:aink="http://schemas.microsoft.com/office/drawing/2016/ink" xmlns:am3d="http://schemas.microsoft.com/office/drawing/2017/model3d" xmlns:o="urn:schemas-microsoft-com:office:office" xmlns:r="http://schemas.openxmlformats.org/officeDocument/2006/relationships" xmlns:m="http://schemas.openxmlformats.org/officeDocument/2006/math" xmlns:v="urn:schemas-microsoft-com:vml" xmlns:wp14="http://schemas.microsoft.com/office/word/2010/wordprocessingDrawing" xmlns:wp="http://schemas.openxmlformats.org/drawingml/2006/wordprocessingDrawing" xmlns:w10="urn:schemas-microsoft-com:office:word" xmlns:w="http://schemas.openxmlformats.org/wordprocessingml/2006/main" xmlns:w14="http://schemas.microsoft.com/office/word/2010/wordml" xmlns:w15="http://schemas.microsoft.com/office/word/2012/wordml" xmlns:w16cid="http://schemas.microsoft.com/office/word/2016/wordml/cid" xmlns:w16se="http://schemas.microsoft.com/office/word/2015/wordml/symex" xmlns:wpg="http://schemas.microsoft.com/office/word/2010/wordprocessingGroup" xmlns:wpi="http://schemas.microsoft.com/office/word/2010/wordprocessingInk" xmlns:wne="http://schemas.microsoft.com/office/word/2006/wordml" xmlns:wps="http://schemas.microsoft.com/office/word/2010/wordprocessingShape" mc:Ignorable="w14 w15 w16se w16cid wp14">
+<w:hdr xmlns:wpc="http://schemas.microsoft.com/office/word/2010/wordprocessingCanvas" xmlns:cx="http://schemas.microsoft.com/office/drawing/2014/chartex" xmlns:cx1="http://schemas.microsoft.com/office/drawing/2015/9/8/chartex" xmlns:cx2="http://schemas.microsoft.com/office/drawing/2015/10/21/chartex" xmlns:cx3="http://schemas.microsoft.com/office/drawing/2016/5/9/chartex" xmlns:cx4="http://schemas.microsoft.com/office/drawing/2016/5/10/chartex" xmlns:cx5="http://schemas.microsoft.com/office/drawing/2016/5/11/chartex" xmlns:cx6="http://schemas.microsoft.com/office/drawing/2016/5/12/chartex" xmlns:cx7="http://schemas.microsoft.com/office/drawing/2016/5/13/chartex" xmlns:cx8="http://schemas.microsoft.com/office/drawing/2016/5/14/chartex" xmlns:mc="http://schemas.openxmlformats.org/markup-compatibility/2006" xmlns:aink="http://schemas.microsoft.com/office/drawing/2016/ink" xmlns:am3d="http://schemas.microsoft.com/office/drawing/2017/model3d" xmlns:o="urn:schemas-microsoft-com:office:office" xmlns:r="http://schemas.openxmlformats.org/officeDocument/2006/relationships" xmlns:m="http://schemas.openxmlformats.org/officeDocument/2006/math" xmlns:v="urn:schemas-microsoft-com:vml" xmlns:wp14="http://schemas.microsoft.com/office/word/2010/wordprocessingDrawing" xmlns:wp="http://schemas.openxmlformats.org/drawingml/2006/wordprocessingDrawing" xmlns:w10="urn:schemas-microsoft-com:office:word" xmlns:w="http://schemas.openxmlformats.org/wordprocessingml/2006/main" xmlns:w14="http://schemas.microsoft.com/office/word/2010/wordml" xmlns:w15="http://schemas.microsoft.com/office/word/2012/wordml" xmlns:w16cex="http://schemas.microsoft.com/office/word/2018/wordml/cex" xmlns:w16cid="http://schemas.microsoft.com/office/word/2016/wordml/cid" xmlns:w16="http://schemas.microsoft.com/office/word/2018/wordml" xmlns:w16se="http://schemas.microsoft.com/office/word/2015/wordml/symex" xmlns:wpg="http://schemas.microsoft.com/office/word/2010/wordprocessingGroup" xmlns:wpi="http://schemas.microsoft.com/office/word/2010/wordprocessingInk" xmlns:wne="http://schemas.microsoft.com/office/word/2006/wordml" xmlns:wps="http://schemas.microsoft.com/office/word/2010/wordprocessingShape" mc:Ignorable="w14 w15 w16se w16cid w16 w16cex wp14">
   <w:p>
     <w:pPr>
       <w:pStyle w:val="Cabealho"/>
@@ -49665,7 +48705,7 @@
 </file>
 
 <file path=word/numbering.xml><?xml version="1.0" encoding="utf-8"?>
-<w:numbering xmlns:wpc="http://schemas.microsoft.com/office/word/2010/wordprocessingCanvas" xmlns:cx="http://schemas.microsoft.com/office/drawing/2014/chartex" xmlns:cx1="http://schemas.microsoft.com/office/drawing/2015/9/8/chartex" xmlns:cx2="http://schemas.microsoft.com/office/drawing/2015/10/21/chartex" xmlns:cx3="http://schemas.microsoft.com/office/drawing/2016/5/9/chartex" xmlns:cx4="http://schemas.microsoft.com/office/drawing/2016/5/10/chartex" xmlns:cx5="http://schemas.microsoft.com/office/drawing/2016/5/11/chartex" xmlns:cx6="http://schemas.microsoft.com/office/drawing/2016/5/12/chartex" xmlns:cx7="http://schemas.microsoft.com/office/drawing/2016/5/13/chartex" xmlns:cx8="http://schemas.microsoft.com/office/drawing/2016/5/14/chartex" xmlns:mc="http://schemas.openxmlformats.org/markup-compatibility/2006" xmlns:aink="http://schemas.microsoft.com/office/drawing/2016/ink" xmlns:am3d="http://schemas.microsoft.com/office/drawing/2017/model3d" xmlns:o="urn:schemas-microsoft-com:office:office" xmlns:r="http://schemas.openxmlformats.org/officeDocument/2006/relationships" xmlns:m="http://schemas.openxmlformats.org/officeDocument/2006/math" xmlns:v="urn:schemas-microsoft-com:vml" xmlns:wp14="http://schemas.microsoft.com/office/word/2010/wordprocessingDrawing" xmlns:wp="http://schemas.openxmlformats.org/drawingml/2006/wordprocessingDrawing" xmlns:w10="urn:schemas-microsoft-com:office:word" xmlns:w="http://schemas.openxmlformats.org/wordprocessingml/2006/main" xmlns:w14="http://schemas.microsoft.com/office/word/2010/wordml" xmlns:w15="http://schemas.microsoft.com/office/word/2012/wordml" xmlns:w16cid="http://schemas.microsoft.com/office/word/2016/wordml/cid" xmlns:w16se="http://schemas.microsoft.com/office/word/2015/wordml/symex" xmlns:wpg="http://schemas.microsoft.com/office/word/2010/wordprocessingGroup" xmlns:wpi="http://schemas.microsoft.com/office/word/2010/wordprocessingInk" xmlns:wne="http://schemas.microsoft.com/office/word/2006/wordml" xmlns:wps="http://schemas.microsoft.com/office/word/2010/wordprocessingShape" mc:Ignorable="w14 w15 w16se w16cid wp14">
+<w:numbering xmlns:wpc="http://schemas.microsoft.com/office/word/2010/wordprocessingCanvas" xmlns:cx="http://schemas.microsoft.com/office/drawing/2014/chartex" xmlns:cx1="http://schemas.microsoft.com/office/drawing/2015/9/8/chartex" xmlns:cx2="http://schemas.microsoft.com/office/drawing/2015/10/21/chartex" xmlns:cx3="http://schemas.microsoft.com/office/drawing/2016/5/9/chartex" xmlns:cx4="http://schemas.microsoft.com/office/drawing/2016/5/10/chartex" xmlns:cx5="http://schemas.microsoft.com/office/drawing/2016/5/11/chartex" xmlns:cx6="http://schemas.microsoft.com/office/drawing/2016/5/12/chartex" xmlns:cx7="http://schemas.microsoft.com/office/drawing/2016/5/13/chartex" xmlns:cx8="http://schemas.microsoft.com/office/drawing/2016/5/14/chartex" xmlns:mc="http://schemas.openxmlformats.org/markup-compatibility/2006" xmlns:aink="http://schemas.microsoft.com/office/drawing/2016/ink" xmlns:am3d="http://schemas.microsoft.com/office/drawing/2017/model3d" xmlns:o="urn:schemas-microsoft-com:office:office" xmlns:r="http://schemas.openxmlformats.org/officeDocument/2006/relationships" xmlns:m="http://schemas.openxmlformats.org/officeDocument/2006/math" xmlns:v="urn:schemas-microsoft-com:vml" xmlns:wp14="http://schemas.microsoft.com/office/word/2010/wordprocessingDrawing" xmlns:wp="http://schemas.openxmlformats.org/drawingml/2006/wordprocessingDrawing" xmlns:w10="urn:schemas-microsoft-com:office:word" xmlns:w="http://schemas.openxmlformats.org/wordprocessingml/2006/main" xmlns:w14="http://schemas.microsoft.com/office/word/2010/wordml" xmlns:w15="http://schemas.microsoft.com/office/word/2012/wordml" xmlns:w16cex="http://schemas.microsoft.com/office/word/2018/wordml/cex" xmlns:w16cid="http://schemas.microsoft.com/office/word/2016/wordml/cid" xmlns:w16="http://schemas.microsoft.com/office/word/2018/wordml" xmlns:w16se="http://schemas.microsoft.com/office/word/2015/wordml/symex" xmlns:wpg="http://schemas.microsoft.com/office/word/2010/wordprocessingGroup" xmlns:wpi="http://schemas.microsoft.com/office/word/2010/wordprocessingInk" xmlns:wne="http://schemas.microsoft.com/office/word/2006/wordml" xmlns:wps="http://schemas.microsoft.com/office/word/2010/wordprocessingShape" mc:Ignorable="w14 w15 w16se w16cid w16 w16cex wp14">
   <w:abstractNum w:abstractNumId="0" w15:restartNumberingAfterBreak="0">
     <w:nsid w:val="02E11067"/>
     <w:multiLevelType w:val="hybridMultilevel"/>
@@ -51650,7 +50690,7 @@
 </file>
 
 <file path=word/styles.xml><?xml version="1.0" encoding="utf-8"?>
-<w:styles xmlns:mc="http://schemas.openxmlformats.org/markup-compatibility/2006" xmlns:r="http://schemas.openxmlformats.org/officeDocument/2006/relationships" xmlns:w="http://schemas.openxmlformats.org/wordprocessingml/2006/main" xmlns:w14="http://schemas.microsoft.com/office/word/2010/wordml" xmlns:w15="http://schemas.microsoft.com/office/word/2012/wordml" xmlns:w16cid="http://schemas.microsoft.com/office/word/2016/wordml/cid" xmlns:w16se="http://schemas.microsoft.com/office/word/2015/wordml/symex" mc:Ignorable="w14 w15 w16se w16cid">
+<w:styles xmlns:mc="http://schemas.openxmlformats.org/markup-compatibility/2006" xmlns:r="http://schemas.openxmlformats.org/officeDocument/2006/relationships" xmlns:w="http://schemas.openxmlformats.org/wordprocessingml/2006/main" xmlns:w14="http://schemas.microsoft.com/office/word/2010/wordml" xmlns:w15="http://schemas.microsoft.com/office/word/2012/wordml" xmlns:w16cex="http://schemas.microsoft.com/office/word/2018/wordml/cex" xmlns:w16cid="http://schemas.microsoft.com/office/word/2016/wordml/cid" xmlns:w16="http://schemas.microsoft.com/office/word/2018/wordml" xmlns:w16se="http://schemas.microsoft.com/office/word/2015/wordml/symex" mc:Ignorable="w14 w15 w16se w16cid w16 w16cex">
   <w:docDefaults>
     <w:rPrDefault>
       <w:rPr>

</xml_diff>

<commit_message>
Térmio dos trabalho relacionados, inclusão do Petroshow. Referências já adicionadas.
</commit_message>
<xml_diff>
--- a/docs/projeto-final/pfc/etanois-pfc.docx
+++ b/docs/projeto-final/pfc/etanois-pfc.docx
@@ -1528,7 +1528,7 @@
       <w:r>
         <w:fldChar w:fldCharType="separate"/>
       </w:r>
-      <w:hyperlink w:anchor="_Toc38469892" w:history="1">
+      <w:hyperlink w:anchor="_Toc38488133" w:history="1">
         <w:r>
           <w:rPr>
             <w:rStyle w:val="Hyperlink"/>
@@ -1555,7 +1555,7 @@
             <w:noProof/>
             <w:webHidden/>
           </w:rPr>
-          <w:instrText xml:space="preserve"> PAGEREF _Toc38469892 \h </w:instrText>
+          <w:instrText xml:space="preserve"> PAGEREF _Toc38488133 \h </w:instrText>
         </w:r>
         <w:r>
           <w:rPr>
@@ -1600,13 +1600,13 @@
           <w:lang w:eastAsia="pt-BR"/>
         </w:rPr>
       </w:pPr>
-      <w:hyperlink w:anchor="_Toc38469893" w:history="1">
+      <w:hyperlink w:anchor="_Toc38488134" w:history="1">
         <w:r>
           <w:rPr>
             <w:rStyle w:val="Hyperlink"/>
             <w:noProof/>
           </w:rPr>
-          <w:t>FIGURA 2 – Informações adicionais sobre um posto de combustível selecionado – Waze</w:t>
+          <w:t>FIGURA 2 – Informações adicionais sobre um posto de combustível selecionado no Waze</w:t>
         </w:r>
         <w:r>
           <w:rPr>
@@ -1627,7 +1627,7 @@
             <w:noProof/>
             <w:webHidden/>
           </w:rPr>
-          <w:instrText xml:space="preserve"> PAGEREF _Toc38469893 \h </w:instrText>
+          <w:instrText xml:space="preserve"> PAGEREF _Toc38488134 \h </w:instrText>
         </w:r>
         <w:r>
           <w:rPr>
@@ -1672,13 +1672,13 @@
           <w:lang w:eastAsia="pt-BR"/>
         </w:rPr>
       </w:pPr>
-      <w:hyperlink w:anchor="_Toc38469894" w:history="1">
+      <w:hyperlink w:anchor="_Toc38488135" w:history="1">
         <w:r>
           <w:rPr>
             <w:rStyle w:val="Hyperlink"/>
             <w:noProof/>
           </w:rPr>
-          <w:t>FIGURA 3 – Recurso de edição do posto de combustível – Waze</w:t>
+          <w:t>FIGURA 3 – Recurso de edição do posto de combustível no Waze</w:t>
         </w:r>
         <w:r>
           <w:rPr>
@@ -1699,7 +1699,7 @@
             <w:noProof/>
             <w:webHidden/>
           </w:rPr>
-          <w:instrText xml:space="preserve"> PAGEREF _Toc38469894 \h </w:instrText>
+          <w:instrText xml:space="preserve"> PAGEREF _Toc38488135 \h </w:instrText>
         </w:r>
         <w:r>
           <w:rPr>
@@ -1744,13 +1744,13 @@
           <w:lang w:eastAsia="pt-BR"/>
         </w:rPr>
       </w:pPr>
-      <w:hyperlink w:anchor="_Toc38469895" w:history="1">
+      <w:hyperlink w:anchor="_Toc38488136" w:history="1">
         <w:r>
           <w:rPr>
             <w:rStyle w:val="Hyperlink"/>
             <w:noProof/>
           </w:rPr>
-          <w:t>FIGURA 4 – Preço por litro da gasolina comum em Santa Rita do Sapucaí-MG entre 06/01/2020 e 06/03/2020</w:t>
+          <w:t>FIGURA 4 – Telas do Petroshow</w:t>
         </w:r>
         <w:r>
           <w:rPr>
@@ -1771,7 +1771,7 @@
             <w:noProof/>
             <w:webHidden/>
           </w:rPr>
-          <w:instrText xml:space="preserve"> PAGEREF _Toc38469895 \h </w:instrText>
+          <w:instrText xml:space="preserve"> PAGEREF _Toc38488136 \h </w:instrText>
         </w:r>
         <w:r>
           <w:rPr>
@@ -1791,7 +1791,7 @@
             <w:noProof/>
             <w:webHidden/>
           </w:rPr>
-          <w:t>28</w:t>
+          <w:t>27</w:t>
         </w:r>
         <w:r>
           <w:rPr>
@@ -1816,13 +1816,13 @@
           <w:lang w:eastAsia="pt-BR"/>
         </w:rPr>
       </w:pPr>
-      <w:hyperlink w:anchor="_Toc38469896" w:history="1">
+      <w:hyperlink w:anchor="_Toc38488137" w:history="1">
         <w:r>
           <w:rPr>
             <w:rStyle w:val="Hyperlink"/>
             <w:noProof/>
           </w:rPr>
-          <w:t>FIGURA 5 – Preço do litro do Etanol em Santa Rita do Sapucaí-MG entre 06/01/2020 e 06/03/2020</w:t>
+          <w:t>FIGURA 5 – Preço por litro da gasolina comum em Santa Rita do Sapucaí-MG entre 06/01/2020 e 06/03/2020</w:t>
         </w:r>
         <w:r>
           <w:rPr>
@@ -1843,7 +1843,7 @@
             <w:noProof/>
             <w:webHidden/>
           </w:rPr>
-          <w:instrText xml:space="preserve"> PAGEREF _Toc38469896 \h </w:instrText>
+          <w:instrText xml:space="preserve"> PAGEREF _Toc38488137 \h </w:instrText>
         </w:r>
         <w:r>
           <w:rPr>
@@ -1888,13 +1888,85 @@
           <w:lang w:eastAsia="pt-BR"/>
         </w:rPr>
       </w:pPr>
-      <w:hyperlink w:anchor="_Toc38469897" w:history="1">
+      <w:hyperlink w:anchor="_Toc38488138" w:history="1">
         <w:r>
           <w:rPr>
             <w:rStyle w:val="Hyperlink"/>
             <w:noProof/>
           </w:rPr>
-          <w:t xml:space="preserve">FIGURA 6 – Fluxo do processo </w:t>
+          <w:t>FIGURA 6 – Preço do litro do Etanol em Santa Rita do Sapucaí-MG entre 06/01/2020 e 06/03/2020</w:t>
+        </w:r>
+        <w:r>
+          <w:rPr>
+            <w:noProof/>
+            <w:webHidden/>
+          </w:rPr>
+          <w:tab/>
+        </w:r>
+        <w:r>
+          <w:rPr>
+            <w:noProof/>
+            <w:webHidden/>
+          </w:rPr>
+          <w:fldChar w:fldCharType="begin"/>
+        </w:r>
+        <w:r>
+          <w:rPr>
+            <w:noProof/>
+            <w:webHidden/>
+          </w:rPr>
+          <w:instrText xml:space="preserve"> PAGEREF _Toc38488138 \h </w:instrText>
+        </w:r>
+        <w:r>
+          <w:rPr>
+            <w:noProof/>
+            <w:webHidden/>
+          </w:rPr>
+        </w:r>
+        <w:r>
+          <w:rPr>
+            <w:noProof/>
+            <w:webHidden/>
+          </w:rPr>
+          <w:fldChar w:fldCharType="separate"/>
+        </w:r>
+        <w:r>
+          <w:rPr>
+            <w:noProof/>
+            <w:webHidden/>
+          </w:rPr>
+          <w:t>30</w:t>
+        </w:r>
+        <w:r>
+          <w:rPr>
+            <w:noProof/>
+            <w:webHidden/>
+          </w:rPr>
+          <w:fldChar w:fldCharType="end"/>
+        </w:r>
+      </w:hyperlink>
+    </w:p>
+    <w:p>
+      <w:pPr>
+        <w:pStyle w:val="ndicedeilustraes"/>
+        <w:tabs>
+          <w:tab w:val="right" w:leader="dot" w:pos="9061"/>
+        </w:tabs>
+        <w:rPr>
+          <w:rFonts w:asciiTheme="minorHAnsi" w:eastAsiaTheme="minorEastAsia" w:hAnsiTheme="minorHAnsi"/>
+          <w:noProof/>
+          <w:color w:val="auto"/>
+          <w:szCs w:val="24"/>
+          <w:lang w:eastAsia="pt-BR"/>
+        </w:rPr>
+      </w:pPr>
+      <w:hyperlink w:anchor="_Toc38488139" w:history="1">
+        <w:r>
+          <w:rPr>
+            <w:rStyle w:val="Hyperlink"/>
+            <w:noProof/>
+          </w:rPr>
+          <w:t xml:space="preserve">FIGURA 7 – Fluxo do processo </w:t>
         </w:r>
         <w:r>
           <w:rPr>
@@ -1923,7 +1995,7 @@
             <w:noProof/>
             <w:webHidden/>
           </w:rPr>
-          <w:instrText xml:space="preserve"> PAGEREF _Toc38469897 \h </w:instrText>
+          <w:instrText xml:space="preserve"> PAGEREF _Toc38488139 \h </w:instrText>
         </w:r>
         <w:r>
           <w:rPr>
@@ -1943,7 +2015,7 @@
             <w:noProof/>
             <w:webHidden/>
           </w:rPr>
-          <w:t>43</w:t>
+          <w:t>44</w:t>
         </w:r>
         <w:r>
           <w:rPr>
@@ -8658,7 +8730,7 @@
           <w:r>
             <w:fldChar w:fldCharType="separate"/>
           </w:r>
-          <w:hyperlink w:anchor="_Toc38469864" w:history="1">
+          <w:hyperlink w:anchor="_Toc38488067" w:history="1">
             <w:r>
               <w:rPr>
                 <w:rStyle w:val="Hyperlink"/>
@@ -8681,7 +8753,7 @@
               <w:rPr>
                 <w:webHidden/>
               </w:rPr>
-              <w:instrText xml:space="preserve"> PAGEREF _Toc38469864 \h </w:instrText>
+              <w:instrText xml:space="preserve"> PAGEREF _Toc38488067 \h </w:instrText>
             </w:r>
             <w:r>
               <w:rPr>
@@ -8720,7 +8792,7 @@
               <w:lang w:eastAsia="pt-BR"/>
             </w:rPr>
           </w:pPr>
-          <w:hyperlink w:anchor="_Toc38469865" w:history="1">
+          <w:hyperlink w:anchor="_Toc38488068" w:history="1">
             <w:r>
               <w:rPr>
                 <w:rStyle w:val="Hyperlink"/>
@@ -8743,7 +8815,7 @@
               <w:rPr>
                 <w:webHidden/>
               </w:rPr>
-              <w:instrText xml:space="preserve"> PAGEREF _Toc38469865 \h </w:instrText>
+              <w:instrText xml:space="preserve"> PAGEREF _Toc38488068 \h </w:instrText>
             </w:r>
             <w:r>
               <w:rPr>
@@ -8784,7 +8856,7 @@
               <w:lang w:eastAsia="pt-BR"/>
             </w:rPr>
           </w:pPr>
-          <w:hyperlink w:anchor="_Toc38469866" w:history="1">
+          <w:hyperlink w:anchor="_Toc38488069" w:history="1">
             <w:r>
               <w:rPr>
                 <w:rStyle w:val="Hyperlink"/>
@@ -8811,7 +8883,7 @@
                 <w:noProof/>
                 <w:webHidden/>
               </w:rPr>
-              <w:instrText xml:space="preserve"> PAGEREF _Toc38469866 \h </w:instrText>
+              <w:instrText xml:space="preserve"> PAGEREF _Toc38488069 \h </w:instrText>
             </w:r>
             <w:r>
               <w:rPr>
@@ -8856,7 +8928,7 @@
               <w:lang w:eastAsia="pt-BR"/>
             </w:rPr>
           </w:pPr>
-          <w:hyperlink w:anchor="_Toc38469867" w:history="1">
+          <w:hyperlink w:anchor="_Toc38488070" w:history="1">
             <w:r>
               <w:rPr>
                 <w:rStyle w:val="Hyperlink"/>
@@ -8883,7 +8955,7 @@
                 <w:noProof/>
                 <w:webHidden/>
               </w:rPr>
-              <w:instrText xml:space="preserve"> PAGEREF _Toc38469867 \h </w:instrText>
+              <w:instrText xml:space="preserve"> PAGEREF _Toc38488070 \h </w:instrText>
             </w:r>
             <w:r>
               <w:rPr>
@@ -8928,7 +9000,7 @@
               <w:lang w:eastAsia="pt-BR"/>
             </w:rPr>
           </w:pPr>
-          <w:hyperlink w:anchor="_Toc38469868" w:history="1">
+          <w:hyperlink w:anchor="_Toc38488071" w:history="1">
             <w:r>
               <w:rPr>
                 <w:rStyle w:val="Hyperlink"/>
@@ -8955,7 +9027,7 @@
                 <w:noProof/>
                 <w:webHidden/>
               </w:rPr>
-              <w:instrText xml:space="preserve"> PAGEREF _Toc38469868 \h </w:instrText>
+              <w:instrText xml:space="preserve"> PAGEREF _Toc38488071 \h </w:instrText>
             </w:r>
             <w:r>
               <w:rPr>
@@ -9000,7 +9072,7 @@
               <w:lang w:eastAsia="pt-BR"/>
             </w:rPr>
           </w:pPr>
-          <w:hyperlink w:anchor="_Toc38469869" w:history="1">
+          <w:hyperlink w:anchor="_Toc38488072" w:history="1">
             <w:r>
               <w:rPr>
                 <w:rStyle w:val="Hyperlink"/>
@@ -9027,7 +9099,7 @@
                 <w:noProof/>
                 <w:webHidden/>
               </w:rPr>
-              <w:instrText xml:space="preserve"> PAGEREF _Toc38469869 \h </w:instrText>
+              <w:instrText xml:space="preserve"> PAGEREF _Toc38488072 \h </w:instrText>
             </w:r>
             <w:r>
               <w:rPr>
@@ -9070,7 +9142,7 @@
               <w:lang w:eastAsia="pt-BR"/>
             </w:rPr>
           </w:pPr>
-          <w:hyperlink w:anchor="_Toc38469870" w:history="1">
+          <w:hyperlink w:anchor="_Toc38488073" w:history="1">
             <w:r>
               <w:rPr>
                 <w:rStyle w:val="Hyperlink"/>
@@ -9093,7 +9165,7 @@
               <w:rPr>
                 <w:webHidden/>
               </w:rPr>
-              <w:instrText xml:space="preserve"> PAGEREF _Toc38469870 \h </w:instrText>
+              <w:instrText xml:space="preserve"> PAGEREF _Toc38488073 \h </w:instrText>
             </w:r>
             <w:r>
               <w:rPr>
@@ -9110,7 +9182,7 @@
               <w:rPr>
                 <w:webHidden/>
               </w:rPr>
-              <w:t>27</w:t>
+              <w:t>28</w:t>
             </w:r>
             <w:r>
               <w:rPr>
@@ -9134,7 +9206,7 @@
               <w:lang w:eastAsia="pt-BR"/>
             </w:rPr>
           </w:pPr>
-          <w:hyperlink w:anchor="_Toc38469871" w:history="1">
+          <w:hyperlink w:anchor="_Toc38488074" w:history="1">
             <w:r>
               <w:rPr>
                 <w:rStyle w:val="Hyperlink"/>
@@ -9161,7 +9233,7 @@
                 <w:noProof/>
                 <w:webHidden/>
               </w:rPr>
-              <w:instrText xml:space="preserve"> PAGEREF _Toc38469871 \h </w:instrText>
+              <w:instrText xml:space="preserve"> PAGEREF _Toc38488074 \h </w:instrText>
             </w:r>
             <w:r>
               <w:rPr>
@@ -9181,7 +9253,7 @@
                 <w:noProof/>
                 <w:webHidden/>
               </w:rPr>
-              <w:t>27</w:t>
+              <w:t>28</w:t>
             </w:r>
             <w:r>
               <w:rPr>
@@ -9206,7 +9278,7 @@
               <w:lang w:eastAsia="pt-BR"/>
             </w:rPr>
           </w:pPr>
-          <w:hyperlink w:anchor="_Toc38469872" w:history="1">
+          <w:hyperlink w:anchor="_Toc38488075" w:history="1">
             <w:r>
               <w:rPr>
                 <w:rStyle w:val="Hyperlink"/>
@@ -9233,7 +9305,7 @@
                 <w:noProof/>
                 <w:webHidden/>
               </w:rPr>
-              <w:instrText xml:space="preserve"> PAGEREF _Toc38469872 \h </w:instrText>
+              <w:instrText xml:space="preserve"> PAGEREF _Toc38488075 \h </w:instrText>
             </w:r>
             <w:r>
               <w:rPr>
@@ -9253,7 +9325,7 @@
                 <w:noProof/>
                 <w:webHidden/>
               </w:rPr>
-              <w:t>31</w:t>
+              <w:t>32</w:t>
             </w:r>
             <w:r>
               <w:rPr>
@@ -9278,7 +9350,7 @@
               <w:lang w:eastAsia="pt-BR"/>
             </w:rPr>
           </w:pPr>
-          <w:hyperlink w:anchor="_Toc38469873" w:history="1">
+          <w:hyperlink w:anchor="_Toc38488076" w:history="1">
             <w:r>
               <w:rPr>
                 <w:rStyle w:val="Hyperlink"/>
@@ -9305,7 +9377,7 @@
                 <w:noProof/>
                 <w:webHidden/>
               </w:rPr>
-              <w:instrText xml:space="preserve"> PAGEREF _Toc38469873 \h </w:instrText>
+              <w:instrText xml:space="preserve"> PAGEREF _Toc38488076 \h </w:instrText>
             </w:r>
             <w:r>
               <w:rPr>
@@ -9325,7 +9397,7 @@
                 <w:noProof/>
                 <w:webHidden/>
               </w:rPr>
-              <w:t>32</w:t>
+              <w:t>33</w:t>
             </w:r>
             <w:r>
               <w:rPr>
@@ -9350,7 +9422,7 @@
               <w:lang w:eastAsia="pt-BR"/>
             </w:rPr>
           </w:pPr>
-          <w:hyperlink w:anchor="_Toc38469874" w:history="1">
+          <w:hyperlink w:anchor="_Toc38488077" w:history="1">
             <w:r>
               <w:rPr>
                 <w:rStyle w:val="Hyperlink"/>
@@ -9377,7 +9449,7 @@
                 <w:noProof/>
                 <w:webHidden/>
               </w:rPr>
-              <w:instrText xml:space="preserve"> PAGEREF _Toc38469874 \h </w:instrText>
+              <w:instrText xml:space="preserve"> PAGEREF _Toc38488077 \h </w:instrText>
             </w:r>
             <w:r>
               <w:rPr>
@@ -9397,7 +9469,7 @@
                 <w:noProof/>
                 <w:webHidden/>
               </w:rPr>
-              <w:t>39</w:t>
+              <w:t>40</w:t>
             </w:r>
             <w:r>
               <w:rPr>
@@ -9422,7 +9494,7 @@
               <w:lang w:eastAsia="pt-BR"/>
             </w:rPr>
           </w:pPr>
-          <w:hyperlink w:anchor="_Toc38469875" w:history="1">
+          <w:hyperlink w:anchor="_Toc38488078" w:history="1">
             <w:r>
               <w:rPr>
                 <w:rStyle w:val="Hyperlink"/>
@@ -9449,7 +9521,7 @@
                 <w:noProof/>
                 <w:webHidden/>
               </w:rPr>
-              <w:instrText xml:space="preserve"> PAGEREF _Toc38469875 \h </w:instrText>
+              <w:instrText xml:space="preserve"> PAGEREF _Toc38488078 \h </w:instrText>
             </w:r>
             <w:r>
               <w:rPr>
@@ -9469,7 +9541,7 @@
                 <w:noProof/>
                 <w:webHidden/>
               </w:rPr>
-              <w:t>40</w:t>
+              <w:t>41</w:t>
             </w:r>
             <w:r>
               <w:rPr>
@@ -9492,7 +9564,7 @@
               <w:lang w:eastAsia="pt-BR"/>
             </w:rPr>
           </w:pPr>
-          <w:hyperlink w:anchor="_Toc38469876" w:history="1">
+          <w:hyperlink w:anchor="_Toc38488079" w:history="1">
             <w:r>
               <w:rPr>
                 <w:rStyle w:val="Hyperlink"/>
@@ -9515,7 +9587,7 @@
               <w:rPr>
                 <w:webHidden/>
               </w:rPr>
-              <w:instrText xml:space="preserve"> PAGEREF _Toc38469876 \h </w:instrText>
+              <w:instrText xml:space="preserve"> PAGEREF _Toc38488079 \h </w:instrText>
             </w:r>
             <w:r>
               <w:rPr>
@@ -9532,7 +9604,7 @@
               <w:rPr>
                 <w:webHidden/>
               </w:rPr>
-              <w:t>42</w:t>
+              <w:t>43</w:t>
             </w:r>
             <w:r>
               <w:rPr>
@@ -9556,7 +9628,7 @@
               <w:lang w:eastAsia="pt-BR"/>
             </w:rPr>
           </w:pPr>
-          <w:hyperlink w:anchor="_Toc38469877" w:history="1">
+          <w:hyperlink w:anchor="_Toc38488080" w:history="1">
             <w:r>
               <w:rPr>
                 <w:rStyle w:val="Hyperlink"/>
@@ -9583,7 +9655,7 @@
                 <w:noProof/>
                 <w:webHidden/>
               </w:rPr>
-              <w:instrText xml:space="preserve"> PAGEREF _Toc38469877 \h </w:instrText>
+              <w:instrText xml:space="preserve"> PAGEREF _Toc38488080 \h </w:instrText>
             </w:r>
             <w:r>
               <w:rPr>
@@ -9603,7 +9675,7 @@
                 <w:noProof/>
                 <w:webHidden/>
               </w:rPr>
-              <w:t>42</w:t>
+              <w:t>43</w:t>
             </w:r>
             <w:r>
               <w:rPr>
@@ -9628,7 +9700,7 @@
               <w:lang w:eastAsia="pt-BR"/>
             </w:rPr>
           </w:pPr>
-          <w:hyperlink w:anchor="_Toc38469878" w:history="1">
+          <w:hyperlink w:anchor="_Toc38488081" w:history="1">
             <w:r>
               <w:rPr>
                 <w:rStyle w:val="Hyperlink"/>
@@ -9655,7 +9727,7 @@
                 <w:noProof/>
                 <w:webHidden/>
               </w:rPr>
-              <w:instrText xml:space="preserve"> PAGEREF _Toc38469878 \h </w:instrText>
+              <w:instrText xml:space="preserve"> PAGEREF _Toc38488081 \h </w:instrText>
             </w:r>
             <w:r>
               <w:rPr>
@@ -9675,7 +9747,7 @@
                 <w:noProof/>
                 <w:webHidden/>
               </w:rPr>
-              <w:t>42</w:t>
+              <w:t>43</w:t>
             </w:r>
             <w:r>
               <w:rPr>
@@ -9700,7 +9772,7 @@
               <w:lang w:eastAsia="pt-BR"/>
             </w:rPr>
           </w:pPr>
-          <w:hyperlink w:anchor="_Toc38469879" w:history="1">
+          <w:hyperlink w:anchor="_Toc38488082" w:history="1">
             <w:r>
               <w:rPr>
                 <w:rStyle w:val="Hyperlink"/>
@@ -9727,7 +9799,7 @@
                 <w:noProof/>
                 <w:webHidden/>
               </w:rPr>
-              <w:instrText xml:space="preserve"> PAGEREF _Toc38469879 \h </w:instrText>
+              <w:instrText xml:space="preserve"> PAGEREF _Toc38488082 \h </w:instrText>
             </w:r>
             <w:r>
               <w:rPr>
@@ -9747,7 +9819,7 @@
                 <w:noProof/>
                 <w:webHidden/>
               </w:rPr>
-              <w:t>43</w:t>
+              <w:t>44</w:t>
             </w:r>
             <w:r>
               <w:rPr>
@@ -9772,7 +9844,7 @@
               <w:lang w:eastAsia="pt-BR"/>
             </w:rPr>
           </w:pPr>
-          <w:hyperlink w:anchor="_Toc38469880" w:history="1">
+          <w:hyperlink w:anchor="_Toc38488083" w:history="1">
             <w:r>
               <w:rPr>
                 <w:rStyle w:val="Hyperlink"/>
@@ -9799,7 +9871,7 @@
                 <w:noProof/>
                 <w:webHidden/>
               </w:rPr>
-              <w:instrText xml:space="preserve"> PAGEREF _Toc38469880 \h </w:instrText>
+              <w:instrText xml:space="preserve"> PAGEREF _Toc38488083 \h </w:instrText>
             </w:r>
             <w:r>
               <w:rPr>
@@ -9819,7 +9891,7 @@
                 <w:noProof/>
                 <w:webHidden/>
               </w:rPr>
-              <w:t>45</w:t>
+              <w:t>46</w:t>
             </w:r>
             <w:r>
               <w:rPr>
@@ -9842,7 +9914,7 @@
               <w:lang w:eastAsia="pt-BR"/>
             </w:rPr>
           </w:pPr>
-          <w:hyperlink w:anchor="_Toc38469881" w:history="1">
+          <w:hyperlink w:anchor="_Toc38488084" w:history="1">
             <w:r>
               <w:rPr>
                 <w:rStyle w:val="Hyperlink"/>
@@ -9865,7 +9937,7 @@
               <w:rPr>
                 <w:webHidden/>
               </w:rPr>
-              <w:instrText xml:space="preserve"> PAGEREF _Toc38469881 \h </w:instrText>
+              <w:instrText xml:space="preserve"> PAGEREF _Toc38488084 \h </w:instrText>
             </w:r>
             <w:r>
               <w:rPr>
@@ -9882,7 +9954,7 @@
               <w:rPr>
                 <w:webHidden/>
               </w:rPr>
-              <w:t>46</w:t>
+              <w:t>47</w:t>
             </w:r>
             <w:r>
               <w:rPr>
@@ -9906,7 +9978,7 @@
               <w:lang w:eastAsia="pt-BR"/>
             </w:rPr>
           </w:pPr>
-          <w:hyperlink w:anchor="_Toc38469882" w:history="1">
+          <w:hyperlink w:anchor="_Toc38488085" w:history="1">
             <w:r>
               <w:rPr>
                 <w:rStyle w:val="Hyperlink"/>
@@ -9933,7 +10005,7 @@
                 <w:noProof/>
                 <w:webHidden/>
               </w:rPr>
-              <w:instrText xml:space="preserve"> PAGEREF _Toc38469882 \h </w:instrText>
+              <w:instrText xml:space="preserve"> PAGEREF _Toc38488085 \h </w:instrText>
             </w:r>
             <w:r>
               <w:rPr>
@@ -9953,7 +10025,7 @@
                 <w:noProof/>
                 <w:webHidden/>
               </w:rPr>
-              <w:t>46</w:t>
+              <w:t>47</w:t>
             </w:r>
             <w:r>
               <w:rPr>
@@ -9978,7 +10050,7 @@
               <w:lang w:eastAsia="pt-BR"/>
             </w:rPr>
           </w:pPr>
-          <w:hyperlink w:anchor="_Toc38469883" w:history="1">
+          <w:hyperlink w:anchor="_Toc38488086" w:history="1">
             <w:r>
               <w:rPr>
                 <w:rStyle w:val="Hyperlink"/>
@@ -10005,7 +10077,7 @@
                 <w:noProof/>
                 <w:webHidden/>
               </w:rPr>
-              <w:instrText xml:space="preserve"> PAGEREF _Toc38469883 \h </w:instrText>
+              <w:instrText xml:space="preserve"> PAGEREF _Toc38488086 \h </w:instrText>
             </w:r>
             <w:r>
               <w:rPr>
@@ -10025,7 +10097,7 @@
                 <w:noProof/>
                 <w:webHidden/>
               </w:rPr>
-              <w:t>78</w:t>
+              <w:t>79</w:t>
             </w:r>
             <w:r>
               <w:rPr>
@@ -10048,7 +10120,7 @@
               <w:lang w:eastAsia="pt-BR"/>
             </w:rPr>
           </w:pPr>
-          <w:hyperlink w:anchor="_Toc38469884" w:history="1">
+          <w:hyperlink w:anchor="_Toc38488087" w:history="1">
             <w:r>
               <w:rPr>
                 <w:rStyle w:val="Hyperlink"/>
@@ -10071,7 +10143,7 @@
               <w:rPr>
                 <w:webHidden/>
               </w:rPr>
-              <w:instrText xml:space="preserve"> PAGEREF _Toc38469884 \h </w:instrText>
+              <w:instrText xml:space="preserve"> PAGEREF _Toc38488087 \h </w:instrText>
             </w:r>
             <w:r>
               <w:rPr>
@@ -10088,7 +10160,7 @@
               <w:rPr>
                 <w:webHidden/>
               </w:rPr>
-              <w:t>80</w:t>
+              <w:t>81</w:t>
             </w:r>
             <w:r>
               <w:rPr>
@@ -10110,7 +10182,7 @@
               <w:lang w:eastAsia="pt-BR"/>
             </w:rPr>
           </w:pPr>
-          <w:hyperlink w:anchor="_Toc38469885" w:history="1">
+          <w:hyperlink w:anchor="_Toc38488088" w:history="1">
             <w:r>
               <w:rPr>
                 <w:rStyle w:val="Hyperlink"/>
@@ -10133,7 +10205,7 @@
               <w:rPr>
                 <w:webHidden/>
               </w:rPr>
-              <w:instrText xml:space="preserve"> PAGEREF _Toc38469885 \h </w:instrText>
+              <w:instrText xml:space="preserve"> PAGEREF _Toc38488088 \h </w:instrText>
             </w:r>
             <w:r>
               <w:rPr>
@@ -10150,7 +10222,7 @@
               <w:rPr>
                 <w:webHidden/>
               </w:rPr>
-              <w:t>81</w:t>
+              <w:t>82</w:t>
             </w:r>
             <w:r>
               <w:rPr>
@@ -10172,7 +10244,7 @@
               <w:lang w:eastAsia="pt-BR"/>
             </w:rPr>
           </w:pPr>
-          <w:hyperlink w:anchor="_Toc38469886" w:history="1">
+          <w:hyperlink w:anchor="_Toc38488089" w:history="1">
             <w:r>
               <w:rPr>
                 <w:rStyle w:val="Hyperlink"/>
@@ -10195,7 +10267,7 @@
               <w:rPr>
                 <w:webHidden/>
               </w:rPr>
-              <w:instrText xml:space="preserve"> PAGEREF _Toc38469886 \h </w:instrText>
+              <w:instrText xml:space="preserve"> PAGEREF _Toc38488089 \h </w:instrText>
             </w:r>
             <w:r>
               <w:rPr>
@@ -10212,7 +10284,7 @@
               <w:rPr>
                 <w:webHidden/>
               </w:rPr>
-              <w:t>84</w:t>
+              <w:t>85</w:t>
             </w:r>
             <w:r>
               <w:rPr>
@@ -10234,7 +10306,7 @@
               <w:lang w:eastAsia="pt-BR"/>
             </w:rPr>
           </w:pPr>
-          <w:hyperlink w:anchor="_Toc38469887" w:history="1">
+          <w:hyperlink w:anchor="_Toc38488090" w:history="1">
             <w:r>
               <w:rPr>
                 <w:rStyle w:val="Hyperlink"/>
@@ -10257,7 +10329,7 @@
               <w:rPr>
                 <w:webHidden/>
               </w:rPr>
-              <w:instrText xml:space="preserve"> PAGEREF _Toc38469887 \h </w:instrText>
+              <w:instrText xml:space="preserve"> PAGEREF _Toc38488090 \h </w:instrText>
             </w:r>
             <w:r>
               <w:rPr>
@@ -10274,7 +10346,7 @@
               <w:rPr>
                 <w:webHidden/>
               </w:rPr>
-              <w:t>85</w:t>
+              <w:t>86</w:t>
             </w:r>
             <w:r>
               <w:rPr>
@@ -10296,7 +10368,7 @@
               <w:lang w:eastAsia="pt-BR"/>
             </w:rPr>
           </w:pPr>
-          <w:hyperlink w:anchor="_Toc38469888" w:history="1">
+          <w:hyperlink w:anchor="_Toc38488091" w:history="1">
             <w:r>
               <w:rPr>
                 <w:rStyle w:val="Hyperlink"/>
@@ -10319,7 +10391,7 @@
               <w:rPr>
                 <w:webHidden/>
               </w:rPr>
-              <w:instrText xml:space="preserve"> PAGEREF _Toc38469888 \h </w:instrText>
+              <w:instrText xml:space="preserve"> PAGEREF _Toc38488091 \h </w:instrText>
             </w:r>
             <w:r>
               <w:rPr>
@@ -10336,7 +10408,7 @@
               <w:rPr>
                 <w:webHidden/>
               </w:rPr>
-              <w:t>86</w:t>
+              <w:t>87</w:t>
             </w:r>
             <w:r>
               <w:rPr>
@@ -10358,7 +10430,7 @@
               <w:lang w:eastAsia="pt-BR"/>
             </w:rPr>
           </w:pPr>
-          <w:hyperlink w:anchor="_Toc38469889" w:history="1">
+          <w:hyperlink w:anchor="_Toc38488092" w:history="1">
             <w:r>
               <w:rPr>
                 <w:rStyle w:val="Hyperlink"/>
@@ -10381,7 +10453,7 @@
               <w:rPr>
                 <w:webHidden/>
               </w:rPr>
-              <w:instrText xml:space="preserve"> PAGEREF _Toc38469889 \h </w:instrText>
+              <w:instrText xml:space="preserve"> PAGEREF _Toc38488092 \h </w:instrText>
             </w:r>
             <w:r>
               <w:rPr>
@@ -10398,7 +10470,7 @@
               <w:rPr>
                 <w:webHidden/>
               </w:rPr>
-              <w:t>87</w:t>
+              <w:t>88</w:t>
             </w:r>
             <w:r>
               <w:rPr>
@@ -10420,7 +10492,7 @@
               <w:lang w:eastAsia="pt-BR"/>
             </w:rPr>
           </w:pPr>
-          <w:hyperlink w:anchor="_Toc38469890" w:history="1">
+          <w:hyperlink w:anchor="_Toc38488093" w:history="1">
             <w:r>
               <w:rPr>
                 <w:rStyle w:val="Hyperlink"/>
@@ -10443,7 +10515,7 @@
               <w:rPr>
                 <w:webHidden/>
               </w:rPr>
-              <w:instrText xml:space="preserve"> PAGEREF _Toc38469890 \h </w:instrText>
+              <w:instrText xml:space="preserve"> PAGEREF _Toc38488093 \h </w:instrText>
             </w:r>
             <w:r>
               <w:rPr>
@@ -10460,7 +10532,7 @@
               <w:rPr>
                 <w:webHidden/>
               </w:rPr>
-              <w:t>88</w:t>
+              <w:t>89</w:t>
             </w:r>
             <w:r>
               <w:rPr>
@@ -10482,7 +10554,7 @@
               <w:lang w:eastAsia="pt-BR"/>
             </w:rPr>
           </w:pPr>
-          <w:hyperlink w:anchor="_Toc38469891" w:history="1">
+          <w:hyperlink w:anchor="_Toc38488094" w:history="1">
             <w:r>
               <w:rPr>
                 <w:rStyle w:val="Hyperlink"/>
@@ -10505,7 +10577,7 @@
               <w:rPr>
                 <w:webHidden/>
               </w:rPr>
-              <w:instrText xml:space="preserve"> PAGEREF _Toc38469891 \h </w:instrText>
+              <w:instrText xml:space="preserve"> PAGEREF _Toc38488094 \h </w:instrText>
             </w:r>
             <w:r>
               <w:rPr>
@@ -10522,7 +10594,7 @@
               <w:rPr>
                 <w:webHidden/>
               </w:rPr>
-              <w:t>89</w:t>
+              <w:t>90</w:t>
             </w:r>
             <w:r>
               <w:rPr>
@@ -10556,7 +10628,7 @@
       <w:pPr>
         <w:pStyle w:val="Ttulo1"/>
       </w:pPr>
-      <w:bookmarkStart w:id="0" w:name="_Toc38469864"/>
+      <w:bookmarkStart w:id="0" w:name="_Toc38488067"/>
       <w:r>
         <w:lastRenderedPageBreak/>
         <w:t>1 INTRODUÇÃO</w:t>
@@ -10916,7 +10988,7 @@
       <w:pPr>
         <w:pStyle w:val="Ttulo1"/>
       </w:pPr>
-      <w:bookmarkStart w:id="1" w:name="_Toc38469865"/>
+      <w:bookmarkStart w:id="1" w:name="_Toc38488068"/>
       <w:r>
         <w:lastRenderedPageBreak/>
         <w:t>2 REVISÃO BIBLIOGRÁFICA</w:t>
@@ -10964,7 +11036,7 @@
       <w:pPr>
         <w:pStyle w:val="Ttulo2"/>
       </w:pPr>
-      <w:bookmarkStart w:id="2" w:name="_Toc38469866"/>
+      <w:bookmarkStart w:id="2" w:name="_Toc38488069"/>
       <w:r>
         <w:t xml:space="preserve">2.1 </w:t>
       </w:r>
@@ -11057,7 +11129,7 @@
       <w:pPr>
         <w:pStyle w:val="Ttulo2"/>
       </w:pPr>
-      <w:bookmarkStart w:id="3" w:name="_Toc38469867"/>
+      <w:bookmarkStart w:id="3" w:name="_Toc38488070"/>
       <w:r>
         <w:t>2.</w:t>
       </w:r>
@@ -11617,7 +11689,7 @@
       <w:pPr>
         <w:pStyle w:val="Ttulo2"/>
       </w:pPr>
-      <w:bookmarkStart w:id="4" w:name="_Toc38469868"/>
+      <w:bookmarkStart w:id="4" w:name="_Toc38488071"/>
       <w:r>
         <w:t>2.</w:t>
       </w:r>
@@ -13966,7 +14038,7 @@
           <w:caps w:val="0"/>
         </w:rPr>
       </w:pPr>
-      <w:bookmarkStart w:id="5" w:name="_Toc38469869"/>
+      <w:bookmarkStart w:id="5" w:name="_Toc38488072"/>
       <w:r>
         <w:rPr>
           <w:caps w:val="0"/>
@@ -14129,7 +14201,7 @@
       <w:pPr>
         <w:pStyle w:val="Legenda"/>
       </w:pPr>
-      <w:bookmarkStart w:id="6" w:name="_Toc38469892"/>
+      <w:bookmarkStart w:id="6" w:name="_Toc38488133"/>
       <w:r>
         <w:t>FIGURA</w:t>
       </w:r>
@@ -14278,7 +14350,7 @@
       <w:pPr>
         <w:pStyle w:val="Legenda"/>
       </w:pPr>
-      <w:bookmarkStart w:id="7" w:name="_Toc38469893"/>
+      <w:bookmarkStart w:id="7" w:name="_Toc38488134"/>
       <w:r>
         <w:t>FIGURA</w:t>
       </w:r>
@@ -14303,10 +14375,7 @@
         <w:t xml:space="preserve">nformações adicionais sobre um posto de combustível selecionado </w:t>
       </w:r>
       <w:r>
-        <w:t>–</w:t>
-      </w:r>
-      <w:r>
-        <w:t xml:space="preserve"> </w:t>
+        <w:t xml:space="preserve">no </w:t>
       </w:r>
       <w:proofErr w:type="spellStart"/>
       <w:r>
@@ -14334,16 +14403,7 @@
     <w:p/>
     <w:p>
       <w:r>
-        <w:t>Também é possível editar o posto selecionado</w:t>
-      </w:r>
-      <w:r>
-        <w:t>, colocando informações como</w:t>
-      </w:r>
-      <w:r>
-        <w:t xml:space="preserve">: </w:t>
-      </w:r>
-      <w:r>
-        <w:t xml:space="preserve">foto, alterar a bandeira, alterar o endereço, definir categorias ao ponto que está sendo editado, adicionar serviços disponíveis, o horário de funcionamento e outros detalhes como telefone e site. Tudo isso sem a aprovação do gerente do posto ou do próprio </w:t>
+        <w:t xml:space="preserve">Também é possível editar o posto selecionado, colocando informações como: foto, alterar a bandeira, alterar o endereço, definir categorias ao ponto que está sendo editado, adicionar serviços disponíveis, o horário de funcionamento e outros detalhes como telefone e site. Tudo isso sem a aprovação do gerente do posto ou do próprio </w:t>
       </w:r>
       <w:proofErr w:type="spellStart"/>
       <w:r>
@@ -14418,7 +14478,7 @@
       <w:pPr>
         <w:pStyle w:val="Legenda"/>
       </w:pPr>
-      <w:bookmarkStart w:id="8" w:name="_Toc38469894"/>
+      <w:bookmarkStart w:id="8" w:name="_Toc38488135"/>
       <w:r>
         <w:t>FIGURA</w:t>
       </w:r>
@@ -14427,6 +14487,9 @@
       </w:r>
       <w:fldSimple w:instr=" SEQ Figura \* ARABIC ">
         <w:r>
+          <w:rPr>
+            <w:noProof/>
+          </w:rPr>
           <w:t>3</w:t>
         </w:r>
       </w:fldSimple>
@@ -14440,10 +14503,7 @@
         <w:t xml:space="preserve">ecurso de edição do posto de combustível </w:t>
       </w:r>
       <w:r>
-        <w:t>–</w:t>
-      </w:r>
-      <w:r>
-        <w:t xml:space="preserve"> </w:t>
+        <w:t xml:space="preserve">no </w:t>
       </w:r>
       <w:proofErr w:type="spellStart"/>
       <w:r>
@@ -14482,7 +14542,372 @@
       </w:r>
       <w:proofErr w:type="spellEnd"/>
     </w:p>
-    <w:p/>
+    <w:p>
+      <w:r>
+        <w:t xml:space="preserve">Solução desenvolvida pela </w:t>
+      </w:r>
+      <w:proofErr w:type="spellStart"/>
+      <w:r>
+        <w:t>Viasoft</w:t>
+      </w:r>
+      <w:proofErr w:type="spellEnd"/>
+      <w:r>
+        <w:t xml:space="preserve">, o </w:t>
+      </w:r>
+      <w:proofErr w:type="spellStart"/>
+      <w:r>
+        <w:t>Petroshow</w:t>
+      </w:r>
+      <w:proofErr w:type="spellEnd"/>
+      <w:r>
+        <w:t xml:space="preserve"> consiste em uma ferramenta de gestão para postos de combustível e redes de distribuição do mesmo. Com ele os gestores possuem diversas funcionalidades para controle de clientes, faturamento e preço de venda do combustível.</w:t>
+      </w:r>
+    </w:p>
+    <w:p>
+      <w:pPr>
+        <w:spacing w:before="0" w:after="0"/>
+      </w:pPr>
+      <w:r>
+        <w:t xml:space="preserve">O sistema só está disponível via contratação, dessa forma, não há forma de demonstrar as telas do </w:t>
+      </w:r>
+      <w:proofErr w:type="spellStart"/>
+      <w:r>
+        <w:t>Petroshow</w:t>
+      </w:r>
+      <w:proofErr w:type="spellEnd"/>
+      <w:r>
+        <w:t xml:space="preserve">, semelhante ao que foi feito </w:t>
+      </w:r>
+      <w:r>
+        <w:t xml:space="preserve">no </w:t>
+      </w:r>
+      <w:proofErr w:type="spellStart"/>
+      <w:r>
+        <w:t>Waze</w:t>
+      </w:r>
+      <w:proofErr w:type="spellEnd"/>
+      <w:r>
+        <w:t>. De toda forma, a solução possui 8 (oito) funcionalidades principais, sendo:</w:t>
+      </w:r>
+    </w:p>
+    <w:p>
+      <w:pPr>
+        <w:pStyle w:val="PargrafodaLista"/>
+        <w:numPr>
+          <w:ilvl w:val="0"/>
+          <w:numId w:val="22"/>
+        </w:numPr>
+        <w:spacing w:before="0" w:after="0"/>
+        <w:ind w:left="568" w:hanging="284"/>
+      </w:pPr>
+      <w:r>
+        <w:t>Controle de clientes que permite ao gestor definir o crédito individual, a forma de recebimento no posto e acompanhar o consumo mensal dos clientes</w:t>
+      </w:r>
+      <w:r>
+        <w:t>;</w:t>
+      </w:r>
+    </w:p>
+    <w:p>
+      <w:pPr>
+        <w:pStyle w:val="PargrafodaLista"/>
+        <w:numPr>
+          <w:ilvl w:val="0"/>
+          <w:numId w:val="22"/>
+        </w:numPr>
+        <w:spacing w:before="0" w:after="0"/>
+        <w:ind w:left="568" w:hanging="284"/>
+      </w:pPr>
+      <w:r>
+        <w:t>Transferência Eletrônica de Fundos sem fio que consiste na baixa do abastecimento via máquina de cartão, realizada pelo próprio frentista</w:t>
+      </w:r>
+      <w:r>
+        <w:t>;</w:t>
+      </w:r>
+    </w:p>
+    <w:p>
+      <w:pPr>
+        <w:pStyle w:val="PargrafodaLista"/>
+        <w:numPr>
+          <w:ilvl w:val="0"/>
+          <w:numId w:val="22"/>
+        </w:numPr>
+        <w:spacing w:before="0" w:after="0"/>
+        <w:ind w:left="568" w:hanging="284"/>
+      </w:pPr>
+      <w:r>
+        <w:lastRenderedPageBreak/>
+        <w:t>Faturamento automático que realiza o fechamento dos abastecimentos dentro de um período negociado com o cliente e já envia a fatura para ele, via e-mail</w:t>
+      </w:r>
+      <w:r>
+        <w:t>;</w:t>
+      </w:r>
+    </w:p>
+    <w:p>
+      <w:pPr>
+        <w:pStyle w:val="PargrafodaLista"/>
+        <w:numPr>
+          <w:ilvl w:val="0"/>
+          <w:numId w:val="22"/>
+        </w:numPr>
+        <w:spacing w:before="0" w:after="0"/>
+        <w:ind w:left="568" w:hanging="284"/>
+      </w:pPr>
+      <w:r>
+        <w:t xml:space="preserve">Portal do cliente que é disponibilizado a todos os clientes do contratante dos serviços da </w:t>
+      </w:r>
+      <w:proofErr w:type="spellStart"/>
+      <w:r>
+        <w:t>Petroshow</w:t>
+      </w:r>
+      <w:proofErr w:type="spellEnd"/>
+      <w:r>
+        <w:t xml:space="preserve">. Nele o cliente tem um acesso </w:t>
+      </w:r>
+      <w:r>
+        <w:rPr>
+          <w:i/>
+          <w:iCs/>
+        </w:rPr>
+        <w:t>web</w:t>
+      </w:r>
+      <w:r>
+        <w:t xml:space="preserve"> que disponibiliza todas as movimentações realizadas por ele</w:t>
+      </w:r>
+      <w:r>
+        <w:t>;</w:t>
+      </w:r>
+    </w:p>
+    <w:p>
+      <w:pPr>
+        <w:pStyle w:val="PargrafodaLista"/>
+        <w:numPr>
+          <w:ilvl w:val="0"/>
+          <w:numId w:val="22"/>
+        </w:numPr>
+        <w:spacing w:before="0" w:after="0"/>
+        <w:ind w:left="568" w:hanging="284"/>
+      </w:pPr>
+      <w:proofErr w:type="spellStart"/>
+      <w:r>
+        <w:rPr>
+          <w:i/>
+          <w:iCs/>
+        </w:rPr>
+        <w:t>Cloud</w:t>
+      </w:r>
+      <w:proofErr w:type="spellEnd"/>
+      <w:r>
+        <w:t xml:space="preserve"> tributário</w:t>
+      </w:r>
+      <w:r>
+        <w:t xml:space="preserve"> que consiste em um banco de informações tributárias dos itens vendidos pelo cliente, desde o combustível até a loja de conveniência</w:t>
+      </w:r>
+      <w:r>
+        <w:t>;</w:t>
+      </w:r>
+    </w:p>
+    <w:p>
+      <w:pPr>
+        <w:pStyle w:val="PargrafodaLista"/>
+        <w:numPr>
+          <w:ilvl w:val="0"/>
+          <w:numId w:val="22"/>
+        </w:numPr>
+        <w:spacing w:before="0" w:after="0"/>
+        <w:ind w:left="568" w:hanging="284"/>
+      </w:pPr>
+      <w:r>
+        <w:t>Processo automáticos que são executados a partir de gatilhos como verificação de cartões de crédito/débito e geração de boletos;</w:t>
+      </w:r>
+    </w:p>
+    <w:p>
+      <w:pPr>
+        <w:pStyle w:val="PargrafodaLista"/>
+        <w:numPr>
+          <w:ilvl w:val="0"/>
+          <w:numId w:val="22"/>
+        </w:numPr>
+        <w:spacing w:before="0" w:after="0"/>
+        <w:ind w:left="568" w:hanging="284"/>
+      </w:pPr>
+      <w:r>
+        <w:rPr>
+          <w:i/>
+          <w:iCs/>
+        </w:rPr>
+        <w:t xml:space="preserve">Business </w:t>
+      </w:r>
+      <w:proofErr w:type="spellStart"/>
+      <w:r>
+        <w:rPr>
+          <w:i/>
+          <w:iCs/>
+        </w:rPr>
+        <w:t>Intelligence</w:t>
+      </w:r>
+      <w:proofErr w:type="spellEnd"/>
+      <w:r>
+        <w:t xml:space="preserve"> para tomada de decisão a partir de relatórios e </w:t>
+      </w:r>
+      <w:proofErr w:type="spellStart"/>
+      <w:r>
+        <w:rPr>
+          <w:i/>
+          <w:iCs/>
+        </w:rPr>
+        <w:t>dashboa</w:t>
+      </w:r>
+      <w:r>
+        <w:rPr>
+          <w:i/>
+          <w:iCs/>
+        </w:rPr>
+        <w:t>r</w:t>
+      </w:r>
+      <w:r>
+        <w:rPr>
+          <w:i/>
+          <w:iCs/>
+        </w:rPr>
+        <w:t>ds</w:t>
+      </w:r>
+      <w:proofErr w:type="spellEnd"/>
+      <w:r>
+        <w:t>;</w:t>
+      </w:r>
+    </w:p>
+    <w:p>
+      <w:pPr>
+        <w:pStyle w:val="PargrafodaLista"/>
+        <w:numPr>
+          <w:ilvl w:val="0"/>
+          <w:numId w:val="22"/>
+        </w:numPr>
+        <w:spacing w:before="0" w:after="0"/>
+        <w:ind w:left="568" w:hanging="284"/>
+      </w:pPr>
+      <w:r>
+        <w:t>Gerenciamento de preços que atualiza o preço de todos os clientes de forma automática conforme o preço do produto.</w:t>
+      </w:r>
+    </w:p>
+    <w:p>
+      <w:pPr>
+        <w:spacing w:before="0" w:after="0"/>
+      </w:pPr>
+    </w:p>
+    <w:p>
+      <w:r>
+        <w:t xml:space="preserve">Abaixo pode-se ver uma imagem, retirada do site do </w:t>
+      </w:r>
+      <w:proofErr w:type="spellStart"/>
+      <w:r>
+        <w:t>Petroshow</w:t>
+      </w:r>
+      <w:proofErr w:type="spellEnd"/>
+      <w:r>
+        <w:t>, de alguns gráficos do sistema.</w:t>
+      </w:r>
+    </w:p>
+    <w:p>
+      <w:pPr>
+        <w:keepNext/>
+        <w:jc w:val="center"/>
+      </w:pPr>
+      <w:r>
+        <w:rPr>
+          <w:noProof/>
+        </w:rPr>
+        <w:drawing>
+          <wp:inline distT="0" distB="0" distL="0" distR="0">
+            <wp:extent cx="5760085" cy="2433955"/>
+            <wp:effectExtent l="0" t="0" r="0" b="0"/>
+            <wp:docPr id="5" name="Imagem 5" descr="Tela de computador com jogo&#10;&#10;Descrição gerada automaticamente"/>
+            <wp:cNvGraphicFramePr>
+              <a:graphicFrameLocks xmlns:a="http://schemas.openxmlformats.org/drawingml/2006/main" noChangeAspect="1"/>
+            </wp:cNvGraphicFramePr>
+            <a:graphic xmlns:a="http://schemas.openxmlformats.org/drawingml/2006/main">
+              <a:graphicData uri="http://schemas.openxmlformats.org/drawingml/2006/picture">
+                <pic:pic xmlns:pic="http://schemas.openxmlformats.org/drawingml/2006/picture">
+                  <pic:nvPicPr>
+                    <pic:cNvPr id="5" name="Captura de Tela 2020-04-22 às 22.44.39.png"/>
+                    <pic:cNvPicPr/>
+                  </pic:nvPicPr>
+                  <pic:blipFill>
+                    <a:blip r:embed="rId13">
+                      <a:extLst>
+                        <a:ext uri="{28A0092B-C50C-407E-A947-70E740481C1C}">
+                          <a14:useLocalDpi xmlns:a14="http://schemas.microsoft.com/office/drawing/2010/main" val="0"/>
+                        </a:ext>
+                      </a:extLst>
+                    </a:blip>
+                    <a:stretch>
+                      <a:fillRect/>
+                    </a:stretch>
+                  </pic:blipFill>
+                  <pic:spPr>
+                    <a:xfrm>
+                      <a:off x="0" y="0"/>
+                      <a:ext cx="5760085" cy="2433955"/>
+                    </a:xfrm>
+                    <a:prstGeom prst="rect">
+                      <a:avLst/>
+                    </a:prstGeom>
+                  </pic:spPr>
+                </pic:pic>
+              </a:graphicData>
+            </a:graphic>
+          </wp:inline>
+        </w:drawing>
+      </w:r>
+    </w:p>
+    <w:p>
+      <w:pPr>
+        <w:pStyle w:val="Legenda"/>
+      </w:pPr>
+      <w:bookmarkStart w:id="9" w:name="_Toc38488136"/>
+      <w:r>
+        <w:t>FIGURA</w:t>
+      </w:r>
+      <w:r>
+        <w:t xml:space="preserve"> </w:t>
+      </w:r>
+      <w:fldSimple w:instr=" SEQ Figura \* ARABIC ">
+        <w:r>
+          <w:t>4</w:t>
+        </w:r>
+      </w:fldSimple>
+      <w:r>
+        <w:t xml:space="preserve"> </w:t>
+      </w:r>
+      <w:r>
+        <w:t>– T</w:t>
+      </w:r>
+      <w:r>
+        <w:t xml:space="preserve">elas do </w:t>
+      </w:r>
+      <w:proofErr w:type="spellStart"/>
+      <w:r>
+        <w:t>Petroshow</w:t>
+      </w:r>
+      <w:bookmarkEnd w:id="9"/>
+      <w:proofErr w:type="spellEnd"/>
+    </w:p>
+    <w:p>
+      <w:pPr>
+        <w:pStyle w:val="Legenda"/>
+      </w:pPr>
+      <w:r>
+        <w:t xml:space="preserve">FONTE: </w:t>
+      </w:r>
+      <w:r>
+        <w:t xml:space="preserve">Retirado do site institucional do </w:t>
+      </w:r>
+      <w:proofErr w:type="spellStart"/>
+      <w:r>
+        <w:t>Petroshow</w:t>
+      </w:r>
+      <w:proofErr w:type="spellEnd"/>
+    </w:p>
     <w:p/>
     <w:p>
       <w:pPr>
@@ -14502,12 +14927,12 @@
       <w:pPr>
         <w:pStyle w:val="Ttulo1"/>
       </w:pPr>
-      <w:bookmarkStart w:id="9" w:name="_Toc38469870"/>
+      <w:bookmarkStart w:id="10" w:name="_Toc38488073"/>
       <w:r>
         <w:lastRenderedPageBreak/>
         <w:t>3 OBJETIVO DO PROJETO</w:t>
       </w:r>
-      <w:bookmarkEnd w:id="9"/>
+      <w:bookmarkEnd w:id="10"/>
     </w:p>
     <w:p>
       <w:r>
@@ -14603,11 +15028,11 @@
       <w:pPr>
         <w:pStyle w:val="Ttulo2"/>
       </w:pPr>
-      <w:bookmarkStart w:id="10" w:name="_Toc38469871"/>
+      <w:bookmarkStart w:id="11" w:name="_Toc38488074"/>
       <w:r>
         <w:t>3.1 FORMULAÇÃO DO PROBLEMA</w:t>
       </w:r>
-      <w:bookmarkEnd w:id="10"/>
+      <w:bookmarkEnd w:id="11"/>
     </w:p>
     <w:p>
       <w:r>
@@ -15008,7 +15433,7 @@
             <wp:cNvGraphicFramePr/>
             <a:graphic xmlns:a="http://schemas.openxmlformats.org/drawingml/2006/main">
               <a:graphicData uri="http://schemas.openxmlformats.org/drawingml/2006/chart">
-                <c:chart xmlns:c="http://schemas.openxmlformats.org/drawingml/2006/chart" xmlns:r="http://schemas.openxmlformats.org/officeDocument/2006/relationships" r:id="rId13"/>
+                <c:chart xmlns:c="http://schemas.openxmlformats.org/drawingml/2006/chart" xmlns:r="http://schemas.openxmlformats.org/officeDocument/2006/relationships" r:id="rId14"/>
               </a:graphicData>
             </a:graphic>
           </wp:inline>
@@ -15019,7 +15444,7 @@
       <w:pPr>
         <w:pStyle w:val="Legenda"/>
       </w:pPr>
-      <w:bookmarkStart w:id="11" w:name="_Toc38469895"/>
+      <w:bookmarkStart w:id="12" w:name="_Toc38488137"/>
       <w:r>
         <w:t xml:space="preserve">FIGURA </w:t>
       </w:r>
@@ -15028,7 +15453,7 @@
           <w:rPr>
             <w:noProof/>
           </w:rPr>
-          <w:t>4</w:t>
+          <w:t>5</w:t>
         </w:r>
       </w:fldSimple>
       <w:r>
@@ -15058,7 +15483,7 @@
       <w:r>
         <w:t>-MG entre 06/01/2020 e 06/03/2020</w:t>
       </w:r>
-      <w:bookmarkEnd w:id="11"/>
+      <w:bookmarkEnd w:id="12"/>
     </w:p>
     <w:p>
       <w:pPr>
@@ -15484,7 +15909,7 @@
             <wp:cNvGraphicFramePr/>
             <a:graphic xmlns:a="http://schemas.openxmlformats.org/drawingml/2006/main">
               <a:graphicData uri="http://schemas.openxmlformats.org/drawingml/2006/chart">
-                <c:chart xmlns:c="http://schemas.openxmlformats.org/drawingml/2006/chart" xmlns:r="http://schemas.openxmlformats.org/officeDocument/2006/relationships" r:id="rId14"/>
+                <c:chart xmlns:c="http://schemas.openxmlformats.org/drawingml/2006/chart" xmlns:r="http://schemas.openxmlformats.org/officeDocument/2006/relationships" r:id="rId15"/>
               </a:graphicData>
             </a:graphic>
           </wp:inline>
@@ -15495,7 +15920,7 @@
       <w:pPr>
         <w:pStyle w:val="Legenda"/>
       </w:pPr>
-      <w:bookmarkStart w:id="12" w:name="_Toc38469896"/>
+      <w:bookmarkStart w:id="13" w:name="_Toc38488138"/>
       <w:r>
         <w:t xml:space="preserve">FIGURA </w:t>
       </w:r>
@@ -15504,7 +15929,7 @@
           <w:rPr>
             <w:noProof/>
           </w:rPr>
-          <w:t>5</w:t>
+          <w:t>6</w:t>
         </w:r>
       </w:fldSimple>
       <w:r>
@@ -15513,7 +15938,7 @@
       <w:r>
         <w:t>do Etanol em Santa Rita do Sapucaí-MG entre 06/01/2020 e 06/03/2020</w:t>
       </w:r>
-      <w:bookmarkEnd w:id="12"/>
+      <w:bookmarkEnd w:id="13"/>
     </w:p>
     <w:p>
       <w:pPr>
@@ -16150,11 +16575,11 @@
       <w:pPr>
         <w:pStyle w:val="Ttulo2"/>
       </w:pPr>
-      <w:bookmarkStart w:id="13" w:name="_Toc38469872"/>
+      <w:bookmarkStart w:id="14" w:name="_Toc38488075"/>
       <w:r>
         <w:t>3.2 OBJETIVOS</w:t>
       </w:r>
-      <w:bookmarkEnd w:id="13"/>
+      <w:bookmarkEnd w:id="14"/>
     </w:p>
     <w:p>
       <w:r>
@@ -16604,11 +17029,11 @@
       <w:pPr>
         <w:pStyle w:val="Ttulo2"/>
       </w:pPr>
-      <w:bookmarkStart w:id="14" w:name="_Toc38469873"/>
+      <w:bookmarkStart w:id="15" w:name="_Toc38488076"/>
       <w:r>
         <w:t>3.3 JUSTIFICATIVA</w:t>
       </w:r>
-      <w:bookmarkEnd w:id="14"/>
+      <w:bookmarkEnd w:id="15"/>
     </w:p>
     <w:p>
       <w:r>
@@ -18624,7 +19049,7 @@
       <w:pPr>
         <w:pStyle w:val="Legenda"/>
       </w:pPr>
-      <w:bookmarkStart w:id="15" w:name="_Toc37085465"/>
+      <w:bookmarkStart w:id="16" w:name="_Toc37085465"/>
       <w:r>
         <w:t xml:space="preserve">TABELA </w:t>
       </w:r>
@@ -18639,7 +19064,7 @@
       <w:r>
         <w:t xml:space="preserve"> - CENÁRIO DE VENDA VIA ETANÓIS</w:t>
       </w:r>
-      <w:bookmarkEnd w:id="15"/>
+      <w:bookmarkEnd w:id="16"/>
     </w:p>
     <w:tbl>
       <w:tblPr>
@@ -19328,7 +19753,7 @@
       <w:pPr>
         <w:pStyle w:val="Legenda"/>
       </w:pPr>
-      <w:bookmarkStart w:id="16" w:name="_Toc37085466"/>
+      <w:bookmarkStart w:id="17" w:name="_Toc37085466"/>
       <w:r>
         <w:t xml:space="preserve">TABELA </w:t>
       </w:r>
@@ -19343,7 +19768,7 @@
       <w:r>
         <w:t xml:space="preserve"> - COMPARAÇÃO DOS PLANOS DE VANTAGEM DO ETANÓIS</w:t>
       </w:r>
-      <w:bookmarkEnd w:id="16"/>
+      <w:bookmarkEnd w:id="17"/>
     </w:p>
     <w:tbl>
       <w:tblPr>
@@ -20205,7 +20630,7 @@
       <w:r>
         <w:t xml:space="preserve"> uma </w:t>
       </w:r>
-      <w:bookmarkStart w:id="17" w:name="_Hlk34759820"/>
+      <w:bookmarkStart w:id="18" w:name="_Hlk34759820"/>
       <w:proofErr w:type="spellStart"/>
       <w:r>
         <w:rPr>
@@ -20238,7 +20663,7 @@
         </w:rPr>
         <w:t xml:space="preserve"> Interface</w:t>
       </w:r>
-      <w:bookmarkEnd w:id="17"/>
+      <w:bookmarkEnd w:id="18"/>
       <w:r>
         <w:t xml:space="preserve"> </w:t>
       </w:r>
@@ -20377,14 +20802,14 @@
       <w:pPr>
         <w:pStyle w:val="Ttulo2"/>
       </w:pPr>
-      <w:bookmarkStart w:id="18" w:name="_Toc38469874"/>
+      <w:bookmarkStart w:id="19" w:name="_Toc38488077"/>
       <w:r>
         <w:t xml:space="preserve">3.4 PÚBLICO </w:t>
       </w:r>
       <w:r>
         <w:t>ALVO</w:t>
       </w:r>
-      <w:bookmarkEnd w:id="18"/>
+      <w:bookmarkEnd w:id="19"/>
     </w:p>
     <w:p>
       <w:r>
@@ -20460,11 +20885,11 @@
       <w:pPr>
         <w:pStyle w:val="Ttulo2"/>
       </w:pPr>
-      <w:bookmarkStart w:id="19" w:name="_Toc38469875"/>
+      <w:bookmarkStart w:id="20" w:name="_Toc38488078"/>
       <w:r>
         <w:t>3.5 NÍVEIS DE DECISÃO E GRUPOS FUNCIONAIS</w:t>
       </w:r>
-      <w:bookmarkEnd w:id="19"/>
+      <w:bookmarkEnd w:id="20"/>
     </w:p>
     <w:p>
       <w:r>
@@ -20636,7 +21061,7 @@
     <w:p>
       <w:pPr>
         <w:sectPr>
-          <w:headerReference w:type="first" r:id="rId15"/>
+          <w:headerReference w:type="first" r:id="rId16"/>
           <w:pgSz w:w="11906" w:h="16838"/>
           <w:pgMar w:top="1701" w:right="1134" w:bottom="1134" w:left="1701" w:header="709" w:footer="709" w:gutter="0"/>
           <w:cols w:space="708"/>
@@ -20649,12 +21074,12 @@
       <w:pPr>
         <w:pStyle w:val="Ttulo1"/>
       </w:pPr>
-      <w:bookmarkStart w:id="20" w:name="_Toc38469876"/>
+      <w:bookmarkStart w:id="21" w:name="_Toc38488079"/>
       <w:r>
         <w:lastRenderedPageBreak/>
         <w:t>4 MÉTODOS GERENCIAIS</w:t>
       </w:r>
-      <w:bookmarkEnd w:id="20"/>
+      <w:bookmarkEnd w:id="21"/>
     </w:p>
     <w:p>
       <w:r>
@@ -20748,11 +21173,11 @@
       <w:pPr>
         <w:pStyle w:val="Ttulo2"/>
       </w:pPr>
-      <w:bookmarkStart w:id="21" w:name="_Toc38469877"/>
+      <w:bookmarkStart w:id="22" w:name="_Toc38488080"/>
       <w:r>
         <w:t>4.1 PLANO DE ELABORAÇÃO E GERENCIAMENTO DO PROJETO</w:t>
       </w:r>
-      <w:bookmarkEnd w:id="21"/>
+      <w:bookmarkEnd w:id="22"/>
     </w:p>
     <w:p>
       <w:pPr>
@@ -20858,11 +21283,11 @@
       <w:pPr>
         <w:pStyle w:val="Ttulo2"/>
       </w:pPr>
-      <w:bookmarkStart w:id="22" w:name="_Toc38469878"/>
+      <w:bookmarkStart w:id="23" w:name="_Toc38488081"/>
       <w:r>
         <w:t>4.2 MODELO DE CICLO DE VIDA</w:t>
       </w:r>
-      <w:bookmarkEnd w:id="22"/>
+      <w:bookmarkEnd w:id="23"/>
     </w:p>
     <w:p>
       <w:r>
@@ -21086,7 +21511,7 @@
                     <pic:cNvPicPr/>
                   </pic:nvPicPr>
                   <pic:blipFill>
-                    <a:blip r:embed="rId16" cstate="print">
+                    <a:blip r:embed="rId17" cstate="print">
                       <a:extLst>
                         <a:ext uri="{28A0092B-C50C-407E-A947-70E740481C1C}">
                           <a14:useLocalDpi xmlns:a14="http://schemas.microsoft.com/office/drawing/2010/main" val="0"/>
@@ -21117,7 +21542,7 @@
       <w:pPr>
         <w:pStyle w:val="Legenda"/>
       </w:pPr>
-      <w:bookmarkStart w:id="23" w:name="_Toc38469897"/>
+      <w:bookmarkStart w:id="24" w:name="_Toc38488139"/>
       <w:r>
         <w:t>FIGURA</w:t>
       </w:r>
@@ -21129,7 +21554,7 @@
           <w:rPr>
             <w:noProof/>
           </w:rPr>
-          <w:t>6</w:t>
+          <w:t>7</w:t>
         </w:r>
       </w:fldSimple>
       <w:r>
@@ -21146,7 +21571,7 @@
         </w:rPr>
         <w:t>Scrum</w:t>
       </w:r>
-      <w:bookmarkEnd w:id="23"/>
+      <w:bookmarkEnd w:id="24"/>
       <w:proofErr w:type="spellEnd"/>
     </w:p>
     <w:p>
@@ -21274,11 +21699,11 @@
       <w:pPr>
         <w:pStyle w:val="Ttulo2"/>
       </w:pPr>
-      <w:bookmarkStart w:id="24" w:name="_Toc38469879"/>
+      <w:bookmarkStart w:id="25" w:name="_Toc38488082"/>
       <w:r>
         <w:t>4.3 RECURSOS NECESSÁRIOS</w:t>
       </w:r>
-      <w:bookmarkEnd w:id="24"/>
+      <w:bookmarkEnd w:id="25"/>
     </w:p>
     <w:p>
       <w:r>
@@ -22361,11 +22786,11 @@
       <w:pPr>
         <w:pStyle w:val="Ttulo2"/>
       </w:pPr>
-      <w:bookmarkStart w:id="25" w:name="_Toc38469880"/>
+      <w:bookmarkStart w:id="26" w:name="_Toc38488083"/>
       <w:r>
         <w:t>4.4 RELATÓRIO DE DESEMPENHO</w:t>
       </w:r>
-      <w:bookmarkEnd w:id="25"/>
+      <w:bookmarkEnd w:id="26"/>
     </w:p>
     <w:p>
       <w:r>
@@ -22394,7 +22819,7 @@
       <w:pPr>
         <w:pStyle w:val="Ttulo1"/>
         <w:sectPr>
-          <w:headerReference w:type="first" r:id="rId17"/>
+          <w:headerReference w:type="first" r:id="rId18"/>
           <w:pgSz w:w="11906" w:h="16838"/>
           <w:pgMar w:top="1701" w:right="1134" w:bottom="1134" w:left="1701" w:header="709" w:footer="709" w:gutter="0"/>
           <w:cols w:space="708"/>
@@ -22407,12 +22832,12 @@
       <w:pPr>
         <w:pStyle w:val="Ttulo1"/>
       </w:pPr>
-      <w:bookmarkStart w:id="26" w:name="_Toc38469881"/>
+      <w:bookmarkStart w:id="27" w:name="_Toc38488084"/>
       <w:r>
         <w:lastRenderedPageBreak/>
         <w:t>5 ESPECIFICAÇÃO E ANÁLISE DOS REQUISITOS</w:t>
       </w:r>
-      <w:bookmarkEnd w:id="26"/>
+      <w:bookmarkEnd w:id="27"/>
     </w:p>
     <w:p>
       <w:r>
@@ -22491,14 +22916,14 @@
       <w:pPr>
         <w:pStyle w:val="Ttulo2"/>
       </w:pPr>
-      <w:bookmarkStart w:id="27" w:name="_Toc38469882"/>
+      <w:bookmarkStart w:id="28" w:name="_Toc38488085"/>
       <w:r>
         <w:t xml:space="preserve">5.1 REQUISITOS DO SISTEMA </w:t>
       </w:r>
       <w:r>
         <w:t>DE SOFTWARE</w:t>
       </w:r>
-      <w:bookmarkEnd w:id="27"/>
+      <w:bookmarkEnd w:id="28"/>
     </w:p>
     <w:p>
       <w:r>
@@ -23044,7 +23469,7 @@
       <w:pPr>
         <w:pStyle w:val="Legenda"/>
       </w:pPr>
-      <w:bookmarkStart w:id="28" w:name="_Toc37085471"/>
+      <w:bookmarkStart w:id="29" w:name="_Toc37085471"/>
       <w:r>
         <w:t xml:space="preserve">QUADRO </w:t>
       </w:r>
@@ -23074,7 +23499,7 @@
       <w:r>
         <w:t>usuário</w:t>
       </w:r>
-      <w:bookmarkEnd w:id="28"/>
+      <w:bookmarkEnd w:id="29"/>
     </w:p>
     <w:p>
       <w:pPr>
@@ -23340,7 +23765,7 @@
       <w:pPr>
         <w:pStyle w:val="Legenda"/>
       </w:pPr>
-      <w:bookmarkStart w:id="29" w:name="_Toc37085472"/>
+      <w:bookmarkStart w:id="30" w:name="_Toc37085472"/>
       <w:r>
         <w:t xml:space="preserve">QUADRO </w:t>
       </w:r>
@@ -23364,7 +23789,7 @@
       <w:r>
         <w:t xml:space="preserve"> 02: iniciar sessão do usuário</w:t>
       </w:r>
-      <w:bookmarkEnd w:id="29"/>
+      <w:bookmarkEnd w:id="30"/>
     </w:p>
     <w:p>
       <w:pPr>
@@ -23697,7 +24122,7 @@
       <w:pPr>
         <w:pStyle w:val="Legenda"/>
       </w:pPr>
-      <w:bookmarkStart w:id="30" w:name="_Toc37085473"/>
+      <w:bookmarkStart w:id="31" w:name="_Toc37085473"/>
       <w:r>
         <w:t xml:space="preserve">QUADRO </w:t>
       </w:r>
@@ -23721,7 +24146,7 @@
       <w:r>
         <w:t xml:space="preserve"> 03: enviar senha temporária para o usuário</w:t>
       </w:r>
-      <w:bookmarkEnd w:id="30"/>
+      <w:bookmarkEnd w:id="31"/>
     </w:p>
     <w:p>
       <w:pPr>
@@ -24055,7 +24480,7 @@
       <w:pPr>
         <w:pStyle w:val="Legenda"/>
       </w:pPr>
-      <w:bookmarkStart w:id="31" w:name="_Toc37085474"/>
+      <w:bookmarkStart w:id="32" w:name="_Toc37085474"/>
       <w:r>
         <w:t xml:space="preserve">QUADRO </w:t>
       </w:r>
@@ -24079,7 +24504,7 @@
       <w:r>
         <w:t xml:space="preserve"> 04: editar perfil do usuário</w:t>
       </w:r>
-      <w:bookmarkEnd w:id="31"/>
+      <w:bookmarkEnd w:id="32"/>
     </w:p>
     <w:p>
       <w:pPr>
@@ -24256,6 +24681,7 @@
               <w:rPr>
                 <w:bCs/>
               </w:rPr>
+              <w:lastRenderedPageBreak/>
               <w:t>Nível de necessidade</w:t>
             </w:r>
           </w:p>
@@ -24356,7 +24782,7 @@
       <w:pPr>
         <w:pStyle w:val="Legenda"/>
       </w:pPr>
-      <w:bookmarkStart w:id="32" w:name="_Toc37085475"/>
+      <w:bookmarkStart w:id="33" w:name="_Toc37085475"/>
       <w:r>
         <w:t xml:space="preserve">QUADRO </w:t>
       </w:r>
@@ -24383,7 +24809,7 @@
       <w:r>
         <w:t xml:space="preserve"> 05: inativar perfil do usuário</w:t>
       </w:r>
-      <w:bookmarkEnd w:id="32"/>
+      <w:bookmarkEnd w:id="33"/>
     </w:p>
     <w:p>
       <w:pPr>
@@ -24764,8 +25190,9 @@
       <w:pPr>
         <w:pStyle w:val="Legenda"/>
       </w:pPr>
-      <w:bookmarkStart w:id="33" w:name="_Toc37085476"/>
-      <w:r>
+      <w:bookmarkStart w:id="34" w:name="_Toc37085476"/>
+      <w:r>
+        <w:lastRenderedPageBreak/>
         <w:t xml:space="preserve">QUADRO </w:t>
       </w:r>
       <w:fldSimple w:instr=" SEQ QUADRO \* ARABIC ">
@@ -24797,7 +25224,7 @@
       <w:r>
         <w:t>l</w:t>
       </w:r>
-      <w:bookmarkEnd w:id="33"/>
+      <w:bookmarkEnd w:id="34"/>
     </w:p>
     <w:p>
       <w:pPr>
@@ -25247,7 +25674,7 @@
       <w:pPr>
         <w:pStyle w:val="Legenda"/>
       </w:pPr>
-      <w:bookmarkStart w:id="34" w:name="_Toc37085477"/>
+      <w:bookmarkStart w:id="35" w:name="_Toc37085477"/>
       <w:r>
         <w:t xml:space="preserve">QUADRO </w:t>
       </w:r>
@@ -25280,7 +25707,7 @@
       <w:r>
         <w:t>combustível</w:t>
       </w:r>
-      <w:bookmarkEnd w:id="34"/>
+      <w:bookmarkEnd w:id="35"/>
     </w:p>
     <w:p>
       <w:pPr>
@@ -25634,7 +26061,7 @@
       <w:pPr>
         <w:pStyle w:val="Legenda"/>
       </w:pPr>
-      <w:bookmarkStart w:id="35" w:name="_Toc37085478"/>
+      <w:bookmarkStart w:id="36" w:name="_Toc37085478"/>
       <w:r>
         <w:t xml:space="preserve">QUADRO </w:t>
       </w:r>
@@ -25661,7 +26088,7 @@
       <w:r>
         <w:t>combustível</w:t>
       </w:r>
-      <w:bookmarkEnd w:id="35"/>
+      <w:bookmarkEnd w:id="36"/>
     </w:p>
     <w:p>
       <w:pPr>
@@ -26010,7 +26437,7 @@
       <w:pPr>
         <w:pStyle w:val="Legenda"/>
       </w:pPr>
-      <w:bookmarkStart w:id="36" w:name="_Toc37085479"/>
+      <w:bookmarkStart w:id="37" w:name="_Toc37085479"/>
       <w:r>
         <w:t xml:space="preserve">QUADRO </w:t>
       </w:r>
@@ -26046,7 +26473,7 @@
       <w:r>
         <w:t>.</w:t>
       </w:r>
-      <w:bookmarkEnd w:id="36"/>
+      <w:bookmarkEnd w:id="37"/>
     </w:p>
     <w:p>
       <w:pPr>
@@ -26248,6 +26675,7 @@
               <w:rPr>
                 <w:bCs/>
               </w:rPr>
+              <w:lastRenderedPageBreak/>
               <w:t>Nível de necessidade</w:t>
             </w:r>
           </w:p>
@@ -26354,7 +26782,7 @@
       <w:pPr>
         <w:pStyle w:val="Legenda"/>
       </w:pPr>
-      <w:bookmarkStart w:id="37" w:name="_Toc37085480"/>
+      <w:bookmarkStart w:id="38" w:name="_Toc37085480"/>
       <w:r>
         <w:t xml:space="preserve">QUADRO </w:t>
       </w:r>
@@ -26381,7 +26809,7 @@
       <w:r>
         <w:t>combustível</w:t>
       </w:r>
-      <w:bookmarkEnd w:id="37"/>
+      <w:bookmarkEnd w:id="38"/>
     </w:p>
     <w:p>
       <w:pPr>
@@ -26767,7 +27195,7 @@
       <w:pPr>
         <w:pStyle w:val="Legenda"/>
       </w:pPr>
-      <w:bookmarkStart w:id="38" w:name="_Toc37085481"/>
+      <w:bookmarkStart w:id="39" w:name="_Toc37085481"/>
       <w:r>
         <w:t xml:space="preserve">QUADRO </w:t>
       </w:r>
@@ -26794,7 +27222,7 @@
       <w:r>
         <w:t>combustível</w:t>
       </w:r>
-      <w:bookmarkEnd w:id="38"/>
+      <w:bookmarkEnd w:id="39"/>
     </w:p>
     <w:p>
       <w:pPr>
@@ -27162,7 +27590,7 @@
       <w:pPr>
         <w:pStyle w:val="Legenda"/>
       </w:pPr>
-      <w:bookmarkStart w:id="39" w:name="_Toc37085482"/>
+      <w:bookmarkStart w:id="40" w:name="_Toc37085482"/>
       <w:r>
         <w:t xml:space="preserve">QUADRO </w:t>
       </w:r>
@@ -27195,7 +27623,7 @@
       <w:r>
         <w:t>combustível</w:t>
       </w:r>
-      <w:bookmarkEnd w:id="39"/>
+      <w:bookmarkEnd w:id="40"/>
     </w:p>
     <w:p>
       <w:pPr>
@@ -27515,7 +27943,7 @@
       <w:pPr>
         <w:pStyle w:val="Legenda"/>
       </w:pPr>
-      <w:bookmarkStart w:id="40" w:name="_Toc37085483"/>
+      <w:bookmarkStart w:id="41" w:name="_Toc37085483"/>
       <w:r>
         <w:t xml:space="preserve">QUADRO </w:t>
       </w:r>
@@ -27545,7 +27973,7 @@
       <w:r>
         <w:t>.</w:t>
       </w:r>
-      <w:bookmarkEnd w:id="40"/>
+      <w:bookmarkEnd w:id="41"/>
     </w:p>
     <w:p>
       <w:pPr>
@@ -27974,7 +28402,7 @@
       <w:pPr>
         <w:pStyle w:val="Legenda"/>
       </w:pPr>
-      <w:bookmarkStart w:id="41" w:name="_Toc37085484"/>
+      <w:bookmarkStart w:id="42" w:name="_Toc37085484"/>
       <w:r>
         <w:t xml:space="preserve">QUADRO </w:t>
       </w:r>
@@ -27998,7 +28426,7 @@
       <w:r>
         <w:t xml:space="preserve"> 14: cadastrar combustível preferido pelo usuário</w:t>
       </w:r>
-      <w:bookmarkEnd w:id="41"/>
+      <w:bookmarkEnd w:id="42"/>
     </w:p>
     <w:p>
       <w:pPr>
@@ -28291,7 +28719,7 @@
       <w:pPr>
         <w:pStyle w:val="Legenda"/>
       </w:pPr>
-      <w:bookmarkStart w:id="42" w:name="_Toc37085485"/>
+      <w:bookmarkStart w:id="43" w:name="_Toc37085485"/>
       <w:r>
         <w:t xml:space="preserve">QUADRO </w:t>
       </w:r>
@@ -28315,7 +28743,7 @@
       <w:r>
         <w:t xml:space="preserve"> 15: editar combustível preferido pelo usuário</w:t>
       </w:r>
-      <w:bookmarkEnd w:id="42"/>
+      <w:bookmarkEnd w:id="43"/>
     </w:p>
     <w:p>
       <w:pPr>
@@ -28595,7 +29023,7 @@
       <w:pPr>
         <w:pStyle w:val="Legenda"/>
       </w:pPr>
-      <w:bookmarkStart w:id="43" w:name="_Toc37085486"/>
+      <w:bookmarkStart w:id="44" w:name="_Toc37085486"/>
       <w:r>
         <w:t xml:space="preserve">QUADRO </w:t>
       </w:r>
@@ -28619,7 +29047,7 @@
       <w:r>
         <w:t xml:space="preserve"> 16: inativar combustível preferido pelo usuário</w:t>
       </w:r>
-      <w:bookmarkEnd w:id="43"/>
+      <w:bookmarkEnd w:id="44"/>
     </w:p>
     <w:p>
       <w:pPr>
@@ -28916,7 +29344,7 @@
       <w:pPr>
         <w:pStyle w:val="Legenda"/>
       </w:pPr>
-      <w:bookmarkStart w:id="44" w:name="_Toc37085487"/>
+      <w:bookmarkStart w:id="45" w:name="_Toc37085487"/>
       <w:r>
         <w:t xml:space="preserve">QUADRO </w:t>
       </w:r>
@@ -28940,7 +29368,7 @@
       <w:r>
         <w:t xml:space="preserve"> 17: cadastrar distância máxima de busca por postos de combustível sem rotas</w:t>
       </w:r>
-      <w:bookmarkEnd w:id="44"/>
+      <w:bookmarkEnd w:id="45"/>
     </w:p>
     <w:p>
       <w:pPr>
@@ -29225,7 +29653,7 @@
       <w:pPr>
         <w:pStyle w:val="Legenda"/>
       </w:pPr>
-      <w:bookmarkStart w:id="45" w:name="_Toc37085488"/>
+      <w:bookmarkStart w:id="46" w:name="_Toc37085488"/>
       <w:r>
         <w:t xml:space="preserve">QUADRO </w:t>
       </w:r>
@@ -29249,7 +29677,7 @@
       <w:r>
         <w:t xml:space="preserve"> 18: editar distância máxima de busca por postos de combustível sem rotas</w:t>
       </w:r>
-      <w:bookmarkEnd w:id="45"/>
+      <w:bookmarkEnd w:id="46"/>
     </w:p>
     <w:p>
       <w:pPr>
@@ -29536,7 +29964,7 @@
       <w:pPr>
         <w:pStyle w:val="Legenda"/>
       </w:pPr>
-      <w:bookmarkStart w:id="46" w:name="_Toc37085489"/>
+      <w:bookmarkStart w:id="47" w:name="_Toc37085489"/>
       <w:r>
         <w:t xml:space="preserve">QUADRO </w:t>
       </w:r>
@@ -29560,7 +29988,7 @@
       <w:r>
         <w:t xml:space="preserve"> 19: cadastrar distância máxima de busca por postos de combustível com rotas</w:t>
       </w:r>
-      <w:bookmarkEnd w:id="46"/>
+      <w:bookmarkEnd w:id="47"/>
     </w:p>
     <w:p>
       <w:pPr>
@@ -29860,7 +30288,7 @@
       <w:pPr>
         <w:pStyle w:val="Legenda"/>
       </w:pPr>
-      <w:bookmarkStart w:id="47" w:name="_Toc37085490"/>
+      <w:bookmarkStart w:id="48" w:name="_Toc37085490"/>
       <w:r>
         <w:t xml:space="preserve">QUADRO </w:t>
       </w:r>
@@ -29884,7 +30312,7 @@
       <w:r>
         <w:t xml:space="preserve"> 20: editar distância máxima de busca por postos de combustível com rotas</w:t>
       </w:r>
-      <w:bookmarkEnd w:id="47"/>
+      <w:bookmarkEnd w:id="48"/>
     </w:p>
     <w:p>
       <w:pPr>
@@ -30143,7 +30571,7 @@
       <w:pPr>
         <w:pStyle w:val="Legenda"/>
       </w:pPr>
-      <w:bookmarkStart w:id="48" w:name="_Toc37085491"/>
+      <w:bookmarkStart w:id="49" w:name="_Toc37085491"/>
       <w:r>
         <w:t xml:space="preserve">QUADRO </w:t>
       </w:r>
@@ -30167,7 +30595,7 @@
       <w:r>
         <w:t xml:space="preserve"> 21: cadastrar CEP do usuário</w:t>
       </w:r>
-      <w:bookmarkEnd w:id="48"/>
+      <w:bookmarkEnd w:id="49"/>
     </w:p>
     <w:p>
       <w:pPr>
@@ -30429,7 +30857,7 @@
       <w:pPr>
         <w:pStyle w:val="Legenda"/>
       </w:pPr>
-      <w:bookmarkStart w:id="49" w:name="_Toc37085492"/>
+      <w:bookmarkStart w:id="50" w:name="_Toc37085492"/>
       <w:r>
         <w:t xml:space="preserve">QUADRO </w:t>
       </w:r>
@@ -30453,7 +30881,7 @@
       <w:r>
         <w:t>: 22: editar CEP do usuário</w:t>
       </w:r>
-      <w:bookmarkEnd w:id="49"/>
+      <w:bookmarkEnd w:id="50"/>
     </w:p>
     <w:p>
       <w:pPr>
@@ -30713,7 +31141,7 @@
       <w:pPr>
         <w:pStyle w:val="Legenda"/>
       </w:pPr>
-      <w:bookmarkStart w:id="50" w:name="_Toc37085493"/>
+      <w:bookmarkStart w:id="51" w:name="_Toc37085493"/>
       <w:r>
         <w:t xml:space="preserve">QUADRO </w:t>
       </w:r>
@@ -30737,7 +31165,7 @@
       <w:r>
         <w:t xml:space="preserve"> 23: inativar CEP do usuário</w:t>
       </w:r>
-      <w:bookmarkEnd w:id="50"/>
+      <w:bookmarkEnd w:id="51"/>
     </w:p>
     <w:p>
       <w:pPr>
@@ -31169,8 +31597,9 @@
       <w:pPr>
         <w:pStyle w:val="Legenda"/>
       </w:pPr>
-      <w:bookmarkStart w:id="51" w:name="_Toc37085494"/>
-      <w:r>
+      <w:bookmarkStart w:id="52" w:name="_Toc37085494"/>
+      <w:r>
+        <w:lastRenderedPageBreak/>
         <w:t xml:space="preserve">QUADRO </w:t>
       </w:r>
       <w:fldSimple w:instr=" SEQ QUADRO \* ARABIC ">
@@ -31193,7 +31622,7 @@
       <w:r>
         <w:t xml:space="preserve"> 24: cadastrar cartão de crédito/débito do usuário</w:t>
       </w:r>
-      <w:bookmarkEnd w:id="51"/>
+      <w:bookmarkEnd w:id="52"/>
     </w:p>
     <w:p>
       <w:pPr>
@@ -31602,7 +32031,7 @@
       <w:pPr>
         <w:pStyle w:val="Legenda"/>
       </w:pPr>
-      <w:bookmarkStart w:id="52" w:name="_Toc37085495"/>
+      <w:bookmarkStart w:id="53" w:name="_Toc37085495"/>
       <w:r>
         <w:t xml:space="preserve">QUADRO </w:t>
       </w:r>
@@ -31626,7 +32055,7 @@
       <w:r>
         <w:t xml:space="preserve"> 25: editar cartão de crédito/débito do usuário</w:t>
       </w:r>
-      <w:bookmarkEnd w:id="52"/>
+      <w:bookmarkEnd w:id="53"/>
     </w:p>
     <w:p>
       <w:pPr>
@@ -31883,6 +32312,7 @@
               <w:rPr>
                 <w:bCs/>
               </w:rPr>
+              <w:lastRenderedPageBreak/>
               <w:t>Entradas</w:t>
             </w:r>
           </w:p>
@@ -31906,7 +32336,7 @@
       <w:pPr>
         <w:pStyle w:val="Legenda"/>
       </w:pPr>
-      <w:bookmarkStart w:id="53" w:name="_Toc37085496"/>
+      <w:bookmarkStart w:id="54" w:name="_Toc37085496"/>
       <w:r>
         <w:t xml:space="preserve">QUADRO </w:t>
       </w:r>
@@ -31936,7 +32366,7 @@
       <w:r>
         <w:t>26: inativar cartão de crédito/débito do usuário</w:t>
       </w:r>
-      <w:bookmarkEnd w:id="53"/>
+      <w:bookmarkEnd w:id="54"/>
     </w:p>
     <w:p>
       <w:pPr>
@@ -32268,7 +32698,7 @@
       <w:pPr>
         <w:pStyle w:val="Legenda"/>
       </w:pPr>
-      <w:bookmarkStart w:id="54" w:name="_Toc37085497"/>
+      <w:bookmarkStart w:id="55" w:name="_Toc37085497"/>
       <w:r>
         <w:t xml:space="preserve">QUADRO </w:t>
       </w:r>
@@ -32292,7 +32722,7 @@
       <w:r>
         <w:t xml:space="preserve"> 27: mostrar localização do usuário no mapa</w:t>
       </w:r>
-      <w:bookmarkEnd w:id="54"/>
+      <w:bookmarkEnd w:id="55"/>
     </w:p>
     <w:p>
       <w:pPr>
@@ -32596,7 +33026,7 @@
       <w:pPr>
         <w:pStyle w:val="Legenda"/>
       </w:pPr>
-      <w:bookmarkStart w:id="55" w:name="_Toc37085498"/>
+      <w:bookmarkStart w:id="56" w:name="_Toc37085498"/>
       <w:r>
         <w:t xml:space="preserve">QUADRO </w:t>
       </w:r>
@@ -32626,7 +33056,7 @@
       <w:r>
         <w:t xml:space="preserve"> no mapa</w:t>
       </w:r>
-      <w:bookmarkEnd w:id="55"/>
+      <w:bookmarkEnd w:id="56"/>
     </w:p>
     <w:p>
       <w:pPr>
@@ -32892,7 +33322,7 @@
       <w:pPr>
         <w:pStyle w:val="Legenda"/>
       </w:pPr>
-      <w:bookmarkStart w:id="56" w:name="_Toc37085499"/>
+      <w:bookmarkStart w:id="57" w:name="_Toc37085499"/>
       <w:r>
         <w:t xml:space="preserve">QUADRO </w:t>
       </w:r>
@@ -32916,7 +33346,7 @@
       <w:r>
         <w:t xml:space="preserve"> 29: mostrar raio de busca por postos de combustível no mapa</w:t>
       </w:r>
-      <w:bookmarkEnd w:id="56"/>
+      <w:bookmarkEnd w:id="57"/>
     </w:p>
     <w:p>
       <w:pPr>
@@ -33265,7 +33695,7 @@
       <w:pPr>
         <w:pStyle w:val="Legenda"/>
       </w:pPr>
-      <w:bookmarkStart w:id="57" w:name="_Toc37085500"/>
+      <w:bookmarkStart w:id="58" w:name="_Toc37085500"/>
       <w:r>
         <w:t xml:space="preserve">QUADRO </w:t>
       </w:r>
@@ -33301,7 +33731,7 @@
       <w:r>
         <w:t>dentro do raio de busca</w:t>
       </w:r>
-      <w:bookmarkEnd w:id="57"/>
+      <w:bookmarkEnd w:id="58"/>
     </w:p>
     <w:p>
       <w:pPr>
@@ -33605,7 +34035,7 @@
       <w:pPr>
         <w:pStyle w:val="Legenda"/>
       </w:pPr>
-      <w:bookmarkStart w:id="58" w:name="_Toc37085501"/>
+      <w:bookmarkStart w:id="59" w:name="_Toc37085501"/>
       <w:r>
         <w:t xml:space="preserve">QUADRO </w:t>
       </w:r>
@@ -33629,7 +34059,7 @@
       <w:r>
         <w:t xml:space="preserve"> 31: listar postos de combustível disponíveis fora do raio de busca</w:t>
       </w:r>
-      <w:bookmarkEnd w:id="58"/>
+      <w:bookmarkEnd w:id="59"/>
     </w:p>
     <w:p>
       <w:pPr>
@@ -33926,7 +34356,7 @@
       <w:pPr>
         <w:pStyle w:val="Legenda"/>
       </w:pPr>
-      <w:bookmarkStart w:id="59" w:name="_Toc37085502"/>
+      <w:bookmarkStart w:id="60" w:name="_Toc37085502"/>
       <w:r>
         <w:t xml:space="preserve">QUADRO </w:t>
       </w:r>
@@ -33950,7 +34380,7 @@
       <w:r>
         <w:t xml:space="preserve"> 32: listar todos os postos disponíveis na cidade do usuário</w:t>
       </w:r>
-      <w:bookmarkEnd w:id="59"/>
+      <w:bookmarkEnd w:id="60"/>
     </w:p>
     <w:p>
       <w:pPr>
@@ -34160,6 +34590,7 @@
               <w:rPr>
                 <w:bCs/>
               </w:rPr>
+              <w:lastRenderedPageBreak/>
               <w:t>Nível de necessidade</w:t>
             </w:r>
           </w:p>
@@ -34265,7 +34696,7 @@
       <w:pPr>
         <w:pStyle w:val="Legenda"/>
       </w:pPr>
-      <w:bookmarkStart w:id="60" w:name="_Toc37085503"/>
+      <w:bookmarkStart w:id="61" w:name="_Toc37085503"/>
       <w:r>
         <w:t xml:space="preserve">QUADRO </w:t>
       </w:r>
@@ -34295,7 +34726,7 @@
       <w:r>
         <w:t>.</w:t>
       </w:r>
-      <w:bookmarkEnd w:id="60"/>
+      <w:bookmarkEnd w:id="61"/>
     </w:p>
     <w:p>
       <w:pPr>
@@ -34587,7 +35018,7 @@
       <w:pPr>
         <w:pStyle w:val="Legenda"/>
       </w:pPr>
-      <w:bookmarkStart w:id="61" w:name="_Toc37085504"/>
+      <w:bookmarkStart w:id="62" w:name="_Toc37085504"/>
       <w:r>
         <w:t xml:space="preserve">QUADRO </w:t>
       </w:r>
@@ -34617,7 +35048,7 @@
       <w:r>
         <w:t>dos combustíveis preferidos do usuário</w:t>
       </w:r>
-      <w:bookmarkEnd w:id="61"/>
+      <w:bookmarkEnd w:id="62"/>
     </w:p>
     <w:p>
       <w:pPr>
@@ -34889,6 +35320,7 @@
               <w:rPr>
                 <w:bCs/>
               </w:rPr>
+              <w:lastRenderedPageBreak/>
               <w:t>Entradas</w:t>
             </w:r>
           </w:p>
@@ -34912,7 +35344,7 @@
       <w:pPr>
         <w:pStyle w:val="Legenda"/>
       </w:pPr>
-      <w:bookmarkStart w:id="62" w:name="_Toc37085505"/>
+      <w:bookmarkStart w:id="63" w:name="_Toc37085505"/>
       <w:r>
         <w:t xml:space="preserve">QUADRO </w:t>
       </w:r>
@@ -34945,7 +35377,7 @@
       <w:r>
         <w:t>is</w:t>
       </w:r>
-      <w:bookmarkEnd w:id="62"/>
+      <w:bookmarkEnd w:id="63"/>
     </w:p>
     <w:p>
       <w:pPr>
@@ -35216,7 +35648,7 @@
       <w:pPr>
         <w:pStyle w:val="Legenda"/>
       </w:pPr>
-      <w:bookmarkStart w:id="63" w:name="_Toc37085506"/>
+      <w:bookmarkStart w:id="64" w:name="_Toc37085506"/>
       <w:r>
         <w:t xml:space="preserve">QUADRO </w:t>
       </w:r>
@@ -35249,7 +35681,7 @@
       <w:r>
         <w:t>selecionado</w:t>
       </w:r>
-      <w:bookmarkEnd w:id="63"/>
+      <w:bookmarkEnd w:id="64"/>
     </w:p>
     <w:p>
       <w:pPr>
@@ -35508,7 +35940,7 @@
       <w:pPr>
         <w:pStyle w:val="Legenda"/>
       </w:pPr>
-      <w:bookmarkStart w:id="64" w:name="_Toc37085507"/>
+      <w:bookmarkStart w:id="65" w:name="_Toc37085507"/>
       <w:r>
         <w:t xml:space="preserve">QUADRO </w:t>
       </w:r>
@@ -35532,7 +35964,7 @@
       <w:r>
         <w:t xml:space="preserve"> 37: cancelar rota traçada entre o usuário e o posto de combustível</w:t>
       </w:r>
-      <w:bookmarkEnd w:id="64"/>
+      <w:bookmarkEnd w:id="65"/>
     </w:p>
     <w:p>
       <w:pPr>
@@ -35778,6 +36210,7 @@
               <w:rPr>
                 <w:bCs/>
               </w:rPr>
+              <w:lastRenderedPageBreak/>
               <w:t>Nível de necessidade</w:t>
             </w:r>
           </w:p>
@@ -35875,7 +36308,7 @@
       <w:pPr>
         <w:pStyle w:val="Legenda"/>
       </w:pPr>
-      <w:bookmarkStart w:id="65" w:name="_Toc37085508"/>
+      <w:bookmarkStart w:id="66" w:name="_Toc37085508"/>
       <w:r>
         <w:t xml:space="preserve">QUADRO </w:t>
       </w:r>
@@ -35905,7 +36338,7 @@
       <w:r>
         <w:t>novos filtros para busca dos postos</w:t>
       </w:r>
-      <w:bookmarkEnd w:id="65"/>
+      <w:bookmarkEnd w:id="66"/>
     </w:p>
     <w:p>
       <w:pPr>
@@ -36246,8 +36679,9 @@
       <w:pPr>
         <w:pStyle w:val="Legenda"/>
       </w:pPr>
-      <w:bookmarkStart w:id="66" w:name="_Toc37085509"/>
-      <w:r>
+      <w:bookmarkStart w:id="67" w:name="_Toc37085509"/>
+      <w:r>
+        <w:lastRenderedPageBreak/>
         <w:t xml:space="preserve">QUADRO </w:t>
       </w:r>
       <w:fldSimple w:instr=" SEQ QUADRO \* ARABIC ">
@@ -36270,7 +36704,7 @@
       <w:r>
         <w:t xml:space="preserve"> 39: traçar rotas entre duas localizações</w:t>
       </w:r>
-      <w:bookmarkEnd w:id="66"/>
+      <w:bookmarkEnd w:id="67"/>
     </w:p>
     <w:p>
       <w:pPr>
@@ -36517,7 +36951,7 @@
       <w:pPr>
         <w:pStyle w:val="Legenda"/>
       </w:pPr>
-      <w:bookmarkStart w:id="67" w:name="_Toc37085510"/>
+      <w:bookmarkStart w:id="68" w:name="_Toc37085510"/>
       <w:r>
         <w:t xml:space="preserve">QUADRO </w:t>
       </w:r>
@@ -36541,7 +36975,7 @@
       <w:r>
         <w:t xml:space="preserve"> 40: cancelar rota traçada</w:t>
       </w:r>
-      <w:bookmarkEnd w:id="67"/>
+      <w:bookmarkEnd w:id="68"/>
     </w:p>
     <w:p>
       <w:pPr>
@@ -36814,7 +37248,7 @@
       <w:pPr>
         <w:pStyle w:val="Legenda"/>
       </w:pPr>
-      <w:bookmarkStart w:id="68" w:name="_Toc37085511"/>
+      <w:bookmarkStart w:id="69" w:name="_Toc37085511"/>
       <w:r>
         <w:t xml:space="preserve">QUADRO </w:t>
       </w:r>
@@ -36838,7 +37272,7 @@
       <w:r>
         <w:t xml:space="preserve"> 41: mostrar todos os postos de combustível disponíveis na rota definida</w:t>
       </w:r>
-      <w:bookmarkEnd w:id="68"/>
+      <w:bookmarkEnd w:id="69"/>
     </w:p>
     <w:p>
       <w:pPr>
@@ -37397,7 +37831,7 @@
       <w:pPr>
         <w:pStyle w:val="Legenda"/>
       </w:pPr>
-      <w:bookmarkStart w:id="69" w:name="_Toc37085512"/>
+      <w:bookmarkStart w:id="70" w:name="_Toc37085512"/>
       <w:r>
         <w:t xml:space="preserve">QUADRO </w:t>
       </w:r>
@@ -37440,7 +37874,7 @@
       <w:r>
         <w:t xml:space="preserve"> para pagamento</w:t>
       </w:r>
-      <w:bookmarkEnd w:id="69"/>
+      <w:bookmarkEnd w:id="70"/>
     </w:p>
     <w:p>
       <w:pPr>
@@ -37748,7 +38182,7 @@
       <w:pPr>
         <w:pStyle w:val="Legenda"/>
       </w:pPr>
-      <w:bookmarkStart w:id="70" w:name="_Toc37085513"/>
+      <w:bookmarkStart w:id="71" w:name="_Toc37085513"/>
       <w:r>
         <w:t xml:space="preserve">QUADRO </w:t>
       </w:r>
@@ -37791,7 +38225,7 @@
       <w:r>
         <w:t xml:space="preserve"> para pagamento</w:t>
       </w:r>
-      <w:bookmarkEnd w:id="70"/>
+      <w:bookmarkEnd w:id="71"/>
     </w:p>
     <w:p>
       <w:pPr>
@@ -38042,7 +38476,7 @@
       <w:pPr>
         <w:pStyle w:val="Legenda"/>
       </w:pPr>
-      <w:bookmarkStart w:id="71" w:name="_Toc37085514"/>
+      <w:bookmarkStart w:id="72" w:name="_Toc37085514"/>
       <w:r>
         <w:t xml:space="preserve">QUADRO </w:t>
       </w:r>
@@ -38066,7 +38500,7 @@
       <w:r>
         <w:t xml:space="preserve"> 44: visualizar vendas diárias de combustível</w:t>
       </w:r>
-      <w:bookmarkEnd w:id="71"/>
+      <w:bookmarkEnd w:id="72"/>
     </w:p>
     <w:p>
       <w:pPr>
@@ -38326,7 +38760,7 @@
       <w:pPr>
         <w:pStyle w:val="Legenda"/>
       </w:pPr>
-      <w:bookmarkStart w:id="72" w:name="_Toc37085515"/>
+      <w:bookmarkStart w:id="73" w:name="_Toc37085515"/>
       <w:r>
         <w:t xml:space="preserve">QUADRO </w:t>
       </w:r>
@@ -38350,7 +38784,7 @@
       <w:r>
         <w:t xml:space="preserve"> 45: visualizar vendas mensais de combustível</w:t>
       </w:r>
-      <w:bookmarkEnd w:id="72"/>
+      <w:bookmarkEnd w:id="73"/>
     </w:p>
     <w:p>
       <w:pPr>
@@ -38616,7 +39050,7 @@
       <w:pPr>
         <w:pStyle w:val="Legenda"/>
       </w:pPr>
-      <w:bookmarkStart w:id="73" w:name="_Toc37085516"/>
+      <w:bookmarkStart w:id="74" w:name="_Toc37085516"/>
       <w:r>
         <w:t xml:space="preserve">QUADRO </w:t>
       </w:r>
@@ -38640,7 +39074,7 @@
       <w:r>
         <w:t xml:space="preserve"> 46: visualizar repasse de vendas para o Etanóis</w:t>
       </w:r>
-      <w:bookmarkEnd w:id="73"/>
+      <w:bookmarkEnd w:id="74"/>
     </w:p>
     <w:p>
       <w:pPr>
@@ -38887,7 +39321,7 @@
       <w:pPr>
         <w:pStyle w:val="Legenda"/>
       </w:pPr>
-      <w:bookmarkStart w:id="74" w:name="_Toc37085517"/>
+      <w:bookmarkStart w:id="75" w:name="_Toc37085517"/>
       <w:r>
         <w:t xml:space="preserve">QUADRO </w:t>
       </w:r>
@@ -38911,7 +39345,7 @@
       <w:r>
         <w:t xml:space="preserve"> 47: visualizar avaliação geral do posto de combustível</w:t>
       </w:r>
-      <w:bookmarkEnd w:id="74"/>
+      <w:bookmarkEnd w:id="75"/>
     </w:p>
     <w:p>
       <w:pPr>
@@ -39333,7 +39767,7 @@
       <w:pPr>
         <w:pStyle w:val="Legenda"/>
       </w:pPr>
-      <w:bookmarkStart w:id="75" w:name="_Toc37085518"/>
+      <w:bookmarkStart w:id="76" w:name="_Toc37085518"/>
       <w:r>
         <w:t xml:space="preserve">QUADRO </w:t>
       </w:r>
@@ -39372,7 +39806,7 @@
         </w:rPr>
         <w:t>Code</w:t>
       </w:r>
-      <w:bookmarkEnd w:id="75"/>
+      <w:bookmarkEnd w:id="76"/>
       <w:proofErr w:type="spellEnd"/>
     </w:p>
     <w:p>
@@ -39783,7 +40217,7 @@
       <w:pPr>
         <w:pStyle w:val="Legenda"/>
       </w:pPr>
-      <w:bookmarkStart w:id="76" w:name="_Toc37085519"/>
+      <w:bookmarkStart w:id="77" w:name="_Toc37085519"/>
       <w:r>
         <w:t xml:space="preserve">QUADRO </w:t>
       </w:r>
@@ -39807,7 +40241,7 @@
       <w:r>
         <w:t xml:space="preserve"> 49: cancelar pagamento</w:t>
       </w:r>
-      <w:bookmarkEnd w:id="76"/>
+      <w:bookmarkEnd w:id="77"/>
     </w:p>
     <w:p>
       <w:pPr>
@@ -40009,6 +40443,7 @@
               <w:rPr>
                 <w:bCs/>
               </w:rPr>
+              <w:lastRenderedPageBreak/>
               <w:t>Nível de necessidade</w:t>
             </w:r>
           </w:p>
@@ -40114,7 +40549,7 @@
       <w:pPr>
         <w:pStyle w:val="Legenda"/>
       </w:pPr>
-      <w:bookmarkStart w:id="77" w:name="_Toc37085520"/>
+      <w:bookmarkStart w:id="78" w:name="_Toc37085520"/>
       <w:r>
         <w:t xml:space="preserve">QUADRO </w:t>
       </w:r>
@@ -40150,7 +40585,7 @@
       <w:r>
         <w:t xml:space="preserve"> após o pagamento</w:t>
       </w:r>
-      <w:bookmarkEnd w:id="77"/>
+      <w:bookmarkEnd w:id="78"/>
     </w:p>
     <w:p>
       <w:pPr>
@@ -40503,7 +40938,7 @@
       <w:pPr>
         <w:pStyle w:val="Legenda"/>
       </w:pPr>
-      <w:bookmarkStart w:id="78" w:name="_Toc37085521"/>
+      <w:bookmarkStart w:id="79" w:name="_Toc37085521"/>
       <w:r>
         <w:t xml:space="preserve">QUADRO </w:t>
       </w:r>
@@ -40535,7 +40970,7 @@
       <w:r>
         <w:t xml:space="preserve"> disponíveis</w:t>
       </w:r>
-      <w:bookmarkEnd w:id="78"/>
+      <w:bookmarkEnd w:id="79"/>
     </w:p>
     <w:p>
       <w:pPr>
@@ -40822,7 +41257,7 @@
       <w:pPr>
         <w:pStyle w:val="Legenda"/>
       </w:pPr>
-      <w:bookmarkStart w:id="79" w:name="_Toc37085522"/>
+      <w:bookmarkStart w:id="80" w:name="_Toc37085522"/>
       <w:r>
         <w:t xml:space="preserve">QUADRO </w:t>
       </w:r>
@@ -40852,7 +41287,7 @@
       <w:r>
         <w:t>no mês corrente</w:t>
       </w:r>
-      <w:bookmarkEnd w:id="79"/>
+      <w:bookmarkEnd w:id="80"/>
     </w:p>
     <w:p>
       <w:pPr>
@@ -41201,7 +41636,7 @@
       <w:pPr>
         <w:pStyle w:val="Legenda"/>
       </w:pPr>
-      <w:bookmarkStart w:id="80" w:name="_Toc37085523"/>
+      <w:bookmarkStart w:id="81" w:name="_Toc37085523"/>
       <w:r>
         <w:t xml:space="preserve">QUADRO </w:t>
       </w:r>
@@ -41228,7 +41663,7 @@
       <w:r>
         <w:t>o veículo</w:t>
       </w:r>
-      <w:bookmarkEnd w:id="80"/>
+      <w:bookmarkEnd w:id="81"/>
     </w:p>
     <w:p>
       <w:pPr>
@@ -41494,7 +41929,7 @@
       <w:pPr>
         <w:pStyle w:val="Legenda"/>
       </w:pPr>
-      <w:bookmarkStart w:id="81" w:name="_Toc37085524"/>
+      <w:bookmarkStart w:id="82" w:name="_Toc37085524"/>
       <w:r>
         <w:t xml:space="preserve">QUADRO </w:t>
       </w:r>
@@ -41518,7 +41953,7 @@
       <w:r>
         <w:t xml:space="preserve"> 54: possuir um manual de utilização do Etanóis</w:t>
       </w:r>
-      <w:bookmarkEnd w:id="81"/>
+      <w:bookmarkEnd w:id="82"/>
     </w:p>
     <w:p>
       <w:pPr>
@@ -41845,7 +42280,7 @@
       <w:pPr>
         <w:pStyle w:val="Legenda"/>
       </w:pPr>
-      <w:bookmarkStart w:id="82" w:name="_Toc37085525"/>
+      <w:bookmarkStart w:id="83" w:name="_Toc37085525"/>
       <w:r>
         <w:t xml:space="preserve">QUADRO </w:t>
       </w:r>
@@ -41876,7 +42311,7 @@
       <w:r>
         <w:t xml:space="preserve"> responsivo</w:t>
       </w:r>
-      <w:bookmarkEnd w:id="82"/>
+      <w:bookmarkEnd w:id="83"/>
     </w:p>
     <w:p>
       <w:pPr>
@@ -42134,7 +42569,7 @@
       <w:pPr>
         <w:pStyle w:val="Legenda"/>
       </w:pPr>
-      <w:bookmarkStart w:id="83" w:name="_Toc37085526"/>
+      <w:bookmarkStart w:id="84" w:name="_Toc37085526"/>
       <w:r>
         <w:t xml:space="preserve">QUADRO </w:t>
       </w:r>
@@ -42162,7 +42597,7 @@
       <w:r>
         <w:t>APIs</w:t>
       </w:r>
-      <w:bookmarkEnd w:id="83"/>
+      <w:bookmarkEnd w:id="84"/>
       <w:proofErr w:type="spellEnd"/>
     </w:p>
     <w:p>
@@ -42315,7 +42750,7 @@
       <w:pPr>
         <w:pStyle w:val="Legenda"/>
       </w:pPr>
-      <w:bookmarkStart w:id="84" w:name="_Toc37085527"/>
+      <w:bookmarkStart w:id="85" w:name="_Toc37085527"/>
       <w:r>
         <w:t xml:space="preserve">QUADRO </w:t>
       </w:r>
@@ -42342,7 +42777,7 @@
       <w:r>
         <w:t xml:space="preserve"> nos dados dos usuários</w:t>
       </w:r>
-      <w:bookmarkEnd w:id="84"/>
+      <w:bookmarkEnd w:id="85"/>
     </w:p>
     <w:p>
       <w:pPr>
@@ -42482,7 +42917,7 @@
       <w:pPr>
         <w:pStyle w:val="Legenda"/>
       </w:pPr>
-      <w:bookmarkStart w:id="85" w:name="_Toc37085528"/>
+      <w:bookmarkStart w:id="86" w:name="_Toc37085528"/>
       <w:r>
         <w:t xml:space="preserve">QUADRO </w:t>
       </w:r>
@@ -42506,7 +42941,7 @@
       <w:r>
         <w:t xml:space="preserve"> 04: garantir a confiança nas informações dos postos de combustível disponíveis, seus valores e serviços</w:t>
       </w:r>
-      <w:bookmarkEnd w:id="85"/>
+      <w:bookmarkEnd w:id="86"/>
     </w:p>
     <w:p>
       <w:pPr>
@@ -42699,7 +43134,7 @@
       <w:pPr>
         <w:pStyle w:val="Legenda"/>
       </w:pPr>
-      <w:bookmarkStart w:id="86" w:name="_Toc37085529"/>
+      <w:bookmarkStart w:id="87" w:name="_Toc37085529"/>
       <w:r>
         <w:t xml:space="preserve">QUADRO </w:t>
       </w:r>
@@ -42739,7 +43174,7 @@
       <w:r>
         <w:t>disponíveis</w:t>
       </w:r>
-      <w:bookmarkEnd w:id="86"/>
+      <w:bookmarkEnd w:id="87"/>
     </w:p>
     <w:p>
       <w:pPr>
@@ -42901,7 +43336,7 @@
       <w:pPr>
         <w:pStyle w:val="Legenda"/>
       </w:pPr>
-      <w:bookmarkStart w:id="87" w:name="_Toc37085530"/>
+      <w:bookmarkStart w:id="88" w:name="_Toc37085530"/>
       <w:r>
         <w:t xml:space="preserve">QUADRO </w:t>
       </w:r>
@@ -42928,7 +43363,7 @@
       <w:r>
         <w:t>06: executar nos principais navegadores disponíveis</w:t>
       </w:r>
-      <w:bookmarkEnd w:id="87"/>
+      <w:bookmarkEnd w:id="88"/>
     </w:p>
     <w:p>
       <w:pPr>
@@ -43083,7 +43518,7 @@
       <w:pPr>
         <w:pStyle w:val="Legenda"/>
       </w:pPr>
-      <w:bookmarkStart w:id="88" w:name="_Toc37085531"/>
+      <w:bookmarkStart w:id="89" w:name="_Toc37085531"/>
       <w:r>
         <w:t xml:space="preserve">QUADRO </w:t>
       </w:r>
@@ -43107,7 +43542,7 @@
       <w:r>
         <w:t xml:space="preserve"> 07: manter as aplicações disponíveis</w:t>
       </w:r>
-      <w:bookmarkEnd w:id="88"/>
+      <w:bookmarkEnd w:id="89"/>
     </w:p>
     <w:p>
       <w:pPr>
@@ -43336,7 +43771,7 @@
       <w:pPr>
         <w:pStyle w:val="Legenda"/>
       </w:pPr>
-      <w:bookmarkStart w:id="89" w:name="_Toc37085532"/>
+      <w:bookmarkStart w:id="90" w:name="_Toc37085532"/>
       <w:r>
         <w:t xml:space="preserve">QUADRO </w:t>
       </w:r>
@@ -43374,7 +43809,7 @@
       <w:r>
         <w:t>APIs</w:t>
       </w:r>
-      <w:bookmarkEnd w:id="89"/>
+      <w:bookmarkEnd w:id="90"/>
       <w:proofErr w:type="spellEnd"/>
       <w:r>
         <w:t xml:space="preserve"> </w:t>
@@ -43656,8 +44091,9 @@
       <w:pPr>
         <w:pStyle w:val="Legenda"/>
       </w:pPr>
-      <w:bookmarkStart w:id="90" w:name="_Toc37085533"/>
-      <w:r>
+      <w:bookmarkStart w:id="91" w:name="_Toc37085533"/>
+      <w:r>
+        <w:lastRenderedPageBreak/>
         <w:t xml:space="preserve">QUADRO </w:t>
       </w:r>
       <w:fldSimple w:instr=" SEQ QUADRO \* ARABIC ">
@@ -43699,7 +44135,7 @@
         </w:rPr>
         <w:t>mobile</w:t>
       </w:r>
-      <w:bookmarkEnd w:id="90"/>
+      <w:bookmarkEnd w:id="91"/>
     </w:p>
     <w:p>
       <w:pPr>
@@ -43985,7 +44421,7 @@
       <w:pPr>
         <w:pStyle w:val="Legenda"/>
       </w:pPr>
-      <w:bookmarkStart w:id="91" w:name="_Toc37085534"/>
+      <w:bookmarkStart w:id="92" w:name="_Toc37085534"/>
       <w:r>
         <w:t xml:space="preserve">QUADRO </w:t>
       </w:r>
@@ -44033,7 +44469,7 @@
         </w:rPr>
         <w:t>eb</w:t>
       </w:r>
-      <w:bookmarkEnd w:id="91"/>
+      <w:bookmarkEnd w:id="92"/>
     </w:p>
     <w:p>
       <w:pPr>
@@ -44417,7 +44853,7 @@
       <w:pPr>
         <w:pStyle w:val="Legenda"/>
       </w:pPr>
-      <w:bookmarkStart w:id="92" w:name="_Toc37085535"/>
+      <w:bookmarkStart w:id="93" w:name="_Toc37085535"/>
       <w:r>
         <w:t xml:space="preserve">QUADRO </w:t>
       </w:r>
@@ -44450,7 +44886,7 @@
       <w:r>
         <w:t>Utilizar ferramentas CASE no desenvolvimento</w:t>
       </w:r>
-      <w:bookmarkEnd w:id="92"/>
+      <w:bookmarkEnd w:id="93"/>
     </w:p>
     <w:p>
       <w:pPr>
@@ -44623,7 +45059,7 @@
       <w:pPr>
         <w:pStyle w:val="Legenda"/>
       </w:pPr>
-      <w:bookmarkStart w:id="93" w:name="_Toc37085536"/>
+      <w:bookmarkStart w:id="94" w:name="_Toc37085536"/>
       <w:r>
         <w:t xml:space="preserve">QUADRO </w:t>
       </w:r>
@@ -44658,7 +45094,7 @@
         </w:rPr>
         <w:t>PostgreSQL</w:t>
       </w:r>
-      <w:bookmarkEnd w:id="93"/>
+      <w:bookmarkEnd w:id="94"/>
       <w:proofErr w:type="spellEnd"/>
     </w:p>
     <w:p>
@@ -44835,7 +45271,7 @@
       <w:pPr>
         <w:pStyle w:val="Legenda"/>
       </w:pPr>
-      <w:bookmarkStart w:id="94" w:name="_Toc37085537"/>
+      <w:bookmarkStart w:id="95" w:name="_Toc37085537"/>
       <w:r>
         <w:t xml:space="preserve">QUADRO </w:t>
       </w:r>
@@ -44870,7 +45306,7 @@
       <w:r>
         <w:t xml:space="preserve"> do Etanóis nos servidores AWS</w:t>
       </w:r>
-      <w:bookmarkEnd w:id="94"/>
+      <w:bookmarkEnd w:id="95"/>
     </w:p>
     <w:p>
       <w:pPr>
@@ -45086,7 +45522,7 @@
       <w:pPr>
         <w:pStyle w:val="Legenda"/>
       </w:pPr>
-      <w:bookmarkStart w:id="95" w:name="_Toc37085538"/>
+      <w:bookmarkStart w:id="96" w:name="_Toc37085538"/>
       <w:r>
         <w:t xml:space="preserve">QUADRO </w:t>
       </w:r>
@@ -45120,7 +45556,7 @@
       <w:r>
         <w:t xml:space="preserve"> nas lojas de aplicativos</w:t>
       </w:r>
-      <w:bookmarkEnd w:id="95"/>
+      <w:bookmarkEnd w:id="96"/>
     </w:p>
     <w:p>
       <w:pPr>
@@ -45327,8 +45763,9 @@
       <w:pPr>
         <w:pStyle w:val="Legenda"/>
       </w:pPr>
-      <w:bookmarkStart w:id="96" w:name="_Toc37085539"/>
-      <w:r>
+      <w:bookmarkStart w:id="97" w:name="_Toc37085539"/>
+      <w:r>
+        <w:lastRenderedPageBreak/>
         <w:t xml:space="preserve">QUADRO </w:t>
       </w:r>
       <w:fldSimple w:instr=" SEQ QUADRO \* ARABIC ">
@@ -45368,7 +45805,7 @@
       <w:r>
         <w:t xml:space="preserve"> em um domínio público</w:t>
       </w:r>
-      <w:bookmarkEnd w:id="96"/>
+      <w:bookmarkEnd w:id="97"/>
     </w:p>
     <w:p>
       <w:pPr>
@@ -45502,7 +45939,7 @@
       <w:pPr>
         <w:pStyle w:val="Legenda"/>
       </w:pPr>
-      <w:bookmarkStart w:id="97" w:name="_Toc37085540"/>
+      <w:bookmarkStart w:id="98" w:name="_Toc37085540"/>
       <w:r>
         <w:t xml:space="preserve">QUADRO </w:t>
       </w:r>
@@ -45526,7 +45963,7 @@
       <w:r>
         <w:t xml:space="preserve"> 16: manter documentações sobre o Etanóis atualizadas</w:t>
       </w:r>
-      <w:bookmarkEnd w:id="97"/>
+      <w:bookmarkEnd w:id="98"/>
     </w:p>
     <w:p>
       <w:pPr>
@@ -45672,7 +46109,7 @@
       <w:pPr>
         <w:pStyle w:val="Legenda"/>
       </w:pPr>
-      <w:bookmarkStart w:id="98" w:name="_Toc37085541"/>
+      <w:bookmarkStart w:id="99" w:name="_Toc37085541"/>
       <w:r>
         <w:t xml:space="preserve">QUADRO </w:t>
       </w:r>
@@ -45699,7 +46136,7 @@
       <w:r>
         <w:t xml:space="preserve"> elaborar um termo de uso para os usuários do sistema</w:t>
       </w:r>
-      <w:bookmarkEnd w:id="98"/>
+      <w:bookmarkEnd w:id="99"/>
     </w:p>
     <w:p>
       <w:pPr>
@@ -45845,7 +46282,7 @@
       <w:pPr>
         <w:pStyle w:val="Legenda"/>
       </w:pPr>
-      <w:bookmarkStart w:id="99" w:name="_Toc37085542"/>
+      <w:bookmarkStart w:id="100" w:name="_Toc37085542"/>
       <w:r>
         <w:t xml:space="preserve">QUADRO </w:t>
       </w:r>
@@ -45875,7 +46312,7 @@
       <w:r>
         <w:t>definir regras para a formação de senhas seguras</w:t>
       </w:r>
-      <w:bookmarkEnd w:id="99"/>
+      <w:bookmarkEnd w:id="100"/>
     </w:p>
     <w:p>
       <w:pPr>
@@ -46045,7 +46482,7 @@
       <w:pPr>
         <w:pStyle w:val="Legenda"/>
       </w:pPr>
-      <w:bookmarkStart w:id="100" w:name="_Toc37085543"/>
+      <w:bookmarkStart w:id="101" w:name="_Toc37085543"/>
       <w:r>
         <w:t xml:space="preserve">QUADRO </w:t>
       </w:r>
@@ -46075,7 +46512,7 @@
       <w:r>
         <w:t>solicitar permissão do usuário para ativar recursos do aparelho do usuário</w:t>
       </w:r>
-      <w:bookmarkEnd w:id="100"/>
+      <w:bookmarkEnd w:id="101"/>
     </w:p>
     <w:p>
       <w:pPr>
@@ -46227,7 +46664,7 @@
       <w:pPr>
         <w:pStyle w:val="Legenda"/>
       </w:pPr>
-      <w:bookmarkStart w:id="101" w:name="_Toc37085544"/>
+      <w:bookmarkStart w:id="102" w:name="_Toc37085544"/>
       <w:r>
         <w:lastRenderedPageBreak/>
         <w:t xml:space="preserve">QUADRO </w:t>
@@ -46258,7 +46695,7 @@
       <w:r>
         <w:t>utilizar protocolos de comunicação segura</w:t>
       </w:r>
-      <w:bookmarkEnd w:id="101"/>
+      <w:bookmarkEnd w:id="102"/>
     </w:p>
     <w:p>
       <w:pPr>
@@ -46274,13 +46711,13 @@
       <w:pPr>
         <w:pStyle w:val="Ttulo2"/>
       </w:pPr>
-      <w:bookmarkStart w:id="102" w:name="_Toc35694243"/>
-      <w:bookmarkStart w:id="103" w:name="_Toc38469883"/>
+      <w:bookmarkStart w:id="103" w:name="_Toc35694243"/>
+      <w:bookmarkStart w:id="104" w:name="_Toc38488086"/>
       <w:r>
         <w:t>5.2 ANÁLISE DOS REQUISITOS</w:t>
       </w:r>
-      <w:bookmarkEnd w:id="102"/>
       <w:bookmarkEnd w:id="103"/>
+      <w:bookmarkEnd w:id="104"/>
     </w:p>
     <w:p>
       <w:r>
@@ -46548,7 +46985,7 @@
     <w:p>
       <w:pPr>
         <w:sectPr>
-          <w:headerReference w:type="first" r:id="rId18"/>
+          <w:headerReference w:type="first" r:id="rId19"/>
           <w:pgSz w:w="11906" w:h="16838"/>
           <w:pgMar w:top="1701" w:right="1134" w:bottom="1134" w:left="1701" w:header="709" w:footer="709" w:gutter="0"/>
           <w:cols w:space="708"/>
@@ -46561,12 +46998,12 @@
       <w:pPr>
         <w:pStyle w:val="Ttulo1"/>
       </w:pPr>
-      <w:bookmarkStart w:id="104" w:name="_Toc38469884"/>
+      <w:bookmarkStart w:id="105" w:name="_Toc38488087"/>
       <w:r>
         <w:lastRenderedPageBreak/>
         <w:t>CONCLUSÃO</w:t>
       </w:r>
-      <w:bookmarkEnd w:id="104"/>
+      <w:bookmarkEnd w:id="105"/>
     </w:p>
     <w:p>
       <w:r>
@@ -46611,18 +47048,13 @@
         <w:t>s</w:t>
       </w:r>
       <w:r>
-        <w:t xml:space="preserve"> nos preços de </w:t>
-      </w:r>
-      <w:proofErr w:type="gramStart"/>
-      <w:r>
-        <w:t xml:space="preserve">combustível, </w:t>
-      </w:r>
-      <w:r>
-        <w:t xml:space="preserve"> contribuindo</w:t>
-      </w:r>
-      <w:proofErr w:type="gramEnd"/>
-      <w:r>
-        <w:t xml:space="preserve"> para </w:t>
+        <w:t xml:space="preserve"> nos preços de combustível,</w:t>
+      </w:r>
+      <w:r>
+        <w:t xml:space="preserve"> </w:t>
+      </w:r>
+      <w:r>
+        <w:t xml:space="preserve">contribuindo para </w:t>
       </w:r>
       <w:r>
         <w:t xml:space="preserve">a ideia da criação de uma aplicação que pudesse exibir ao usuário os melhores postos </w:t>
@@ -46679,7 +47111,7 @@
       <w:pPr>
         <w:pStyle w:val="Ttulo1"/>
       </w:pPr>
-      <w:bookmarkStart w:id="105" w:name="_Toc38469885"/>
+      <w:bookmarkStart w:id="106" w:name="_Toc38488088"/>
       <w:r>
         <w:lastRenderedPageBreak/>
         <w:t>REFERÊN</w:t>
@@ -46687,11 +47119,12 @@
       <w:r>
         <w:t>CIAS</w:t>
       </w:r>
-      <w:bookmarkEnd w:id="105"/>
+      <w:bookmarkEnd w:id="106"/>
     </w:p>
     <w:p>
       <w:pPr>
         <w:spacing w:before="0"/>
+        <w:jc w:val="left"/>
       </w:pPr>
       <w:r>
         <w:t>AGÊNCIA NACIONAL DE PETRÓLEO, GÁS NATURAL E BIOCOMBUSTÍVEIS (ANP).</w:t>
@@ -46731,6 +47164,7 @@
     <w:p>
       <w:pPr>
         <w:spacing w:before="0"/>
+        <w:jc w:val="left"/>
       </w:pPr>
       <w:r>
         <w:t>AGÊNCIA NACIONAL DE PETRÓLEO, GÁS NATURAL E BIOCOMBUSTÍVEIS (ANP)</w:t>
@@ -46751,7 +47185,7 @@
       <w:r>
         <w:t xml:space="preserve"> </w:t>
       </w:r>
-      <w:hyperlink r:id="rId19" w:history="1">
+      <w:hyperlink r:id="rId20" w:history="1">
         <w:r>
           <w:rPr>
             <w:rStyle w:val="Hyperlink"/>
@@ -46768,6 +47202,7 @@
     <w:p>
       <w:pPr>
         <w:spacing w:before="0"/>
+        <w:jc w:val="left"/>
       </w:pPr>
       <w:r>
         <w:t>____</w:t>
@@ -46817,6 +47252,7 @@
     </w:p>
     <w:p>
       <w:pPr>
+        <w:jc w:val="left"/>
         <w:rPr>
           <w:rFonts w:cs="Times New Roman"/>
           <w:szCs w:val="24"/>
@@ -46873,6 +47309,7 @@
     <w:p>
       <w:pPr>
         <w:spacing w:before="0"/>
+        <w:jc w:val="left"/>
       </w:pPr>
       <w:r>
         <w:t>BATE</w:t>
@@ -46960,6 +47397,9 @@
       </w:r>
     </w:p>
     <w:p>
+      <w:pPr>
+        <w:jc w:val="left"/>
+      </w:pPr>
       <w:r>
         <w:t>BIODISELBR.</w:t>
       </w:r>
@@ -47031,6 +47471,7 @@
     </w:p>
     <w:p>
       <w:pPr>
+        <w:jc w:val="left"/>
         <w:rPr>
           <w:rFonts w:cs="Times New Roman"/>
           <w:szCs w:val="24"/>
@@ -47106,6 +47547,9 @@
       </w:r>
     </w:p>
     <w:p>
+      <w:pPr>
+        <w:jc w:val="left"/>
+      </w:pPr>
       <w:r>
         <w:rPr>
           <w:b/>
@@ -47158,6 +47602,7 @@
     </w:p>
     <w:p>
       <w:pPr>
+        <w:jc w:val="left"/>
         <w:rPr>
           <w:b/>
           <w:bCs/>
@@ -47227,6 +47672,9 @@
       </w:r>
     </w:p>
     <w:p>
+      <w:pPr>
+        <w:jc w:val="left"/>
+      </w:pPr>
       <w:r>
         <w:rPr>
           <w:bCs/>
@@ -47284,6 +47732,9 @@
       </w:r>
     </w:p>
     <w:p>
+      <w:pPr>
+        <w:jc w:val="left"/>
+      </w:pPr>
       <w:r>
         <w:rPr>
           <w:bCs/>
@@ -47382,6 +47833,9 @@
       </w:r>
     </w:p>
     <w:p>
+      <w:pPr>
+        <w:jc w:val="left"/>
+      </w:pPr>
       <w:r>
         <w:rPr>
           <w:bCs/>
@@ -47440,6 +47894,9 @@
       </w:r>
     </w:p>
     <w:p>
+      <w:pPr>
+        <w:jc w:val="left"/>
+      </w:pPr>
       <w:r>
         <w:rPr>
           <w:bCs/>
@@ -47485,6 +47942,9 @@
       </w:r>
     </w:p>
     <w:p>
+      <w:pPr>
+        <w:jc w:val="left"/>
+      </w:pPr>
       <w:proofErr w:type="spellStart"/>
       <w:r>
         <w:rPr>
@@ -47545,6 +48005,9 @@
       </w:r>
     </w:p>
     <w:p>
+      <w:pPr>
+        <w:jc w:val="left"/>
+      </w:pPr>
       <w:r>
         <w:rPr>
           <w:b/>
@@ -47623,6 +48086,9 @@
       </w:r>
     </w:p>
     <w:p>
+      <w:pPr>
+        <w:jc w:val="left"/>
+      </w:pPr>
       <w:r>
         <w:rPr>
           <w:bCs/>
@@ -47708,6 +48174,9 @@
       </w:r>
     </w:p>
     <w:p>
+      <w:pPr>
+        <w:jc w:val="left"/>
+      </w:pPr>
       <w:r>
         <w:rPr>
           <w:bCs/>
@@ -47800,6 +48269,7 @@
     <w:p>
       <w:pPr>
         <w:spacing w:before="0"/>
+        <w:jc w:val="left"/>
       </w:pPr>
       <w:r>
         <w:t>PRESSMAN, R</w:t>
@@ -47850,6 +48320,9 @@
       </w:r>
     </w:p>
     <w:p>
+      <w:pPr>
+        <w:jc w:val="left"/>
+      </w:pPr>
       <w:r>
         <w:rPr>
           <w:bCs/>
@@ -47900,6 +48373,9 @@
       </w:r>
     </w:p>
     <w:p>
+      <w:pPr>
+        <w:jc w:val="left"/>
+      </w:pPr>
       <w:r>
         <w:t>SA</w:t>
       </w:r>
@@ -47939,6 +48415,9 @@
       </w:r>
     </w:p>
     <w:p>
+      <w:pPr>
+        <w:jc w:val="left"/>
+      </w:pPr>
       <w:r>
         <w:t>SALV</w:t>
       </w:r>
@@ -47981,6 +48460,9 @@
       </w:r>
     </w:p>
     <w:p>
+      <w:pPr>
+        <w:jc w:val="left"/>
+      </w:pPr>
       <w:r>
         <w:t xml:space="preserve">SINDPEÇAS. </w:t>
       </w:r>
@@ -48008,6 +48490,9 @@
       </w:r>
     </w:p>
     <w:p>
+      <w:pPr>
+        <w:jc w:val="left"/>
+      </w:pPr>
       <w:r>
         <w:t>SILVA, A</w:t>
       </w:r>
@@ -48060,6 +48545,7 @@
     <w:p>
       <w:pPr>
         <w:spacing w:before="0"/>
+        <w:jc w:val="left"/>
       </w:pPr>
       <w:r>
         <w:t>SOMMERVILLE, I</w:t>
@@ -48108,6 +48594,7 @@
     <w:p>
       <w:pPr>
         <w:spacing w:before="0"/>
+        <w:jc w:val="left"/>
       </w:pPr>
       <w:r>
         <w:t>SCHWABER, K</w:t>
@@ -48202,16 +48689,17 @@
       <w:pPr>
         <w:pStyle w:val="Ttulo1"/>
       </w:pPr>
-      <w:bookmarkStart w:id="106" w:name="_Toc38469886"/>
+      <w:bookmarkStart w:id="107" w:name="_Toc38488089"/>
       <w:r>
         <w:lastRenderedPageBreak/>
         <w:t>OBRAS CONSULTADAS</w:t>
       </w:r>
-      <w:bookmarkEnd w:id="106"/>
+      <w:bookmarkEnd w:id="107"/>
     </w:p>
     <w:p>
       <w:pPr>
         <w:spacing w:before="0"/>
+        <w:jc w:val="left"/>
       </w:pPr>
       <w:r>
         <w:rPr>
@@ -48258,6 +48746,7 @@
     <w:p>
       <w:pPr>
         <w:spacing w:before="0"/>
+        <w:jc w:val="left"/>
       </w:pPr>
       <w:r>
         <w:rPr>
@@ -48317,6 +48806,7 @@
     <w:p>
       <w:pPr>
         <w:spacing w:before="0"/>
+        <w:jc w:val="left"/>
       </w:pPr>
       <w:r>
         <w:rPr>
@@ -48377,6 +48867,7 @@
     <w:p>
       <w:pPr>
         <w:spacing w:before="0"/>
+        <w:jc w:val="left"/>
       </w:pPr>
       <w:r>
         <w:rPr>
@@ -48421,6 +48912,7 @@
     <w:p>
       <w:pPr>
         <w:spacing w:before="0"/>
+        <w:jc w:val="left"/>
       </w:pPr>
       <w:r>
         <w:rPr>
@@ -48470,6 +48962,7 @@
     <w:p>
       <w:pPr>
         <w:spacing w:before="0"/>
+        <w:jc w:val="left"/>
       </w:pPr>
       <w:r>
         <w:t>PEREIRA, José C.; LIMA, Silvana I. de; SIQUEIRA, Eunice G. d</w:t>
@@ -48507,6 +49000,7 @@
     <w:p>
       <w:pPr>
         <w:spacing w:before="0"/>
+        <w:jc w:val="left"/>
       </w:pPr>
       <w:r>
         <w:rPr>
@@ -48559,6 +49053,9 @@
       </w:r>
     </w:p>
     <w:p>
+      <w:pPr>
+        <w:jc w:val="left"/>
+      </w:pPr>
       <w:proofErr w:type="spellStart"/>
       <w:r>
         <w:rPr>
@@ -48601,6 +49098,7 @@
     <w:p>
       <w:pPr>
         <w:spacing w:before="0"/>
+        <w:jc w:val="left"/>
       </w:pPr>
       <w:r>
         <w:rPr>
@@ -48650,38 +49148,101 @@
     <w:p>
       <w:pPr>
         <w:spacing w:before="0"/>
-      </w:pPr>
+        <w:jc w:val="left"/>
+      </w:pPr>
+      <w:proofErr w:type="spellStart"/>
       <w:r>
         <w:rPr>
           <w:b/>
           <w:bCs/>
         </w:rPr>
-        <w:t xml:space="preserve">Você sabe o que é o QR </w:t>
-      </w:r>
-      <w:proofErr w:type="spellStart"/>
+        <w:t>Viasoft</w:t>
+      </w:r>
+      <w:proofErr w:type="spellEnd"/>
       <w:r>
         <w:rPr>
           <w:b/>
           <w:bCs/>
         </w:rPr>
-        <w:t>Code</w:t>
-      </w:r>
-      <w:proofErr w:type="spellEnd"/>
+        <w:t xml:space="preserve"> </w:t>
+      </w:r>
+      <w:proofErr w:type="spellStart"/>
       <w:r>
         <w:rPr>
           <w:b/>
           <w:bCs/>
         </w:rPr>
-        <w:t>? A gente explica</w:t>
-      </w:r>
-      <w:r>
-        <w:t>. OLHAR DIGITAL</w:t>
-      </w:r>
+        <w:t>Petroshow</w:t>
+      </w:r>
+      <w:proofErr w:type="spellEnd"/>
+      <w:r>
+        <w:t>. PETROSHOW, 2017. Disponível em: &lt;</w:t>
+      </w:r>
+      <w:proofErr w:type="spellStart"/>
+      <w:r>
+        <w:t>https</w:t>
+      </w:r>
+      <w:proofErr w:type="spellEnd"/>
+      <w:r>
+        <w:t>://viasoft.com.br/</w:t>
+      </w:r>
+      <w:proofErr w:type="spellStart"/>
+      <w:r>
+        <w:t>petroshow</w:t>
+      </w:r>
+      <w:proofErr w:type="spellEnd"/>
+      <w:r>
+        <w:t>/postos-de-</w:t>
+      </w:r>
+      <w:proofErr w:type="spellStart"/>
+      <w:r>
+        <w:t>combustiveis</w:t>
+      </w:r>
+      <w:proofErr w:type="spellEnd"/>
+      <w:r>
+        <w:t>/</w:t>
+      </w:r>
+      <w:r>
+        <w:t>&gt;. Acesso em: 22 abril 2020.</w:t>
+      </w:r>
+    </w:p>
+    <w:p>
+      <w:pPr>
+        <w:spacing w:before="0"/>
+        <w:jc w:val="left"/>
+      </w:pPr>
       <w:r>
         <w:rPr>
           <w:b/>
           <w:bCs/>
         </w:rPr>
+        <w:lastRenderedPageBreak/>
+        <w:t xml:space="preserve">Você sabe o que é o QR </w:t>
+      </w:r>
+      <w:proofErr w:type="spellStart"/>
+      <w:r>
+        <w:rPr>
+          <w:b/>
+          <w:bCs/>
+        </w:rPr>
+        <w:t>Code</w:t>
+      </w:r>
+      <w:proofErr w:type="spellEnd"/>
+      <w:r>
+        <w:rPr>
+          <w:b/>
+          <w:bCs/>
+        </w:rPr>
+        <w:t>? A gente explica</w:t>
+      </w:r>
+      <w:r>
+        <w:t>. OLHAR DIGITAL</w:t>
+      </w:r>
+      <w:r>
+        <w:rPr>
+          <w:b/>
+          <w:bCs/>
+        </w:rPr>
         <w:t xml:space="preserve">. </w:t>
       </w:r>
       <w:r>
@@ -48693,6 +49254,43 @@
       <w:r>
         <w:t>&gt;. Acesso em: 20 março 2020.</w:t>
       </w:r>
+    </w:p>
+    <w:p>
+      <w:pPr>
+        <w:spacing w:before="0"/>
+        <w:jc w:val="left"/>
+      </w:pPr>
+      <w:proofErr w:type="spellStart"/>
+      <w:r>
+        <w:rPr>
+          <w:b/>
+          <w:bCs/>
+        </w:rPr>
+        <w:t>Waze</w:t>
+      </w:r>
+      <w:proofErr w:type="spellEnd"/>
+      <w:r>
+        <w:t>. WAZE MOBILE, 2020. Disponível em: &lt;</w:t>
+      </w:r>
+      <w:proofErr w:type="spellStart"/>
+      <w:r>
+        <w:t>https</w:t>
+      </w:r>
+      <w:proofErr w:type="spellEnd"/>
+      <w:r>
+        <w:t>://www.waze.com/</w:t>
+      </w:r>
+      <w:proofErr w:type="spellStart"/>
+      <w:r>
+        <w:t>pt</w:t>
+      </w:r>
+      <w:proofErr w:type="spellEnd"/>
+      <w:r>
+        <w:t>-BR</w:t>
+      </w:r>
+      <w:r>
+        <w:t>&gt;. Acesso em: 22 abril 2020.</w:t>
+      </w:r>
       <w:r>
         <w:br w:type="page"/>
       </w:r>
@@ -48701,7 +49299,7 @@
       <w:pPr>
         <w:pStyle w:val="Ttulo1"/>
       </w:pPr>
-      <w:bookmarkStart w:id="107" w:name="_Toc38469887"/>
+      <w:bookmarkStart w:id="108" w:name="_Toc38488090"/>
       <w:r>
         <w:lastRenderedPageBreak/>
         <w:t xml:space="preserve">APÊNDICE A – PLANO DE </w:t>
@@ -48712,7 +49310,7 @@
       <w:r>
         <w:t>GERENCIAMENTO DO PROJETO</w:t>
       </w:r>
-      <w:bookmarkEnd w:id="107"/>
+      <w:bookmarkEnd w:id="108"/>
     </w:p>
     <w:p>
       <w:r>
@@ -48760,12 +49358,12 @@
       <w:pPr>
         <w:pStyle w:val="Ttulo1"/>
       </w:pPr>
-      <w:bookmarkStart w:id="108" w:name="_Toc38469888"/>
+      <w:bookmarkStart w:id="109" w:name="_Toc38488091"/>
       <w:r>
         <w:lastRenderedPageBreak/>
         <w:t>APÊNCIDE B – RELATÓRIO DE DESEMPENHO</w:t>
       </w:r>
-      <w:bookmarkEnd w:id="108"/>
+      <w:bookmarkEnd w:id="109"/>
     </w:p>
     <w:p>
       <w:r>
@@ -48810,12 +49408,12 @@
       <w:pPr>
         <w:pStyle w:val="Ttulo1"/>
       </w:pPr>
-      <w:bookmarkStart w:id="109" w:name="_Toc38469889"/>
+      <w:bookmarkStart w:id="110" w:name="_Toc38488092"/>
       <w:r>
         <w:lastRenderedPageBreak/>
         <w:t>APÊNDICE C – DIAGRAMAS DE CASO DE USO E FLUXO DE EVENTOS</w:t>
       </w:r>
-      <w:bookmarkEnd w:id="109"/>
+      <w:bookmarkEnd w:id="110"/>
     </w:p>
     <w:p>
       <w:r>
@@ -48865,12 +49463,12 @@
       <w:pPr>
         <w:pStyle w:val="Ttulo1"/>
       </w:pPr>
-      <w:bookmarkStart w:id="110" w:name="_Toc38469890"/>
+      <w:bookmarkStart w:id="111" w:name="_Toc38488093"/>
       <w:r>
         <w:lastRenderedPageBreak/>
         <w:t>APÊNCIDE D – MODELO CONCEITUAL DOS DADOS</w:t>
       </w:r>
-      <w:bookmarkEnd w:id="110"/>
+      <w:bookmarkEnd w:id="111"/>
     </w:p>
     <w:p>
       <w:r>
@@ -48899,12 +49497,12 @@
       <w:pPr>
         <w:pStyle w:val="Ttulo1"/>
       </w:pPr>
-      <w:bookmarkStart w:id="111" w:name="_Toc38469891"/>
+      <w:bookmarkStart w:id="112" w:name="_Toc38488094"/>
       <w:r>
         <w:lastRenderedPageBreak/>
         <w:t>APÊNDICE E – MOCKUPS DO ETANÓIS</w:t>
       </w:r>
-      <w:bookmarkEnd w:id="111"/>
+      <w:bookmarkEnd w:id="112"/>
     </w:p>
     <w:p>
       <w:r>
@@ -50271,6 +50869,92 @@
     </w:lvl>
   </w:abstractNum>
   <w:abstractNum w:abstractNumId="10" w15:restartNumberingAfterBreak="0">
+    <w:nsid w:val="442B6FA2"/>
+    <w:multiLevelType w:val="hybridMultilevel"/>
+    <w:tmpl w:val="D92AC4FA"/>
+    <w:lvl w:ilvl="0" w:tplc="04160017">
+      <w:start w:val="1"/>
+      <w:numFmt w:val="lowerLetter"/>
+      <w:lvlText w:val="%1)"/>
+      <w:lvlJc w:val="left"/>
+      <w:pPr>
+        <w:ind w:left="720" w:hanging="360"/>
+      </w:pPr>
+    </w:lvl>
+    <w:lvl w:ilvl="1" w:tplc="04160019" w:tentative="1">
+      <w:start w:val="1"/>
+      <w:numFmt w:val="lowerLetter"/>
+      <w:lvlText w:val="%2."/>
+      <w:lvlJc w:val="left"/>
+      <w:pPr>
+        <w:ind w:left="1440" w:hanging="360"/>
+      </w:pPr>
+    </w:lvl>
+    <w:lvl w:ilvl="2" w:tplc="0416001B" w:tentative="1">
+      <w:start w:val="1"/>
+      <w:numFmt w:val="lowerRoman"/>
+      <w:lvlText w:val="%3."/>
+      <w:lvlJc w:val="right"/>
+      <w:pPr>
+        <w:ind w:left="2160" w:hanging="180"/>
+      </w:pPr>
+    </w:lvl>
+    <w:lvl w:ilvl="3" w:tplc="0416000F" w:tentative="1">
+      <w:start w:val="1"/>
+      <w:numFmt w:val="decimal"/>
+      <w:lvlText w:val="%4."/>
+      <w:lvlJc w:val="left"/>
+      <w:pPr>
+        <w:ind w:left="2880" w:hanging="360"/>
+      </w:pPr>
+    </w:lvl>
+    <w:lvl w:ilvl="4" w:tplc="04160019" w:tentative="1">
+      <w:start w:val="1"/>
+      <w:numFmt w:val="lowerLetter"/>
+      <w:lvlText w:val="%5."/>
+      <w:lvlJc w:val="left"/>
+      <w:pPr>
+        <w:ind w:left="3600" w:hanging="360"/>
+      </w:pPr>
+    </w:lvl>
+    <w:lvl w:ilvl="5" w:tplc="0416001B" w:tentative="1">
+      <w:start w:val="1"/>
+      <w:numFmt w:val="lowerRoman"/>
+      <w:lvlText w:val="%6."/>
+      <w:lvlJc w:val="right"/>
+      <w:pPr>
+        <w:ind w:left="4320" w:hanging="180"/>
+      </w:pPr>
+    </w:lvl>
+    <w:lvl w:ilvl="6" w:tplc="0416000F" w:tentative="1">
+      <w:start w:val="1"/>
+      <w:numFmt w:val="decimal"/>
+      <w:lvlText w:val="%7."/>
+      <w:lvlJc w:val="left"/>
+      <w:pPr>
+        <w:ind w:left="5040" w:hanging="360"/>
+      </w:pPr>
+    </w:lvl>
+    <w:lvl w:ilvl="7" w:tplc="04160019" w:tentative="1">
+      <w:start w:val="1"/>
+      <w:numFmt w:val="lowerLetter"/>
+      <w:lvlText w:val="%8."/>
+      <w:lvlJc w:val="left"/>
+      <w:pPr>
+        <w:ind w:left="5760" w:hanging="360"/>
+      </w:pPr>
+    </w:lvl>
+    <w:lvl w:ilvl="8" w:tplc="0416001B" w:tentative="1">
+      <w:start w:val="1"/>
+      <w:numFmt w:val="lowerRoman"/>
+      <w:lvlText w:val="%9."/>
+      <w:lvlJc w:val="right"/>
+      <w:pPr>
+        <w:ind w:left="6480" w:hanging="180"/>
+      </w:pPr>
+    </w:lvl>
+  </w:abstractNum>
+  <w:abstractNum w:abstractNumId="11" w15:restartNumberingAfterBreak="0">
     <w:nsid w:val="469B7BDC"/>
     <w:multiLevelType w:val="hybridMultilevel"/>
     <w:tmpl w:val="DD86E470"/>
@@ -50356,7 +51040,7 @@
       </w:pPr>
     </w:lvl>
   </w:abstractNum>
-  <w:abstractNum w:abstractNumId="11" w15:restartNumberingAfterBreak="0">
+  <w:abstractNum w:abstractNumId="12" w15:restartNumberingAfterBreak="0">
     <w:nsid w:val="516D0DC4"/>
     <w:multiLevelType w:val="hybridMultilevel"/>
     <w:tmpl w:val="931C3C86"/>
@@ -50442,7 +51126,7 @@
       </w:pPr>
     </w:lvl>
   </w:abstractNum>
-  <w:abstractNum w:abstractNumId="12" w15:restartNumberingAfterBreak="0">
+  <w:abstractNum w:abstractNumId="13" w15:restartNumberingAfterBreak="0">
     <w:nsid w:val="54075810"/>
     <w:multiLevelType w:val="hybridMultilevel"/>
     <w:tmpl w:val="3D3A57CE"/>
@@ -50528,7 +51212,7 @@
       </w:pPr>
     </w:lvl>
   </w:abstractNum>
-  <w:abstractNum w:abstractNumId="13" w15:restartNumberingAfterBreak="0">
+  <w:abstractNum w:abstractNumId="14" w15:restartNumberingAfterBreak="0">
     <w:nsid w:val="59BA0D2D"/>
     <w:multiLevelType w:val="hybridMultilevel"/>
     <w:tmpl w:val="3A16EC4A"/>
@@ -50614,7 +51298,7 @@
       </w:pPr>
     </w:lvl>
   </w:abstractNum>
-  <w:abstractNum w:abstractNumId="14" w15:restartNumberingAfterBreak="0">
+  <w:abstractNum w:abstractNumId="15" w15:restartNumberingAfterBreak="0">
     <w:nsid w:val="5B6506D4"/>
     <w:multiLevelType w:val="hybridMultilevel"/>
     <w:tmpl w:val="425C3902"/>
@@ -50700,7 +51384,7 @@
       </w:pPr>
     </w:lvl>
   </w:abstractNum>
-  <w:abstractNum w:abstractNumId="15" w15:restartNumberingAfterBreak="0">
+  <w:abstractNum w:abstractNumId="16" w15:restartNumberingAfterBreak="0">
     <w:nsid w:val="5FD71737"/>
     <w:multiLevelType w:val="hybridMultilevel"/>
     <w:tmpl w:val="78945EC6"/>
@@ -50813,7 +51497,7 @@
       </w:rPr>
     </w:lvl>
   </w:abstractNum>
-  <w:abstractNum w:abstractNumId="16" w15:restartNumberingAfterBreak="0">
+  <w:abstractNum w:abstractNumId="17" w15:restartNumberingAfterBreak="0">
     <w:nsid w:val="65ED09E8"/>
     <w:multiLevelType w:val="hybridMultilevel"/>
     <w:tmpl w:val="461E70BA"/>
@@ -50899,7 +51583,7 @@
       </w:pPr>
     </w:lvl>
   </w:abstractNum>
-  <w:abstractNum w:abstractNumId="17" w15:restartNumberingAfterBreak="0">
+  <w:abstractNum w:abstractNumId="18" w15:restartNumberingAfterBreak="0">
     <w:nsid w:val="69E77FF6"/>
     <w:multiLevelType w:val="hybridMultilevel"/>
     <w:tmpl w:val="1500F866"/>
@@ -50988,7 +51672,7 @@
       </w:pPr>
     </w:lvl>
   </w:abstractNum>
-  <w:abstractNum w:abstractNumId="18" w15:restartNumberingAfterBreak="0">
+  <w:abstractNum w:abstractNumId="19" w15:restartNumberingAfterBreak="0">
     <w:nsid w:val="6D244F14"/>
     <w:multiLevelType w:val="hybridMultilevel"/>
     <w:tmpl w:val="DBBC388A"/>
@@ -51101,7 +51785,7 @@
       </w:rPr>
     </w:lvl>
   </w:abstractNum>
-  <w:abstractNum w:abstractNumId="19" w15:restartNumberingAfterBreak="0">
+  <w:abstractNum w:abstractNumId="20" w15:restartNumberingAfterBreak="0">
     <w:nsid w:val="739D262F"/>
     <w:multiLevelType w:val="hybridMultilevel"/>
     <w:tmpl w:val="30766D9C"/>
@@ -51187,7 +51871,7 @@
       </w:pPr>
     </w:lvl>
   </w:abstractNum>
-  <w:abstractNum w:abstractNumId="20" w15:restartNumberingAfterBreak="0">
+  <w:abstractNum w:abstractNumId="21" w15:restartNumberingAfterBreak="0">
     <w:nsid w:val="74FC2BE0"/>
     <w:multiLevelType w:val="hybridMultilevel"/>
     <w:tmpl w:val="D38AE3DE"/>
@@ -51283,25 +51967,25 @@
     <w:abstractNumId w:val="8"/>
   </w:num>
   <w:num w:numId="4">
-    <w:abstractNumId w:val="10"/>
+    <w:abstractNumId w:val="11"/>
   </w:num>
   <w:num w:numId="5">
-    <w:abstractNumId w:val="15"/>
+    <w:abstractNumId w:val="16"/>
   </w:num>
   <w:num w:numId="6">
-    <w:abstractNumId w:val="14"/>
+    <w:abstractNumId w:val="15"/>
   </w:num>
   <w:num w:numId="7">
     <w:abstractNumId w:val="9"/>
   </w:num>
   <w:num w:numId="8">
-    <w:abstractNumId w:val="13"/>
+    <w:abstractNumId w:val="14"/>
   </w:num>
   <w:num w:numId="9">
-    <w:abstractNumId w:val="20"/>
+    <w:abstractNumId w:val="21"/>
   </w:num>
   <w:num w:numId="10">
-    <w:abstractNumId w:val="18"/>
+    <w:abstractNumId w:val="19"/>
   </w:num>
   <w:num w:numId="11">
     <w:abstractNumId w:val="4"/>
@@ -51310,22 +51994,22 @@
     <w:abstractNumId w:val="2"/>
   </w:num>
   <w:num w:numId="13">
-    <w:abstractNumId w:val="12"/>
+    <w:abstractNumId w:val="13"/>
   </w:num>
   <w:num w:numId="14">
-    <w:abstractNumId w:val="19"/>
+    <w:abstractNumId w:val="20"/>
   </w:num>
   <w:num w:numId="15">
     <w:abstractNumId w:val="3"/>
   </w:num>
   <w:num w:numId="16">
-    <w:abstractNumId w:val="16"/>
+    <w:abstractNumId w:val="17"/>
   </w:num>
   <w:num w:numId="17">
-    <w:abstractNumId w:val="17"/>
+    <w:abstractNumId w:val="18"/>
   </w:num>
   <w:num w:numId="18">
-    <w:abstractNumId w:val="11"/>
+    <w:abstractNumId w:val="12"/>
   </w:num>
   <w:num w:numId="19">
     <w:abstractNumId w:val="1"/>
@@ -51335,6 +52019,9 @@
   </w:num>
   <w:num w:numId="21">
     <w:abstractNumId w:val="5"/>
+  </w:num>
+  <w:num w:numId="22">
+    <w:abstractNumId w:val="10"/>
   </w:num>
 </w:numbering>
 </file>
@@ -52257,6 +52944,18 @@
       <w:color w:val="000000" w:themeColor="text1"/>
       <w:sz w:val="16"/>
       <w:szCs w:val="16"/>
+    </w:rPr>
+  </w:style>
+  <w:style w:type="character" w:styleId="MenoPendente">
+    <w:name w:val="Unresolved Mention"/>
+    <w:basedOn w:val="Fontepargpadro"/>
+    <w:uiPriority w:val="99"/>
+    <w:semiHidden/>
+    <w:unhideWhenUsed/>
+    <w:rsid w:val="005808B3"/>
+    <w:rPr>
+      <w:color w:val="605E5C"/>
+      <w:shd w:val="clear" w:color="auto" w:fill="E1DFDD"/>
     </w:rPr>
   </w:style>
 </w:styles>

</xml_diff>

<commit_message>
Correção na forma de pagamento do Etanóis. Adição da lei nº 16.644 como anexo A.
</commit_message>
<xml_diff>
--- a/docs/projeto-final/pfc/etanois-pfc.docx
+++ b/docs/projeto-final/pfc/etanois-pfc.docx
@@ -8730,7 +8730,7 @@
           <w:r>
             <w:fldChar w:fldCharType="separate"/>
           </w:r>
-          <w:hyperlink w:anchor="_Toc38488067" w:history="1">
+          <w:hyperlink w:anchor="_Toc38555852" w:history="1">
             <w:r>
               <w:rPr>
                 <w:rStyle w:val="Hyperlink"/>
@@ -8753,7 +8753,7 @@
               <w:rPr>
                 <w:webHidden/>
               </w:rPr>
-              <w:instrText xml:space="preserve"> PAGEREF _Toc38488067 \h </w:instrText>
+              <w:instrText xml:space="preserve"> PAGEREF _Toc38555852 \h </w:instrText>
             </w:r>
             <w:r>
               <w:rPr>
@@ -8792,7 +8792,7 @@
               <w:lang w:eastAsia="pt-BR"/>
             </w:rPr>
           </w:pPr>
-          <w:hyperlink w:anchor="_Toc38488068" w:history="1">
+          <w:hyperlink w:anchor="_Toc38555853" w:history="1">
             <w:r>
               <w:rPr>
                 <w:rStyle w:val="Hyperlink"/>
@@ -8815,7 +8815,7 @@
               <w:rPr>
                 <w:webHidden/>
               </w:rPr>
-              <w:instrText xml:space="preserve"> PAGEREF _Toc38488068 \h </w:instrText>
+              <w:instrText xml:space="preserve"> PAGEREF _Toc38555853 \h </w:instrText>
             </w:r>
             <w:r>
               <w:rPr>
@@ -8856,7 +8856,7 @@
               <w:lang w:eastAsia="pt-BR"/>
             </w:rPr>
           </w:pPr>
-          <w:hyperlink w:anchor="_Toc38488069" w:history="1">
+          <w:hyperlink w:anchor="_Toc38555854" w:history="1">
             <w:r>
               <w:rPr>
                 <w:rStyle w:val="Hyperlink"/>
@@ -8883,7 +8883,7 @@
                 <w:noProof/>
                 <w:webHidden/>
               </w:rPr>
-              <w:instrText xml:space="preserve"> PAGEREF _Toc38488069 \h </w:instrText>
+              <w:instrText xml:space="preserve"> PAGEREF _Toc38555854 \h </w:instrText>
             </w:r>
             <w:r>
               <w:rPr>
@@ -8928,7 +8928,7 @@
               <w:lang w:eastAsia="pt-BR"/>
             </w:rPr>
           </w:pPr>
-          <w:hyperlink w:anchor="_Toc38488070" w:history="1">
+          <w:hyperlink w:anchor="_Toc38555855" w:history="1">
             <w:r>
               <w:rPr>
                 <w:rStyle w:val="Hyperlink"/>
@@ -8955,7 +8955,7 @@
                 <w:noProof/>
                 <w:webHidden/>
               </w:rPr>
-              <w:instrText xml:space="preserve"> PAGEREF _Toc38488070 \h </w:instrText>
+              <w:instrText xml:space="preserve"> PAGEREF _Toc38555855 \h </w:instrText>
             </w:r>
             <w:r>
               <w:rPr>
@@ -9000,7 +9000,7 @@
               <w:lang w:eastAsia="pt-BR"/>
             </w:rPr>
           </w:pPr>
-          <w:hyperlink w:anchor="_Toc38488071" w:history="1">
+          <w:hyperlink w:anchor="_Toc38555856" w:history="1">
             <w:r>
               <w:rPr>
                 <w:rStyle w:val="Hyperlink"/>
@@ -9027,7 +9027,7 @@
                 <w:noProof/>
                 <w:webHidden/>
               </w:rPr>
-              <w:instrText xml:space="preserve"> PAGEREF _Toc38488071 \h </w:instrText>
+              <w:instrText xml:space="preserve"> PAGEREF _Toc38555856 \h </w:instrText>
             </w:r>
             <w:r>
               <w:rPr>
@@ -9072,7 +9072,7 @@
               <w:lang w:eastAsia="pt-BR"/>
             </w:rPr>
           </w:pPr>
-          <w:hyperlink w:anchor="_Toc38488072" w:history="1">
+          <w:hyperlink w:anchor="_Toc38555857" w:history="1">
             <w:r>
               <w:rPr>
                 <w:rStyle w:val="Hyperlink"/>
@@ -9099,7 +9099,7 @@
                 <w:noProof/>
                 <w:webHidden/>
               </w:rPr>
-              <w:instrText xml:space="preserve"> PAGEREF _Toc38488072 \h </w:instrText>
+              <w:instrText xml:space="preserve"> PAGEREF _Toc38555857 \h </w:instrText>
             </w:r>
             <w:r>
               <w:rPr>
@@ -9142,7 +9142,7 @@
               <w:lang w:eastAsia="pt-BR"/>
             </w:rPr>
           </w:pPr>
-          <w:hyperlink w:anchor="_Toc38488073" w:history="1">
+          <w:hyperlink w:anchor="_Toc38555858" w:history="1">
             <w:r>
               <w:rPr>
                 <w:rStyle w:val="Hyperlink"/>
@@ -9165,7 +9165,7 @@
               <w:rPr>
                 <w:webHidden/>
               </w:rPr>
-              <w:instrText xml:space="preserve"> PAGEREF _Toc38488073 \h </w:instrText>
+              <w:instrText xml:space="preserve"> PAGEREF _Toc38555858 \h </w:instrText>
             </w:r>
             <w:r>
               <w:rPr>
@@ -9206,7 +9206,7 @@
               <w:lang w:eastAsia="pt-BR"/>
             </w:rPr>
           </w:pPr>
-          <w:hyperlink w:anchor="_Toc38488074" w:history="1">
+          <w:hyperlink w:anchor="_Toc38555859" w:history="1">
             <w:r>
               <w:rPr>
                 <w:rStyle w:val="Hyperlink"/>
@@ -9233,7 +9233,7 @@
                 <w:noProof/>
                 <w:webHidden/>
               </w:rPr>
-              <w:instrText xml:space="preserve"> PAGEREF _Toc38488074 \h </w:instrText>
+              <w:instrText xml:space="preserve"> PAGEREF _Toc38555859 \h </w:instrText>
             </w:r>
             <w:r>
               <w:rPr>
@@ -9278,7 +9278,7 @@
               <w:lang w:eastAsia="pt-BR"/>
             </w:rPr>
           </w:pPr>
-          <w:hyperlink w:anchor="_Toc38488075" w:history="1">
+          <w:hyperlink w:anchor="_Toc38555860" w:history="1">
             <w:r>
               <w:rPr>
                 <w:rStyle w:val="Hyperlink"/>
@@ -9305,7 +9305,7 @@
                 <w:noProof/>
                 <w:webHidden/>
               </w:rPr>
-              <w:instrText xml:space="preserve"> PAGEREF _Toc38488075 \h </w:instrText>
+              <w:instrText xml:space="preserve"> PAGEREF _Toc38555860 \h </w:instrText>
             </w:r>
             <w:r>
               <w:rPr>
@@ -9350,7 +9350,7 @@
               <w:lang w:eastAsia="pt-BR"/>
             </w:rPr>
           </w:pPr>
-          <w:hyperlink w:anchor="_Toc38488076" w:history="1">
+          <w:hyperlink w:anchor="_Toc38555861" w:history="1">
             <w:r>
               <w:rPr>
                 <w:rStyle w:val="Hyperlink"/>
@@ -9377,7 +9377,7 @@
                 <w:noProof/>
                 <w:webHidden/>
               </w:rPr>
-              <w:instrText xml:space="preserve"> PAGEREF _Toc38488076 \h </w:instrText>
+              <w:instrText xml:space="preserve"> PAGEREF _Toc38555861 \h </w:instrText>
             </w:r>
             <w:r>
               <w:rPr>
@@ -9422,7 +9422,7 @@
               <w:lang w:eastAsia="pt-BR"/>
             </w:rPr>
           </w:pPr>
-          <w:hyperlink w:anchor="_Toc38488077" w:history="1">
+          <w:hyperlink w:anchor="_Toc38555862" w:history="1">
             <w:r>
               <w:rPr>
                 <w:rStyle w:val="Hyperlink"/>
@@ -9449,7 +9449,7 @@
                 <w:noProof/>
                 <w:webHidden/>
               </w:rPr>
-              <w:instrText xml:space="preserve"> PAGEREF _Toc38488077 \h </w:instrText>
+              <w:instrText xml:space="preserve"> PAGEREF _Toc38555862 \h </w:instrText>
             </w:r>
             <w:r>
               <w:rPr>
@@ -9494,7 +9494,7 @@
               <w:lang w:eastAsia="pt-BR"/>
             </w:rPr>
           </w:pPr>
-          <w:hyperlink w:anchor="_Toc38488078" w:history="1">
+          <w:hyperlink w:anchor="_Toc38555863" w:history="1">
             <w:r>
               <w:rPr>
                 <w:rStyle w:val="Hyperlink"/>
@@ -9521,7 +9521,7 @@
                 <w:noProof/>
                 <w:webHidden/>
               </w:rPr>
-              <w:instrText xml:space="preserve"> PAGEREF _Toc38488078 \h </w:instrText>
+              <w:instrText xml:space="preserve"> PAGEREF _Toc38555863 \h </w:instrText>
             </w:r>
             <w:r>
               <w:rPr>
@@ -9564,7 +9564,7 @@
               <w:lang w:eastAsia="pt-BR"/>
             </w:rPr>
           </w:pPr>
-          <w:hyperlink w:anchor="_Toc38488079" w:history="1">
+          <w:hyperlink w:anchor="_Toc38555864" w:history="1">
             <w:r>
               <w:rPr>
                 <w:rStyle w:val="Hyperlink"/>
@@ -9587,7 +9587,7 @@
               <w:rPr>
                 <w:webHidden/>
               </w:rPr>
-              <w:instrText xml:space="preserve"> PAGEREF _Toc38488079 \h </w:instrText>
+              <w:instrText xml:space="preserve"> PAGEREF _Toc38555864 \h </w:instrText>
             </w:r>
             <w:r>
               <w:rPr>
@@ -9628,7 +9628,7 @@
               <w:lang w:eastAsia="pt-BR"/>
             </w:rPr>
           </w:pPr>
-          <w:hyperlink w:anchor="_Toc38488080" w:history="1">
+          <w:hyperlink w:anchor="_Toc38555865" w:history="1">
             <w:r>
               <w:rPr>
                 <w:rStyle w:val="Hyperlink"/>
@@ -9655,7 +9655,7 @@
                 <w:noProof/>
                 <w:webHidden/>
               </w:rPr>
-              <w:instrText xml:space="preserve"> PAGEREF _Toc38488080 \h </w:instrText>
+              <w:instrText xml:space="preserve"> PAGEREF _Toc38555865 \h </w:instrText>
             </w:r>
             <w:r>
               <w:rPr>
@@ -9700,7 +9700,7 @@
               <w:lang w:eastAsia="pt-BR"/>
             </w:rPr>
           </w:pPr>
-          <w:hyperlink w:anchor="_Toc38488081" w:history="1">
+          <w:hyperlink w:anchor="_Toc38555866" w:history="1">
             <w:r>
               <w:rPr>
                 <w:rStyle w:val="Hyperlink"/>
@@ -9727,7 +9727,7 @@
                 <w:noProof/>
                 <w:webHidden/>
               </w:rPr>
-              <w:instrText xml:space="preserve"> PAGEREF _Toc38488081 \h </w:instrText>
+              <w:instrText xml:space="preserve"> PAGEREF _Toc38555866 \h </w:instrText>
             </w:r>
             <w:r>
               <w:rPr>
@@ -9772,7 +9772,7 @@
               <w:lang w:eastAsia="pt-BR"/>
             </w:rPr>
           </w:pPr>
-          <w:hyperlink w:anchor="_Toc38488082" w:history="1">
+          <w:hyperlink w:anchor="_Toc38555867" w:history="1">
             <w:r>
               <w:rPr>
                 <w:rStyle w:val="Hyperlink"/>
@@ -9799,7 +9799,7 @@
                 <w:noProof/>
                 <w:webHidden/>
               </w:rPr>
-              <w:instrText xml:space="preserve"> PAGEREF _Toc38488082 \h </w:instrText>
+              <w:instrText xml:space="preserve"> PAGEREF _Toc38555867 \h </w:instrText>
             </w:r>
             <w:r>
               <w:rPr>
@@ -9844,7 +9844,7 @@
               <w:lang w:eastAsia="pt-BR"/>
             </w:rPr>
           </w:pPr>
-          <w:hyperlink w:anchor="_Toc38488083" w:history="1">
+          <w:hyperlink w:anchor="_Toc38555868" w:history="1">
             <w:r>
               <w:rPr>
                 <w:rStyle w:val="Hyperlink"/>
@@ -9871,7 +9871,7 @@
                 <w:noProof/>
                 <w:webHidden/>
               </w:rPr>
-              <w:instrText xml:space="preserve"> PAGEREF _Toc38488083 \h </w:instrText>
+              <w:instrText xml:space="preserve"> PAGEREF _Toc38555868 \h </w:instrText>
             </w:r>
             <w:r>
               <w:rPr>
@@ -9914,7 +9914,7 @@
               <w:lang w:eastAsia="pt-BR"/>
             </w:rPr>
           </w:pPr>
-          <w:hyperlink w:anchor="_Toc38488084" w:history="1">
+          <w:hyperlink w:anchor="_Toc38555869" w:history="1">
             <w:r>
               <w:rPr>
                 <w:rStyle w:val="Hyperlink"/>
@@ -9937,7 +9937,7 @@
               <w:rPr>
                 <w:webHidden/>
               </w:rPr>
-              <w:instrText xml:space="preserve"> PAGEREF _Toc38488084 \h </w:instrText>
+              <w:instrText xml:space="preserve"> PAGEREF _Toc38555869 \h </w:instrText>
             </w:r>
             <w:r>
               <w:rPr>
@@ -9978,7 +9978,7 @@
               <w:lang w:eastAsia="pt-BR"/>
             </w:rPr>
           </w:pPr>
-          <w:hyperlink w:anchor="_Toc38488085" w:history="1">
+          <w:hyperlink w:anchor="_Toc38555870" w:history="1">
             <w:r>
               <w:rPr>
                 <w:rStyle w:val="Hyperlink"/>
@@ -10005,7 +10005,7 @@
                 <w:noProof/>
                 <w:webHidden/>
               </w:rPr>
-              <w:instrText xml:space="preserve"> PAGEREF _Toc38488085 \h </w:instrText>
+              <w:instrText xml:space="preserve"> PAGEREF _Toc38555870 \h </w:instrText>
             </w:r>
             <w:r>
               <w:rPr>
@@ -10050,7 +10050,7 @@
               <w:lang w:eastAsia="pt-BR"/>
             </w:rPr>
           </w:pPr>
-          <w:hyperlink w:anchor="_Toc38488086" w:history="1">
+          <w:hyperlink w:anchor="_Toc38555871" w:history="1">
             <w:r>
               <w:rPr>
                 <w:rStyle w:val="Hyperlink"/>
@@ -10077,7 +10077,7 @@
                 <w:noProof/>
                 <w:webHidden/>
               </w:rPr>
-              <w:instrText xml:space="preserve"> PAGEREF _Toc38488086 \h </w:instrText>
+              <w:instrText xml:space="preserve"> PAGEREF _Toc38555871 \h </w:instrText>
             </w:r>
             <w:r>
               <w:rPr>
@@ -10120,7 +10120,7 @@
               <w:lang w:eastAsia="pt-BR"/>
             </w:rPr>
           </w:pPr>
-          <w:hyperlink w:anchor="_Toc38488087" w:history="1">
+          <w:hyperlink w:anchor="_Toc38555872" w:history="1">
             <w:r>
               <w:rPr>
                 <w:rStyle w:val="Hyperlink"/>
@@ -10143,7 +10143,7 @@
               <w:rPr>
                 <w:webHidden/>
               </w:rPr>
-              <w:instrText xml:space="preserve"> PAGEREF _Toc38488087 \h </w:instrText>
+              <w:instrText xml:space="preserve"> PAGEREF _Toc38555872 \h </w:instrText>
             </w:r>
             <w:r>
               <w:rPr>
@@ -10182,7 +10182,7 @@
               <w:lang w:eastAsia="pt-BR"/>
             </w:rPr>
           </w:pPr>
-          <w:hyperlink w:anchor="_Toc38488088" w:history="1">
+          <w:hyperlink w:anchor="_Toc38555873" w:history="1">
             <w:r>
               <w:rPr>
                 <w:rStyle w:val="Hyperlink"/>
@@ -10205,7 +10205,7 @@
               <w:rPr>
                 <w:webHidden/>
               </w:rPr>
-              <w:instrText xml:space="preserve"> PAGEREF _Toc38488088 \h </w:instrText>
+              <w:instrText xml:space="preserve"> PAGEREF _Toc38555873 \h </w:instrText>
             </w:r>
             <w:r>
               <w:rPr>
@@ -10244,7 +10244,7 @@
               <w:lang w:eastAsia="pt-BR"/>
             </w:rPr>
           </w:pPr>
-          <w:hyperlink w:anchor="_Toc38488089" w:history="1">
+          <w:hyperlink w:anchor="_Toc38555874" w:history="1">
             <w:r>
               <w:rPr>
                 <w:rStyle w:val="Hyperlink"/>
@@ -10267,7 +10267,7 @@
               <w:rPr>
                 <w:webHidden/>
               </w:rPr>
-              <w:instrText xml:space="preserve"> PAGEREF _Toc38488089 \h </w:instrText>
+              <w:instrText xml:space="preserve"> PAGEREF _Toc38555874 \h </w:instrText>
             </w:r>
             <w:r>
               <w:rPr>
@@ -10306,7 +10306,7 @@
               <w:lang w:eastAsia="pt-BR"/>
             </w:rPr>
           </w:pPr>
-          <w:hyperlink w:anchor="_Toc38488090" w:history="1">
+          <w:hyperlink w:anchor="_Toc38555875" w:history="1">
             <w:r>
               <w:rPr>
                 <w:rStyle w:val="Hyperlink"/>
@@ -10329,7 +10329,7 @@
               <w:rPr>
                 <w:webHidden/>
               </w:rPr>
-              <w:instrText xml:space="preserve"> PAGEREF _Toc38488090 \h </w:instrText>
+              <w:instrText xml:space="preserve"> PAGEREF _Toc38555875 \h </w:instrText>
             </w:r>
             <w:r>
               <w:rPr>
@@ -10346,7 +10346,7 @@
               <w:rPr>
                 <w:webHidden/>
               </w:rPr>
-              <w:t>86</w:t>
+              <w:t>87</w:t>
             </w:r>
             <w:r>
               <w:rPr>
@@ -10368,7 +10368,7 @@
               <w:lang w:eastAsia="pt-BR"/>
             </w:rPr>
           </w:pPr>
-          <w:hyperlink w:anchor="_Toc38488091" w:history="1">
+          <w:hyperlink w:anchor="_Toc38555876" w:history="1">
             <w:r>
               <w:rPr>
                 <w:rStyle w:val="Hyperlink"/>
@@ -10391,7 +10391,7 @@
               <w:rPr>
                 <w:webHidden/>
               </w:rPr>
-              <w:instrText xml:space="preserve"> PAGEREF _Toc38488091 \h </w:instrText>
+              <w:instrText xml:space="preserve"> PAGEREF _Toc38555876 \h </w:instrText>
             </w:r>
             <w:r>
               <w:rPr>
@@ -10408,7 +10408,7 @@
               <w:rPr>
                 <w:webHidden/>
               </w:rPr>
-              <w:t>87</w:t>
+              <w:t>88</w:t>
             </w:r>
             <w:r>
               <w:rPr>
@@ -10430,7 +10430,7 @@
               <w:lang w:eastAsia="pt-BR"/>
             </w:rPr>
           </w:pPr>
-          <w:hyperlink w:anchor="_Toc38488092" w:history="1">
+          <w:hyperlink w:anchor="_Toc38555877" w:history="1">
             <w:r>
               <w:rPr>
                 <w:rStyle w:val="Hyperlink"/>
@@ -10453,7 +10453,7 @@
               <w:rPr>
                 <w:webHidden/>
               </w:rPr>
-              <w:instrText xml:space="preserve"> PAGEREF _Toc38488092 \h </w:instrText>
+              <w:instrText xml:space="preserve"> PAGEREF _Toc38555877 \h </w:instrText>
             </w:r>
             <w:r>
               <w:rPr>
@@ -10470,7 +10470,7 @@
               <w:rPr>
                 <w:webHidden/>
               </w:rPr>
-              <w:t>88</w:t>
+              <w:t>89</w:t>
             </w:r>
             <w:r>
               <w:rPr>
@@ -10492,7 +10492,7 @@
               <w:lang w:eastAsia="pt-BR"/>
             </w:rPr>
           </w:pPr>
-          <w:hyperlink w:anchor="_Toc38488093" w:history="1">
+          <w:hyperlink w:anchor="_Toc38555878" w:history="1">
             <w:r>
               <w:rPr>
                 <w:rStyle w:val="Hyperlink"/>
@@ -10515,7 +10515,7 @@
               <w:rPr>
                 <w:webHidden/>
               </w:rPr>
-              <w:instrText xml:space="preserve"> PAGEREF _Toc38488093 \h </w:instrText>
+              <w:instrText xml:space="preserve"> PAGEREF _Toc38555878 \h </w:instrText>
             </w:r>
             <w:r>
               <w:rPr>
@@ -10532,7 +10532,7 @@
               <w:rPr>
                 <w:webHidden/>
               </w:rPr>
-              <w:t>89</w:t>
+              <w:t>90</w:t>
             </w:r>
             <w:r>
               <w:rPr>
@@ -10554,7 +10554,7 @@
               <w:lang w:eastAsia="pt-BR"/>
             </w:rPr>
           </w:pPr>
-          <w:hyperlink w:anchor="_Toc38488094" w:history="1">
+          <w:hyperlink w:anchor="_Toc38555879" w:history="1">
             <w:r>
               <w:rPr>
                 <w:rStyle w:val="Hyperlink"/>
@@ -10577,7 +10577,7 @@
               <w:rPr>
                 <w:webHidden/>
               </w:rPr>
-              <w:instrText xml:space="preserve"> PAGEREF _Toc38488094 \h </w:instrText>
+              <w:instrText xml:space="preserve"> PAGEREF _Toc38555879 \h </w:instrText>
             </w:r>
             <w:r>
               <w:rPr>
@@ -10594,7 +10594,69 @@
               <w:rPr>
                 <w:webHidden/>
               </w:rPr>
-              <w:t>90</w:t>
+              <w:t>91</w:t>
+            </w:r>
+            <w:r>
+              <w:rPr>
+                <w:webHidden/>
+              </w:rPr>
+              <w:fldChar w:fldCharType="end"/>
+            </w:r>
+          </w:hyperlink>
+        </w:p>
+        <w:p>
+          <w:pPr>
+            <w:pStyle w:val="Sumrio1"/>
+            <w:rPr>
+              <w:rFonts w:asciiTheme="minorHAnsi" w:eastAsiaTheme="minorEastAsia" w:hAnsiTheme="minorHAnsi"/>
+              <w:b w:val="0"/>
+              <w:bCs w:val="0"/>
+              <w:color w:val="auto"/>
+              <w:szCs w:val="24"/>
+              <w:lang w:eastAsia="pt-BR"/>
+            </w:rPr>
+          </w:pPr>
+          <w:hyperlink w:anchor="_Toc38555880" w:history="1">
+            <w:r>
+              <w:rPr>
+                <w:rStyle w:val="Hyperlink"/>
+              </w:rPr>
+              <w:t>ANEXO A – LEI MUNICIPAL Nº 16.644 DA CIDADE DE SÃO PAULO</w:t>
+            </w:r>
+            <w:r>
+              <w:rPr>
+                <w:webHidden/>
+              </w:rPr>
+              <w:tab/>
+            </w:r>
+            <w:r>
+              <w:rPr>
+                <w:webHidden/>
+              </w:rPr>
+              <w:fldChar w:fldCharType="begin"/>
+            </w:r>
+            <w:r>
+              <w:rPr>
+                <w:webHidden/>
+              </w:rPr>
+              <w:instrText xml:space="preserve"> PAGEREF _Toc38555880 \h </w:instrText>
+            </w:r>
+            <w:r>
+              <w:rPr>
+                <w:webHidden/>
+              </w:rPr>
+            </w:r>
+            <w:r>
+              <w:rPr>
+                <w:webHidden/>
+              </w:rPr>
+              <w:fldChar w:fldCharType="separate"/>
+            </w:r>
+            <w:r>
+              <w:rPr>
+                <w:webHidden/>
+              </w:rPr>
+              <w:t>92</w:t>
             </w:r>
             <w:r>
               <w:rPr>
@@ -10628,7 +10690,7 @@
       <w:pPr>
         <w:pStyle w:val="Ttulo1"/>
       </w:pPr>
-      <w:bookmarkStart w:id="0" w:name="_Toc38488067"/>
+      <w:bookmarkStart w:id="0" w:name="_Toc38555852"/>
       <w:r>
         <w:lastRenderedPageBreak/>
         <w:t>1 INTRODUÇÃO</w:t>
@@ -10988,7 +11050,7 @@
       <w:pPr>
         <w:pStyle w:val="Ttulo1"/>
       </w:pPr>
-      <w:bookmarkStart w:id="1" w:name="_Toc38488068"/>
+      <w:bookmarkStart w:id="1" w:name="_Toc38555853"/>
       <w:r>
         <w:lastRenderedPageBreak/>
         <w:t>2 REVISÃO BIBLIOGRÁFICA</w:t>
@@ -11036,7 +11098,7 @@
       <w:pPr>
         <w:pStyle w:val="Ttulo2"/>
       </w:pPr>
-      <w:bookmarkStart w:id="2" w:name="_Toc38488069"/>
+      <w:bookmarkStart w:id="2" w:name="_Toc38555854"/>
       <w:r>
         <w:t xml:space="preserve">2.1 </w:t>
       </w:r>
@@ -11129,7 +11191,7 @@
       <w:pPr>
         <w:pStyle w:val="Ttulo2"/>
       </w:pPr>
-      <w:bookmarkStart w:id="3" w:name="_Toc38488070"/>
+      <w:bookmarkStart w:id="3" w:name="_Toc38555855"/>
       <w:r>
         <w:t>2.</w:t>
       </w:r>
@@ -11689,7 +11751,7 @@
       <w:pPr>
         <w:pStyle w:val="Ttulo2"/>
       </w:pPr>
-      <w:bookmarkStart w:id="4" w:name="_Toc38488071"/>
+      <w:bookmarkStart w:id="4" w:name="_Toc38555856"/>
       <w:r>
         <w:t>2.</w:t>
       </w:r>
@@ -14038,7 +14100,7 @@
           <w:caps w:val="0"/>
         </w:rPr>
       </w:pPr>
-      <w:bookmarkStart w:id="5" w:name="_Toc38488072"/>
+      <w:bookmarkStart w:id="5" w:name="_Toc38555857"/>
       <w:r>
         <w:rPr>
           <w:caps w:val="0"/>
@@ -14927,7 +14989,7 @@
       <w:pPr>
         <w:pStyle w:val="Ttulo1"/>
       </w:pPr>
-      <w:bookmarkStart w:id="10" w:name="_Toc38488073"/>
+      <w:bookmarkStart w:id="10" w:name="_Toc38555858"/>
       <w:r>
         <w:lastRenderedPageBreak/>
         <w:t>3 OBJETIVO DO PROJETO</w:t>
@@ -15028,7 +15090,7 @@
       <w:pPr>
         <w:pStyle w:val="Ttulo2"/>
       </w:pPr>
-      <w:bookmarkStart w:id="11" w:name="_Toc38488074"/>
+      <w:bookmarkStart w:id="11" w:name="_Toc38555859"/>
       <w:r>
         <w:t>3.1 FORMULAÇÃO DO PROBLEMA</w:t>
       </w:r>
@@ -16457,6 +16519,7 @@
           <w:numId w:val="17"/>
         </w:numPr>
         <w:spacing w:before="0" w:after="0"/>
+        <w:ind w:left="568" w:hanging="284"/>
       </w:pPr>
       <w:r>
         <w:t>m</w:t>
@@ -16481,13 +16544,11 @@
       <w:r>
         <w:t xml:space="preserve">iltrar postos pela bandeira, com 26 </w:t>
       </w:r>
-      <w:proofErr w:type="spellStart"/>
-      <w:r>
-        <w:t>espostas</w:t>
-      </w:r>
-      <w:proofErr w:type="spellEnd"/>
-      <w:r>
-        <w:t>;</w:t>
+      <w:r>
+        <w:t>r</w:t>
+      </w:r>
+      <w:r>
+        <w:t>espostas;</w:t>
       </w:r>
     </w:p>
     <w:p>
@@ -16575,7 +16636,7 @@
       <w:pPr>
         <w:pStyle w:val="Ttulo2"/>
       </w:pPr>
-      <w:bookmarkStart w:id="14" w:name="_Toc38488075"/>
+      <w:bookmarkStart w:id="14" w:name="_Toc38555860"/>
       <w:r>
         <w:t>3.2 OBJETIVOS</w:t>
       </w:r>
@@ -17029,7 +17090,7 @@
       <w:pPr>
         <w:pStyle w:val="Ttulo2"/>
       </w:pPr>
-      <w:bookmarkStart w:id="15" w:name="_Toc38488076"/>
+      <w:bookmarkStart w:id="15" w:name="_Toc38555861"/>
       <w:r>
         <w:t>3.3 JUSTIFICATIVA</w:t>
       </w:r>
@@ -17083,6 +17144,7 @@
         <w:t>A seguir, mostra-se, como deve ser estruturado o sistema.</w:t>
       </w:r>
     </w:p>
+    <w:p/>
     <w:p>
       <w:pPr>
         <w:pStyle w:val="Ttulo3"/>
@@ -17578,7 +17640,13 @@
         <w:t>próximo à</w:t>
       </w:r>
       <w:r>
-        <w:t xml:space="preserve"> bomba de abastecimento, o motorista </w:t>
+        <w:t xml:space="preserve"> </w:t>
+      </w:r>
+      <w:r>
+        <w:t>100 metros do ponto</w:t>
+      </w:r>
+      <w:r>
+        <w:t xml:space="preserve"> de abastecimento, o motorista </w:t>
       </w:r>
       <w:r>
         <w:t xml:space="preserve">acionará a opção de </w:t>
@@ -17662,411 +17730,315 @@
         <w:t>.</w:t>
       </w:r>
       <w:r>
-        <w:t xml:space="preserve"> Enquanto isso, o frentista em seu dispositivo, acessa</w:t>
-      </w:r>
-      <w:r>
-        <w:t>rá</w:t>
-      </w:r>
-      <w:r>
         <w:t xml:space="preserve"> </w:t>
       </w:r>
       <w:r>
-        <w:t>o item “Área do Frentista”</w:t>
+        <w:t>Após o abastecimento, o motorista deverá se direcionar até ao balcão de pagamento do posto de gasolina ou em uma área segura</w:t>
+      </w:r>
+      <w:r>
+        <w:rPr>
+          <w:rStyle w:val="Refdenotaderodap"/>
+        </w:rPr>
+        <w:footnoteReference w:id="3"/>
       </w:r>
       <w:r>
         <w:t>,</w:t>
       </w:r>
       <w:r>
-        <w:t xml:space="preserve"> o qual possui</w:t>
-      </w:r>
-      <w:r>
-        <w:t>rá</w:t>
-      </w:r>
-      <w:r>
-        <w:t xml:space="preserve"> um item “Abastecimento”, no qual </w:t>
-      </w:r>
-      <w:r>
-        <w:t xml:space="preserve">se </w:t>
-      </w:r>
-      <w:r>
-        <w:t>deve</w:t>
-      </w:r>
-      <w:r>
-        <w:t>rá</w:t>
-      </w:r>
-      <w:r>
-        <w:t xml:space="preserve"> inserir</w:t>
-      </w:r>
-      <w:r>
-        <w:t xml:space="preserve"> o tipo de combustível abastecido e a quantidade</w:t>
-      </w:r>
-      <w:r>
-        <w:t xml:space="preserve"> de litros</w:t>
-      </w:r>
-      <w:r>
-        <w:t xml:space="preserve"> que o mo</w:t>
-      </w:r>
-      <w:r>
-        <w:t xml:space="preserve">torista adquiriu. Essa ação provocará a geração de </w:t>
-      </w:r>
-      <w:r>
-        <w:t xml:space="preserve">um </w:t>
-      </w:r>
-      <w:r>
-        <w:t>código</w:t>
-      </w:r>
-      <w:r>
-        <w:t xml:space="preserve"> em barras</w:t>
-      </w:r>
-      <w:r>
-        <w:t xml:space="preserve"> padrão </w:t>
-      </w:r>
-      <w:r>
-        <w:t>(</w:t>
-      </w:r>
-      <w:r>
-        <w:rPr>
-          <w:i/>
-        </w:rPr>
-        <w:t xml:space="preserve">QR </w:t>
-      </w:r>
-      <w:proofErr w:type="spellStart"/>
-      <w:r>
-        <w:rPr>
-          <w:i/>
-        </w:rPr>
-        <w:t>Code</w:t>
-      </w:r>
-      <w:proofErr w:type="spellEnd"/>
-      <w:r>
-        <w:t xml:space="preserve">) </w:t>
-      </w:r>
-      <w:r>
-        <w:t>q</w:t>
-      </w:r>
-      <w:r>
-        <w:t xml:space="preserve">ue </w:t>
-      </w:r>
-      <w:r>
-        <w:t>deve</w:t>
-      </w:r>
-      <w:r>
-        <w:t>rá</w:t>
-      </w:r>
-      <w:r>
-        <w:t xml:space="preserve"> ser </w:t>
-      </w:r>
-      <w:r>
-        <w:t xml:space="preserve">mostrado ao </w:t>
-      </w:r>
-      <w:r>
-        <w:t xml:space="preserve">dispositivo móvel do </w:t>
-      </w:r>
-      <w:r>
-        <w:t xml:space="preserve">comprador. Ao </w:t>
-      </w:r>
-      <w:r>
-        <w:t>acionar o</w:t>
-      </w:r>
-      <w:r>
-        <w:t xml:space="preserve"> código</w:t>
-      </w:r>
-      <w:r>
-        <w:t xml:space="preserve"> </w:t>
-      </w:r>
-      <w:r>
-        <w:t>em</w:t>
-      </w:r>
-      <w:r>
-        <w:t xml:space="preserve"> barras</w:t>
-      </w:r>
-      <w:r>
-        <w:t xml:space="preserve">, </w:t>
-      </w:r>
-      <w:r>
-        <w:t>o motorista deve</w:t>
-      </w:r>
-      <w:r>
-        <w:t>rá</w:t>
-      </w:r>
-      <w:r>
-        <w:t xml:space="preserve"> escolher</w:t>
-      </w:r>
-      <w:r>
-        <w:t xml:space="preserve"> a opção de pagamento e </w:t>
-      </w:r>
-      <w:r>
-        <w:t>confirmar a</w:t>
-      </w:r>
-      <w:r>
-        <w:t xml:space="preserve"> compra</w:t>
-      </w:r>
-      <w:r>
-        <w:t>.</w:t>
-      </w:r>
-    </w:p>
-    <w:p>
-      <w:pPr>
-        <w:rPr>
-          <w:iCs/>
-          <w:color w:val="FF0000"/>
-        </w:rPr>
-      </w:pPr>
-      <w:r>
-        <w:rPr>
-          <w:i/>
-          <w:color w:val="FF0000"/>
-        </w:rPr>
-        <w:t xml:space="preserve">Celulares em postos de serviço </w:t>
-      </w:r>
-      <w:r>
-        <w:rPr>
-          <w:i/>
-          <w:color w:val="FF0000"/>
-        </w:rPr>
-        <w:t>não</w:t>
-      </w:r>
-      <w:r>
-        <w:rPr>
-          <w:i/>
-          <w:color w:val="FF0000"/>
-        </w:rPr>
-        <w:t xml:space="preserve"> pode</w:t>
-      </w:r>
-      <w:r>
-        <w:rPr>
-          <w:i/>
-          <w:color w:val="FF0000"/>
-        </w:rPr>
-        <w:t>m</w:t>
-      </w:r>
-      <w:r>
-        <w:rPr>
-          <w:i/>
-          <w:color w:val="FF0000"/>
-        </w:rPr>
-        <w:t xml:space="preserve"> ser utilizados na área embaixo da cobertura onde existem as bombas de abastecimento. Caso haja extrema necessidade de utilização de celulares em postos, estes deverão ser utilizados dentro das lojas de conveniência ou a, no </w:t>
-      </w:r>
-      <w:r>
-        <w:rPr>
-          <w:i/>
-          <w:color w:val="FF0000"/>
-        </w:rPr>
-        <w:lastRenderedPageBreak/>
-        <w:t>mínimo, 5 metros distante do limite da cobertura e da área de descarga de produto onde existem os bocais de tanques (tampas redondas) no solo, para recebimento de combustível pelo posto.</w:t>
-      </w:r>
-      <w:r>
-        <w:rPr>
-          <w:i/>
-          <w:color w:val="FF0000"/>
-        </w:rPr>
-        <w:t xml:space="preserve"> (Informação da Shell Distribu</w:t>
-      </w:r>
-      <w:r>
-        <w:rPr>
-          <w:i/>
-          <w:color w:val="FF0000"/>
-        </w:rPr>
-        <w:t>i</w:t>
-      </w:r>
-      <w:r>
-        <w:rPr>
-          <w:i/>
-          <w:color w:val="FF0000"/>
-        </w:rPr>
-        <w:t>dora...)</w:t>
-      </w:r>
-    </w:p>
-    <w:p>
-      <w:pPr>
-        <w:rPr>
-          <w:iCs/>
-        </w:rPr>
-      </w:pPr>
-    </w:p>
-    <w:p>
-      <w:pPr>
-        <w:pStyle w:val="Ttulo3"/>
-      </w:pPr>
-      <w:r>
-        <w:t xml:space="preserve">3.3.2 </w:t>
-      </w:r>
-      <w:proofErr w:type="spellStart"/>
-      <w:r>
-        <w:t>Gamificação</w:t>
-      </w:r>
-      <w:proofErr w:type="spellEnd"/>
-    </w:p>
-    <w:p>
-      <w:r>
-        <w:t>Out</w:t>
-      </w:r>
-      <w:r>
-        <w:t>ro recurso que</w:t>
-      </w:r>
-      <w:r>
-        <w:t xml:space="preserve">, possivelmente, </w:t>
-      </w:r>
-      <w:r>
-        <w:t>despertar</w:t>
-      </w:r>
-      <w:r>
-        <w:t>á</w:t>
-      </w:r>
-      <w:r>
-        <w:t xml:space="preserve"> o interesse </w:t>
-      </w:r>
-      <w:r>
-        <w:t xml:space="preserve">pelo uso do sistema é o </w:t>
-      </w:r>
-      <w:r>
-        <w:t xml:space="preserve">da </w:t>
-      </w:r>
-      <w:r>
-        <w:t>vivência em um ambiente de</w:t>
-      </w:r>
-      <w:r>
-        <w:t xml:space="preserve"> </w:t>
-      </w:r>
-      <w:proofErr w:type="spellStart"/>
-      <w:r>
-        <w:t>Gamificação</w:t>
-      </w:r>
-      <w:proofErr w:type="spellEnd"/>
-      <w:r>
-        <w:rPr>
-          <w:rStyle w:val="Refdenotaderodap"/>
-        </w:rPr>
-        <w:footnoteReference w:id="3"/>
-      </w:r>
-      <w:r>
-        <w:t xml:space="preserve">. </w:t>
-      </w:r>
-      <w:r>
-        <w:t xml:space="preserve"> Um usuário</w:t>
-      </w:r>
-      <w:r>
-        <w:t xml:space="preserve"> ganhará pontos por utiliz</w:t>
-      </w:r>
-      <w:r>
-        <w:t>ar o sistema, realizar</w:t>
-      </w:r>
-      <w:r>
-        <w:t xml:space="preserve"> compras, acumular quilômetros no aplicativo, indicar amigos e reportar inconformidades, os quais pode</w:t>
-      </w:r>
-      <w:r>
-        <w:t>rão</w:t>
-      </w:r>
-      <w:r>
-        <w:t xml:space="preserve"> ser trocados em combustível</w:t>
-      </w:r>
-      <w:r>
-        <w:t>,</w:t>
-      </w:r>
-      <w:r>
-        <w:t xml:space="preserve"> posteriormente.</w:t>
-      </w:r>
-      <w:r>
-        <w:t xml:space="preserve"> Dessa forma, o</w:t>
-      </w:r>
-      <w:r>
-        <w:t>s pontos de fidelidade citados s</w:t>
-      </w:r>
-      <w:r>
-        <w:t>erão um tipo de moeda virtual dentro do sistema</w:t>
-      </w:r>
-      <w:r>
-        <w:t>.</w:t>
-      </w:r>
-      <w:r>
-        <w:t xml:space="preserve"> </w:t>
-      </w:r>
-      <w:r>
-        <w:t>Essa moeda</w:t>
-      </w:r>
-      <w:r>
-        <w:t xml:space="preserve"> virtual, cunhada como</w:t>
-      </w:r>
-      <w:r>
-        <w:t xml:space="preserve"> </w:t>
-      </w:r>
-      <w:r>
-        <w:t>“</w:t>
-      </w:r>
-      <w:proofErr w:type="spellStart"/>
+        <w:t xml:space="preserve"> o funcionário responsável pela administração de pagamentos ou o próprio frentista irá acessar a Área do Frentista no aplicativo Etanóis ou na seção </w:t>
+      </w:r>
       <w:r>
         <w:rPr>
           <w:i/>
           <w:iCs/>
         </w:rPr>
-        <w:t>Etacoins</w:t>
+        <w:t>web</w:t>
+      </w:r>
+      <w:r>
+        <w:t xml:space="preserve"> disponível no portal Etanóis. Após o acesso, o responsável pelo recebimento irá acessar a opção “Novo abastecimento” n</w:t>
+      </w:r>
+      <w:r>
+        <w:t xml:space="preserve">o qual </w:t>
+      </w:r>
+      <w:r>
+        <w:t xml:space="preserve">se </w:t>
+      </w:r>
+      <w:r>
+        <w:t>deve</w:t>
+      </w:r>
+      <w:r>
+        <w:t>rá</w:t>
+      </w:r>
+      <w:r>
+        <w:t xml:space="preserve"> inserir</w:t>
+      </w:r>
+      <w:r>
+        <w:t xml:space="preserve"> o tipo de combustível </w:t>
+      </w:r>
+      <w:r>
+        <w:lastRenderedPageBreak/>
+        <w:t>abastecido e a quantidade</w:t>
+      </w:r>
+      <w:r>
+        <w:t xml:space="preserve"> de litros</w:t>
+      </w:r>
+      <w:r>
+        <w:t xml:space="preserve"> que o mo</w:t>
+      </w:r>
+      <w:r>
+        <w:t>torista adquiriu</w:t>
+      </w:r>
+      <w:r>
+        <w:t xml:space="preserve"> ou o valor total de abastecimento, técnica muito utilizada pelos motoristas</w:t>
+      </w:r>
+      <w:r>
+        <w:t xml:space="preserve">. Essa ação provocará a geração de </w:t>
+      </w:r>
+      <w:r>
+        <w:t xml:space="preserve">um </w:t>
+      </w:r>
+      <w:r>
+        <w:t>código</w:t>
+      </w:r>
+      <w:r>
+        <w:t xml:space="preserve"> em barras</w:t>
+      </w:r>
+      <w:r>
+        <w:t xml:space="preserve"> padrão </w:t>
+      </w:r>
+      <w:r>
+        <w:t>(</w:t>
+      </w:r>
+      <w:r>
+        <w:rPr>
+          <w:i/>
+        </w:rPr>
+        <w:t xml:space="preserve">QR </w:t>
+      </w:r>
+      <w:proofErr w:type="spellStart"/>
+      <w:r>
+        <w:rPr>
+          <w:i/>
+        </w:rPr>
+        <w:t>Code</w:t>
       </w:r>
       <w:proofErr w:type="spellEnd"/>
+      <w:r>
+        <w:t xml:space="preserve">) </w:t>
+      </w:r>
+      <w:r>
+        <w:t>q</w:t>
+      </w:r>
+      <w:r>
+        <w:t xml:space="preserve">ue </w:t>
+      </w:r>
+      <w:r>
+        <w:t>deve</w:t>
+      </w:r>
+      <w:r>
+        <w:t>rá</w:t>
+      </w:r>
+      <w:r>
+        <w:t xml:space="preserve"> ser </w:t>
+      </w:r>
+      <w:r>
+        <w:t>lido</w:t>
+      </w:r>
+      <w:r>
+        <w:t xml:space="preserve"> </w:t>
+      </w:r>
+      <w:r>
+        <w:t>pelo</w:t>
+      </w:r>
+      <w:r>
+        <w:t xml:space="preserve"> </w:t>
+      </w:r>
+      <w:r>
+        <w:t xml:space="preserve">dispositivo móvel do </w:t>
+      </w:r>
+      <w:r>
+        <w:t xml:space="preserve">comprador. Ao </w:t>
+      </w:r>
+      <w:r>
+        <w:t>acionar o</w:t>
+      </w:r>
+      <w:r>
+        <w:t xml:space="preserve"> código</w:t>
+      </w:r>
+      <w:r>
+        <w:t xml:space="preserve"> </w:t>
+      </w:r>
+      <w:r>
+        <w:t>em</w:t>
+      </w:r>
+      <w:r>
+        <w:t xml:space="preserve"> barras</w:t>
+      </w:r>
+      <w:r>
+        <w:t xml:space="preserve">, </w:t>
+      </w:r>
+      <w:r>
+        <w:t>o motorista deve</w:t>
+      </w:r>
+      <w:r>
+        <w:t>rá</w:t>
+      </w:r>
+      <w:r>
+        <w:t xml:space="preserve"> escolher</w:t>
+      </w:r>
+      <w:r>
+        <w:t xml:space="preserve"> a opção de pagamento e </w:t>
+      </w:r>
+      <w:r>
+        <w:t>confirmar a</w:t>
+      </w:r>
+      <w:r>
+        <w:t xml:space="preserve"> compra</w:t>
+      </w:r>
+      <w:r>
+        <w:t>.</w:t>
+      </w:r>
+    </w:p>
+    <w:p/>
+    <w:p>
+      <w:pPr>
+        <w:pStyle w:val="Ttulo3"/>
+      </w:pPr>
+      <w:r>
+        <w:t xml:space="preserve">3.3.2 </w:t>
+      </w:r>
+      <w:proofErr w:type="spellStart"/>
+      <w:r>
+        <w:t>Gamificação</w:t>
+      </w:r>
+      <w:proofErr w:type="spellEnd"/>
+    </w:p>
+    <w:p>
+      <w:r>
+        <w:t>Out</w:t>
+      </w:r>
+      <w:r>
+        <w:t>ro recurso que</w:t>
+      </w:r>
+      <w:r>
+        <w:t xml:space="preserve">, possivelmente, </w:t>
+      </w:r>
+      <w:r>
+        <w:t>despertar</w:t>
+      </w:r>
+      <w:r>
+        <w:t>á</w:t>
+      </w:r>
+      <w:r>
+        <w:t xml:space="preserve"> o interesse </w:t>
+      </w:r>
+      <w:r>
+        <w:t xml:space="preserve">pelo uso do sistema é o </w:t>
+      </w:r>
+      <w:r>
+        <w:t xml:space="preserve">da </w:t>
+      </w:r>
+      <w:r>
+        <w:t>vivência em um ambiente de</w:t>
+      </w:r>
+      <w:r>
+        <w:t xml:space="preserve"> </w:t>
+      </w:r>
+      <w:proofErr w:type="spellStart"/>
+      <w:r>
+        <w:t>Gamificação</w:t>
+      </w:r>
+      <w:proofErr w:type="spellEnd"/>
+      <w:r>
+        <w:rPr>
+          <w:rStyle w:val="Refdenotaderodap"/>
+        </w:rPr>
+        <w:footnoteReference w:id="4"/>
+      </w:r>
+      <w:r>
+        <w:t xml:space="preserve">. </w:t>
+      </w:r>
+      <w:r>
+        <w:t xml:space="preserve"> Um usuário</w:t>
+      </w:r>
+      <w:r>
+        <w:t xml:space="preserve"> ganhará pontos por utiliz</w:t>
+      </w:r>
+      <w:r>
+        <w:t>ar o sistema, realizar</w:t>
+      </w:r>
+      <w:r>
+        <w:t xml:space="preserve"> compras, acumular quilômetros no aplicativo, indicar amigos e reportar inconformidades, os quais pode</w:t>
+      </w:r>
+      <w:r>
+        <w:t>rão</w:t>
+      </w:r>
+      <w:r>
+        <w:t xml:space="preserve"> ser trocados em combustível</w:t>
+      </w:r>
+      <w:r>
+        <w:t>,</w:t>
+      </w:r>
+      <w:r>
+        <w:t xml:space="preserve"> posteriormente.</w:t>
+      </w:r>
+      <w:r>
+        <w:t xml:space="preserve"> Dessa forma, o</w:t>
+      </w:r>
+      <w:r>
+        <w:t>s pontos de fidelidade citados s</w:t>
+      </w:r>
+      <w:r>
+        <w:t>erão um tipo de moeda virtual dentro do sistema</w:t>
+      </w:r>
+      <w:r>
+        <w:t>.</w:t>
+      </w:r>
+      <w:r>
+        <w:t xml:space="preserve"> </w:t>
+      </w:r>
+      <w:r>
+        <w:t>Essa moeda</w:t>
+      </w:r>
+      <w:r>
+        <w:t xml:space="preserve"> virtual, cunhada como</w:t>
+      </w:r>
+      <w:r>
+        <w:t xml:space="preserve"> </w:t>
+      </w:r>
+      <w:r>
+        <w:t>“</w:t>
+      </w:r>
+      <w:proofErr w:type="spellStart"/>
       <w:r>
         <w:rPr>
           <w:i/>
           <w:iCs/>
         </w:rPr>
-        <w:t>”</w:t>
-      </w:r>
-      <w:r>
-        <w:t xml:space="preserve">, inicialmente, </w:t>
-      </w:r>
-      <w:r>
-        <w:t xml:space="preserve">equiparar-se-á ao Real, sendo </w:t>
-      </w:r>
-      <w:r>
-        <w:t>e$ 1 (</w:t>
-      </w:r>
-      <w:r>
-        <w:t>u</w:t>
-      </w:r>
-      <w:r>
-        <w:t xml:space="preserve">m </w:t>
-      </w:r>
-      <w:proofErr w:type="spellStart"/>
+        <w:t>Etacoins</w:t>
+      </w:r>
+      <w:proofErr w:type="spellEnd"/>
       <w:r>
         <w:rPr>
           <w:i/>
           <w:iCs/>
         </w:rPr>
-        <w:t>Etacoin</w:t>
-      </w:r>
-      <w:proofErr w:type="spellEnd"/>
-      <w:r>
-        <w:t>) equivale a R$ 1 (</w:t>
+        <w:t>”</w:t>
+      </w:r>
+      <w:r>
+        <w:t xml:space="preserve">, inicialmente, </w:t>
+      </w:r>
+      <w:r>
+        <w:t xml:space="preserve">equiparar-se-á ao Real, sendo </w:t>
+      </w:r>
+      <w:r>
+        <w:t>e$ 1 (</w:t>
       </w:r>
       <w:r>
         <w:t>u</w:t>
       </w:r>
       <w:r>
-        <w:t>m Real).</w:t>
-      </w:r>
-    </w:p>
-    <w:p>
-      <w:r>
-        <w:t>Em princípio, tal</w:t>
-      </w:r>
-      <w:r>
-        <w:t xml:space="preserve"> forma de comercialização pode</w:t>
-      </w:r>
-      <w:r>
-        <w:t>rá</w:t>
-      </w:r>
-      <w:r>
-        <w:t xml:space="preserve"> ser </w:t>
-      </w:r>
-      <w:r>
-        <w:t>inviável</w:t>
-      </w:r>
-      <w:r>
-        <w:t xml:space="preserve">, uma vez que o usuário não pagará em dinheiro pelo combustível. Dessa forma, </w:t>
-      </w:r>
-      <w:r>
-        <w:t xml:space="preserve">espera-se </w:t>
-      </w:r>
-      <w:r>
-        <w:t xml:space="preserve">repassar uma parcela do valor da compra realizado com </w:t>
+        <w:t xml:space="preserve">m </w:t>
       </w:r>
       <w:proofErr w:type="spellStart"/>
       <w:r>
@@ -18074,291 +18046,334 @@
           <w:i/>
           <w:iCs/>
         </w:rPr>
-        <w:t>Etacoins</w:t>
+        <w:t>Etacoin</w:t>
       </w:r>
       <w:proofErr w:type="spellEnd"/>
       <w:r>
-        <w:t xml:space="preserve"> em dinheiro para o posto de combustível. Essa parcela te</w:t>
+        <w:t>) equivale a R$ 1 (</w:t>
+      </w:r>
+      <w:r>
+        <w:t>u</w:t>
+      </w:r>
+      <w:r>
+        <w:t>m Real).</w:t>
+      </w:r>
+    </w:p>
+    <w:p>
+      <w:r>
+        <w:t>Em princípio, tal</w:t>
+      </w:r>
+      <w:r>
+        <w:t xml:space="preserve"> forma de comercialização pode</w:t>
       </w:r>
       <w:r>
         <w:t>rá</w:t>
       </w:r>
       <w:r>
-        <w:t xml:space="preserve"> o percentual de 80% do valor da compra, ou seja, em uma compra de e$ 50 – R$ 50 reais – o posto recebe</w:t>
-      </w:r>
-      <w:r>
-        <w:t>rá</w:t>
-      </w:r>
-      <w:r>
-        <w:t xml:space="preserve"> </w:t>
-      </w:r>
-      <w:r>
-        <w:t>e$ 40 convertidos em reais, ou seja, R$ 40. Esse valor será debitado do valor de repass</w:t>
-      </w:r>
-      <w:r>
-        <w:t>e que o posto terá</w:t>
-      </w:r>
-      <w:r>
-        <w:t xml:space="preserve"> com o Etanóis. </w:t>
-      </w:r>
-      <w:r>
-        <w:t xml:space="preserve">O detalhamento desta proposta está na </w:t>
-      </w:r>
-      <w:r>
-        <w:t>Seção 3.3.4</w:t>
-      </w:r>
-      <w:r>
-        <w:t>.</w:t>
-      </w:r>
-    </w:p>
-    <w:p>
-      <w:r>
-        <w:t xml:space="preserve">Todas as compras realizadas por um motorista </w:t>
-      </w:r>
-      <w:r>
-        <w:t xml:space="preserve">via o sistema </w:t>
-      </w:r>
-      <w:r>
-        <w:t xml:space="preserve">serão adicionadas ao extrato de compras realizadas e ao histórico de abastecimento. O extrato de compras </w:t>
-      </w:r>
-      <w:r>
-        <w:t xml:space="preserve">servirá para </w:t>
-      </w:r>
-      <w:r>
-        <w:t>o controle financeiro do motorista, mostrando</w:t>
-      </w:r>
-      <w:r>
-        <w:t xml:space="preserve"> os</w:t>
-      </w:r>
-      <w:r>
-        <w:t xml:space="preserve"> gastos mensais ou de um determinado período. Já o histórico de abastecimento</w:t>
-      </w:r>
-      <w:r>
-        <w:t xml:space="preserve"> servirá para o acompanhamento do</w:t>
-      </w:r>
-      <w:r>
-        <w:t xml:space="preserve"> consumo de combustível, dando a possibilidade ao motorista de analisar o consumo de seu veículo.</w:t>
-      </w:r>
-    </w:p>
-    <w:p>
-      <w:r>
-        <w:t>Por fim, q</w:t>
-      </w:r>
-      <w:r>
-        <w:t xml:space="preserve">uanto mais o motorista dirigir com o </w:t>
-      </w:r>
-      <w:r>
-        <w:t>sistema</w:t>
-      </w:r>
-      <w:r>
-        <w:t xml:space="preserve"> </w:t>
-      </w:r>
-      <w:r>
-        <w:t>em primeiro plano</w:t>
-      </w:r>
-      <w:r>
-        <w:t xml:space="preserve"> no </w:t>
-      </w:r>
-      <w:r>
-        <w:t>seu dispositivo móvel,</w:t>
-      </w:r>
-      <w:r>
-        <w:t xml:space="preserve"> </w:t>
-      </w:r>
-      <w:r>
-        <w:t xml:space="preserve">maior </w:t>
-      </w:r>
-      <w:r>
-        <w:t xml:space="preserve">será </w:t>
-      </w:r>
-      <w:r>
-        <w:t>a precisão de acerto do consumo do veículo.</w:t>
-      </w:r>
-    </w:p>
-    <w:p/>
-    <w:p>
-      <w:pPr>
-        <w:pStyle w:val="Ttulo4"/>
-        <w:rPr>
-          <w:b/>
-        </w:rPr>
-      </w:pPr>
-      <w:r>
-        <w:rPr>
-          <w:b/>
-        </w:rPr>
-        <w:lastRenderedPageBreak/>
-        <w:t>3.</w:t>
-      </w:r>
-      <w:r>
-        <w:rPr>
-          <w:b/>
-        </w:rPr>
-        <w:t>3.3</w:t>
-      </w:r>
-      <w:r>
-        <w:rPr>
-          <w:b/>
-        </w:rPr>
-        <w:t xml:space="preserve"> Cadastro</w:t>
-      </w:r>
-      <w:r>
-        <w:rPr>
-          <w:b/>
-        </w:rPr>
-        <w:t>s</w:t>
-      </w:r>
-      <w:r>
-        <w:rPr>
-          <w:b/>
-        </w:rPr>
-        <w:t xml:space="preserve"> dos </w:t>
-      </w:r>
-      <w:r>
-        <w:rPr>
-          <w:b/>
-        </w:rPr>
-        <w:t>P</w:t>
-      </w:r>
-      <w:r>
-        <w:rPr>
-          <w:b/>
-        </w:rPr>
-        <w:t xml:space="preserve">ostos de </w:t>
-      </w:r>
-      <w:r>
-        <w:rPr>
-          <w:b/>
-        </w:rPr>
-        <w:t>Abastecimento de C</w:t>
-      </w:r>
-      <w:r>
-        <w:rPr>
-          <w:b/>
-        </w:rPr>
-        <w:t>ombustíveis</w:t>
-      </w:r>
-    </w:p>
-    <w:p>
-      <w:r>
-        <w:t xml:space="preserve">Todo o credenciamento de postos de combustível </w:t>
-      </w:r>
-      <w:r>
-        <w:t>será</w:t>
-      </w:r>
-      <w:r>
-        <w:t xml:space="preserve"> </w:t>
-      </w:r>
-      <w:r>
-        <w:t xml:space="preserve">realizado pelo </w:t>
-      </w:r>
-      <w:r>
-        <w:rPr>
-          <w:i/>
-        </w:rPr>
-        <w:t>web</w:t>
-      </w:r>
-      <w:r>
-        <w:rPr>
-          <w:i/>
-        </w:rPr>
-        <w:t>site</w:t>
-      </w:r>
-      <w:r>
-        <w:t xml:space="preserve"> institucional d</w:t>
-      </w:r>
-      <w:r>
-        <w:t xml:space="preserve">o sistema </w:t>
-      </w:r>
-      <w:r>
-        <w:t>Etanóis na s</w:t>
-      </w:r>
-      <w:r>
-        <w:t xml:space="preserve">eção “Seja um credenciado!”. O </w:t>
-      </w:r>
-      <w:r>
-        <w:t xml:space="preserve">gerente </w:t>
-      </w:r>
-      <w:r>
-        <w:t xml:space="preserve">do posto </w:t>
-      </w:r>
-      <w:r>
-        <w:t>deve</w:t>
-      </w:r>
-      <w:r>
-        <w:t>rá</w:t>
-      </w:r>
-      <w:r>
-        <w:t xml:space="preserve"> inserir </w:t>
-      </w:r>
-      <w:r>
-        <w:t>os dados necessário</w:t>
-      </w:r>
-      <w:r>
-        <w:t xml:space="preserve">s de credenciamento e </w:t>
-      </w:r>
-      <w:r>
-        <w:t>definir o</w:t>
-      </w:r>
-      <w:r>
-        <w:t xml:space="preserve"> funcionário responsável, caso seja de seu interesse. Ao final do credenciamento, o </w:t>
-      </w:r>
-      <w:r>
-        <w:t xml:space="preserve">gerente </w:t>
-      </w:r>
-      <w:r>
-        <w:t>e o funcionário</w:t>
-      </w:r>
-      <w:r>
-        <w:t xml:space="preserve"> </w:t>
-      </w:r>
-      <w:r>
-        <w:t>ter</w:t>
-      </w:r>
-      <w:r>
-        <w:t>ão</w:t>
-      </w:r>
-      <w:r>
-        <w:t xml:space="preserve"> acesso ao aplicativo Etanóis</w:t>
-      </w:r>
-      <w:r>
-        <w:t>,</w:t>
-      </w:r>
-      <w:r>
-        <w:t xml:space="preserve"> com a possibilidade de acesso à</w:t>
-      </w:r>
-      <w:r>
-        <w:t xml:space="preserve"> seção “Área do Frentista”. Essa seção </w:t>
-      </w:r>
-      <w:r>
-        <w:t>solicita</w:t>
-      </w:r>
-      <w:r>
-        <w:t>rá</w:t>
-      </w:r>
-      <w:r>
-        <w:t xml:space="preserve"> um código gerado no credenciamento e nela </w:t>
-      </w:r>
-      <w:r>
-        <w:t>pode</w:t>
-      </w:r>
-      <w:r>
-        <w:t>rá</w:t>
-      </w:r>
-      <w:r>
-        <w:t xml:space="preserve"> ser realizad</w:t>
-      </w:r>
-      <w:r>
-        <w:t>a</w:t>
-      </w:r>
-      <w:r>
-        <w:t xml:space="preserve"> a geração dos </w:t>
-      </w:r>
+        <w:t xml:space="preserve"> ser </w:t>
+      </w:r>
+      <w:r>
+        <w:t>inviável</w:t>
+      </w:r>
+      <w:r>
+        <w:t xml:space="preserve">, uma vez que o usuário não pagará em dinheiro pelo combustível. Dessa forma, </w:t>
+      </w:r>
+      <w:r>
+        <w:t xml:space="preserve">espera-se </w:t>
+      </w:r>
+      <w:r>
+        <w:t xml:space="preserve">repassar uma parcela do valor da compra realizado com </w:t>
+      </w:r>
+      <w:proofErr w:type="spellStart"/>
       <w:r>
         <w:rPr>
           <w:i/>
           <w:iCs/>
         </w:rPr>
+        <w:t>Etacoins</w:t>
+      </w:r>
+      <w:proofErr w:type="spellEnd"/>
+      <w:r>
+        <w:t xml:space="preserve"> em dinheiro para o posto de combustível. Essa parcela te</w:t>
+      </w:r>
+      <w:r>
+        <w:t>rá</w:t>
+      </w:r>
+      <w:r>
+        <w:t xml:space="preserve"> o percentual de 80% do valor da compra, ou seja, em uma compra de e$ 50 – R$ 50 reais – o posto recebe</w:t>
+      </w:r>
+      <w:r>
+        <w:t>rá</w:t>
+      </w:r>
+      <w:r>
+        <w:t xml:space="preserve"> </w:t>
+      </w:r>
+      <w:r>
+        <w:t>e$ 40 convertidos em reais, ou seja, R$ 40. Esse valor será debitado do valor de repass</w:t>
+      </w:r>
+      <w:r>
+        <w:t>e que o posto terá</w:t>
+      </w:r>
+      <w:r>
+        <w:t xml:space="preserve"> com o Etanóis. </w:t>
+      </w:r>
+      <w:r>
+        <w:t xml:space="preserve">O detalhamento desta proposta está na </w:t>
+      </w:r>
+      <w:r>
+        <w:t>Seção 3.3.4</w:t>
+      </w:r>
+      <w:r>
+        <w:t>.</w:t>
+      </w:r>
+    </w:p>
+    <w:p>
+      <w:r>
+        <w:t xml:space="preserve">Todas as compras realizadas por um motorista </w:t>
+      </w:r>
+      <w:r>
+        <w:t xml:space="preserve">via o sistema </w:t>
+      </w:r>
+      <w:r>
+        <w:t xml:space="preserve">serão adicionadas ao extrato de compras realizadas e ao histórico de abastecimento. O extrato de compras </w:t>
+      </w:r>
+      <w:r>
+        <w:t xml:space="preserve">servirá para </w:t>
+      </w:r>
+      <w:r>
+        <w:t>o controle financeiro do motorista, mostrando</w:t>
+      </w:r>
+      <w:r>
+        <w:t xml:space="preserve"> os</w:t>
+      </w:r>
+      <w:r>
+        <w:t xml:space="preserve"> gastos mensais ou de um determinado período. Já o histórico de abastecimento</w:t>
+      </w:r>
+      <w:r>
+        <w:t xml:space="preserve"> servirá para o acompanhamento do</w:t>
+      </w:r>
+      <w:r>
+        <w:t xml:space="preserve"> consumo de combustível, dando a possibilidade ao motorista de analisar o consumo de seu veículo.</w:t>
+      </w:r>
+    </w:p>
+    <w:p>
+      <w:r>
+        <w:t>Por fim, q</w:t>
+      </w:r>
+      <w:r>
+        <w:t xml:space="preserve">uanto mais o motorista dirigir com o </w:t>
+      </w:r>
+      <w:r>
+        <w:t>sistema</w:t>
+      </w:r>
+      <w:r>
+        <w:t xml:space="preserve"> </w:t>
+      </w:r>
+      <w:r>
+        <w:t>em primeiro plano</w:t>
+      </w:r>
+      <w:r>
+        <w:t xml:space="preserve"> no </w:t>
+      </w:r>
+      <w:r>
+        <w:t>seu dispositivo móvel,</w:t>
+      </w:r>
+      <w:r>
+        <w:t xml:space="preserve"> </w:t>
+      </w:r>
+      <w:r>
+        <w:t xml:space="preserve">maior </w:t>
+      </w:r>
+      <w:r>
+        <w:t xml:space="preserve">será </w:t>
+      </w:r>
+      <w:r>
+        <w:t>a precisão de acerto do consumo do veículo.</w:t>
+      </w:r>
+    </w:p>
+    <w:p/>
+    <w:p>
+      <w:pPr>
+        <w:pStyle w:val="Ttulo4"/>
+        <w:rPr>
+          <w:b/>
+        </w:rPr>
+      </w:pPr>
+      <w:r>
+        <w:rPr>
+          <w:b/>
+        </w:rPr>
+        <w:t>3.</w:t>
+      </w:r>
+      <w:r>
+        <w:rPr>
+          <w:b/>
+        </w:rPr>
+        <w:t>3.3</w:t>
+      </w:r>
+      <w:r>
+        <w:rPr>
+          <w:b/>
+        </w:rPr>
+        <w:t xml:space="preserve"> Cadastro</w:t>
+      </w:r>
+      <w:r>
+        <w:rPr>
+          <w:b/>
+        </w:rPr>
+        <w:t>s</w:t>
+      </w:r>
+      <w:r>
+        <w:rPr>
+          <w:b/>
+        </w:rPr>
+        <w:t xml:space="preserve"> dos </w:t>
+      </w:r>
+      <w:r>
+        <w:rPr>
+          <w:b/>
+        </w:rPr>
+        <w:t>P</w:t>
+      </w:r>
+      <w:r>
+        <w:rPr>
+          <w:b/>
+        </w:rPr>
+        <w:t xml:space="preserve">ostos de </w:t>
+      </w:r>
+      <w:r>
+        <w:rPr>
+          <w:b/>
+        </w:rPr>
+        <w:t>Abastecimento de C</w:t>
+      </w:r>
+      <w:r>
+        <w:rPr>
+          <w:b/>
+        </w:rPr>
+        <w:t>ombustíveis</w:t>
+      </w:r>
+    </w:p>
+    <w:p>
+      <w:r>
+        <w:t xml:space="preserve">Todo o credenciamento de postos de combustível </w:t>
+      </w:r>
+      <w:r>
+        <w:t>será</w:t>
+      </w:r>
+      <w:r>
+        <w:t xml:space="preserve"> </w:t>
+      </w:r>
+      <w:r>
+        <w:t xml:space="preserve">realizado pelo </w:t>
+      </w:r>
+      <w:r>
+        <w:rPr>
+          <w:i/>
+        </w:rPr>
+        <w:t>web</w:t>
+      </w:r>
+      <w:r>
+        <w:rPr>
+          <w:i/>
+        </w:rPr>
+        <w:t>site</w:t>
+      </w:r>
+      <w:r>
+        <w:t xml:space="preserve"> institucional d</w:t>
+      </w:r>
+      <w:r>
+        <w:t xml:space="preserve">o sistema </w:t>
+      </w:r>
+      <w:r>
+        <w:t>Etanóis na s</w:t>
+      </w:r>
+      <w:r>
+        <w:t xml:space="preserve">eção “Seja um credenciado!”. O </w:t>
+      </w:r>
+      <w:r>
+        <w:t xml:space="preserve">gerente </w:t>
+      </w:r>
+      <w:r>
+        <w:t xml:space="preserve">do posto </w:t>
+      </w:r>
+      <w:r>
+        <w:t>deve</w:t>
+      </w:r>
+      <w:r>
+        <w:t>rá</w:t>
+      </w:r>
+      <w:r>
+        <w:t xml:space="preserve"> inserir </w:t>
+      </w:r>
+      <w:r>
+        <w:t>os dados necessário</w:t>
+      </w:r>
+      <w:r>
+        <w:t xml:space="preserve">s de credenciamento e </w:t>
+      </w:r>
+      <w:r>
+        <w:t>definir o</w:t>
+      </w:r>
+      <w:r>
+        <w:t xml:space="preserve"> funcionário responsável, caso seja de seu interesse. Ao final do credenciamento, o </w:t>
+      </w:r>
+      <w:r>
+        <w:t xml:space="preserve">gerente </w:t>
+      </w:r>
+      <w:r>
+        <w:t>e o funcionário</w:t>
+      </w:r>
+      <w:r>
+        <w:t xml:space="preserve"> </w:t>
+      </w:r>
+      <w:r>
+        <w:t>ter</w:t>
+      </w:r>
+      <w:r>
+        <w:t>ão</w:t>
+      </w:r>
+      <w:r>
+        <w:t xml:space="preserve"> acesso ao aplicativo Etanóis</w:t>
+      </w:r>
+      <w:r>
+        <w:t>,</w:t>
+      </w:r>
+      <w:r>
+        <w:t xml:space="preserve"> com a possibilidade de acesso à</w:t>
+      </w:r>
+      <w:r>
+        <w:t xml:space="preserve"> seção “Área do Frentista”. Essa seção </w:t>
+      </w:r>
+      <w:r>
+        <w:t>solicita</w:t>
+      </w:r>
+      <w:r>
+        <w:t>rá</w:t>
+      </w:r>
+      <w:r>
+        <w:t xml:space="preserve"> um código gerado no credenciamento e nela </w:t>
+      </w:r>
+      <w:r>
+        <w:t>pode</w:t>
+      </w:r>
+      <w:r>
+        <w:t>rá</w:t>
+      </w:r>
+      <w:r>
+        <w:t xml:space="preserve"> ser realizad</w:t>
+      </w:r>
+      <w:r>
+        <w:t>a</w:t>
+      </w:r>
+      <w:r>
+        <w:t xml:space="preserve"> a geração dos </w:t>
+      </w:r>
+      <w:r>
+        <w:rPr>
+          <w:i/>
+          <w:iCs/>
+        </w:rPr>
         <w:t>QR Codes</w:t>
       </w:r>
       <w:r>
@@ -18688,7 +18703,11 @@
         <w:t>. Ao utilizar ess</w:t>
       </w:r>
       <w:r>
-        <w:t>e recurso</w:t>
+        <w:t xml:space="preserve">e </w:t>
+      </w:r>
+      <w:r>
+        <w:lastRenderedPageBreak/>
+        <w:t>recurso</w:t>
       </w:r>
       <w:r>
         <w:t xml:space="preserve">, o motorista adicionará </w:t>
@@ -18703,11 +18722,7 @@
         <w:t>contate</w:t>
       </w:r>
       <w:r>
-        <w:t xml:space="preserve"> o gerente do </w:t>
-      </w:r>
-      <w:r>
-        <w:lastRenderedPageBreak/>
-        <w:t xml:space="preserve">posto para informá-lo do aplicativo e que um ou mais de seus clientes solicitaram </w:t>
+        <w:t xml:space="preserve"> o gerente do posto para informá-lo do aplicativo e que um ou mais de seus clientes solicitaram </w:t>
       </w:r>
       <w:r>
         <w:t>o</w:t>
@@ -19030,7 +19045,7 @@
           <w:i/>
           <w:iCs/>
         </w:rPr>
-        <w:footnoteReference w:id="4"/>
+        <w:footnoteReference w:id="5"/>
       </w:r>
       <w:r>
         <w:t xml:space="preserve"> </w:t>
@@ -19295,7 +19310,11 @@
         <w:t xml:space="preserve">obter-se-á </w:t>
       </w:r>
       <w:r>
-        <w:t>o valor da venda no final do</w:t>
+        <w:t xml:space="preserve">o valor da venda no </w:t>
+      </w:r>
+      <w:r>
+        <w:lastRenderedPageBreak/>
+        <w:t>final do</w:t>
       </w:r>
       <w:r>
         <w:t xml:space="preserve"> pagamento</w:t>
@@ -19327,7 +19346,6 @@
     </w:p>
     <w:p>
       <w:r>
-        <w:lastRenderedPageBreak/>
         <w:t xml:space="preserve">Como </w:t>
       </w:r>
       <w:r>
@@ -19687,7 +19705,11 @@
         <w:t xml:space="preserve">s critérios definidos no filtro de pesquisa </w:t>
       </w:r>
       <w:r>
-        <w:t xml:space="preserve">e a adição da possibilidade de participar do </w:t>
+        <w:t xml:space="preserve">e a adição da possibilidade de </w:t>
+      </w:r>
+      <w:r>
+        <w:lastRenderedPageBreak/>
+        <w:t xml:space="preserve">participar do </w:t>
       </w:r>
       <w:proofErr w:type="spellStart"/>
       <w:r>
@@ -19725,11 +19747,7 @@
       </w:r>
       <w:proofErr w:type="spellEnd"/>
       <w:r>
-        <w:t xml:space="preserve"> do </w:t>
-      </w:r>
-      <w:r>
-        <w:lastRenderedPageBreak/>
-        <w:t>Etanóis que c</w:t>
+        <w:t xml:space="preserve"> do Etanóis que c</w:t>
       </w:r>
       <w:r>
         <w:t>onsistirá</w:t>
@@ -19995,7 +20013,7 @@
               <w:rPr>
                 <w:rStyle w:val="Refdenotaderodap"/>
               </w:rPr>
-              <w:footnoteReference w:id="5"/>
+              <w:footnoteReference w:id="6"/>
             </w:r>
           </w:p>
         </w:tc>
@@ -20016,7 +20034,7 @@
               <w:rPr>
                 <w:rStyle w:val="Refdenotaderodap"/>
               </w:rPr>
-              <w:footnoteReference w:id="6"/>
+              <w:footnoteReference w:id="7"/>
             </w:r>
           </w:p>
         </w:tc>
@@ -20373,7 +20391,7 @@
           <w:i/>
           <w:iCs/>
         </w:rPr>
-        <w:footnoteReference w:id="7"/>
+        <w:footnoteReference w:id="8"/>
       </w:r>
       <w:r>
         <w:t xml:space="preserve"> promovido pela Google para a aplicação </w:t>
@@ -20402,7 +20420,7 @@
           <w:i/>
           <w:iCs/>
         </w:rPr>
-        <w:footnoteReference w:id="8"/>
+        <w:footnoteReference w:id="9"/>
       </w:r>
       <w:r>
         <w:t xml:space="preserve"> também </w:t>
@@ -20484,6 +20502,7 @@
     </w:p>
     <w:p>
       <w:r>
+        <w:lastRenderedPageBreak/>
         <w:t>Outra</w:t>
       </w:r>
       <w:r>
@@ -20802,7 +20821,7 @@
       <w:pPr>
         <w:pStyle w:val="Ttulo2"/>
       </w:pPr>
-      <w:bookmarkStart w:id="19" w:name="_Toc38488077"/>
+      <w:bookmarkStart w:id="19" w:name="_Toc38555862"/>
       <w:r>
         <w:t xml:space="preserve">3.4 PÚBLICO </w:t>
       </w:r>
@@ -20841,6 +20860,7 @@
     </w:p>
     <w:p>
       <w:r>
+        <w:lastRenderedPageBreak/>
         <w:t xml:space="preserve">O motorista é interessado no momento de consulta dos </w:t>
       </w:r>
       <w:r>
@@ -20885,7 +20905,7 @@
       <w:pPr>
         <w:pStyle w:val="Ttulo2"/>
       </w:pPr>
-      <w:bookmarkStart w:id="20" w:name="_Toc38488078"/>
+      <w:bookmarkStart w:id="20" w:name="_Toc38555863"/>
       <w:r>
         <w:t>3.5 NÍVEIS DE DECISÃO E GRUPOS FUNCIONAIS</w:t>
       </w:r>
@@ -20986,6 +21006,7 @@
         <w:pStyle w:val="Ttulo3"/>
       </w:pPr>
       <w:r>
+        <w:lastRenderedPageBreak/>
         <w:t>3.5.2 Decisões táticas</w:t>
       </w:r>
     </w:p>
@@ -21005,7 +21026,6 @@
     </w:p>
     <w:p>
       <w:r>
-        <w:lastRenderedPageBreak/>
         <w:t>Com o Etanóis, estes coordenadores e gerentes podem definir os postos que os seus subordinados abastecerão a partir das rotas que farão. A aplicação dará as informações relevantes dos postos disponíveis, as quais impactarão nas decisões tomadas.</w:t>
       </w:r>
     </w:p>
@@ -21074,7 +21094,7 @@
       <w:pPr>
         <w:pStyle w:val="Ttulo1"/>
       </w:pPr>
-      <w:bookmarkStart w:id="21" w:name="_Toc38488079"/>
+      <w:bookmarkStart w:id="21" w:name="_Toc38555864"/>
       <w:r>
         <w:lastRenderedPageBreak/>
         <w:t>4 MÉTODOS GERENCIAIS</w:t>
@@ -21173,7 +21193,7 @@
       <w:pPr>
         <w:pStyle w:val="Ttulo2"/>
       </w:pPr>
-      <w:bookmarkStart w:id="22" w:name="_Toc38488080"/>
+      <w:bookmarkStart w:id="22" w:name="_Toc38555865"/>
       <w:r>
         <w:t>4.1 PLANO DE ELABORAÇÃO E GERENCIAMENTO DO PROJETO</w:t>
       </w:r>
@@ -21283,7 +21303,7 @@
       <w:pPr>
         <w:pStyle w:val="Ttulo2"/>
       </w:pPr>
-      <w:bookmarkStart w:id="23" w:name="_Toc38488081"/>
+      <w:bookmarkStart w:id="23" w:name="_Toc38555866"/>
       <w:r>
         <w:t>4.2 MODELO DE CICLO DE VIDA</w:t>
       </w:r>
@@ -21699,7 +21719,7 @@
       <w:pPr>
         <w:pStyle w:val="Ttulo2"/>
       </w:pPr>
-      <w:bookmarkStart w:id="25" w:name="_Toc38488082"/>
+      <w:bookmarkStart w:id="25" w:name="_Toc38555867"/>
       <w:r>
         <w:t>4.3 RECURSOS NECESSÁRIOS</w:t>
       </w:r>
@@ -22786,7 +22806,7 @@
       <w:pPr>
         <w:pStyle w:val="Ttulo2"/>
       </w:pPr>
-      <w:bookmarkStart w:id="26" w:name="_Toc38488083"/>
+      <w:bookmarkStart w:id="26" w:name="_Toc38555868"/>
       <w:r>
         <w:t>4.4 RELATÓRIO DE DESEMPENHO</w:t>
       </w:r>
@@ -22832,7 +22852,7 @@
       <w:pPr>
         <w:pStyle w:val="Ttulo1"/>
       </w:pPr>
-      <w:bookmarkStart w:id="27" w:name="_Toc38488084"/>
+      <w:bookmarkStart w:id="27" w:name="_Toc38555869"/>
       <w:r>
         <w:lastRenderedPageBreak/>
         <w:t>5 ESPECIFICAÇÃO E ANÁLISE DOS REQUISITOS</w:t>
@@ -22916,7 +22936,7 @@
       <w:pPr>
         <w:pStyle w:val="Ttulo2"/>
       </w:pPr>
-      <w:bookmarkStart w:id="28" w:name="_Toc38488085"/>
+      <w:bookmarkStart w:id="28" w:name="_Toc38555870"/>
       <w:r>
         <w:t xml:space="preserve">5.1 REQUISITOS DO SISTEMA </w:t>
       </w:r>
@@ -46712,7 +46732,7 @@
         <w:pStyle w:val="Ttulo2"/>
       </w:pPr>
       <w:bookmarkStart w:id="103" w:name="_Toc35694243"/>
-      <w:bookmarkStart w:id="104" w:name="_Toc38488086"/>
+      <w:bookmarkStart w:id="104" w:name="_Toc38555871"/>
       <w:r>
         <w:t>5.2 ANÁLISE DOS REQUISITOS</w:t>
       </w:r>
@@ -46998,7 +47018,7 @@
       <w:pPr>
         <w:pStyle w:val="Ttulo1"/>
       </w:pPr>
-      <w:bookmarkStart w:id="105" w:name="_Toc38488087"/>
+      <w:bookmarkStart w:id="105" w:name="_Toc38555872"/>
       <w:r>
         <w:lastRenderedPageBreak/>
         <w:t>CONCLUSÃO</w:t>
@@ -47111,7 +47131,7 @@
       <w:pPr>
         <w:pStyle w:val="Ttulo1"/>
       </w:pPr>
-      <w:bookmarkStart w:id="106" w:name="_Toc38488088"/>
+      <w:bookmarkStart w:id="106" w:name="_Toc38555873"/>
       <w:r>
         <w:lastRenderedPageBreak/>
         <w:t>REFERÊN</w:t>
@@ -48462,6 +48482,180 @@
     <w:p>
       <w:pPr>
         <w:jc w:val="left"/>
+        <w:rPr>
+          <w:rFonts w:cs="Times New Roman"/>
+          <w:szCs w:val="24"/>
+        </w:rPr>
+      </w:pPr>
+      <w:r>
+        <w:rPr>
+          <w:rFonts w:eastAsia="Times New Roman" w:cs="Times New Roman"/>
+          <w:szCs w:val="24"/>
+        </w:rPr>
+        <w:t>SÃO PAULO</w:t>
+      </w:r>
+      <w:r>
+        <w:rPr>
+          <w:rFonts w:eastAsia="Times New Roman" w:cs="Times New Roman"/>
+          <w:szCs w:val="24"/>
+        </w:rPr>
+        <w:t xml:space="preserve">. </w:t>
+      </w:r>
+      <w:r>
+        <w:rPr>
+          <w:rFonts w:eastAsia="Times New Roman" w:cs="Times New Roman"/>
+          <w:szCs w:val="24"/>
+        </w:rPr>
+        <w:t>Lei Municipal</w:t>
+      </w:r>
+      <w:r>
+        <w:rPr>
+          <w:rFonts w:cs="Times New Roman"/>
+          <w:szCs w:val="24"/>
+        </w:rPr>
+        <w:t xml:space="preserve"> nº.  </w:t>
+      </w:r>
+      <w:r>
+        <w:rPr>
+          <w:rFonts w:cs="Times New Roman"/>
+          <w:szCs w:val="24"/>
+        </w:rPr>
+        <w:t>16.644</w:t>
+      </w:r>
+      <w:r>
+        <w:rPr>
+          <w:rFonts w:cs="Times New Roman"/>
+          <w:szCs w:val="24"/>
+        </w:rPr>
+        <w:t xml:space="preserve">, de </w:t>
+      </w:r>
+      <w:r>
+        <w:rPr>
+          <w:rFonts w:cs="Times New Roman"/>
+          <w:szCs w:val="24"/>
+        </w:rPr>
+        <w:t>09</w:t>
+      </w:r>
+      <w:r>
+        <w:rPr>
+          <w:rFonts w:cs="Times New Roman"/>
+          <w:szCs w:val="24"/>
+        </w:rPr>
+        <w:t xml:space="preserve"> de </w:t>
+      </w:r>
+      <w:proofErr w:type="gramStart"/>
+      <w:r>
+        <w:rPr>
+          <w:rFonts w:cs="Times New Roman"/>
+          <w:szCs w:val="24"/>
+        </w:rPr>
+        <w:t>Maio</w:t>
+      </w:r>
+      <w:proofErr w:type="gramEnd"/>
+      <w:r>
+        <w:rPr>
+          <w:rFonts w:cs="Times New Roman"/>
+          <w:szCs w:val="24"/>
+        </w:rPr>
+        <w:t>.</w:t>
+      </w:r>
+      <w:r>
+        <w:rPr>
+          <w:rFonts w:cs="Times New Roman"/>
+          <w:szCs w:val="24"/>
+        </w:rPr>
+        <w:t xml:space="preserve"> de </w:t>
+      </w:r>
+      <w:r>
+        <w:rPr>
+          <w:rFonts w:cs="Times New Roman"/>
+          <w:szCs w:val="24"/>
+        </w:rPr>
+        <w:t>2017</w:t>
+      </w:r>
+      <w:r>
+        <w:rPr>
+          <w:rFonts w:cs="Times New Roman"/>
+          <w:szCs w:val="24"/>
+        </w:rPr>
+        <w:t xml:space="preserve">. </w:t>
+      </w:r>
+      <w:r>
+        <w:rPr>
+          <w:rFonts w:cs="Times New Roman"/>
+          <w:b/>
+          <w:szCs w:val="24"/>
+        </w:rPr>
+        <w:t xml:space="preserve">Diário Oficial </w:t>
+      </w:r>
+      <w:r>
+        <w:rPr>
+          <w:rFonts w:cs="Times New Roman"/>
+          <w:b/>
+          <w:szCs w:val="24"/>
+        </w:rPr>
+        <w:t>da Cidade de São Paulo</w:t>
+      </w:r>
+      <w:r>
+        <w:rPr>
+          <w:rFonts w:cs="Times New Roman"/>
+          <w:szCs w:val="24"/>
+        </w:rPr>
+        <w:t xml:space="preserve">, </w:t>
+      </w:r>
+      <w:r>
+        <w:rPr>
+          <w:rFonts w:cs="Times New Roman"/>
+          <w:szCs w:val="24"/>
+        </w:rPr>
+        <w:t>São Paulo</w:t>
+      </w:r>
+      <w:r>
+        <w:rPr>
+          <w:rFonts w:cs="Times New Roman"/>
+          <w:szCs w:val="24"/>
+        </w:rPr>
+        <w:t xml:space="preserve">, </w:t>
+      </w:r>
+      <w:r>
+        <w:rPr>
+          <w:rFonts w:cs="Times New Roman"/>
+          <w:szCs w:val="24"/>
+        </w:rPr>
+        <w:t>SP</w:t>
+      </w:r>
+      <w:r>
+        <w:rPr>
+          <w:rFonts w:cs="Times New Roman"/>
+          <w:szCs w:val="24"/>
+        </w:rPr>
+        <w:t xml:space="preserve">, </w:t>
+      </w:r>
+      <w:r>
+        <w:rPr>
+          <w:rFonts w:cs="Times New Roman"/>
+          <w:szCs w:val="24"/>
+        </w:rPr>
+        <w:t>10 Mai 201</w:t>
+      </w:r>
+      <w:r>
+        <w:rPr>
+          <w:rFonts w:cs="Times New Roman"/>
+          <w:szCs w:val="24"/>
+        </w:rPr>
+        <w:t>7</w:t>
+      </w:r>
+      <w:r>
+        <w:rPr>
+          <w:rFonts w:cs="Times New Roman"/>
+          <w:szCs w:val="24"/>
+        </w:rPr>
+        <w:t>.</w:t>
+      </w:r>
+    </w:p>
+    <w:p>
+      <w:pPr>
+        <w:jc w:val="left"/>
       </w:pPr>
       <w:r>
         <w:t xml:space="preserve">SINDPEÇAS. </w:t>
@@ -48689,7 +48883,7 @@
       <w:pPr>
         <w:pStyle w:val="Ttulo1"/>
       </w:pPr>
-      <w:bookmarkStart w:id="107" w:name="_Toc38488089"/>
+      <w:bookmarkStart w:id="107" w:name="_Toc38555874"/>
       <w:r>
         <w:lastRenderedPageBreak/>
         <w:t>OBRAS CONSULTADAS</w:t>
@@ -49299,7 +49493,7 @@
       <w:pPr>
         <w:pStyle w:val="Ttulo1"/>
       </w:pPr>
-      <w:bookmarkStart w:id="108" w:name="_Toc38488090"/>
+      <w:bookmarkStart w:id="108" w:name="_Toc38555875"/>
       <w:r>
         <w:lastRenderedPageBreak/>
         <w:t xml:space="preserve">APÊNDICE A – PLANO DE </w:t>
@@ -49358,7 +49552,7 @@
       <w:pPr>
         <w:pStyle w:val="Ttulo1"/>
       </w:pPr>
-      <w:bookmarkStart w:id="109" w:name="_Toc38488091"/>
+      <w:bookmarkStart w:id="109" w:name="_Toc38555876"/>
       <w:r>
         <w:lastRenderedPageBreak/>
         <w:t>APÊNCIDE B – RELATÓRIO DE DESEMPENHO</w:t>
@@ -49408,7 +49602,7 @@
       <w:pPr>
         <w:pStyle w:val="Ttulo1"/>
       </w:pPr>
-      <w:bookmarkStart w:id="110" w:name="_Toc38488092"/>
+      <w:bookmarkStart w:id="110" w:name="_Toc38555877"/>
       <w:r>
         <w:lastRenderedPageBreak/>
         <w:t>APÊNDICE C – DIAGRAMAS DE CASO DE USO E FLUXO DE EVENTOS</w:t>
@@ -49463,7 +49657,7 @@
       <w:pPr>
         <w:pStyle w:val="Ttulo1"/>
       </w:pPr>
-      <w:bookmarkStart w:id="111" w:name="_Toc38488093"/>
+      <w:bookmarkStart w:id="111" w:name="_Toc38555878"/>
       <w:r>
         <w:lastRenderedPageBreak/>
         <w:t>APÊNCIDE D – MODELO CONCEITUAL DOS DADOS</w:t>
@@ -49497,7 +49691,7 @@
       <w:pPr>
         <w:pStyle w:val="Ttulo1"/>
       </w:pPr>
-      <w:bookmarkStart w:id="112" w:name="_Toc38488094"/>
+      <w:bookmarkStart w:id="112" w:name="_Toc38555879"/>
       <w:r>
         <w:lastRenderedPageBreak/>
         <w:t>APÊNDICE E – MOCKUPS DO ETANÓIS</w:t>
@@ -49527,7 +49721,34 @@
         <w:t>no diretório “APÊNDICES” que acompanha este documento.</w:t>
       </w:r>
     </w:p>
-    <w:p/>
+    <w:p>
+      <w:pPr>
+        <w:spacing w:before="0" w:after="160" w:line="259" w:lineRule="auto"/>
+        <w:jc w:val="left"/>
+      </w:pPr>
+      <w:r>
+        <w:br w:type="page"/>
+      </w:r>
+    </w:p>
+    <w:p>
+      <w:pPr>
+        <w:pStyle w:val="Ttulo1"/>
+      </w:pPr>
+      <w:bookmarkStart w:id="113" w:name="_Toc38555880"/>
+      <w:r>
+        <w:lastRenderedPageBreak/>
+        <w:t>ANEXO A – LEI MUNICIPAL N</w:t>
+      </w:r>
+      <w:r>
+        <w:t>º 16.644 DA CIDADE DE SÃO PAULO</w:t>
+      </w:r>
+      <w:bookmarkEnd w:id="113"/>
+    </w:p>
+    <w:p>
+      <w:r>
+        <w:t>O arquivo que discrimina a lei municipal nº 16.644 com o objetivo de vedar a utilização de aparelhos eletrônicos na cidade de São Paulo, publicada no dia 10/05/2017 no Diário Municipal da cidade de São Paulo, encontra-se em formato PDF no diretório “ANEXO” que acompanha este documento.</w:t>
+      </w:r>
+    </w:p>
     <w:sectPr>
       <w:pgSz w:w="11906" w:h="16838"/>
       <w:pgMar w:top="1701" w:right="1134" w:bottom="1134" w:left="1701" w:header="709" w:footer="709" w:gutter="0"/>
@@ -49666,6 +49887,76 @@
   <w:footnote w:id="3">
     <w:p>
       <w:pPr>
+        <w:pStyle w:val="Textodenotaderodap"/>
+      </w:pPr>
+      <w:r>
+        <w:rPr>
+          <w:rStyle w:val="Refdenotaderodap"/>
+        </w:rPr>
+        <w:footnoteRef/>
+      </w:r>
+      <w:r>
+        <w:t xml:space="preserve"> </w:t>
+      </w:r>
+      <w:r>
+        <w:t>Em 10/05/2017, foi publicada no Diário Oficial da Cidade de São Paulo, SP a lei municipal nº 16.644 que diz em seu Art. 1º “</w:t>
+      </w:r>
+      <w:r>
+        <w:t>É vedado o uso de aparelhos de telefonia</w:t>
+      </w:r>
+      <w:r>
+        <w:t xml:space="preserve"> </w:t>
+      </w:r>
+      <w:r>
+        <w:t>celular nos postos de abastecimento de combustível</w:t>
+      </w:r>
+      <w:r>
+        <w:t xml:space="preserve"> </w:t>
+      </w:r>
+      <w:r>
+        <w:t>durante a permanência de seus usuários nas dependências do posto, salvo se o uso ocorrer no interior de veículos</w:t>
+      </w:r>
+      <w:r>
+        <w:t xml:space="preserve"> </w:t>
+      </w:r>
+      <w:r>
+        <w:t>automotores, lojas de conveniência, restaurantes,</w:t>
+      </w:r>
+      <w:r>
+        <w:t xml:space="preserve"> </w:t>
+      </w:r>
+      <w:r>
+        <w:t>áreas de troca de óleo, escritório ou em quaisquer</w:t>
+      </w:r>
+      <w:r>
+        <w:t xml:space="preserve"> </w:t>
+      </w:r>
+      <w:r>
+        <w:t>outras áreas do posto não dedicadas à operação de</w:t>
+      </w:r>
+      <w:r>
+        <w:t xml:space="preserve"> abastecimento de combustíveis.” (DIÁRIO OFICIAL DA CIDADE DE SÃO PAULO, 2017, p. 8)</w:t>
+      </w:r>
+      <w:r>
+        <w:t xml:space="preserve">, </w:t>
+      </w:r>
+      <w:r>
+        <w:t xml:space="preserve">o decreto </w:t>
+      </w:r>
+      <w:r>
+        <w:t>con</w:t>
+      </w:r>
+      <w:r>
+        <w:t>s</w:t>
+      </w:r>
+      <w:r>
+        <w:t>ta no anexo A, vinculado a este documento.</w:t>
+      </w:r>
+    </w:p>
+  </w:footnote>
+  <w:footnote w:id="4">
+    <w:p>
+      <w:pPr>
         <w:pStyle w:val="Notaderodap"/>
       </w:pPr>
       <w:r>
@@ -49703,7 +49994,7 @@
       </w:r>
     </w:p>
   </w:footnote>
-  <w:footnote w:id="4">
+  <w:footnote w:id="5">
     <w:p>
       <w:pPr>
         <w:pStyle w:val="Notaderodap"/>
@@ -49737,7 +50028,7 @@
       </w:r>
     </w:p>
   </w:footnote>
-  <w:footnote w:id="5">
+  <w:footnote w:id="6">
     <w:p>
       <w:pPr>
         <w:pStyle w:val="Notaderodap"/>
@@ -49765,7 +50056,7 @@
       </w:r>
     </w:p>
   </w:footnote>
-  <w:footnote w:id="6">
+  <w:footnote w:id="7">
     <w:p>
       <w:pPr>
         <w:pStyle w:val="Notaderodap"/>
@@ -49793,7 +50084,7 @@
       </w:r>
     </w:p>
   </w:footnote>
-  <w:footnote w:id="7">
+  <w:footnote w:id="8">
     <w:p>
       <w:pPr>
         <w:pStyle w:val="Notaderodap"/>
@@ -49832,7 +50123,7 @@
       </w:r>
     </w:p>
   </w:footnote>
-  <w:footnote w:id="8">
+  <w:footnote w:id="9">
     <w:p>
       <w:pPr>
         <w:pStyle w:val="Notaderodap"/>

</xml_diff>

<commit_message>
Correção na passagem introdutória do sistema de multas em ocasião da falta de atualização dos valores vigentes por parte dos gerentes
</commit_message>
<xml_diff>
--- a/docs/projeto-final/pfc/etanois-pfc.docx
+++ b/docs/projeto-final/pfc/etanois-pfc.docx
@@ -8730,7 +8730,7 @@
           <w:r>
             <w:fldChar w:fldCharType="separate"/>
           </w:r>
-          <w:hyperlink w:anchor="_Toc38555852" w:history="1">
+          <w:hyperlink w:anchor="_Toc38556470" w:history="1">
             <w:r>
               <w:rPr>
                 <w:rStyle w:val="Hyperlink"/>
@@ -8753,7 +8753,7 @@
               <w:rPr>
                 <w:webHidden/>
               </w:rPr>
-              <w:instrText xml:space="preserve"> PAGEREF _Toc38555852 \h </w:instrText>
+              <w:instrText xml:space="preserve"> PAGEREF _Toc38556470 \h </w:instrText>
             </w:r>
             <w:r>
               <w:rPr>
@@ -8792,7 +8792,7 @@
               <w:lang w:eastAsia="pt-BR"/>
             </w:rPr>
           </w:pPr>
-          <w:hyperlink w:anchor="_Toc38555853" w:history="1">
+          <w:hyperlink w:anchor="_Toc38556471" w:history="1">
             <w:r>
               <w:rPr>
                 <w:rStyle w:val="Hyperlink"/>
@@ -8815,7 +8815,7 @@
               <w:rPr>
                 <w:webHidden/>
               </w:rPr>
-              <w:instrText xml:space="preserve"> PAGEREF _Toc38555853 \h </w:instrText>
+              <w:instrText xml:space="preserve"> PAGEREF _Toc38556471 \h </w:instrText>
             </w:r>
             <w:r>
               <w:rPr>
@@ -8856,7 +8856,7 @@
               <w:lang w:eastAsia="pt-BR"/>
             </w:rPr>
           </w:pPr>
-          <w:hyperlink w:anchor="_Toc38555854" w:history="1">
+          <w:hyperlink w:anchor="_Toc38556472" w:history="1">
             <w:r>
               <w:rPr>
                 <w:rStyle w:val="Hyperlink"/>
@@ -8883,7 +8883,7 @@
                 <w:noProof/>
                 <w:webHidden/>
               </w:rPr>
-              <w:instrText xml:space="preserve"> PAGEREF _Toc38555854 \h </w:instrText>
+              <w:instrText xml:space="preserve"> PAGEREF _Toc38556472 \h </w:instrText>
             </w:r>
             <w:r>
               <w:rPr>
@@ -8928,7 +8928,7 @@
               <w:lang w:eastAsia="pt-BR"/>
             </w:rPr>
           </w:pPr>
-          <w:hyperlink w:anchor="_Toc38555855" w:history="1">
+          <w:hyperlink w:anchor="_Toc38556473" w:history="1">
             <w:r>
               <w:rPr>
                 <w:rStyle w:val="Hyperlink"/>
@@ -8955,7 +8955,7 @@
                 <w:noProof/>
                 <w:webHidden/>
               </w:rPr>
-              <w:instrText xml:space="preserve"> PAGEREF _Toc38555855 \h </w:instrText>
+              <w:instrText xml:space="preserve"> PAGEREF _Toc38556473 \h </w:instrText>
             </w:r>
             <w:r>
               <w:rPr>
@@ -9000,7 +9000,7 @@
               <w:lang w:eastAsia="pt-BR"/>
             </w:rPr>
           </w:pPr>
-          <w:hyperlink w:anchor="_Toc38555856" w:history="1">
+          <w:hyperlink w:anchor="_Toc38556474" w:history="1">
             <w:r>
               <w:rPr>
                 <w:rStyle w:val="Hyperlink"/>
@@ -9027,7 +9027,7 @@
                 <w:noProof/>
                 <w:webHidden/>
               </w:rPr>
-              <w:instrText xml:space="preserve"> PAGEREF _Toc38555856 \h </w:instrText>
+              <w:instrText xml:space="preserve"> PAGEREF _Toc38556474 \h </w:instrText>
             </w:r>
             <w:r>
               <w:rPr>
@@ -9072,7 +9072,7 @@
               <w:lang w:eastAsia="pt-BR"/>
             </w:rPr>
           </w:pPr>
-          <w:hyperlink w:anchor="_Toc38555857" w:history="1">
+          <w:hyperlink w:anchor="_Toc38556475" w:history="1">
             <w:r>
               <w:rPr>
                 <w:rStyle w:val="Hyperlink"/>
@@ -9099,7 +9099,7 @@
                 <w:noProof/>
                 <w:webHidden/>
               </w:rPr>
-              <w:instrText xml:space="preserve"> PAGEREF _Toc38555857 \h </w:instrText>
+              <w:instrText xml:space="preserve"> PAGEREF _Toc38556475 \h </w:instrText>
             </w:r>
             <w:r>
               <w:rPr>
@@ -9142,7 +9142,7 @@
               <w:lang w:eastAsia="pt-BR"/>
             </w:rPr>
           </w:pPr>
-          <w:hyperlink w:anchor="_Toc38555858" w:history="1">
+          <w:hyperlink w:anchor="_Toc38556476" w:history="1">
             <w:r>
               <w:rPr>
                 <w:rStyle w:val="Hyperlink"/>
@@ -9165,7 +9165,7 @@
               <w:rPr>
                 <w:webHidden/>
               </w:rPr>
-              <w:instrText xml:space="preserve"> PAGEREF _Toc38555858 \h </w:instrText>
+              <w:instrText xml:space="preserve"> PAGEREF _Toc38556476 \h </w:instrText>
             </w:r>
             <w:r>
               <w:rPr>
@@ -9206,7 +9206,7 @@
               <w:lang w:eastAsia="pt-BR"/>
             </w:rPr>
           </w:pPr>
-          <w:hyperlink w:anchor="_Toc38555859" w:history="1">
+          <w:hyperlink w:anchor="_Toc38556477" w:history="1">
             <w:r>
               <w:rPr>
                 <w:rStyle w:val="Hyperlink"/>
@@ -9233,7 +9233,7 @@
                 <w:noProof/>
                 <w:webHidden/>
               </w:rPr>
-              <w:instrText xml:space="preserve"> PAGEREF _Toc38555859 \h </w:instrText>
+              <w:instrText xml:space="preserve"> PAGEREF _Toc38556477 \h </w:instrText>
             </w:r>
             <w:r>
               <w:rPr>
@@ -9278,7 +9278,7 @@
               <w:lang w:eastAsia="pt-BR"/>
             </w:rPr>
           </w:pPr>
-          <w:hyperlink w:anchor="_Toc38555860" w:history="1">
+          <w:hyperlink w:anchor="_Toc38556478" w:history="1">
             <w:r>
               <w:rPr>
                 <w:rStyle w:val="Hyperlink"/>
@@ -9305,7 +9305,7 @@
                 <w:noProof/>
                 <w:webHidden/>
               </w:rPr>
-              <w:instrText xml:space="preserve"> PAGEREF _Toc38555860 \h </w:instrText>
+              <w:instrText xml:space="preserve"> PAGEREF _Toc38556478 \h </w:instrText>
             </w:r>
             <w:r>
               <w:rPr>
@@ -9350,7 +9350,7 @@
               <w:lang w:eastAsia="pt-BR"/>
             </w:rPr>
           </w:pPr>
-          <w:hyperlink w:anchor="_Toc38555861" w:history="1">
+          <w:hyperlink w:anchor="_Toc38556479" w:history="1">
             <w:r>
               <w:rPr>
                 <w:rStyle w:val="Hyperlink"/>
@@ -9377,7 +9377,7 @@
                 <w:noProof/>
                 <w:webHidden/>
               </w:rPr>
-              <w:instrText xml:space="preserve"> PAGEREF _Toc38555861 \h </w:instrText>
+              <w:instrText xml:space="preserve"> PAGEREF _Toc38556479 \h </w:instrText>
             </w:r>
             <w:r>
               <w:rPr>
@@ -9422,7 +9422,7 @@
               <w:lang w:eastAsia="pt-BR"/>
             </w:rPr>
           </w:pPr>
-          <w:hyperlink w:anchor="_Toc38555862" w:history="1">
+          <w:hyperlink w:anchor="_Toc38556480" w:history="1">
             <w:r>
               <w:rPr>
                 <w:rStyle w:val="Hyperlink"/>
@@ -9449,7 +9449,7 @@
                 <w:noProof/>
                 <w:webHidden/>
               </w:rPr>
-              <w:instrText xml:space="preserve"> PAGEREF _Toc38555862 \h </w:instrText>
+              <w:instrText xml:space="preserve"> PAGEREF _Toc38556480 \h </w:instrText>
             </w:r>
             <w:r>
               <w:rPr>
@@ -9494,7 +9494,7 @@
               <w:lang w:eastAsia="pt-BR"/>
             </w:rPr>
           </w:pPr>
-          <w:hyperlink w:anchor="_Toc38555863" w:history="1">
+          <w:hyperlink w:anchor="_Toc38556481" w:history="1">
             <w:r>
               <w:rPr>
                 <w:rStyle w:val="Hyperlink"/>
@@ -9521,7 +9521,7 @@
                 <w:noProof/>
                 <w:webHidden/>
               </w:rPr>
-              <w:instrText xml:space="preserve"> PAGEREF _Toc38555863 \h </w:instrText>
+              <w:instrText xml:space="preserve"> PAGEREF _Toc38556481 \h </w:instrText>
             </w:r>
             <w:r>
               <w:rPr>
@@ -9564,7 +9564,7 @@
               <w:lang w:eastAsia="pt-BR"/>
             </w:rPr>
           </w:pPr>
-          <w:hyperlink w:anchor="_Toc38555864" w:history="1">
+          <w:hyperlink w:anchor="_Toc38556482" w:history="1">
             <w:r>
               <w:rPr>
                 <w:rStyle w:val="Hyperlink"/>
@@ -9587,7 +9587,7 @@
               <w:rPr>
                 <w:webHidden/>
               </w:rPr>
-              <w:instrText xml:space="preserve"> PAGEREF _Toc38555864 \h </w:instrText>
+              <w:instrText xml:space="preserve"> PAGEREF _Toc38556482 \h </w:instrText>
             </w:r>
             <w:r>
               <w:rPr>
@@ -9628,7 +9628,7 @@
               <w:lang w:eastAsia="pt-BR"/>
             </w:rPr>
           </w:pPr>
-          <w:hyperlink w:anchor="_Toc38555865" w:history="1">
+          <w:hyperlink w:anchor="_Toc38556483" w:history="1">
             <w:r>
               <w:rPr>
                 <w:rStyle w:val="Hyperlink"/>
@@ -9655,7 +9655,7 @@
                 <w:noProof/>
                 <w:webHidden/>
               </w:rPr>
-              <w:instrText xml:space="preserve"> PAGEREF _Toc38555865 \h </w:instrText>
+              <w:instrText xml:space="preserve"> PAGEREF _Toc38556483 \h </w:instrText>
             </w:r>
             <w:r>
               <w:rPr>
@@ -9700,7 +9700,7 @@
               <w:lang w:eastAsia="pt-BR"/>
             </w:rPr>
           </w:pPr>
-          <w:hyperlink w:anchor="_Toc38555866" w:history="1">
+          <w:hyperlink w:anchor="_Toc38556484" w:history="1">
             <w:r>
               <w:rPr>
                 <w:rStyle w:val="Hyperlink"/>
@@ -9727,7 +9727,7 @@
                 <w:noProof/>
                 <w:webHidden/>
               </w:rPr>
-              <w:instrText xml:space="preserve"> PAGEREF _Toc38555866 \h </w:instrText>
+              <w:instrText xml:space="preserve"> PAGEREF _Toc38556484 \h </w:instrText>
             </w:r>
             <w:r>
               <w:rPr>
@@ -9772,7 +9772,7 @@
               <w:lang w:eastAsia="pt-BR"/>
             </w:rPr>
           </w:pPr>
-          <w:hyperlink w:anchor="_Toc38555867" w:history="1">
+          <w:hyperlink w:anchor="_Toc38556485" w:history="1">
             <w:r>
               <w:rPr>
                 <w:rStyle w:val="Hyperlink"/>
@@ -9799,7 +9799,7 @@
                 <w:noProof/>
                 <w:webHidden/>
               </w:rPr>
-              <w:instrText xml:space="preserve"> PAGEREF _Toc38555867 \h </w:instrText>
+              <w:instrText xml:space="preserve"> PAGEREF _Toc38556485 \h </w:instrText>
             </w:r>
             <w:r>
               <w:rPr>
@@ -9844,7 +9844,7 @@
               <w:lang w:eastAsia="pt-BR"/>
             </w:rPr>
           </w:pPr>
-          <w:hyperlink w:anchor="_Toc38555868" w:history="1">
+          <w:hyperlink w:anchor="_Toc38556486" w:history="1">
             <w:r>
               <w:rPr>
                 <w:rStyle w:val="Hyperlink"/>
@@ -9871,7 +9871,7 @@
                 <w:noProof/>
                 <w:webHidden/>
               </w:rPr>
-              <w:instrText xml:space="preserve"> PAGEREF _Toc38555868 \h </w:instrText>
+              <w:instrText xml:space="preserve"> PAGEREF _Toc38556486 \h </w:instrText>
             </w:r>
             <w:r>
               <w:rPr>
@@ -9914,7 +9914,7 @@
               <w:lang w:eastAsia="pt-BR"/>
             </w:rPr>
           </w:pPr>
-          <w:hyperlink w:anchor="_Toc38555869" w:history="1">
+          <w:hyperlink w:anchor="_Toc38556487" w:history="1">
             <w:r>
               <w:rPr>
                 <w:rStyle w:val="Hyperlink"/>
@@ -9937,7 +9937,7 @@
               <w:rPr>
                 <w:webHidden/>
               </w:rPr>
-              <w:instrText xml:space="preserve"> PAGEREF _Toc38555869 \h </w:instrText>
+              <w:instrText xml:space="preserve"> PAGEREF _Toc38556487 \h </w:instrText>
             </w:r>
             <w:r>
               <w:rPr>
@@ -9978,7 +9978,7 @@
               <w:lang w:eastAsia="pt-BR"/>
             </w:rPr>
           </w:pPr>
-          <w:hyperlink w:anchor="_Toc38555870" w:history="1">
+          <w:hyperlink w:anchor="_Toc38556488" w:history="1">
             <w:r>
               <w:rPr>
                 <w:rStyle w:val="Hyperlink"/>
@@ -10005,7 +10005,7 @@
                 <w:noProof/>
                 <w:webHidden/>
               </w:rPr>
-              <w:instrText xml:space="preserve"> PAGEREF _Toc38555870 \h </w:instrText>
+              <w:instrText xml:space="preserve"> PAGEREF _Toc38556488 \h </w:instrText>
             </w:r>
             <w:r>
               <w:rPr>
@@ -10050,7 +10050,7 @@
               <w:lang w:eastAsia="pt-BR"/>
             </w:rPr>
           </w:pPr>
-          <w:hyperlink w:anchor="_Toc38555871" w:history="1">
+          <w:hyperlink w:anchor="_Toc38556489" w:history="1">
             <w:r>
               <w:rPr>
                 <w:rStyle w:val="Hyperlink"/>
@@ -10077,7 +10077,7 @@
                 <w:noProof/>
                 <w:webHidden/>
               </w:rPr>
-              <w:instrText xml:space="preserve"> PAGEREF _Toc38555871 \h </w:instrText>
+              <w:instrText xml:space="preserve"> PAGEREF _Toc38556489 \h </w:instrText>
             </w:r>
             <w:r>
               <w:rPr>
@@ -10120,7 +10120,7 @@
               <w:lang w:eastAsia="pt-BR"/>
             </w:rPr>
           </w:pPr>
-          <w:hyperlink w:anchor="_Toc38555872" w:history="1">
+          <w:hyperlink w:anchor="_Toc38556490" w:history="1">
             <w:r>
               <w:rPr>
                 <w:rStyle w:val="Hyperlink"/>
@@ -10143,7 +10143,7 @@
               <w:rPr>
                 <w:webHidden/>
               </w:rPr>
-              <w:instrText xml:space="preserve"> PAGEREF _Toc38555872 \h </w:instrText>
+              <w:instrText xml:space="preserve"> PAGEREF _Toc38556490 \h </w:instrText>
             </w:r>
             <w:r>
               <w:rPr>
@@ -10182,7 +10182,7 @@
               <w:lang w:eastAsia="pt-BR"/>
             </w:rPr>
           </w:pPr>
-          <w:hyperlink w:anchor="_Toc38555873" w:history="1">
+          <w:hyperlink w:anchor="_Toc38556491" w:history="1">
             <w:r>
               <w:rPr>
                 <w:rStyle w:val="Hyperlink"/>
@@ -10205,7 +10205,7 @@
               <w:rPr>
                 <w:webHidden/>
               </w:rPr>
-              <w:instrText xml:space="preserve"> PAGEREF _Toc38555873 \h </w:instrText>
+              <w:instrText xml:space="preserve"> PAGEREF _Toc38556491 \h </w:instrText>
             </w:r>
             <w:r>
               <w:rPr>
@@ -10244,7 +10244,7 @@
               <w:lang w:eastAsia="pt-BR"/>
             </w:rPr>
           </w:pPr>
-          <w:hyperlink w:anchor="_Toc38555874" w:history="1">
+          <w:hyperlink w:anchor="_Toc38556492" w:history="1">
             <w:r>
               <w:rPr>
                 <w:rStyle w:val="Hyperlink"/>
@@ -10267,7 +10267,7 @@
               <w:rPr>
                 <w:webHidden/>
               </w:rPr>
-              <w:instrText xml:space="preserve"> PAGEREF _Toc38555874 \h </w:instrText>
+              <w:instrText xml:space="preserve"> PAGEREF _Toc38556492 \h </w:instrText>
             </w:r>
             <w:r>
               <w:rPr>
@@ -10306,7 +10306,7 @@
               <w:lang w:eastAsia="pt-BR"/>
             </w:rPr>
           </w:pPr>
-          <w:hyperlink w:anchor="_Toc38555875" w:history="1">
+          <w:hyperlink w:anchor="_Toc38556493" w:history="1">
             <w:r>
               <w:rPr>
                 <w:rStyle w:val="Hyperlink"/>
@@ -10329,7 +10329,7 @@
               <w:rPr>
                 <w:webHidden/>
               </w:rPr>
-              <w:instrText xml:space="preserve"> PAGEREF _Toc38555875 \h </w:instrText>
+              <w:instrText xml:space="preserve"> PAGEREF _Toc38556493 \h </w:instrText>
             </w:r>
             <w:r>
               <w:rPr>
@@ -10368,7 +10368,7 @@
               <w:lang w:eastAsia="pt-BR"/>
             </w:rPr>
           </w:pPr>
-          <w:hyperlink w:anchor="_Toc38555876" w:history="1">
+          <w:hyperlink w:anchor="_Toc38556494" w:history="1">
             <w:r>
               <w:rPr>
                 <w:rStyle w:val="Hyperlink"/>
@@ -10391,7 +10391,7 @@
               <w:rPr>
                 <w:webHidden/>
               </w:rPr>
-              <w:instrText xml:space="preserve"> PAGEREF _Toc38555876 \h </w:instrText>
+              <w:instrText xml:space="preserve"> PAGEREF _Toc38556494 \h </w:instrText>
             </w:r>
             <w:r>
               <w:rPr>
@@ -10430,7 +10430,7 @@
               <w:lang w:eastAsia="pt-BR"/>
             </w:rPr>
           </w:pPr>
-          <w:hyperlink w:anchor="_Toc38555877" w:history="1">
+          <w:hyperlink w:anchor="_Toc38556495" w:history="1">
             <w:r>
               <w:rPr>
                 <w:rStyle w:val="Hyperlink"/>
@@ -10453,7 +10453,7 @@
               <w:rPr>
                 <w:webHidden/>
               </w:rPr>
-              <w:instrText xml:space="preserve"> PAGEREF _Toc38555877 \h </w:instrText>
+              <w:instrText xml:space="preserve"> PAGEREF _Toc38556495 \h </w:instrText>
             </w:r>
             <w:r>
               <w:rPr>
@@ -10492,7 +10492,7 @@
               <w:lang w:eastAsia="pt-BR"/>
             </w:rPr>
           </w:pPr>
-          <w:hyperlink w:anchor="_Toc38555878" w:history="1">
+          <w:hyperlink w:anchor="_Toc38556496" w:history="1">
             <w:r>
               <w:rPr>
                 <w:rStyle w:val="Hyperlink"/>
@@ -10515,7 +10515,7 @@
               <w:rPr>
                 <w:webHidden/>
               </w:rPr>
-              <w:instrText xml:space="preserve"> PAGEREF _Toc38555878 \h </w:instrText>
+              <w:instrText xml:space="preserve"> PAGEREF _Toc38556496 \h </w:instrText>
             </w:r>
             <w:r>
               <w:rPr>
@@ -10554,7 +10554,7 @@
               <w:lang w:eastAsia="pt-BR"/>
             </w:rPr>
           </w:pPr>
-          <w:hyperlink w:anchor="_Toc38555879" w:history="1">
+          <w:hyperlink w:anchor="_Toc38556497" w:history="1">
             <w:r>
               <w:rPr>
                 <w:rStyle w:val="Hyperlink"/>
@@ -10577,7 +10577,7 @@
               <w:rPr>
                 <w:webHidden/>
               </w:rPr>
-              <w:instrText xml:space="preserve"> PAGEREF _Toc38555879 \h </w:instrText>
+              <w:instrText xml:space="preserve"> PAGEREF _Toc38556497 \h </w:instrText>
             </w:r>
             <w:r>
               <w:rPr>
@@ -10616,7 +10616,7 @@
               <w:lang w:eastAsia="pt-BR"/>
             </w:rPr>
           </w:pPr>
-          <w:hyperlink w:anchor="_Toc38555880" w:history="1">
+          <w:hyperlink w:anchor="_Toc38556498" w:history="1">
             <w:r>
               <w:rPr>
                 <w:rStyle w:val="Hyperlink"/>
@@ -10639,7 +10639,7 @@
               <w:rPr>
                 <w:webHidden/>
               </w:rPr>
-              <w:instrText xml:space="preserve"> PAGEREF _Toc38555880 \h </w:instrText>
+              <w:instrText xml:space="preserve"> PAGEREF _Toc38556498 \h </w:instrText>
             </w:r>
             <w:r>
               <w:rPr>
@@ -10690,7 +10690,7 @@
       <w:pPr>
         <w:pStyle w:val="Ttulo1"/>
       </w:pPr>
-      <w:bookmarkStart w:id="0" w:name="_Toc38555852"/>
+      <w:bookmarkStart w:id="0" w:name="_Toc38556470"/>
       <w:r>
         <w:lastRenderedPageBreak/>
         <w:t>1 INTRODUÇÃO</w:t>
@@ -11050,7 +11050,7 @@
       <w:pPr>
         <w:pStyle w:val="Ttulo1"/>
       </w:pPr>
-      <w:bookmarkStart w:id="1" w:name="_Toc38555853"/>
+      <w:bookmarkStart w:id="1" w:name="_Toc38556471"/>
       <w:r>
         <w:lastRenderedPageBreak/>
         <w:t>2 REVISÃO BIBLIOGRÁFICA</w:t>
@@ -11098,7 +11098,7 @@
       <w:pPr>
         <w:pStyle w:val="Ttulo2"/>
       </w:pPr>
-      <w:bookmarkStart w:id="2" w:name="_Toc38555854"/>
+      <w:bookmarkStart w:id="2" w:name="_Toc38556472"/>
       <w:r>
         <w:t xml:space="preserve">2.1 </w:t>
       </w:r>
@@ -11191,7 +11191,7 @@
       <w:pPr>
         <w:pStyle w:val="Ttulo2"/>
       </w:pPr>
-      <w:bookmarkStart w:id="3" w:name="_Toc38555855"/>
+      <w:bookmarkStart w:id="3" w:name="_Toc38556473"/>
       <w:r>
         <w:t>2.</w:t>
       </w:r>
@@ -11751,7 +11751,7 @@
       <w:pPr>
         <w:pStyle w:val="Ttulo2"/>
       </w:pPr>
-      <w:bookmarkStart w:id="4" w:name="_Toc38555856"/>
+      <w:bookmarkStart w:id="4" w:name="_Toc38556474"/>
       <w:r>
         <w:t>2.</w:t>
       </w:r>
@@ -14100,7 +14100,7 @@
           <w:caps w:val="0"/>
         </w:rPr>
       </w:pPr>
-      <w:bookmarkStart w:id="5" w:name="_Toc38555857"/>
+      <w:bookmarkStart w:id="5" w:name="_Toc38556475"/>
       <w:r>
         <w:rPr>
           <w:caps w:val="0"/>
@@ -14989,7 +14989,7 @@
       <w:pPr>
         <w:pStyle w:val="Ttulo1"/>
       </w:pPr>
-      <w:bookmarkStart w:id="10" w:name="_Toc38555858"/>
+      <w:bookmarkStart w:id="10" w:name="_Toc38556476"/>
       <w:r>
         <w:lastRenderedPageBreak/>
         <w:t>3 OBJETIVO DO PROJETO</w:t>
@@ -15090,7 +15090,7 @@
       <w:pPr>
         <w:pStyle w:val="Ttulo2"/>
       </w:pPr>
-      <w:bookmarkStart w:id="11" w:name="_Toc38555859"/>
+      <w:bookmarkStart w:id="11" w:name="_Toc38556477"/>
       <w:r>
         <w:t>3.1 FORMULAÇÃO DO PROBLEMA</w:t>
       </w:r>
@@ -16636,7 +16636,7 @@
       <w:pPr>
         <w:pStyle w:val="Ttulo2"/>
       </w:pPr>
-      <w:bookmarkStart w:id="14" w:name="_Toc38555860"/>
+      <w:bookmarkStart w:id="14" w:name="_Toc38556478"/>
       <w:r>
         <w:t>3.2 OBJETIVOS</w:t>
       </w:r>
@@ -17090,7 +17090,7 @@
       <w:pPr>
         <w:pStyle w:val="Ttulo2"/>
       </w:pPr>
-      <w:bookmarkStart w:id="15" w:name="_Toc38555861"/>
+      <w:bookmarkStart w:id="15" w:name="_Toc38556479"/>
       <w:r>
         <w:t>3.3 JUSTIFICATIVA</w:t>
       </w:r>
@@ -18538,144 +18538,101 @@
         <w:t>Seção 3.3.4.</w:t>
       </w:r>
       <w:r>
-        <w:t xml:space="preserve">  </w:t>
-      </w:r>
-    </w:p>
-    <w:p>
-      <w:pPr>
-        <w:rPr>
-          <w:color w:val="FF0000"/>
-        </w:rPr>
-      </w:pPr>
-      <w:r>
-        <w:rPr>
-          <w:color w:val="FF0000"/>
-        </w:rPr>
-        <w:t xml:space="preserve">Os gerentes serão notificados semanalmente para atualização dos </w:t>
-      </w:r>
-      <w:r>
-        <w:rPr>
-          <w:color w:val="FF0000"/>
-        </w:rPr>
+        <w:t xml:space="preserve"> </w:t>
+      </w:r>
+    </w:p>
+    <w:p>
+      <w:r>
+        <w:t>Para evitar problemas de valores desatualizados dos combustíveis disponíveis nos postos credenciados, o Etanóis alertará os gerentes semanalmente para verificarem os valores vigentes salvos no sistema e assim atualiza-los. Para manter uma certa regularidade, o Etanóis manterá uma política de veracidades dos dados expostos no sistema e dessa forma, aplicará uma multa aos gerentes que não atualizarem seus valores após 3 notificações, ou seja, 3 semanas.</w:t>
+      </w:r>
+    </w:p>
+    <w:p>
+      <w:r>
+        <w:t>Um usuário comum do sistema pode</w:t>
+      </w:r>
+      <w:r>
+        <w:t>rá</w:t>
+      </w:r>
+      <w:r>
+        <w:t xml:space="preserve"> enviar notificações ao sistema em caso de </w:t>
+      </w:r>
+      <w:r>
+        <w:t xml:space="preserve">preços de revenda </w:t>
+      </w:r>
+      <w:r>
+        <w:t>incompatíveis</w:t>
+      </w:r>
+      <w:r>
+        <w:t xml:space="preserve">. Esta será encaminhada ao gerente que deverá atualizar os </w:t>
+      </w:r>
+      <w:r>
         <w:t>preços</w:t>
       </w:r>
       <w:r>
-        <w:rPr>
-          <w:color w:val="FF0000"/>
-        </w:rPr>
-        <w:t xml:space="preserve"> de revendas</w:t>
-      </w:r>
-      <w:r>
-        <w:rPr>
-          <w:color w:val="FF0000"/>
-        </w:rPr>
-        <w:t xml:space="preserve"> vigentes. Em situações </w:t>
-      </w:r>
-      <w:r>
-        <w:rPr>
-          <w:color w:val="FF0000"/>
-        </w:rPr>
-        <w:t>nas quais os preços</w:t>
-      </w:r>
-      <w:r>
-        <w:rPr>
-          <w:color w:val="FF0000"/>
-        </w:rPr>
-        <w:t xml:space="preserve"> não sejam atualizados após 3 (três) notificações, o gerente será alertado por uma última vez seguido de multa.</w:t>
-      </w:r>
-      <w:r>
-        <w:rPr>
-          <w:color w:val="FF0000"/>
-        </w:rPr>
-        <w:t xml:space="preserve"> (Melhorar)</w:t>
-      </w:r>
-    </w:p>
-    <w:p>
-      <w:r>
-        <w:t>Um usuário comum do sistema pode</w:t>
+        <w:t>. A notificação gerada pelo usuário possui</w:t>
       </w:r>
       <w:r>
         <w:t>rá</w:t>
       </w:r>
       <w:r>
-        <w:t xml:space="preserve"> enviar notificações ao sistema em caso de </w:t>
-      </w:r>
-      <w:r>
-        <w:t xml:space="preserve">preços de revenda </w:t>
-      </w:r>
-      <w:r>
-        <w:t>incompatíveis</w:t>
-      </w:r>
-      <w:r>
-        <w:t xml:space="preserve">. Esta será encaminhada ao gerente que deverá atualizar os </w:t>
+        <w:t xml:space="preserve"> um peso maior, fazendo com que o gerente possua somente mais uma notificação de alerta. Caso ele já possua, a notificação do usuário já será entregue seguida de multa.</w:t>
+      </w:r>
+    </w:p>
+    <w:p>
+      <w:r>
+        <w:t xml:space="preserve">Se o gerente não realizar o procedimento até o prazo </w:t>
+      </w:r>
+      <w:r>
+        <w:t xml:space="preserve">de </w:t>
+      </w:r>
+      <w:r>
+        <w:t>3 dias úteis, serão cobrados juros sobre o montante e o posto será retirado do sistema até o pa</w:t>
+      </w:r>
+      <w:r>
+        <w:t>gamento e a correção dos preços</w:t>
+      </w:r>
+      <w:r>
+        <w:t>.</w:t>
+      </w:r>
+    </w:p>
+    <w:p>
+      <w:r>
+        <w:t xml:space="preserve">Poder-se-á, inclusive, </w:t>
+      </w:r>
+      <w:r>
+        <w:t xml:space="preserve">acontecer </w:t>
+      </w:r>
+      <w:r>
+        <w:t xml:space="preserve">cenários em que os </w:t>
       </w:r>
       <w:r>
         <w:t>preços</w:t>
       </w:r>
       <w:r>
-        <w:t>. A notificação gerada pelo usuário possui</w:t>
+        <w:t xml:space="preserve"> não sejam alterados de uma notificação para outra, dessa forma, o gerente</w:t>
+      </w:r>
+      <w:r>
+        <w:t xml:space="preserve"> deverá</w:t>
+      </w:r>
+      <w:r>
+        <w:t xml:space="preserve"> confirmar os </w:t>
+      </w:r>
+      <w:r>
+        <w:t>preços</w:t>
+      </w:r>
+      <w:r>
+        <w:t xml:space="preserve"> vigentes.</w:t>
+      </w:r>
+    </w:p>
+    <w:p>
+      <w:r>
+        <w:lastRenderedPageBreak/>
+        <w:t>O motorista pode</w:t>
       </w:r>
       <w:r>
         <w:t>rá</w:t>
       </w:r>
       <w:r>
-        <w:t xml:space="preserve"> um peso maior, fazendo com que o gerente possua somente mais uma notificação de alerta. Caso ele já possua, a notificação do usuário já será entregue seguida de multa.</w:t>
-      </w:r>
-    </w:p>
-    <w:p>
-      <w:r>
-        <w:t xml:space="preserve">Se o gerente não realizar o procedimento até o prazo </w:t>
-      </w:r>
-      <w:r>
-        <w:t xml:space="preserve">de </w:t>
-      </w:r>
-      <w:r>
-        <w:t>3 dias úteis, serão cobrados juros sobre o montante e o posto será retirado do sistema até o pa</w:t>
-      </w:r>
-      <w:r>
-        <w:t>gamento e a correção dos preços</w:t>
-      </w:r>
-      <w:r>
-        <w:t>.</w:t>
-      </w:r>
-    </w:p>
-    <w:p>
-      <w:r>
-        <w:t xml:space="preserve">Poder-se-á, inclusive, </w:t>
-      </w:r>
-      <w:r>
-        <w:t xml:space="preserve">acontecer </w:t>
-      </w:r>
-      <w:r>
-        <w:t xml:space="preserve">cenários em que os </w:t>
-      </w:r>
-      <w:r>
-        <w:t>preços</w:t>
-      </w:r>
-      <w:r>
-        <w:t xml:space="preserve"> não sejam alterados de uma notificação para outra, dessa forma, o gerente</w:t>
-      </w:r>
-      <w:r>
-        <w:t xml:space="preserve"> deverá</w:t>
-      </w:r>
-      <w:r>
-        <w:t xml:space="preserve"> confirmar os </w:t>
-      </w:r>
-      <w:r>
-        <w:t>preços</w:t>
-      </w:r>
-      <w:r>
-        <w:t xml:space="preserve"> vigentes.</w:t>
-      </w:r>
-    </w:p>
-    <w:p>
-      <w:r>
-        <w:t>O motorista pode</w:t>
-      </w:r>
-      <w:r>
-        <w:t>rá</w:t>
-      </w:r>
-      <w:r>
         <w:t xml:space="preserve"> indicar postos que não estão cadastrados no sistema. Para re</w:t>
       </w:r>
       <w:r>
@@ -18703,11 +18660,7 @@
         <w:t>. Ao utilizar ess</w:t>
       </w:r>
       <w:r>
-        <w:t xml:space="preserve">e </w:t>
-      </w:r>
-      <w:r>
-        <w:lastRenderedPageBreak/>
-        <w:t>recurso</w:t>
+        <w:t>e recurso</w:t>
       </w:r>
       <w:r>
         <w:t xml:space="preserve">, o motorista adicionará </w:t>
@@ -19280,6 +19233,7 @@
     </w:p>
     <w:p>
       <w:r>
+        <w:lastRenderedPageBreak/>
         <w:t xml:space="preserve">Para compras </w:t>
       </w:r>
       <w:r>
@@ -19310,11 +19264,7 @@
         <w:t xml:space="preserve">obter-se-á </w:t>
       </w:r>
       <w:r>
-        <w:t xml:space="preserve">o valor da venda no </w:t>
-      </w:r>
-      <w:r>
-        <w:lastRenderedPageBreak/>
-        <w:t>final do</w:t>
+        <w:t>o valor da venda no final do</w:t>
       </w:r>
       <w:r>
         <w:t xml:space="preserve"> pagamento</w:t>
@@ -19687,7 +19637,11 @@
         <w:t xml:space="preserve">, </w:t>
       </w:r>
       <w:r>
-        <w:t>a retirada da cobrança de 1% das vendas</w:t>
+        <w:t xml:space="preserve">a retirada da cobrança de 1% das </w:t>
+      </w:r>
+      <w:r>
+        <w:lastRenderedPageBreak/>
+        <w:t>vendas</w:t>
       </w:r>
       <w:r>
         <w:t>,</w:t>
@@ -19705,11 +19659,7 @@
         <w:t xml:space="preserve">s critérios definidos no filtro de pesquisa </w:t>
       </w:r>
       <w:r>
-        <w:t xml:space="preserve">e a adição da possibilidade de </w:t>
-      </w:r>
-      <w:r>
-        <w:lastRenderedPageBreak/>
-        <w:t xml:space="preserve">participar do </w:t>
+        <w:t xml:space="preserve">e a adição da possibilidade de participar do </w:t>
       </w:r>
       <w:proofErr w:type="spellStart"/>
       <w:r>
@@ -20821,7 +20771,7 @@
       <w:pPr>
         <w:pStyle w:val="Ttulo2"/>
       </w:pPr>
-      <w:bookmarkStart w:id="19" w:name="_Toc38555862"/>
+      <w:bookmarkStart w:id="19" w:name="_Toc38556480"/>
       <w:r>
         <w:t xml:space="preserve">3.4 PÚBLICO </w:t>
       </w:r>
@@ -20905,7 +20855,7 @@
       <w:pPr>
         <w:pStyle w:val="Ttulo2"/>
       </w:pPr>
-      <w:bookmarkStart w:id="20" w:name="_Toc38555863"/>
+      <w:bookmarkStart w:id="20" w:name="_Toc38556481"/>
       <w:r>
         <w:t>3.5 NÍVEIS DE DECISÃO E GRUPOS FUNCIONAIS</w:t>
       </w:r>
@@ -21094,7 +21044,7 @@
       <w:pPr>
         <w:pStyle w:val="Ttulo1"/>
       </w:pPr>
-      <w:bookmarkStart w:id="21" w:name="_Toc38555864"/>
+      <w:bookmarkStart w:id="21" w:name="_Toc38556482"/>
       <w:r>
         <w:lastRenderedPageBreak/>
         <w:t>4 MÉTODOS GERENCIAIS</w:t>
@@ -21193,7 +21143,7 @@
       <w:pPr>
         <w:pStyle w:val="Ttulo2"/>
       </w:pPr>
-      <w:bookmarkStart w:id="22" w:name="_Toc38555865"/>
+      <w:bookmarkStart w:id="22" w:name="_Toc38556483"/>
       <w:r>
         <w:t>4.1 PLANO DE ELABORAÇÃO E GERENCIAMENTO DO PROJETO</w:t>
       </w:r>
@@ -21303,7 +21253,7 @@
       <w:pPr>
         <w:pStyle w:val="Ttulo2"/>
       </w:pPr>
-      <w:bookmarkStart w:id="23" w:name="_Toc38555866"/>
+      <w:bookmarkStart w:id="23" w:name="_Toc38556484"/>
       <w:r>
         <w:t>4.2 MODELO DE CICLO DE VIDA</w:t>
       </w:r>
@@ -21719,7 +21669,7 @@
       <w:pPr>
         <w:pStyle w:val="Ttulo2"/>
       </w:pPr>
-      <w:bookmarkStart w:id="25" w:name="_Toc38555867"/>
+      <w:bookmarkStart w:id="25" w:name="_Toc38556485"/>
       <w:r>
         <w:t>4.3 RECURSOS NECESSÁRIOS</w:t>
       </w:r>
@@ -22806,7 +22756,7 @@
       <w:pPr>
         <w:pStyle w:val="Ttulo2"/>
       </w:pPr>
-      <w:bookmarkStart w:id="26" w:name="_Toc38555868"/>
+      <w:bookmarkStart w:id="26" w:name="_Toc38556486"/>
       <w:r>
         <w:t>4.4 RELATÓRIO DE DESEMPENHO</w:t>
       </w:r>
@@ -22852,7 +22802,7 @@
       <w:pPr>
         <w:pStyle w:val="Ttulo1"/>
       </w:pPr>
-      <w:bookmarkStart w:id="27" w:name="_Toc38555869"/>
+      <w:bookmarkStart w:id="27" w:name="_Toc38556487"/>
       <w:r>
         <w:lastRenderedPageBreak/>
         <w:t>5 ESPECIFICAÇÃO E ANÁLISE DOS REQUISITOS</w:t>
@@ -22936,7 +22886,7 @@
       <w:pPr>
         <w:pStyle w:val="Ttulo2"/>
       </w:pPr>
-      <w:bookmarkStart w:id="28" w:name="_Toc38555870"/>
+      <w:bookmarkStart w:id="28" w:name="_Toc38556488"/>
       <w:r>
         <w:t xml:space="preserve">5.1 REQUISITOS DO SISTEMA </w:t>
       </w:r>
@@ -46732,7 +46682,7 @@
         <w:pStyle w:val="Ttulo2"/>
       </w:pPr>
       <w:bookmarkStart w:id="103" w:name="_Toc35694243"/>
-      <w:bookmarkStart w:id="104" w:name="_Toc38555871"/>
+      <w:bookmarkStart w:id="104" w:name="_Toc38556489"/>
       <w:r>
         <w:t>5.2 ANÁLISE DOS REQUISITOS</w:t>
       </w:r>
@@ -47018,7 +46968,7 @@
       <w:pPr>
         <w:pStyle w:val="Ttulo1"/>
       </w:pPr>
-      <w:bookmarkStart w:id="105" w:name="_Toc38555872"/>
+      <w:bookmarkStart w:id="105" w:name="_Toc38556490"/>
       <w:r>
         <w:lastRenderedPageBreak/>
         <w:t>CONCLUSÃO</w:t>
@@ -47131,7 +47081,7 @@
       <w:pPr>
         <w:pStyle w:val="Ttulo1"/>
       </w:pPr>
-      <w:bookmarkStart w:id="106" w:name="_Toc38555873"/>
+      <w:bookmarkStart w:id="106" w:name="_Toc38556491"/>
       <w:r>
         <w:lastRenderedPageBreak/>
         <w:t>REFERÊN</w:t>
@@ -48883,7 +48833,7 @@
       <w:pPr>
         <w:pStyle w:val="Ttulo1"/>
       </w:pPr>
-      <w:bookmarkStart w:id="107" w:name="_Toc38555874"/>
+      <w:bookmarkStart w:id="107" w:name="_Toc38556492"/>
       <w:r>
         <w:lastRenderedPageBreak/>
         <w:t>OBRAS CONSULTADAS</w:t>
@@ -49493,7 +49443,7 @@
       <w:pPr>
         <w:pStyle w:val="Ttulo1"/>
       </w:pPr>
-      <w:bookmarkStart w:id="108" w:name="_Toc38555875"/>
+      <w:bookmarkStart w:id="108" w:name="_Toc38556493"/>
       <w:r>
         <w:lastRenderedPageBreak/>
         <w:t xml:space="preserve">APÊNDICE A – PLANO DE </w:t>
@@ -49552,7 +49502,7 @@
       <w:pPr>
         <w:pStyle w:val="Ttulo1"/>
       </w:pPr>
-      <w:bookmarkStart w:id="109" w:name="_Toc38555876"/>
+      <w:bookmarkStart w:id="109" w:name="_Toc38556494"/>
       <w:r>
         <w:lastRenderedPageBreak/>
         <w:t>APÊNCIDE B – RELATÓRIO DE DESEMPENHO</w:t>
@@ -49602,7 +49552,7 @@
       <w:pPr>
         <w:pStyle w:val="Ttulo1"/>
       </w:pPr>
-      <w:bookmarkStart w:id="110" w:name="_Toc38555877"/>
+      <w:bookmarkStart w:id="110" w:name="_Toc38556495"/>
       <w:r>
         <w:lastRenderedPageBreak/>
         <w:t>APÊNDICE C – DIAGRAMAS DE CASO DE USO E FLUXO DE EVENTOS</w:t>
@@ -49657,7 +49607,7 @@
       <w:pPr>
         <w:pStyle w:val="Ttulo1"/>
       </w:pPr>
-      <w:bookmarkStart w:id="111" w:name="_Toc38555878"/>
+      <w:bookmarkStart w:id="111" w:name="_Toc38556496"/>
       <w:r>
         <w:lastRenderedPageBreak/>
         <w:t>APÊNCIDE D – MODELO CONCEITUAL DOS DADOS</w:t>
@@ -49691,7 +49641,7 @@
       <w:pPr>
         <w:pStyle w:val="Ttulo1"/>
       </w:pPr>
-      <w:bookmarkStart w:id="112" w:name="_Toc38555879"/>
+      <w:bookmarkStart w:id="112" w:name="_Toc38556497"/>
       <w:r>
         <w:lastRenderedPageBreak/>
         <w:t>APÊNDICE E – MOCKUPS DO ETANÓIS</w:t>
@@ -49734,7 +49684,7 @@
       <w:pPr>
         <w:pStyle w:val="Ttulo1"/>
       </w:pPr>
-      <w:bookmarkStart w:id="113" w:name="_Toc38555880"/>
+      <w:bookmarkStart w:id="113" w:name="_Toc38556498"/>
       <w:r>
         <w:lastRenderedPageBreak/>
         <w:t>ANEXO A – LEI MUNICIPAL N</w:t>
@@ -49899,43 +49849,7 @@
         <w:t xml:space="preserve"> </w:t>
       </w:r>
       <w:r>
-        <w:t>Em 10/05/2017, foi publicada no Diário Oficial da Cidade de São Paulo, SP a lei municipal nº 16.644 que diz em seu Art. 1º “</w:t>
-      </w:r>
-      <w:r>
-        <w:t>É vedado o uso de aparelhos de telefonia</w:t>
-      </w:r>
-      <w:r>
-        <w:t xml:space="preserve"> </w:t>
-      </w:r>
-      <w:r>
-        <w:t>celular nos postos de abastecimento de combustível</w:t>
-      </w:r>
-      <w:r>
-        <w:t xml:space="preserve"> </w:t>
-      </w:r>
-      <w:r>
-        <w:t>durante a permanência de seus usuários nas dependências do posto, salvo se o uso ocorrer no interior de veículos</w:t>
-      </w:r>
-      <w:r>
-        <w:t xml:space="preserve"> </w:t>
-      </w:r>
-      <w:r>
-        <w:t>automotores, lojas de conveniência, restaurantes,</w:t>
-      </w:r>
-      <w:r>
-        <w:t xml:space="preserve"> </w:t>
-      </w:r>
-      <w:r>
-        <w:t>áreas de troca de óleo, escritório ou em quaisquer</w:t>
-      </w:r>
-      <w:r>
-        <w:t xml:space="preserve"> </w:t>
-      </w:r>
-      <w:r>
-        <w:t>outras áreas do posto não dedicadas à operação de</w:t>
-      </w:r>
-      <w:r>
-        <w:t xml:space="preserve"> abastecimento de combustíveis.” (DIÁRIO OFICIAL DA CIDADE DE SÃO PAULO, 2017, p. 8)</w:t>
+        <w:t>Em 10/05/2017, foi publicada no Diário Oficial da Cidade de São Paulo, SP a lei municipal nº 16.644 que diz em seu Art. 1º “É vedado o uso de aparelhos de telefonia celular nos postos de abastecimento de combustível durante a permanência de seus usuários nas dependências do posto, salvo se o uso ocorrer no interior de veículos automotores, lojas de conveniência, restaurantes, áreas de troca de óleo, escritório ou em quaisquer outras áreas do posto não dedicadas à operação de abastecimento de combustíveis.” (DIÁRIO OFICIAL DA CIDADE DE SÃO PAULO, 2017, p. 8)</w:t>
       </w:r>
       <w:r>
         <w:t xml:space="preserve">, </w:t>
@@ -50165,6 +50079,7 @@
         <w:docPartUnique/>
       </w:docPartObj>
     </w:sdtPr>
+    <w:sdtEndPr/>
     <w:sdtContent>
       <w:p>
         <w:pPr>

</xml_diff>

<commit_message>
Adição do Scrum Master e Product Owner do projeto
</commit_message>
<xml_diff>
--- a/docs/projeto-final/pfc/etanois-pfc.docx
+++ b/docs/projeto-final/pfc/etanois-pfc.docx
@@ -9972,21 +9972,7 @@
                 <w:rStyle w:val="Hyperlink"/>
                 <w:noProof/>
               </w:rPr>
-              <w:t>3.3 JUSTIFI</w:t>
-            </w:r>
-            <w:r>
-              <w:rPr>
-                <w:rStyle w:val="Hyperlink"/>
-                <w:noProof/>
-              </w:rPr>
-              <w:t>C</w:t>
-            </w:r>
-            <w:r>
-              <w:rPr>
-                <w:rStyle w:val="Hyperlink"/>
-                <w:noProof/>
-              </w:rPr>
-              <w:t>ATIVA</w:t>
+              <w:t>3.3 JUSTIFICATIVA</w:t>
             </w:r>
             <w:r>
               <w:rPr>
@@ -14900,27 +14886,14 @@
       <w:r>
         <w:t xml:space="preserve"> </w:t>
       </w:r>
-      <w:r>
-        <w:fldChar w:fldCharType="begin"/>
-      </w:r>
-      <w:r>
-        <w:instrText xml:space="preserve"> SEQ Figura \* ARABIC </w:instrText>
-      </w:r>
-      <w:r>
-        <w:fldChar w:fldCharType="separate"/>
-      </w:r>
-      <w:r>
-        <w:rPr>
-          <w:noProof/>
-        </w:rPr>
-        <w:t>1</w:t>
-      </w:r>
-      <w:r>
-        <w:rPr>
-          <w:noProof/>
-        </w:rPr>
-        <w:fldChar w:fldCharType="end"/>
-      </w:r>
+      <w:fldSimple w:instr=" SEQ Figura \* ARABIC ">
+        <w:r>
+          <w:rPr>
+            <w:noProof/>
+          </w:rPr>
+          <w:t>1</w:t>
+        </w:r>
+      </w:fldSimple>
       <w:r>
         <w:t xml:space="preserve"> </w:t>
       </w:r>
@@ -15062,27 +15035,14 @@
       <w:r>
         <w:t xml:space="preserve"> </w:t>
       </w:r>
-      <w:r>
-        <w:fldChar w:fldCharType="begin"/>
-      </w:r>
-      <w:r>
-        <w:instrText xml:space="preserve"> SEQ Figura \* ARABIC </w:instrText>
-      </w:r>
-      <w:r>
-        <w:fldChar w:fldCharType="separate"/>
-      </w:r>
-      <w:r>
-        <w:rPr>
-          <w:noProof/>
-        </w:rPr>
-        <w:t>2</w:t>
-      </w:r>
-      <w:r>
-        <w:rPr>
-          <w:noProof/>
-        </w:rPr>
-        <w:fldChar w:fldCharType="end"/>
-      </w:r>
+      <w:fldSimple w:instr=" SEQ Figura \* ARABIC ">
+        <w:r>
+          <w:rPr>
+            <w:noProof/>
+          </w:rPr>
+          <w:t>2</w:t>
+        </w:r>
+      </w:fldSimple>
       <w:r>
         <w:t xml:space="preserve"> </w:t>
       </w:r>
@@ -15203,27 +15163,14 @@
       <w:r>
         <w:t xml:space="preserve"> </w:t>
       </w:r>
-      <w:r>
-        <w:fldChar w:fldCharType="begin"/>
-      </w:r>
-      <w:r>
-        <w:instrText xml:space="preserve"> SEQ Figura \* ARABIC </w:instrText>
-      </w:r>
-      <w:r>
-        <w:fldChar w:fldCharType="separate"/>
-      </w:r>
-      <w:r>
-        <w:rPr>
-          <w:noProof/>
-        </w:rPr>
-        <w:t>3</w:t>
-      </w:r>
-      <w:r>
-        <w:rPr>
-          <w:noProof/>
-        </w:rPr>
-        <w:fldChar w:fldCharType="end"/>
-      </w:r>
+      <w:fldSimple w:instr=" SEQ Figura \* ARABIC ">
+        <w:r>
+          <w:rPr>
+            <w:noProof/>
+          </w:rPr>
+          <w:t>3</w:t>
+        </w:r>
+      </w:fldSimple>
       <w:r>
         <w:t xml:space="preserve"> </w:t>
       </w:r>
@@ -15602,24 +15549,14 @@
       <w:r>
         <w:t xml:space="preserve"> </w:t>
       </w:r>
-      <w:r>
-        <w:fldChar w:fldCharType="begin"/>
-      </w:r>
-      <w:r>
-        <w:instrText xml:space="preserve"> SEQ Figura \* ARABIC </w:instrText>
-      </w:r>
-      <w:r>
-        <w:fldChar w:fldCharType="separate"/>
-      </w:r>
-      <w:r>
-        <w:rPr>
-          <w:noProof/>
-        </w:rPr>
-        <w:t>4</w:t>
-      </w:r>
-      <w:r>
-        <w:fldChar w:fldCharType="end"/>
-      </w:r>
+      <w:fldSimple w:instr=" SEQ Figura \* ARABIC ">
+        <w:r>
+          <w:rPr>
+            <w:noProof/>
+          </w:rPr>
+          <w:t>4</w:t>
+        </w:r>
+      </w:fldSimple>
       <w:r>
         <w:t xml:space="preserve"> </w:t>
       </w:r>
@@ -16192,27 +16129,14 @@
       <w:r>
         <w:t xml:space="preserve">FIGURA </w:t>
       </w:r>
-      <w:r>
-        <w:fldChar w:fldCharType="begin"/>
-      </w:r>
-      <w:r>
-        <w:instrText xml:space="preserve"> SEQ Figura \* ARABIC </w:instrText>
-      </w:r>
-      <w:r>
-        <w:fldChar w:fldCharType="separate"/>
-      </w:r>
-      <w:r>
-        <w:rPr>
-          <w:noProof/>
-        </w:rPr>
-        <w:t>5</w:t>
-      </w:r>
-      <w:r>
-        <w:rPr>
-          <w:noProof/>
-        </w:rPr>
-        <w:fldChar w:fldCharType="end"/>
-      </w:r>
+      <w:fldSimple w:instr=" SEQ Figura \* ARABIC ">
+        <w:r>
+          <w:rPr>
+            <w:noProof/>
+          </w:rPr>
+          <w:t>5</w:t>
+        </w:r>
+      </w:fldSimple>
       <w:r>
         <w:t xml:space="preserve"> </w:t>
       </w:r>
@@ -16681,27 +16605,14 @@
       <w:r>
         <w:t xml:space="preserve">FIGURA </w:t>
       </w:r>
-      <w:r>
-        <w:fldChar w:fldCharType="begin"/>
-      </w:r>
-      <w:r>
-        <w:instrText xml:space="preserve"> SEQ Figura \* ARABIC </w:instrText>
-      </w:r>
-      <w:r>
-        <w:fldChar w:fldCharType="separate"/>
-      </w:r>
-      <w:r>
-        <w:rPr>
-          <w:noProof/>
-        </w:rPr>
-        <w:t>6</w:t>
-      </w:r>
-      <w:r>
-        <w:rPr>
-          <w:noProof/>
-        </w:rPr>
-        <w:fldChar w:fldCharType="end"/>
-      </w:r>
+      <w:fldSimple w:instr=" SEQ Figura \* ARABIC ">
+        <w:r>
+          <w:rPr>
+            <w:noProof/>
+          </w:rPr>
+          <w:t>6</w:t>
+        </w:r>
+      </w:fldSimple>
       <w:r>
         <w:t xml:space="preserve"> – Preço do litro </w:t>
       </w:r>
@@ -19729,27 +19640,14 @@
       <w:r>
         <w:t xml:space="preserve">TABELA </w:t>
       </w:r>
-      <w:r>
-        <w:fldChar w:fldCharType="begin"/>
-      </w:r>
-      <w:r>
-        <w:instrText xml:space="preserve"> SEQ Tabela \* ARABIC </w:instrText>
-      </w:r>
-      <w:r>
-        <w:fldChar w:fldCharType="separate"/>
-      </w:r>
-      <w:r>
-        <w:rPr>
-          <w:noProof/>
-        </w:rPr>
-        <w:t>1</w:t>
-      </w:r>
-      <w:r>
-        <w:rPr>
-          <w:noProof/>
-        </w:rPr>
-        <w:fldChar w:fldCharType="end"/>
-      </w:r>
+      <w:fldSimple w:instr=" SEQ Tabela \* ARABIC ">
+        <w:r>
+          <w:rPr>
+            <w:noProof/>
+          </w:rPr>
+          <w:t>1</w:t>
+        </w:r>
+      </w:fldSimple>
       <w:r>
         <w:t xml:space="preserve"> - CENÁRIO DE VENDA VIA ETANÓIS</w:t>
       </w:r>
@@ -20446,27 +20344,14 @@
       <w:r>
         <w:t xml:space="preserve">TABELA </w:t>
       </w:r>
-      <w:r>
-        <w:fldChar w:fldCharType="begin"/>
-      </w:r>
-      <w:r>
-        <w:instrText xml:space="preserve"> SEQ Tabela \* ARABIC </w:instrText>
-      </w:r>
-      <w:r>
-        <w:fldChar w:fldCharType="separate"/>
-      </w:r>
-      <w:r>
-        <w:rPr>
-          <w:noProof/>
-        </w:rPr>
-        <w:t>2</w:t>
-      </w:r>
-      <w:r>
-        <w:rPr>
-          <w:noProof/>
-        </w:rPr>
-        <w:fldChar w:fldCharType="end"/>
-      </w:r>
+      <w:fldSimple w:instr=" SEQ Tabela \* ARABIC ">
+        <w:r>
+          <w:rPr>
+            <w:noProof/>
+          </w:rPr>
+          <w:t>2</w:t>
+        </w:r>
+      </w:fldSimple>
       <w:r>
         <w:t xml:space="preserve"> - COMPARAÇÃO DOS PLANOS DE VANTAGEM DO ETANÓIS</w:t>
       </w:r>
@@ -22253,27 +22138,14 @@
       <w:r>
         <w:t xml:space="preserve"> </w:t>
       </w:r>
-      <w:r>
-        <w:fldChar w:fldCharType="begin"/>
-      </w:r>
-      <w:r>
-        <w:instrText xml:space="preserve"> SEQ Figura \* ARABIC </w:instrText>
-      </w:r>
-      <w:r>
-        <w:fldChar w:fldCharType="separate"/>
-      </w:r>
-      <w:r>
-        <w:rPr>
-          <w:noProof/>
-        </w:rPr>
-        <w:t>7</w:t>
-      </w:r>
-      <w:r>
-        <w:rPr>
-          <w:noProof/>
-        </w:rPr>
-        <w:fldChar w:fldCharType="end"/>
-      </w:r>
+      <w:fldSimple w:instr=" SEQ Figura \* ARABIC ">
+        <w:r>
+          <w:rPr>
+            <w:noProof/>
+          </w:rPr>
+          <w:t>7</w:t>
+        </w:r>
+      </w:fldSimple>
       <w:r>
         <w:t xml:space="preserve"> – </w:t>
       </w:r>
@@ -22405,14 +22277,27 @@
       <w:r>
         <w:t xml:space="preserve">FIGURA </w:t>
       </w:r>
-      <w:fldSimple w:instr=" SEQ Figura \* ARABIC ">
-        <w:r>
-          <w:rPr>
-            <w:noProof/>
-          </w:rPr>
-          <w:t>8</w:t>
-        </w:r>
-      </w:fldSimple>
+      <w:r>
+        <w:fldChar w:fldCharType="begin"/>
+      </w:r>
+      <w:r>
+        <w:instrText xml:space="preserve"> SEQ Figura \* ARABIC </w:instrText>
+      </w:r>
+      <w:r>
+        <w:fldChar w:fldCharType="separate"/>
+      </w:r>
+      <w:r>
+        <w:rPr>
+          <w:noProof/>
+        </w:rPr>
+        <w:t>8</w:t>
+      </w:r>
+      <w:r>
+        <w:rPr>
+          <w:noProof/>
+        </w:rPr>
+        <w:fldChar w:fldCharType="end"/>
+      </w:r>
       <w:r>
         <w:t xml:space="preserve"> - Imagem do </w:t>
       </w:r>
@@ -22530,84 +22415,6 @@
       </w:r>
     </w:p>
     <w:p>
-      <w:pPr>
-        <w:rPr>
-          <w:color w:val="FF0000"/>
-        </w:rPr>
-      </w:pPr>
-      <w:r>
-        <w:rPr>
-          <w:color w:val="FF0000"/>
-        </w:rPr>
-        <w:t>Como</w:t>
-      </w:r>
-      <w:r>
-        <w:rPr>
-          <w:color w:val="FF0000"/>
-        </w:rPr>
-        <w:t xml:space="preserve"> utiliza </w:t>
-      </w:r>
-      <w:proofErr w:type="spellStart"/>
-      <w:r>
-        <w:rPr>
-          <w:color w:val="FF0000"/>
-        </w:rPr>
-        <w:t>Scrum</w:t>
-      </w:r>
-      <w:proofErr w:type="spellEnd"/>
-      <w:r>
-        <w:rPr>
-          <w:color w:val="FF0000"/>
-        </w:rPr>
-        <w:t xml:space="preserve">, indicar aqui quem faz o papel de </w:t>
-      </w:r>
-      <w:proofErr w:type="spellStart"/>
-      <w:r>
-        <w:rPr>
-          <w:color w:val="FF0000"/>
-        </w:rPr>
-        <w:t>Scrum</w:t>
-      </w:r>
-      <w:proofErr w:type="spellEnd"/>
-      <w:r>
-        <w:rPr>
-          <w:color w:val="FF0000"/>
-        </w:rPr>
-        <w:t xml:space="preserve"> Master e </w:t>
-      </w:r>
-      <w:proofErr w:type="spellStart"/>
-      <w:r>
-        <w:rPr>
-          <w:color w:val="FF0000"/>
-        </w:rPr>
-        <w:t>Product</w:t>
-      </w:r>
-      <w:proofErr w:type="spellEnd"/>
-      <w:r>
-        <w:rPr>
-          <w:color w:val="FF0000"/>
-        </w:rPr>
-        <w:t xml:space="preserve"> </w:t>
-      </w:r>
-      <w:proofErr w:type="spellStart"/>
-      <w:r>
-        <w:rPr>
-          <w:color w:val="FF0000"/>
-        </w:rPr>
-        <w:t>Owner</w:t>
-      </w:r>
-      <w:proofErr w:type="spellEnd"/>
-      <w:r>
-        <w:rPr>
-          <w:color w:val="FF0000"/>
-        </w:rPr>
-        <w:t>.</w:t>
-      </w:r>
-    </w:p>
-    <w:p>
-      <w:pPr>
-        <w:spacing w:before="0" w:after="0"/>
-      </w:pPr>
       <w:r>
         <w:t>O time</w:t>
       </w:r>
@@ -22690,7 +22497,57 @@
         <w:t>Mateus</w:t>
       </w:r>
       <w:r>
-        <w:t xml:space="preserve"> José Barbosa: gestor do projeto e desenvolvedor das aplicações </w:t>
+        <w:t xml:space="preserve"> José Barbosa: gestor do projeto</w:t>
+      </w:r>
+      <w:r>
+        <w:t xml:space="preserve">, </w:t>
+      </w:r>
+      <w:proofErr w:type="spellStart"/>
+      <w:r>
+        <w:rPr>
+          <w:i/>
+          <w:iCs/>
+        </w:rPr>
+        <w:t>Scrum</w:t>
+      </w:r>
+      <w:proofErr w:type="spellEnd"/>
+      <w:r>
+        <w:rPr>
+          <w:i/>
+          <w:iCs/>
+        </w:rPr>
+        <w:t xml:space="preserve"> Master</w:t>
+      </w:r>
+      <w:r>
+        <w:t xml:space="preserve">, </w:t>
+      </w:r>
+      <w:proofErr w:type="spellStart"/>
+      <w:r>
+        <w:rPr>
+          <w:i/>
+          <w:iCs/>
+        </w:rPr>
+        <w:t>Product</w:t>
+      </w:r>
+      <w:proofErr w:type="spellEnd"/>
+      <w:r>
+        <w:rPr>
+          <w:i/>
+          <w:iCs/>
+        </w:rPr>
+        <w:t xml:space="preserve"> </w:t>
+      </w:r>
+      <w:proofErr w:type="spellStart"/>
+      <w:r>
+        <w:rPr>
+          <w:i/>
+          <w:iCs/>
+        </w:rPr>
+        <w:t>Owner</w:t>
+      </w:r>
+      <w:proofErr w:type="spellEnd"/>
+      <w:r>
+        <w:t xml:space="preserve"> e desenvolvedor das aplicações </w:t>
       </w:r>
       <w:r>
         <w:rPr>
@@ -24256,27 +24113,14 @@
       <w:r>
         <w:t xml:space="preserve">QUADRO </w:t>
       </w:r>
-      <w:r>
-        <w:fldChar w:fldCharType="begin"/>
-      </w:r>
-      <w:r>
-        <w:instrText xml:space="preserve"> SEQ QUADRO \* ARABIC </w:instrText>
-      </w:r>
-      <w:r>
-        <w:fldChar w:fldCharType="separate"/>
-      </w:r>
-      <w:r>
-        <w:rPr>
-          <w:noProof/>
-        </w:rPr>
-        <w:t>1</w:t>
-      </w:r>
-      <w:r>
-        <w:rPr>
-          <w:noProof/>
-        </w:rPr>
-        <w:fldChar w:fldCharType="end"/>
-      </w:r>
+      <w:fldSimple w:instr=" SEQ QUADRO \* ARABIC ">
+        <w:r>
+          <w:rPr>
+            <w:noProof/>
+          </w:rPr>
+          <w:t>1</w:t>
+        </w:r>
+      </w:fldSimple>
       <w:r>
         <w:t xml:space="preserve"> - </w:t>
       </w:r>
@@ -24565,27 +24409,14 @@
       <w:r>
         <w:t xml:space="preserve">QUADRO </w:t>
       </w:r>
-      <w:r>
-        <w:fldChar w:fldCharType="begin"/>
-      </w:r>
-      <w:r>
-        <w:instrText xml:space="preserve"> SEQ QUADRO \* ARABIC </w:instrText>
-      </w:r>
-      <w:r>
-        <w:fldChar w:fldCharType="separate"/>
-      </w:r>
-      <w:r>
-        <w:rPr>
-          <w:noProof/>
-        </w:rPr>
-        <w:t>2</w:t>
-      </w:r>
-      <w:r>
-        <w:rPr>
-          <w:noProof/>
-        </w:rPr>
-        <w:fldChar w:fldCharType="end"/>
-      </w:r>
+      <w:fldSimple w:instr=" SEQ QUADRO \* ARABIC ">
+        <w:r>
+          <w:rPr>
+            <w:noProof/>
+          </w:rPr>
+          <w:t>2</w:t>
+        </w:r>
+      </w:fldSimple>
       <w:r>
         <w:t xml:space="preserve"> </w:t>
       </w:r>
@@ -24935,27 +24766,14 @@
       <w:r>
         <w:t xml:space="preserve">QUADRO </w:t>
       </w:r>
-      <w:r>
-        <w:fldChar w:fldCharType="begin"/>
-      </w:r>
-      <w:r>
-        <w:instrText xml:space="preserve"> SEQ QUADRO \* ARABIC </w:instrText>
-      </w:r>
-      <w:r>
-        <w:fldChar w:fldCharType="separate"/>
-      </w:r>
-      <w:r>
-        <w:rPr>
-          <w:noProof/>
-        </w:rPr>
-        <w:t>3</w:t>
-      </w:r>
-      <w:r>
-        <w:rPr>
-          <w:noProof/>
-        </w:rPr>
-        <w:fldChar w:fldCharType="end"/>
-      </w:r>
+      <w:fldSimple w:instr=" SEQ QUADRO \* ARABIC ">
+        <w:r>
+          <w:rPr>
+            <w:noProof/>
+          </w:rPr>
+          <w:t>3</w:t>
+        </w:r>
+      </w:fldSimple>
       <w:r>
         <w:t xml:space="preserve"> </w:t>
       </w:r>
@@ -25306,27 +25124,14 @@
       <w:r>
         <w:t xml:space="preserve">QUADRO </w:t>
       </w:r>
-      <w:r>
-        <w:fldChar w:fldCharType="begin"/>
-      </w:r>
-      <w:r>
-        <w:instrText xml:space="preserve"> SEQ QUADRO \* ARABIC </w:instrText>
-      </w:r>
-      <w:r>
-        <w:fldChar w:fldCharType="separate"/>
-      </w:r>
-      <w:r>
-        <w:rPr>
-          <w:noProof/>
-        </w:rPr>
-        <w:t>4</w:t>
-      </w:r>
-      <w:r>
-        <w:rPr>
-          <w:noProof/>
-        </w:rPr>
-        <w:fldChar w:fldCharType="end"/>
-      </w:r>
+      <w:fldSimple w:instr=" SEQ QUADRO \* ARABIC ">
+        <w:r>
+          <w:rPr>
+            <w:noProof/>
+          </w:rPr>
+          <w:t>4</w:t>
+        </w:r>
+      </w:fldSimple>
       <w:r>
         <w:t xml:space="preserve"> </w:t>
       </w:r>
@@ -25621,27 +25426,14 @@
       <w:r>
         <w:t xml:space="preserve">QUADRO </w:t>
       </w:r>
-      <w:r>
-        <w:fldChar w:fldCharType="begin"/>
-      </w:r>
-      <w:r>
-        <w:instrText xml:space="preserve"> SEQ QUADRO \* ARABIC </w:instrText>
-      </w:r>
-      <w:r>
-        <w:fldChar w:fldCharType="separate"/>
-      </w:r>
-      <w:r>
-        <w:rPr>
-          <w:noProof/>
-        </w:rPr>
-        <w:t>5</w:t>
-      </w:r>
-      <w:r>
-        <w:rPr>
-          <w:noProof/>
-        </w:rPr>
-        <w:fldChar w:fldCharType="end"/>
-      </w:r>
+      <w:fldSimple w:instr=" SEQ QUADRO \* ARABIC ">
+        <w:r>
+          <w:rPr>
+            <w:noProof/>
+          </w:rPr>
+          <w:t>5</w:t>
+        </w:r>
+      </w:fldSimple>
       <w:r>
         <w:t xml:space="preserve"> -</w:t>
       </w:r>
@@ -26043,27 +25835,14 @@
         <w:lastRenderedPageBreak/>
         <w:t xml:space="preserve">QUADRO </w:t>
       </w:r>
-      <w:r>
-        <w:fldChar w:fldCharType="begin"/>
-      </w:r>
-      <w:r>
-        <w:instrText xml:space="preserve"> SEQ QUADRO \* ARABIC </w:instrText>
-      </w:r>
-      <w:r>
-        <w:fldChar w:fldCharType="separate"/>
-      </w:r>
-      <w:r>
-        <w:rPr>
-          <w:noProof/>
-        </w:rPr>
-        <w:t>6</w:t>
-      </w:r>
-      <w:r>
-        <w:rPr>
-          <w:noProof/>
-        </w:rPr>
-        <w:fldChar w:fldCharType="end"/>
-      </w:r>
+      <w:fldSimple w:instr=" SEQ QUADRO \* ARABIC ">
+        <w:r>
+          <w:rPr>
+            <w:noProof/>
+          </w:rPr>
+          <w:t>6</w:t>
+        </w:r>
+      </w:fldSimple>
       <w:r>
         <w:t xml:space="preserve"> </w:t>
       </w:r>
@@ -26539,27 +26318,14 @@
       <w:r>
         <w:t xml:space="preserve">QUADRO </w:t>
       </w:r>
-      <w:r>
-        <w:fldChar w:fldCharType="begin"/>
-      </w:r>
-      <w:r>
-        <w:instrText xml:space="preserve"> SEQ QUADRO \* ARABIC </w:instrText>
-      </w:r>
-      <w:r>
-        <w:fldChar w:fldCharType="separate"/>
-      </w:r>
-      <w:r>
-        <w:rPr>
-          <w:noProof/>
-        </w:rPr>
-        <w:t>7</w:t>
-      </w:r>
-      <w:r>
-        <w:rPr>
-          <w:noProof/>
-        </w:rPr>
-        <w:fldChar w:fldCharType="end"/>
-      </w:r>
+      <w:fldSimple w:instr=" SEQ QUADRO \* ARABIC ">
+        <w:r>
+          <w:rPr>
+            <w:noProof/>
+          </w:rPr>
+          <w:t>7</w:t>
+        </w:r>
+      </w:fldSimple>
       <w:r>
         <w:t xml:space="preserve"> - </w:t>
       </w:r>
@@ -26939,27 +26705,14 @@
       <w:r>
         <w:t xml:space="preserve">QUADRO </w:t>
       </w:r>
-      <w:r>
-        <w:fldChar w:fldCharType="begin"/>
-      </w:r>
-      <w:r>
-        <w:instrText xml:space="preserve"> SEQ QUADRO \* ARABIC </w:instrText>
-      </w:r>
-      <w:r>
-        <w:fldChar w:fldCharType="separate"/>
-      </w:r>
-      <w:r>
-        <w:rPr>
-          <w:noProof/>
-        </w:rPr>
-        <w:t>8</w:t>
-      </w:r>
-      <w:r>
-        <w:rPr>
-          <w:noProof/>
-        </w:rPr>
-        <w:fldChar w:fldCharType="end"/>
-      </w:r>
+      <w:fldSimple w:instr=" SEQ QUADRO \* ARABIC ">
+        <w:r>
+          <w:rPr>
+            <w:noProof/>
+          </w:rPr>
+          <w:t>8</w:t>
+        </w:r>
+      </w:fldSimple>
       <w:r>
         <w:t xml:space="preserve"> </w:t>
       </w:r>
@@ -27328,27 +27081,14 @@
       <w:r>
         <w:t xml:space="preserve">QUADRO </w:t>
       </w:r>
-      <w:r>
-        <w:fldChar w:fldCharType="begin"/>
-      </w:r>
-      <w:r>
-        <w:instrText xml:space="preserve"> SEQ QUADRO \* ARABIC </w:instrText>
-      </w:r>
-      <w:r>
-        <w:fldChar w:fldCharType="separate"/>
-      </w:r>
-      <w:r>
-        <w:rPr>
-          <w:noProof/>
-        </w:rPr>
-        <w:t>9</w:t>
-      </w:r>
-      <w:r>
-        <w:rPr>
-          <w:noProof/>
-        </w:rPr>
-        <w:fldChar w:fldCharType="end"/>
-      </w:r>
+      <w:fldSimple w:instr=" SEQ QUADRO \* ARABIC ">
+        <w:r>
+          <w:rPr>
+            <w:noProof/>
+          </w:rPr>
+          <w:t>9</w:t>
+        </w:r>
+      </w:fldSimple>
       <w:r>
         <w:t xml:space="preserve"> - </w:t>
       </w:r>
@@ -27686,27 +27426,14 @@
       <w:r>
         <w:t xml:space="preserve">QUADRO </w:t>
       </w:r>
-      <w:r>
-        <w:fldChar w:fldCharType="begin"/>
-      </w:r>
-      <w:r>
-        <w:instrText xml:space="preserve"> SEQ QUADRO \* ARABIC </w:instrText>
-      </w:r>
-      <w:r>
-        <w:fldChar w:fldCharType="separate"/>
-      </w:r>
-      <w:r>
-        <w:rPr>
-          <w:noProof/>
-        </w:rPr>
-        <w:t>10</w:t>
-      </w:r>
-      <w:r>
-        <w:rPr>
-          <w:noProof/>
-        </w:rPr>
-        <w:fldChar w:fldCharType="end"/>
-      </w:r>
+      <w:fldSimple w:instr=" SEQ QUADRO \* ARABIC ">
+        <w:r>
+          <w:rPr>
+            <w:noProof/>
+          </w:rPr>
+          <w:t>10</w:t>
+        </w:r>
+      </w:fldSimple>
       <w:r>
         <w:t xml:space="preserve"> </w:t>
       </w:r>
@@ -28112,27 +27839,14 @@
       <w:r>
         <w:t xml:space="preserve">QUADRO </w:t>
       </w:r>
-      <w:r>
-        <w:fldChar w:fldCharType="begin"/>
-      </w:r>
-      <w:r>
-        <w:instrText xml:space="preserve"> SEQ QUADRO \* ARABIC </w:instrText>
-      </w:r>
-      <w:r>
-        <w:fldChar w:fldCharType="separate"/>
-      </w:r>
-      <w:r>
-        <w:rPr>
-          <w:noProof/>
-        </w:rPr>
-        <w:t>11</w:t>
-      </w:r>
-      <w:r>
-        <w:rPr>
-          <w:noProof/>
-        </w:rPr>
-        <w:fldChar w:fldCharType="end"/>
-      </w:r>
+      <w:fldSimple w:instr=" SEQ QUADRO \* ARABIC ">
+        <w:r>
+          <w:rPr>
+            <w:noProof/>
+          </w:rPr>
+          <w:t>11</w:t>
+        </w:r>
+      </w:fldSimple>
       <w:r>
         <w:t xml:space="preserve"> </w:t>
       </w:r>
@@ -28520,27 +28234,14 @@
       <w:r>
         <w:t xml:space="preserve">QUADRO </w:t>
       </w:r>
-      <w:r>
-        <w:fldChar w:fldCharType="begin"/>
-      </w:r>
-      <w:r>
-        <w:instrText xml:space="preserve"> SEQ QUADRO \* ARABIC </w:instrText>
-      </w:r>
-      <w:r>
-        <w:fldChar w:fldCharType="separate"/>
-      </w:r>
-      <w:r>
-        <w:rPr>
-          <w:noProof/>
-        </w:rPr>
-        <w:t>12</w:t>
-      </w:r>
-      <w:r>
-        <w:rPr>
-          <w:noProof/>
-        </w:rPr>
-        <w:fldChar w:fldCharType="end"/>
-      </w:r>
+      <w:fldSimple w:instr=" SEQ QUADRO \* ARABIC ">
+        <w:r>
+          <w:rPr>
+            <w:noProof/>
+          </w:rPr>
+          <w:t>12</w:t>
+        </w:r>
+      </w:fldSimple>
       <w:r>
         <w:t xml:space="preserve"> </w:t>
       </w:r>
@@ -28886,27 +28587,14 @@
       <w:r>
         <w:t xml:space="preserve">QUADRO </w:t>
       </w:r>
-      <w:r>
-        <w:fldChar w:fldCharType="begin"/>
-      </w:r>
-      <w:r>
-        <w:instrText xml:space="preserve"> SEQ QUADRO \* ARABIC </w:instrText>
-      </w:r>
-      <w:r>
-        <w:fldChar w:fldCharType="separate"/>
-      </w:r>
-      <w:r>
-        <w:rPr>
-          <w:noProof/>
-        </w:rPr>
-        <w:t>13</w:t>
-      </w:r>
-      <w:r>
-        <w:rPr>
-          <w:noProof/>
-        </w:rPr>
-        <w:fldChar w:fldCharType="end"/>
-      </w:r>
+      <w:fldSimple w:instr=" SEQ QUADRO \* ARABIC ">
+        <w:r>
+          <w:rPr>
+            <w:noProof/>
+          </w:rPr>
+          <w:t>13</w:t>
+        </w:r>
+      </w:fldSimple>
       <w:r>
         <w:t xml:space="preserve"> </w:t>
       </w:r>
@@ -29358,30 +29046,14 @@
       <w:r>
         <w:t xml:space="preserve">QUADRO </w:t>
       </w:r>
-      <w:r>
-        <w:fldChar w:fldCharType="begin"/>
-      </w:r>
-      <w:r>
-        <w:instrText xml:space="preserve"> SEQ QUADRO \* ARABI</w:instrText>
-      </w:r>
-      <w:r>
-        <w:instrText xml:space="preserve">C </w:instrText>
-      </w:r>
-      <w:r>
-        <w:fldChar w:fldCharType="separate"/>
-      </w:r>
-      <w:r>
-        <w:rPr>
-          <w:noProof/>
-        </w:rPr>
-        <w:t>14</w:t>
-      </w:r>
-      <w:r>
-        <w:rPr>
-          <w:noProof/>
-        </w:rPr>
-        <w:fldChar w:fldCharType="end"/>
-      </w:r>
+      <w:fldSimple w:instr=" SEQ QUADRO \* ARABIC ">
+        <w:r>
+          <w:rPr>
+            <w:noProof/>
+          </w:rPr>
+          <w:t>14</w:t>
+        </w:r>
+      </w:fldSimple>
       <w:r>
         <w:t xml:space="preserve"> </w:t>
       </w:r>
@@ -29691,27 +29363,14 @@
       <w:r>
         <w:t xml:space="preserve">QUADRO </w:t>
       </w:r>
-      <w:r>
-        <w:fldChar w:fldCharType="begin"/>
-      </w:r>
-      <w:r>
-        <w:instrText xml:space="preserve"> SEQ QUADRO \* ARABIC </w:instrText>
-      </w:r>
-      <w:r>
-        <w:fldChar w:fldCharType="separate"/>
-      </w:r>
-      <w:r>
-        <w:rPr>
-          <w:noProof/>
-        </w:rPr>
-        <w:t>15</w:t>
-      </w:r>
-      <w:r>
-        <w:rPr>
-          <w:noProof/>
-        </w:rPr>
-        <w:fldChar w:fldCharType="end"/>
-      </w:r>
+      <w:fldSimple w:instr=" SEQ QUADRO \* ARABIC ">
+        <w:r>
+          <w:rPr>
+            <w:noProof/>
+          </w:rPr>
+          <w:t>15</w:t>
+        </w:r>
+      </w:fldSimple>
       <w:r>
         <w:t xml:space="preserve"> -</w:t>
       </w:r>
@@ -30008,27 +29667,14 @@
       <w:r>
         <w:t xml:space="preserve">QUADRO </w:t>
       </w:r>
-      <w:r>
-        <w:fldChar w:fldCharType="begin"/>
-      </w:r>
-      <w:r>
-        <w:instrText xml:space="preserve"> SEQ QUADRO \* ARABIC </w:instrText>
-      </w:r>
-      <w:r>
-        <w:fldChar w:fldCharType="separate"/>
-      </w:r>
-      <w:r>
-        <w:rPr>
-          <w:noProof/>
-        </w:rPr>
-        <w:t>16</w:t>
-      </w:r>
-      <w:r>
-        <w:rPr>
-          <w:noProof/>
-        </w:rPr>
-        <w:fldChar w:fldCharType="end"/>
-      </w:r>
+      <w:fldSimple w:instr=" SEQ QUADRO \* ARABIC ">
+        <w:r>
+          <w:rPr>
+            <w:noProof/>
+          </w:rPr>
+          <w:t>16</w:t>
+        </w:r>
+      </w:fldSimple>
       <w:r>
         <w:t xml:space="preserve"> </w:t>
       </w:r>
@@ -30342,27 +29988,14 @@
       <w:r>
         <w:t xml:space="preserve">QUADRO </w:t>
       </w:r>
-      <w:r>
-        <w:fldChar w:fldCharType="begin"/>
-      </w:r>
-      <w:r>
-        <w:instrText xml:space="preserve"> SEQ QUADRO \* ARABIC </w:instrText>
-      </w:r>
-      <w:r>
-        <w:fldChar w:fldCharType="separate"/>
-      </w:r>
-      <w:r>
-        <w:rPr>
-          <w:noProof/>
-        </w:rPr>
-        <w:t>17</w:t>
-      </w:r>
-      <w:r>
-        <w:rPr>
-          <w:noProof/>
-        </w:rPr>
-        <w:fldChar w:fldCharType="end"/>
-      </w:r>
+      <w:fldSimple w:instr=" SEQ QUADRO \* ARABIC ">
+        <w:r>
+          <w:rPr>
+            <w:noProof/>
+          </w:rPr>
+          <w:t>17</w:t>
+        </w:r>
+      </w:fldSimple>
       <w:r>
         <w:t xml:space="preserve"> - </w:t>
       </w:r>
@@ -30664,27 +30297,14 @@
       <w:r>
         <w:t xml:space="preserve">QUADRO </w:t>
       </w:r>
-      <w:r>
-        <w:fldChar w:fldCharType="begin"/>
-      </w:r>
-      <w:r>
-        <w:instrText xml:space="preserve"> SEQ QUADRO \* ARABIC </w:instrText>
-      </w:r>
-      <w:r>
-        <w:fldChar w:fldCharType="separate"/>
-      </w:r>
-      <w:r>
-        <w:rPr>
-          <w:noProof/>
-        </w:rPr>
-        <w:t>18</w:t>
-      </w:r>
-      <w:r>
-        <w:rPr>
-          <w:noProof/>
-        </w:rPr>
-        <w:fldChar w:fldCharType="end"/>
-      </w:r>
+      <w:fldSimple w:instr=" SEQ QUADRO \* ARABIC ">
+        <w:r>
+          <w:rPr>
+            <w:noProof/>
+          </w:rPr>
+          <w:t>18</w:t>
+        </w:r>
+      </w:fldSimple>
       <w:r>
         <w:t xml:space="preserve"> </w:t>
       </w:r>
@@ -30988,27 +30608,14 @@
       <w:r>
         <w:t xml:space="preserve">QUADRO </w:t>
       </w:r>
-      <w:r>
-        <w:fldChar w:fldCharType="begin"/>
-      </w:r>
-      <w:r>
-        <w:instrText xml:space="preserve"> SEQ QUADRO \* ARABIC </w:instrText>
-      </w:r>
-      <w:r>
-        <w:fldChar w:fldCharType="separate"/>
-      </w:r>
-      <w:r>
-        <w:rPr>
-          <w:noProof/>
-        </w:rPr>
-        <w:t>19</w:t>
-      </w:r>
-      <w:r>
-        <w:rPr>
-          <w:noProof/>
-        </w:rPr>
-        <w:fldChar w:fldCharType="end"/>
-      </w:r>
+      <w:fldSimple w:instr=" SEQ QUADRO \* ARABIC ">
+        <w:r>
+          <w:rPr>
+            <w:noProof/>
+          </w:rPr>
+          <w:t>19</w:t>
+        </w:r>
+      </w:fldSimple>
       <w:r>
         <w:t xml:space="preserve"> </w:t>
       </w:r>
@@ -31325,27 +30932,14 @@
       <w:r>
         <w:t xml:space="preserve">QUADRO </w:t>
       </w:r>
-      <w:r>
-        <w:fldChar w:fldCharType="begin"/>
-      </w:r>
-      <w:r>
-        <w:instrText xml:space="preserve"> SEQ QUADRO \* ARABIC </w:instrText>
-      </w:r>
-      <w:r>
-        <w:fldChar w:fldCharType="separate"/>
-      </w:r>
-      <w:r>
-        <w:rPr>
-          <w:noProof/>
-        </w:rPr>
-        <w:t>20</w:t>
-      </w:r>
-      <w:r>
-        <w:rPr>
-          <w:noProof/>
-        </w:rPr>
-        <w:fldChar w:fldCharType="end"/>
-      </w:r>
+      <w:fldSimple w:instr=" SEQ QUADRO \* ARABIC ">
+        <w:r>
+          <w:rPr>
+            <w:noProof/>
+          </w:rPr>
+          <w:t>20</w:t>
+        </w:r>
+      </w:fldSimple>
       <w:r>
         <w:t xml:space="preserve"> </w:t>
       </w:r>
@@ -31621,27 +31215,14 @@
       <w:r>
         <w:t xml:space="preserve">QUADRO </w:t>
       </w:r>
-      <w:r>
-        <w:fldChar w:fldCharType="begin"/>
-      </w:r>
-      <w:r>
-        <w:instrText xml:space="preserve"> SEQ QUADRO \* ARABIC </w:instrText>
-      </w:r>
-      <w:r>
-        <w:fldChar w:fldCharType="separate"/>
-      </w:r>
-      <w:r>
-        <w:rPr>
-          <w:noProof/>
-        </w:rPr>
-        <w:t>21</w:t>
-      </w:r>
-      <w:r>
-        <w:rPr>
-          <w:noProof/>
-        </w:rPr>
-        <w:fldChar w:fldCharType="end"/>
-      </w:r>
+      <w:fldSimple w:instr=" SEQ QUADRO \* ARABIC ">
+        <w:r>
+          <w:rPr>
+            <w:noProof/>
+          </w:rPr>
+          <w:t>21</w:t>
+        </w:r>
+      </w:fldSimple>
       <w:r>
         <w:t xml:space="preserve"> </w:t>
       </w:r>
@@ -31920,27 +31501,14 @@
       <w:r>
         <w:t xml:space="preserve">QUADRO </w:t>
       </w:r>
-      <w:r>
-        <w:fldChar w:fldCharType="begin"/>
-      </w:r>
-      <w:r>
-        <w:instrText xml:space="preserve"> SEQ QUADRO \* ARABIC </w:instrText>
-      </w:r>
-      <w:r>
-        <w:fldChar w:fldCharType="separate"/>
-      </w:r>
-      <w:r>
-        <w:rPr>
-          <w:noProof/>
-        </w:rPr>
-        <w:t>22</w:t>
-      </w:r>
-      <w:r>
-        <w:rPr>
-          <w:noProof/>
-        </w:rPr>
-        <w:fldChar w:fldCharType="end"/>
-      </w:r>
+      <w:fldSimple w:instr=" SEQ QUADRO \* ARABIC ">
+        <w:r>
+          <w:rPr>
+            <w:noProof/>
+          </w:rPr>
+          <w:t>22</w:t>
+        </w:r>
+      </w:fldSimple>
       <w:r>
         <w:t xml:space="preserve"> </w:t>
       </w:r>
@@ -32217,27 +31785,14 @@
       <w:r>
         <w:t xml:space="preserve">QUADRO </w:t>
       </w:r>
-      <w:r>
-        <w:fldChar w:fldCharType="begin"/>
-      </w:r>
-      <w:r>
-        <w:instrText xml:space="preserve"> SEQ QUADRO \* ARABIC </w:instrText>
-      </w:r>
-      <w:r>
-        <w:fldChar w:fldCharType="separate"/>
-      </w:r>
-      <w:r>
-        <w:rPr>
-          <w:noProof/>
-        </w:rPr>
-        <w:t>23</w:t>
-      </w:r>
-      <w:r>
-        <w:rPr>
-          <w:noProof/>
-        </w:rPr>
-        <w:fldChar w:fldCharType="end"/>
-      </w:r>
+      <w:fldSimple w:instr=" SEQ QUADRO \* ARABIC ">
+        <w:r>
+          <w:rPr>
+            <w:noProof/>
+          </w:rPr>
+          <w:t>23</w:t>
+        </w:r>
+      </w:fldSimple>
       <w:r>
         <w:t xml:space="preserve"> </w:t>
       </w:r>
@@ -32687,27 +32242,14 @@
         <w:lastRenderedPageBreak/>
         <w:t xml:space="preserve">QUADRO </w:t>
       </w:r>
-      <w:r>
-        <w:fldChar w:fldCharType="begin"/>
-      </w:r>
-      <w:r>
-        <w:instrText xml:space="preserve"> SEQ QUADRO \* ARABIC </w:instrText>
-      </w:r>
-      <w:r>
-        <w:fldChar w:fldCharType="separate"/>
-      </w:r>
-      <w:r>
-        <w:rPr>
-          <w:noProof/>
-        </w:rPr>
-        <w:t>24</w:t>
-      </w:r>
-      <w:r>
-        <w:rPr>
-          <w:noProof/>
-        </w:rPr>
-        <w:fldChar w:fldCharType="end"/>
-      </w:r>
+      <w:fldSimple w:instr=" SEQ QUADRO \* ARABIC ">
+        <w:r>
+          <w:rPr>
+            <w:noProof/>
+          </w:rPr>
+          <w:t>24</w:t>
+        </w:r>
+      </w:fldSimple>
       <w:r>
         <w:t xml:space="preserve"> </w:t>
       </w:r>
@@ -33133,27 +32675,14 @@
       <w:r>
         <w:t xml:space="preserve">QUADRO </w:t>
       </w:r>
-      <w:r>
-        <w:fldChar w:fldCharType="begin"/>
-      </w:r>
-      <w:r>
-        <w:instrText xml:space="preserve"> SEQ QUADRO \* ARABIC </w:instrText>
-      </w:r>
-      <w:r>
-        <w:fldChar w:fldCharType="separate"/>
-      </w:r>
-      <w:r>
-        <w:rPr>
-          <w:noProof/>
-        </w:rPr>
-        <w:t>25</w:t>
-      </w:r>
-      <w:r>
-        <w:rPr>
-          <w:noProof/>
-        </w:rPr>
-        <w:fldChar w:fldCharType="end"/>
-      </w:r>
+      <w:fldSimple w:instr=" SEQ QUADRO \* ARABIC ">
+        <w:r>
+          <w:rPr>
+            <w:noProof/>
+          </w:rPr>
+          <w:t>25</w:t>
+        </w:r>
+      </w:fldSimple>
       <w:r>
         <w:t xml:space="preserve"> </w:t>
       </w:r>
@@ -33451,27 +32980,14 @@
       <w:r>
         <w:t xml:space="preserve">QUADRO </w:t>
       </w:r>
-      <w:r>
-        <w:fldChar w:fldCharType="begin"/>
-      </w:r>
-      <w:r>
-        <w:instrText xml:space="preserve"> SEQ QUADRO \* ARABIC </w:instrText>
-      </w:r>
-      <w:r>
-        <w:fldChar w:fldCharType="separate"/>
-      </w:r>
-      <w:r>
-        <w:rPr>
-          <w:noProof/>
-        </w:rPr>
-        <w:t>26</w:t>
-      </w:r>
-      <w:r>
-        <w:rPr>
-          <w:noProof/>
-        </w:rPr>
-        <w:fldChar w:fldCharType="end"/>
-      </w:r>
+      <w:fldSimple w:instr=" SEQ QUADRO \* ARABIC ">
+        <w:r>
+          <w:rPr>
+            <w:noProof/>
+          </w:rPr>
+          <w:t>26</w:t>
+        </w:r>
+      </w:fldSimple>
       <w:r>
         <w:t xml:space="preserve"> </w:t>
       </w:r>
@@ -33826,27 +33342,14 @@
       <w:r>
         <w:t xml:space="preserve">QUADRO </w:t>
       </w:r>
-      <w:r>
-        <w:fldChar w:fldCharType="begin"/>
-      </w:r>
-      <w:r>
-        <w:instrText xml:space="preserve"> SEQ QUADRO \* ARABIC </w:instrText>
-      </w:r>
-      <w:r>
-        <w:fldChar w:fldCharType="separate"/>
-      </w:r>
-      <w:r>
-        <w:rPr>
-          <w:noProof/>
-        </w:rPr>
-        <w:t>27</w:t>
-      </w:r>
-      <w:r>
-        <w:rPr>
-          <w:noProof/>
-        </w:rPr>
-        <w:fldChar w:fldCharType="end"/>
-      </w:r>
+      <w:fldSimple w:instr=" SEQ QUADRO \* ARABIC ">
+        <w:r>
+          <w:rPr>
+            <w:noProof/>
+          </w:rPr>
+          <w:t>27</w:t>
+        </w:r>
+      </w:fldSimple>
       <w:r>
         <w:t xml:space="preserve"> </w:t>
       </w:r>
@@ -34167,27 +33670,14 @@
       <w:r>
         <w:t xml:space="preserve">QUADRO </w:t>
       </w:r>
-      <w:r>
-        <w:fldChar w:fldCharType="begin"/>
-      </w:r>
-      <w:r>
-        <w:instrText xml:space="preserve"> SEQ QUADRO \* ARABIC </w:instrText>
-      </w:r>
-      <w:r>
-        <w:fldChar w:fldCharType="separate"/>
-      </w:r>
-      <w:r>
-        <w:rPr>
-          <w:noProof/>
-        </w:rPr>
-        <w:t>28</w:t>
-      </w:r>
-      <w:r>
-        <w:rPr>
-          <w:noProof/>
-        </w:rPr>
-        <w:fldChar w:fldCharType="end"/>
-      </w:r>
+      <w:fldSimple w:instr=" SEQ QUADRO \* ARABIC ">
+        <w:r>
+          <w:rPr>
+            <w:noProof/>
+          </w:rPr>
+          <w:t>28</w:t>
+        </w:r>
+      </w:fldSimple>
       <w:r>
         <w:t xml:space="preserve"> - </w:t>
       </w:r>
@@ -34476,27 +33966,14 @@
       <w:r>
         <w:t xml:space="preserve">QUADRO </w:t>
       </w:r>
-      <w:r>
-        <w:fldChar w:fldCharType="begin"/>
-      </w:r>
-      <w:r>
-        <w:instrText xml:space="preserve"> SEQ QUADRO \* ARABIC </w:instrText>
-      </w:r>
-      <w:r>
-        <w:fldChar w:fldCharType="separate"/>
-      </w:r>
-      <w:r>
-        <w:rPr>
-          <w:noProof/>
-        </w:rPr>
-        <w:t>29</w:t>
-      </w:r>
-      <w:r>
-        <w:rPr>
-          <w:noProof/>
-        </w:rPr>
-        <w:fldChar w:fldCharType="end"/>
-      </w:r>
+      <w:fldSimple w:instr=" SEQ QUADRO \* ARABIC ">
+        <w:r>
+          <w:rPr>
+            <w:noProof/>
+          </w:rPr>
+          <w:t>29</w:t>
+        </w:r>
+      </w:fldSimple>
       <w:r>
         <w:t xml:space="preserve"> -</w:t>
       </w:r>
@@ -34862,27 +34339,14 @@
       <w:r>
         <w:t xml:space="preserve">QUADRO </w:t>
       </w:r>
-      <w:r>
-        <w:fldChar w:fldCharType="begin"/>
-      </w:r>
-      <w:r>
-        <w:instrText xml:space="preserve"> SEQ QUADRO \* ARABIC </w:instrText>
-      </w:r>
-      <w:r>
-        <w:fldChar w:fldCharType="separate"/>
-      </w:r>
-      <w:r>
-        <w:rPr>
-          <w:noProof/>
-        </w:rPr>
-        <w:t>30</w:t>
-      </w:r>
-      <w:r>
-        <w:rPr>
-          <w:noProof/>
-        </w:rPr>
-        <w:fldChar w:fldCharType="end"/>
-      </w:r>
+      <w:fldSimple w:instr=" SEQ QUADRO \* ARABIC ">
+        <w:r>
+          <w:rPr>
+            <w:noProof/>
+          </w:rPr>
+          <w:t>30</w:t>
+        </w:r>
+      </w:fldSimple>
       <w:r>
         <w:t xml:space="preserve"> </w:t>
       </w:r>
@@ -35215,27 +34679,14 @@
       <w:r>
         <w:t xml:space="preserve">QUADRO </w:t>
       </w:r>
-      <w:r>
-        <w:fldChar w:fldCharType="begin"/>
-      </w:r>
-      <w:r>
-        <w:instrText xml:space="preserve"> SEQ QUADRO \* ARABIC </w:instrText>
-      </w:r>
-      <w:r>
-        <w:fldChar w:fldCharType="separate"/>
-      </w:r>
-      <w:r>
-        <w:rPr>
-          <w:noProof/>
-        </w:rPr>
-        <w:t>31</w:t>
-      </w:r>
-      <w:r>
-        <w:rPr>
-          <w:noProof/>
-        </w:rPr>
-        <w:fldChar w:fldCharType="end"/>
-      </w:r>
+      <w:fldSimple w:instr=" SEQ QUADRO \* ARABIC ">
+        <w:r>
+          <w:rPr>
+            <w:noProof/>
+          </w:rPr>
+          <w:t>31</w:t>
+        </w:r>
+      </w:fldSimple>
       <w:r>
         <w:t xml:space="preserve"> </w:t>
       </w:r>
@@ -35549,27 +35000,14 @@
       <w:r>
         <w:t xml:space="preserve">QUADRO </w:t>
       </w:r>
-      <w:r>
-        <w:fldChar w:fldCharType="begin"/>
-      </w:r>
-      <w:r>
-        <w:instrText xml:space="preserve"> SEQ QUADRO \* ARABIC </w:instrText>
-      </w:r>
-      <w:r>
-        <w:fldChar w:fldCharType="separate"/>
-      </w:r>
-      <w:r>
-        <w:rPr>
-          <w:noProof/>
-        </w:rPr>
-        <w:t>32</w:t>
-      </w:r>
-      <w:r>
-        <w:rPr>
-          <w:noProof/>
-        </w:rPr>
-        <w:fldChar w:fldCharType="end"/>
-      </w:r>
+      <w:fldSimple w:instr=" SEQ QUADRO \* ARABIC ">
+        <w:r>
+          <w:rPr>
+            <w:noProof/>
+          </w:rPr>
+          <w:t>32</w:t>
+        </w:r>
+      </w:fldSimple>
       <w:r>
         <w:t xml:space="preserve"> - </w:t>
       </w:r>
@@ -35902,27 +35340,14 @@
       <w:r>
         <w:t xml:space="preserve">QUADRO </w:t>
       </w:r>
-      <w:r>
-        <w:fldChar w:fldCharType="begin"/>
-      </w:r>
-      <w:r>
-        <w:instrText xml:space="preserve"> SEQ QUADRO \* ARABIC </w:instrText>
-      </w:r>
-      <w:r>
-        <w:fldChar w:fldCharType="separate"/>
-      </w:r>
-      <w:r>
-        <w:rPr>
-          <w:noProof/>
-        </w:rPr>
-        <w:t>33</w:t>
-      </w:r>
-      <w:r>
-        <w:rPr>
-          <w:noProof/>
-        </w:rPr>
-        <w:fldChar w:fldCharType="end"/>
-      </w:r>
+      <w:fldSimple w:instr=" SEQ QUADRO \* ARABIC ">
+        <w:r>
+          <w:rPr>
+            <w:noProof/>
+          </w:rPr>
+          <w:t>33</w:t>
+        </w:r>
+      </w:fldSimple>
       <w:r>
         <w:t xml:space="preserve"> </w:t>
       </w:r>
@@ -36237,27 +35662,14 @@
       <w:r>
         <w:t xml:space="preserve">QUADRO </w:t>
       </w:r>
-      <w:r>
-        <w:fldChar w:fldCharType="begin"/>
-      </w:r>
-      <w:r>
-        <w:instrText xml:space="preserve"> SEQ QUADRO \* ARABIC </w:instrText>
-      </w:r>
-      <w:r>
-        <w:fldChar w:fldCharType="separate"/>
-      </w:r>
-      <w:r>
-        <w:rPr>
-          <w:noProof/>
-        </w:rPr>
-        <w:t>34</w:t>
-      </w:r>
-      <w:r>
-        <w:rPr>
-          <w:noProof/>
-        </w:rPr>
-        <w:fldChar w:fldCharType="end"/>
-      </w:r>
+      <w:fldSimple w:instr=" SEQ QUADRO \* ARABIC ">
+        <w:r>
+          <w:rPr>
+            <w:noProof/>
+          </w:rPr>
+          <w:t>34</w:t>
+        </w:r>
+      </w:fldSimple>
       <w:r>
         <w:t xml:space="preserve"> </w:t>
       </w:r>
@@ -36576,27 +35988,14 @@
       <w:r>
         <w:t xml:space="preserve">QUADRO </w:t>
       </w:r>
-      <w:r>
-        <w:fldChar w:fldCharType="begin"/>
-      </w:r>
-      <w:r>
-        <w:instrText xml:space="preserve"> SEQ QUADRO \* ARABIC </w:instrText>
-      </w:r>
-      <w:r>
-        <w:fldChar w:fldCharType="separate"/>
-      </w:r>
-      <w:r>
-        <w:rPr>
-          <w:noProof/>
-        </w:rPr>
-        <w:t>35</w:t>
-      </w:r>
-      <w:r>
-        <w:rPr>
-          <w:noProof/>
-        </w:rPr>
-        <w:fldChar w:fldCharType="end"/>
-      </w:r>
+      <w:fldSimple w:instr=" SEQ QUADRO \* ARABIC ">
+        <w:r>
+          <w:rPr>
+            <w:noProof/>
+          </w:rPr>
+          <w:t>35</w:t>
+        </w:r>
+      </w:fldSimple>
       <w:r>
         <w:t xml:space="preserve"> </w:t>
       </w:r>
@@ -36893,27 +36292,14 @@
       <w:r>
         <w:t xml:space="preserve">QUADRO </w:t>
       </w:r>
-      <w:r>
-        <w:fldChar w:fldCharType="begin"/>
-      </w:r>
-      <w:r>
-        <w:instrText xml:space="preserve"> SEQ QUADRO \* ARABIC </w:instrText>
-      </w:r>
-      <w:r>
-        <w:fldChar w:fldCharType="separate"/>
-      </w:r>
-      <w:r>
-        <w:rPr>
-          <w:noProof/>
-        </w:rPr>
-        <w:t>36</w:t>
-      </w:r>
-      <w:r>
-        <w:rPr>
-          <w:noProof/>
-        </w:rPr>
-        <w:fldChar w:fldCharType="end"/>
-      </w:r>
+      <w:fldSimple w:instr=" SEQ QUADRO \* ARABIC ">
+        <w:r>
+          <w:rPr>
+            <w:noProof/>
+          </w:rPr>
+          <w:t>36</w:t>
+        </w:r>
+      </w:fldSimple>
       <w:r>
         <w:t xml:space="preserve"> -</w:t>
       </w:r>
@@ -37198,27 +36584,14 @@
       <w:r>
         <w:t xml:space="preserve">QUADRO </w:t>
       </w:r>
-      <w:r>
-        <w:fldChar w:fldCharType="begin"/>
-      </w:r>
-      <w:r>
-        <w:instrText xml:space="preserve"> SEQ QUADRO \* ARABIC </w:instrText>
-      </w:r>
-      <w:r>
-        <w:fldChar w:fldCharType="separate"/>
-      </w:r>
-      <w:r>
-        <w:rPr>
-          <w:noProof/>
-        </w:rPr>
-        <w:t>37</w:t>
-      </w:r>
-      <w:r>
-        <w:rPr>
-          <w:noProof/>
-        </w:rPr>
-        <w:fldChar w:fldCharType="end"/>
-      </w:r>
+      <w:fldSimple w:instr=" SEQ QUADRO \* ARABIC ">
+        <w:r>
+          <w:rPr>
+            <w:noProof/>
+          </w:rPr>
+          <w:t>37</w:t>
+        </w:r>
+      </w:fldSimple>
       <w:r>
         <w:t xml:space="preserve"> </w:t>
       </w:r>
@@ -37579,27 +36952,14 @@
       <w:r>
         <w:t xml:space="preserve">QUADRO </w:t>
       </w:r>
-      <w:r>
-        <w:fldChar w:fldCharType="begin"/>
-      </w:r>
-      <w:r>
-        <w:instrText xml:space="preserve"> SEQ QUADRO \* ARABIC </w:instrText>
-      </w:r>
-      <w:r>
-        <w:fldChar w:fldCharType="separate"/>
-      </w:r>
-      <w:r>
-        <w:rPr>
-          <w:noProof/>
-        </w:rPr>
-        <w:t>38</w:t>
-      </w:r>
-      <w:r>
-        <w:rPr>
-          <w:noProof/>
-        </w:rPr>
-        <w:fldChar w:fldCharType="end"/>
-      </w:r>
+      <w:fldSimple w:instr=" SEQ QUADRO \* ARABIC ">
+        <w:r>
+          <w:rPr>
+            <w:noProof/>
+          </w:rPr>
+          <w:t>38</w:t>
+        </w:r>
+      </w:fldSimple>
       <w:r>
         <w:t xml:space="preserve"> </w:t>
       </w:r>
@@ -37964,27 +37324,14 @@
         <w:lastRenderedPageBreak/>
         <w:t xml:space="preserve">QUADRO </w:t>
       </w:r>
-      <w:r>
-        <w:fldChar w:fldCharType="begin"/>
-      </w:r>
-      <w:r>
-        <w:instrText xml:space="preserve"> SEQ QUADRO \* ARABIC </w:instrText>
-      </w:r>
-      <w:r>
-        <w:fldChar w:fldCharType="separate"/>
-      </w:r>
-      <w:r>
-        <w:rPr>
-          <w:noProof/>
-        </w:rPr>
-        <w:t>39</w:t>
-      </w:r>
-      <w:r>
-        <w:rPr>
-          <w:noProof/>
-        </w:rPr>
-        <w:fldChar w:fldCharType="end"/>
-      </w:r>
+      <w:fldSimple w:instr=" SEQ QUADRO \* ARABIC ">
+        <w:r>
+          <w:rPr>
+            <w:noProof/>
+          </w:rPr>
+          <w:t>39</w:t>
+        </w:r>
+      </w:fldSimple>
       <w:r>
         <w:t xml:space="preserve"> </w:t>
       </w:r>
@@ -38248,27 +37595,14 @@
       <w:r>
         <w:t xml:space="preserve">QUADRO </w:t>
       </w:r>
-      <w:r>
-        <w:fldChar w:fldCharType="begin"/>
-      </w:r>
-      <w:r>
-        <w:instrText xml:space="preserve"> SEQ QUADRO \* ARABIC </w:instrText>
-      </w:r>
-      <w:r>
-        <w:fldChar w:fldCharType="separate"/>
-      </w:r>
-      <w:r>
-        <w:rPr>
-          <w:noProof/>
-        </w:rPr>
-        <w:t>40</w:t>
-      </w:r>
-      <w:r>
-        <w:rPr>
-          <w:noProof/>
-        </w:rPr>
-        <w:fldChar w:fldCharType="end"/>
-      </w:r>
+      <w:fldSimple w:instr=" SEQ QUADRO \* ARABIC ">
+        <w:r>
+          <w:rPr>
+            <w:noProof/>
+          </w:rPr>
+          <w:t>40</w:t>
+        </w:r>
+      </w:fldSimple>
       <w:r>
         <w:t xml:space="preserve"> </w:t>
       </w:r>
@@ -38558,27 +37892,14 @@
       <w:r>
         <w:t xml:space="preserve">QUADRO </w:t>
       </w:r>
-      <w:r>
-        <w:fldChar w:fldCharType="begin"/>
-      </w:r>
-      <w:r>
-        <w:instrText xml:space="preserve"> SEQ QUADRO \* ARABIC </w:instrText>
-      </w:r>
-      <w:r>
-        <w:fldChar w:fldCharType="separate"/>
-      </w:r>
-      <w:r>
-        <w:rPr>
-          <w:noProof/>
-        </w:rPr>
-        <w:t>41</w:t>
-      </w:r>
-      <w:r>
-        <w:rPr>
-          <w:noProof/>
-        </w:rPr>
-        <w:fldChar w:fldCharType="end"/>
-      </w:r>
+      <w:fldSimple w:instr=" SEQ QUADRO \* ARABIC ">
+        <w:r>
+          <w:rPr>
+            <w:noProof/>
+          </w:rPr>
+          <w:t>41</w:t>
+        </w:r>
+      </w:fldSimple>
       <w:r>
         <w:t xml:space="preserve"> </w:t>
       </w:r>
@@ -39154,27 +38475,14 @@
       <w:r>
         <w:t xml:space="preserve">QUADRO </w:t>
       </w:r>
-      <w:r>
-        <w:fldChar w:fldCharType="begin"/>
-      </w:r>
-      <w:r>
-        <w:instrText xml:space="preserve"> SEQ QUADRO \* ARABIC </w:instrText>
-      </w:r>
-      <w:r>
-        <w:fldChar w:fldCharType="separate"/>
-      </w:r>
-      <w:r>
-        <w:rPr>
-          <w:noProof/>
-        </w:rPr>
-        <w:t>42</w:t>
-      </w:r>
-      <w:r>
-        <w:rPr>
-          <w:noProof/>
-        </w:rPr>
-        <w:fldChar w:fldCharType="end"/>
-      </w:r>
+      <w:fldSimple w:instr=" SEQ QUADRO \* ARABIC ">
+        <w:r>
+          <w:rPr>
+            <w:noProof/>
+          </w:rPr>
+          <w:t>42</w:t>
+        </w:r>
+      </w:fldSimple>
       <w:r>
         <w:t xml:space="preserve"> </w:t>
       </w:r>
@@ -39518,27 +38826,14 @@
       <w:r>
         <w:t xml:space="preserve">QUADRO </w:t>
       </w:r>
-      <w:r>
-        <w:fldChar w:fldCharType="begin"/>
-      </w:r>
-      <w:r>
-        <w:instrText xml:space="preserve"> SEQ QUADRO \* ARABIC </w:instrText>
-      </w:r>
-      <w:r>
-        <w:fldChar w:fldCharType="separate"/>
-      </w:r>
-      <w:r>
-        <w:rPr>
-          <w:noProof/>
-        </w:rPr>
-        <w:t>43</w:t>
-      </w:r>
-      <w:r>
-        <w:rPr>
-          <w:noProof/>
-        </w:rPr>
-        <w:fldChar w:fldCharType="end"/>
-      </w:r>
+      <w:fldSimple w:instr=" SEQ QUADRO \* ARABIC ">
+        <w:r>
+          <w:rPr>
+            <w:noProof/>
+          </w:rPr>
+          <w:t>43</w:t>
+        </w:r>
+      </w:fldSimple>
       <w:r>
         <w:t xml:space="preserve"> </w:t>
       </w:r>
@@ -39825,27 +39120,14 @@
       <w:r>
         <w:t xml:space="preserve">QUADRO </w:t>
       </w:r>
-      <w:r>
-        <w:fldChar w:fldCharType="begin"/>
-      </w:r>
-      <w:r>
-        <w:instrText xml:space="preserve"> SEQ QUADRO \* ARABIC </w:instrText>
-      </w:r>
-      <w:r>
-        <w:fldChar w:fldCharType="separate"/>
-      </w:r>
-      <w:r>
-        <w:rPr>
-          <w:noProof/>
-        </w:rPr>
-        <w:t>44</w:t>
-      </w:r>
-      <w:r>
-        <w:rPr>
-          <w:noProof/>
-        </w:rPr>
-        <w:fldChar w:fldCharType="end"/>
-      </w:r>
+      <w:fldSimple w:instr=" SEQ QUADRO \* ARABIC ">
+        <w:r>
+          <w:rPr>
+            <w:noProof/>
+          </w:rPr>
+          <w:t>44</w:t>
+        </w:r>
+      </w:fldSimple>
       <w:r>
         <w:t xml:space="preserve"> </w:t>
       </w:r>
@@ -40122,27 +39404,14 @@
       <w:r>
         <w:t xml:space="preserve">QUADRO </w:t>
       </w:r>
-      <w:r>
-        <w:fldChar w:fldCharType="begin"/>
-      </w:r>
-      <w:r>
-        <w:instrText xml:space="preserve"> SEQ QUADRO \* ARABIC </w:instrText>
-      </w:r>
-      <w:r>
-        <w:fldChar w:fldCharType="separate"/>
-      </w:r>
-      <w:r>
-        <w:rPr>
-          <w:noProof/>
-        </w:rPr>
-        <w:t>45</w:t>
-      </w:r>
-      <w:r>
-        <w:rPr>
-          <w:noProof/>
-        </w:rPr>
-        <w:fldChar w:fldCharType="end"/>
-      </w:r>
+      <w:fldSimple w:instr=" SEQ QUADRO \* ARABIC ">
+        <w:r>
+          <w:rPr>
+            <w:noProof/>
+          </w:rPr>
+          <w:t>45</w:t>
+        </w:r>
+      </w:fldSimple>
       <w:r>
         <w:t xml:space="preserve"> </w:t>
       </w:r>
@@ -40425,27 +39694,14 @@
       <w:r>
         <w:t xml:space="preserve">QUADRO </w:t>
       </w:r>
-      <w:r>
-        <w:fldChar w:fldCharType="begin"/>
-      </w:r>
-      <w:r>
-        <w:instrText xml:space="preserve"> SEQ QUADRO \* ARABIC </w:instrText>
-      </w:r>
-      <w:r>
-        <w:fldChar w:fldCharType="separate"/>
-      </w:r>
-      <w:r>
-        <w:rPr>
-          <w:noProof/>
-        </w:rPr>
-        <w:t>46</w:t>
-      </w:r>
-      <w:r>
-        <w:rPr>
-          <w:noProof/>
-        </w:rPr>
-        <w:fldChar w:fldCharType="end"/>
-      </w:r>
+      <w:fldSimple w:instr=" SEQ QUADRO \* ARABIC ">
+        <w:r>
+          <w:rPr>
+            <w:noProof/>
+          </w:rPr>
+          <w:t>46</w:t>
+        </w:r>
+      </w:fldSimple>
       <w:r>
         <w:t xml:space="preserve"> </w:t>
       </w:r>
@@ -40709,27 +39965,14 @@
       <w:r>
         <w:t xml:space="preserve">QUADRO </w:t>
       </w:r>
-      <w:r>
-        <w:fldChar w:fldCharType="begin"/>
-      </w:r>
-      <w:r>
-        <w:instrText xml:space="preserve"> SEQ QUADRO \* ARABIC </w:instrText>
-      </w:r>
-      <w:r>
-        <w:fldChar w:fldCharType="separate"/>
-      </w:r>
-      <w:r>
-        <w:rPr>
-          <w:noProof/>
-        </w:rPr>
-        <w:t>47</w:t>
-      </w:r>
-      <w:r>
-        <w:rPr>
-          <w:noProof/>
-        </w:rPr>
-        <w:fldChar w:fldCharType="end"/>
-      </w:r>
+      <w:fldSimple w:instr=" SEQ QUADRO \* ARABIC ">
+        <w:r>
+          <w:rPr>
+            <w:noProof/>
+          </w:rPr>
+          <w:t>47</w:t>
+        </w:r>
+      </w:fldSimple>
       <w:r>
         <w:t xml:space="preserve"> - </w:t>
       </w:r>
@@ -41168,27 +40411,14 @@
       <w:r>
         <w:t xml:space="preserve">QUADRO </w:t>
       </w:r>
-      <w:r>
-        <w:fldChar w:fldCharType="begin"/>
-      </w:r>
-      <w:r>
-        <w:instrText xml:space="preserve"> SEQ QUADRO \* ARABIC </w:instrText>
-      </w:r>
-      <w:r>
-        <w:fldChar w:fldCharType="separate"/>
-      </w:r>
-      <w:r>
-        <w:rPr>
-          <w:noProof/>
-        </w:rPr>
-        <w:t>48</w:t>
-      </w:r>
-      <w:r>
-        <w:rPr>
-          <w:noProof/>
-        </w:rPr>
-        <w:fldChar w:fldCharType="end"/>
-      </w:r>
+      <w:fldSimple w:instr=" SEQ QUADRO \* ARABIC ">
+        <w:r>
+          <w:rPr>
+            <w:noProof/>
+          </w:rPr>
+          <w:t>48</w:t>
+        </w:r>
+      </w:fldSimple>
       <w:r>
         <w:t xml:space="preserve"> </w:t>
       </w:r>
@@ -41631,27 +40861,14 @@
       <w:r>
         <w:t xml:space="preserve">QUADRO </w:t>
       </w:r>
-      <w:r>
-        <w:fldChar w:fldCharType="begin"/>
-      </w:r>
-      <w:r>
-        <w:instrText xml:space="preserve"> SEQ QUADRO \* ARABIC </w:instrText>
-      </w:r>
-      <w:r>
-        <w:fldChar w:fldCharType="separate"/>
-      </w:r>
-      <w:r>
-        <w:rPr>
-          <w:noProof/>
-        </w:rPr>
-        <w:t>49</w:t>
-      </w:r>
-      <w:r>
-        <w:rPr>
-          <w:noProof/>
-        </w:rPr>
-        <w:fldChar w:fldCharType="end"/>
-      </w:r>
+      <w:fldSimple w:instr=" SEQ QUADRO \* ARABIC ">
+        <w:r>
+          <w:rPr>
+            <w:noProof/>
+          </w:rPr>
+          <w:t>49</w:t>
+        </w:r>
+      </w:fldSimple>
       <w:r>
         <w:t xml:space="preserve"> </w:t>
       </w:r>
@@ -41976,27 +41193,14 @@
       <w:r>
         <w:t xml:space="preserve">QUADRO </w:t>
       </w:r>
-      <w:r>
-        <w:fldChar w:fldCharType="begin"/>
-      </w:r>
-      <w:r>
-        <w:instrText xml:space="preserve"> SEQ QUADRO \* ARABIC </w:instrText>
-      </w:r>
-      <w:r>
-        <w:fldChar w:fldCharType="separate"/>
-      </w:r>
-      <w:r>
-        <w:rPr>
-          <w:noProof/>
-        </w:rPr>
-        <w:t>50</w:t>
-      </w:r>
-      <w:r>
-        <w:rPr>
-          <w:noProof/>
-        </w:rPr>
-        <w:fldChar w:fldCharType="end"/>
-      </w:r>
+      <w:fldSimple w:instr=" SEQ QUADRO \* ARABIC ">
+        <w:r>
+          <w:rPr>
+            <w:noProof/>
+          </w:rPr>
+          <w:t>50</w:t>
+        </w:r>
+      </w:fldSimple>
       <w:r>
         <w:t xml:space="preserve"> </w:t>
       </w:r>
@@ -42378,27 +41582,14 @@
       <w:r>
         <w:t xml:space="preserve">QUADRO </w:t>
       </w:r>
-      <w:r>
-        <w:fldChar w:fldCharType="begin"/>
-      </w:r>
-      <w:r>
-        <w:instrText xml:space="preserve"> SEQ QUADRO \* ARABIC </w:instrText>
-      </w:r>
-      <w:r>
-        <w:fldChar w:fldCharType="separate"/>
-      </w:r>
-      <w:r>
-        <w:rPr>
-          <w:noProof/>
-        </w:rPr>
-        <w:t>51</w:t>
-      </w:r>
-      <w:r>
-        <w:rPr>
-          <w:noProof/>
-        </w:rPr>
-        <w:fldChar w:fldCharType="end"/>
-      </w:r>
+      <w:fldSimple w:instr=" SEQ QUADRO \* ARABIC ">
+        <w:r>
+          <w:rPr>
+            <w:noProof/>
+          </w:rPr>
+          <w:t>51</w:t>
+        </w:r>
+      </w:fldSimple>
       <w:r>
         <w:t xml:space="preserve"> </w:t>
       </w:r>
@@ -42710,27 +41901,14 @@
       <w:r>
         <w:t xml:space="preserve">QUADRO </w:t>
       </w:r>
-      <w:r>
-        <w:fldChar w:fldCharType="begin"/>
-      </w:r>
-      <w:r>
-        <w:instrText xml:space="preserve"> SEQ QUADRO \* ARABIC </w:instrText>
-      </w:r>
-      <w:r>
-        <w:fldChar w:fldCharType="separate"/>
-      </w:r>
-      <w:r>
-        <w:rPr>
-          <w:noProof/>
-        </w:rPr>
-        <w:t>52</w:t>
-      </w:r>
-      <w:r>
-        <w:rPr>
-          <w:noProof/>
-        </w:rPr>
-        <w:fldChar w:fldCharType="end"/>
-      </w:r>
+      <w:fldSimple w:instr=" SEQ QUADRO \* ARABIC ">
+        <w:r>
+          <w:rPr>
+            <w:noProof/>
+          </w:rPr>
+          <w:t>52</w:t>
+        </w:r>
+      </w:fldSimple>
       <w:r>
         <w:t xml:space="preserve"> </w:t>
       </w:r>
@@ -43102,27 +42280,14 @@
       <w:r>
         <w:t xml:space="preserve">QUADRO </w:t>
       </w:r>
-      <w:r>
-        <w:fldChar w:fldCharType="begin"/>
-      </w:r>
-      <w:r>
-        <w:instrText xml:space="preserve"> SEQ QUADRO \* ARABIC </w:instrText>
-      </w:r>
-      <w:r>
-        <w:fldChar w:fldCharType="separate"/>
-      </w:r>
-      <w:r>
-        <w:rPr>
-          <w:noProof/>
-        </w:rPr>
-        <w:t>53</w:t>
-      </w:r>
-      <w:r>
-        <w:rPr>
-          <w:noProof/>
-        </w:rPr>
-        <w:fldChar w:fldCharType="end"/>
-      </w:r>
+      <w:fldSimple w:instr=" SEQ QUADRO \* ARABIC ">
+        <w:r>
+          <w:rPr>
+            <w:noProof/>
+          </w:rPr>
+          <w:t>53</w:t>
+        </w:r>
+      </w:fldSimple>
       <w:r>
         <w:t xml:space="preserve"> </w:t>
       </w:r>
@@ -43408,27 +42573,14 @@
       <w:r>
         <w:t xml:space="preserve">QUADRO </w:t>
       </w:r>
-      <w:r>
-        <w:fldChar w:fldCharType="begin"/>
-      </w:r>
-      <w:r>
-        <w:instrText xml:space="preserve"> SEQ QUADRO \* ARABIC </w:instrText>
-      </w:r>
-      <w:r>
-        <w:fldChar w:fldCharType="separate"/>
-      </w:r>
-      <w:r>
-        <w:rPr>
-          <w:noProof/>
-        </w:rPr>
-        <w:t>54</w:t>
-      </w:r>
-      <w:r>
-        <w:rPr>
-          <w:noProof/>
-        </w:rPr>
-        <w:fldChar w:fldCharType="end"/>
-      </w:r>
+      <w:fldSimple w:instr=" SEQ QUADRO \* ARABIC ">
+        <w:r>
+          <w:rPr>
+            <w:noProof/>
+          </w:rPr>
+          <w:t>54</w:t>
+        </w:r>
+      </w:fldSimple>
       <w:r>
         <w:t xml:space="preserve"> </w:t>
       </w:r>
@@ -43772,27 +42924,14 @@
       <w:r>
         <w:t xml:space="preserve">QUADRO </w:t>
       </w:r>
-      <w:r>
-        <w:fldChar w:fldCharType="begin"/>
-      </w:r>
-      <w:r>
-        <w:instrText xml:space="preserve"> SEQ QUADRO \* ARABIC </w:instrText>
-      </w:r>
-      <w:r>
-        <w:fldChar w:fldCharType="separate"/>
-      </w:r>
-      <w:r>
-        <w:rPr>
-          <w:noProof/>
-        </w:rPr>
-        <w:t>55</w:t>
-      </w:r>
-      <w:r>
-        <w:rPr>
-          <w:noProof/>
-        </w:rPr>
-        <w:fldChar w:fldCharType="end"/>
-      </w:r>
+      <w:fldSimple w:instr=" SEQ QUADRO \* ARABIC ">
+        <w:r>
+          <w:rPr>
+            <w:noProof/>
+          </w:rPr>
+          <w:t>55</w:t>
+        </w:r>
+      </w:fldSimple>
       <w:r>
         <w:t xml:space="preserve"> </w:t>
       </w:r>
@@ -44074,27 +43213,14 @@
       <w:r>
         <w:t xml:space="preserve">QUADRO </w:t>
       </w:r>
-      <w:r>
-        <w:fldChar w:fldCharType="begin"/>
-      </w:r>
-      <w:r>
-        <w:instrText xml:space="preserve"> SEQ QUADRO \* ARABIC </w:instrText>
-      </w:r>
-      <w:r>
-        <w:fldChar w:fldCharType="separate"/>
-      </w:r>
-      <w:r>
-        <w:rPr>
-          <w:noProof/>
-        </w:rPr>
-        <w:t>56</w:t>
-      </w:r>
-      <w:r>
-        <w:rPr>
-          <w:noProof/>
-        </w:rPr>
-        <w:fldChar w:fldCharType="end"/>
-      </w:r>
+      <w:fldSimple w:instr=" SEQ QUADRO \* ARABIC ">
+        <w:r>
+          <w:rPr>
+            <w:noProof/>
+          </w:rPr>
+          <w:t>56</w:t>
+        </w:r>
+      </w:fldSimple>
       <w:r>
         <w:t xml:space="preserve"> </w:t>
       </w:r>
@@ -44268,27 +43394,14 @@
       <w:r>
         <w:t xml:space="preserve">QUADRO </w:t>
       </w:r>
-      <w:r>
-        <w:fldChar w:fldCharType="begin"/>
-      </w:r>
-      <w:r>
-        <w:instrText xml:space="preserve"> SEQ QUADRO \* ARABIC </w:instrText>
-      </w:r>
-      <w:r>
-        <w:fldChar w:fldCharType="separate"/>
-      </w:r>
-      <w:r>
-        <w:rPr>
-          <w:noProof/>
-        </w:rPr>
-        <w:t>57</w:t>
-      </w:r>
-      <w:r>
-        <w:rPr>
-          <w:noProof/>
-        </w:rPr>
-        <w:fldChar w:fldCharType="end"/>
-      </w:r>
+      <w:fldSimple w:instr=" SEQ QUADRO \* ARABIC ">
+        <w:r>
+          <w:rPr>
+            <w:noProof/>
+          </w:rPr>
+          <w:t>57</w:t>
+        </w:r>
+      </w:fldSimple>
       <w:r>
         <w:t xml:space="preserve"> </w:t>
       </w:r>
@@ -44448,27 +43561,14 @@
       <w:r>
         <w:t xml:space="preserve">QUADRO </w:t>
       </w:r>
-      <w:r>
-        <w:fldChar w:fldCharType="begin"/>
-      </w:r>
-      <w:r>
-        <w:instrText xml:space="preserve"> SEQ QUADRO \* ARABIC </w:instrText>
-      </w:r>
-      <w:r>
-        <w:fldChar w:fldCharType="separate"/>
-      </w:r>
-      <w:r>
-        <w:rPr>
-          <w:noProof/>
-        </w:rPr>
-        <w:t>58</w:t>
-      </w:r>
-      <w:r>
-        <w:rPr>
-          <w:noProof/>
-        </w:rPr>
-        <w:fldChar w:fldCharType="end"/>
-      </w:r>
+      <w:fldSimple w:instr=" SEQ QUADRO \* ARABIC ">
+        <w:r>
+          <w:rPr>
+            <w:noProof/>
+          </w:rPr>
+          <w:t>58</w:t>
+        </w:r>
+      </w:fldSimple>
       <w:r>
         <w:t xml:space="preserve"> </w:t>
       </w:r>
@@ -44678,27 +43778,14 @@
       <w:r>
         <w:t xml:space="preserve">QUADRO </w:t>
       </w:r>
-      <w:r>
-        <w:fldChar w:fldCharType="begin"/>
-      </w:r>
-      <w:r>
-        <w:instrText xml:space="preserve"> SEQ QUADRO \* ARABIC </w:instrText>
-      </w:r>
-      <w:r>
-        <w:fldChar w:fldCharType="separate"/>
-      </w:r>
-      <w:r>
-        <w:rPr>
-          <w:noProof/>
-        </w:rPr>
-        <w:t>59</w:t>
-      </w:r>
-      <w:r>
-        <w:rPr>
-          <w:noProof/>
-        </w:rPr>
-        <w:fldChar w:fldCharType="end"/>
-      </w:r>
+      <w:fldSimple w:instr=" SEQ QUADRO \* ARABIC ">
+        <w:r>
+          <w:rPr>
+            <w:noProof/>
+          </w:rPr>
+          <w:t>59</w:t>
+        </w:r>
+      </w:fldSimple>
       <w:r>
         <w:t xml:space="preserve"> </w:t>
       </w:r>
@@ -44893,27 +43980,14 @@
       <w:r>
         <w:t xml:space="preserve">QUADRO </w:t>
       </w:r>
-      <w:r>
-        <w:fldChar w:fldCharType="begin"/>
-      </w:r>
-      <w:r>
-        <w:instrText xml:space="preserve"> SEQ QUADRO \* ARABIC </w:instrText>
-      </w:r>
-      <w:r>
-        <w:fldChar w:fldCharType="separate"/>
-      </w:r>
-      <w:r>
-        <w:rPr>
-          <w:noProof/>
-        </w:rPr>
-        <w:t>60</w:t>
-      </w:r>
-      <w:r>
-        <w:rPr>
-          <w:noProof/>
-        </w:rPr>
-        <w:fldChar w:fldCharType="end"/>
-      </w:r>
+      <w:fldSimple w:instr=" SEQ QUADRO \* ARABIC ">
+        <w:r>
+          <w:rPr>
+            <w:noProof/>
+          </w:rPr>
+          <w:t>60</w:t>
+        </w:r>
+      </w:fldSimple>
       <w:r>
         <w:t xml:space="preserve"> </w:t>
       </w:r>
@@ -45088,30 +44162,14 @@
       <w:r>
         <w:t xml:space="preserve">QUADRO </w:t>
       </w:r>
-      <w:r>
-        <w:fldChar w:fldCharType="begin"/>
-      </w:r>
-      <w:r>
-        <w:instrText xml:space="preserve"> SEQ QUADRO \* A</w:instrText>
-      </w:r>
-      <w:r>
-        <w:instrText xml:space="preserve">RABIC </w:instrText>
-      </w:r>
-      <w:r>
-        <w:fldChar w:fldCharType="separate"/>
-      </w:r>
-      <w:r>
-        <w:rPr>
-          <w:noProof/>
-        </w:rPr>
-        <w:t>61</w:t>
-      </w:r>
-      <w:r>
-        <w:rPr>
-          <w:noProof/>
-        </w:rPr>
-        <w:fldChar w:fldCharType="end"/>
-      </w:r>
+      <w:fldSimple w:instr=" SEQ QUADRO \* ARABIC ">
+        <w:r>
+          <w:rPr>
+            <w:noProof/>
+          </w:rPr>
+          <w:t>61</w:t>
+        </w:r>
+      </w:fldSimple>
       <w:r>
         <w:t xml:space="preserve"> -</w:t>
       </w:r>
@@ -45357,27 +44415,14 @@
       <w:r>
         <w:t xml:space="preserve">QUADRO </w:t>
       </w:r>
-      <w:r>
-        <w:fldChar w:fldCharType="begin"/>
-      </w:r>
-      <w:r>
-        <w:instrText xml:space="preserve"> SEQ QUADRO \* ARABIC </w:instrText>
-      </w:r>
-      <w:r>
-        <w:fldChar w:fldCharType="separate"/>
-      </w:r>
-      <w:r>
-        <w:rPr>
-          <w:noProof/>
-        </w:rPr>
-        <w:t>62</w:t>
-      </w:r>
-      <w:r>
-        <w:rPr>
-          <w:noProof/>
-        </w:rPr>
-        <w:fldChar w:fldCharType="end"/>
-      </w:r>
+      <w:fldSimple w:instr=" SEQ QUADRO \* ARABIC ">
+        <w:r>
+          <w:rPr>
+            <w:noProof/>
+          </w:rPr>
+          <w:t>62</w:t>
+        </w:r>
+      </w:fldSimple>
       <w:r>
         <w:t xml:space="preserve"> </w:t>
       </w:r>
@@ -45691,27 +44736,14 @@
         <w:lastRenderedPageBreak/>
         <w:t xml:space="preserve">QUADRO </w:t>
       </w:r>
-      <w:r>
-        <w:fldChar w:fldCharType="begin"/>
-      </w:r>
-      <w:r>
-        <w:instrText xml:space="preserve"> SEQ QUADRO \* ARABIC </w:instrText>
-      </w:r>
-      <w:r>
-        <w:fldChar w:fldCharType="separate"/>
-      </w:r>
-      <w:r>
-        <w:rPr>
-          <w:noProof/>
-        </w:rPr>
-        <w:t>63</w:t>
-      </w:r>
-      <w:r>
-        <w:rPr>
-          <w:noProof/>
-        </w:rPr>
-        <w:fldChar w:fldCharType="end"/>
-      </w:r>
+      <w:fldSimple w:instr=" SEQ QUADRO \* ARABIC ">
+        <w:r>
+          <w:rPr>
+            <w:noProof/>
+          </w:rPr>
+          <w:t>63</w:t>
+        </w:r>
+      </w:fldSimple>
       <w:r>
         <w:t xml:space="preserve"> </w:t>
       </w:r>
@@ -46033,27 +45065,14 @@
       <w:r>
         <w:t xml:space="preserve">QUADRO </w:t>
       </w:r>
-      <w:r>
-        <w:fldChar w:fldCharType="begin"/>
-      </w:r>
-      <w:r>
-        <w:instrText xml:space="preserve"> SEQ QUADRO \* ARABIC </w:instrText>
-      </w:r>
-      <w:r>
-        <w:fldChar w:fldCharType="separate"/>
-      </w:r>
-      <w:r>
-        <w:rPr>
-          <w:noProof/>
-        </w:rPr>
-        <w:t>64</w:t>
-      </w:r>
-      <w:r>
-        <w:rPr>
-          <w:noProof/>
-        </w:rPr>
-        <w:fldChar w:fldCharType="end"/>
-      </w:r>
+      <w:fldSimple w:instr=" SEQ QUADRO \* ARABIC ">
+        <w:r>
+          <w:rPr>
+            <w:noProof/>
+          </w:rPr>
+          <w:t>64</w:t>
+        </w:r>
+      </w:fldSimple>
       <w:r>
         <w:t xml:space="preserve"> - </w:t>
       </w:r>
@@ -46478,27 +45497,14 @@
       <w:r>
         <w:t xml:space="preserve">QUADRO </w:t>
       </w:r>
-      <w:r>
-        <w:fldChar w:fldCharType="begin"/>
-      </w:r>
-      <w:r>
-        <w:instrText xml:space="preserve"> SEQ QUADRO \* ARABIC </w:instrText>
-      </w:r>
-      <w:r>
-        <w:fldChar w:fldCharType="separate"/>
-      </w:r>
-      <w:r>
-        <w:rPr>
-          <w:noProof/>
-        </w:rPr>
-        <w:t>65</w:t>
-      </w:r>
-      <w:r>
-        <w:rPr>
-          <w:noProof/>
-        </w:rPr>
-        <w:fldChar w:fldCharType="end"/>
-      </w:r>
+      <w:fldSimple w:instr=" SEQ QUADRO \* ARABIC ">
+        <w:r>
+          <w:rPr>
+            <w:noProof/>
+          </w:rPr>
+          <w:t>65</w:t>
+        </w:r>
+      </w:fldSimple>
       <w:r>
         <w:t xml:space="preserve"> </w:t>
       </w:r>
@@ -46697,27 +45703,14 @@
       <w:r>
         <w:t xml:space="preserve">QUADRO </w:t>
       </w:r>
-      <w:r>
-        <w:fldChar w:fldCharType="begin"/>
-      </w:r>
-      <w:r>
-        <w:instrText xml:space="preserve"> SEQ QUADRO \* ARABIC </w:instrText>
-      </w:r>
-      <w:r>
-        <w:fldChar w:fldCharType="separate"/>
-      </w:r>
-      <w:r>
-        <w:rPr>
-          <w:noProof/>
-        </w:rPr>
-        <w:t>66</w:t>
-      </w:r>
-      <w:r>
-        <w:rPr>
-          <w:noProof/>
-        </w:rPr>
-        <w:fldChar w:fldCharType="end"/>
-      </w:r>
+      <w:fldSimple w:instr=" SEQ QUADRO \* ARABIC ">
+        <w:r>
+          <w:rPr>
+            <w:noProof/>
+          </w:rPr>
+          <w:t>66</w:t>
+        </w:r>
+      </w:fldSimple>
       <w:r>
         <w:t xml:space="preserve"> </w:t>
       </w:r>
@@ -46922,27 +45915,14 @@
       <w:r>
         <w:t xml:space="preserve">QUADRO </w:t>
       </w:r>
-      <w:r>
-        <w:fldChar w:fldCharType="begin"/>
-      </w:r>
-      <w:r>
-        <w:instrText xml:space="preserve"> SEQ QUADRO \* ARABIC </w:instrText>
-      </w:r>
-      <w:r>
-        <w:fldChar w:fldCharType="separate"/>
-      </w:r>
-      <w:r>
-        <w:rPr>
-          <w:noProof/>
-        </w:rPr>
-        <w:t>67</w:t>
-      </w:r>
-      <w:r>
-        <w:rPr>
-          <w:noProof/>
-        </w:rPr>
-        <w:fldChar w:fldCharType="end"/>
-      </w:r>
+      <w:fldSimple w:instr=" SEQ QUADRO \* ARABIC ">
+        <w:r>
+          <w:rPr>
+            <w:noProof/>
+          </w:rPr>
+          <w:t>67</w:t>
+        </w:r>
+      </w:fldSimple>
       <w:r>
         <w:t xml:space="preserve"> </w:t>
       </w:r>
@@ -47186,27 +46166,14 @@
       <w:r>
         <w:t xml:space="preserve">QUADRO </w:t>
       </w:r>
-      <w:r>
-        <w:fldChar w:fldCharType="begin"/>
-      </w:r>
-      <w:r>
-        <w:instrText xml:space="preserve"> SEQ QUADRO \* ARABIC </w:instrText>
-      </w:r>
-      <w:r>
-        <w:fldChar w:fldCharType="separate"/>
-      </w:r>
-      <w:r>
-        <w:rPr>
-          <w:noProof/>
-        </w:rPr>
-        <w:t>68</w:t>
-      </w:r>
-      <w:r>
-        <w:rPr>
-          <w:noProof/>
-        </w:rPr>
-        <w:fldChar w:fldCharType="end"/>
-      </w:r>
+      <w:fldSimple w:instr=" SEQ QUADRO \* ARABIC ">
+        <w:r>
+          <w:rPr>
+            <w:noProof/>
+          </w:rPr>
+          <w:t>68</w:t>
+        </w:r>
+      </w:fldSimple>
       <w:r>
         <w:t xml:space="preserve"> </w:t>
       </w:r>
@@ -47441,27 +46408,14 @@
         <w:lastRenderedPageBreak/>
         <w:t xml:space="preserve">QUADRO </w:t>
       </w:r>
-      <w:r>
-        <w:fldChar w:fldCharType="begin"/>
-      </w:r>
-      <w:r>
-        <w:instrText xml:space="preserve"> SEQ QUADRO \* ARABIC </w:instrText>
-      </w:r>
-      <w:r>
-        <w:fldChar w:fldCharType="separate"/>
-      </w:r>
-      <w:r>
-        <w:rPr>
-          <w:noProof/>
-        </w:rPr>
-        <w:t>69</w:t>
-      </w:r>
-      <w:r>
-        <w:rPr>
-          <w:noProof/>
-        </w:rPr>
-        <w:fldChar w:fldCharType="end"/>
-      </w:r>
+      <w:fldSimple w:instr=" SEQ QUADRO \* ARABIC ">
+        <w:r>
+          <w:rPr>
+            <w:noProof/>
+          </w:rPr>
+          <w:t>69</w:t>
+        </w:r>
+      </w:fldSimple>
       <w:r>
         <w:t xml:space="preserve"> </w:t>
       </w:r>
@@ -47629,27 +46583,14 @@
       <w:r>
         <w:t xml:space="preserve">QUADRO </w:t>
       </w:r>
-      <w:r>
-        <w:fldChar w:fldCharType="begin"/>
-      </w:r>
-      <w:r>
-        <w:instrText xml:space="preserve"> SEQ QUADRO \* ARABIC </w:instrText>
-      </w:r>
-      <w:r>
-        <w:fldChar w:fldCharType="separate"/>
-      </w:r>
-      <w:r>
-        <w:rPr>
-          <w:noProof/>
-        </w:rPr>
-        <w:t>70</w:t>
-      </w:r>
-      <w:r>
-        <w:rPr>
-          <w:noProof/>
-        </w:rPr>
-        <w:fldChar w:fldCharType="end"/>
-      </w:r>
+      <w:fldSimple w:instr=" SEQ QUADRO \* ARABIC ">
+        <w:r>
+          <w:rPr>
+            <w:noProof/>
+          </w:rPr>
+          <w:t>70</w:t>
+        </w:r>
+      </w:fldSimple>
       <w:r>
         <w:t xml:space="preserve"> </w:t>
       </w:r>
@@ -47812,27 +46753,14 @@
       <w:r>
         <w:t xml:space="preserve">QUADRO </w:t>
       </w:r>
-      <w:r>
-        <w:fldChar w:fldCharType="begin"/>
-      </w:r>
-      <w:r>
-        <w:instrText xml:space="preserve"> SEQ QUADRO \* ARABIC </w:instrText>
-      </w:r>
-      <w:r>
-        <w:fldChar w:fldCharType="separate"/>
-      </w:r>
-      <w:r>
-        <w:rPr>
-          <w:noProof/>
-        </w:rPr>
-        <w:t>71</w:t>
-      </w:r>
-      <w:r>
-        <w:rPr>
-          <w:noProof/>
-        </w:rPr>
-        <w:fldChar w:fldCharType="end"/>
-      </w:r>
+      <w:fldSimple w:instr=" SEQ QUADRO \* ARABIC ">
+        <w:r>
+          <w:rPr>
+            <w:noProof/>
+          </w:rPr>
+          <w:t>71</w:t>
+        </w:r>
+      </w:fldSimple>
       <w:r>
         <w:t xml:space="preserve"> - </w:t>
       </w:r>
@@ -47998,27 +46926,14 @@
       <w:r>
         <w:t xml:space="preserve">QUADRO </w:t>
       </w:r>
-      <w:r>
-        <w:fldChar w:fldCharType="begin"/>
-      </w:r>
-      <w:r>
-        <w:instrText xml:space="preserve"> SEQ QUADRO \* ARABIC </w:instrText>
-      </w:r>
-      <w:r>
-        <w:fldChar w:fldCharType="separate"/>
-      </w:r>
-      <w:r>
-        <w:rPr>
-          <w:noProof/>
-        </w:rPr>
-        <w:t>72</w:t>
-      </w:r>
-      <w:r>
-        <w:rPr>
-          <w:noProof/>
-        </w:rPr>
-        <w:fldChar w:fldCharType="end"/>
-      </w:r>
+      <w:fldSimple w:instr=" SEQ QUADRO \* ARABIC ">
+        <w:r>
+          <w:rPr>
+            <w:noProof/>
+          </w:rPr>
+          <w:t>72</w:t>
+        </w:r>
+      </w:fldSimple>
       <w:r>
         <w:t xml:space="preserve"> - RNF</w:t>
       </w:r>
@@ -48211,27 +47126,14 @@
       <w:r>
         <w:t xml:space="preserve">QUADRO </w:t>
       </w:r>
-      <w:r>
-        <w:fldChar w:fldCharType="begin"/>
-      </w:r>
-      <w:r>
-        <w:instrText xml:space="preserve"> SEQ QUADRO \* ARABIC </w:instrText>
-      </w:r>
-      <w:r>
-        <w:fldChar w:fldCharType="separate"/>
-      </w:r>
-      <w:r>
-        <w:rPr>
-          <w:noProof/>
-        </w:rPr>
-        <w:t>73</w:t>
-      </w:r>
-      <w:r>
-        <w:rPr>
-          <w:noProof/>
-        </w:rPr>
-        <w:fldChar w:fldCharType="end"/>
-      </w:r>
+      <w:fldSimple w:instr=" SEQ QUADRO \* ARABIC ">
+        <w:r>
+          <w:rPr>
+            <w:noProof/>
+          </w:rPr>
+          <w:t>73</w:t>
+        </w:r>
+      </w:fldSimple>
       <w:r>
         <w:t xml:space="preserve"> - RNF</w:t>
       </w:r>
@@ -48407,27 +47309,14 @@
         <w:lastRenderedPageBreak/>
         <w:t xml:space="preserve">QUADRO </w:t>
       </w:r>
-      <w:r>
-        <w:fldChar w:fldCharType="begin"/>
-      </w:r>
-      <w:r>
-        <w:instrText xml:space="preserve"> SEQ QUADRO \* ARABIC </w:instrText>
-      </w:r>
-      <w:r>
-        <w:fldChar w:fldCharType="separate"/>
-      </w:r>
-      <w:r>
-        <w:rPr>
-          <w:noProof/>
-        </w:rPr>
-        <w:t>74</w:t>
-      </w:r>
-      <w:r>
-        <w:rPr>
-          <w:noProof/>
-        </w:rPr>
-        <w:fldChar w:fldCharType="end"/>
-      </w:r>
+      <w:fldSimple w:instr=" SEQ QUADRO \* ARABIC ">
+        <w:r>
+          <w:rPr>
+            <w:noProof/>
+          </w:rPr>
+          <w:t>74</w:t>
+        </w:r>
+      </w:fldSimple>
       <w:r>
         <w:t xml:space="preserve"> - RNF</w:t>
       </w:r>
@@ -51551,15 +50440,7 @@
         <w:footnoteRef/>
       </w:r>
       <w:r>
-        <w:t xml:space="preserve"> O posto </w:t>
-      </w:r>
-      <w:proofErr w:type="spellStart"/>
-      <w:r>
-        <w:t>Sêda</w:t>
-      </w:r>
-      <w:proofErr w:type="spellEnd"/>
-      <w:r>
-        <w:t xml:space="preserve"> participou d</w:t>
+        <w:t xml:space="preserve"> O posto Sêda participou d</w:t>
       </w:r>
       <w:r>
         <w:t xml:space="preserve">a pesquisa </w:t>
@@ -51596,13 +50477,8 @@
       <w:r>
         <w:t xml:space="preserve">O posto </w:t>
       </w:r>
-      <w:proofErr w:type="spellStart"/>
-      <w:r>
-        <w:t>Sêda</w:t>
-      </w:r>
-      <w:proofErr w:type="spellEnd"/>
-      <w:r>
-        <w:t xml:space="preserve"> participou d</w:t>
+      <w:r>
+        <w:t>Sêda participou d</w:t>
       </w:r>
       <w:r>
         <w:t xml:space="preserve">a pesquisa </w:t>
@@ -51664,15 +50540,9 @@
       <w:r>
         <w:t xml:space="preserve"> “</w:t>
       </w:r>
-      <w:proofErr w:type="spellStart"/>
-      <w:r>
-        <w:t>Gamificação</w:t>
-      </w:r>
-      <w:proofErr w:type="spellEnd"/>
-      <w:r>
-        <w:t xml:space="preserve"> (ou, em inglês, </w:t>
-      </w:r>
-      <w:proofErr w:type="spellStart"/>
+      <w:r>
+        <w:t xml:space="preserve">Gamificação (ou, em inglês, </w:t>
+      </w:r>
       <w:r>
         <w:rPr>
           <w:i/>
@@ -51680,7 +50550,6 @@
         </w:rPr>
         <w:t>gamification</w:t>
       </w:r>
-      <w:proofErr w:type="spellEnd"/>
       <w:r>
         <w:t xml:space="preserve">) tornou-se uma das apostas da educação no século 21. O termo complicado significa simplesmente usar elementos dos jogos de forma a engajar pessoas para atingir um objetivo.” </w:t>
       </w:r>
@@ -51707,13 +50576,8 @@
       <w:r>
         <w:t xml:space="preserve">, a taxa de serviço do </w:t>
       </w:r>
-      <w:proofErr w:type="spellStart"/>
-      <w:r>
-        <w:t>PagSeguro</w:t>
-      </w:r>
-      <w:proofErr w:type="spellEnd"/>
-      <w:r>
-        <w:t xml:space="preserve"> encontra</w:t>
+      <w:r>
+        <w:t>PagSeguro encontra</w:t>
       </w:r>
       <w:r>
         <w:t>va-</w:t>
@@ -51738,14 +50602,12 @@
       <w:r>
         <w:t xml:space="preserve"> Os anúncios </w:t>
       </w:r>
-      <w:proofErr w:type="spellStart"/>
       <w:r>
         <w:rPr>
           <w:i/>
         </w:rPr>
         <w:t>premium</w:t>
       </w:r>
-      <w:proofErr w:type="spellEnd"/>
       <w:r>
         <w:t xml:space="preserve"> não são retirados</w:t>
       </w:r>
@@ -51766,14 +50628,12 @@
       <w:r>
         <w:t xml:space="preserve"> Os anúncios </w:t>
       </w:r>
-      <w:proofErr w:type="spellStart"/>
       <w:r>
         <w:rPr>
           <w:i/>
         </w:rPr>
         <w:t>premium</w:t>
       </w:r>
-      <w:proofErr w:type="spellEnd"/>
       <w:r>
         <w:t xml:space="preserve"> não são retirados</w:t>
       </w:r>
@@ -51794,21 +50654,8 @@
       <w:r>
         <w:t xml:space="preserve"> “A </w:t>
       </w:r>
-      <w:proofErr w:type="spellStart"/>
-      <w:r>
-        <w:t>AdMob</w:t>
-      </w:r>
-      <w:proofErr w:type="spellEnd"/>
-      <w:r>
-        <w:t xml:space="preserve"> facilita a geração de receita nos </w:t>
-      </w:r>
-      <w:proofErr w:type="spellStart"/>
-      <w:r>
-        <w:t>apps</w:t>
-      </w:r>
-      <w:proofErr w:type="spellEnd"/>
-      <w:r>
-        <w:t xml:space="preserve"> através de anúncios integrados, insights acionáveis e ferramentas eficientes e fáceis de usar.” </w:t>
+      <w:r>
+        <w:t xml:space="preserve">AdMob facilita a geração de receita nos apps através de anúncios integrados, insights acionáveis e ferramentas eficientes e fáceis de usar.” </w:t>
       </w:r>
       <w:r>
         <w:rPr>

</xml_diff>

<commit_message>
Adição das versões dos recursos utilizados para o Desenvolvimento do Etanóis
</commit_message>
<xml_diff>
--- a/docs/projeto-final/pfc/etanois-pfc.docx
+++ b/docs/projeto-final/pfc/etanois-pfc.docx
@@ -8835,72 +8835,38 @@
     <w:p>
       <w:pPr>
         <w:rPr>
-          <w:lang w:val="en-US"/>
-        </w:rPr>
-      </w:pPr>
-      <w:r>
-        <w:rPr>
-          <w:lang w:val="en-US"/>
-        </w:rPr>
-        <w:t xml:space="preserve">GPS – </w:t>
-      </w:r>
-      <w:r>
-        <w:rPr>
           <w:i/>
           <w:iCs/>
           <w:lang w:val="en-US"/>
         </w:rPr>
-        <w:t>Global Positioning System</w:t>
-      </w:r>
-    </w:p>
-    <w:p>
-      <w:pPr>
-        <w:rPr>
-          <w:lang w:val="en-US"/>
-        </w:rPr>
-      </w:pPr>
-      <w:r>
-        <w:rPr>
-          <w:lang w:val="en-US"/>
-        </w:rPr>
-        <w:t xml:space="preserve">GNV – </w:t>
-      </w:r>
+      </w:pPr>
       <w:proofErr w:type="spellStart"/>
       <w:r>
-        <w:rPr>
-          <w:lang w:val="en-US"/>
-        </w:rPr>
-        <w:t>Gás</w:t>
-      </w:r>
-      <w:proofErr w:type="spellEnd"/>
-      <w:r>
-        <w:rPr>
-          <w:lang w:val="en-US"/>
-        </w:rPr>
-        <w:t xml:space="preserve"> Natural </w:t>
-      </w:r>
-      <w:proofErr w:type="spellStart"/>
-      <w:r>
-        <w:rPr>
-          <w:lang w:val="en-US"/>
-        </w:rPr>
-        <w:t>Veicular</w:t>
-      </w:r>
-      <w:proofErr w:type="spellEnd"/>
-    </w:p>
-    <w:p>
-      <w:pPr>
         <w:rPr>
           <w:i/>
           <w:iCs/>
           <w:lang w:val="en-US"/>
         </w:rPr>
-      </w:pPr>
+        <w:t>GBytes</w:t>
+      </w:r>
+      <w:proofErr w:type="spellEnd"/>
       <w:r>
         <w:rPr>
           <w:lang w:val="en-US"/>
         </w:rPr>
-        <w:t xml:space="preserve">HD – </w:t>
+        <w:t xml:space="preserve"> </w:t>
+      </w:r>
+      <w:r>
+        <w:rPr>
+          <w:lang w:val="en-US"/>
+        </w:rPr>
+        <w:t>–</w:t>
+      </w:r>
+      <w:r>
+        <w:rPr>
+          <w:lang w:val="en-US"/>
+        </w:rPr>
+        <w:t xml:space="preserve"> </w:t>
       </w:r>
       <w:r>
         <w:rPr>
@@ -8908,7 +8874,7 @@
           <w:iCs/>
           <w:lang w:val="en-US"/>
         </w:rPr>
-        <w:t>Hard Disk</w:t>
+        <w:t>Gigabytes</w:t>
       </w:r>
     </w:p>
     <w:p>
@@ -8923,7 +8889,74 @@
         <w:rPr>
           <w:lang w:val="en-US"/>
         </w:rPr>
+        <w:t xml:space="preserve">GHz - </w:t>
+      </w:r>
+      <w:r>
+        <w:rPr>
+          <w:i/>
+          <w:iCs/>
+          <w:lang w:val="en-US"/>
+        </w:rPr>
+        <w:t>Gigahertz</w:t>
+      </w:r>
+    </w:p>
+    <w:p>
+      <w:pPr>
+        <w:rPr>
+          <w:lang w:val="en-US"/>
+        </w:rPr>
+      </w:pPr>
+      <w:r>
+        <w:rPr>
+          <w:lang w:val="en-US"/>
+        </w:rPr>
+        <w:t xml:space="preserve">GPS – </w:t>
+      </w:r>
+      <w:r>
+        <w:rPr>
+          <w:i/>
+          <w:iCs/>
+          <w:lang w:val="en-US"/>
+        </w:rPr>
+        <w:t>Global Positioning System</w:t>
+      </w:r>
+    </w:p>
+    <w:p>
+      <w:r>
         <w:lastRenderedPageBreak/>
+        <w:t>GNV – Gás Natural Veicular</w:t>
+      </w:r>
+    </w:p>
+    <w:p>
+      <w:pPr>
+        <w:rPr>
+          <w:i/>
+          <w:iCs/>
+        </w:rPr>
+      </w:pPr>
+      <w:r>
+        <w:t xml:space="preserve">HD – </w:t>
+      </w:r>
+      <w:r>
+        <w:rPr>
+          <w:i/>
+          <w:iCs/>
+        </w:rPr>
+        <w:t>Hard Disk</w:t>
+      </w:r>
+    </w:p>
+    <w:p>
+      <w:pPr>
+        <w:rPr>
+          <w:i/>
+          <w:iCs/>
+          <w:lang w:val="en-US"/>
+        </w:rPr>
+      </w:pPr>
+      <w:r>
+        <w:rPr>
+          <w:lang w:val="en-US"/>
+        </w:rPr>
         <w:t xml:space="preserve">HTML </w:t>
       </w:r>
       <w:r>
@@ -22624,7 +22657,30 @@
         <w:t>MacBook Air</w:t>
       </w:r>
       <w:r>
-        <w:t xml:space="preserve"> 13” 2015, processador i5 1,6 GHz, 4 </w:t>
+        <w:t xml:space="preserve"> 13” 2015, processador i5 1,6 </w:t>
+      </w:r>
+      <w:proofErr w:type="spellStart"/>
+      <w:r>
+        <w:t>Giga</w:t>
+      </w:r>
+      <w:r>
+        <w:t>h</w:t>
+      </w:r>
+      <w:r>
+        <w:t>ertz</w:t>
+      </w:r>
+      <w:proofErr w:type="spellEnd"/>
+      <w:r>
+        <w:t xml:space="preserve"> (</w:t>
+      </w:r>
+      <w:r>
+        <w:t>GHz</w:t>
+      </w:r>
+      <w:r>
+        <w:t>)</w:t>
+      </w:r>
+      <w:r>
+        <w:t xml:space="preserve">, 4 </w:t>
       </w:r>
       <w:r>
         <w:rPr>
@@ -23080,6 +23136,13 @@
           <w:i/>
           <w:iCs/>
         </w:rPr>
+        <w:t xml:space="preserve"> CC 2020</w:t>
+      </w:r>
+      <w:r>
+        <w:rPr>
+          <w:i/>
+          <w:iCs/>
+        </w:rPr>
         <w:t>;</w:t>
       </w:r>
     </w:p>
@@ -23132,6 +23195,13 @@
           <w:i/>
           <w:iCs/>
         </w:rPr>
+        <w:t xml:space="preserve"> 2020</w:t>
+      </w:r>
+      <w:r>
+        <w:rPr>
+          <w:i/>
+          <w:iCs/>
+        </w:rPr>
         <w:t>;</w:t>
       </w:r>
     </w:p>
@@ -23166,6 +23236,13 @@
           <w:i/>
           <w:iCs/>
         </w:rPr>
+        <w:t xml:space="preserve"> v.12</w:t>
+      </w:r>
+      <w:r>
+        <w:rPr>
+          <w:i/>
+          <w:iCs/>
+        </w:rPr>
         <w:t>;</w:t>
       </w:r>
     </w:p>
@@ -23207,14 +23284,19 @@
           <w:i/>
           <w:iCs/>
         </w:rPr>
-        <w:t xml:space="preserve"> </w:t>
-      </w:r>
-      <w:r>
-        <w:rPr>
-          <w:iCs/>
-        </w:rPr>
-        <w:t xml:space="preserve">e </w:t>
-      </w:r>
+        <w:t xml:space="preserve"> v.2.23.0;</w:t>
+      </w:r>
+    </w:p>
+    <w:p>
+      <w:pPr>
+        <w:pStyle w:val="PargrafodaLista"/>
+        <w:numPr>
+          <w:ilvl w:val="1"/>
+          <w:numId w:val="20"/>
+        </w:numPr>
+        <w:spacing w:before="0" w:after="0"/>
+        <w:ind w:left="1135" w:hanging="284"/>
+      </w:pPr>
       <w:proofErr w:type="spellStart"/>
       <w:r>
         <w:rPr>
@@ -23224,6 +23306,13 @@
         <w:t>Github</w:t>
       </w:r>
       <w:proofErr w:type="spellEnd"/>
+      <w:r>
+        <w:rPr>
+          <w:i/>
+          <w:iCs/>
+        </w:rPr>
+        <w:t xml:space="preserve"> 2020</w:t>
+      </w:r>
       <w:r>
         <w:rPr>
           <w:i/>
@@ -23245,15 +23334,6 @@
       <w:r>
         <w:t>Ferramentas de desenvolvimento</w:t>
       </w:r>
-      <w:r>
-        <w:t xml:space="preserve"> </w:t>
-      </w:r>
-      <w:r>
-        <w:rPr>
-          <w:color w:val="FF0000"/>
-        </w:rPr>
-        <w:t>(indicar a versão utilizada em cada um deles).</w:t>
-      </w:r>
     </w:p>
     <w:p>
       <w:pPr>
@@ -23286,6 +23366,13 @@
           <w:i/>
           <w:iCs/>
         </w:rPr>
+        <w:t xml:space="preserve"> v.1.44.2</w:t>
+      </w:r>
+      <w:r>
+        <w:rPr>
+          <w:i/>
+          <w:iCs/>
+        </w:rPr>
         <w:t>;</w:t>
       </w:r>
     </w:p>
@@ -23313,6 +23400,27 @@
           <w:i/>
           <w:iCs/>
         </w:rPr>
+        <w:t xml:space="preserve"> </w:t>
+      </w:r>
+      <w:r>
+        <w:rPr>
+          <w:i/>
+          <w:iCs/>
+        </w:rPr>
+        <w:t>v.</w:t>
+      </w:r>
+      <w:r>
+        <w:rPr>
+          <w:i/>
+          <w:iCs/>
+        </w:rPr>
+        <w:t>12</w:t>
+      </w:r>
+      <w:r>
+        <w:rPr>
+          <w:i/>
+          <w:iCs/>
+        </w:rPr>
         <w:t>;</w:t>
       </w:r>
     </w:p>
@@ -23340,6 +23448,13 @@
           <w:i/>
           <w:iCs/>
         </w:rPr>
+        <w:t xml:space="preserve"> v.4.20</w:t>
+      </w:r>
+      <w:r>
+        <w:rPr>
+          <w:i/>
+          <w:iCs/>
+        </w:rPr>
         <w:t>;</w:t>
       </w:r>
     </w:p>
@@ -23365,6 +23480,13 @@
           <w:i/>
           <w:iCs/>
         </w:rPr>
+        <w:t xml:space="preserve"> v.12.16.2</w:t>
+      </w:r>
+      <w:r>
+        <w:rPr>
+          <w:i/>
+          <w:iCs/>
+        </w:rPr>
         <w:t>;</w:t>
       </w:r>
     </w:p>
@@ -23392,6 +23514,23 @@
           <w:i/>
           <w:iCs/>
         </w:rPr>
+        <w:t xml:space="preserve"> v.</w:t>
+      </w:r>
+      <w:r>
+        <w:t xml:space="preserve"> </w:t>
+      </w:r>
+      <w:r>
+        <w:rPr>
+          <w:i/>
+          <w:iCs/>
+        </w:rPr>
+        <w:t>1.12.13+hotfix.9</w:t>
+      </w:r>
+      <w:r>
+        <w:rPr>
+          <w:i/>
+          <w:iCs/>
+        </w:rPr>
         <w:t>;</w:t>
       </w:r>
     </w:p>
@@ -23417,6 +23556,20 @@
           <w:i/>
           <w:iCs/>
         </w:rPr>
+        <w:t xml:space="preserve"> </w:t>
+      </w:r>
+      <w:r>
+        <w:rPr>
+          <w:i/>
+          <w:iCs/>
+        </w:rPr>
+        <w:t>9</w:t>
+      </w:r>
+      <w:r>
+        <w:rPr>
+          <w:i/>
+          <w:iCs/>
+        </w:rPr>
         <w:t>.</w:t>
       </w:r>
     </w:p>
@@ -23427,7 +23580,6 @@
       </w:pPr>
       <w:bookmarkStart w:id="26" w:name="_Toc38556727"/>
       <w:r>
-        <w:lastRenderedPageBreak/>
         <w:t>4.4 RELATÓRIO DE DESEMPENHO</w:t>
       </w:r>
       <w:bookmarkEnd w:id="26"/>
@@ -50475,10 +50627,7 @@
         <w:t xml:space="preserve"> </w:t>
       </w:r>
       <w:r>
-        <w:t xml:space="preserve">O posto </w:t>
-      </w:r>
-      <w:r>
-        <w:t>Sêda participou d</w:t>
+        <w:t>O posto Sêda participou d</w:t>
       </w:r>
       <w:r>
         <w:t xml:space="preserve">a pesquisa </w:t>
@@ -50538,10 +50687,7 @@
         <w:footnoteRef/>
       </w:r>
       <w:r>
-        <w:t xml:space="preserve"> “</w:t>
-      </w:r>
-      <w:r>
-        <w:t xml:space="preserve">Gamificação (ou, em inglês, </w:t>
+        <w:t xml:space="preserve"> “Gamificação (ou, em inglês, </w:t>
       </w:r>
       <w:r>
         <w:rPr>
@@ -50574,10 +50720,7 @@
         <w:t xml:space="preserve"> Na data de escrita desta seção</w:t>
       </w:r>
       <w:r>
-        <w:t xml:space="preserve">, a taxa de serviço do </w:t>
-      </w:r>
-      <w:r>
-        <w:t>PagSeguro encontra</w:t>
+        <w:t>, a taxa de serviço do PagSeguro encontra</w:t>
       </w:r>
       <w:r>
         <w:t>va-</w:t>
@@ -50652,10 +50795,7 @@
         <w:footnoteRef/>
       </w:r>
       <w:r>
-        <w:t xml:space="preserve"> “A </w:t>
-      </w:r>
-      <w:r>
-        <w:t xml:space="preserve">AdMob facilita a geração de receita nos apps através de anúncios integrados, insights acionáveis e ferramentas eficientes e fáceis de usar.” </w:t>
+        <w:t xml:space="preserve"> “A AdMob facilita a geração de receita nos apps através de anúncios integrados, insights acionáveis e ferramentas eficientes e fáceis de usar.” </w:t>
       </w:r>
       <w:r>
         <w:rPr>

</xml_diff>

<commit_message>
Correção no RF 53, relacionado ao consumo do veículo. Para resolução deste foi adicionado o CRUD de veículos do proprietário
</commit_message>
<xml_diff>
--- a/docs/projeto-final/pfc/etanois-pfc.docx
+++ b/docs/projeto-final/pfc/etanois-pfc.docx
@@ -14991,27 +14991,14 @@
       <w:r>
         <w:t xml:space="preserve"> </w:t>
       </w:r>
-      <w:r>
-        <w:fldChar w:fldCharType="begin"/>
-      </w:r>
-      <w:r>
-        <w:instrText xml:space="preserve"> SEQ Figura \* ARABIC </w:instrText>
-      </w:r>
-      <w:r>
-        <w:fldChar w:fldCharType="separate"/>
-      </w:r>
-      <w:r>
-        <w:rPr>
-          <w:noProof/>
-        </w:rPr>
-        <w:t>1</w:t>
-      </w:r>
-      <w:r>
-        <w:rPr>
-          <w:noProof/>
-        </w:rPr>
-        <w:fldChar w:fldCharType="end"/>
-      </w:r>
+      <w:fldSimple w:instr=" SEQ Figura \* ARABIC ">
+        <w:r>
+          <w:rPr>
+            <w:noProof/>
+          </w:rPr>
+          <w:t>1</w:t>
+        </w:r>
+      </w:fldSimple>
       <w:r>
         <w:t xml:space="preserve"> </w:t>
       </w:r>
@@ -15153,27 +15140,14 @@
       <w:r>
         <w:t xml:space="preserve"> </w:t>
       </w:r>
-      <w:r>
-        <w:fldChar w:fldCharType="begin"/>
-      </w:r>
-      <w:r>
-        <w:instrText xml:space="preserve"> SEQ Figura \* ARABIC </w:instrText>
-      </w:r>
-      <w:r>
-        <w:fldChar w:fldCharType="separate"/>
-      </w:r>
-      <w:r>
-        <w:rPr>
-          <w:noProof/>
-        </w:rPr>
-        <w:t>2</w:t>
-      </w:r>
-      <w:r>
-        <w:rPr>
-          <w:noProof/>
-        </w:rPr>
-        <w:fldChar w:fldCharType="end"/>
-      </w:r>
+      <w:fldSimple w:instr=" SEQ Figura \* ARABIC ">
+        <w:r>
+          <w:rPr>
+            <w:noProof/>
+          </w:rPr>
+          <w:t>2</w:t>
+        </w:r>
+      </w:fldSimple>
       <w:r>
         <w:t xml:space="preserve"> </w:t>
       </w:r>
@@ -15294,27 +15268,14 @@
       <w:r>
         <w:t xml:space="preserve"> </w:t>
       </w:r>
-      <w:r>
-        <w:fldChar w:fldCharType="begin"/>
-      </w:r>
-      <w:r>
-        <w:instrText xml:space="preserve"> SEQ Figura \* ARABIC </w:instrText>
-      </w:r>
-      <w:r>
-        <w:fldChar w:fldCharType="separate"/>
-      </w:r>
-      <w:r>
-        <w:rPr>
-          <w:noProof/>
-        </w:rPr>
-        <w:t>3</w:t>
-      </w:r>
-      <w:r>
-        <w:rPr>
-          <w:noProof/>
-        </w:rPr>
-        <w:fldChar w:fldCharType="end"/>
-      </w:r>
+      <w:fldSimple w:instr=" SEQ Figura \* ARABIC ">
+        <w:r>
+          <w:rPr>
+            <w:noProof/>
+          </w:rPr>
+          <w:t>3</w:t>
+        </w:r>
+      </w:fldSimple>
       <w:r>
         <w:t xml:space="preserve"> </w:t>
       </w:r>
@@ -15693,27 +15654,14 @@
       <w:r>
         <w:t xml:space="preserve"> </w:t>
       </w:r>
-      <w:r>
-        <w:fldChar w:fldCharType="begin"/>
-      </w:r>
-      <w:r>
-        <w:instrText xml:space="preserve"> SEQ Figura \* ARABIC </w:instrText>
-      </w:r>
-      <w:r>
-        <w:fldChar w:fldCharType="separate"/>
-      </w:r>
-      <w:r>
-        <w:rPr>
-          <w:noProof/>
-        </w:rPr>
-        <w:t>4</w:t>
-      </w:r>
-      <w:r>
-        <w:rPr>
-          <w:noProof/>
-        </w:rPr>
-        <w:fldChar w:fldCharType="end"/>
-      </w:r>
+      <w:fldSimple w:instr=" SEQ Figura \* ARABIC ">
+        <w:r>
+          <w:rPr>
+            <w:noProof/>
+          </w:rPr>
+          <w:t>4</w:t>
+        </w:r>
+      </w:fldSimple>
       <w:r>
         <w:t xml:space="preserve"> </w:t>
       </w:r>
@@ -16286,27 +16234,14 @@
       <w:r>
         <w:t xml:space="preserve">FIGURA </w:t>
       </w:r>
-      <w:r>
-        <w:fldChar w:fldCharType="begin"/>
-      </w:r>
-      <w:r>
-        <w:instrText xml:space="preserve"> SEQ Figura \* ARABIC </w:instrText>
-      </w:r>
-      <w:r>
-        <w:fldChar w:fldCharType="separate"/>
-      </w:r>
-      <w:r>
-        <w:rPr>
-          <w:noProof/>
-        </w:rPr>
-        <w:t>5</w:t>
-      </w:r>
-      <w:r>
-        <w:rPr>
-          <w:noProof/>
-        </w:rPr>
-        <w:fldChar w:fldCharType="end"/>
-      </w:r>
+      <w:fldSimple w:instr=" SEQ Figura \* ARABIC ">
+        <w:r>
+          <w:rPr>
+            <w:noProof/>
+          </w:rPr>
+          <w:t>5</w:t>
+        </w:r>
+      </w:fldSimple>
       <w:r>
         <w:t xml:space="preserve"> </w:t>
       </w:r>
@@ -16775,27 +16710,14 @@
       <w:r>
         <w:t xml:space="preserve">FIGURA </w:t>
       </w:r>
-      <w:r>
-        <w:fldChar w:fldCharType="begin"/>
-      </w:r>
-      <w:r>
-        <w:instrText xml:space="preserve"> SEQ Figura \* ARABIC </w:instrText>
-      </w:r>
-      <w:r>
-        <w:fldChar w:fldCharType="separate"/>
-      </w:r>
-      <w:r>
-        <w:rPr>
-          <w:noProof/>
-        </w:rPr>
-        <w:t>6</w:t>
-      </w:r>
-      <w:r>
-        <w:rPr>
-          <w:noProof/>
-        </w:rPr>
-        <w:fldChar w:fldCharType="end"/>
-      </w:r>
+      <w:fldSimple w:instr=" SEQ Figura \* ARABIC ">
+        <w:r>
+          <w:rPr>
+            <w:noProof/>
+          </w:rPr>
+          <w:t>6</w:t>
+        </w:r>
+      </w:fldSimple>
       <w:r>
         <w:t xml:space="preserve"> – Preço do litro </w:t>
       </w:r>
@@ -19823,27 +19745,14 @@
       <w:r>
         <w:t xml:space="preserve">TABELA </w:t>
       </w:r>
-      <w:r>
-        <w:fldChar w:fldCharType="begin"/>
-      </w:r>
-      <w:r>
-        <w:instrText xml:space="preserve"> SEQ Tabela \* ARABIC </w:instrText>
-      </w:r>
-      <w:r>
-        <w:fldChar w:fldCharType="separate"/>
-      </w:r>
-      <w:r>
-        <w:rPr>
-          <w:noProof/>
-        </w:rPr>
-        <w:t>1</w:t>
-      </w:r>
-      <w:r>
-        <w:rPr>
-          <w:noProof/>
-        </w:rPr>
-        <w:fldChar w:fldCharType="end"/>
-      </w:r>
+      <w:fldSimple w:instr=" SEQ Tabela \* ARABIC ">
+        <w:r>
+          <w:rPr>
+            <w:noProof/>
+          </w:rPr>
+          <w:t>1</w:t>
+        </w:r>
+      </w:fldSimple>
       <w:r>
         <w:t xml:space="preserve"> - CENÁRIO DE VENDA VIA ETANÓIS</w:t>
       </w:r>
@@ -20540,27 +20449,14 @@
       <w:r>
         <w:t xml:space="preserve">TABELA </w:t>
       </w:r>
-      <w:r>
-        <w:fldChar w:fldCharType="begin"/>
-      </w:r>
-      <w:r>
-        <w:instrText xml:space="preserve"> SEQ Tabela \* ARABIC </w:instrText>
-      </w:r>
-      <w:r>
-        <w:fldChar w:fldCharType="separate"/>
-      </w:r>
-      <w:r>
-        <w:rPr>
-          <w:noProof/>
-        </w:rPr>
-        <w:t>2</w:t>
-      </w:r>
-      <w:r>
-        <w:rPr>
-          <w:noProof/>
-        </w:rPr>
-        <w:fldChar w:fldCharType="end"/>
-      </w:r>
+      <w:fldSimple w:instr=" SEQ Tabela \* ARABIC ">
+        <w:r>
+          <w:rPr>
+            <w:noProof/>
+          </w:rPr>
+          <w:t>2</w:t>
+        </w:r>
+      </w:fldSimple>
       <w:r>
         <w:t xml:space="preserve"> - COMPARAÇÃO DOS PLANOS DE VANTAGEM DO ETANÓIS</w:t>
       </w:r>
@@ -22347,27 +22243,14 @@
       <w:r>
         <w:t xml:space="preserve"> </w:t>
       </w:r>
-      <w:r>
-        <w:fldChar w:fldCharType="begin"/>
-      </w:r>
-      <w:r>
-        <w:instrText xml:space="preserve"> SEQ Figura \* ARABIC </w:instrText>
-      </w:r>
-      <w:r>
-        <w:fldChar w:fldCharType="separate"/>
-      </w:r>
-      <w:r>
-        <w:rPr>
-          <w:noProof/>
-        </w:rPr>
-        <w:t>7</w:t>
-      </w:r>
-      <w:r>
-        <w:rPr>
-          <w:noProof/>
-        </w:rPr>
-        <w:fldChar w:fldCharType="end"/>
-      </w:r>
+      <w:fldSimple w:instr=" SEQ Figura \* ARABIC ">
+        <w:r>
+          <w:rPr>
+            <w:noProof/>
+          </w:rPr>
+          <w:t>7</w:t>
+        </w:r>
+      </w:fldSimple>
       <w:r>
         <w:t xml:space="preserve"> – </w:t>
       </w:r>
@@ -22500,27 +22383,14 @@
       <w:r>
         <w:t xml:space="preserve">FIGURA </w:t>
       </w:r>
-      <w:r>
-        <w:fldChar w:fldCharType="begin"/>
-      </w:r>
-      <w:r>
-        <w:instrText xml:space="preserve"> SEQ Figura \* ARABIC </w:instrText>
-      </w:r>
-      <w:r>
-        <w:fldChar w:fldCharType="separate"/>
-      </w:r>
-      <w:r>
-        <w:rPr>
-          <w:noProof/>
-        </w:rPr>
-        <w:t>8</w:t>
-      </w:r>
-      <w:r>
-        <w:rPr>
-          <w:noProof/>
-        </w:rPr>
-        <w:fldChar w:fldCharType="end"/>
-      </w:r>
+      <w:fldSimple w:instr=" SEQ Figura \* ARABIC ">
+        <w:r>
+          <w:rPr>
+            <w:noProof/>
+          </w:rPr>
+          <w:t>8</w:t>
+        </w:r>
+      </w:fldSimple>
       <w:r>
         <w:t xml:space="preserve"> - Imagem do </w:t>
       </w:r>
@@ -24456,27 +24326,14 @@
       <w:r>
         <w:t xml:space="preserve">QUADRO </w:t>
       </w:r>
-      <w:r>
-        <w:fldChar w:fldCharType="begin"/>
-      </w:r>
-      <w:r>
-        <w:instrText xml:space="preserve"> SEQ QUADRO \* ARABIC </w:instrText>
-      </w:r>
-      <w:r>
-        <w:fldChar w:fldCharType="separate"/>
-      </w:r>
-      <w:r>
-        <w:rPr>
-          <w:noProof/>
-        </w:rPr>
-        <w:t>1</w:t>
-      </w:r>
-      <w:r>
-        <w:rPr>
-          <w:noProof/>
-        </w:rPr>
-        <w:fldChar w:fldCharType="end"/>
-      </w:r>
+      <w:fldSimple w:instr=" SEQ QUADRO \* ARABIC ">
+        <w:r>
+          <w:rPr>
+            <w:noProof/>
+          </w:rPr>
+          <w:t>1</w:t>
+        </w:r>
+      </w:fldSimple>
       <w:r>
         <w:t xml:space="preserve"> - </w:t>
       </w:r>
@@ -24765,27 +24622,14 @@
       <w:r>
         <w:t xml:space="preserve">QUADRO </w:t>
       </w:r>
-      <w:r>
-        <w:fldChar w:fldCharType="begin"/>
-      </w:r>
-      <w:r>
-        <w:instrText xml:space="preserve"> SEQ QUADRO \* ARABIC </w:instrText>
-      </w:r>
-      <w:r>
-        <w:fldChar w:fldCharType="separate"/>
-      </w:r>
-      <w:r>
-        <w:rPr>
-          <w:noProof/>
-        </w:rPr>
-        <w:t>2</w:t>
-      </w:r>
-      <w:r>
-        <w:rPr>
-          <w:noProof/>
-        </w:rPr>
-        <w:fldChar w:fldCharType="end"/>
-      </w:r>
+      <w:fldSimple w:instr=" SEQ QUADRO \* ARABIC ">
+        <w:r>
+          <w:rPr>
+            <w:noProof/>
+          </w:rPr>
+          <w:t>2</w:t>
+        </w:r>
+      </w:fldSimple>
       <w:r>
         <w:t xml:space="preserve"> </w:t>
       </w:r>
@@ -25135,27 +24979,14 @@
       <w:r>
         <w:t xml:space="preserve">QUADRO </w:t>
       </w:r>
-      <w:r>
-        <w:fldChar w:fldCharType="begin"/>
-      </w:r>
-      <w:r>
-        <w:instrText xml:space="preserve"> SEQ QUADRO \* ARABIC </w:instrText>
-      </w:r>
-      <w:r>
-        <w:fldChar w:fldCharType="separate"/>
-      </w:r>
-      <w:r>
-        <w:rPr>
-          <w:noProof/>
-        </w:rPr>
-        <w:t>3</w:t>
-      </w:r>
-      <w:r>
-        <w:rPr>
-          <w:noProof/>
-        </w:rPr>
-        <w:fldChar w:fldCharType="end"/>
-      </w:r>
+      <w:fldSimple w:instr=" SEQ QUADRO \* ARABIC ">
+        <w:r>
+          <w:rPr>
+            <w:noProof/>
+          </w:rPr>
+          <w:t>3</w:t>
+        </w:r>
+      </w:fldSimple>
       <w:r>
         <w:t xml:space="preserve"> </w:t>
       </w:r>
@@ -25506,27 +25337,14 @@
       <w:r>
         <w:t xml:space="preserve">QUADRO </w:t>
       </w:r>
-      <w:r>
-        <w:fldChar w:fldCharType="begin"/>
-      </w:r>
-      <w:r>
-        <w:instrText xml:space="preserve"> SEQ QUADRO \* ARABIC </w:instrText>
-      </w:r>
-      <w:r>
-        <w:fldChar w:fldCharType="separate"/>
-      </w:r>
-      <w:r>
-        <w:rPr>
-          <w:noProof/>
-        </w:rPr>
-        <w:t>4</w:t>
-      </w:r>
-      <w:r>
-        <w:rPr>
-          <w:noProof/>
-        </w:rPr>
-        <w:fldChar w:fldCharType="end"/>
-      </w:r>
+      <w:fldSimple w:instr=" SEQ QUADRO \* ARABIC ">
+        <w:r>
+          <w:rPr>
+            <w:noProof/>
+          </w:rPr>
+          <w:t>4</w:t>
+        </w:r>
+      </w:fldSimple>
       <w:r>
         <w:t xml:space="preserve"> </w:t>
       </w:r>
@@ -25821,27 +25639,14 @@
       <w:r>
         <w:t xml:space="preserve">QUADRO </w:t>
       </w:r>
-      <w:r>
-        <w:fldChar w:fldCharType="begin"/>
-      </w:r>
-      <w:r>
-        <w:instrText xml:space="preserve"> SEQ QUADRO \* ARABIC </w:instrText>
-      </w:r>
-      <w:r>
-        <w:fldChar w:fldCharType="separate"/>
-      </w:r>
-      <w:r>
-        <w:rPr>
-          <w:noProof/>
-        </w:rPr>
-        <w:t>5</w:t>
-      </w:r>
-      <w:r>
-        <w:rPr>
-          <w:noProof/>
-        </w:rPr>
-        <w:fldChar w:fldCharType="end"/>
-      </w:r>
+      <w:fldSimple w:instr=" SEQ QUADRO \* ARABIC ">
+        <w:r>
+          <w:rPr>
+            <w:noProof/>
+          </w:rPr>
+          <w:t>5</w:t>
+        </w:r>
+      </w:fldSimple>
       <w:r>
         <w:t xml:space="preserve"> -</w:t>
       </w:r>
@@ -26243,27 +26048,14 @@
         <w:lastRenderedPageBreak/>
         <w:t xml:space="preserve">QUADRO </w:t>
       </w:r>
-      <w:r>
-        <w:fldChar w:fldCharType="begin"/>
-      </w:r>
-      <w:r>
-        <w:instrText xml:space="preserve"> SEQ QUADRO \* ARABIC </w:instrText>
-      </w:r>
-      <w:r>
-        <w:fldChar w:fldCharType="separate"/>
-      </w:r>
-      <w:r>
-        <w:rPr>
-          <w:noProof/>
-        </w:rPr>
-        <w:t>6</w:t>
-      </w:r>
-      <w:r>
-        <w:rPr>
-          <w:noProof/>
-        </w:rPr>
-        <w:fldChar w:fldCharType="end"/>
-      </w:r>
+      <w:fldSimple w:instr=" SEQ QUADRO \* ARABIC ">
+        <w:r>
+          <w:rPr>
+            <w:noProof/>
+          </w:rPr>
+          <w:t>6</w:t>
+        </w:r>
+      </w:fldSimple>
       <w:r>
         <w:t xml:space="preserve"> </w:t>
       </w:r>
@@ -26739,27 +26531,14 @@
       <w:r>
         <w:t xml:space="preserve">QUADRO </w:t>
       </w:r>
-      <w:r>
-        <w:fldChar w:fldCharType="begin"/>
-      </w:r>
-      <w:r>
-        <w:instrText xml:space="preserve"> SEQ QUADRO \* ARABIC </w:instrText>
-      </w:r>
-      <w:r>
-        <w:fldChar w:fldCharType="separate"/>
-      </w:r>
-      <w:r>
-        <w:rPr>
-          <w:noProof/>
-        </w:rPr>
-        <w:t>7</w:t>
-      </w:r>
-      <w:r>
-        <w:rPr>
-          <w:noProof/>
-        </w:rPr>
-        <w:fldChar w:fldCharType="end"/>
-      </w:r>
+      <w:fldSimple w:instr=" SEQ QUADRO \* ARABIC ">
+        <w:r>
+          <w:rPr>
+            <w:noProof/>
+          </w:rPr>
+          <w:t>7</w:t>
+        </w:r>
+      </w:fldSimple>
       <w:r>
         <w:t xml:space="preserve"> - </w:t>
       </w:r>
@@ -27139,27 +26918,14 @@
       <w:r>
         <w:t xml:space="preserve">QUADRO </w:t>
       </w:r>
-      <w:r>
-        <w:fldChar w:fldCharType="begin"/>
-      </w:r>
-      <w:r>
-        <w:instrText xml:space="preserve"> SEQ QUADRO \* ARABIC </w:instrText>
-      </w:r>
-      <w:r>
-        <w:fldChar w:fldCharType="separate"/>
-      </w:r>
-      <w:r>
-        <w:rPr>
-          <w:noProof/>
-        </w:rPr>
-        <w:t>8</w:t>
-      </w:r>
-      <w:r>
-        <w:rPr>
-          <w:noProof/>
-        </w:rPr>
-        <w:fldChar w:fldCharType="end"/>
-      </w:r>
+      <w:fldSimple w:instr=" SEQ QUADRO \* ARABIC ">
+        <w:r>
+          <w:rPr>
+            <w:noProof/>
+          </w:rPr>
+          <w:t>8</w:t>
+        </w:r>
+      </w:fldSimple>
       <w:r>
         <w:t xml:space="preserve"> </w:t>
       </w:r>
@@ -27528,27 +27294,14 @@
       <w:r>
         <w:t xml:space="preserve">QUADRO </w:t>
       </w:r>
-      <w:r>
-        <w:fldChar w:fldCharType="begin"/>
-      </w:r>
-      <w:r>
-        <w:instrText xml:space="preserve"> SEQ QUADRO \* ARABIC </w:instrText>
-      </w:r>
-      <w:r>
-        <w:fldChar w:fldCharType="separate"/>
-      </w:r>
-      <w:r>
-        <w:rPr>
-          <w:noProof/>
-        </w:rPr>
-        <w:t>9</w:t>
-      </w:r>
-      <w:r>
-        <w:rPr>
-          <w:noProof/>
-        </w:rPr>
-        <w:fldChar w:fldCharType="end"/>
-      </w:r>
+      <w:fldSimple w:instr=" SEQ QUADRO \* ARABIC ">
+        <w:r>
+          <w:rPr>
+            <w:noProof/>
+          </w:rPr>
+          <w:t>9</w:t>
+        </w:r>
+      </w:fldSimple>
       <w:r>
         <w:t xml:space="preserve"> - </w:t>
       </w:r>
@@ -27886,27 +27639,14 @@
       <w:r>
         <w:t xml:space="preserve">QUADRO </w:t>
       </w:r>
-      <w:r>
-        <w:fldChar w:fldCharType="begin"/>
-      </w:r>
-      <w:r>
-        <w:instrText xml:space="preserve"> SEQ QUADRO \* ARABIC </w:instrText>
-      </w:r>
-      <w:r>
-        <w:fldChar w:fldCharType="separate"/>
-      </w:r>
-      <w:r>
-        <w:rPr>
-          <w:noProof/>
-        </w:rPr>
-        <w:t>10</w:t>
-      </w:r>
-      <w:r>
-        <w:rPr>
-          <w:noProof/>
-        </w:rPr>
-        <w:fldChar w:fldCharType="end"/>
-      </w:r>
+      <w:fldSimple w:instr=" SEQ QUADRO \* ARABIC ">
+        <w:r>
+          <w:rPr>
+            <w:noProof/>
+          </w:rPr>
+          <w:t>10</w:t>
+        </w:r>
+      </w:fldSimple>
       <w:r>
         <w:t xml:space="preserve"> </w:t>
       </w:r>
@@ -28312,27 +28052,14 @@
       <w:r>
         <w:t xml:space="preserve">QUADRO </w:t>
       </w:r>
-      <w:r>
-        <w:fldChar w:fldCharType="begin"/>
-      </w:r>
-      <w:r>
-        <w:instrText xml:space="preserve"> SEQ QUADRO \* ARABIC </w:instrText>
-      </w:r>
-      <w:r>
-        <w:fldChar w:fldCharType="separate"/>
-      </w:r>
-      <w:r>
-        <w:rPr>
-          <w:noProof/>
-        </w:rPr>
-        <w:t>11</w:t>
-      </w:r>
-      <w:r>
-        <w:rPr>
-          <w:noProof/>
-        </w:rPr>
-        <w:fldChar w:fldCharType="end"/>
-      </w:r>
+      <w:fldSimple w:instr=" SEQ QUADRO \* ARABIC ">
+        <w:r>
+          <w:rPr>
+            <w:noProof/>
+          </w:rPr>
+          <w:t>11</w:t>
+        </w:r>
+      </w:fldSimple>
       <w:r>
         <w:t xml:space="preserve"> </w:t>
       </w:r>
@@ -28720,27 +28447,14 @@
       <w:r>
         <w:t xml:space="preserve">QUADRO </w:t>
       </w:r>
-      <w:r>
-        <w:fldChar w:fldCharType="begin"/>
-      </w:r>
-      <w:r>
-        <w:instrText xml:space="preserve"> SEQ QUADRO \* ARABIC </w:instrText>
-      </w:r>
-      <w:r>
-        <w:fldChar w:fldCharType="separate"/>
-      </w:r>
-      <w:r>
-        <w:rPr>
-          <w:noProof/>
-        </w:rPr>
-        <w:t>12</w:t>
-      </w:r>
-      <w:r>
-        <w:rPr>
-          <w:noProof/>
-        </w:rPr>
-        <w:fldChar w:fldCharType="end"/>
-      </w:r>
+      <w:fldSimple w:instr=" SEQ QUADRO \* ARABIC ">
+        <w:r>
+          <w:rPr>
+            <w:noProof/>
+          </w:rPr>
+          <w:t>12</w:t>
+        </w:r>
+      </w:fldSimple>
       <w:r>
         <w:t xml:space="preserve"> </w:t>
       </w:r>
@@ -29086,27 +28800,14 @@
       <w:r>
         <w:t xml:space="preserve">QUADRO </w:t>
       </w:r>
-      <w:r>
-        <w:fldChar w:fldCharType="begin"/>
-      </w:r>
-      <w:r>
-        <w:instrText xml:space="preserve"> SEQ QUADRO \* ARABIC </w:instrText>
-      </w:r>
-      <w:r>
-        <w:fldChar w:fldCharType="separate"/>
-      </w:r>
-      <w:r>
-        <w:rPr>
-          <w:noProof/>
-        </w:rPr>
-        <w:t>13</w:t>
-      </w:r>
-      <w:r>
-        <w:rPr>
-          <w:noProof/>
-        </w:rPr>
-        <w:fldChar w:fldCharType="end"/>
-      </w:r>
+      <w:fldSimple w:instr=" SEQ QUADRO \* ARABIC ">
+        <w:r>
+          <w:rPr>
+            <w:noProof/>
+          </w:rPr>
+          <w:t>13</w:t>
+        </w:r>
+      </w:fldSimple>
       <w:r>
         <w:t xml:space="preserve"> </w:t>
       </w:r>
@@ -29558,27 +29259,14 @@
       <w:r>
         <w:t xml:space="preserve">QUADRO </w:t>
       </w:r>
-      <w:r>
-        <w:fldChar w:fldCharType="begin"/>
-      </w:r>
-      <w:r>
-        <w:instrText xml:space="preserve"> SEQ QUADRO \* ARABIC </w:instrText>
-      </w:r>
-      <w:r>
-        <w:fldChar w:fldCharType="separate"/>
-      </w:r>
-      <w:r>
-        <w:rPr>
-          <w:noProof/>
-        </w:rPr>
-        <w:t>14</w:t>
-      </w:r>
-      <w:r>
-        <w:rPr>
-          <w:noProof/>
-        </w:rPr>
-        <w:fldChar w:fldCharType="end"/>
-      </w:r>
+      <w:fldSimple w:instr=" SEQ QUADRO \* ARABIC ">
+        <w:r>
+          <w:rPr>
+            <w:noProof/>
+          </w:rPr>
+          <w:t>14</w:t>
+        </w:r>
+      </w:fldSimple>
       <w:r>
         <w:t xml:space="preserve"> </w:t>
       </w:r>
@@ -29888,27 +29576,14 @@
       <w:r>
         <w:t xml:space="preserve">QUADRO </w:t>
       </w:r>
-      <w:r>
-        <w:fldChar w:fldCharType="begin"/>
-      </w:r>
-      <w:r>
-        <w:instrText xml:space="preserve"> SEQ QUADRO \* ARABIC </w:instrText>
-      </w:r>
-      <w:r>
-        <w:fldChar w:fldCharType="separate"/>
-      </w:r>
-      <w:r>
-        <w:rPr>
-          <w:noProof/>
-        </w:rPr>
-        <w:t>15</w:t>
-      </w:r>
-      <w:r>
-        <w:rPr>
-          <w:noProof/>
-        </w:rPr>
-        <w:fldChar w:fldCharType="end"/>
-      </w:r>
+      <w:fldSimple w:instr=" SEQ QUADRO \* ARABIC ">
+        <w:r>
+          <w:rPr>
+            <w:noProof/>
+          </w:rPr>
+          <w:t>15</w:t>
+        </w:r>
+      </w:fldSimple>
       <w:r>
         <w:t xml:space="preserve"> -</w:t>
       </w:r>
@@ -30205,27 +29880,14 @@
       <w:r>
         <w:t xml:space="preserve">QUADRO </w:t>
       </w:r>
-      <w:r>
-        <w:fldChar w:fldCharType="begin"/>
-      </w:r>
-      <w:r>
-        <w:instrText xml:space="preserve"> SEQ QUADRO \* ARABIC </w:instrText>
-      </w:r>
-      <w:r>
-        <w:fldChar w:fldCharType="separate"/>
-      </w:r>
-      <w:r>
-        <w:rPr>
-          <w:noProof/>
-        </w:rPr>
-        <w:t>16</w:t>
-      </w:r>
-      <w:r>
-        <w:rPr>
-          <w:noProof/>
-        </w:rPr>
-        <w:fldChar w:fldCharType="end"/>
-      </w:r>
+      <w:fldSimple w:instr=" SEQ QUADRO \* ARABIC ">
+        <w:r>
+          <w:rPr>
+            <w:noProof/>
+          </w:rPr>
+          <w:t>16</w:t>
+        </w:r>
+      </w:fldSimple>
       <w:r>
         <w:t xml:space="preserve"> </w:t>
       </w:r>
@@ -30539,27 +30201,14 @@
       <w:r>
         <w:t xml:space="preserve">QUADRO </w:t>
       </w:r>
-      <w:r>
-        <w:fldChar w:fldCharType="begin"/>
-      </w:r>
-      <w:r>
-        <w:instrText xml:space="preserve"> SEQ QUADRO \* ARABIC </w:instrText>
-      </w:r>
-      <w:r>
-        <w:fldChar w:fldCharType="separate"/>
-      </w:r>
-      <w:r>
-        <w:rPr>
-          <w:noProof/>
-        </w:rPr>
-        <w:t>17</w:t>
-      </w:r>
-      <w:r>
-        <w:rPr>
-          <w:noProof/>
-        </w:rPr>
-        <w:fldChar w:fldCharType="end"/>
-      </w:r>
+      <w:fldSimple w:instr=" SEQ QUADRO \* ARABIC ">
+        <w:r>
+          <w:rPr>
+            <w:noProof/>
+          </w:rPr>
+          <w:t>17</w:t>
+        </w:r>
+      </w:fldSimple>
       <w:r>
         <w:t xml:space="preserve"> - </w:t>
       </w:r>
@@ -30861,27 +30510,14 @@
       <w:r>
         <w:t xml:space="preserve">QUADRO </w:t>
       </w:r>
-      <w:r>
-        <w:fldChar w:fldCharType="begin"/>
-      </w:r>
-      <w:r>
-        <w:instrText xml:space="preserve"> SEQ QUADRO \* ARABIC </w:instrText>
-      </w:r>
-      <w:r>
-        <w:fldChar w:fldCharType="separate"/>
-      </w:r>
-      <w:r>
-        <w:rPr>
-          <w:noProof/>
-        </w:rPr>
-        <w:t>18</w:t>
-      </w:r>
-      <w:r>
-        <w:rPr>
-          <w:noProof/>
-        </w:rPr>
-        <w:fldChar w:fldCharType="end"/>
-      </w:r>
+      <w:fldSimple w:instr=" SEQ QUADRO \* ARABIC ">
+        <w:r>
+          <w:rPr>
+            <w:noProof/>
+          </w:rPr>
+          <w:t>18</w:t>
+        </w:r>
+      </w:fldSimple>
       <w:r>
         <w:t xml:space="preserve"> </w:t>
       </w:r>
@@ -31185,27 +30821,14 @@
       <w:r>
         <w:t xml:space="preserve">QUADRO </w:t>
       </w:r>
-      <w:r>
-        <w:fldChar w:fldCharType="begin"/>
-      </w:r>
-      <w:r>
-        <w:instrText xml:space="preserve"> SEQ QUADRO \* ARABIC </w:instrText>
-      </w:r>
-      <w:r>
-        <w:fldChar w:fldCharType="separate"/>
-      </w:r>
-      <w:r>
-        <w:rPr>
-          <w:noProof/>
-        </w:rPr>
-        <w:t>19</w:t>
-      </w:r>
-      <w:r>
-        <w:rPr>
-          <w:noProof/>
-        </w:rPr>
-        <w:fldChar w:fldCharType="end"/>
-      </w:r>
+      <w:fldSimple w:instr=" SEQ QUADRO \* ARABIC ">
+        <w:r>
+          <w:rPr>
+            <w:noProof/>
+          </w:rPr>
+          <w:t>19</w:t>
+        </w:r>
+      </w:fldSimple>
       <w:r>
         <w:t xml:space="preserve"> </w:t>
       </w:r>
@@ -31522,27 +31145,14 @@
       <w:r>
         <w:t xml:space="preserve">QUADRO </w:t>
       </w:r>
-      <w:r>
-        <w:fldChar w:fldCharType="begin"/>
-      </w:r>
-      <w:r>
-        <w:instrText xml:space="preserve"> SEQ QUADRO \* ARABIC </w:instrText>
-      </w:r>
-      <w:r>
-        <w:fldChar w:fldCharType="separate"/>
-      </w:r>
-      <w:r>
-        <w:rPr>
-          <w:noProof/>
-        </w:rPr>
-        <w:t>20</w:t>
-      </w:r>
-      <w:r>
-        <w:rPr>
-          <w:noProof/>
-        </w:rPr>
-        <w:fldChar w:fldCharType="end"/>
-      </w:r>
+      <w:fldSimple w:instr=" SEQ QUADRO \* ARABIC ">
+        <w:r>
+          <w:rPr>
+            <w:noProof/>
+          </w:rPr>
+          <w:t>20</w:t>
+        </w:r>
+      </w:fldSimple>
       <w:r>
         <w:t xml:space="preserve"> </w:t>
       </w:r>
@@ -31818,27 +31428,14 @@
       <w:r>
         <w:t xml:space="preserve">QUADRO </w:t>
       </w:r>
-      <w:r>
-        <w:fldChar w:fldCharType="begin"/>
-      </w:r>
-      <w:r>
-        <w:instrText xml:space="preserve"> SEQ QUADRO \* ARABIC </w:instrText>
-      </w:r>
-      <w:r>
-        <w:fldChar w:fldCharType="separate"/>
-      </w:r>
-      <w:r>
-        <w:rPr>
-          <w:noProof/>
-        </w:rPr>
-        <w:t>21</w:t>
-      </w:r>
-      <w:r>
-        <w:rPr>
-          <w:noProof/>
-        </w:rPr>
-        <w:fldChar w:fldCharType="end"/>
-      </w:r>
+      <w:fldSimple w:instr=" SEQ QUADRO \* ARABIC ">
+        <w:r>
+          <w:rPr>
+            <w:noProof/>
+          </w:rPr>
+          <w:t>21</w:t>
+        </w:r>
+      </w:fldSimple>
       <w:r>
         <w:t xml:space="preserve"> </w:t>
       </w:r>
@@ -32117,27 +31714,14 @@
       <w:r>
         <w:t xml:space="preserve">QUADRO </w:t>
       </w:r>
-      <w:r>
-        <w:fldChar w:fldCharType="begin"/>
-      </w:r>
-      <w:r>
-        <w:instrText xml:space="preserve"> SEQ QUADRO \* ARABIC </w:instrText>
-      </w:r>
-      <w:r>
-        <w:fldChar w:fldCharType="separate"/>
-      </w:r>
-      <w:r>
-        <w:rPr>
-          <w:noProof/>
-        </w:rPr>
-        <w:t>22</w:t>
-      </w:r>
-      <w:r>
-        <w:rPr>
-          <w:noProof/>
-        </w:rPr>
-        <w:fldChar w:fldCharType="end"/>
-      </w:r>
+      <w:fldSimple w:instr=" SEQ QUADRO \* ARABIC ">
+        <w:r>
+          <w:rPr>
+            <w:noProof/>
+          </w:rPr>
+          <w:t>22</w:t>
+        </w:r>
+      </w:fldSimple>
       <w:r>
         <w:t xml:space="preserve"> </w:t>
       </w:r>
@@ -32414,27 +31998,14 @@
       <w:r>
         <w:t xml:space="preserve">QUADRO </w:t>
       </w:r>
-      <w:r>
-        <w:fldChar w:fldCharType="begin"/>
-      </w:r>
-      <w:r>
-        <w:instrText xml:space="preserve"> SEQ QUADRO \* ARABIC </w:instrText>
-      </w:r>
-      <w:r>
-        <w:fldChar w:fldCharType="separate"/>
-      </w:r>
-      <w:r>
-        <w:rPr>
-          <w:noProof/>
-        </w:rPr>
-        <w:t>23</w:t>
-      </w:r>
-      <w:r>
-        <w:rPr>
-          <w:noProof/>
-        </w:rPr>
-        <w:fldChar w:fldCharType="end"/>
-      </w:r>
+      <w:fldSimple w:instr=" SEQ QUADRO \* ARABIC ">
+        <w:r>
+          <w:rPr>
+            <w:noProof/>
+          </w:rPr>
+          <w:t>23</w:t>
+        </w:r>
+      </w:fldSimple>
       <w:r>
         <w:t xml:space="preserve"> </w:t>
       </w:r>
@@ -32875,27 +32446,14 @@
       <w:r>
         <w:t xml:space="preserve">QUADRO </w:t>
       </w:r>
-      <w:r>
-        <w:fldChar w:fldCharType="begin"/>
-      </w:r>
-      <w:r>
-        <w:instrText xml:space="preserve"> SEQ QUADRO \* ARABIC </w:instrText>
-      </w:r>
-      <w:r>
-        <w:fldChar w:fldCharType="separate"/>
-      </w:r>
-      <w:r>
-        <w:rPr>
-          <w:noProof/>
-        </w:rPr>
-        <w:t>24</w:t>
-      </w:r>
-      <w:r>
-        <w:rPr>
-          <w:noProof/>
-        </w:rPr>
-        <w:fldChar w:fldCharType="end"/>
-      </w:r>
+      <w:fldSimple w:instr=" SEQ QUADRO \* ARABIC ">
+        <w:r>
+          <w:rPr>
+            <w:noProof/>
+          </w:rPr>
+          <w:t>24</w:t>
+        </w:r>
+      </w:fldSimple>
       <w:r>
         <w:t xml:space="preserve"> </w:t>
       </w:r>
@@ -33321,27 +32879,14 @@
       <w:r>
         <w:t xml:space="preserve">QUADRO </w:t>
       </w:r>
-      <w:r>
-        <w:fldChar w:fldCharType="begin"/>
-      </w:r>
-      <w:r>
-        <w:instrText xml:space="preserve"> SEQ QUADRO \* ARABIC </w:instrText>
-      </w:r>
-      <w:r>
-        <w:fldChar w:fldCharType="separate"/>
-      </w:r>
-      <w:r>
-        <w:rPr>
-          <w:noProof/>
-        </w:rPr>
-        <w:t>25</w:t>
-      </w:r>
-      <w:r>
-        <w:rPr>
-          <w:noProof/>
-        </w:rPr>
-        <w:fldChar w:fldCharType="end"/>
-      </w:r>
+      <w:fldSimple w:instr=" SEQ QUADRO \* ARABIC ">
+        <w:r>
+          <w:rPr>
+            <w:noProof/>
+          </w:rPr>
+          <w:t>25</w:t>
+        </w:r>
+      </w:fldSimple>
       <w:r>
         <w:t xml:space="preserve"> </w:t>
       </w:r>
@@ -33638,27 +33183,14 @@
       <w:r>
         <w:t xml:space="preserve">QUADRO </w:t>
       </w:r>
-      <w:r>
-        <w:fldChar w:fldCharType="begin"/>
-      </w:r>
-      <w:r>
-        <w:instrText xml:space="preserve"> SEQ QUADRO \* ARABIC </w:instrText>
-      </w:r>
-      <w:r>
-        <w:fldChar w:fldCharType="separate"/>
-      </w:r>
-      <w:r>
-        <w:rPr>
-          <w:noProof/>
-        </w:rPr>
-        <w:t>26</w:t>
-      </w:r>
-      <w:r>
-        <w:rPr>
-          <w:noProof/>
-        </w:rPr>
-        <w:fldChar w:fldCharType="end"/>
-      </w:r>
+      <w:fldSimple w:instr=" SEQ QUADRO \* ARABIC ">
+        <w:r>
+          <w:rPr>
+            <w:noProof/>
+          </w:rPr>
+          <w:t>26</w:t>
+        </w:r>
+      </w:fldSimple>
       <w:r>
         <w:t xml:space="preserve"> </w:t>
       </w:r>
@@ -34013,27 +33545,14 @@
       <w:r>
         <w:t xml:space="preserve">QUADRO </w:t>
       </w:r>
-      <w:r>
-        <w:fldChar w:fldCharType="begin"/>
-      </w:r>
-      <w:r>
-        <w:instrText xml:space="preserve"> SEQ QUADRO \* ARABIC </w:instrText>
-      </w:r>
-      <w:r>
-        <w:fldChar w:fldCharType="separate"/>
-      </w:r>
-      <w:r>
-        <w:rPr>
-          <w:noProof/>
-        </w:rPr>
-        <w:t>27</w:t>
-      </w:r>
-      <w:r>
-        <w:rPr>
-          <w:noProof/>
-        </w:rPr>
-        <w:fldChar w:fldCharType="end"/>
-      </w:r>
+      <w:fldSimple w:instr=" SEQ QUADRO \* ARABIC ">
+        <w:r>
+          <w:rPr>
+            <w:noProof/>
+          </w:rPr>
+          <w:t>27</w:t>
+        </w:r>
+      </w:fldSimple>
       <w:r>
         <w:t xml:space="preserve"> </w:t>
       </w:r>
@@ -34355,27 +33874,14 @@
       <w:r>
         <w:t xml:space="preserve">QUADRO </w:t>
       </w:r>
-      <w:r>
-        <w:fldChar w:fldCharType="begin"/>
-      </w:r>
-      <w:r>
-        <w:instrText xml:space="preserve"> SEQ QUADRO \* ARABIC </w:instrText>
-      </w:r>
-      <w:r>
-        <w:fldChar w:fldCharType="separate"/>
-      </w:r>
-      <w:r>
-        <w:rPr>
-          <w:noProof/>
-        </w:rPr>
-        <w:t>28</w:t>
-      </w:r>
-      <w:r>
-        <w:rPr>
-          <w:noProof/>
-        </w:rPr>
-        <w:fldChar w:fldCharType="end"/>
-      </w:r>
+      <w:fldSimple w:instr=" SEQ QUADRO \* ARABIC ">
+        <w:r>
+          <w:rPr>
+            <w:noProof/>
+          </w:rPr>
+          <w:t>28</w:t>
+        </w:r>
+      </w:fldSimple>
       <w:r>
         <w:t xml:space="preserve"> - </w:t>
       </w:r>
@@ -34663,27 +34169,14 @@
       <w:r>
         <w:t xml:space="preserve">QUADRO </w:t>
       </w:r>
-      <w:r>
-        <w:fldChar w:fldCharType="begin"/>
-      </w:r>
-      <w:r>
-        <w:instrText xml:space="preserve"> SEQ QUADRO \* ARABIC </w:instrText>
-      </w:r>
-      <w:r>
-        <w:fldChar w:fldCharType="separate"/>
-      </w:r>
-      <w:r>
-        <w:rPr>
-          <w:noProof/>
-        </w:rPr>
-        <w:t>29</w:t>
-      </w:r>
-      <w:r>
-        <w:rPr>
-          <w:noProof/>
-        </w:rPr>
-        <w:fldChar w:fldCharType="end"/>
-      </w:r>
+      <w:fldSimple w:instr=" SEQ QUADRO \* ARABIC ">
+        <w:r>
+          <w:rPr>
+            <w:noProof/>
+          </w:rPr>
+          <w:t>29</w:t>
+        </w:r>
+      </w:fldSimple>
       <w:r>
         <w:t xml:space="preserve"> -</w:t>
       </w:r>
@@ -35049,27 +34542,14 @@
       <w:r>
         <w:t xml:space="preserve">QUADRO </w:t>
       </w:r>
-      <w:r>
-        <w:fldChar w:fldCharType="begin"/>
-      </w:r>
-      <w:r>
-        <w:instrText xml:space="preserve"> SEQ QUADRO \* ARABIC </w:instrText>
-      </w:r>
-      <w:r>
-        <w:fldChar w:fldCharType="separate"/>
-      </w:r>
-      <w:r>
-        <w:rPr>
-          <w:noProof/>
-        </w:rPr>
-        <w:t>30</w:t>
-      </w:r>
-      <w:r>
-        <w:rPr>
-          <w:noProof/>
-        </w:rPr>
-        <w:fldChar w:fldCharType="end"/>
-      </w:r>
+      <w:fldSimple w:instr=" SEQ QUADRO \* ARABIC ">
+        <w:r>
+          <w:rPr>
+            <w:noProof/>
+          </w:rPr>
+          <w:t>30</w:t>
+        </w:r>
+      </w:fldSimple>
       <w:r>
         <w:t xml:space="preserve"> </w:t>
       </w:r>
@@ -35401,27 +34881,14 @@
       <w:r>
         <w:t xml:space="preserve">QUADRO </w:t>
       </w:r>
-      <w:r>
-        <w:fldChar w:fldCharType="begin"/>
-      </w:r>
-      <w:r>
-        <w:instrText xml:space="preserve"> SEQ QUADRO \* ARABIC </w:instrText>
-      </w:r>
-      <w:r>
-        <w:fldChar w:fldCharType="separate"/>
-      </w:r>
-      <w:r>
-        <w:rPr>
-          <w:noProof/>
-        </w:rPr>
-        <w:t>31</w:t>
-      </w:r>
-      <w:r>
-        <w:rPr>
-          <w:noProof/>
-        </w:rPr>
-        <w:fldChar w:fldCharType="end"/>
-      </w:r>
+      <w:fldSimple w:instr=" SEQ QUADRO \* ARABIC ">
+        <w:r>
+          <w:rPr>
+            <w:noProof/>
+          </w:rPr>
+          <w:t>31</w:t>
+        </w:r>
+      </w:fldSimple>
       <w:r>
         <w:t xml:space="preserve"> </w:t>
       </w:r>
@@ -35735,27 +35202,14 @@
       <w:r>
         <w:t xml:space="preserve">QUADRO </w:t>
       </w:r>
-      <w:r>
-        <w:fldChar w:fldCharType="begin"/>
-      </w:r>
-      <w:r>
-        <w:instrText xml:space="preserve"> SEQ QUADRO \* ARABIC </w:instrText>
-      </w:r>
-      <w:r>
-        <w:fldChar w:fldCharType="separate"/>
-      </w:r>
-      <w:r>
-        <w:rPr>
-          <w:noProof/>
-        </w:rPr>
-        <w:t>32</w:t>
-      </w:r>
-      <w:r>
-        <w:rPr>
-          <w:noProof/>
-        </w:rPr>
-        <w:fldChar w:fldCharType="end"/>
-      </w:r>
+      <w:fldSimple w:instr=" SEQ QUADRO \* ARABIC ">
+        <w:r>
+          <w:rPr>
+            <w:noProof/>
+          </w:rPr>
+          <w:t>32</w:t>
+        </w:r>
+      </w:fldSimple>
       <w:r>
         <w:t xml:space="preserve"> - </w:t>
       </w:r>
@@ -36084,27 +35538,14 @@
       <w:r>
         <w:t xml:space="preserve">QUADRO </w:t>
       </w:r>
-      <w:r>
-        <w:fldChar w:fldCharType="begin"/>
-      </w:r>
-      <w:r>
-        <w:instrText xml:space="preserve"> SEQ QUADRO \* ARABIC </w:instrText>
-      </w:r>
-      <w:r>
-        <w:fldChar w:fldCharType="separate"/>
-      </w:r>
-      <w:r>
-        <w:rPr>
-          <w:noProof/>
-        </w:rPr>
-        <w:t>33</w:t>
-      </w:r>
-      <w:r>
-        <w:rPr>
-          <w:noProof/>
-        </w:rPr>
-        <w:fldChar w:fldCharType="end"/>
-      </w:r>
+      <w:fldSimple w:instr=" SEQ QUADRO \* ARABIC ">
+        <w:r>
+          <w:rPr>
+            <w:noProof/>
+          </w:rPr>
+          <w:t>33</w:t>
+        </w:r>
+      </w:fldSimple>
       <w:r>
         <w:t xml:space="preserve"> </w:t>
       </w:r>
@@ -36419,27 +35860,14 @@
       <w:r>
         <w:t xml:space="preserve">QUADRO </w:t>
       </w:r>
-      <w:r>
-        <w:fldChar w:fldCharType="begin"/>
-      </w:r>
-      <w:r>
-        <w:instrText xml:space="preserve"> SEQ QUADRO \* ARABIC </w:instrText>
-      </w:r>
-      <w:r>
-        <w:fldChar w:fldCharType="separate"/>
-      </w:r>
-      <w:r>
-        <w:rPr>
-          <w:noProof/>
-        </w:rPr>
-        <w:t>34</w:t>
-      </w:r>
-      <w:r>
-        <w:rPr>
-          <w:noProof/>
-        </w:rPr>
-        <w:fldChar w:fldCharType="end"/>
-      </w:r>
+      <w:fldSimple w:instr=" SEQ QUADRO \* ARABIC ">
+        <w:r>
+          <w:rPr>
+            <w:noProof/>
+          </w:rPr>
+          <w:t>34</w:t>
+        </w:r>
+      </w:fldSimple>
       <w:r>
         <w:t xml:space="preserve"> </w:t>
       </w:r>
@@ -36757,27 +36185,14 @@
       <w:r>
         <w:t xml:space="preserve">QUADRO </w:t>
       </w:r>
-      <w:r>
-        <w:fldChar w:fldCharType="begin"/>
-      </w:r>
-      <w:r>
-        <w:instrText xml:space="preserve"> SEQ QUADRO \* ARABIC </w:instrText>
-      </w:r>
-      <w:r>
-        <w:fldChar w:fldCharType="separate"/>
-      </w:r>
-      <w:r>
-        <w:rPr>
-          <w:noProof/>
-        </w:rPr>
-        <w:t>35</w:t>
-      </w:r>
-      <w:r>
-        <w:rPr>
-          <w:noProof/>
-        </w:rPr>
-        <w:fldChar w:fldCharType="end"/>
-      </w:r>
+      <w:fldSimple w:instr=" SEQ QUADRO \* ARABIC ">
+        <w:r>
+          <w:rPr>
+            <w:noProof/>
+          </w:rPr>
+          <w:t>35</w:t>
+        </w:r>
+      </w:fldSimple>
       <w:r>
         <w:t xml:space="preserve"> </w:t>
       </w:r>
@@ -37074,27 +36489,14 @@
       <w:r>
         <w:t xml:space="preserve">QUADRO </w:t>
       </w:r>
-      <w:r>
-        <w:fldChar w:fldCharType="begin"/>
-      </w:r>
-      <w:r>
-        <w:instrText xml:space="preserve"> SEQ QUADRO \* ARABIC </w:instrText>
-      </w:r>
-      <w:r>
-        <w:fldChar w:fldCharType="separate"/>
-      </w:r>
-      <w:r>
-        <w:rPr>
-          <w:noProof/>
-        </w:rPr>
-        <w:t>36</w:t>
-      </w:r>
-      <w:r>
-        <w:rPr>
-          <w:noProof/>
-        </w:rPr>
-        <w:fldChar w:fldCharType="end"/>
-      </w:r>
+      <w:fldSimple w:instr=" SEQ QUADRO \* ARABIC ">
+        <w:r>
+          <w:rPr>
+            <w:noProof/>
+          </w:rPr>
+          <w:t>36</w:t>
+        </w:r>
+      </w:fldSimple>
       <w:r>
         <w:t xml:space="preserve"> -</w:t>
       </w:r>
@@ -37379,27 +36781,14 @@
       <w:r>
         <w:t xml:space="preserve">QUADRO </w:t>
       </w:r>
-      <w:r>
-        <w:fldChar w:fldCharType="begin"/>
-      </w:r>
-      <w:r>
-        <w:instrText xml:space="preserve"> SEQ QUADRO \* ARABIC </w:instrText>
-      </w:r>
-      <w:r>
-        <w:fldChar w:fldCharType="separate"/>
-      </w:r>
-      <w:r>
-        <w:rPr>
-          <w:noProof/>
-        </w:rPr>
-        <w:t>37</w:t>
-      </w:r>
-      <w:r>
-        <w:rPr>
-          <w:noProof/>
-        </w:rPr>
-        <w:fldChar w:fldCharType="end"/>
-      </w:r>
+      <w:fldSimple w:instr=" SEQ QUADRO \* ARABIC ">
+        <w:r>
+          <w:rPr>
+            <w:noProof/>
+          </w:rPr>
+          <w:t>37</w:t>
+        </w:r>
+      </w:fldSimple>
       <w:r>
         <w:t xml:space="preserve"> </w:t>
       </w:r>
@@ -37760,27 +37149,14 @@
       <w:r>
         <w:t xml:space="preserve">QUADRO </w:t>
       </w:r>
-      <w:r>
-        <w:fldChar w:fldCharType="begin"/>
-      </w:r>
-      <w:r>
-        <w:instrText xml:space="preserve"> SEQ QUADRO \* ARABIC </w:instrText>
-      </w:r>
-      <w:r>
-        <w:fldChar w:fldCharType="separate"/>
-      </w:r>
-      <w:r>
-        <w:rPr>
-          <w:noProof/>
-        </w:rPr>
-        <w:t>38</w:t>
-      </w:r>
-      <w:r>
-        <w:rPr>
-          <w:noProof/>
-        </w:rPr>
-        <w:fldChar w:fldCharType="end"/>
-      </w:r>
+      <w:fldSimple w:instr=" SEQ QUADRO \* ARABIC ">
+        <w:r>
+          <w:rPr>
+            <w:noProof/>
+          </w:rPr>
+          <w:t>38</w:t>
+        </w:r>
+      </w:fldSimple>
       <w:r>
         <w:t xml:space="preserve"> </w:t>
       </w:r>
@@ -38145,27 +37521,14 @@
       <w:r>
         <w:t xml:space="preserve">QUADRO </w:t>
       </w:r>
-      <w:r>
-        <w:fldChar w:fldCharType="begin"/>
-      </w:r>
-      <w:r>
-        <w:instrText xml:space="preserve"> SEQ QUADRO \* ARABIC </w:instrText>
-      </w:r>
-      <w:r>
-        <w:fldChar w:fldCharType="separate"/>
-      </w:r>
-      <w:r>
-        <w:rPr>
-          <w:noProof/>
-        </w:rPr>
-        <w:t>39</w:t>
-      </w:r>
-      <w:r>
-        <w:rPr>
-          <w:noProof/>
-        </w:rPr>
-        <w:fldChar w:fldCharType="end"/>
-      </w:r>
+      <w:fldSimple w:instr=" SEQ QUADRO \* ARABIC ">
+        <w:r>
+          <w:rPr>
+            <w:noProof/>
+          </w:rPr>
+          <w:t>39</w:t>
+        </w:r>
+      </w:fldSimple>
       <w:r>
         <w:t xml:space="preserve"> </w:t>
       </w:r>
@@ -38429,27 +37792,14 @@
       <w:r>
         <w:t xml:space="preserve">QUADRO </w:t>
       </w:r>
-      <w:r>
-        <w:fldChar w:fldCharType="begin"/>
-      </w:r>
-      <w:r>
-        <w:instrText xml:space="preserve"> SEQ QUADRO \* ARABIC </w:instrText>
-      </w:r>
-      <w:r>
-        <w:fldChar w:fldCharType="separate"/>
-      </w:r>
-      <w:r>
-        <w:rPr>
-          <w:noProof/>
-        </w:rPr>
-        <w:t>40</w:t>
-      </w:r>
-      <w:r>
-        <w:rPr>
-          <w:noProof/>
-        </w:rPr>
-        <w:fldChar w:fldCharType="end"/>
-      </w:r>
+      <w:fldSimple w:instr=" SEQ QUADRO \* ARABIC ">
+        <w:r>
+          <w:rPr>
+            <w:noProof/>
+          </w:rPr>
+          <w:t>40</w:t>
+        </w:r>
+      </w:fldSimple>
       <w:r>
         <w:t xml:space="preserve"> </w:t>
       </w:r>
@@ -38739,27 +38089,14 @@
       <w:r>
         <w:t xml:space="preserve">QUADRO </w:t>
       </w:r>
-      <w:r>
-        <w:fldChar w:fldCharType="begin"/>
-      </w:r>
-      <w:r>
-        <w:instrText xml:space="preserve"> SEQ QUADRO \* ARABIC </w:instrText>
-      </w:r>
-      <w:r>
-        <w:fldChar w:fldCharType="separate"/>
-      </w:r>
-      <w:r>
-        <w:rPr>
-          <w:noProof/>
-        </w:rPr>
-        <w:t>41</w:t>
-      </w:r>
-      <w:r>
-        <w:rPr>
-          <w:noProof/>
-        </w:rPr>
-        <w:fldChar w:fldCharType="end"/>
-      </w:r>
+      <w:fldSimple w:instr=" SEQ QUADRO \* ARABIC ">
+        <w:r>
+          <w:rPr>
+            <w:noProof/>
+          </w:rPr>
+          <w:t>41</w:t>
+        </w:r>
+      </w:fldSimple>
       <w:r>
         <w:t xml:space="preserve"> </w:t>
       </w:r>
@@ -39335,27 +38672,14 @@
       <w:r>
         <w:t xml:space="preserve">QUADRO </w:t>
       </w:r>
-      <w:r>
-        <w:fldChar w:fldCharType="begin"/>
-      </w:r>
-      <w:r>
-        <w:instrText xml:space="preserve"> SEQ QUADRO \* ARABIC </w:instrText>
-      </w:r>
-      <w:r>
-        <w:fldChar w:fldCharType="separate"/>
-      </w:r>
-      <w:r>
-        <w:rPr>
-          <w:noProof/>
-        </w:rPr>
-        <w:t>42</w:t>
-      </w:r>
-      <w:r>
-        <w:rPr>
-          <w:noProof/>
-        </w:rPr>
-        <w:fldChar w:fldCharType="end"/>
-      </w:r>
+      <w:fldSimple w:instr=" SEQ QUADRO \* ARABIC ">
+        <w:r>
+          <w:rPr>
+            <w:noProof/>
+          </w:rPr>
+          <w:t>42</w:t>
+        </w:r>
+      </w:fldSimple>
       <w:r>
         <w:t xml:space="preserve"> </w:t>
       </w:r>
@@ -39699,27 +39023,14 @@
       <w:r>
         <w:t xml:space="preserve">QUADRO </w:t>
       </w:r>
-      <w:r>
-        <w:fldChar w:fldCharType="begin"/>
-      </w:r>
-      <w:r>
-        <w:instrText xml:space="preserve"> SEQ QUADRO \* ARABIC </w:instrText>
-      </w:r>
-      <w:r>
-        <w:fldChar w:fldCharType="separate"/>
-      </w:r>
-      <w:r>
-        <w:rPr>
-          <w:noProof/>
-        </w:rPr>
-        <w:t>43</w:t>
-      </w:r>
-      <w:r>
-        <w:rPr>
-          <w:noProof/>
-        </w:rPr>
-        <w:fldChar w:fldCharType="end"/>
-      </w:r>
+      <w:fldSimple w:instr=" SEQ QUADRO \* ARABIC ">
+        <w:r>
+          <w:rPr>
+            <w:noProof/>
+          </w:rPr>
+          <w:t>43</w:t>
+        </w:r>
+      </w:fldSimple>
       <w:r>
         <w:t xml:space="preserve"> </w:t>
       </w:r>
@@ -40006,27 +39317,14 @@
       <w:r>
         <w:t xml:space="preserve">QUADRO </w:t>
       </w:r>
-      <w:r>
-        <w:fldChar w:fldCharType="begin"/>
-      </w:r>
-      <w:r>
-        <w:instrText xml:space="preserve"> SEQ QUADRO \* ARABIC </w:instrText>
-      </w:r>
-      <w:r>
-        <w:fldChar w:fldCharType="separate"/>
-      </w:r>
-      <w:r>
-        <w:rPr>
-          <w:noProof/>
-        </w:rPr>
-        <w:t>44</w:t>
-      </w:r>
-      <w:r>
-        <w:rPr>
-          <w:noProof/>
-        </w:rPr>
-        <w:fldChar w:fldCharType="end"/>
-      </w:r>
+      <w:fldSimple w:instr=" SEQ QUADRO \* ARABIC ">
+        <w:r>
+          <w:rPr>
+            <w:noProof/>
+          </w:rPr>
+          <w:t>44</w:t>
+        </w:r>
+      </w:fldSimple>
       <w:r>
         <w:t xml:space="preserve"> </w:t>
       </w:r>
@@ -40303,27 +39601,14 @@
       <w:r>
         <w:t xml:space="preserve">QUADRO </w:t>
       </w:r>
-      <w:r>
-        <w:fldChar w:fldCharType="begin"/>
-      </w:r>
-      <w:r>
-        <w:instrText xml:space="preserve"> SEQ QUADRO \* ARABIC </w:instrText>
-      </w:r>
-      <w:r>
-        <w:fldChar w:fldCharType="separate"/>
-      </w:r>
-      <w:r>
-        <w:rPr>
-          <w:noProof/>
-        </w:rPr>
-        <w:t>45</w:t>
-      </w:r>
-      <w:r>
-        <w:rPr>
-          <w:noProof/>
-        </w:rPr>
-        <w:fldChar w:fldCharType="end"/>
-      </w:r>
+      <w:fldSimple w:instr=" SEQ QUADRO \* ARABIC ">
+        <w:r>
+          <w:rPr>
+            <w:noProof/>
+          </w:rPr>
+          <w:t>45</w:t>
+        </w:r>
+      </w:fldSimple>
       <w:r>
         <w:t xml:space="preserve"> </w:t>
       </w:r>
@@ -40606,27 +39891,14 @@
       <w:r>
         <w:t xml:space="preserve">QUADRO </w:t>
       </w:r>
-      <w:r>
-        <w:fldChar w:fldCharType="begin"/>
-      </w:r>
-      <w:r>
-        <w:instrText xml:space="preserve"> SEQ QUADRO \* ARABIC </w:instrText>
-      </w:r>
-      <w:r>
-        <w:fldChar w:fldCharType="separate"/>
-      </w:r>
-      <w:r>
-        <w:rPr>
-          <w:noProof/>
-        </w:rPr>
-        <w:t>46</w:t>
-      </w:r>
-      <w:r>
-        <w:rPr>
-          <w:noProof/>
-        </w:rPr>
-        <w:fldChar w:fldCharType="end"/>
-      </w:r>
+      <w:fldSimple w:instr=" SEQ QUADRO \* ARABIC ">
+        <w:r>
+          <w:rPr>
+            <w:noProof/>
+          </w:rPr>
+          <w:t>46</w:t>
+        </w:r>
+      </w:fldSimple>
       <w:r>
         <w:t xml:space="preserve"> </w:t>
       </w:r>
@@ -40890,27 +40162,14 @@
       <w:r>
         <w:t xml:space="preserve">QUADRO </w:t>
       </w:r>
-      <w:r>
-        <w:fldChar w:fldCharType="begin"/>
-      </w:r>
-      <w:r>
-        <w:instrText xml:space="preserve"> SEQ QUADRO \* ARABIC </w:instrText>
-      </w:r>
-      <w:r>
-        <w:fldChar w:fldCharType="separate"/>
-      </w:r>
-      <w:r>
-        <w:rPr>
-          <w:noProof/>
-        </w:rPr>
-        <w:t>47</w:t>
-      </w:r>
-      <w:r>
-        <w:rPr>
-          <w:noProof/>
-        </w:rPr>
-        <w:fldChar w:fldCharType="end"/>
-      </w:r>
+      <w:fldSimple w:instr=" SEQ QUADRO \* ARABIC ">
+        <w:r>
+          <w:rPr>
+            <w:noProof/>
+          </w:rPr>
+          <w:t>47</w:t>
+        </w:r>
+      </w:fldSimple>
       <w:r>
         <w:t xml:space="preserve"> - </w:t>
       </w:r>
@@ -41390,27 +40649,14 @@
       <w:r>
         <w:t xml:space="preserve">QUADRO </w:t>
       </w:r>
-      <w:r>
-        <w:fldChar w:fldCharType="begin"/>
-      </w:r>
-      <w:r>
-        <w:instrText xml:space="preserve"> SEQ QUADRO \* ARABIC </w:instrText>
-      </w:r>
-      <w:r>
-        <w:fldChar w:fldCharType="separate"/>
-      </w:r>
-      <w:r>
-        <w:rPr>
-          <w:noProof/>
-        </w:rPr>
-        <w:t>48</w:t>
-      </w:r>
-      <w:r>
-        <w:rPr>
-          <w:noProof/>
-        </w:rPr>
-        <w:fldChar w:fldCharType="end"/>
-      </w:r>
+      <w:fldSimple w:instr=" SEQ QUADRO \* ARABIC ">
+        <w:r>
+          <w:rPr>
+            <w:noProof/>
+          </w:rPr>
+          <w:t>48</w:t>
+        </w:r>
+      </w:fldSimple>
       <w:r>
         <w:t xml:space="preserve"> </w:t>
       </w:r>
@@ -41826,27 +41072,14 @@
       <w:r>
         <w:t xml:space="preserve">QUADRO </w:t>
       </w:r>
-      <w:r>
-        <w:fldChar w:fldCharType="begin"/>
-      </w:r>
-      <w:r>
-        <w:instrText xml:space="preserve"> SEQ QUADRO \* ARABIC </w:instrText>
-      </w:r>
-      <w:r>
-        <w:fldChar w:fldCharType="separate"/>
-      </w:r>
-      <w:r>
-        <w:rPr>
-          <w:noProof/>
-        </w:rPr>
-        <w:t>49</w:t>
-      </w:r>
-      <w:r>
-        <w:rPr>
-          <w:noProof/>
-        </w:rPr>
-        <w:fldChar w:fldCharType="end"/>
-      </w:r>
+      <w:fldSimple w:instr=" SEQ QUADRO \* ARABIC ">
+        <w:r>
+          <w:rPr>
+            <w:noProof/>
+          </w:rPr>
+          <w:t>49</w:t>
+        </w:r>
+      </w:fldSimple>
       <w:r>
         <w:t xml:space="preserve"> </w:t>
       </w:r>
@@ -42167,27 +41400,14 @@
       <w:r>
         <w:t xml:space="preserve">QUADRO </w:t>
       </w:r>
-      <w:r>
-        <w:fldChar w:fldCharType="begin"/>
-      </w:r>
-      <w:r>
-        <w:instrText xml:space="preserve"> SEQ QUADRO \* ARABIC </w:instrText>
-      </w:r>
-      <w:r>
-        <w:fldChar w:fldCharType="separate"/>
-      </w:r>
-      <w:r>
-        <w:rPr>
-          <w:noProof/>
-        </w:rPr>
-        <w:t>50</w:t>
-      </w:r>
-      <w:r>
-        <w:rPr>
-          <w:noProof/>
-        </w:rPr>
-        <w:fldChar w:fldCharType="end"/>
-      </w:r>
+      <w:fldSimple w:instr=" SEQ QUADRO \* ARABIC ">
+        <w:r>
+          <w:rPr>
+            <w:noProof/>
+          </w:rPr>
+          <w:t>50</w:t>
+        </w:r>
+      </w:fldSimple>
       <w:r>
         <w:t xml:space="preserve"> </w:t>
       </w:r>
@@ -42569,27 +41789,14 @@
       <w:r>
         <w:t xml:space="preserve">QUADRO </w:t>
       </w:r>
-      <w:r>
-        <w:fldChar w:fldCharType="begin"/>
-      </w:r>
-      <w:r>
-        <w:instrText xml:space="preserve"> SEQ QUADRO \* ARABIC </w:instrText>
-      </w:r>
-      <w:r>
-        <w:fldChar w:fldCharType="separate"/>
-      </w:r>
-      <w:r>
-        <w:rPr>
-          <w:noProof/>
-        </w:rPr>
-        <w:t>51</w:t>
-      </w:r>
-      <w:r>
-        <w:rPr>
-          <w:noProof/>
-        </w:rPr>
-        <w:fldChar w:fldCharType="end"/>
-      </w:r>
+      <w:fldSimple w:instr=" SEQ QUADRO \* ARABIC ">
+        <w:r>
+          <w:rPr>
+            <w:noProof/>
+          </w:rPr>
+          <w:t>51</w:t>
+        </w:r>
+      </w:fldSimple>
       <w:r>
         <w:t xml:space="preserve"> </w:t>
       </w:r>
@@ -42901,27 +42108,14 @@
       <w:r>
         <w:t xml:space="preserve">QUADRO </w:t>
       </w:r>
-      <w:r>
-        <w:fldChar w:fldCharType="begin"/>
-      </w:r>
-      <w:r>
-        <w:instrText xml:space="preserve"> SEQ QUADRO \* ARABIC </w:instrText>
-      </w:r>
-      <w:r>
-        <w:fldChar w:fldCharType="separate"/>
-      </w:r>
-      <w:r>
-        <w:rPr>
-          <w:noProof/>
-        </w:rPr>
-        <w:t>52</w:t>
-      </w:r>
-      <w:r>
-        <w:rPr>
-          <w:noProof/>
-        </w:rPr>
-        <w:fldChar w:fldCharType="end"/>
-      </w:r>
+      <w:fldSimple w:instr=" SEQ QUADRO \* ARABIC ">
+        <w:r>
+          <w:rPr>
+            <w:noProof/>
+          </w:rPr>
+          <w:t>52</w:t>
+        </w:r>
+      </w:fldSimple>
       <w:r>
         <w:t xml:space="preserve"> </w:t>
       </w:r>
@@ -43028,59 +42222,18 @@
           <w:p>
             <w:pPr>
               <w:spacing w:before="0" w:after="0"/>
-              <w:rPr>
-                <w:color w:val="FF0000"/>
-              </w:rPr>
-            </w:pPr>
-            <w:r>
-              <w:rPr>
-                <w:color w:val="FF0000"/>
-              </w:rPr>
-              <w:t xml:space="preserve">Visualizar consumo </w:t>
-            </w:r>
-            <w:r>
-              <w:rPr>
-                <w:color w:val="FF0000"/>
-              </w:rPr>
-              <w:t xml:space="preserve">de combustível </w:t>
-            </w:r>
-            <w:r>
-              <w:rPr>
-                <w:color w:val="FF0000"/>
-              </w:rPr>
-              <w:t>do veículo</w:t>
-            </w:r>
-            <w:r>
-              <w:rPr>
-                <w:color w:val="FF0000"/>
-              </w:rPr>
-              <w:t>.</w:t>
-            </w:r>
-          </w:p>
-          <w:p>
-            <w:pPr>
-              <w:spacing w:before="0" w:after="0"/>
-              <w:rPr>
-                <w:color w:val="FF0000"/>
-              </w:rPr>
-            </w:pPr>
-            <w:r>
-              <w:rPr>
-                <w:color w:val="FF0000"/>
-              </w:rPr>
-              <w:t>(é</w:t>
-            </w:r>
-            <w:r>
-              <w:rPr>
-                <w:color w:val="FF0000"/>
-              </w:rPr>
-              <w:t xml:space="preserve"> preciso entender que não será necessariamente de um único veículo, visto que o usuário poderá abastecer </w:t>
-            </w:r>
-            <w:r>
-              <w:rPr>
-                <w:color w:val="FF0000"/>
-              </w:rPr>
-              <w:t>um ou mais veículos)</w:t>
+            </w:pPr>
+            <w:r>
+              <w:t xml:space="preserve">Adicionar </w:t>
+            </w:r>
+            <w:r>
+              <w:t>veículos</w:t>
+            </w:r>
+            <w:r>
+              <w:t xml:space="preserve"> </w:t>
+            </w:r>
+            <w:r>
+              <w:t>proprietários</w:t>
             </w:r>
           </w:p>
         </w:tc>
@@ -43114,64 +42267,18 @@
               <w:spacing w:before="0" w:after="0"/>
             </w:pPr>
             <w:r>
-              <w:t>Consiste na visualização do consumo de combustível do veículo, ou seja, a quantidade de quilômetros que o veículo f</w:t>
-            </w:r>
-            <w:r>
-              <w:t>e</w:t>
-            </w:r>
-            <w:r>
-              <w:t>z por litro de combustível.</w:t>
-            </w:r>
-          </w:p>
-          <w:p>
-            <w:pPr>
-              <w:spacing w:before="0" w:after="0"/>
-            </w:pPr>
-            <w:r>
-              <w:t>Quanto mais o usuário utilizar o aplicativo, mesmo sem a necessidade de ab</w:t>
-            </w:r>
-            <w:r>
-              <w:t>astecer, ajudarão na precisão desse</w:t>
-            </w:r>
-            <w:r>
-              <w:t xml:space="preserve"> valor.</w:t>
-            </w:r>
-          </w:p>
-          <w:p>
-            <w:pPr>
-              <w:spacing w:before="0" w:after="0"/>
-            </w:pPr>
-            <w:r>
-              <w:t xml:space="preserve">O valor para ser preciso terá </w:t>
-            </w:r>
-            <w:r>
-              <w:t xml:space="preserve">que ser pelo mesmo combustível, pois o consumo </w:t>
-            </w:r>
-            <w:r>
-              <w:t>será</w:t>
-            </w:r>
-            <w:r>
-              <w:t xml:space="preserve"> alterado dependendo do combustível no tanque.</w:t>
-            </w:r>
-          </w:p>
-          <w:p>
-            <w:pPr>
-              <w:spacing w:before="0" w:after="0"/>
-            </w:pPr>
-            <w:r>
-              <w:t xml:space="preserve">Então, no caso de carros </w:t>
-            </w:r>
-            <w:proofErr w:type="spellStart"/>
-            <w:r>
-              <w:rPr>
-                <w:i/>
-                <w:iCs/>
-              </w:rPr>
-              <w:t>flex</w:t>
-            </w:r>
-            <w:proofErr w:type="spellEnd"/>
-            <w:r>
-              <w:t>, será necessário mostrar o consumo com os dois combustíveis.</w:t>
+              <w:t xml:space="preserve">Consiste </w:t>
+            </w:r>
+            <w:r>
+              <w:t>na criação de uma lista de veículos proprietários do usuário, ou seja, o motorista pode ter um ou mais carros vinculados a sua conta.</w:t>
+            </w:r>
+          </w:p>
+          <w:p>
+            <w:pPr>
+              <w:spacing w:before="0" w:after="0"/>
+            </w:pPr>
+            <w:r>
+              <w:t>Cada veículo possuirá a medição de seu consumo e seu histórico de gastos com combustível.</w:t>
             </w:r>
           </w:p>
         </w:tc>
@@ -43205,10 +42312,7 @@
               <w:spacing w:before="0" w:after="0"/>
             </w:pPr>
             <w:r>
-              <w:t>Desejável</w:t>
-            </w:r>
-            <w:r>
-              <w:t>.</w:t>
+              <w:t>Desejável.</w:t>
             </w:r>
           </w:p>
         </w:tc>
@@ -43276,75 +42380,28 @@
               <w:spacing w:before="0" w:after="0"/>
             </w:pPr>
             <w:r>
-              <w:t>Não se aplica</w:t>
-            </w:r>
-            <w:r>
-              <w:t>.</w:t>
+              <w:t>Apelido.</w:t>
+            </w:r>
+          </w:p>
+          <w:p>
+            <w:pPr>
+              <w:spacing w:before="0" w:after="0"/>
+            </w:pPr>
+            <w:r>
+              <w:t>Modelo do carro.</w:t>
+            </w:r>
+          </w:p>
+          <w:p>
+            <w:pPr>
+              <w:spacing w:before="0" w:after="0"/>
+            </w:pPr>
+            <w:r>
+              <w:t>Ano.</w:t>
             </w:r>
           </w:p>
         </w:tc>
       </w:tr>
     </w:tbl>
-    <w:p>
-      <w:pPr>
-        <w:pStyle w:val="Legenda"/>
-      </w:pPr>
-      <w:bookmarkStart w:id="82" w:name="_Toc37085523"/>
-      <w:r>
-        <w:t xml:space="preserve">QUADRO </w:t>
-      </w:r>
-      <w:r>
-        <w:fldChar w:fldCharType="begin"/>
-      </w:r>
-      <w:r>
-        <w:instrText xml:space="preserve"> SEQ QUADRO \</w:instrText>
-      </w:r>
-      <w:r>
-        <w:instrText xml:space="preserve">* ARABIC </w:instrText>
-      </w:r>
-      <w:r>
-        <w:fldChar w:fldCharType="separate"/>
-      </w:r>
-      <w:r>
-        <w:rPr>
-          <w:noProof/>
-        </w:rPr>
-        <w:t>53</w:t>
-      </w:r>
-      <w:r>
-        <w:rPr>
-          <w:noProof/>
-        </w:rPr>
-        <w:fldChar w:fldCharType="end"/>
-      </w:r>
-      <w:r>
-        <w:t xml:space="preserve"> </w:t>
-      </w:r>
-      <w:r>
-        <w:t>- RF</w:t>
-      </w:r>
-      <w:r>
-        <w:t xml:space="preserve"> 53: visualizar consumo d</w:t>
-      </w:r>
-      <w:r>
-        <w:t>e combustível d</w:t>
-      </w:r>
-      <w:r>
-        <w:t>o veículo</w:t>
-      </w:r>
-      <w:bookmarkEnd w:id="82"/>
-    </w:p>
-    <w:p>
-      <w:pPr>
-        <w:pStyle w:val="Legenda"/>
-      </w:pPr>
-      <w:r>
-        <w:t>FONTE: e</w:t>
-      </w:r>
-      <w:r>
-        <w:t>laboração própria</w:t>
-      </w:r>
-    </w:p>
     <w:p/>
     <w:tbl>
       <w:tblPr>
@@ -43385,7 +42442,10 @@
               <w:spacing w:before="0" w:after="0"/>
             </w:pPr>
             <w:r>
-              <w:t>54</w:t>
+              <w:t>5</w:t>
+            </w:r>
+            <w:r>
+              <w:t>4</w:t>
             </w:r>
           </w:p>
         </w:tc>
@@ -43419,13 +42479,25 @@
               <w:spacing w:before="0" w:after="0"/>
             </w:pPr>
             <w:r>
-              <w:t>P</w:t>
-            </w:r>
-            <w:r>
-              <w:t>ossuir um manual de utilização do Etanóis</w:t>
-            </w:r>
-            <w:r>
-              <w:t>.</w:t>
+              <w:t>Editar</w:t>
+            </w:r>
+            <w:r>
+              <w:t xml:space="preserve"> </w:t>
+            </w:r>
+            <w:r>
+              <w:t>veículo</w:t>
+            </w:r>
+            <w:r>
+              <w:t xml:space="preserve"> </w:t>
+            </w:r>
+            <w:r>
+              <w:t>da lista de</w:t>
+            </w:r>
+            <w:r>
+              <w:t xml:space="preserve"> veículos</w:t>
+            </w:r>
+            <w:r>
+              <w:t xml:space="preserve"> proprietários</w:t>
             </w:r>
           </w:p>
         </w:tc>
@@ -43459,30 +42531,30 @@
               <w:spacing w:before="0" w:after="0"/>
             </w:pPr>
             <w:r>
-              <w:t>Consiste na disponibilização de um manual de ajuda para a utilização do sistema. Nele conte</w:t>
-            </w:r>
-            <w:r>
-              <w:t>rá todos os recursos do sistema</w:t>
-            </w:r>
-            <w:r>
-              <w:t xml:space="preserve"> explicados.</w:t>
-            </w:r>
-          </w:p>
-          <w:p>
-            <w:pPr>
-              <w:spacing w:before="0" w:after="0"/>
-            </w:pPr>
-            <w:r>
-              <w:t>A explicação dos recursos est</w:t>
-            </w:r>
-            <w:r>
-              <w:t>ará</w:t>
-            </w:r>
-            <w:r>
-              <w:t xml:space="preserve"> disponível também no primeiro acesso a cada um</w:t>
-            </w:r>
-            <w:r>
-              <w:t xml:space="preserve"> deles.</w:t>
+              <w:t xml:space="preserve">Consiste na </w:t>
+            </w:r>
+            <w:r>
+              <w:t>edição</w:t>
+            </w:r>
+            <w:r>
+              <w:t xml:space="preserve"> d</w:t>
+            </w:r>
+            <w:r>
+              <w:t>e um veículo da</w:t>
+            </w:r>
+            <w:r>
+              <w:t xml:space="preserve"> lista de veículos proprietários do usuário</w:t>
+            </w:r>
+            <w:r>
+              <w:t>.</w:t>
+            </w:r>
+          </w:p>
+          <w:p>
+            <w:pPr>
+              <w:spacing w:before="0" w:after="0"/>
+            </w:pPr>
+            <w:r>
+              <w:t>Ao editar um veículo, todos os seus registros serão atualizados também.</w:t>
             </w:r>
           </w:p>
         </w:tc>
@@ -43516,10 +42588,7 @@
               <w:spacing w:before="0" w:after="0"/>
             </w:pPr>
             <w:r>
-              <w:t>Essencial</w:t>
-            </w:r>
-            <w:r>
-              <w:t>.</w:t>
+              <w:t>Desejável.</w:t>
             </w:r>
           </w:p>
         </w:tc>
@@ -43540,7 +42609,6 @@
               <w:rPr>
                 <w:bCs/>
               </w:rPr>
-              <w:lastRenderedPageBreak/>
               <w:t>Premissas</w:t>
             </w:r>
           </w:p>
@@ -43588,41 +42656,886 @@
               <w:spacing w:before="0" w:after="0"/>
             </w:pPr>
             <w:r>
-              <w:t>Não se aplica</w:t>
+              <w:t>Novo apelido.</w:t>
+            </w:r>
+          </w:p>
+          <w:p>
+            <w:pPr>
+              <w:spacing w:before="0" w:after="0"/>
+            </w:pPr>
+            <w:r>
+              <w:t>Novo modelo.</w:t>
+            </w:r>
+          </w:p>
+          <w:p>
+            <w:pPr>
+              <w:spacing w:before="0" w:after="0"/>
+            </w:pPr>
+            <w:r>
+              <w:t>Novo ano.</w:t>
             </w:r>
           </w:p>
         </w:tc>
       </w:tr>
     </w:tbl>
+    <w:p/>
+    <w:tbl>
+      <w:tblPr>
+        <w:tblStyle w:val="Tabelacomgrade"/>
+        <w:tblW w:w="9061" w:type="dxa"/>
+        <w:tblLook w:val="04A0" w:firstRow="1" w:lastRow="0" w:firstColumn="1" w:lastColumn="0" w:noHBand="0" w:noVBand="1"/>
+      </w:tblPr>
+      <w:tblGrid>
+        <w:gridCol w:w="2093"/>
+        <w:gridCol w:w="6968"/>
+      </w:tblGrid>
+      <w:tr>
+        <w:tc>
+          <w:tcPr>
+            <w:tcW w:w="2093" w:type="dxa"/>
+          </w:tcPr>
+          <w:p>
+            <w:pPr>
+              <w:spacing w:before="0" w:after="0"/>
+              <w:rPr>
+                <w:bCs/>
+              </w:rPr>
+            </w:pPr>
+            <w:r>
+              <w:rPr>
+                <w:bCs/>
+              </w:rPr>
+              <w:lastRenderedPageBreak/>
+              <w:t>RF nº</w:t>
+            </w:r>
+          </w:p>
+        </w:tc>
+        <w:tc>
+          <w:tcPr>
+            <w:tcW w:w="6968" w:type="dxa"/>
+          </w:tcPr>
+          <w:p>
+            <w:pPr>
+              <w:spacing w:before="0" w:after="0"/>
+            </w:pPr>
+            <w:r>
+              <w:t>55</w:t>
+            </w:r>
+          </w:p>
+        </w:tc>
+      </w:tr>
+      <w:tr>
+        <w:tc>
+          <w:tcPr>
+            <w:tcW w:w="2093" w:type="dxa"/>
+          </w:tcPr>
+          <w:p>
+            <w:pPr>
+              <w:spacing w:before="0" w:after="0"/>
+              <w:rPr>
+                <w:bCs/>
+              </w:rPr>
+            </w:pPr>
+            <w:r>
+              <w:rPr>
+                <w:bCs/>
+              </w:rPr>
+              <w:t>Nome</w:t>
+            </w:r>
+          </w:p>
+        </w:tc>
+        <w:tc>
+          <w:tcPr>
+            <w:tcW w:w="6968" w:type="dxa"/>
+          </w:tcPr>
+          <w:p>
+            <w:pPr>
+              <w:spacing w:before="0" w:after="0"/>
+            </w:pPr>
+            <w:r>
+              <w:t>Apagar veículo da</w:t>
+            </w:r>
+            <w:r>
+              <w:t xml:space="preserve"> </w:t>
+            </w:r>
+            <w:r>
+              <w:t>lista de veículos proprietários</w:t>
+            </w:r>
+          </w:p>
+        </w:tc>
+      </w:tr>
+      <w:tr>
+        <w:tc>
+          <w:tcPr>
+            <w:tcW w:w="2093" w:type="dxa"/>
+          </w:tcPr>
+          <w:p>
+            <w:pPr>
+              <w:spacing w:before="0" w:after="0"/>
+              <w:rPr>
+                <w:bCs/>
+              </w:rPr>
+            </w:pPr>
+            <w:r>
+              <w:rPr>
+                <w:bCs/>
+              </w:rPr>
+              <w:t>Descrição</w:t>
+            </w:r>
+          </w:p>
+        </w:tc>
+        <w:tc>
+          <w:tcPr>
+            <w:tcW w:w="6968" w:type="dxa"/>
+          </w:tcPr>
+          <w:p>
+            <w:pPr>
+              <w:spacing w:before="0" w:after="0"/>
+            </w:pPr>
+            <w:r>
+              <w:t>Consiste na exclusão de um veículo da lista de veículos proprietários do usuário.</w:t>
+            </w:r>
+          </w:p>
+          <w:p>
+            <w:pPr>
+              <w:spacing w:before="0" w:after="0"/>
+            </w:pPr>
+            <w:r>
+              <w:t>Ao apagar um veículo, os registros de gastos com combustível serão mantidos, porém sem identificação. Já o de consumo médio será excluído paralelamente.</w:t>
+            </w:r>
+          </w:p>
+        </w:tc>
+      </w:tr>
+      <w:tr>
+        <w:tc>
+          <w:tcPr>
+            <w:tcW w:w="2093" w:type="dxa"/>
+          </w:tcPr>
+          <w:p>
+            <w:pPr>
+              <w:spacing w:before="0" w:after="0"/>
+              <w:rPr>
+                <w:bCs/>
+              </w:rPr>
+            </w:pPr>
+            <w:r>
+              <w:rPr>
+                <w:bCs/>
+              </w:rPr>
+              <w:t>Nível de necessidade</w:t>
+            </w:r>
+          </w:p>
+        </w:tc>
+        <w:tc>
+          <w:tcPr>
+            <w:tcW w:w="6968" w:type="dxa"/>
+          </w:tcPr>
+          <w:p>
+            <w:pPr>
+              <w:spacing w:before="0" w:after="0"/>
+            </w:pPr>
+            <w:r>
+              <w:t>Desejável.</w:t>
+            </w:r>
+          </w:p>
+        </w:tc>
+      </w:tr>
+      <w:tr>
+        <w:tc>
+          <w:tcPr>
+            <w:tcW w:w="2093" w:type="dxa"/>
+          </w:tcPr>
+          <w:p>
+            <w:pPr>
+              <w:spacing w:before="0" w:after="0"/>
+              <w:rPr>
+                <w:bCs/>
+              </w:rPr>
+            </w:pPr>
+            <w:r>
+              <w:rPr>
+                <w:bCs/>
+              </w:rPr>
+              <w:t>Premissas</w:t>
+            </w:r>
+          </w:p>
+        </w:tc>
+        <w:tc>
+          <w:tcPr>
+            <w:tcW w:w="6968" w:type="dxa"/>
+          </w:tcPr>
+          <w:p>
+            <w:pPr>
+              <w:spacing w:before="0" w:after="0"/>
+            </w:pPr>
+            <w:r>
+              <w:t>Estar com acesso de usuário comum no sistema.</w:t>
+            </w:r>
+          </w:p>
+        </w:tc>
+      </w:tr>
+      <w:tr>
+        <w:tc>
+          <w:tcPr>
+            <w:tcW w:w="2093" w:type="dxa"/>
+          </w:tcPr>
+          <w:p>
+            <w:pPr>
+              <w:spacing w:before="0" w:after="0"/>
+              <w:rPr>
+                <w:bCs/>
+              </w:rPr>
+            </w:pPr>
+            <w:r>
+              <w:rPr>
+                <w:bCs/>
+              </w:rPr>
+              <w:t>Entradas</w:t>
+            </w:r>
+          </w:p>
+        </w:tc>
+        <w:tc>
+          <w:tcPr>
+            <w:tcW w:w="6968" w:type="dxa"/>
+          </w:tcPr>
+          <w:p>
+            <w:pPr>
+              <w:spacing w:before="0" w:after="0"/>
+            </w:pPr>
+            <w:r>
+              <w:t>Apelido do veículo.</w:t>
+            </w:r>
+          </w:p>
+        </w:tc>
+      </w:tr>
+    </w:tbl>
+    <w:p/>
+    <w:tbl>
+      <w:tblPr>
+        <w:tblStyle w:val="Tabelacomgrade"/>
+        <w:tblW w:w="9061" w:type="dxa"/>
+        <w:tblLook w:val="04A0" w:firstRow="1" w:lastRow="0" w:firstColumn="1" w:lastColumn="0" w:noHBand="0" w:noVBand="1"/>
+      </w:tblPr>
+      <w:tblGrid>
+        <w:gridCol w:w="2093"/>
+        <w:gridCol w:w="6968"/>
+      </w:tblGrid>
+      <w:tr>
+        <w:tc>
+          <w:tcPr>
+            <w:tcW w:w="2093" w:type="dxa"/>
+          </w:tcPr>
+          <w:p>
+            <w:pPr>
+              <w:spacing w:before="0" w:after="0"/>
+              <w:rPr>
+                <w:bCs/>
+              </w:rPr>
+            </w:pPr>
+            <w:r>
+              <w:rPr>
+                <w:bCs/>
+              </w:rPr>
+              <w:t>RF nº</w:t>
+            </w:r>
+          </w:p>
+        </w:tc>
+        <w:tc>
+          <w:tcPr>
+            <w:tcW w:w="6968" w:type="dxa"/>
+          </w:tcPr>
+          <w:p>
+            <w:pPr>
+              <w:spacing w:before="0" w:after="0"/>
+            </w:pPr>
+            <w:r>
+              <w:t>5</w:t>
+            </w:r>
+            <w:r>
+              <w:t>6</w:t>
+            </w:r>
+          </w:p>
+        </w:tc>
+      </w:tr>
+      <w:tr>
+        <w:tc>
+          <w:tcPr>
+            <w:tcW w:w="2093" w:type="dxa"/>
+          </w:tcPr>
+          <w:p>
+            <w:pPr>
+              <w:spacing w:before="0" w:after="0"/>
+              <w:rPr>
+                <w:bCs/>
+              </w:rPr>
+            </w:pPr>
+            <w:r>
+              <w:rPr>
+                <w:bCs/>
+              </w:rPr>
+              <w:t>Nome</w:t>
+            </w:r>
+          </w:p>
+        </w:tc>
+        <w:tc>
+          <w:tcPr>
+            <w:tcW w:w="6968" w:type="dxa"/>
+          </w:tcPr>
+          <w:p>
+            <w:pPr>
+              <w:spacing w:before="0" w:after="0"/>
+            </w:pPr>
+            <w:r>
+              <w:t xml:space="preserve">Visualizar consumo </w:t>
+            </w:r>
+            <w:r>
+              <w:t xml:space="preserve">de combustível </w:t>
+            </w:r>
+            <w:r>
+              <w:t>do veículo</w:t>
+            </w:r>
+          </w:p>
+        </w:tc>
+      </w:tr>
+      <w:tr>
+        <w:tc>
+          <w:tcPr>
+            <w:tcW w:w="2093" w:type="dxa"/>
+          </w:tcPr>
+          <w:p>
+            <w:pPr>
+              <w:spacing w:before="0" w:after="0"/>
+              <w:rPr>
+                <w:bCs/>
+              </w:rPr>
+            </w:pPr>
+            <w:r>
+              <w:rPr>
+                <w:bCs/>
+              </w:rPr>
+              <w:t>Descrição</w:t>
+            </w:r>
+          </w:p>
+        </w:tc>
+        <w:tc>
+          <w:tcPr>
+            <w:tcW w:w="6968" w:type="dxa"/>
+          </w:tcPr>
+          <w:p>
+            <w:pPr>
+              <w:spacing w:before="0" w:after="0"/>
+            </w:pPr>
+            <w:r>
+              <w:t>Consiste na visualização do consumo de combustível d</w:t>
+            </w:r>
+            <w:r>
+              <w:t>os veículos da lista de veículos proprietários do motorista</w:t>
+            </w:r>
+            <w:r>
+              <w:t>, ou seja, a quantidade de quilômetros que o</w:t>
+            </w:r>
+            <w:r>
+              <w:t>s</w:t>
+            </w:r>
+            <w:r>
+              <w:t xml:space="preserve"> veículo</w:t>
+            </w:r>
+            <w:r>
+              <w:t>s</w:t>
+            </w:r>
+            <w:r>
+              <w:t xml:space="preserve"> f</w:t>
+            </w:r>
+            <w:r>
+              <w:t>izeram</w:t>
+            </w:r>
+            <w:r>
+              <w:t xml:space="preserve"> por litro de combustível.</w:t>
+            </w:r>
+          </w:p>
+          <w:p>
+            <w:pPr>
+              <w:spacing w:before="0" w:after="0"/>
+            </w:pPr>
+            <w:r>
+              <w:t>Quanto mais o usuário utilizar o aplicativo, mesmo sem a necessidade de ab</w:t>
+            </w:r>
+            <w:r>
+              <w:t>astecer, ajudarão na precisão desse</w:t>
+            </w:r>
+            <w:r>
+              <w:t xml:space="preserve">s </w:t>
+            </w:r>
+            <w:r>
+              <w:t>valor</w:t>
+            </w:r>
+            <w:r>
+              <w:t>es</w:t>
+            </w:r>
+            <w:r>
+              <w:t>.</w:t>
+            </w:r>
+          </w:p>
+          <w:p>
+            <w:pPr>
+              <w:spacing w:before="0" w:after="0"/>
+            </w:pPr>
+            <w:r>
+              <w:t xml:space="preserve">O valor para ser preciso terá </w:t>
+            </w:r>
+            <w:r>
+              <w:t xml:space="preserve">que ser pelo mesmo combustível, pois o consumo </w:t>
+            </w:r>
+            <w:r>
+              <w:t>será</w:t>
+            </w:r>
+            <w:r>
+              <w:t xml:space="preserve"> alterado dependendo do combustível no tanque.</w:t>
+            </w:r>
+          </w:p>
+          <w:p>
+            <w:pPr>
+              <w:spacing w:before="0" w:after="0"/>
+            </w:pPr>
+            <w:r>
+              <w:t xml:space="preserve">Então, no caso de carros </w:t>
+            </w:r>
+            <w:proofErr w:type="spellStart"/>
+            <w:r>
+              <w:rPr>
+                <w:i/>
+                <w:iCs/>
+              </w:rPr>
+              <w:t>flex</w:t>
+            </w:r>
+            <w:proofErr w:type="spellEnd"/>
+            <w:r>
+              <w:t>, será necessário mostrar o consumo com os dois combustíveis.</w:t>
+            </w:r>
+          </w:p>
+        </w:tc>
+      </w:tr>
+      <w:tr>
+        <w:tc>
+          <w:tcPr>
+            <w:tcW w:w="2093" w:type="dxa"/>
+          </w:tcPr>
+          <w:p>
+            <w:pPr>
+              <w:spacing w:before="0" w:after="0"/>
+              <w:rPr>
+                <w:bCs/>
+              </w:rPr>
+            </w:pPr>
+            <w:r>
+              <w:rPr>
+                <w:bCs/>
+              </w:rPr>
+              <w:t>Nível de necessidade</w:t>
+            </w:r>
+          </w:p>
+        </w:tc>
+        <w:tc>
+          <w:tcPr>
+            <w:tcW w:w="6968" w:type="dxa"/>
+          </w:tcPr>
+          <w:p>
+            <w:pPr>
+              <w:spacing w:before="0" w:after="0"/>
+            </w:pPr>
+            <w:r>
+              <w:t>Desejável</w:t>
+            </w:r>
+            <w:r>
+              <w:t>.</w:t>
+            </w:r>
+          </w:p>
+        </w:tc>
+      </w:tr>
+      <w:tr>
+        <w:tc>
+          <w:tcPr>
+            <w:tcW w:w="2093" w:type="dxa"/>
+          </w:tcPr>
+          <w:p>
+            <w:pPr>
+              <w:spacing w:before="0" w:after="0"/>
+              <w:rPr>
+                <w:bCs/>
+              </w:rPr>
+            </w:pPr>
+            <w:r>
+              <w:rPr>
+                <w:bCs/>
+              </w:rPr>
+              <w:t>Premissas</w:t>
+            </w:r>
+          </w:p>
+        </w:tc>
+        <w:tc>
+          <w:tcPr>
+            <w:tcW w:w="6968" w:type="dxa"/>
+          </w:tcPr>
+          <w:p>
+            <w:pPr>
+              <w:spacing w:before="0" w:after="0"/>
+            </w:pPr>
+            <w:r>
+              <w:t>Estar com acesso de usuário comum no sistema.</w:t>
+            </w:r>
+          </w:p>
+        </w:tc>
+      </w:tr>
+      <w:tr>
+        <w:tc>
+          <w:tcPr>
+            <w:tcW w:w="2093" w:type="dxa"/>
+          </w:tcPr>
+          <w:p>
+            <w:pPr>
+              <w:spacing w:before="0" w:after="0"/>
+              <w:rPr>
+                <w:bCs/>
+              </w:rPr>
+            </w:pPr>
+            <w:r>
+              <w:rPr>
+                <w:bCs/>
+              </w:rPr>
+              <w:t>Entradas</w:t>
+            </w:r>
+          </w:p>
+        </w:tc>
+        <w:tc>
+          <w:tcPr>
+            <w:tcW w:w="6968" w:type="dxa"/>
+          </w:tcPr>
+          <w:p>
+            <w:pPr>
+              <w:spacing w:before="0" w:after="0"/>
+            </w:pPr>
+            <w:r>
+              <w:t>Não se aplica</w:t>
+            </w:r>
+            <w:r>
+              <w:t>.</w:t>
+            </w:r>
+          </w:p>
+        </w:tc>
+      </w:tr>
+    </w:tbl>
     <w:p>
       <w:pPr>
         <w:pStyle w:val="Legenda"/>
       </w:pPr>
+      <w:bookmarkStart w:id="82" w:name="_Toc37085523"/>
+      <w:r>
+        <w:t xml:space="preserve">QUADRO </w:t>
+      </w:r>
+      <w:fldSimple w:instr=" SEQ QUADRO \* ARABIC ">
+        <w:r>
+          <w:rPr>
+            <w:noProof/>
+          </w:rPr>
+          <w:t>53</w:t>
+        </w:r>
+      </w:fldSimple>
+      <w:r>
+        <w:t xml:space="preserve"> </w:t>
+      </w:r>
+      <w:r>
+        <w:t>- RF</w:t>
+      </w:r>
+      <w:r>
+        <w:t xml:space="preserve"> 53: visualizar consumo d</w:t>
+      </w:r>
+      <w:r>
+        <w:t>e combustível d</w:t>
+      </w:r>
+      <w:r>
+        <w:t>o veículo</w:t>
+      </w:r>
+      <w:bookmarkEnd w:id="82"/>
+    </w:p>
+    <w:p>
+      <w:pPr>
+        <w:pStyle w:val="Legenda"/>
+      </w:pPr>
+      <w:r>
+        <w:t>FONTE: e</w:t>
+      </w:r>
+      <w:r>
+        <w:t>laboração própria</w:t>
+      </w:r>
+    </w:p>
+    <w:p/>
+    <w:tbl>
+      <w:tblPr>
+        <w:tblStyle w:val="Tabelacomgrade"/>
+        <w:tblW w:w="9061" w:type="dxa"/>
+        <w:tblLook w:val="04A0" w:firstRow="1" w:lastRow="0" w:firstColumn="1" w:lastColumn="0" w:noHBand="0" w:noVBand="1"/>
+      </w:tblPr>
+      <w:tblGrid>
+        <w:gridCol w:w="2093"/>
+        <w:gridCol w:w="6968"/>
+      </w:tblGrid>
+      <w:tr>
+        <w:tc>
+          <w:tcPr>
+            <w:tcW w:w="2093" w:type="dxa"/>
+          </w:tcPr>
+          <w:p>
+            <w:pPr>
+              <w:spacing w:before="0" w:after="0"/>
+              <w:rPr>
+                <w:bCs/>
+              </w:rPr>
+            </w:pPr>
+            <w:r>
+              <w:rPr>
+                <w:bCs/>
+              </w:rPr>
+              <w:t>RF nº</w:t>
+            </w:r>
+          </w:p>
+        </w:tc>
+        <w:tc>
+          <w:tcPr>
+            <w:tcW w:w="6968" w:type="dxa"/>
+          </w:tcPr>
+          <w:p>
+            <w:pPr>
+              <w:spacing w:before="0" w:after="0"/>
+            </w:pPr>
+            <w:r>
+              <w:t>5</w:t>
+            </w:r>
+            <w:r>
+              <w:t>7</w:t>
+            </w:r>
+          </w:p>
+        </w:tc>
+      </w:tr>
+      <w:tr>
+        <w:tc>
+          <w:tcPr>
+            <w:tcW w:w="2093" w:type="dxa"/>
+          </w:tcPr>
+          <w:p>
+            <w:pPr>
+              <w:spacing w:before="0" w:after="0"/>
+              <w:rPr>
+                <w:bCs/>
+              </w:rPr>
+            </w:pPr>
+            <w:r>
+              <w:rPr>
+                <w:bCs/>
+              </w:rPr>
+              <w:t>Nome</w:t>
+            </w:r>
+          </w:p>
+        </w:tc>
+        <w:tc>
+          <w:tcPr>
+            <w:tcW w:w="6968" w:type="dxa"/>
+          </w:tcPr>
+          <w:p>
+            <w:pPr>
+              <w:spacing w:before="0" w:after="0"/>
+            </w:pPr>
+            <w:r>
+              <w:t>P</w:t>
+            </w:r>
+            <w:r>
+              <w:t>ossuir um manual de utilização do Etanóis</w:t>
+            </w:r>
+            <w:r>
+              <w:t>.</w:t>
+            </w:r>
+          </w:p>
+        </w:tc>
+      </w:tr>
+      <w:tr>
+        <w:tc>
+          <w:tcPr>
+            <w:tcW w:w="2093" w:type="dxa"/>
+          </w:tcPr>
+          <w:p>
+            <w:pPr>
+              <w:spacing w:before="0" w:after="0"/>
+              <w:rPr>
+                <w:bCs/>
+              </w:rPr>
+            </w:pPr>
+            <w:r>
+              <w:rPr>
+                <w:bCs/>
+              </w:rPr>
+              <w:t>Descrição</w:t>
+            </w:r>
+          </w:p>
+        </w:tc>
+        <w:tc>
+          <w:tcPr>
+            <w:tcW w:w="6968" w:type="dxa"/>
+          </w:tcPr>
+          <w:p>
+            <w:pPr>
+              <w:spacing w:before="0" w:after="0"/>
+            </w:pPr>
+            <w:r>
+              <w:t>Consiste na disponibilização de um manual de ajuda para a utilização do sistema. Nele conte</w:t>
+            </w:r>
+            <w:r>
+              <w:t>rá todos os recursos do sistema</w:t>
+            </w:r>
+            <w:r>
+              <w:t xml:space="preserve"> explicados.</w:t>
+            </w:r>
+          </w:p>
+          <w:p>
+            <w:pPr>
+              <w:spacing w:before="0" w:after="0"/>
+            </w:pPr>
+            <w:r>
+              <w:t>A explicação dos recursos est</w:t>
+            </w:r>
+            <w:r>
+              <w:t>ará</w:t>
+            </w:r>
+            <w:r>
+              <w:t xml:space="preserve"> disponível também no primeiro acesso a cada um</w:t>
+            </w:r>
+            <w:r>
+              <w:t xml:space="preserve"> deles.</w:t>
+            </w:r>
+          </w:p>
+        </w:tc>
+      </w:tr>
+      <w:tr>
+        <w:tc>
+          <w:tcPr>
+            <w:tcW w:w="2093" w:type="dxa"/>
+          </w:tcPr>
+          <w:p>
+            <w:pPr>
+              <w:spacing w:before="0" w:after="0"/>
+              <w:rPr>
+                <w:bCs/>
+              </w:rPr>
+            </w:pPr>
+            <w:r>
+              <w:rPr>
+                <w:bCs/>
+              </w:rPr>
+              <w:lastRenderedPageBreak/>
+              <w:t>Nível de necessidade</w:t>
+            </w:r>
+          </w:p>
+        </w:tc>
+        <w:tc>
+          <w:tcPr>
+            <w:tcW w:w="6968" w:type="dxa"/>
+          </w:tcPr>
+          <w:p>
+            <w:pPr>
+              <w:spacing w:before="0" w:after="0"/>
+            </w:pPr>
+            <w:r>
+              <w:t>Essencial</w:t>
+            </w:r>
+            <w:r>
+              <w:t>.</w:t>
+            </w:r>
+          </w:p>
+        </w:tc>
+      </w:tr>
+      <w:tr>
+        <w:tc>
+          <w:tcPr>
+            <w:tcW w:w="2093" w:type="dxa"/>
+          </w:tcPr>
+          <w:p>
+            <w:pPr>
+              <w:spacing w:before="0" w:after="0"/>
+              <w:rPr>
+                <w:bCs/>
+              </w:rPr>
+            </w:pPr>
+            <w:r>
+              <w:rPr>
+                <w:bCs/>
+              </w:rPr>
+              <w:t>Premissas</w:t>
+            </w:r>
+          </w:p>
+        </w:tc>
+        <w:tc>
+          <w:tcPr>
+            <w:tcW w:w="6968" w:type="dxa"/>
+          </w:tcPr>
+          <w:p>
+            <w:pPr>
+              <w:spacing w:before="0" w:after="0"/>
+            </w:pPr>
+            <w:r>
+              <w:t>Estar com acesso de usuário comum no sistema.</w:t>
+            </w:r>
+          </w:p>
+        </w:tc>
+      </w:tr>
+      <w:tr>
+        <w:tc>
+          <w:tcPr>
+            <w:tcW w:w="2093" w:type="dxa"/>
+          </w:tcPr>
+          <w:p>
+            <w:pPr>
+              <w:spacing w:before="0" w:after="0"/>
+              <w:rPr>
+                <w:bCs/>
+              </w:rPr>
+            </w:pPr>
+            <w:r>
+              <w:rPr>
+                <w:bCs/>
+              </w:rPr>
+              <w:t>Entradas</w:t>
+            </w:r>
+          </w:p>
+        </w:tc>
+        <w:tc>
+          <w:tcPr>
+            <w:tcW w:w="6968" w:type="dxa"/>
+          </w:tcPr>
+          <w:p>
+            <w:pPr>
+              <w:spacing w:before="0" w:after="0"/>
+            </w:pPr>
+            <w:r>
+              <w:t>Não se aplica</w:t>
+            </w:r>
+          </w:p>
+        </w:tc>
+      </w:tr>
+    </w:tbl>
+    <w:p>
+      <w:pPr>
+        <w:pStyle w:val="Legenda"/>
+      </w:pPr>
       <w:bookmarkStart w:id="83" w:name="_Toc37085524"/>
       <w:r>
         <w:t xml:space="preserve">QUADRO </w:t>
       </w:r>
-      <w:r>
-        <w:fldChar w:fldCharType="begin"/>
-      </w:r>
-      <w:r>
-        <w:instrText xml:space="preserve"> SEQ QUADRO \* ARABIC </w:instrText>
-      </w:r>
-      <w:r>
-        <w:fldChar w:fldCharType="separate"/>
-      </w:r>
-      <w:r>
-        <w:rPr>
-          <w:noProof/>
-        </w:rPr>
-        <w:t>54</w:t>
-      </w:r>
-      <w:r>
-        <w:rPr>
-          <w:noProof/>
-        </w:rPr>
-        <w:fldChar w:fldCharType="end"/>
-      </w:r>
+      <w:fldSimple w:instr=" SEQ QUADRO \* ARABIC ">
+        <w:r>
+          <w:rPr>
+            <w:noProof/>
+          </w:rPr>
+          <w:t>54</w:t>
+        </w:r>
+      </w:fldSimple>
       <w:r>
         <w:t xml:space="preserve"> </w:t>
       </w:r>
@@ -43966,27 +43879,14 @@
       <w:r>
         <w:t xml:space="preserve">QUADRO </w:t>
       </w:r>
-      <w:r>
-        <w:fldChar w:fldCharType="begin"/>
-      </w:r>
-      <w:r>
-        <w:instrText xml:space="preserve"> SEQ QUADRO \* ARABIC </w:instrText>
-      </w:r>
-      <w:r>
-        <w:fldChar w:fldCharType="separate"/>
-      </w:r>
-      <w:r>
-        <w:rPr>
-          <w:noProof/>
-        </w:rPr>
-        <w:t>55</w:t>
-      </w:r>
-      <w:r>
-        <w:rPr>
-          <w:noProof/>
-        </w:rPr>
-        <w:fldChar w:fldCharType="end"/>
-      </w:r>
+      <w:fldSimple w:instr=" SEQ QUADRO \* ARABIC ">
+        <w:r>
+          <w:rPr>
+            <w:noProof/>
+          </w:rPr>
+          <w:t>55</w:t>
+        </w:r>
+      </w:fldSimple>
       <w:r>
         <w:t xml:space="preserve"> </w:t>
       </w:r>
@@ -44268,27 +44168,14 @@
       <w:r>
         <w:t xml:space="preserve">QUADRO </w:t>
       </w:r>
-      <w:r>
-        <w:fldChar w:fldCharType="begin"/>
-      </w:r>
-      <w:r>
-        <w:instrText xml:space="preserve"> SEQ QUADRO \* ARABIC </w:instrText>
-      </w:r>
-      <w:r>
-        <w:fldChar w:fldCharType="separate"/>
-      </w:r>
-      <w:r>
-        <w:rPr>
-          <w:noProof/>
-        </w:rPr>
-        <w:t>56</w:t>
-      </w:r>
-      <w:r>
-        <w:rPr>
-          <w:noProof/>
-        </w:rPr>
-        <w:fldChar w:fldCharType="end"/>
-      </w:r>
+      <w:fldSimple w:instr=" SEQ QUADRO \* ARABIC ">
+        <w:r>
+          <w:rPr>
+            <w:noProof/>
+          </w:rPr>
+          <w:t>56</w:t>
+        </w:r>
+      </w:fldSimple>
       <w:r>
         <w:t xml:space="preserve"> </w:t>
       </w:r>
@@ -44462,27 +44349,14 @@
       <w:r>
         <w:t xml:space="preserve">QUADRO </w:t>
       </w:r>
-      <w:r>
-        <w:fldChar w:fldCharType="begin"/>
-      </w:r>
-      <w:r>
-        <w:instrText xml:space="preserve"> SEQ QUADRO \* ARABIC </w:instrText>
-      </w:r>
-      <w:r>
-        <w:fldChar w:fldCharType="separate"/>
-      </w:r>
-      <w:r>
-        <w:rPr>
-          <w:noProof/>
-        </w:rPr>
-        <w:t>57</w:t>
-      </w:r>
-      <w:r>
-        <w:rPr>
-          <w:noProof/>
-        </w:rPr>
-        <w:fldChar w:fldCharType="end"/>
-      </w:r>
+      <w:fldSimple w:instr=" SEQ QUADRO \* ARABIC ">
+        <w:r>
+          <w:rPr>
+            <w:noProof/>
+          </w:rPr>
+          <w:t>57</w:t>
+        </w:r>
+      </w:fldSimple>
       <w:r>
         <w:t xml:space="preserve"> </w:t>
       </w:r>
@@ -44642,27 +44516,14 @@
       <w:r>
         <w:t xml:space="preserve">QUADRO </w:t>
       </w:r>
-      <w:r>
-        <w:fldChar w:fldCharType="begin"/>
-      </w:r>
-      <w:r>
-        <w:instrText xml:space="preserve"> SEQ QUADRO \* ARABIC </w:instrText>
-      </w:r>
-      <w:r>
-        <w:fldChar w:fldCharType="separate"/>
-      </w:r>
-      <w:r>
-        <w:rPr>
-          <w:noProof/>
-        </w:rPr>
-        <w:t>58</w:t>
-      </w:r>
-      <w:r>
-        <w:rPr>
-          <w:noProof/>
-        </w:rPr>
-        <w:fldChar w:fldCharType="end"/>
-      </w:r>
+      <w:fldSimple w:instr=" SEQ QUADRO \* ARABIC ">
+        <w:r>
+          <w:rPr>
+            <w:noProof/>
+          </w:rPr>
+          <w:t>58</w:t>
+        </w:r>
+      </w:fldSimple>
       <w:r>
         <w:t xml:space="preserve"> </w:t>
       </w:r>
@@ -44872,27 +44733,14 @@
       <w:r>
         <w:t xml:space="preserve">QUADRO </w:t>
       </w:r>
-      <w:r>
-        <w:fldChar w:fldCharType="begin"/>
-      </w:r>
-      <w:r>
-        <w:instrText xml:space="preserve"> SEQ QUADRO \* ARABIC </w:instrText>
-      </w:r>
-      <w:r>
-        <w:fldChar w:fldCharType="separate"/>
-      </w:r>
-      <w:r>
-        <w:rPr>
-          <w:noProof/>
-        </w:rPr>
-        <w:t>59</w:t>
-      </w:r>
-      <w:r>
-        <w:rPr>
-          <w:noProof/>
-        </w:rPr>
-        <w:fldChar w:fldCharType="end"/>
-      </w:r>
+      <w:fldSimple w:instr=" SEQ QUADRO \* ARABIC ">
+        <w:r>
+          <w:rPr>
+            <w:noProof/>
+          </w:rPr>
+          <w:t>59</w:t>
+        </w:r>
+      </w:fldSimple>
       <w:r>
         <w:t xml:space="preserve"> </w:t>
       </w:r>
@@ -45086,27 +44934,14 @@
       <w:r>
         <w:t xml:space="preserve">QUADRO </w:t>
       </w:r>
-      <w:r>
-        <w:fldChar w:fldCharType="begin"/>
-      </w:r>
-      <w:r>
-        <w:instrText xml:space="preserve"> SEQ QUADRO \* ARABIC </w:instrText>
-      </w:r>
-      <w:r>
-        <w:fldChar w:fldCharType="separate"/>
-      </w:r>
-      <w:r>
-        <w:rPr>
-          <w:noProof/>
-        </w:rPr>
-        <w:t>60</w:t>
-      </w:r>
-      <w:r>
-        <w:rPr>
-          <w:noProof/>
-        </w:rPr>
-        <w:fldChar w:fldCharType="end"/>
-      </w:r>
+      <w:fldSimple w:instr=" SEQ QUADRO \* ARABIC ">
+        <w:r>
+          <w:rPr>
+            <w:noProof/>
+          </w:rPr>
+          <w:t>60</w:t>
+        </w:r>
+      </w:fldSimple>
       <w:r>
         <w:t xml:space="preserve"> </w:t>
       </w:r>
@@ -45281,27 +45116,14 @@
       <w:r>
         <w:t xml:space="preserve">QUADRO </w:t>
       </w:r>
-      <w:r>
-        <w:fldChar w:fldCharType="begin"/>
-      </w:r>
-      <w:r>
-        <w:instrText xml:space="preserve"> SEQ QUADRO \* ARABIC </w:instrText>
-      </w:r>
-      <w:r>
-        <w:fldChar w:fldCharType="separate"/>
-      </w:r>
-      <w:r>
-        <w:rPr>
-          <w:noProof/>
-        </w:rPr>
-        <w:t>61</w:t>
-      </w:r>
-      <w:r>
-        <w:rPr>
-          <w:noProof/>
-        </w:rPr>
-        <w:fldChar w:fldCharType="end"/>
-      </w:r>
+      <w:fldSimple w:instr=" SEQ QUADRO \* ARABIC ">
+        <w:r>
+          <w:rPr>
+            <w:noProof/>
+          </w:rPr>
+          <w:t>61</w:t>
+        </w:r>
+      </w:fldSimple>
       <w:r>
         <w:t xml:space="preserve"> -</w:t>
       </w:r>
@@ -45547,27 +45369,14 @@
       <w:r>
         <w:t xml:space="preserve">QUADRO </w:t>
       </w:r>
-      <w:r>
-        <w:fldChar w:fldCharType="begin"/>
-      </w:r>
-      <w:r>
-        <w:instrText xml:space="preserve"> SEQ QUADRO \* ARABIC </w:instrText>
-      </w:r>
-      <w:r>
-        <w:fldChar w:fldCharType="separate"/>
-      </w:r>
-      <w:r>
-        <w:rPr>
-          <w:noProof/>
-        </w:rPr>
-        <w:t>62</w:t>
-      </w:r>
-      <w:r>
-        <w:rPr>
-          <w:noProof/>
-        </w:rPr>
-        <w:fldChar w:fldCharType="end"/>
-      </w:r>
+      <w:fldSimple w:instr=" SEQ QUADRO \* ARABIC ">
+        <w:r>
+          <w:rPr>
+            <w:noProof/>
+          </w:rPr>
+          <w:t>62</w:t>
+        </w:r>
+      </w:fldSimple>
       <w:r>
         <w:t xml:space="preserve"> </w:t>
       </w:r>
@@ -45881,27 +45690,14 @@
         <w:lastRenderedPageBreak/>
         <w:t xml:space="preserve">QUADRO </w:t>
       </w:r>
-      <w:r>
-        <w:fldChar w:fldCharType="begin"/>
-      </w:r>
-      <w:r>
-        <w:instrText xml:space="preserve"> SEQ QUADRO \* ARABIC </w:instrText>
-      </w:r>
-      <w:r>
-        <w:fldChar w:fldCharType="separate"/>
-      </w:r>
-      <w:r>
-        <w:rPr>
-          <w:noProof/>
-        </w:rPr>
-        <w:t>63</w:t>
-      </w:r>
-      <w:r>
-        <w:rPr>
-          <w:noProof/>
-        </w:rPr>
-        <w:fldChar w:fldCharType="end"/>
-      </w:r>
+      <w:fldSimple w:instr=" SEQ QUADRO \* ARABIC ">
+        <w:r>
+          <w:rPr>
+            <w:noProof/>
+          </w:rPr>
+          <w:t>63</w:t>
+        </w:r>
+      </w:fldSimple>
       <w:r>
         <w:t xml:space="preserve"> </w:t>
       </w:r>
@@ -46223,27 +46019,14 @@
       <w:r>
         <w:t xml:space="preserve">QUADRO </w:t>
       </w:r>
-      <w:r>
-        <w:fldChar w:fldCharType="begin"/>
-      </w:r>
-      <w:r>
-        <w:instrText xml:space="preserve"> SEQ QUADRO \* ARABIC </w:instrText>
-      </w:r>
-      <w:r>
-        <w:fldChar w:fldCharType="separate"/>
-      </w:r>
-      <w:r>
-        <w:rPr>
-          <w:noProof/>
-        </w:rPr>
-        <w:t>64</w:t>
-      </w:r>
-      <w:r>
-        <w:rPr>
-          <w:noProof/>
-        </w:rPr>
-        <w:fldChar w:fldCharType="end"/>
-      </w:r>
+      <w:fldSimple w:instr=" SEQ QUADRO \* ARABIC ">
+        <w:r>
+          <w:rPr>
+            <w:noProof/>
+          </w:rPr>
+          <w:t>64</w:t>
+        </w:r>
+      </w:fldSimple>
       <w:r>
         <w:t xml:space="preserve"> - </w:t>
       </w:r>
@@ -46669,27 +46452,14 @@
         <w:lastRenderedPageBreak/>
         <w:t xml:space="preserve">QUADRO </w:t>
       </w:r>
-      <w:r>
-        <w:fldChar w:fldCharType="begin"/>
-      </w:r>
-      <w:r>
-        <w:instrText xml:space="preserve"> SEQ QUADRO \* ARABIC </w:instrText>
-      </w:r>
-      <w:r>
-        <w:fldChar w:fldCharType="separate"/>
-      </w:r>
-      <w:r>
-        <w:rPr>
-          <w:noProof/>
-        </w:rPr>
-        <w:t>65</w:t>
-      </w:r>
-      <w:r>
-        <w:rPr>
-          <w:noProof/>
-        </w:rPr>
-        <w:fldChar w:fldCharType="end"/>
-      </w:r>
+      <w:fldSimple w:instr=" SEQ QUADRO \* ARABIC ">
+        <w:r>
+          <w:rPr>
+            <w:noProof/>
+          </w:rPr>
+          <w:t>65</w:t>
+        </w:r>
+      </w:fldSimple>
       <w:r>
         <w:t xml:space="preserve"> </w:t>
       </w:r>
@@ -46888,27 +46658,14 @@
       <w:r>
         <w:t xml:space="preserve">QUADRO </w:t>
       </w:r>
-      <w:r>
-        <w:fldChar w:fldCharType="begin"/>
-      </w:r>
-      <w:r>
-        <w:instrText xml:space="preserve"> SEQ QUADRO \* ARABIC </w:instrText>
-      </w:r>
-      <w:r>
-        <w:fldChar w:fldCharType="separate"/>
-      </w:r>
-      <w:r>
-        <w:rPr>
-          <w:noProof/>
-        </w:rPr>
-        <w:t>66</w:t>
-      </w:r>
-      <w:r>
-        <w:rPr>
-          <w:noProof/>
-        </w:rPr>
-        <w:fldChar w:fldCharType="end"/>
-      </w:r>
+      <w:fldSimple w:instr=" SEQ QUADRO \* ARABIC ">
+        <w:r>
+          <w:rPr>
+            <w:noProof/>
+          </w:rPr>
+          <w:t>66</w:t>
+        </w:r>
+      </w:fldSimple>
       <w:r>
         <w:t xml:space="preserve"> </w:t>
       </w:r>
@@ -47113,27 +46870,14 @@
       <w:r>
         <w:t xml:space="preserve">QUADRO </w:t>
       </w:r>
-      <w:r>
-        <w:fldChar w:fldCharType="begin"/>
-      </w:r>
-      <w:r>
-        <w:instrText xml:space="preserve"> SEQ QUADRO \* ARABIC </w:instrText>
-      </w:r>
-      <w:r>
-        <w:fldChar w:fldCharType="separate"/>
-      </w:r>
-      <w:r>
-        <w:rPr>
-          <w:noProof/>
-        </w:rPr>
-        <w:t>67</w:t>
-      </w:r>
-      <w:r>
-        <w:rPr>
-          <w:noProof/>
-        </w:rPr>
-        <w:fldChar w:fldCharType="end"/>
-      </w:r>
+      <w:fldSimple w:instr=" SEQ QUADRO \* ARABIC ">
+        <w:r>
+          <w:rPr>
+            <w:noProof/>
+          </w:rPr>
+          <w:t>67</w:t>
+        </w:r>
+      </w:fldSimple>
       <w:r>
         <w:t xml:space="preserve"> </w:t>
       </w:r>
@@ -47377,27 +47121,14 @@
       <w:r>
         <w:t xml:space="preserve">QUADRO </w:t>
       </w:r>
-      <w:r>
-        <w:fldChar w:fldCharType="begin"/>
-      </w:r>
-      <w:r>
-        <w:instrText xml:space="preserve"> SEQ QUADRO \* ARABIC </w:instrText>
-      </w:r>
-      <w:r>
-        <w:fldChar w:fldCharType="separate"/>
-      </w:r>
-      <w:r>
-        <w:rPr>
-          <w:noProof/>
-        </w:rPr>
-        <w:t>68</w:t>
-      </w:r>
-      <w:r>
-        <w:rPr>
-          <w:noProof/>
-        </w:rPr>
-        <w:fldChar w:fldCharType="end"/>
-      </w:r>
+      <w:fldSimple w:instr=" SEQ QUADRO \* ARABIC ">
+        <w:r>
+          <w:rPr>
+            <w:noProof/>
+          </w:rPr>
+          <w:t>68</w:t>
+        </w:r>
+      </w:fldSimple>
       <w:r>
         <w:t xml:space="preserve"> </w:t>
       </w:r>
@@ -47628,30 +47359,14 @@
       <w:r>
         <w:t xml:space="preserve">QUADRO </w:t>
       </w:r>
-      <w:r>
-        <w:fldChar w:fldCharType="begin"/>
-      </w:r>
-      <w:r>
-        <w:instrText xml:space="preserve"> SEQ QUADRO \* ARABI</w:instrText>
-      </w:r>
-      <w:r>
-        <w:instrText xml:space="preserve">C </w:instrText>
-      </w:r>
-      <w:r>
-        <w:fldChar w:fldCharType="separate"/>
-      </w:r>
-      <w:r>
-        <w:rPr>
-          <w:noProof/>
-        </w:rPr>
-        <w:t>69</w:t>
-      </w:r>
-      <w:r>
-        <w:rPr>
-          <w:noProof/>
-        </w:rPr>
-        <w:fldChar w:fldCharType="end"/>
-      </w:r>
+      <w:fldSimple w:instr=" SEQ QUADRO \* ARABIC ">
+        <w:r>
+          <w:rPr>
+            <w:noProof/>
+          </w:rPr>
+          <w:t>69</w:t>
+        </w:r>
+      </w:fldSimple>
       <w:r>
         <w:t xml:space="preserve"> </w:t>
       </w:r>
@@ -47819,27 +47534,14 @@
       <w:r>
         <w:t xml:space="preserve">QUADRO </w:t>
       </w:r>
-      <w:r>
-        <w:fldChar w:fldCharType="begin"/>
-      </w:r>
-      <w:r>
-        <w:instrText xml:space="preserve"> SEQ QUADRO \* ARABIC </w:instrText>
-      </w:r>
-      <w:r>
-        <w:fldChar w:fldCharType="separate"/>
-      </w:r>
-      <w:r>
-        <w:rPr>
-          <w:noProof/>
-        </w:rPr>
-        <w:t>70</w:t>
-      </w:r>
-      <w:r>
-        <w:rPr>
-          <w:noProof/>
-        </w:rPr>
-        <w:fldChar w:fldCharType="end"/>
-      </w:r>
+      <w:fldSimple w:instr=" SEQ QUADRO \* ARABIC ">
+        <w:r>
+          <w:rPr>
+            <w:noProof/>
+          </w:rPr>
+          <w:t>70</w:t>
+        </w:r>
+      </w:fldSimple>
       <w:r>
         <w:t xml:space="preserve"> </w:t>
       </w:r>
@@ -48002,27 +47704,14 @@
       <w:r>
         <w:t xml:space="preserve">QUADRO </w:t>
       </w:r>
-      <w:r>
-        <w:fldChar w:fldCharType="begin"/>
-      </w:r>
-      <w:r>
-        <w:instrText xml:space="preserve"> SEQ QUADRO \* ARABIC </w:instrText>
-      </w:r>
-      <w:r>
-        <w:fldChar w:fldCharType="separate"/>
-      </w:r>
-      <w:r>
-        <w:rPr>
-          <w:noProof/>
-        </w:rPr>
-        <w:t>71</w:t>
-      </w:r>
-      <w:r>
-        <w:rPr>
-          <w:noProof/>
-        </w:rPr>
-        <w:fldChar w:fldCharType="end"/>
-      </w:r>
+      <w:fldSimple w:instr=" SEQ QUADRO \* ARABIC ">
+        <w:r>
+          <w:rPr>
+            <w:noProof/>
+          </w:rPr>
+          <w:t>71</w:t>
+        </w:r>
+      </w:fldSimple>
       <w:r>
         <w:t xml:space="preserve"> - </w:t>
       </w:r>
@@ -48188,27 +47877,14 @@
       <w:r>
         <w:t xml:space="preserve">QUADRO </w:t>
       </w:r>
-      <w:r>
-        <w:fldChar w:fldCharType="begin"/>
-      </w:r>
-      <w:r>
-        <w:instrText xml:space="preserve"> SEQ QUADRO \* ARABIC </w:instrText>
-      </w:r>
-      <w:r>
-        <w:fldChar w:fldCharType="separate"/>
-      </w:r>
-      <w:r>
-        <w:rPr>
-          <w:noProof/>
-        </w:rPr>
-        <w:t>72</w:t>
-      </w:r>
-      <w:r>
-        <w:rPr>
-          <w:noProof/>
-        </w:rPr>
-        <w:fldChar w:fldCharType="end"/>
-      </w:r>
+      <w:fldSimple w:instr=" SEQ QUADRO \* ARABIC ">
+        <w:r>
+          <w:rPr>
+            <w:noProof/>
+          </w:rPr>
+          <w:t>72</w:t>
+        </w:r>
+      </w:fldSimple>
       <w:r>
         <w:t xml:space="preserve"> - RNF</w:t>
       </w:r>
@@ -48401,27 +48077,14 @@
       <w:r>
         <w:t xml:space="preserve">QUADRO </w:t>
       </w:r>
-      <w:r>
-        <w:fldChar w:fldCharType="begin"/>
-      </w:r>
-      <w:r>
-        <w:instrText xml:space="preserve"> SEQ QUADRO \* ARABIC </w:instrText>
-      </w:r>
-      <w:r>
-        <w:fldChar w:fldCharType="separate"/>
-      </w:r>
-      <w:r>
-        <w:rPr>
-          <w:noProof/>
-        </w:rPr>
-        <w:t>73</w:t>
-      </w:r>
-      <w:r>
-        <w:rPr>
-          <w:noProof/>
-        </w:rPr>
-        <w:fldChar w:fldCharType="end"/>
-      </w:r>
+      <w:fldSimple w:instr=" SEQ QUADRO \* ARABIC ">
+        <w:r>
+          <w:rPr>
+            <w:noProof/>
+          </w:rPr>
+          <w:t>73</w:t>
+        </w:r>
+      </w:fldSimple>
       <w:r>
         <w:t xml:space="preserve"> - RNF</w:t>
       </w:r>
@@ -48597,27 +48260,14 @@
       <w:r>
         <w:t xml:space="preserve">QUADRO </w:t>
       </w:r>
-      <w:r>
-        <w:fldChar w:fldCharType="begin"/>
-      </w:r>
-      <w:r>
-        <w:instrText xml:space="preserve"> SEQ QUADRO \* ARABIC </w:instrText>
-      </w:r>
-      <w:r>
-        <w:fldChar w:fldCharType="separate"/>
-      </w:r>
-      <w:r>
-        <w:rPr>
-          <w:noProof/>
-        </w:rPr>
-        <w:t>74</w:t>
-      </w:r>
-      <w:r>
-        <w:rPr>
-          <w:noProof/>
-        </w:rPr>
-        <w:fldChar w:fldCharType="end"/>
-      </w:r>
+      <w:fldSimple w:instr=" SEQ QUADRO \* ARABIC ">
+        <w:r>
+          <w:rPr>
+            <w:noProof/>
+          </w:rPr>
+          <w:t>74</w:t>
+        </w:r>
+      </w:fldSimple>
       <w:r>
         <w:t xml:space="preserve"> - RNF</w:t>
       </w:r>

</xml_diff>

<commit_message>
Adição do RF para notifições ao posto de combustível para atualização dos valores
</commit_message>
<xml_diff>
--- a/docs/projeto-final/pfc/etanois-pfc.docx
+++ b/docs/projeto-final/pfc/etanois-pfc.docx
@@ -2343,7 +2343,7 @@
       <w:r>
         <w:fldChar w:fldCharType="separate"/>
       </w:r>
-      <w:hyperlink w:anchor="_Toc38637520" w:history="1">
+      <w:hyperlink w:anchor="_Toc38638610" w:history="1">
         <w:r>
           <w:rPr>
             <w:rStyle w:val="Hyperlink"/>
@@ -2370,7 +2370,7 @@
             <w:noProof/>
             <w:webHidden/>
           </w:rPr>
-          <w:instrText xml:space="preserve"> PAGEREF _Toc38637520 \h </w:instrText>
+          <w:instrText xml:space="preserve"> PAGEREF _Toc38638610 \h </w:instrText>
         </w:r>
         <w:r>
           <w:rPr>
@@ -2415,7 +2415,7 @@
           <w:lang w:eastAsia="pt-BR"/>
         </w:rPr>
       </w:pPr>
-      <w:hyperlink w:anchor="_Toc38637521" w:history="1">
+      <w:hyperlink w:anchor="_Toc38638611" w:history="1">
         <w:r>
           <w:rPr>
             <w:rStyle w:val="Hyperlink"/>
@@ -2442,7 +2442,7 @@
             <w:noProof/>
             <w:webHidden/>
           </w:rPr>
-          <w:instrText xml:space="preserve"> PAGEREF _Toc38637521 \h </w:instrText>
+          <w:instrText xml:space="preserve"> PAGEREF _Toc38638611 \h </w:instrText>
         </w:r>
         <w:r>
           <w:rPr>
@@ -2487,7 +2487,7 @@
           <w:lang w:eastAsia="pt-BR"/>
         </w:rPr>
       </w:pPr>
-      <w:hyperlink w:anchor="_Toc38637522" w:history="1">
+      <w:hyperlink w:anchor="_Toc38638612" w:history="1">
         <w:r>
           <w:rPr>
             <w:rStyle w:val="Hyperlink"/>
@@ -2514,7 +2514,7 @@
             <w:noProof/>
             <w:webHidden/>
           </w:rPr>
-          <w:instrText xml:space="preserve"> PAGEREF _Toc38637522 \h </w:instrText>
+          <w:instrText xml:space="preserve"> PAGEREF _Toc38638612 \h </w:instrText>
         </w:r>
         <w:r>
           <w:rPr>
@@ -2559,7 +2559,7 @@
           <w:lang w:eastAsia="pt-BR"/>
         </w:rPr>
       </w:pPr>
-      <w:hyperlink w:anchor="_Toc38637523" w:history="1">
+      <w:hyperlink w:anchor="_Toc38638613" w:history="1">
         <w:r>
           <w:rPr>
             <w:rStyle w:val="Hyperlink"/>
@@ -2586,7 +2586,7 @@
             <w:noProof/>
             <w:webHidden/>
           </w:rPr>
-          <w:instrText xml:space="preserve"> PAGEREF _Toc38637523 \h </w:instrText>
+          <w:instrText xml:space="preserve"> PAGEREF _Toc38638613 \h </w:instrText>
         </w:r>
         <w:r>
           <w:rPr>
@@ -2631,7 +2631,7 @@
           <w:lang w:eastAsia="pt-BR"/>
         </w:rPr>
       </w:pPr>
-      <w:hyperlink w:anchor="_Toc38637524" w:history="1">
+      <w:hyperlink w:anchor="_Toc38638614" w:history="1">
         <w:r>
           <w:rPr>
             <w:rStyle w:val="Hyperlink"/>
@@ -2658,7 +2658,7 @@
             <w:noProof/>
             <w:webHidden/>
           </w:rPr>
-          <w:instrText xml:space="preserve"> PAGEREF _Toc38637524 \h </w:instrText>
+          <w:instrText xml:space="preserve"> PAGEREF _Toc38638614 \h </w:instrText>
         </w:r>
         <w:r>
           <w:rPr>
@@ -2703,7 +2703,7 @@
           <w:lang w:eastAsia="pt-BR"/>
         </w:rPr>
       </w:pPr>
-      <w:hyperlink w:anchor="_Toc38637525" w:history="1">
+      <w:hyperlink w:anchor="_Toc38638615" w:history="1">
         <w:r>
           <w:rPr>
             <w:rStyle w:val="Hyperlink"/>
@@ -2730,7 +2730,7 @@
             <w:noProof/>
             <w:webHidden/>
           </w:rPr>
-          <w:instrText xml:space="preserve"> PAGEREF _Toc38637525 \h </w:instrText>
+          <w:instrText xml:space="preserve"> PAGEREF _Toc38638615 \h </w:instrText>
         </w:r>
         <w:r>
           <w:rPr>
@@ -2775,7 +2775,7 @@
           <w:lang w:eastAsia="pt-BR"/>
         </w:rPr>
       </w:pPr>
-      <w:hyperlink w:anchor="_Toc38637526" w:history="1">
+      <w:hyperlink w:anchor="_Toc38638616" w:history="1">
         <w:r>
           <w:rPr>
             <w:rStyle w:val="Hyperlink"/>
@@ -2802,7 +2802,7 @@
             <w:noProof/>
             <w:webHidden/>
           </w:rPr>
-          <w:instrText xml:space="preserve"> PAGEREF _Toc38637526 \h </w:instrText>
+          <w:instrText xml:space="preserve"> PAGEREF _Toc38638616 \h </w:instrText>
         </w:r>
         <w:r>
           <w:rPr>
@@ -2847,7 +2847,7 @@
           <w:lang w:eastAsia="pt-BR"/>
         </w:rPr>
       </w:pPr>
-      <w:hyperlink w:anchor="_Toc38637527" w:history="1">
+      <w:hyperlink w:anchor="_Toc38638617" w:history="1">
         <w:r>
           <w:rPr>
             <w:rStyle w:val="Hyperlink"/>
@@ -2874,7 +2874,7 @@
             <w:noProof/>
             <w:webHidden/>
           </w:rPr>
-          <w:instrText xml:space="preserve"> PAGEREF _Toc38637527 \h </w:instrText>
+          <w:instrText xml:space="preserve"> PAGEREF _Toc38638617 \h </w:instrText>
         </w:r>
         <w:r>
           <w:rPr>
@@ -2919,7 +2919,7 @@
           <w:lang w:eastAsia="pt-BR"/>
         </w:rPr>
       </w:pPr>
-      <w:hyperlink w:anchor="_Toc38637528" w:history="1">
+      <w:hyperlink w:anchor="_Toc38638618" w:history="1">
         <w:r>
           <w:rPr>
             <w:rStyle w:val="Hyperlink"/>
@@ -2946,7 +2946,7 @@
             <w:noProof/>
             <w:webHidden/>
           </w:rPr>
-          <w:instrText xml:space="preserve"> PAGEREF _Toc38637528 \h </w:instrText>
+          <w:instrText xml:space="preserve"> PAGEREF _Toc38638618 \h </w:instrText>
         </w:r>
         <w:r>
           <w:rPr>
@@ -2991,7 +2991,7 @@
           <w:lang w:eastAsia="pt-BR"/>
         </w:rPr>
       </w:pPr>
-      <w:hyperlink w:anchor="_Toc38637529" w:history="1">
+      <w:hyperlink w:anchor="_Toc38638619" w:history="1">
         <w:r>
           <w:rPr>
             <w:rStyle w:val="Hyperlink"/>
@@ -3018,7 +3018,7 @@
             <w:noProof/>
             <w:webHidden/>
           </w:rPr>
-          <w:instrText xml:space="preserve"> PAGEREF _Toc38637529 \h </w:instrText>
+          <w:instrText xml:space="preserve"> PAGEREF _Toc38638619 \h </w:instrText>
         </w:r>
         <w:r>
           <w:rPr>
@@ -3063,7 +3063,7 @@
           <w:lang w:eastAsia="pt-BR"/>
         </w:rPr>
       </w:pPr>
-      <w:hyperlink w:anchor="_Toc38637530" w:history="1">
+      <w:hyperlink w:anchor="_Toc38638620" w:history="1">
         <w:r>
           <w:rPr>
             <w:rStyle w:val="Hyperlink"/>
@@ -3090,7 +3090,7 @@
             <w:noProof/>
             <w:webHidden/>
           </w:rPr>
-          <w:instrText xml:space="preserve"> PAGEREF _Toc38637530 \h </w:instrText>
+          <w:instrText xml:space="preserve"> PAGEREF _Toc38638620 \h </w:instrText>
         </w:r>
         <w:r>
           <w:rPr>
@@ -3135,7 +3135,7 @@
           <w:lang w:eastAsia="pt-BR"/>
         </w:rPr>
       </w:pPr>
-      <w:hyperlink w:anchor="_Toc38637531" w:history="1">
+      <w:hyperlink w:anchor="_Toc38638621" w:history="1">
         <w:r>
           <w:rPr>
             <w:rStyle w:val="Hyperlink"/>
@@ -3162,7 +3162,7 @@
             <w:noProof/>
             <w:webHidden/>
           </w:rPr>
-          <w:instrText xml:space="preserve"> PAGEREF _Toc38637531 \h </w:instrText>
+          <w:instrText xml:space="preserve"> PAGEREF _Toc38638621 \h </w:instrText>
         </w:r>
         <w:r>
           <w:rPr>
@@ -3207,7 +3207,7 @@
           <w:lang w:eastAsia="pt-BR"/>
         </w:rPr>
       </w:pPr>
-      <w:hyperlink w:anchor="_Toc38637532" w:history="1">
+      <w:hyperlink w:anchor="_Toc38638622" w:history="1">
         <w:r>
           <w:rPr>
             <w:rStyle w:val="Hyperlink"/>
@@ -3234,7 +3234,7 @@
             <w:noProof/>
             <w:webHidden/>
           </w:rPr>
-          <w:instrText xml:space="preserve"> PAGEREF _Toc38637532 \h </w:instrText>
+          <w:instrText xml:space="preserve"> PAGEREF _Toc38638622 \h </w:instrText>
         </w:r>
         <w:r>
           <w:rPr>
@@ -3279,7 +3279,7 @@
           <w:lang w:eastAsia="pt-BR"/>
         </w:rPr>
       </w:pPr>
-      <w:hyperlink w:anchor="_Toc38637533" w:history="1">
+      <w:hyperlink w:anchor="_Toc38638623" w:history="1">
         <w:r>
           <w:rPr>
             <w:rStyle w:val="Hyperlink"/>
@@ -3306,7 +3306,7 @@
             <w:noProof/>
             <w:webHidden/>
           </w:rPr>
-          <w:instrText xml:space="preserve"> PAGEREF _Toc38637533 \h </w:instrText>
+          <w:instrText xml:space="preserve"> PAGEREF _Toc38638623 \h </w:instrText>
         </w:r>
         <w:r>
           <w:rPr>
@@ -3351,7 +3351,7 @@
           <w:lang w:eastAsia="pt-BR"/>
         </w:rPr>
       </w:pPr>
-      <w:hyperlink w:anchor="_Toc38637534" w:history="1">
+      <w:hyperlink w:anchor="_Toc38638624" w:history="1">
         <w:r>
           <w:rPr>
             <w:rStyle w:val="Hyperlink"/>
@@ -3378,7 +3378,7 @@
             <w:noProof/>
             <w:webHidden/>
           </w:rPr>
-          <w:instrText xml:space="preserve"> PAGEREF _Toc38637534 \h </w:instrText>
+          <w:instrText xml:space="preserve"> PAGEREF _Toc38638624 \h </w:instrText>
         </w:r>
         <w:r>
           <w:rPr>
@@ -3423,7 +3423,7 @@
           <w:lang w:eastAsia="pt-BR"/>
         </w:rPr>
       </w:pPr>
-      <w:hyperlink w:anchor="_Toc38637535" w:history="1">
+      <w:hyperlink w:anchor="_Toc38638625" w:history="1">
         <w:r>
           <w:rPr>
             <w:rStyle w:val="Hyperlink"/>
@@ -3450,7 +3450,7 @@
             <w:noProof/>
             <w:webHidden/>
           </w:rPr>
-          <w:instrText xml:space="preserve"> PAGEREF _Toc38637535 \h </w:instrText>
+          <w:instrText xml:space="preserve"> PAGEREF _Toc38638625 \h </w:instrText>
         </w:r>
         <w:r>
           <w:rPr>
@@ -3495,7 +3495,7 @@
           <w:lang w:eastAsia="pt-BR"/>
         </w:rPr>
       </w:pPr>
-      <w:hyperlink w:anchor="_Toc38637536" w:history="1">
+      <w:hyperlink w:anchor="_Toc38638626" w:history="1">
         <w:r>
           <w:rPr>
             <w:rStyle w:val="Hyperlink"/>
@@ -3522,7 +3522,7 @@
             <w:noProof/>
             <w:webHidden/>
           </w:rPr>
-          <w:instrText xml:space="preserve"> PAGEREF _Toc38637536 \h </w:instrText>
+          <w:instrText xml:space="preserve"> PAGEREF _Toc38638626 \h </w:instrText>
         </w:r>
         <w:r>
           <w:rPr>
@@ -3567,7 +3567,7 @@
           <w:lang w:eastAsia="pt-BR"/>
         </w:rPr>
       </w:pPr>
-      <w:hyperlink w:anchor="_Toc38637537" w:history="1">
+      <w:hyperlink w:anchor="_Toc38638627" w:history="1">
         <w:r>
           <w:rPr>
             <w:rStyle w:val="Hyperlink"/>
@@ -3594,7 +3594,7 @@
             <w:noProof/>
             <w:webHidden/>
           </w:rPr>
-          <w:instrText xml:space="preserve"> PAGEREF _Toc38637537 \h </w:instrText>
+          <w:instrText xml:space="preserve"> PAGEREF _Toc38638627 \h </w:instrText>
         </w:r>
         <w:r>
           <w:rPr>
@@ -3639,7 +3639,7 @@
           <w:lang w:eastAsia="pt-BR"/>
         </w:rPr>
       </w:pPr>
-      <w:hyperlink w:anchor="_Toc38637538" w:history="1">
+      <w:hyperlink w:anchor="_Toc38638628" w:history="1">
         <w:r>
           <w:rPr>
             <w:rStyle w:val="Hyperlink"/>
@@ -3666,7 +3666,7 @@
             <w:noProof/>
             <w:webHidden/>
           </w:rPr>
-          <w:instrText xml:space="preserve"> PAGEREF _Toc38637538 \h </w:instrText>
+          <w:instrText xml:space="preserve"> PAGEREF _Toc38638628 \h </w:instrText>
         </w:r>
         <w:r>
           <w:rPr>
@@ -3711,7 +3711,7 @@
           <w:lang w:eastAsia="pt-BR"/>
         </w:rPr>
       </w:pPr>
-      <w:hyperlink w:anchor="_Toc38637539" w:history="1">
+      <w:hyperlink w:anchor="_Toc38638629" w:history="1">
         <w:r>
           <w:rPr>
             <w:rStyle w:val="Hyperlink"/>
@@ -3738,7 +3738,7 @@
             <w:noProof/>
             <w:webHidden/>
           </w:rPr>
-          <w:instrText xml:space="preserve"> PAGEREF _Toc38637539 \h </w:instrText>
+          <w:instrText xml:space="preserve"> PAGEREF _Toc38638629 \h </w:instrText>
         </w:r>
         <w:r>
           <w:rPr>
@@ -3783,7 +3783,7 @@
           <w:lang w:eastAsia="pt-BR"/>
         </w:rPr>
       </w:pPr>
-      <w:hyperlink w:anchor="_Toc38637540" w:history="1">
+      <w:hyperlink w:anchor="_Toc38638630" w:history="1">
         <w:r>
           <w:rPr>
             <w:rStyle w:val="Hyperlink"/>
@@ -3810,7 +3810,7 @@
             <w:noProof/>
             <w:webHidden/>
           </w:rPr>
-          <w:instrText xml:space="preserve"> PAGEREF _Toc38637540 \h </w:instrText>
+          <w:instrText xml:space="preserve"> PAGEREF _Toc38638630 \h </w:instrText>
         </w:r>
         <w:r>
           <w:rPr>
@@ -3855,7 +3855,7 @@
           <w:lang w:eastAsia="pt-BR"/>
         </w:rPr>
       </w:pPr>
-      <w:hyperlink w:anchor="_Toc38637541" w:history="1">
+      <w:hyperlink w:anchor="_Toc38638631" w:history="1">
         <w:r>
           <w:rPr>
             <w:rStyle w:val="Hyperlink"/>
@@ -3882,7 +3882,7 @@
             <w:noProof/>
             <w:webHidden/>
           </w:rPr>
-          <w:instrText xml:space="preserve"> PAGEREF _Toc38637541 \h </w:instrText>
+          <w:instrText xml:space="preserve"> PAGEREF _Toc38638631 \h </w:instrText>
         </w:r>
         <w:r>
           <w:rPr>
@@ -3927,7 +3927,7 @@
           <w:lang w:eastAsia="pt-BR"/>
         </w:rPr>
       </w:pPr>
-      <w:hyperlink w:anchor="_Toc38637542" w:history="1">
+      <w:hyperlink w:anchor="_Toc38638632" w:history="1">
         <w:r>
           <w:rPr>
             <w:rStyle w:val="Hyperlink"/>
@@ -3954,7 +3954,7 @@
             <w:noProof/>
             <w:webHidden/>
           </w:rPr>
-          <w:instrText xml:space="preserve"> PAGEREF _Toc38637542 \h </w:instrText>
+          <w:instrText xml:space="preserve"> PAGEREF _Toc38638632 \h </w:instrText>
         </w:r>
         <w:r>
           <w:rPr>
@@ -3999,7 +3999,7 @@
           <w:lang w:eastAsia="pt-BR"/>
         </w:rPr>
       </w:pPr>
-      <w:hyperlink w:anchor="_Toc38637543" w:history="1">
+      <w:hyperlink w:anchor="_Toc38638633" w:history="1">
         <w:r>
           <w:rPr>
             <w:rStyle w:val="Hyperlink"/>
@@ -4026,7 +4026,7 @@
             <w:noProof/>
             <w:webHidden/>
           </w:rPr>
-          <w:instrText xml:space="preserve"> PAGEREF _Toc38637543 \h </w:instrText>
+          <w:instrText xml:space="preserve"> PAGEREF _Toc38638633 \h </w:instrText>
         </w:r>
         <w:r>
           <w:rPr>
@@ -4071,7 +4071,7 @@
           <w:lang w:eastAsia="pt-BR"/>
         </w:rPr>
       </w:pPr>
-      <w:hyperlink w:anchor="_Toc38637544" w:history="1">
+      <w:hyperlink w:anchor="_Toc38638634" w:history="1">
         <w:r>
           <w:rPr>
             <w:rStyle w:val="Hyperlink"/>
@@ -4098,7 +4098,7 @@
             <w:noProof/>
             <w:webHidden/>
           </w:rPr>
-          <w:instrText xml:space="preserve"> PAGEREF _Toc38637544 \h </w:instrText>
+          <w:instrText xml:space="preserve"> PAGEREF _Toc38638634 \h </w:instrText>
         </w:r>
         <w:r>
           <w:rPr>
@@ -4143,7 +4143,7 @@
           <w:lang w:eastAsia="pt-BR"/>
         </w:rPr>
       </w:pPr>
-      <w:hyperlink w:anchor="_Toc38637545" w:history="1">
+      <w:hyperlink w:anchor="_Toc38638635" w:history="1">
         <w:r>
           <w:rPr>
             <w:rStyle w:val="Hyperlink"/>
@@ -4170,7 +4170,7 @@
             <w:noProof/>
             <w:webHidden/>
           </w:rPr>
-          <w:instrText xml:space="preserve"> PAGEREF _Toc38637545 \h </w:instrText>
+          <w:instrText xml:space="preserve"> PAGEREF _Toc38638635 \h </w:instrText>
         </w:r>
         <w:r>
           <w:rPr>
@@ -4215,7 +4215,7 @@
           <w:lang w:eastAsia="pt-BR"/>
         </w:rPr>
       </w:pPr>
-      <w:hyperlink w:anchor="_Toc38637546" w:history="1">
+      <w:hyperlink w:anchor="_Toc38638636" w:history="1">
         <w:r>
           <w:rPr>
             <w:rStyle w:val="Hyperlink"/>
@@ -4242,7 +4242,7 @@
             <w:noProof/>
             <w:webHidden/>
           </w:rPr>
-          <w:instrText xml:space="preserve"> PAGEREF _Toc38637546 \h </w:instrText>
+          <w:instrText xml:space="preserve"> PAGEREF _Toc38638636 \h </w:instrText>
         </w:r>
         <w:r>
           <w:rPr>
@@ -4287,7 +4287,7 @@
           <w:lang w:eastAsia="pt-BR"/>
         </w:rPr>
       </w:pPr>
-      <w:hyperlink w:anchor="_Toc38637547" w:history="1">
+      <w:hyperlink w:anchor="_Toc38638637" w:history="1">
         <w:r>
           <w:rPr>
             <w:rStyle w:val="Hyperlink"/>
@@ -4314,7 +4314,7 @@
             <w:noProof/>
             <w:webHidden/>
           </w:rPr>
-          <w:instrText xml:space="preserve"> PAGEREF _Toc38637547 \h </w:instrText>
+          <w:instrText xml:space="preserve"> PAGEREF _Toc38638637 \h </w:instrText>
         </w:r>
         <w:r>
           <w:rPr>
@@ -4359,7 +4359,7 @@
           <w:lang w:eastAsia="pt-BR"/>
         </w:rPr>
       </w:pPr>
-      <w:hyperlink w:anchor="_Toc38637548" w:history="1">
+      <w:hyperlink w:anchor="_Toc38638638" w:history="1">
         <w:r>
           <w:rPr>
             <w:rStyle w:val="Hyperlink"/>
@@ -4386,7 +4386,7 @@
             <w:noProof/>
             <w:webHidden/>
           </w:rPr>
-          <w:instrText xml:space="preserve"> PAGEREF _Toc38637548 \h </w:instrText>
+          <w:instrText xml:space="preserve"> PAGEREF _Toc38638638 \h </w:instrText>
         </w:r>
         <w:r>
           <w:rPr>
@@ -4431,7 +4431,7 @@
           <w:lang w:eastAsia="pt-BR"/>
         </w:rPr>
       </w:pPr>
-      <w:hyperlink w:anchor="_Toc38637549" w:history="1">
+      <w:hyperlink w:anchor="_Toc38638639" w:history="1">
         <w:r>
           <w:rPr>
             <w:rStyle w:val="Hyperlink"/>
@@ -4458,7 +4458,7 @@
             <w:noProof/>
             <w:webHidden/>
           </w:rPr>
-          <w:instrText xml:space="preserve"> PAGEREF _Toc38637549 \h </w:instrText>
+          <w:instrText xml:space="preserve"> PAGEREF _Toc38638639 \h </w:instrText>
         </w:r>
         <w:r>
           <w:rPr>
@@ -4503,7 +4503,7 @@
           <w:lang w:eastAsia="pt-BR"/>
         </w:rPr>
       </w:pPr>
-      <w:hyperlink w:anchor="_Toc38637550" w:history="1">
+      <w:hyperlink w:anchor="_Toc38638640" w:history="1">
         <w:r>
           <w:rPr>
             <w:rStyle w:val="Hyperlink"/>
@@ -4530,7 +4530,7 @@
             <w:noProof/>
             <w:webHidden/>
           </w:rPr>
-          <w:instrText xml:space="preserve"> PAGEREF _Toc38637550 \h </w:instrText>
+          <w:instrText xml:space="preserve"> PAGEREF _Toc38638640 \h </w:instrText>
         </w:r>
         <w:r>
           <w:rPr>
@@ -4575,7 +4575,7 @@
           <w:lang w:eastAsia="pt-BR"/>
         </w:rPr>
       </w:pPr>
-      <w:hyperlink w:anchor="_Toc38637551" w:history="1">
+      <w:hyperlink w:anchor="_Toc38638641" w:history="1">
         <w:r>
           <w:rPr>
             <w:rStyle w:val="Hyperlink"/>
@@ -4602,7 +4602,7 @@
             <w:noProof/>
             <w:webHidden/>
           </w:rPr>
-          <w:instrText xml:space="preserve"> PAGEREF _Toc38637551 \h </w:instrText>
+          <w:instrText xml:space="preserve"> PAGEREF _Toc38638641 \h </w:instrText>
         </w:r>
         <w:r>
           <w:rPr>
@@ -4647,7 +4647,7 @@
           <w:lang w:eastAsia="pt-BR"/>
         </w:rPr>
       </w:pPr>
-      <w:hyperlink w:anchor="_Toc38637552" w:history="1">
+      <w:hyperlink w:anchor="_Toc38638642" w:history="1">
         <w:r>
           <w:rPr>
             <w:rStyle w:val="Hyperlink"/>
@@ -4674,7 +4674,7 @@
             <w:noProof/>
             <w:webHidden/>
           </w:rPr>
-          <w:instrText xml:space="preserve"> PAGEREF _Toc38637552 \h </w:instrText>
+          <w:instrText xml:space="preserve"> PAGEREF _Toc38638642 \h </w:instrText>
         </w:r>
         <w:r>
           <w:rPr>
@@ -4719,7 +4719,7 @@
           <w:lang w:eastAsia="pt-BR"/>
         </w:rPr>
       </w:pPr>
-      <w:hyperlink w:anchor="_Toc38637553" w:history="1">
+      <w:hyperlink w:anchor="_Toc38638643" w:history="1">
         <w:r>
           <w:rPr>
             <w:rStyle w:val="Hyperlink"/>
@@ -4746,7 +4746,7 @@
             <w:noProof/>
             <w:webHidden/>
           </w:rPr>
-          <w:instrText xml:space="preserve"> PAGEREF _Toc38637553 \h </w:instrText>
+          <w:instrText xml:space="preserve"> PAGEREF _Toc38638643 \h </w:instrText>
         </w:r>
         <w:r>
           <w:rPr>
@@ -4791,7 +4791,7 @@
           <w:lang w:eastAsia="pt-BR"/>
         </w:rPr>
       </w:pPr>
-      <w:hyperlink w:anchor="_Toc38637554" w:history="1">
+      <w:hyperlink w:anchor="_Toc38638644" w:history="1">
         <w:r>
           <w:rPr>
             <w:rStyle w:val="Hyperlink"/>
@@ -4818,7 +4818,7 @@
             <w:noProof/>
             <w:webHidden/>
           </w:rPr>
-          <w:instrText xml:space="preserve"> PAGEREF _Toc38637554 \h </w:instrText>
+          <w:instrText xml:space="preserve"> PAGEREF _Toc38638644 \h </w:instrText>
         </w:r>
         <w:r>
           <w:rPr>
@@ -4863,7 +4863,7 @@
           <w:lang w:eastAsia="pt-BR"/>
         </w:rPr>
       </w:pPr>
-      <w:hyperlink w:anchor="_Toc38637555" w:history="1">
+      <w:hyperlink w:anchor="_Toc38638645" w:history="1">
         <w:r>
           <w:rPr>
             <w:rStyle w:val="Hyperlink"/>
@@ -4890,7 +4890,7 @@
             <w:noProof/>
             <w:webHidden/>
           </w:rPr>
-          <w:instrText xml:space="preserve"> PAGEREF _Toc38637555 \h </w:instrText>
+          <w:instrText xml:space="preserve"> PAGEREF _Toc38638645 \h </w:instrText>
         </w:r>
         <w:r>
           <w:rPr>
@@ -4935,7 +4935,7 @@
           <w:lang w:eastAsia="pt-BR"/>
         </w:rPr>
       </w:pPr>
-      <w:hyperlink w:anchor="_Toc38637556" w:history="1">
+      <w:hyperlink w:anchor="_Toc38638646" w:history="1">
         <w:r>
           <w:rPr>
             <w:rStyle w:val="Hyperlink"/>
@@ -4962,7 +4962,7 @@
             <w:noProof/>
             <w:webHidden/>
           </w:rPr>
-          <w:instrText xml:space="preserve"> PAGEREF _Toc38637556 \h </w:instrText>
+          <w:instrText xml:space="preserve"> PAGEREF _Toc38638646 \h </w:instrText>
         </w:r>
         <w:r>
           <w:rPr>
@@ -5007,7 +5007,7 @@
           <w:lang w:eastAsia="pt-BR"/>
         </w:rPr>
       </w:pPr>
-      <w:hyperlink w:anchor="_Toc38637557" w:history="1">
+      <w:hyperlink w:anchor="_Toc38638647" w:history="1">
         <w:r>
           <w:rPr>
             <w:rStyle w:val="Hyperlink"/>
@@ -5034,7 +5034,7 @@
             <w:noProof/>
             <w:webHidden/>
           </w:rPr>
-          <w:instrText xml:space="preserve"> PAGEREF _Toc38637557 \h </w:instrText>
+          <w:instrText xml:space="preserve"> PAGEREF _Toc38638647 \h </w:instrText>
         </w:r>
         <w:r>
           <w:rPr>
@@ -5079,7 +5079,7 @@
           <w:lang w:eastAsia="pt-BR"/>
         </w:rPr>
       </w:pPr>
-      <w:hyperlink w:anchor="_Toc38637558" w:history="1">
+      <w:hyperlink w:anchor="_Toc38638648" w:history="1">
         <w:r>
           <w:rPr>
             <w:rStyle w:val="Hyperlink"/>
@@ -5106,7 +5106,7 @@
             <w:noProof/>
             <w:webHidden/>
           </w:rPr>
-          <w:instrText xml:space="preserve"> PAGEREF _Toc38637558 \h </w:instrText>
+          <w:instrText xml:space="preserve"> PAGEREF _Toc38638648 \h </w:instrText>
         </w:r>
         <w:r>
           <w:rPr>
@@ -5151,7 +5151,7 @@
           <w:lang w:eastAsia="pt-BR"/>
         </w:rPr>
       </w:pPr>
-      <w:hyperlink w:anchor="_Toc38637559" w:history="1">
+      <w:hyperlink w:anchor="_Toc38638649" w:history="1">
         <w:r>
           <w:rPr>
             <w:rStyle w:val="Hyperlink"/>
@@ -5178,7 +5178,7 @@
             <w:noProof/>
             <w:webHidden/>
           </w:rPr>
-          <w:instrText xml:space="preserve"> PAGEREF _Toc38637559 \h </w:instrText>
+          <w:instrText xml:space="preserve"> PAGEREF _Toc38638649 \h </w:instrText>
         </w:r>
         <w:r>
           <w:rPr>
@@ -5223,7 +5223,7 @@
           <w:lang w:eastAsia="pt-BR"/>
         </w:rPr>
       </w:pPr>
-      <w:hyperlink w:anchor="_Toc38637560" w:history="1">
+      <w:hyperlink w:anchor="_Toc38638650" w:history="1">
         <w:r>
           <w:rPr>
             <w:rStyle w:val="Hyperlink"/>
@@ -5250,7 +5250,7 @@
             <w:noProof/>
             <w:webHidden/>
           </w:rPr>
-          <w:instrText xml:space="preserve"> PAGEREF _Toc38637560 \h </w:instrText>
+          <w:instrText xml:space="preserve"> PAGEREF _Toc38638650 \h </w:instrText>
         </w:r>
         <w:r>
           <w:rPr>
@@ -5295,7 +5295,7 @@
           <w:lang w:eastAsia="pt-BR"/>
         </w:rPr>
       </w:pPr>
-      <w:hyperlink w:anchor="_Toc38637561" w:history="1">
+      <w:hyperlink w:anchor="_Toc38638651" w:history="1">
         <w:r>
           <w:rPr>
             <w:rStyle w:val="Hyperlink"/>
@@ -5337,7 +5337,7 @@
             <w:noProof/>
             <w:webHidden/>
           </w:rPr>
-          <w:instrText xml:space="preserve"> PAGEREF _Toc38637561 \h </w:instrText>
+          <w:instrText xml:space="preserve"> PAGEREF _Toc38638651 \h </w:instrText>
         </w:r>
         <w:r>
           <w:rPr>
@@ -5382,7 +5382,7 @@
           <w:lang w:eastAsia="pt-BR"/>
         </w:rPr>
       </w:pPr>
-      <w:hyperlink w:anchor="_Toc38637562" w:history="1">
+      <w:hyperlink w:anchor="_Toc38638652" w:history="1">
         <w:r>
           <w:rPr>
             <w:rStyle w:val="Hyperlink"/>
@@ -5424,7 +5424,7 @@
             <w:noProof/>
             <w:webHidden/>
           </w:rPr>
-          <w:instrText xml:space="preserve"> PAGEREF _Toc38637562 \h </w:instrText>
+          <w:instrText xml:space="preserve"> PAGEREF _Toc38638652 \h </w:instrText>
         </w:r>
         <w:r>
           <w:rPr>
@@ -5469,7 +5469,7 @@
           <w:lang w:eastAsia="pt-BR"/>
         </w:rPr>
       </w:pPr>
-      <w:hyperlink w:anchor="_Toc38637563" w:history="1">
+      <w:hyperlink w:anchor="_Toc38638653" w:history="1">
         <w:r>
           <w:rPr>
             <w:rStyle w:val="Hyperlink"/>
@@ -5496,7 +5496,7 @@
             <w:noProof/>
             <w:webHidden/>
           </w:rPr>
-          <w:instrText xml:space="preserve"> PAGEREF _Toc38637563 \h </w:instrText>
+          <w:instrText xml:space="preserve"> PAGEREF _Toc38638653 \h </w:instrText>
         </w:r>
         <w:r>
           <w:rPr>
@@ -5541,7 +5541,7 @@
           <w:lang w:eastAsia="pt-BR"/>
         </w:rPr>
       </w:pPr>
-      <w:hyperlink w:anchor="_Toc38637564" w:history="1">
+      <w:hyperlink w:anchor="_Toc38638654" w:history="1">
         <w:r>
           <w:rPr>
             <w:rStyle w:val="Hyperlink"/>
@@ -5568,7 +5568,7 @@
             <w:noProof/>
             <w:webHidden/>
           </w:rPr>
-          <w:instrText xml:space="preserve"> PAGEREF _Toc38637564 \h </w:instrText>
+          <w:instrText xml:space="preserve"> PAGEREF _Toc38638654 \h </w:instrText>
         </w:r>
         <w:r>
           <w:rPr>
@@ -5613,7 +5613,7 @@
           <w:lang w:eastAsia="pt-BR"/>
         </w:rPr>
       </w:pPr>
-      <w:hyperlink w:anchor="_Toc38637565" w:history="1">
+      <w:hyperlink w:anchor="_Toc38638655" w:history="1">
         <w:r>
           <w:rPr>
             <w:rStyle w:val="Hyperlink"/>
@@ -5640,7 +5640,7 @@
             <w:noProof/>
             <w:webHidden/>
           </w:rPr>
-          <w:instrText xml:space="preserve"> PAGEREF _Toc38637565 \h </w:instrText>
+          <w:instrText xml:space="preserve"> PAGEREF _Toc38638655 \h </w:instrText>
         </w:r>
         <w:r>
           <w:rPr>
@@ -5685,7 +5685,7 @@
           <w:lang w:eastAsia="pt-BR"/>
         </w:rPr>
       </w:pPr>
-      <w:hyperlink w:anchor="_Toc38637566" w:history="1">
+      <w:hyperlink w:anchor="_Toc38638656" w:history="1">
         <w:r>
           <w:rPr>
             <w:rStyle w:val="Hyperlink"/>
@@ -5712,7 +5712,7 @@
             <w:noProof/>
             <w:webHidden/>
           </w:rPr>
-          <w:instrText xml:space="preserve"> PAGEREF _Toc38637566 \h </w:instrText>
+          <w:instrText xml:space="preserve"> PAGEREF _Toc38638656 \h </w:instrText>
         </w:r>
         <w:r>
           <w:rPr>
@@ -5757,7 +5757,7 @@
           <w:lang w:eastAsia="pt-BR"/>
         </w:rPr>
       </w:pPr>
-      <w:hyperlink w:anchor="_Toc38637567" w:history="1">
+      <w:hyperlink w:anchor="_Toc38638657" w:history="1">
         <w:r>
           <w:rPr>
             <w:rStyle w:val="Hyperlink"/>
@@ -5792,7 +5792,7 @@
             <w:noProof/>
             <w:webHidden/>
           </w:rPr>
-          <w:instrText xml:space="preserve"> PAGEREF _Toc38637567 \h </w:instrText>
+          <w:instrText xml:space="preserve"> PAGEREF _Toc38638657 \h </w:instrText>
         </w:r>
         <w:r>
           <w:rPr>
@@ -5837,7 +5837,7 @@
           <w:lang w:eastAsia="pt-BR"/>
         </w:rPr>
       </w:pPr>
-      <w:hyperlink w:anchor="_Toc38637568" w:history="1">
+      <w:hyperlink w:anchor="_Toc38638658" w:history="1">
         <w:r>
           <w:rPr>
             <w:rStyle w:val="Hyperlink"/>
@@ -5864,7 +5864,7 @@
             <w:noProof/>
             <w:webHidden/>
           </w:rPr>
-          <w:instrText xml:space="preserve"> PAGEREF _Toc38637568 \h </w:instrText>
+          <w:instrText xml:space="preserve"> PAGEREF _Toc38638658 \h </w:instrText>
         </w:r>
         <w:r>
           <w:rPr>
@@ -5909,7 +5909,7 @@
           <w:lang w:eastAsia="pt-BR"/>
         </w:rPr>
       </w:pPr>
-      <w:hyperlink w:anchor="_Toc38637569" w:history="1">
+      <w:hyperlink w:anchor="_Toc38638659" w:history="1">
         <w:r>
           <w:rPr>
             <w:rStyle w:val="Hyperlink"/>
@@ -5951,7 +5951,7 @@
             <w:noProof/>
             <w:webHidden/>
           </w:rPr>
-          <w:instrText xml:space="preserve"> PAGEREF _Toc38637569 \h </w:instrText>
+          <w:instrText xml:space="preserve"> PAGEREF _Toc38638659 \h </w:instrText>
         </w:r>
         <w:r>
           <w:rPr>
@@ -5996,7 +5996,7 @@
           <w:lang w:eastAsia="pt-BR"/>
         </w:rPr>
       </w:pPr>
-      <w:hyperlink w:anchor="_Toc38637570" w:history="1">
+      <w:hyperlink w:anchor="_Toc38638660" w:history="1">
         <w:r>
           <w:rPr>
             <w:rStyle w:val="Hyperlink"/>
@@ -6023,7 +6023,7 @@
             <w:noProof/>
             <w:webHidden/>
           </w:rPr>
-          <w:instrText xml:space="preserve"> PAGEREF _Toc38637570 \h </w:instrText>
+          <w:instrText xml:space="preserve"> PAGEREF _Toc38638660 \h </w:instrText>
         </w:r>
         <w:r>
           <w:rPr>
@@ -6068,7 +6068,7 @@
           <w:lang w:eastAsia="pt-BR"/>
         </w:rPr>
       </w:pPr>
-      <w:hyperlink w:anchor="_Toc38637571" w:history="1">
+      <w:hyperlink w:anchor="_Toc38638661" w:history="1">
         <w:r>
           <w:rPr>
             <w:rStyle w:val="Hyperlink"/>
@@ -6095,7 +6095,7 @@
             <w:noProof/>
             <w:webHidden/>
           </w:rPr>
-          <w:instrText xml:space="preserve"> PAGEREF _Toc38637571 \h </w:instrText>
+          <w:instrText xml:space="preserve"> PAGEREF _Toc38638661 \h </w:instrText>
         </w:r>
         <w:r>
           <w:rPr>
@@ -6140,7 +6140,7 @@
           <w:lang w:eastAsia="pt-BR"/>
         </w:rPr>
       </w:pPr>
-      <w:hyperlink w:anchor="_Toc38637572" w:history="1">
+      <w:hyperlink w:anchor="_Toc38638662" w:history="1">
         <w:r>
           <w:rPr>
             <w:rStyle w:val="Hyperlink"/>
@@ -6167,7 +6167,7 @@
             <w:noProof/>
             <w:webHidden/>
           </w:rPr>
-          <w:instrText xml:space="preserve"> PAGEREF _Toc38637572 \h </w:instrText>
+          <w:instrText xml:space="preserve"> PAGEREF _Toc38638662 \h </w:instrText>
         </w:r>
         <w:r>
           <w:rPr>
@@ -6212,7 +6212,7 @@
           <w:lang w:eastAsia="pt-BR"/>
         </w:rPr>
       </w:pPr>
-      <w:hyperlink w:anchor="_Toc38637573" w:history="1">
+      <w:hyperlink w:anchor="_Toc38638663" w:history="1">
         <w:r>
           <w:rPr>
             <w:rStyle w:val="Hyperlink"/>
@@ -6239,7 +6239,7 @@
             <w:noProof/>
             <w:webHidden/>
           </w:rPr>
-          <w:instrText xml:space="preserve"> PAGEREF _Toc38637573 \h </w:instrText>
+          <w:instrText xml:space="preserve"> PAGEREF _Toc38638663 \h </w:instrText>
         </w:r>
         <w:r>
           <w:rPr>
@@ -6284,7 +6284,7 @@
           <w:lang w:eastAsia="pt-BR"/>
         </w:rPr>
       </w:pPr>
-      <w:hyperlink w:anchor="_Toc38637574" w:history="1">
+      <w:hyperlink w:anchor="_Toc38638664" w:history="1">
         <w:r>
           <w:rPr>
             <w:rStyle w:val="Hyperlink"/>
@@ -6311,7 +6311,7 @@
             <w:noProof/>
             <w:webHidden/>
           </w:rPr>
-          <w:instrText xml:space="preserve"> PAGEREF _Toc38637574 \h </w:instrText>
+          <w:instrText xml:space="preserve"> PAGEREF _Toc38638664 \h </w:instrText>
         </w:r>
         <w:r>
           <w:rPr>
@@ -6356,7 +6356,7 @@
           <w:lang w:eastAsia="pt-BR"/>
         </w:rPr>
       </w:pPr>
-      <w:hyperlink w:anchor="_Toc38637575" w:history="1">
+      <w:hyperlink w:anchor="_Toc38638665" w:history="1">
         <w:r>
           <w:rPr>
             <w:rStyle w:val="Hyperlink"/>
@@ -6383,7 +6383,7 @@
             <w:noProof/>
             <w:webHidden/>
           </w:rPr>
-          <w:instrText xml:space="preserve"> PAGEREF _Toc38637575 \h </w:instrText>
+          <w:instrText xml:space="preserve"> PAGEREF _Toc38638665 \h </w:instrText>
         </w:r>
         <w:r>
           <w:rPr>
@@ -6428,13 +6428,13 @@
           <w:lang w:eastAsia="pt-BR"/>
         </w:rPr>
       </w:pPr>
-      <w:hyperlink w:anchor="_Toc38637576" w:history="1">
+      <w:hyperlink w:anchor="_Toc38638666" w:history="1">
         <w:r>
           <w:rPr>
             <w:rStyle w:val="Hyperlink"/>
             <w:noProof/>
           </w:rPr>
-          <w:t>QUADRO 57 - RF 57: possuir um manual de utilização do Etanóis</w:t>
+          <w:t>QUADRO 57 - RF 57: notificar postos de combustível para atualização dos preços semanalmente</w:t>
         </w:r>
         <w:r>
           <w:rPr>
@@ -6455,7 +6455,7 @@
             <w:noProof/>
             <w:webHidden/>
           </w:rPr>
-          <w:instrText xml:space="preserve"> PAGEREF _Toc38637576 \h </w:instrText>
+          <w:instrText xml:space="preserve"> PAGEREF _Toc38638666 \h </w:instrText>
         </w:r>
         <w:r>
           <w:rPr>
@@ -6500,28 +6500,13 @@
           <w:lang w:eastAsia="pt-BR"/>
         </w:rPr>
       </w:pPr>
-      <w:hyperlink w:anchor="_Toc38637577" w:history="1">
+      <w:hyperlink w:anchor="_Toc38638667" w:history="1">
         <w:r>
           <w:rPr>
             <w:rStyle w:val="Hyperlink"/>
             <w:noProof/>
           </w:rPr>
-          <w:t xml:space="preserve">QUADRO 58 - RNF 01: </w:t>
-        </w:r>
-        <w:r>
-          <w:rPr>
-            <w:rStyle w:val="Hyperlink"/>
-            <w:i/>
-            <w:noProof/>
-          </w:rPr>
-          <w:t>design</w:t>
-        </w:r>
-        <w:r>
-          <w:rPr>
-            <w:rStyle w:val="Hyperlink"/>
-            <w:noProof/>
-          </w:rPr>
-          <w:t xml:space="preserve"> responsivo</w:t>
+          <w:t>QUADRO 58 - RF 58: possuir um manual de utilização do Etanóis</w:t>
         </w:r>
         <w:r>
           <w:rPr>
@@ -6542,7 +6527,7 @@
             <w:noProof/>
             <w:webHidden/>
           </w:rPr>
-          <w:instrText xml:space="preserve"> PAGEREF _Toc38637577 \h </w:instrText>
+          <w:instrText xml:space="preserve"> PAGEREF _Toc38638667 \h </w:instrText>
         </w:r>
         <w:r>
           <w:rPr>
@@ -6587,13 +6572,28 @@
           <w:lang w:eastAsia="pt-BR"/>
         </w:rPr>
       </w:pPr>
-      <w:hyperlink w:anchor="_Toc38637578" w:history="1">
+      <w:hyperlink w:anchor="_Toc38638668" w:history="1">
         <w:r>
           <w:rPr>
             <w:rStyle w:val="Hyperlink"/>
             <w:noProof/>
           </w:rPr>
-          <w:t>QUADRO 59 - RNF 02: processar as informações adquiridas nas APIs</w:t>
+          <w:t xml:space="preserve">QUADRO 59 - RNF 01: </w:t>
+        </w:r>
+        <w:r>
+          <w:rPr>
+            <w:rStyle w:val="Hyperlink"/>
+            <w:i/>
+            <w:noProof/>
+          </w:rPr>
+          <w:t>design</w:t>
+        </w:r>
+        <w:r>
+          <w:rPr>
+            <w:rStyle w:val="Hyperlink"/>
+            <w:noProof/>
+          </w:rPr>
+          <w:t xml:space="preserve"> responsivo</w:t>
         </w:r>
         <w:r>
           <w:rPr>
@@ -6614,7 +6614,7 @@
             <w:noProof/>
             <w:webHidden/>
           </w:rPr>
-          <w:instrText xml:space="preserve"> PAGEREF _Toc38637578 \h </w:instrText>
+          <w:instrText xml:space="preserve"> PAGEREF _Toc38638668 \h </w:instrText>
         </w:r>
         <w:r>
           <w:rPr>
@@ -6659,13 +6659,13 @@
           <w:lang w:eastAsia="pt-BR"/>
         </w:rPr>
       </w:pPr>
-      <w:hyperlink w:anchor="_Toc38637579" w:history="1">
+      <w:hyperlink w:anchor="_Toc38638669" w:history="1">
         <w:r>
           <w:rPr>
             <w:rStyle w:val="Hyperlink"/>
             <w:noProof/>
           </w:rPr>
-          <w:t>QUADRO 60 - RNF 03: garantir a privacidade nos dados dos usuários</w:t>
+          <w:t>QUADRO 60 - RNF 02: processar as informações adquiridas nas APIs</w:t>
         </w:r>
         <w:r>
           <w:rPr>
@@ -6686,7 +6686,7 @@
             <w:noProof/>
             <w:webHidden/>
           </w:rPr>
-          <w:instrText xml:space="preserve"> PAGEREF _Toc38637579 \h </w:instrText>
+          <w:instrText xml:space="preserve"> PAGEREF _Toc38638669 \h </w:instrText>
         </w:r>
         <w:r>
           <w:rPr>
@@ -6706,7 +6706,7 @@
             <w:noProof/>
             <w:webHidden/>
           </w:rPr>
-          <w:t>76</w:t>
+          <w:t>77</w:t>
         </w:r>
         <w:r>
           <w:rPr>
@@ -6731,13 +6731,13 @@
           <w:lang w:eastAsia="pt-BR"/>
         </w:rPr>
       </w:pPr>
-      <w:hyperlink w:anchor="_Toc38637580" w:history="1">
+      <w:hyperlink w:anchor="_Toc38638670" w:history="1">
         <w:r>
           <w:rPr>
             <w:rStyle w:val="Hyperlink"/>
             <w:noProof/>
           </w:rPr>
-          <w:t>QUADRO 61 - RNF 04: garantir a confiança nas informações dos postos de combustível disponíveis, seus valores e serviços</w:t>
+          <w:t>QUADRO 61 - RNF 03: garantir a privacidade nos dados dos usuários</w:t>
         </w:r>
         <w:r>
           <w:rPr>
@@ -6758,7 +6758,7 @@
             <w:noProof/>
             <w:webHidden/>
           </w:rPr>
-          <w:instrText xml:space="preserve"> PAGEREF _Toc38637580 \h </w:instrText>
+          <w:instrText xml:space="preserve"> PAGEREF _Toc38638670 \h </w:instrText>
         </w:r>
         <w:r>
           <w:rPr>
@@ -6778,7 +6778,7 @@
             <w:noProof/>
             <w:webHidden/>
           </w:rPr>
-          <w:t>76</w:t>
+          <w:t>77</w:t>
         </w:r>
         <w:r>
           <w:rPr>
@@ -6803,28 +6803,13 @@
           <w:lang w:eastAsia="pt-BR"/>
         </w:rPr>
       </w:pPr>
-      <w:hyperlink w:anchor="_Toc38637581" w:history="1">
+      <w:hyperlink w:anchor="_Toc38638671" w:history="1">
         <w:r>
           <w:rPr>
             <w:rStyle w:val="Hyperlink"/>
             <w:noProof/>
           </w:rPr>
-          <w:t>QUADRO 62 - RNF 05: executar nos principais dispositivos móveis</w:t>
-        </w:r>
-        <w:r>
-          <w:rPr>
-            <w:rStyle w:val="Hyperlink"/>
-            <w:i/>
-            <w:noProof/>
-          </w:rPr>
-          <w:t xml:space="preserve"> </w:t>
-        </w:r>
-        <w:r>
-          <w:rPr>
-            <w:rStyle w:val="Hyperlink"/>
-            <w:noProof/>
-          </w:rPr>
-          <w:t>disponíveis</w:t>
+          <w:t>QUADRO 62 - RNF 04: garantir a confiança nas informações dos postos de combustível disponíveis, seus valores e serviços</w:t>
         </w:r>
         <w:r>
           <w:rPr>
@@ -6845,7 +6830,7 @@
             <w:noProof/>
             <w:webHidden/>
           </w:rPr>
-          <w:instrText xml:space="preserve"> PAGEREF _Toc38637581 \h </w:instrText>
+          <w:instrText xml:space="preserve"> PAGEREF _Toc38638671 \h </w:instrText>
         </w:r>
         <w:r>
           <w:rPr>
@@ -6890,13 +6875,28 @@
           <w:lang w:eastAsia="pt-BR"/>
         </w:rPr>
       </w:pPr>
-      <w:hyperlink w:anchor="_Toc38637582" w:history="1">
+      <w:hyperlink w:anchor="_Toc38638672" w:history="1">
         <w:r>
           <w:rPr>
             <w:rStyle w:val="Hyperlink"/>
             <w:noProof/>
           </w:rPr>
-          <w:t>QUADRO 63 - RNF 06: executar nos principais navegadores disponíveis</w:t>
+          <w:t>QUADRO 63 - RNF 05: executar nos principais dispositivos móveis</w:t>
+        </w:r>
+        <w:r>
+          <w:rPr>
+            <w:rStyle w:val="Hyperlink"/>
+            <w:i/>
+            <w:noProof/>
+          </w:rPr>
+          <w:t xml:space="preserve"> </w:t>
+        </w:r>
+        <w:r>
+          <w:rPr>
+            <w:rStyle w:val="Hyperlink"/>
+            <w:noProof/>
+          </w:rPr>
+          <w:t>disponíveis</w:t>
         </w:r>
         <w:r>
           <w:rPr>
@@ -6917,7 +6917,7 @@
             <w:noProof/>
             <w:webHidden/>
           </w:rPr>
-          <w:instrText xml:space="preserve"> PAGEREF _Toc38637582 \h </w:instrText>
+          <w:instrText xml:space="preserve"> PAGEREF _Toc38638672 \h </w:instrText>
         </w:r>
         <w:r>
           <w:rPr>
@@ -6962,13 +6962,13 @@
           <w:lang w:eastAsia="pt-BR"/>
         </w:rPr>
       </w:pPr>
-      <w:hyperlink w:anchor="_Toc38637583" w:history="1">
+      <w:hyperlink w:anchor="_Toc38638673" w:history="1">
         <w:r>
           <w:rPr>
             <w:rStyle w:val="Hyperlink"/>
             <w:noProof/>
           </w:rPr>
-          <w:t>QUADRO 64 - RNF 07: manter as aplicações disponíveis</w:t>
+          <w:t>QUADRO 64 - RNF 06: executar nos principais navegadores disponíveis</w:t>
         </w:r>
         <w:r>
           <w:rPr>
@@ -6989,7 +6989,7 @@
             <w:noProof/>
             <w:webHidden/>
           </w:rPr>
-          <w:instrText xml:space="preserve"> PAGEREF _Toc38637583 \h </w:instrText>
+          <w:instrText xml:space="preserve"> PAGEREF _Toc38638673 \h </w:instrText>
         </w:r>
         <w:r>
           <w:rPr>
@@ -7009,7 +7009,7 @@
             <w:noProof/>
             <w:webHidden/>
           </w:rPr>
-          <w:t>77</w:t>
+          <w:t>78</w:t>
         </w:r>
         <w:r>
           <w:rPr>
@@ -7034,28 +7034,13 @@
           <w:lang w:eastAsia="pt-BR"/>
         </w:rPr>
       </w:pPr>
-      <w:hyperlink w:anchor="_Toc38637584" w:history="1">
+      <w:hyperlink w:anchor="_Toc38638674" w:history="1">
         <w:r>
           <w:rPr>
             <w:rStyle w:val="Hyperlink"/>
             <w:noProof/>
           </w:rPr>
-          <w:t xml:space="preserve">QUADRO 65 - RNF 08: utilizar </w:t>
-        </w:r>
-        <w:r>
-          <w:rPr>
-            <w:rStyle w:val="Hyperlink"/>
-            <w:i/>
-            <w:noProof/>
-          </w:rPr>
-          <w:t>Node.js</w:t>
-        </w:r>
-        <w:r>
-          <w:rPr>
-            <w:rStyle w:val="Hyperlink"/>
-            <w:noProof/>
-          </w:rPr>
-          <w:t xml:space="preserve"> para a criação das APIs</w:t>
+          <w:t>QUADRO 65 - RNF 07: manter as aplicações disponíveis</w:t>
         </w:r>
         <w:r>
           <w:rPr>
@@ -7076,7 +7061,7 @@
             <w:noProof/>
             <w:webHidden/>
           </w:rPr>
-          <w:instrText xml:space="preserve"> PAGEREF _Toc38637584 \h </w:instrText>
+          <w:instrText xml:space="preserve"> PAGEREF _Toc38638674 \h </w:instrText>
         </w:r>
         <w:r>
           <w:rPr>
@@ -7096,7 +7081,7 @@
             <w:noProof/>
             <w:webHidden/>
           </w:rPr>
-          <w:t>77</w:t>
+          <w:t>78</w:t>
         </w:r>
         <w:r>
           <w:rPr>
@@ -7121,13 +7106,13 @@
           <w:lang w:eastAsia="pt-BR"/>
         </w:rPr>
       </w:pPr>
-      <w:hyperlink w:anchor="_Toc38637585" w:history="1">
+      <w:hyperlink w:anchor="_Toc38638675" w:history="1">
         <w:r>
           <w:rPr>
             <w:rStyle w:val="Hyperlink"/>
             <w:noProof/>
           </w:rPr>
-          <w:t xml:space="preserve">QUADRO 66 - RNF 09: utilizar </w:t>
+          <w:t xml:space="preserve">QUADRO 66 - RNF 08: utilizar </w:t>
         </w:r>
         <w:r>
           <w:rPr>
@@ -7135,22 +7120,14 @@
             <w:i/>
             <w:noProof/>
           </w:rPr>
-          <w:t>Flutter</w:t>
+          <w:t>Node.js</w:t>
         </w:r>
         <w:r>
           <w:rPr>
             <w:rStyle w:val="Hyperlink"/>
             <w:noProof/>
           </w:rPr>
-          <w:t xml:space="preserve"> para a criação das aplicações </w:t>
-        </w:r>
-        <w:r>
-          <w:rPr>
-            <w:rStyle w:val="Hyperlink"/>
-            <w:i/>
-            <w:noProof/>
-          </w:rPr>
-          <w:t>mobile</w:t>
+          <w:t xml:space="preserve"> para a criação das APIs</w:t>
         </w:r>
         <w:r>
           <w:rPr>
@@ -7171,7 +7148,7 @@
             <w:noProof/>
             <w:webHidden/>
           </w:rPr>
-          <w:instrText xml:space="preserve"> PAGEREF _Toc38637585 \h </w:instrText>
+          <w:instrText xml:space="preserve"> PAGEREF _Toc38638675 \h </w:instrText>
         </w:r>
         <w:r>
           <w:rPr>
@@ -7216,13 +7193,13 @@
           <w:lang w:eastAsia="pt-BR"/>
         </w:rPr>
       </w:pPr>
-      <w:hyperlink w:anchor="_Toc38637586" w:history="1">
+      <w:hyperlink w:anchor="_Toc38638676" w:history="1">
         <w:r>
           <w:rPr>
             <w:rStyle w:val="Hyperlink"/>
             <w:noProof/>
           </w:rPr>
-          <w:t xml:space="preserve">QUADRO 67 - RNF 10: utilizar </w:t>
+          <w:t xml:space="preserve">QUADRO 67 - RNF 09: utilizar </w:t>
         </w:r>
         <w:r>
           <w:rPr>
@@ -7230,14 +7207,14 @@
             <w:i/>
             <w:noProof/>
           </w:rPr>
-          <w:t>Angular</w:t>
+          <w:t>Flutter</w:t>
         </w:r>
         <w:r>
           <w:rPr>
             <w:rStyle w:val="Hyperlink"/>
             <w:noProof/>
           </w:rPr>
-          <w:t xml:space="preserve"> para a criação da aplicação </w:t>
+          <w:t xml:space="preserve"> para a criação das aplicações </w:t>
         </w:r>
         <w:r>
           <w:rPr>
@@ -7245,7 +7222,7 @@
             <w:i/>
             <w:noProof/>
           </w:rPr>
-          <w:t>Web</w:t>
+          <w:t>mobile</w:t>
         </w:r>
         <w:r>
           <w:rPr>
@@ -7266,7 +7243,7 @@
             <w:noProof/>
             <w:webHidden/>
           </w:rPr>
-          <w:instrText xml:space="preserve"> PAGEREF _Toc38637586 \h </w:instrText>
+          <w:instrText xml:space="preserve"> PAGEREF _Toc38638676 \h </w:instrText>
         </w:r>
         <w:r>
           <w:rPr>
@@ -7286,7 +7263,7 @@
             <w:noProof/>
             <w:webHidden/>
           </w:rPr>
-          <w:t>78</w:t>
+          <w:t>79</w:t>
         </w:r>
         <w:r>
           <w:rPr>
@@ -7311,13 +7288,36 @@
           <w:lang w:eastAsia="pt-BR"/>
         </w:rPr>
       </w:pPr>
-      <w:hyperlink w:anchor="_Toc38637587" w:history="1">
+      <w:hyperlink w:anchor="_Toc38638677" w:history="1">
         <w:r>
           <w:rPr>
             <w:rStyle w:val="Hyperlink"/>
             <w:noProof/>
           </w:rPr>
-          <w:t>QUADRO 68 - RNF 11: Utilizar ferramentas CASE no desenvolvimento</w:t>
+          <w:t xml:space="preserve">QUADRO 68 - RNF 10: utilizar </w:t>
+        </w:r>
+        <w:r>
+          <w:rPr>
+            <w:rStyle w:val="Hyperlink"/>
+            <w:i/>
+            <w:noProof/>
+          </w:rPr>
+          <w:t>Angular</w:t>
+        </w:r>
+        <w:r>
+          <w:rPr>
+            <w:rStyle w:val="Hyperlink"/>
+            <w:noProof/>
+          </w:rPr>
+          <w:t xml:space="preserve"> para a criação da aplicação </w:t>
+        </w:r>
+        <w:r>
+          <w:rPr>
+            <w:rStyle w:val="Hyperlink"/>
+            <w:i/>
+            <w:noProof/>
+          </w:rPr>
+          <w:t>Web</w:t>
         </w:r>
         <w:r>
           <w:rPr>
@@ -7338,7 +7338,7 @@
             <w:noProof/>
             <w:webHidden/>
           </w:rPr>
-          <w:instrText xml:space="preserve"> PAGEREF _Toc38637587 \h </w:instrText>
+          <w:instrText xml:space="preserve"> PAGEREF _Toc38638677 \h </w:instrText>
         </w:r>
         <w:r>
           <w:rPr>
@@ -7383,21 +7383,13 @@
           <w:lang w:eastAsia="pt-BR"/>
         </w:rPr>
       </w:pPr>
-      <w:hyperlink w:anchor="_Toc38637588" w:history="1">
+      <w:hyperlink w:anchor="_Toc38638678" w:history="1">
         <w:r>
           <w:rPr>
             <w:rStyle w:val="Hyperlink"/>
             <w:noProof/>
           </w:rPr>
-          <w:t xml:space="preserve">QUADRO 69 - RNF 12: comunicar com bases de dados construídas em </w:t>
-        </w:r>
-        <w:r>
-          <w:rPr>
-            <w:rStyle w:val="Hyperlink"/>
-            <w:i/>
-            <w:noProof/>
-          </w:rPr>
-          <w:t>PostgreSQL</w:t>
+          <w:t>QUADRO 69 - RNF 11: Utilizar ferramentas CASE no desenvolvimento</w:t>
         </w:r>
         <w:r>
           <w:rPr>
@@ -7418,7 +7410,7 @@
             <w:noProof/>
             <w:webHidden/>
           </w:rPr>
-          <w:instrText xml:space="preserve"> PAGEREF _Toc38637588 \h </w:instrText>
+          <w:instrText xml:space="preserve"> PAGEREF _Toc38638678 \h </w:instrText>
         </w:r>
         <w:r>
           <w:rPr>
@@ -7463,13 +7455,21 @@
           <w:lang w:eastAsia="pt-BR"/>
         </w:rPr>
       </w:pPr>
-      <w:hyperlink w:anchor="_Toc38637589" w:history="1">
+      <w:hyperlink w:anchor="_Toc38638679" w:history="1">
         <w:r>
           <w:rPr>
             <w:rStyle w:val="Hyperlink"/>
             <w:noProof/>
           </w:rPr>
-          <w:t>QUADRO 70 - RNF 13: hospedar as APIs do Etanóis nos servidores AWS</w:t>
+          <w:t xml:space="preserve">QUADRO 70 - RNF 12: comunicar com bases de dados construídas em </w:t>
+        </w:r>
+        <w:r>
+          <w:rPr>
+            <w:rStyle w:val="Hyperlink"/>
+            <w:i/>
+            <w:noProof/>
+          </w:rPr>
+          <w:t>PostgreSQL</w:t>
         </w:r>
         <w:r>
           <w:rPr>
@@ -7490,7 +7490,7 @@
             <w:noProof/>
             <w:webHidden/>
           </w:rPr>
-          <w:instrText xml:space="preserve"> PAGEREF _Toc38637589 \h </w:instrText>
+          <w:instrText xml:space="preserve"> PAGEREF _Toc38638679 \h </w:instrText>
         </w:r>
         <w:r>
           <w:rPr>
@@ -7510,7 +7510,7 @@
             <w:noProof/>
             <w:webHidden/>
           </w:rPr>
-          <w:t>79</w:t>
+          <w:t>80</w:t>
         </w:r>
         <w:r>
           <w:rPr>
@@ -7535,28 +7535,13 @@
           <w:lang w:eastAsia="pt-BR"/>
         </w:rPr>
       </w:pPr>
-      <w:hyperlink w:anchor="_Toc38637590" w:history="1">
+      <w:hyperlink w:anchor="_Toc38638680" w:history="1">
         <w:r>
           <w:rPr>
             <w:rStyle w:val="Hyperlink"/>
             <w:noProof/>
           </w:rPr>
-          <w:t xml:space="preserve">QUADRO 71 - RNF 14: hospedar as aplicações </w:t>
-        </w:r>
-        <w:r>
-          <w:rPr>
-            <w:rStyle w:val="Hyperlink"/>
-            <w:i/>
-            <w:noProof/>
-          </w:rPr>
-          <w:t>mobile</w:t>
-        </w:r>
-        <w:r>
-          <w:rPr>
-            <w:rStyle w:val="Hyperlink"/>
-            <w:noProof/>
-          </w:rPr>
-          <w:t xml:space="preserve"> nas lojas de aplicativos</w:t>
+          <w:t>QUADRO 71 - RNF 13: hospedar as APIs do Etanóis nos servidores AWS</w:t>
         </w:r>
         <w:r>
           <w:rPr>
@@ -7577,7 +7562,7 @@
             <w:noProof/>
             <w:webHidden/>
           </w:rPr>
-          <w:instrText xml:space="preserve"> PAGEREF _Toc38637590 \h </w:instrText>
+          <w:instrText xml:space="preserve"> PAGEREF _Toc38638680 \h </w:instrText>
         </w:r>
         <w:r>
           <w:rPr>
@@ -7597,7 +7582,7 @@
             <w:noProof/>
             <w:webHidden/>
           </w:rPr>
-          <w:t>79</w:t>
+          <w:t>80</w:t>
         </w:r>
         <w:r>
           <w:rPr>
@@ -7622,13 +7607,13 @@
           <w:lang w:eastAsia="pt-BR"/>
         </w:rPr>
       </w:pPr>
-      <w:hyperlink w:anchor="_Toc38637591" w:history="1">
+      <w:hyperlink w:anchor="_Toc38638681" w:history="1">
         <w:r>
           <w:rPr>
             <w:rStyle w:val="Hyperlink"/>
             <w:noProof/>
           </w:rPr>
-          <w:t xml:space="preserve">QUADRO 72 - RNF 15: disponibilizar a aplicação </w:t>
+          <w:t xml:space="preserve">QUADRO 72 - RNF 14: hospedar as aplicações </w:t>
         </w:r>
         <w:r>
           <w:rPr>
@@ -7636,14 +7621,14 @@
             <w:i/>
             <w:noProof/>
           </w:rPr>
-          <w:t>Web</w:t>
+          <w:t>mobile</w:t>
         </w:r>
         <w:r>
           <w:rPr>
             <w:rStyle w:val="Hyperlink"/>
             <w:noProof/>
           </w:rPr>
-          <w:t xml:space="preserve"> em um domínio público</w:t>
+          <w:t xml:space="preserve"> nas lojas de aplicativos</w:t>
         </w:r>
         <w:r>
           <w:rPr>
@@ -7664,7 +7649,7 @@
             <w:noProof/>
             <w:webHidden/>
           </w:rPr>
-          <w:instrText xml:space="preserve"> PAGEREF _Toc38637591 \h </w:instrText>
+          <w:instrText xml:space="preserve"> PAGEREF _Toc38638681 \h </w:instrText>
         </w:r>
         <w:r>
           <w:rPr>
@@ -7709,13 +7694,28 @@
           <w:lang w:eastAsia="pt-BR"/>
         </w:rPr>
       </w:pPr>
-      <w:hyperlink w:anchor="_Toc38637592" w:history="1">
+      <w:hyperlink w:anchor="_Toc38638682" w:history="1">
         <w:r>
           <w:rPr>
             <w:rStyle w:val="Hyperlink"/>
             <w:noProof/>
           </w:rPr>
-          <w:t>QUADRO 73 - RNF 16: manter documentações sobre o Etanóis atualizadas</w:t>
+          <w:t xml:space="preserve">QUADRO 73 - RNF 15: disponibilizar a aplicação </w:t>
+        </w:r>
+        <w:r>
+          <w:rPr>
+            <w:rStyle w:val="Hyperlink"/>
+            <w:i/>
+            <w:noProof/>
+          </w:rPr>
+          <w:t>Web</w:t>
+        </w:r>
+        <w:r>
+          <w:rPr>
+            <w:rStyle w:val="Hyperlink"/>
+            <w:noProof/>
+          </w:rPr>
+          <w:t xml:space="preserve"> em um domínio público</w:t>
         </w:r>
         <w:r>
           <w:rPr>
@@ -7736,7 +7736,7 @@
             <w:noProof/>
             <w:webHidden/>
           </w:rPr>
-          <w:instrText xml:space="preserve"> PAGEREF _Toc38637592 \h </w:instrText>
+          <w:instrText xml:space="preserve"> PAGEREF _Toc38638682 \h </w:instrText>
         </w:r>
         <w:r>
           <w:rPr>
@@ -7756,7 +7756,7 @@
             <w:noProof/>
             <w:webHidden/>
           </w:rPr>
-          <w:t>80</w:t>
+          <w:t>81</w:t>
         </w:r>
         <w:r>
           <w:rPr>
@@ -7781,13 +7781,13 @@
           <w:lang w:eastAsia="pt-BR"/>
         </w:rPr>
       </w:pPr>
-      <w:hyperlink w:anchor="_Toc38637593" w:history="1">
+      <w:hyperlink w:anchor="_Toc38638683" w:history="1">
         <w:r>
           <w:rPr>
             <w:rStyle w:val="Hyperlink"/>
             <w:noProof/>
           </w:rPr>
-          <w:t>QUADRO 74 - RNF 17:  elaborar um termo de uso para os usuários do sistema</w:t>
+          <w:t>QUADRO 74 - RNF 16: manter documentações sobre o Etanóis atualizadas</w:t>
         </w:r>
         <w:r>
           <w:rPr>
@@ -7808,7 +7808,7 @@
             <w:noProof/>
             <w:webHidden/>
           </w:rPr>
-          <w:instrText xml:space="preserve"> PAGEREF _Toc38637593 \h </w:instrText>
+          <w:instrText xml:space="preserve"> PAGEREF _Toc38638683 \h </w:instrText>
         </w:r>
         <w:r>
           <w:rPr>
@@ -7828,7 +7828,7 @@
             <w:noProof/>
             <w:webHidden/>
           </w:rPr>
-          <w:t>80</w:t>
+          <w:t>81</w:t>
         </w:r>
         <w:r>
           <w:rPr>
@@ -7853,13 +7853,13 @@
           <w:lang w:eastAsia="pt-BR"/>
         </w:rPr>
       </w:pPr>
-      <w:hyperlink w:anchor="_Toc38637594" w:history="1">
+      <w:hyperlink w:anchor="_Toc38638684" w:history="1">
         <w:r>
           <w:rPr>
             <w:rStyle w:val="Hyperlink"/>
             <w:noProof/>
           </w:rPr>
-          <w:t>QUADRO 75 - RNF 18:  definir regras para a formação de senhas seguras</w:t>
+          <w:t>QUADRO 75 - RNF 17:  elaborar um termo de uso para os usuários do sistema</w:t>
         </w:r>
         <w:r>
           <w:rPr>
@@ -7880,7 +7880,7 @@
             <w:noProof/>
             <w:webHidden/>
           </w:rPr>
-          <w:instrText xml:space="preserve"> PAGEREF _Toc38637594 \h </w:instrText>
+          <w:instrText xml:space="preserve"> PAGEREF _Toc38638684 \h </w:instrText>
         </w:r>
         <w:r>
           <w:rPr>
@@ -7900,7 +7900,7 @@
             <w:noProof/>
             <w:webHidden/>
           </w:rPr>
-          <w:t>80</w:t>
+          <w:t>81</w:t>
         </w:r>
         <w:r>
           <w:rPr>
@@ -7925,13 +7925,13 @@
           <w:lang w:eastAsia="pt-BR"/>
         </w:rPr>
       </w:pPr>
-      <w:hyperlink w:anchor="_Toc38637595" w:history="1">
+      <w:hyperlink w:anchor="_Toc38638685" w:history="1">
         <w:r>
           <w:rPr>
             <w:rStyle w:val="Hyperlink"/>
             <w:noProof/>
           </w:rPr>
-          <w:t>QUADRO 76 - RNF 19:  solicitar permissão do usuário para ativar recursos do aparelho do usuário</w:t>
+          <w:t>QUADRO 76 - RNF 18:  definir regras para a formação de senhas seguras</w:t>
         </w:r>
         <w:r>
           <w:rPr>
@@ -7952,7 +7952,7 @@
             <w:noProof/>
             <w:webHidden/>
           </w:rPr>
-          <w:instrText xml:space="preserve"> PAGEREF _Toc38637595 \h </w:instrText>
+          <w:instrText xml:space="preserve"> PAGEREF _Toc38638685 \h </w:instrText>
         </w:r>
         <w:r>
           <w:rPr>
@@ -7972,7 +7972,7 @@
             <w:noProof/>
             <w:webHidden/>
           </w:rPr>
-          <w:t>80</w:t>
+          <w:t>81</w:t>
         </w:r>
         <w:r>
           <w:rPr>
@@ -7997,13 +7997,13 @@
           <w:lang w:eastAsia="pt-BR"/>
         </w:rPr>
       </w:pPr>
-      <w:hyperlink w:anchor="_Toc38637596" w:history="1">
+      <w:hyperlink w:anchor="_Toc38638686" w:history="1">
         <w:r>
           <w:rPr>
             <w:rStyle w:val="Hyperlink"/>
             <w:noProof/>
           </w:rPr>
-          <w:t>QUADRO 77 - RNF 20:  utilizar protocolos de comunicação segura</w:t>
+          <w:t>QUADRO 77 - RNF 19:  solicitar permissão do usuário para ativar recursos do aparelho do usuário</w:t>
         </w:r>
         <w:r>
           <w:rPr>
@@ -8024,7 +8024,7 @@
             <w:noProof/>
             <w:webHidden/>
           </w:rPr>
-          <w:instrText xml:space="preserve"> PAGEREF _Toc38637596 \h </w:instrText>
+          <w:instrText xml:space="preserve"> PAGEREF _Toc38638686 \h </w:instrText>
         </w:r>
         <w:r>
           <w:rPr>
@@ -8045,6 +8045,78 @@
             <w:webHidden/>
           </w:rPr>
           <w:t>81</w:t>
+        </w:r>
+        <w:r>
+          <w:rPr>
+            <w:noProof/>
+            <w:webHidden/>
+          </w:rPr>
+          <w:fldChar w:fldCharType="end"/>
+        </w:r>
+      </w:hyperlink>
+    </w:p>
+    <w:p>
+      <w:pPr>
+        <w:pStyle w:val="ndicedeilustraes"/>
+        <w:tabs>
+          <w:tab w:val="right" w:leader="dot" w:pos="9061"/>
+        </w:tabs>
+        <w:rPr>
+          <w:rFonts w:asciiTheme="minorHAnsi" w:eastAsiaTheme="minorEastAsia" w:hAnsiTheme="minorHAnsi"/>
+          <w:noProof/>
+          <w:color w:val="auto"/>
+          <w:szCs w:val="24"/>
+          <w:lang w:eastAsia="pt-BR"/>
+        </w:rPr>
+      </w:pPr>
+      <w:hyperlink w:anchor="_Toc38638687" w:history="1">
+        <w:r>
+          <w:rPr>
+            <w:rStyle w:val="Hyperlink"/>
+            <w:noProof/>
+          </w:rPr>
+          <w:t>QUADRO 78 - RNF 20:  utilizar protocolos de comunicação segura</w:t>
+        </w:r>
+        <w:r>
+          <w:rPr>
+            <w:noProof/>
+            <w:webHidden/>
+          </w:rPr>
+          <w:tab/>
+        </w:r>
+        <w:r>
+          <w:rPr>
+            <w:noProof/>
+            <w:webHidden/>
+          </w:rPr>
+          <w:fldChar w:fldCharType="begin"/>
+        </w:r>
+        <w:r>
+          <w:rPr>
+            <w:noProof/>
+            <w:webHidden/>
+          </w:rPr>
+          <w:instrText xml:space="preserve"> PAGEREF _Toc38638687 \h </w:instrText>
+        </w:r>
+        <w:r>
+          <w:rPr>
+            <w:noProof/>
+            <w:webHidden/>
+          </w:rPr>
+        </w:r>
+        <w:r>
+          <w:rPr>
+            <w:noProof/>
+            <w:webHidden/>
+          </w:rPr>
+          <w:fldChar w:fldCharType="separate"/>
+        </w:r>
+        <w:r>
+          <w:rPr>
+            <w:noProof/>
+            <w:webHidden/>
+          </w:rPr>
+          <w:t>82</w:t>
         </w:r>
         <w:r>
           <w:rPr>
@@ -8862,7 +8934,7 @@
           <w:r>
             <w:fldChar w:fldCharType="separate"/>
           </w:r>
-          <w:hyperlink w:anchor="_Toc38556711" w:history="1">
+          <w:hyperlink w:anchor="_Toc38638581" w:history="1">
             <w:r>
               <w:rPr>
                 <w:rStyle w:val="Hyperlink"/>
@@ -8885,7 +8957,7 @@
               <w:rPr>
                 <w:webHidden/>
               </w:rPr>
-              <w:instrText xml:space="preserve"> PAGEREF _Toc38556711 \h </w:instrText>
+              <w:instrText xml:space="preserve"> PAGEREF _Toc38638581 \h </w:instrText>
             </w:r>
             <w:r>
               <w:rPr>
@@ -8924,7 +8996,7 @@
               <w:lang w:eastAsia="pt-BR"/>
             </w:rPr>
           </w:pPr>
-          <w:hyperlink w:anchor="_Toc38556712" w:history="1">
+          <w:hyperlink w:anchor="_Toc38638582" w:history="1">
             <w:r>
               <w:rPr>
                 <w:rStyle w:val="Hyperlink"/>
@@ -8947,7 +9019,7 @@
               <w:rPr>
                 <w:webHidden/>
               </w:rPr>
-              <w:instrText xml:space="preserve"> PAGEREF _Toc38556712 \h </w:instrText>
+              <w:instrText xml:space="preserve"> PAGEREF _Toc38638582 \h </w:instrText>
             </w:r>
             <w:r>
               <w:rPr>
@@ -8988,7 +9060,7 @@
               <w:lang w:eastAsia="pt-BR"/>
             </w:rPr>
           </w:pPr>
-          <w:hyperlink w:anchor="_Toc38556713" w:history="1">
+          <w:hyperlink w:anchor="_Toc38638583" w:history="1">
             <w:r>
               <w:rPr>
                 <w:rStyle w:val="Hyperlink"/>
@@ -9015,7 +9087,7 @@
                 <w:noProof/>
                 <w:webHidden/>
               </w:rPr>
-              <w:instrText xml:space="preserve"> PAGEREF _Toc38556713 \h </w:instrText>
+              <w:instrText xml:space="preserve"> PAGEREF _Toc38638583 \h </w:instrText>
             </w:r>
             <w:r>
               <w:rPr>
@@ -9060,7 +9132,7 @@
               <w:lang w:eastAsia="pt-BR"/>
             </w:rPr>
           </w:pPr>
-          <w:hyperlink w:anchor="_Toc38556714" w:history="1">
+          <w:hyperlink w:anchor="_Toc38638584" w:history="1">
             <w:r>
               <w:rPr>
                 <w:rStyle w:val="Hyperlink"/>
@@ -9087,7 +9159,7 @@
                 <w:noProof/>
                 <w:webHidden/>
               </w:rPr>
-              <w:instrText xml:space="preserve"> PAGEREF _Toc38556714 \h </w:instrText>
+              <w:instrText xml:space="preserve"> PAGEREF _Toc38638584 \h </w:instrText>
             </w:r>
             <w:r>
               <w:rPr>
@@ -9132,7 +9204,7 @@
               <w:lang w:eastAsia="pt-BR"/>
             </w:rPr>
           </w:pPr>
-          <w:hyperlink w:anchor="_Toc38556715" w:history="1">
+          <w:hyperlink w:anchor="_Toc38638585" w:history="1">
             <w:r>
               <w:rPr>
                 <w:rStyle w:val="Hyperlink"/>
@@ -9159,7 +9231,7 @@
                 <w:noProof/>
                 <w:webHidden/>
               </w:rPr>
-              <w:instrText xml:space="preserve"> PAGEREF _Toc38556715 \h </w:instrText>
+              <w:instrText xml:space="preserve"> PAGEREF _Toc38638585 \h </w:instrText>
             </w:r>
             <w:r>
               <w:rPr>
@@ -9204,7 +9276,7 @@
               <w:lang w:eastAsia="pt-BR"/>
             </w:rPr>
           </w:pPr>
-          <w:hyperlink w:anchor="_Toc38556716" w:history="1">
+          <w:hyperlink w:anchor="_Toc38638586" w:history="1">
             <w:r>
               <w:rPr>
                 <w:rStyle w:val="Hyperlink"/>
@@ -9231,7 +9303,7 @@
                 <w:noProof/>
                 <w:webHidden/>
               </w:rPr>
-              <w:instrText xml:space="preserve"> PAGEREF _Toc38556716 \h </w:instrText>
+              <w:instrText xml:space="preserve"> PAGEREF _Toc38638586 \h </w:instrText>
             </w:r>
             <w:r>
               <w:rPr>
@@ -9274,7 +9346,7 @@
               <w:lang w:eastAsia="pt-BR"/>
             </w:rPr>
           </w:pPr>
-          <w:hyperlink w:anchor="_Toc38556717" w:history="1">
+          <w:hyperlink w:anchor="_Toc38638587" w:history="1">
             <w:r>
               <w:rPr>
                 <w:rStyle w:val="Hyperlink"/>
@@ -9297,7 +9369,7 @@
               <w:rPr>
                 <w:webHidden/>
               </w:rPr>
-              <w:instrText xml:space="preserve"> PAGEREF _Toc38556717 \h </w:instrText>
+              <w:instrText xml:space="preserve"> PAGEREF _Toc38638587 \h </w:instrText>
             </w:r>
             <w:r>
               <w:rPr>
@@ -9338,7 +9410,7 @@
               <w:lang w:eastAsia="pt-BR"/>
             </w:rPr>
           </w:pPr>
-          <w:hyperlink w:anchor="_Toc38556718" w:history="1">
+          <w:hyperlink w:anchor="_Toc38638588" w:history="1">
             <w:r>
               <w:rPr>
                 <w:rStyle w:val="Hyperlink"/>
@@ -9365,7 +9437,7 @@
                 <w:noProof/>
                 <w:webHidden/>
               </w:rPr>
-              <w:instrText xml:space="preserve"> PAGEREF _Toc38556718 \h </w:instrText>
+              <w:instrText xml:space="preserve"> PAGEREF _Toc38638588 \h </w:instrText>
             </w:r>
             <w:r>
               <w:rPr>
@@ -9410,7 +9482,7 @@
               <w:lang w:eastAsia="pt-BR"/>
             </w:rPr>
           </w:pPr>
-          <w:hyperlink w:anchor="_Toc38556719" w:history="1">
+          <w:hyperlink w:anchor="_Toc38638589" w:history="1">
             <w:r>
               <w:rPr>
                 <w:rStyle w:val="Hyperlink"/>
@@ -9437,7 +9509,7 @@
                 <w:noProof/>
                 <w:webHidden/>
               </w:rPr>
-              <w:instrText xml:space="preserve"> PAGEREF _Toc38556719 \h </w:instrText>
+              <w:instrText xml:space="preserve"> PAGEREF _Toc38638589 \h </w:instrText>
             </w:r>
             <w:r>
               <w:rPr>
@@ -9482,7 +9554,7 @@
               <w:lang w:eastAsia="pt-BR"/>
             </w:rPr>
           </w:pPr>
-          <w:hyperlink w:anchor="_Toc38556720" w:history="1">
+          <w:hyperlink w:anchor="_Toc38638590" w:history="1">
             <w:r>
               <w:rPr>
                 <w:rStyle w:val="Hyperlink"/>
@@ -9509,7 +9581,7 @@
                 <w:noProof/>
                 <w:webHidden/>
               </w:rPr>
-              <w:instrText xml:space="preserve"> PAGEREF _Toc38556720 \h </w:instrText>
+              <w:instrText xml:space="preserve"> PAGEREF _Toc38638590 \h </w:instrText>
             </w:r>
             <w:r>
               <w:rPr>
@@ -9554,7 +9626,7 @@
               <w:lang w:eastAsia="pt-BR"/>
             </w:rPr>
           </w:pPr>
-          <w:hyperlink w:anchor="_Toc38556721" w:history="1">
+          <w:hyperlink w:anchor="_Toc38638591" w:history="1">
             <w:r>
               <w:rPr>
                 <w:rStyle w:val="Hyperlink"/>
@@ -9581,7 +9653,7 @@
                 <w:noProof/>
                 <w:webHidden/>
               </w:rPr>
-              <w:instrText xml:space="preserve"> PAGEREF _Toc38556721 \h </w:instrText>
+              <w:instrText xml:space="preserve"> PAGEREF _Toc38638591 \h </w:instrText>
             </w:r>
             <w:r>
               <w:rPr>
@@ -9626,7 +9698,7 @@
               <w:lang w:eastAsia="pt-BR"/>
             </w:rPr>
           </w:pPr>
-          <w:hyperlink w:anchor="_Toc38556722" w:history="1">
+          <w:hyperlink w:anchor="_Toc38638592" w:history="1">
             <w:r>
               <w:rPr>
                 <w:rStyle w:val="Hyperlink"/>
@@ -9653,7 +9725,7 @@
                 <w:noProof/>
                 <w:webHidden/>
               </w:rPr>
-              <w:instrText xml:space="preserve"> PAGEREF _Toc38556722 \h </w:instrText>
+              <w:instrText xml:space="preserve"> PAGEREF _Toc38638592 \h </w:instrText>
             </w:r>
             <w:r>
               <w:rPr>
@@ -9696,7 +9768,7 @@
               <w:lang w:eastAsia="pt-BR"/>
             </w:rPr>
           </w:pPr>
-          <w:hyperlink w:anchor="_Toc38556723" w:history="1">
+          <w:hyperlink w:anchor="_Toc38638593" w:history="1">
             <w:r>
               <w:rPr>
                 <w:rStyle w:val="Hyperlink"/>
@@ -9719,7 +9791,7 @@
               <w:rPr>
                 <w:webHidden/>
               </w:rPr>
-              <w:instrText xml:space="preserve"> PAGEREF _Toc38556723 \h </w:instrText>
+              <w:instrText xml:space="preserve"> PAGEREF _Toc38638593 \h </w:instrText>
             </w:r>
             <w:r>
               <w:rPr>
@@ -9760,7 +9832,7 @@
               <w:lang w:eastAsia="pt-BR"/>
             </w:rPr>
           </w:pPr>
-          <w:hyperlink w:anchor="_Toc38556724" w:history="1">
+          <w:hyperlink w:anchor="_Toc38638594" w:history="1">
             <w:r>
               <w:rPr>
                 <w:rStyle w:val="Hyperlink"/>
@@ -9787,7 +9859,7 @@
                 <w:noProof/>
                 <w:webHidden/>
               </w:rPr>
-              <w:instrText xml:space="preserve"> PAGEREF _Toc38556724 \h </w:instrText>
+              <w:instrText xml:space="preserve"> PAGEREF _Toc38638594 \h </w:instrText>
             </w:r>
             <w:r>
               <w:rPr>
@@ -9832,7 +9904,7 @@
               <w:lang w:eastAsia="pt-BR"/>
             </w:rPr>
           </w:pPr>
-          <w:hyperlink w:anchor="_Toc38556725" w:history="1">
+          <w:hyperlink w:anchor="_Toc38638595" w:history="1">
             <w:r>
               <w:rPr>
                 <w:rStyle w:val="Hyperlink"/>
@@ -9859,7 +9931,7 @@
                 <w:noProof/>
                 <w:webHidden/>
               </w:rPr>
-              <w:instrText xml:space="preserve"> PAGEREF _Toc38556725 \h </w:instrText>
+              <w:instrText xml:space="preserve"> PAGEREF _Toc38638595 \h </w:instrText>
             </w:r>
             <w:r>
               <w:rPr>
@@ -9904,7 +9976,7 @@
               <w:lang w:eastAsia="pt-BR"/>
             </w:rPr>
           </w:pPr>
-          <w:hyperlink w:anchor="_Toc38556726" w:history="1">
+          <w:hyperlink w:anchor="_Toc38638596" w:history="1">
             <w:r>
               <w:rPr>
                 <w:rStyle w:val="Hyperlink"/>
@@ -9931,7 +10003,7 @@
                 <w:noProof/>
                 <w:webHidden/>
               </w:rPr>
-              <w:instrText xml:space="preserve"> PAGEREF _Toc38556726 \h </w:instrText>
+              <w:instrText xml:space="preserve"> PAGEREF _Toc38638596 \h </w:instrText>
             </w:r>
             <w:r>
               <w:rPr>
@@ -9951,7 +10023,7 @@
                 <w:noProof/>
                 <w:webHidden/>
               </w:rPr>
-              <w:t>44</w:t>
+              <w:t>45</w:t>
             </w:r>
             <w:r>
               <w:rPr>
@@ -9976,7 +10048,7 @@
               <w:lang w:eastAsia="pt-BR"/>
             </w:rPr>
           </w:pPr>
-          <w:hyperlink w:anchor="_Toc38556727" w:history="1">
+          <w:hyperlink w:anchor="_Toc38638597" w:history="1">
             <w:r>
               <w:rPr>
                 <w:rStyle w:val="Hyperlink"/>
@@ -10003,7 +10075,7 @@
                 <w:noProof/>
                 <w:webHidden/>
               </w:rPr>
-              <w:instrText xml:space="preserve"> PAGEREF _Toc38556727 \h </w:instrText>
+              <w:instrText xml:space="preserve"> PAGEREF _Toc38638597 \h </w:instrText>
             </w:r>
             <w:r>
               <w:rPr>
@@ -10023,7 +10095,7 @@
                 <w:noProof/>
                 <w:webHidden/>
               </w:rPr>
-              <w:t>46</w:t>
+              <w:t>47</w:t>
             </w:r>
             <w:r>
               <w:rPr>
@@ -10046,7 +10118,7 @@
               <w:lang w:eastAsia="pt-BR"/>
             </w:rPr>
           </w:pPr>
-          <w:hyperlink w:anchor="_Toc38556728" w:history="1">
+          <w:hyperlink w:anchor="_Toc38638598" w:history="1">
             <w:r>
               <w:rPr>
                 <w:rStyle w:val="Hyperlink"/>
@@ -10069,7 +10141,7 @@
               <w:rPr>
                 <w:webHidden/>
               </w:rPr>
-              <w:instrText xml:space="preserve"> PAGEREF _Toc38556728 \h </w:instrText>
+              <w:instrText xml:space="preserve"> PAGEREF _Toc38638598 \h </w:instrText>
             </w:r>
             <w:r>
               <w:rPr>
@@ -10086,7 +10158,7 @@
               <w:rPr>
                 <w:webHidden/>
               </w:rPr>
-              <w:t>47</w:t>
+              <w:t>48</w:t>
             </w:r>
             <w:r>
               <w:rPr>
@@ -10110,7 +10182,7 @@
               <w:lang w:eastAsia="pt-BR"/>
             </w:rPr>
           </w:pPr>
-          <w:hyperlink w:anchor="_Toc38556729" w:history="1">
+          <w:hyperlink w:anchor="_Toc38638599" w:history="1">
             <w:r>
               <w:rPr>
                 <w:rStyle w:val="Hyperlink"/>
@@ -10137,7 +10209,7 @@
                 <w:noProof/>
                 <w:webHidden/>
               </w:rPr>
-              <w:instrText xml:space="preserve"> PAGEREF _Toc38556729 \h </w:instrText>
+              <w:instrText xml:space="preserve"> PAGEREF _Toc38638599 \h </w:instrText>
             </w:r>
             <w:r>
               <w:rPr>
@@ -10157,7 +10229,7 @@
                 <w:noProof/>
                 <w:webHidden/>
               </w:rPr>
-              <w:t>47</w:t>
+              <w:t>48</w:t>
             </w:r>
             <w:r>
               <w:rPr>
@@ -10182,7 +10254,7 @@
               <w:lang w:eastAsia="pt-BR"/>
             </w:rPr>
           </w:pPr>
-          <w:hyperlink w:anchor="_Toc38556730" w:history="1">
+          <w:hyperlink w:anchor="_Toc38638600" w:history="1">
             <w:r>
               <w:rPr>
                 <w:rStyle w:val="Hyperlink"/>
@@ -10209,7 +10281,7 @@
                 <w:noProof/>
                 <w:webHidden/>
               </w:rPr>
-              <w:instrText xml:space="preserve"> PAGEREF _Toc38556730 \h </w:instrText>
+              <w:instrText xml:space="preserve"> PAGEREF _Toc38638600 \h </w:instrText>
             </w:r>
             <w:r>
               <w:rPr>
@@ -10229,7 +10301,7 @@
                 <w:noProof/>
                 <w:webHidden/>
               </w:rPr>
-              <w:t>79</w:t>
+              <w:t>82</w:t>
             </w:r>
             <w:r>
               <w:rPr>
@@ -10252,7 +10324,7 @@
               <w:lang w:eastAsia="pt-BR"/>
             </w:rPr>
           </w:pPr>
-          <w:hyperlink w:anchor="_Toc38556731" w:history="1">
+          <w:hyperlink w:anchor="_Toc38638601" w:history="1">
             <w:r>
               <w:rPr>
                 <w:rStyle w:val="Hyperlink"/>
@@ -10275,7 +10347,7 @@
               <w:rPr>
                 <w:webHidden/>
               </w:rPr>
-              <w:instrText xml:space="preserve"> PAGEREF _Toc38556731 \h </w:instrText>
+              <w:instrText xml:space="preserve"> PAGEREF _Toc38638601 \h </w:instrText>
             </w:r>
             <w:r>
               <w:rPr>
@@ -10292,7 +10364,7 @@
               <w:rPr>
                 <w:webHidden/>
               </w:rPr>
-              <w:t>81</w:t>
+              <w:t>84</w:t>
             </w:r>
             <w:r>
               <w:rPr>
@@ -10314,7 +10386,7 @@
               <w:lang w:eastAsia="pt-BR"/>
             </w:rPr>
           </w:pPr>
-          <w:hyperlink w:anchor="_Toc38556732" w:history="1">
+          <w:hyperlink w:anchor="_Toc38638602" w:history="1">
             <w:r>
               <w:rPr>
                 <w:rStyle w:val="Hyperlink"/>
@@ -10337,7 +10409,7 @@
               <w:rPr>
                 <w:webHidden/>
               </w:rPr>
-              <w:instrText xml:space="preserve"> PAGEREF _Toc38556732 \h </w:instrText>
+              <w:instrText xml:space="preserve"> PAGEREF _Toc38638602 \h </w:instrText>
             </w:r>
             <w:r>
               <w:rPr>
@@ -10354,7 +10426,7 @@
               <w:rPr>
                 <w:webHidden/>
               </w:rPr>
-              <w:t>82</w:t>
+              <w:t>85</w:t>
             </w:r>
             <w:r>
               <w:rPr>
@@ -10376,7 +10448,7 @@
               <w:lang w:eastAsia="pt-BR"/>
             </w:rPr>
           </w:pPr>
-          <w:hyperlink w:anchor="_Toc38556733" w:history="1">
+          <w:hyperlink w:anchor="_Toc38638603" w:history="1">
             <w:r>
               <w:rPr>
                 <w:rStyle w:val="Hyperlink"/>
@@ -10399,7 +10471,7 @@
               <w:rPr>
                 <w:webHidden/>
               </w:rPr>
-              <w:instrText xml:space="preserve"> PAGEREF _Toc38556733 \h </w:instrText>
+              <w:instrText xml:space="preserve"> PAGEREF _Toc38638603 \h </w:instrText>
             </w:r>
             <w:r>
               <w:rPr>
@@ -10416,7 +10488,7 @@
               <w:rPr>
                 <w:webHidden/>
               </w:rPr>
-              <w:t>85</w:t>
+              <w:t>88</w:t>
             </w:r>
             <w:r>
               <w:rPr>
@@ -10438,7 +10510,7 @@
               <w:lang w:eastAsia="pt-BR"/>
             </w:rPr>
           </w:pPr>
-          <w:hyperlink w:anchor="_Toc38556734" w:history="1">
+          <w:hyperlink w:anchor="_Toc38638604" w:history="1">
             <w:r>
               <w:rPr>
                 <w:rStyle w:val="Hyperlink"/>
@@ -10461,7 +10533,7 @@
               <w:rPr>
                 <w:webHidden/>
               </w:rPr>
-              <w:instrText xml:space="preserve"> PAGEREF _Toc38556734 \h </w:instrText>
+              <w:instrText xml:space="preserve"> PAGEREF _Toc38638604 \h </w:instrText>
             </w:r>
             <w:r>
               <w:rPr>
@@ -10478,7 +10550,7 @@
               <w:rPr>
                 <w:webHidden/>
               </w:rPr>
-              <w:t>87</w:t>
+              <w:t>90</w:t>
             </w:r>
             <w:r>
               <w:rPr>
@@ -10500,7 +10572,7 @@
               <w:lang w:eastAsia="pt-BR"/>
             </w:rPr>
           </w:pPr>
-          <w:hyperlink w:anchor="_Toc38556735" w:history="1">
+          <w:hyperlink w:anchor="_Toc38638605" w:history="1">
             <w:r>
               <w:rPr>
                 <w:rStyle w:val="Hyperlink"/>
@@ -10523,7 +10595,7 @@
               <w:rPr>
                 <w:webHidden/>
               </w:rPr>
-              <w:instrText xml:space="preserve"> PAGEREF _Toc38556735 \h </w:instrText>
+              <w:instrText xml:space="preserve"> PAGEREF _Toc38638605 \h </w:instrText>
             </w:r>
             <w:r>
               <w:rPr>
@@ -10540,7 +10612,7 @@
               <w:rPr>
                 <w:webHidden/>
               </w:rPr>
-              <w:t>88</w:t>
+              <w:t>91</w:t>
             </w:r>
             <w:r>
               <w:rPr>
@@ -10562,7 +10634,7 @@
               <w:lang w:eastAsia="pt-BR"/>
             </w:rPr>
           </w:pPr>
-          <w:hyperlink w:anchor="_Toc38556736" w:history="1">
+          <w:hyperlink w:anchor="_Toc38638606" w:history="1">
             <w:r>
               <w:rPr>
                 <w:rStyle w:val="Hyperlink"/>
@@ -10585,7 +10657,7 @@
               <w:rPr>
                 <w:webHidden/>
               </w:rPr>
-              <w:instrText xml:space="preserve"> PAGEREF _Toc38556736 \h </w:instrText>
+              <w:instrText xml:space="preserve"> PAGEREF _Toc38638606 \h </w:instrText>
             </w:r>
             <w:r>
               <w:rPr>
@@ -10602,7 +10674,7 @@
               <w:rPr>
                 <w:webHidden/>
               </w:rPr>
-              <w:t>89</w:t>
+              <w:t>92</w:t>
             </w:r>
             <w:r>
               <w:rPr>
@@ -10624,7 +10696,7 @@
               <w:lang w:eastAsia="pt-BR"/>
             </w:rPr>
           </w:pPr>
-          <w:hyperlink w:anchor="_Toc38556737" w:history="1">
+          <w:hyperlink w:anchor="_Toc38638607" w:history="1">
             <w:r>
               <w:rPr>
                 <w:rStyle w:val="Hyperlink"/>
@@ -10647,7 +10719,7 @@
               <w:rPr>
                 <w:webHidden/>
               </w:rPr>
-              <w:instrText xml:space="preserve"> PAGEREF _Toc38556737 \h </w:instrText>
+              <w:instrText xml:space="preserve"> PAGEREF _Toc38638607 \h </w:instrText>
             </w:r>
             <w:r>
               <w:rPr>
@@ -10664,7 +10736,7 @@
               <w:rPr>
                 <w:webHidden/>
               </w:rPr>
-              <w:t>90</w:t>
+              <w:t>93</w:t>
             </w:r>
             <w:r>
               <w:rPr>
@@ -10686,7 +10758,7 @@
               <w:lang w:eastAsia="pt-BR"/>
             </w:rPr>
           </w:pPr>
-          <w:hyperlink w:anchor="_Toc38556738" w:history="1">
+          <w:hyperlink w:anchor="_Toc38638608" w:history="1">
             <w:r>
               <w:rPr>
                 <w:rStyle w:val="Hyperlink"/>
@@ -10709,7 +10781,7 @@
               <w:rPr>
                 <w:webHidden/>
               </w:rPr>
-              <w:instrText xml:space="preserve"> PAGEREF _Toc38556738 \h </w:instrText>
+              <w:instrText xml:space="preserve"> PAGEREF _Toc38638608 \h </w:instrText>
             </w:r>
             <w:r>
               <w:rPr>
@@ -10726,7 +10798,7 @@
               <w:rPr>
                 <w:webHidden/>
               </w:rPr>
-              <w:t>91</w:t>
+              <w:t>94</w:t>
             </w:r>
             <w:r>
               <w:rPr>
@@ -10748,7 +10820,7 @@
               <w:lang w:eastAsia="pt-BR"/>
             </w:rPr>
           </w:pPr>
-          <w:hyperlink w:anchor="_Toc38556739" w:history="1">
+          <w:hyperlink w:anchor="_Toc38638609" w:history="1">
             <w:r>
               <w:rPr>
                 <w:rStyle w:val="Hyperlink"/>
@@ -10771,7 +10843,7 @@
               <w:rPr>
                 <w:webHidden/>
               </w:rPr>
-              <w:instrText xml:space="preserve"> PAGEREF _Toc38556739 \h </w:instrText>
+              <w:instrText xml:space="preserve"> PAGEREF _Toc38638609 \h </w:instrText>
             </w:r>
             <w:r>
               <w:rPr>
@@ -10788,7 +10860,7 @@
               <w:rPr>
                 <w:webHidden/>
               </w:rPr>
-              <w:t>92</w:t>
+              <w:t>95</w:t>
             </w:r>
             <w:r>
               <w:rPr>
@@ -10822,7 +10894,7 @@
       <w:pPr>
         <w:pStyle w:val="Ttulo1"/>
       </w:pPr>
-      <w:bookmarkStart w:id="0" w:name="_Toc38556711"/>
+      <w:bookmarkStart w:id="0" w:name="_Toc38638581"/>
       <w:r>
         <w:lastRenderedPageBreak/>
         <w:t>1 INTRODUÇÃO</w:t>
@@ -11182,7 +11254,7 @@
       <w:pPr>
         <w:pStyle w:val="Ttulo1"/>
       </w:pPr>
-      <w:bookmarkStart w:id="1" w:name="_Toc38556712"/>
+      <w:bookmarkStart w:id="1" w:name="_Toc38638582"/>
       <w:r>
         <w:lastRenderedPageBreak/>
         <w:t>2 REVISÃO BIBLIOGRÁFICA</w:t>
@@ -11222,7 +11294,7 @@
       <w:pPr>
         <w:pStyle w:val="Ttulo2"/>
       </w:pPr>
-      <w:bookmarkStart w:id="2" w:name="_Toc38556713"/>
+      <w:bookmarkStart w:id="2" w:name="_Toc38638583"/>
       <w:r>
         <w:t xml:space="preserve">2.1 </w:t>
       </w:r>
@@ -11295,7 +11367,7 @@
       <w:pPr>
         <w:pStyle w:val="Ttulo2"/>
       </w:pPr>
-      <w:bookmarkStart w:id="3" w:name="_Toc38556714"/>
+      <w:bookmarkStart w:id="3" w:name="_Toc38638584"/>
       <w:r>
         <w:t>2.</w:t>
       </w:r>
@@ -11778,7 +11850,7 @@
       <w:pPr>
         <w:pStyle w:val="Ttulo2"/>
       </w:pPr>
-      <w:bookmarkStart w:id="4" w:name="_Toc38556715"/>
+      <w:bookmarkStart w:id="4" w:name="_Toc38638585"/>
       <w:r>
         <w:t>2.</w:t>
       </w:r>
@@ -14004,7 +14076,7 @@
           <w:caps w:val="0"/>
         </w:rPr>
       </w:pPr>
-      <w:bookmarkStart w:id="5" w:name="_Toc38556716"/>
+      <w:bookmarkStart w:id="5" w:name="_Toc38638586"/>
       <w:r>
         <w:rPr>
           <w:caps w:val="0"/>
@@ -14736,7 +14808,7 @@
       <w:pPr>
         <w:pStyle w:val="Ttulo1"/>
       </w:pPr>
-      <w:bookmarkStart w:id="10" w:name="_Toc38556717"/>
+      <w:bookmarkStart w:id="10" w:name="_Toc38638587"/>
       <w:r>
         <w:lastRenderedPageBreak/>
         <w:t>3 OBJETIVO DO PROJETO</w:t>
@@ -14837,7 +14909,7 @@
       <w:pPr>
         <w:pStyle w:val="Ttulo2"/>
       </w:pPr>
-      <w:bookmarkStart w:id="11" w:name="_Toc38556718"/>
+      <w:bookmarkStart w:id="11" w:name="_Toc38638588"/>
       <w:r>
         <w:t>3.1 FORMULAÇÃO DO PROBLEMA</w:t>
       </w:r>
@@ -16330,7 +16402,7 @@
       <w:pPr>
         <w:pStyle w:val="Ttulo2"/>
       </w:pPr>
-      <w:bookmarkStart w:id="14" w:name="_Toc38556719"/>
+      <w:bookmarkStart w:id="14" w:name="_Toc38638589"/>
       <w:r>
         <w:t>3.2 OBJETIVOS</w:t>
       </w:r>
@@ -16766,7 +16838,7 @@
       <w:pPr>
         <w:pStyle w:val="Ttulo2"/>
       </w:pPr>
-      <w:bookmarkStart w:id="15" w:name="_Toc38556720"/>
+      <w:bookmarkStart w:id="15" w:name="_Toc38638590"/>
       <w:r>
         <w:t>3.3 JUSTIFICATIVA</w:t>
       </w:r>
@@ -20291,7 +20363,7 @@
       <w:pPr>
         <w:pStyle w:val="Ttulo2"/>
       </w:pPr>
-      <w:bookmarkStart w:id="19" w:name="_Toc38556721"/>
+      <w:bookmarkStart w:id="19" w:name="_Toc38638591"/>
       <w:r>
         <w:t xml:space="preserve">3.4 PÚBLICO </w:t>
       </w:r>
@@ -20375,7 +20447,7 @@
       <w:pPr>
         <w:pStyle w:val="Ttulo2"/>
       </w:pPr>
-      <w:bookmarkStart w:id="20" w:name="_Toc38556722"/>
+      <w:bookmarkStart w:id="20" w:name="_Toc38638592"/>
       <w:r>
         <w:t>3.5 NÍVEIS DE DECISÃO E GRUPOS FUNCIONAIS</w:t>
       </w:r>
@@ -20556,7 +20628,7 @@
       <w:pPr>
         <w:pStyle w:val="Ttulo1"/>
       </w:pPr>
-      <w:bookmarkStart w:id="21" w:name="_Toc38556723"/>
+      <w:bookmarkStart w:id="21" w:name="_Toc38638593"/>
       <w:r>
         <w:lastRenderedPageBreak/>
         <w:t>4 MÉTODOS GERENCIAIS</w:t>
@@ -20655,7 +20727,7 @@
       <w:pPr>
         <w:pStyle w:val="Ttulo2"/>
       </w:pPr>
-      <w:bookmarkStart w:id="22" w:name="_Toc38556724"/>
+      <w:bookmarkStart w:id="22" w:name="_Toc38638594"/>
       <w:r>
         <w:t>4.1 PLANO DE ELABORAÇÃO E GERENCIAMENTO DO PROJETO</w:t>
       </w:r>
@@ -20724,7 +20796,7 @@
       <w:pPr>
         <w:pStyle w:val="Ttulo2"/>
       </w:pPr>
-      <w:bookmarkStart w:id="23" w:name="_Toc38556725"/>
+      <w:bookmarkStart w:id="23" w:name="_Toc38638595"/>
       <w:r>
         <w:t>4.2 MODELO DE CICLO DE VIDA</w:t>
       </w:r>
@@ -21165,7 +21237,7 @@
       <w:pPr>
         <w:pStyle w:val="Ttulo2"/>
       </w:pPr>
-      <w:bookmarkStart w:id="26" w:name="_Toc38556726"/>
+      <w:bookmarkStart w:id="26" w:name="_Toc38638596"/>
       <w:r>
         <w:t>4.3 RECURSOS NECESSÁRIOS</w:t>
       </w:r>
@@ -22213,7 +22285,7 @@
       <w:pPr>
         <w:pStyle w:val="Ttulo2"/>
       </w:pPr>
-      <w:bookmarkStart w:id="27" w:name="_Toc38556727"/>
+      <w:bookmarkStart w:id="27" w:name="_Toc38638597"/>
       <w:r>
         <w:t>4.4 RELATÓRIO DE DESEMPENHO</w:t>
       </w:r>
@@ -22259,7 +22331,7 @@
       <w:pPr>
         <w:pStyle w:val="Ttulo1"/>
       </w:pPr>
-      <w:bookmarkStart w:id="28" w:name="_Toc38556728"/>
+      <w:bookmarkStart w:id="28" w:name="_Toc38638598"/>
       <w:r>
         <w:lastRenderedPageBreak/>
         <w:t>5 ESPECIFICAÇÃO E ANÁLISE DOS REQUISITOS</w:t>
@@ -22341,7 +22413,7 @@
       <w:pPr>
         <w:pStyle w:val="Ttulo2"/>
       </w:pPr>
-      <w:bookmarkStart w:id="29" w:name="_Toc38556729"/>
+      <w:bookmarkStart w:id="29" w:name="_Toc38638599"/>
       <w:r>
         <w:t xml:space="preserve">5.1 REQUISITOS DO SISTEMA </w:t>
       </w:r>
@@ -22889,7 +22961,7 @@
       <w:pPr>
         <w:pStyle w:val="Legenda"/>
       </w:pPr>
-      <w:bookmarkStart w:id="30" w:name="_Toc38637520"/>
+      <w:bookmarkStart w:id="30" w:name="_Toc38638610"/>
       <w:r>
         <w:t xml:space="preserve">QUADRO </w:t>
       </w:r>
@@ -23185,7 +23257,7 @@
       <w:pPr>
         <w:pStyle w:val="Legenda"/>
       </w:pPr>
-      <w:bookmarkStart w:id="31" w:name="_Toc38637521"/>
+      <w:bookmarkStart w:id="31" w:name="_Toc38638611"/>
       <w:r>
         <w:t xml:space="preserve">QUADRO </w:t>
       </w:r>
@@ -23524,7 +23596,7 @@
       <w:pPr>
         <w:pStyle w:val="Legenda"/>
       </w:pPr>
-      <w:bookmarkStart w:id="32" w:name="_Toc38637522"/>
+      <w:bookmarkStart w:id="32" w:name="_Toc38638612"/>
       <w:r>
         <w:t xml:space="preserve">QUADRO </w:t>
       </w:r>
@@ -23882,7 +23954,7 @@
       <w:pPr>
         <w:pStyle w:val="Legenda"/>
       </w:pPr>
-      <w:bookmarkStart w:id="33" w:name="_Toc38637523"/>
+      <w:bookmarkStart w:id="33" w:name="_Toc38638613"/>
       <w:r>
         <w:t xml:space="preserve">QUADRO </w:t>
       </w:r>
@@ -24184,7 +24256,7 @@
       <w:pPr>
         <w:pStyle w:val="Legenda"/>
       </w:pPr>
-      <w:bookmarkStart w:id="34" w:name="_Toc38637524"/>
+      <w:bookmarkStart w:id="34" w:name="_Toc38638614"/>
       <w:r>
         <w:t xml:space="preserve">QUADRO </w:t>
       </w:r>
@@ -24592,7 +24664,7 @@
       <w:pPr>
         <w:pStyle w:val="Legenda"/>
       </w:pPr>
-      <w:bookmarkStart w:id="35" w:name="_Toc38637525"/>
+      <w:bookmarkStart w:id="35" w:name="_Toc38638615"/>
       <w:r>
         <w:lastRenderedPageBreak/>
         <w:t xml:space="preserve">QUADRO </w:t>
@@ -25068,7 +25140,7 @@
       <w:pPr>
         <w:pStyle w:val="Legenda"/>
       </w:pPr>
-      <w:bookmarkStart w:id="36" w:name="_Toc38637526"/>
+      <w:bookmarkStart w:id="36" w:name="_Toc38638616"/>
       <w:r>
         <w:t xml:space="preserve">QUADRO </w:t>
       </w:r>
@@ -25455,7 +25527,7 @@
       <w:pPr>
         <w:pStyle w:val="Legenda"/>
       </w:pPr>
-      <w:bookmarkStart w:id="37" w:name="_Toc38637527"/>
+      <w:bookmarkStart w:id="37" w:name="_Toc38638617"/>
       <w:r>
         <w:t xml:space="preserve">QUADRO </w:t>
       </w:r>
@@ -25831,7 +25903,7 @@
       <w:pPr>
         <w:pStyle w:val="Legenda"/>
       </w:pPr>
-      <w:bookmarkStart w:id="38" w:name="_Toc38637528"/>
+      <w:bookmarkStart w:id="38" w:name="_Toc38638618"/>
       <w:r>
         <w:t xml:space="preserve">QUADRO </w:t>
       </w:r>
@@ -26168,7 +26240,7 @@
       <w:pPr>
         <w:pStyle w:val="Legenda"/>
       </w:pPr>
-      <w:bookmarkStart w:id="39" w:name="_Toc38637529"/>
+      <w:bookmarkStart w:id="39" w:name="_Toc38638619"/>
       <w:r>
         <w:t xml:space="preserve">QUADRO </w:t>
       </w:r>
@@ -26581,7 +26653,7 @@
       <w:pPr>
         <w:pStyle w:val="Legenda"/>
       </w:pPr>
-      <w:bookmarkStart w:id="40" w:name="_Toc38637530"/>
+      <w:bookmarkStart w:id="40" w:name="_Toc38638620"/>
       <w:r>
         <w:t xml:space="preserve">QUADRO </w:t>
       </w:r>
@@ -26974,7 +27046,7 @@
       <w:pPr>
         <w:pStyle w:val="Legenda"/>
       </w:pPr>
-      <w:bookmarkStart w:id="41" w:name="_Toc38637531"/>
+      <w:bookmarkStart w:id="41" w:name="_Toc38638621"/>
       <w:r>
         <w:t xml:space="preserve">QUADRO </w:t>
       </w:r>
@@ -27327,7 +27399,7 @@
       <w:pPr>
         <w:pStyle w:val="Legenda"/>
       </w:pPr>
-      <w:bookmarkStart w:id="42" w:name="_Toc38637532"/>
+      <w:bookmarkStart w:id="42" w:name="_Toc38638622"/>
       <w:r>
         <w:t xml:space="preserve">QUADRO </w:t>
       </w:r>
@@ -27768,7 +27840,7 @@
       <w:pPr>
         <w:pStyle w:val="Legenda"/>
       </w:pPr>
-      <w:bookmarkStart w:id="43" w:name="_Toc38637533"/>
+      <w:bookmarkStart w:id="43" w:name="_Toc38638623"/>
       <w:r>
         <w:t xml:space="preserve">QUADRO </w:t>
       </w:r>
@@ -28077,7 +28149,7 @@
       <w:pPr>
         <w:pStyle w:val="Legenda"/>
       </w:pPr>
-      <w:bookmarkStart w:id="44" w:name="_Toc38637534"/>
+      <w:bookmarkStart w:id="44" w:name="_Toc38638624"/>
       <w:r>
         <w:t xml:space="preserve">QUADRO </w:t>
       </w:r>
@@ -28373,7 +28445,7 @@
       <w:pPr>
         <w:pStyle w:val="Legenda"/>
       </w:pPr>
-      <w:bookmarkStart w:id="45" w:name="_Toc38637535"/>
+      <w:bookmarkStart w:id="45" w:name="_Toc38638625"/>
       <w:r>
         <w:t xml:space="preserve">QUADRO </w:t>
       </w:r>
@@ -28694,7 +28766,7 @@
       <w:pPr>
         <w:pStyle w:val="Legenda"/>
       </w:pPr>
-      <w:bookmarkStart w:id="46" w:name="_Toc38637536"/>
+      <w:bookmarkStart w:id="46" w:name="_Toc38638626"/>
       <w:r>
         <w:t xml:space="preserve">QUADRO </w:t>
       </w:r>
@@ -29003,7 +29075,7 @@
       <w:pPr>
         <w:pStyle w:val="Legenda"/>
       </w:pPr>
-      <w:bookmarkStart w:id="47" w:name="_Toc38637537"/>
+      <w:bookmarkStart w:id="47" w:name="_Toc38638627"/>
       <w:r>
         <w:t xml:space="preserve">QUADRO </w:t>
       </w:r>
@@ -29314,7 +29386,7 @@
       <w:pPr>
         <w:pStyle w:val="Legenda"/>
       </w:pPr>
-      <w:bookmarkStart w:id="48" w:name="_Toc38637538"/>
+      <w:bookmarkStart w:id="48" w:name="_Toc38638628"/>
       <w:r>
         <w:t xml:space="preserve">QUADRO </w:t>
       </w:r>
@@ -29638,7 +29710,7 @@
       <w:pPr>
         <w:pStyle w:val="Legenda"/>
       </w:pPr>
-      <w:bookmarkStart w:id="49" w:name="_Toc38637539"/>
+      <w:bookmarkStart w:id="49" w:name="_Toc38638629"/>
       <w:r>
         <w:t xml:space="preserve">QUADRO </w:t>
       </w:r>
@@ -29921,7 +29993,7 @@
       <w:pPr>
         <w:pStyle w:val="Legenda"/>
       </w:pPr>
-      <w:bookmarkStart w:id="50" w:name="_Toc38637540"/>
+      <w:bookmarkStart w:id="50" w:name="_Toc38638630"/>
       <w:r>
         <w:t xml:space="preserve">QUADRO </w:t>
       </w:r>
@@ -30207,7 +30279,7 @@
       <w:pPr>
         <w:pStyle w:val="Legenda"/>
       </w:pPr>
-      <w:bookmarkStart w:id="51" w:name="_Toc38637541"/>
+      <w:bookmarkStart w:id="51" w:name="_Toc38638631"/>
       <w:r>
         <w:t xml:space="preserve">QUADRO </w:t>
       </w:r>
@@ -30489,7 +30561,7 @@
       <w:pPr>
         <w:pStyle w:val="Legenda"/>
       </w:pPr>
-      <w:bookmarkStart w:id="52" w:name="_Toc38637542"/>
+      <w:bookmarkStart w:id="52" w:name="_Toc38638632"/>
       <w:r>
         <w:t xml:space="preserve">QUADRO </w:t>
       </w:r>
@@ -30884,7 +30956,7 @@
       <w:pPr>
         <w:pStyle w:val="Legenda"/>
       </w:pPr>
-      <w:bookmarkStart w:id="53" w:name="_Toc38637543"/>
+      <w:bookmarkStart w:id="53" w:name="_Toc38638633"/>
       <w:r>
         <w:t xml:space="preserve">QUADRO </w:t>
       </w:r>
@@ -31317,7 +31389,7 @@
       <w:pPr>
         <w:pStyle w:val="Legenda"/>
       </w:pPr>
-      <w:bookmarkStart w:id="54" w:name="_Toc38637544"/>
+      <w:bookmarkStart w:id="54" w:name="_Toc38638634"/>
       <w:r>
         <w:t xml:space="preserve">QUADRO </w:t>
       </w:r>
@@ -31621,7 +31693,7 @@
       <w:pPr>
         <w:pStyle w:val="Legenda"/>
       </w:pPr>
-      <w:bookmarkStart w:id="55" w:name="_Toc38637545"/>
+      <w:bookmarkStart w:id="55" w:name="_Toc38638635"/>
       <w:r>
         <w:t xml:space="preserve">QUADRO </w:t>
       </w:r>
@@ -31975,7 +32047,7 @@
       <w:pPr>
         <w:pStyle w:val="Legenda"/>
       </w:pPr>
-      <w:bookmarkStart w:id="56" w:name="_Toc38637546"/>
+      <w:bookmarkStart w:id="56" w:name="_Toc38638636"/>
       <w:r>
         <w:t xml:space="preserve">QUADRO </w:t>
       </w:r>
@@ -32295,7 +32367,7 @@
       <w:pPr>
         <w:pStyle w:val="Legenda"/>
       </w:pPr>
-      <w:bookmarkStart w:id="57" w:name="_Toc38637547"/>
+      <w:bookmarkStart w:id="57" w:name="_Toc38638637"/>
       <w:r>
         <w:t xml:space="preserve">QUADRO </w:t>
       </w:r>
@@ -32590,7 +32662,7 @@
       <w:pPr>
         <w:pStyle w:val="Legenda"/>
       </w:pPr>
-      <w:bookmarkStart w:id="58" w:name="_Toc38637548"/>
+      <w:bookmarkStart w:id="58" w:name="_Toc38638638"/>
       <w:r>
         <w:t xml:space="preserve">QUADRO </w:t>
       </w:r>
@@ -32963,7 +33035,7 @@
       <w:pPr>
         <w:pStyle w:val="Legenda"/>
       </w:pPr>
-      <w:bookmarkStart w:id="59" w:name="_Toc38637549"/>
+      <w:bookmarkStart w:id="59" w:name="_Toc38638639"/>
       <w:r>
         <w:t xml:space="preserve">QUADRO </w:t>
       </w:r>
@@ -33302,7 +33374,7 @@
       <w:pPr>
         <w:pStyle w:val="Legenda"/>
       </w:pPr>
-      <w:bookmarkStart w:id="60" w:name="_Toc38637550"/>
+      <w:bookmarkStart w:id="60" w:name="_Toc38638640"/>
       <w:r>
         <w:t xml:space="preserve">QUADRO </w:t>
       </w:r>
@@ -33623,7 +33695,7 @@
       <w:pPr>
         <w:pStyle w:val="Legenda"/>
       </w:pPr>
-      <w:bookmarkStart w:id="61" w:name="_Toc38637551"/>
+      <w:bookmarkStart w:id="61" w:name="_Toc38638641"/>
       <w:r>
         <w:t xml:space="preserve">QUADRO </w:t>
       </w:r>
@@ -33959,7 +34031,7 @@
       <w:pPr>
         <w:pStyle w:val="Legenda"/>
       </w:pPr>
-      <w:bookmarkStart w:id="62" w:name="_Toc38637552"/>
+      <w:bookmarkStart w:id="62" w:name="_Toc38638642"/>
       <w:r>
         <w:t xml:space="preserve">QUADRO </w:t>
       </w:r>
@@ -34281,7 +34353,7 @@
       <w:pPr>
         <w:pStyle w:val="Legenda"/>
       </w:pPr>
-      <w:bookmarkStart w:id="63" w:name="_Toc38637553"/>
+      <w:bookmarkStart w:id="63" w:name="_Toc38638643"/>
       <w:r>
         <w:t xml:space="preserve">QUADRO </w:t>
       </w:r>
@@ -34606,7 +34678,7 @@
       <w:pPr>
         <w:pStyle w:val="Legenda"/>
       </w:pPr>
-      <w:bookmarkStart w:id="64" w:name="_Toc38637554"/>
+      <w:bookmarkStart w:id="64" w:name="_Toc38638644"/>
       <w:r>
         <w:t xml:space="preserve">QUADRO </w:t>
       </w:r>
@@ -34910,7 +34982,7 @@
       <w:pPr>
         <w:pStyle w:val="Legenda"/>
       </w:pPr>
-      <w:bookmarkStart w:id="65" w:name="_Toc38637555"/>
+      <w:bookmarkStart w:id="65" w:name="_Toc38638645"/>
       <w:r>
         <w:t xml:space="preserve">QUADRO </w:t>
       </w:r>
@@ -35202,7 +35274,7 @@
       <w:pPr>
         <w:pStyle w:val="Legenda"/>
       </w:pPr>
-      <w:bookmarkStart w:id="66" w:name="_Toc38637556"/>
+      <w:bookmarkStart w:id="66" w:name="_Toc38638646"/>
       <w:r>
         <w:t xml:space="preserve">QUADRO </w:t>
       </w:r>
@@ -35570,7 +35642,7 @@
       <w:pPr>
         <w:pStyle w:val="Legenda"/>
       </w:pPr>
-      <w:bookmarkStart w:id="67" w:name="_Toc38637557"/>
+      <w:bookmarkStart w:id="67" w:name="_Toc38638647"/>
       <w:r>
         <w:t xml:space="preserve">QUADRO </w:t>
       </w:r>
@@ -35933,7 +36005,7 @@
       <w:pPr>
         <w:pStyle w:val="Legenda"/>
       </w:pPr>
-      <w:bookmarkStart w:id="68" w:name="_Toc38637558"/>
+      <w:bookmarkStart w:id="68" w:name="_Toc38638648"/>
       <w:r>
         <w:t xml:space="preserve">QUADRO </w:t>
       </w:r>
@@ -36204,7 +36276,7 @@
       <w:pPr>
         <w:pStyle w:val="Legenda"/>
       </w:pPr>
-      <w:bookmarkStart w:id="69" w:name="_Toc38637559"/>
+      <w:bookmarkStart w:id="69" w:name="_Toc38638649"/>
       <w:r>
         <w:t xml:space="preserve">QUADRO </w:t>
       </w:r>
@@ -36501,7 +36573,7 @@
       <w:pPr>
         <w:pStyle w:val="Legenda"/>
       </w:pPr>
-      <w:bookmarkStart w:id="70" w:name="_Toc38637560"/>
+      <w:bookmarkStart w:id="70" w:name="_Toc38638650"/>
       <w:r>
         <w:t xml:space="preserve">QUADRO </w:t>
       </w:r>
@@ -37050,7 +37122,7 @@
       <w:pPr>
         <w:pStyle w:val="Legenda"/>
       </w:pPr>
-      <w:bookmarkStart w:id="71" w:name="_Toc38637561"/>
+      <w:bookmarkStart w:id="71" w:name="_Toc38638651"/>
       <w:r>
         <w:t xml:space="preserve">QUADRO </w:t>
       </w:r>
@@ -37374,7 +37446,7 @@
       <w:pPr>
         <w:pStyle w:val="Legenda"/>
       </w:pPr>
-      <w:bookmarkStart w:id="72" w:name="_Toc38637562"/>
+      <w:bookmarkStart w:id="72" w:name="_Toc38638652"/>
       <w:r>
         <w:t xml:space="preserve">QUADRO </w:t>
       </w:r>
@@ -37659,7 +37731,7 @@
       <w:pPr>
         <w:pStyle w:val="Legenda"/>
       </w:pPr>
-      <w:bookmarkStart w:id="73" w:name="_Toc38637563"/>
+      <w:bookmarkStart w:id="73" w:name="_Toc38638653"/>
       <w:r>
         <w:t xml:space="preserve">QUADRO </w:t>
       </w:r>
@@ -37943,7 +38015,7 @@
       <w:pPr>
         <w:pStyle w:val="Legenda"/>
       </w:pPr>
-      <w:bookmarkStart w:id="74" w:name="_Toc38637564"/>
+      <w:bookmarkStart w:id="74" w:name="_Toc38638654"/>
       <w:r>
         <w:t xml:space="preserve">QUADRO </w:t>
       </w:r>
@@ -38233,7 +38305,7 @@
       <w:pPr>
         <w:pStyle w:val="Legenda"/>
       </w:pPr>
-      <w:bookmarkStart w:id="75" w:name="_Toc38637565"/>
+      <w:bookmarkStart w:id="75" w:name="_Toc38638655"/>
       <w:r>
         <w:t xml:space="preserve">QUADRO </w:t>
       </w:r>
@@ -38504,7 +38576,7 @@
       <w:pPr>
         <w:pStyle w:val="Legenda"/>
       </w:pPr>
-      <w:bookmarkStart w:id="76" w:name="_Toc38637566"/>
+      <w:bookmarkStart w:id="76" w:name="_Toc38638656"/>
       <w:r>
         <w:t xml:space="preserve">QUADRO </w:t>
       </w:r>
@@ -38958,7 +39030,7 @@
       <w:pPr>
         <w:pStyle w:val="Legenda"/>
       </w:pPr>
-      <w:bookmarkStart w:id="77" w:name="_Toc38637567"/>
+      <w:bookmarkStart w:id="77" w:name="_Toc38638657"/>
       <w:r>
         <w:t xml:space="preserve">QUADRO </w:t>
       </w:r>
@@ -39337,7 +39409,7 @@
       <w:pPr>
         <w:pStyle w:val="Legenda"/>
       </w:pPr>
-      <w:bookmarkStart w:id="78" w:name="_Toc38637568"/>
+      <w:bookmarkStart w:id="78" w:name="_Toc38638658"/>
       <w:r>
         <w:t xml:space="preserve">QUADRO </w:t>
       </w:r>
@@ -39659,7 +39731,7 @@
       <w:pPr>
         <w:pStyle w:val="Legenda"/>
       </w:pPr>
-      <w:bookmarkStart w:id="79" w:name="_Toc38637569"/>
+      <w:bookmarkStart w:id="79" w:name="_Toc38638659"/>
       <w:r>
         <w:t xml:space="preserve">QUADRO </w:t>
       </w:r>
@@ -40036,7 +40108,7 @@
       <w:pPr>
         <w:pStyle w:val="Legenda"/>
       </w:pPr>
-      <w:bookmarkStart w:id="80" w:name="_Toc38637570"/>
+      <w:bookmarkStart w:id="80" w:name="_Toc38638660"/>
       <w:r>
         <w:t xml:space="preserve">QUADRO </w:t>
       </w:r>
@@ -40347,7 +40419,7 @@
       <w:pPr>
         <w:pStyle w:val="Legenda"/>
       </w:pPr>
-      <w:bookmarkStart w:id="81" w:name="_Toc38637571"/>
+      <w:bookmarkStart w:id="81" w:name="_Toc38638661"/>
       <w:r>
         <w:t xml:space="preserve">QUADRO </w:t>
       </w:r>
@@ -40649,7 +40721,7 @@
       <w:pPr>
         <w:pStyle w:val="Legenda"/>
       </w:pPr>
-      <w:bookmarkStart w:id="82" w:name="_Toc38637572"/>
+      <w:bookmarkStart w:id="82" w:name="_Toc38638662"/>
       <w:r>
         <w:t xml:space="preserve">QUADRO </w:t>
       </w:r>
@@ -40683,7 +40755,13 @@
         <w:pStyle w:val="Legenda"/>
       </w:pPr>
       <w:r>
-        <w:t>FONTE: Elaboração própria</w:t>
+        <w:t xml:space="preserve">FONTE: </w:t>
+      </w:r>
+      <w:r>
+        <w:t>e</w:t>
+      </w:r>
+      <w:r>
+        <w:t>laboração própria</w:t>
       </w:r>
     </w:p>
     <w:p/>
@@ -40966,7 +41044,7 @@
       <w:pPr>
         <w:pStyle w:val="Legenda"/>
       </w:pPr>
-      <w:bookmarkStart w:id="83" w:name="_Toc38637573"/>
+      <w:bookmarkStart w:id="83" w:name="_Toc38638663"/>
       <w:r>
         <w:t xml:space="preserve">QUADRO </w:t>
       </w:r>
@@ -41000,7 +41078,13 @@
         <w:pStyle w:val="Legenda"/>
       </w:pPr>
       <w:r>
-        <w:t>FONTE: Elaboração própria</w:t>
+        <w:t xml:space="preserve">FONTE: </w:t>
+      </w:r>
+      <w:r>
+        <w:t>e</w:t>
+      </w:r>
+      <w:r>
+        <w:t>laboração própria</w:t>
       </w:r>
     </w:p>
     <w:p/>
@@ -41237,7 +41321,7 @@
       <w:pPr>
         <w:pStyle w:val="Legenda"/>
       </w:pPr>
-      <w:bookmarkStart w:id="84" w:name="_Toc38637574"/>
+      <w:bookmarkStart w:id="84" w:name="_Toc38638664"/>
       <w:r>
         <w:t xml:space="preserve">QUADRO </w:t>
       </w:r>
@@ -41271,7 +41355,13 @@
         <w:pStyle w:val="Legenda"/>
       </w:pPr>
       <w:r>
-        <w:t>FONTE: Elaboração própria</w:t>
+        <w:t xml:space="preserve">FONTE: </w:t>
+      </w:r>
+      <w:r>
+        <w:t>e</w:t>
+      </w:r>
+      <w:r>
+        <w:t>laboração própria</w:t>
       </w:r>
     </w:p>
     <w:p/>
@@ -41591,7 +41681,7 @@
       <w:pPr>
         <w:pStyle w:val="Legenda"/>
       </w:pPr>
-      <w:bookmarkStart w:id="85" w:name="_Toc38637575"/>
+      <w:bookmarkStart w:id="85" w:name="_Toc38638665"/>
       <w:r>
         <w:t xml:space="preserve">QUADRO </w:t>
       </w:r>
@@ -41638,6 +41728,68 @@
       </w:r>
     </w:p>
     <w:p/>
+    <w:p>
+      <w:pPr>
+        <w:pStyle w:val="Ttulo4"/>
+      </w:pPr>
+      <w:r>
+        <w:lastRenderedPageBreak/>
+        <w:t>5.1.1.12 Notificações</w:t>
+      </w:r>
+      <w:r>
+        <w:t xml:space="preserve"> para o gerente do posto de combustível</w:t>
+      </w:r>
+    </w:p>
+    <w:p>
+      <w:r>
+        <w:t xml:space="preserve">Fazem parte deste bloco de requisitos os relacionados à </w:t>
+      </w:r>
+      <w:r>
+        <w:t>notificação ao gerente</w:t>
+      </w:r>
+      <w:r>
+        <w:t xml:space="preserve"> </w:t>
+      </w:r>
+      <w:r>
+        <w:t xml:space="preserve">do posto de combustível </w:t>
+      </w:r>
+      <w:r>
+        <w:t xml:space="preserve">referente </w:t>
+      </w:r>
+      <w:r>
+        <w:t>ao</w:t>
+      </w:r>
+      <w:r>
+        <w:t>s</w:t>
+      </w:r>
+      <w:r>
+        <w:t xml:space="preserve"> seu</w:t>
+      </w:r>
+      <w:r>
+        <w:t>s</w:t>
+      </w:r>
+      <w:r>
+        <w:t xml:space="preserve"> deveres no Etanóis, como atualizar os valores vigentes dos combustíveis.</w:t>
+      </w:r>
+    </w:p>
+    <w:p>
+      <w:r>
+        <w:t>Estes requisitos deverão ser atendidos pel</w:t>
+      </w:r>
+      <w:r>
+        <w:t xml:space="preserve">a aplicação </w:t>
+      </w:r>
+      <w:r>
+        <w:rPr>
+          <w:i/>
+          <w:iCs/>
+        </w:rPr>
+        <w:t>web</w:t>
+      </w:r>
+      <w:r>
+        <w:t>.</w:t>
+      </w:r>
+    </w:p>
     <w:tbl>
       <w:tblPr>
         <w:tblStyle w:val="Tabelacomgrade"/>
@@ -41714,13 +41866,7 @@
               <w:spacing w:before="0" w:after="0"/>
             </w:pPr>
             <w:r>
-              <w:t>P</w:t>
-            </w:r>
-            <w:r>
-              <w:t>ossuir um manual de utilização do Etanóis</w:t>
-            </w:r>
-            <w:r>
-              <w:t>.</w:t>
+              <w:t>Notificar postos de combustível para atualização dos preços semanalmente</w:t>
             </w:r>
           </w:p>
         </w:tc>
@@ -41754,34 +41900,37 @@
               <w:spacing w:before="0" w:after="0"/>
             </w:pPr>
             <w:r>
-              <w:t xml:space="preserve">Consiste na disponibilização de um manual de ajuda para a utilização do </w:t>
-            </w:r>
-            <w:r>
-              <w:lastRenderedPageBreak/>
-              <w:t>sistema. Nele conte</w:t>
-            </w:r>
-            <w:r>
-              <w:t>rá todos os recursos do sistema</w:t>
-            </w:r>
-            <w:r>
-              <w:t xml:space="preserve"> explicados.</w:t>
-            </w:r>
-          </w:p>
-          <w:p>
-            <w:pPr>
-              <w:spacing w:before="0" w:after="0"/>
-            </w:pPr>
-            <w:r>
-              <w:t>A explicação dos recursos est</w:t>
-            </w:r>
-            <w:r>
-              <w:t>ará</w:t>
-            </w:r>
-            <w:r>
-              <w:t xml:space="preserve"> disponível também no primeiro acesso a cada um</w:t>
-            </w:r>
-            <w:r>
-              <w:t xml:space="preserve"> deles.</w:t>
+              <w:t xml:space="preserve">Consiste na </w:t>
+            </w:r>
+            <w:r>
+              <w:t>geração de notificações semanais para atualização dos valores vigentes no posto de combustível, por parte do gerente.</w:t>
+            </w:r>
+          </w:p>
+          <w:p>
+            <w:pPr>
+              <w:spacing w:before="0" w:after="0"/>
+            </w:pPr>
+            <w:r>
+              <w:t>Cada posto de combustível deverá possuir um campo para monitoramento da quantidade de notificações que já recebeu e não atualizou os valores vigentes</w:t>
+            </w:r>
+            <w:r>
+              <w:t>. Caso esse valor chegue a 3, deverá aplicar uma multa no valor de repasse ao Etanóis no valor de R$ 300.</w:t>
+            </w:r>
+          </w:p>
+          <w:p>
+            <w:pPr>
+              <w:spacing w:before="0" w:after="0"/>
+            </w:pPr>
+            <w:r>
+              <w:t>Quando um usuário notificar que o posto está com os valores errados, o posto receberá uma notificação de peso dobrado.</w:t>
+            </w:r>
+          </w:p>
+          <w:p>
+            <w:pPr>
+              <w:spacing w:before="0" w:after="0"/>
+            </w:pPr>
+            <w:r>
+              <w:t>Quando o posto atualizar os valores, o monitoramento é zerado novamente.</w:t>
             </w:r>
           </w:p>
         </w:tc>
@@ -41802,6 +41951,306 @@
               <w:rPr>
                 <w:bCs/>
               </w:rPr>
+              <w:t>Nível de necessidade</w:t>
+            </w:r>
+          </w:p>
+        </w:tc>
+        <w:tc>
+          <w:tcPr>
+            <w:tcW w:w="6968" w:type="dxa"/>
+          </w:tcPr>
+          <w:p>
+            <w:pPr>
+              <w:spacing w:before="0" w:after="0"/>
+            </w:pPr>
+            <w:r>
+              <w:t>Importante</w:t>
+            </w:r>
+            <w:r>
+              <w:t>.</w:t>
+            </w:r>
+          </w:p>
+        </w:tc>
+      </w:tr>
+      <w:tr>
+        <w:tc>
+          <w:tcPr>
+            <w:tcW w:w="2093" w:type="dxa"/>
+          </w:tcPr>
+          <w:p>
+            <w:pPr>
+              <w:spacing w:before="0" w:after="0"/>
+              <w:rPr>
+                <w:bCs/>
+              </w:rPr>
+            </w:pPr>
+            <w:r>
+              <w:rPr>
+                <w:bCs/>
+              </w:rPr>
+              <w:t>Premissas</w:t>
+            </w:r>
+          </w:p>
+        </w:tc>
+        <w:tc>
+          <w:tcPr>
+            <w:tcW w:w="6968" w:type="dxa"/>
+          </w:tcPr>
+          <w:p>
+            <w:pPr>
+              <w:spacing w:before="0" w:after="0"/>
+            </w:pPr>
+            <w:r>
+              <w:t>Não há</w:t>
+            </w:r>
+            <w:r>
+              <w:t>.</w:t>
+            </w:r>
+          </w:p>
+        </w:tc>
+      </w:tr>
+      <w:tr>
+        <w:tc>
+          <w:tcPr>
+            <w:tcW w:w="2093" w:type="dxa"/>
+          </w:tcPr>
+          <w:p>
+            <w:pPr>
+              <w:spacing w:before="0" w:after="0"/>
+              <w:rPr>
+                <w:bCs/>
+              </w:rPr>
+            </w:pPr>
+            <w:r>
+              <w:rPr>
+                <w:bCs/>
+              </w:rPr>
+              <w:t>Entradas</w:t>
+            </w:r>
+          </w:p>
+        </w:tc>
+        <w:tc>
+          <w:tcPr>
+            <w:tcW w:w="6968" w:type="dxa"/>
+          </w:tcPr>
+          <w:p>
+            <w:pPr>
+              <w:spacing w:before="0" w:after="0"/>
+            </w:pPr>
+            <w:r>
+              <w:t>Não se aplica</w:t>
+            </w:r>
+            <w:r>
+              <w:t>.</w:t>
+            </w:r>
+          </w:p>
+        </w:tc>
+      </w:tr>
+    </w:tbl>
+    <w:p>
+      <w:pPr>
+        <w:pStyle w:val="Legenda"/>
+      </w:pPr>
+      <w:bookmarkStart w:id="86" w:name="_Toc38638666"/>
+      <w:r>
+        <w:t xml:space="preserve">QUADRO </w:t>
+      </w:r>
+      <w:fldSimple w:instr=" SEQ QUADRO \* ARABIC ">
+        <w:r>
+          <w:rPr>
+            <w:noProof/>
+          </w:rPr>
+          <w:t>57</w:t>
+        </w:r>
+      </w:fldSimple>
+      <w:r>
+        <w:t xml:space="preserve"> - RF 5</w:t>
+      </w:r>
+      <w:r>
+        <w:t>7</w:t>
+      </w:r>
+      <w:r>
+        <w:t>: notificar postos de combustível para atualização dos preços semanalmente</w:t>
+      </w:r>
+      <w:bookmarkEnd w:id="86"/>
+    </w:p>
+    <w:p>
+      <w:pPr>
+        <w:pStyle w:val="Legenda"/>
+      </w:pPr>
+      <w:r>
+        <w:t>FONTE: elaboração própria</w:t>
+      </w:r>
+    </w:p>
+    <w:p/>
+    <w:p>
+      <w:pPr>
+        <w:pStyle w:val="Ttulo4"/>
+      </w:pPr>
+      <w:r>
+        <w:t>5.1.1.13 Sistema</w:t>
+      </w:r>
+    </w:p>
+    <w:p>
+      <w:r>
+        <w:t xml:space="preserve">Fazem parte deste bloco de requisitos os relacionados do Etanóis, </w:t>
+      </w:r>
+      <w:r>
+        <w:t>como o manual de utilização.</w:t>
+      </w:r>
+    </w:p>
+    <w:p>
+      <w:r>
+        <w:t>Estes requisitos deverão ser atendidos</w:t>
+      </w:r>
+      <w:r>
+        <w:t xml:space="preserve"> tanto</w:t>
+      </w:r>
+      <w:r>
+        <w:t xml:space="preserve"> pelo aplicativo móvel</w:t>
+      </w:r>
+      <w:r>
+        <w:t xml:space="preserve"> quanto pela aplicação </w:t>
+      </w:r>
+      <w:r>
+        <w:rPr>
+          <w:i/>
+          <w:iCs/>
+        </w:rPr>
+        <w:t>web</w:t>
+      </w:r>
+      <w:r>
+        <w:t>.</w:t>
+      </w:r>
+    </w:p>
+    <w:tbl>
+      <w:tblPr>
+        <w:tblStyle w:val="Tabelacomgrade"/>
+        <w:tblW w:w="0" w:type="auto"/>
+        <w:tblLook w:val="04A0" w:firstRow="1" w:lastRow="0" w:firstColumn="1" w:lastColumn="0" w:noHBand="0" w:noVBand="1"/>
+      </w:tblPr>
+      <w:tblGrid>
+        <w:gridCol w:w="2093"/>
+        <w:gridCol w:w="6968"/>
+      </w:tblGrid>
+      <w:tr>
+        <w:tc>
+          <w:tcPr>
+            <w:tcW w:w="2093" w:type="dxa"/>
+          </w:tcPr>
+          <w:p>
+            <w:pPr>
+              <w:spacing w:before="0" w:after="0"/>
+            </w:pPr>
+            <w:r>
+              <w:t>RF nº</w:t>
+            </w:r>
+          </w:p>
+        </w:tc>
+        <w:tc>
+          <w:tcPr>
+            <w:tcW w:w="6968" w:type="dxa"/>
+          </w:tcPr>
+          <w:p>
+            <w:pPr>
+              <w:spacing w:before="0" w:after="0"/>
+            </w:pPr>
+            <w:r>
+              <w:t>5</w:t>
+            </w:r>
+            <w:r>
+              <w:t>8</w:t>
+            </w:r>
+          </w:p>
+        </w:tc>
+      </w:tr>
+      <w:tr>
+        <w:tc>
+          <w:tcPr>
+            <w:tcW w:w="2093" w:type="dxa"/>
+          </w:tcPr>
+          <w:p>
+            <w:pPr>
+              <w:spacing w:before="0" w:after="0"/>
+            </w:pPr>
+            <w:r>
+              <w:t>N</w:t>
+            </w:r>
+            <w:r>
+              <w:t>ome</w:t>
+            </w:r>
+          </w:p>
+        </w:tc>
+        <w:tc>
+          <w:tcPr>
+            <w:tcW w:w="6968" w:type="dxa"/>
+          </w:tcPr>
+          <w:p>
+            <w:pPr>
+              <w:spacing w:before="0" w:after="0"/>
+            </w:pPr>
+            <w:r>
+              <w:t>P</w:t>
+            </w:r>
+            <w:r>
+              <w:t>ossuir um manual de utilização do Etanóis</w:t>
+            </w:r>
+          </w:p>
+        </w:tc>
+      </w:tr>
+      <w:tr>
+        <w:tc>
+          <w:tcPr>
+            <w:tcW w:w="2093" w:type="dxa"/>
+          </w:tcPr>
+          <w:p>
+            <w:pPr>
+              <w:spacing w:before="0" w:after="0"/>
+            </w:pPr>
+            <w:r>
+              <w:t>D</w:t>
+            </w:r>
+            <w:r>
+              <w:t>escrição</w:t>
+            </w:r>
+          </w:p>
+        </w:tc>
+        <w:tc>
+          <w:tcPr>
+            <w:tcW w:w="6968" w:type="dxa"/>
+          </w:tcPr>
+          <w:p>
+            <w:pPr>
+              <w:spacing w:before="0" w:after="0"/>
+            </w:pPr>
+            <w:r>
+              <w:t>Consiste na disponibilização de um manual de ajuda para a utilização do sistema. Nele conterá todos os recursos do sistema, explicados.</w:t>
+            </w:r>
+          </w:p>
+          <w:p>
+            <w:pPr>
+              <w:spacing w:before="0" w:after="0"/>
+            </w:pPr>
+            <w:r>
+              <w:t xml:space="preserve">A explicação dos recursos está disponível também no primeiro acesso a </w:t>
+            </w:r>
+            <w:r>
+              <w:lastRenderedPageBreak/>
+              <w:t>cada um.</w:t>
+            </w:r>
+          </w:p>
+        </w:tc>
+      </w:tr>
+      <w:tr>
+        <w:tc>
+          <w:tcPr>
+            <w:tcW w:w="2093" w:type="dxa"/>
+          </w:tcPr>
+          <w:p>
+            <w:pPr>
+              <w:spacing w:before="0" w:after="0"/>
+            </w:pPr>
+            <w:r>
               <w:lastRenderedPageBreak/>
               <w:t>Nível de necessidade</w:t>
             </w:r>
@@ -41818,9 +42267,6 @@
             <w:r>
               <w:t>Essencial</w:t>
             </w:r>
-            <w:r>
-              <w:t>.</w:t>
-            </w:r>
           </w:p>
         </w:tc>
       </w:tr>
@@ -41832,15 +42278,12 @@
           <w:p>
             <w:pPr>
               <w:spacing w:before="0" w:after="0"/>
-              <w:rPr>
-                <w:bCs/>
-              </w:rPr>
-            </w:pPr>
-            <w:r>
-              <w:rPr>
-                <w:bCs/>
-              </w:rPr>
-              <w:t>Premissas</w:t>
+            </w:pPr>
+            <w:r>
+              <w:t>P</w:t>
+            </w:r>
+            <w:r>
+              <w:t>remissas</w:t>
             </w:r>
           </w:p>
         </w:tc>
@@ -41853,7 +42296,10 @@
               <w:spacing w:before="0" w:after="0"/>
             </w:pPr>
             <w:r>
-              <w:t>Estar com acesso de usuário comum no sistema.</w:t>
+              <w:t>Estar logado no sistema</w:t>
+            </w:r>
+            <w:r>
+              <w:t>.</w:t>
             </w:r>
           </w:p>
         </w:tc>
@@ -41866,15 +42312,12 @@
           <w:p>
             <w:pPr>
               <w:spacing w:before="0" w:after="0"/>
-              <w:rPr>
-                <w:bCs/>
-              </w:rPr>
-            </w:pPr>
-            <w:r>
-              <w:rPr>
-                <w:bCs/>
-              </w:rPr>
-              <w:t>Entradas</w:t>
+            </w:pPr>
+            <w:r>
+              <w:t>E</w:t>
+            </w:r>
+            <w:r>
+              <w:t>ntradas</w:t>
             </w:r>
           </w:p>
         </w:tc>
@@ -41897,7 +42340,7 @@
       <w:pPr>
         <w:pStyle w:val="Legenda"/>
       </w:pPr>
-      <w:bookmarkStart w:id="86" w:name="_Toc38637576"/>
+      <w:bookmarkStart w:id="87" w:name="_Toc38638667"/>
       <w:r>
         <w:t xml:space="preserve">QUADRO </w:t>
       </w:r>
@@ -41906,41 +42349,26 @@
           <w:rPr>
             <w:noProof/>
           </w:rPr>
-          <w:t>57</w:t>
+          <w:t>58</w:t>
         </w:r>
       </w:fldSimple>
       <w:r>
-        <w:t xml:space="preserve"> </w:t>
-      </w:r>
-      <w:r>
-        <w:t>- R</w:t>
-      </w:r>
-      <w:r>
-        <w:t>F</w:t>
-      </w:r>
-      <w:r>
-        <w:t xml:space="preserve"> 5</w:t>
-      </w:r>
-      <w:r>
-        <w:t>7</w:t>
+        <w:t xml:space="preserve"> - RF 5</w:t>
+      </w:r>
+      <w:r>
+        <w:t>8</w:t>
       </w:r>
       <w:r>
         <w:t>: possuir um manual de utilização do Etanóis</w:t>
       </w:r>
-      <w:bookmarkEnd w:id="86"/>
+      <w:bookmarkEnd w:id="87"/>
     </w:p>
     <w:p>
       <w:pPr>
         <w:pStyle w:val="Legenda"/>
       </w:pPr>
       <w:r>
-        <w:t xml:space="preserve">FONTE: </w:t>
-      </w:r>
-      <w:r>
-        <w:t>el</w:t>
-      </w:r>
-      <w:r>
-        <w:t>aboração própria</w:t>
+        <w:t>FONTE: elaboração própria</w:t>
       </w:r>
     </w:p>
     <w:p/>
@@ -41978,42 +42406,6 @@
     <w:p>
       <w:pPr>
         <w:spacing w:before="0" w:after="160" w:line="259" w:lineRule="auto"/>
-        <w:jc w:val="left"/>
-        <w:rPr>
-          <w:rFonts w:eastAsiaTheme="majorEastAsia" w:cstheme="majorBidi"/>
-          <w:color w:val="FF0000"/>
-          <w:szCs w:val="24"/>
-        </w:rPr>
-      </w:pPr>
-    </w:p>
-    <w:p>
-      <w:pPr>
-        <w:spacing w:before="0" w:after="160" w:line="259" w:lineRule="auto"/>
-        <w:jc w:val="left"/>
-        <w:rPr>
-          <w:rFonts w:eastAsiaTheme="majorEastAsia" w:cstheme="majorBidi"/>
-          <w:color w:val="FF0000"/>
-          <w:szCs w:val="24"/>
-        </w:rPr>
-      </w:pPr>
-      <w:r>
-        <w:rPr>
-          <w:rFonts w:eastAsiaTheme="majorEastAsia" w:cstheme="majorBidi"/>
-          <w:color w:val="FF0000"/>
-          <w:szCs w:val="24"/>
-        </w:rPr>
-        <w:t>Parece que faltaram os requisitos relacionados às notificações dos postos de combustível e dos usuários sobre preços defasados.</w:t>
-      </w:r>
-    </w:p>
-    <w:p>
-      <w:pPr>
-        <w:spacing w:before="0" w:after="160" w:line="259" w:lineRule="auto"/>
-        <w:jc w:val="left"/>
-        <w:rPr>
-          <w:rFonts w:eastAsiaTheme="majorEastAsia" w:cstheme="majorBidi"/>
-          <w:b/>
-          <w:szCs w:val="24"/>
-        </w:rPr>
       </w:pPr>
     </w:p>
     <w:p>
@@ -42227,9 +42619,8 @@
       <w:pPr>
         <w:pStyle w:val="Legenda"/>
       </w:pPr>
-      <w:bookmarkStart w:id="87" w:name="_Toc38637577"/>
-      <w:r>
-        <w:lastRenderedPageBreak/>
+      <w:bookmarkStart w:id="88" w:name="_Toc38638668"/>
+      <w:r>
         <w:t xml:space="preserve">QUADRO </w:t>
       </w:r>
       <w:fldSimple w:instr=" SEQ QUADRO \* ARABIC ">
@@ -42237,7 +42628,7 @@
           <w:rPr>
             <w:noProof/>
           </w:rPr>
-          <w:t>58</w:t>
+          <w:t>59</w:t>
         </w:r>
       </w:fldSimple>
       <w:r>
@@ -42259,7 +42650,7 @@
       <w:r>
         <w:t xml:space="preserve"> responsivo</w:t>
       </w:r>
-      <w:bookmarkEnd w:id="87"/>
+      <w:bookmarkEnd w:id="88"/>
     </w:p>
     <w:p>
       <w:pPr>
@@ -42330,6 +42721,7 @@
               <w:rPr>
                 <w:bCs/>
               </w:rPr>
+              <w:lastRenderedPageBreak/>
               <w:t>Nome</w:t>
             </w:r>
           </w:p>
@@ -42485,7 +42877,7 @@
       <w:pPr>
         <w:pStyle w:val="Legenda"/>
       </w:pPr>
-      <w:bookmarkStart w:id="88" w:name="_Toc38637578"/>
+      <w:bookmarkStart w:id="89" w:name="_Toc38638669"/>
       <w:r>
         <w:t xml:space="preserve">QUADRO </w:t>
       </w:r>
@@ -42494,7 +42886,7 @@
           <w:rPr>
             <w:noProof/>
           </w:rPr>
-          <w:t>59</w:t>
+          <w:t>60</w:t>
         </w:r>
       </w:fldSimple>
       <w:r>
@@ -42509,7 +42901,7 @@
       <w:r>
         <w:t xml:space="preserve"> 02: processar as informações adquiridas nas APIs</w:t>
       </w:r>
-      <w:bookmarkEnd w:id="88"/>
+      <w:bookmarkEnd w:id="89"/>
     </w:p>
     <w:p>
       <w:pPr>
@@ -42661,7 +43053,7 @@
       <w:pPr>
         <w:pStyle w:val="Legenda"/>
       </w:pPr>
-      <w:bookmarkStart w:id="89" w:name="_Toc38637579"/>
+      <w:bookmarkStart w:id="90" w:name="_Toc38638670"/>
       <w:r>
         <w:t xml:space="preserve">QUADRO </w:t>
       </w:r>
@@ -42670,7 +43062,7 @@
           <w:rPr>
             <w:noProof/>
           </w:rPr>
-          <w:t>60</w:t>
+          <w:t>61</w:t>
         </w:r>
       </w:fldSimple>
       <w:r>
@@ -42688,7 +43080,7 @@
       <w:r>
         <w:t xml:space="preserve"> nos dados dos usuários</w:t>
       </w:r>
-      <w:bookmarkEnd w:id="89"/>
+      <w:bookmarkEnd w:id="90"/>
     </w:p>
     <w:p>
       <w:pPr>
@@ -42828,7 +43220,7 @@
       <w:pPr>
         <w:pStyle w:val="Legenda"/>
       </w:pPr>
-      <w:bookmarkStart w:id="90" w:name="_Toc38637580"/>
+      <w:bookmarkStart w:id="91" w:name="_Toc38638671"/>
       <w:r>
         <w:t xml:space="preserve">QUADRO </w:t>
       </w:r>
@@ -42837,7 +43229,7 @@
           <w:rPr>
             <w:noProof/>
           </w:rPr>
-          <w:t>61</w:t>
+          <w:t>62</w:t>
         </w:r>
       </w:fldSimple>
       <w:r>
@@ -42852,7 +43244,7 @@
       <w:r>
         <w:t xml:space="preserve"> 04: garantir a confiança nas informações dos postos de combustível disponíveis, seus valores e serviços</w:t>
       </w:r>
-      <w:bookmarkEnd w:id="90"/>
+      <w:bookmarkEnd w:id="91"/>
     </w:p>
     <w:p>
       <w:pPr>
@@ -42966,7 +43358,6 @@
               <w:rPr>
                 <w:bCs/>
               </w:rPr>
-              <w:lastRenderedPageBreak/>
               <w:t>Descrição</w:t>
             </w:r>
           </w:p>
@@ -43032,7 +43423,7 @@
       <w:pPr>
         <w:pStyle w:val="Legenda"/>
       </w:pPr>
-      <w:bookmarkStart w:id="91" w:name="_Toc38637581"/>
+      <w:bookmarkStart w:id="92" w:name="_Toc38638672"/>
       <w:r>
         <w:t xml:space="preserve">QUADRO </w:t>
       </w:r>
@@ -43041,7 +43432,7 @@
           <w:rPr>
             <w:noProof/>
           </w:rPr>
-          <w:t>62</w:t>
+          <w:t>63</w:t>
         </w:r>
       </w:fldSimple>
       <w:r>
@@ -43072,7 +43463,7 @@
       <w:r>
         <w:t>disponíveis</w:t>
       </w:r>
-      <w:bookmarkEnd w:id="91"/>
+      <w:bookmarkEnd w:id="92"/>
     </w:p>
     <w:p>
       <w:pPr>
@@ -43109,6 +43500,7 @@
               <w:rPr>
                 <w:bCs/>
               </w:rPr>
+              <w:lastRenderedPageBreak/>
               <w:t>RNF nº</w:t>
             </w:r>
           </w:p>
@@ -43233,7 +43625,7 @@
       <w:pPr>
         <w:pStyle w:val="Legenda"/>
       </w:pPr>
-      <w:bookmarkStart w:id="92" w:name="_Toc38637582"/>
+      <w:bookmarkStart w:id="93" w:name="_Toc38638673"/>
       <w:r>
         <w:t xml:space="preserve">QUADRO </w:t>
       </w:r>
@@ -43242,7 +43634,7 @@
           <w:rPr>
             <w:noProof/>
           </w:rPr>
-          <w:t>63</w:t>
+          <w:t>64</w:t>
         </w:r>
       </w:fldSimple>
       <w:r>
@@ -43260,7 +43652,7 @@
       <w:r>
         <w:t>06: executar nos principais navegadores disponíveis</w:t>
       </w:r>
-      <w:bookmarkEnd w:id="92"/>
+      <w:bookmarkEnd w:id="93"/>
     </w:p>
     <w:p>
       <w:pPr>
@@ -43415,7 +43807,7 @@
       <w:pPr>
         <w:pStyle w:val="Legenda"/>
       </w:pPr>
-      <w:bookmarkStart w:id="93" w:name="_Toc38637583"/>
+      <w:bookmarkStart w:id="94" w:name="_Toc38638674"/>
       <w:r>
         <w:t xml:space="preserve">QUADRO </w:t>
       </w:r>
@@ -43424,7 +43816,7 @@
           <w:rPr>
             <w:noProof/>
           </w:rPr>
-          <w:t>64</w:t>
+          <w:t>65</w:t>
         </w:r>
       </w:fldSimple>
       <w:r>
@@ -43439,7 +43831,7 @@
       <w:r>
         <w:t xml:space="preserve"> 07: manter as aplicações disponíveis</w:t>
       </w:r>
-      <w:bookmarkEnd w:id="93"/>
+      <w:bookmarkEnd w:id="94"/>
     </w:p>
     <w:p>
       <w:pPr>
@@ -43650,7 +44042,7 @@
       <w:pPr>
         <w:pStyle w:val="Legenda"/>
       </w:pPr>
-      <w:bookmarkStart w:id="94" w:name="_Toc38637584"/>
+      <w:bookmarkStart w:id="95" w:name="_Toc38638675"/>
       <w:r>
         <w:t xml:space="preserve">QUADRO </w:t>
       </w:r>
@@ -43659,7 +44051,7 @@
           <w:rPr>
             <w:noProof/>
           </w:rPr>
-          <w:t>65</w:t>
+          <w:t>66</w:t>
         </w:r>
       </w:fldSimple>
       <w:r>
@@ -43684,7 +44076,7 @@
       <w:r>
         <w:t xml:space="preserve"> para a criação das APIs</w:t>
       </w:r>
-      <w:bookmarkEnd w:id="94"/>
+      <w:bookmarkEnd w:id="95"/>
       <w:r>
         <w:t xml:space="preserve"> </w:t>
       </w:r>
@@ -43724,7 +44116,6 @@
               <w:rPr>
                 <w:bCs/>
               </w:rPr>
-              <w:lastRenderedPageBreak/>
               <w:t>RNF nº</w:t>
             </w:r>
           </w:p>
@@ -43883,7 +44274,11 @@
               <w:t>Google Inc</w:t>
             </w:r>
             <w:r>
-              <w:t xml:space="preserve">. Esse SDK possui uma linguagem própria que gera o código nativo para o dispositivo referente ao ambiente em que foi feita a compilação, sendo compilado em um ambiente configurado </w:t>
+              <w:t xml:space="preserve">. Esse SDK possui uma linguagem própria que gera o código nativo para o dispositivo referente ao ambiente em que foi feita a compilação, sendo compilado em um ambiente </w:t>
+            </w:r>
+            <w:r>
+              <w:lastRenderedPageBreak/>
+              <w:t xml:space="preserve">configurado </w:t>
             </w:r>
             <w:r>
               <w:rPr>
@@ -43930,8 +44325,9 @@
       <w:pPr>
         <w:pStyle w:val="Legenda"/>
       </w:pPr>
-      <w:bookmarkStart w:id="95" w:name="_Toc38637585"/>
-      <w:r>
+      <w:bookmarkStart w:id="96" w:name="_Toc38638676"/>
+      <w:r>
+        <w:lastRenderedPageBreak/>
         <w:t xml:space="preserve">QUADRO </w:t>
       </w:r>
       <w:fldSimple w:instr=" SEQ QUADRO \* ARABIC ">
@@ -43939,7 +44335,7 @@
           <w:rPr>
             <w:noProof/>
           </w:rPr>
-          <w:t>66</w:t>
+          <w:t>67</w:t>
         </w:r>
       </w:fldSimple>
       <w:r>
@@ -43971,7 +44367,7 @@
         </w:rPr>
         <w:t>mobile</w:t>
       </w:r>
-      <w:bookmarkEnd w:id="95"/>
+      <w:bookmarkEnd w:id="96"/>
     </w:p>
     <w:p>
       <w:pPr>
@@ -44208,7 +44604,7 @@
       <w:pPr>
         <w:pStyle w:val="Legenda"/>
       </w:pPr>
-      <w:bookmarkStart w:id="96" w:name="_Toc38637586"/>
+      <w:bookmarkStart w:id="97" w:name="_Toc38638677"/>
       <w:r>
         <w:t xml:space="preserve">QUADRO </w:t>
       </w:r>
@@ -44217,7 +44613,7 @@
           <w:rPr>
             <w:noProof/>
           </w:rPr>
-          <w:t>67</w:t>
+          <w:t>68</w:t>
         </w:r>
       </w:fldSimple>
       <w:r>
@@ -44256,7 +44652,7 @@
         </w:rPr>
         <w:t>eb</w:t>
       </w:r>
-      <w:bookmarkEnd w:id="96"/>
+      <w:bookmarkEnd w:id="97"/>
     </w:p>
     <w:p>
       <w:pPr>
@@ -44523,11 +44919,7 @@
               <w:t>Microsoft Visual Code</w:t>
             </w:r>
             <w:r>
-              <w:t xml:space="preserve">: editor de texto, voltada para o desenvolvimento de códigos </w:t>
-            </w:r>
-            <w:r>
-              <w:lastRenderedPageBreak/>
-              <w:t xml:space="preserve">mantido pela </w:t>
+              <w:t xml:space="preserve">: editor de texto, voltada para o desenvolvimento de códigos mantido pela </w:t>
             </w:r>
             <w:r>
               <w:rPr>
@@ -44601,9 +44993,8 @@
       <w:pPr>
         <w:pStyle w:val="Legenda"/>
       </w:pPr>
-      <w:bookmarkStart w:id="97" w:name="_Toc38637587"/>
-      <w:r>
-        <w:lastRenderedPageBreak/>
+      <w:bookmarkStart w:id="98" w:name="_Toc38638678"/>
+      <w:r>
         <w:t xml:space="preserve">QUADRO </w:t>
       </w:r>
       <w:fldSimple w:instr=" SEQ QUADRO \* ARABIC ">
@@ -44611,7 +45002,7 @@
           <w:rPr>
             <w:noProof/>
           </w:rPr>
-          <w:t>68</w:t>
+          <w:t>69</w:t>
         </w:r>
       </w:fldSimple>
       <w:r>
@@ -44635,7 +45026,7 @@
       <w:r>
         <w:t>Utilizar ferramentas CASE no desenvolvimento</w:t>
       </w:r>
-      <w:bookmarkEnd w:id="97"/>
+      <w:bookmarkEnd w:id="98"/>
     </w:p>
     <w:p>
       <w:pPr>
@@ -44798,7 +45189,7 @@
       <w:pPr>
         <w:pStyle w:val="Legenda"/>
       </w:pPr>
-      <w:bookmarkStart w:id="98" w:name="_Toc38637588"/>
+      <w:bookmarkStart w:id="99" w:name="_Toc38638679"/>
       <w:r>
         <w:t xml:space="preserve">QUADRO </w:t>
       </w:r>
@@ -44807,7 +45198,7 @@
           <w:rPr>
             <w:noProof/>
           </w:rPr>
-          <w:t>69</w:t>
+          <w:t>70</w:t>
         </w:r>
       </w:fldSimple>
       <w:r>
@@ -44832,7 +45223,7 @@
         </w:rPr>
         <w:t>PostgreSQL</w:t>
       </w:r>
-      <w:bookmarkEnd w:id="98"/>
+      <w:bookmarkEnd w:id="99"/>
     </w:p>
     <w:p>
       <w:pPr>
@@ -44983,7 +45374,7 @@
       <w:pPr>
         <w:pStyle w:val="Legenda"/>
       </w:pPr>
-      <w:bookmarkStart w:id="99" w:name="_Toc38637589"/>
+      <w:bookmarkStart w:id="100" w:name="_Toc38638680"/>
       <w:r>
         <w:t xml:space="preserve">QUADRO </w:t>
       </w:r>
@@ -44992,7 +45383,7 @@
           <w:rPr>
             <w:noProof/>
           </w:rPr>
-          <w:t>70</w:t>
+          <w:t>71</w:t>
         </w:r>
       </w:fldSimple>
       <w:r>
@@ -45010,7 +45401,7 @@
       <w:r>
         <w:t>13: hospedar as APIs do Etanóis nos servidores AWS</w:t>
       </w:r>
-      <w:bookmarkEnd w:id="99"/>
+      <w:bookmarkEnd w:id="100"/>
     </w:p>
     <w:p>
       <w:pPr>
@@ -45199,7 +45590,7 @@
       <w:pPr>
         <w:pStyle w:val="Legenda"/>
       </w:pPr>
-      <w:bookmarkStart w:id="100" w:name="_Toc38637590"/>
+      <w:bookmarkStart w:id="101" w:name="_Toc38638681"/>
       <w:r>
         <w:t xml:space="preserve">QUADRO </w:t>
       </w:r>
@@ -45208,7 +45599,7 @@
           <w:rPr>
             <w:noProof/>
           </w:rPr>
-          <w:t>71</w:t>
+          <w:t>72</w:t>
         </w:r>
       </w:fldSimple>
       <w:r>
@@ -45233,7 +45624,7 @@
       <w:r>
         <w:t xml:space="preserve"> nas lojas de aplicativos</w:t>
       </w:r>
-      <w:bookmarkEnd w:id="100"/>
+      <w:bookmarkEnd w:id="101"/>
     </w:p>
     <w:p>
       <w:pPr>
@@ -45385,7 +45776,11 @@
               <w:t>eb</w:t>
             </w:r>
             <w:r>
-              <w:t xml:space="preserve"> em um domínio público para o acesso do</w:t>
+              <w:t xml:space="preserve"> em um </w:t>
+            </w:r>
+            <w:r>
+              <w:lastRenderedPageBreak/>
+              <w:t>domínio público para o acesso do</w:t>
             </w:r>
             <w:r>
               <w:t xml:space="preserve">s usuários. O domínio deve ser registrado da seguinte forma: </w:t>
@@ -45436,8 +45831,9 @@
       <w:pPr>
         <w:pStyle w:val="Legenda"/>
       </w:pPr>
-      <w:bookmarkStart w:id="101" w:name="_Toc38637591"/>
-      <w:r>
+      <w:bookmarkStart w:id="102" w:name="_Toc38638682"/>
+      <w:r>
+        <w:lastRenderedPageBreak/>
         <w:t xml:space="preserve">QUADRO </w:t>
       </w:r>
       <w:fldSimple w:instr=" SEQ QUADRO \* ARABIC ">
@@ -45445,7 +45841,7 @@
           <w:rPr>
             <w:noProof/>
           </w:rPr>
-          <w:t>72</w:t>
+          <w:t>73</w:t>
         </w:r>
       </w:fldSimple>
       <w:r>
@@ -45477,7 +45873,7 @@
       <w:r>
         <w:t xml:space="preserve"> em um domínio público</w:t>
       </w:r>
-      <w:bookmarkEnd w:id="101"/>
+      <w:bookmarkEnd w:id="102"/>
     </w:p>
     <w:p>
       <w:pPr>
@@ -45611,7 +46007,7 @@
       <w:pPr>
         <w:pStyle w:val="Legenda"/>
       </w:pPr>
-      <w:bookmarkStart w:id="102" w:name="_Toc38637592"/>
+      <w:bookmarkStart w:id="103" w:name="_Toc38638683"/>
       <w:r>
         <w:t xml:space="preserve">QUADRO </w:t>
       </w:r>
@@ -45620,7 +46016,7 @@
           <w:rPr>
             <w:noProof/>
           </w:rPr>
-          <w:t>73</w:t>
+          <w:t>74</w:t>
         </w:r>
       </w:fldSimple>
       <w:r>
@@ -45635,7 +46031,7 @@
       <w:r>
         <w:t xml:space="preserve"> 16: manter documentações sobre o Etanóis atualizadas</w:t>
       </w:r>
-      <w:bookmarkEnd w:id="102"/>
+      <w:bookmarkEnd w:id="103"/>
     </w:p>
     <w:p>
       <w:pPr>
@@ -45781,7 +46177,7 @@
       <w:pPr>
         <w:pStyle w:val="Legenda"/>
       </w:pPr>
-      <w:bookmarkStart w:id="103" w:name="_Toc38637593"/>
+      <w:bookmarkStart w:id="104" w:name="_Toc38638684"/>
       <w:r>
         <w:t xml:space="preserve">QUADRO </w:t>
       </w:r>
@@ -45790,7 +46186,7 @@
           <w:rPr>
             <w:noProof/>
           </w:rPr>
-          <w:t>74</w:t>
+          <w:t>75</w:t>
         </w:r>
       </w:fldSimple>
       <w:r>
@@ -45808,7 +46204,7 @@
       <w:r>
         <w:t xml:space="preserve"> elaborar um termo de uso para os usuários do sistema</w:t>
       </w:r>
-      <w:bookmarkEnd w:id="103"/>
+      <w:bookmarkEnd w:id="104"/>
     </w:p>
     <w:p>
       <w:pPr>
@@ -45954,7 +46350,7 @@
       <w:pPr>
         <w:pStyle w:val="Legenda"/>
       </w:pPr>
-      <w:bookmarkStart w:id="104" w:name="_Toc38637594"/>
+      <w:bookmarkStart w:id="105" w:name="_Toc38638685"/>
       <w:r>
         <w:t xml:space="preserve">QUADRO </w:t>
       </w:r>
@@ -45963,7 +46359,7 @@
           <w:rPr>
             <w:noProof/>
           </w:rPr>
-          <w:t>75</w:t>
+          <w:t>76</w:t>
         </w:r>
       </w:fldSimple>
       <w:r>
@@ -45984,7 +46380,7 @@
       <w:r>
         <w:t>definir regras para a formação de senhas seguras</w:t>
       </w:r>
-      <w:bookmarkEnd w:id="104"/>
+      <w:bookmarkEnd w:id="105"/>
     </w:p>
     <w:p>
       <w:pPr>
@@ -46154,7 +46550,7 @@
       <w:pPr>
         <w:pStyle w:val="Legenda"/>
       </w:pPr>
-      <w:bookmarkStart w:id="105" w:name="_Toc38637595"/>
+      <w:bookmarkStart w:id="106" w:name="_Toc38638686"/>
       <w:r>
         <w:t xml:space="preserve">QUADRO </w:t>
       </w:r>
@@ -46163,7 +46559,7 @@
           <w:rPr>
             <w:noProof/>
           </w:rPr>
-          <w:t>76</w:t>
+          <w:t>77</w:t>
         </w:r>
       </w:fldSimple>
       <w:r>
@@ -46184,7 +46580,7 @@
       <w:r>
         <w:t>solicitar permissão do usuário para ativar recursos do aparelho do usuário</w:t>
       </w:r>
-      <w:bookmarkEnd w:id="105"/>
+      <w:bookmarkEnd w:id="106"/>
     </w:p>
     <w:p>
       <w:pPr>
@@ -46336,8 +46732,9 @@
       <w:pPr>
         <w:pStyle w:val="Legenda"/>
       </w:pPr>
-      <w:bookmarkStart w:id="106" w:name="_Toc38637596"/>
-      <w:r>
+      <w:bookmarkStart w:id="107" w:name="_Toc38638687"/>
+      <w:r>
+        <w:lastRenderedPageBreak/>
         <w:t xml:space="preserve">QUADRO </w:t>
       </w:r>
       <w:fldSimple w:instr=" SEQ QUADRO \* ARABIC ">
@@ -46345,7 +46742,7 @@
           <w:rPr>
             <w:noProof/>
           </w:rPr>
-          <w:t>77</w:t>
+          <w:t>78</w:t>
         </w:r>
       </w:fldSimple>
       <w:r>
@@ -46366,7 +46763,7 @@
       <w:r>
         <w:t>utilizar protocolos de comunicação segura</w:t>
       </w:r>
-      <w:bookmarkEnd w:id="106"/>
+      <w:bookmarkEnd w:id="107"/>
     </w:p>
     <w:p>
       <w:pPr>
@@ -46382,13 +46779,13 @@
       <w:pPr>
         <w:pStyle w:val="Ttulo2"/>
       </w:pPr>
-      <w:bookmarkStart w:id="107" w:name="_Toc35694243"/>
-      <w:bookmarkStart w:id="108" w:name="_Toc38556730"/>
+      <w:bookmarkStart w:id="108" w:name="_Toc35694243"/>
+      <w:bookmarkStart w:id="109" w:name="_Toc38638600"/>
       <w:r>
         <w:t>5.2 ANÁLISE DOS REQUISITOS</w:t>
       </w:r>
-      <w:bookmarkEnd w:id="107"/>
       <w:bookmarkEnd w:id="108"/>
+      <w:bookmarkEnd w:id="109"/>
     </w:p>
     <w:p>
       <w:r>
@@ -46550,6 +46947,7 @@
         <w:pStyle w:val="Ttulo3"/>
       </w:pPr>
       <w:r>
+        <w:lastRenderedPageBreak/>
         <w:t>5.2.2 Modelo Conceitual dos Dados</w:t>
       </w:r>
     </w:p>
@@ -46656,12 +47054,12 @@
       <w:pPr>
         <w:pStyle w:val="Ttulo1"/>
       </w:pPr>
-      <w:bookmarkStart w:id="109" w:name="_Toc38556731"/>
+      <w:bookmarkStart w:id="110" w:name="_Toc38638601"/>
       <w:r>
         <w:lastRenderedPageBreak/>
         <w:t>CONCLUSÃO</w:t>
       </w:r>
-      <w:bookmarkEnd w:id="109"/>
+      <w:bookmarkEnd w:id="110"/>
     </w:p>
     <w:p>
       <w:r>
@@ -46769,7 +47167,7 @@
       <w:pPr>
         <w:pStyle w:val="Ttulo1"/>
       </w:pPr>
-      <w:bookmarkStart w:id="110" w:name="_Toc38556732"/>
+      <w:bookmarkStart w:id="111" w:name="_Toc38638602"/>
       <w:r>
         <w:lastRenderedPageBreak/>
         <w:t>REFERÊN</w:t>
@@ -46777,7 +47175,7 @@
       <w:r>
         <w:t>CIAS</w:t>
       </w:r>
-      <w:bookmarkEnd w:id="110"/>
+      <w:bookmarkEnd w:id="111"/>
     </w:p>
     <w:p>
       <w:pPr>
@@ -48246,12 +48644,12 @@
       <w:pPr>
         <w:pStyle w:val="Ttulo1"/>
       </w:pPr>
-      <w:bookmarkStart w:id="111" w:name="_Toc38556733"/>
+      <w:bookmarkStart w:id="112" w:name="_Toc38638603"/>
       <w:r>
         <w:lastRenderedPageBreak/>
         <w:t>OBRAS CONSULTADAS</w:t>
       </w:r>
-      <w:bookmarkEnd w:id="111"/>
+      <w:bookmarkEnd w:id="112"/>
     </w:p>
     <w:p>
       <w:pPr>
@@ -48721,7 +49119,7 @@
       <w:pPr>
         <w:pStyle w:val="Ttulo1"/>
       </w:pPr>
-      <w:bookmarkStart w:id="112" w:name="_Toc38556734"/>
+      <w:bookmarkStart w:id="113" w:name="_Toc38638604"/>
       <w:r>
         <w:lastRenderedPageBreak/>
         <w:t xml:space="preserve">APÊNDICE A – PLANO DE </w:t>
@@ -48732,7 +49130,7 @@
       <w:r>
         <w:t>GERENCIAMENTO DO PROJETO</w:t>
       </w:r>
-      <w:bookmarkEnd w:id="112"/>
+      <w:bookmarkEnd w:id="113"/>
     </w:p>
     <w:p>
       <w:r>
@@ -48771,12 +49169,12 @@
       <w:pPr>
         <w:pStyle w:val="Ttulo1"/>
       </w:pPr>
-      <w:bookmarkStart w:id="113" w:name="_Toc38556735"/>
+      <w:bookmarkStart w:id="114" w:name="_Toc38638605"/>
       <w:r>
         <w:lastRenderedPageBreak/>
         <w:t>APÊNCIDE B – RELATÓRIO DE DESEMPENHO</w:t>
       </w:r>
-      <w:bookmarkEnd w:id="113"/>
+      <w:bookmarkEnd w:id="114"/>
     </w:p>
     <w:p>
       <w:r>
@@ -48812,12 +49210,12 @@
       <w:pPr>
         <w:pStyle w:val="Ttulo1"/>
       </w:pPr>
-      <w:bookmarkStart w:id="114" w:name="_Toc38556736"/>
+      <w:bookmarkStart w:id="115" w:name="_Toc38638606"/>
       <w:r>
         <w:lastRenderedPageBreak/>
         <w:t>APÊNDICE C – DIAGRAMAS DE CASO DE USO E FLUXO DE EVENTOS</w:t>
       </w:r>
-      <w:bookmarkEnd w:id="114"/>
+      <w:bookmarkEnd w:id="115"/>
     </w:p>
     <w:p>
       <w:r>
@@ -48858,12 +49256,12 @@
       <w:pPr>
         <w:pStyle w:val="Ttulo1"/>
       </w:pPr>
-      <w:bookmarkStart w:id="115" w:name="_Toc38556737"/>
+      <w:bookmarkStart w:id="116" w:name="_Toc38638607"/>
       <w:r>
         <w:lastRenderedPageBreak/>
         <w:t>APÊNCIDE D – MODELO CONCEITUAL DOS DADOS</w:t>
       </w:r>
-      <w:bookmarkEnd w:id="115"/>
+      <w:bookmarkEnd w:id="116"/>
     </w:p>
     <w:p>
       <w:r>
@@ -48892,12 +49290,12 @@
       <w:pPr>
         <w:pStyle w:val="Ttulo1"/>
       </w:pPr>
-      <w:bookmarkStart w:id="116" w:name="_Toc38556738"/>
+      <w:bookmarkStart w:id="117" w:name="_Toc38638608"/>
       <w:r>
         <w:lastRenderedPageBreak/>
         <w:t>APÊNDICE E – MOCKUPS DO ETANÓIS</w:t>
       </w:r>
-      <w:bookmarkEnd w:id="116"/>
+      <w:bookmarkEnd w:id="117"/>
     </w:p>
     <w:p>
       <w:r>
@@ -48933,7 +49331,7 @@
       <w:pPr>
         <w:pStyle w:val="Ttulo1"/>
       </w:pPr>
-      <w:bookmarkStart w:id="117" w:name="_Toc38556739"/>
+      <w:bookmarkStart w:id="118" w:name="_Toc38638609"/>
       <w:r>
         <w:lastRenderedPageBreak/>
         <w:t>ANEXO A – LEI MUNICIPAL N</w:t>
@@ -48941,7 +49339,7 @@
       <w:r>
         <w:t>º 16.644 DA CIDADE DE SÃO PAULO</w:t>
       </w:r>
-      <w:bookmarkEnd w:id="117"/>
+      <w:bookmarkEnd w:id="118"/>
     </w:p>
     <w:p>
       <w:r>

</xml_diff>

<commit_message>
Adição dos RFs para disponibilização da API para parceiros
</commit_message>
<xml_diff>
--- a/docs/projeto-final/pfc/etanois-pfc.docx
+++ b/docs/projeto-final/pfc/etanois-pfc.docx
@@ -2343,7 +2343,7 @@
       <w:r>
         <w:fldChar w:fldCharType="separate"/>
       </w:r>
-      <w:hyperlink w:anchor="_Toc38638610" w:history="1">
+      <w:hyperlink w:anchor="_Toc38639289" w:history="1">
         <w:r>
           <w:rPr>
             <w:rStyle w:val="Hyperlink"/>
@@ -2370,7 +2370,7 @@
             <w:noProof/>
             <w:webHidden/>
           </w:rPr>
-          <w:instrText xml:space="preserve"> PAGEREF _Toc38638610 \h </w:instrText>
+          <w:instrText xml:space="preserve"> PAGEREF _Toc38639289 \h </w:instrText>
         </w:r>
         <w:r>
           <w:rPr>
@@ -2415,7 +2415,7 @@
           <w:lang w:eastAsia="pt-BR"/>
         </w:rPr>
       </w:pPr>
-      <w:hyperlink w:anchor="_Toc38638611" w:history="1">
+      <w:hyperlink w:anchor="_Toc38639290" w:history="1">
         <w:r>
           <w:rPr>
             <w:rStyle w:val="Hyperlink"/>
@@ -2442,7 +2442,7 @@
             <w:noProof/>
             <w:webHidden/>
           </w:rPr>
-          <w:instrText xml:space="preserve"> PAGEREF _Toc38638611 \h </w:instrText>
+          <w:instrText xml:space="preserve"> PAGEREF _Toc38639290 \h </w:instrText>
         </w:r>
         <w:r>
           <w:rPr>
@@ -2487,7 +2487,7 @@
           <w:lang w:eastAsia="pt-BR"/>
         </w:rPr>
       </w:pPr>
-      <w:hyperlink w:anchor="_Toc38638612" w:history="1">
+      <w:hyperlink w:anchor="_Toc38639291" w:history="1">
         <w:r>
           <w:rPr>
             <w:rStyle w:val="Hyperlink"/>
@@ -2514,7 +2514,7 @@
             <w:noProof/>
             <w:webHidden/>
           </w:rPr>
-          <w:instrText xml:space="preserve"> PAGEREF _Toc38638612 \h </w:instrText>
+          <w:instrText xml:space="preserve"> PAGEREF _Toc38639291 \h </w:instrText>
         </w:r>
         <w:r>
           <w:rPr>
@@ -2559,7 +2559,7 @@
           <w:lang w:eastAsia="pt-BR"/>
         </w:rPr>
       </w:pPr>
-      <w:hyperlink w:anchor="_Toc38638613" w:history="1">
+      <w:hyperlink w:anchor="_Toc38639292" w:history="1">
         <w:r>
           <w:rPr>
             <w:rStyle w:val="Hyperlink"/>
@@ -2586,7 +2586,7 @@
             <w:noProof/>
             <w:webHidden/>
           </w:rPr>
-          <w:instrText xml:space="preserve"> PAGEREF _Toc38638613 \h </w:instrText>
+          <w:instrText xml:space="preserve"> PAGEREF _Toc38639292 \h </w:instrText>
         </w:r>
         <w:r>
           <w:rPr>
@@ -2631,7 +2631,7 @@
           <w:lang w:eastAsia="pt-BR"/>
         </w:rPr>
       </w:pPr>
-      <w:hyperlink w:anchor="_Toc38638614" w:history="1">
+      <w:hyperlink w:anchor="_Toc38639293" w:history="1">
         <w:r>
           <w:rPr>
             <w:rStyle w:val="Hyperlink"/>
@@ -2658,7 +2658,7 @@
             <w:noProof/>
             <w:webHidden/>
           </w:rPr>
-          <w:instrText xml:space="preserve"> PAGEREF _Toc38638614 \h </w:instrText>
+          <w:instrText xml:space="preserve"> PAGEREF _Toc38639293 \h </w:instrText>
         </w:r>
         <w:r>
           <w:rPr>
@@ -2703,7 +2703,7 @@
           <w:lang w:eastAsia="pt-BR"/>
         </w:rPr>
       </w:pPr>
-      <w:hyperlink w:anchor="_Toc38638615" w:history="1">
+      <w:hyperlink w:anchor="_Toc38639294" w:history="1">
         <w:r>
           <w:rPr>
             <w:rStyle w:val="Hyperlink"/>
@@ -2730,7 +2730,7 @@
             <w:noProof/>
             <w:webHidden/>
           </w:rPr>
-          <w:instrText xml:space="preserve"> PAGEREF _Toc38638615 \h </w:instrText>
+          <w:instrText xml:space="preserve"> PAGEREF _Toc38639294 \h </w:instrText>
         </w:r>
         <w:r>
           <w:rPr>
@@ -2775,7 +2775,7 @@
           <w:lang w:eastAsia="pt-BR"/>
         </w:rPr>
       </w:pPr>
-      <w:hyperlink w:anchor="_Toc38638616" w:history="1">
+      <w:hyperlink w:anchor="_Toc38639295" w:history="1">
         <w:r>
           <w:rPr>
             <w:rStyle w:val="Hyperlink"/>
@@ -2802,7 +2802,7 @@
             <w:noProof/>
             <w:webHidden/>
           </w:rPr>
-          <w:instrText xml:space="preserve"> PAGEREF _Toc38638616 \h </w:instrText>
+          <w:instrText xml:space="preserve"> PAGEREF _Toc38639295 \h </w:instrText>
         </w:r>
         <w:r>
           <w:rPr>
@@ -2847,7 +2847,7 @@
           <w:lang w:eastAsia="pt-BR"/>
         </w:rPr>
       </w:pPr>
-      <w:hyperlink w:anchor="_Toc38638617" w:history="1">
+      <w:hyperlink w:anchor="_Toc38639296" w:history="1">
         <w:r>
           <w:rPr>
             <w:rStyle w:val="Hyperlink"/>
@@ -2874,7 +2874,7 @@
             <w:noProof/>
             <w:webHidden/>
           </w:rPr>
-          <w:instrText xml:space="preserve"> PAGEREF _Toc38638617 \h </w:instrText>
+          <w:instrText xml:space="preserve"> PAGEREF _Toc38639296 \h </w:instrText>
         </w:r>
         <w:r>
           <w:rPr>
@@ -2919,7 +2919,7 @@
           <w:lang w:eastAsia="pt-BR"/>
         </w:rPr>
       </w:pPr>
-      <w:hyperlink w:anchor="_Toc38638618" w:history="1">
+      <w:hyperlink w:anchor="_Toc38639297" w:history="1">
         <w:r>
           <w:rPr>
             <w:rStyle w:val="Hyperlink"/>
@@ -2946,7 +2946,7 @@
             <w:noProof/>
             <w:webHidden/>
           </w:rPr>
-          <w:instrText xml:space="preserve"> PAGEREF _Toc38638618 \h </w:instrText>
+          <w:instrText xml:space="preserve"> PAGEREF _Toc38639297 \h </w:instrText>
         </w:r>
         <w:r>
           <w:rPr>
@@ -2991,7 +2991,7 @@
           <w:lang w:eastAsia="pt-BR"/>
         </w:rPr>
       </w:pPr>
-      <w:hyperlink w:anchor="_Toc38638619" w:history="1">
+      <w:hyperlink w:anchor="_Toc38639298" w:history="1">
         <w:r>
           <w:rPr>
             <w:rStyle w:val="Hyperlink"/>
@@ -3018,7 +3018,7 @@
             <w:noProof/>
             <w:webHidden/>
           </w:rPr>
-          <w:instrText xml:space="preserve"> PAGEREF _Toc38638619 \h </w:instrText>
+          <w:instrText xml:space="preserve"> PAGEREF _Toc38639298 \h </w:instrText>
         </w:r>
         <w:r>
           <w:rPr>
@@ -3063,7 +3063,7 @@
           <w:lang w:eastAsia="pt-BR"/>
         </w:rPr>
       </w:pPr>
-      <w:hyperlink w:anchor="_Toc38638620" w:history="1">
+      <w:hyperlink w:anchor="_Toc38639299" w:history="1">
         <w:r>
           <w:rPr>
             <w:rStyle w:val="Hyperlink"/>
@@ -3090,7 +3090,7 @@
             <w:noProof/>
             <w:webHidden/>
           </w:rPr>
-          <w:instrText xml:space="preserve"> PAGEREF _Toc38638620 \h </w:instrText>
+          <w:instrText xml:space="preserve"> PAGEREF _Toc38639299 \h </w:instrText>
         </w:r>
         <w:r>
           <w:rPr>
@@ -3135,7 +3135,7 @@
           <w:lang w:eastAsia="pt-BR"/>
         </w:rPr>
       </w:pPr>
-      <w:hyperlink w:anchor="_Toc38638621" w:history="1">
+      <w:hyperlink w:anchor="_Toc38639300" w:history="1">
         <w:r>
           <w:rPr>
             <w:rStyle w:val="Hyperlink"/>
@@ -3162,7 +3162,7 @@
             <w:noProof/>
             <w:webHidden/>
           </w:rPr>
-          <w:instrText xml:space="preserve"> PAGEREF _Toc38638621 \h </w:instrText>
+          <w:instrText xml:space="preserve"> PAGEREF _Toc38639300 \h </w:instrText>
         </w:r>
         <w:r>
           <w:rPr>
@@ -3207,7 +3207,7 @@
           <w:lang w:eastAsia="pt-BR"/>
         </w:rPr>
       </w:pPr>
-      <w:hyperlink w:anchor="_Toc38638622" w:history="1">
+      <w:hyperlink w:anchor="_Toc38639301" w:history="1">
         <w:r>
           <w:rPr>
             <w:rStyle w:val="Hyperlink"/>
@@ -3234,7 +3234,7 @@
             <w:noProof/>
             <w:webHidden/>
           </w:rPr>
-          <w:instrText xml:space="preserve"> PAGEREF _Toc38638622 \h </w:instrText>
+          <w:instrText xml:space="preserve"> PAGEREF _Toc38639301 \h </w:instrText>
         </w:r>
         <w:r>
           <w:rPr>
@@ -3279,7 +3279,7 @@
           <w:lang w:eastAsia="pt-BR"/>
         </w:rPr>
       </w:pPr>
-      <w:hyperlink w:anchor="_Toc38638623" w:history="1">
+      <w:hyperlink w:anchor="_Toc38639302" w:history="1">
         <w:r>
           <w:rPr>
             <w:rStyle w:val="Hyperlink"/>
@@ -3306,7 +3306,7 @@
             <w:noProof/>
             <w:webHidden/>
           </w:rPr>
-          <w:instrText xml:space="preserve"> PAGEREF _Toc38638623 \h </w:instrText>
+          <w:instrText xml:space="preserve"> PAGEREF _Toc38639302 \h </w:instrText>
         </w:r>
         <w:r>
           <w:rPr>
@@ -3351,7 +3351,7 @@
           <w:lang w:eastAsia="pt-BR"/>
         </w:rPr>
       </w:pPr>
-      <w:hyperlink w:anchor="_Toc38638624" w:history="1">
+      <w:hyperlink w:anchor="_Toc38639303" w:history="1">
         <w:r>
           <w:rPr>
             <w:rStyle w:val="Hyperlink"/>
@@ -3378,7 +3378,7 @@
             <w:noProof/>
             <w:webHidden/>
           </w:rPr>
-          <w:instrText xml:space="preserve"> PAGEREF _Toc38638624 \h </w:instrText>
+          <w:instrText xml:space="preserve"> PAGEREF _Toc38639303 \h </w:instrText>
         </w:r>
         <w:r>
           <w:rPr>
@@ -3423,7 +3423,7 @@
           <w:lang w:eastAsia="pt-BR"/>
         </w:rPr>
       </w:pPr>
-      <w:hyperlink w:anchor="_Toc38638625" w:history="1">
+      <w:hyperlink w:anchor="_Toc38639304" w:history="1">
         <w:r>
           <w:rPr>
             <w:rStyle w:val="Hyperlink"/>
@@ -3450,7 +3450,7 @@
             <w:noProof/>
             <w:webHidden/>
           </w:rPr>
-          <w:instrText xml:space="preserve"> PAGEREF _Toc38638625 \h </w:instrText>
+          <w:instrText xml:space="preserve"> PAGEREF _Toc38639304 \h </w:instrText>
         </w:r>
         <w:r>
           <w:rPr>
@@ -3495,7 +3495,7 @@
           <w:lang w:eastAsia="pt-BR"/>
         </w:rPr>
       </w:pPr>
-      <w:hyperlink w:anchor="_Toc38638626" w:history="1">
+      <w:hyperlink w:anchor="_Toc38639305" w:history="1">
         <w:r>
           <w:rPr>
             <w:rStyle w:val="Hyperlink"/>
@@ -3522,7 +3522,7 @@
             <w:noProof/>
             <w:webHidden/>
           </w:rPr>
-          <w:instrText xml:space="preserve"> PAGEREF _Toc38638626 \h </w:instrText>
+          <w:instrText xml:space="preserve"> PAGEREF _Toc38639305 \h </w:instrText>
         </w:r>
         <w:r>
           <w:rPr>
@@ -3567,7 +3567,7 @@
           <w:lang w:eastAsia="pt-BR"/>
         </w:rPr>
       </w:pPr>
-      <w:hyperlink w:anchor="_Toc38638627" w:history="1">
+      <w:hyperlink w:anchor="_Toc38639306" w:history="1">
         <w:r>
           <w:rPr>
             <w:rStyle w:val="Hyperlink"/>
@@ -3594,7 +3594,7 @@
             <w:noProof/>
             <w:webHidden/>
           </w:rPr>
-          <w:instrText xml:space="preserve"> PAGEREF _Toc38638627 \h </w:instrText>
+          <w:instrText xml:space="preserve"> PAGEREF _Toc38639306 \h </w:instrText>
         </w:r>
         <w:r>
           <w:rPr>
@@ -3639,7 +3639,7 @@
           <w:lang w:eastAsia="pt-BR"/>
         </w:rPr>
       </w:pPr>
-      <w:hyperlink w:anchor="_Toc38638628" w:history="1">
+      <w:hyperlink w:anchor="_Toc38639307" w:history="1">
         <w:r>
           <w:rPr>
             <w:rStyle w:val="Hyperlink"/>
@@ -3666,7 +3666,7 @@
             <w:noProof/>
             <w:webHidden/>
           </w:rPr>
-          <w:instrText xml:space="preserve"> PAGEREF _Toc38638628 \h </w:instrText>
+          <w:instrText xml:space="preserve"> PAGEREF _Toc38639307 \h </w:instrText>
         </w:r>
         <w:r>
           <w:rPr>
@@ -3711,7 +3711,7 @@
           <w:lang w:eastAsia="pt-BR"/>
         </w:rPr>
       </w:pPr>
-      <w:hyperlink w:anchor="_Toc38638629" w:history="1">
+      <w:hyperlink w:anchor="_Toc38639308" w:history="1">
         <w:r>
           <w:rPr>
             <w:rStyle w:val="Hyperlink"/>
@@ -3738,7 +3738,7 @@
             <w:noProof/>
             <w:webHidden/>
           </w:rPr>
-          <w:instrText xml:space="preserve"> PAGEREF _Toc38638629 \h </w:instrText>
+          <w:instrText xml:space="preserve"> PAGEREF _Toc38639308 \h </w:instrText>
         </w:r>
         <w:r>
           <w:rPr>
@@ -3783,7 +3783,7 @@
           <w:lang w:eastAsia="pt-BR"/>
         </w:rPr>
       </w:pPr>
-      <w:hyperlink w:anchor="_Toc38638630" w:history="1">
+      <w:hyperlink w:anchor="_Toc38639309" w:history="1">
         <w:r>
           <w:rPr>
             <w:rStyle w:val="Hyperlink"/>
@@ -3810,7 +3810,7 @@
             <w:noProof/>
             <w:webHidden/>
           </w:rPr>
-          <w:instrText xml:space="preserve"> PAGEREF _Toc38638630 \h </w:instrText>
+          <w:instrText xml:space="preserve"> PAGEREF _Toc38639309 \h </w:instrText>
         </w:r>
         <w:r>
           <w:rPr>
@@ -3855,7 +3855,7 @@
           <w:lang w:eastAsia="pt-BR"/>
         </w:rPr>
       </w:pPr>
-      <w:hyperlink w:anchor="_Toc38638631" w:history="1">
+      <w:hyperlink w:anchor="_Toc38639310" w:history="1">
         <w:r>
           <w:rPr>
             <w:rStyle w:val="Hyperlink"/>
@@ -3882,7 +3882,7 @@
             <w:noProof/>
             <w:webHidden/>
           </w:rPr>
-          <w:instrText xml:space="preserve"> PAGEREF _Toc38638631 \h </w:instrText>
+          <w:instrText xml:space="preserve"> PAGEREF _Toc38639310 \h </w:instrText>
         </w:r>
         <w:r>
           <w:rPr>
@@ -3927,7 +3927,7 @@
           <w:lang w:eastAsia="pt-BR"/>
         </w:rPr>
       </w:pPr>
-      <w:hyperlink w:anchor="_Toc38638632" w:history="1">
+      <w:hyperlink w:anchor="_Toc38639311" w:history="1">
         <w:r>
           <w:rPr>
             <w:rStyle w:val="Hyperlink"/>
@@ -3954,7 +3954,7 @@
             <w:noProof/>
             <w:webHidden/>
           </w:rPr>
-          <w:instrText xml:space="preserve"> PAGEREF _Toc38638632 \h </w:instrText>
+          <w:instrText xml:space="preserve"> PAGEREF _Toc38639311 \h </w:instrText>
         </w:r>
         <w:r>
           <w:rPr>
@@ -3999,7 +3999,7 @@
           <w:lang w:eastAsia="pt-BR"/>
         </w:rPr>
       </w:pPr>
-      <w:hyperlink w:anchor="_Toc38638633" w:history="1">
+      <w:hyperlink w:anchor="_Toc38639312" w:history="1">
         <w:r>
           <w:rPr>
             <w:rStyle w:val="Hyperlink"/>
@@ -4026,7 +4026,7 @@
             <w:noProof/>
             <w:webHidden/>
           </w:rPr>
-          <w:instrText xml:space="preserve"> PAGEREF _Toc38638633 \h </w:instrText>
+          <w:instrText xml:space="preserve"> PAGEREF _Toc38639312 \h </w:instrText>
         </w:r>
         <w:r>
           <w:rPr>
@@ -4071,7 +4071,7 @@
           <w:lang w:eastAsia="pt-BR"/>
         </w:rPr>
       </w:pPr>
-      <w:hyperlink w:anchor="_Toc38638634" w:history="1">
+      <w:hyperlink w:anchor="_Toc38639313" w:history="1">
         <w:r>
           <w:rPr>
             <w:rStyle w:val="Hyperlink"/>
@@ -4098,7 +4098,7 @@
             <w:noProof/>
             <w:webHidden/>
           </w:rPr>
-          <w:instrText xml:space="preserve"> PAGEREF _Toc38638634 \h </w:instrText>
+          <w:instrText xml:space="preserve"> PAGEREF _Toc38639313 \h </w:instrText>
         </w:r>
         <w:r>
           <w:rPr>
@@ -4143,7 +4143,7 @@
           <w:lang w:eastAsia="pt-BR"/>
         </w:rPr>
       </w:pPr>
-      <w:hyperlink w:anchor="_Toc38638635" w:history="1">
+      <w:hyperlink w:anchor="_Toc38639314" w:history="1">
         <w:r>
           <w:rPr>
             <w:rStyle w:val="Hyperlink"/>
@@ -4170,7 +4170,7 @@
             <w:noProof/>
             <w:webHidden/>
           </w:rPr>
-          <w:instrText xml:space="preserve"> PAGEREF _Toc38638635 \h </w:instrText>
+          <w:instrText xml:space="preserve"> PAGEREF _Toc38639314 \h </w:instrText>
         </w:r>
         <w:r>
           <w:rPr>
@@ -4215,7 +4215,7 @@
           <w:lang w:eastAsia="pt-BR"/>
         </w:rPr>
       </w:pPr>
-      <w:hyperlink w:anchor="_Toc38638636" w:history="1">
+      <w:hyperlink w:anchor="_Toc38639315" w:history="1">
         <w:r>
           <w:rPr>
             <w:rStyle w:val="Hyperlink"/>
@@ -4242,7 +4242,7 @@
             <w:noProof/>
             <w:webHidden/>
           </w:rPr>
-          <w:instrText xml:space="preserve"> PAGEREF _Toc38638636 \h </w:instrText>
+          <w:instrText xml:space="preserve"> PAGEREF _Toc38639315 \h </w:instrText>
         </w:r>
         <w:r>
           <w:rPr>
@@ -4287,7 +4287,7 @@
           <w:lang w:eastAsia="pt-BR"/>
         </w:rPr>
       </w:pPr>
-      <w:hyperlink w:anchor="_Toc38638637" w:history="1">
+      <w:hyperlink w:anchor="_Toc38639316" w:history="1">
         <w:r>
           <w:rPr>
             <w:rStyle w:val="Hyperlink"/>
@@ -4314,7 +4314,7 @@
             <w:noProof/>
             <w:webHidden/>
           </w:rPr>
-          <w:instrText xml:space="preserve"> PAGEREF _Toc38638637 \h </w:instrText>
+          <w:instrText xml:space="preserve"> PAGEREF _Toc38639316 \h </w:instrText>
         </w:r>
         <w:r>
           <w:rPr>
@@ -4359,7 +4359,7 @@
           <w:lang w:eastAsia="pt-BR"/>
         </w:rPr>
       </w:pPr>
-      <w:hyperlink w:anchor="_Toc38638638" w:history="1">
+      <w:hyperlink w:anchor="_Toc38639317" w:history="1">
         <w:r>
           <w:rPr>
             <w:rStyle w:val="Hyperlink"/>
@@ -4386,7 +4386,7 @@
             <w:noProof/>
             <w:webHidden/>
           </w:rPr>
-          <w:instrText xml:space="preserve"> PAGEREF _Toc38638638 \h </w:instrText>
+          <w:instrText xml:space="preserve"> PAGEREF _Toc38639317 \h </w:instrText>
         </w:r>
         <w:r>
           <w:rPr>
@@ -4431,7 +4431,7 @@
           <w:lang w:eastAsia="pt-BR"/>
         </w:rPr>
       </w:pPr>
-      <w:hyperlink w:anchor="_Toc38638639" w:history="1">
+      <w:hyperlink w:anchor="_Toc38639318" w:history="1">
         <w:r>
           <w:rPr>
             <w:rStyle w:val="Hyperlink"/>
@@ -4458,7 +4458,7 @@
             <w:noProof/>
             <w:webHidden/>
           </w:rPr>
-          <w:instrText xml:space="preserve"> PAGEREF _Toc38638639 \h </w:instrText>
+          <w:instrText xml:space="preserve"> PAGEREF _Toc38639318 \h </w:instrText>
         </w:r>
         <w:r>
           <w:rPr>
@@ -4503,7 +4503,7 @@
           <w:lang w:eastAsia="pt-BR"/>
         </w:rPr>
       </w:pPr>
-      <w:hyperlink w:anchor="_Toc38638640" w:history="1">
+      <w:hyperlink w:anchor="_Toc38639319" w:history="1">
         <w:r>
           <w:rPr>
             <w:rStyle w:val="Hyperlink"/>
@@ -4530,7 +4530,7 @@
             <w:noProof/>
             <w:webHidden/>
           </w:rPr>
-          <w:instrText xml:space="preserve"> PAGEREF _Toc38638640 \h </w:instrText>
+          <w:instrText xml:space="preserve"> PAGEREF _Toc38639319 \h </w:instrText>
         </w:r>
         <w:r>
           <w:rPr>
@@ -4575,7 +4575,7 @@
           <w:lang w:eastAsia="pt-BR"/>
         </w:rPr>
       </w:pPr>
-      <w:hyperlink w:anchor="_Toc38638641" w:history="1">
+      <w:hyperlink w:anchor="_Toc38639320" w:history="1">
         <w:r>
           <w:rPr>
             <w:rStyle w:val="Hyperlink"/>
@@ -4602,7 +4602,7 @@
             <w:noProof/>
             <w:webHidden/>
           </w:rPr>
-          <w:instrText xml:space="preserve"> PAGEREF _Toc38638641 \h </w:instrText>
+          <w:instrText xml:space="preserve"> PAGEREF _Toc38639320 \h </w:instrText>
         </w:r>
         <w:r>
           <w:rPr>
@@ -4647,7 +4647,7 @@
           <w:lang w:eastAsia="pt-BR"/>
         </w:rPr>
       </w:pPr>
-      <w:hyperlink w:anchor="_Toc38638642" w:history="1">
+      <w:hyperlink w:anchor="_Toc38639321" w:history="1">
         <w:r>
           <w:rPr>
             <w:rStyle w:val="Hyperlink"/>
@@ -4674,7 +4674,7 @@
             <w:noProof/>
             <w:webHidden/>
           </w:rPr>
-          <w:instrText xml:space="preserve"> PAGEREF _Toc38638642 \h </w:instrText>
+          <w:instrText xml:space="preserve"> PAGEREF _Toc38639321 \h </w:instrText>
         </w:r>
         <w:r>
           <w:rPr>
@@ -4719,7 +4719,7 @@
           <w:lang w:eastAsia="pt-BR"/>
         </w:rPr>
       </w:pPr>
-      <w:hyperlink w:anchor="_Toc38638643" w:history="1">
+      <w:hyperlink w:anchor="_Toc38639322" w:history="1">
         <w:r>
           <w:rPr>
             <w:rStyle w:val="Hyperlink"/>
@@ -4746,7 +4746,7 @@
             <w:noProof/>
             <w:webHidden/>
           </w:rPr>
-          <w:instrText xml:space="preserve"> PAGEREF _Toc38638643 \h </w:instrText>
+          <w:instrText xml:space="preserve"> PAGEREF _Toc38639322 \h </w:instrText>
         </w:r>
         <w:r>
           <w:rPr>
@@ -4791,7 +4791,7 @@
           <w:lang w:eastAsia="pt-BR"/>
         </w:rPr>
       </w:pPr>
-      <w:hyperlink w:anchor="_Toc38638644" w:history="1">
+      <w:hyperlink w:anchor="_Toc38639323" w:history="1">
         <w:r>
           <w:rPr>
             <w:rStyle w:val="Hyperlink"/>
@@ -4818,7 +4818,7 @@
             <w:noProof/>
             <w:webHidden/>
           </w:rPr>
-          <w:instrText xml:space="preserve"> PAGEREF _Toc38638644 \h </w:instrText>
+          <w:instrText xml:space="preserve"> PAGEREF _Toc38639323 \h </w:instrText>
         </w:r>
         <w:r>
           <w:rPr>
@@ -4863,7 +4863,7 @@
           <w:lang w:eastAsia="pt-BR"/>
         </w:rPr>
       </w:pPr>
-      <w:hyperlink w:anchor="_Toc38638645" w:history="1">
+      <w:hyperlink w:anchor="_Toc38639324" w:history="1">
         <w:r>
           <w:rPr>
             <w:rStyle w:val="Hyperlink"/>
@@ -4890,7 +4890,7 @@
             <w:noProof/>
             <w:webHidden/>
           </w:rPr>
-          <w:instrText xml:space="preserve"> PAGEREF _Toc38638645 \h </w:instrText>
+          <w:instrText xml:space="preserve"> PAGEREF _Toc38639324 \h </w:instrText>
         </w:r>
         <w:r>
           <w:rPr>
@@ -4935,7 +4935,7 @@
           <w:lang w:eastAsia="pt-BR"/>
         </w:rPr>
       </w:pPr>
-      <w:hyperlink w:anchor="_Toc38638646" w:history="1">
+      <w:hyperlink w:anchor="_Toc38639325" w:history="1">
         <w:r>
           <w:rPr>
             <w:rStyle w:val="Hyperlink"/>
@@ -4962,7 +4962,7 @@
             <w:noProof/>
             <w:webHidden/>
           </w:rPr>
-          <w:instrText xml:space="preserve"> PAGEREF _Toc38638646 \h </w:instrText>
+          <w:instrText xml:space="preserve"> PAGEREF _Toc38639325 \h </w:instrText>
         </w:r>
         <w:r>
           <w:rPr>
@@ -5007,7 +5007,7 @@
           <w:lang w:eastAsia="pt-BR"/>
         </w:rPr>
       </w:pPr>
-      <w:hyperlink w:anchor="_Toc38638647" w:history="1">
+      <w:hyperlink w:anchor="_Toc38639326" w:history="1">
         <w:r>
           <w:rPr>
             <w:rStyle w:val="Hyperlink"/>
@@ -5034,7 +5034,7 @@
             <w:noProof/>
             <w:webHidden/>
           </w:rPr>
-          <w:instrText xml:space="preserve"> PAGEREF _Toc38638647 \h </w:instrText>
+          <w:instrText xml:space="preserve"> PAGEREF _Toc38639326 \h </w:instrText>
         </w:r>
         <w:r>
           <w:rPr>
@@ -5079,7 +5079,7 @@
           <w:lang w:eastAsia="pt-BR"/>
         </w:rPr>
       </w:pPr>
-      <w:hyperlink w:anchor="_Toc38638648" w:history="1">
+      <w:hyperlink w:anchor="_Toc38639327" w:history="1">
         <w:r>
           <w:rPr>
             <w:rStyle w:val="Hyperlink"/>
@@ -5106,7 +5106,7 @@
             <w:noProof/>
             <w:webHidden/>
           </w:rPr>
-          <w:instrText xml:space="preserve"> PAGEREF _Toc38638648 \h </w:instrText>
+          <w:instrText xml:space="preserve"> PAGEREF _Toc38639327 \h </w:instrText>
         </w:r>
         <w:r>
           <w:rPr>
@@ -5151,7 +5151,7 @@
           <w:lang w:eastAsia="pt-BR"/>
         </w:rPr>
       </w:pPr>
-      <w:hyperlink w:anchor="_Toc38638649" w:history="1">
+      <w:hyperlink w:anchor="_Toc38639328" w:history="1">
         <w:r>
           <w:rPr>
             <w:rStyle w:val="Hyperlink"/>
@@ -5178,7 +5178,7 @@
             <w:noProof/>
             <w:webHidden/>
           </w:rPr>
-          <w:instrText xml:space="preserve"> PAGEREF _Toc38638649 \h </w:instrText>
+          <w:instrText xml:space="preserve"> PAGEREF _Toc38639328 \h </w:instrText>
         </w:r>
         <w:r>
           <w:rPr>
@@ -5223,7 +5223,7 @@
           <w:lang w:eastAsia="pt-BR"/>
         </w:rPr>
       </w:pPr>
-      <w:hyperlink w:anchor="_Toc38638650" w:history="1">
+      <w:hyperlink w:anchor="_Toc38639329" w:history="1">
         <w:r>
           <w:rPr>
             <w:rStyle w:val="Hyperlink"/>
@@ -5250,7 +5250,7 @@
             <w:noProof/>
             <w:webHidden/>
           </w:rPr>
-          <w:instrText xml:space="preserve"> PAGEREF _Toc38638650 \h </w:instrText>
+          <w:instrText xml:space="preserve"> PAGEREF _Toc38639329 \h </w:instrText>
         </w:r>
         <w:r>
           <w:rPr>
@@ -5295,7 +5295,7 @@
           <w:lang w:eastAsia="pt-BR"/>
         </w:rPr>
       </w:pPr>
-      <w:hyperlink w:anchor="_Toc38638651" w:history="1">
+      <w:hyperlink w:anchor="_Toc38639330" w:history="1">
         <w:r>
           <w:rPr>
             <w:rStyle w:val="Hyperlink"/>
@@ -5337,7 +5337,7 @@
             <w:noProof/>
             <w:webHidden/>
           </w:rPr>
-          <w:instrText xml:space="preserve"> PAGEREF _Toc38638651 \h </w:instrText>
+          <w:instrText xml:space="preserve"> PAGEREF _Toc38639330 \h </w:instrText>
         </w:r>
         <w:r>
           <w:rPr>
@@ -5382,7 +5382,7 @@
           <w:lang w:eastAsia="pt-BR"/>
         </w:rPr>
       </w:pPr>
-      <w:hyperlink w:anchor="_Toc38638652" w:history="1">
+      <w:hyperlink w:anchor="_Toc38639331" w:history="1">
         <w:r>
           <w:rPr>
             <w:rStyle w:val="Hyperlink"/>
@@ -5424,7 +5424,7 @@
             <w:noProof/>
             <w:webHidden/>
           </w:rPr>
-          <w:instrText xml:space="preserve"> PAGEREF _Toc38638652 \h </w:instrText>
+          <w:instrText xml:space="preserve"> PAGEREF _Toc38639331 \h </w:instrText>
         </w:r>
         <w:r>
           <w:rPr>
@@ -5469,7 +5469,7 @@
           <w:lang w:eastAsia="pt-BR"/>
         </w:rPr>
       </w:pPr>
-      <w:hyperlink w:anchor="_Toc38638653" w:history="1">
+      <w:hyperlink w:anchor="_Toc38639332" w:history="1">
         <w:r>
           <w:rPr>
             <w:rStyle w:val="Hyperlink"/>
@@ -5496,7 +5496,7 @@
             <w:noProof/>
             <w:webHidden/>
           </w:rPr>
-          <w:instrText xml:space="preserve"> PAGEREF _Toc38638653 \h </w:instrText>
+          <w:instrText xml:space="preserve"> PAGEREF _Toc38639332 \h </w:instrText>
         </w:r>
         <w:r>
           <w:rPr>
@@ -5541,7 +5541,7 @@
           <w:lang w:eastAsia="pt-BR"/>
         </w:rPr>
       </w:pPr>
-      <w:hyperlink w:anchor="_Toc38638654" w:history="1">
+      <w:hyperlink w:anchor="_Toc38639333" w:history="1">
         <w:r>
           <w:rPr>
             <w:rStyle w:val="Hyperlink"/>
@@ -5568,7 +5568,7 @@
             <w:noProof/>
             <w:webHidden/>
           </w:rPr>
-          <w:instrText xml:space="preserve"> PAGEREF _Toc38638654 \h </w:instrText>
+          <w:instrText xml:space="preserve"> PAGEREF _Toc38639333 \h </w:instrText>
         </w:r>
         <w:r>
           <w:rPr>
@@ -5613,7 +5613,7 @@
           <w:lang w:eastAsia="pt-BR"/>
         </w:rPr>
       </w:pPr>
-      <w:hyperlink w:anchor="_Toc38638655" w:history="1">
+      <w:hyperlink w:anchor="_Toc38639334" w:history="1">
         <w:r>
           <w:rPr>
             <w:rStyle w:val="Hyperlink"/>
@@ -5640,7 +5640,7 @@
             <w:noProof/>
             <w:webHidden/>
           </w:rPr>
-          <w:instrText xml:space="preserve"> PAGEREF _Toc38638655 \h </w:instrText>
+          <w:instrText xml:space="preserve"> PAGEREF _Toc38639334 \h </w:instrText>
         </w:r>
         <w:r>
           <w:rPr>
@@ -5685,7 +5685,7 @@
           <w:lang w:eastAsia="pt-BR"/>
         </w:rPr>
       </w:pPr>
-      <w:hyperlink w:anchor="_Toc38638656" w:history="1">
+      <w:hyperlink w:anchor="_Toc38639335" w:history="1">
         <w:r>
           <w:rPr>
             <w:rStyle w:val="Hyperlink"/>
@@ -5712,7 +5712,7 @@
             <w:noProof/>
             <w:webHidden/>
           </w:rPr>
-          <w:instrText xml:space="preserve"> PAGEREF _Toc38638656 \h </w:instrText>
+          <w:instrText xml:space="preserve"> PAGEREF _Toc38639335 \h </w:instrText>
         </w:r>
         <w:r>
           <w:rPr>
@@ -5757,7 +5757,7 @@
           <w:lang w:eastAsia="pt-BR"/>
         </w:rPr>
       </w:pPr>
-      <w:hyperlink w:anchor="_Toc38638657" w:history="1">
+      <w:hyperlink w:anchor="_Toc38639336" w:history="1">
         <w:r>
           <w:rPr>
             <w:rStyle w:val="Hyperlink"/>
@@ -5792,7 +5792,7 @@
             <w:noProof/>
             <w:webHidden/>
           </w:rPr>
-          <w:instrText xml:space="preserve"> PAGEREF _Toc38638657 \h </w:instrText>
+          <w:instrText xml:space="preserve"> PAGEREF _Toc38639336 \h </w:instrText>
         </w:r>
         <w:r>
           <w:rPr>
@@ -5837,7 +5837,7 @@
           <w:lang w:eastAsia="pt-BR"/>
         </w:rPr>
       </w:pPr>
-      <w:hyperlink w:anchor="_Toc38638658" w:history="1">
+      <w:hyperlink w:anchor="_Toc38639337" w:history="1">
         <w:r>
           <w:rPr>
             <w:rStyle w:val="Hyperlink"/>
@@ -5864,7 +5864,7 @@
             <w:noProof/>
             <w:webHidden/>
           </w:rPr>
-          <w:instrText xml:space="preserve"> PAGEREF _Toc38638658 \h </w:instrText>
+          <w:instrText xml:space="preserve"> PAGEREF _Toc38639337 \h </w:instrText>
         </w:r>
         <w:r>
           <w:rPr>
@@ -5909,7 +5909,7 @@
           <w:lang w:eastAsia="pt-BR"/>
         </w:rPr>
       </w:pPr>
-      <w:hyperlink w:anchor="_Toc38638659" w:history="1">
+      <w:hyperlink w:anchor="_Toc38639338" w:history="1">
         <w:r>
           <w:rPr>
             <w:rStyle w:val="Hyperlink"/>
@@ -5951,7 +5951,7 @@
             <w:noProof/>
             <w:webHidden/>
           </w:rPr>
-          <w:instrText xml:space="preserve"> PAGEREF _Toc38638659 \h </w:instrText>
+          <w:instrText xml:space="preserve"> PAGEREF _Toc38639338 \h </w:instrText>
         </w:r>
         <w:r>
           <w:rPr>
@@ -5996,7 +5996,7 @@
           <w:lang w:eastAsia="pt-BR"/>
         </w:rPr>
       </w:pPr>
-      <w:hyperlink w:anchor="_Toc38638660" w:history="1">
+      <w:hyperlink w:anchor="_Toc38639339" w:history="1">
         <w:r>
           <w:rPr>
             <w:rStyle w:val="Hyperlink"/>
@@ -6023,7 +6023,7 @@
             <w:noProof/>
             <w:webHidden/>
           </w:rPr>
-          <w:instrText xml:space="preserve"> PAGEREF _Toc38638660 \h </w:instrText>
+          <w:instrText xml:space="preserve"> PAGEREF _Toc38639339 \h </w:instrText>
         </w:r>
         <w:r>
           <w:rPr>
@@ -6068,7 +6068,7 @@
           <w:lang w:eastAsia="pt-BR"/>
         </w:rPr>
       </w:pPr>
-      <w:hyperlink w:anchor="_Toc38638661" w:history="1">
+      <w:hyperlink w:anchor="_Toc38639340" w:history="1">
         <w:r>
           <w:rPr>
             <w:rStyle w:val="Hyperlink"/>
@@ -6095,7 +6095,7 @@
             <w:noProof/>
             <w:webHidden/>
           </w:rPr>
-          <w:instrText xml:space="preserve"> PAGEREF _Toc38638661 \h </w:instrText>
+          <w:instrText xml:space="preserve"> PAGEREF _Toc38639340 \h </w:instrText>
         </w:r>
         <w:r>
           <w:rPr>
@@ -6140,7 +6140,7 @@
           <w:lang w:eastAsia="pt-BR"/>
         </w:rPr>
       </w:pPr>
-      <w:hyperlink w:anchor="_Toc38638662" w:history="1">
+      <w:hyperlink w:anchor="_Toc38639341" w:history="1">
         <w:r>
           <w:rPr>
             <w:rStyle w:val="Hyperlink"/>
@@ -6167,7 +6167,7 @@
             <w:noProof/>
             <w:webHidden/>
           </w:rPr>
-          <w:instrText xml:space="preserve"> PAGEREF _Toc38638662 \h </w:instrText>
+          <w:instrText xml:space="preserve"> PAGEREF _Toc38639341 \h </w:instrText>
         </w:r>
         <w:r>
           <w:rPr>
@@ -6212,7 +6212,7 @@
           <w:lang w:eastAsia="pt-BR"/>
         </w:rPr>
       </w:pPr>
-      <w:hyperlink w:anchor="_Toc38638663" w:history="1">
+      <w:hyperlink w:anchor="_Toc38639342" w:history="1">
         <w:r>
           <w:rPr>
             <w:rStyle w:val="Hyperlink"/>
@@ -6239,7 +6239,7 @@
             <w:noProof/>
             <w:webHidden/>
           </w:rPr>
-          <w:instrText xml:space="preserve"> PAGEREF _Toc38638663 \h </w:instrText>
+          <w:instrText xml:space="preserve"> PAGEREF _Toc38639342 \h </w:instrText>
         </w:r>
         <w:r>
           <w:rPr>
@@ -6284,7 +6284,7 @@
           <w:lang w:eastAsia="pt-BR"/>
         </w:rPr>
       </w:pPr>
-      <w:hyperlink w:anchor="_Toc38638664" w:history="1">
+      <w:hyperlink w:anchor="_Toc38639343" w:history="1">
         <w:r>
           <w:rPr>
             <w:rStyle w:val="Hyperlink"/>
@@ -6311,7 +6311,7 @@
             <w:noProof/>
             <w:webHidden/>
           </w:rPr>
-          <w:instrText xml:space="preserve"> PAGEREF _Toc38638664 \h </w:instrText>
+          <w:instrText xml:space="preserve"> PAGEREF _Toc38639343 \h </w:instrText>
         </w:r>
         <w:r>
           <w:rPr>
@@ -6356,7 +6356,7 @@
           <w:lang w:eastAsia="pt-BR"/>
         </w:rPr>
       </w:pPr>
-      <w:hyperlink w:anchor="_Toc38638665" w:history="1">
+      <w:hyperlink w:anchor="_Toc38639344" w:history="1">
         <w:r>
           <w:rPr>
             <w:rStyle w:val="Hyperlink"/>
@@ -6383,7 +6383,7 @@
             <w:noProof/>
             <w:webHidden/>
           </w:rPr>
-          <w:instrText xml:space="preserve"> PAGEREF _Toc38638665 \h </w:instrText>
+          <w:instrText xml:space="preserve"> PAGEREF _Toc38639344 \h </w:instrText>
         </w:r>
         <w:r>
           <w:rPr>
@@ -6428,7 +6428,7 @@
           <w:lang w:eastAsia="pt-BR"/>
         </w:rPr>
       </w:pPr>
-      <w:hyperlink w:anchor="_Toc38638666" w:history="1">
+      <w:hyperlink w:anchor="_Toc38639345" w:history="1">
         <w:r>
           <w:rPr>
             <w:rStyle w:val="Hyperlink"/>
@@ -6455,7 +6455,7 @@
             <w:noProof/>
             <w:webHidden/>
           </w:rPr>
-          <w:instrText xml:space="preserve"> PAGEREF _Toc38638666 \h </w:instrText>
+          <w:instrText xml:space="preserve"> PAGEREF _Toc38639345 \h </w:instrText>
         </w:r>
         <w:r>
           <w:rPr>
@@ -6500,7 +6500,7 @@
           <w:lang w:eastAsia="pt-BR"/>
         </w:rPr>
       </w:pPr>
-      <w:hyperlink w:anchor="_Toc38638667" w:history="1">
+      <w:hyperlink w:anchor="_Toc38639346" w:history="1">
         <w:r>
           <w:rPr>
             <w:rStyle w:val="Hyperlink"/>
@@ -6527,7 +6527,7 @@
             <w:noProof/>
             <w:webHidden/>
           </w:rPr>
-          <w:instrText xml:space="preserve"> PAGEREF _Toc38638667 \h </w:instrText>
+          <w:instrText xml:space="preserve"> PAGEREF _Toc38639346 \h </w:instrText>
         </w:r>
         <w:r>
           <w:rPr>
@@ -6572,28 +6572,13 @@
           <w:lang w:eastAsia="pt-BR"/>
         </w:rPr>
       </w:pPr>
-      <w:hyperlink w:anchor="_Toc38638668" w:history="1">
+      <w:hyperlink w:anchor="_Toc38639347" w:history="1">
         <w:r>
           <w:rPr>
             <w:rStyle w:val="Hyperlink"/>
             <w:noProof/>
           </w:rPr>
-          <w:t xml:space="preserve">QUADRO 59 - RNF 01: </w:t>
-        </w:r>
-        <w:r>
-          <w:rPr>
-            <w:rStyle w:val="Hyperlink"/>
-            <w:i/>
-            <w:noProof/>
-          </w:rPr>
-          <w:t>design</w:t>
-        </w:r>
-        <w:r>
-          <w:rPr>
-            <w:rStyle w:val="Hyperlink"/>
-            <w:noProof/>
-          </w:rPr>
-          <w:t xml:space="preserve"> responsivo</w:t>
+          <w:t>QUADRO 59 - RF 59: visualizar os postos disponíveis próximos à localização do usuário</w:t>
         </w:r>
         <w:r>
           <w:rPr>
@@ -6614,7 +6599,7 @@
             <w:noProof/>
             <w:webHidden/>
           </w:rPr>
-          <w:instrText xml:space="preserve"> PAGEREF _Toc38638668 \h </w:instrText>
+          <w:instrText xml:space="preserve"> PAGEREF _Toc38639347 \h </w:instrText>
         </w:r>
         <w:r>
           <w:rPr>
@@ -6659,13 +6644,13 @@
           <w:lang w:eastAsia="pt-BR"/>
         </w:rPr>
       </w:pPr>
-      <w:hyperlink w:anchor="_Toc38638669" w:history="1">
+      <w:hyperlink w:anchor="_Toc38639348" w:history="1">
         <w:r>
           <w:rPr>
             <w:rStyle w:val="Hyperlink"/>
             <w:noProof/>
           </w:rPr>
-          <w:t>QUADRO 60 - RNF 02: processar as informações adquiridas nas APIs</w:t>
+          <w:t>QUADRO 60 - RF 60: visualizar os postos disponíveis em uma rota pré-definida</w:t>
         </w:r>
         <w:r>
           <w:rPr>
@@ -6686,7 +6671,7 @@
             <w:noProof/>
             <w:webHidden/>
           </w:rPr>
-          <w:instrText xml:space="preserve"> PAGEREF _Toc38638669 \h </w:instrText>
+          <w:instrText xml:space="preserve"> PAGEREF _Toc38639348 \h </w:instrText>
         </w:r>
         <w:r>
           <w:rPr>
@@ -6731,13 +6716,28 @@
           <w:lang w:eastAsia="pt-BR"/>
         </w:rPr>
       </w:pPr>
-      <w:hyperlink w:anchor="_Toc38638670" w:history="1">
+      <w:hyperlink w:anchor="_Toc38639349" w:history="1">
         <w:r>
           <w:rPr>
             <w:rStyle w:val="Hyperlink"/>
             <w:noProof/>
           </w:rPr>
-          <w:t>QUADRO 61 - RNF 03: garantir a privacidade nos dados dos usuários</w:t>
+          <w:t xml:space="preserve">QUADRO 61 - RNF 01: </w:t>
+        </w:r>
+        <w:r>
+          <w:rPr>
+            <w:rStyle w:val="Hyperlink"/>
+            <w:i/>
+            <w:noProof/>
+          </w:rPr>
+          <w:t>design</w:t>
+        </w:r>
+        <w:r>
+          <w:rPr>
+            <w:rStyle w:val="Hyperlink"/>
+            <w:noProof/>
+          </w:rPr>
+          <w:t xml:space="preserve"> responsivo</w:t>
         </w:r>
         <w:r>
           <w:rPr>
@@ -6758,7 +6758,7 @@
             <w:noProof/>
             <w:webHidden/>
           </w:rPr>
-          <w:instrText xml:space="preserve"> PAGEREF _Toc38638670 \h </w:instrText>
+          <w:instrText xml:space="preserve"> PAGEREF _Toc38639349 \h </w:instrText>
         </w:r>
         <w:r>
           <w:rPr>
@@ -6803,13 +6803,13 @@
           <w:lang w:eastAsia="pt-BR"/>
         </w:rPr>
       </w:pPr>
-      <w:hyperlink w:anchor="_Toc38638671" w:history="1">
+      <w:hyperlink w:anchor="_Toc38639350" w:history="1">
         <w:r>
           <w:rPr>
             <w:rStyle w:val="Hyperlink"/>
             <w:noProof/>
           </w:rPr>
-          <w:t>QUADRO 62 - RNF 04: garantir a confiança nas informações dos postos de combustível disponíveis, seus valores e serviços</w:t>
+          <w:t>QUADRO 62 - RNF 02: processar as informações adquiridas nas APIs</w:t>
         </w:r>
         <w:r>
           <w:rPr>
@@ -6830,7 +6830,7 @@
             <w:noProof/>
             <w:webHidden/>
           </w:rPr>
-          <w:instrText xml:space="preserve"> PAGEREF _Toc38638671 \h </w:instrText>
+          <w:instrText xml:space="preserve"> PAGEREF _Toc38639350 \h </w:instrText>
         </w:r>
         <w:r>
           <w:rPr>
@@ -6850,7 +6850,7 @@
             <w:noProof/>
             <w:webHidden/>
           </w:rPr>
-          <w:t>77</w:t>
+          <w:t>78</w:t>
         </w:r>
         <w:r>
           <w:rPr>
@@ -6875,28 +6875,13 @@
           <w:lang w:eastAsia="pt-BR"/>
         </w:rPr>
       </w:pPr>
-      <w:hyperlink w:anchor="_Toc38638672" w:history="1">
+      <w:hyperlink w:anchor="_Toc38639351" w:history="1">
         <w:r>
           <w:rPr>
             <w:rStyle w:val="Hyperlink"/>
             <w:noProof/>
           </w:rPr>
-          <w:t>QUADRO 63 - RNF 05: executar nos principais dispositivos móveis</w:t>
-        </w:r>
-        <w:r>
-          <w:rPr>
-            <w:rStyle w:val="Hyperlink"/>
-            <w:i/>
-            <w:noProof/>
-          </w:rPr>
-          <w:t xml:space="preserve"> </w:t>
-        </w:r>
-        <w:r>
-          <w:rPr>
-            <w:rStyle w:val="Hyperlink"/>
-            <w:noProof/>
-          </w:rPr>
-          <w:t>disponíveis</w:t>
+          <w:t>QUADRO 63 - RNF 03: garantir a privacidade nos dados dos usuários</w:t>
         </w:r>
         <w:r>
           <w:rPr>
@@ -6917,7 +6902,7 @@
             <w:noProof/>
             <w:webHidden/>
           </w:rPr>
-          <w:instrText xml:space="preserve"> PAGEREF _Toc38638672 \h </w:instrText>
+          <w:instrText xml:space="preserve"> PAGEREF _Toc38639351 \h </w:instrText>
         </w:r>
         <w:r>
           <w:rPr>
@@ -6937,7 +6922,7 @@
             <w:noProof/>
             <w:webHidden/>
           </w:rPr>
-          <w:t>77</w:t>
+          <w:t>78</w:t>
         </w:r>
         <w:r>
           <w:rPr>
@@ -6962,13 +6947,13 @@
           <w:lang w:eastAsia="pt-BR"/>
         </w:rPr>
       </w:pPr>
-      <w:hyperlink w:anchor="_Toc38638673" w:history="1">
+      <w:hyperlink w:anchor="_Toc38639352" w:history="1">
         <w:r>
           <w:rPr>
             <w:rStyle w:val="Hyperlink"/>
             <w:noProof/>
           </w:rPr>
-          <w:t>QUADRO 64 - RNF 06: executar nos principais navegadores disponíveis</w:t>
+          <w:t>QUADRO 64 - RNF 04: garantir a confiança nas informações dos postos de combustível disponíveis, seus valores e serviços</w:t>
         </w:r>
         <w:r>
           <w:rPr>
@@ -6989,7 +6974,7 @@
             <w:noProof/>
             <w:webHidden/>
           </w:rPr>
-          <w:instrText xml:space="preserve"> PAGEREF _Toc38638673 \h </w:instrText>
+          <w:instrText xml:space="preserve"> PAGEREF _Toc38639352 \h </w:instrText>
         </w:r>
         <w:r>
           <w:rPr>
@@ -7034,13 +7019,28 @@
           <w:lang w:eastAsia="pt-BR"/>
         </w:rPr>
       </w:pPr>
-      <w:hyperlink w:anchor="_Toc38638674" w:history="1">
+      <w:hyperlink w:anchor="_Toc38639353" w:history="1">
         <w:r>
           <w:rPr>
             <w:rStyle w:val="Hyperlink"/>
             <w:noProof/>
           </w:rPr>
-          <w:t>QUADRO 65 - RNF 07: manter as aplicações disponíveis</w:t>
+          <w:t>QUADRO 65 - RNF 05: executar nos principais dispositivos móveis</w:t>
+        </w:r>
+        <w:r>
+          <w:rPr>
+            <w:rStyle w:val="Hyperlink"/>
+            <w:i/>
+            <w:noProof/>
+          </w:rPr>
+          <w:t xml:space="preserve"> </w:t>
+        </w:r>
+        <w:r>
+          <w:rPr>
+            <w:rStyle w:val="Hyperlink"/>
+            <w:noProof/>
+          </w:rPr>
+          <w:t>disponíveis</w:t>
         </w:r>
         <w:r>
           <w:rPr>
@@ -7061,7 +7061,7 @@
             <w:noProof/>
             <w:webHidden/>
           </w:rPr>
-          <w:instrText xml:space="preserve"> PAGEREF _Toc38638674 \h </w:instrText>
+          <w:instrText xml:space="preserve"> PAGEREF _Toc38639353 \h </w:instrText>
         </w:r>
         <w:r>
           <w:rPr>
@@ -7106,28 +7106,13 @@
           <w:lang w:eastAsia="pt-BR"/>
         </w:rPr>
       </w:pPr>
-      <w:hyperlink w:anchor="_Toc38638675" w:history="1">
+      <w:hyperlink w:anchor="_Toc38639354" w:history="1">
         <w:r>
           <w:rPr>
             <w:rStyle w:val="Hyperlink"/>
             <w:noProof/>
           </w:rPr>
-          <w:t xml:space="preserve">QUADRO 66 - RNF 08: utilizar </w:t>
-        </w:r>
-        <w:r>
-          <w:rPr>
-            <w:rStyle w:val="Hyperlink"/>
-            <w:i/>
-            <w:noProof/>
-          </w:rPr>
-          <w:t>Node.js</w:t>
-        </w:r>
-        <w:r>
-          <w:rPr>
-            <w:rStyle w:val="Hyperlink"/>
-            <w:noProof/>
-          </w:rPr>
-          <w:t xml:space="preserve"> para a criação das APIs</w:t>
+          <w:t>QUADRO 66 - RNF 06: executar nos principais navegadores disponíveis</w:t>
         </w:r>
         <w:r>
           <w:rPr>
@@ -7148,7 +7133,7 @@
             <w:noProof/>
             <w:webHidden/>
           </w:rPr>
-          <w:instrText xml:space="preserve"> PAGEREF _Toc38638675 \h </w:instrText>
+          <w:instrText xml:space="preserve"> PAGEREF _Toc38639354 \h </w:instrText>
         </w:r>
         <w:r>
           <w:rPr>
@@ -7193,36 +7178,13 @@
           <w:lang w:eastAsia="pt-BR"/>
         </w:rPr>
       </w:pPr>
-      <w:hyperlink w:anchor="_Toc38638676" w:history="1">
+      <w:hyperlink w:anchor="_Toc38639355" w:history="1">
         <w:r>
           <w:rPr>
             <w:rStyle w:val="Hyperlink"/>
             <w:noProof/>
           </w:rPr>
-          <w:t xml:space="preserve">QUADRO 67 - RNF 09: utilizar </w:t>
-        </w:r>
-        <w:r>
-          <w:rPr>
-            <w:rStyle w:val="Hyperlink"/>
-            <w:i/>
-            <w:noProof/>
-          </w:rPr>
-          <w:t>Flutter</w:t>
-        </w:r>
-        <w:r>
-          <w:rPr>
-            <w:rStyle w:val="Hyperlink"/>
-            <w:noProof/>
-          </w:rPr>
-          <w:t xml:space="preserve"> para a criação das aplicações </w:t>
-        </w:r>
-        <w:r>
-          <w:rPr>
-            <w:rStyle w:val="Hyperlink"/>
-            <w:i/>
-            <w:noProof/>
-          </w:rPr>
-          <w:t>mobile</w:t>
+          <w:t>QUADRO 67 - RNF 07: manter as aplicações disponíveis</w:t>
         </w:r>
         <w:r>
           <w:rPr>
@@ -7243,7 +7205,7 @@
             <w:noProof/>
             <w:webHidden/>
           </w:rPr>
-          <w:instrText xml:space="preserve"> PAGEREF _Toc38638676 \h </w:instrText>
+          <w:instrText xml:space="preserve"> PAGEREF _Toc38639355 \h </w:instrText>
         </w:r>
         <w:r>
           <w:rPr>
@@ -7288,13 +7250,13 @@
           <w:lang w:eastAsia="pt-BR"/>
         </w:rPr>
       </w:pPr>
-      <w:hyperlink w:anchor="_Toc38638677" w:history="1">
+      <w:hyperlink w:anchor="_Toc38639356" w:history="1">
         <w:r>
           <w:rPr>
             <w:rStyle w:val="Hyperlink"/>
             <w:noProof/>
           </w:rPr>
-          <w:t xml:space="preserve">QUADRO 68 - RNF 10: utilizar </w:t>
+          <w:t xml:space="preserve">QUADRO 68 - RNF 08: utilizar </w:t>
         </w:r>
         <w:r>
           <w:rPr>
@@ -7302,22 +7264,14 @@
             <w:i/>
             <w:noProof/>
           </w:rPr>
-          <w:t>Angular</w:t>
+          <w:t>Node.js</w:t>
         </w:r>
         <w:r>
           <w:rPr>
             <w:rStyle w:val="Hyperlink"/>
             <w:noProof/>
           </w:rPr>
-          <w:t xml:space="preserve"> para a criação da aplicação </w:t>
-        </w:r>
-        <w:r>
-          <w:rPr>
-            <w:rStyle w:val="Hyperlink"/>
-            <w:i/>
-            <w:noProof/>
-          </w:rPr>
-          <w:t>Web</w:t>
+          <w:t xml:space="preserve"> para a criação das APIs</w:t>
         </w:r>
         <w:r>
           <w:rPr>
@@ -7338,7 +7292,7 @@
             <w:noProof/>
             <w:webHidden/>
           </w:rPr>
-          <w:instrText xml:space="preserve"> PAGEREF _Toc38638677 \h </w:instrText>
+          <w:instrText xml:space="preserve"> PAGEREF _Toc38639356 \h </w:instrText>
         </w:r>
         <w:r>
           <w:rPr>
@@ -7383,13 +7337,36 @@
           <w:lang w:eastAsia="pt-BR"/>
         </w:rPr>
       </w:pPr>
-      <w:hyperlink w:anchor="_Toc38638678" w:history="1">
+      <w:hyperlink w:anchor="_Toc38639357" w:history="1">
         <w:r>
           <w:rPr>
             <w:rStyle w:val="Hyperlink"/>
             <w:noProof/>
           </w:rPr>
-          <w:t>QUADRO 69 - RNF 11: Utilizar ferramentas CASE no desenvolvimento</w:t>
+          <w:t xml:space="preserve">QUADRO 69 - RNF 09: utilizar </w:t>
+        </w:r>
+        <w:r>
+          <w:rPr>
+            <w:rStyle w:val="Hyperlink"/>
+            <w:i/>
+            <w:noProof/>
+          </w:rPr>
+          <w:t>Flutter</w:t>
+        </w:r>
+        <w:r>
+          <w:rPr>
+            <w:rStyle w:val="Hyperlink"/>
+            <w:noProof/>
+          </w:rPr>
+          <w:t xml:space="preserve"> para a criação das aplicações </w:t>
+        </w:r>
+        <w:r>
+          <w:rPr>
+            <w:rStyle w:val="Hyperlink"/>
+            <w:i/>
+            <w:noProof/>
+          </w:rPr>
+          <w:t>mobile</w:t>
         </w:r>
         <w:r>
           <w:rPr>
@@ -7410,7 +7387,7 @@
             <w:noProof/>
             <w:webHidden/>
           </w:rPr>
-          <w:instrText xml:space="preserve"> PAGEREF _Toc38638678 \h </w:instrText>
+          <w:instrText xml:space="preserve"> PAGEREF _Toc38639357 \h </w:instrText>
         </w:r>
         <w:r>
           <w:rPr>
@@ -7455,13 +7432,13 @@
           <w:lang w:eastAsia="pt-BR"/>
         </w:rPr>
       </w:pPr>
-      <w:hyperlink w:anchor="_Toc38638679" w:history="1">
+      <w:hyperlink w:anchor="_Toc38639358" w:history="1">
         <w:r>
           <w:rPr>
             <w:rStyle w:val="Hyperlink"/>
             <w:noProof/>
           </w:rPr>
-          <w:t xml:space="preserve">QUADRO 70 - RNF 12: comunicar com bases de dados construídas em </w:t>
+          <w:t xml:space="preserve">QUADRO 70 - RNF 10: utilizar </w:t>
         </w:r>
         <w:r>
           <w:rPr>
@@ -7469,7 +7446,22 @@
             <w:i/>
             <w:noProof/>
           </w:rPr>
-          <w:t>PostgreSQL</w:t>
+          <w:t>Angular</w:t>
+        </w:r>
+        <w:r>
+          <w:rPr>
+            <w:rStyle w:val="Hyperlink"/>
+            <w:noProof/>
+          </w:rPr>
+          <w:t xml:space="preserve"> para a criação da aplicação </w:t>
+        </w:r>
+        <w:r>
+          <w:rPr>
+            <w:rStyle w:val="Hyperlink"/>
+            <w:i/>
+            <w:noProof/>
+          </w:rPr>
+          <w:t>Web</w:t>
         </w:r>
         <w:r>
           <w:rPr>
@@ -7490,7 +7482,7 @@
             <w:noProof/>
             <w:webHidden/>
           </w:rPr>
-          <w:instrText xml:space="preserve"> PAGEREF _Toc38638679 \h </w:instrText>
+          <w:instrText xml:space="preserve"> PAGEREF _Toc38639358 \h </w:instrText>
         </w:r>
         <w:r>
           <w:rPr>
@@ -7535,13 +7527,13 @@
           <w:lang w:eastAsia="pt-BR"/>
         </w:rPr>
       </w:pPr>
-      <w:hyperlink w:anchor="_Toc38638680" w:history="1">
+      <w:hyperlink w:anchor="_Toc38639359" w:history="1">
         <w:r>
           <w:rPr>
             <w:rStyle w:val="Hyperlink"/>
             <w:noProof/>
           </w:rPr>
-          <w:t>QUADRO 71 - RNF 13: hospedar as APIs do Etanóis nos servidores AWS</w:t>
+          <w:t>QUADRO 71 - RNF 11: Utilizar ferramentas CASE no desenvolvimento</w:t>
         </w:r>
         <w:r>
           <w:rPr>
@@ -7562,7 +7554,7 @@
             <w:noProof/>
             <w:webHidden/>
           </w:rPr>
-          <w:instrText xml:space="preserve"> PAGEREF _Toc38638680 \h </w:instrText>
+          <w:instrText xml:space="preserve"> PAGEREF _Toc38639359 \h </w:instrText>
         </w:r>
         <w:r>
           <w:rPr>
@@ -7607,13 +7599,13 @@
           <w:lang w:eastAsia="pt-BR"/>
         </w:rPr>
       </w:pPr>
-      <w:hyperlink w:anchor="_Toc38638681" w:history="1">
+      <w:hyperlink w:anchor="_Toc38639360" w:history="1">
         <w:r>
           <w:rPr>
             <w:rStyle w:val="Hyperlink"/>
             <w:noProof/>
           </w:rPr>
-          <w:t xml:space="preserve">QUADRO 72 - RNF 14: hospedar as aplicações </w:t>
+          <w:t xml:space="preserve">QUADRO 72 - RNF 12: comunicar com bases de dados construídas em </w:t>
         </w:r>
         <w:r>
           <w:rPr>
@@ -7621,14 +7613,7 @@
             <w:i/>
             <w:noProof/>
           </w:rPr>
-          <w:t>mobile</w:t>
-        </w:r>
-        <w:r>
-          <w:rPr>
-            <w:rStyle w:val="Hyperlink"/>
-            <w:noProof/>
-          </w:rPr>
-          <w:t xml:space="preserve"> nas lojas de aplicativos</w:t>
+          <w:t>PostgreSQL</w:t>
         </w:r>
         <w:r>
           <w:rPr>
@@ -7649,7 +7634,7 @@
             <w:noProof/>
             <w:webHidden/>
           </w:rPr>
-          <w:instrText xml:space="preserve"> PAGEREF _Toc38638681 \h </w:instrText>
+          <w:instrText xml:space="preserve"> PAGEREF _Toc38639360 \h </w:instrText>
         </w:r>
         <w:r>
           <w:rPr>
@@ -7669,7 +7654,7 @@
             <w:noProof/>
             <w:webHidden/>
           </w:rPr>
-          <w:t>80</w:t>
+          <w:t>81</w:t>
         </w:r>
         <w:r>
           <w:rPr>
@@ -7694,28 +7679,13 @@
           <w:lang w:eastAsia="pt-BR"/>
         </w:rPr>
       </w:pPr>
-      <w:hyperlink w:anchor="_Toc38638682" w:history="1">
+      <w:hyperlink w:anchor="_Toc38639361" w:history="1">
         <w:r>
           <w:rPr>
             <w:rStyle w:val="Hyperlink"/>
             <w:noProof/>
           </w:rPr>
-          <w:t xml:space="preserve">QUADRO 73 - RNF 15: disponibilizar a aplicação </w:t>
-        </w:r>
-        <w:r>
-          <w:rPr>
-            <w:rStyle w:val="Hyperlink"/>
-            <w:i/>
-            <w:noProof/>
-          </w:rPr>
-          <w:t>Web</w:t>
-        </w:r>
-        <w:r>
-          <w:rPr>
-            <w:rStyle w:val="Hyperlink"/>
-            <w:noProof/>
-          </w:rPr>
-          <w:t xml:space="preserve"> em um domínio público</w:t>
+          <w:t>QUADRO 73 - RNF 13: hospedar as APIs do Etanóis nos servidores AWS</w:t>
         </w:r>
         <w:r>
           <w:rPr>
@@ -7736,7 +7706,7 @@
             <w:noProof/>
             <w:webHidden/>
           </w:rPr>
-          <w:instrText xml:space="preserve"> PAGEREF _Toc38638682 \h </w:instrText>
+          <w:instrText xml:space="preserve"> PAGEREF _Toc38639361 \h </w:instrText>
         </w:r>
         <w:r>
           <w:rPr>
@@ -7781,13 +7751,28 @@
           <w:lang w:eastAsia="pt-BR"/>
         </w:rPr>
       </w:pPr>
-      <w:hyperlink w:anchor="_Toc38638683" w:history="1">
+      <w:hyperlink w:anchor="_Toc38639362" w:history="1">
         <w:r>
           <w:rPr>
             <w:rStyle w:val="Hyperlink"/>
             <w:noProof/>
           </w:rPr>
-          <w:t>QUADRO 74 - RNF 16: manter documentações sobre o Etanóis atualizadas</w:t>
+          <w:t xml:space="preserve">QUADRO 74 - RNF 14: hospedar as aplicações </w:t>
+        </w:r>
+        <w:r>
+          <w:rPr>
+            <w:rStyle w:val="Hyperlink"/>
+            <w:i/>
+            <w:noProof/>
+          </w:rPr>
+          <w:t>mobile</w:t>
+        </w:r>
+        <w:r>
+          <w:rPr>
+            <w:rStyle w:val="Hyperlink"/>
+            <w:noProof/>
+          </w:rPr>
+          <w:t xml:space="preserve"> nas lojas de aplicativos</w:t>
         </w:r>
         <w:r>
           <w:rPr>
@@ -7808,7 +7793,7 @@
             <w:noProof/>
             <w:webHidden/>
           </w:rPr>
-          <w:instrText xml:space="preserve"> PAGEREF _Toc38638683 \h </w:instrText>
+          <w:instrText xml:space="preserve"> PAGEREF _Toc38639362 \h </w:instrText>
         </w:r>
         <w:r>
           <w:rPr>
@@ -7853,13 +7838,28 @@
           <w:lang w:eastAsia="pt-BR"/>
         </w:rPr>
       </w:pPr>
-      <w:hyperlink w:anchor="_Toc38638684" w:history="1">
+      <w:hyperlink w:anchor="_Toc38639363" w:history="1">
         <w:r>
           <w:rPr>
             <w:rStyle w:val="Hyperlink"/>
             <w:noProof/>
           </w:rPr>
-          <w:t>QUADRO 75 - RNF 17:  elaborar um termo de uso para os usuários do sistema</w:t>
+          <w:t xml:space="preserve">QUADRO 75 - RNF 15: disponibilizar a aplicação </w:t>
+        </w:r>
+        <w:r>
+          <w:rPr>
+            <w:rStyle w:val="Hyperlink"/>
+            <w:i/>
+            <w:noProof/>
+          </w:rPr>
+          <w:t>Web</w:t>
+        </w:r>
+        <w:r>
+          <w:rPr>
+            <w:rStyle w:val="Hyperlink"/>
+            <w:noProof/>
+          </w:rPr>
+          <w:t xml:space="preserve"> em um domínio público</w:t>
         </w:r>
         <w:r>
           <w:rPr>
@@ -7880,7 +7880,7 @@
             <w:noProof/>
             <w:webHidden/>
           </w:rPr>
-          <w:instrText xml:space="preserve"> PAGEREF _Toc38638684 \h </w:instrText>
+          <w:instrText xml:space="preserve"> PAGEREF _Toc38639363 \h </w:instrText>
         </w:r>
         <w:r>
           <w:rPr>
@@ -7925,13 +7925,13 @@
           <w:lang w:eastAsia="pt-BR"/>
         </w:rPr>
       </w:pPr>
-      <w:hyperlink w:anchor="_Toc38638685" w:history="1">
+      <w:hyperlink w:anchor="_Toc38639364" w:history="1">
         <w:r>
           <w:rPr>
             <w:rStyle w:val="Hyperlink"/>
             <w:noProof/>
           </w:rPr>
-          <w:t>QUADRO 76 - RNF 18:  definir regras para a formação de senhas seguras</w:t>
+          <w:t>QUADRO 76 - RNF 16: manter documentações sobre o Etanóis atualizadas</w:t>
         </w:r>
         <w:r>
           <w:rPr>
@@ -7952,7 +7952,7 @@
             <w:noProof/>
             <w:webHidden/>
           </w:rPr>
-          <w:instrText xml:space="preserve"> PAGEREF _Toc38638685 \h </w:instrText>
+          <w:instrText xml:space="preserve"> PAGEREF _Toc38639364 \h </w:instrText>
         </w:r>
         <w:r>
           <w:rPr>
@@ -7972,7 +7972,7 @@
             <w:noProof/>
             <w:webHidden/>
           </w:rPr>
-          <w:t>81</w:t>
+          <w:t>82</w:t>
         </w:r>
         <w:r>
           <w:rPr>
@@ -7997,13 +7997,13 @@
           <w:lang w:eastAsia="pt-BR"/>
         </w:rPr>
       </w:pPr>
-      <w:hyperlink w:anchor="_Toc38638686" w:history="1">
+      <w:hyperlink w:anchor="_Toc38639365" w:history="1">
         <w:r>
           <w:rPr>
             <w:rStyle w:val="Hyperlink"/>
             <w:noProof/>
           </w:rPr>
-          <w:t>QUADRO 77 - RNF 19:  solicitar permissão do usuário para ativar recursos do aparelho do usuário</w:t>
+          <w:t>QUADRO 77 - RNF 17:  elaborar um termo de uso para os usuários do sistema</w:t>
         </w:r>
         <w:r>
           <w:rPr>
@@ -8024,7 +8024,7 @@
             <w:noProof/>
             <w:webHidden/>
           </w:rPr>
-          <w:instrText xml:space="preserve"> PAGEREF _Toc38638686 \h </w:instrText>
+          <w:instrText xml:space="preserve"> PAGEREF _Toc38639365 \h </w:instrText>
         </w:r>
         <w:r>
           <w:rPr>
@@ -8044,7 +8044,7 @@
             <w:noProof/>
             <w:webHidden/>
           </w:rPr>
-          <w:t>81</w:t>
+          <w:t>82</w:t>
         </w:r>
         <w:r>
           <w:rPr>
@@ -8069,13 +8069,13 @@
           <w:lang w:eastAsia="pt-BR"/>
         </w:rPr>
       </w:pPr>
-      <w:hyperlink w:anchor="_Toc38638687" w:history="1">
+      <w:hyperlink w:anchor="_Toc38639366" w:history="1">
         <w:r>
           <w:rPr>
             <w:rStyle w:val="Hyperlink"/>
             <w:noProof/>
           </w:rPr>
-          <w:t>QUADRO 78 - RNF 20:  utilizar protocolos de comunicação segura</w:t>
+          <w:t>QUADRO 78 - RNF 18:  definir regras para a formação de senhas seguras</w:t>
         </w:r>
         <w:r>
           <w:rPr>
@@ -8096,7 +8096,151 @@
             <w:noProof/>
             <w:webHidden/>
           </w:rPr>
-          <w:instrText xml:space="preserve"> PAGEREF _Toc38638687 \h </w:instrText>
+          <w:instrText xml:space="preserve"> PAGEREF _Toc38639366 \h </w:instrText>
+        </w:r>
+        <w:r>
+          <w:rPr>
+            <w:noProof/>
+            <w:webHidden/>
+          </w:rPr>
+        </w:r>
+        <w:r>
+          <w:rPr>
+            <w:noProof/>
+            <w:webHidden/>
+          </w:rPr>
+          <w:fldChar w:fldCharType="separate"/>
+        </w:r>
+        <w:r>
+          <w:rPr>
+            <w:noProof/>
+            <w:webHidden/>
+          </w:rPr>
+          <w:t>82</w:t>
+        </w:r>
+        <w:r>
+          <w:rPr>
+            <w:noProof/>
+            <w:webHidden/>
+          </w:rPr>
+          <w:fldChar w:fldCharType="end"/>
+        </w:r>
+      </w:hyperlink>
+    </w:p>
+    <w:p>
+      <w:pPr>
+        <w:pStyle w:val="ndicedeilustraes"/>
+        <w:tabs>
+          <w:tab w:val="right" w:leader="dot" w:pos="9061"/>
+        </w:tabs>
+        <w:rPr>
+          <w:rFonts w:asciiTheme="minorHAnsi" w:eastAsiaTheme="minorEastAsia" w:hAnsiTheme="minorHAnsi"/>
+          <w:noProof/>
+          <w:color w:val="auto"/>
+          <w:szCs w:val="24"/>
+          <w:lang w:eastAsia="pt-BR"/>
+        </w:rPr>
+      </w:pPr>
+      <w:hyperlink w:anchor="_Toc38639367" w:history="1">
+        <w:r>
+          <w:rPr>
+            <w:rStyle w:val="Hyperlink"/>
+            <w:noProof/>
+          </w:rPr>
+          <w:t>QUADRO 79 - RNF 19:  solicitar permissão do usuário para ativar recursos do aparelho do usuário</w:t>
+        </w:r>
+        <w:r>
+          <w:rPr>
+            <w:noProof/>
+            <w:webHidden/>
+          </w:rPr>
+          <w:tab/>
+        </w:r>
+        <w:r>
+          <w:rPr>
+            <w:noProof/>
+            <w:webHidden/>
+          </w:rPr>
+          <w:fldChar w:fldCharType="begin"/>
+        </w:r>
+        <w:r>
+          <w:rPr>
+            <w:noProof/>
+            <w:webHidden/>
+          </w:rPr>
+          <w:instrText xml:space="preserve"> PAGEREF _Toc38639367 \h </w:instrText>
+        </w:r>
+        <w:r>
+          <w:rPr>
+            <w:noProof/>
+            <w:webHidden/>
+          </w:rPr>
+        </w:r>
+        <w:r>
+          <w:rPr>
+            <w:noProof/>
+            <w:webHidden/>
+          </w:rPr>
+          <w:fldChar w:fldCharType="separate"/>
+        </w:r>
+        <w:r>
+          <w:rPr>
+            <w:noProof/>
+            <w:webHidden/>
+          </w:rPr>
+          <w:t>82</w:t>
+        </w:r>
+        <w:r>
+          <w:rPr>
+            <w:noProof/>
+            <w:webHidden/>
+          </w:rPr>
+          <w:fldChar w:fldCharType="end"/>
+        </w:r>
+      </w:hyperlink>
+    </w:p>
+    <w:p>
+      <w:pPr>
+        <w:pStyle w:val="ndicedeilustraes"/>
+        <w:tabs>
+          <w:tab w:val="right" w:leader="dot" w:pos="9061"/>
+        </w:tabs>
+        <w:rPr>
+          <w:rFonts w:asciiTheme="minorHAnsi" w:eastAsiaTheme="minorEastAsia" w:hAnsiTheme="minorHAnsi"/>
+          <w:noProof/>
+          <w:color w:val="auto"/>
+          <w:szCs w:val="24"/>
+          <w:lang w:eastAsia="pt-BR"/>
+        </w:rPr>
+      </w:pPr>
+      <w:hyperlink w:anchor="_Toc38639368" w:history="1">
+        <w:r>
+          <w:rPr>
+            <w:rStyle w:val="Hyperlink"/>
+            <w:noProof/>
+          </w:rPr>
+          <w:t>QUADRO 80 - RNF 20:  utilizar protocolos de comunicação segura</w:t>
+        </w:r>
+        <w:r>
+          <w:rPr>
+            <w:noProof/>
+            <w:webHidden/>
+          </w:rPr>
+          <w:tab/>
+        </w:r>
+        <w:r>
+          <w:rPr>
+            <w:noProof/>
+            <w:webHidden/>
+          </w:rPr>
+          <w:fldChar w:fldCharType="begin"/>
+        </w:r>
+        <w:r>
+          <w:rPr>
+            <w:noProof/>
+            <w:webHidden/>
+          </w:rPr>
+          <w:instrText xml:space="preserve"> PAGEREF _Toc38639368 \h </w:instrText>
         </w:r>
         <w:r>
           <w:rPr>
@@ -8934,7 +9078,7 @@
           <w:r>
             <w:fldChar w:fldCharType="separate"/>
           </w:r>
-          <w:hyperlink w:anchor="_Toc38638581" w:history="1">
+          <w:hyperlink w:anchor="_Toc38639260" w:history="1">
             <w:r>
               <w:rPr>
                 <w:rStyle w:val="Hyperlink"/>
@@ -8957,7 +9101,7 @@
               <w:rPr>
                 <w:webHidden/>
               </w:rPr>
-              <w:instrText xml:space="preserve"> PAGEREF _Toc38638581 \h </w:instrText>
+              <w:instrText xml:space="preserve"> PAGEREF _Toc38639260 \h </w:instrText>
             </w:r>
             <w:r>
               <w:rPr>
@@ -8996,7 +9140,7 @@
               <w:lang w:eastAsia="pt-BR"/>
             </w:rPr>
           </w:pPr>
-          <w:hyperlink w:anchor="_Toc38638582" w:history="1">
+          <w:hyperlink w:anchor="_Toc38639261" w:history="1">
             <w:r>
               <w:rPr>
                 <w:rStyle w:val="Hyperlink"/>
@@ -9019,7 +9163,7 @@
               <w:rPr>
                 <w:webHidden/>
               </w:rPr>
-              <w:instrText xml:space="preserve"> PAGEREF _Toc38638582 \h </w:instrText>
+              <w:instrText xml:space="preserve"> PAGEREF _Toc38639261 \h </w:instrText>
             </w:r>
             <w:r>
               <w:rPr>
@@ -9060,7 +9204,7 @@
               <w:lang w:eastAsia="pt-BR"/>
             </w:rPr>
           </w:pPr>
-          <w:hyperlink w:anchor="_Toc38638583" w:history="1">
+          <w:hyperlink w:anchor="_Toc38639262" w:history="1">
             <w:r>
               <w:rPr>
                 <w:rStyle w:val="Hyperlink"/>
@@ -9087,7 +9231,7 @@
                 <w:noProof/>
                 <w:webHidden/>
               </w:rPr>
-              <w:instrText xml:space="preserve"> PAGEREF _Toc38638583 \h </w:instrText>
+              <w:instrText xml:space="preserve"> PAGEREF _Toc38639262 \h </w:instrText>
             </w:r>
             <w:r>
               <w:rPr>
@@ -9132,7 +9276,7 @@
               <w:lang w:eastAsia="pt-BR"/>
             </w:rPr>
           </w:pPr>
-          <w:hyperlink w:anchor="_Toc38638584" w:history="1">
+          <w:hyperlink w:anchor="_Toc38639263" w:history="1">
             <w:r>
               <w:rPr>
                 <w:rStyle w:val="Hyperlink"/>
@@ -9159,7 +9303,7 @@
                 <w:noProof/>
                 <w:webHidden/>
               </w:rPr>
-              <w:instrText xml:space="preserve"> PAGEREF _Toc38638584 \h </w:instrText>
+              <w:instrText xml:space="preserve"> PAGEREF _Toc38639263 \h </w:instrText>
             </w:r>
             <w:r>
               <w:rPr>
@@ -9204,7 +9348,7 @@
               <w:lang w:eastAsia="pt-BR"/>
             </w:rPr>
           </w:pPr>
-          <w:hyperlink w:anchor="_Toc38638585" w:history="1">
+          <w:hyperlink w:anchor="_Toc38639264" w:history="1">
             <w:r>
               <w:rPr>
                 <w:rStyle w:val="Hyperlink"/>
@@ -9231,7 +9375,7 @@
                 <w:noProof/>
                 <w:webHidden/>
               </w:rPr>
-              <w:instrText xml:space="preserve"> PAGEREF _Toc38638585 \h </w:instrText>
+              <w:instrText xml:space="preserve"> PAGEREF _Toc38639264 \h </w:instrText>
             </w:r>
             <w:r>
               <w:rPr>
@@ -9276,7 +9420,7 @@
               <w:lang w:eastAsia="pt-BR"/>
             </w:rPr>
           </w:pPr>
-          <w:hyperlink w:anchor="_Toc38638586" w:history="1">
+          <w:hyperlink w:anchor="_Toc38639265" w:history="1">
             <w:r>
               <w:rPr>
                 <w:rStyle w:val="Hyperlink"/>
@@ -9303,7 +9447,7 @@
                 <w:noProof/>
                 <w:webHidden/>
               </w:rPr>
-              <w:instrText xml:space="preserve"> PAGEREF _Toc38638586 \h </w:instrText>
+              <w:instrText xml:space="preserve"> PAGEREF _Toc38639265 \h </w:instrText>
             </w:r>
             <w:r>
               <w:rPr>
@@ -9346,7 +9490,7 @@
               <w:lang w:eastAsia="pt-BR"/>
             </w:rPr>
           </w:pPr>
-          <w:hyperlink w:anchor="_Toc38638587" w:history="1">
+          <w:hyperlink w:anchor="_Toc38639266" w:history="1">
             <w:r>
               <w:rPr>
                 <w:rStyle w:val="Hyperlink"/>
@@ -9369,7 +9513,7 @@
               <w:rPr>
                 <w:webHidden/>
               </w:rPr>
-              <w:instrText xml:space="preserve"> PAGEREF _Toc38638587 \h </w:instrText>
+              <w:instrText xml:space="preserve"> PAGEREF _Toc38639266 \h </w:instrText>
             </w:r>
             <w:r>
               <w:rPr>
@@ -9410,7 +9554,7 @@
               <w:lang w:eastAsia="pt-BR"/>
             </w:rPr>
           </w:pPr>
-          <w:hyperlink w:anchor="_Toc38638588" w:history="1">
+          <w:hyperlink w:anchor="_Toc38639267" w:history="1">
             <w:r>
               <w:rPr>
                 <w:rStyle w:val="Hyperlink"/>
@@ -9437,7 +9581,7 @@
                 <w:noProof/>
                 <w:webHidden/>
               </w:rPr>
-              <w:instrText xml:space="preserve"> PAGEREF _Toc38638588 \h </w:instrText>
+              <w:instrText xml:space="preserve"> PAGEREF _Toc38639267 \h </w:instrText>
             </w:r>
             <w:r>
               <w:rPr>
@@ -9482,7 +9626,7 @@
               <w:lang w:eastAsia="pt-BR"/>
             </w:rPr>
           </w:pPr>
-          <w:hyperlink w:anchor="_Toc38638589" w:history="1">
+          <w:hyperlink w:anchor="_Toc38639268" w:history="1">
             <w:r>
               <w:rPr>
                 <w:rStyle w:val="Hyperlink"/>
@@ -9509,7 +9653,7 @@
                 <w:noProof/>
                 <w:webHidden/>
               </w:rPr>
-              <w:instrText xml:space="preserve"> PAGEREF _Toc38638589 \h </w:instrText>
+              <w:instrText xml:space="preserve"> PAGEREF _Toc38639268 \h </w:instrText>
             </w:r>
             <w:r>
               <w:rPr>
@@ -9554,7 +9698,7 @@
               <w:lang w:eastAsia="pt-BR"/>
             </w:rPr>
           </w:pPr>
-          <w:hyperlink w:anchor="_Toc38638590" w:history="1">
+          <w:hyperlink w:anchor="_Toc38639269" w:history="1">
             <w:r>
               <w:rPr>
                 <w:rStyle w:val="Hyperlink"/>
@@ -9581,7 +9725,7 @@
                 <w:noProof/>
                 <w:webHidden/>
               </w:rPr>
-              <w:instrText xml:space="preserve"> PAGEREF _Toc38638590 \h </w:instrText>
+              <w:instrText xml:space="preserve"> PAGEREF _Toc38639269 \h </w:instrText>
             </w:r>
             <w:r>
               <w:rPr>
@@ -9626,7 +9770,7 @@
               <w:lang w:eastAsia="pt-BR"/>
             </w:rPr>
           </w:pPr>
-          <w:hyperlink w:anchor="_Toc38638591" w:history="1">
+          <w:hyperlink w:anchor="_Toc38639270" w:history="1">
             <w:r>
               <w:rPr>
                 <w:rStyle w:val="Hyperlink"/>
@@ -9653,7 +9797,7 @@
                 <w:noProof/>
                 <w:webHidden/>
               </w:rPr>
-              <w:instrText xml:space="preserve"> PAGEREF _Toc38638591 \h </w:instrText>
+              <w:instrText xml:space="preserve"> PAGEREF _Toc38639270 \h </w:instrText>
             </w:r>
             <w:r>
               <w:rPr>
@@ -9698,7 +9842,7 @@
               <w:lang w:eastAsia="pt-BR"/>
             </w:rPr>
           </w:pPr>
-          <w:hyperlink w:anchor="_Toc38638592" w:history="1">
+          <w:hyperlink w:anchor="_Toc38639271" w:history="1">
             <w:r>
               <w:rPr>
                 <w:rStyle w:val="Hyperlink"/>
@@ -9725,7 +9869,7 @@
                 <w:noProof/>
                 <w:webHidden/>
               </w:rPr>
-              <w:instrText xml:space="preserve"> PAGEREF _Toc38638592 \h </w:instrText>
+              <w:instrText xml:space="preserve"> PAGEREF _Toc38639271 \h </w:instrText>
             </w:r>
             <w:r>
               <w:rPr>
@@ -9768,7 +9912,7 @@
               <w:lang w:eastAsia="pt-BR"/>
             </w:rPr>
           </w:pPr>
-          <w:hyperlink w:anchor="_Toc38638593" w:history="1">
+          <w:hyperlink w:anchor="_Toc38639272" w:history="1">
             <w:r>
               <w:rPr>
                 <w:rStyle w:val="Hyperlink"/>
@@ -9791,7 +9935,7 @@
               <w:rPr>
                 <w:webHidden/>
               </w:rPr>
-              <w:instrText xml:space="preserve"> PAGEREF _Toc38638593 \h </w:instrText>
+              <w:instrText xml:space="preserve"> PAGEREF _Toc38639272 \h </w:instrText>
             </w:r>
             <w:r>
               <w:rPr>
@@ -9832,7 +9976,7 @@
               <w:lang w:eastAsia="pt-BR"/>
             </w:rPr>
           </w:pPr>
-          <w:hyperlink w:anchor="_Toc38638594" w:history="1">
+          <w:hyperlink w:anchor="_Toc38639273" w:history="1">
             <w:r>
               <w:rPr>
                 <w:rStyle w:val="Hyperlink"/>
@@ -9859,7 +10003,7 @@
                 <w:noProof/>
                 <w:webHidden/>
               </w:rPr>
-              <w:instrText xml:space="preserve"> PAGEREF _Toc38638594 \h </w:instrText>
+              <w:instrText xml:space="preserve"> PAGEREF _Toc38639273 \h </w:instrText>
             </w:r>
             <w:r>
               <w:rPr>
@@ -9904,7 +10048,7 @@
               <w:lang w:eastAsia="pt-BR"/>
             </w:rPr>
           </w:pPr>
-          <w:hyperlink w:anchor="_Toc38638595" w:history="1">
+          <w:hyperlink w:anchor="_Toc38639274" w:history="1">
             <w:r>
               <w:rPr>
                 <w:rStyle w:val="Hyperlink"/>
@@ -9931,7 +10075,7 @@
                 <w:noProof/>
                 <w:webHidden/>
               </w:rPr>
-              <w:instrText xml:space="preserve"> PAGEREF _Toc38638595 \h </w:instrText>
+              <w:instrText xml:space="preserve"> PAGEREF _Toc38639274 \h </w:instrText>
             </w:r>
             <w:r>
               <w:rPr>
@@ -9976,7 +10120,7 @@
               <w:lang w:eastAsia="pt-BR"/>
             </w:rPr>
           </w:pPr>
-          <w:hyperlink w:anchor="_Toc38638596" w:history="1">
+          <w:hyperlink w:anchor="_Toc38639275" w:history="1">
             <w:r>
               <w:rPr>
                 <w:rStyle w:val="Hyperlink"/>
@@ -10003,7 +10147,7 @@
                 <w:noProof/>
                 <w:webHidden/>
               </w:rPr>
-              <w:instrText xml:space="preserve"> PAGEREF _Toc38638596 \h </w:instrText>
+              <w:instrText xml:space="preserve"> PAGEREF _Toc38639275 \h </w:instrText>
             </w:r>
             <w:r>
               <w:rPr>
@@ -10048,7 +10192,7 @@
               <w:lang w:eastAsia="pt-BR"/>
             </w:rPr>
           </w:pPr>
-          <w:hyperlink w:anchor="_Toc38638597" w:history="1">
+          <w:hyperlink w:anchor="_Toc38639276" w:history="1">
             <w:r>
               <w:rPr>
                 <w:rStyle w:val="Hyperlink"/>
@@ -10075,7 +10219,7 @@
                 <w:noProof/>
                 <w:webHidden/>
               </w:rPr>
-              <w:instrText xml:space="preserve"> PAGEREF _Toc38638597 \h </w:instrText>
+              <w:instrText xml:space="preserve"> PAGEREF _Toc38639276 \h </w:instrText>
             </w:r>
             <w:r>
               <w:rPr>
@@ -10118,7 +10262,7 @@
               <w:lang w:eastAsia="pt-BR"/>
             </w:rPr>
           </w:pPr>
-          <w:hyperlink w:anchor="_Toc38638598" w:history="1">
+          <w:hyperlink w:anchor="_Toc38639277" w:history="1">
             <w:r>
               <w:rPr>
                 <w:rStyle w:val="Hyperlink"/>
@@ -10141,7 +10285,7 @@
               <w:rPr>
                 <w:webHidden/>
               </w:rPr>
-              <w:instrText xml:space="preserve"> PAGEREF _Toc38638598 \h </w:instrText>
+              <w:instrText xml:space="preserve"> PAGEREF _Toc38639277 \h </w:instrText>
             </w:r>
             <w:r>
               <w:rPr>
@@ -10182,7 +10326,7 @@
               <w:lang w:eastAsia="pt-BR"/>
             </w:rPr>
           </w:pPr>
-          <w:hyperlink w:anchor="_Toc38638599" w:history="1">
+          <w:hyperlink w:anchor="_Toc38639278" w:history="1">
             <w:r>
               <w:rPr>
                 <w:rStyle w:val="Hyperlink"/>
@@ -10209,7 +10353,7 @@
                 <w:noProof/>
                 <w:webHidden/>
               </w:rPr>
-              <w:instrText xml:space="preserve"> PAGEREF _Toc38638599 \h </w:instrText>
+              <w:instrText xml:space="preserve"> PAGEREF _Toc38639278 \h </w:instrText>
             </w:r>
             <w:r>
               <w:rPr>
@@ -10254,7 +10398,7 @@
               <w:lang w:eastAsia="pt-BR"/>
             </w:rPr>
           </w:pPr>
-          <w:hyperlink w:anchor="_Toc38638600" w:history="1">
+          <w:hyperlink w:anchor="_Toc38639279" w:history="1">
             <w:r>
               <w:rPr>
                 <w:rStyle w:val="Hyperlink"/>
@@ -10281,7 +10425,7 @@
                 <w:noProof/>
                 <w:webHidden/>
               </w:rPr>
-              <w:instrText xml:space="preserve"> PAGEREF _Toc38638600 \h </w:instrText>
+              <w:instrText xml:space="preserve"> PAGEREF _Toc38639279 \h </w:instrText>
             </w:r>
             <w:r>
               <w:rPr>
@@ -10301,7 +10445,7 @@
                 <w:noProof/>
                 <w:webHidden/>
               </w:rPr>
-              <w:t>82</w:t>
+              <w:t>83</w:t>
             </w:r>
             <w:r>
               <w:rPr>
@@ -10324,7 +10468,7 @@
               <w:lang w:eastAsia="pt-BR"/>
             </w:rPr>
           </w:pPr>
-          <w:hyperlink w:anchor="_Toc38638601" w:history="1">
+          <w:hyperlink w:anchor="_Toc38639280" w:history="1">
             <w:r>
               <w:rPr>
                 <w:rStyle w:val="Hyperlink"/>
@@ -10347,7 +10491,7 @@
               <w:rPr>
                 <w:webHidden/>
               </w:rPr>
-              <w:instrText xml:space="preserve"> PAGEREF _Toc38638601 \h </w:instrText>
+              <w:instrText xml:space="preserve"> PAGEREF _Toc38639280 \h </w:instrText>
             </w:r>
             <w:r>
               <w:rPr>
@@ -10364,7 +10508,7 @@
               <w:rPr>
                 <w:webHidden/>
               </w:rPr>
-              <w:t>84</w:t>
+              <w:t>85</w:t>
             </w:r>
             <w:r>
               <w:rPr>
@@ -10386,7 +10530,7 @@
               <w:lang w:eastAsia="pt-BR"/>
             </w:rPr>
           </w:pPr>
-          <w:hyperlink w:anchor="_Toc38638602" w:history="1">
+          <w:hyperlink w:anchor="_Toc38639281" w:history="1">
             <w:r>
               <w:rPr>
                 <w:rStyle w:val="Hyperlink"/>
@@ -10409,7 +10553,7 @@
               <w:rPr>
                 <w:webHidden/>
               </w:rPr>
-              <w:instrText xml:space="preserve"> PAGEREF _Toc38638602 \h </w:instrText>
+              <w:instrText xml:space="preserve"> PAGEREF _Toc38639281 \h </w:instrText>
             </w:r>
             <w:r>
               <w:rPr>
@@ -10426,7 +10570,7 @@
               <w:rPr>
                 <w:webHidden/>
               </w:rPr>
-              <w:t>85</w:t>
+              <w:t>86</w:t>
             </w:r>
             <w:r>
               <w:rPr>
@@ -10448,7 +10592,7 @@
               <w:lang w:eastAsia="pt-BR"/>
             </w:rPr>
           </w:pPr>
-          <w:hyperlink w:anchor="_Toc38638603" w:history="1">
+          <w:hyperlink w:anchor="_Toc38639282" w:history="1">
             <w:r>
               <w:rPr>
                 <w:rStyle w:val="Hyperlink"/>
@@ -10471,7 +10615,7 @@
               <w:rPr>
                 <w:webHidden/>
               </w:rPr>
-              <w:instrText xml:space="preserve"> PAGEREF _Toc38638603 \h </w:instrText>
+              <w:instrText xml:space="preserve"> PAGEREF _Toc38639282 \h </w:instrText>
             </w:r>
             <w:r>
               <w:rPr>
@@ -10488,7 +10632,7 @@
               <w:rPr>
                 <w:webHidden/>
               </w:rPr>
-              <w:t>88</w:t>
+              <w:t>89</w:t>
             </w:r>
             <w:r>
               <w:rPr>
@@ -10510,7 +10654,7 @@
               <w:lang w:eastAsia="pt-BR"/>
             </w:rPr>
           </w:pPr>
-          <w:hyperlink w:anchor="_Toc38638604" w:history="1">
+          <w:hyperlink w:anchor="_Toc38639283" w:history="1">
             <w:r>
               <w:rPr>
                 <w:rStyle w:val="Hyperlink"/>
@@ -10533,7 +10677,7 @@
               <w:rPr>
                 <w:webHidden/>
               </w:rPr>
-              <w:instrText xml:space="preserve"> PAGEREF _Toc38638604 \h </w:instrText>
+              <w:instrText xml:space="preserve"> PAGEREF _Toc38639283 \h </w:instrText>
             </w:r>
             <w:r>
               <w:rPr>
@@ -10550,7 +10694,7 @@
               <w:rPr>
                 <w:webHidden/>
               </w:rPr>
-              <w:t>90</w:t>
+              <w:t>91</w:t>
             </w:r>
             <w:r>
               <w:rPr>
@@ -10572,7 +10716,7 @@
               <w:lang w:eastAsia="pt-BR"/>
             </w:rPr>
           </w:pPr>
-          <w:hyperlink w:anchor="_Toc38638605" w:history="1">
+          <w:hyperlink w:anchor="_Toc38639284" w:history="1">
             <w:r>
               <w:rPr>
                 <w:rStyle w:val="Hyperlink"/>
@@ -10595,7 +10739,7 @@
               <w:rPr>
                 <w:webHidden/>
               </w:rPr>
-              <w:instrText xml:space="preserve"> PAGEREF _Toc38638605 \h </w:instrText>
+              <w:instrText xml:space="preserve"> PAGEREF _Toc38639284 \h </w:instrText>
             </w:r>
             <w:r>
               <w:rPr>
@@ -10612,7 +10756,7 @@
               <w:rPr>
                 <w:webHidden/>
               </w:rPr>
-              <w:t>91</w:t>
+              <w:t>92</w:t>
             </w:r>
             <w:r>
               <w:rPr>
@@ -10634,7 +10778,7 @@
               <w:lang w:eastAsia="pt-BR"/>
             </w:rPr>
           </w:pPr>
-          <w:hyperlink w:anchor="_Toc38638606" w:history="1">
+          <w:hyperlink w:anchor="_Toc38639285" w:history="1">
             <w:r>
               <w:rPr>
                 <w:rStyle w:val="Hyperlink"/>
@@ -10657,7 +10801,7 @@
               <w:rPr>
                 <w:webHidden/>
               </w:rPr>
-              <w:instrText xml:space="preserve"> PAGEREF _Toc38638606 \h </w:instrText>
+              <w:instrText xml:space="preserve"> PAGEREF _Toc38639285 \h </w:instrText>
             </w:r>
             <w:r>
               <w:rPr>
@@ -10674,7 +10818,7 @@
               <w:rPr>
                 <w:webHidden/>
               </w:rPr>
-              <w:t>92</w:t>
+              <w:t>93</w:t>
             </w:r>
             <w:r>
               <w:rPr>
@@ -10696,7 +10840,7 @@
               <w:lang w:eastAsia="pt-BR"/>
             </w:rPr>
           </w:pPr>
-          <w:hyperlink w:anchor="_Toc38638607" w:history="1">
+          <w:hyperlink w:anchor="_Toc38639286" w:history="1">
             <w:r>
               <w:rPr>
                 <w:rStyle w:val="Hyperlink"/>
@@ -10719,7 +10863,7 @@
               <w:rPr>
                 <w:webHidden/>
               </w:rPr>
-              <w:instrText xml:space="preserve"> PAGEREF _Toc38638607 \h </w:instrText>
+              <w:instrText xml:space="preserve"> PAGEREF _Toc38639286 \h </w:instrText>
             </w:r>
             <w:r>
               <w:rPr>
@@ -10736,7 +10880,7 @@
               <w:rPr>
                 <w:webHidden/>
               </w:rPr>
-              <w:t>93</w:t>
+              <w:t>94</w:t>
             </w:r>
             <w:r>
               <w:rPr>
@@ -10758,7 +10902,7 @@
               <w:lang w:eastAsia="pt-BR"/>
             </w:rPr>
           </w:pPr>
-          <w:hyperlink w:anchor="_Toc38638608" w:history="1">
+          <w:hyperlink w:anchor="_Toc38639287" w:history="1">
             <w:r>
               <w:rPr>
                 <w:rStyle w:val="Hyperlink"/>
@@ -10781,7 +10925,7 @@
               <w:rPr>
                 <w:webHidden/>
               </w:rPr>
-              <w:instrText xml:space="preserve"> PAGEREF _Toc38638608 \h </w:instrText>
+              <w:instrText xml:space="preserve"> PAGEREF _Toc38639287 \h </w:instrText>
             </w:r>
             <w:r>
               <w:rPr>
@@ -10798,7 +10942,7 @@
               <w:rPr>
                 <w:webHidden/>
               </w:rPr>
-              <w:t>94</w:t>
+              <w:t>95</w:t>
             </w:r>
             <w:r>
               <w:rPr>
@@ -10820,7 +10964,7 @@
               <w:lang w:eastAsia="pt-BR"/>
             </w:rPr>
           </w:pPr>
-          <w:hyperlink w:anchor="_Toc38638609" w:history="1">
+          <w:hyperlink w:anchor="_Toc38639288" w:history="1">
             <w:r>
               <w:rPr>
                 <w:rStyle w:val="Hyperlink"/>
@@ -10843,7 +10987,7 @@
               <w:rPr>
                 <w:webHidden/>
               </w:rPr>
-              <w:instrText xml:space="preserve"> PAGEREF _Toc38638609 \h </w:instrText>
+              <w:instrText xml:space="preserve"> PAGEREF _Toc38639288 \h </w:instrText>
             </w:r>
             <w:r>
               <w:rPr>
@@ -10860,7 +11004,7 @@
               <w:rPr>
                 <w:webHidden/>
               </w:rPr>
-              <w:t>95</w:t>
+              <w:t>96</w:t>
             </w:r>
             <w:r>
               <w:rPr>
@@ -10894,7 +11038,7 @@
       <w:pPr>
         <w:pStyle w:val="Ttulo1"/>
       </w:pPr>
-      <w:bookmarkStart w:id="0" w:name="_Toc38638581"/>
+      <w:bookmarkStart w:id="0" w:name="_Toc38639260"/>
       <w:r>
         <w:lastRenderedPageBreak/>
         <w:t>1 INTRODUÇÃO</w:t>
@@ -11254,7 +11398,7 @@
       <w:pPr>
         <w:pStyle w:val="Ttulo1"/>
       </w:pPr>
-      <w:bookmarkStart w:id="1" w:name="_Toc38638582"/>
+      <w:bookmarkStart w:id="1" w:name="_Toc38639261"/>
       <w:r>
         <w:lastRenderedPageBreak/>
         <w:t>2 REVISÃO BIBLIOGRÁFICA</w:t>
@@ -11294,7 +11438,7 @@
       <w:pPr>
         <w:pStyle w:val="Ttulo2"/>
       </w:pPr>
-      <w:bookmarkStart w:id="2" w:name="_Toc38638583"/>
+      <w:bookmarkStart w:id="2" w:name="_Toc38639262"/>
       <w:r>
         <w:t xml:space="preserve">2.1 </w:t>
       </w:r>
@@ -11367,7 +11511,7 @@
       <w:pPr>
         <w:pStyle w:val="Ttulo2"/>
       </w:pPr>
-      <w:bookmarkStart w:id="3" w:name="_Toc38638584"/>
+      <w:bookmarkStart w:id="3" w:name="_Toc38639263"/>
       <w:r>
         <w:t>2.</w:t>
       </w:r>
@@ -11850,7 +11994,7 @@
       <w:pPr>
         <w:pStyle w:val="Ttulo2"/>
       </w:pPr>
-      <w:bookmarkStart w:id="4" w:name="_Toc38638585"/>
+      <w:bookmarkStart w:id="4" w:name="_Toc38639264"/>
       <w:r>
         <w:t>2.</w:t>
       </w:r>
@@ -14076,7 +14220,7 @@
           <w:caps w:val="0"/>
         </w:rPr>
       </w:pPr>
-      <w:bookmarkStart w:id="5" w:name="_Toc38638586"/>
+      <w:bookmarkStart w:id="5" w:name="_Toc38639265"/>
       <w:r>
         <w:rPr>
           <w:caps w:val="0"/>
@@ -14808,7 +14952,7 @@
       <w:pPr>
         <w:pStyle w:val="Ttulo1"/>
       </w:pPr>
-      <w:bookmarkStart w:id="10" w:name="_Toc38638587"/>
+      <w:bookmarkStart w:id="10" w:name="_Toc38639266"/>
       <w:r>
         <w:lastRenderedPageBreak/>
         <w:t>3 OBJETIVO DO PROJETO</w:t>
@@ -14909,7 +15053,7 @@
       <w:pPr>
         <w:pStyle w:val="Ttulo2"/>
       </w:pPr>
-      <w:bookmarkStart w:id="11" w:name="_Toc38638588"/>
+      <w:bookmarkStart w:id="11" w:name="_Toc38639267"/>
       <w:r>
         <w:t>3.1 FORMULAÇÃO DO PROBLEMA</w:t>
       </w:r>
@@ -16402,7 +16546,7 @@
       <w:pPr>
         <w:pStyle w:val="Ttulo2"/>
       </w:pPr>
-      <w:bookmarkStart w:id="14" w:name="_Toc38638589"/>
+      <w:bookmarkStart w:id="14" w:name="_Toc38639268"/>
       <w:r>
         <w:t>3.2 OBJETIVOS</w:t>
       </w:r>
@@ -16838,7 +16982,7 @@
       <w:pPr>
         <w:pStyle w:val="Ttulo2"/>
       </w:pPr>
-      <w:bookmarkStart w:id="15" w:name="_Toc38638590"/>
+      <w:bookmarkStart w:id="15" w:name="_Toc38639269"/>
       <w:r>
         <w:t>3.3 JUSTIFICATIVA</w:t>
       </w:r>
@@ -20363,7 +20507,7 @@
       <w:pPr>
         <w:pStyle w:val="Ttulo2"/>
       </w:pPr>
-      <w:bookmarkStart w:id="19" w:name="_Toc38638591"/>
+      <w:bookmarkStart w:id="19" w:name="_Toc38639270"/>
       <w:r>
         <w:t xml:space="preserve">3.4 PÚBLICO </w:t>
       </w:r>
@@ -20447,7 +20591,7 @@
       <w:pPr>
         <w:pStyle w:val="Ttulo2"/>
       </w:pPr>
-      <w:bookmarkStart w:id="20" w:name="_Toc38638592"/>
+      <w:bookmarkStart w:id="20" w:name="_Toc38639271"/>
       <w:r>
         <w:t>3.5 NÍVEIS DE DECISÃO E GRUPOS FUNCIONAIS</w:t>
       </w:r>
@@ -20628,7 +20772,7 @@
       <w:pPr>
         <w:pStyle w:val="Ttulo1"/>
       </w:pPr>
-      <w:bookmarkStart w:id="21" w:name="_Toc38638593"/>
+      <w:bookmarkStart w:id="21" w:name="_Toc38639272"/>
       <w:r>
         <w:lastRenderedPageBreak/>
         <w:t>4 MÉTODOS GERENCIAIS</w:t>
@@ -20727,7 +20871,7 @@
       <w:pPr>
         <w:pStyle w:val="Ttulo2"/>
       </w:pPr>
-      <w:bookmarkStart w:id="22" w:name="_Toc38638594"/>
+      <w:bookmarkStart w:id="22" w:name="_Toc38639273"/>
       <w:r>
         <w:t>4.1 PLANO DE ELABORAÇÃO E GERENCIAMENTO DO PROJETO</w:t>
       </w:r>
@@ -20796,7 +20940,7 @@
       <w:pPr>
         <w:pStyle w:val="Ttulo2"/>
       </w:pPr>
-      <w:bookmarkStart w:id="23" w:name="_Toc38638595"/>
+      <w:bookmarkStart w:id="23" w:name="_Toc38639274"/>
       <w:r>
         <w:t>4.2 MODELO DE CICLO DE VIDA</w:t>
       </w:r>
@@ -21237,7 +21381,7 @@
       <w:pPr>
         <w:pStyle w:val="Ttulo2"/>
       </w:pPr>
-      <w:bookmarkStart w:id="26" w:name="_Toc38638596"/>
+      <w:bookmarkStart w:id="26" w:name="_Toc38639275"/>
       <w:r>
         <w:t>4.3 RECURSOS NECESSÁRIOS</w:t>
       </w:r>
@@ -22285,7 +22429,7 @@
       <w:pPr>
         <w:pStyle w:val="Ttulo2"/>
       </w:pPr>
-      <w:bookmarkStart w:id="27" w:name="_Toc38638597"/>
+      <w:bookmarkStart w:id="27" w:name="_Toc38639276"/>
       <w:r>
         <w:t>4.4 RELATÓRIO DE DESEMPENHO</w:t>
       </w:r>
@@ -22331,7 +22475,7 @@
       <w:pPr>
         <w:pStyle w:val="Ttulo1"/>
       </w:pPr>
-      <w:bookmarkStart w:id="28" w:name="_Toc38638598"/>
+      <w:bookmarkStart w:id="28" w:name="_Toc38639277"/>
       <w:r>
         <w:lastRenderedPageBreak/>
         <w:t>5 ESPECIFICAÇÃO E ANÁLISE DOS REQUISITOS</w:t>
@@ -22413,7 +22557,7 @@
       <w:pPr>
         <w:pStyle w:val="Ttulo2"/>
       </w:pPr>
-      <w:bookmarkStart w:id="29" w:name="_Toc38638599"/>
+      <w:bookmarkStart w:id="29" w:name="_Toc38639278"/>
       <w:r>
         <w:t xml:space="preserve">5.1 REQUISITOS DO SISTEMA </w:t>
       </w:r>
@@ -22961,7 +23105,7 @@
       <w:pPr>
         <w:pStyle w:val="Legenda"/>
       </w:pPr>
-      <w:bookmarkStart w:id="30" w:name="_Toc38638610"/>
+      <w:bookmarkStart w:id="30" w:name="_Toc38639289"/>
       <w:r>
         <w:t xml:space="preserve">QUADRO </w:t>
       </w:r>
@@ -23257,7 +23401,7 @@
       <w:pPr>
         <w:pStyle w:val="Legenda"/>
       </w:pPr>
-      <w:bookmarkStart w:id="31" w:name="_Toc38638611"/>
+      <w:bookmarkStart w:id="31" w:name="_Toc38639290"/>
       <w:r>
         <w:t xml:space="preserve">QUADRO </w:t>
       </w:r>
@@ -23596,7 +23740,7 @@
       <w:pPr>
         <w:pStyle w:val="Legenda"/>
       </w:pPr>
-      <w:bookmarkStart w:id="32" w:name="_Toc38638612"/>
+      <w:bookmarkStart w:id="32" w:name="_Toc38639291"/>
       <w:r>
         <w:t xml:space="preserve">QUADRO </w:t>
       </w:r>
@@ -23954,7 +24098,7 @@
       <w:pPr>
         <w:pStyle w:val="Legenda"/>
       </w:pPr>
-      <w:bookmarkStart w:id="33" w:name="_Toc38638613"/>
+      <w:bookmarkStart w:id="33" w:name="_Toc38639292"/>
       <w:r>
         <w:t xml:space="preserve">QUADRO </w:t>
       </w:r>
@@ -24256,7 +24400,7 @@
       <w:pPr>
         <w:pStyle w:val="Legenda"/>
       </w:pPr>
-      <w:bookmarkStart w:id="34" w:name="_Toc38638614"/>
+      <w:bookmarkStart w:id="34" w:name="_Toc38639293"/>
       <w:r>
         <w:t xml:space="preserve">QUADRO </w:t>
       </w:r>
@@ -24664,7 +24808,7 @@
       <w:pPr>
         <w:pStyle w:val="Legenda"/>
       </w:pPr>
-      <w:bookmarkStart w:id="35" w:name="_Toc38638615"/>
+      <w:bookmarkStart w:id="35" w:name="_Toc38639294"/>
       <w:r>
         <w:lastRenderedPageBreak/>
         <w:t xml:space="preserve">QUADRO </w:t>
@@ -25140,7 +25284,7 @@
       <w:pPr>
         <w:pStyle w:val="Legenda"/>
       </w:pPr>
-      <w:bookmarkStart w:id="36" w:name="_Toc38638616"/>
+      <w:bookmarkStart w:id="36" w:name="_Toc38639295"/>
       <w:r>
         <w:t xml:space="preserve">QUADRO </w:t>
       </w:r>
@@ -25527,7 +25671,7 @@
       <w:pPr>
         <w:pStyle w:val="Legenda"/>
       </w:pPr>
-      <w:bookmarkStart w:id="37" w:name="_Toc38638617"/>
+      <w:bookmarkStart w:id="37" w:name="_Toc38639296"/>
       <w:r>
         <w:t xml:space="preserve">QUADRO </w:t>
       </w:r>
@@ -25903,7 +26047,7 @@
       <w:pPr>
         <w:pStyle w:val="Legenda"/>
       </w:pPr>
-      <w:bookmarkStart w:id="38" w:name="_Toc38638618"/>
+      <w:bookmarkStart w:id="38" w:name="_Toc38639297"/>
       <w:r>
         <w:t xml:space="preserve">QUADRO </w:t>
       </w:r>
@@ -26240,7 +26384,7 @@
       <w:pPr>
         <w:pStyle w:val="Legenda"/>
       </w:pPr>
-      <w:bookmarkStart w:id="39" w:name="_Toc38638619"/>
+      <w:bookmarkStart w:id="39" w:name="_Toc38639298"/>
       <w:r>
         <w:t xml:space="preserve">QUADRO </w:t>
       </w:r>
@@ -26653,7 +26797,7 @@
       <w:pPr>
         <w:pStyle w:val="Legenda"/>
       </w:pPr>
-      <w:bookmarkStart w:id="40" w:name="_Toc38638620"/>
+      <w:bookmarkStart w:id="40" w:name="_Toc38639299"/>
       <w:r>
         <w:t xml:space="preserve">QUADRO </w:t>
       </w:r>
@@ -27046,7 +27190,7 @@
       <w:pPr>
         <w:pStyle w:val="Legenda"/>
       </w:pPr>
-      <w:bookmarkStart w:id="41" w:name="_Toc38638621"/>
+      <w:bookmarkStart w:id="41" w:name="_Toc38639300"/>
       <w:r>
         <w:t xml:space="preserve">QUADRO </w:t>
       </w:r>
@@ -27399,7 +27543,7 @@
       <w:pPr>
         <w:pStyle w:val="Legenda"/>
       </w:pPr>
-      <w:bookmarkStart w:id="42" w:name="_Toc38638622"/>
+      <w:bookmarkStart w:id="42" w:name="_Toc38639301"/>
       <w:r>
         <w:t xml:space="preserve">QUADRO </w:t>
       </w:r>
@@ -27840,7 +27984,7 @@
       <w:pPr>
         <w:pStyle w:val="Legenda"/>
       </w:pPr>
-      <w:bookmarkStart w:id="43" w:name="_Toc38638623"/>
+      <w:bookmarkStart w:id="43" w:name="_Toc38639302"/>
       <w:r>
         <w:t xml:space="preserve">QUADRO </w:t>
       </w:r>
@@ -28149,7 +28293,7 @@
       <w:pPr>
         <w:pStyle w:val="Legenda"/>
       </w:pPr>
-      <w:bookmarkStart w:id="44" w:name="_Toc38638624"/>
+      <w:bookmarkStart w:id="44" w:name="_Toc38639303"/>
       <w:r>
         <w:t xml:space="preserve">QUADRO </w:t>
       </w:r>
@@ -28445,7 +28589,7 @@
       <w:pPr>
         <w:pStyle w:val="Legenda"/>
       </w:pPr>
-      <w:bookmarkStart w:id="45" w:name="_Toc38638625"/>
+      <w:bookmarkStart w:id="45" w:name="_Toc38639304"/>
       <w:r>
         <w:t xml:space="preserve">QUADRO </w:t>
       </w:r>
@@ -28766,7 +28910,7 @@
       <w:pPr>
         <w:pStyle w:val="Legenda"/>
       </w:pPr>
-      <w:bookmarkStart w:id="46" w:name="_Toc38638626"/>
+      <w:bookmarkStart w:id="46" w:name="_Toc38639305"/>
       <w:r>
         <w:t xml:space="preserve">QUADRO </w:t>
       </w:r>
@@ -29075,7 +29219,7 @@
       <w:pPr>
         <w:pStyle w:val="Legenda"/>
       </w:pPr>
-      <w:bookmarkStart w:id="47" w:name="_Toc38638627"/>
+      <w:bookmarkStart w:id="47" w:name="_Toc38639306"/>
       <w:r>
         <w:t xml:space="preserve">QUADRO </w:t>
       </w:r>
@@ -29386,7 +29530,7 @@
       <w:pPr>
         <w:pStyle w:val="Legenda"/>
       </w:pPr>
-      <w:bookmarkStart w:id="48" w:name="_Toc38638628"/>
+      <w:bookmarkStart w:id="48" w:name="_Toc38639307"/>
       <w:r>
         <w:t xml:space="preserve">QUADRO </w:t>
       </w:r>
@@ -29710,7 +29854,7 @@
       <w:pPr>
         <w:pStyle w:val="Legenda"/>
       </w:pPr>
-      <w:bookmarkStart w:id="49" w:name="_Toc38638629"/>
+      <w:bookmarkStart w:id="49" w:name="_Toc38639308"/>
       <w:r>
         <w:t xml:space="preserve">QUADRO </w:t>
       </w:r>
@@ -29993,7 +30137,7 @@
       <w:pPr>
         <w:pStyle w:val="Legenda"/>
       </w:pPr>
-      <w:bookmarkStart w:id="50" w:name="_Toc38638630"/>
+      <w:bookmarkStart w:id="50" w:name="_Toc38639309"/>
       <w:r>
         <w:t xml:space="preserve">QUADRO </w:t>
       </w:r>
@@ -30279,7 +30423,7 @@
       <w:pPr>
         <w:pStyle w:val="Legenda"/>
       </w:pPr>
-      <w:bookmarkStart w:id="51" w:name="_Toc38638631"/>
+      <w:bookmarkStart w:id="51" w:name="_Toc38639310"/>
       <w:r>
         <w:t xml:space="preserve">QUADRO </w:t>
       </w:r>
@@ -30561,7 +30705,7 @@
       <w:pPr>
         <w:pStyle w:val="Legenda"/>
       </w:pPr>
-      <w:bookmarkStart w:id="52" w:name="_Toc38638632"/>
+      <w:bookmarkStart w:id="52" w:name="_Toc38639311"/>
       <w:r>
         <w:t xml:space="preserve">QUADRO </w:t>
       </w:r>
@@ -30956,7 +31100,7 @@
       <w:pPr>
         <w:pStyle w:val="Legenda"/>
       </w:pPr>
-      <w:bookmarkStart w:id="53" w:name="_Toc38638633"/>
+      <w:bookmarkStart w:id="53" w:name="_Toc38639312"/>
       <w:r>
         <w:t xml:space="preserve">QUADRO </w:t>
       </w:r>
@@ -31389,7 +31533,7 @@
       <w:pPr>
         <w:pStyle w:val="Legenda"/>
       </w:pPr>
-      <w:bookmarkStart w:id="54" w:name="_Toc38638634"/>
+      <w:bookmarkStart w:id="54" w:name="_Toc38639313"/>
       <w:r>
         <w:t xml:space="preserve">QUADRO </w:t>
       </w:r>
@@ -31693,7 +31837,7 @@
       <w:pPr>
         <w:pStyle w:val="Legenda"/>
       </w:pPr>
-      <w:bookmarkStart w:id="55" w:name="_Toc38638635"/>
+      <w:bookmarkStart w:id="55" w:name="_Toc38639314"/>
       <w:r>
         <w:t xml:space="preserve">QUADRO </w:t>
       </w:r>
@@ -32047,7 +32191,7 @@
       <w:pPr>
         <w:pStyle w:val="Legenda"/>
       </w:pPr>
-      <w:bookmarkStart w:id="56" w:name="_Toc38638636"/>
+      <w:bookmarkStart w:id="56" w:name="_Toc38639315"/>
       <w:r>
         <w:t xml:space="preserve">QUADRO </w:t>
       </w:r>
@@ -32367,7 +32511,7 @@
       <w:pPr>
         <w:pStyle w:val="Legenda"/>
       </w:pPr>
-      <w:bookmarkStart w:id="57" w:name="_Toc38638637"/>
+      <w:bookmarkStart w:id="57" w:name="_Toc38639316"/>
       <w:r>
         <w:t xml:space="preserve">QUADRO </w:t>
       </w:r>
@@ -32662,7 +32806,7 @@
       <w:pPr>
         <w:pStyle w:val="Legenda"/>
       </w:pPr>
-      <w:bookmarkStart w:id="58" w:name="_Toc38638638"/>
+      <w:bookmarkStart w:id="58" w:name="_Toc38639317"/>
       <w:r>
         <w:t xml:space="preserve">QUADRO </w:t>
       </w:r>
@@ -33035,7 +33179,7 @@
       <w:pPr>
         <w:pStyle w:val="Legenda"/>
       </w:pPr>
-      <w:bookmarkStart w:id="59" w:name="_Toc38638639"/>
+      <w:bookmarkStart w:id="59" w:name="_Toc38639318"/>
       <w:r>
         <w:t xml:space="preserve">QUADRO </w:t>
       </w:r>
@@ -33374,7 +33518,7 @@
       <w:pPr>
         <w:pStyle w:val="Legenda"/>
       </w:pPr>
-      <w:bookmarkStart w:id="60" w:name="_Toc38638640"/>
+      <w:bookmarkStart w:id="60" w:name="_Toc38639319"/>
       <w:r>
         <w:t xml:space="preserve">QUADRO </w:t>
       </w:r>
@@ -33695,7 +33839,7 @@
       <w:pPr>
         <w:pStyle w:val="Legenda"/>
       </w:pPr>
-      <w:bookmarkStart w:id="61" w:name="_Toc38638641"/>
+      <w:bookmarkStart w:id="61" w:name="_Toc38639320"/>
       <w:r>
         <w:t xml:space="preserve">QUADRO </w:t>
       </w:r>
@@ -34031,7 +34175,7 @@
       <w:pPr>
         <w:pStyle w:val="Legenda"/>
       </w:pPr>
-      <w:bookmarkStart w:id="62" w:name="_Toc38638642"/>
+      <w:bookmarkStart w:id="62" w:name="_Toc38639321"/>
       <w:r>
         <w:t xml:space="preserve">QUADRO </w:t>
       </w:r>
@@ -34353,7 +34497,7 @@
       <w:pPr>
         <w:pStyle w:val="Legenda"/>
       </w:pPr>
-      <w:bookmarkStart w:id="63" w:name="_Toc38638643"/>
+      <w:bookmarkStart w:id="63" w:name="_Toc38639322"/>
       <w:r>
         <w:t xml:space="preserve">QUADRO </w:t>
       </w:r>
@@ -34678,7 +34822,7 @@
       <w:pPr>
         <w:pStyle w:val="Legenda"/>
       </w:pPr>
-      <w:bookmarkStart w:id="64" w:name="_Toc38638644"/>
+      <w:bookmarkStart w:id="64" w:name="_Toc38639323"/>
       <w:r>
         <w:t xml:space="preserve">QUADRO </w:t>
       </w:r>
@@ -34982,7 +35126,7 @@
       <w:pPr>
         <w:pStyle w:val="Legenda"/>
       </w:pPr>
-      <w:bookmarkStart w:id="65" w:name="_Toc38638645"/>
+      <w:bookmarkStart w:id="65" w:name="_Toc38639324"/>
       <w:r>
         <w:t xml:space="preserve">QUADRO </w:t>
       </w:r>
@@ -35274,7 +35418,7 @@
       <w:pPr>
         <w:pStyle w:val="Legenda"/>
       </w:pPr>
-      <w:bookmarkStart w:id="66" w:name="_Toc38638646"/>
+      <w:bookmarkStart w:id="66" w:name="_Toc38639325"/>
       <w:r>
         <w:t xml:space="preserve">QUADRO </w:t>
       </w:r>
@@ -35642,7 +35786,7 @@
       <w:pPr>
         <w:pStyle w:val="Legenda"/>
       </w:pPr>
-      <w:bookmarkStart w:id="67" w:name="_Toc38638647"/>
+      <w:bookmarkStart w:id="67" w:name="_Toc38639326"/>
       <w:r>
         <w:t xml:space="preserve">QUADRO </w:t>
       </w:r>
@@ -36005,7 +36149,7 @@
       <w:pPr>
         <w:pStyle w:val="Legenda"/>
       </w:pPr>
-      <w:bookmarkStart w:id="68" w:name="_Toc38638648"/>
+      <w:bookmarkStart w:id="68" w:name="_Toc38639327"/>
       <w:r>
         <w:t xml:space="preserve">QUADRO </w:t>
       </w:r>
@@ -36276,7 +36420,7 @@
       <w:pPr>
         <w:pStyle w:val="Legenda"/>
       </w:pPr>
-      <w:bookmarkStart w:id="69" w:name="_Toc38638649"/>
+      <w:bookmarkStart w:id="69" w:name="_Toc38639328"/>
       <w:r>
         <w:t xml:space="preserve">QUADRO </w:t>
       </w:r>
@@ -36573,7 +36717,7 @@
       <w:pPr>
         <w:pStyle w:val="Legenda"/>
       </w:pPr>
-      <w:bookmarkStart w:id="70" w:name="_Toc38638650"/>
+      <w:bookmarkStart w:id="70" w:name="_Toc38639329"/>
       <w:r>
         <w:t xml:space="preserve">QUADRO </w:t>
       </w:r>
@@ -37122,7 +37266,7 @@
       <w:pPr>
         <w:pStyle w:val="Legenda"/>
       </w:pPr>
-      <w:bookmarkStart w:id="71" w:name="_Toc38638651"/>
+      <w:bookmarkStart w:id="71" w:name="_Toc38639330"/>
       <w:r>
         <w:t xml:space="preserve">QUADRO </w:t>
       </w:r>
@@ -37446,7 +37590,7 @@
       <w:pPr>
         <w:pStyle w:val="Legenda"/>
       </w:pPr>
-      <w:bookmarkStart w:id="72" w:name="_Toc38638652"/>
+      <w:bookmarkStart w:id="72" w:name="_Toc38639331"/>
       <w:r>
         <w:t xml:space="preserve">QUADRO </w:t>
       </w:r>
@@ -37731,7 +37875,7 @@
       <w:pPr>
         <w:pStyle w:val="Legenda"/>
       </w:pPr>
-      <w:bookmarkStart w:id="73" w:name="_Toc38638653"/>
+      <w:bookmarkStart w:id="73" w:name="_Toc38639332"/>
       <w:r>
         <w:t xml:space="preserve">QUADRO </w:t>
       </w:r>
@@ -38015,7 +38159,7 @@
       <w:pPr>
         <w:pStyle w:val="Legenda"/>
       </w:pPr>
-      <w:bookmarkStart w:id="74" w:name="_Toc38638654"/>
+      <w:bookmarkStart w:id="74" w:name="_Toc38639333"/>
       <w:r>
         <w:t xml:space="preserve">QUADRO </w:t>
       </w:r>
@@ -38305,7 +38449,7 @@
       <w:pPr>
         <w:pStyle w:val="Legenda"/>
       </w:pPr>
-      <w:bookmarkStart w:id="75" w:name="_Toc38638655"/>
+      <w:bookmarkStart w:id="75" w:name="_Toc38639334"/>
       <w:r>
         <w:t xml:space="preserve">QUADRO </w:t>
       </w:r>
@@ -38576,7 +38720,7 @@
       <w:pPr>
         <w:pStyle w:val="Legenda"/>
       </w:pPr>
-      <w:bookmarkStart w:id="76" w:name="_Toc38638656"/>
+      <w:bookmarkStart w:id="76" w:name="_Toc38639335"/>
       <w:r>
         <w:t xml:space="preserve">QUADRO </w:t>
       </w:r>
@@ -39030,7 +39174,7 @@
       <w:pPr>
         <w:pStyle w:val="Legenda"/>
       </w:pPr>
-      <w:bookmarkStart w:id="77" w:name="_Toc38638657"/>
+      <w:bookmarkStart w:id="77" w:name="_Toc38639336"/>
       <w:r>
         <w:t xml:space="preserve">QUADRO </w:t>
       </w:r>
@@ -39409,7 +39553,7 @@
       <w:pPr>
         <w:pStyle w:val="Legenda"/>
       </w:pPr>
-      <w:bookmarkStart w:id="78" w:name="_Toc38638658"/>
+      <w:bookmarkStart w:id="78" w:name="_Toc38639337"/>
       <w:r>
         <w:t xml:space="preserve">QUADRO </w:t>
       </w:r>
@@ -39731,7 +39875,7 @@
       <w:pPr>
         <w:pStyle w:val="Legenda"/>
       </w:pPr>
-      <w:bookmarkStart w:id="79" w:name="_Toc38638659"/>
+      <w:bookmarkStart w:id="79" w:name="_Toc38639338"/>
       <w:r>
         <w:t xml:space="preserve">QUADRO </w:t>
       </w:r>
@@ -40108,7 +40252,7 @@
       <w:pPr>
         <w:pStyle w:val="Legenda"/>
       </w:pPr>
-      <w:bookmarkStart w:id="80" w:name="_Toc38638660"/>
+      <w:bookmarkStart w:id="80" w:name="_Toc38639339"/>
       <w:r>
         <w:t xml:space="preserve">QUADRO </w:t>
       </w:r>
@@ -40419,7 +40563,7 @@
       <w:pPr>
         <w:pStyle w:val="Legenda"/>
       </w:pPr>
-      <w:bookmarkStart w:id="81" w:name="_Toc38638661"/>
+      <w:bookmarkStart w:id="81" w:name="_Toc38639340"/>
       <w:r>
         <w:t xml:space="preserve">QUADRO </w:t>
       </w:r>
@@ -40721,7 +40865,7 @@
       <w:pPr>
         <w:pStyle w:val="Legenda"/>
       </w:pPr>
-      <w:bookmarkStart w:id="82" w:name="_Toc38638662"/>
+      <w:bookmarkStart w:id="82" w:name="_Toc38639341"/>
       <w:r>
         <w:t xml:space="preserve">QUADRO </w:t>
       </w:r>
@@ -41044,7 +41188,7 @@
       <w:pPr>
         <w:pStyle w:val="Legenda"/>
       </w:pPr>
-      <w:bookmarkStart w:id="83" w:name="_Toc38638663"/>
+      <w:bookmarkStart w:id="83" w:name="_Toc38639342"/>
       <w:r>
         <w:t xml:space="preserve">QUADRO </w:t>
       </w:r>
@@ -41321,7 +41465,7 @@
       <w:pPr>
         <w:pStyle w:val="Legenda"/>
       </w:pPr>
-      <w:bookmarkStart w:id="84" w:name="_Toc38638664"/>
+      <w:bookmarkStart w:id="84" w:name="_Toc38639343"/>
       <w:r>
         <w:t xml:space="preserve">QUADRO </w:t>
       </w:r>
@@ -41681,7 +41825,7 @@
       <w:pPr>
         <w:pStyle w:val="Legenda"/>
       </w:pPr>
-      <w:bookmarkStart w:id="85" w:name="_Toc38638665"/>
+      <w:bookmarkStart w:id="85" w:name="_Toc38639344"/>
       <w:r>
         <w:t xml:space="preserve">QUADRO </w:t>
       </w:r>
@@ -42051,7 +42195,7 @@
       <w:pPr>
         <w:pStyle w:val="Legenda"/>
       </w:pPr>
-      <w:bookmarkStart w:id="86" w:name="_Toc38638666"/>
+      <w:bookmarkStart w:id="86" w:name="_Toc38639345"/>
       <w:r>
         <w:t xml:space="preserve">QUADRO </w:t>
       </w:r>
@@ -42340,7 +42484,7 @@
       <w:pPr>
         <w:pStyle w:val="Legenda"/>
       </w:pPr>
-      <w:bookmarkStart w:id="87" w:name="_Toc38638667"/>
+      <w:bookmarkStart w:id="87" w:name="_Toc38639346"/>
       <w:r>
         <w:t xml:space="preserve">QUADRO </w:t>
       </w:r>
@@ -42380,27 +42524,593 @@
         <w:t>5.1.</w:t>
       </w:r>
       <w:r>
-        <w:t>1.12</w:t>
-      </w:r>
-      <w:r>
-        <w:t xml:space="preserve"> APIs abertas para terceiros</w:t>
-      </w:r>
-    </w:p>
-    <w:p>
-      <w:pPr>
-        <w:spacing w:before="0" w:after="160" w:line="259" w:lineRule="auto"/>
-      </w:pPr>
-      <w:r>
-        <w:rPr>
-          <w:color w:val="FF0000"/>
-        </w:rPr>
-        <w:t>Precisa definir quais são os requisitos para as APIs que serão abertas para consumo de terceiros (parceiros).</w:t>
-      </w:r>
-      <w:r>
-        <w:rPr>
-          <w:color w:val="FF0000"/>
-        </w:rPr>
-        <w:t xml:space="preserve"> (Do Etanóis para outros)</w:t>
+        <w:t>1.1</w:t>
+      </w:r>
+      <w:r>
+        <w:t>4</w:t>
+      </w:r>
+      <w:r>
+        <w:t xml:space="preserve"> API aberta para terceiros</w:t>
+      </w:r>
+    </w:p>
+    <w:p>
+      <w:r>
+        <w:t xml:space="preserve">Fazem parte deste bloco de requisitos os relacionados à </w:t>
+      </w:r>
+      <w:r>
+        <w:t>disponibilização da API do Etanóis para parceiros vincularem o sistema aos seus aplicativos.</w:t>
+      </w:r>
+    </w:p>
+    <w:p>
+      <w:r>
+        <w:t>Estes requisitos deverão ser atendidos pel</w:t>
+      </w:r>
+      <w:r>
+        <w:t>a</w:t>
+      </w:r>
+      <w:r>
+        <w:t xml:space="preserve"> aplica</w:t>
+      </w:r>
+      <w:r>
+        <w:t>ção</w:t>
+      </w:r>
+      <w:r>
+        <w:t xml:space="preserve"> </w:t>
+      </w:r>
+      <w:r>
+        <w:rPr>
+          <w:i/>
+          <w:iCs/>
+        </w:rPr>
+        <w:t>web</w:t>
+      </w:r>
+      <w:r>
+        <w:t>.</w:t>
+      </w:r>
+    </w:p>
+    <w:tbl>
+      <w:tblPr>
+        <w:tblStyle w:val="Tabelacomgrade"/>
+        <w:tblW w:w="0" w:type="auto"/>
+        <w:tblLook w:val="04A0" w:firstRow="1" w:lastRow="0" w:firstColumn="1" w:lastColumn="0" w:noHBand="0" w:noVBand="1"/>
+      </w:tblPr>
+      <w:tblGrid>
+        <w:gridCol w:w="2093"/>
+        <w:gridCol w:w="6968"/>
+      </w:tblGrid>
+      <w:tr>
+        <w:tc>
+          <w:tcPr>
+            <w:tcW w:w="2093" w:type="dxa"/>
+          </w:tcPr>
+          <w:p>
+            <w:pPr>
+              <w:spacing w:before="0" w:after="0"/>
+            </w:pPr>
+            <w:r>
+              <w:t>RF nº</w:t>
+            </w:r>
+          </w:p>
+        </w:tc>
+        <w:tc>
+          <w:tcPr>
+            <w:tcW w:w="6968" w:type="dxa"/>
+          </w:tcPr>
+          <w:p>
+            <w:pPr>
+              <w:spacing w:before="0" w:after="0"/>
+            </w:pPr>
+            <w:r>
+              <w:t>5</w:t>
+            </w:r>
+            <w:r>
+              <w:t>9</w:t>
+            </w:r>
+          </w:p>
+        </w:tc>
+      </w:tr>
+      <w:tr>
+        <w:tc>
+          <w:tcPr>
+            <w:tcW w:w="2093" w:type="dxa"/>
+          </w:tcPr>
+          <w:p>
+            <w:pPr>
+              <w:spacing w:before="0" w:after="0"/>
+            </w:pPr>
+            <w:r>
+              <w:t>N</w:t>
+            </w:r>
+            <w:r>
+              <w:t>ome</w:t>
+            </w:r>
+          </w:p>
+        </w:tc>
+        <w:tc>
+          <w:tcPr>
+            <w:tcW w:w="6968" w:type="dxa"/>
+          </w:tcPr>
+          <w:p>
+            <w:pPr>
+              <w:spacing w:before="0" w:after="0"/>
+            </w:pPr>
+            <w:r>
+              <w:t>V</w:t>
+            </w:r>
+            <w:r>
+              <w:t xml:space="preserve">isualizar os postos disponíveis próximos à localização do </w:t>
+            </w:r>
+            <w:r>
+              <w:t>usuário</w:t>
+            </w:r>
+          </w:p>
+        </w:tc>
+      </w:tr>
+      <w:tr>
+        <w:tc>
+          <w:tcPr>
+            <w:tcW w:w="2093" w:type="dxa"/>
+          </w:tcPr>
+          <w:p>
+            <w:pPr>
+              <w:spacing w:before="0" w:after="0"/>
+            </w:pPr>
+            <w:r>
+              <w:t>D</w:t>
+            </w:r>
+            <w:r>
+              <w:t>escrição</w:t>
+            </w:r>
+          </w:p>
+        </w:tc>
+        <w:tc>
+          <w:tcPr>
+            <w:tcW w:w="6968" w:type="dxa"/>
+          </w:tcPr>
+          <w:p>
+            <w:pPr>
+              <w:spacing w:before="0" w:after="0"/>
+            </w:pPr>
+            <w:r>
+              <w:t xml:space="preserve">Consiste na disponibilização </w:t>
+            </w:r>
+            <w:r>
+              <w:t xml:space="preserve">do </w:t>
+            </w:r>
+            <w:r>
+              <w:rPr>
+                <w:i/>
+                <w:iCs/>
+              </w:rPr>
+              <w:t>endpoint</w:t>
+            </w:r>
+            <w:r>
+              <w:t xml:space="preserve"> de visualização de postos disponíveis no raio</w:t>
+            </w:r>
+            <w:r>
+              <w:t xml:space="preserve"> de 50 Km do usuário.</w:t>
+            </w:r>
+          </w:p>
+          <w:p>
+            <w:pPr>
+              <w:spacing w:before="0" w:after="0"/>
+            </w:pPr>
+            <w:r>
+              <w:t>A diminuição do raio para o usuário final no aplicativo do parceiro é de responsabilidade dele e o mesmo deverá armazenar o restante do raio enviado em cache, para não sobrecarregar o sistema Etanóis.</w:t>
+            </w:r>
+          </w:p>
+        </w:tc>
+      </w:tr>
+      <w:tr>
+        <w:tc>
+          <w:tcPr>
+            <w:tcW w:w="2093" w:type="dxa"/>
+          </w:tcPr>
+          <w:p>
+            <w:pPr>
+              <w:spacing w:before="0" w:after="0"/>
+            </w:pPr>
+            <w:r>
+              <w:t>Nível de necessidade</w:t>
+            </w:r>
+          </w:p>
+        </w:tc>
+        <w:tc>
+          <w:tcPr>
+            <w:tcW w:w="6968" w:type="dxa"/>
+          </w:tcPr>
+          <w:p>
+            <w:pPr>
+              <w:spacing w:before="0" w:after="0"/>
+            </w:pPr>
+            <w:r>
+              <w:t>Desejável</w:t>
+            </w:r>
+          </w:p>
+        </w:tc>
+      </w:tr>
+      <w:tr>
+        <w:tc>
+          <w:tcPr>
+            <w:tcW w:w="2093" w:type="dxa"/>
+          </w:tcPr>
+          <w:p>
+            <w:pPr>
+              <w:spacing w:before="0" w:after="0"/>
+            </w:pPr>
+            <w:r>
+              <w:t>P</w:t>
+            </w:r>
+            <w:r>
+              <w:t>remissas</w:t>
+            </w:r>
+          </w:p>
+        </w:tc>
+        <w:tc>
+          <w:tcPr>
+            <w:tcW w:w="6968" w:type="dxa"/>
+          </w:tcPr>
+          <w:p>
+            <w:pPr>
+              <w:spacing w:before="0" w:after="0"/>
+            </w:pPr>
+            <w:r>
+              <w:t>Possuir uma chave de autenticação Etanóis</w:t>
+            </w:r>
+          </w:p>
+        </w:tc>
+      </w:tr>
+      <w:tr>
+        <w:tc>
+          <w:tcPr>
+            <w:tcW w:w="2093" w:type="dxa"/>
+          </w:tcPr>
+          <w:p>
+            <w:pPr>
+              <w:spacing w:before="0" w:after="0"/>
+            </w:pPr>
+            <w:r>
+              <w:t>E</w:t>
+            </w:r>
+            <w:r>
+              <w:t>ntradas</w:t>
+            </w:r>
+          </w:p>
+        </w:tc>
+        <w:tc>
+          <w:tcPr>
+            <w:tcW w:w="6968" w:type="dxa"/>
+          </w:tcPr>
+          <w:p>
+            <w:pPr>
+              <w:spacing w:before="0" w:after="0"/>
+            </w:pPr>
+            <w:r>
+              <w:rPr>
+                <w:i/>
+                <w:iCs/>
+              </w:rPr>
+              <w:t>E-mail</w:t>
+            </w:r>
+            <w:r>
+              <w:t xml:space="preserve"> do parceiro.</w:t>
+            </w:r>
+          </w:p>
+          <w:p>
+            <w:pPr>
+              <w:spacing w:before="0" w:after="0"/>
+            </w:pPr>
+            <w:r>
+              <w:t>Chave de autenticação Etanóis.</w:t>
+            </w:r>
+          </w:p>
+          <w:p>
+            <w:pPr>
+              <w:spacing w:before="0" w:after="0"/>
+            </w:pPr>
+            <w:r>
+              <w:t>Coordenadas do usuário.</w:t>
+            </w:r>
+          </w:p>
+        </w:tc>
+      </w:tr>
+    </w:tbl>
+    <w:p>
+      <w:pPr>
+        <w:pStyle w:val="Legenda"/>
+      </w:pPr>
+      <w:bookmarkStart w:id="88" w:name="_Toc38639347"/>
+      <w:r>
+        <w:t xml:space="preserve">QUADRO </w:t>
+      </w:r>
+      <w:fldSimple w:instr=" SEQ QUADRO \* ARABIC ">
+        <w:r>
+          <w:rPr>
+            <w:noProof/>
+          </w:rPr>
+          <w:t>59</w:t>
+        </w:r>
+      </w:fldSimple>
+      <w:r>
+        <w:t xml:space="preserve"> - RF 59: visualizar os postos disponíveis próximos à localização do usuário</w:t>
+      </w:r>
+      <w:bookmarkEnd w:id="88"/>
+    </w:p>
+    <w:p>
+      <w:pPr>
+        <w:pStyle w:val="Legenda"/>
+      </w:pPr>
+      <w:r>
+        <w:t>FONTE: elaboração própria</w:t>
+      </w:r>
+    </w:p>
+    <w:p/>
+    <w:tbl>
+      <w:tblPr>
+        <w:tblStyle w:val="Tabelacomgrade"/>
+        <w:tblW w:w="0" w:type="auto"/>
+        <w:tblLook w:val="04A0" w:firstRow="1" w:lastRow="0" w:firstColumn="1" w:lastColumn="0" w:noHBand="0" w:noVBand="1"/>
+      </w:tblPr>
+      <w:tblGrid>
+        <w:gridCol w:w="2093"/>
+        <w:gridCol w:w="6968"/>
+      </w:tblGrid>
+      <w:tr>
+        <w:tc>
+          <w:tcPr>
+            <w:tcW w:w="2093" w:type="dxa"/>
+          </w:tcPr>
+          <w:p>
+            <w:pPr>
+              <w:spacing w:before="0" w:after="0"/>
+            </w:pPr>
+            <w:r>
+              <w:t>RF nº</w:t>
+            </w:r>
+          </w:p>
+        </w:tc>
+        <w:tc>
+          <w:tcPr>
+            <w:tcW w:w="6968" w:type="dxa"/>
+          </w:tcPr>
+          <w:p>
+            <w:pPr>
+              <w:spacing w:before="0" w:after="0"/>
+            </w:pPr>
+            <w:r>
+              <w:t>60</w:t>
+            </w:r>
+          </w:p>
+        </w:tc>
+      </w:tr>
+      <w:tr>
+        <w:tc>
+          <w:tcPr>
+            <w:tcW w:w="2093" w:type="dxa"/>
+          </w:tcPr>
+          <w:p>
+            <w:pPr>
+              <w:spacing w:before="0" w:after="0"/>
+            </w:pPr>
+            <w:r>
+              <w:t>N</w:t>
+            </w:r>
+            <w:r>
+              <w:t>ome</w:t>
+            </w:r>
+          </w:p>
+        </w:tc>
+        <w:tc>
+          <w:tcPr>
+            <w:tcW w:w="6968" w:type="dxa"/>
+          </w:tcPr>
+          <w:p>
+            <w:pPr>
+              <w:spacing w:before="0" w:after="0"/>
+            </w:pPr>
+            <w:r>
+              <w:t xml:space="preserve">Visualizar os postos disponíveis </w:t>
+            </w:r>
+            <w:r>
+              <w:t>em uma rota pré-definida</w:t>
+            </w:r>
+          </w:p>
+        </w:tc>
+      </w:tr>
+      <w:tr>
+        <w:tc>
+          <w:tcPr>
+            <w:tcW w:w="2093" w:type="dxa"/>
+          </w:tcPr>
+          <w:p>
+            <w:pPr>
+              <w:spacing w:before="0" w:after="0"/>
+            </w:pPr>
+            <w:r>
+              <w:t>D</w:t>
+            </w:r>
+            <w:r>
+              <w:t>escrição</w:t>
+            </w:r>
+          </w:p>
+        </w:tc>
+        <w:tc>
+          <w:tcPr>
+            <w:tcW w:w="6968" w:type="dxa"/>
+          </w:tcPr>
+          <w:p>
+            <w:pPr>
+              <w:spacing w:before="0" w:after="0"/>
+            </w:pPr>
+            <w:r>
+              <w:t xml:space="preserve">Consiste na disponibilização do </w:t>
+            </w:r>
+            <w:r>
+              <w:rPr>
+                <w:i/>
+                <w:iCs/>
+              </w:rPr>
+              <w:t>endpoint</w:t>
+            </w:r>
+            <w:r>
+              <w:t xml:space="preserve"> de visualização de postos disponíveis </w:t>
+            </w:r>
+            <w:r>
+              <w:t>em uma rota pré-definida no aplicativo do parceiro.</w:t>
+            </w:r>
+          </w:p>
+          <w:p>
+            <w:pPr>
+              <w:spacing w:before="0" w:after="0"/>
+            </w:pPr>
+            <w:r>
+              <w:t>A API entregará todos os postos de combustível credenciados no sistema de uma vez.</w:t>
+            </w:r>
+          </w:p>
+        </w:tc>
+      </w:tr>
+      <w:tr>
+        <w:tc>
+          <w:tcPr>
+            <w:tcW w:w="2093" w:type="dxa"/>
+          </w:tcPr>
+          <w:p>
+            <w:pPr>
+              <w:spacing w:before="0" w:after="0"/>
+            </w:pPr>
+            <w:r>
+              <w:t>Nível de necessidade</w:t>
+            </w:r>
+          </w:p>
+        </w:tc>
+        <w:tc>
+          <w:tcPr>
+            <w:tcW w:w="6968" w:type="dxa"/>
+          </w:tcPr>
+          <w:p>
+            <w:pPr>
+              <w:spacing w:before="0" w:after="0"/>
+            </w:pPr>
+            <w:r>
+              <w:t>Desejável</w:t>
+            </w:r>
+          </w:p>
+        </w:tc>
+      </w:tr>
+      <w:tr>
+        <w:tc>
+          <w:tcPr>
+            <w:tcW w:w="2093" w:type="dxa"/>
+          </w:tcPr>
+          <w:p>
+            <w:pPr>
+              <w:spacing w:before="0" w:after="0"/>
+            </w:pPr>
+            <w:r>
+              <w:lastRenderedPageBreak/>
+              <w:t>P</w:t>
+            </w:r>
+            <w:r>
+              <w:t>remissas</w:t>
+            </w:r>
+          </w:p>
+        </w:tc>
+        <w:tc>
+          <w:tcPr>
+            <w:tcW w:w="6968" w:type="dxa"/>
+          </w:tcPr>
+          <w:p>
+            <w:pPr>
+              <w:spacing w:before="0" w:after="0"/>
+            </w:pPr>
+            <w:r>
+              <w:t>Possuir uma chave de autenticação Etanóis</w:t>
+            </w:r>
+          </w:p>
+        </w:tc>
+      </w:tr>
+      <w:tr>
+        <w:tc>
+          <w:tcPr>
+            <w:tcW w:w="2093" w:type="dxa"/>
+          </w:tcPr>
+          <w:p>
+            <w:pPr>
+              <w:spacing w:before="0" w:after="0"/>
+            </w:pPr>
+            <w:r>
+              <w:t>E</w:t>
+            </w:r>
+            <w:r>
+              <w:t>ntradas</w:t>
+            </w:r>
+          </w:p>
+        </w:tc>
+        <w:tc>
+          <w:tcPr>
+            <w:tcW w:w="6968" w:type="dxa"/>
+          </w:tcPr>
+          <w:p>
+            <w:pPr>
+              <w:spacing w:before="0" w:after="0"/>
+            </w:pPr>
+            <w:r>
+              <w:rPr>
+                <w:i/>
+                <w:iCs/>
+              </w:rPr>
+              <w:t>E-mail</w:t>
+            </w:r>
+            <w:r>
+              <w:t xml:space="preserve"> do parceiro.</w:t>
+            </w:r>
+          </w:p>
+          <w:p>
+            <w:pPr>
+              <w:spacing w:before="0" w:after="0"/>
+            </w:pPr>
+            <w:r>
+              <w:t>Chave de autenticação Etanóis.</w:t>
+            </w:r>
+          </w:p>
+          <w:p>
+            <w:pPr>
+              <w:spacing w:before="0" w:after="0"/>
+            </w:pPr>
+            <w:r>
+              <w:t>Lista de coordenadas da rota pré-definida.</w:t>
+            </w:r>
+          </w:p>
+        </w:tc>
+      </w:tr>
+    </w:tbl>
+    <w:p>
+      <w:pPr>
+        <w:pStyle w:val="Legenda"/>
+      </w:pPr>
+      <w:bookmarkStart w:id="89" w:name="_Toc38639348"/>
+      <w:r>
+        <w:t xml:space="preserve">QUADRO </w:t>
+      </w:r>
+      <w:fldSimple w:instr=" SEQ QUADRO \* ARABIC ">
+        <w:r>
+          <w:rPr>
+            <w:noProof/>
+          </w:rPr>
+          <w:t>60</w:t>
+        </w:r>
+      </w:fldSimple>
+      <w:r>
+        <w:t xml:space="preserve"> - RF 60: visualizar os postos disponíveis em uma rota pré-definida</w:t>
+      </w:r>
+      <w:bookmarkEnd w:id="89"/>
+    </w:p>
+    <w:p>
+      <w:pPr>
+        <w:pStyle w:val="Legenda"/>
+      </w:pPr>
+      <w:r>
+        <w:t>FONTE: elaboração própria</w:t>
       </w:r>
     </w:p>
     <w:p>
@@ -42619,7 +43329,7 @@
       <w:pPr>
         <w:pStyle w:val="Legenda"/>
       </w:pPr>
-      <w:bookmarkStart w:id="88" w:name="_Toc38638668"/>
+      <w:bookmarkStart w:id="90" w:name="_Toc38639349"/>
       <w:r>
         <w:t xml:space="preserve">QUADRO </w:t>
       </w:r>
@@ -42628,7 +43338,7 @@
           <w:rPr>
             <w:noProof/>
           </w:rPr>
-          <w:t>59</w:t>
+          <w:t>61</w:t>
         </w:r>
       </w:fldSimple>
       <w:r>
@@ -42650,7 +43360,7 @@
       <w:r>
         <w:t xml:space="preserve"> responsivo</w:t>
       </w:r>
-      <w:bookmarkEnd w:id="88"/>
+      <w:bookmarkEnd w:id="90"/>
     </w:p>
     <w:p>
       <w:pPr>
@@ -42721,7 +43431,6 @@
               <w:rPr>
                 <w:bCs/>
               </w:rPr>
-              <w:lastRenderedPageBreak/>
               <w:t>Nome</w:t>
             </w:r>
           </w:p>
@@ -42861,7 +43570,11 @@
               <w:t xml:space="preserve">de </w:t>
             </w:r>
             <w:r>
-              <w:t>terceiros, como a de mapas e de pagamento também deve</w:t>
+              <w:t xml:space="preserve">terceiros, como a de mapas e de pagamento também </w:t>
+            </w:r>
+            <w:r>
+              <w:lastRenderedPageBreak/>
+              <w:t>deve</w:t>
             </w:r>
             <w:r>
               <w:t>rão</w:t>
@@ -42877,8 +43590,9 @@
       <w:pPr>
         <w:pStyle w:val="Legenda"/>
       </w:pPr>
-      <w:bookmarkStart w:id="89" w:name="_Toc38638669"/>
-      <w:r>
+      <w:bookmarkStart w:id="91" w:name="_Toc38639350"/>
+      <w:r>
+        <w:lastRenderedPageBreak/>
         <w:t xml:space="preserve">QUADRO </w:t>
       </w:r>
       <w:fldSimple w:instr=" SEQ QUADRO \* ARABIC ">
@@ -42886,7 +43600,7 @@
           <w:rPr>
             <w:noProof/>
           </w:rPr>
-          <w:t>60</w:t>
+          <w:t>62</w:t>
         </w:r>
       </w:fldSimple>
       <w:r>
@@ -42901,7 +43615,7 @@
       <w:r>
         <w:t xml:space="preserve"> 02: processar as informações adquiridas nas APIs</w:t>
       </w:r>
-      <w:bookmarkEnd w:id="89"/>
+      <w:bookmarkEnd w:id="91"/>
     </w:p>
     <w:p>
       <w:pPr>
@@ -43053,7 +43767,7 @@
       <w:pPr>
         <w:pStyle w:val="Legenda"/>
       </w:pPr>
-      <w:bookmarkStart w:id="90" w:name="_Toc38638670"/>
+      <w:bookmarkStart w:id="92" w:name="_Toc38639351"/>
       <w:r>
         <w:t xml:space="preserve">QUADRO </w:t>
       </w:r>
@@ -43062,7 +43776,7 @@
           <w:rPr>
             <w:noProof/>
           </w:rPr>
-          <w:t>61</w:t>
+          <w:t>63</w:t>
         </w:r>
       </w:fldSimple>
       <w:r>
@@ -43080,7 +43794,7 @@
       <w:r>
         <w:t xml:space="preserve"> nos dados dos usuários</w:t>
       </w:r>
-      <w:bookmarkEnd w:id="90"/>
+      <w:bookmarkEnd w:id="92"/>
     </w:p>
     <w:p>
       <w:pPr>
@@ -43220,7 +43934,7 @@
       <w:pPr>
         <w:pStyle w:val="Legenda"/>
       </w:pPr>
-      <w:bookmarkStart w:id="91" w:name="_Toc38638671"/>
+      <w:bookmarkStart w:id="93" w:name="_Toc38639352"/>
       <w:r>
         <w:t xml:space="preserve">QUADRO </w:t>
       </w:r>
@@ -43229,7 +43943,7 @@
           <w:rPr>
             <w:noProof/>
           </w:rPr>
-          <w:t>62</w:t>
+          <w:t>64</w:t>
         </w:r>
       </w:fldSimple>
       <w:r>
@@ -43244,7 +43958,7 @@
       <w:r>
         <w:t xml:space="preserve"> 04: garantir a confiança nas informações dos postos de combustível disponíveis, seus valores e serviços</w:t>
       </w:r>
-      <w:bookmarkEnd w:id="91"/>
+      <w:bookmarkEnd w:id="93"/>
     </w:p>
     <w:p>
       <w:pPr>
@@ -43423,7 +44137,7 @@
       <w:pPr>
         <w:pStyle w:val="Legenda"/>
       </w:pPr>
-      <w:bookmarkStart w:id="92" w:name="_Toc38638672"/>
+      <w:bookmarkStart w:id="94" w:name="_Toc38639353"/>
       <w:r>
         <w:t xml:space="preserve">QUADRO </w:t>
       </w:r>
@@ -43432,7 +44146,7 @@
           <w:rPr>
             <w:noProof/>
           </w:rPr>
-          <w:t>63</w:t>
+          <w:t>65</w:t>
         </w:r>
       </w:fldSimple>
       <w:r>
@@ -43463,7 +44177,7 @@
       <w:r>
         <w:t>disponíveis</w:t>
       </w:r>
-      <w:bookmarkEnd w:id="92"/>
+      <w:bookmarkEnd w:id="94"/>
     </w:p>
     <w:p>
       <w:pPr>
@@ -43500,7 +44214,6 @@
               <w:rPr>
                 <w:bCs/>
               </w:rPr>
-              <w:lastRenderedPageBreak/>
               <w:t>RNF nº</w:t>
             </w:r>
           </w:p>
@@ -43625,7 +44338,7 @@
       <w:pPr>
         <w:pStyle w:val="Legenda"/>
       </w:pPr>
-      <w:bookmarkStart w:id="93" w:name="_Toc38638673"/>
+      <w:bookmarkStart w:id="95" w:name="_Toc38639354"/>
       <w:r>
         <w:t xml:space="preserve">QUADRO </w:t>
       </w:r>
@@ -43634,7 +44347,7 @@
           <w:rPr>
             <w:noProof/>
           </w:rPr>
-          <w:t>64</w:t>
+          <w:t>66</w:t>
         </w:r>
       </w:fldSimple>
       <w:r>
@@ -43652,7 +44365,7 @@
       <w:r>
         <w:t>06: executar nos principais navegadores disponíveis</w:t>
       </w:r>
-      <w:bookmarkEnd w:id="93"/>
+      <w:bookmarkEnd w:id="95"/>
     </w:p>
     <w:p>
       <w:pPr>
@@ -43807,7 +44520,7 @@
       <w:pPr>
         <w:pStyle w:val="Legenda"/>
       </w:pPr>
-      <w:bookmarkStart w:id="94" w:name="_Toc38638674"/>
+      <w:bookmarkStart w:id="96" w:name="_Toc38639355"/>
       <w:r>
         <w:t xml:space="preserve">QUADRO </w:t>
       </w:r>
@@ -43816,7 +44529,7 @@
           <w:rPr>
             <w:noProof/>
           </w:rPr>
-          <w:t>65</w:t>
+          <w:t>67</w:t>
         </w:r>
       </w:fldSimple>
       <w:r>
@@ -43831,7 +44544,7 @@
       <w:r>
         <w:t xml:space="preserve"> 07: manter as aplicações disponíveis</w:t>
       </w:r>
-      <w:bookmarkEnd w:id="94"/>
+      <w:bookmarkEnd w:id="96"/>
     </w:p>
     <w:p>
       <w:pPr>
@@ -44042,7 +44755,7 @@
       <w:pPr>
         <w:pStyle w:val="Legenda"/>
       </w:pPr>
-      <w:bookmarkStart w:id="95" w:name="_Toc38638675"/>
+      <w:bookmarkStart w:id="97" w:name="_Toc38639356"/>
       <w:r>
         <w:t xml:space="preserve">QUADRO </w:t>
       </w:r>
@@ -44051,7 +44764,7 @@
           <w:rPr>
             <w:noProof/>
           </w:rPr>
-          <w:t>66</w:t>
+          <w:t>68</w:t>
         </w:r>
       </w:fldSimple>
       <w:r>
@@ -44076,7 +44789,7 @@
       <w:r>
         <w:t xml:space="preserve"> para a criação das APIs</w:t>
       </w:r>
-      <w:bookmarkEnd w:id="95"/>
+      <w:bookmarkEnd w:id="97"/>
       <w:r>
         <w:t xml:space="preserve"> </w:t>
       </w:r>
@@ -44274,11 +44987,7 @@
               <w:t>Google Inc</w:t>
             </w:r>
             <w:r>
-              <w:t xml:space="preserve">. Esse SDK possui uma linguagem própria que gera o código nativo para o dispositivo referente ao ambiente em que foi feita a compilação, sendo compilado em um ambiente </w:t>
-            </w:r>
-            <w:r>
-              <w:lastRenderedPageBreak/>
-              <w:t xml:space="preserve">configurado </w:t>
+              <w:t xml:space="preserve">. Esse SDK possui uma linguagem própria que gera o código nativo para o dispositivo referente ao ambiente em que foi feita a compilação, sendo compilado em um ambiente configurado </w:t>
             </w:r>
             <w:r>
               <w:rPr>
@@ -44325,9 +45034,8 @@
       <w:pPr>
         <w:pStyle w:val="Legenda"/>
       </w:pPr>
-      <w:bookmarkStart w:id="96" w:name="_Toc38638676"/>
-      <w:r>
-        <w:lastRenderedPageBreak/>
+      <w:bookmarkStart w:id="98" w:name="_Toc38639357"/>
+      <w:r>
         <w:t xml:space="preserve">QUADRO </w:t>
       </w:r>
       <w:fldSimple w:instr=" SEQ QUADRO \* ARABIC ">
@@ -44335,7 +45043,7 @@
           <w:rPr>
             <w:noProof/>
           </w:rPr>
-          <w:t>67</w:t>
+          <w:t>69</w:t>
         </w:r>
       </w:fldSimple>
       <w:r>
@@ -44367,7 +45075,7 @@
         </w:rPr>
         <w:t>mobile</w:t>
       </w:r>
-      <w:bookmarkEnd w:id="96"/>
+      <w:bookmarkEnd w:id="98"/>
     </w:p>
     <w:p>
       <w:pPr>
@@ -44404,6 +45112,7 @@
               <w:rPr>
                 <w:bCs/>
               </w:rPr>
+              <w:lastRenderedPageBreak/>
               <w:t>RNF nº</w:t>
             </w:r>
           </w:p>
@@ -44604,7 +45313,7 @@
       <w:pPr>
         <w:pStyle w:val="Legenda"/>
       </w:pPr>
-      <w:bookmarkStart w:id="97" w:name="_Toc38638677"/>
+      <w:bookmarkStart w:id="99" w:name="_Toc38639358"/>
       <w:r>
         <w:t xml:space="preserve">QUADRO </w:t>
       </w:r>
@@ -44613,7 +45322,7 @@
           <w:rPr>
             <w:noProof/>
           </w:rPr>
-          <w:t>68</w:t>
+          <w:t>70</w:t>
         </w:r>
       </w:fldSimple>
       <w:r>
@@ -44652,7 +45361,7 @@
         </w:rPr>
         <w:t>eb</w:t>
       </w:r>
-      <w:bookmarkEnd w:id="97"/>
+      <w:bookmarkEnd w:id="99"/>
     </w:p>
     <w:p>
       <w:pPr>
@@ -44993,7 +45702,7 @@
       <w:pPr>
         <w:pStyle w:val="Legenda"/>
       </w:pPr>
-      <w:bookmarkStart w:id="98" w:name="_Toc38638678"/>
+      <w:bookmarkStart w:id="100" w:name="_Toc38639359"/>
       <w:r>
         <w:t xml:space="preserve">QUADRO </w:t>
       </w:r>
@@ -45002,7 +45711,7 @@
           <w:rPr>
             <w:noProof/>
           </w:rPr>
-          <w:t>69</w:t>
+          <w:t>71</w:t>
         </w:r>
       </w:fldSimple>
       <w:r>
@@ -45026,7 +45735,7 @@
       <w:r>
         <w:t>Utilizar ferramentas CASE no desenvolvimento</w:t>
       </w:r>
-      <w:bookmarkEnd w:id="98"/>
+      <w:bookmarkEnd w:id="100"/>
     </w:p>
     <w:p>
       <w:pPr>
@@ -45076,6 +45785,7 @@
               <w:rPr>
                 <w:bCs/>
               </w:rPr>
+              <w:lastRenderedPageBreak/>
               <w:t>RNF nº</w:t>
             </w:r>
           </w:p>
@@ -45189,7 +45899,7 @@
       <w:pPr>
         <w:pStyle w:val="Legenda"/>
       </w:pPr>
-      <w:bookmarkStart w:id="99" w:name="_Toc38638679"/>
+      <w:bookmarkStart w:id="101" w:name="_Toc38639360"/>
       <w:r>
         <w:t xml:space="preserve">QUADRO </w:t>
       </w:r>
@@ -45198,7 +45908,7 @@
           <w:rPr>
             <w:noProof/>
           </w:rPr>
-          <w:t>70</w:t>
+          <w:t>72</w:t>
         </w:r>
       </w:fldSimple>
       <w:r>
@@ -45223,7 +45933,7 @@
         </w:rPr>
         <w:t>PostgreSQL</w:t>
       </w:r>
-      <w:bookmarkEnd w:id="99"/>
+      <w:bookmarkEnd w:id="101"/>
     </w:p>
     <w:p>
       <w:pPr>
@@ -45374,7 +46084,7 @@
       <w:pPr>
         <w:pStyle w:val="Legenda"/>
       </w:pPr>
-      <w:bookmarkStart w:id="100" w:name="_Toc38638680"/>
+      <w:bookmarkStart w:id="102" w:name="_Toc38639361"/>
       <w:r>
         <w:t xml:space="preserve">QUADRO </w:t>
       </w:r>
@@ -45383,7 +46093,7 @@
           <w:rPr>
             <w:noProof/>
           </w:rPr>
-          <w:t>71</w:t>
+          <w:t>73</w:t>
         </w:r>
       </w:fldSimple>
       <w:r>
@@ -45401,7 +46111,7 @@
       <w:r>
         <w:t>13: hospedar as APIs do Etanóis nos servidores AWS</w:t>
       </w:r>
-      <w:bookmarkEnd w:id="100"/>
+      <w:bookmarkEnd w:id="102"/>
     </w:p>
     <w:p>
       <w:pPr>
@@ -45590,7 +46300,7 @@
       <w:pPr>
         <w:pStyle w:val="Legenda"/>
       </w:pPr>
-      <w:bookmarkStart w:id="101" w:name="_Toc38638681"/>
+      <w:bookmarkStart w:id="103" w:name="_Toc38639362"/>
       <w:r>
         <w:t xml:space="preserve">QUADRO </w:t>
       </w:r>
@@ -45599,7 +46309,7 @@
           <w:rPr>
             <w:noProof/>
           </w:rPr>
-          <w:t>72</w:t>
+          <w:t>74</w:t>
         </w:r>
       </w:fldSimple>
       <w:r>
@@ -45624,7 +46334,7 @@
       <w:r>
         <w:t xml:space="preserve"> nas lojas de aplicativos</w:t>
       </w:r>
-      <w:bookmarkEnd w:id="101"/>
+      <w:bookmarkEnd w:id="103"/>
     </w:p>
     <w:p>
       <w:pPr>
@@ -45776,11 +46486,7 @@
               <w:t>eb</w:t>
             </w:r>
             <w:r>
-              <w:t xml:space="preserve"> em um </w:t>
-            </w:r>
-            <w:r>
-              <w:lastRenderedPageBreak/>
-              <w:t>domínio público para o acesso do</w:t>
+              <w:t xml:space="preserve"> em um domínio público para o acesso do</w:t>
             </w:r>
             <w:r>
               <w:t xml:space="preserve">s usuários. O domínio deve ser registrado da seguinte forma: </w:t>
@@ -45831,9 +46537,8 @@
       <w:pPr>
         <w:pStyle w:val="Legenda"/>
       </w:pPr>
-      <w:bookmarkStart w:id="102" w:name="_Toc38638682"/>
-      <w:r>
-        <w:lastRenderedPageBreak/>
+      <w:bookmarkStart w:id="104" w:name="_Toc38639363"/>
+      <w:r>
         <w:t xml:space="preserve">QUADRO </w:t>
       </w:r>
       <w:fldSimple w:instr=" SEQ QUADRO \* ARABIC ">
@@ -45841,7 +46546,7 @@
           <w:rPr>
             <w:noProof/>
           </w:rPr>
-          <w:t>73</w:t>
+          <w:t>75</w:t>
         </w:r>
       </w:fldSimple>
       <w:r>
@@ -45873,7 +46578,7 @@
       <w:r>
         <w:t xml:space="preserve"> em um domínio público</w:t>
       </w:r>
-      <w:bookmarkEnd w:id="102"/>
+      <w:bookmarkEnd w:id="104"/>
     </w:p>
     <w:p>
       <w:pPr>
@@ -45944,6 +46649,7 @@
               <w:rPr>
                 <w:bCs/>
               </w:rPr>
+              <w:lastRenderedPageBreak/>
               <w:t>Nome</w:t>
             </w:r>
           </w:p>
@@ -46007,7 +46713,7 @@
       <w:pPr>
         <w:pStyle w:val="Legenda"/>
       </w:pPr>
-      <w:bookmarkStart w:id="103" w:name="_Toc38638683"/>
+      <w:bookmarkStart w:id="105" w:name="_Toc38639364"/>
       <w:r>
         <w:t xml:space="preserve">QUADRO </w:t>
       </w:r>
@@ -46016,7 +46722,7 @@
           <w:rPr>
             <w:noProof/>
           </w:rPr>
-          <w:t>74</w:t>
+          <w:t>76</w:t>
         </w:r>
       </w:fldSimple>
       <w:r>
@@ -46031,7 +46737,7 @@
       <w:r>
         <w:t xml:space="preserve"> 16: manter documentações sobre o Etanóis atualizadas</w:t>
       </w:r>
-      <w:bookmarkEnd w:id="103"/>
+      <w:bookmarkEnd w:id="105"/>
     </w:p>
     <w:p>
       <w:pPr>
@@ -46177,7 +46883,7 @@
       <w:pPr>
         <w:pStyle w:val="Legenda"/>
       </w:pPr>
-      <w:bookmarkStart w:id="104" w:name="_Toc38638684"/>
+      <w:bookmarkStart w:id="106" w:name="_Toc38639365"/>
       <w:r>
         <w:t xml:space="preserve">QUADRO </w:t>
       </w:r>
@@ -46186,7 +46892,7 @@
           <w:rPr>
             <w:noProof/>
           </w:rPr>
-          <w:t>75</w:t>
+          <w:t>77</w:t>
         </w:r>
       </w:fldSimple>
       <w:r>
@@ -46204,7 +46910,7 @@
       <w:r>
         <w:t xml:space="preserve"> elaborar um termo de uso para os usuários do sistema</w:t>
       </w:r>
-      <w:bookmarkEnd w:id="104"/>
+      <w:bookmarkEnd w:id="106"/>
     </w:p>
     <w:p>
       <w:pPr>
@@ -46350,7 +47056,7 @@
       <w:pPr>
         <w:pStyle w:val="Legenda"/>
       </w:pPr>
-      <w:bookmarkStart w:id="105" w:name="_Toc38638685"/>
+      <w:bookmarkStart w:id="107" w:name="_Toc38639366"/>
       <w:r>
         <w:t xml:space="preserve">QUADRO </w:t>
       </w:r>
@@ -46359,7 +47065,7 @@
           <w:rPr>
             <w:noProof/>
           </w:rPr>
-          <w:t>76</w:t>
+          <w:t>78</w:t>
         </w:r>
       </w:fldSimple>
       <w:r>
@@ -46380,7 +47086,7 @@
       <w:r>
         <w:t>definir regras para a formação de senhas seguras</w:t>
       </w:r>
-      <w:bookmarkEnd w:id="105"/>
+      <w:bookmarkEnd w:id="107"/>
     </w:p>
     <w:p>
       <w:pPr>
@@ -46550,7 +47256,7 @@
       <w:pPr>
         <w:pStyle w:val="Legenda"/>
       </w:pPr>
-      <w:bookmarkStart w:id="106" w:name="_Toc38638686"/>
+      <w:bookmarkStart w:id="108" w:name="_Toc38639367"/>
       <w:r>
         <w:t xml:space="preserve">QUADRO </w:t>
       </w:r>
@@ -46559,7 +47265,7 @@
           <w:rPr>
             <w:noProof/>
           </w:rPr>
-          <w:t>77</w:t>
+          <w:t>79</w:t>
         </w:r>
       </w:fldSimple>
       <w:r>
@@ -46580,7 +47286,7 @@
       <w:r>
         <w:t>solicitar permissão do usuário para ativar recursos do aparelho do usuário</w:t>
       </w:r>
-      <w:bookmarkEnd w:id="106"/>
+      <w:bookmarkEnd w:id="108"/>
     </w:p>
     <w:p>
       <w:pPr>
@@ -46732,9 +47438,8 @@
       <w:pPr>
         <w:pStyle w:val="Legenda"/>
       </w:pPr>
-      <w:bookmarkStart w:id="107" w:name="_Toc38638687"/>
-      <w:r>
-        <w:lastRenderedPageBreak/>
+      <w:bookmarkStart w:id="109" w:name="_Toc38639368"/>
+      <w:r>
         <w:t xml:space="preserve">QUADRO </w:t>
       </w:r>
       <w:fldSimple w:instr=" SEQ QUADRO \* ARABIC ">
@@ -46742,7 +47447,7 @@
           <w:rPr>
             <w:noProof/>
           </w:rPr>
-          <w:t>78</w:t>
+          <w:t>80</w:t>
         </w:r>
       </w:fldSimple>
       <w:r>
@@ -46763,7 +47468,7 @@
       <w:r>
         <w:t>utilizar protocolos de comunicação segura</w:t>
       </w:r>
-      <w:bookmarkEnd w:id="107"/>
+      <w:bookmarkEnd w:id="109"/>
     </w:p>
     <w:p>
       <w:pPr>
@@ -46779,13 +47484,14 @@
       <w:pPr>
         <w:pStyle w:val="Ttulo2"/>
       </w:pPr>
-      <w:bookmarkStart w:id="108" w:name="_Toc35694243"/>
-      <w:bookmarkStart w:id="109" w:name="_Toc38638600"/>
-      <w:r>
+      <w:bookmarkStart w:id="110" w:name="_Toc35694243"/>
+      <w:bookmarkStart w:id="111" w:name="_Toc38639279"/>
+      <w:r>
+        <w:lastRenderedPageBreak/>
         <w:t>5.2 ANÁLISE DOS REQUISITOS</w:t>
       </w:r>
-      <w:bookmarkEnd w:id="108"/>
-      <w:bookmarkEnd w:id="109"/>
+      <w:bookmarkEnd w:id="110"/>
+      <w:bookmarkEnd w:id="111"/>
     </w:p>
     <w:p>
       <w:r>
@@ -46947,39 +47653,39 @@
         <w:pStyle w:val="Ttulo3"/>
       </w:pPr>
       <w:r>
+        <w:t>5.2.2 Modelo Conceitual dos Dados</w:t>
+      </w:r>
+    </w:p>
+    <w:p>
+      <w:r>
+        <w:t xml:space="preserve">Para que o desenvolvimento de uma aplicação seja feito com </w:t>
+      </w:r>
+      <w:r>
+        <w:t>qualidade</w:t>
+      </w:r>
+      <w:r>
+        <w:t xml:space="preserve">, </w:t>
+      </w:r>
+      <w:r>
+        <w:t>ela precisa</w:t>
+      </w:r>
+      <w:r>
+        <w:t xml:space="preserve"> possuir uma base dados consistente e bem planejada, tendo isso como objetivo, a modelagem conceitual dos dados é necessária logo no início do desenvolvimento. Desta maneira, o </w:t>
+      </w:r>
+      <w:r>
+        <w:t>DER</w:t>
+      </w:r>
+      <w:r>
+        <w:t xml:space="preserve"> do Etanóis está disponível no Apêndice D deste documento.</w:t>
+      </w:r>
+    </w:p>
+    <w:p/>
+    <w:p>
+      <w:pPr>
+        <w:pStyle w:val="Ttulo3"/>
+      </w:pPr>
+      <w:r>
         <w:lastRenderedPageBreak/>
-        <w:t>5.2.2 Modelo Conceitual dos Dados</w:t>
-      </w:r>
-    </w:p>
-    <w:p>
-      <w:r>
-        <w:t xml:space="preserve">Para que o desenvolvimento de uma aplicação seja feito com </w:t>
-      </w:r>
-      <w:r>
-        <w:t>qualidade</w:t>
-      </w:r>
-      <w:r>
-        <w:t xml:space="preserve">, </w:t>
-      </w:r>
-      <w:r>
-        <w:t>ela precisa</w:t>
-      </w:r>
-      <w:r>
-        <w:t xml:space="preserve"> possuir uma base dados consistente e bem planejada, tendo isso como objetivo, a modelagem conceitual dos dados é necessária logo no início do desenvolvimento. Desta maneira, o </w:t>
-      </w:r>
-      <w:r>
-        <w:t>DER</w:t>
-      </w:r>
-      <w:r>
-        <w:t xml:space="preserve"> do Etanóis está disponível no Apêndice D deste documento.</w:t>
-      </w:r>
-    </w:p>
-    <w:p/>
-    <w:p>
-      <w:pPr>
-        <w:pStyle w:val="Ttulo3"/>
-      </w:pPr>
-      <w:r>
         <w:t>5.2.3 Modelo Inicial da Interface de Usuário</w:t>
       </w:r>
     </w:p>
@@ -47054,12 +47760,12 @@
       <w:pPr>
         <w:pStyle w:val="Ttulo1"/>
       </w:pPr>
-      <w:bookmarkStart w:id="110" w:name="_Toc38638601"/>
+      <w:bookmarkStart w:id="112" w:name="_Toc38639280"/>
       <w:r>
         <w:lastRenderedPageBreak/>
         <w:t>CONCLUSÃO</w:t>
       </w:r>
-      <w:bookmarkEnd w:id="110"/>
+      <w:bookmarkEnd w:id="112"/>
     </w:p>
     <w:p>
       <w:r>
@@ -47167,7 +47873,7 @@
       <w:pPr>
         <w:pStyle w:val="Ttulo1"/>
       </w:pPr>
-      <w:bookmarkStart w:id="111" w:name="_Toc38638602"/>
+      <w:bookmarkStart w:id="113" w:name="_Toc38639281"/>
       <w:r>
         <w:lastRenderedPageBreak/>
         <w:t>REFERÊN</w:t>
@@ -47175,7 +47881,7 @@
       <w:r>
         <w:t>CIAS</w:t>
       </w:r>
-      <w:bookmarkEnd w:id="111"/>
+      <w:bookmarkEnd w:id="113"/>
     </w:p>
     <w:p>
       <w:pPr>
@@ -48644,12 +49350,12 @@
       <w:pPr>
         <w:pStyle w:val="Ttulo1"/>
       </w:pPr>
-      <w:bookmarkStart w:id="112" w:name="_Toc38638603"/>
+      <w:bookmarkStart w:id="114" w:name="_Toc38639282"/>
       <w:r>
         <w:lastRenderedPageBreak/>
         <w:t>OBRAS CONSULTADAS</w:t>
       </w:r>
-      <w:bookmarkEnd w:id="112"/>
+      <w:bookmarkEnd w:id="114"/>
     </w:p>
     <w:p>
       <w:pPr>
@@ -49119,7 +49825,7 @@
       <w:pPr>
         <w:pStyle w:val="Ttulo1"/>
       </w:pPr>
-      <w:bookmarkStart w:id="113" w:name="_Toc38638604"/>
+      <w:bookmarkStart w:id="115" w:name="_Toc38639283"/>
       <w:r>
         <w:lastRenderedPageBreak/>
         <w:t xml:space="preserve">APÊNDICE A – PLANO DE </w:t>
@@ -49130,7 +49836,7 @@
       <w:r>
         <w:t>GERENCIAMENTO DO PROJETO</w:t>
       </w:r>
-      <w:bookmarkEnd w:id="113"/>
+      <w:bookmarkEnd w:id="115"/>
     </w:p>
     <w:p>
       <w:r>
@@ -49169,12 +49875,12 @@
       <w:pPr>
         <w:pStyle w:val="Ttulo1"/>
       </w:pPr>
-      <w:bookmarkStart w:id="114" w:name="_Toc38638605"/>
+      <w:bookmarkStart w:id="116" w:name="_Toc38639284"/>
       <w:r>
         <w:lastRenderedPageBreak/>
         <w:t>APÊNCIDE B – RELATÓRIO DE DESEMPENHO</w:t>
       </w:r>
-      <w:bookmarkEnd w:id="114"/>
+      <w:bookmarkEnd w:id="116"/>
     </w:p>
     <w:p>
       <w:r>
@@ -49210,12 +49916,12 @@
       <w:pPr>
         <w:pStyle w:val="Ttulo1"/>
       </w:pPr>
-      <w:bookmarkStart w:id="115" w:name="_Toc38638606"/>
+      <w:bookmarkStart w:id="117" w:name="_Toc38639285"/>
       <w:r>
         <w:lastRenderedPageBreak/>
         <w:t>APÊNDICE C – DIAGRAMAS DE CASO DE USO E FLUXO DE EVENTOS</w:t>
       </w:r>
-      <w:bookmarkEnd w:id="115"/>
+      <w:bookmarkEnd w:id="117"/>
     </w:p>
     <w:p>
       <w:r>
@@ -49256,12 +49962,12 @@
       <w:pPr>
         <w:pStyle w:val="Ttulo1"/>
       </w:pPr>
-      <w:bookmarkStart w:id="116" w:name="_Toc38638607"/>
+      <w:bookmarkStart w:id="118" w:name="_Toc38639286"/>
       <w:r>
         <w:lastRenderedPageBreak/>
         <w:t>APÊNCIDE D – MODELO CONCEITUAL DOS DADOS</w:t>
       </w:r>
-      <w:bookmarkEnd w:id="116"/>
+      <w:bookmarkEnd w:id="118"/>
     </w:p>
     <w:p>
       <w:r>
@@ -49290,12 +49996,12 @@
       <w:pPr>
         <w:pStyle w:val="Ttulo1"/>
       </w:pPr>
-      <w:bookmarkStart w:id="117" w:name="_Toc38638608"/>
+      <w:bookmarkStart w:id="119" w:name="_Toc38639287"/>
       <w:r>
         <w:lastRenderedPageBreak/>
         <w:t>APÊNDICE E – MOCKUPS DO ETANÓIS</w:t>
       </w:r>
-      <w:bookmarkEnd w:id="117"/>
+      <w:bookmarkEnd w:id="119"/>
     </w:p>
     <w:p>
       <w:r>
@@ -49331,7 +50037,7 @@
       <w:pPr>
         <w:pStyle w:val="Ttulo1"/>
       </w:pPr>
-      <w:bookmarkStart w:id="118" w:name="_Toc38638609"/>
+      <w:bookmarkStart w:id="120" w:name="_Toc38639288"/>
       <w:r>
         <w:lastRenderedPageBreak/>
         <w:t>ANEXO A – LEI MUNICIPAL N</w:t>
@@ -49339,7 +50045,7 @@
       <w:r>
         <w:t>º 16.644 DA CIDADE DE SÃO PAULO</w:t>
       </w:r>
-      <w:bookmarkEnd w:id="118"/>
+      <w:bookmarkEnd w:id="120"/>
     </w:p>
     <w:p>
       <w:r>

</xml_diff>

<commit_message>
Adição da ferramenta StarUML Início do capítulo 6
</commit_message>
<xml_diff>
--- a/docs/projeto-final/pfc/etanois-pfc.docx
+++ b/docs/projeto-final/pfc/etanois-pfc.docx
@@ -9442,7 +9442,7 @@
               <w:b w:val="0"/>
               <w:bCs w:val="0"/>
               <w:color w:val="auto"/>
-              <w:sz w:val="22"/>
+              <w:szCs w:val="24"/>
               <w:lang w:eastAsia="pt-BR"/>
             </w:rPr>
           </w:pPr>
@@ -9455,7 +9455,7 @@
           <w:r>
             <w:fldChar w:fldCharType="separate"/>
           </w:r>
-          <w:hyperlink w:anchor="_Toc39510027" w:history="1">
+          <w:hyperlink w:anchor="_Toc41067856" w:history="1">
             <w:r>
               <w:rPr>
                 <w:rStyle w:val="Hyperlink"/>
@@ -9478,7 +9478,7 @@
               <w:rPr>
                 <w:webHidden/>
               </w:rPr>
-              <w:instrText xml:space="preserve"> PAGEREF _Toc39510027 \h </w:instrText>
+              <w:instrText xml:space="preserve"> PAGEREF _Toc41067856 \h </w:instrText>
             </w:r>
             <w:r>
               <w:rPr>
@@ -9513,11 +9513,11 @@
               <w:b w:val="0"/>
               <w:bCs w:val="0"/>
               <w:color w:val="auto"/>
-              <w:sz w:val="22"/>
+              <w:szCs w:val="24"/>
               <w:lang w:eastAsia="pt-BR"/>
             </w:rPr>
           </w:pPr>
-          <w:hyperlink w:anchor="_Toc39510028" w:history="1">
+          <w:hyperlink w:anchor="_Toc41067857" w:history="1">
             <w:r>
               <w:rPr>
                 <w:rStyle w:val="Hyperlink"/>
@@ -9540,7 +9540,7 @@
               <w:rPr>
                 <w:webHidden/>
               </w:rPr>
-              <w:instrText xml:space="preserve"> PAGEREF _Toc39510028 \h </w:instrText>
+              <w:instrText xml:space="preserve"> PAGEREF _Toc41067857 \h </w:instrText>
             </w:r>
             <w:r>
               <w:rPr>
@@ -9577,11 +9577,11 @@
               <w:rFonts w:asciiTheme="minorHAnsi" w:eastAsiaTheme="minorEastAsia" w:hAnsiTheme="minorHAnsi"/>
               <w:noProof/>
               <w:color w:val="auto"/>
-              <w:sz w:val="22"/>
+              <w:szCs w:val="24"/>
               <w:lang w:eastAsia="pt-BR"/>
             </w:rPr>
           </w:pPr>
-          <w:hyperlink w:anchor="_Toc39510029" w:history="1">
+          <w:hyperlink w:anchor="_Toc41067858" w:history="1">
             <w:r>
               <w:rPr>
                 <w:rStyle w:val="Hyperlink"/>
@@ -9608,7 +9608,7 @@
                 <w:noProof/>
                 <w:webHidden/>
               </w:rPr>
-              <w:instrText xml:space="preserve"> PAGEREF _Toc39510029 \h </w:instrText>
+              <w:instrText xml:space="preserve"> PAGEREF _Toc41067858 \h </w:instrText>
             </w:r>
             <w:r>
               <w:rPr>
@@ -9649,11 +9649,11 @@
               <w:rFonts w:asciiTheme="minorHAnsi" w:eastAsiaTheme="minorEastAsia" w:hAnsiTheme="minorHAnsi"/>
               <w:noProof/>
               <w:color w:val="auto"/>
-              <w:sz w:val="22"/>
+              <w:szCs w:val="24"/>
               <w:lang w:eastAsia="pt-BR"/>
             </w:rPr>
           </w:pPr>
-          <w:hyperlink w:anchor="_Toc39510030" w:history="1">
+          <w:hyperlink w:anchor="_Toc41067859" w:history="1">
             <w:r>
               <w:rPr>
                 <w:rStyle w:val="Hyperlink"/>
@@ -9680,7 +9680,7 @@
                 <w:noProof/>
                 <w:webHidden/>
               </w:rPr>
-              <w:instrText xml:space="preserve"> PAGEREF _Toc39510030 \h </w:instrText>
+              <w:instrText xml:space="preserve"> PAGEREF _Toc41067859 \h </w:instrText>
             </w:r>
             <w:r>
               <w:rPr>
@@ -9721,11 +9721,11 @@
               <w:rFonts w:asciiTheme="minorHAnsi" w:eastAsiaTheme="minorEastAsia" w:hAnsiTheme="minorHAnsi"/>
               <w:noProof/>
               <w:color w:val="auto"/>
-              <w:sz w:val="22"/>
+              <w:szCs w:val="24"/>
               <w:lang w:eastAsia="pt-BR"/>
             </w:rPr>
           </w:pPr>
-          <w:hyperlink w:anchor="_Toc39510031" w:history="1">
+          <w:hyperlink w:anchor="_Toc41067860" w:history="1">
             <w:r>
               <w:rPr>
                 <w:rStyle w:val="Hyperlink"/>
@@ -9752,7 +9752,7 @@
                 <w:noProof/>
                 <w:webHidden/>
               </w:rPr>
-              <w:instrText xml:space="preserve"> PAGEREF _Toc39510031 \h </w:instrText>
+              <w:instrText xml:space="preserve"> PAGEREF _Toc41067860 \h </w:instrText>
             </w:r>
             <w:r>
               <w:rPr>
@@ -9793,11 +9793,11 @@
               <w:rFonts w:asciiTheme="minorHAnsi" w:eastAsiaTheme="minorEastAsia" w:hAnsiTheme="minorHAnsi"/>
               <w:noProof/>
               <w:color w:val="auto"/>
-              <w:sz w:val="22"/>
+              <w:szCs w:val="24"/>
               <w:lang w:eastAsia="pt-BR"/>
             </w:rPr>
           </w:pPr>
-          <w:hyperlink w:anchor="_Toc39510032" w:history="1">
+          <w:hyperlink w:anchor="_Toc41067861" w:history="1">
             <w:r>
               <w:rPr>
                 <w:rStyle w:val="Hyperlink"/>
@@ -9824,7 +9824,7 @@
                 <w:noProof/>
                 <w:webHidden/>
               </w:rPr>
-              <w:instrText xml:space="preserve"> PAGEREF _Toc39510032 \h </w:instrText>
+              <w:instrText xml:space="preserve"> PAGEREF _Toc41067861 \h </w:instrText>
             </w:r>
             <w:r>
               <w:rPr>
@@ -9863,11 +9863,11 @@
               <w:b w:val="0"/>
               <w:bCs w:val="0"/>
               <w:color w:val="auto"/>
-              <w:sz w:val="22"/>
+              <w:szCs w:val="24"/>
               <w:lang w:eastAsia="pt-BR"/>
             </w:rPr>
           </w:pPr>
-          <w:hyperlink w:anchor="_Toc39510033" w:history="1">
+          <w:hyperlink w:anchor="_Toc41067862" w:history="1">
             <w:r>
               <w:rPr>
                 <w:rStyle w:val="Hyperlink"/>
@@ -9890,7 +9890,7 @@
               <w:rPr>
                 <w:webHidden/>
               </w:rPr>
-              <w:instrText xml:space="preserve"> PAGEREF _Toc39510033 \h </w:instrText>
+              <w:instrText xml:space="preserve"> PAGEREF _Toc41067862 \h </w:instrText>
             </w:r>
             <w:r>
               <w:rPr>
@@ -9927,11 +9927,11 @@
               <w:rFonts w:asciiTheme="minorHAnsi" w:eastAsiaTheme="minorEastAsia" w:hAnsiTheme="minorHAnsi"/>
               <w:noProof/>
               <w:color w:val="auto"/>
-              <w:sz w:val="22"/>
+              <w:szCs w:val="24"/>
               <w:lang w:eastAsia="pt-BR"/>
             </w:rPr>
           </w:pPr>
-          <w:hyperlink w:anchor="_Toc39510034" w:history="1">
+          <w:hyperlink w:anchor="_Toc41067863" w:history="1">
             <w:r>
               <w:rPr>
                 <w:rStyle w:val="Hyperlink"/>
@@ -9958,7 +9958,7 @@
                 <w:noProof/>
                 <w:webHidden/>
               </w:rPr>
-              <w:instrText xml:space="preserve"> PAGEREF _Toc39510034 \h </w:instrText>
+              <w:instrText xml:space="preserve"> PAGEREF _Toc41067863 \h </w:instrText>
             </w:r>
             <w:r>
               <w:rPr>
@@ -9999,11 +9999,11 @@
               <w:rFonts w:asciiTheme="minorHAnsi" w:eastAsiaTheme="minorEastAsia" w:hAnsiTheme="minorHAnsi"/>
               <w:noProof/>
               <w:color w:val="auto"/>
-              <w:sz w:val="22"/>
+              <w:szCs w:val="24"/>
               <w:lang w:eastAsia="pt-BR"/>
             </w:rPr>
           </w:pPr>
-          <w:hyperlink w:anchor="_Toc39510035" w:history="1">
+          <w:hyperlink w:anchor="_Toc41067864" w:history="1">
             <w:r>
               <w:rPr>
                 <w:rStyle w:val="Hyperlink"/>
@@ -10030,7 +10030,7 @@
                 <w:noProof/>
                 <w:webHidden/>
               </w:rPr>
-              <w:instrText xml:space="preserve"> PAGEREF _Toc39510035 \h </w:instrText>
+              <w:instrText xml:space="preserve"> PAGEREF _Toc41067864 \h </w:instrText>
             </w:r>
             <w:r>
               <w:rPr>
@@ -10071,11 +10071,11 @@
               <w:rFonts w:asciiTheme="minorHAnsi" w:eastAsiaTheme="minorEastAsia" w:hAnsiTheme="minorHAnsi"/>
               <w:noProof/>
               <w:color w:val="auto"/>
-              <w:sz w:val="22"/>
+              <w:szCs w:val="24"/>
               <w:lang w:eastAsia="pt-BR"/>
             </w:rPr>
           </w:pPr>
-          <w:hyperlink w:anchor="_Toc39510036" w:history="1">
+          <w:hyperlink w:anchor="_Toc41067865" w:history="1">
             <w:r>
               <w:rPr>
                 <w:rStyle w:val="Hyperlink"/>
@@ -10102,7 +10102,7 @@
                 <w:noProof/>
                 <w:webHidden/>
               </w:rPr>
-              <w:instrText xml:space="preserve"> PAGEREF _Toc39510036 \h </w:instrText>
+              <w:instrText xml:space="preserve"> PAGEREF _Toc41067865 \h </w:instrText>
             </w:r>
             <w:r>
               <w:rPr>
@@ -10143,11 +10143,11 @@
               <w:rFonts w:asciiTheme="minorHAnsi" w:eastAsiaTheme="minorEastAsia" w:hAnsiTheme="minorHAnsi"/>
               <w:noProof/>
               <w:color w:val="auto"/>
-              <w:sz w:val="22"/>
+              <w:szCs w:val="24"/>
               <w:lang w:eastAsia="pt-BR"/>
             </w:rPr>
           </w:pPr>
-          <w:hyperlink w:anchor="_Toc39510037" w:history="1">
+          <w:hyperlink w:anchor="_Toc41067866" w:history="1">
             <w:r>
               <w:rPr>
                 <w:rStyle w:val="Hyperlink"/>
@@ -10174,7 +10174,7 @@
                 <w:noProof/>
                 <w:webHidden/>
               </w:rPr>
-              <w:instrText xml:space="preserve"> PAGEREF _Toc39510037 \h </w:instrText>
+              <w:instrText xml:space="preserve"> PAGEREF _Toc41067866 \h </w:instrText>
             </w:r>
             <w:r>
               <w:rPr>
@@ -10215,11 +10215,11 @@
               <w:rFonts w:asciiTheme="minorHAnsi" w:eastAsiaTheme="minorEastAsia" w:hAnsiTheme="minorHAnsi"/>
               <w:noProof/>
               <w:color w:val="auto"/>
-              <w:sz w:val="22"/>
+              <w:szCs w:val="24"/>
               <w:lang w:eastAsia="pt-BR"/>
             </w:rPr>
           </w:pPr>
-          <w:hyperlink w:anchor="_Toc39510038" w:history="1">
+          <w:hyperlink w:anchor="_Toc41067867" w:history="1">
             <w:r>
               <w:rPr>
                 <w:rStyle w:val="Hyperlink"/>
@@ -10246,7 +10246,7 @@
                 <w:noProof/>
                 <w:webHidden/>
               </w:rPr>
-              <w:instrText xml:space="preserve"> PAGEREF _Toc39510038 \h </w:instrText>
+              <w:instrText xml:space="preserve"> PAGEREF _Toc41067867 \h </w:instrText>
             </w:r>
             <w:r>
               <w:rPr>
@@ -10285,11 +10285,11 @@
               <w:b w:val="0"/>
               <w:bCs w:val="0"/>
               <w:color w:val="auto"/>
-              <w:sz w:val="22"/>
+              <w:szCs w:val="24"/>
               <w:lang w:eastAsia="pt-BR"/>
             </w:rPr>
           </w:pPr>
-          <w:hyperlink w:anchor="_Toc39510039" w:history="1">
+          <w:hyperlink w:anchor="_Toc41067868" w:history="1">
             <w:r>
               <w:rPr>
                 <w:rStyle w:val="Hyperlink"/>
@@ -10312,7 +10312,7 @@
               <w:rPr>
                 <w:webHidden/>
               </w:rPr>
-              <w:instrText xml:space="preserve"> PAGEREF _Toc39510039 \h </w:instrText>
+              <w:instrText xml:space="preserve"> PAGEREF _Toc41067868 \h </w:instrText>
             </w:r>
             <w:r>
               <w:rPr>
@@ -10349,11 +10349,11 @@
               <w:rFonts w:asciiTheme="minorHAnsi" w:eastAsiaTheme="minorEastAsia" w:hAnsiTheme="minorHAnsi"/>
               <w:noProof/>
               <w:color w:val="auto"/>
-              <w:sz w:val="22"/>
+              <w:szCs w:val="24"/>
               <w:lang w:eastAsia="pt-BR"/>
             </w:rPr>
           </w:pPr>
-          <w:hyperlink w:anchor="_Toc39510040" w:history="1">
+          <w:hyperlink w:anchor="_Toc41067869" w:history="1">
             <w:r>
               <w:rPr>
                 <w:rStyle w:val="Hyperlink"/>
@@ -10380,7 +10380,7 @@
                 <w:noProof/>
                 <w:webHidden/>
               </w:rPr>
-              <w:instrText xml:space="preserve"> PAGEREF _Toc39510040 \h </w:instrText>
+              <w:instrText xml:space="preserve"> PAGEREF _Toc41067869 \h </w:instrText>
             </w:r>
             <w:r>
               <w:rPr>
@@ -10421,11 +10421,11 @@
               <w:rFonts w:asciiTheme="minorHAnsi" w:eastAsiaTheme="minorEastAsia" w:hAnsiTheme="minorHAnsi"/>
               <w:noProof/>
               <w:color w:val="auto"/>
-              <w:sz w:val="22"/>
+              <w:szCs w:val="24"/>
               <w:lang w:eastAsia="pt-BR"/>
             </w:rPr>
           </w:pPr>
-          <w:hyperlink w:anchor="_Toc39510041" w:history="1">
+          <w:hyperlink w:anchor="_Toc41067870" w:history="1">
             <w:r>
               <w:rPr>
                 <w:rStyle w:val="Hyperlink"/>
@@ -10452,7 +10452,7 @@
                 <w:noProof/>
                 <w:webHidden/>
               </w:rPr>
-              <w:instrText xml:space="preserve"> PAGEREF _Toc39510041 \h </w:instrText>
+              <w:instrText xml:space="preserve"> PAGEREF _Toc41067870 \h </w:instrText>
             </w:r>
             <w:r>
               <w:rPr>
@@ -10493,11 +10493,11 @@
               <w:rFonts w:asciiTheme="minorHAnsi" w:eastAsiaTheme="minorEastAsia" w:hAnsiTheme="minorHAnsi"/>
               <w:noProof/>
               <w:color w:val="auto"/>
-              <w:sz w:val="22"/>
+              <w:szCs w:val="24"/>
               <w:lang w:eastAsia="pt-BR"/>
             </w:rPr>
           </w:pPr>
-          <w:hyperlink w:anchor="_Toc39510042" w:history="1">
+          <w:hyperlink w:anchor="_Toc41067871" w:history="1">
             <w:r>
               <w:rPr>
                 <w:rStyle w:val="Hyperlink"/>
@@ -10524,7 +10524,7 @@
                 <w:noProof/>
                 <w:webHidden/>
               </w:rPr>
-              <w:instrText xml:space="preserve"> PAGEREF _Toc39510042 \h </w:instrText>
+              <w:instrText xml:space="preserve"> PAGEREF _Toc41067871 \h </w:instrText>
             </w:r>
             <w:r>
               <w:rPr>
@@ -10565,11 +10565,11 @@
               <w:rFonts w:asciiTheme="minorHAnsi" w:eastAsiaTheme="minorEastAsia" w:hAnsiTheme="minorHAnsi"/>
               <w:noProof/>
               <w:color w:val="auto"/>
-              <w:sz w:val="22"/>
+              <w:szCs w:val="24"/>
               <w:lang w:eastAsia="pt-BR"/>
             </w:rPr>
           </w:pPr>
-          <w:hyperlink w:anchor="_Toc39510043" w:history="1">
+          <w:hyperlink w:anchor="_Toc41067872" w:history="1">
             <w:r>
               <w:rPr>
                 <w:rStyle w:val="Hyperlink"/>
@@ -10596,7 +10596,7 @@
                 <w:noProof/>
                 <w:webHidden/>
               </w:rPr>
-              <w:instrText xml:space="preserve"> PAGEREF _Toc39510043 \h </w:instrText>
+              <w:instrText xml:space="preserve"> PAGEREF _Toc41067872 \h </w:instrText>
             </w:r>
             <w:r>
               <w:rPr>
@@ -10635,11 +10635,11 @@
               <w:b w:val="0"/>
               <w:bCs w:val="0"/>
               <w:color w:val="auto"/>
-              <w:sz w:val="22"/>
+              <w:szCs w:val="24"/>
               <w:lang w:eastAsia="pt-BR"/>
             </w:rPr>
           </w:pPr>
-          <w:hyperlink w:anchor="_Toc39510044" w:history="1">
+          <w:hyperlink w:anchor="_Toc41067873" w:history="1">
             <w:r>
               <w:rPr>
                 <w:rStyle w:val="Hyperlink"/>
@@ -10662,7 +10662,7 @@
               <w:rPr>
                 <w:webHidden/>
               </w:rPr>
-              <w:instrText xml:space="preserve"> PAGEREF _Toc39510044 \h </w:instrText>
+              <w:instrText xml:space="preserve"> PAGEREF _Toc41067873 \h </w:instrText>
             </w:r>
             <w:r>
               <w:rPr>
@@ -10699,11 +10699,11 @@
               <w:rFonts w:asciiTheme="minorHAnsi" w:eastAsiaTheme="minorEastAsia" w:hAnsiTheme="minorHAnsi"/>
               <w:noProof/>
               <w:color w:val="auto"/>
-              <w:sz w:val="22"/>
+              <w:szCs w:val="24"/>
               <w:lang w:eastAsia="pt-BR"/>
             </w:rPr>
           </w:pPr>
-          <w:hyperlink w:anchor="_Toc39510045" w:history="1">
+          <w:hyperlink w:anchor="_Toc41067874" w:history="1">
             <w:r>
               <w:rPr>
                 <w:rStyle w:val="Hyperlink"/>
@@ -10730,7 +10730,7 @@
                 <w:noProof/>
                 <w:webHidden/>
               </w:rPr>
-              <w:instrText xml:space="preserve"> PAGEREF _Toc39510045 \h </w:instrText>
+              <w:instrText xml:space="preserve"> PAGEREF _Toc41067874 \h </w:instrText>
             </w:r>
             <w:r>
               <w:rPr>
@@ -10771,11 +10771,11 @@
               <w:rFonts w:asciiTheme="minorHAnsi" w:eastAsiaTheme="minorEastAsia" w:hAnsiTheme="minorHAnsi"/>
               <w:noProof/>
               <w:color w:val="auto"/>
-              <w:sz w:val="22"/>
+              <w:szCs w:val="24"/>
               <w:lang w:eastAsia="pt-BR"/>
             </w:rPr>
           </w:pPr>
-          <w:hyperlink w:anchor="_Toc39510046" w:history="1">
+          <w:hyperlink w:anchor="_Toc41067875" w:history="1">
             <w:r>
               <w:rPr>
                 <w:rStyle w:val="Hyperlink"/>
@@ -10802,7 +10802,7 @@
                 <w:noProof/>
                 <w:webHidden/>
               </w:rPr>
-              <w:instrText xml:space="preserve"> PAGEREF _Toc39510046 \h </w:instrText>
+              <w:instrText xml:space="preserve"> PAGEREF _Toc41067875 \h </w:instrText>
             </w:r>
             <w:r>
               <w:rPr>
@@ -10822,7 +10822,7 @@
                 <w:noProof/>
                 <w:webHidden/>
               </w:rPr>
-              <w:t>83</w:t>
+              <w:t>87</w:t>
             </w:r>
             <w:r>
               <w:rPr>
@@ -10841,16 +10841,16 @@
               <w:b w:val="0"/>
               <w:bCs w:val="0"/>
               <w:color w:val="auto"/>
-              <w:sz w:val="22"/>
+              <w:szCs w:val="24"/>
               <w:lang w:eastAsia="pt-BR"/>
             </w:rPr>
           </w:pPr>
-          <w:hyperlink w:anchor="_Toc39510047" w:history="1">
+          <w:hyperlink w:anchor="_Toc41067876" w:history="1">
             <w:r>
               <w:rPr>
                 <w:rStyle w:val="Hyperlink"/>
               </w:rPr>
-              <w:t>CONCLUSÃO</w:t>
+              <w:t>6 ARQUITETURA E PROJETO DO SISTEMA DE SOFTWARE</w:t>
             </w:r>
             <w:r>
               <w:rPr>
@@ -10868,7 +10868,7 @@
               <w:rPr>
                 <w:webHidden/>
               </w:rPr>
-              <w:instrText xml:space="preserve"> PAGEREF _Toc39510047 \h </w:instrText>
+              <w:instrText xml:space="preserve"> PAGEREF _Toc41067876 \h </w:instrText>
             </w:r>
             <w:r>
               <w:rPr>
@@ -10885,7 +10885,7 @@
               <w:rPr>
                 <w:webHidden/>
               </w:rPr>
-              <w:t>85</w:t>
+              <w:t>89</w:t>
             </w:r>
             <w:r>
               <w:rPr>
@@ -10903,16 +10903,16 @@
               <w:b w:val="0"/>
               <w:bCs w:val="0"/>
               <w:color w:val="auto"/>
-              <w:sz w:val="22"/>
+              <w:szCs w:val="24"/>
               <w:lang w:eastAsia="pt-BR"/>
             </w:rPr>
           </w:pPr>
-          <w:hyperlink w:anchor="_Toc39510048" w:history="1">
+          <w:hyperlink w:anchor="_Toc41067877" w:history="1">
             <w:r>
               <w:rPr>
                 <w:rStyle w:val="Hyperlink"/>
               </w:rPr>
-              <w:t>REFERÊNCIAS</w:t>
+              <w:t>CONCLUSÃO</w:t>
             </w:r>
             <w:r>
               <w:rPr>
@@ -10930,7 +10930,7 @@
               <w:rPr>
                 <w:webHidden/>
               </w:rPr>
-              <w:instrText xml:space="preserve"> PAGEREF _Toc39510048 \h </w:instrText>
+              <w:instrText xml:space="preserve"> PAGEREF _Toc41067877 \h </w:instrText>
             </w:r>
             <w:r>
               <w:rPr>
@@ -10947,7 +10947,7 @@
               <w:rPr>
                 <w:webHidden/>
               </w:rPr>
-              <w:t>86</w:t>
+              <w:t>90</w:t>
             </w:r>
             <w:r>
               <w:rPr>
@@ -10965,16 +10965,16 @@
               <w:b w:val="0"/>
               <w:bCs w:val="0"/>
               <w:color w:val="auto"/>
-              <w:sz w:val="22"/>
+              <w:szCs w:val="24"/>
               <w:lang w:eastAsia="pt-BR"/>
             </w:rPr>
           </w:pPr>
-          <w:hyperlink w:anchor="_Toc39510049" w:history="1">
+          <w:hyperlink w:anchor="_Toc41067878" w:history="1">
             <w:r>
               <w:rPr>
                 <w:rStyle w:val="Hyperlink"/>
               </w:rPr>
-              <w:t>OBRAS CONSULTADAS</w:t>
+              <w:t>REFERÊNCIAS</w:t>
             </w:r>
             <w:r>
               <w:rPr>
@@ -10992,7 +10992,7 @@
               <w:rPr>
                 <w:webHidden/>
               </w:rPr>
-              <w:instrText xml:space="preserve"> PAGEREF _Toc39510049 \h </w:instrText>
+              <w:instrText xml:space="preserve"> PAGEREF _Toc41067878 \h </w:instrText>
             </w:r>
             <w:r>
               <w:rPr>
@@ -11009,7 +11009,7 @@
               <w:rPr>
                 <w:webHidden/>
               </w:rPr>
-              <w:t>89</w:t>
+              <w:t>91</w:t>
             </w:r>
             <w:r>
               <w:rPr>
@@ -11027,16 +11027,16 @@
               <w:b w:val="0"/>
               <w:bCs w:val="0"/>
               <w:color w:val="auto"/>
-              <w:sz w:val="22"/>
+              <w:szCs w:val="24"/>
               <w:lang w:eastAsia="pt-BR"/>
             </w:rPr>
           </w:pPr>
-          <w:hyperlink w:anchor="_Toc39510050" w:history="1">
+          <w:hyperlink w:anchor="_Toc41067879" w:history="1">
             <w:r>
               <w:rPr>
                 <w:rStyle w:val="Hyperlink"/>
               </w:rPr>
-              <w:t>APÊNDICE A – PLANO DE ELABORAÇÃO E GERENCIAMENTO DO PROJETO</w:t>
+              <w:t>OBRAS CONSULTADAS</w:t>
             </w:r>
             <w:r>
               <w:rPr>
@@ -11054,7 +11054,7 @@
               <w:rPr>
                 <w:webHidden/>
               </w:rPr>
-              <w:instrText xml:space="preserve"> PAGEREF _Toc39510050 \h </w:instrText>
+              <w:instrText xml:space="preserve"> PAGEREF _Toc41067879 \h </w:instrText>
             </w:r>
             <w:r>
               <w:rPr>
@@ -11071,7 +11071,7 @@
               <w:rPr>
                 <w:webHidden/>
               </w:rPr>
-              <w:t>91</w:t>
+              <w:t>94</w:t>
             </w:r>
             <w:r>
               <w:rPr>
@@ -11089,42 +11089,16 @@
               <w:b w:val="0"/>
               <w:bCs w:val="0"/>
               <w:color w:val="auto"/>
-              <w:sz w:val="22"/>
+              <w:szCs w:val="24"/>
               <w:lang w:eastAsia="pt-BR"/>
             </w:rPr>
           </w:pPr>
-          <w:hyperlink w:anchor="_Toc39510051" w:history="1">
+          <w:hyperlink w:anchor="_Toc41067880" w:history="1">
             <w:r>
               <w:rPr>
                 <w:rStyle w:val="Hyperlink"/>
-                <w:lang w:val="en-US"/>
-              </w:rPr>
-              <w:t xml:space="preserve">APÊNDICE B – </w:t>
-            </w:r>
-            <w:r>
-              <w:rPr>
-                <w:rStyle w:val="Hyperlink"/>
-                <w:i/>
-                <w:iCs/>
-                <w:lang w:val="en-US"/>
-              </w:rPr>
-              <w:t>PRODUCT BACKLOG</w:t>
-            </w:r>
-            <w:r>
-              <w:rPr>
-                <w:rStyle w:val="Hyperlink"/>
-                <w:lang w:val="en-US"/>
-              </w:rPr>
-              <w:t xml:space="preserve"> E </w:t>
-            </w:r>
-            <w:r>
-              <w:rPr>
-                <w:rStyle w:val="Hyperlink"/>
-                <w:i/>
-                <w:iCs/>
-                <w:lang w:val="en-US"/>
-              </w:rPr>
-              <w:t>SPRINTS</w:t>
+              </w:rPr>
+              <w:t>APÊNDICE A – PLANO DE ELABORAÇÃO E GERENCIAMENTO DO PROJETO</w:t>
             </w:r>
             <w:r>
               <w:rPr>
@@ -11142,7 +11116,7 @@
               <w:rPr>
                 <w:webHidden/>
               </w:rPr>
-              <w:instrText xml:space="preserve"> PAGEREF _Toc39510051 \h </w:instrText>
+              <w:instrText xml:space="preserve"> PAGEREF _Toc41067880 \h </w:instrText>
             </w:r>
             <w:r>
               <w:rPr>
@@ -11159,7 +11133,7 @@
               <w:rPr>
                 <w:webHidden/>
               </w:rPr>
-              <w:t>92</w:t>
+              <w:t>96</w:t>
             </w:r>
             <w:r>
               <w:rPr>
@@ -11177,16 +11151,42 @@
               <w:b w:val="0"/>
               <w:bCs w:val="0"/>
               <w:color w:val="auto"/>
-              <w:sz w:val="22"/>
+              <w:szCs w:val="24"/>
               <w:lang w:eastAsia="pt-BR"/>
             </w:rPr>
           </w:pPr>
-          <w:hyperlink w:anchor="_Toc39510052" w:history="1">
+          <w:hyperlink w:anchor="_Toc41067881" w:history="1">
             <w:r>
               <w:rPr>
                 <w:rStyle w:val="Hyperlink"/>
-              </w:rPr>
-              <w:t>APÊNCIDE C – RELATÓRIO DE DESEMPENHO</w:t>
+                <w:lang w:val="en-US"/>
+              </w:rPr>
+              <w:t xml:space="preserve">APÊNDICE B – </w:t>
+            </w:r>
+            <w:r>
+              <w:rPr>
+                <w:rStyle w:val="Hyperlink"/>
+                <w:i/>
+                <w:iCs/>
+                <w:lang w:val="en-US"/>
+              </w:rPr>
+              <w:t>PRODUCT BACKLOG</w:t>
+            </w:r>
+            <w:r>
+              <w:rPr>
+                <w:rStyle w:val="Hyperlink"/>
+                <w:lang w:val="en-US"/>
+              </w:rPr>
+              <w:t xml:space="preserve"> E </w:t>
+            </w:r>
+            <w:r>
+              <w:rPr>
+                <w:rStyle w:val="Hyperlink"/>
+                <w:i/>
+                <w:iCs/>
+                <w:lang w:val="en-US"/>
+              </w:rPr>
+              <w:t>SPRINTS</w:t>
             </w:r>
             <w:r>
               <w:rPr>
@@ -11204,7 +11204,7 @@
               <w:rPr>
                 <w:webHidden/>
               </w:rPr>
-              <w:instrText xml:space="preserve"> PAGEREF _Toc39510052 \h </w:instrText>
+              <w:instrText xml:space="preserve"> PAGEREF _Toc41067881 \h </w:instrText>
             </w:r>
             <w:r>
               <w:rPr>
@@ -11221,7 +11221,7 @@
               <w:rPr>
                 <w:webHidden/>
               </w:rPr>
-              <w:t>93</w:t>
+              <w:t>97</w:t>
             </w:r>
             <w:r>
               <w:rPr>
@@ -11239,16 +11239,16 @@
               <w:b w:val="0"/>
               <w:bCs w:val="0"/>
               <w:color w:val="auto"/>
-              <w:sz w:val="22"/>
+              <w:szCs w:val="24"/>
               <w:lang w:eastAsia="pt-BR"/>
             </w:rPr>
           </w:pPr>
-          <w:hyperlink w:anchor="_Toc39510053" w:history="1">
+          <w:hyperlink w:anchor="_Toc41067882" w:history="1">
             <w:r>
               <w:rPr>
                 <w:rStyle w:val="Hyperlink"/>
               </w:rPr>
-              <w:t>APÊNDICE D – DIAGRAMAS DE CASO DE USO E FLUXO DE EVENTOS</w:t>
+              <w:t>APÊNCIDE C – RELATÓRIO DE DESEMPENHO</w:t>
             </w:r>
             <w:r>
               <w:rPr>
@@ -11266,7 +11266,7 @@
               <w:rPr>
                 <w:webHidden/>
               </w:rPr>
-              <w:instrText xml:space="preserve"> PAGEREF _Toc39510053 \h </w:instrText>
+              <w:instrText xml:space="preserve"> PAGEREF _Toc41067882 \h </w:instrText>
             </w:r>
             <w:r>
               <w:rPr>
@@ -11283,7 +11283,7 @@
               <w:rPr>
                 <w:webHidden/>
               </w:rPr>
-              <w:t>94</w:t>
+              <w:t>98</w:t>
             </w:r>
             <w:r>
               <w:rPr>
@@ -11301,16 +11301,16 @@
               <w:b w:val="0"/>
               <w:bCs w:val="0"/>
               <w:color w:val="auto"/>
-              <w:sz w:val="22"/>
+              <w:szCs w:val="24"/>
               <w:lang w:eastAsia="pt-BR"/>
             </w:rPr>
           </w:pPr>
-          <w:hyperlink w:anchor="_Toc39510054" w:history="1">
+          <w:hyperlink w:anchor="_Toc41067883" w:history="1">
             <w:r>
               <w:rPr>
                 <w:rStyle w:val="Hyperlink"/>
               </w:rPr>
-              <w:t>APÊNCIDE E – MODELO CONCEITUAL DOS DADOS</w:t>
+              <w:t>APÊNDICE D – DIAGRAMAS DE CASO DE USO E FLUXO DE EVENTOS</w:t>
             </w:r>
             <w:r>
               <w:rPr>
@@ -11328,7 +11328,7 @@
               <w:rPr>
                 <w:webHidden/>
               </w:rPr>
-              <w:instrText xml:space="preserve"> PAGEREF _Toc39510054 \h </w:instrText>
+              <w:instrText xml:space="preserve"> PAGEREF _Toc41067883 \h </w:instrText>
             </w:r>
             <w:r>
               <w:rPr>
@@ -11345,7 +11345,7 @@
               <w:rPr>
                 <w:webHidden/>
               </w:rPr>
-              <w:t>95</w:t>
+              <w:t>99</w:t>
             </w:r>
             <w:r>
               <w:rPr>
@@ -11363,29 +11363,16 @@
               <w:b w:val="0"/>
               <w:bCs w:val="0"/>
               <w:color w:val="auto"/>
-              <w:sz w:val="22"/>
+              <w:szCs w:val="24"/>
               <w:lang w:eastAsia="pt-BR"/>
             </w:rPr>
           </w:pPr>
-          <w:hyperlink w:anchor="_Toc39510055" w:history="1">
+          <w:hyperlink w:anchor="_Toc41067884" w:history="1">
             <w:r>
               <w:rPr>
                 <w:rStyle w:val="Hyperlink"/>
               </w:rPr>
-              <w:t xml:space="preserve">APÊNDICE F – </w:t>
-            </w:r>
-            <w:r>
-              <w:rPr>
-                <w:rStyle w:val="Hyperlink"/>
-                <w:i/>
-              </w:rPr>
-              <w:t xml:space="preserve">MOCKUPS </w:t>
-            </w:r>
-            <w:r>
-              <w:rPr>
-                <w:rStyle w:val="Hyperlink"/>
-              </w:rPr>
-              <w:t>DO ETANÓIS</w:t>
+              <w:t>APÊNCIDE E – MODELO CONCEITUAL DOS DADOS</w:t>
             </w:r>
             <w:r>
               <w:rPr>
@@ -11403,7 +11390,7 @@
               <w:rPr>
                 <w:webHidden/>
               </w:rPr>
-              <w:instrText xml:space="preserve"> PAGEREF _Toc39510055 \h </w:instrText>
+              <w:instrText xml:space="preserve"> PAGEREF _Toc41067884 \h </w:instrText>
             </w:r>
             <w:r>
               <w:rPr>
@@ -11420,7 +11407,7 @@
               <w:rPr>
                 <w:webHidden/>
               </w:rPr>
-              <w:t>96</w:t>
+              <w:t>100</w:t>
             </w:r>
             <w:r>
               <w:rPr>
@@ -11438,15 +11425,90 @@
               <w:b w:val="0"/>
               <w:bCs w:val="0"/>
               <w:color w:val="auto"/>
-              <w:sz w:val="22"/>
+              <w:szCs w:val="24"/>
               <w:lang w:eastAsia="pt-BR"/>
             </w:rPr>
           </w:pPr>
-          <w:hyperlink w:anchor="_Toc39510056" w:history="1">
+          <w:hyperlink w:anchor="_Toc41067885" w:history="1">
             <w:r>
               <w:rPr>
                 <w:rStyle w:val="Hyperlink"/>
               </w:rPr>
+              <w:t xml:space="preserve">APÊNDICE F – </w:t>
+            </w:r>
+            <w:r>
+              <w:rPr>
+                <w:rStyle w:val="Hyperlink"/>
+                <w:i/>
+              </w:rPr>
+              <w:t xml:space="preserve">MOCKUPS </w:t>
+            </w:r>
+            <w:r>
+              <w:rPr>
+                <w:rStyle w:val="Hyperlink"/>
+              </w:rPr>
+              <w:t>DO ETANÓIS</w:t>
+            </w:r>
+            <w:r>
+              <w:rPr>
+                <w:webHidden/>
+              </w:rPr>
+              <w:tab/>
+            </w:r>
+            <w:r>
+              <w:rPr>
+                <w:webHidden/>
+              </w:rPr>
+              <w:fldChar w:fldCharType="begin"/>
+            </w:r>
+            <w:r>
+              <w:rPr>
+                <w:webHidden/>
+              </w:rPr>
+              <w:instrText xml:space="preserve"> PAGEREF _Toc41067885 \h </w:instrText>
+            </w:r>
+            <w:r>
+              <w:rPr>
+                <w:webHidden/>
+              </w:rPr>
+            </w:r>
+            <w:r>
+              <w:rPr>
+                <w:webHidden/>
+              </w:rPr>
+              <w:fldChar w:fldCharType="separate"/>
+            </w:r>
+            <w:r>
+              <w:rPr>
+                <w:webHidden/>
+              </w:rPr>
+              <w:t>101</w:t>
+            </w:r>
+            <w:r>
+              <w:rPr>
+                <w:webHidden/>
+              </w:rPr>
+              <w:fldChar w:fldCharType="end"/>
+            </w:r>
+          </w:hyperlink>
+        </w:p>
+        <w:p>
+          <w:pPr>
+            <w:pStyle w:val="Sumrio1"/>
+            <w:rPr>
+              <w:rFonts w:asciiTheme="minorHAnsi" w:eastAsiaTheme="minorEastAsia" w:hAnsiTheme="minorHAnsi"/>
+              <w:b w:val="0"/>
+              <w:bCs w:val="0"/>
+              <w:color w:val="auto"/>
+              <w:szCs w:val="24"/>
+              <w:lang w:eastAsia="pt-BR"/>
+            </w:rPr>
+          </w:pPr>
+          <w:hyperlink w:anchor="_Toc41067886" w:history="1">
+            <w:r>
+              <w:rPr>
+                <w:rStyle w:val="Hyperlink"/>
+              </w:rPr>
               <w:t>ANEXO A – LEI MUNICIPAL Nº 16.644 DA CIDADE DE SÃO PAULO</w:t>
             </w:r>
             <w:r>
@@ -11465,7 +11527,7 @@
               <w:rPr>
                 <w:webHidden/>
               </w:rPr>
-              <w:instrText xml:space="preserve"> PAGEREF _Toc39510056 \h </w:instrText>
+              <w:instrText xml:space="preserve"> PAGEREF _Toc41067886 \h </w:instrText>
             </w:r>
             <w:r>
               <w:rPr>
@@ -11482,7 +11544,7 @@
               <w:rPr>
                 <w:webHidden/>
               </w:rPr>
-              <w:t>97</w:t>
+              <w:t>102</w:t>
             </w:r>
             <w:r>
               <w:rPr>
@@ -11516,7 +11578,7 @@
       <w:pPr>
         <w:pStyle w:val="Ttulo1"/>
       </w:pPr>
-      <w:bookmarkStart w:id="0" w:name="_Toc39510027"/>
+      <w:bookmarkStart w:id="0" w:name="_Toc41067856"/>
       <w:r>
         <w:lastRenderedPageBreak/>
         <w:t>1 INTRODUÇÃO</w:t>
@@ -11943,7 +12005,7 @@
       <w:pPr>
         <w:pStyle w:val="Ttulo1"/>
       </w:pPr>
-      <w:bookmarkStart w:id="1" w:name="_Toc39510028"/>
+      <w:bookmarkStart w:id="1" w:name="_Toc41067857"/>
       <w:r>
         <w:lastRenderedPageBreak/>
         <w:t>2 REVISÃO BIBLIOGRÁFICA</w:t>
@@ -12003,7 +12065,7 @@
       <w:pPr>
         <w:pStyle w:val="Ttulo2"/>
       </w:pPr>
-      <w:bookmarkStart w:id="2" w:name="_Toc39510029"/>
+      <w:bookmarkStart w:id="2" w:name="_Toc41067858"/>
       <w:r>
         <w:t xml:space="preserve">2.1 </w:t>
       </w:r>
@@ -12203,7 +12265,7 @@
       <w:pPr>
         <w:pStyle w:val="Ttulo2"/>
       </w:pPr>
-      <w:bookmarkStart w:id="3" w:name="_Toc39510030"/>
+      <w:bookmarkStart w:id="3" w:name="_Toc41067859"/>
       <w:r>
         <w:t>2.</w:t>
       </w:r>
@@ -12712,8 +12774,11 @@
     </w:p>
     <w:p>
       <w:r>
+        <w:t xml:space="preserve">Outro fator que pode aumentar a complexidade nos estudos sobre a assimetria nos preços é a troca do combustível fóssil pelo biocombustível, possibilidade que só é possível por causa dos </w:t>
+      </w:r>
+      <w:r>
         <w:lastRenderedPageBreak/>
-        <w:t xml:space="preserve">Outro fator que pode aumentar a complexidade nos estudos sobre a assimetria nos preços é a troca do combustível fóssil pelo biocombustível, possibilidade que só é possível por causa dos carros </w:t>
+        <w:t xml:space="preserve">carros </w:t>
       </w:r>
       <w:proofErr w:type="spellStart"/>
       <w:r>
@@ -12767,7 +12832,7 @@
       <w:pPr>
         <w:pStyle w:val="Ttulo2"/>
       </w:pPr>
-      <w:bookmarkStart w:id="4" w:name="_Toc39510031"/>
+      <w:bookmarkStart w:id="4" w:name="_Toc41067860"/>
       <w:r>
         <w:t>2.</w:t>
       </w:r>
@@ -13269,29 +13334,29 @@
         <w:t xml:space="preserve">nicial, percorreu os anos de 1975 até 1979, </w:t>
       </w:r>
       <w:r>
-        <w:t xml:space="preserve">e os esforços concentraram-se na produção de álcool etílico anidro para ser </w:t>
+        <w:t xml:space="preserve">e os esforços concentraram-se na produção de álcool etílico anidro para ser acrescentado à gasolina </w:t>
+      </w:r>
+      <w:r>
+        <w:t>(</w:t>
+      </w:r>
+      <w:r>
+        <w:t>ANDRADE; CARVALHO; SOUZA, 2009</w:t>
+      </w:r>
+      <w:r>
+        <w:t>).</w:t>
+      </w:r>
+      <w:r>
+        <w:t xml:space="preserve"> </w:t>
+      </w:r>
+      <w:r>
+        <w:t>A</w:t>
+      </w:r>
+      <w:r>
+        <w:t xml:space="preserve"> produção alcooleira, </w:t>
       </w:r>
       <w:r>
         <w:lastRenderedPageBreak/>
-        <w:t xml:space="preserve">acrescentado à gasolina </w:t>
-      </w:r>
-      <w:r>
-        <w:t>(</w:t>
-      </w:r>
-      <w:r>
-        <w:t>ANDRADE; CARVALHO; SOUZA, 2009</w:t>
-      </w:r>
-      <w:r>
-        <w:t>).</w:t>
-      </w:r>
-      <w:r>
-        <w:t xml:space="preserve"> </w:t>
-      </w:r>
-      <w:r>
-        <w:t>A</w:t>
-      </w:r>
-      <w:r>
-        <w:t xml:space="preserve"> produção alcooleira, antes do incentivo, era de 600 milhões de l/ano e ao final da fase, a produção esteve próxima a 3,4 bilhões de l/ano.</w:t>
+        <w:t>antes do incentivo, era de 600 milhões de l/ano e ao final da fase, a produção esteve próxima a 3,4 bilhões de l/ano.</w:t>
       </w:r>
     </w:p>
     <w:p>
@@ -14663,14 +14728,7 @@
         <w:rPr>
           <w:rFonts w:cs="Times New Roman"/>
         </w:rPr>
-        <w:t xml:space="preserve">Segundo dados da ANP (2019), a principal região produtora do </w:t>
-      </w:r>
-      <w:r>
-        <w:rPr>
-          <w:rFonts w:cs="Times New Roman"/>
-        </w:rPr>
-        <w:lastRenderedPageBreak/>
-        <w:t>Etanol é a Região Sudeste (57,98%), em seguida, a Região Centro-Oeste (31,23%). Ao todo, foram produzidos cerca de 35,3 bilhões de l/ano, em 2019.</w:t>
+        <w:t>Segundo dados da ANP (2019), a principal região produtora do Etanol é a Região Sudeste (57,98%), em seguida, a Região Centro-Oeste (31,23%). Ao todo, foram produzidos cerca de 35,3 bilhões de l/ano, em 2019.</w:t>
       </w:r>
     </w:p>
     <w:p>
@@ -14689,6 +14747,7 @@
           <w:sz w:val="21"/>
           <w:szCs w:val="21"/>
         </w:rPr>
+        <w:lastRenderedPageBreak/>
         <w:t>A nova escalada não é um movimento comandado pelo governo, como a ocorrida no final da década de 70, quando o Brasil encontrou no álcool a solução para enfrentar o aumento abrupto dos preços do petróleo que importava. A corrida para ampliar unidades e construir novas usinas é movida por decisões da iniciativa privada, convicta de que o álcool terá, a partir de agora, um papel cada vez mais importante como combustível, no Brasil e no mundo. (BIODIESELBR, 2012</w:t>
       </w:r>
       <w:r>
@@ -15103,7 +15162,7 @@
           <w:caps w:val="0"/>
         </w:rPr>
       </w:pPr>
-      <w:bookmarkStart w:id="5" w:name="_Toc39510032"/>
+      <w:bookmarkStart w:id="5" w:name="_Toc41067861"/>
       <w:r>
         <w:rPr>
           <w:caps w:val="0"/>
@@ -15253,49 +15312,49 @@
         <w:t>preço</w:t>
       </w:r>
       <w:r>
-        <w:t xml:space="preserve"> do combustível escolhido pelo motorista na primeira abertura do </w:t>
+        <w:t xml:space="preserve"> do combustível escolhido pelo motorista na primeira abertura do aplicativo no dispositivo e</w:t>
+      </w:r>
+      <w:r>
+        <w:t>,</w:t>
+      </w:r>
+      <w:r>
+        <w:t xml:space="preserve"> por fim, a data em que o </w:t>
+      </w:r>
+      <w:r>
+        <w:t>preço</w:t>
+      </w:r>
+      <w:r>
+        <w:t xml:space="preserve"> foi atualizado no </w:t>
+      </w:r>
+      <w:proofErr w:type="spellStart"/>
+      <w:r>
+        <w:t>Waze</w:t>
+      </w:r>
+      <w:proofErr w:type="spellEnd"/>
+      <w:r>
+        <w:t>. Como pode ser visto na</w:t>
+      </w:r>
+      <w:r>
+        <w:t xml:space="preserve"> Figura 1</w:t>
+      </w:r>
+      <w:r>
+        <w:t xml:space="preserve">, é um período bem extenso e o </w:t>
+      </w:r>
+      <w:r>
+        <w:t>preço</w:t>
+      </w:r>
+      <w:r>
+        <w:t xml:space="preserve"> vigente pode não s</w:t>
+      </w:r>
+      <w:r>
+        <w:t>er mais esse. Isso acontece por</w:t>
+      </w:r>
+      <w:r>
+        <w:t xml:space="preserve">que são os usuários que atualizam e não há uma regularidade por parte da aplicação </w:t>
       </w:r>
       <w:r>
         <w:lastRenderedPageBreak/>
-        <w:t>aplicativo no dispositivo e</w:t>
-      </w:r>
-      <w:r>
-        <w:t>,</w:t>
-      </w:r>
-      <w:r>
-        <w:t xml:space="preserve"> por fim, a data em que o </w:t>
-      </w:r>
-      <w:r>
-        <w:t>preço</w:t>
-      </w:r>
-      <w:r>
-        <w:t xml:space="preserve"> foi atualizado no </w:t>
-      </w:r>
-      <w:proofErr w:type="spellStart"/>
-      <w:r>
-        <w:t>Waze</w:t>
-      </w:r>
-      <w:proofErr w:type="spellEnd"/>
-      <w:r>
-        <w:t>. Como pode ser visto na</w:t>
-      </w:r>
-      <w:r>
-        <w:t xml:space="preserve"> Figura 1</w:t>
-      </w:r>
-      <w:r>
-        <w:t xml:space="preserve">, é um período bem extenso e o </w:t>
-      </w:r>
-      <w:r>
-        <w:t>preço</w:t>
-      </w:r>
-      <w:r>
-        <w:t xml:space="preserve"> vigente pode não s</w:t>
-      </w:r>
-      <w:r>
-        <w:t>er mais esse. Isso acontece por</w:t>
-      </w:r>
-      <w:r>
-        <w:t xml:space="preserve">que são os usuários que atualizam e não há uma regularidade por parte da aplicação para essa atualização, ou seja, o </w:t>
+        <w:t xml:space="preserve">para essa atualização, ou seja, o </w:t>
       </w:r>
       <w:proofErr w:type="spellStart"/>
       <w:r>
@@ -15521,11 +15580,7 @@
         <w:t>preço</w:t>
       </w:r>
       <w:r>
-        <w:t xml:space="preserve">s pela última vez. Também há algumas </w:t>
-      </w:r>
-      <w:r>
-        <w:lastRenderedPageBreak/>
-        <w:t>funcionalidades, como tornar o posto de combustível favorito, traçar uma rota até ele, compartilhar com outro usuário</w:t>
+        <w:t>s pela última vez. Também há algumas funcionalidades, como tornar o posto de combustível favorito, traçar uma rota até ele, compartilhar com outro usuário</w:t>
       </w:r>
       <w:r>
         <w:t xml:space="preserve"> e</w:t>
@@ -15547,6 +15602,7 @@
           <w:noProof/>
           <w:lang w:eastAsia="pt-BR"/>
         </w:rPr>
+        <w:lastRenderedPageBreak/>
         <w:drawing>
           <wp:inline distT="0" distB="0" distL="0" distR="0">
             <wp:extent cx="2497604" cy="4320000"/>
@@ -16318,7 +16374,7 @@
       <w:pPr>
         <w:pStyle w:val="Ttulo1"/>
       </w:pPr>
-      <w:bookmarkStart w:id="10" w:name="_Toc39510033"/>
+      <w:bookmarkStart w:id="10" w:name="_Toc41067862"/>
       <w:r>
         <w:lastRenderedPageBreak/>
         <w:t>3 OBJETIVO DO PROJETO</w:t>
@@ -16419,7 +16475,7 @@
       <w:pPr>
         <w:pStyle w:val="Ttulo2"/>
       </w:pPr>
-      <w:bookmarkStart w:id="11" w:name="_Toc39510034"/>
+      <w:bookmarkStart w:id="11" w:name="_Toc41067863"/>
       <w:r>
         <w:t>3.1 FORMULAÇÃO DO PROBLEMA</w:t>
       </w:r>
@@ -17932,6 +17988,7 @@
         <w:ind w:left="568" w:hanging="284"/>
       </w:pPr>
       <w:r>
+        <w:lastRenderedPageBreak/>
         <w:t>m</w:t>
       </w:r>
       <w:r>
@@ -17949,7 +18006,6 @@
         <w:ind w:left="568" w:hanging="284"/>
       </w:pPr>
       <w:r>
-        <w:lastRenderedPageBreak/>
         <w:t>m</w:t>
       </w:r>
       <w:r>
@@ -18006,7 +18062,7 @@
       <w:pPr>
         <w:pStyle w:val="Ttulo2"/>
       </w:pPr>
-      <w:bookmarkStart w:id="14" w:name="_Toc39510035"/>
+      <w:bookmarkStart w:id="14" w:name="_Toc41067864"/>
       <w:r>
         <w:t>3.2 OBJETIVOS</w:t>
       </w:r>
@@ -18470,7 +18526,7 @@
       <w:pPr>
         <w:pStyle w:val="Ttulo2"/>
       </w:pPr>
-      <w:bookmarkStart w:id="15" w:name="_Toc39510036"/>
+      <w:bookmarkStart w:id="15" w:name="_Toc41067865"/>
       <w:r>
         <w:t>3.3 JUSTIFICATIVA</w:t>
       </w:r>
@@ -19177,23 +19233,23 @@
         <w:t xml:space="preserve"> inserir</w:t>
       </w:r>
       <w:r>
-        <w:t xml:space="preserve"> o tipo de combustível </w:t>
+        <w:t xml:space="preserve"> o tipo de combustível abastecido e a quantidade</w:t>
+      </w:r>
+      <w:r>
+        <w:t xml:space="preserve"> de litros</w:t>
+      </w:r>
+      <w:r>
+        <w:t xml:space="preserve"> que o mo</w:t>
+      </w:r>
+      <w:r>
+        <w:t>torista adquiriu</w:t>
+      </w:r>
+      <w:r>
+        <w:t xml:space="preserve"> </w:t>
       </w:r>
       <w:r>
         <w:lastRenderedPageBreak/>
-        <w:t>abastecido e a quantidade</w:t>
-      </w:r>
-      <w:r>
-        <w:t xml:space="preserve"> de litros</w:t>
-      </w:r>
-      <w:r>
-        <w:t xml:space="preserve"> que o mo</w:t>
-      </w:r>
-      <w:r>
-        <w:t>torista adquiriu</w:t>
-      </w:r>
-      <w:r>
-        <w:t xml:space="preserve"> ou o </w:t>
+        <w:t xml:space="preserve">ou o </w:t>
       </w:r>
       <w:r>
         <w:t>preço</w:t>
@@ -21141,26 +21197,26 @@
         <w:t xml:space="preserve">, </w:t>
       </w:r>
       <w:r>
-        <w:t xml:space="preserve">a retirada da cobrança de 1% das </w:t>
+        <w:t>a retirada da cobrança de 1% das vendas</w:t>
+      </w:r>
+      <w:r>
+        <w:t>,</w:t>
+      </w:r>
+      <w:r>
+        <w:t xml:space="preserve"> a </w:t>
+      </w:r>
+      <w:r>
+        <w:t xml:space="preserve">vantagem </w:t>
+      </w:r>
+      <w:r>
+        <w:t>de ficar entre os primeiros resultados no “Radar” mesmo não possuindo o</w:t>
+      </w:r>
+      <w:r>
+        <w:t xml:space="preserve">s </w:t>
       </w:r>
       <w:r>
         <w:lastRenderedPageBreak/>
-        <w:t>vendas</w:t>
-      </w:r>
-      <w:r>
-        <w:t>,</w:t>
-      </w:r>
-      <w:r>
-        <w:t xml:space="preserve"> a </w:t>
-      </w:r>
-      <w:r>
-        <w:t xml:space="preserve">vantagem </w:t>
-      </w:r>
-      <w:r>
-        <w:t>de ficar entre os primeiros resultados no “Radar” mesmo não possuindo o</w:t>
-      </w:r>
-      <w:r>
-        <w:t xml:space="preserve">s critérios definidos no filtro de pesquisa </w:t>
+        <w:t xml:space="preserve">critérios definidos no filtro de pesquisa </w:t>
       </w:r>
       <w:r>
         <w:t xml:space="preserve">e a adição da possibilidade de participar do </w:t>
@@ -21943,7 +21999,11 @@
         <w:t>rá</w:t>
       </w:r>
       <w:r>
-        <w:t xml:space="preserve"> ser colocado um anúncio após a realização de uma compra de combustível ou </w:t>
+        <w:t xml:space="preserve"> ser colocado um anúncio após a </w:t>
+      </w:r>
+      <w:r>
+        <w:lastRenderedPageBreak/>
+        <w:t xml:space="preserve">realização de uma compra de combustível ou </w:t>
       </w:r>
       <w:r>
         <w:t xml:space="preserve">depois de </w:t>
@@ -21981,7 +22041,6 @@
     </w:p>
     <w:p>
       <w:r>
-        <w:lastRenderedPageBreak/>
         <w:t>Outra</w:t>
       </w:r>
       <w:r>
@@ -22266,7 +22325,7 @@
       <w:pPr>
         <w:pStyle w:val="Ttulo2"/>
       </w:pPr>
-      <w:bookmarkStart w:id="18" w:name="_Toc39510037"/>
+      <w:bookmarkStart w:id="18" w:name="_Toc41067866"/>
       <w:r>
         <w:t xml:space="preserve">3.4 PÚBLICO </w:t>
       </w:r>
@@ -22291,6 +22350,7 @@
     </w:p>
     <w:p>
       <w:r>
+        <w:lastRenderedPageBreak/>
         <w:t xml:space="preserve">Assim, </w:t>
       </w:r>
       <w:r>
@@ -22305,169 +22365,169 @@
     </w:p>
     <w:p>
       <w:r>
+        <w:t xml:space="preserve">O motorista é interessado no momento de consulta dos </w:t>
+      </w:r>
+      <w:r>
+        <w:t>preços</w:t>
+      </w:r>
+      <w:r>
+        <w:t xml:space="preserve"> e serviços prestados pelos postos de combustível, ou seja, conveniência, restaurantes, manutenção de veículos etc.</w:t>
+      </w:r>
+      <w:r>
+        <w:t xml:space="preserve"> Trata-se de um público que abrange várias classes sociais e faixas etárias.</w:t>
+      </w:r>
+    </w:p>
+    <w:p>
+      <w:r>
+        <w:t>O gerente do posto de combustível se interessa ao ponto de divulgar seu posto no aplicativo, pois, estará visível para os motoristas, dando vantagem perante os demais que não estão.</w:t>
+      </w:r>
+    </w:p>
+    <w:p>
+      <w:r>
+        <w:t>Por fim, os pesquisadores do setor terão em mãos os dados de postos de co</w:t>
+      </w:r>
+      <w:r>
+        <w:t>mbustíveis</w:t>
+      </w:r>
+      <w:r>
+        <w:t xml:space="preserve"> para pesquisa e com isso terem mais facilidade do que ir de posto em posto para verificar os </w:t>
+      </w:r>
+      <w:r>
+        <w:t>preços</w:t>
+      </w:r>
+      <w:r>
+        <w:t xml:space="preserve"> e fazerem suas pesquisas.</w:t>
+      </w:r>
+    </w:p>
+    <w:p>
+      <w:r>
+        <w:t xml:space="preserve"> </w:t>
+      </w:r>
+    </w:p>
+    <w:p>
+      <w:pPr>
+        <w:pStyle w:val="Ttulo2"/>
+      </w:pPr>
+      <w:bookmarkStart w:id="19" w:name="_Toc41067867"/>
+      <w:r>
+        <w:t>3.5 NÍVEIS DE DECISÃO E GRUPOS FUNCIONAIS</w:t>
+      </w:r>
+      <w:bookmarkEnd w:id="19"/>
+    </w:p>
+    <w:p>
+      <w:r>
+        <w:t xml:space="preserve">Segundo </w:t>
+      </w:r>
+      <w:proofErr w:type="spellStart"/>
+      <w:r>
+        <w:t>Bateman</w:t>
+      </w:r>
+      <w:proofErr w:type="spellEnd"/>
+      <w:r>
+        <w:t xml:space="preserve"> e Snell (1998), as empresas possuem três níveis</w:t>
+      </w:r>
+      <w:r>
+        <w:t xml:space="preserve"> de decisão</w:t>
+      </w:r>
+      <w:r>
+        <w:t>: estratégico, tático e operacional.</w:t>
+      </w:r>
+    </w:p>
+    <w:p/>
+    <w:p>
+      <w:pPr>
+        <w:pStyle w:val="Ttulo3"/>
+      </w:pPr>
+      <w:r>
+        <w:t xml:space="preserve">3.5.1 Decisões </w:t>
+      </w:r>
+      <w:r>
+        <w:t>E</w:t>
+      </w:r>
+      <w:r>
+        <w:t>stratégicas</w:t>
+      </w:r>
+    </w:p>
+    <w:p>
+      <w:r>
+        <w:t>Entende</w:t>
+      </w:r>
+      <w:r>
+        <w:t>m</w:t>
+      </w:r>
+      <w:r>
+        <w:t xml:space="preserve">-se </w:t>
+      </w:r>
+      <w:r>
+        <w:t xml:space="preserve">como </w:t>
+      </w:r>
+      <w:r>
+        <w:t xml:space="preserve">decisões estratégicas </w:t>
+      </w:r>
+      <w:r>
+        <w:t xml:space="preserve">as </w:t>
+      </w:r>
+      <w:r>
+        <w:t xml:space="preserve">escolhas que influenciam </w:t>
+      </w:r>
+      <w:r>
+        <w:t xml:space="preserve">a </w:t>
+      </w:r>
+      <w:r>
+        <w:t xml:space="preserve">competitividade de uma organização </w:t>
+      </w:r>
+      <w:r>
+        <w:t xml:space="preserve">em partes </w:t>
+      </w:r>
+      <w:r>
+        <w:t>ou como um todo. Essas escolhas</w:t>
+      </w:r>
+      <w:r>
+        <w:t xml:space="preserve"> são para cumprir objetivos e geralmente são a longo prazo. Pode ser uma grande mudança nos paradigmas da </w:t>
+      </w:r>
+      <w:r>
+        <w:t>organização</w:t>
+      </w:r>
+      <w:r>
+        <w:t xml:space="preserve"> ou em processos internos para obtenção de resultados. Essas decisões são tomadas pelo nível superior </w:t>
+      </w:r>
+      <w:r>
+        <w:t xml:space="preserve">por </w:t>
+      </w:r>
+      <w:r>
+        <w:t>conselheiros</w:t>
+      </w:r>
+      <w:r>
+        <w:t>, diretores</w:t>
+      </w:r>
+      <w:r>
+        <w:t>, dentre outros</w:t>
+      </w:r>
+      <w:r>
+        <w:t>.</w:t>
+      </w:r>
+    </w:p>
+    <w:p>
+      <w:r>
+        <w:t>A escolha do</w:t>
+      </w:r>
+      <w:r>
+        <w:t xml:space="preserve"> Etanóis </w:t>
+      </w:r>
+      <w:r>
+        <w:t xml:space="preserve">por um posto de combustível </w:t>
+      </w:r>
+      <w:r>
+        <w:t>pode vir a ser uma decisão estratégica desse ramo de estabelecimento, no que tange a oferecer, de forma pioneira, este tipo de solução.</w:t>
+      </w:r>
+    </w:p>
+    <w:p/>
+    <w:p>
+      <w:pPr>
+        <w:pStyle w:val="Ttulo3"/>
+      </w:pPr>
+      <w:r>
         <w:lastRenderedPageBreak/>
-        <w:t xml:space="preserve">O motorista é interessado no momento de consulta dos </w:t>
-      </w:r>
-      <w:r>
-        <w:t>preços</w:t>
-      </w:r>
-      <w:r>
-        <w:t xml:space="preserve"> e serviços prestados pelos postos de combustível, ou seja, conveniência, restaurantes, manutenção de veículos etc.</w:t>
-      </w:r>
-      <w:r>
-        <w:t xml:space="preserve"> Trata-se de um público que abrange várias classes sociais e faixas etárias.</w:t>
-      </w:r>
-    </w:p>
-    <w:p>
-      <w:r>
-        <w:t>O gerente do posto de combustível se interessa ao ponto de divulgar seu posto no aplicativo, pois, estará visível para os motoristas, dando vantagem perante os demais que não estão.</w:t>
-      </w:r>
-    </w:p>
-    <w:p>
-      <w:r>
-        <w:t>Por fim, os pesquisadores do setor terão em mãos os dados de postos de co</w:t>
-      </w:r>
-      <w:r>
-        <w:t>mbustíveis</w:t>
-      </w:r>
-      <w:r>
-        <w:t xml:space="preserve"> para pesquisa e com isso terem mais facilidade do que ir de posto em posto para verificar os </w:t>
-      </w:r>
-      <w:r>
-        <w:t>preços</w:t>
-      </w:r>
-      <w:r>
-        <w:t xml:space="preserve"> e fazerem suas pesquisas.</w:t>
-      </w:r>
-    </w:p>
-    <w:p>
-      <w:r>
-        <w:t xml:space="preserve"> </w:t>
-      </w:r>
-    </w:p>
-    <w:p>
-      <w:pPr>
-        <w:pStyle w:val="Ttulo2"/>
-      </w:pPr>
-      <w:bookmarkStart w:id="19" w:name="_Toc39510038"/>
-      <w:r>
-        <w:t>3.5 NÍVEIS DE DECISÃO E GRUPOS FUNCIONAIS</w:t>
-      </w:r>
-      <w:bookmarkEnd w:id="19"/>
-    </w:p>
-    <w:p>
-      <w:r>
-        <w:t xml:space="preserve">Segundo </w:t>
-      </w:r>
-      <w:proofErr w:type="spellStart"/>
-      <w:r>
-        <w:t>Bateman</w:t>
-      </w:r>
-      <w:proofErr w:type="spellEnd"/>
-      <w:r>
-        <w:t xml:space="preserve"> e Snell (1998), as empresas possuem três níveis</w:t>
-      </w:r>
-      <w:r>
-        <w:t xml:space="preserve"> de decisão</w:t>
-      </w:r>
-      <w:r>
-        <w:t>: estratégico, tático e operacional.</w:t>
-      </w:r>
-    </w:p>
-    <w:p/>
-    <w:p>
-      <w:pPr>
-        <w:pStyle w:val="Ttulo3"/>
-      </w:pPr>
-      <w:r>
-        <w:t xml:space="preserve">3.5.1 Decisões </w:t>
-      </w:r>
-      <w:r>
-        <w:t>E</w:t>
-      </w:r>
-      <w:r>
-        <w:t>stratégicas</w:t>
-      </w:r>
-    </w:p>
-    <w:p>
-      <w:r>
-        <w:t>Entende</w:t>
-      </w:r>
-      <w:r>
-        <w:t>m</w:t>
-      </w:r>
-      <w:r>
-        <w:t xml:space="preserve">-se </w:t>
-      </w:r>
-      <w:r>
-        <w:t xml:space="preserve">como </w:t>
-      </w:r>
-      <w:r>
-        <w:t xml:space="preserve">decisões estratégicas </w:t>
-      </w:r>
-      <w:r>
-        <w:t xml:space="preserve">as </w:t>
-      </w:r>
-      <w:r>
-        <w:t xml:space="preserve">escolhas que influenciam </w:t>
-      </w:r>
-      <w:r>
-        <w:t xml:space="preserve">a </w:t>
-      </w:r>
-      <w:r>
-        <w:t xml:space="preserve">competitividade de uma organização </w:t>
-      </w:r>
-      <w:r>
-        <w:t xml:space="preserve">em partes </w:t>
-      </w:r>
-      <w:r>
-        <w:t>ou como um todo. Essas escolhas</w:t>
-      </w:r>
-      <w:r>
-        <w:t xml:space="preserve"> são para cumprir objetivos e geralmente são a longo prazo. Pode ser uma grande mudança nos paradigmas da </w:t>
-      </w:r>
-      <w:r>
-        <w:t>organização</w:t>
-      </w:r>
-      <w:r>
-        <w:t xml:space="preserve"> ou em processos internos para obtenção de resultados. Essas decisões são tomadas pelo nível superior </w:t>
-      </w:r>
-      <w:r>
-        <w:t xml:space="preserve">por </w:t>
-      </w:r>
-      <w:r>
-        <w:t>conselheiros</w:t>
-      </w:r>
-      <w:r>
-        <w:t>, diretores</w:t>
-      </w:r>
-      <w:r>
-        <w:t>, dentre outros</w:t>
-      </w:r>
-      <w:r>
-        <w:t>.</w:t>
-      </w:r>
-    </w:p>
-    <w:p>
-      <w:r>
-        <w:t>A escolha do</w:t>
-      </w:r>
-      <w:r>
-        <w:t xml:space="preserve"> Etanóis </w:t>
-      </w:r>
-      <w:r>
-        <w:t xml:space="preserve">por um posto de combustível </w:t>
-      </w:r>
-      <w:r>
-        <w:t>pode vir a ser uma decisão estratégica desse ramo de estabelecimento, no que tange a oferecer, de forma pioneira, este tipo de solução.</w:t>
-      </w:r>
-    </w:p>
-    <w:p/>
-    <w:p>
-      <w:pPr>
-        <w:pStyle w:val="Ttulo3"/>
-      </w:pPr>
-      <w:r>
         <w:t>3.5.2 Decisões táticas</w:t>
       </w:r>
     </w:p>
@@ -22487,7 +22547,6 @@
     </w:p>
     <w:p>
       <w:r>
-        <w:lastRenderedPageBreak/>
         <w:t>Com o Etanóis, estes coordenadores e gerentes podem definir os postos que os seus subordinados abastecerão a partir das rotas que farão. A aplicação dará as informações relevantes dos postos disponíveis, as quais impactarão nas decisões tomadas.</w:t>
       </w:r>
     </w:p>
@@ -22556,7 +22615,7 @@
       <w:pPr>
         <w:pStyle w:val="Ttulo1"/>
       </w:pPr>
-      <w:bookmarkStart w:id="20" w:name="_Toc39510039"/>
+      <w:bookmarkStart w:id="20" w:name="_Toc41067868"/>
       <w:r>
         <w:lastRenderedPageBreak/>
         <w:t>4 MÉTODOS GERENCIAIS</w:t>
@@ -22654,7 +22713,7 @@
       <w:pPr>
         <w:pStyle w:val="Ttulo2"/>
       </w:pPr>
-      <w:bookmarkStart w:id="21" w:name="_Toc39510040"/>
+      <w:bookmarkStart w:id="21" w:name="_Toc41067869"/>
       <w:r>
         <w:t>4.1 PLANO DE ELABORAÇÃO E GERENCIAMENTO DO PROJETO</w:t>
       </w:r>
@@ -22767,7 +22826,7 @@
       <w:pPr>
         <w:pStyle w:val="Ttulo2"/>
       </w:pPr>
-      <w:bookmarkStart w:id="22" w:name="_Toc39510041"/>
+      <w:bookmarkStart w:id="22" w:name="_Toc41067870"/>
       <w:r>
         <w:t>4.2 MODELO DE CICLO DE VIDA</w:t>
       </w:r>
@@ -23304,7 +23363,7 @@
       <w:pPr>
         <w:pStyle w:val="Ttulo2"/>
       </w:pPr>
-      <w:bookmarkStart w:id="25" w:name="_Toc39510042"/>
+      <w:bookmarkStart w:id="25" w:name="_Toc41067871"/>
       <w:r>
         <w:t>4.3 RECURSOS NECESSÁRIOS</w:t>
       </w:r>
@@ -24148,6 +24207,26 @@
       <w:pPr>
         <w:pStyle w:val="PargrafodaLista"/>
         <w:numPr>
+          <w:ilvl w:val="1"/>
+          <w:numId w:val="20"/>
+        </w:numPr>
+        <w:spacing w:before="0" w:after="0"/>
+        <w:ind w:left="1135" w:hanging="284"/>
+      </w:pPr>
+      <w:proofErr w:type="spellStart"/>
+      <w:r>
+        <w:rPr>
+          <w:i/>
+          <w:iCs/>
+        </w:rPr>
+        <w:t>StarUML</w:t>
+      </w:r>
+      <w:proofErr w:type="spellEnd"/>
+    </w:p>
+    <w:p>
+      <w:pPr>
+        <w:pStyle w:val="PargrafodaLista"/>
+        <w:numPr>
           <w:ilvl w:val="0"/>
           <w:numId w:val="20"/>
         </w:numPr>
@@ -24498,9 +24577,8 @@
       <w:pPr>
         <w:pStyle w:val="Ttulo2"/>
       </w:pPr>
-      <w:bookmarkStart w:id="26" w:name="_Toc39510043"/>
-      <w:r>
-        <w:lastRenderedPageBreak/>
+      <w:bookmarkStart w:id="26" w:name="_Toc41067872"/>
+      <w:r>
         <w:t>4.4 RELATÓRIO DE DESEMPENHO</w:t>
       </w:r>
       <w:bookmarkEnd w:id="26"/>
@@ -24545,7 +24623,7 @@
       <w:pPr>
         <w:pStyle w:val="Ttulo1"/>
       </w:pPr>
-      <w:bookmarkStart w:id="27" w:name="_Toc39510044"/>
+      <w:bookmarkStart w:id="27" w:name="_Toc41067873"/>
       <w:r>
         <w:lastRenderedPageBreak/>
         <w:t>5 ESPECIFICAÇÃO E ANÁLISE DOS REQUISITOS</w:t>
@@ -24629,7 +24707,7 @@
       <w:pPr>
         <w:pStyle w:val="Ttulo2"/>
       </w:pPr>
-      <w:bookmarkStart w:id="28" w:name="_Toc39510045"/>
+      <w:bookmarkStart w:id="28" w:name="_Toc41067874"/>
       <w:r>
         <w:t xml:space="preserve">5.1 REQUISITOS DO SISTEMA </w:t>
       </w:r>
@@ -25568,7 +25646,6 @@
               <w:rPr>
                 <w:bCs/>
               </w:rPr>
-              <w:lastRenderedPageBreak/>
               <w:t>RF nº</w:t>
             </w:r>
           </w:p>
@@ -26399,6 +26476,7 @@
               <w:spacing w:before="0" w:after="0"/>
             </w:pPr>
             <w:r>
+              <w:lastRenderedPageBreak/>
               <w:t xml:space="preserve">Ao solicitar a desativação da conta, o usuário terá 30 dias para voltar e não ter seus dados </w:t>
             </w:r>
             <w:r>
@@ -26416,11 +26494,7 @@
               </w:rPr>
             </w:pPr>
             <w:r>
-              <w:t xml:space="preserve">Caso ele não retorne em 30 dias, seus dados vinculados ao sistema serão desativados e suas estatísticas de uso serão mantidas no sistema, porém, </w:t>
-            </w:r>
-            <w:r>
-              <w:lastRenderedPageBreak/>
-              <w:t>sem associação ao usuário que inativou a conta, respeitando a Lei Geral de Proteção aos Dados (LGPD)</w:t>
+              <w:t>Caso ele não retorne em 30 dias, seus dados vinculados ao sistema serão desativados e suas estatísticas de uso serão mantidas no sistema, porém, sem associação ao usuário que inativou a conta, respeitando a Lei Geral de Proteção aos Dados (LGPD)</w:t>
             </w:r>
             <w:r>
               <w:t>.</w:t>
@@ -26818,7 +26892,11 @@
               <w:spacing w:before="0" w:after="0"/>
             </w:pPr>
             <w:r>
-              <w:t>O gerente também terá acesso à um código de acesso a área especial destinada aos gerentes e frentistas do posto, denominada “Área do Frentista”. O código de formato NNN LLL NNN, sendo N, número; e L, letra. Ao se encerrar as possibilidades de código com esse formato, serão adicionados mais três caracteres ao final do código, alternando entre números e letras, ou seja, LLL ou NNN.</w:t>
+              <w:t xml:space="preserve">O gerente também terá acesso à um código de acesso a área especial destinada aos gerentes e frentistas do posto, denominada “Área do </w:t>
+            </w:r>
+            <w:r>
+              <w:lastRenderedPageBreak/>
+              <w:t>Frentista”. O código de formato NNN LLL NNN, sendo N, número; e L, letra. Ao se encerrar as possibilidades de código com esse formato, serão adicionados mais três caracteres ao final do código, alternando entre números e letras, ou seja, LLL ou NNN.</w:t>
             </w:r>
           </w:p>
         </w:tc>
@@ -26839,6 +26917,7 @@
               <w:rPr>
                 <w:bCs/>
               </w:rPr>
+              <w:lastRenderedPageBreak/>
               <w:t>Nível de necessidade</w:t>
             </w:r>
           </w:p>
@@ -26931,7 +27010,6 @@
               <w:spacing w:before="0" w:after="0"/>
             </w:pPr>
             <w:r>
-              <w:lastRenderedPageBreak/>
               <w:t>Razão Social</w:t>
             </w:r>
           </w:p>
@@ -26968,7 +27046,6 @@
       </w:pPr>
       <w:bookmarkStart w:id="34" w:name="_Toc38704722"/>
       <w:r>
-        <w:lastRenderedPageBreak/>
         <w:t xml:space="preserve">QUADRO </w:t>
       </w:r>
       <w:r>
@@ -27414,6 +27491,7 @@
               <w:spacing w:before="0" w:after="0"/>
             </w:pPr>
             <w:r>
+              <w:lastRenderedPageBreak/>
               <w:t>Nova bandeira do posto</w:t>
             </w:r>
           </w:p>
@@ -27435,6 +27513,7 @@
               <w:rPr>
                 <w:bCs/>
               </w:rPr>
+              <w:lastRenderedPageBreak/>
               <w:t>Saídas</w:t>
             </w:r>
           </w:p>
@@ -27694,7 +27773,6 @@
               <w:rPr>
                 <w:bCs/>
               </w:rPr>
-              <w:lastRenderedPageBreak/>
               <w:t>Nível de necessidade</w:t>
             </w:r>
           </w:p>
@@ -28205,6 +28283,7 @@
               <w:spacing w:before="0" w:after="0"/>
             </w:pPr>
             <w:r>
+              <w:lastRenderedPageBreak/>
               <w:t>Nova situação da conveniência</w:t>
             </w:r>
             <w:r>
@@ -28264,6 +28343,7 @@
       </w:pPr>
       <w:bookmarkStart w:id="37" w:name="_Toc38704725"/>
       <w:r>
+        <w:lastRenderedPageBreak/>
         <w:t xml:space="preserve">QUADRO </w:t>
       </w:r>
       <w:r>
@@ -28472,7 +28552,6 @@
               <w:spacing w:before="0" w:after="0"/>
             </w:pPr>
             <w:r>
-              <w:lastRenderedPageBreak/>
               <w:t>Caso ele não retorne em 30 dias, o posto será excluído e seus dados vinculados ao sistema serão desativados e suas estatísticas de uso serão mantidas no sistema, porém, sem associação ao posto e ao usuário que inativou a conta, respeitando a LGPD.</w:t>
             </w:r>
           </w:p>
@@ -28511,7 +28590,6 @@
               <w:rPr>
                 <w:bCs/>
               </w:rPr>
-              <w:lastRenderedPageBreak/>
               <w:t>Nível de necessidade</w:t>
             </w:r>
           </w:p>
@@ -28801,6 +28879,7 @@
               <w:rPr>
                 <w:bCs/>
               </w:rPr>
+              <w:lastRenderedPageBreak/>
               <w:t>Nome</w:t>
             </w:r>
           </w:p>
@@ -29158,7 +29237,6 @@
               <w:rPr>
                 <w:bCs/>
               </w:rPr>
-              <w:lastRenderedPageBreak/>
               <w:t>Nome</w:t>
             </w:r>
           </w:p>
@@ -29551,6 +29629,7 @@
               <w:rPr>
                 <w:bCs/>
               </w:rPr>
+              <w:lastRenderedPageBreak/>
               <w:t>RF nº</w:t>
             </w:r>
           </w:p>
@@ -29936,7 +30015,6 @@
     </w:p>
     <w:p>
       <w:r>
-        <w:lastRenderedPageBreak/>
         <w:t xml:space="preserve">Estes requisitos estão </w:t>
       </w:r>
       <w:r>
@@ -30149,6 +30227,7 @@
               <w:spacing w:before="0" w:after="0"/>
             </w:pPr>
             <w:r>
+              <w:lastRenderedPageBreak/>
               <w:t>A ordenação será realizada por ordem dos dois combustíveis preferidos mais baratos</w:t>
             </w:r>
             <w:r>
@@ -30184,6 +30263,7 @@
               <w:rPr>
                 <w:bCs/>
               </w:rPr>
+              <w:lastRenderedPageBreak/>
               <w:t>Nível de necessidade</w:t>
             </w:r>
           </w:p>
@@ -30751,7 +30831,6 @@
               <w:rPr>
                 <w:bCs/>
               </w:rPr>
-              <w:lastRenderedPageBreak/>
               <w:t>Descrição</w:t>
             </w:r>
           </w:p>
@@ -31026,6 +31105,7 @@
               <w:rPr>
                 <w:bCs/>
               </w:rPr>
+              <w:lastRenderedPageBreak/>
               <w:t>Nome</w:t>
             </w:r>
           </w:p>
@@ -31648,7 +31728,6 @@
               <w:rPr>
                 <w:bCs/>
               </w:rPr>
-              <w:lastRenderedPageBreak/>
               <w:t>RF nº</w:t>
             </w:r>
           </w:p>
@@ -31717,6 +31796,7 @@
               <w:rPr>
                 <w:bCs/>
               </w:rPr>
+              <w:lastRenderedPageBreak/>
               <w:t>Descrição</w:t>
             </w:r>
           </w:p>
@@ -32572,6 +32652,7 @@
         <w:pStyle w:val="Legenda"/>
       </w:pPr>
       <w:r>
+        <w:lastRenderedPageBreak/>
         <w:t>FONTE</w:t>
       </w:r>
       <w:r>
@@ -33311,6 +33392,7 @@
               <w:spacing w:before="0" w:after="0"/>
             </w:pPr>
             <w:r>
+              <w:lastRenderedPageBreak/>
               <w:t xml:space="preserve">As formas de pagamento </w:t>
             </w:r>
             <w:proofErr w:type="spellStart"/>
@@ -33358,11 +33440,7 @@
               <w:t>os dados necessário</w:t>
             </w:r>
             <w:r>
-              <w:t xml:space="preserve">s </w:t>
-            </w:r>
-            <w:r>
-              <w:lastRenderedPageBreak/>
-              <w:t xml:space="preserve">para a API do </w:t>
+              <w:t xml:space="preserve">s para a API do </w:t>
             </w:r>
             <w:proofErr w:type="spellStart"/>
             <w:r>
@@ -34244,7 +34322,6 @@
               <w:rPr>
                 <w:bCs/>
               </w:rPr>
-              <w:lastRenderedPageBreak/>
               <w:t>Nível de necessidade</w:t>
             </w:r>
           </w:p>
@@ -34808,6 +34885,7 @@
               <w:rPr>
                 <w:bCs/>
               </w:rPr>
+              <w:lastRenderedPageBreak/>
               <w:t>RF nº</w:t>
             </w:r>
           </w:p>
@@ -35046,7 +35124,6 @@
               <w:rPr>
                 <w:bCs/>
               </w:rPr>
-              <w:lastRenderedPageBreak/>
               <w:t>Entradas</w:t>
             </w:r>
           </w:p>
@@ -35589,6 +35666,7 @@
               <w:rPr>
                 <w:bCs/>
               </w:rPr>
+              <w:lastRenderedPageBreak/>
               <w:t>Descrição</w:t>
             </w:r>
           </w:p>
@@ -36202,6 +36280,7 @@
               <w:rPr>
                 <w:bCs/>
               </w:rPr>
+              <w:lastRenderedPageBreak/>
               <w:t>RF nº</w:t>
             </w:r>
           </w:p>
@@ -36573,7 +36652,6 @@
               <w:rPr>
                 <w:bCs/>
               </w:rPr>
-              <w:lastRenderedPageBreak/>
               <w:t>Nome</w:t>
             </w:r>
           </w:p>
@@ -36888,6 +36966,7 @@
               <w:rPr>
                 <w:bCs/>
               </w:rPr>
+              <w:lastRenderedPageBreak/>
               <w:t>RF nº</w:t>
             </w:r>
           </w:p>
@@ -37363,7 +37442,6 @@
               <w:rPr>
                 <w:bCs/>
               </w:rPr>
-              <w:lastRenderedPageBreak/>
               <w:t>Nível de necessidade</w:t>
             </w:r>
           </w:p>
@@ -37690,6 +37768,7 @@
               <w:rPr>
                 <w:bCs/>
               </w:rPr>
+              <w:lastRenderedPageBreak/>
               <w:t>Nível de necessidade</w:t>
             </w:r>
           </w:p>
@@ -38278,43 +38357,43 @@
               <w:spacing w:before="0" w:after="0"/>
             </w:pPr>
             <w:r>
+              <w:t>Ao selecionar um nov</w:t>
+            </w:r>
+            <w:r>
+              <w:t>o conjunto de filtros, a busca deverá ser</w:t>
+            </w:r>
+            <w:r>
+              <w:t xml:space="preserve"> refeita.</w:t>
+            </w:r>
+          </w:p>
+          <w:p>
+            <w:pPr>
+              <w:spacing w:before="0" w:after="0"/>
+            </w:pPr>
+            <w:r>
+              <w:t>São possibilidade de filtros:</w:t>
+            </w:r>
+          </w:p>
+          <w:p>
+            <w:pPr>
+              <w:spacing w:before="0" w:after="0"/>
+            </w:pPr>
+            <w:r>
+              <w:t>Combustível, sendo: gasolina comum, etanol, gasolina aditivada, diesel, diesel s10,</w:t>
+            </w:r>
+            <w:r>
+              <w:t xml:space="preserve"> elétrico e GNV. Esse item estará diretamente ligado à</w:t>
+            </w:r>
+            <w:r>
+              <w:t>s preferências, alterando-o nos filtros, também será alterado nas preferências.</w:t>
+            </w:r>
+          </w:p>
+          <w:p>
+            <w:pPr>
+              <w:spacing w:before="0" w:after="0"/>
+            </w:pPr>
+            <w:r>
               <w:lastRenderedPageBreak/>
-              <w:t>Ao selecionar um nov</w:t>
-            </w:r>
-            <w:r>
-              <w:t>o conjunto de filtros, a busca deverá ser</w:t>
-            </w:r>
-            <w:r>
-              <w:t xml:space="preserve"> refeita.</w:t>
-            </w:r>
-          </w:p>
-          <w:p>
-            <w:pPr>
-              <w:spacing w:before="0" w:after="0"/>
-            </w:pPr>
-            <w:r>
-              <w:t>São possibilidade de filtros:</w:t>
-            </w:r>
-          </w:p>
-          <w:p>
-            <w:pPr>
-              <w:spacing w:before="0" w:after="0"/>
-            </w:pPr>
-            <w:r>
-              <w:t>Combustível, sendo: gasolina comum, etanol, gasolina aditivada, diesel, diesel s10,</w:t>
-            </w:r>
-            <w:r>
-              <w:t xml:space="preserve"> elétrico e GNV. Esse item estará diretamente ligado à</w:t>
-            </w:r>
-            <w:r>
-              <w:t>s preferências, alterando-o nos filtros, também será alterado nas preferências.</w:t>
-            </w:r>
-          </w:p>
-          <w:p>
-            <w:pPr>
-              <w:spacing w:before="0" w:after="0"/>
-            </w:pPr>
-            <w:r>
               <w:t>Visual</w:t>
             </w:r>
             <w:r>
@@ -38787,7 +38866,6 @@
               <w:spacing w:before="0" w:after="0"/>
             </w:pPr>
             <w:r>
-              <w:lastRenderedPageBreak/>
               <w:t xml:space="preserve">Função disponível nativamente na API do </w:t>
             </w:r>
             <w:r>
@@ -38828,7 +38906,6 @@
               <w:rPr>
                 <w:bCs/>
               </w:rPr>
-              <w:lastRenderedPageBreak/>
               <w:t>Entradas</w:t>
             </w:r>
           </w:p>
@@ -38910,6 +38987,7 @@
         <w:pStyle w:val="Legenda"/>
       </w:pPr>
       <w:r>
+        <w:lastRenderedPageBreak/>
         <w:t>FONTE: Elaboração própria</w:t>
       </w:r>
     </w:p>
@@ -39516,6 +39594,7 @@
         <w:pStyle w:val="Ttulo4"/>
       </w:pPr>
       <w:r>
+        <w:lastRenderedPageBreak/>
         <w:t>5.1.1.8 Área do frentista</w:t>
       </w:r>
     </w:p>
@@ -39547,7 +39626,6 @@
     </w:p>
     <w:p>
       <w:r>
-        <w:lastRenderedPageBreak/>
         <w:t xml:space="preserve">Estes requisitos </w:t>
       </w:r>
       <w:r>
@@ -40151,6 +40229,7 @@
               <w:rPr>
                 <w:bCs/>
               </w:rPr>
+              <w:lastRenderedPageBreak/>
               <w:t>RF nº</w:t>
             </w:r>
           </w:p>
@@ -40363,11 +40442,7 @@
               <w:spacing w:before="0" w:after="0"/>
             </w:pPr>
             <w:r>
-              <w:t xml:space="preserve">Estar com acesso como usuário funcionário/frentista ou gerente no </w:t>
-            </w:r>
-            <w:r>
-              <w:lastRenderedPageBreak/>
-              <w:t>sistema.</w:t>
+              <w:t>Estar com acesso como usuário funcionário/frentista ou gerente no sistema.</w:t>
             </w:r>
           </w:p>
           <w:p>
@@ -40396,7 +40471,6 @@
               <w:rPr>
                 <w:bCs/>
               </w:rPr>
-              <w:lastRenderedPageBreak/>
               <w:t>Entradas</w:t>
             </w:r>
           </w:p>
@@ -40930,6 +41004,7 @@
               <w:rPr>
                 <w:bCs/>
               </w:rPr>
+              <w:lastRenderedPageBreak/>
               <w:t>Nível de necessidade</w:t>
             </w:r>
           </w:p>
@@ -41191,11 +41266,7 @@
               <w:spacing w:before="0" w:after="0"/>
             </w:pPr>
             <w:r>
-              <w:t xml:space="preserve">Consiste na visualização do repasse que o posto de combustível tem </w:t>
-            </w:r>
-            <w:r>
-              <w:lastRenderedPageBreak/>
-              <w:t xml:space="preserve">que </w:t>
+              <w:t xml:space="preserve">Consiste na visualização do repasse que o posto de combustível tem que </w:t>
             </w:r>
             <w:r>
               <w:t xml:space="preserve">transferir </w:t>
@@ -41230,7 +41301,6 @@
               <w:rPr>
                 <w:bCs/>
               </w:rPr>
-              <w:lastRenderedPageBreak/>
               <w:t>Nível de necessidade</w:t>
             </w:r>
           </w:p>
@@ -41656,6 +41726,7 @@
         <w:pStyle w:val="Legenda"/>
       </w:pPr>
       <w:r>
+        <w:lastRenderedPageBreak/>
         <w:t>FONTE: e</w:t>
       </w:r>
       <w:r>
@@ -41843,11 +41914,7 @@
               <w:spacing w:before="0" w:after="0"/>
             </w:pPr>
             <w:r>
-              <w:t xml:space="preserve">Consiste no pagamento do abastecimento no posto de combustível a partir </w:t>
-            </w:r>
-            <w:r>
-              <w:lastRenderedPageBreak/>
-              <w:t xml:space="preserve">da leitura do </w:t>
+              <w:t xml:space="preserve">Consiste no pagamento do abastecimento no posto de combustível a partir da leitura do </w:t>
             </w:r>
             <w:r>
               <w:rPr>
@@ -41974,7 +42041,6 @@
               <w:rPr>
                 <w:bCs/>
               </w:rPr>
-              <w:lastRenderedPageBreak/>
               <w:t>Nível de necessidade</w:t>
             </w:r>
           </w:p>
@@ -42326,6 +42392,7 @@
               <w:spacing w:before="0" w:after="0"/>
             </w:pPr>
             <w:r>
+              <w:lastRenderedPageBreak/>
               <w:t>O cancelamento pode</w:t>
             </w:r>
             <w:r>
@@ -42404,6 +42471,7 @@
               <w:rPr>
                 <w:bCs/>
               </w:rPr>
+              <w:lastRenderedPageBreak/>
               <w:t>Nível de necessidade</w:t>
             </w:r>
           </w:p>
@@ -42713,7 +42781,6 @@
               <w:rPr>
                 <w:bCs/>
               </w:rPr>
-              <w:lastRenderedPageBreak/>
               <w:t>Descrição</w:t>
             </w:r>
           </w:p>
@@ -43121,6 +43188,7 @@
               <w:rPr>
                 <w:bCs/>
               </w:rPr>
+              <w:lastRenderedPageBreak/>
               <w:t>Descrição</w:t>
             </w:r>
           </w:p>
@@ -43448,7 +43516,6 @@
               <w:rPr>
                 <w:bCs/>
               </w:rPr>
-              <w:lastRenderedPageBreak/>
               <w:t>Nome</w:t>
             </w:r>
           </w:p>
@@ -43791,6 +43858,7 @@
               <w:rPr>
                 <w:bCs/>
               </w:rPr>
+              <w:lastRenderedPageBreak/>
               <w:t>Descrição</w:t>
             </w:r>
           </w:p>
@@ -44439,6 +44507,7 @@
               <w:rPr>
                 <w:bCs/>
               </w:rPr>
+              <w:lastRenderedPageBreak/>
               <w:t>Descrição</w:t>
             </w:r>
           </w:p>
@@ -45549,6 +45618,7 @@
               <w:spacing w:before="0" w:after="0"/>
             </w:pPr>
             <w:r>
+              <w:lastRenderedPageBreak/>
               <w:t>N</w:t>
             </w:r>
             <w:r>
@@ -45631,7 +45701,6 @@
               <w:spacing w:before="0" w:after="0"/>
             </w:pPr>
             <w:r>
-              <w:lastRenderedPageBreak/>
               <w:t>Nível de necessidade</w:t>
             </w:r>
           </w:p>
@@ -46169,6 +46238,7 @@
               <w:spacing w:before="0" w:after="0"/>
             </w:pPr>
             <w:r>
+              <w:lastRenderedPageBreak/>
               <w:t>RF nº</w:t>
             </w:r>
           </w:p>
@@ -46356,7 +46426,6 @@
               <w:spacing w:before="0" w:after="0"/>
             </w:pPr>
             <w:r>
-              <w:lastRenderedPageBreak/>
               <w:t>E</w:t>
             </w:r>
             <w:r>
@@ -47021,7 +47090,6 @@
         <w:pStyle w:val="Legenda"/>
       </w:pPr>
       <w:r>
-        <w:lastRenderedPageBreak/>
         <w:t>FONTE: elaboração própria</w:t>
       </w:r>
     </w:p>
@@ -47488,6 +47556,7 @@
               <w:rPr>
                 <w:bCs/>
               </w:rPr>
+              <w:lastRenderedPageBreak/>
               <w:t>Nome</w:t>
             </w:r>
           </w:p>
@@ -47955,7 +48024,6 @@
               <w:rPr>
                 <w:bCs/>
               </w:rPr>
-              <w:lastRenderedPageBreak/>
               <w:t>RNF nº</w:t>
             </w:r>
           </w:p>
@@ -48317,6 +48385,7 @@
       </w:pPr>
       <w:bookmarkStart w:id="96" w:name="_Toc38704784"/>
       <w:r>
+        <w:lastRenderedPageBreak/>
         <w:t xml:space="preserve">QUADRO </w:t>
       </w:r>
       <w:r>
@@ -48832,7 +48901,6 @@
               <w:rPr>
                 <w:bCs/>
               </w:rPr>
-              <w:lastRenderedPageBreak/>
               <w:t>Descrição</w:t>
             </w:r>
           </w:p>
@@ -49208,6 +49276,7 @@
               <w:spacing w:before="0" w:after="0"/>
             </w:pPr>
             <w:r>
+              <w:lastRenderedPageBreak/>
               <w:t xml:space="preserve">- </w:t>
             </w:r>
             <w:r>
@@ -49413,6 +49482,7 @@
       </w:pPr>
       <w:bookmarkStart w:id="99" w:name="_Toc38704787"/>
       <w:r>
+        <w:lastRenderedPageBreak/>
         <w:t xml:space="preserve">QUADRO </w:t>
       </w:r>
       <w:r>
@@ -49541,7 +49611,6 @@
               <w:rPr>
                 <w:bCs/>
               </w:rPr>
-              <w:lastRenderedPageBreak/>
               <w:t>Nome</w:t>
             </w:r>
           </w:p>
@@ -50553,7 +50622,6 @@
               <w:rPr>
                 <w:bCs/>
               </w:rPr>
-              <w:lastRenderedPageBreak/>
               <w:t>Descrição</w:t>
             </w:r>
           </w:p>
@@ -50782,7 +50850,11 @@
               <w:t>documento</w:t>
             </w:r>
             <w:r>
-              <w:t xml:space="preserve"> conterá informações legais sobre o Etanóis, sua função no mercado, seus direitos e deveres enquanto aplicativo, condições e regras para utilização por parte dos usuários. </w:t>
+              <w:t xml:space="preserve"> conterá informações legais sobre o Etanóis, sua função no mercado, seus direitos e deveres enquanto aplicativo, condições e regras para </w:t>
+            </w:r>
+            <w:r>
+              <w:lastRenderedPageBreak/>
+              <w:t xml:space="preserve">utilização por parte dos usuários. </w:t>
             </w:r>
             <w:r>
               <w:t>Também explicará como serão armazenados e tratados os dados pessoais do usuário.</w:t>
@@ -50811,6 +50883,7 @@
       </w:pPr>
       <w:bookmarkStart w:id="105" w:name="_Toc38704793"/>
       <w:r>
+        <w:lastRenderedPageBreak/>
         <w:t xml:space="preserve">QUADRO </w:t>
       </w:r>
       <w:r>
@@ -51231,11 +51304,7 @@
               <w:t xml:space="preserve">2 </w:t>
             </w:r>
             <w:r>
-              <w:t xml:space="preserve">permissões: a do GPS, para acesso a localização do usuário e do acesso </w:t>
-            </w:r>
-            <w:r>
-              <w:lastRenderedPageBreak/>
-              <w:t xml:space="preserve">aos arquivos do dispositivo, para salvar dados de </w:t>
+              <w:t xml:space="preserve">permissões: a do GPS, para acesso a localização do usuário e do acesso aos arquivos do dispositivo, para salvar dados de </w:t>
             </w:r>
             <w:r>
               <w:rPr>
@@ -51266,7 +51335,6 @@
       </w:pPr>
       <w:bookmarkStart w:id="107" w:name="_Toc38704795"/>
       <w:r>
-        <w:lastRenderedPageBreak/>
         <w:t xml:space="preserve">QUADRO </w:t>
       </w:r>
       <w:r>
@@ -51413,6 +51481,7 @@
               <w:rPr>
                 <w:bCs/>
               </w:rPr>
+              <w:lastRenderedPageBreak/>
               <w:t>Descrição</w:t>
             </w:r>
           </w:p>
@@ -51654,7 +51723,7 @@
         <w:pStyle w:val="Ttulo2"/>
       </w:pPr>
       <w:bookmarkStart w:id="109" w:name="_Toc35694243"/>
-      <w:bookmarkStart w:id="110" w:name="_Toc39510046"/>
+      <w:bookmarkStart w:id="110" w:name="_Toc41067875"/>
       <w:r>
         <w:t>5.2 ANÁLISE DOS REQUISITOS</w:t>
       </w:r>
@@ -51805,35 +51874,35 @@
     </w:p>
     <w:p>
       <w:r>
+        <w:t xml:space="preserve">Já </w:t>
+      </w:r>
+      <w:proofErr w:type="spellStart"/>
+      <w:r>
+        <w:t>Sommerville</w:t>
+      </w:r>
+      <w:proofErr w:type="spellEnd"/>
+      <w:r>
+        <w:t xml:space="preserve"> define que “diagramas de caso de uso dão uma visão simples de uma interação” (SOMMERVILLE, 2011, p. 87).</w:t>
+      </w:r>
+    </w:p>
+    <w:p>
+      <w:r>
+        <w:t xml:space="preserve">Os casos de um uso </w:t>
+      </w:r>
+      <w:r>
+        <w:t xml:space="preserve">e seus fluxos de eventos </w:t>
+      </w:r>
+      <w:r>
+        <w:t>encontram-se no Apêndice C deste documento.</w:t>
+      </w:r>
+    </w:p>
+    <w:p/>
+    <w:p>
+      <w:pPr>
+        <w:pStyle w:val="Ttulo3"/>
+      </w:pPr>
+      <w:r>
         <w:lastRenderedPageBreak/>
-        <w:t xml:space="preserve">Já </w:t>
-      </w:r>
-      <w:proofErr w:type="spellStart"/>
-      <w:r>
-        <w:t>Sommerville</w:t>
-      </w:r>
-      <w:proofErr w:type="spellEnd"/>
-      <w:r>
-        <w:t xml:space="preserve"> define que “diagramas de caso de uso dão uma visão simples de uma interação” (SOMMERVILLE, 2011, p. 87).</w:t>
-      </w:r>
-    </w:p>
-    <w:p>
-      <w:r>
-        <w:t xml:space="preserve">Os casos de um uso </w:t>
-      </w:r>
-      <w:r>
-        <w:t xml:space="preserve">e seus fluxos de eventos </w:t>
-      </w:r>
-      <w:r>
-        <w:t>encontram-se no Apêndice C deste documento.</w:t>
-      </w:r>
-    </w:p>
-    <w:p/>
-    <w:p>
-      <w:pPr>
-        <w:pStyle w:val="Ttulo3"/>
-      </w:pPr>
-      <w:r>
         <w:t>5.2.2 Modelo Conceitual dos Dados</w:t>
       </w:r>
     </w:p>
@@ -51940,12 +52009,62 @@
       <w:pPr>
         <w:pStyle w:val="Ttulo1"/>
       </w:pPr>
-      <w:bookmarkStart w:id="111" w:name="_Toc39510047"/>
+      <w:bookmarkStart w:id="111" w:name="_Toc41067876"/>
+      <w:r>
+        <w:lastRenderedPageBreak/>
+        <w:t xml:space="preserve">6 </w:t>
+      </w:r>
+      <w:r>
+        <w:t xml:space="preserve">ARQUITETURA E PROJETO DO SISTEMA </w:t>
+      </w:r>
+      <w:r>
+        <w:t>DE SOFTWARE</w:t>
+      </w:r>
+      <w:bookmarkEnd w:id="111"/>
+    </w:p>
+    <w:p>
+      <w:r>
+        <w:t>Esse capítulo apresenta a arquitetura do sistema Etanóis, esclarecendo a visão estrutural mediante diagramas de pacotes e de classes, a visão comportamental com os diagramas de sequência e de atividades e a visão de dados por meio do modelo lógico</w:t>
+      </w:r>
+      <w:r>
+        <w:t>.</w:t>
+      </w:r>
+    </w:p>
+    <w:p/>
+    <w:p>
+      <w:pPr>
+        <w:pStyle w:val="Ttulo2"/>
+      </w:pPr>
+      <w:r>
+        <w:t>6.1 VISÃO ESTRUTURAL</w:t>
+      </w:r>
+    </w:p>
+    <w:p/>
+    <w:p>
+      <w:pPr>
+        <w:pStyle w:val="Ttulo3"/>
+        <w:sectPr>
+          <w:pgSz w:w="11906" w:h="16838"/>
+          <w:pgMar w:top="1701" w:right="1134" w:bottom="1134" w:left="1701" w:header="709" w:footer="709" w:gutter="0"/>
+          <w:cols w:space="708"/>
+          <w:titlePg/>
+          <w:docGrid w:linePitch="360"/>
+        </w:sectPr>
+      </w:pPr>
+      <w:r>
+        <w:t>6.1.1 Diagrama de Pacotes</w:t>
+      </w:r>
+    </w:p>
+    <w:p>
+      <w:pPr>
+        <w:pStyle w:val="Ttulo1"/>
+      </w:pPr>
+      <w:bookmarkStart w:id="112" w:name="_Toc41067877"/>
       <w:r>
         <w:lastRenderedPageBreak/>
         <w:t>CONCLUSÃO</w:t>
       </w:r>
-      <w:bookmarkEnd w:id="111"/>
+      <w:bookmarkEnd w:id="112"/>
     </w:p>
     <w:p>
       <w:r>
@@ -52053,7 +52172,7 @@
       <w:pPr>
         <w:pStyle w:val="Ttulo1"/>
       </w:pPr>
-      <w:bookmarkStart w:id="112" w:name="_Toc39510048"/>
+      <w:bookmarkStart w:id="113" w:name="_Toc41067878"/>
       <w:r>
         <w:lastRenderedPageBreak/>
         <w:t>REFERÊN</w:t>
@@ -52061,7 +52180,7 @@
       <w:r>
         <w:t>CIAS</w:t>
       </w:r>
-      <w:bookmarkEnd w:id="112"/>
+      <w:bookmarkEnd w:id="113"/>
     </w:p>
     <w:p>
       <w:pPr>
@@ -53760,12 +53879,12 @@
       <w:pPr>
         <w:pStyle w:val="Ttulo1"/>
       </w:pPr>
-      <w:bookmarkStart w:id="113" w:name="_Toc39510049"/>
+      <w:bookmarkStart w:id="114" w:name="_Toc41067879"/>
       <w:r>
         <w:lastRenderedPageBreak/>
         <w:t>OBRAS CONSULTADAS</w:t>
       </w:r>
-      <w:bookmarkEnd w:id="113"/>
+      <w:bookmarkEnd w:id="114"/>
     </w:p>
     <w:p>
       <w:pPr>
@@ -54380,7 +54499,7 @@
       <w:pPr>
         <w:pStyle w:val="Ttulo1"/>
       </w:pPr>
-      <w:bookmarkStart w:id="114" w:name="_Toc39510050"/>
+      <w:bookmarkStart w:id="115" w:name="_Toc41067880"/>
       <w:r>
         <w:lastRenderedPageBreak/>
         <w:t xml:space="preserve">APÊNDICE A – PLANO DE </w:t>
@@ -54391,7 +54510,7 @@
       <w:r>
         <w:t>GERENCIAMENTO DO PROJETO</w:t>
       </w:r>
-      <w:bookmarkEnd w:id="114"/>
+      <w:bookmarkEnd w:id="115"/>
     </w:p>
     <w:p>
       <w:r>
@@ -54444,7 +54563,7 @@
           <w:lang w:val="en-US"/>
         </w:rPr>
       </w:pPr>
-      <w:bookmarkStart w:id="115" w:name="_Toc39510051"/>
+      <w:bookmarkStart w:id="116" w:name="_Toc41067881"/>
       <w:r>
         <w:rPr>
           <w:lang w:val="en-US"/>
@@ -54474,7 +54593,7 @@
         </w:rPr>
         <w:t>SPRINTS</w:t>
       </w:r>
-      <w:bookmarkEnd w:id="115"/>
+      <w:bookmarkEnd w:id="116"/>
     </w:p>
     <w:p>
       <w:r>
@@ -54542,7 +54661,7 @@
       <w:pPr>
         <w:pStyle w:val="Ttulo1"/>
       </w:pPr>
-      <w:bookmarkStart w:id="116" w:name="_Toc39510052"/>
+      <w:bookmarkStart w:id="117" w:name="_Toc41067882"/>
       <w:r>
         <w:lastRenderedPageBreak/>
         <w:t xml:space="preserve">APÊNCIDE </w:t>
@@ -54553,7 +54672,7 @@
       <w:r>
         <w:t xml:space="preserve"> – RELATÓRIO DE DESEMPENHO</w:t>
       </w:r>
-      <w:bookmarkEnd w:id="116"/>
+      <w:bookmarkEnd w:id="117"/>
     </w:p>
     <w:p>
       <w:r>
@@ -54598,7 +54717,7 @@
       <w:pPr>
         <w:pStyle w:val="Ttulo1"/>
       </w:pPr>
-      <w:bookmarkStart w:id="117" w:name="_Toc39510053"/>
+      <w:bookmarkStart w:id="118" w:name="_Toc41067883"/>
       <w:r>
         <w:lastRenderedPageBreak/>
         <w:t xml:space="preserve">APÊNDICE </w:t>
@@ -54609,7 +54728,7 @@
       <w:r>
         <w:t xml:space="preserve"> – DIAGRAMAS DE CASO DE USO E FLUXO DE EVENTOS</w:t>
       </w:r>
-      <w:bookmarkEnd w:id="117"/>
+      <w:bookmarkEnd w:id="118"/>
     </w:p>
     <w:p>
       <w:r>
@@ -54659,7 +54778,7 @@
       <w:pPr>
         <w:pStyle w:val="Ttulo1"/>
       </w:pPr>
-      <w:bookmarkStart w:id="118" w:name="_Toc39510054"/>
+      <w:bookmarkStart w:id="119" w:name="_Toc41067884"/>
       <w:r>
         <w:lastRenderedPageBreak/>
         <w:t xml:space="preserve">APÊNCIDE </w:t>
@@ -54670,7 +54789,7 @@
       <w:r>
         <w:t xml:space="preserve"> – MODELO CONCEITUAL DOS DADOS</w:t>
       </w:r>
-      <w:bookmarkEnd w:id="118"/>
+      <w:bookmarkEnd w:id="119"/>
     </w:p>
     <w:p>
       <w:r>
@@ -54699,7 +54818,7 @@
       <w:pPr>
         <w:pStyle w:val="Ttulo1"/>
       </w:pPr>
-      <w:bookmarkStart w:id="119" w:name="_Toc39510055"/>
+      <w:bookmarkStart w:id="120" w:name="_Toc41067885"/>
       <w:r>
         <w:lastRenderedPageBreak/>
         <w:t xml:space="preserve">APÊNDICE </w:t>
@@ -54719,7 +54838,7 @@
       <w:r>
         <w:t>DO ETANÓIS</w:t>
       </w:r>
-      <w:bookmarkEnd w:id="119"/>
+      <w:bookmarkEnd w:id="120"/>
     </w:p>
     <w:p>
       <w:r>
@@ -54763,7 +54882,7 @@
       <w:pPr>
         <w:pStyle w:val="Ttulo1"/>
       </w:pPr>
-      <w:bookmarkStart w:id="120" w:name="_Toc39510056"/>
+      <w:bookmarkStart w:id="121" w:name="_Toc41067886"/>
       <w:r>
         <w:lastRenderedPageBreak/>
         <w:t>ANEXO A – LEI MUNICIPAL N</w:t>
@@ -54771,7 +54890,7 @@
       <w:r>
         <w:t>º 16.644 DA CIDADE DE SÃO PAULO</w:t>
       </w:r>
-      <w:bookmarkEnd w:id="120"/>
+      <w:bookmarkEnd w:id="121"/>
     </w:p>
     <w:p>
       <w:r>
@@ -54902,10 +55021,7 @@
         <w:t xml:space="preserve"> </w:t>
       </w:r>
       <w:r>
-        <w:t xml:space="preserve">O posto </w:t>
-      </w:r>
-      <w:r>
-        <w:t>Sêda participou d</w:t>
+        <w:t>O posto Sêda participou d</w:t>
       </w:r>
       <w:r>
         <w:t xml:space="preserve">a pesquisa </w:t>
@@ -54986,10 +55102,7 @@
         <w:t xml:space="preserve"> Na data de escrita desta seção</w:t>
       </w:r>
       <w:r>
-        <w:t xml:space="preserve">, a taxa de serviço do </w:t>
-      </w:r>
-      <w:r>
-        <w:t>PagSeguro encontra</w:t>
+        <w:t>, a taxa de serviço do PagSeguro encontra</w:t>
       </w:r>
       <w:r>
         <w:t>va-</w:t>
@@ -55064,10 +55177,7 @@
         <w:footnoteRef/>
       </w:r>
       <w:r>
-        <w:t xml:space="preserve"> “A </w:t>
-      </w:r>
-      <w:r>
-        <w:t xml:space="preserve">AdMob facilita a geração de receita nos apps através de anúncios integrados, insights acionáveis e ferramentas eficientes e fáceis de usar.” </w:t>
+        <w:t xml:space="preserve"> “A AdMob facilita a geração de receita nos apps através de anúncios integrados, insights acionáveis e ferramentas eficientes e fáceis de usar.” </w:t>
       </w:r>
       <w:r>
         <w:rPr>

</xml_diff>

<commit_message>
Início do tópico 6.3
</commit_message>
<xml_diff>
--- a/docs/projeto-final/pfc/etanois-pfc.docx
+++ b/docs/projeto-final/pfc/etanois-pfc.docx
@@ -9455,7 +9455,7 @@
           <w:r>
             <w:fldChar w:fldCharType="separate"/>
           </w:r>
-          <w:hyperlink w:anchor="_Toc41067856" w:history="1">
+          <w:hyperlink w:anchor="_Toc41124393" w:history="1">
             <w:r>
               <w:rPr>
                 <w:rStyle w:val="Hyperlink"/>
@@ -9478,7 +9478,7 @@
               <w:rPr>
                 <w:webHidden/>
               </w:rPr>
-              <w:instrText xml:space="preserve"> PAGEREF _Toc41067856 \h </w:instrText>
+              <w:instrText xml:space="preserve"> PAGEREF _Toc41124393 \h </w:instrText>
             </w:r>
             <w:r>
               <w:rPr>
@@ -9517,7 +9517,7 @@
               <w:lang w:eastAsia="pt-BR"/>
             </w:rPr>
           </w:pPr>
-          <w:hyperlink w:anchor="_Toc41067857" w:history="1">
+          <w:hyperlink w:anchor="_Toc41124394" w:history="1">
             <w:r>
               <w:rPr>
                 <w:rStyle w:val="Hyperlink"/>
@@ -9540,7 +9540,7 @@
               <w:rPr>
                 <w:webHidden/>
               </w:rPr>
-              <w:instrText xml:space="preserve"> PAGEREF _Toc41067857 \h </w:instrText>
+              <w:instrText xml:space="preserve"> PAGEREF _Toc41124394 \h </w:instrText>
             </w:r>
             <w:r>
               <w:rPr>
@@ -9581,7 +9581,7 @@
               <w:lang w:eastAsia="pt-BR"/>
             </w:rPr>
           </w:pPr>
-          <w:hyperlink w:anchor="_Toc41067858" w:history="1">
+          <w:hyperlink w:anchor="_Toc41124395" w:history="1">
             <w:r>
               <w:rPr>
                 <w:rStyle w:val="Hyperlink"/>
@@ -9608,7 +9608,7 @@
                 <w:noProof/>
                 <w:webHidden/>
               </w:rPr>
-              <w:instrText xml:space="preserve"> PAGEREF _Toc41067858 \h </w:instrText>
+              <w:instrText xml:space="preserve"> PAGEREF _Toc41124395 \h </w:instrText>
             </w:r>
             <w:r>
               <w:rPr>
@@ -9653,7 +9653,7 @@
               <w:lang w:eastAsia="pt-BR"/>
             </w:rPr>
           </w:pPr>
-          <w:hyperlink w:anchor="_Toc41067859" w:history="1">
+          <w:hyperlink w:anchor="_Toc41124396" w:history="1">
             <w:r>
               <w:rPr>
                 <w:rStyle w:val="Hyperlink"/>
@@ -9680,7 +9680,7 @@
                 <w:noProof/>
                 <w:webHidden/>
               </w:rPr>
-              <w:instrText xml:space="preserve"> PAGEREF _Toc41067859 \h </w:instrText>
+              <w:instrText xml:space="preserve"> PAGEREF _Toc41124396 \h </w:instrText>
             </w:r>
             <w:r>
               <w:rPr>
@@ -9725,7 +9725,7 @@
               <w:lang w:eastAsia="pt-BR"/>
             </w:rPr>
           </w:pPr>
-          <w:hyperlink w:anchor="_Toc41067860" w:history="1">
+          <w:hyperlink w:anchor="_Toc41124397" w:history="1">
             <w:r>
               <w:rPr>
                 <w:rStyle w:val="Hyperlink"/>
@@ -9752,7 +9752,7 @@
                 <w:noProof/>
                 <w:webHidden/>
               </w:rPr>
-              <w:instrText xml:space="preserve"> PAGEREF _Toc41067860 \h </w:instrText>
+              <w:instrText xml:space="preserve"> PAGEREF _Toc41124397 \h </w:instrText>
             </w:r>
             <w:r>
               <w:rPr>
@@ -9797,7 +9797,7 @@
               <w:lang w:eastAsia="pt-BR"/>
             </w:rPr>
           </w:pPr>
-          <w:hyperlink w:anchor="_Toc41067861" w:history="1">
+          <w:hyperlink w:anchor="_Toc41124398" w:history="1">
             <w:r>
               <w:rPr>
                 <w:rStyle w:val="Hyperlink"/>
@@ -9824,7 +9824,7 @@
                 <w:noProof/>
                 <w:webHidden/>
               </w:rPr>
-              <w:instrText xml:space="preserve"> PAGEREF _Toc41067861 \h </w:instrText>
+              <w:instrText xml:space="preserve"> PAGEREF _Toc41124398 \h </w:instrText>
             </w:r>
             <w:r>
               <w:rPr>
@@ -9867,7 +9867,7 @@
               <w:lang w:eastAsia="pt-BR"/>
             </w:rPr>
           </w:pPr>
-          <w:hyperlink w:anchor="_Toc41067862" w:history="1">
+          <w:hyperlink w:anchor="_Toc41124399" w:history="1">
             <w:r>
               <w:rPr>
                 <w:rStyle w:val="Hyperlink"/>
@@ -9890,7 +9890,7 @@
               <w:rPr>
                 <w:webHidden/>
               </w:rPr>
-              <w:instrText xml:space="preserve"> PAGEREF _Toc41067862 \h </w:instrText>
+              <w:instrText xml:space="preserve"> PAGEREF _Toc41124399 \h </w:instrText>
             </w:r>
             <w:r>
               <w:rPr>
@@ -9931,7 +9931,7 @@
               <w:lang w:eastAsia="pt-BR"/>
             </w:rPr>
           </w:pPr>
-          <w:hyperlink w:anchor="_Toc41067863" w:history="1">
+          <w:hyperlink w:anchor="_Toc41124400" w:history="1">
             <w:r>
               <w:rPr>
                 <w:rStyle w:val="Hyperlink"/>
@@ -9958,7 +9958,7 @@
                 <w:noProof/>
                 <w:webHidden/>
               </w:rPr>
-              <w:instrText xml:space="preserve"> PAGEREF _Toc41067863 \h </w:instrText>
+              <w:instrText xml:space="preserve"> PAGEREF _Toc41124400 \h </w:instrText>
             </w:r>
             <w:r>
               <w:rPr>
@@ -10003,7 +10003,7 @@
               <w:lang w:eastAsia="pt-BR"/>
             </w:rPr>
           </w:pPr>
-          <w:hyperlink w:anchor="_Toc41067864" w:history="1">
+          <w:hyperlink w:anchor="_Toc41124401" w:history="1">
             <w:r>
               <w:rPr>
                 <w:rStyle w:val="Hyperlink"/>
@@ -10030,7 +10030,7 @@
                 <w:noProof/>
                 <w:webHidden/>
               </w:rPr>
-              <w:instrText xml:space="preserve"> PAGEREF _Toc41067864 \h </w:instrText>
+              <w:instrText xml:space="preserve"> PAGEREF _Toc41124401 \h </w:instrText>
             </w:r>
             <w:r>
               <w:rPr>
@@ -10075,7 +10075,7 @@
               <w:lang w:eastAsia="pt-BR"/>
             </w:rPr>
           </w:pPr>
-          <w:hyperlink w:anchor="_Toc41067865" w:history="1">
+          <w:hyperlink w:anchor="_Toc41124402" w:history="1">
             <w:r>
               <w:rPr>
                 <w:rStyle w:val="Hyperlink"/>
@@ -10102,7 +10102,7 @@
                 <w:noProof/>
                 <w:webHidden/>
               </w:rPr>
-              <w:instrText xml:space="preserve"> PAGEREF _Toc41067865 \h </w:instrText>
+              <w:instrText xml:space="preserve"> PAGEREF _Toc41124402 \h </w:instrText>
             </w:r>
             <w:r>
               <w:rPr>
@@ -10147,7 +10147,7 @@
               <w:lang w:eastAsia="pt-BR"/>
             </w:rPr>
           </w:pPr>
-          <w:hyperlink w:anchor="_Toc41067866" w:history="1">
+          <w:hyperlink w:anchor="_Toc41124403" w:history="1">
             <w:r>
               <w:rPr>
                 <w:rStyle w:val="Hyperlink"/>
@@ -10174,7 +10174,7 @@
                 <w:noProof/>
                 <w:webHidden/>
               </w:rPr>
-              <w:instrText xml:space="preserve"> PAGEREF _Toc41067866 \h </w:instrText>
+              <w:instrText xml:space="preserve"> PAGEREF _Toc41124403 \h </w:instrText>
             </w:r>
             <w:r>
               <w:rPr>
@@ -10219,7 +10219,7 @@
               <w:lang w:eastAsia="pt-BR"/>
             </w:rPr>
           </w:pPr>
-          <w:hyperlink w:anchor="_Toc41067867" w:history="1">
+          <w:hyperlink w:anchor="_Toc41124404" w:history="1">
             <w:r>
               <w:rPr>
                 <w:rStyle w:val="Hyperlink"/>
@@ -10246,7 +10246,7 @@
                 <w:noProof/>
                 <w:webHidden/>
               </w:rPr>
-              <w:instrText xml:space="preserve"> PAGEREF _Toc41067867 \h </w:instrText>
+              <w:instrText xml:space="preserve"> PAGEREF _Toc41124404 \h </w:instrText>
             </w:r>
             <w:r>
               <w:rPr>
@@ -10289,7 +10289,7 @@
               <w:lang w:eastAsia="pt-BR"/>
             </w:rPr>
           </w:pPr>
-          <w:hyperlink w:anchor="_Toc41067868" w:history="1">
+          <w:hyperlink w:anchor="_Toc41124405" w:history="1">
             <w:r>
               <w:rPr>
                 <w:rStyle w:val="Hyperlink"/>
@@ -10312,7 +10312,7 @@
               <w:rPr>
                 <w:webHidden/>
               </w:rPr>
-              <w:instrText xml:space="preserve"> PAGEREF _Toc41067868 \h </w:instrText>
+              <w:instrText xml:space="preserve"> PAGEREF _Toc41124405 \h </w:instrText>
             </w:r>
             <w:r>
               <w:rPr>
@@ -10353,7 +10353,7 @@
               <w:lang w:eastAsia="pt-BR"/>
             </w:rPr>
           </w:pPr>
-          <w:hyperlink w:anchor="_Toc41067869" w:history="1">
+          <w:hyperlink w:anchor="_Toc41124406" w:history="1">
             <w:r>
               <w:rPr>
                 <w:rStyle w:val="Hyperlink"/>
@@ -10380,7 +10380,7 @@
                 <w:noProof/>
                 <w:webHidden/>
               </w:rPr>
-              <w:instrText xml:space="preserve"> PAGEREF _Toc41067869 \h </w:instrText>
+              <w:instrText xml:space="preserve"> PAGEREF _Toc41124406 \h </w:instrText>
             </w:r>
             <w:r>
               <w:rPr>
@@ -10425,7 +10425,7 @@
               <w:lang w:eastAsia="pt-BR"/>
             </w:rPr>
           </w:pPr>
-          <w:hyperlink w:anchor="_Toc41067870" w:history="1">
+          <w:hyperlink w:anchor="_Toc41124407" w:history="1">
             <w:r>
               <w:rPr>
                 <w:rStyle w:val="Hyperlink"/>
@@ -10452,7 +10452,7 @@
                 <w:noProof/>
                 <w:webHidden/>
               </w:rPr>
-              <w:instrText xml:space="preserve"> PAGEREF _Toc41067870 \h </w:instrText>
+              <w:instrText xml:space="preserve"> PAGEREF _Toc41124407 \h </w:instrText>
             </w:r>
             <w:r>
               <w:rPr>
@@ -10497,7 +10497,7 @@
               <w:lang w:eastAsia="pt-BR"/>
             </w:rPr>
           </w:pPr>
-          <w:hyperlink w:anchor="_Toc41067871" w:history="1">
+          <w:hyperlink w:anchor="_Toc41124408" w:history="1">
             <w:r>
               <w:rPr>
                 <w:rStyle w:val="Hyperlink"/>
@@ -10524,7 +10524,7 @@
                 <w:noProof/>
                 <w:webHidden/>
               </w:rPr>
-              <w:instrText xml:space="preserve"> PAGEREF _Toc41067871 \h </w:instrText>
+              <w:instrText xml:space="preserve"> PAGEREF _Toc41124408 \h </w:instrText>
             </w:r>
             <w:r>
               <w:rPr>
@@ -10569,7 +10569,7 @@
               <w:lang w:eastAsia="pt-BR"/>
             </w:rPr>
           </w:pPr>
-          <w:hyperlink w:anchor="_Toc41067872" w:history="1">
+          <w:hyperlink w:anchor="_Toc41124409" w:history="1">
             <w:r>
               <w:rPr>
                 <w:rStyle w:val="Hyperlink"/>
@@ -10596,7 +10596,7 @@
                 <w:noProof/>
                 <w:webHidden/>
               </w:rPr>
-              <w:instrText xml:space="preserve"> PAGEREF _Toc41067872 \h </w:instrText>
+              <w:instrText xml:space="preserve"> PAGEREF _Toc41124409 \h </w:instrText>
             </w:r>
             <w:r>
               <w:rPr>
@@ -10639,7 +10639,7 @@
               <w:lang w:eastAsia="pt-BR"/>
             </w:rPr>
           </w:pPr>
-          <w:hyperlink w:anchor="_Toc41067873" w:history="1">
+          <w:hyperlink w:anchor="_Toc41124410" w:history="1">
             <w:r>
               <w:rPr>
                 <w:rStyle w:val="Hyperlink"/>
@@ -10662,7 +10662,7 @@
               <w:rPr>
                 <w:webHidden/>
               </w:rPr>
-              <w:instrText xml:space="preserve"> PAGEREF _Toc41067873 \h </w:instrText>
+              <w:instrText xml:space="preserve"> PAGEREF _Toc41124410 \h </w:instrText>
             </w:r>
             <w:r>
               <w:rPr>
@@ -10703,7 +10703,7 @@
               <w:lang w:eastAsia="pt-BR"/>
             </w:rPr>
           </w:pPr>
-          <w:hyperlink w:anchor="_Toc41067874" w:history="1">
+          <w:hyperlink w:anchor="_Toc41124411" w:history="1">
             <w:r>
               <w:rPr>
                 <w:rStyle w:val="Hyperlink"/>
@@ -10730,7 +10730,7 @@
                 <w:noProof/>
                 <w:webHidden/>
               </w:rPr>
-              <w:instrText xml:space="preserve"> PAGEREF _Toc41067874 \h </w:instrText>
+              <w:instrText xml:space="preserve"> PAGEREF _Toc41124411 \h </w:instrText>
             </w:r>
             <w:r>
               <w:rPr>
@@ -10775,7 +10775,7 @@
               <w:lang w:eastAsia="pt-BR"/>
             </w:rPr>
           </w:pPr>
-          <w:hyperlink w:anchor="_Toc41067875" w:history="1">
+          <w:hyperlink w:anchor="_Toc41124412" w:history="1">
             <w:r>
               <w:rPr>
                 <w:rStyle w:val="Hyperlink"/>
@@ -10802,7 +10802,7 @@
                 <w:noProof/>
                 <w:webHidden/>
               </w:rPr>
-              <w:instrText xml:space="preserve"> PAGEREF _Toc41067875 \h </w:instrText>
+              <w:instrText xml:space="preserve"> PAGEREF _Toc41124412 \h </w:instrText>
             </w:r>
             <w:r>
               <w:rPr>
@@ -10845,7 +10845,7 @@
               <w:lang w:eastAsia="pt-BR"/>
             </w:rPr>
           </w:pPr>
-          <w:hyperlink w:anchor="_Toc41067876" w:history="1">
+          <w:hyperlink w:anchor="_Toc41124413" w:history="1">
             <w:r>
               <w:rPr>
                 <w:rStyle w:val="Hyperlink"/>
@@ -10868,7 +10868,7 @@
               <w:rPr>
                 <w:webHidden/>
               </w:rPr>
-              <w:instrText xml:space="preserve"> PAGEREF _Toc41067876 \h </w:instrText>
+              <w:instrText xml:space="preserve"> PAGEREF _Toc41124413 \h </w:instrText>
             </w:r>
             <w:r>
               <w:rPr>
@@ -10889,6 +10889,222 @@
             </w:r>
             <w:r>
               <w:rPr>
+                <w:webHidden/>
+              </w:rPr>
+              <w:fldChar w:fldCharType="end"/>
+            </w:r>
+          </w:hyperlink>
+        </w:p>
+        <w:p>
+          <w:pPr>
+            <w:pStyle w:val="Sumrio2"/>
+            <w:tabs>
+              <w:tab w:val="right" w:leader="dot" w:pos="9061"/>
+            </w:tabs>
+            <w:rPr>
+              <w:rFonts w:asciiTheme="minorHAnsi" w:eastAsiaTheme="minorEastAsia" w:hAnsiTheme="minorHAnsi"/>
+              <w:noProof/>
+              <w:color w:val="auto"/>
+              <w:szCs w:val="24"/>
+              <w:lang w:eastAsia="pt-BR"/>
+            </w:rPr>
+          </w:pPr>
+          <w:hyperlink w:anchor="_Toc41124414" w:history="1">
+            <w:r>
+              <w:rPr>
+                <w:rStyle w:val="Hyperlink"/>
+                <w:noProof/>
+              </w:rPr>
+              <w:t>6.1 VISÃO ESTRUTURAL</w:t>
+            </w:r>
+            <w:r>
+              <w:rPr>
+                <w:noProof/>
+                <w:webHidden/>
+              </w:rPr>
+              <w:tab/>
+            </w:r>
+            <w:r>
+              <w:rPr>
+                <w:noProof/>
+                <w:webHidden/>
+              </w:rPr>
+              <w:fldChar w:fldCharType="begin"/>
+            </w:r>
+            <w:r>
+              <w:rPr>
+                <w:noProof/>
+                <w:webHidden/>
+              </w:rPr>
+              <w:instrText xml:space="preserve"> PAGEREF _Toc41124414 \h </w:instrText>
+            </w:r>
+            <w:r>
+              <w:rPr>
+                <w:noProof/>
+                <w:webHidden/>
+              </w:rPr>
+            </w:r>
+            <w:r>
+              <w:rPr>
+                <w:noProof/>
+                <w:webHidden/>
+              </w:rPr>
+              <w:fldChar w:fldCharType="separate"/>
+            </w:r>
+            <w:r>
+              <w:rPr>
+                <w:noProof/>
+                <w:webHidden/>
+              </w:rPr>
+              <w:t>89</w:t>
+            </w:r>
+            <w:r>
+              <w:rPr>
+                <w:noProof/>
+                <w:webHidden/>
+              </w:rPr>
+              <w:fldChar w:fldCharType="end"/>
+            </w:r>
+          </w:hyperlink>
+        </w:p>
+        <w:p>
+          <w:pPr>
+            <w:pStyle w:val="Sumrio2"/>
+            <w:tabs>
+              <w:tab w:val="right" w:leader="dot" w:pos="9061"/>
+            </w:tabs>
+            <w:rPr>
+              <w:rFonts w:asciiTheme="minorHAnsi" w:eastAsiaTheme="minorEastAsia" w:hAnsiTheme="minorHAnsi"/>
+              <w:noProof/>
+              <w:color w:val="auto"/>
+              <w:szCs w:val="24"/>
+              <w:lang w:eastAsia="pt-BR"/>
+            </w:rPr>
+          </w:pPr>
+          <w:hyperlink w:anchor="_Toc41124415" w:history="1">
+            <w:r>
+              <w:rPr>
+                <w:rStyle w:val="Hyperlink"/>
+                <w:noProof/>
+              </w:rPr>
+              <w:t>6.2 VISÃO COMPORTAMENTAL</w:t>
+            </w:r>
+            <w:r>
+              <w:rPr>
+                <w:noProof/>
+                <w:webHidden/>
+              </w:rPr>
+              <w:tab/>
+            </w:r>
+            <w:r>
+              <w:rPr>
+                <w:noProof/>
+                <w:webHidden/>
+              </w:rPr>
+              <w:fldChar w:fldCharType="begin"/>
+            </w:r>
+            <w:r>
+              <w:rPr>
+                <w:noProof/>
+                <w:webHidden/>
+              </w:rPr>
+              <w:instrText xml:space="preserve"> PAGEREF _Toc41124415 \h </w:instrText>
+            </w:r>
+            <w:r>
+              <w:rPr>
+                <w:noProof/>
+                <w:webHidden/>
+              </w:rPr>
+            </w:r>
+            <w:r>
+              <w:rPr>
+                <w:noProof/>
+                <w:webHidden/>
+              </w:rPr>
+              <w:fldChar w:fldCharType="separate"/>
+            </w:r>
+            <w:r>
+              <w:rPr>
+                <w:noProof/>
+                <w:webHidden/>
+              </w:rPr>
+              <w:t>89</w:t>
+            </w:r>
+            <w:r>
+              <w:rPr>
+                <w:noProof/>
+                <w:webHidden/>
+              </w:rPr>
+              <w:fldChar w:fldCharType="end"/>
+            </w:r>
+          </w:hyperlink>
+        </w:p>
+        <w:p>
+          <w:pPr>
+            <w:pStyle w:val="Sumrio2"/>
+            <w:tabs>
+              <w:tab w:val="right" w:leader="dot" w:pos="9061"/>
+            </w:tabs>
+            <w:rPr>
+              <w:rFonts w:asciiTheme="minorHAnsi" w:eastAsiaTheme="minorEastAsia" w:hAnsiTheme="minorHAnsi"/>
+              <w:noProof/>
+              <w:color w:val="auto"/>
+              <w:szCs w:val="24"/>
+              <w:lang w:eastAsia="pt-BR"/>
+            </w:rPr>
+          </w:pPr>
+          <w:hyperlink w:anchor="_Toc41124416" w:history="1">
+            <w:r>
+              <w:rPr>
+                <w:rStyle w:val="Hyperlink"/>
+                <w:noProof/>
+              </w:rPr>
+              <w:t>6.3 VISÃO DE DADOS</w:t>
+            </w:r>
+            <w:r>
+              <w:rPr>
+                <w:noProof/>
+                <w:webHidden/>
+              </w:rPr>
+              <w:tab/>
+            </w:r>
+            <w:r>
+              <w:rPr>
+                <w:noProof/>
+                <w:webHidden/>
+              </w:rPr>
+              <w:fldChar w:fldCharType="begin"/>
+            </w:r>
+            <w:r>
+              <w:rPr>
+                <w:noProof/>
+                <w:webHidden/>
+              </w:rPr>
+              <w:instrText xml:space="preserve"> PAGEREF _Toc41124416 \h </w:instrText>
+            </w:r>
+            <w:r>
+              <w:rPr>
+                <w:noProof/>
+                <w:webHidden/>
+              </w:rPr>
+            </w:r>
+            <w:r>
+              <w:rPr>
+                <w:noProof/>
+                <w:webHidden/>
+              </w:rPr>
+              <w:fldChar w:fldCharType="separate"/>
+            </w:r>
+            <w:r>
+              <w:rPr>
+                <w:noProof/>
+                <w:webHidden/>
+              </w:rPr>
+              <w:t>89</w:t>
+            </w:r>
+            <w:r>
+              <w:rPr>
+                <w:noProof/>
                 <w:webHidden/>
               </w:rPr>
               <w:fldChar w:fldCharType="end"/>
@@ -10907,7 +11123,7 @@
               <w:lang w:eastAsia="pt-BR"/>
             </w:rPr>
           </w:pPr>
-          <w:hyperlink w:anchor="_Toc41067877" w:history="1">
+          <w:hyperlink w:anchor="_Toc41124417" w:history="1">
             <w:r>
               <w:rPr>
                 <w:rStyle w:val="Hyperlink"/>
@@ -10930,7 +11146,7 @@
               <w:rPr>
                 <w:webHidden/>
               </w:rPr>
-              <w:instrText xml:space="preserve"> PAGEREF _Toc41067877 \h </w:instrText>
+              <w:instrText xml:space="preserve"> PAGEREF _Toc41124417 \h </w:instrText>
             </w:r>
             <w:r>
               <w:rPr>
@@ -10947,7 +11163,7 @@
               <w:rPr>
                 <w:webHidden/>
               </w:rPr>
-              <w:t>90</w:t>
+              <w:t>93</w:t>
             </w:r>
             <w:r>
               <w:rPr>
@@ -10969,7 +11185,7 @@
               <w:lang w:eastAsia="pt-BR"/>
             </w:rPr>
           </w:pPr>
-          <w:hyperlink w:anchor="_Toc41067878" w:history="1">
+          <w:hyperlink w:anchor="_Toc41124418" w:history="1">
             <w:r>
               <w:rPr>
                 <w:rStyle w:val="Hyperlink"/>
@@ -10992,7 +11208,7 @@
               <w:rPr>
                 <w:webHidden/>
               </w:rPr>
-              <w:instrText xml:space="preserve"> PAGEREF _Toc41067878 \h </w:instrText>
+              <w:instrText xml:space="preserve"> PAGEREF _Toc41124418 \h </w:instrText>
             </w:r>
             <w:r>
               <w:rPr>
@@ -11009,7 +11225,7 @@
               <w:rPr>
                 <w:webHidden/>
               </w:rPr>
-              <w:t>91</w:t>
+              <w:t>94</w:t>
             </w:r>
             <w:r>
               <w:rPr>
@@ -11031,7 +11247,7 @@
               <w:lang w:eastAsia="pt-BR"/>
             </w:rPr>
           </w:pPr>
-          <w:hyperlink w:anchor="_Toc41067879" w:history="1">
+          <w:hyperlink w:anchor="_Toc41124419" w:history="1">
             <w:r>
               <w:rPr>
                 <w:rStyle w:val="Hyperlink"/>
@@ -11054,7 +11270,7 @@
               <w:rPr>
                 <w:webHidden/>
               </w:rPr>
-              <w:instrText xml:space="preserve"> PAGEREF _Toc41067879 \h </w:instrText>
+              <w:instrText xml:space="preserve"> PAGEREF _Toc41124419 \h </w:instrText>
             </w:r>
             <w:r>
               <w:rPr>
@@ -11071,7 +11287,7 @@
               <w:rPr>
                 <w:webHidden/>
               </w:rPr>
-              <w:t>94</w:t>
+              <w:t>97</w:t>
             </w:r>
             <w:r>
               <w:rPr>
@@ -11093,7 +11309,7 @@
               <w:lang w:eastAsia="pt-BR"/>
             </w:rPr>
           </w:pPr>
-          <w:hyperlink w:anchor="_Toc41067880" w:history="1">
+          <w:hyperlink w:anchor="_Toc41124420" w:history="1">
             <w:r>
               <w:rPr>
                 <w:rStyle w:val="Hyperlink"/>
@@ -11116,7 +11332,7 @@
               <w:rPr>
                 <w:webHidden/>
               </w:rPr>
-              <w:instrText xml:space="preserve"> PAGEREF _Toc41067880 \h </w:instrText>
+              <w:instrText xml:space="preserve"> PAGEREF _Toc41124420 \h </w:instrText>
             </w:r>
             <w:r>
               <w:rPr>
@@ -11133,7 +11349,7 @@
               <w:rPr>
                 <w:webHidden/>
               </w:rPr>
-              <w:t>96</w:t>
+              <w:t>99</w:t>
             </w:r>
             <w:r>
               <w:rPr>
@@ -11155,7 +11371,7 @@
               <w:lang w:eastAsia="pt-BR"/>
             </w:rPr>
           </w:pPr>
-          <w:hyperlink w:anchor="_Toc41067881" w:history="1">
+          <w:hyperlink w:anchor="_Toc41124421" w:history="1">
             <w:r>
               <w:rPr>
                 <w:rStyle w:val="Hyperlink"/>
@@ -11204,7 +11420,7 @@
               <w:rPr>
                 <w:webHidden/>
               </w:rPr>
-              <w:instrText xml:space="preserve"> PAGEREF _Toc41067881 \h </w:instrText>
+              <w:instrText xml:space="preserve"> PAGEREF _Toc41124421 \h </w:instrText>
             </w:r>
             <w:r>
               <w:rPr>
@@ -11221,7 +11437,7 @@
               <w:rPr>
                 <w:webHidden/>
               </w:rPr>
-              <w:t>97</w:t>
+              <w:t>100</w:t>
             </w:r>
             <w:r>
               <w:rPr>
@@ -11243,7 +11459,7 @@
               <w:lang w:eastAsia="pt-BR"/>
             </w:rPr>
           </w:pPr>
-          <w:hyperlink w:anchor="_Toc41067882" w:history="1">
+          <w:hyperlink w:anchor="_Toc41124422" w:history="1">
             <w:r>
               <w:rPr>
                 <w:rStyle w:val="Hyperlink"/>
@@ -11266,7 +11482,7 @@
               <w:rPr>
                 <w:webHidden/>
               </w:rPr>
-              <w:instrText xml:space="preserve"> PAGEREF _Toc41067882 \h </w:instrText>
+              <w:instrText xml:space="preserve"> PAGEREF _Toc41124422 \h </w:instrText>
             </w:r>
             <w:r>
               <w:rPr>
@@ -11283,7 +11499,7 @@
               <w:rPr>
                 <w:webHidden/>
               </w:rPr>
-              <w:t>98</w:t>
+              <w:t>101</w:t>
             </w:r>
             <w:r>
               <w:rPr>
@@ -11305,7 +11521,7 @@
               <w:lang w:eastAsia="pt-BR"/>
             </w:rPr>
           </w:pPr>
-          <w:hyperlink w:anchor="_Toc41067883" w:history="1">
+          <w:hyperlink w:anchor="_Toc41124423" w:history="1">
             <w:r>
               <w:rPr>
                 <w:rStyle w:val="Hyperlink"/>
@@ -11328,7 +11544,7 @@
               <w:rPr>
                 <w:webHidden/>
               </w:rPr>
-              <w:instrText xml:space="preserve"> PAGEREF _Toc41067883 \h </w:instrText>
+              <w:instrText xml:space="preserve"> PAGEREF _Toc41124423 \h </w:instrText>
             </w:r>
             <w:r>
               <w:rPr>
@@ -11345,7 +11561,7 @@
               <w:rPr>
                 <w:webHidden/>
               </w:rPr>
-              <w:t>99</w:t>
+              <w:t>102</w:t>
             </w:r>
             <w:r>
               <w:rPr>
@@ -11367,7 +11583,7 @@
               <w:lang w:eastAsia="pt-BR"/>
             </w:rPr>
           </w:pPr>
-          <w:hyperlink w:anchor="_Toc41067884" w:history="1">
+          <w:hyperlink w:anchor="_Toc41124424" w:history="1">
             <w:r>
               <w:rPr>
                 <w:rStyle w:val="Hyperlink"/>
@@ -11390,7 +11606,7 @@
               <w:rPr>
                 <w:webHidden/>
               </w:rPr>
-              <w:instrText xml:space="preserve"> PAGEREF _Toc41067884 \h </w:instrText>
+              <w:instrText xml:space="preserve"> PAGEREF _Toc41124424 \h </w:instrText>
             </w:r>
             <w:r>
               <w:rPr>
@@ -11407,7 +11623,7 @@
               <w:rPr>
                 <w:webHidden/>
               </w:rPr>
-              <w:t>100</w:t>
+              <w:t>103</w:t>
             </w:r>
             <w:r>
               <w:rPr>
@@ -11429,7 +11645,7 @@
               <w:lang w:eastAsia="pt-BR"/>
             </w:rPr>
           </w:pPr>
-          <w:hyperlink w:anchor="_Toc41067885" w:history="1">
+          <w:hyperlink w:anchor="_Toc41124425" w:history="1">
             <w:r>
               <w:rPr>
                 <w:rStyle w:val="Hyperlink"/>
@@ -11465,7 +11681,7 @@
               <w:rPr>
                 <w:webHidden/>
               </w:rPr>
-              <w:instrText xml:space="preserve"> PAGEREF _Toc41067885 \h </w:instrText>
+              <w:instrText xml:space="preserve"> PAGEREF _Toc41124425 \h </w:instrText>
             </w:r>
             <w:r>
               <w:rPr>
@@ -11482,7 +11698,7 @@
               <w:rPr>
                 <w:webHidden/>
               </w:rPr>
-              <w:t>101</w:t>
+              <w:t>104</w:t>
             </w:r>
             <w:r>
               <w:rPr>
@@ -11504,7 +11720,7 @@
               <w:lang w:eastAsia="pt-BR"/>
             </w:rPr>
           </w:pPr>
-          <w:hyperlink w:anchor="_Toc41067886" w:history="1">
+          <w:hyperlink w:anchor="_Toc41124426" w:history="1">
             <w:r>
               <w:rPr>
                 <w:rStyle w:val="Hyperlink"/>
@@ -11527,7 +11743,7 @@
               <w:rPr>
                 <w:webHidden/>
               </w:rPr>
-              <w:instrText xml:space="preserve"> PAGEREF _Toc41067886 \h </w:instrText>
+              <w:instrText xml:space="preserve"> PAGEREF _Toc41124426 \h </w:instrText>
             </w:r>
             <w:r>
               <w:rPr>
@@ -11544,7 +11760,7 @@
               <w:rPr>
                 <w:webHidden/>
               </w:rPr>
-              <w:t>102</w:t>
+              <w:t>105</w:t>
             </w:r>
             <w:r>
               <w:rPr>
@@ -11578,7 +11794,7 @@
       <w:pPr>
         <w:pStyle w:val="Ttulo1"/>
       </w:pPr>
-      <w:bookmarkStart w:id="0" w:name="_Toc41067856"/>
+      <w:bookmarkStart w:id="0" w:name="_Toc41124393"/>
       <w:r>
         <w:lastRenderedPageBreak/>
         <w:t>1 INTRODUÇÃO</w:t>
@@ -12005,7 +12221,7 @@
       <w:pPr>
         <w:pStyle w:val="Ttulo1"/>
       </w:pPr>
-      <w:bookmarkStart w:id="1" w:name="_Toc41067857"/>
+      <w:bookmarkStart w:id="1" w:name="_Toc41124394"/>
       <w:r>
         <w:lastRenderedPageBreak/>
         <w:t>2 REVISÃO BIBLIOGRÁFICA</w:t>
@@ -12065,7 +12281,7 @@
       <w:pPr>
         <w:pStyle w:val="Ttulo2"/>
       </w:pPr>
-      <w:bookmarkStart w:id="2" w:name="_Toc41067858"/>
+      <w:bookmarkStart w:id="2" w:name="_Toc41124395"/>
       <w:r>
         <w:t xml:space="preserve">2.1 </w:t>
       </w:r>
@@ -12265,7 +12481,7 @@
       <w:pPr>
         <w:pStyle w:val="Ttulo2"/>
       </w:pPr>
-      <w:bookmarkStart w:id="3" w:name="_Toc41067859"/>
+      <w:bookmarkStart w:id="3" w:name="_Toc41124396"/>
       <w:r>
         <w:t>2.</w:t>
       </w:r>
@@ -12832,7 +13048,7 @@
       <w:pPr>
         <w:pStyle w:val="Ttulo2"/>
       </w:pPr>
-      <w:bookmarkStart w:id="4" w:name="_Toc41067860"/>
+      <w:bookmarkStart w:id="4" w:name="_Toc41124397"/>
       <w:r>
         <w:t>2.</w:t>
       </w:r>
@@ -15162,7 +15378,7 @@
           <w:caps w:val="0"/>
         </w:rPr>
       </w:pPr>
-      <w:bookmarkStart w:id="5" w:name="_Toc41067861"/>
+      <w:bookmarkStart w:id="5" w:name="_Toc41124398"/>
       <w:r>
         <w:rPr>
           <w:caps w:val="0"/>
@@ -16374,7 +16590,7 @@
       <w:pPr>
         <w:pStyle w:val="Ttulo1"/>
       </w:pPr>
-      <w:bookmarkStart w:id="10" w:name="_Toc41067862"/>
+      <w:bookmarkStart w:id="10" w:name="_Toc41124399"/>
       <w:r>
         <w:lastRenderedPageBreak/>
         <w:t>3 OBJETIVO DO PROJETO</w:t>
@@ -16475,7 +16691,7 @@
       <w:pPr>
         <w:pStyle w:val="Ttulo2"/>
       </w:pPr>
-      <w:bookmarkStart w:id="11" w:name="_Toc41067863"/>
+      <w:bookmarkStart w:id="11" w:name="_Toc41124400"/>
       <w:r>
         <w:t>3.1 FORMULAÇÃO DO PROBLEMA</w:t>
       </w:r>
@@ -18062,7 +18278,7 @@
       <w:pPr>
         <w:pStyle w:val="Ttulo2"/>
       </w:pPr>
-      <w:bookmarkStart w:id="14" w:name="_Toc41067864"/>
+      <w:bookmarkStart w:id="14" w:name="_Toc41124401"/>
       <w:r>
         <w:t>3.2 OBJETIVOS</w:t>
       </w:r>
@@ -18526,7 +18742,7 @@
       <w:pPr>
         <w:pStyle w:val="Ttulo2"/>
       </w:pPr>
-      <w:bookmarkStart w:id="15" w:name="_Toc41067865"/>
+      <w:bookmarkStart w:id="15" w:name="_Toc41124402"/>
       <w:r>
         <w:t>3.3 JUSTIFICATIVA</w:t>
       </w:r>
@@ -22325,7 +22541,7 @@
       <w:pPr>
         <w:pStyle w:val="Ttulo2"/>
       </w:pPr>
-      <w:bookmarkStart w:id="18" w:name="_Toc41067866"/>
+      <w:bookmarkStart w:id="18" w:name="_Toc41124403"/>
       <w:r>
         <w:t xml:space="preserve">3.4 PÚBLICO </w:t>
       </w:r>
@@ -22408,7 +22624,7 @@
       <w:pPr>
         <w:pStyle w:val="Ttulo2"/>
       </w:pPr>
-      <w:bookmarkStart w:id="19" w:name="_Toc41067867"/>
+      <w:bookmarkStart w:id="19" w:name="_Toc41124404"/>
       <w:r>
         <w:t>3.5 NÍVEIS DE DECISÃO E GRUPOS FUNCIONAIS</w:t>
       </w:r>
@@ -22615,7 +22831,7 @@
       <w:pPr>
         <w:pStyle w:val="Ttulo1"/>
       </w:pPr>
-      <w:bookmarkStart w:id="20" w:name="_Toc41067868"/>
+      <w:bookmarkStart w:id="20" w:name="_Toc41124405"/>
       <w:r>
         <w:lastRenderedPageBreak/>
         <w:t>4 MÉTODOS GERENCIAIS</w:t>
@@ -22713,7 +22929,7 @@
       <w:pPr>
         <w:pStyle w:val="Ttulo2"/>
       </w:pPr>
-      <w:bookmarkStart w:id="21" w:name="_Toc41067869"/>
+      <w:bookmarkStart w:id="21" w:name="_Toc41124406"/>
       <w:r>
         <w:t>4.1 PLANO DE ELABORAÇÃO E GERENCIAMENTO DO PROJETO</w:t>
       </w:r>
@@ -22826,7 +23042,7 @@
       <w:pPr>
         <w:pStyle w:val="Ttulo2"/>
       </w:pPr>
-      <w:bookmarkStart w:id="22" w:name="_Toc41067870"/>
+      <w:bookmarkStart w:id="22" w:name="_Toc41124407"/>
       <w:r>
         <w:t>4.2 MODELO DE CICLO DE VIDA</w:t>
       </w:r>
@@ -23363,7 +23579,7 @@
       <w:pPr>
         <w:pStyle w:val="Ttulo2"/>
       </w:pPr>
-      <w:bookmarkStart w:id="25" w:name="_Toc41067871"/>
+      <w:bookmarkStart w:id="25" w:name="_Toc41124408"/>
       <w:r>
         <w:t>4.3 RECURSOS NECESSÁRIOS</w:t>
       </w:r>
@@ -24577,7 +24793,7 @@
       <w:pPr>
         <w:pStyle w:val="Ttulo2"/>
       </w:pPr>
-      <w:bookmarkStart w:id="26" w:name="_Toc41067872"/>
+      <w:bookmarkStart w:id="26" w:name="_Toc41124409"/>
       <w:r>
         <w:t>4.4 RELATÓRIO DE DESEMPENHO</w:t>
       </w:r>
@@ -24623,7 +24839,7 @@
       <w:pPr>
         <w:pStyle w:val="Ttulo1"/>
       </w:pPr>
-      <w:bookmarkStart w:id="27" w:name="_Toc41067873"/>
+      <w:bookmarkStart w:id="27" w:name="_Toc41124410"/>
       <w:r>
         <w:lastRenderedPageBreak/>
         <w:t>5 ESPECIFICAÇÃO E ANÁLISE DOS REQUISITOS</w:t>
@@ -24707,7 +24923,7 @@
       <w:pPr>
         <w:pStyle w:val="Ttulo2"/>
       </w:pPr>
-      <w:bookmarkStart w:id="28" w:name="_Toc41067874"/>
+      <w:bookmarkStart w:id="28" w:name="_Toc41124411"/>
       <w:r>
         <w:t xml:space="preserve">5.1 REQUISITOS DO SISTEMA </w:t>
       </w:r>
@@ -51723,7 +51939,7 @@
         <w:pStyle w:val="Ttulo2"/>
       </w:pPr>
       <w:bookmarkStart w:id="109" w:name="_Toc35694243"/>
-      <w:bookmarkStart w:id="110" w:name="_Toc41067875"/>
+      <w:bookmarkStart w:id="110" w:name="_Toc41124412"/>
       <w:r>
         <w:t>5.2 ANÁLISE DOS REQUISITOS</w:t>
       </w:r>
@@ -52009,7 +52225,7 @@
       <w:pPr>
         <w:pStyle w:val="Ttulo1"/>
       </w:pPr>
-      <w:bookmarkStart w:id="111" w:name="_Toc41067876"/>
+      <w:bookmarkStart w:id="111" w:name="_Toc41124413"/>
       <w:r>
         <w:lastRenderedPageBreak/>
         <w:t xml:space="preserve">6 </w:t>
@@ -52035,14 +52251,1575 @@
       <w:pPr>
         <w:pStyle w:val="Ttulo2"/>
       </w:pPr>
+      <w:bookmarkStart w:id="112" w:name="_Toc41124414"/>
       <w:r>
         <w:t>6.1 VISÃO ESTRUTURAL</w:t>
       </w:r>
+      <w:bookmarkEnd w:id="112"/>
     </w:p>
     <w:p/>
     <w:p>
       <w:pPr>
         <w:pStyle w:val="Ttulo3"/>
+      </w:pPr>
+      <w:r>
+        <w:t>6.1.1 Diagrama de Pacotes</w:t>
+      </w:r>
+    </w:p>
+    <w:p/>
+    <w:p>
+      <w:pPr>
+        <w:pStyle w:val="Ttulo3"/>
+      </w:pPr>
+      <w:r>
+        <w:t>6.1.2 Diagrama de Classes</w:t>
+      </w:r>
+    </w:p>
+    <w:p/>
+    <w:p>
+      <w:pPr>
+        <w:pStyle w:val="Ttulo2"/>
+      </w:pPr>
+      <w:bookmarkStart w:id="113" w:name="_Toc41124415"/>
+      <w:r>
+        <w:t>6</w:t>
+      </w:r>
+      <w:r>
+        <w:t>.2 VISÃO COMPORTAMENTAL</w:t>
+      </w:r>
+      <w:bookmarkEnd w:id="113"/>
+    </w:p>
+    <w:p/>
+    <w:p>
+      <w:pPr>
+        <w:pStyle w:val="Ttulo3"/>
+      </w:pPr>
+      <w:r>
+        <w:t>6.2.1 Diagrama de Sequência</w:t>
+      </w:r>
+    </w:p>
+    <w:p/>
+    <w:p>
+      <w:pPr>
+        <w:pStyle w:val="Ttulo3"/>
+      </w:pPr>
+      <w:r>
+        <w:t>6.2.2 Diagrama de Atividades</w:t>
+      </w:r>
+    </w:p>
+    <w:p/>
+    <w:p>
+      <w:pPr>
+        <w:pStyle w:val="Ttulo2"/>
+      </w:pPr>
+      <w:bookmarkStart w:id="114" w:name="_Toc41124416"/>
+      <w:r>
+        <w:t>6.3 VISÃO DE DADOS</w:t>
+      </w:r>
+      <w:bookmarkEnd w:id="114"/>
+    </w:p>
+    <w:p>
+      <w:r>
+        <w:t xml:space="preserve">Segundo </w:t>
+      </w:r>
+      <w:proofErr w:type="spellStart"/>
+      <w:r>
+        <w:t>Silberschatz</w:t>
+      </w:r>
+      <w:proofErr w:type="spellEnd"/>
+      <w:r>
+        <w:t xml:space="preserve"> (20</w:t>
+      </w:r>
+      <w:r>
+        <w:t>20</w:t>
+      </w:r>
+      <w:r>
+        <w:t>), um dos maiores benefícios de um banco de dados é proporcionar ao usuário uma visão abstrata dos dados. Isto é, o sistema acaba por ocultar determinados detalhes sobre a forma de armazenamento e manutenção desses dados.</w:t>
+      </w:r>
+    </w:p>
+    <w:p/>
+    <w:p>
+      <w:pPr>
+        <w:pStyle w:val="Ttulo3"/>
+      </w:pPr>
+      <w:r>
+        <w:lastRenderedPageBreak/>
+        <w:t>6.3.1 Modelo Lógico</w:t>
+      </w:r>
+    </w:p>
+    <w:p>
+      <w:r>
+        <w:t>As seguintes tabelas descrevem como os dados serão armazenados no banco de dados e seus relacionamentos.</w:t>
+      </w:r>
+    </w:p>
+    <w:p/>
+    <w:p>
+      <w:pPr>
+        <w:pStyle w:val="Ttulo3"/>
+      </w:pPr>
+      <w:r>
+        <w:t>6.3.2 Dicionário de Dados do Modelo Lógico</w:t>
+      </w:r>
+    </w:p>
+    <w:p>
+      <w:r>
+        <w:t xml:space="preserve">Com o objetivo de fornecer informações sobre todos os objetos do modelo de forma textual, as tabelas abaixo apresentam </w:t>
+      </w:r>
+      <w:r>
+        <w:t>uma descrição sobre os objetos, seus atributos e seus relacionamentos.</w:t>
+      </w:r>
+    </w:p>
+    <w:p/>
+    <w:tbl>
+      <w:tblPr>
+        <w:tblStyle w:val="Tabelacomgrade"/>
+        <w:tblW w:w="0" w:type="auto"/>
+        <w:jc w:val="center"/>
+        <w:tblLook w:val="04A0" w:firstRow="1" w:lastRow="0" w:firstColumn="1" w:lastColumn="0" w:noHBand="0" w:noVBand="1"/>
+      </w:tblPr>
+      <w:tblGrid>
+        <w:gridCol w:w="753"/>
+        <w:gridCol w:w="2708"/>
+        <w:gridCol w:w="875"/>
+        <w:gridCol w:w="1315"/>
+        <w:gridCol w:w="1040"/>
+        <w:gridCol w:w="754"/>
+        <w:gridCol w:w="1616"/>
+      </w:tblGrid>
+      <w:tr>
+        <w:trPr>
+          <w:jc w:val="center"/>
+        </w:trPr>
+        <w:tc>
+          <w:tcPr>
+            <w:tcW w:w="764" w:type="dxa"/>
+          </w:tcPr>
+          <w:p>
+            <w:r>
+              <w:t>Tabela</w:t>
+            </w:r>
+          </w:p>
+        </w:tc>
+        <w:tc>
+          <w:tcPr>
+            <w:tcW w:w="2753" w:type="dxa"/>
+          </w:tcPr>
+          <w:p>
+            <w:r>
+              <w:t>Coluna</w:t>
+            </w:r>
+          </w:p>
+        </w:tc>
+        <w:tc>
+          <w:tcPr>
+            <w:tcW w:w="752" w:type="dxa"/>
+          </w:tcPr>
+          <w:p>
+            <w:r>
+              <w:t>Tipo</w:t>
+            </w:r>
+          </w:p>
+        </w:tc>
+        <w:tc>
+          <w:tcPr>
+            <w:tcW w:w="1334" w:type="dxa"/>
+          </w:tcPr>
+          <w:p>
+            <w:r>
+              <w:t>Comprimento</w:t>
+            </w:r>
+          </w:p>
+        </w:tc>
+        <w:tc>
+          <w:tcPr>
+            <w:tcW w:w="1054" w:type="dxa"/>
+          </w:tcPr>
+          <w:p>
+            <w:r>
+              <w:t>Restrições</w:t>
+            </w:r>
+          </w:p>
+        </w:tc>
+        <w:tc>
+          <w:tcPr>
+            <w:tcW w:w="763" w:type="dxa"/>
+          </w:tcPr>
+          <w:p>
+            <w:r>
+              <w:t>Valor padrão</w:t>
+            </w:r>
+          </w:p>
+        </w:tc>
+        <w:tc>
+          <w:tcPr>
+            <w:tcW w:w="1641" w:type="dxa"/>
+          </w:tcPr>
+          <w:p>
+            <w:r>
+              <w:t>Descrição</w:t>
+            </w:r>
+          </w:p>
+        </w:tc>
+      </w:tr>
+      <w:tr>
+        <w:trPr>
+          <w:jc w:val="center"/>
+        </w:trPr>
+        <w:tc>
+          <w:tcPr>
+            <w:tcW w:w="764" w:type="dxa"/>
+          </w:tcPr>
+          <w:p>
+            <w:pPr>
+              <w:rPr>
+                <w:i/>
+                <w:iCs/>
+              </w:rPr>
+            </w:pPr>
+            <w:proofErr w:type="spellStart"/>
+            <w:r>
+              <w:rPr>
+                <w:i/>
+                <w:iCs/>
+              </w:rPr>
+              <w:t>User</w:t>
+            </w:r>
+            <w:proofErr w:type="spellEnd"/>
+          </w:p>
+        </w:tc>
+        <w:tc>
+          <w:tcPr>
+            <w:tcW w:w="2753" w:type="dxa"/>
+          </w:tcPr>
+          <w:p>
+            <w:pPr>
+              <w:rPr>
+                <w:i/>
+                <w:iCs/>
+              </w:rPr>
+            </w:pPr>
+            <w:r>
+              <w:rPr>
+                <w:i/>
+                <w:iCs/>
+              </w:rPr>
+              <w:t>Id</w:t>
+            </w:r>
+          </w:p>
+        </w:tc>
+        <w:tc>
+          <w:tcPr>
+            <w:tcW w:w="752" w:type="dxa"/>
+          </w:tcPr>
+          <w:p>
+            <w:r>
+              <w:t>Inteiro</w:t>
+            </w:r>
+          </w:p>
+        </w:tc>
+        <w:tc>
+          <w:tcPr>
+            <w:tcW w:w="1334" w:type="dxa"/>
+          </w:tcPr>
+          <w:p>
+            <w:r>
+              <w:t xml:space="preserve">4 </w:t>
+            </w:r>
+            <w:r>
+              <w:rPr>
+                <w:i/>
+                <w:iCs/>
+              </w:rPr>
+              <w:t>bytes</w:t>
+            </w:r>
+          </w:p>
+        </w:tc>
+        <w:tc>
+          <w:tcPr>
+            <w:tcW w:w="1054" w:type="dxa"/>
+          </w:tcPr>
+          <w:p>
+            <w:pPr>
+              <w:rPr>
+                <w:i/>
+                <w:iCs/>
+              </w:rPr>
+            </w:pPr>
+            <w:r>
+              <w:rPr>
+                <w:i/>
+                <w:iCs/>
+              </w:rPr>
+              <w:t>PK</w:t>
+            </w:r>
+          </w:p>
+        </w:tc>
+        <w:tc>
+          <w:tcPr>
+            <w:tcW w:w="763" w:type="dxa"/>
+          </w:tcPr>
+          <w:p>
+            <w:r>
+              <w:t>N/D</w:t>
+            </w:r>
+          </w:p>
+        </w:tc>
+        <w:tc>
+          <w:tcPr>
+            <w:tcW w:w="1641" w:type="dxa"/>
+          </w:tcPr>
+          <w:p>
+            <w:r>
+              <w:t>Número de identificação da tabela usuário, gerado automaticamente.</w:t>
+            </w:r>
+          </w:p>
+        </w:tc>
+      </w:tr>
+      <w:tr>
+        <w:trPr>
+          <w:jc w:val="center"/>
+        </w:trPr>
+        <w:tc>
+          <w:tcPr>
+            <w:tcW w:w="764" w:type="dxa"/>
+          </w:tcPr>
+          <w:p>
+            <w:pPr>
+              <w:rPr>
+                <w:i/>
+                <w:iCs/>
+              </w:rPr>
+            </w:pPr>
+          </w:p>
+        </w:tc>
+        <w:tc>
+          <w:tcPr>
+            <w:tcW w:w="2753" w:type="dxa"/>
+          </w:tcPr>
+          <w:p>
+            <w:pPr>
+              <w:rPr>
+                <w:i/>
+                <w:iCs/>
+              </w:rPr>
+            </w:pPr>
+            <w:proofErr w:type="spellStart"/>
+            <w:r>
+              <w:rPr>
+                <w:i/>
+                <w:iCs/>
+              </w:rPr>
+              <w:t>Email</w:t>
+            </w:r>
+            <w:proofErr w:type="spellEnd"/>
+          </w:p>
+        </w:tc>
+        <w:tc>
+          <w:tcPr>
+            <w:tcW w:w="752" w:type="dxa"/>
+          </w:tcPr>
+          <w:p>
+            <w:pPr>
+              <w:rPr>
+                <w:i/>
+                <w:iCs/>
+              </w:rPr>
+            </w:pPr>
+            <w:proofErr w:type="spellStart"/>
+            <w:r>
+              <w:rPr>
+                <w:i/>
+                <w:iCs/>
+              </w:rPr>
+              <w:t>String</w:t>
+            </w:r>
+            <w:proofErr w:type="spellEnd"/>
+          </w:p>
+        </w:tc>
+        <w:tc>
+          <w:tcPr>
+            <w:tcW w:w="1334" w:type="dxa"/>
+          </w:tcPr>
+          <w:p>
+            <w:r>
+              <w:t xml:space="preserve">100 </w:t>
+            </w:r>
+            <w:r>
+              <w:rPr>
+                <w:i/>
+                <w:iCs/>
+              </w:rPr>
+              <w:t>bytes</w:t>
+            </w:r>
+          </w:p>
+        </w:tc>
+        <w:tc>
+          <w:tcPr>
+            <w:tcW w:w="1054" w:type="dxa"/>
+          </w:tcPr>
+          <w:p>
+            <w:pPr>
+              <w:rPr>
+                <w:i/>
+                <w:iCs/>
+              </w:rPr>
+            </w:pPr>
+            <w:proofErr w:type="spellStart"/>
+            <w:r>
+              <w:rPr>
+                <w:i/>
+                <w:iCs/>
+              </w:rPr>
+              <w:t>N</w:t>
+            </w:r>
+            <w:r>
+              <w:rPr>
+                <w:i/>
+                <w:iCs/>
+              </w:rPr>
+              <w:t>ot</w:t>
+            </w:r>
+            <w:proofErr w:type="spellEnd"/>
+            <w:r>
+              <w:rPr>
+                <w:i/>
+                <w:iCs/>
+              </w:rPr>
+              <w:t xml:space="preserve"> </w:t>
+            </w:r>
+            <w:proofErr w:type="spellStart"/>
+            <w:r>
+              <w:rPr>
+                <w:i/>
+                <w:iCs/>
+              </w:rPr>
+              <w:t>N</w:t>
+            </w:r>
+            <w:r>
+              <w:rPr>
+                <w:i/>
+                <w:iCs/>
+              </w:rPr>
+              <w:t>ull</w:t>
+            </w:r>
+            <w:proofErr w:type="spellEnd"/>
+            <w:r>
+              <w:rPr>
+                <w:i/>
+                <w:iCs/>
+              </w:rPr>
+              <w:t xml:space="preserve">, </w:t>
+            </w:r>
+            <w:proofErr w:type="spellStart"/>
+            <w:r>
+              <w:rPr>
+                <w:i/>
+                <w:iCs/>
+              </w:rPr>
+              <w:t>Unique</w:t>
+            </w:r>
+            <w:proofErr w:type="spellEnd"/>
+          </w:p>
+        </w:tc>
+        <w:tc>
+          <w:tcPr>
+            <w:tcW w:w="763" w:type="dxa"/>
+          </w:tcPr>
+          <w:p>
+            <w:r>
+              <w:t>N/D</w:t>
+            </w:r>
+          </w:p>
+        </w:tc>
+        <w:tc>
+          <w:tcPr>
+            <w:tcW w:w="1641" w:type="dxa"/>
+          </w:tcPr>
+          <w:p>
+            <w:r>
+              <w:t xml:space="preserve">E-mail do usuário para envio de ativação do perfil, </w:t>
+            </w:r>
+            <w:r>
+              <w:lastRenderedPageBreak/>
+              <w:t xml:space="preserve">notificações e </w:t>
+            </w:r>
+            <w:proofErr w:type="spellStart"/>
+            <w:r>
+              <w:rPr>
+                <w:i/>
+                <w:iCs/>
+              </w:rPr>
+              <w:t>login</w:t>
+            </w:r>
+            <w:proofErr w:type="spellEnd"/>
+            <w:r>
+              <w:t>.</w:t>
+            </w:r>
+          </w:p>
+        </w:tc>
+      </w:tr>
+      <w:tr>
+        <w:trPr>
+          <w:jc w:val="center"/>
+        </w:trPr>
+        <w:tc>
+          <w:tcPr>
+            <w:tcW w:w="764" w:type="dxa"/>
+          </w:tcPr>
+          <w:p>
+            <w:pPr>
+              <w:rPr>
+                <w:i/>
+                <w:iCs/>
+              </w:rPr>
+            </w:pPr>
+          </w:p>
+        </w:tc>
+        <w:tc>
+          <w:tcPr>
+            <w:tcW w:w="2753" w:type="dxa"/>
+          </w:tcPr>
+          <w:p>
+            <w:pPr>
+              <w:rPr>
+                <w:i/>
+                <w:iCs/>
+              </w:rPr>
+            </w:pPr>
+            <w:proofErr w:type="spellStart"/>
+            <w:r>
+              <w:rPr>
+                <w:i/>
+                <w:iCs/>
+              </w:rPr>
+              <w:t>username</w:t>
+            </w:r>
+            <w:proofErr w:type="spellEnd"/>
+          </w:p>
+        </w:tc>
+        <w:tc>
+          <w:tcPr>
+            <w:tcW w:w="752" w:type="dxa"/>
+          </w:tcPr>
+          <w:p>
+            <w:pPr>
+              <w:rPr>
+                <w:i/>
+                <w:iCs/>
+              </w:rPr>
+            </w:pPr>
+            <w:proofErr w:type="spellStart"/>
+            <w:r>
+              <w:rPr>
+                <w:i/>
+                <w:iCs/>
+              </w:rPr>
+              <w:t>String</w:t>
+            </w:r>
+            <w:proofErr w:type="spellEnd"/>
+          </w:p>
+        </w:tc>
+        <w:tc>
+          <w:tcPr>
+            <w:tcW w:w="1334" w:type="dxa"/>
+          </w:tcPr>
+          <w:p>
+            <w:r>
+              <w:t xml:space="preserve">30 </w:t>
+            </w:r>
+            <w:r>
+              <w:rPr>
+                <w:i/>
+                <w:iCs/>
+              </w:rPr>
+              <w:t>bytes</w:t>
+            </w:r>
+          </w:p>
+        </w:tc>
+        <w:tc>
+          <w:tcPr>
+            <w:tcW w:w="1054" w:type="dxa"/>
+          </w:tcPr>
+          <w:p>
+            <w:pPr>
+              <w:rPr>
+                <w:i/>
+                <w:iCs/>
+              </w:rPr>
+            </w:pPr>
+            <w:proofErr w:type="spellStart"/>
+            <w:r>
+              <w:rPr>
+                <w:i/>
+                <w:iCs/>
+              </w:rPr>
+              <w:t>Not</w:t>
+            </w:r>
+            <w:proofErr w:type="spellEnd"/>
+            <w:r>
+              <w:rPr>
+                <w:i/>
+                <w:iCs/>
+              </w:rPr>
+              <w:t xml:space="preserve"> </w:t>
+            </w:r>
+            <w:proofErr w:type="spellStart"/>
+            <w:r>
+              <w:rPr>
+                <w:i/>
+                <w:iCs/>
+              </w:rPr>
+              <w:t>Null</w:t>
+            </w:r>
+            <w:proofErr w:type="spellEnd"/>
+            <w:r>
+              <w:rPr>
+                <w:i/>
+                <w:iCs/>
+              </w:rPr>
+              <w:t xml:space="preserve">, </w:t>
+            </w:r>
+            <w:proofErr w:type="spellStart"/>
+            <w:r>
+              <w:rPr>
+                <w:i/>
+                <w:iCs/>
+              </w:rPr>
+              <w:t>Unique</w:t>
+            </w:r>
+            <w:proofErr w:type="spellEnd"/>
+          </w:p>
+        </w:tc>
+        <w:tc>
+          <w:tcPr>
+            <w:tcW w:w="763" w:type="dxa"/>
+          </w:tcPr>
+          <w:p>
+            <w:r>
+              <w:t>N/D</w:t>
+            </w:r>
+          </w:p>
+        </w:tc>
+        <w:tc>
+          <w:tcPr>
+            <w:tcW w:w="1641" w:type="dxa"/>
+          </w:tcPr>
+          <w:p>
+            <w:r>
+              <w:t xml:space="preserve">Nome de usuário para </w:t>
+            </w:r>
+            <w:proofErr w:type="spellStart"/>
+            <w:r>
+              <w:rPr>
+                <w:i/>
+                <w:iCs/>
+              </w:rPr>
+              <w:t>login</w:t>
+            </w:r>
+            <w:proofErr w:type="spellEnd"/>
+          </w:p>
+        </w:tc>
+      </w:tr>
+      <w:tr>
+        <w:trPr>
+          <w:jc w:val="center"/>
+        </w:trPr>
+        <w:tc>
+          <w:tcPr>
+            <w:tcW w:w="764" w:type="dxa"/>
+          </w:tcPr>
+          <w:p>
+            <w:pPr>
+              <w:rPr>
+                <w:i/>
+                <w:iCs/>
+              </w:rPr>
+            </w:pPr>
+          </w:p>
+        </w:tc>
+        <w:tc>
+          <w:tcPr>
+            <w:tcW w:w="2753" w:type="dxa"/>
+          </w:tcPr>
+          <w:p>
+            <w:pPr>
+              <w:rPr>
+                <w:i/>
+                <w:iCs/>
+              </w:rPr>
+            </w:pPr>
+            <w:proofErr w:type="spellStart"/>
+            <w:r>
+              <w:rPr>
+                <w:i/>
+                <w:iCs/>
+              </w:rPr>
+              <w:t>Name</w:t>
+            </w:r>
+            <w:proofErr w:type="spellEnd"/>
+          </w:p>
+        </w:tc>
+        <w:tc>
+          <w:tcPr>
+            <w:tcW w:w="752" w:type="dxa"/>
+          </w:tcPr>
+          <w:p>
+            <w:pPr>
+              <w:rPr>
+                <w:i/>
+                <w:iCs/>
+              </w:rPr>
+            </w:pPr>
+            <w:proofErr w:type="spellStart"/>
+            <w:r>
+              <w:rPr>
+                <w:i/>
+                <w:iCs/>
+              </w:rPr>
+              <w:t>String</w:t>
+            </w:r>
+            <w:proofErr w:type="spellEnd"/>
+          </w:p>
+        </w:tc>
+        <w:tc>
+          <w:tcPr>
+            <w:tcW w:w="1334" w:type="dxa"/>
+          </w:tcPr>
+          <w:p>
+            <w:r>
+              <w:t xml:space="preserve">50 </w:t>
+            </w:r>
+            <w:r>
+              <w:rPr>
+                <w:i/>
+                <w:iCs/>
+              </w:rPr>
+              <w:t>bytes</w:t>
+            </w:r>
+          </w:p>
+        </w:tc>
+        <w:tc>
+          <w:tcPr>
+            <w:tcW w:w="1054" w:type="dxa"/>
+          </w:tcPr>
+          <w:p>
+            <w:pPr>
+              <w:rPr>
+                <w:i/>
+                <w:iCs/>
+              </w:rPr>
+            </w:pPr>
+            <w:proofErr w:type="spellStart"/>
+            <w:r>
+              <w:rPr>
+                <w:i/>
+                <w:iCs/>
+              </w:rPr>
+              <w:t>Not</w:t>
+            </w:r>
+            <w:proofErr w:type="spellEnd"/>
+            <w:r>
+              <w:rPr>
+                <w:i/>
+                <w:iCs/>
+              </w:rPr>
+              <w:t xml:space="preserve"> </w:t>
+            </w:r>
+            <w:proofErr w:type="spellStart"/>
+            <w:r>
+              <w:rPr>
+                <w:i/>
+                <w:iCs/>
+              </w:rPr>
+              <w:t>Null</w:t>
+            </w:r>
+            <w:proofErr w:type="spellEnd"/>
+          </w:p>
+        </w:tc>
+        <w:tc>
+          <w:tcPr>
+            <w:tcW w:w="763" w:type="dxa"/>
+          </w:tcPr>
+          <w:p>
+            <w:r>
+              <w:t>N/D</w:t>
+            </w:r>
+          </w:p>
+        </w:tc>
+        <w:tc>
+          <w:tcPr>
+            <w:tcW w:w="1641" w:type="dxa"/>
+          </w:tcPr>
+          <w:p>
+            <w:r>
+              <w:t>Nome do usuário</w:t>
+            </w:r>
+          </w:p>
+        </w:tc>
+      </w:tr>
+      <w:tr>
+        <w:trPr>
+          <w:jc w:val="center"/>
+        </w:trPr>
+        <w:tc>
+          <w:tcPr>
+            <w:tcW w:w="764" w:type="dxa"/>
+          </w:tcPr>
+          <w:p>
+            <w:pPr>
+              <w:rPr>
+                <w:i/>
+                <w:iCs/>
+              </w:rPr>
+            </w:pPr>
+          </w:p>
+        </w:tc>
+        <w:tc>
+          <w:tcPr>
+            <w:tcW w:w="2753" w:type="dxa"/>
+          </w:tcPr>
+          <w:p>
+            <w:pPr>
+              <w:rPr>
+                <w:i/>
+                <w:iCs/>
+              </w:rPr>
+            </w:pPr>
+            <w:proofErr w:type="spellStart"/>
+            <w:r>
+              <w:rPr>
+                <w:i/>
+                <w:iCs/>
+              </w:rPr>
+              <w:t>Password</w:t>
+            </w:r>
+            <w:proofErr w:type="spellEnd"/>
+          </w:p>
+        </w:tc>
+        <w:tc>
+          <w:tcPr>
+            <w:tcW w:w="752" w:type="dxa"/>
+          </w:tcPr>
+          <w:p>
+            <w:r>
+              <w:t>Texto</w:t>
+            </w:r>
+          </w:p>
+        </w:tc>
+        <w:tc>
+          <w:tcPr>
+            <w:tcW w:w="1334" w:type="dxa"/>
+          </w:tcPr>
+          <w:p/>
+        </w:tc>
+        <w:tc>
+          <w:tcPr>
+            <w:tcW w:w="1054" w:type="dxa"/>
+          </w:tcPr>
+          <w:p>
+            <w:pPr>
+              <w:rPr>
+                <w:i/>
+                <w:iCs/>
+              </w:rPr>
+            </w:pPr>
+            <w:proofErr w:type="spellStart"/>
+            <w:r>
+              <w:rPr>
+                <w:i/>
+                <w:iCs/>
+              </w:rPr>
+              <w:t>Not</w:t>
+            </w:r>
+            <w:proofErr w:type="spellEnd"/>
+            <w:r>
+              <w:rPr>
+                <w:i/>
+                <w:iCs/>
+              </w:rPr>
+              <w:t xml:space="preserve"> </w:t>
+            </w:r>
+            <w:proofErr w:type="spellStart"/>
+            <w:r>
+              <w:rPr>
+                <w:i/>
+                <w:iCs/>
+              </w:rPr>
+              <w:t>null</w:t>
+            </w:r>
+            <w:proofErr w:type="spellEnd"/>
+          </w:p>
+        </w:tc>
+        <w:tc>
+          <w:tcPr>
+            <w:tcW w:w="763" w:type="dxa"/>
+          </w:tcPr>
+          <w:p>
+            <w:r>
+              <w:t>N/D</w:t>
+            </w:r>
+          </w:p>
+        </w:tc>
+        <w:tc>
+          <w:tcPr>
+            <w:tcW w:w="1641" w:type="dxa"/>
+          </w:tcPr>
+          <w:p>
+            <w:r>
+              <w:t xml:space="preserve">Senha para </w:t>
+            </w:r>
+            <w:proofErr w:type="spellStart"/>
+            <w:r>
+              <w:rPr>
+                <w:i/>
+                <w:iCs/>
+              </w:rPr>
+              <w:t>login</w:t>
+            </w:r>
+            <w:proofErr w:type="spellEnd"/>
+            <w:r>
+              <w:t xml:space="preserve"> do usuário</w:t>
+            </w:r>
+          </w:p>
+        </w:tc>
+      </w:tr>
+      <w:tr>
+        <w:trPr>
+          <w:jc w:val="center"/>
+        </w:trPr>
+        <w:tc>
+          <w:tcPr>
+            <w:tcW w:w="764" w:type="dxa"/>
+          </w:tcPr>
+          <w:p>
+            <w:pPr>
+              <w:rPr>
+                <w:i/>
+                <w:iCs/>
+              </w:rPr>
+            </w:pPr>
+          </w:p>
+        </w:tc>
+        <w:tc>
+          <w:tcPr>
+            <w:tcW w:w="2753" w:type="dxa"/>
+          </w:tcPr>
+          <w:p>
+            <w:r>
+              <w:t>CEP</w:t>
+            </w:r>
+          </w:p>
+        </w:tc>
+        <w:tc>
+          <w:tcPr>
+            <w:tcW w:w="752" w:type="dxa"/>
+          </w:tcPr>
+          <w:p>
+            <w:proofErr w:type="spellStart"/>
+            <w:r>
+              <w:t>String</w:t>
+            </w:r>
+            <w:proofErr w:type="spellEnd"/>
+          </w:p>
+        </w:tc>
+        <w:tc>
+          <w:tcPr>
+            <w:tcW w:w="1334" w:type="dxa"/>
+          </w:tcPr>
+          <w:p>
+            <w:r>
+              <w:t xml:space="preserve">8 </w:t>
+            </w:r>
+            <w:r>
+              <w:rPr>
+                <w:i/>
+                <w:iCs/>
+              </w:rPr>
+              <w:t>bytes</w:t>
+            </w:r>
+          </w:p>
+        </w:tc>
+        <w:tc>
+          <w:tcPr>
+            <w:tcW w:w="1054" w:type="dxa"/>
+          </w:tcPr>
+          <w:p>
+            <w:pPr>
+              <w:rPr>
+                <w:i/>
+                <w:iCs/>
+              </w:rPr>
+            </w:pPr>
+          </w:p>
+        </w:tc>
+        <w:tc>
+          <w:tcPr>
+            <w:tcW w:w="763" w:type="dxa"/>
+          </w:tcPr>
+          <w:p>
+            <w:r>
+              <w:t>N/D</w:t>
+            </w:r>
+          </w:p>
+        </w:tc>
+        <w:tc>
+          <w:tcPr>
+            <w:tcW w:w="1641" w:type="dxa"/>
+          </w:tcPr>
+          <w:p>
+            <w:r>
+              <w:t>CEP da cidade onde o usuário se reside.</w:t>
+            </w:r>
+          </w:p>
+        </w:tc>
+      </w:tr>
+      <w:tr>
+        <w:trPr>
+          <w:jc w:val="center"/>
+        </w:trPr>
+        <w:tc>
+          <w:tcPr>
+            <w:tcW w:w="764" w:type="dxa"/>
+          </w:tcPr>
+          <w:p>
+            <w:pPr>
+              <w:rPr>
+                <w:i/>
+                <w:iCs/>
+              </w:rPr>
+            </w:pPr>
+          </w:p>
+        </w:tc>
+        <w:tc>
+          <w:tcPr>
+            <w:tcW w:w="2753" w:type="dxa"/>
+          </w:tcPr>
+          <w:p>
+            <w:proofErr w:type="spellStart"/>
+            <w:r>
+              <w:t>Search_distance_with_route</w:t>
+            </w:r>
+            <w:proofErr w:type="spellEnd"/>
+          </w:p>
+        </w:tc>
+        <w:tc>
+          <w:tcPr>
+            <w:tcW w:w="752" w:type="dxa"/>
+          </w:tcPr>
+          <w:p>
+            <w:r>
+              <w:t>Inteiro</w:t>
+            </w:r>
+          </w:p>
+        </w:tc>
+        <w:tc>
+          <w:tcPr>
+            <w:tcW w:w="1334" w:type="dxa"/>
+          </w:tcPr>
+          <w:p>
+            <w:r>
+              <w:t xml:space="preserve">4 </w:t>
+            </w:r>
+            <w:r>
+              <w:rPr>
+                <w:i/>
+                <w:iCs/>
+              </w:rPr>
+              <w:t>bytes</w:t>
+            </w:r>
+          </w:p>
+        </w:tc>
+        <w:tc>
+          <w:tcPr>
+            <w:tcW w:w="1054" w:type="dxa"/>
+          </w:tcPr>
+          <w:p>
+            <w:pPr>
+              <w:rPr>
+                <w:i/>
+                <w:iCs/>
+              </w:rPr>
+            </w:pPr>
+            <w:proofErr w:type="spellStart"/>
+            <w:r>
+              <w:rPr>
+                <w:i/>
+                <w:iCs/>
+              </w:rPr>
+              <w:t>Not</w:t>
+            </w:r>
+            <w:proofErr w:type="spellEnd"/>
+            <w:r>
+              <w:rPr>
+                <w:i/>
+                <w:iCs/>
+              </w:rPr>
+              <w:t xml:space="preserve"> </w:t>
+            </w:r>
+            <w:proofErr w:type="spellStart"/>
+            <w:r>
+              <w:rPr>
+                <w:i/>
+                <w:iCs/>
+              </w:rPr>
+              <w:t>Null</w:t>
+            </w:r>
+            <w:proofErr w:type="spellEnd"/>
+          </w:p>
+        </w:tc>
+        <w:tc>
+          <w:tcPr>
+            <w:tcW w:w="763" w:type="dxa"/>
+          </w:tcPr>
+          <w:p>
+            <w:r>
+              <w:t>N/D</w:t>
+            </w:r>
+          </w:p>
+        </w:tc>
+        <w:tc>
+          <w:tcPr>
+            <w:tcW w:w="1641" w:type="dxa"/>
+          </w:tcPr>
+          <w:p>
+            <w:r>
+              <w:t>Raio de distância desejada pelo usuário para procura dos postos de combustível enquanto estiver com uma rota determinada.</w:t>
+            </w:r>
+          </w:p>
+        </w:tc>
+      </w:tr>
+      <w:tr>
+        <w:trPr>
+          <w:jc w:val="center"/>
+        </w:trPr>
+        <w:tc>
+          <w:tcPr>
+            <w:tcW w:w="764" w:type="dxa"/>
+          </w:tcPr>
+          <w:p>
+            <w:pPr>
+              <w:rPr>
+                <w:i/>
+                <w:iCs/>
+              </w:rPr>
+            </w:pPr>
+          </w:p>
+        </w:tc>
+        <w:tc>
+          <w:tcPr>
+            <w:tcW w:w="2753" w:type="dxa"/>
+          </w:tcPr>
+          <w:p>
+            <w:proofErr w:type="spellStart"/>
+            <w:r>
+              <w:t>Search_distance_with</w:t>
+            </w:r>
+            <w:r>
+              <w:t>out</w:t>
+            </w:r>
+            <w:r>
+              <w:t>_route</w:t>
+            </w:r>
+            <w:proofErr w:type="spellEnd"/>
+          </w:p>
+        </w:tc>
+        <w:tc>
+          <w:tcPr>
+            <w:tcW w:w="752" w:type="dxa"/>
+          </w:tcPr>
+          <w:p>
+            <w:r>
+              <w:t>Inteiro</w:t>
+            </w:r>
+          </w:p>
+        </w:tc>
+        <w:tc>
+          <w:tcPr>
+            <w:tcW w:w="1334" w:type="dxa"/>
+          </w:tcPr>
+          <w:p>
+            <w:pPr>
+              <w:rPr>
+                <w:i/>
+                <w:iCs/>
+              </w:rPr>
+            </w:pPr>
+            <w:r>
+              <w:t xml:space="preserve">4 </w:t>
+            </w:r>
+            <w:r>
+              <w:rPr>
+                <w:i/>
+                <w:iCs/>
+              </w:rPr>
+              <w:t>bytes</w:t>
+            </w:r>
+          </w:p>
+        </w:tc>
+        <w:tc>
+          <w:tcPr>
+            <w:tcW w:w="1054" w:type="dxa"/>
+          </w:tcPr>
+          <w:p>
+            <w:pPr>
+              <w:rPr>
+                <w:i/>
+                <w:iCs/>
+              </w:rPr>
+            </w:pPr>
+            <w:proofErr w:type="spellStart"/>
+            <w:r>
+              <w:rPr>
+                <w:i/>
+                <w:iCs/>
+              </w:rPr>
+              <w:t>Not</w:t>
+            </w:r>
+            <w:proofErr w:type="spellEnd"/>
+            <w:r>
+              <w:rPr>
+                <w:i/>
+                <w:iCs/>
+              </w:rPr>
+              <w:t xml:space="preserve"> </w:t>
+            </w:r>
+            <w:proofErr w:type="spellStart"/>
+            <w:r>
+              <w:rPr>
+                <w:i/>
+                <w:iCs/>
+              </w:rPr>
+              <w:t>Null</w:t>
+            </w:r>
+            <w:proofErr w:type="spellEnd"/>
+          </w:p>
+        </w:tc>
+        <w:tc>
+          <w:tcPr>
+            <w:tcW w:w="763" w:type="dxa"/>
+          </w:tcPr>
+          <w:p>
+            <w:pPr>
+              <w:rPr>
+                <w:i/>
+                <w:iCs/>
+              </w:rPr>
+            </w:pPr>
+            <w:r>
+              <w:rPr>
+                <w:i/>
+                <w:iCs/>
+              </w:rPr>
+              <w:t>N/D</w:t>
+            </w:r>
+          </w:p>
+        </w:tc>
+        <w:tc>
+          <w:tcPr>
+            <w:tcW w:w="1641" w:type="dxa"/>
+          </w:tcPr>
+          <w:p>
+            <w:r>
+              <w:t xml:space="preserve">Raio de distância </w:t>
+            </w:r>
+            <w:r>
+              <w:lastRenderedPageBreak/>
+              <w:t xml:space="preserve">desejada pelo usuário para procura dos postos de combustível enquanto estiver </w:t>
+            </w:r>
+            <w:r>
+              <w:t>sem</w:t>
+            </w:r>
+            <w:r>
+              <w:t xml:space="preserve"> uma rota determinada.</w:t>
+            </w:r>
+          </w:p>
+        </w:tc>
+      </w:tr>
+      <w:tr>
+        <w:trPr>
+          <w:jc w:val="center"/>
+        </w:trPr>
+        <w:tc>
+          <w:tcPr>
+            <w:tcW w:w="764" w:type="dxa"/>
+          </w:tcPr>
+          <w:p>
+            <w:pPr>
+              <w:rPr>
+                <w:i/>
+                <w:iCs/>
+              </w:rPr>
+            </w:pPr>
+          </w:p>
+        </w:tc>
+        <w:tc>
+          <w:tcPr>
+            <w:tcW w:w="2753" w:type="dxa"/>
+          </w:tcPr>
+          <w:p>
+            <w:r>
+              <w:t>Role</w:t>
+            </w:r>
+          </w:p>
+        </w:tc>
+        <w:tc>
+          <w:tcPr>
+            <w:tcW w:w="752" w:type="dxa"/>
+          </w:tcPr>
+          <w:p>
+            <w:pPr>
+              <w:rPr>
+                <w:i/>
+                <w:iCs/>
+              </w:rPr>
+            </w:pPr>
+            <w:proofErr w:type="spellStart"/>
+            <w:r>
+              <w:rPr>
+                <w:i/>
+                <w:iCs/>
+              </w:rPr>
+              <w:t>Text</w:t>
+            </w:r>
+            <w:proofErr w:type="spellEnd"/>
+          </w:p>
+        </w:tc>
+        <w:tc>
+          <w:tcPr>
+            <w:tcW w:w="1334" w:type="dxa"/>
+          </w:tcPr>
+          <w:p/>
+        </w:tc>
+        <w:tc>
+          <w:tcPr>
+            <w:tcW w:w="1054" w:type="dxa"/>
+          </w:tcPr>
+          <w:p>
+            <w:pPr>
+              <w:rPr>
+                <w:i/>
+                <w:iCs/>
+              </w:rPr>
+            </w:pPr>
+            <w:proofErr w:type="spellStart"/>
+            <w:r>
+              <w:rPr>
+                <w:i/>
+                <w:iCs/>
+              </w:rPr>
+              <w:t>Not</w:t>
+            </w:r>
+            <w:proofErr w:type="spellEnd"/>
+            <w:r>
+              <w:rPr>
+                <w:i/>
+                <w:iCs/>
+              </w:rPr>
+              <w:t xml:space="preserve"> </w:t>
+            </w:r>
+            <w:proofErr w:type="spellStart"/>
+            <w:r>
+              <w:rPr>
+                <w:i/>
+                <w:iCs/>
+              </w:rPr>
+              <w:t>Null</w:t>
+            </w:r>
+            <w:proofErr w:type="spellEnd"/>
+          </w:p>
+        </w:tc>
+        <w:tc>
+          <w:tcPr>
+            <w:tcW w:w="763" w:type="dxa"/>
+          </w:tcPr>
+          <w:p>
+            <w:pPr>
+              <w:rPr>
+                <w:i/>
+                <w:iCs/>
+              </w:rPr>
+            </w:pPr>
+            <w:r>
+              <w:rPr>
+                <w:i/>
+                <w:iCs/>
+              </w:rPr>
+              <w:t>Driver</w:t>
+            </w:r>
+          </w:p>
+        </w:tc>
+        <w:tc>
+          <w:tcPr>
+            <w:tcW w:w="1641" w:type="dxa"/>
+          </w:tcPr>
+          <w:p>
+            <w:r>
+              <w:t>Cargo do usuário dentro do aplicativo, retirando ou entregando permissões de acordo com seu papel.</w:t>
+            </w:r>
+          </w:p>
+        </w:tc>
+      </w:tr>
+      <w:tr>
+        <w:trPr>
+          <w:jc w:val="center"/>
+        </w:trPr>
+        <w:tc>
+          <w:tcPr>
+            <w:tcW w:w="764" w:type="dxa"/>
+          </w:tcPr>
+          <w:p>
+            <w:pPr>
+              <w:rPr>
+                <w:i/>
+                <w:iCs/>
+              </w:rPr>
+            </w:pPr>
+          </w:p>
+        </w:tc>
+        <w:tc>
+          <w:tcPr>
+            <w:tcW w:w="2753" w:type="dxa"/>
+          </w:tcPr>
+          <w:p>
+            <w:pPr>
+              <w:rPr>
+                <w:i/>
+                <w:iCs/>
+              </w:rPr>
+            </w:pPr>
+            <w:proofErr w:type="spellStart"/>
+            <w:r>
+              <w:rPr>
+                <w:i/>
+                <w:iCs/>
+              </w:rPr>
+              <w:t>Activate</w:t>
+            </w:r>
+            <w:proofErr w:type="spellEnd"/>
+          </w:p>
+        </w:tc>
+        <w:tc>
+          <w:tcPr>
+            <w:tcW w:w="752" w:type="dxa"/>
+          </w:tcPr>
+          <w:p>
+            <w:pPr>
+              <w:rPr>
+                <w:i/>
+                <w:iCs/>
+              </w:rPr>
+            </w:pPr>
+            <w:proofErr w:type="spellStart"/>
+            <w:r>
+              <w:rPr>
+                <w:i/>
+                <w:iCs/>
+              </w:rPr>
+              <w:t>Boolean</w:t>
+            </w:r>
+            <w:proofErr w:type="spellEnd"/>
+          </w:p>
+        </w:tc>
+        <w:tc>
+          <w:tcPr>
+            <w:tcW w:w="1334" w:type="dxa"/>
+          </w:tcPr>
+          <w:p>
+            <w:pPr>
+              <w:rPr>
+                <w:i/>
+                <w:iCs/>
+              </w:rPr>
+            </w:pPr>
+            <w:r>
+              <w:t xml:space="preserve">1 </w:t>
+            </w:r>
+            <w:r>
+              <w:rPr>
+                <w:i/>
+                <w:iCs/>
+              </w:rPr>
+              <w:t>byte</w:t>
+            </w:r>
+          </w:p>
+        </w:tc>
+        <w:tc>
+          <w:tcPr>
+            <w:tcW w:w="1054" w:type="dxa"/>
+          </w:tcPr>
+          <w:p>
+            <w:pPr>
+              <w:rPr>
+                <w:i/>
+                <w:iCs/>
+              </w:rPr>
+            </w:pPr>
+            <w:proofErr w:type="spellStart"/>
+            <w:r>
+              <w:rPr>
+                <w:i/>
+                <w:iCs/>
+              </w:rPr>
+              <w:t>Not</w:t>
+            </w:r>
+            <w:proofErr w:type="spellEnd"/>
+            <w:r>
+              <w:rPr>
+                <w:i/>
+                <w:iCs/>
+              </w:rPr>
+              <w:t xml:space="preserve"> </w:t>
+            </w:r>
+            <w:proofErr w:type="spellStart"/>
+            <w:r>
+              <w:rPr>
+                <w:i/>
+                <w:iCs/>
+              </w:rPr>
+              <w:t>Null</w:t>
+            </w:r>
+            <w:proofErr w:type="spellEnd"/>
+          </w:p>
+        </w:tc>
+        <w:tc>
+          <w:tcPr>
+            <w:tcW w:w="763" w:type="dxa"/>
+          </w:tcPr>
+          <w:p>
+            <w:pPr>
+              <w:rPr>
+                <w:i/>
+                <w:iCs/>
+              </w:rPr>
+            </w:pPr>
+            <w:r>
+              <w:rPr>
+                <w:i/>
+                <w:iCs/>
+              </w:rPr>
+              <w:t>False</w:t>
+            </w:r>
+          </w:p>
+        </w:tc>
+        <w:tc>
+          <w:tcPr>
+            <w:tcW w:w="1641" w:type="dxa"/>
+          </w:tcPr>
+          <w:p>
+            <w:r>
+              <w:t xml:space="preserve">Indica se o usuário está ativo ou </w:t>
+            </w:r>
+            <w:proofErr w:type="spellStart"/>
+            <w:r>
+              <w:t>nã</w:t>
+            </w:r>
+            <w:proofErr w:type="spellEnd"/>
+          </w:p>
+        </w:tc>
+      </w:tr>
+    </w:tbl>
+    <w:p>
+      <w:pPr>
         <w:sectPr>
           <w:pgSz w:w="11906" w:h="16838"/>
           <w:pgMar w:top="1701" w:right="1134" w:bottom="1134" w:left="1701" w:header="709" w:footer="709" w:gutter="0"/>
@@ -52051,20 +53828,17 @@
           <w:docGrid w:linePitch="360"/>
         </w:sectPr>
       </w:pPr>
-      <w:r>
-        <w:t>6.1.1 Diagrama de Pacotes</w:t>
-      </w:r>
     </w:p>
     <w:p>
       <w:pPr>
         <w:pStyle w:val="Ttulo1"/>
       </w:pPr>
-      <w:bookmarkStart w:id="112" w:name="_Toc41067877"/>
+      <w:bookmarkStart w:id="115" w:name="_Toc41124417"/>
       <w:r>
         <w:lastRenderedPageBreak/>
         <w:t>CONCLUSÃO</w:t>
       </w:r>
-      <w:bookmarkEnd w:id="112"/>
+      <w:bookmarkEnd w:id="115"/>
     </w:p>
     <w:p>
       <w:r>
@@ -52172,7 +53946,7 @@
       <w:pPr>
         <w:pStyle w:val="Ttulo1"/>
       </w:pPr>
-      <w:bookmarkStart w:id="113" w:name="_Toc41067878"/>
+      <w:bookmarkStart w:id="116" w:name="_Toc41124418"/>
       <w:r>
         <w:lastRenderedPageBreak/>
         <w:t>REFERÊN</w:t>
@@ -52180,7 +53954,7 @@
       <w:r>
         <w:t>CIAS</w:t>
       </w:r>
-      <w:bookmarkEnd w:id="113"/>
+      <w:bookmarkEnd w:id="116"/>
     </w:p>
     <w:p>
       <w:pPr>
@@ -53684,20 +55458,99 @@
     <w:p>
       <w:pPr>
         <w:jc w:val="left"/>
-      </w:pPr>
-      <w:r>
+        <w:rPr>
+          <w:lang w:val="en-US"/>
+        </w:rPr>
+      </w:pPr>
+      <w:r>
+        <w:t>SIL</w:t>
+      </w:r>
+      <w:r>
+        <w:t>BERSCHATS, Abra</w:t>
+      </w:r>
+      <w:r>
+        <w:t xml:space="preserve">ham. </w:t>
+      </w:r>
+      <w:proofErr w:type="spellStart"/>
+      <w:r>
+        <w:rPr>
+          <w:b/>
+          <w:bCs/>
+        </w:rPr>
+        <w:t>Database</w:t>
+      </w:r>
+      <w:proofErr w:type="spellEnd"/>
+      <w:r>
+        <w:rPr>
+          <w:b/>
+          <w:bCs/>
+        </w:rPr>
+        <w:t xml:space="preserve"> System </w:t>
+      </w:r>
+      <w:proofErr w:type="spellStart"/>
+      <w:r>
+        <w:rPr>
+          <w:b/>
+          <w:bCs/>
+        </w:rPr>
+        <w:t>Concepts</w:t>
+      </w:r>
+      <w:proofErr w:type="spellEnd"/>
+      <w:r>
+        <w:rPr>
+          <w:b/>
+          <w:bCs/>
+        </w:rPr>
+        <w:t xml:space="preserve">. </w:t>
+      </w:r>
+      <w:r>
+        <w:t xml:space="preserve">7. ed. </w:t>
+      </w:r>
+      <w:r>
+        <w:rPr>
+          <w:lang w:val="en-US"/>
+        </w:rPr>
+        <w:t>Ohio: McGraw-Hill Education</w:t>
+      </w:r>
+      <w:r>
+        <w:rPr>
+          <w:lang w:val="en-US"/>
+        </w:rPr>
+        <w:t>, 2020.</w:t>
+      </w:r>
+    </w:p>
+    <w:p>
+      <w:pPr>
+        <w:jc w:val="left"/>
+      </w:pPr>
+      <w:r>
+        <w:rPr>
+          <w:lang w:val="en-US"/>
+        </w:rPr>
         <w:t>SILVA, A</w:t>
       </w:r>
       <w:r>
+        <w:rPr>
+          <w:lang w:val="en-US"/>
+        </w:rPr>
         <w:t>.</w:t>
       </w:r>
       <w:r>
+        <w:rPr>
+          <w:lang w:val="en-US"/>
+        </w:rPr>
         <w:t xml:space="preserve"> S.</w:t>
       </w:r>
       <w:r>
+        <w:rPr>
+          <w:lang w:val="en-US"/>
+        </w:rPr>
         <w:t xml:space="preserve"> </w:t>
       </w:r>
       <w:r>
+        <w:rPr>
+          <w:lang w:val="en-US"/>
+        </w:rPr>
         <w:t xml:space="preserve"> </w:t>
       </w:r>
       <w:r>
@@ -53879,12 +55732,12 @@
       <w:pPr>
         <w:pStyle w:val="Ttulo1"/>
       </w:pPr>
-      <w:bookmarkStart w:id="114" w:name="_Toc41067879"/>
+      <w:bookmarkStart w:id="117" w:name="_Toc41124419"/>
       <w:r>
         <w:lastRenderedPageBreak/>
         <w:t>OBRAS CONSULTADAS</w:t>
       </w:r>
-      <w:bookmarkEnd w:id="114"/>
+      <w:bookmarkEnd w:id="117"/>
     </w:p>
     <w:p>
       <w:pPr>
@@ -54499,7 +56352,7 @@
       <w:pPr>
         <w:pStyle w:val="Ttulo1"/>
       </w:pPr>
-      <w:bookmarkStart w:id="115" w:name="_Toc41067880"/>
+      <w:bookmarkStart w:id="118" w:name="_Toc41124420"/>
       <w:r>
         <w:lastRenderedPageBreak/>
         <w:t xml:space="preserve">APÊNDICE A – PLANO DE </w:t>
@@ -54510,7 +56363,7 @@
       <w:r>
         <w:t>GERENCIAMENTO DO PROJETO</w:t>
       </w:r>
-      <w:bookmarkEnd w:id="115"/>
+      <w:bookmarkEnd w:id="118"/>
     </w:p>
     <w:p>
       <w:r>
@@ -54563,7 +56416,7 @@
           <w:lang w:val="en-US"/>
         </w:rPr>
       </w:pPr>
-      <w:bookmarkStart w:id="116" w:name="_Toc41067881"/>
+      <w:bookmarkStart w:id="119" w:name="_Toc41124421"/>
       <w:r>
         <w:rPr>
           <w:lang w:val="en-US"/>
@@ -54593,7 +56446,7 @@
         </w:rPr>
         <w:t>SPRINTS</w:t>
       </w:r>
-      <w:bookmarkEnd w:id="116"/>
+      <w:bookmarkEnd w:id="119"/>
     </w:p>
     <w:p>
       <w:r>
@@ -54661,7 +56514,7 @@
       <w:pPr>
         <w:pStyle w:val="Ttulo1"/>
       </w:pPr>
-      <w:bookmarkStart w:id="117" w:name="_Toc41067882"/>
+      <w:bookmarkStart w:id="120" w:name="_Toc41124422"/>
       <w:r>
         <w:lastRenderedPageBreak/>
         <w:t xml:space="preserve">APÊNCIDE </w:t>
@@ -54672,7 +56525,7 @@
       <w:r>
         <w:t xml:space="preserve"> – RELATÓRIO DE DESEMPENHO</w:t>
       </w:r>
-      <w:bookmarkEnd w:id="117"/>
+      <w:bookmarkEnd w:id="120"/>
     </w:p>
     <w:p>
       <w:r>
@@ -54717,7 +56570,7 @@
       <w:pPr>
         <w:pStyle w:val="Ttulo1"/>
       </w:pPr>
-      <w:bookmarkStart w:id="118" w:name="_Toc41067883"/>
+      <w:bookmarkStart w:id="121" w:name="_Toc41124423"/>
       <w:r>
         <w:lastRenderedPageBreak/>
         <w:t xml:space="preserve">APÊNDICE </w:t>
@@ -54728,7 +56581,7 @@
       <w:r>
         <w:t xml:space="preserve"> – DIAGRAMAS DE CASO DE USO E FLUXO DE EVENTOS</w:t>
       </w:r>
-      <w:bookmarkEnd w:id="118"/>
+      <w:bookmarkEnd w:id="121"/>
     </w:p>
     <w:p>
       <w:r>
@@ -54778,7 +56631,7 @@
       <w:pPr>
         <w:pStyle w:val="Ttulo1"/>
       </w:pPr>
-      <w:bookmarkStart w:id="119" w:name="_Toc41067884"/>
+      <w:bookmarkStart w:id="122" w:name="_Toc41124424"/>
       <w:r>
         <w:lastRenderedPageBreak/>
         <w:t xml:space="preserve">APÊNCIDE </w:t>
@@ -54789,7 +56642,7 @@
       <w:r>
         <w:t xml:space="preserve"> – MODELO CONCEITUAL DOS DADOS</w:t>
       </w:r>
-      <w:bookmarkEnd w:id="119"/>
+      <w:bookmarkEnd w:id="122"/>
     </w:p>
     <w:p>
       <w:r>
@@ -54818,7 +56671,7 @@
       <w:pPr>
         <w:pStyle w:val="Ttulo1"/>
       </w:pPr>
-      <w:bookmarkStart w:id="120" w:name="_Toc41067885"/>
+      <w:bookmarkStart w:id="123" w:name="_Toc41124425"/>
       <w:r>
         <w:lastRenderedPageBreak/>
         <w:t xml:space="preserve">APÊNDICE </w:t>
@@ -54838,7 +56691,7 @@
       <w:r>
         <w:t>DO ETANÓIS</w:t>
       </w:r>
-      <w:bookmarkEnd w:id="120"/>
+      <w:bookmarkEnd w:id="123"/>
     </w:p>
     <w:p>
       <w:r>
@@ -54882,7 +56735,7 @@
       <w:pPr>
         <w:pStyle w:val="Ttulo1"/>
       </w:pPr>
-      <w:bookmarkStart w:id="121" w:name="_Toc41067886"/>
+      <w:bookmarkStart w:id="124" w:name="_Toc41124426"/>
       <w:r>
         <w:lastRenderedPageBreak/>
         <w:t>ANEXO A – LEI MUNICIPAL N</w:t>
@@ -54890,7 +56743,7 @@
       <w:r>
         <w:t>º 16.644 DA CIDADE DE SÃO PAULO</w:t>
       </w:r>
-      <w:bookmarkEnd w:id="121"/>
+      <w:bookmarkEnd w:id="124"/>
     </w:p>
     <w:p>
       <w:r>
@@ -55229,7 +57082,6 @@
         <w:docPartUnique/>
       </w:docPartObj>
     </w:sdtPr>
-    <w:sdtEndPr/>
     <w:sdtContent>
       <w:p>
         <w:pPr>

</xml_diff>

<commit_message>
Documentação do posto de combustível
</commit_message>
<xml_diff>
--- a/docs/projeto-final/pfc/etanois-pfc.docx
+++ b/docs/projeto-final/pfc/etanois-pfc.docx
@@ -53818,6 +53818,2445 @@
         </w:tc>
       </w:tr>
     </w:tbl>
+    <w:p/>
+    <w:tbl>
+      <w:tblPr>
+        <w:tblStyle w:val="Tabelacomgrade"/>
+        <w:tblW w:w="0" w:type="auto"/>
+        <w:tblLook w:val="04A0" w:firstRow="1" w:lastRow="0" w:firstColumn="1" w:lastColumn="0" w:noHBand="0" w:noVBand="1"/>
+      </w:tblPr>
+      <w:tblGrid>
+        <w:gridCol w:w="1080"/>
+        <w:gridCol w:w="1100"/>
+        <w:gridCol w:w="1073"/>
+        <w:gridCol w:w="1550"/>
+        <w:gridCol w:w="1255"/>
+        <w:gridCol w:w="1087"/>
+        <w:gridCol w:w="1916"/>
+      </w:tblGrid>
+      <w:tr>
+        <w:tc>
+          <w:tcPr>
+            <w:tcW w:w="1294" w:type="dxa"/>
+          </w:tcPr>
+          <w:p>
+            <w:r>
+              <w:t>Tabela</w:t>
+            </w:r>
+          </w:p>
+        </w:tc>
+        <w:tc>
+          <w:tcPr>
+            <w:tcW w:w="1294" w:type="dxa"/>
+          </w:tcPr>
+          <w:p>
+            <w:r>
+              <w:t>Coluna</w:t>
+            </w:r>
+          </w:p>
+        </w:tc>
+        <w:tc>
+          <w:tcPr>
+            <w:tcW w:w="1294" w:type="dxa"/>
+          </w:tcPr>
+          <w:p>
+            <w:r>
+              <w:t>Tipo</w:t>
+            </w:r>
+          </w:p>
+        </w:tc>
+        <w:tc>
+          <w:tcPr>
+            <w:tcW w:w="1294" w:type="dxa"/>
+          </w:tcPr>
+          <w:p>
+            <w:r>
+              <w:t>Comprimento</w:t>
+            </w:r>
+          </w:p>
+        </w:tc>
+        <w:tc>
+          <w:tcPr>
+            <w:tcW w:w="1295" w:type="dxa"/>
+          </w:tcPr>
+          <w:p>
+            <w:r>
+              <w:t>Restrições</w:t>
+            </w:r>
+          </w:p>
+        </w:tc>
+        <w:tc>
+          <w:tcPr>
+            <w:tcW w:w="1295" w:type="dxa"/>
+          </w:tcPr>
+          <w:p>
+            <w:r>
+              <w:t>Valor Padrão</w:t>
+            </w:r>
+          </w:p>
+        </w:tc>
+        <w:tc>
+          <w:tcPr>
+            <w:tcW w:w="1295" w:type="dxa"/>
+          </w:tcPr>
+          <w:p>
+            <w:r>
+              <w:t>Descrição</w:t>
+            </w:r>
+          </w:p>
+        </w:tc>
+      </w:tr>
+      <w:tr>
+        <w:tc>
+          <w:tcPr>
+            <w:tcW w:w="1294" w:type="dxa"/>
+          </w:tcPr>
+          <w:p>
+            <w:proofErr w:type="spellStart"/>
+            <w:r>
+              <w:t>Fuel</w:t>
+            </w:r>
+            <w:proofErr w:type="spellEnd"/>
+          </w:p>
+        </w:tc>
+        <w:tc>
+          <w:tcPr>
+            <w:tcW w:w="1294" w:type="dxa"/>
+          </w:tcPr>
+          <w:p>
+            <w:pPr>
+              <w:rPr>
+                <w:i/>
+                <w:iCs/>
+              </w:rPr>
+            </w:pPr>
+            <w:r>
+              <w:rPr>
+                <w:i/>
+                <w:iCs/>
+              </w:rPr>
+              <w:t>Id</w:t>
+            </w:r>
+          </w:p>
+        </w:tc>
+        <w:tc>
+          <w:tcPr>
+            <w:tcW w:w="1294" w:type="dxa"/>
+          </w:tcPr>
+          <w:p>
+            <w:r>
+              <w:t>Inteiro</w:t>
+            </w:r>
+          </w:p>
+        </w:tc>
+        <w:tc>
+          <w:tcPr>
+            <w:tcW w:w="1294" w:type="dxa"/>
+          </w:tcPr>
+          <w:p>
+            <w:r>
+              <w:t xml:space="preserve">4 </w:t>
+            </w:r>
+            <w:r>
+              <w:rPr>
+                <w:i/>
+                <w:iCs/>
+              </w:rPr>
+              <w:t>bytes</w:t>
+            </w:r>
+          </w:p>
+        </w:tc>
+        <w:tc>
+          <w:tcPr>
+            <w:tcW w:w="1295" w:type="dxa"/>
+          </w:tcPr>
+          <w:p>
+            <w:r>
+              <w:t>PK</w:t>
+            </w:r>
+          </w:p>
+        </w:tc>
+        <w:tc>
+          <w:tcPr>
+            <w:tcW w:w="1295" w:type="dxa"/>
+          </w:tcPr>
+          <w:p>
+            <w:r>
+              <w:t>N/D</w:t>
+            </w:r>
+          </w:p>
+        </w:tc>
+        <w:tc>
+          <w:tcPr>
+            <w:tcW w:w="1295" w:type="dxa"/>
+          </w:tcPr>
+          <w:p>
+            <w:r>
+              <w:t xml:space="preserve">Número de identificação da tabela de combustível, </w:t>
+            </w:r>
+            <w:r>
+              <w:lastRenderedPageBreak/>
+              <w:t>gerado automaticamente.</w:t>
+            </w:r>
+          </w:p>
+        </w:tc>
+      </w:tr>
+      <w:tr>
+        <w:tc>
+          <w:tcPr>
+            <w:tcW w:w="1294" w:type="dxa"/>
+          </w:tcPr>
+          <w:p/>
+        </w:tc>
+        <w:tc>
+          <w:tcPr>
+            <w:tcW w:w="1294" w:type="dxa"/>
+          </w:tcPr>
+          <w:p>
+            <w:pPr>
+              <w:rPr>
+                <w:i/>
+                <w:iCs/>
+              </w:rPr>
+            </w:pPr>
+            <w:proofErr w:type="spellStart"/>
+            <w:r>
+              <w:rPr>
+                <w:i/>
+                <w:iCs/>
+              </w:rPr>
+              <w:t>Name</w:t>
+            </w:r>
+            <w:proofErr w:type="spellEnd"/>
+          </w:p>
+        </w:tc>
+        <w:tc>
+          <w:tcPr>
+            <w:tcW w:w="1294" w:type="dxa"/>
+          </w:tcPr>
+          <w:p>
+            <w:pPr>
+              <w:rPr>
+                <w:i/>
+                <w:iCs/>
+              </w:rPr>
+            </w:pPr>
+            <w:proofErr w:type="spellStart"/>
+            <w:r>
+              <w:rPr>
+                <w:i/>
+                <w:iCs/>
+              </w:rPr>
+              <w:t>String</w:t>
+            </w:r>
+            <w:proofErr w:type="spellEnd"/>
+          </w:p>
+        </w:tc>
+        <w:tc>
+          <w:tcPr>
+            <w:tcW w:w="1294" w:type="dxa"/>
+          </w:tcPr>
+          <w:p>
+            <w:pPr>
+              <w:rPr>
+                <w:i/>
+                <w:iCs/>
+              </w:rPr>
+            </w:pPr>
+            <w:r>
+              <w:t xml:space="preserve">50 </w:t>
+            </w:r>
+            <w:r>
+              <w:rPr>
+                <w:i/>
+                <w:iCs/>
+              </w:rPr>
+              <w:t>bytes</w:t>
+            </w:r>
+          </w:p>
+        </w:tc>
+        <w:tc>
+          <w:tcPr>
+            <w:tcW w:w="1295" w:type="dxa"/>
+          </w:tcPr>
+          <w:p>
+            <w:pPr>
+              <w:rPr>
+                <w:i/>
+                <w:iCs/>
+              </w:rPr>
+            </w:pPr>
+            <w:proofErr w:type="spellStart"/>
+            <w:r>
+              <w:rPr>
+                <w:i/>
+                <w:iCs/>
+              </w:rPr>
+              <w:t>Not</w:t>
+            </w:r>
+            <w:proofErr w:type="spellEnd"/>
+            <w:r>
+              <w:rPr>
+                <w:i/>
+                <w:iCs/>
+              </w:rPr>
+              <w:t xml:space="preserve"> </w:t>
+            </w:r>
+            <w:proofErr w:type="spellStart"/>
+            <w:r>
+              <w:rPr>
+                <w:i/>
+                <w:iCs/>
+              </w:rPr>
+              <w:t>null</w:t>
+            </w:r>
+            <w:proofErr w:type="spellEnd"/>
+            <w:r>
+              <w:rPr>
+                <w:i/>
+                <w:iCs/>
+              </w:rPr>
+              <w:t xml:space="preserve">, </w:t>
+            </w:r>
+            <w:proofErr w:type="spellStart"/>
+            <w:r>
+              <w:rPr>
+                <w:i/>
+                <w:iCs/>
+              </w:rPr>
+              <w:t>unique</w:t>
+            </w:r>
+            <w:proofErr w:type="spellEnd"/>
+          </w:p>
+        </w:tc>
+        <w:tc>
+          <w:tcPr>
+            <w:tcW w:w="1295" w:type="dxa"/>
+          </w:tcPr>
+          <w:p>
+            <w:r>
+              <w:t>N/D</w:t>
+            </w:r>
+          </w:p>
+        </w:tc>
+        <w:tc>
+          <w:tcPr>
+            <w:tcW w:w="1295" w:type="dxa"/>
+          </w:tcPr>
+          <w:p>
+            <w:r>
+              <w:t>Nome do combustível.</w:t>
+            </w:r>
+          </w:p>
+        </w:tc>
+      </w:tr>
+    </w:tbl>
+    <w:p/>
+    <w:tbl>
+      <w:tblPr>
+        <w:tblStyle w:val="Tabelacomgrade"/>
+        <w:tblW w:w="0" w:type="auto"/>
+        <w:tblLook w:val="04A0" w:firstRow="1" w:lastRow="0" w:firstColumn="1" w:lastColumn="0" w:noHBand="0" w:noVBand="1"/>
+      </w:tblPr>
+      <w:tblGrid>
+        <w:gridCol w:w="920"/>
+        <w:gridCol w:w="1603"/>
+        <w:gridCol w:w="1032"/>
+        <w:gridCol w:w="1550"/>
+        <w:gridCol w:w="1133"/>
+        <w:gridCol w:w="907"/>
+        <w:gridCol w:w="1916"/>
+      </w:tblGrid>
+      <w:tr>
+        <w:tc>
+          <w:tcPr>
+            <w:tcW w:w="1294" w:type="dxa"/>
+          </w:tcPr>
+          <w:p>
+            <w:r>
+              <w:t>Tabela</w:t>
+            </w:r>
+          </w:p>
+        </w:tc>
+        <w:tc>
+          <w:tcPr>
+            <w:tcW w:w="1294" w:type="dxa"/>
+          </w:tcPr>
+          <w:p>
+            <w:r>
+              <w:t>Coluna</w:t>
+            </w:r>
+          </w:p>
+        </w:tc>
+        <w:tc>
+          <w:tcPr>
+            <w:tcW w:w="1294" w:type="dxa"/>
+          </w:tcPr>
+          <w:p>
+            <w:r>
+              <w:t>Tipo</w:t>
+            </w:r>
+          </w:p>
+        </w:tc>
+        <w:tc>
+          <w:tcPr>
+            <w:tcW w:w="1294" w:type="dxa"/>
+          </w:tcPr>
+          <w:p>
+            <w:r>
+              <w:t>Comprimento</w:t>
+            </w:r>
+          </w:p>
+        </w:tc>
+        <w:tc>
+          <w:tcPr>
+            <w:tcW w:w="1295" w:type="dxa"/>
+          </w:tcPr>
+          <w:p>
+            <w:r>
+              <w:t>Restrição</w:t>
+            </w:r>
+          </w:p>
+        </w:tc>
+        <w:tc>
+          <w:tcPr>
+            <w:tcW w:w="1295" w:type="dxa"/>
+          </w:tcPr>
+          <w:p>
+            <w:r>
+              <w:t>Valor Padrão</w:t>
+            </w:r>
+          </w:p>
+        </w:tc>
+        <w:tc>
+          <w:tcPr>
+            <w:tcW w:w="1295" w:type="dxa"/>
+          </w:tcPr>
+          <w:p>
+            <w:r>
+              <w:t>Descrição</w:t>
+            </w:r>
+          </w:p>
+        </w:tc>
+      </w:tr>
+      <w:tr>
+        <w:tc>
+          <w:tcPr>
+            <w:tcW w:w="1294" w:type="dxa"/>
+          </w:tcPr>
+          <w:p>
+            <w:pPr>
+              <w:rPr>
+                <w:i/>
+                <w:iCs/>
+              </w:rPr>
+            </w:pPr>
+            <w:proofErr w:type="spellStart"/>
+            <w:r>
+              <w:rPr>
+                <w:i/>
+                <w:iCs/>
+              </w:rPr>
+              <w:t>Fuel</w:t>
+            </w:r>
+            <w:proofErr w:type="spellEnd"/>
+            <w:r>
+              <w:rPr>
+                <w:i/>
+                <w:iCs/>
+              </w:rPr>
+              <w:t xml:space="preserve"> </w:t>
+            </w:r>
+            <w:proofErr w:type="spellStart"/>
+            <w:r>
+              <w:rPr>
+                <w:i/>
+                <w:iCs/>
+              </w:rPr>
+              <w:t>Station</w:t>
+            </w:r>
+            <w:proofErr w:type="spellEnd"/>
+          </w:p>
+        </w:tc>
+        <w:tc>
+          <w:tcPr>
+            <w:tcW w:w="1294" w:type="dxa"/>
+          </w:tcPr>
+          <w:p>
+            <w:pPr>
+              <w:rPr>
+                <w:i/>
+                <w:iCs/>
+              </w:rPr>
+            </w:pPr>
+            <w:r>
+              <w:rPr>
+                <w:i/>
+                <w:iCs/>
+              </w:rPr>
+              <w:t>Id</w:t>
+            </w:r>
+          </w:p>
+        </w:tc>
+        <w:tc>
+          <w:tcPr>
+            <w:tcW w:w="1294" w:type="dxa"/>
+          </w:tcPr>
+          <w:p>
+            <w:r>
+              <w:t>Inteiro</w:t>
+            </w:r>
+          </w:p>
+        </w:tc>
+        <w:tc>
+          <w:tcPr>
+            <w:tcW w:w="1294" w:type="dxa"/>
+          </w:tcPr>
+          <w:p>
+            <w:pPr>
+              <w:rPr>
+                <w:i/>
+                <w:iCs/>
+              </w:rPr>
+            </w:pPr>
+            <w:r>
+              <w:t xml:space="preserve">4 </w:t>
+            </w:r>
+            <w:r>
+              <w:rPr>
+                <w:i/>
+                <w:iCs/>
+              </w:rPr>
+              <w:t>bytes</w:t>
+            </w:r>
+          </w:p>
+        </w:tc>
+        <w:tc>
+          <w:tcPr>
+            <w:tcW w:w="1295" w:type="dxa"/>
+          </w:tcPr>
+          <w:p>
+            <w:r>
+              <w:t>PK</w:t>
+            </w:r>
+          </w:p>
+        </w:tc>
+        <w:tc>
+          <w:tcPr>
+            <w:tcW w:w="1295" w:type="dxa"/>
+          </w:tcPr>
+          <w:p>
+            <w:r>
+              <w:t>N/D</w:t>
+            </w:r>
+          </w:p>
+        </w:tc>
+        <w:tc>
+          <w:tcPr>
+            <w:tcW w:w="1295" w:type="dxa"/>
+          </w:tcPr>
+          <w:p>
+            <w:r>
+              <w:t>Identificação para os postos, número gerado automaticamente.</w:t>
+            </w:r>
+          </w:p>
+        </w:tc>
+      </w:tr>
+      <w:tr>
+        <w:tc>
+          <w:tcPr>
+            <w:tcW w:w="1294" w:type="dxa"/>
+          </w:tcPr>
+          <w:p>
+            <w:pPr>
+              <w:rPr>
+                <w:i/>
+                <w:iCs/>
+              </w:rPr>
+            </w:pPr>
+          </w:p>
+        </w:tc>
+        <w:tc>
+          <w:tcPr>
+            <w:tcW w:w="1294" w:type="dxa"/>
+          </w:tcPr>
+          <w:p>
+            <w:r>
+              <w:t>CNPJ</w:t>
+            </w:r>
+          </w:p>
+        </w:tc>
+        <w:tc>
+          <w:tcPr>
+            <w:tcW w:w="1294" w:type="dxa"/>
+          </w:tcPr>
+          <w:p>
+            <w:pPr>
+              <w:rPr>
+                <w:i/>
+                <w:iCs/>
+              </w:rPr>
+            </w:pPr>
+            <w:proofErr w:type="spellStart"/>
+            <w:r>
+              <w:rPr>
+                <w:i/>
+                <w:iCs/>
+              </w:rPr>
+              <w:t>String</w:t>
+            </w:r>
+            <w:proofErr w:type="spellEnd"/>
+          </w:p>
+        </w:tc>
+        <w:tc>
+          <w:tcPr>
+            <w:tcW w:w="1294" w:type="dxa"/>
+          </w:tcPr>
+          <w:p>
+            <w:r>
+              <w:t xml:space="preserve">14 </w:t>
+            </w:r>
+            <w:r>
+              <w:rPr>
+                <w:i/>
+                <w:iCs/>
+              </w:rPr>
+              <w:t>bytes</w:t>
+            </w:r>
+          </w:p>
+        </w:tc>
+        <w:tc>
+          <w:tcPr>
+            <w:tcW w:w="1295" w:type="dxa"/>
+          </w:tcPr>
+          <w:p>
+            <w:pPr>
+              <w:rPr>
+                <w:i/>
+                <w:iCs/>
+              </w:rPr>
+            </w:pPr>
+            <w:proofErr w:type="spellStart"/>
+            <w:r>
+              <w:rPr>
+                <w:i/>
+                <w:iCs/>
+              </w:rPr>
+              <w:t>Not</w:t>
+            </w:r>
+            <w:proofErr w:type="spellEnd"/>
+            <w:r>
+              <w:rPr>
+                <w:i/>
+                <w:iCs/>
+              </w:rPr>
+              <w:t xml:space="preserve"> </w:t>
+            </w:r>
+            <w:proofErr w:type="spellStart"/>
+            <w:r>
+              <w:rPr>
+                <w:i/>
+                <w:iCs/>
+              </w:rPr>
+              <w:t>null</w:t>
+            </w:r>
+            <w:proofErr w:type="spellEnd"/>
+            <w:r>
+              <w:rPr>
+                <w:i/>
+                <w:iCs/>
+              </w:rPr>
+              <w:t xml:space="preserve">, </w:t>
+            </w:r>
+            <w:proofErr w:type="spellStart"/>
+            <w:r>
+              <w:rPr>
+                <w:i/>
+                <w:iCs/>
+              </w:rPr>
+              <w:t>unique</w:t>
+            </w:r>
+            <w:proofErr w:type="spellEnd"/>
+          </w:p>
+        </w:tc>
+        <w:tc>
+          <w:tcPr>
+            <w:tcW w:w="1295" w:type="dxa"/>
+          </w:tcPr>
+          <w:p>
+            <w:r>
+              <w:t>N/D</w:t>
+            </w:r>
+          </w:p>
+        </w:tc>
+        <w:tc>
+          <w:tcPr>
+            <w:tcW w:w="1295" w:type="dxa"/>
+          </w:tcPr>
+          <w:p>
+            <w:r>
+              <w:t>CNPJ do posto de combustível.</w:t>
+            </w:r>
+          </w:p>
+        </w:tc>
+      </w:tr>
+      <w:tr>
+        <w:tc>
+          <w:tcPr>
+            <w:tcW w:w="1294" w:type="dxa"/>
+          </w:tcPr>
+          <w:p>
+            <w:pPr>
+              <w:rPr>
+                <w:i/>
+                <w:iCs/>
+              </w:rPr>
+            </w:pPr>
+          </w:p>
+        </w:tc>
+        <w:tc>
+          <w:tcPr>
+            <w:tcW w:w="1294" w:type="dxa"/>
+          </w:tcPr>
+          <w:p>
+            <w:pPr>
+              <w:rPr>
+                <w:i/>
+                <w:iCs/>
+              </w:rPr>
+            </w:pPr>
+            <w:r>
+              <w:rPr>
+                <w:i/>
+                <w:iCs/>
+              </w:rPr>
+              <w:t xml:space="preserve">Phone </w:t>
+            </w:r>
+            <w:proofErr w:type="spellStart"/>
+            <w:r>
+              <w:rPr>
+                <w:i/>
+                <w:iCs/>
+              </w:rPr>
+              <w:t>Number</w:t>
+            </w:r>
+            <w:proofErr w:type="spellEnd"/>
+          </w:p>
+        </w:tc>
+        <w:tc>
+          <w:tcPr>
+            <w:tcW w:w="1294" w:type="dxa"/>
+          </w:tcPr>
+          <w:p>
+            <w:pPr>
+              <w:rPr>
+                <w:i/>
+                <w:iCs/>
+              </w:rPr>
+            </w:pPr>
+            <w:proofErr w:type="spellStart"/>
+            <w:r>
+              <w:rPr>
+                <w:i/>
+                <w:iCs/>
+              </w:rPr>
+              <w:t>String</w:t>
+            </w:r>
+            <w:proofErr w:type="spellEnd"/>
+          </w:p>
+        </w:tc>
+        <w:tc>
+          <w:tcPr>
+            <w:tcW w:w="1294" w:type="dxa"/>
+          </w:tcPr>
+          <w:p>
+            <w:pPr>
+              <w:rPr>
+                <w:i/>
+                <w:iCs/>
+              </w:rPr>
+            </w:pPr>
+            <w:r>
+              <w:t xml:space="preserve">14 </w:t>
+            </w:r>
+            <w:r>
+              <w:rPr>
+                <w:i/>
+                <w:iCs/>
+              </w:rPr>
+              <w:t>bytes</w:t>
+            </w:r>
+          </w:p>
+        </w:tc>
+        <w:tc>
+          <w:tcPr>
+            <w:tcW w:w="1295" w:type="dxa"/>
+          </w:tcPr>
+          <w:p>
+            <w:pPr>
+              <w:rPr>
+                <w:i/>
+                <w:iCs/>
+              </w:rPr>
+            </w:pPr>
+            <w:proofErr w:type="spellStart"/>
+            <w:r>
+              <w:rPr>
+                <w:i/>
+                <w:iCs/>
+              </w:rPr>
+              <w:t>Not</w:t>
+            </w:r>
+            <w:proofErr w:type="spellEnd"/>
+            <w:r>
+              <w:rPr>
+                <w:i/>
+                <w:iCs/>
+              </w:rPr>
+              <w:t xml:space="preserve"> </w:t>
+            </w:r>
+            <w:proofErr w:type="spellStart"/>
+            <w:r>
+              <w:rPr>
+                <w:i/>
+                <w:iCs/>
+              </w:rPr>
+              <w:t>null</w:t>
+            </w:r>
+            <w:proofErr w:type="spellEnd"/>
+            <w:r>
+              <w:rPr>
+                <w:i/>
+                <w:iCs/>
+              </w:rPr>
+              <w:t xml:space="preserve">, </w:t>
+            </w:r>
+            <w:proofErr w:type="spellStart"/>
+            <w:r>
+              <w:rPr>
+                <w:i/>
+                <w:iCs/>
+              </w:rPr>
+              <w:t>unique</w:t>
+            </w:r>
+            <w:proofErr w:type="spellEnd"/>
+          </w:p>
+        </w:tc>
+        <w:tc>
+          <w:tcPr>
+            <w:tcW w:w="1295" w:type="dxa"/>
+          </w:tcPr>
+          <w:p>
+            <w:r>
+              <w:t>N/D</w:t>
+            </w:r>
+          </w:p>
+        </w:tc>
+        <w:tc>
+          <w:tcPr>
+            <w:tcW w:w="1295" w:type="dxa"/>
+          </w:tcPr>
+          <w:p>
+            <w:r>
+              <w:t>Número de telefone do posto de combustível.</w:t>
+            </w:r>
+          </w:p>
+        </w:tc>
+      </w:tr>
+      <w:tr>
+        <w:tc>
+          <w:tcPr>
+            <w:tcW w:w="1294" w:type="dxa"/>
+          </w:tcPr>
+          <w:p>
+            <w:pPr>
+              <w:rPr>
+                <w:i/>
+                <w:iCs/>
+              </w:rPr>
+            </w:pPr>
+          </w:p>
+        </w:tc>
+        <w:tc>
+          <w:tcPr>
+            <w:tcW w:w="1294" w:type="dxa"/>
+          </w:tcPr>
+          <w:p>
+            <w:pPr>
+              <w:rPr>
+                <w:i/>
+                <w:iCs/>
+              </w:rPr>
+            </w:pPr>
+            <w:proofErr w:type="spellStart"/>
+            <w:r>
+              <w:rPr>
+                <w:i/>
+                <w:iCs/>
+              </w:rPr>
+              <w:t>User</w:t>
+            </w:r>
+            <w:proofErr w:type="spellEnd"/>
+            <w:r>
+              <w:rPr>
+                <w:i/>
+                <w:iCs/>
+              </w:rPr>
+              <w:t xml:space="preserve"> id</w:t>
+            </w:r>
+          </w:p>
+        </w:tc>
+        <w:tc>
+          <w:tcPr>
+            <w:tcW w:w="1294" w:type="dxa"/>
+          </w:tcPr>
+          <w:p>
+            <w:r>
+              <w:t>Inteiro</w:t>
+            </w:r>
+          </w:p>
+        </w:tc>
+        <w:tc>
+          <w:tcPr>
+            <w:tcW w:w="1294" w:type="dxa"/>
+          </w:tcPr>
+          <w:p>
+            <w:pPr>
+              <w:rPr>
+                <w:i/>
+                <w:iCs/>
+              </w:rPr>
+            </w:pPr>
+            <w:r>
+              <w:t xml:space="preserve">4 </w:t>
+            </w:r>
+            <w:r>
+              <w:rPr>
+                <w:i/>
+                <w:iCs/>
+              </w:rPr>
+              <w:t>bytes</w:t>
+            </w:r>
+          </w:p>
+        </w:tc>
+        <w:tc>
+          <w:tcPr>
+            <w:tcW w:w="1295" w:type="dxa"/>
+          </w:tcPr>
+          <w:p>
+            <w:pPr>
+              <w:rPr>
+                <w:i/>
+                <w:iCs/>
+              </w:rPr>
+            </w:pPr>
+            <w:proofErr w:type="spellStart"/>
+            <w:r>
+              <w:rPr>
+                <w:i/>
+                <w:iCs/>
+              </w:rPr>
+              <w:t>Not</w:t>
+            </w:r>
+            <w:proofErr w:type="spellEnd"/>
+            <w:r>
+              <w:rPr>
+                <w:i/>
+                <w:iCs/>
+              </w:rPr>
+              <w:t xml:space="preserve"> </w:t>
+            </w:r>
+            <w:proofErr w:type="spellStart"/>
+            <w:r>
+              <w:rPr>
+                <w:i/>
+                <w:iCs/>
+              </w:rPr>
+              <w:t>null</w:t>
+            </w:r>
+            <w:proofErr w:type="spellEnd"/>
+          </w:p>
+        </w:tc>
+        <w:tc>
+          <w:tcPr>
+            <w:tcW w:w="1295" w:type="dxa"/>
+          </w:tcPr>
+          <w:p>
+            <w:r>
+              <w:t>N/D</w:t>
+            </w:r>
+          </w:p>
+        </w:tc>
+        <w:tc>
+          <w:tcPr>
+            <w:tcW w:w="1295" w:type="dxa"/>
+          </w:tcPr>
+          <w:p>
+            <w:r>
+              <w:t xml:space="preserve">Usuário dono do posto de combustível, responsável por atualizar os preços e os combustíveis </w:t>
+            </w:r>
+            <w:r>
+              <w:lastRenderedPageBreak/>
+              <w:t>disponíveis no posto.</w:t>
+            </w:r>
+          </w:p>
+        </w:tc>
+      </w:tr>
+      <w:tr>
+        <w:tc>
+          <w:tcPr>
+            <w:tcW w:w="1294" w:type="dxa"/>
+          </w:tcPr>
+          <w:p>
+            <w:pPr>
+              <w:rPr>
+                <w:i/>
+                <w:iCs/>
+              </w:rPr>
+            </w:pPr>
+          </w:p>
+        </w:tc>
+        <w:tc>
+          <w:tcPr>
+            <w:tcW w:w="1294" w:type="dxa"/>
+          </w:tcPr>
+          <w:p>
+            <w:pPr>
+              <w:rPr>
+                <w:i/>
+                <w:iCs/>
+              </w:rPr>
+            </w:pPr>
+            <w:proofErr w:type="spellStart"/>
+            <w:r>
+              <w:rPr>
+                <w:i/>
+                <w:iCs/>
+              </w:rPr>
+              <w:t>Name</w:t>
+            </w:r>
+            <w:proofErr w:type="spellEnd"/>
+          </w:p>
+        </w:tc>
+        <w:tc>
+          <w:tcPr>
+            <w:tcW w:w="1294" w:type="dxa"/>
+          </w:tcPr>
+          <w:p>
+            <w:pPr>
+              <w:rPr>
+                <w:i/>
+                <w:iCs/>
+              </w:rPr>
+            </w:pPr>
+            <w:proofErr w:type="spellStart"/>
+            <w:r>
+              <w:rPr>
+                <w:i/>
+                <w:iCs/>
+              </w:rPr>
+              <w:t>String</w:t>
+            </w:r>
+            <w:proofErr w:type="spellEnd"/>
+          </w:p>
+        </w:tc>
+        <w:tc>
+          <w:tcPr>
+            <w:tcW w:w="1294" w:type="dxa"/>
+          </w:tcPr>
+          <w:p>
+            <w:pPr>
+              <w:rPr>
+                <w:i/>
+                <w:iCs/>
+              </w:rPr>
+            </w:pPr>
+            <w:r>
+              <w:t xml:space="preserve">50 </w:t>
+            </w:r>
+            <w:r>
+              <w:rPr>
+                <w:i/>
+                <w:iCs/>
+              </w:rPr>
+              <w:t>bytes</w:t>
+            </w:r>
+          </w:p>
+        </w:tc>
+        <w:tc>
+          <w:tcPr>
+            <w:tcW w:w="1295" w:type="dxa"/>
+          </w:tcPr>
+          <w:p>
+            <w:pPr>
+              <w:rPr>
+                <w:i/>
+                <w:iCs/>
+              </w:rPr>
+            </w:pPr>
+            <w:proofErr w:type="spellStart"/>
+            <w:r>
+              <w:rPr>
+                <w:i/>
+                <w:iCs/>
+              </w:rPr>
+              <w:t>Not</w:t>
+            </w:r>
+            <w:proofErr w:type="spellEnd"/>
+            <w:r>
+              <w:rPr>
+                <w:i/>
+                <w:iCs/>
+              </w:rPr>
+              <w:t xml:space="preserve"> </w:t>
+            </w:r>
+            <w:proofErr w:type="spellStart"/>
+            <w:r>
+              <w:rPr>
+                <w:i/>
+                <w:iCs/>
+              </w:rPr>
+              <w:t>null</w:t>
+            </w:r>
+            <w:proofErr w:type="spellEnd"/>
+          </w:p>
+        </w:tc>
+        <w:tc>
+          <w:tcPr>
+            <w:tcW w:w="1295" w:type="dxa"/>
+          </w:tcPr>
+          <w:p>
+            <w:r>
+              <w:t>N/D</w:t>
+            </w:r>
+          </w:p>
+        </w:tc>
+        <w:tc>
+          <w:tcPr>
+            <w:tcW w:w="1295" w:type="dxa"/>
+          </w:tcPr>
+          <w:p>
+            <w:r>
+              <w:t>Nome do estabelecimento.</w:t>
+            </w:r>
+          </w:p>
+        </w:tc>
+      </w:tr>
+      <w:tr>
+        <w:tc>
+          <w:tcPr>
+            <w:tcW w:w="1294" w:type="dxa"/>
+          </w:tcPr>
+          <w:p>
+            <w:pPr>
+              <w:rPr>
+                <w:i/>
+                <w:iCs/>
+              </w:rPr>
+            </w:pPr>
+          </w:p>
+        </w:tc>
+        <w:tc>
+          <w:tcPr>
+            <w:tcW w:w="1294" w:type="dxa"/>
+          </w:tcPr>
+          <w:p>
+            <w:pPr>
+              <w:rPr>
+                <w:i/>
+                <w:iCs/>
+              </w:rPr>
+            </w:pPr>
+            <w:r>
+              <w:rPr>
+                <w:i/>
+                <w:iCs/>
+              </w:rPr>
+              <w:t>Street</w:t>
+            </w:r>
+          </w:p>
+        </w:tc>
+        <w:tc>
+          <w:tcPr>
+            <w:tcW w:w="1294" w:type="dxa"/>
+          </w:tcPr>
+          <w:p>
+            <w:pPr>
+              <w:rPr>
+                <w:i/>
+                <w:iCs/>
+              </w:rPr>
+            </w:pPr>
+            <w:proofErr w:type="spellStart"/>
+            <w:r>
+              <w:rPr>
+                <w:i/>
+                <w:iCs/>
+              </w:rPr>
+              <w:t>String</w:t>
+            </w:r>
+            <w:proofErr w:type="spellEnd"/>
+          </w:p>
+        </w:tc>
+        <w:tc>
+          <w:tcPr>
+            <w:tcW w:w="1294" w:type="dxa"/>
+          </w:tcPr>
+          <w:p>
+            <w:pPr>
+              <w:rPr>
+                <w:i/>
+                <w:iCs/>
+              </w:rPr>
+            </w:pPr>
+            <w:r>
+              <w:t xml:space="preserve">100 </w:t>
+            </w:r>
+            <w:r>
+              <w:rPr>
+                <w:i/>
+                <w:iCs/>
+              </w:rPr>
+              <w:t>bytes</w:t>
+            </w:r>
+          </w:p>
+        </w:tc>
+        <w:tc>
+          <w:tcPr>
+            <w:tcW w:w="1295" w:type="dxa"/>
+          </w:tcPr>
+          <w:p>
+            <w:pPr>
+              <w:rPr>
+                <w:i/>
+                <w:iCs/>
+              </w:rPr>
+            </w:pPr>
+            <w:proofErr w:type="spellStart"/>
+            <w:r>
+              <w:rPr>
+                <w:i/>
+                <w:iCs/>
+              </w:rPr>
+              <w:t>Not</w:t>
+            </w:r>
+            <w:proofErr w:type="spellEnd"/>
+            <w:r>
+              <w:rPr>
+                <w:i/>
+                <w:iCs/>
+              </w:rPr>
+              <w:t xml:space="preserve"> </w:t>
+            </w:r>
+            <w:proofErr w:type="spellStart"/>
+            <w:r>
+              <w:rPr>
+                <w:i/>
+                <w:iCs/>
+              </w:rPr>
+              <w:t>null</w:t>
+            </w:r>
+            <w:proofErr w:type="spellEnd"/>
+          </w:p>
+        </w:tc>
+        <w:tc>
+          <w:tcPr>
+            <w:tcW w:w="1295" w:type="dxa"/>
+          </w:tcPr>
+          <w:p>
+            <w:r>
+              <w:t>N/D</w:t>
+            </w:r>
+          </w:p>
+        </w:tc>
+        <w:tc>
+          <w:tcPr>
+            <w:tcW w:w="1295" w:type="dxa"/>
+          </w:tcPr>
+          <w:p>
+            <w:r>
+              <w:t>Nome da rua onde está localizado o posto de combustível.</w:t>
+            </w:r>
+          </w:p>
+        </w:tc>
+      </w:tr>
+      <w:tr>
+        <w:tc>
+          <w:tcPr>
+            <w:tcW w:w="1294" w:type="dxa"/>
+          </w:tcPr>
+          <w:p>
+            <w:pPr>
+              <w:rPr>
+                <w:i/>
+                <w:iCs/>
+              </w:rPr>
+            </w:pPr>
+          </w:p>
+        </w:tc>
+        <w:tc>
+          <w:tcPr>
+            <w:tcW w:w="1294" w:type="dxa"/>
+          </w:tcPr>
+          <w:p>
+            <w:pPr>
+              <w:rPr>
+                <w:i/>
+                <w:iCs/>
+              </w:rPr>
+            </w:pPr>
+            <w:proofErr w:type="spellStart"/>
+            <w:r>
+              <w:rPr>
+                <w:i/>
+                <w:iCs/>
+              </w:rPr>
+              <w:t>Neighborhood</w:t>
+            </w:r>
+            <w:proofErr w:type="spellEnd"/>
+          </w:p>
+        </w:tc>
+        <w:tc>
+          <w:tcPr>
+            <w:tcW w:w="1294" w:type="dxa"/>
+          </w:tcPr>
+          <w:p>
+            <w:pPr>
+              <w:rPr>
+                <w:i/>
+                <w:iCs/>
+              </w:rPr>
+            </w:pPr>
+            <w:proofErr w:type="spellStart"/>
+            <w:r>
+              <w:rPr>
+                <w:i/>
+                <w:iCs/>
+              </w:rPr>
+              <w:t>String</w:t>
+            </w:r>
+            <w:proofErr w:type="spellEnd"/>
+          </w:p>
+        </w:tc>
+        <w:tc>
+          <w:tcPr>
+            <w:tcW w:w="1294" w:type="dxa"/>
+          </w:tcPr>
+          <w:p>
+            <w:pPr>
+              <w:rPr>
+                <w:i/>
+                <w:iCs/>
+              </w:rPr>
+            </w:pPr>
+            <w:r>
+              <w:t xml:space="preserve">100 </w:t>
+            </w:r>
+            <w:r>
+              <w:rPr>
+                <w:i/>
+                <w:iCs/>
+              </w:rPr>
+              <w:t>bytes</w:t>
+            </w:r>
+          </w:p>
+        </w:tc>
+        <w:tc>
+          <w:tcPr>
+            <w:tcW w:w="1295" w:type="dxa"/>
+          </w:tcPr>
+          <w:p>
+            <w:pPr>
+              <w:rPr>
+                <w:i/>
+                <w:iCs/>
+              </w:rPr>
+            </w:pPr>
+            <w:proofErr w:type="spellStart"/>
+            <w:r>
+              <w:rPr>
+                <w:i/>
+                <w:iCs/>
+              </w:rPr>
+              <w:t>Not</w:t>
+            </w:r>
+            <w:proofErr w:type="spellEnd"/>
+            <w:r>
+              <w:rPr>
+                <w:i/>
+                <w:iCs/>
+              </w:rPr>
+              <w:t xml:space="preserve"> </w:t>
+            </w:r>
+            <w:proofErr w:type="spellStart"/>
+            <w:r>
+              <w:rPr>
+                <w:i/>
+                <w:iCs/>
+              </w:rPr>
+              <w:t>null</w:t>
+            </w:r>
+            <w:proofErr w:type="spellEnd"/>
+          </w:p>
+        </w:tc>
+        <w:tc>
+          <w:tcPr>
+            <w:tcW w:w="1295" w:type="dxa"/>
+          </w:tcPr>
+          <w:p>
+            <w:r>
+              <w:t>N/D</w:t>
+            </w:r>
+          </w:p>
+        </w:tc>
+        <w:tc>
+          <w:tcPr>
+            <w:tcW w:w="1295" w:type="dxa"/>
+          </w:tcPr>
+          <w:p>
+            <w:r>
+              <w:t>Nome do bairro onde está localizado o estabelecimento.</w:t>
+            </w:r>
+          </w:p>
+        </w:tc>
+      </w:tr>
+      <w:tr>
+        <w:tc>
+          <w:tcPr>
+            <w:tcW w:w="1294" w:type="dxa"/>
+          </w:tcPr>
+          <w:p>
+            <w:pPr>
+              <w:rPr>
+                <w:i/>
+                <w:iCs/>
+              </w:rPr>
+            </w:pPr>
+          </w:p>
+        </w:tc>
+        <w:tc>
+          <w:tcPr>
+            <w:tcW w:w="1294" w:type="dxa"/>
+          </w:tcPr>
+          <w:p>
+            <w:r>
+              <w:t>CEP</w:t>
+            </w:r>
+          </w:p>
+        </w:tc>
+        <w:tc>
+          <w:tcPr>
+            <w:tcW w:w="1294" w:type="dxa"/>
+          </w:tcPr>
+          <w:p>
+            <w:pPr>
+              <w:rPr>
+                <w:i/>
+                <w:iCs/>
+              </w:rPr>
+            </w:pPr>
+            <w:proofErr w:type="spellStart"/>
+            <w:r>
+              <w:rPr>
+                <w:i/>
+                <w:iCs/>
+              </w:rPr>
+              <w:t>Strin</w:t>
+            </w:r>
+            <w:r>
+              <w:rPr>
+                <w:i/>
+                <w:iCs/>
+              </w:rPr>
+              <w:t>g</w:t>
+            </w:r>
+            <w:proofErr w:type="spellEnd"/>
+          </w:p>
+        </w:tc>
+        <w:tc>
+          <w:tcPr>
+            <w:tcW w:w="1294" w:type="dxa"/>
+          </w:tcPr>
+          <w:p>
+            <w:pPr>
+              <w:rPr>
+                <w:i/>
+                <w:iCs/>
+              </w:rPr>
+            </w:pPr>
+            <w:r>
+              <w:t xml:space="preserve">8 </w:t>
+            </w:r>
+            <w:r>
+              <w:rPr>
+                <w:i/>
+                <w:iCs/>
+              </w:rPr>
+              <w:t>bytes</w:t>
+            </w:r>
+          </w:p>
+        </w:tc>
+        <w:tc>
+          <w:tcPr>
+            <w:tcW w:w="1295" w:type="dxa"/>
+          </w:tcPr>
+          <w:p>
+            <w:pPr>
+              <w:rPr>
+                <w:i/>
+                <w:iCs/>
+              </w:rPr>
+            </w:pPr>
+            <w:proofErr w:type="spellStart"/>
+            <w:r>
+              <w:rPr>
+                <w:i/>
+                <w:iCs/>
+              </w:rPr>
+              <w:t>Not</w:t>
+            </w:r>
+            <w:proofErr w:type="spellEnd"/>
+            <w:r>
+              <w:rPr>
+                <w:i/>
+                <w:iCs/>
+              </w:rPr>
+              <w:t xml:space="preserve"> </w:t>
+            </w:r>
+            <w:proofErr w:type="spellStart"/>
+            <w:r>
+              <w:rPr>
+                <w:i/>
+                <w:iCs/>
+              </w:rPr>
+              <w:t>null</w:t>
+            </w:r>
+            <w:proofErr w:type="spellEnd"/>
+          </w:p>
+        </w:tc>
+        <w:tc>
+          <w:tcPr>
+            <w:tcW w:w="1295" w:type="dxa"/>
+          </w:tcPr>
+          <w:p>
+            <w:r>
+              <w:t>N/D</w:t>
+            </w:r>
+          </w:p>
+        </w:tc>
+        <w:tc>
+          <w:tcPr>
+            <w:tcW w:w="1295" w:type="dxa"/>
+          </w:tcPr>
+          <w:p>
+            <w:r>
+              <w:t>CEP da cidade onde o posto está localizado.</w:t>
+            </w:r>
+          </w:p>
+        </w:tc>
+      </w:tr>
+      <w:tr>
+        <w:tc>
+          <w:tcPr>
+            <w:tcW w:w="1294" w:type="dxa"/>
+          </w:tcPr>
+          <w:p>
+            <w:pPr>
+              <w:rPr>
+                <w:i/>
+                <w:iCs/>
+              </w:rPr>
+            </w:pPr>
+          </w:p>
+        </w:tc>
+        <w:tc>
+          <w:tcPr>
+            <w:tcW w:w="1294" w:type="dxa"/>
+          </w:tcPr>
+          <w:p>
+            <w:pPr>
+              <w:rPr>
+                <w:i/>
+                <w:iCs/>
+              </w:rPr>
+            </w:pPr>
+            <w:proofErr w:type="spellStart"/>
+            <w:r>
+              <w:rPr>
+                <w:i/>
+                <w:iCs/>
+              </w:rPr>
+              <w:t>Flag</w:t>
+            </w:r>
+            <w:proofErr w:type="spellEnd"/>
+            <w:r>
+              <w:rPr>
+                <w:i/>
+                <w:iCs/>
+              </w:rPr>
+              <w:t xml:space="preserve"> </w:t>
+            </w:r>
+            <w:proofErr w:type="spellStart"/>
+            <w:r>
+              <w:rPr>
+                <w:i/>
+                <w:iCs/>
+              </w:rPr>
+              <w:t>of</w:t>
+            </w:r>
+            <w:proofErr w:type="spellEnd"/>
+            <w:r>
+              <w:rPr>
+                <w:i/>
+                <w:iCs/>
+              </w:rPr>
+              <w:t xml:space="preserve"> </w:t>
+            </w:r>
+            <w:proofErr w:type="spellStart"/>
+            <w:r>
+              <w:rPr>
+                <w:i/>
+                <w:iCs/>
+              </w:rPr>
+              <w:t>Fuel</w:t>
+            </w:r>
+            <w:proofErr w:type="spellEnd"/>
+            <w:r>
+              <w:rPr>
+                <w:i/>
+                <w:iCs/>
+              </w:rPr>
+              <w:t xml:space="preserve"> </w:t>
+            </w:r>
+            <w:proofErr w:type="spellStart"/>
+            <w:r>
+              <w:rPr>
+                <w:i/>
+                <w:iCs/>
+              </w:rPr>
+              <w:t>Station</w:t>
+            </w:r>
+            <w:proofErr w:type="spellEnd"/>
+          </w:p>
+        </w:tc>
+        <w:tc>
+          <w:tcPr>
+            <w:tcW w:w="1294" w:type="dxa"/>
+          </w:tcPr>
+          <w:p>
+            <w:r>
+              <w:t>Texto</w:t>
+            </w:r>
+          </w:p>
+        </w:tc>
+        <w:tc>
+          <w:tcPr>
+            <w:tcW w:w="1294" w:type="dxa"/>
+          </w:tcPr>
+          <w:p/>
+        </w:tc>
+        <w:tc>
+          <w:tcPr>
+            <w:tcW w:w="1295" w:type="dxa"/>
+          </w:tcPr>
+          <w:p>
+            <w:pPr>
+              <w:rPr>
+                <w:i/>
+                <w:iCs/>
+              </w:rPr>
+            </w:pPr>
+          </w:p>
+        </w:tc>
+        <w:tc>
+          <w:tcPr>
+            <w:tcW w:w="1295" w:type="dxa"/>
+          </w:tcPr>
+          <w:p>
+            <w:pPr>
+              <w:rPr>
+                <w:i/>
+                <w:iCs/>
+              </w:rPr>
+            </w:pPr>
+            <w:r>
+              <w:rPr>
+                <w:i/>
+                <w:iCs/>
+              </w:rPr>
+              <w:t>White</w:t>
+            </w:r>
+          </w:p>
+        </w:tc>
+        <w:tc>
+          <w:tcPr>
+            <w:tcW w:w="1295" w:type="dxa"/>
+          </w:tcPr>
+          <w:p>
+            <w:r>
+              <w:t>Bandeira do posto de combustível.</w:t>
+            </w:r>
+          </w:p>
+        </w:tc>
+      </w:tr>
+      <w:tr>
+        <w:tc>
+          <w:tcPr>
+            <w:tcW w:w="1294" w:type="dxa"/>
+          </w:tcPr>
+          <w:p>
+            <w:pPr>
+              <w:rPr>
+                <w:i/>
+                <w:iCs/>
+              </w:rPr>
+            </w:pPr>
+          </w:p>
+        </w:tc>
+        <w:tc>
+          <w:tcPr>
+            <w:tcW w:w="1294" w:type="dxa"/>
+          </w:tcPr>
+          <w:p>
+            <w:pPr>
+              <w:rPr>
+                <w:i/>
+                <w:iCs/>
+              </w:rPr>
+            </w:pPr>
+            <w:proofErr w:type="spellStart"/>
+            <w:r>
+              <w:rPr>
+                <w:i/>
+                <w:iCs/>
+              </w:rPr>
+              <w:t>Restaurant</w:t>
+            </w:r>
+            <w:proofErr w:type="spellEnd"/>
+          </w:p>
+        </w:tc>
+        <w:tc>
+          <w:tcPr>
+            <w:tcW w:w="1294" w:type="dxa"/>
+          </w:tcPr>
+          <w:p>
+            <w:pPr>
+              <w:rPr>
+                <w:i/>
+                <w:iCs/>
+              </w:rPr>
+            </w:pPr>
+            <w:proofErr w:type="spellStart"/>
+            <w:r>
+              <w:rPr>
+                <w:i/>
+                <w:iCs/>
+              </w:rPr>
+              <w:t>Boolean</w:t>
+            </w:r>
+            <w:proofErr w:type="spellEnd"/>
+          </w:p>
+        </w:tc>
+        <w:tc>
+          <w:tcPr>
+            <w:tcW w:w="1294" w:type="dxa"/>
+          </w:tcPr>
+          <w:p>
+            <w:pPr>
+              <w:rPr>
+                <w:i/>
+                <w:iCs/>
+              </w:rPr>
+            </w:pPr>
+            <w:r>
+              <w:t xml:space="preserve">1 </w:t>
+            </w:r>
+            <w:r>
+              <w:rPr>
+                <w:i/>
+                <w:iCs/>
+              </w:rPr>
+              <w:t>byte</w:t>
+            </w:r>
+          </w:p>
+        </w:tc>
+        <w:tc>
+          <w:tcPr>
+            <w:tcW w:w="1295" w:type="dxa"/>
+          </w:tcPr>
+          <w:p>
+            <w:pPr>
+              <w:rPr>
+                <w:i/>
+                <w:iCs/>
+              </w:rPr>
+            </w:pPr>
+            <w:proofErr w:type="spellStart"/>
+            <w:r>
+              <w:rPr>
+                <w:i/>
+                <w:iCs/>
+              </w:rPr>
+              <w:t>Not</w:t>
+            </w:r>
+            <w:proofErr w:type="spellEnd"/>
+            <w:r>
+              <w:rPr>
+                <w:i/>
+                <w:iCs/>
+              </w:rPr>
+              <w:t xml:space="preserve"> </w:t>
+            </w:r>
+            <w:proofErr w:type="spellStart"/>
+            <w:r>
+              <w:rPr>
+                <w:i/>
+                <w:iCs/>
+              </w:rPr>
+              <w:t>null</w:t>
+            </w:r>
+            <w:proofErr w:type="spellEnd"/>
+          </w:p>
+        </w:tc>
+        <w:tc>
+          <w:tcPr>
+            <w:tcW w:w="1295" w:type="dxa"/>
+          </w:tcPr>
+          <w:p>
+            <w:pPr>
+              <w:rPr>
+                <w:i/>
+                <w:iCs/>
+              </w:rPr>
+            </w:pPr>
+            <w:r>
+              <w:rPr>
+                <w:i/>
+                <w:iCs/>
+              </w:rPr>
+              <w:t>False</w:t>
+            </w:r>
+          </w:p>
+        </w:tc>
+        <w:tc>
+          <w:tcPr>
+            <w:tcW w:w="1295" w:type="dxa"/>
+          </w:tcPr>
+          <w:p>
+            <w:r>
+              <w:t>Sinalização se o posto tem ou não um restaurante.</w:t>
+            </w:r>
+          </w:p>
+        </w:tc>
+      </w:tr>
+      <w:tr>
+        <w:tc>
+          <w:tcPr>
+            <w:tcW w:w="1294" w:type="dxa"/>
+          </w:tcPr>
+          <w:p>
+            <w:pPr>
+              <w:rPr>
+                <w:i/>
+                <w:iCs/>
+              </w:rPr>
+            </w:pPr>
+          </w:p>
+        </w:tc>
+        <w:tc>
+          <w:tcPr>
+            <w:tcW w:w="1294" w:type="dxa"/>
+          </w:tcPr>
+          <w:p>
+            <w:pPr>
+              <w:rPr>
+                <w:i/>
+                <w:iCs/>
+              </w:rPr>
+            </w:pPr>
+            <w:proofErr w:type="spellStart"/>
+            <w:r>
+              <w:rPr>
+                <w:i/>
+                <w:iCs/>
+              </w:rPr>
+              <w:t>Car</w:t>
+            </w:r>
+            <w:proofErr w:type="spellEnd"/>
+            <w:r>
+              <w:rPr>
+                <w:i/>
+                <w:iCs/>
+              </w:rPr>
+              <w:t xml:space="preserve"> </w:t>
+            </w:r>
+            <w:proofErr w:type="spellStart"/>
+            <w:r>
+              <w:rPr>
+                <w:i/>
+                <w:iCs/>
+              </w:rPr>
+              <w:t>wash</w:t>
+            </w:r>
+            <w:proofErr w:type="spellEnd"/>
+          </w:p>
+        </w:tc>
+        <w:tc>
+          <w:tcPr>
+            <w:tcW w:w="1294" w:type="dxa"/>
+          </w:tcPr>
+          <w:p>
+            <w:pPr>
+              <w:rPr>
+                <w:i/>
+                <w:iCs/>
+              </w:rPr>
+            </w:pPr>
+            <w:proofErr w:type="spellStart"/>
+            <w:r>
+              <w:rPr>
+                <w:i/>
+                <w:iCs/>
+              </w:rPr>
+              <w:t>Boolean</w:t>
+            </w:r>
+            <w:proofErr w:type="spellEnd"/>
+          </w:p>
+        </w:tc>
+        <w:tc>
+          <w:tcPr>
+            <w:tcW w:w="1294" w:type="dxa"/>
+          </w:tcPr>
+          <w:p>
+            <w:pPr>
+              <w:rPr>
+                <w:i/>
+                <w:iCs/>
+              </w:rPr>
+            </w:pPr>
+            <w:r>
+              <w:t xml:space="preserve">1 </w:t>
+            </w:r>
+            <w:r>
+              <w:rPr>
+                <w:i/>
+                <w:iCs/>
+              </w:rPr>
+              <w:t>byte</w:t>
+            </w:r>
+          </w:p>
+        </w:tc>
+        <w:tc>
+          <w:tcPr>
+            <w:tcW w:w="1295" w:type="dxa"/>
+          </w:tcPr>
+          <w:p>
+            <w:pPr>
+              <w:rPr>
+                <w:i/>
+                <w:iCs/>
+              </w:rPr>
+            </w:pPr>
+            <w:proofErr w:type="spellStart"/>
+            <w:r>
+              <w:rPr>
+                <w:i/>
+                <w:iCs/>
+              </w:rPr>
+              <w:t>Not</w:t>
+            </w:r>
+            <w:proofErr w:type="spellEnd"/>
+            <w:r>
+              <w:rPr>
+                <w:i/>
+                <w:iCs/>
+              </w:rPr>
+              <w:t xml:space="preserve"> </w:t>
+            </w:r>
+            <w:proofErr w:type="spellStart"/>
+            <w:r>
+              <w:rPr>
+                <w:i/>
+                <w:iCs/>
+              </w:rPr>
+              <w:t>null</w:t>
+            </w:r>
+            <w:proofErr w:type="spellEnd"/>
+          </w:p>
+        </w:tc>
+        <w:tc>
+          <w:tcPr>
+            <w:tcW w:w="1295" w:type="dxa"/>
+          </w:tcPr>
+          <w:p>
+            <w:pPr>
+              <w:rPr>
+                <w:i/>
+                <w:iCs/>
+              </w:rPr>
+            </w:pPr>
+            <w:r>
+              <w:rPr>
+                <w:i/>
+                <w:iCs/>
+              </w:rPr>
+              <w:t>False</w:t>
+            </w:r>
+          </w:p>
+        </w:tc>
+        <w:tc>
+          <w:tcPr>
+            <w:tcW w:w="1295" w:type="dxa"/>
+          </w:tcPr>
+          <w:p>
+            <w:r>
+              <w:t>Sinaliza se o posto tem ou não um lava-jato.</w:t>
+            </w:r>
+          </w:p>
+        </w:tc>
+      </w:tr>
+      <w:tr>
+        <w:tc>
+          <w:tcPr>
+            <w:tcW w:w="1294" w:type="dxa"/>
+          </w:tcPr>
+          <w:p>
+            <w:pPr>
+              <w:rPr>
+                <w:i/>
+                <w:iCs/>
+              </w:rPr>
+            </w:pPr>
+          </w:p>
+        </w:tc>
+        <w:tc>
+          <w:tcPr>
+            <w:tcW w:w="1294" w:type="dxa"/>
+          </w:tcPr>
+          <w:p>
+            <w:pPr>
+              <w:rPr>
+                <w:i/>
+                <w:iCs/>
+              </w:rPr>
+            </w:pPr>
+            <w:proofErr w:type="spellStart"/>
+            <w:r>
+              <w:rPr>
+                <w:i/>
+                <w:iCs/>
+              </w:rPr>
+              <w:t>Mechanical</w:t>
+            </w:r>
+            <w:proofErr w:type="spellEnd"/>
+          </w:p>
+        </w:tc>
+        <w:tc>
+          <w:tcPr>
+            <w:tcW w:w="1294" w:type="dxa"/>
+          </w:tcPr>
+          <w:p>
+            <w:pPr>
+              <w:rPr>
+                <w:i/>
+                <w:iCs/>
+              </w:rPr>
+            </w:pPr>
+            <w:proofErr w:type="spellStart"/>
+            <w:r>
+              <w:rPr>
+                <w:i/>
+                <w:iCs/>
+              </w:rPr>
+              <w:t>Boolean</w:t>
+            </w:r>
+            <w:proofErr w:type="spellEnd"/>
+          </w:p>
+        </w:tc>
+        <w:tc>
+          <w:tcPr>
+            <w:tcW w:w="1294" w:type="dxa"/>
+          </w:tcPr>
+          <w:p>
+            <w:pPr>
+              <w:rPr>
+                <w:i/>
+                <w:iCs/>
+              </w:rPr>
+            </w:pPr>
+            <w:r>
+              <w:t xml:space="preserve">1 </w:t>
+            </w:r>
+            <w:r>
+              <w:rPr>
+                <w:i/>
+                <w:iCs/>
+              </w:rPr>
+              <w:t>byte</w:t>
+            </w:r>
+          </w:p>
+        </w:tc>
+        <w:tc>
+          <w:tcPr>
+            <w:tcW w:w="1295" w:type="dxa"/>
+          </w:tcPr>
+          <w:p>
+            <w:pPr>
+              <w:rPr>
+                <w:i/>
+                <w:iCs/>
+              </w:rPr>
+            </w:pPr>
+            <w:proofErr w:type="spellStart"/>
+            <w:r>
+              <w:rPr>
+                <w:i/>
+                <w:iCs/>
+              </w:rPr>
+              <w:t>Not</w:t>
+            </w:r>
+            <w:proofErr w:type="spellEnd"/>
+            <w:r>
+              <w:rPr>
+                <w:i/>
+                <w:iCs/>
+              </w:rPr>
+              <w:t xml:space="preserve"> </w:t>
+            </w:r>
+            <w:proofErr w:type="spellStart"/>
+            <w:r>
+              <w:rPr>
+                <w:i/>
+                <w:iCs/>
+              </w:rPr>
+              <w:t>null</w:t>
+            </w:r>
+            <w:proofErr w:type="spellEnd"/>
+          </w:p>
+        </w:tc>
+        <w:tc>
+          <w:tcPr>
+            <w:tcW w:w="1295" w:type="dxa"/>
+          </w:tcPr>
+          <w:p>
+            <w:pPr>
+              <w:rPr>
+                <w:i/>
+                <w:iCs/>
+              </w:rPr>
+            </w:pPr>
+            <w:r>
+              <w:rPr>
+                <w:i/>
+                <w:iCs/>
+              </w:rPr>
+              <w:t>False</w:t>
+            </w:r>
+          </w:p>
+        </w:tc>
+        <w:tc>
+          <w:tcPr>
+            <w:tcW w:w="1295" w:type="dxa"/>
+          </w:tcPr>
+          <w:p>
+            <w:r>
+              <w:t>Informa se o posto tem ou não um mecânico.</w:t>
+            </w:r>
+          </w:p>
+        </w:tc>
+      </w:tr>
+      <w:tr>
+        <w:tc>
+          <w:tcPr>
+            <w:tcW w:w="1294" w:type="dxa"/>
+          </w:tcPr>
+          <w:p>
+            <w:pPr>
+              <w:rPr>
+                <w:i/>
+                <w:iCs/>
+              </w:rPr>
+            </w:pPr>
+          </w:p>
+        </w:tc>
+        <w:tc>
+          <w:tcPr>
+            <w:tcW w:w="1294" w:type="dxa"/>
+          </w:tcPr>
+          <w:p>
+            <w:pPr>
+              <w:rPr>
+                <w:i/>
+                <w:iCs/>
+              </w:rPr>
+            </w:pPr>
+            <w:r>
+              <w:rPr>
+                <w:i/>
+                <w:iCs/>
+              </w:rPr>
+              <w:t xml:space="preserve">Time </w:t>
+            </w:r>
+            <w:proofErr w:type="spellStart"/>
+            <w:r>
+              <w:rPr>
+                <w:i/>
+                <w:iCs/>
+              </w:rPr>
+              <w:t>to</w:t>
+            </w:r>
+            <w:proofErr w:type="spellEnd"/>
+            <w:r>
+              <w:rPr>
+                <w:i/>
+                <w:iCs/>
+              </w:rPr>
+              <w:t xml:space="preserve"> open</w:t>
+            </w:r>
+          </w:p>
+        </w:tc>
+        <w:tc>
+          <w:tcPr>
+            <w:tcW w:w="1294" w:type="dxa"/>
+          </w:tcPr>
+          <w:p>
+            <w:pPr>
+              <w:rPr>
+                <w:i/>
+                <w:iCs/>
+              </w:rPr>
+            </w:pPr>
+            <w:r>
+              <w:rPr>
+                <w:i/>
+                <w:iCs/>
+              </w:rPr>
+              <w:t>Date</w:t>
+            </w:r>
+          </w:p>
+        </w:tc>
+        <w:tc>
+          <w:tcPr>
+            <w:tcW w:w="1294" w:type="dxa"/>
+          </w:tcPr>
+          <w:p/>
+        </w:tc>
+        <w:tc>
+          <w:tcPr>
+            <w:tcW w:w="1295" w:type="dxa"/>
+          </w:tcPr>
+          <w:p>
+            <w:pPr>
+              <w:rPr>
+                <w:i/>
+                <w:iCs/>
+              </w:rPr>
+            </w:pPr>
+            <w:proofErr w:type="spellStart"/>
+            <w:r>
+              <w:rPr>
+                <w:i/>
+                <w:iCs/>
+              </w:rPr>
+              <w:t>Not</w:t>
+            </w:r>
+            <w:proofErr w:type="spellEnd"/>
+            <w:r>
+              <w:rPr>
+                <w:i/>
+                <w:iCs/>
+              </w:rPr>
+              <w:t xml:space="preserve"> </w:t>
+            </w:r>
+            <w:proofErr w:type="spellStart"/>
+            <w:r>
+              <w:rPr>
+                <w:i/>
+                <w:iCs/>
+              </w:rPr>
+              <w:t>null</w:t>
+            </w:r>
+            <w:proofErr w:type="spellEnd"/>
+          </w:p>
+        </w:tc>
+        <w:tc>
+          <w:tcPr>
+            <w:tcW w:w="1295" w:type="dxa"/>
+          </w:tcPr>
+          <w:p>
+            <w:pPr>
+              <w:rPr>
+                <w:i/>
+                <w:iCs/>
+              </w:rPr>
+            </w:pPr>
+            <w:r>
+              <w:rPr>
+                <w:i/>
+                <w:iCs/>
+              </w:rPr>
+              <w:t>N/D</w:t>
+            </w:r>
+          </w:p>
+        </w:tc>
+        <w:tc>
+          <w:tcPr>
+            <w:tcW w:w="1295" w:type="dxa"/>
+          </w:tcPr>
+          <w:p>
+            <w:r>
+              <w:t>Informa a hora de abertura do posto.</w:t>
+            </w:r>
+          </w:p>
+        </w:tc>
+      </w:tr>
+      <w:tr>
+        <w:tc>
+          <w:tcPr>
+            <w:tcW w:w="1294" w:type="dxa"/>
+          </w:tcPr>
+          <w:p>
+            <w:pPr>
+              <w:rPr>
+                <w:i/>
+                <w:iCs/>
+              </w:rPr>
+            </w:pPr>
+          </w:p>
+        </w:tc>
+        <w:tc>
+          <w:tcPr>
+            <w:tcW w:w="1294" w:type="dxa"/>
+          </w:tcPr>
+          <w:p>
+            <w:pPr>
+              <w:rPr>
+                <w:i/>
+                <w:iCs/>
+              </w:rPr>
+            </w:pPr>
+            <w:r>
+              <w:rPr>
+                <w:i/>
+                <w:iCs/>
+              </w:rPr>
+              <w:t xml:space="preserve">Time </w:t>
+            </w:r>
+            <w:proofErr w:type="spellStart"/>
+            <w:r>
+              <w:rPr>
+                <w:i/>
+                <w:iCs/>
+              </w:rPr>
+              <w:t>to</w:t>
+            </w:r>
+            <w:proofErr w:type="spellEnd"/>
+            <w:r>
+              <w:rPr>
+                <w:i/>
+                <w:iCs/>
+              </w:rPr>
+              <w:t xml:space="preserve"> close</w:t>
+            </w:r>
+          </w:p>
+        </w:tc>
+        <w:tc>
+          <w:tcPr>
+            <w:tcW w:w="1294" w:type="dxa"/>
+          </w:tcPr>
+          <w:p>
+            <w:pPr>
+              <w:rPr>
+                <w:i/>
+                <w:iCs/>
+              </w:rPr>
+            </w:pPr>
+            <w:r>
+              <w:rPr>
+                <w:i/>
+                <w:iCs/>
+              </w:rPr>
+              <w:t>Date</w:t>
+            </w:r>
+          </w:p>
+        </w:tc>
+        <w:tc>
+          <w:tcPr>
+            <w:tcW w:w="1294" w:type="dxa"/>
+          </w:tcPr>
+          <w:p/>
+        </w:tc>
+        <w:tc>
+          <w:tcPr>
+            <w:tcW w:w="1295" w:type="dxa"/>
+          </w:tcPr>
+          <w:p>
+            <w:pPr>
+              <w:rPr>
+                <w:i/>
+                <w:iCs/>
+              </w:rPr>
+            </w:pPr>
+            <w:proofErr w:type="spellStart"/>
+            <w:r>
+              <w:rPr>
+                <w:i/>
+                <w:iCs/>
+              </w:rPr>
+              <w:t>Not</w:t>
+            </w:r>
+            <w:proofErr w:type="spellEnd"/>
+            <w:r>
+              <w:rPr>
+                <w:i/>
+                <w:iCs/>
+              </w:rPr>
+              <w:t xml:space="preserve"> </w:t>
+            </w:r>
+            <w:proofErr w:type="spellStart"/>
+            <w:r>
+              <w:rPr>
+                <w:i/>
+                <w:iCs/>
+              </w:rPr>
+              <w:t>null</w:t>
+            </w:r>
+            <w:proofErr w:type="spellEnd"/>
+          </w:p>
+        </w:tc>
+        <w:tc>
+          <w:tcPr>
+            <w:tcW w:w="1295" w:type="dxa"/>
+          </w:tcPr>
+          <w:p>
+            <w:pPr>
+              <w:rPr>
+                <w:i/>
+                <w:iCs/>
+              </w:rPr>
+            </w:pPr>
+            <w:r>
+              <w:rPr>
+                <w:i/>
+                <w:iCs/>
+              </w:rPr>
+              <w:t>N/D</w:t>
+            </w:r>
+          </w:p>
+        </w:tc>
+        <w:tc>
+          <w:tcPr>
+            <w:tcW w:w="1295" w:type="dxa"/>
+          </w:tcPr>
+          <w:p>
+            <w:r>
+              <w:t>Informa o horário de fechamento do posto.</w:t>
+            </w:r>
+          </w:p>
+        </w:tc>
+      </w:tr>
+    </w:tbl>
+    <w:p/>
     <w:p>
       <w:pPr>
         <w:sectPr>
@@ -57070,7 +59509,6 @@
         <w:docPartUnique/>
       </w:docPartObj>
     </w:sdtPr>
-    <w:sdtEndPr/>
     <w:sdtContent>
       <w:p>
         <w:pPr>

</xml_diff>

<commit_message>
Término do item 6.3
</commit_message>
<xml_diff>
--- a/docs/projeto-final/pfc/etanois-pfc.docx
+++ b/docs/projeto-final/pfc/etanois-pfc.docx
@@ -56257,6 +56257,931 @@
       </w:tr>
     </w:tbl>
     <w:p/>
+    <w:tbl>
+      <w:tblPr>
+        <w:tblStyle w:val="Tabelacomgrade"/>
+        <w:tblW w:w="0" w:type="auto"/>
+        <w:tblLook w:val="04A0" w:firstRow="1" w:lastRow="0" w:firstColumn="1" w:lastColumn="0" w:noHBand="0" w:noVBand="1"/>
+      </w:tblPr>
+      <w:tblGrid>
+        <w:gridCol w:w="1278"/>
+        <w:gridCol w:w="1058"/>
+        <w:gridCol w:w="1026"/>
+        <w:gridCol w:w="1550"/>
+        <w:gridCol w:w="1190"/>
+        <w:gridCol w:w="1043"/>
+        <w:gridCol w:w="1916"/>
+      </w:tblGrid>
+      <w:tr>
+        <w:tc>
+          <w:tcPr>
+            <w:tcW w:w="1294" w:type="dxa"/>
+          </w:tcPr>
+          <w:p>
+            <w:r>
+              <w:t>Tabela</w:t>
+            </w:r>
+          </w:p>
+        </w:tc>
+        <w:tc>
+          <w:tcPr>
+            <w:tcW w:w="1294" w:type="dxa"/>
+          </w:tcPr>
+          <w:p>
+            <w:r>
+              <w:t>Coluna</w:t>
+            </w:r>
+          </w:p>
+        </w:tc>
+        <w:tc>
+          <w:tcPr>
+            <w:tcW w:w="1294" w:type="dxa"/>
+          </w:tcPr>
+          <w:p>
+            <w:r>
+              <w:t>Tipo</w:t>
+            </w:r>
+          </w:p>
+        </w:tc>
+        <w:tc>
+          <w:tcPr>
+            <w:tcW w:w="1294" w:type="dxa"/>
+          </w:tcPr>
+          <w:p>
+            <w:r>
+              <w:t>Comprimento</w:t>
+            </w:r>
+          </w:p>
+        </w:tc>
+        <w:tc>
+          <w:tcPr>
+            <w:tcW w:w="1295" w:type="dxa"/>
+          </w:tcPr>
+          <w:p>
+            <w:r>
+              <w:t>Restrição</w:t>
+            </w:r>
+          </w:p>
+        </w:tc>
+        <w:tc>
+          <w:tcPr>
+            <w:tcW w:w="1295" w:type="dxa"/>
+          </w:tcPr>
+          <w:p>
+            <w:r>
+              <w:t>Valor Padrão</w:t>
+            </w:r>
+          </w:p>
+        </w:tc>
+        <w:tc>
+          <w:tcPr>
+            <w:tcW w:w="1295" w:type="dxa"/>
+          </w:tcPr>
+          <w:p>
+            <w:r>
+              <w:t>Descrição</w:t>
+            </w:r>
+          </w:p>
+        </w:tc>
+      </w:tr>
+      <w:tr>
+        <w:tc>
+          <w:tcPr>
+            <w:tcW w:w="1294" w:type="dxa"/>
+          </w:tcPr>
+          <w:p>
+            <w:pPr>
+              <w:rPr>
+                <w:i/>
+                <w:iCs/>
+              </w:rPr>
+            </w:pPr>
+            <w:proofErr w:type="spellStart"/>
+            <w:r>
+              <w:rPr>
+                <w:i/>
+                <w:iCs/>
+              </w:rPr>
+              <w:t>User</w:t>
+            </w:r>
+            <w:proofErr w:type="spellEnd"/>
+            <w:r>
+              <w:rPr>
+                <w:i/>
+                <w:iCs/>
+              </w:rPr>
+              <w:t xml:space="preserve"> </w:t>
+            </w:r>
+            <w:proofErr w:type="spellStart"/>
+            <w:r>
+              <w:rPr>
+                <w:i/>
+                <w:iCs/>
+              </w:rPr>
+              <w:t>Preferecen</w:t>
+            </w:r>
+            <w:proofErr w:type="spellEnd"/>
+            <w:r>
+              <w:rPr>
+                <w:i/>
+                <w:iCs/>
+              </w:rPr>
+              <w:t xml:space="preserve"> </w:t>
+            </w:r>
+            <w:proofErr w:type="spellStart"/>
+            <w:r>
+              <w:rPr>
+                <w:i/>
+                <w:iCs/>
+              </w:rPr>
+              <w:t>Fuel</w:t>
+            </w:r>
+            <w:proofErr w:type="spellEnd"/>
+          </w:p>
+        </w:tc>
+        <w:tc>
+          <w:tcPr>
+            <w:tcW w:w="1294" w:type="dxa"/>
+          </w:tcPr>
+          <w:p>
+            <w:r>
+              <w:t>Id</w:t>
+            </w:r>
+          </w:p>
+        </w:tc>
+        <w:tc>
+          <w:tcPr>
+            <w:tcW w:w="1294" w:type="dxa"/>
+          </w:tcPr>
+          <w:p>
+            <w:r>
+              <w:t>Inteiro</w:t>
+            </w:r>
+          </w:p>
+        </w:tc>
+        <w:tc>
+          <w:tcPr>
+            <w:tcW w:w="1294" w:type="dxa"/>
+          </w:tcPr>
+          <w:p>
+            <w:pPr>
+              <w:rPr>
+                <w:i/>
+                <w:iCs/>
+              </w:rPr>
+            </w:pPr>
+            <w:r>
+              <w:t xml:space="preserve">4 </w:t>
+            </w:r>
+            <w:r>
+              <w:rPr>
+                <w:i/>
+                <w:iCs/>
+              </w:rPr>
+              <w:t>bytes</w:t>
+            </w:r>
+          </w:p>
+        </w:tc>
+        <w:tc>
+          <w:tcPr>
+            <w:tcW w:w="1295" w:type="dxa"/>
+          </w:tcPr>
+          <w:p>
+            <w:r>
+              <w:t>PK</w:t>
+            </w:r>
+          </w:p>
+        </w:tc>
+        <w:tc>
+          <w:tcPr>
+            <w:tcW w:w="1295" w:type="dxa"/>
+          </w:tcPr>
+          <w:p>
+            <w:r>
+              <w:t>N/D</w:t>
+            </w:r>
+          </w:p>
+        </w:tc>
+        <w:tc>
+          <w:tcPr>
+            <w:tcW w:w="1295" w:type="dxa"/>
+          </w:tcPr>
+          <w:p>
+            <w:r>
+              <w:t>Número de identificação da tabela de preferência de combustível, gerado automaticamente.</w:t>
+            </w:r>
+          </w:p>
+        </w:tc>
+      </w:tr>
+      <w:tr>
+        <w:tc>
+          <w:tcPr>
+            <w:tcW w:w="1294" w:type="dxa"/>
+          </w:tcPr>
+          <w:p>
+            <w:pPr>
+              <w:rPr>
+                <w:i/>
+                <w:iCs/>
+              </w:rPr>
+            </w:pPr>
+          </w:p>
+        </w:tc>
+        <w:tc>
+          <w:tcPr>
+            <w:tcW w:w="1294" w:type="dxa"/>
+          </w:tcPr>
+          <w:p>
+            <w:pPr>
+              <w:rPr>
+                <w:i/>
+                <w:iCs/>
+              </w:rPr>
+            </w:pPr>
+            <w:proofErr w:type="spellStart"/>
+            <w:r>
+              <w:rPr>
+                <w:i/>
+                <w:iCs/>
+              </w:rPr>
+              <w:t>User</w:t>
+            </w:r>
+            <w:proofErr w:type="spellEnd"/>
+            <w:r>
+              <w:rPr>
+                <w:i/>
+                <w:iCs/>
+              </w:rPr>
+              <w:t xml:space="preserve"> id</w:t>
+            </w:r>
+          </w:p>
+        </w:tc>
+        <w:tc>
+          <w:tcPr>
+            <w:tcW w:w="1294" w:type="dxa"/>
+          </w:tcPr>
+          <w:p>
+            <w:r>
+              <w:t>Inteiro</w:t>
+            </w:r>
+          </w:p>
+        </w:tc>
+        <w:tc>
+          <w:tcPr>
+            <w:tcW w:w="1294" w:type="dxa"/>
+          </w:tcPr>
+          <w:p>
+            <w:pPr>
+              <w:rPr>
+                <w:i/>
+                <w:iCs/>
+              </w:rPr>
+            </w:pPr>
+            <w:r>
+              <w:t xml:space="preserve">4 </w:t>
+            </w:r>
+            <w:r>
+              <w:rPr>
+                <w:i/>
+                <w:iCs/>
+              </w:rPr>
+              <w:t>bytes</w:t>
+            </w:r>
+          </w:p>
+        </w:tc>
+        <w:tc>
+          <w:tcPr>
+            <w:tcW w:w="1295" w:type="dxa"/>
+          </w:tcPr>
+          <w:p>
+            <w:pPr>
+              <w:rPr>
+                <w:i/>
+                <w:iCs/>
+              </w:rPr>
+            </w:pPr>
+            <w:proofErr w:type="spellStart"/>
+            <w:r>
+              <w:rPr>
+                <w:i/>
+                <w:iCs/>
+              </w:rPr>
+              <w:t>Not</w:t>
+            </w:r>
+            <w:proofErr w:type="spellEnd"/>
+            <w:r>
+              <w:rPr>
+                <w:i/>
+                <w:iCs/>
+              </w:rPr>
+              <w:t xml:space="preserve"> </w:t>
+            </w:r>
+            <w:proofErr w:type="spellStart"/>
+            <w:r>
+              <w:rPr>
+                <w:i/>
+                <w:iCs/>
+              </w:rPr>
+              <w:t>null</w:t>
+            </w:r>
+            <w:proofErr w:type="spellEnd"/>
+          </w:p>
+        </w:tc>
+        <w:tc>
+          <w:tcPr>
+            <w:tcW w:w="1295" w:type="dxa"/>
+          </w:tcPr>
+          <w:p>
+            <w:r>
+              <w:t>N/D</w:t>
+            </w:r>
+          </w:p>
+        </w:tc>
+        <w:tc>
+          <w:tcPr>
+            <w:tcW w:w="1295" w:type="dxa"/>
+          </w:tcPr>
+          <w:p>
+            <w:r>
+              <w:t>Identificação do usuário.</w:t>
+            </w:r>
+          </w:p>
+        </w:tc>
+      </w:tr>
+      <w:tr>
+        <w:tc>
+          <w:tcPr>
+            <w:tcW w:w="1294" w:type="dxa"/>
+          </w:tcPr>
+          <w:p>
+            <w:pPr>
+              <w:rPr>
+                <w:i/>
+                <w:iCs/>
+              </w:rPr>
+            </w:pPr>
+          </w:p>
+        </w:tc>
+        <w:tc>
+          <w:tcPr>
+            <w:tcW w:w="1294" w:type="dxa"/>
+          </w:tcPr>
+          <w:p>
+            <w:pPr>
+              <w:rPr>
+                <w:i/>
+                <w:iCs/>
+              </w:rPr>
+            </w:pPr>
+            <w:proofErr w:type="spellStart"/>
+            <w:r>
+              <w:rPr>
+                <w:i/>
+                <w:iCs/>
+              </w:rPr>
+              <w:t>Fuel</w:t>
+            </w:r>
+            <w:proofErr w:type="spellEnd"/>
+            <w:r>
+              <w:rPr>
+                <w:i/>
+                <w:iCs/>
+              </w:rPr>
+              <w:t xml:space="preserve"> Id</w:t>
+            </w:r>
+          </w:p>
+        </w:tc>
+        <w:tc>
+          <w:tcPr>
+            <w:tcW w:w="1294" w:type="dxa"/>
+          </w:tcPr>
+          <w:p>
+            <w:r>
+              <w:t>Inteiro</w:t>
+            </w:r>
+          </w:p>
+        </w:tc>
+        <w:tc>
+          <w:tcPr>
+            <w:tcW w:w="1294" w:type="dxa"/>
+          </w:tcPr>
+          <w:p>
+            <w:pPr>
+              <w:rPr>
+                <w:i/>
+                <w:iCs/>
+              </w:rPr>
+            </w:pPr>
+            <w:r>
+              <w:t xml:space="preserve">4 </w:t>
+            </w:r>
+            <w:r>
+              <w:rPr>
+                <w:i/>
+                <w:iCs/>
+              </w:rPr>
+              <w:t>bytes</w:t>
+            </w:r>
+          </w:p>
+        </w:tc>
+        <w:tc>
+          <w:tcPr>
+            <w:tcW w:w="1295" w:type="dxa"/>
+          </w:tcPr>
+          <w:p>
+            <w:pPr>
+              <w:rPr>
+                <w:i/>
+                <w:iCs/>
+              </w:rPr>
+            </w:pPr>
+            <w:proofErr w:type="spellStart"/>
+            <w:r>
+              <w:rPr>
+                <w:i/>
+                <w:iCs/>
+              </w:rPr>
+              <w:t>Not</w:t>
+            </w:r>
+            <w:proofErr w:type="spellEnd"/>
+            <w:r>
+              <w:rPr>
+                <w:i/>
+                <w:iCs/>
+              </w:rPr>
+              <w:t xml:space="preserve"> </w:t>
+            </w:r>
+            <w:proofErr w:type="spellStart"/>
+            <w:r>
+              <w:rPr>
+                <w:i/>
+                <w:iCs/>
+              </w:rPr>
+              <w:t>null</w:t>
+            </w:r>
+            <w:proofErr w:type="spellEnd"/>
+          </w:p>
+        </w:tc>
+        <w:tc>
+          <w:tcPr>
+            <w:tcW w:w="1295" w:type="dxa"/>
+          </w:tcPr>
+          <w:p>
+            <w:r>
+              <w:t>N/D</w:t>
+            </w:r>
+          </w:p>
+        </w:tc>
+        <w:tc>
+          <w:tcPr>
+            <w:tcW w:w="1295" w:type="dxa"/>
+          </w:tcPr>
+          <w:p>
+            <w:r>
+              <w:t>Identificação do combustível.</w:t>
+            </w:r>
+          </w:p>
+        </w:tc>
+      </w:tr>
+    </w:tbl>
+    <w:p/>
+    <w:tbl>
+      <w:tblPr>
+        <w:tblStyle w:val="Tabelacomgrade"/>
+        <w:tblW w:w="0" w:type="auto"/>
+        <w:tblLook w:val="04A0" w:firstRow="1" w:lastRow="0" w:firstColumn="1" w:lastColumn="0" w:noHBand="0" w:noVBand="1"/>
+      </w:tblPr>
+      <w:tblGrid>
+        <w:gridCol w:w="1253"/>
+        <w:gridCol w:w="1188"/>
+        <w:gridCol w:w="1173"/>
+        <w:gridCol w:w="1550"/>
+        <w:gridCol w:w="1247"/>
+        <w:gridCol w:w="1181"/>
+        <w:gridCol w:w="1469"/>
+      </w:tblGrid>
+      <w:tr>
+        <w:tc>
+          <w:tcPr>
+            <w:tcW w:w="1294" w:type="dxa"/>
+          </w:tcPr>
+          <w:p>
+            <w:r>
+              <w:t>Tabela</w:t>
+            </w:r>
+          </w:p>
+        </w:tc>
+        <w:tc>
+          <w:tcPr>
+            <w:tcW w:w="1294" w:type="dxa"/>
+          </w:tcPr>
+          <w:p>
+            <w:r>
+              <w:t>Coluna</w:t>
+            </w:r>
+          </w:p>
+        </w:tc>
+        <w:tc>
+          <w:tcPr>
+            <w:tcW w:w="1294" w:type="dxa"/>
+          </w:tcPr>
+          <w:p>
+            <w:r>
+              <w:t>Tipo</w:t>
+            </w:r>
+          </w:p>
+        </w:tc>
+        <w:tc>
+          <w:tcPr>
+            <w:tcW w:w="1294" w:type="dxa"/>
+          </w:tcPr>
+          <w:p>
+            <w:r>
+              <w:t>Comprimento</w:t>
+            </w:r>
+          </w:p>
+        </w:tc>
+        <w:tc>
+          <w:tcPr>
+            <w:tcW w:w="1295" w:type="dxa"/>
+          </w:tcPr>
+          <w:p>
+            <w:r>
+              <w:t>Restrição</w:t>
+            </w:r>
+          </w:p>
+        </w:tc>
+        <w:tc>
+          <w:tcPr>
+            <w:tcW w:w="1295" w:type="dxa"/>
+          </w:tcPr>
+          <w:p>
+            <w:r>
+              <w:t>Valor Padrão</w:t>
+            </w:r>
+          </w:p>
+        </w:tc>
+        <w:tc>
+          <w:tcPr>
+            <w:tcW w:w="1295" w:type="dxa"/>
+          </w:tcPr>
+          <w:p>
+            <w:r>
+              <w:t>Descrição</w:t>
+            </w:r>
+          </w:p>
+        </w:tc>
+      </w:tr>
+      <w:tr>
+        <w:tc>
+          <w:tcPr>
+            <w:tcW w:w="1294" w:type="dxa"/>
+          </w:tcPr>
+          <w:p>
+            <w:proofErr w:type="spellStart"/>
+            <w:r>
+              <w:t>Available</w:t>
+            </w:r>
+            <w:proofErr w:type="spellEnd"/>
+            <w:r>
+              <w:t xml:space="preserve"> </w:t>
+            </w:r>
+            <w:proofErr w:type="spellStart"/>
+            <w:r>
+              <w:t>Fuel</w:t>
+            </w:r>
+            <w:proofErr w:type="spellEnd"/>
+          </w:p>
+        </w:tc>
+        <w:tc>
+          <w:tcPr>
+            <w:tcW w:w="1294" w:type="dxa"/>
+          </w:tcPr>
+          <w:p>
+            <w:r>
+              <w:t>Id</w:t>
+            </w:r>
+          </w:p>
+        </w:tc>
+        <w:tc>
+          <w:tcPr>
+            <w:tcW w:w="1294" w:type="dxa"/>
+          </w:tcPr>
+          <w:p>
+            <w:r>
+              <w:t>Inteiro</w:t>
+            </w:r>
+          </w:p>
+        </w:tc>
+        <w:tc>
+          <w:tcPr>
+            <w:tcW w:w="1294" w:type="dxa"/>
+          </w:tcPr>
+          <w:p>
+            <w:r>
+              <w:t xml:space="preserve">4 </w:t>
+            </w:r>
+            <w:r>
+              <w:rPr>
+                <w:i/>
+                <w:iCs/>
+              </w:rPr>
+              <w:t>bytes</w:t>
+            </w:r>
+          </w:p>
+        </w:tc>
+        <w:tc>
+          <w:tcPr>
+            <w:tcW w:w="1295" w:type="dxa"/>
+          </w:tcPr>
+          <w:p>
+            <w:r>
+              <w:t>PK</w:t>
+            </w:r>
+          </w:p>
+        </w:tc>
+        <w:tc>
+          <w:tcPr>
+            <w:tcW w:w="1295" w:type="dxa"/>
+          </w:tcPr>
+          <w:p>
+            <w:r>
+              <w:t>N/D</w:t>
+            </w:r>
+          </w:p>
+        </w:tc>
+        <w:tc>
+          <w:tcPr>
+            <w:tcW w:w="1295" w:type="dxa"/>
+          </w:tcPr>
+          <w:p>
+            <w:r>
+              <w:t>Identificação da tabela de combustível oferecido pelo posto.</w:t>
+            </w:r>
+          </w:p>
+        </w:tc>
+      </w:tr>
+      <w:tr>
+        <w:tc>
+          <w:tcPr>
+            <w:tcW w:w="1294" w:type="dxa"/>
+          </w:tcPr>
+          <w:p/>
+        </w:tc>
+        <w:tc>
+          <w:tcPr>
+            <w:tcW w:w="1294" w:type="dxa"/>
+          </w:tcPr>
+          <w:p>
+            <w:pPr>
+              <w:rPr>
+                <w:i/>
+                <w:iCs/>
+              </w:rPr>
+            </w:pPr>
+            <w:proofErr w:type="spellStart"/>
+            <w:r>
+              <w:rPr>
+                <w:i/>
+                <w:iCs/>
+              </w:rPr>
+              <w:t>Fuel</w:t>
+            </w:r>
+            <w:proofErr w:type="spellEnd"/>
+            <w:r>
+              <w:rPr>
+                <w:i/>
+                <w:iCs/>
+              </w:rPr>
+              <w:t xml:space="preserve"> </w:t>
+            </w:r>
+            <w:proofErr w:type="spellStart"/>
+            <w:r>
+              <w:rPr>
+                <w:i/>
+                <w:iCs/>
+              </w:rPr>
+              <w:t>Station</w:t>
+            </w:r>
+            <w:proofErr w:type="spellEnd"/>
+            <w:r>
+              <w:rPr>
+                <w:i/>
+                <w:iCs/>
+              </w:rPr>
+              <w:t xml:space="preserve"> id</w:t>
+            </w:r>
+          </w:p>
+        </w:tc>
+        <w:tc>
+          <w:tcPr>
+            <w:tcW w:w="1294" w:type="dxa"/>
+          </w:tcPr>
+          <w:p>
+            <w:r>
+              <w:t>Inteiro</w:t>
+            </w:r>
+          </w:p>
+        </w:tc>
+        <w:tc>
+          <w:tcPr>
+            <w:tcW w:w="1294" w:type="dxa"/>
+          </w:tcPr>
+          <w:p>
+            <w:r>
+              <w:t xml:space="preserve">4 </w:t>
+            </w:r>
+            <w:r>
+              <w:rPr>
+                <w:i/>
+                <w:iCs/>
+              </w:rPr>
+              <w:t>bytes</w:t>
+            </w:r>
+          </w:p>
+        </w:tc>
+        <w:tc>
+          <w:tcPr>
+            <w:tcW w:w="1295" w:type="dxa"/>
+          </w:tcPr>
+          <w:p>
+            <w:pPr>
+              <w:rPr>
+                <w:i/>
+                <w:iCs/>
+              </w:rPr>
+            </w:pPr>
+            <w:proofErr w:type="spellStart"/>
+            <w:r>
+              <w:rPr>
+                <w:i/>
+                <w:iCs/>
+              </w:rPr>
+              <w:t>Not</w:t>
+            </w:r>
+            <w:proofErr w:type="spellEnd"/>
+            <w:r>
+              <w:rPr>
+                <w:i/>
+                <w:iCs/>
+              </w:rPr>
+              <w:t xml:space="preserve"> </w:t>
+            </w:r>
+            <w:proofErr w:type="spellStart"/>
+            <w:r>
+              <w:rPr>
+                <w:i/>
+                <w:iCs/>
+              </w:rPr>
+              <w:t>null</w:t>
+            </w:r>
+            <w:proofErr w:type="spellEnd"/>
+          </w:p>
+        </w:tc>
+        <w:tc>
+          <w:tcPr>
+            <w:tcW w:w="1295" w:type="dxa"/>
+          </w:tcPr>
+          <w:p>
+            <w:r>
+              <w:t>N/D</w:t>
+            </w:r>
+          </w:p>
+        </w:tc>
+        <w:tc>
+          <w:tcPr>
+            <w:tcW w:w="1295" w:type="dxa"/>
+          </w:tcPr>
+          <w:p>
+            <w:r>
+              <w:t>Identificação do posto de combustível.</w:t>
+            </w:r>
+          </w:p>
+        </w:tc>
+      </w:tr>
+      <w:tr>
+        <w:tc>
+          <w:tcPr>
+            <w:tcW w:w="1294" w:type="dxa"/>
+          </w:tcPr>
+          <w:p/>
+        </w:tc>
+        <w:tc>
+          <w:tcPr>
+            <w:tcW w:w="1294" w:type="dxa"/>
+          </w:tcPr>
+          <w:p>
+            <w:pPr>
+              <w:rPr>
+                <w:i/>
+                <w:iCs/>
+              </w:rPr>
+            </w:pPr>
+            <w:proofErr w:type="spellStart"/>
+            <w:r>
+              <w:rPr>
+                <w:i/>
+                <w:iCs/>
+              </w:rPr>
+              <w:t>Fuel</w:t>
+            </w:r>
+            <w:proofErr w:type="spellEnd"/>
+            <w:r>
+              <w:rPr>
+                <w:i/>
+                <w:iCs/>
+              </w:rPr>
+              <w:t xml:space="preserve"> Id</w:t>
+            </w:r>
+          </w:p>
+        </w:tc>
+        <w:tc>
+          <w:tcPr>
+            <w:tcW w:w="1294" w:type="dxa"/>
+          </w:tcPr>
+          <w:p>
+            <w:r>
+              <w:t>Inteiro</w:t>
+            </w:r>
+          </w:p>
+        </w:tc>
+        <w:tc>
+          <w:tcPr>
+            <w:tcW w:w="1294" w:type="dxa"/>
+          </w:tcPr>
+          <w:p>
+            <w:r>
+              <w:t xml:space="preserve">4 </w:t>
+            </w:r>
+            <w:r>
+              <w:rPr>
+                <w:i/>
+                <w:iCs/>
+              </w:rPr>
+              <w:t>bytes</w:t>
+            </w:r>
+          </w:p>
+        </w:tc>
+        <w:tc>
+          <w:tcPr>
+            <w:tcW w:w="1295" w:type="dxa"/>
+          </w:tcPr>
+          <w:p>
+            <w:pPr>
+              <w:rPr>
+                <w:i/>
+                <w:iCs/>
+              </w:rPr>
+            </w:pPr>
+            <w:proofErr w:type="spellStart"/>
+            <w:r>
+              <w:rPr>
+                <w:i/>
+                <w:iCs/>
+              </w:rPr>
+              <w:t>Not</w:t>
+            </w:r>
+            <w:proofErr w:type="spellEnd"/>
+            <w:r>
+              <w:rPr>
+                <w:i/>
+                <w:iCs/>
+              </w:rPr>
+              <w:t xml:space="preserve"> </w:t>
+            </w:r>
+            <w:proofErr w:type="spellStart"/>
+            <w:r>
+              <w:rPr>
+                <w:i/>
+                <w:iCs/>
+              </w:rPr>
+              <w:t>null</w:t>
+            </w:r>
+            <w:proofErr w:type="spellEnd"/>
+          </w:p>
+        </w:tc>
+        <w:tc>
+          <w:tcPr>
+            <w:tcW w:w="1295" w:type="dxa"/>
+          </w:tcPr>
+          <w:p>
+            <w:r>
+              <w:t>N/D</w:t>
+            </w:r>
+          </w:p>
+        </w:tc>
+        <w:tc>
+          <w:tcPr>
+            <w:tcW w:w="1295" w:type="dxa"/>
+          </w:tcPr>
+          <w:p>
+            <w:r>
+              <w:t>Identificação do combustível.</w:t>
+            </w:r>
+          </w:p>
+        </w:tc>
+      </w:tr>
+    </w:tbl>
     <w:p>
       <w:pPr>
         <w:sectPr>

</xml_diff>

<commit_message>
Conclusão do item 6.2
</commit_message>
<xml_diff>
--- a/docs/projeto-final/pfc/etanois-pfc.docx
+++ b/docs/projeto-final/pfc/etanois-pfc.docx
@@ -52257,6 +52257,17 @@
       </w:r>
       <w:bookmarkEnd w:id="112"/>
     </w:p>
+    <w:p>
+      <w:r>
+        <w:t xml:space="preserve">Os diagramas </w:t>
+      </w:r>
+      <w:r>
+        <w:t>estruturais</w:t>
+      </w:r>
+      <w:r>
+        <w:t xml:space="preserve"> buscam capturar a estrutura do sistema, seus componentes e como eles se relacionam.</w:t>
+      </w:r>
+    </w:p>
     <w:p/>
     <w:p>
       <w:pPr>
@@ -52266,6 +52277,19 @@
         <w:t>6.1.1 Diagrama de Pacotes</w:t>
       </w:r>
     </w:p>
+    <w:p>
+      <w:r>
+        <w:t xml:space="preserve">Também chamado de diagrama de módulos, o diagrama de pacotes descreve as partes do sistema divididos em agrupamentos lógicos e mostrando as dependências entre eles. No apêndice G contém o diagrama de pacotes do sistema </w:t>
+      </w:r>
+      <w:proofErr w:type="spellStart"/>
+      <w:r>
+        <w:t>Etanois</w:t>
+      </w:r>
+      <w:proofErr w:type="spellEnd"/>
+      <w:r>
+        <w:t>.</w:t>
+      </w:r>
+    </w:p>
     <w:p/>
     <w:p>
       <w:pPr>
@@ -52275,6 +52299,22 @@
         <w:t>6.1.2 Diagrama de Classes</w:t>
       </w:r>
     </w:p>
+    <w:p>
+      <w:r>
+        <w:t xml:space="preserve">Diagrama de classes é a representação </w:t>
+      </w:r>
+      <w:r>
+        <w:t xml:space="preserve">da estrutura e relacionamento das classes dentro de um sistema de informação. O apêndice G contém o diagrama de classes do </w:t>
+      </w:r>
+      <w:proofErr w:type="spellStart"/>
+      <w:r>
+        <w:t>Etanois</w:t>
+      </w:r>
+      <w:proofErr w:type="spellEnd"/>
+      <w:r>
+        <w:t>.</w:t>
+      </w:r>
+    </w:p>
     <w:p/>
     <w:p>
       <w:pPr>
@@ -52289,15 +52329,26 @@
       </w:r>
       <w:bookmarkEnd w:id="113"/>
     </w:p>
+    <w:p>
+      <w:r>
+        <w:t>Os diagrama comportamentais buscam representar a dinâmica do sistema, identificando como os elementos que compõem o sistema se comunicam.</w:t>
+      </w:r>
+    </w:p>
     <w:p/>
     <w:p>
       <w:pPr>
         <w:pStyle w:val="Ttulo3"/>
       </w:pPr>
       <w:r>
+        <w:lastRenderedPageBreak/>
         <w:t>6.2.1 Diagrama de Sequência</w:t>
       </w:r>
     </w:p>
+    <w:p>
+      <w:r>
+        <w:t>Diagrama de sequência é usado para representar interações entre objetos de um cenário, por meio de operações ou métodos. O cenário exemplificado é a criação de um novo usuário no sistema e se encontra no apêndice G.</w:t>
+      </w:r>
+    </w:p>
     <w:p/>
     <w:p>
       <w:pPr>
@@ -52307,6 +52358,11 @@
         <w:t>6.2.2 Diagrama de Atividades</w:t>
       </w:r>
     </w:p>
+    <w:p>
+      <w:r>
+        <w:t>Diagrama de atividades ilustra graficamente o funcionamento do software, definindo as execuções de parte do sistema. No apêndice G há um caso de uso sobre o cadastro de um novo usuário.</w:t>
+      </w:r>
+    </w:p>
     <w:p/>
     <w:p>
       <w:pPr>
@@ -52343,7 +52399,6 @@
         <w:pStyle w:val="Ttulo3"/>
       </w:pPr>
       <w:r>
-        <w:lastRenderedPageBreak/>
         <w:t>6.3.1 Modelo Lógico</w:t>
       </w:r>
     </w:p>
@@ -52408,6 +52463,7 @@
           </w:tcPr>
           <w:p>
             <w:r>
+              <w:lastRenderedPageBreak/>
               <w:t>Tabela</w:t>
             </w:r>
           </w:p>
@@ -52749,11 +52805,7 @@
           </w:tcPr>
           <w:p>
             <w:r>
-              <w:t xml:space="preserve">E-mail do usuário para envio de ativação do perfil, </w:t>
-            </w:r>
-            <w:r>
-              <w:lastRenderedPageBreak/>
-              <w:t xml:space="preserve">notificações e </w:t>
+              <w:t xml:space="preserve">E-mail do usuário para envio de ativação do perfil, notificações e </w:t>
             </w:r>
             <w:proofErr w:type="spellStart"/>
             <w:r>
@@ -53526,11 +53578,7 @@
           </w:tcPr>
           <w:p>
             <w:r>
-              <w:t xml:space="preserve">Raio de distância </w:t>
-            </w:r>
-            <w:r>
-              <w:lastRenderedPageBreak/>
-              <w:t>desejada pelo usuário para procura dos postos de combustível enquanto estiver sem uma rota determinada.</w:t>
+              <w:t>Raio de distância desejada pelo usuário para procura dos postos de combustível enquanto estiver sem uma rota determinada.</w:t>
             </w:r>
           </w:p>
         </w:tc>
@@ -53654,7 +53702,11 @@
           </w:tcPr>
           <w:p>
             <w:r>
-              <w:t>Cargo do usuário dentro do aplicativo, retirando ou entregando permissões de acordo com seu papel.</w:t>
+              <w:t xml:space="preserve">Cargo do usuário dentro do aplicativo, retirando ou </w:t>
+            </w:r>
+            <w:r>
+              <w:lastRenderedPageBreak/>
+              <w:t>entregando permissões de acordo com seu papel.</w:t>
             </w:r>
           </w:p>
         </w:tc>
@@ -53992,11 +54044,7 @@
           </w:tcPr>
           <w:p>
             <w:r>
-              <w:t xml:space="preserve">Número de identificação da tabela de combustível, </w:t>
-            </w:r>
-            <w:r>
-              <w:lastRenderedPageBreak/>
-              <w:t>gerado automaticamente.</w:t>
+              <w:t>Número de identificação da tabela de combustível, gerado automaticamente.</w:t>
             </w:r>
           </w:p>
         </w:tc>
@@ -54357,7 +54405,11 @@
           </w:tcPr>
           <w:p>
             <w:r>
-              <w:t>Identificação para os postos, número gerado automaticamente.</w:t>
+              <w:t xml:space="preserve">Identificação para os postos, </w:t>
+            </w:r>
+            <w:r>
+              <w:lastRenderedPageBreak/>
+              <w:t>número gerado automaticamente.</w:t>
             </w:r>
           </w:p>
         </w:tc>
@@ -54793,11 +54845,7 @@
           </w:tcPr>
           <w:p>
             <w:r>
-              <w:t xml:space="preserve">Usuário dono do posto de combustível, responsável por atualizar os preços e os combustíveis </w:t>
-            </w:r>
-            <w:r>
-              <w:lastRenderedPageBreak/>
-              <w:t>disponíveis no posto.</w:t>
+              <w:t>Usuário dono do posto de combustível, responsável por atualizar os preços e os combustíveis disponíveis no posto.</w:t>
             </w:r>
           </w:p>
         </w:tc>
@@ -55215,7 +55263,11 @@
           </w:tcPr>
           <w:p>
             <w:r>
-              <w:t>Nome do bairro onde está localizado o estabelecimento.</w:t>
+              <w:t xml:space="preserve">Nome do bairro onde está </w:t>
+            </w:r>
+            <w:r>
+              <w:lastRenderedPageBreak/>
+              <w:t>localizado o estabelecimento.</w:t>
             </w:r>
           </w:p>
         </w:tc>
@@ -56279,6 +56331,7 @@
           </w:tcPr>
           <w:p>
             <w:r>
+              <w:lastRenderedPageBreak/>
               <w:t>Tabela</w:t>
             </w:r>
           </w:p>
@@ -60072,6 +60125,29 @@
       </w:r>
       <w:r>
         <w:t>no diretório “APÊNDICES” que acompanha este documento.</w:t>
+      </w:r>
+    </w:p>
+    <w:p>
+      <w:pPr>
+        <w:spacing w:before="0" w:after="160" w:line="259" w:lineRule="auto"/>
+        <w:jc w:val="left"/>
+      </w:pPr>
+      <w:r>
+        <w:br w:type="page"/>
+      </w:r>
+    </w:p>
+    <w:p>
+      <w:pPr>
+        <w:pStyle w:val="Ttulo1"/>
+      </w:pPr>
+      <w:r>
+        <w:lastRenderedPageBreak/>
+        <w:t>APÊNDICE G – UML</w:t>
+      </w:r>
+    </w:p>
+    <w:p>
+      <w:r>
+        <w:t>As representações estruturais e comportamentais se encontram no formato JPEG no diretório “APÊNDICES” que acompanha este documento.</w:t>
       </w:r>
     </w:p>
     <w:p>

</xml_diff>

<commit_message>
Correção de referência do apêndice E para F
</commit_message>
<xml_diff>
--- a/docs/projeto-final/pfc/etanois-pfc.docx
+++ b/docs/projeto-final/pfc/etanois-pfc.docx
@@ -55729,12 +55729,21 @@
       <w:r>
         <w:t xml:space="preserve"> os pacotes </w:t>
       </w:r>
+      <w:proofErr w:type="spellStart"/>
       <w:r>
         <w:rPr>
           <w:i/>
           <w:iCs/>
         </w:rPr>
-        <w:t>User Interface</w:t>
+        <w:t>User</w:t>
+      </w:r>
+      <w:proofErr w:type="spellEnd"/>
+      <w:r>
+        <w:rPr>
+          <w:i/>
+          <w:iCs/>
+        </w:rPr>
+        <w:t xml:space="preserve"> Interface</w:t>
       </w:r>
       <w:r>
         <w:t xml:space="preserve">, </w:t>
@@ -56092,7 +56101,13 @@
         <w:t>ados do Etanóis se encontra no A</w:t>
       </w:r>
       <w:r>
-        <w:t>pêndice E.</w:t>
+        <w:t xml:space="preserve">pêndice </w:t>
+      </w:r>
+      <w:r>
+        <w:t>F</w:t>
+      </w:r>
+      <w:r>
+        <w:t>.</w:t>
       </w:r>
     </w:p>
     <w:p/>
@@ -56829,7 +56844,6 @@
         </w:rPr>
         <w:t xml:space="preserve"> nº.  76.593, de 14 de </w:t>
       </w:r>
-      <w:proofErr w:type="gramStart"/>
       <w:r>
         <w:rPr>
           <w:rFonts w:cs="Times New Roman"/>
@@ -56844,7 +56858,6 @@
         </w:rPr>
         <w:t>.</w:t>
       </w:r>
-      <w:proofErr w:type="gramEnd"/>
       <w:r>
         <w:rPr>
           <w:rFonts w:cs="Times New Roman"/>
@@ -56992,15 +57005,7 @@
         <w:t>inheiro</w:t>
       </w:r>
       <w:r>
-        <w:t xml:space="preserve">, São Paulo, 03 </w:t>
-      </w:r>
-      <w:proofErr w:type="gramStart"/>
-      <w:r>
-        <w:t>Fev.</w:t>
-      </w:r>
-      <w:proofErr w:type="gramEnd"/>
-      <w:r>
-        <w:t xml:space="preserve"> 2020a. Disponível em: &lt;</w:t>
+        <w:t>, São Paulo, 03 Fev. 2020a. Disponível em: &lt;</w:t>
       </w:r>
       <w:r>
         <w:t>https://www.istoedinheiro.com.br/etanol-sobe-em-14-estados-diz-anp-preco-medio-avanca-009-no-pais/</w:t>
@@ -57042,15 +57047,7 @@
         <w:t>Exame</w:t>
       </w:r>
       <w:r>
-        <w:t xml:space="preserve">, São Paulo, 17 </w:t>
-      </w:r>
-      <w:proofErr w:type="gramStart"/>
-      <w:r>
-        <w:t>Fev.</w:t>
-      </w:r>
-      <w:proofErr w:type="gramEnd"/>
-      <w:r>
-        <w:t xml:space="preserve"> 2020</w:t>
+        <w:t>, São Paulo, 17 Fev. 2020</w:t>
       </w:r>
       <w:r>
         <w:t>b</w:t>
@@ -57132,21 +57129,7 @@
         <w:rPr>
           <w:bCs/>
         </w:rPr>
-        <w:t xml:space="preserve">, 21 </w:t>
-      </w:r>
-      <w:proofErr w:type="gramStart"/>
-      <w:r>
-        <w:rPr>
-          <w:bCs/>
-        </w:rPr>
-        <w:t>Fev.</w:t>
-      </w:r>
-      <w:proofErr w:type="gramEnd"/>
-      <w:r>
-        <w:rPr>
-          <w:bCs/>
-        </w:rPr>
-        <w:t xml:space="preserve"> 2020</w:t>
+        <w:t>, 21 Fev. 2020</w:t>
       </w:r>
       <w:r>
         <w:rPr>
@@ -57633,16 +57616,8 @@
         <w:rPr>
           <w:bCs/>
         </w:rPr>
-        <w:t xml:space="preserve"> Brasília, 07 </w:t>
-      </w:r>
-      <w:proofErr w:type="gramStart"/>
-      <w:r>
-        <w:rPr>
-          <w:bCs/>
-        </w:rPr>
-        <w:t>Abr.</w:t>
-      </w:r>
-      <w:proofErr w:type="gramEnd"/>
+        <w:t xml:space="preserve"> Brasília, 07 Abr.</w:t>
+      </w:r>
       <w:r>
         <w:rPr>
           <w:bCs/>
@@ -57770,13 +57745,8 @@
         <w:t>,</w:t>
       </w:r>
       <w:r>
-        <w:t xml:space="preserve"> Rio de Janeiro, 19 </w:t>
-      </w:r>
-      <w:proofErr w:type="gramStart"/>
-      <w:r>
-        <w:t>Fev.</w:t>
-      </w:r>
-      <w:proofErr w:type="gramEnd"/>
+        <w:t xml:space="preserve"> Rio de Janeiro, 19 Fev.</w:t>
+      </w:r>
       <w:r>
         <w:t xml:space="preserve"> 2020. Disponível em: &lt;</w:t>
       </w:r>
@@ -57923,15 +57893,7 @@
         <w:t>Valor Econômico</w:t>
       </w:r>
       <w:r>
-        <w:t xml:space="preserve">, Rio de Janeiro, 23 </w:t>
-      </w:r>
-      <w:proofErr w:type="gramStart"/>
-      <w:r>
-        <w:t>Jan.</w:t>
-      </w:r>
-      <w:proofErr w:type="gramEnd"/>
-      <w:r>
-        <w:t xml:space="preserve"> 2020. Disponível em: &lt;</w:t>
+        <w:t>, Rio de Janeiro, 23 Jan. 2020. Disponível em: &lt;</w:t>
       </w:r>
       <w:r>
         <w:t>https://valor.globo.com/empresas/</w:t>
@@ -58097,7 +58059,6 @@
         </w:rPr>
         <w:t xml:space="preserve"> de </w:t>
       </w:r>
-      <w:proofErr w:type="gramStart"/>
       <w:r>
         <w:rPr>
           <w:rFonts w:cs="Times New Roman"/>
@@ -58105,7 +58066,6 @@
         </w:rPr>
         <w:t>Maio</w:t>
       </w:r>
-      <w:proofErr w:type="gramEnd"/>
       <w:r>
         <w:rPr>
           <w:rFonts w:cs="Times New Roman"/>
@@ -58784,20 +58744,11 @@
           <w:b/>
           <w:bCs/>
         </w:rPr>
-        <w:t xml:space="preserve">O que é CVV do cartão de </w:t>
-      </w:r>
-      <w:proofErr w:type="gramStart"/>
-      <w:r>
-        <w:rPr>
-          <w:b/>
-          <w:bCs/>
-        </w:rPr>
-        <w:t>crédito?</w:t>
+        <w:t>O que é CVV do cartão de crédito?</w:t>
       </w:r>
       <w:r>
         <w:t>.</w:t>
       </w:r>
-      <w:proofErr w:type="gramEnd"/>
       <w:r>
         <w:t xml:space="preserve"> SERASA ENSINA</w:t>
       </w:r>

</xml_diff>

<commit_message>
Adição do Servidor SMTP na tabela de esforço e correção no cálculo
</commit_message>
<xml_diff>
--- a/docs/projeto-final/pfc/etanois-pfc.docx
+++ b/docs/projeto-final/pfc/etanois-pfc.docx
@@ -25333,7 +25333,7 @@
               <w:spacing w:before="0" w:after="0"/>
             </w:pPr>
             <w:r>
-              <w:t>2543</w:t>
+              <w:t>3256</w:t>
             </w:r>
           </w:p>
         </w:tc>
@@ -25405,7 +25405,7 @@
               <w:spacing w:before="0" w:after="0"/>
             </w:pPr>
             <w:r>
-              <w:t>2543</w:t>
+              <w:t>3256</w:t>
             </w:r>
           </w:p>
         </w:tc>

</xml_diff>

<commit_message>
Correções do professor Mont'Alvão
</commit_message>
<xml_diff>
--- a/docs/projeto-final/pfc/etanois-pfc.docx
+++ b/docs/projeto-final/pfc/etanois-pfc.docx
@@ -615,7 +615,13 @@
               <w:jc w:val="left"/>
             </w:pPr>
             <w:r>
-              <w:t>27/05/2020</w:t>
+              <w:t>27/0</w:t>
+            </w:r>
+            <w:r>
+              <w:t>6</w:t>
+            </w:r>
+            <w:r>
+              <w:t>/2020</w:t>
             </w:r>
           </w:p>
         </w:tc>
@@ -1996,7 +2002,13 @@
         <w:t xml:space="preserve">O presente documento </w:t>
       </w:r>
       <w:r>
-        <w:t xml:space="preserve">apresenta o projeto Etanóis que </w:t>
+        <w:t>apresenta o Etanóis</w:t>
+      </w:r>
+      <w:r>
+        <w:t>, um projeto</w:t>
+      </w:r>
+      <w:r>
+        <w:t xml:space="preserve"> que </w:t>
       </w:r>
       <w:r>
         <w:t xml:space="preserve">consiste em um </w:t>
@@ -2008,64 +2020,19 @@
         <w:t>sobre o setor de combustíveis no Brasil c</w:t>
       </w:r>
       <w:r>
-        <w:t>om o objetivo de desenvolver um sistema</w:t>
-      </w:r>
-      <w:r>
-        <w:t xml:space="preserve"> de software pela qual o consumidor poderá localizar</w:t>
-      </w:r>
-      <w:r>
-        <w:t xml:space="preserve"> postos de combustíve</w:t>
-      </w:r>
-      <w:r>
-        <w:t>is</w:t>
-      </w:r>
-      <w:r>
-        <w:t xml:space="preserve"> e </w:t>
-      </w:r>
-      <w:r>
-        <w:t xml:space="preserve">conhecer os </w:t>
-      </w:r>
-      <w:r>
-        <w:t>respectivos serviços e preços</w:t>
-      </w:r>
-      <w:r>
-        <w:t xml:space="preserve"> cobrados para abastecimento</w:t>
+        <w:t>om o objetivo</w:t>
       </w:r>
       <w:r>
         <w:t xml:space="preserve"> </w:t>
       </w:r>
       <w:r>
-        <w:t>do veículo.</w:t>
+        <w:t xml:space="preserve">de construir </w:t>
+      </w:r>
+      <w:r>
+        <w:t>uma aplicação para ajudar os motoristas, tendo um motor de busca para a entrega de postos de combustível disponíveis em uma determinada região, definida pelo motorista, em quilômetros, ou então em uma rota pré-definida por ele. A ordem de distribuição dos postos se dá por preferências que o motorista impõe ao início de sua experiência no aplicativo, com isso, ele terá em mãos os melhores postos de combustível para sua viagem ou abastecimento cotidiano. O Etanóis também fornecerá uma aplicação para os gerentes de postos de combustível a fim de ajudar no gerenciamento do negócio.</w:t>
       </w:r>
       <w:r>
         <w:t xml:space="preserve"> </w:t>
-      </w:r>
-      <w:r>
-        <w:t xml:space="preserve"> </w:t>
-      </w:r>
-      <w:r>
-        <w:t>O sistema</w:t>
-      </w:r>
-      <w:r>
-        <w:t xml:space="preserve"> </w:t>
-      </w:r>
-      <w:r>
-        <w:t xml:space="preserve">Etanóis tem por função auxiliar seus usuários no melhor aproveitamento do abastecimento no que consiste </w:t>
-      </w:r>
-      <w:r>
-        <w:t>à</w:t>
-      </w:r>
-      <w:r>
-        <w:t xml:space="preserve"> </w:t>
-      </w:r>
-      <w:r>
-        <w:t>economia, qualidade</w:t>
-      </w:r>
-      <w:r>
-        <w:t xml:space="preserve"> e confiabilidade</w:t>
-      </w:r>
-      <w:r>
-        <w:t xml:space="preserve">. </w:t>
       </w:r>
       <w:r>
         <w:t>Neste projeto, a</w:t>
@@ -2109,13 +2076,7 @@
         <w:t>li</w:t>
       </w:r>
       <w:r>
-        <w:t>za</w:t>
-      </w:r>
-      <w:r>
-        <w:t>m</w:t>
-      </w:r>
-      <w:r>
-        <w:t>-se</w:t>
+        <w:t>za-se</w:t>
       </w:r>
       <w:r>
         <w:t xml:space="preserve"> Angular 9, </w:t>
@@ -2233,6 +2194,12 @@
           <w:bCs/>
         </w:rPr>
         <w:t>Aplicativo de software.</w:t>
+      </w:r>
+      <w:r>
+        <w:rPr>
+          <w:bCs/>
+        </w:rPr>
+        <w:t xml:space="preserve"> Gerenciamento.</w:t>
       </w:r>
       <w:r>
         <w:rPr>
@@ -2253,6 +2220,12 @@
           <w:bCs/>
         </w:rPr>
         <w:t>. Node.</w:t>
+      </w:r>
+      <w:r>
+        <w:rPr>
+          <w:bCs/>
+        </w:rPr>
+        <w:t xml:space="preserve"> Angular.</w:t>
       </w:r>
       <w:r>
         <w:rPr>
@@ -10032,22 +10005,13 @@
       </w:r>
     </w:p>
     <w:p>
-      <w:pPr>
-        <w:rPr>
-          <w:lang w:val="en-US"/>
-        </w:rPr>
-      </w:pPr>
-      <w:r>
-        <w:rPr>
-          <w:lang w:val="en-US"/>
-        </w:rPr>
+      <w:r>
         <w:t xml:space="preserve">JSON – </w:t>
       </w:r>
       <w:r>
         <w:rPr>
           <w:i/>
           <w:iCs/>
-          <w:lang w:val="en-US"/>
         </w:rPr>
         <w:t>JavaScript Object Notation</w:t>
       </w:r>
@@ -10416,7 +10380,19 @@
               <w:rPr>
                 <w:rStyle w:val="Hyperlink"/>
               </w:rPr>
-              <w:t>1 INTRODUÇÃO</w:t>
+              <w:t>1 INTRO</w:t>
+            </w:r>
+            <w:r>
+              <w:rPr>
+                <w:rStyle w:val="Hyperlink"/>
+              </w:rPr>
+              <w:t>D</w:t>
+            </w:r>
+            <w:r>
+              <w:rPr>
+                <w:rStyle w:val="Hyperlink"/>
+              </w:rPr>
+              <w:t>UÇÃO</w:t>
             </w:r>
             <w:r>
               <w:rPr>
@@ -13380,40 +13356,31 @@
         <w:t>,</w:t>
       </w:r>
       <w:r>
-        <w:t xml:space="preserve"> que</w:t>
-      </w:r>
-      <w:r>
         <w:t xml:space="preserve"> </w:t>
       </w:r>
       <w:r>
-        <w:t xml:space="preserve">visa desenvolver </w:t>
-      </w:r>
-      <w:r>
-        <w:t xml:space="preserve">um </w:t>
-      </w:r>
-      <w:r>
-        <w:t>sistema de software</w:t>
-      </w:r>
-      <w:r>
-        <w:t xml:space="preserve"> par</w:t>
-      </w:r>
-      <w:r>
-        <w:t xml:space="preserve">a consulta de preços de combustíveis cobrados por diversos postos e </w:t>
-      </w:r>
-      <w:r>
-        <w:t xml:space="preserve">auxiliar o </w:t>
-      </w:r>
-      <w:r>
-        <w:t>consumidor final</w:t>
-      </w:r>
-      <w:r>
-        <w:t xml:space="preserve"> a economizar e </w:t>
-      </w:r>
-      <w:r>
-        <w:t>fazer a</w:t>
-      </w:r>
-      <w:r>
-        <w:t xml:space="preserve"> melhor escolha.</w:t>
+        <w:t xml:space="preserve">uma aplicação para </w:t>
+      </w:r>
+      <w:r>
+        <w:t xml:space="preserve">ajudar os </w:t>
+      </w:r>
+      <w:r>
+        <w:t xml:space="preserve">motoristas, tendo </w:t>
+      </w:r>
+      <w:r>
+        <w:t>um motor de busca para a</w:t>
+      </w:r>
+      <w:r>
+        <w:t xml:space="preserve"> entrega </w:t>
+      </w:r>
+      <w:r>
+        <w:t>de</w:t>
+      </w:r>
+      <w:r>
+        <w:t xml:space="preserve"> postos de combustível disponíveis em uma determinada região, definida pelo motorista, em quilômetros, ou então em uma rota pré-definida por ele. A ordem de distribuição dos postos se dá por preferências que o motorista impõe ao início de sua experiência no aplicativo, com isso, ele terá em mãos os melhores postos de combustível para sua viagem ou abastecimento cotidiano. O Etanóis também fornecerá uma aplicação para os gerentes de postos de combustível a fim de ajudar no gerenciamento do negócio</w:t>
+      </w:r>
+      <w:r>
+        <w:t>.</w:t>
       </w:r>
     </w:p>
     <w:p>
@@ -13577,7 +13544,11 @@
         <w:t>assunto abordado e descreve a</w:t>
       </w:r>
       <w:r>
-        <w:t xml:space="preserve"> logística de distribuição dos combustíveis e os fatores macroeconômicos que influenciam nos </w:t>
+        <w:t xml:space="preserve"> logística de </w:t>
+      </w:r>
+      <w:r>
+        <w:lastRenderedPageBreak/>
+        <w:t xml:space="preserve">distribuição dos combustíveis e os fatores macroeconômicos que influenciam nos </w:t>
       </w:r>
       <w:r>
         <w:t xml:space="preserve">preços ao consumidor final. Em seguida, o Capítulo 3 apresenta os </w:t>
@@ -19358,68 +19329,13 @@
         <w:t>sistema de software</w:t>
       </w:r>
       <w:r>
-        <w:t xml:space="preserve"> que funcionará como </w:t>
-      </w:r>
-      <w:r>
-        <w:t>um motor</w:t>
-      </w:r>
-      <w:r>
-        <w:t xml:space="preserve"> para busca de preços de combustíve</w:t>
-      </w:r>
-      <w:r>
-        <w:t>is</w:t>
-      </w:r>
-      <w:r>
-        <w:t>, a fim de que</w:t>
-      </w:r>
-      <w:r>
-        <w:t xml:space="preserve"> o</w:t>
-      </w:r>
-      <w:r>
-        <w:t xml:space="preserve"> consumidor final faça </w:t>
-      </w:r>
-      <w:r>
-        <w:t>a melhor escolha</w:t>
-      </w:r>
-      <w:r>
-        <w:t xml:space="preserve"> do posto </w:t>
-      </w:r>
-      <w:r>
-        <w:t>de abastecimento</w:t>
-      </w:r>
-      <w:r>
-        <w:t>, a partir de sua localização atual ou rota pré-definida.</w:t>
-      </w:r>
-    </w:p>
-    <w:p>
-      <w:r>
-        <w:t>A</w:t>
-      </w:r>
-      <w:r>
-        <w:t xml:space="preserve"> funcionalidade principal</w:t>
-      </w:r>
-      <w:r>
-        <w:t xml:space="preserve"> será</w:t>
-      </w:r>
-      <w:r>
-        <w:t xml:space="preserve"> a entrega de um</w:t>
-      </w:r>
-      <w:r>
-        <w:t>a lista de postos de combustíveis</w:t>
-      </w:r>
-      <w:r>
-        <w:t xml:space="preserve"> presentes em uma rota pré-definida ou a partir da localização atual do motorista, nesse caso a lista é dinâmica, atualizando-se de acordo com que a posição do automóvel é alterada.</w:t>
-      </w:r>
-    </w:p>
-    <w:p>
-      <w:r>
-        <w:t>Dessa forma, a finalidade do projeto é ajudar o motorista no planejamento de suas viagens e gastos, no que se delimita a</w:t>
-      </w:r>
-      <w:r>
-        <w:t>o abastecimento de</w:t>
-      </w:r>
-      <w:r>
-        <w:t xml:space="preserve"> combustível.</w:t>
+        <w:t xml:space="preserve"> que </w:t>
+      </w:r>
+      <w:r>
+        <w:t xml:space="preserve">ajudará </w:t>
+      </w:r>
+      <w:r>
+        <w:t>os motoristas, tendo um motor de busca para a entrega de postos de combustível disponíveis em uma determinada região, definida pelo motorista, em quilômetros, ou então em uma rota pré-definida por ele. A ordem de distribuição dos postos se dá por preferências que o motorista impõe ao início de sua experiência no aplicativo, com isso, ele terá em mãos os melhores postos de combustível para sua viagem ou abastecimento cotidiano. O Etanóis também fornecerá uma aplicação para os gerentes de postos de combustível a fim de ajudar no gerenciamento do negócio.</w:t>
       </w:r>
     </w:p>
     <w:p>
@@ -19520,7 +19436,6 @@
         <w:ind w:left="568" w:hanging="284"/>
       </w:pPr>
       <w:r>
-        <w:lastRenderedPageBreak/>
         <w:t xml:space="preserve">agregar </w:t>
       </w:r>
       <w:r>
@@ -19565,6 +19480,7 @@
         <w:ind w:left="568" w:hanging="284"/>
       </w:pPr>
       <w:r>
+        <w:lastRenderedPageBreak/>
         <w:t xml:space="preserve">oferecer </w:t>
       </w:r>
       <w:r>
@@ -20249,6 +20165,11 @@
     </w:p>
     <w:p>
       <w:r>
+        <w:t>Além das preferências definidas pelo usuário no início da aplicação, o motorista terá uma lista de filtros para refinar ainda mais a lista de postos de combustível. Esses filtros são: visualização no mapa (dentro do radar somente, fora do radar e na cidade do motorista), avaliação do posto de combustível (nota mínima ou sem nota mínima), a bandeira do posto de combustível, os serviços disponíveis e por fim, o tipo de pagamento disponíveis.</w:t>
+      </w:r>
+    </w:p>
+    <w:p>
+      <w:r>
         <w:t xml:space="preserve">Quando o motorista escolher </w:t>
       </w:r>
       <w:r>
@@ -20393,7 +20314,11 @@
         <w:t xml:space="preserve"> </w:t>
       </w:r>
       <w:r>
-        <w:t>Após o abastecimento, o motorista deverá se direcionar até ao balcão de pagamento do posto de gasolina ou em uma área segura</w:t>
+        <w:t xml:space="preserve">Após o abastecimento, o motorista deverá se direcionar até ao balcão de pagamento do posto de </w:t>
+      </w:r>
+      <w:r>
+        <w:lastRenderedPageBreak/>
+        <w:t>gasolina ou em uma área segura</w:t>
       </w:r>
       <w:r>
         <w:rPr>
@@ -20445,11 +20370,7 @@
         <w:t xml:space="preserve"> inserir</w:t>
       </w:r>
       <w:r>
-        <w:t xml:space="preserve"> o tipo de combustível </w:t>
-      </w:r>
-      <w:r>
-        <w:lastRenderedPageBreak/>
-        <w:t>abastecido e a quantidade</w:t>
+        <w:t xml:space="preserve"> o tipo de combustível abastecido e a quantidade</w:t>
       </w:r>
       <w:r>
         <w:t xml:space="preserve"> de litros</w:t>
@@ -20801,6 +20722,7 @@
     </w:p>
     <w:p>
       <w:r>
+        <w:lastRenderedPageBreak/>
         <w:t xml:space="preserve">Todas as compras realizadas por um motorista </w:t>
       </w:r>
       <w:r>
@@ -21283,7 +21205,11 @@
         <w:t>preços</w:t>
       </w:r>
       <w:r>
-        <w:t>. A notificação gerada pelo usuário possui</w:t>
+        <w:t xml:space="preserve">. A </w:t>
+      </w:r>
+      <w:r>
+        <w:lastRenderedPageBreak/>
+        <w:t>notificação gerada pelo usuário possui</w:t>
       </w:r>
       <w:r>
         <w:t>rá</w:t>
@@ -21349,7 +21275,6 @@
     </w:p>
     <w:p>
       <w:r>
-        <w:lastRenderedPageBreak/>
         <w:t>O motorista pode</w:t>
       </w:r>
       <w:r>
@@ -21684,6 +21609,7 @@
     </w:p>
     <w:p>
       <w:r>
+        <w:lastRenderedPageBreak/>
         <w:t xml:space="preserve">Para compras </w:t>
       </w:r>
       <w:r>
@@ -21975,7 +21901,6 @@
     </w:p>
     <w:p>
       <w:r>
-        <w:lastRenderedPageBreak/>
         <w:t xml:space="preserve">Para compras </w:t>
       </w:r>
       <w:r>
@@ -22281,6 +22206,7 @@
         <w:spacing w:before="0" w:after="0"/>
       </w:pPr>
       <w:r>
+        <w:lastRenderedPageBreak/>
         <w:t>A t</w:t>
       </w:r>
       <w:r>
@@ -22403,11 +22329,7 @@
         <w:t xml:space="preserve">vantagem </w:t>
       </w:r>
       <w:r>
-        <w:t xml:space="preserve">de ficar entre os primeiros resultados no “Radar” mesmo não </w:t>
-      </w:r>
-      <w:r>
-        <w:lastRenderedPageBreak/>
-        <w:t>possuindo o</w:t>
+        <w:t>de ficar entre os primeiros resultados no “Radar” mesmo não possuindo o</w:t>
       </w:r>
       <w:r>
         <w:t xml:space="preserve">s critérios definidos no filtro de pesquisa </w:t>
@@ -22980,6 +22902,7 @@
                 <w:b/>
                 <w:bCs/>
               </w:rPr>
+              <w:lastRenderedPageBreak/>
               <w:t>PREÇO</w:t>
             </w:r>
             <w:r>
@@ -23168,11 +23091,7 @@
         <w:t>rá</w:t>
       </w:r>
       <w:r>
-        <w:t xml:space="preserve"> ser colocado um anúncio </w:t>
-      </w:r>
-      <w:r>
-        <w:lastRenderedPageBreak/>
-        <w:t xml:space="preserve">após a realização de uma compra de combustível ou </w:t>
+        <w:t xml:space="preserve"> ser colocado um anúncio após a realização de uma compra de combustível ou </w:t>
       </w:r>
       <w:r>
         <w:t xml:space="preserve">depois de </w:t>
@@ -23414,6 +23333,7 @@
     </w:p>
     <w:p>
       <w:r>
+        <w:lastRenderedPageBreak/>
         <w:t xml:space="preserve">A API do </w:t>
       </w:r>
       <w:r>
@@ -23486,79 +23406,170 @@
     </w:p>
     <w:p>
       <w:r>
+        <w:t xml:space="preserve">Assim, </w:t>
+      </w:r>
+      <w:r>
+        <w:t>identifica</w:t>
+      </w:r>
+      <w:r>
+        <w:t xml:space="preserve">m-se como público </w:t>
+      </w:r>
+      <w:r>
+        <w:t>alvo: o motorista (consumidor final dos postos de combustível), os gerentes dos postos de combustível e pesquisadores do setor.</w:t>
+      </w:r>
+    </w:p>
+    <w:p>
+      <w:r>
+        <w:t xml:space="preserve">O motorista é interessado no momento de consulta dos </w:t>
+      </w:r>
+      <w:r>
+        <w:t>preços</w:t>
+      </w:r>
+      <w:r>
+        <w:t xml:space="preserve"> e serviços prestados pelos postos de combustível, ou seja, conveniência, restaurantes, manutenção de veículos etc.</w:t>
+      </w:r>
+      <w:r>
+        <w:t xml:space="preserve"> Trata-se de um público que abrange várias classes sociais e faixas etárias.</w:t>
+      </w:r>
+    </w:p>
+    <w:p>
+      <w:r>
+        <w:t>O gerente do posto de combustível se interessa ao ponto de divulgar seu posto no aplicativo, pois, estará visível para os motoristas, dando vantagem perante os demais que não estão.</w:t>
+      </w:r>
+    </w:p>
+    <w:p>
+      <w:r>
+        <w:t>Por fim, os pesquisadores do setor terão em mãos os dados de postos de co</w:t>
+      </w:r>
+      <w:r>
+        <w:t>mbustíveis</w:t>
+      </w:r>
+      <w:r>
+        <w:t xml:space="preserve"> para pesquisa e com isso terem mais facilidade do que ir de posto em posto para verificar os </w:t>
+      </w:r>
+      <w:r>
+        <w:t>preços</w:t>
+      </w:r>
+      <w:r>
+        <w:t xml:space="preserve"> e fazerem suas pesquisas.</w:t>
+      </w:r>
+    </w:p>
+    <w:p>
+      <w:r>
+        <w:t xml:space="preserve"> </w:t>
+      </w:r>
+    </w:p>
+    <w:p>
+      <w:pPr>
+        <w:pStyle w:val="Ttulo2"/>
+      </w:pPr>
+      <w:bookmarkStart w:id="19" w:name="_Toc41682607"/>
+      <w:r>
+        <w:t>3.5 NÍVEIS DE DECISÃO E GRUPOS FUNCIONAIS</w:t>
+      </w:r>
+      <w:bookmarkEnd w:id="19"/>
+    </w:p>
+    <w:p>
+      <w:r>
+        <w:t>Segundo Bateman e Snell (1998), as empresas possuem três níveis</w:t>
+      </w:r>
+      <w:r>
+        <w:t xml:space="preserve"> de decisão</w:t>
+      </w:r>
+      <w:r>
+        <w:t>: estratégico, tático e operacional.</w:t>
+      </w:r>
+    </w:p>
+    <w:p/>
+    <w:p>
+      <w:pPr>
+        <w:pStyle w:val="Ttulo3"/>
+      </w:pPr>
+      <w:r>
+        <w:t xml:space="preserve">3.5.1 Decisões </w:t>
+      </w:r>
+      <w:r>
+        <w:t>E</w:t>
+      </w:r>
+      <w:r>
+        <w:t>stratégicas</w:t>
+      </w:r>
+    </w:p>
+    <w:p>
+      <w:r>
+        <w:t>Entende</w:t>
+      </w:r>
+      <w:r>
+        <w:t>m</w:t>
+      </w:r>
+      <w:r>
+        <w:t xml:space="preserve">-se </w:t>
+      </w:r>
+      <w:r>
+        <w:t xml:space="preserve">como </w:t>
+      </w:r>
+      <w:r>
+        <w:t xml:space="preserve">decisões estratégicas </w:t>
+      </w:r>
+      <w:r>
+        <w:t xml:space="preserve">as </w:t>
+      </w:r>
+      <w:r>
+        <w:t xml:space="preserve">escolhas que influenciam </w:t>
+      </w:r>
+      <w:r>
+        <w:t xml:space="preserve">a </w:t>
+      </w:r>
+      <w:r>
+        <w:t xml:space="preserve">competitividade de uma organização </w:t>
+      </w:r>
+      <w:r>
+        <w:t xml:space="preserve">em partes </w:t>
+      </w:r>
+      <w:r>
+        <w:t>ou como um todo. Essas escolhas</w:t>
+      </w:r>
+      <w:r>
+        <w:t xml:space="preserve"> são para cumprir objetivos e </w:t>
+      </w:r>
+      <w:r>
         <w:lastRenderedPageBreak/>
-        <w:t xml:space="preserve">Assim, </w:t>
-      </w:r>
-      <w:r>
-        <w:t>identifica</w:t>
-      </w:r>
-      <w:r>
-        <w:t xml:space="preserve">m-se como público </w:t>
-      </w:r>
-      <w:r>
-        <w:t>alvo: o motorista (consumidor final dos postos de combustível), os gerentes dos postos de combustível e pesquisadores do setor.</w:t>
-      </w:r>
-    </w:p>
-    <w:p>
-      <w:r>
-        <w:t xml:space="preserve">O motorista é interessado no momento de consulta dos </w:t>
-      </w:r>
-      <w:r>
-        <w:t>preços</w:t>
-      </w:r>
-      <w:r>
-        <w:t xml:space="preserve"> e serviços prestados pelos postos de combustível, ou seja, conveniência, restaurantes, manutenção de veículos etc.</w:t>
-      </w:r>
-      <w:r>
-        <w:t xml:space="preserve"> Trata-se de um público que abrange várias classes sociais e faixas etárias.</w:t>
-      </w:r>
-    </w:p>
-    <w:p>
-      <w:r>
-        <w:t>O gerente do posto de combustível se interessa ao ponto de divulgar seu posto no aplicativo, pois, estará visível para os motoristas, dando vantagem perante os demais que não estão.</w:t>
-      </w:r>
-    </w:p>
-    <w:p>
-      <w:r>
-        <w:t>Por fim, os pesquisadores do setor terão em mãos os dados de postos de co</w:t>
-      </w:r>
-      <w:r>
-        <w:t>mbustíveis</w:t>
-      </w:r>
-      <w:r>
-        <w:t xml:space="preserve"> para pesquisa e com isso terem mais facilidade do que ir de posto em posto para verificar os </w:t>
-      </w:r>
-      <w:r>
-        <w:t>preços</w:t>
-      </w:r>
-      <w:r>
-        <w:t xml:space="preserve"> e fazerem suas pesquisas.</w:t>
-      </w:r>
-    </w:p>
-    <w:p>
-      <w:r>
-        <w:t xml:space="preserve"> </w:t>
-      </w:r>
-    </w:p>
-    <w:p>
-      <w:pPr>
-        <w:pStyle w:val="Ttulo2"/>
-      </w:pPr>
-      <w:bookmarkStart w:id="19" w:name="_Toc41682607"/>
-      <w:r>
-        <w:t>3.5 NÍVEIS DE DECISÃO E GRUPOS FUNCIONAIS</w:t>
-      </w:r>
-      <w:bookmarkEnd w:id="19"/>
-    </w:p>
-    <w:p>
-      <w:r>
-        <w:t>Segundo Bateman e Snell (1998), as empresas possuem três níveis</w:t>
-      </w:r>
-      <w:r>
-        <w:t xml:space="preserve"> de decisão</w:t>
-      </w:r>
-      <w:r>
-        <w:t>: estratégico, tático e operacional.</w:t>
+        <w:t xml:space="preserve">geralmente são a longo prazo. Pode ser uma grande mudança nos paradigmas da </w:t>
+      </w:r>
+      <w:r>
+        <w:t>organização</w:t>
+      </w:r>
+      <w:r>
+        <w:t xml:space="preserve"> ou em processos internos para obtenção de resultados. Essas decisões são tomadas pelo nível superior </w:t>
+      </w:r>
+      <w:r>
+        <w:t xml:space="preserve">por </w:t>
+      </w:r>
+      <w:r>
+        <w:t>conselheiros</w:t>
+      </w:r>
+      <w:r>
+        <w:t>, diretores</w:t>
+      </w:r>
+      <w:r>
+        <w:t>, dentre outros</w:t>
+      </w:r>
+      <w:r>
+        <w:t>.</w:t>
+      </w:r>
+    </w:p>
+    <w:p>
+      <w:r>
+        <w:t>A escolha do</w:t>
+      </w:r>
+      <w:r>
+        <w:t xml:space="preserve"> Etanóis </w:t>
+      </w:r>
+      <w:r>
+        <w:t xml:space="preserve">por um posto de combustível </w:t>
+      </w:r>
+      <w:r>
+        <w:t>pode vir a ser uma decisão estratégica desse ramo de estabelecimento, no que tange a oferecer, de forma pioneira, este tipo de solução.</w:t>
       </w:r>
     </w:p>
     <w:p/>
@@ -23567,95 +23578,6 @@
         <w:pStyle w:val="Ttulo3"/>
       </w:pPr>
       <w:r>
-        <w:t xml:space="preserve">3.5.1 Decisões </w:t>
-      </w:r>
-      <w:r>
-        <w:t>E</w:t>
-      </w:r>
-      <w:r>
-        <w:t>stratégicas</w:t>
-      </w:r>
-    </w:p>
-    <w:p>
-      <w:r>
-        <w:t>Entende</w:t>
-      </w:r>
-      <w:r>
-        <w:t>m</w:t>
-      </w:r>
-      <w:r>
-        <w:t xml:space="preserve">-se </w:t>
-      </w:r>
-      <w:r>
-        <w:t xml:space="preserve">como </w:t>
-      </w:r>
-      <w:r>
-        <w:t xml:space="preserve">decisões estratégicas </w:t>
-      </w:r>
-      <w:r>
-        <w:t xml:space="preserve">as </w:t>
-      </w:r>
-      <w:r>
-        <w:t xml:space="preserve">escolhas que influenciam </w:t>
-      </w:r>
-      <w:r>
-        <w:t xml:space="preserve">a </w:t>
-      </w:r>
-      <w:r>
-        <w:t xml:space="preserve">competitividade de uma organização </w:t>
-      </w:r>
-      <w:r>
-        <w:t xml:space="preserve">em partes </w:t>
-      </w:r>
-      <w:r>
-        <w:t>ou como um todo. Essas escolhas</w:t>
-      </w:r>
-      <w:r>
-        <w:t xml:space="preserve"> são para cumprir objetivos e geralmente são a longo prazo. Pode ser uma grande mudança nos paradigmas da </w:t>
-      </w:r>
-      <w:r>
-        <w:t>organização</w:t>
-      </w:r>
-      <w:r>
-        <w:t xml:space="preserve"> ou em processos internos para obtenção de resultados. Essas decisões são tomadas pelo nível superior </w:t>
-      </w:r>
-      <w:r>
-        <w:t xml:space="preserve">por </w:t>
-      </w:r>
-      <w:r>
-        <w:t>conselheiros</w:t>
-      </w:r>
-      <w:r>
-        <w:t>, diretores</w:t>
-      </w:r>
-      <w:r>
-        <w:t>, dentre outros</w:t>
-      </w:r>
-      <w:r>
-        <w:t>.</w:t>
-      </w:r>
-    </w:p>
-    <w:p>
-      <w:r>
-        <w:t>A escolha do</w:t>
-      </w:r>
-      <w:r>
-        <w:t xml:space="preserve"> Etanóis </w:t>
-      </w:r>
-      <w:r>
-        <w:t xml:space="preserve">por um posto de combustível </w:t>
-      </w:r>
-      <w:r>
-        <w:t>pode vir a ser uma decisão estratégica desse ramo de estabelecimento, no que tange a oferecer, de forma pioneira, este tipo de solução.</w:t>
-      </w:r>
-    </w:p>
-    <w:p/>
-    <w:p>
-      <w:pPr>
-        <w:pStyle w:val="Ttulo3"/>
-      </w:pPr>
-      <w:r>
-        <w:lastRenderedPageBreak/>
         <w:t>3.5.2 Decisões táticas</w:t>
       </w:r>
     </w:p>
@@ -56725,29 +56647,19 @@
         </w:rPr>
       </w:pPr>
       <w:r>
-        <w:rPr>
-          <w:lang w:val="en-US"/>
-        </w:rPr>
         <w:lastRenderedPageBreak/>
         <w:t>SIL</w:t>
       </w:r>
       <w:r>
-        <w:rPr>
-          <w:lang w:val="en-US"/>
-        </w:rPr>
         <w:t>BERSCHATZ, A</w:t>
       </w:r>
       <w:r>
-        <w:rPr>
-          <w:lang w:val="en-US"/>
-        </w:rPr>
         <w:t xml:space="preserve">. </w:t>
       </w:r>
       <w:r>
         <w:rPr>
           <w:b/>
           <w:bCs/>
-          <w:lang w:val="en-US"/>
         </w:rPr>
         <w:t xml:space="preserve">Database System Concepts. </w:t>
       </w:r>
@@ -60432,6 +60344,92 @@
     </w:lvl>
   </w:abstractNum>
   <w:abstractNum w:abstractNumId="22" w15:restartNumberingAfterBreak="0">
+    <w:nsid w:val="6DAB1459"/>
+    <w:multiLevelType w:val="hybridMultilevel"/>
+    <w:tmpl w:val="B69CF09A"/>
+    <w:lvl w:ilvl="0" w:tplc="04160017">
+      <w:start w:val="1"/>
+      <w:numFmt w:val="lowerLetter"/>
+      <w:lvlText w:val="%1)"/>
+      <w:lvlJc w:val="left"/>
+      <w:pPr>
+        <w:ind w:left="720" w:hanging="360"/>
+      </w:pPr>
+    </w:lvl>
+    <w:lvl w:ilvl="1" w:tplc="04160019" w:tentative="1">
+      <w:start w:val="1"/>
+      <w:numFmt w:val="lowerLetter"/>
+      <w:lvlText w:val="%2."/>
+      <w:lvlJc w:val="left"/>
+      <w:pPr>
+        <w:ind w:left="1440" w:hanging="360"/>
+      </w:pPr>
+    </w:lvl>
+    <w:lvl w:ilvl="2" w:tplc="0416001B" w:tentative="1">
+      <w:start w:val="1"/>
+      <w:numFmt w:val="lowerRoman"/>
+      <w:lvlText w:val="%3."/>
+      <w:lvlJc w:val="right"/>
+      <w:pPr>
+        <w:ind w:left="2160" w:hanging="180"/>
+      </w:pPr>
+    </w:lvl>
+    <w:lvl w:ilvl="3" w:tplc="0416000F" w:tentative="1">
+      <w:start w:val="1"/>
+      <w:numFmt w:val="decimal"/>
+      <w:lvlText w:val="%4."/>
+      <w:lvlJc w:val="left"/>
+      <w:pPr>
+        <w:ind w:left="2880" w:hanging="360"/>
+      </w:pPr>
+    </w:lvl>
+    <w:lvl w:ilvl="4" w:tplc="04160019" w:tentative="1">
+      <w:start w:val="1"/>
+      <w:numFmt w:val="lowerLetter"/>
+      <w:lvlText w:val="%5."/>
+      <w:lvlJc w:val="left"/>
+      <w:pPr>
+        <w:ind w:left="3600" w:hanging="360"/>
+      </w:pPr>
+    </w:lvl>
+    <w:lvl w:ilvl="5" w:tplc="0416001B" w:tentative="1">
+      <w:start w:val="1"/>
+      <w:numFmt w:val="lowerRoman"/>
+      <w:lvlText w:val="%6."/>
+      <w:lvlJc w:val="right"/>
+      <w:pPr>
+        <w:ind w:left="4320" w:hanging="180"/>
+      </w:pPr>
+    </w:lvl>
+    <w:lvl w:ilvl="6" w:tplc="0416000F" w:tentative="1">
+      <w:start w:val="1"/>
+      <w:numFmt w:val="decimal"/>
+      <w:lvlText w:val="%7."/>
+      <w:lvlJc w:val="left"/>
+      <w:pPr>
+        <w:ind w:left="5040" w:hanging="360"/>
+      </w:pPr>
+    </w:lvl>
+    <w:lvl w:ilvl="7" w:tplc="04160019" w:tentative="1">
+      <w:start w:val="1"/>
+      <w:numFmt w:val="lowerLetter"/>
+      <w:lvlText w:val="%8."/>
+      <w:lvlJc w:val="left"/>
+      <w:pPr>
+        <w:ind w:left="5760" w:hanging="360"/>
+      </w:pPr>
+    </w:lvl>
+    <w:lvl w:ilvl="8" w:tplc="0416001B" w:tentative="1">
+      <w:start w:val="1"/>
+      <w:numFmt w:val="lowerRoman"/>
+      <w:lvlText w:val="%9."/>
+      <w:lvlJc w:val="right"/>
+      <w:pPr>
+        <w:ind w:left="6480" w:hanging="180"/>
+      </w:pPr>
+    </w:lvl>
+  </w:abstractNum>
+  <w:abstractNum w:abstractNumId="23" w15:restartNumberingAfterBreak="0">
     <w:nsid w:val="739D262F"/>
     <w:multiLevelType w:val="hybridMultilevel"/>
     <w:tmpl w:val="30766D9C"/>
@@ -60517,7 +60515,7 @@
       </w:pPr>
     </w:lvl>
   </w:abstractNum>
-  <w:abstractNum w:abstractNumId="23" w15:restartNumberingAfterBreak="0">
+  <w:abstractNum w:abstractNumId="24" w15:restartNumberingAfterBreak="0">
     <w:nsid w:val="74FC2BE0"/>
     <w:multiLevelType w:val="hybridMultilevel"/>
     <w:tmpl w:val="D38AE3DE"/>
@@ -60628,7 +60626,7 @@
     <w:abstractNumId w:val="16"/>
   </w:num>
   <w:num w:numId="9">
-    <w:abstractNumId w:val="23"/>
+    <w:abstractNumId w:val="24"/>
   </w:num>
   <w:num w:numId="10">
     <w:abstractNumId w:val="21"/>
@@ -60643,7 +60641,7 @@
     <w:abstractNumId w:val="15"/>
   </w:num>
   <w:num w:numId="14">
-    <w:abstractNumId w:val="22"/>
+    <w:abstractNumId w:val="23"/>
   </w:num>
   <w:num w:numId="15">
     <w:abstractNumId w:val="3"/>
@@ -60674,6 +60672,9 @@
   </w:num>
   <w:num w:numId="24">
     <w:abstractNumId w:val="10"/>
+  </w:num>
+  <w:num w:numId="25">
+    <w:abstractNumId w:val="22"/>
   </w:num>
 </w:numbering>
 </file>
@@ -60850,7 +60851,7 @@
     <w:lsdException w:name="Table Web 2" w:semiHidden="1" w:unhideWhenUsed="1"/>
     <w:lsdException w:name="Table Web 3" w:semiHidden="1" w:unhideWhenUsed="1"/>
     <w:lsdException w:name="Balloon Text" w:semiHidden="1" w:unhideWhenUsed="1"/>
-    <w:lsdException w:name="Table Grid" w:semiHidden="1" w:uiPriority="39" w:unhideWhenUsed="1"/>
+    <w:lsdException w:name="Table Grid" w:uiPriority="39"/>
     <w:lsdException w:name="Table Theme" w:semiHidden="1" w:unhideWhenUsed="1"/>
     <w:lsdException w:name="Placeholder Text" w:semiHidden="1"/>
     <w:lsdException w:name="No Spacing" w:uiPriority="1" w:qFormat="1"/>

</xml_diff>

<commit_message>
Correções parciais do documento principal
</commit_message>
<xml_diff>
--- a/docs/projeto-final/pfc/etanois-pfc.docx
+++ b/docs/projeto-final/pfc/etanois-pfc.docx
@@ -520,6 +520,22 @@
         </w:rPr>
         <w:lastRenderedPageBreak/>
         <w:t>HISTÓRICO DE REVISÃO</w:t>
+      </w:r>
+    </w:p>
+    <w:p>
+      <w:pPr>
+        <w:jc w:val="right"/>
+        <w:rPr>
+          <w:color w:val="000000" w:themeColor="text1"/>
+          <w:sz w:val="20"/>
+        </w:rPr>
+      </w:pPr>
+      <w:r>
+        <w:rPr>
+          <w:color w:val="000000" w:themeColor="text1"/>
+          <w:sz w:val="20"/>
+        </w:rPr>
+        <w:t>Continua.</w:t>
       </w:r>
     </w:p>
     <w:tbl>
@@ -631,7 +647,7 @@
               <w:rPr>
                 <w:color w:val="auto"/>
               </w:rPr>
-              <w:t>08/10/2020</w:t>
+              <w:t>24/10/2020</w:t>
             </w:r>
           </w:p>
         </w:tc>
@@ -650,7 +666,7 @@
               <w:rPr>
                 <w:color w:val="auto"/>
               </w:rPr>
-              <w:t>1.14</w:t>
+              <w:t>1.16</w:t>
             </w:r>
           </w:p>
         </w:tc>
@@ -688,7 +704,7 @@
               <w:rPr>
                 <w:color w:val="auto"/>
               </w:rPr>
-              <w:t>Correções solicitadas na correção complementar da Fase 3.</w:t>
+              <w:t>Correções parciais das indicações remanescentes da Fase 3.</w:t>
             </w:r>
           </w:p>
         </w:tc>
@@ -709,7 +725,7 @@
               <w:rPr>
                 <w:color w:val="auto"/>
               </w:rPr>
-              <w:t>01/10/2020</w:t>
+              <w:t>19/10/2020</w:t>
             </w:r>
           </w:p>
         </w:tc>
@@ -728,7 +744,19 @@
               <w:rPr>
                 <w:color w:val="auto"/>
               </w:rPr>
-              <w:t>1.13</w:t>
+              <w:t>1.</w:t>
+            </w:r>
+            <w:r>
+              <w:rPr>
+                <w:color w:val="auto"/>
+              </w:rPr>
+              <w:t>1</w:t>
+            </w:r>
+            <w:r>
+              <w:rPr>
+                <w:color w:val="auto"/>
+              </w:rPr>
+              <w:t>5</w:t>
             </w:r>
           </w:p>
         </w:tc>
@@ -766,7 +794,7 @@
               <w:rPr>
                 <w:color w:val="auto"/>
               </w:rPr>
-              <w:t>Indicações complementares da Fase 3.</w:t>
+              <w:t>Indicações remanescentes da Fase 3.</w:t>
             </w:r>
           </w:p>
         </w:tc>
@@ -787,7 +815,7 @@
               <w:rPr>
                 <w:color w:val="auto"/>
               </w:rPr>
-              <w:t>22/09/2020</w:t>
+              <w:t>08/10/2020</w:t>
             </w:r>
           </w:p>
         </w:tc>
@@ -806,7 +834,7 @@
               <w:rPr>
                 <w:color w:val="auto"/>
               </w:rPr>
-              <w:t>1.12</w:t>
+              <w:t>1.14</w:t>
             </w:r>
           </w:p>
         </w:tc>
@@ -844,7 +872,7 @@
               <w:rPr>
                 <w:color w:val="auto"/>
               </w:rPr>
-              <w:t>Correções solicitadas na correção parcial da Fase 3.</w:t>
+              <w:t>Correções solicitadas na correção complementar da Fase 3.</w:t>
             </w:r>
           </w:p>
         </w:tc>
@@ -865,7 +893,7 @@
               <w:rPr>
                 <w:color w:val="auto"/>
               </w:rPr>
-              <w:t>21/09/2020</w:t>
+              <w:t>01/10/2020</w:t>
             </w:r>
           </w:p>
         </w:tc>
@@ -884,7 +912,7 @@
               <w:rPr>
                 <w:color w:val="auto"/>
               </w:rPr>
-              <w:t>1.11</w:t>
+              <w:t>1.13</w:t>
             </w:r>
           </w:p>
         </w:tc>
@@ -903,7 +931,7 @@
               <w:rPr>
                 <w:color w:val="auto"/>
               </w:rPr>
-              <w:t>Mateus J. Barbosa</w:t>
+              <w:t>Eunice G. Siqueira</w:t>
             </w:r>
           </w:p>
         </w:tc>
@@ -922,7 +950,7 @@
               <w:rPr>
                 <w:color w:val="auto"/>
               </w:rPr>
-              <w:t>Término das solicitações da Fase 3.</w:t>
+              <w:t>Indicações complementares da Fase 3.</w:t>
             </w:r>
           </w:p>
         </w:tc>
@@ -943,7 +971,7 @@
               <w:rPr>
                 <w:color w:val="auto"/>
               </w:rPr>
-              <w:t>13/09/2020</w:t>
+              <w:t>22/09/2020</w:t>
             </w:r>
           </w:p>
         </w:tc>
@@ -962,7 +990,7 @@
               <w:rPr>
                 <w:color w:val="auto"/>
               </w:rPr>
-              <w:t>1.10</w:t>
+              <w:t>1.12</w:t>
             </w:r>
           </w:p>
         </w:tc>
@@ -981,7 +1009,7 @@
               <w:rPr>
                 <w:color w:val="auto"/>
               </w:rPr>
-              <w:t>Júlio C. Carvalho</w:t>
+              <w:t>Mateus J. Barbosa</w:t>
             </w:r>
           </w:p>
         </w:tc>
@@ -1000,7 +1028,7 @@
               <w:rPr>
                 <w:color w:val="auto"/>
               </w:rPr>
-              <w:t>Atualização do Plano de Elaboração e Gerência do Projeto.</w:t>
+              <w:t>Correções solicitadas na correção parcial da Fase 3.</w:t>
             </w:r>
           </w:p>
         </w:tc>
@@ -1021,7 +1049,7 @@
               <w:rPr>
                 <w:color w:val="auto"/>
               </w:rPr>
-              <w:t>12/09/2020</w:t>
+              <w:t>21/09/2020</w:t>
             </w:r>
           </w:p>
         </w:tc>
@@ -1040,7 +1068,7 @@
               <w:rPr>
                 <w:color w:val="auto"/>
               </w:rPr>
-              <w:t>1.9</w:t>
+              <w:t>1.11</w:t>
             </w:r>
           </w:p>
         </w:tc>
@@ -1059,7 +1087,7 @@
               <w:rPr>
                 <w:color w:val="auto"/>
               </w:rPr>
-              <w:t>Eunice G. Siqueira</w:t>
+              <w:t>Mateus J. Barbosa</w:t>
             </w:r>
           </w:p>
         </w:tc>
@@ -1078,7 +1106,7 @@
               <w:rPr>
                 <w:color w:val="auto"/>
               </w:rPr>
-              <w:t>Correção da entrega parcial da Fase 3.</w:t>
+              <w:t>Término das solicitações da Fase 3.</w:t>
             </w:r>
           </w:p>
         </w:tc>
@@ -1099,7 +1127,7 @@
               <w:rPr>
                 <w:color w:val="auto"/>
               </w:rPr>
-              <w:t>07/09/2020</w:t>
+              <w:t>13/09/2020</w:t>
             </w:r>
           </w:p>
         </w:tc>
@@ -1118,7 +1146,7 @@
               <w:rPr>
                 <w:color w:val="auto"/>
               </w:rPr>
-              <w:t>1.8.3</w:t>
+              <w:t>1.10</w:t>
             </w:r>
           </w:p>
         </w:tc>
@@ -1137,7 +1165,7 @@
               <w:rPr>
                 <w:color w:val="auto"/>
               </w:rPr>
-              <w:t>Mateus J. Barbosa</w:t>
+              <w:t>Júlio C. Carvalho</w:t>
             </w:r>
           </w:p>
         </w:tc>
@@ -1156,7 +1184,7 @@
               <w:rPr>
                 <w:color w:val="auto"/>
               </w:rPr>
-              <w:t>Escrita parcial da seção 8.</w:t>
+              <w:t>Atualização do Plano de Elaboração e Gerência do Projeto.</w:t>
             </w:r>
           </w:p>
         </w:tc>
@@ -1177,7 +1205,7 @@
               <w:rPr>
                 <w:color w:val="auto"/>
               </w:rPr>
-              <w:t>07/09/2020</w:t>
+              <w:t>12/09/2020</w:t>
             </w:r>
           </w:p>
         </w:tc>
@@ -1196,7 +1224,7 @@
               <w:rPr>
                 <w:color w:val="auto"/>
               </w:rPr>
-              <w:t>1.8.2</w:t>
+              <w:t>1.9</w:t>
             </w:r>
           </w:p>
         </w:tc>
@@ -1215,7 +1243,7 @@
               <w:rPr>
                 <w:color w:val="auto"/>
               </w:rPr>
-              <w:t>Mateus J. Barbosa</w:t>
+              <w:t>Eunice G. Siqueira</w:t>
             </w:r>
           </w:p>
         </w:tc>
@@ -1234,7 +1262,7 @@
               <w:rPr>
                 <w:color w:val="auto"/>
               </w:rPr>
-              <w:t>Escrita das seções 6.4, 6.5 e 7.</w:t>
+              <w:t>Correção da entrega parcial da Fase 3.</w:t>
             </w:r>
           </w:p>
         </w:tc>
@@ -1255,7 +1283,7 @@
               <w:rPr>
                 <w:color w:val="auto"/>
               </w:rPr>
-              <w:t>05/09/2020</w:t>
+              <w:t>07/09/2020</w:t>
             </w:r>
           </w:p>
         </w:tc>
@@ -1274,7 +1302,7 @@
               <w:rPr>
                 <w:color w:val="auto"/>
               </w:rPr>
-              <w:t>1.8.1</w:t>
+              <w:t>1.8.3</w:t>
             </w:r>
           </w:p>
         </w:tc>
@@ -1312,7 +1340,7 @@
               <w:rPr>
                 <w:color w:val="auto"/>
               </w:rPr>
-              <w:t>Adição da seção 3.6.</w:t>
+              <w:t>Escrita parcial da seção 8.</w:t>
             </w:r>
           </w:p>
         </w:tc>
@@ -1333,7 +1361,7 @@
               <w:rPr>
                 <w:color w:val="auto"/>
               </w:rPr>
-              <w:t>05/09/2020</w:t>
+              <w:t>07/09/2020</w:t>
             </w:r>
           </w:p>
         </w:tc>
@@ -1352,7 +1380,7 @@
               <w:rPr>
                 <w:color w:val="auto"/>
               </w:rPr>
-              <w:t>1.8</w:t>
+              <w:t>1.8.2</w:t>
             </w:r>
           </w:p>
         </w:tc>
@@ -1390,7 +1418,7 @@
               <w:rPr>
                 <w:color w:val="auto"/>
               </w:rPr>
-              <w:t>Atualização geral do documento.</w:t>
+              <w:t>Escrita das seções 6.4, 6.5 e 7.</w:t>
             </w:r>
           </w:p>
         </w:tc>
@@ -1411,7 +1439,7 @@
               <w:rPr>
                 <w:color w:val="auto"/>
               </w:rPr>
-              <w:t>27/06/2020</w:t>
+              <w:t>05/09/2020</w:t>
             </w:r>
           </w:p>
         </w:tc>
@@ -1430,7 +1458,7 @@
               <w:rPr>
                 <w:color w:val="auto"/>
               </w:rPr>
-              <w:t>1.7.2</w:t>
+              <w:t>1.8.1</w:t>
             </w:r>
           </w:p>
         </w:tc>
@@ -1468,7 +1496,7 @@
               <w:rPr>
                 <w:color w:val="auto"/>
               </w:rPr>
-              <w:t>Correções solicitadas pelo professor Mont`Alvão na banca de qualificação.</w:t>
+              <w:t>Adição da seção 3.6.</w:t>
             </w:r>
           </w:p>
         </w:tc>
@@ -1489,7 +1517,7 @@
               <w:rPr>
                 <w:color w:val="auto"/>
               </w:rPr>
-              <w:t>27/06/2020</w:t>
+              <w:t>05/09/2020</w:t>
             </w:r>
           </w:p>
         </w:tc>
@@ -1508,7 +1536,7 @@
               <w:rPr>
                 <w:color w:val="auto"/>
               </w:rPr>
-              <w:t>1.7.1</w:t>
+              <w:t>1.8</w:t>
             </w:r>
           </w:p>
         </w:tc>
@@ -1546,7 +1574,7 @@
               <w:rPr>
                 <w:color w:val="auto"/>
               </w:rPr>
-              <w:t>Correções solicitadas pelo professor Roberto Porto na banca de qualificação.</w:t>
+              <w:t>Atualização geral do documento.</w:t>
             </w:r>
           </w:p>
         </w:tc>
@@ -1567,7 +1595,7 @@
               <w:rPr>
                 <w:color w:val="auto"/>
               </w:rPr>
-              <w:t>06/06/2020</w:t>
+              <w:t>27/06/2020</w:t>
             </w:r>
           </w:p>
         </w:tc>
@@ -1586,7 +1614,7 @@
               <w:rPr>
                 <w:color w:val="auto"/>
               </w:rPr>
-              <w:t>1.7</w:t>
+              <w:t>1.7.2</w:t>
             </w:r>
           </w:p>
         </w:tc>
@@ -1605,7 +1633,7 @@
               <w:rPr>
                 <w:color w:val="auto"/>
               </w:rPr>
-              <w:t>Eunice G. Siqueira</w:t>
+              <w:t>Mateus J. Barbosa</w:t>
             </w:r>
           </w:p>
         </w:tc>
@@ -1624,14 +1652,14 @@
               <w:rPr>
                 <w:color w:val="auto"/>
               </w:rPr>
-              <w:t xml:space="preserve">Indicação de correções da banca de </w:t>
+              <w:t xml:space="preserve">Correções solicitadas pelo professor </w:t>
             </w:r>
             <w:r>
               <w:rPr>
                 <w:color w:val="auto"/>
               </w:rPr>
               <w:lastRenderedPageBreak/>
-              <w:t>qualificação.</w:t>
+              <w:t>Mont`Alvão na banca de qualificação.</w:t>
             </w:r>
           </w:p>
         </w:tc>
@@ -1653,7 +1681,7 @@
                 <w:color w:val="auto"/>
               </w:rPr>
               <w:lastRenderedPageBreak/>
-              <w:t>31/05/2020</w:t>
+              <w:t>27/06/2020</w:t>
             </w:r>
           </w:p>
         </w:tc>
@@ -1672,7 +1700,7 @@
               <w:rPr>
                 <w:color w:val="auto"/>
               </w:rPr>
-              <w:t>1.6</w:t>
+              <w:t>1.7.1</w:t>
             </w:r>
           </w:p>
         </w:tc>
@@ -1694,6 +1722,11 @@
               <w:t>Mateus J. Barbosa</w:t>
             </w:r>
           </w:p>
+        </w:tc>
+        <w:tc>
+          <w:tcPr>
+            <w:tcW w:w="4013" w:type="dxa"/>
+          </w:tcPr>
           <w:p>
             <w:pPr>
               <w:pStyle w:val="Tablecontent"/>
@@ -1705,7 +1738,102 @@
               <w:rPr>
                 <w:color w:val="auto"/>
               </w:rPr>
-              <w:t>João Vitor Teixeira</w:t>
+              <w:t>Correções solicitadas pelo professor Roberto Porto na banca de qualificação.</w:t>
+            </w:r>
+          </w:p>
+        </w:tc>
+      </w:tr>
+    </w:tbl>
+    <w:p>
+      <w:pPr>
+        <w:jc w:val="right"/>
+        <w:rPr>
+          <w:color w:val="000000" w:themeColor="text1"/>
+          <w:sz w:val="20"/>
+        </w:rPr>
+      </w:pPr>
+      <w:r>
+        <w:rPr>
+          <w:color w:val="000000" w:themeColor="text1"/>
+        </w:rPr>
+        <w:br w:type="page"/>
+      </w:r>
+      <w:r>
+        <w:rPr>
+          <w:color w:val="000000" w:themeColor="text1"/>
+          <w:sz w:val="20"/>
+        </w:rPr>
+        <w:lastRenderedPageBreak/>
+        <w:t>Continua.</w:t>
+      </w:r>
+    </w:p>
+    <w:tbl>
+      <w:tblPr>
+        <w:tblStyle w:val="TableGrid"/>
+        <w:tblW w:w="0" w:type="auto"/>
+        <w:tblLook w:val="04A0" w:firstRow="1" w:lastRow="0" w:firstColumn="1" w:lastColumn="0" w:noHBand="0" w:noVBand="1"/>
+      </w:tblPr>
+      <w:tblGrid>
+        <w:gridCol w:w="1696"/>
+        <w:gridCol w:w="1276"/>
+        <w:gridCol w:w="2410"/>
+        <w:gridCol w:w="4013"/>
+      </w:tblGrid>
+      <w:tr>
+        <w:tc>
+          <w:tcPr>
+            <w:tcW w:w="1696" w:type="dxa"/>
+          </w:tcPr>
+          <w:p>
+            <w:pPr>
+              <w:pStyle w:val="Tablecontent"/>
+              <w:rPr>
+                <w:color w:val="auto"/>
+              </w:rPr>
+            </w:pPr>
+            <w:r>
+              <w:rPr>
+                <w:color w:val="auto"/>
+              </w:rPr>
+              <w:t>Data</w:t>
+            </w:r>
+          </w:p>
+        </w:tc>
+        <w:tc>
+          <w:tcPr>
+            <w:tcW w:w="1276" w:type="dxa"/>
+          </w:tcPr>
+          <w:p>
+            <w:pPr>
+              <w:pStyle w:val="Tablecontent"/>
+              <w:rPr>
+                <w:color w:val="auto"/>
+              </w:rPr>
+            </w:pPr>
+            <w:r>
+              <w:rPr>
+                <w:color w:val="auto"/>
+              </w:rPr>
+              <w:t>Versão</w:t>
+            </w:r>
+          </w:p>
+        </w:tc>
+        <w:tc>
+          <w:tcPr>
+            <w:tcW w:w="2410" w:type="dxa"/>
+          </w:tcPr>
+          <w:p>
+            <w:pPr>
+              <w:pStyle w:val="Tablecontent"/>
+              <w:rPr>
+                <w:color w:val="auto"/>
+              </w:rPr>
+            </w:pPr>
+            <w:r>
+              <w:rPr>
+                <w:color w:val="auto"/>
+              </w:rPr>
+              <w:t>Autor</w:t>
             </w:r>
           </w:p>
         </w:tc>
@@ -1724,7 +1852,7 @@
               <w:rPr>
                 <w:color w:val="auto"/>
               </w:rPr>
-              <w:t>Correções solicitadas da Fase 2.</w:t>
+              <w:t>Descrição</w:t>
             </w:r>
           </w:p>
         </w:tc>
@@ -1745,7 +1873,7 @@
               <w:rPr>
                 <w:color w:val="auto"/>
               </w:rPr>
-              <w:t>24/05/2020</w:t>
+              <w:t>06/06/2020</w:t>
             </w:r>
           </w:p>
         </w:tc>
@@ -1764,7 +1892,7 @@
               <w:rPr>
                 <w:color w:val="auto"/>
               </w:rPr>
-              <w:t>1.5</w:t>
+              <w:t>1.7</w:t>
             </w:r>
           </w:p>
         </w:tc>
@@ -1802,7 +1930,7 @@
               <w:rPr>
                 <w:color w:val="auto"/>
               </w:rPr>
-              <w:t>Indicações para correção da Fase 2.</w:t>
+              <w:t>Indicação de correções da banca de qualificação.</w:t>
             </w:r>
           </w:p>
         </w:tc>
@@ -1823,7 +1951,7 @@
               <w:rPr>
                 <w:color w:val="auto"/>
               </w:rPr>
-              <w:t>23/05/2020</w:t>
+              <w:t>31/05/2020</w:t>
             </w:r>
           </w:p>
         </w:tc>
@@ -1842,7 +1970,7 @@
               <w:rPr>
                 <w:color w:val="auto"/>
               </w:rPr>
-              <w:t>1.4</w:t>
+              <w:t>1.6</w:t>
             </w:r>
           </w:p>
         </w:tc>
@@ -1894,7 +2022,7 @@
               <w:rPr>
                 <w:color w:val="auto"/>
               </w:rPr>
-              <w:t>Entrega da Fase 2.</w:t>
+              <w:t>Correções solicitadas da Fase 2.</w:t>
             </w:r>
           </w:p>
         </w:tc>
@@ -1915,7 +2043,7 @@
               <w:rPr>
                 <w:color w:val="auto"/>
               </w:rPr>
-              <w:t>02/05/2020</w:t>
+              <w:t>24/05/2020</w:t>
             </w:r>
           </w:p>
         </w:tc>
@@ -1934,7 +2062,7 @@
               <w:rPr>
                 <w:color w:val="auto"/>
               </w:rPr>
-              <w:t>1.3</w:t>
+              <w:t>1.5</w:t>
             </w:r>
           </w:p>
         </w:tc>
@@ -1972,7 +2100,7 @@
               <w:rPr>
                 <w:color w:val="auto"/>
               </w:rPr>
-              <w:t>Correção da entrega da Fase 1.</w:t>
+              <w:t>Indicações para correção da Fase 2.</w:t>
             </w:r>
           </w:p>
         </w:tc>
@@ -1993,7 +2121,7 @@
               <w:rPr>
                 <w:color w:val="auto"/>
               </w:rPr>
-              <w:t>25/04/2020</w:t>
+              <w:t>23/05/2020</w:t>
             </w:r>
           </w:p>
         </w:tc>
@@ -2012,7 +2140,7 @@
               <w:rPr>
                 <w:color w:val="auto"/>
               </w:rPr>
-              <w:t>1.2</w:t>
+              <w:t>1.4</w:t>
             </w:r>
           </w:p>
         </w:tc>
@@ -2031,7 +2159,21 @@
               <w:rPr>
                 <w:color w:val="auto"/>
               </w:rPr>
-              <w:t>Todos os membros</w:t>
+              <w:t>Mateus J. Barbosa</w:t>
+            </w:r>
+          </w:p>
+          <w:p>
+            <w:pPr>
+              <w:pStyle w:val="Tablecontent"/>
+              <w:rPr>
+                <w:color w:val="auto"/>
+              </w:rPr>
+            </w:pPr>
+            <w:r>
+              <w:rPr>
+                <w:color w:val="auto"/>
+              </w:rPr>
+              <w:t>João Vitor Teixeira</w:t>
             </w:r>
           </w:p>
         </w:tc>
@@ -2050,7 +2192,7 @@
               <w:rPr>
                 <w:color w:val="auto"/>
               </w:rPr>
-              <w:t>Entrega das correções solicitadas na Fase 1.</w:t>
+              <w:t>Entrega da Fase 2.</w:t>
             </w:r>
           </w:p>
         </w:tc>
@@ -2071,7 +2213,7 @@
               <w:rPr>
                 <w:color w:val="auto"/>
               </w:rPr>
-              <w:t>01/04/2020</w:t>
+              <w:t>02/05/2020</w:t>
             </w:r>
           </w:p>
         </w:tc>
@@ -2090,7 +2232,7 @@
               <w:rPr>
                 <w:color w:val="auto"/>
               </w:rPr>
-              <w:t>1.1</w:t>
+              <w:t>1.3</w:t>
             </w:r>
           </w:p>
         </w:tc>
@@ -2128,7 +2270,7 @@
               <w:rPr>
                 <w:color w:val="auto"/>
               </w:rPr>
-              <w:t>Correção parcial da entrega da Fase 1.</w:t>
+              <w:t>Correção da entrega da Fase 1.</w:t>
             </w:r>
           </w:p>
         </w:tc>
@@ -2149,7 +2291,7 @@
               <w:rPr>
                 <w:color w:val="auto"/>
               </w:rPr>
-              <w:t>28/03/2020</w:t>
+              <w:t>25/04/2020</w:t>
             </w:r>
           </w:p>
         </w:tc>
@@ -2168,7 +2310,7 @@
               <w:rPr>
                 <w:color w:val="auto"/>
               </w:rPr>
-              <w:t>1.0</w:t>
+              <w:t>1.2</w:t>
             </w:r>
           </w:p>
         </w:tc>
@@ -2187,7 +2329,7 @@
               <w:rPr>
                 <w:color w:val="auto"/>
               </w:rPr>
-              <w:t>Mateus J. Barbosa</w:t>
+              <w:t>Todos os membros</w:t>
             </w:r>
           </w:p>
         </w:tc>
@@ -2206,7 +2348,7 @@
               <w:rPr>
                 <w:color w:val="auto"/>
               </w:rPr>
-              <w:t>Término dos métodos gerenciais e finalização para a entrega da Fase 1.</w:t>
+              <w:t>Entrega das correções solicitadas na Fase 1.</w:t>
             </w:r>
           </w:p>
         </w:tc>
@@ -2227,7 +2369,7 @@
               <w:rPr>
                 <w:color w:val="auto"/>
               </w:rPr>
-              <w:t>28/03/2020</w:t>
+              <w:t>01/04/2020</w:t>
             </w:r>
           </w:p>
         </w:tc>
@@ -2246,7 +2388,7 @@
               <w:rPr>
                 <w:color w:val="auto"/>
               </w:rPr>
-              <w:t>0.7</w:t>
+              <w:t>1.1</w:t>
             </w:r>
           </w:p>
         </w:tc>
@@ -2265,7 +2407,7 @@
               <w:rPr>
                 <w:color w:val="auto"/>
               </w:rPr>
-              <w:t>Mateus J. Barbosa</w:t>
+              <w:t>Eunice G. Siqueira</w:t>
             </w:r>
           </w:p>
         </w:tc>
@@ -2284,7 +2426,7 @@
               <w:rPr>
                 <w:color w:val="auto"/>
               </w:rPr>
-              <w:t>Término da análise de requisitos.</w:t>
+              <w:t>Correção parcial da entrega da Fase 1.</w:t>
             </w:r>
           </w:p>
         </w:tc>
@@ -2324,7 +2466,7 @@
               <w:rPr>
                 <w:color w:val="auto"/>
               </w:rPr>
-              <w:t>0.6</w:t>
+              <w:t>1.0</w:t>
             </w:r>
           </w:p>
         </w:tc>
@@ -2362,7 +2504,7 @@
               <w:rPr>
                 <w:color w:val="auto"/>
               </w:rPr>
-              <w:t>Adição dos requisitos não funcionais.</w:t>
+              <w:t>Término dos métodos gerenciais e finalização para a entrega da Fase 1.</w:t>
             </w:r>
           </w:p>
         </w:tc>
@@ -2383,7 +2525,7 @@
               <w:rPr>
                 <w:color w:val="auto"/>
               </w:rPr>
-              <w:t>27/03/2020</w:t>
+              <w:t>28/03/2020</w:t>
             </w:r>
           </w:p>
         </w:tc>
@@ -2402,7 +2544,7 @@
               <w:rPr>
                 <w:color w:val="auto"/>
               </w:rPr>
-              <w:t>0.5.2</w:t>
+              <w:t>0.7</w:t>
             </w:r>
           </w:p>
         </w:tc>
@@ -2440,7 +2582,7 @@
               <w:rPr>
                 <w:color w:val="auto"/>
               </w:rPr>
-              <w:t>Correções nos requisitos funcionais.</w:t>
+              <w:t>Término da análise de requisitos.</w:t>
             </w:r>
           </w:p>
         </w:tc>
@@ -2461,7 +2603,7 @@
               <w:rPr>
                 <w:color w:val="auto"/>
               </w:rPr>
-              <w:t>27/03/2020</w:t>
+              <w:t>28/03/2020</w:t>
             </w:r>
           </w:p>
         </w:tc>
@@ -2480,7 +2622,7 @@
               <w:rPr>
                 <w:color w:val="auto"/>
               </w:rPr>
-              <w:t>0.5.1</w:t>
+              <w:t>0.6</w:t>
             </w:r>
           </w:p>
         </w:tc>
@@ -2518,7 +2660,7 @@
               <w:rPr>
                 <w:color w:val="auto"/>
               </w:rPr>
-              <w:t>Correções no escopo do produto na formulação do produto.</w:t>
+              <w:t>Adição dos requisitos não funcionais.</w:t>
             </w:r>
           </w:p>
         </w:tc>
@@ -2558,7 +2700,7 @@
               <w:rPr>
                 <w:color w:val="auto"/>
               </w:rPr>
-              <w:t>0.5</w:t>
+              <w:t>0.5.2</w:t>
             </w:r>
           </w:p>
         </w:tc>
@@ -2596,7 +2738,7 @@
               <w:rPr>
                 <w:color w:val="auto"/>
               </w:rPr>
-              <w:t>Adição da pesquisa de funcionalidades na formulação do problema.</w:t>
+              <w:t>Correções nos requisitos funcionais.</w:t>
             </w:r>
           </w:p>
         </w:tc>
@@ -2617,7 +2759,6 @@
               <w:rPr>
                 <w:color w:val="auto"/>
               </w:rPr>
-              <w:lastRenderedPageBreak/>
               <w:t>27/03/2020</w:t>
             </w:r>
           </w:p>
@@ -2637,7 +2778,7 @@
               <w:rPr>
                 <w:color w:val="auto"/>
               </w:rPr>
-              <w:t>0.4.1</w:t>
+              <w:t>0.5.1</w:t>
             </w:r>
           </w:p>
         </w:tc>
@@ -2675,7 +2816,120 @@
               <w:rPr>
                 <w:color w:val="auto"/>
               </w:rPr>
-              <w:t>Algumas modificações no referencial teórico.</w:t>
+              <w:t>Correções no escopo do produto na formulação do produto.</w:t>
+            </w:r>
+          </w:p>
+        </w:tc>
+      </w:tr>
+    </w:tbl>
+    <w:p>
+      <w:pPr>
+        <w:jc w:val="right"/>
+        <w:rPr>
+          <w:color w:val="000000" w:themeColor="text1"/>
+        </w:rPr>
+      </w:pPr>
+      <w:r>
+        <w:rPr>
+          <w:color w:val="000000" w:themeColor="text1"/>
+        </w:rPr>
+        <w:br w:type="page"/>
+      </w:r>
+      <w:r>
+        <w:rPr>
+          <w:color w:val="000000" w:themeColor="text1"/>
+          <w:sz w:val="20"/>
+        </w:rPr>
+        <w:lastRenderedPageBreak/>
+        <w:t>Conclusão.</w:t>
+      </w:r>
+    </w:p>
+    <w:tbl>
+      <w:tblPr>
+        <w:tblStyle w:val="TableGrid"/>
+        <w:tblW w:w="0" w:type="auto"/>
+        <w:tblLook w:val="04A0" w:firstRow="1" w:lastRow="0" w:firstColumn="1" w:lastColumn="0" w:noHBand="0" w:noVBand="1"/>
+      </w:tblPr>
+      <w:tblGrid>
+        <w:gridCol w:w="1696"/>
+        <w:gridCol w:w="1276"/>
+        <w:gridCol w:w="2410"/>
+        <w:gridCol w:w="4013"/>
+      </w:tblGrid>
+      <w:tr>
+        <w:tc>
+          <w:tcPr>
+            <w:tcW w:w="1696" w:type="dxa"/>
+          </w:tcPr>
+          <w:p>
+            <w:pPr>
+              <w:pStyle w:val="Tablecontent"/>
+              <w:rPr>
+                <w:color w:val="auto"/>
+              </w:rPr>
+            </w:pPr>
+            <w:r>
+              <w:rPr>
+                <w:color w:val="auto"/>
+              </w:rPr>
+              <w:t>Data</w:t>
+            </w:r>
+          </w:p>
+        </w:tc>
+        <w:tc>
+          <w:tcPr>
+            <w:tcW w:w="1276" w:type="dxa"/>
+          </w:tcPr>
+          <w:p>
+            <w:pPr>
+              <w:pStyle w:val="Tablecontent"/>
+              <w:rPr>
+                <w:color w:val="auto"/>
+              </w:rPr>
+            </w:pPr>
+            <w:r>
+              <w:rPr>
+                <w:color w:val="auto"/>
+              </w:rPr>
+              <w:t>Versão</w:t>
+            </w:r>
+          </w:p>
+        </w:tc>
+        <w:tc>
+          <w:tcPr>
+            <w:tcW w:w="2410" w:type="dxa"/>
+          </w:tcPr>
+          <w:p>
+            <w:pPr>
+              <w:pStyle w:val="Tablecontent"/>
+              <w:rPr>
+                <w:color w:val="auto"/>
+              </w:rPr>
+            </w:pPr>
+            <w:r>
+              <w:rPr>
+                <w:color w:val="auto"/>
+              </w:rPr>
+              <w:t>Autor</w:t>
+            </w:r>
+          </w:p>
+        </w:tc>
+        <w:tc>
+          <w:tcPr>
+            <w:tcW w:w="4013" w:type="dxa"/>
+          </w:tcPr>
+          <w:p>
+            <w:pPr>
+              <w:pStyle w:val="Tablecontent"/>
+              <w:rPr>
+                <w:color w:val="auto"/>
+              </w:rPr>
+            </w:pPr>
+            <w:r>
+              <w:rPr>
+                <w:color w:val="auto"/>
+              </w:rPr>
+              <w:t>Descrição</w:t>
             </w:r>
           </w:p>
         </w:tc>
@@ -2715,7 +2969,7 @@
               <w:rPr>
                 <w:color w:val="auto"/>
               </w:rPr>
-              <w:t>0.4</w:t>
+              <w:t>0.5</w:t>
             </w:r>
           </w:p>
         </w:tc>
@@ -2734,7 +2988,7 @@
               <w:rPr>
                 <w:color w:val="auto"/>
               </w:rPr>
-              <w:t>João Vitor Teixeira</w:t>
+              <w:t>Mateus J. Barbosa</w:t>
             </w:r>
           </w:p>
         </w:tc>
@@ -2753,7 +3007,13 @@
               <w:rPr>
                 <w:color w:val="auto"/>
               </w:rPr>
-              <w:t>Entrega do referencial teórico.</w:t>
+              <w:t>Adição da pesquisa de funcionalidades</w:t>
+            </w:r>
+            <w:r>
+              <w:rPr>
+                <w:color w:val="auto"/>
+              </w:rPr>
+              <w:t>.</w:t>
             </w:r>
           </w:p>
         </w:tc>
@@ -2774,7 +3034,7 @@
               <w:rPr>
                 <w:color w:val="auto"/>
               </w:rPr>
-              <w:t>25/03/2020</w:t>
+              <w:t>27/03/2020</w:t>
             </w:r>
           </w:p>
         </w:tc>
@@ -2793,7 +3053,7 @@
               <w:rPr>
                 <w:color w:val="auto"/>
               </w:rPr>
-              <w:t>0.3</w:t>
+              <w:t>0.4.1</w:t>
             </w:r>
           </w:p>
         </w:tc>
@@ -2831,7 +3091,7 @@
               <w:rPr>
                 <w:color w:val="auto"/>
               </w:rPr>
-              <w:t>Término dos requisitos funcionais.</w:t>
+              <w:t>Algumas modificações no referencial teórico.</w:t>
             </w:r>
           </w:p>
         </w:tc>
@@ -2852,7 +3112,7 @@
               <w:rPr>
                 <w:color w:val="auto"/>
               </w:rPr>
-              <w:t>14/03/2020</w:t>
+              <w:t>27/03/2020</w:t>
             </w:r>
           </w:p>
         </w:tc>
@@ -2871,7 +3131,7 @@
               <w:rPr>
                 <w:color w:val="auto"/>
               </w:rPr>
-              <w:t>0.2.1</w:t>
+              <w:t>0.4</w:t>
             </w:r>
           </w:p>
         </w:tc>
@@ -2890,7 +3150,7 @@
               <w:rPr>
                 <w:color w:val="auto"/>
               </w:rPr>
-              <w:t>Mateus J. Barbosa</w:t>
+              <w:t>João Vitor Teixeira</w:t>
             </w:r>
           </w:p>
         </w:tc>
@@ -2909,7 +3169,7 @@
               <w:rPr>
                 <w:color w:val="auto"/>
               </w:rPr>
-              <w:t>Algumas modificações no objetivo do projeto.</w:t>
+              <w:t>Entrega do referencial teórico.</w:t>
             </w:r>
           </w:p>
         </w:tc>
@@ -2930,7 +3190,7 @@
               <w:rPr>
                 <w:color w:val="auto"/>
               </w:rPr>
-              <w:t>11/03/2020</w:t>
+              <w:t>25/03/2020</w:t>
             </w:r>
           </w:p>
         </w:tc>
@@ -2949,7 +3209,7 @@
               <w:rPr>
                 <w:color w:val="auto"/>
               </w:rPr>
-              <w:t>0.2</w:t>
+              <w:t>0.3</w:t>
             </w:r>
           </w:p>
         </w:tc>
@@ -2987,7 +3247,7 @@
               <w:rPr>
                 <w:color w:val="auto"/>
               </w:rPr>
-              <w:t>Escrita do objetivo do projeto.</w:t>
+              <w:t>Término dos requisitos funcionais.</w:t>
             </w:r>
           </w:p>
         </w:tc>
@@ -3008,7 +3268,7 @@
               <w:rPr>
                 <w:color w:val="auto"/>
               </w:rPr>
-              <w:t>06/03/2020</w:t>
+              <w:t>14/03/2020</w:t>
             </w:r>
           </w:p>
         </w:tc>
@@ -3027,7 +3287,7 @@
               <w:rPr>
                 <w:color w:val="auto"/>
               </w:rPr>
-              <w:t>0.1</w:t>
+              <w:t>0.2.1</w:t>
             </w:r>
           </w:p>
         </w:tc>
@@ -3065,6 +3325,162 @@
               <w:rPr>
                 <w:color w:val="auto"/>
               </w:rPr>
+              <w:t>Algumas modificações no objetivo do projeto.</w:t>
+            </w:r>
+          </w:p>
+        </w:tc>
+      </w:tr>
+      <w:tr>
+        <w:tc>
+          <w:tcPr>
+            <w:tcW w:w="1696" w:type="dxa"/>
+          </w:tcPr>
+          <w:p>
+            <w:pPr>
+              <w:pStyle w:val="Tablecontent"/>
+              <w:rPr>
+                <w:color w:val="auto"/>
+              </w:rPr>
+            </w:pPr>
+            <w:r>
+              <w:rPr>
+                <w:color w:val="auto"/>
+              </w:rPr>
+              <w:t>11/03/2020</w:t>
+            </w:r>
+          </w:p>
+        </w:tc>
+        <w:tc>
+          <w:tcPr>
+            <w:tcW w:w="1276" w:type="dxa"/>
+          </w:tcPr>
+          <w:p>
+            <w:pPr>
+              <w:pStyle w:val="Tablecontent"/>
+              <w:rPr>
+                <w:color w:val="auto"/>
+              </w:rPr>
+            </w:pPr>
+            <w:r>
+              <w:rPr>
+                <w:color w:val="auto"/>
+              </w:rPr>
+              <w:t>0.2</w:t>
+            </w:r>
+          </w:p>
+        </w:tc>
+        <w:tc>
+          <w:tcPr>
+            <w:tcW w:w="2410" w:type="dxa"/>
+          </w:tcPr>
+          <w:p>
+            <w:pPr>
+              <w:pStyle w:val="Tablecontent"/>
+              <w:rPr>
+                <w:color w:val="auto"/>
+              </w:rPr>
+            </w:pPr>
+            <w:r>
+              <w:rPr>
+                <w:color w:val="auto"/>
+              </w:rPr>
+              <w:t>Mateus J. Barbosa</w:t>
+            </w:r>
+          </w:p>
+        </w:tc>
+        <w:tc>
+          <w:tcPr>
+            <w:tcW w:w="4013" w:type="dxa"/>
+          </w:tcPr>
+          <w:p>
+            <w:pPr>
+              <w:pStyle w:val="Tablecontent"/>
+              <w:rPr>
+                <w:color w:val="auto"/>
+              </w:rPr>
+            </w:pPr>
+            <w:r>
+              <w:rPr>
+                <w:color w:val="auto"/>
+              </w:rPr>
+              <w:t>Escrita do objetivo do projeto.</w:t>
+            </w:r>
+          </w:p>
+        </w:tc>
+      </w:tr>
+      <w:tr>
+        <w:tc>
+          <w:tcPr>
+            <w:tcW w:w="1696" w:type="dxa"/>
+          </w:tcPr>
+          <w:p>
+            <w:pPr>
+              <w:pStyle w:val="Tablecontent"/>
+              <w:rPr>
+                <w:color w:val="auto"/>
+              </w:rPr>
+            </w:pPr>
+            <w:r>
+              <w:rPr>
+                <w:color w:val="auto"/>
+              </w:rPr>
+              <w:t>06/03/2020</w:t>
+            </w:r>
+          </w:p>
+        </w:tc>
+        <w:tc>
+          <w:tcPr>
+            <w:tcW w:w="1276" w:type="dxa"/>
+          </w:tcPr>
+          <w:p>
+            <w:pPr>
+              <w:pStyle w:val="Tablecontent"/>
+              <w:rPr>
+                <w:color w:val="auto"/>
+              </w:rPr>
+            </w:pPr>
+            <w:r>
+              <w:rPr>
+                <w:color w:val="auto"/>
+              </w:rPr>
+              <w:t>0.1</w:t>
+            </w:r>
+          </w:p>
+        </w:tc>
+        <w:tc>
+          <w:tcPr>
+            <w:tcW w:w="2410" w:type="dxa"/>
+          </w:tcPr>
+          <w:p>
+            <w:pPr>
+              <w:pStyle w:val="Tablecontent"/>
+              <w:rPr>
+                <w:color w:val="auto"/>
+              </w:rPr>
+            </w:pPr>
+            <w:r>
+              <w:rPr>
+                <w:color w:val="auto"/>
+              </w:rPr>
+              <w:t>Mateus J. Barbosa</w:t>
+            </w:r>
+          </w:p>
+        </w:tc>
+        <w:tc>
+          <w:tcPr>
+            <w:tcW w:w="4013" w:type="dxa"/>
+          </w:tcPr>
+          <w:p>
+            <w:pPr>
+              <w:pStyle w:val="Tablecontent"/>
+              <w:rPr>
+                <w:color w:val="auto"/>
+              </w:rPr>
+            </w:pPr>
+            <w:r>
+              <w:rPr>
+                <w:color w:val="auto"/>
+              </w:rPr>
               <w:t>Formatação inicial do documento e escrita da introdução.</w:t>
             </w:r>
           </w:p>
@@ -3279,7 +3695,7 @@
           <w:iCs/>
           <w:color w:val="000000" w:themeColor="text1"/>
         </w:rPr>
-        <w:t>mobile</w:t>
+        <w:t>móbile</w:t>
       </w:r>
       <w:r>
         <w:rPr>
@@ -3299,7 +3715,7 @@
         <w:rPr>
           <w:color w:val="000000" w:themeColor="text1"/>
         </w:rPr>
-        <w:t>, gerenciadas por uma aplicação central.</w:t>
+        <w:t xml:space="preserve"> para atender ao público-alvo do projeto.</w:t>
       </w:r>
     </w:p>
     <w:p>
@@ -11191,7 +11607,7 @@
       <w:pPr>
         <w:rPr>
           <w:rFonts w:cs="Times New Roman"/>
-          <w:color w:val="FF0000"/>
+          <w:color w:val="000000"/>
         </w:rPr>
       </w:pPr>
       <w:r>
@@ -11270,26 +11686,30 @@
           <w:rFonts w:cs="Times New Roman"/>
           <w:color w:val="000000"/>
         </w:rPr>
-        <w:t>encerra com a conclusão, os apêndices e anexos.</w:t>
-      </w:r>
-      <w:r>
+        <w:t>encerra com a conclusão, os apêndices e anexos</w:t>
+      </w:r>
+      <w:r>
+        <w:rPr>
+          <w:rFonts w:cs="Times New Roman"/>
+          <w:color w:val="000000"/>
+        </w:rPr>
+        <w:t>.</w:t>
+      </w:r>
+    </w:p>
+    <w:p>
+      <w:pPr>
+        <w:rPr>
+          <w:rFonts w:cs="Times New Roman"/>
+          <w:color w:val="000000"/>
+        </w:rPr>
+      </w:pPr>
+    </w:p>
+    <w:p>
+      <w:pPr>
         <w:rPr>
           <w:rFonts w:cs="Times New Roman"/>
           <w:color w:val="FF0000"/>
         </w:rPr>
-        <w:t xml:space="preserve"> </w:t>
-      </w:r>
-    </w:p>
-    <w:p>
-      <w:pPr>
-        <w:rPr>
-          <w:rFonts w:cs="Times New Roman"/>
-          <w:color w:val="000000"/>
-        </w:rPr>
-      </w:pPr>
-    </w:p>
-    <w:p>
-      <w:pPr>
         <w:sectPr>
           <w:pgSz w:w="12240" w:h="15840"/>
           <w:pgMar w:top="1701" w:right="1134" w:bottom="1134" w:left="1701" w:header="709" w:footer="709" w:gutter="0"/>
@@ -12945,7 +13365,7 @@
         </w:rPr>
         <w:lastRenderedPageBreak/>
         <w:drawing>
-          <wp:inline distT="0" distB="0" distL="0" distR="0" wp14:anchorId="4FDED075" wp14:editId="31F0036E">
+          <wp:inline distT="0" distB="0" distL="0" distR="0">
             <wp:extent cx="1947182" cy="3461657"/>
             <wp:effectExtent l="0" t="0" r="0" b="5715"/>
             <wp:docPr id="1" name="Picture 1" descr="A screenshot of a cell phone&#10;&#10;Description automatically generated"/>
@@ -13144,7 +13564,7 @@
         </w:rPr>
         <w:lastRenderedPageBreak/>
         <w:drawing>
-          <wp:inline distT="0" distB="0" distL="0" distR="0" wp14:anchorId="5FC04E27" wp14:editId="6F831B09">
+          <wp:inline distT="0" distB="0" distL="0" distR="0">
             <wp:extent cx="1947600" cy="3323516"/>
             <wp:effectExtent l="0" t="0" r="0" b="4445"/>
             <wp:docPr id="2" name="Picture 2" descr="A screenshot of a cell phone&#10;&#10;Description automatically generated"/>
@@ -13340,7 +13760,7 @@
         </w:rPr>
         <w:lastRenderedPageBreak/>
         <w:drawing>
-          <wp:inline distT="0" distB="0" distL="0" distR="0" wp14:anchorId="13B1258D" wp14:editId="0DFA60AD">
+          <wp:inline distT="0" distB="0" distL="0" distR="0">
             <wp:extent cx="1947600" cy="3347132"/>
             <wp:effectExtent l="0" t="0" r="0" b="5715"/>
             <wp:docPr id="3" name="Picture 3" descr="A screenshot of a cell phone&#10;&#10;Description automatically generated"/>
@@ -13832,7 +14252,7 @@
           <w:lang w:eastAsia="pt-BR"/>
         </w:rPr>
         <w:drawing>
-          <wp:inline distT="0" distB="0" distL="0" distR="0" wp14:anchorId="595B8724" wp14:editId="275C560F">
+          <wp:inline distT="0" distB="0" distL="0" distR="0">
             <wp:extent cx="5972175" cy="2523490"/>
             <wp:effectExtent l="0" t="0" r="0" b="3810"/>
             <wp:docPr id="4" name="Picture 4" descr="A screen shot of a computer&#10;&#10;Description automatically generated"/>
@@ -14210,7 +14630,7 @@
           <w:lang w:eastAsia="pt-BR"/>
         </w:rPr>
         <w:drawing>
-          <wp:inline distT="0" distB="0" distL="0" distR="0" wp14:anchorId="1C5E3918" wp14:editId="65C117AC">
+          <wp:inline distT="0" distB="0" distL="0" distR="0">
             <wp:extent cx="5972175" cy="4072255"/>
             <wp:effectExtent l="0" t="0" r="9525" b="17145"/>
             <wp:docPr id="5" name="Chart 5">
@@ -14528,7 +14948,7 @@
         </w:rPr>
         <w:lastRenderedPageBreak/>
         <w:drawing>
-          <wp:inline distT="0" distB="0" distL="0" distR="0" wp14:anchorId="3BB6060A" wp14:editId="51127E54">
+          <wp:inline distT="0" distB="0" distL="0" distR="0">
             <wp:extent cx="5972175" cy="4076700"/>
             <wp:effectExtent l="0" t="0" r="9525" b="12700"/>
             <wp:docPr id="6" name="Chart 6">
@@ -14595,14 +15015,12 @@
         </w:rPr>
         <w:t xml:space="preserve">FONTE: elaboração </w:t>
       </w:r>
-      <w:proofErr w:type="spellStart"/>
       <w:r>
         <w:rPr>
           <w:lang w:val="pt-BR"/>
         </w:rPr>
-        <w:t>propria</w:t>
-      </w:r>
-      <w:proofErr w:type="spellEnd"/>
+        <w:t>própria</w:t>
+      </w:r>
     </w:p>
     <w:p/>
     <w:p>
@@ -19913,7 +20331,7 @@
         </w:rPr>
         <w:lastRenderedPageBreak/>
         <w:drawing>
-          <wp:inline distT="0" distB="0" distL="0" distR="0" wp14:anchorId="4D854E68" wp14:editId="0E1DC938">
+          <wp:inline distT="0" distB="0" distL="0" distR="0">
             <wp:extent cx="5972175" cy="3286125"/>
             <wp:effectExtent l="0" t="0" r="0" b="3175"/>
             <wp:docPr id="7" name="Picture 7" descr="A picture containing screenshot&#10;&#10;Description automatically generated"/>
@@ -20249,7 +20667,7 @@
         </w:rPr>
         <w:lastRenderedPageBreak/>
         <w:drawing>
-          <wp:inline distT="0" distB="0" distL="0" distR="0" wp14:anchorId="27BD303A" wp14:editId="1FEFF478">
+          <wp:inline distT="0" distB="0" distL="0" distR="0">
             <wp:extent cx="5753100" cy="3098800"/>
             <wp:effectExtent l="0" t="0" r="0" b="0"/>
             <wp:docPr id="8" name="Picture 8" descr="A screenshot of a computer&#10;&#10;Description automatically generated"/>
@@ -22676,7 +23094,7 @@
         </w:rPr>
         <w:lastRenderedPageBreak/>
         <w:drawing>
-          <wp:inline distT="0" distB="0" distL="0" distR="0" wp14:anchorId="53825970" wp14:editId="4AAE0038">
+          <wp:inline distT="0" distB="0" distL="0" distR="0">
             <wp:extent cx="5972175" cy="1761490"/>
             <wp:effectExtent l="0" t="0" r="0" b="3810"/>
             <wp:docPr id="9" name="Picture 9" descr="A screenshot of a cell phone&#10;&#10;Description automatically generated"/>
@@ -22801,7 +23219,7 @@
           <w:lang w:eastAsia="pt-BR"/>
         </w:rPr>
         <w:drawing>
-          <wp:inline distT="0" distB="0" distL="0" distR="0" wp14:anchorId="104B38B7" wp14:editId="30CB8C30">
+          <wp:inline distT="0" distB="0" distL="0" distR="0">
             <wp:extent cx="5972175" cy="2913380"/>
             <wp:effectExtent l="0" t="0" r="0" b="0"/>
             <wp:docPr id="10" name="Picture 10" descr="A screenshot of a cell phone&#10;&#10;Description automatically generated"/>
@@ -22936,7 +23354,7 @@
         </w:rPr>
         <w:lastRenderedPageBreak/>
         <w:drawing>
-          <wp:inline distT="0" distB="0" distL="0" distR="0" wp14:anchorId="0BCDE0C3" wp14:editId="74344BB7">
+          <wp:inline distT="0" distB="0" distL="0" distR="0">
             <wp:extent cx="5972175" cy="3082290"/>
             <wp:effectExtent l="0" t="0" r="0" b="3810"/>
             <wp:docPr id="11" name="Picture 11" descr="A screenshot of a cell phone&#10;&#10;Description automatically generated"/>
@@ -23078,7 +23496,7 @@
           <w:lang w:eastAsia="pt-BR"/>
         </w:rPr>
         <w:drawing>
-          <wp:inline distT="0" distB="0" distL="0" distR="0" wp14:anchorId="15499223" wp14:editId="4277F67F">
+          <wp:inline distT="0" distB="0" distL="0" distR="0">
             <wp:extent cx="5972175" cy="3435350"/>
             <wp:effectExtent l="19050" t="0" r="9525" b="0"/>
             <wp:docPr id="13" name="Picture 13" descr="A screenshot of a cell phone&#10;&#10;Description automatically generated"/>
@@ -35886,27 +36304,74 @@
           <w:color w:val="000000"/>
           <w:kern w:val="1"/>
         </w:rPr>
-        <w:t xml:space="preserve"> Para usuários experientes no sistema, determinadas ações como o </w:t>
-      </w:r>
-      <w:proofErr w:type="spellStart"/>
-      <w:r>
-        <w:rPr>
-          <w:rFonts w:cs="Times New Roman"/>
-          <w:i/>
-          <w:iCs/>
-          <w:color w:val="000000"/>
-          <w:kern w:val="1"/>
-        </w:rPr>
-        <w:t>login</w:t>
-      </w:r>
-      <w:proofErr w:type="spellEnd"/>
-      <w:r>
-        <w:rPr>
-          <w:rFonts w:cs="Times New Roman"/>
-          <w:color w:val="000000"/>
-          <w:kern w:val="1"/>
-        </w:rPr>
-        <w:t xml:space="preserve"> poderão ser puladas através do atalho de salvar as credenciais do usuário para uso futuro.</w:t>
+        <w:t xml:space="preserve"> Para usuários experientes no sistema, determinadas ações</w:t>
+      </w:r>
+      <w:r>
+        <w:rPr>
+          <w:rFonts w:cs="Times New Roman"/>
+          <w:color w:val="000000"/>
+          <w:kern w:val="1"/>
+        </w:rPr>
+        <w:t>, como a</w:t>
+      </w:r>
+      <w:r>
+        <w:rPr>
+          <w:rFonts w:cs="Times New Roman"/>
+          <w:color w:val="000000"/>
+          <w:kern w:val="1"/>
+        </w:rPr>
+        <w:t xml:space="preserve"> </w:t>
+      </w:r>
+      <w:r>
+        <w:rPr>
+          <w:rFonts w:cs="Times New Roman"/>
+          <w:iCs/>
+          <w:color w:val="000000"/>
+          <w:kern w:val="1"/>
+        </w:rPr>
+        <w:t>autenticação</w:t>
+      </w:r>
+      <w:r>
+        <w:rPr>
+          <w:rFonts w:cs="Times New Roman"/>
+          <w:iCs/>
+          <w:color w:val="000000"/>
+          <w:kern w:val="1"/>
+        </w:rPr>
+        <w:t>,</w:t>
+      </w:r>
+      <w:r>
+        <w:rPr>
+          <w:rFonts w:cs="Times New Roman"/>
+          <w:iCs/>
+          <w:color w:val="000000"/>
+          <w:kern w:val="1"/>
+        </w:rPr>
+        <w:t xml:space="preserve"> </w:t>
+      </w:r>
+      <w:r>
+        <w:rPr>
+          <w:rFonts w:cs="Times New Roman"/>
+          <w:color w:val="000000"/>
+          <w:kern w:val="1"/>
+        </w:rPr>
+        <w:t xml:space="preserve">poderão ser </w:t>
+      </w:r>
+      <w:r>
+        <w:rPr>
+          <w:rFonts w:cs="Times New Roman"/>
+          <w:color w:val="000000"/>
+          <w:kern w:val="1"/>
+        </w:rPr>
+        <w:t>ignoradas,</w:t>
+      </w:r>
+      <w:r>
+        <w:rPr>
+          <w:rFonts w:cs="Times New Roman"/>
+          <w:color w:val="000000"/>
+          <w:kern w:val="1"/>
+        </w:rPr>
+        <w:t xml:space="preserve"> através do atalho de salvar as credenciais do usuário para uso futuro.</w:t>
       </w:r>
     </w:p>
     <w:p>
@@ -37494,7 +37959,23 @@
           <w:color w:val="000000" w:themeColor="text1"/>
           <w:kern w:val="1"/>
         </w:rPr>
-        <w:t>Constitui-se, assim, de 99,9% de disponibilidade de tempo, conforme dizem as diretrizes do S3 AWS.</w:t>
+        <w:t>Constitui-se, assim, de 99,9% de disponibilidade de tempo, conforme dizem as diretrizes do AWS</w:t>
+      </w:r>
+      <w:r>
+        <w:rPr>
+          <w:rFonts w:cs="Times New Roman"/>
+          <w:color w:val="000000" w:themeColor="text1"/>
+          <w:kern w:val="1"/>
+        </w:rPr>
+        <w:t xml:space="preserve"> S3</w:t>
+      </w:r>
+      <w:r>
+        <w:rPr>
+          <w:rFonts w:cs="Times New Roman"/>
+          <w:color w:val="000000" w:themeColor="text1"/>
+          <w:kern w:val="1"/>
+        </w:rPr>
+        <w:t>.</w:t>
       </w:r>
     </w:p>
     <w:p>
@@ -41240,7 +41721,7 @@
           <w:lang w:eastAsia="pt-BR"/>
         </w:rPr>
         <w:drawing>
-          <wp:inline distT="0" distB="0" distL="0" distR="0" wp14:anchorId="0F383F4E" wp14:editId="7BE14CA7">
+          <wp:inline distT="0" distB="0" distL="0" distR="0">
             <wp:extent cx="3128211" cy="781970"/>
             <wp:effectExtent l="0" t="0" r="0" b="5715"/>
             <wp:docPr id="14" name="Graphic 14"/>
@@ -41352,7 +41833,7 @@
           <w:lang w:eastAsia="pt-BR"/>
         </w:rPr>
         <w:drawing>
-          <wp:inline distT="0" distB="0" distL="0" distR="0" wp14:anchorId="0D46A126" wp14:editId="69A0F9A8">
+          <wp:inline distT="0" distB="0" distL="0" distR="0">
             <wp:extent cx="4668253" cy="2631694"/>
             <wp:effectExtent l="0" t="0" r="5715" b="0"/>
             <wp:docPr id="15" name="Picture 15" descr="A screenshot of a cell phone&#10;&#10;Description automatically generated"/>
@@ -41460,7 +41941,7 @@
         </w:rPr>
         <w:lastRenderedPageBreak/>
         <w:drawing>
-          <wp:inline distT="0" distB="0" distL="0" distR="0" wp14:anchorId="5F968D7A" wp14:editId="2DBE6D4B">
+          <wp:inline distT="0" distB="0" distL="0" distR="0">
             <wp:extent cx="1837542" cy="3962400"/>
             <wp:effectExtent l="0" t="0" r="4445" b="0"/>
             <wp:docPr id="16" name="Picture 16" descr="A screenshot of a cell phone&#10;&#10;Description automatically generated"/>
@@ -41744,7 +42225,7 @@
           <w:lang w:eastAsia="pt-BR"/>
         </w:rPr>
         <w:drawing>
-          <wp:inline distT="0" distB="0" distL="0" distR="0" wp14:anchorId="1F0BDC8C" wp14:editId="2518B157">
+          <wp:inline distT="0" distB="0" distL="0" distR="0">
             <wp:extent cx="1839600" cy="3921967"/>
             <wp:effectExtent l="0" t="0" r="1905" b="2540"/>
             <wp:docPr id="17" name="Picture 17" descr="A picture containing building, game, window&#10;&#10;Description automatically generated"/>
@@ -41897,7 +42378,7 @@
           <w:lang w:eastAsia="pt-BR"/>
         </w:rPr>
         <w:drawing>
-          <wp:inline distT="0" distB="0" distL="0" distR="0" wp14:anchorId="3F581F36" wp14:editId="32B234D5">
+          <wp:inline distT="0" distB="0" distL="0" distR="0">
             <wp:extent cx="1342601" cy="1283369"/>
             <wp:effectExtent l="0" t="0" r="3810" b="0"/>
             <wp:docPr id="18" name="Picture 18" descr="A picture containing hat&#10;&#10;Description automatically generated"/>
@@ -42061,7 +42542,7 @@
         </w:rPr>
         <w:lastRenderedPageBreak/>
         <w:drawing>
-          <wp:inline distT="0" distB="0" distL="0" distR="0" wp14:anchorId="79A19D87" wp14:editId="48252F31">
+          <wp:inline distT="0" distB="0" distL="0" distR="0">
             <wp:extent cx="1839418" cy="3177540"/>
             <wp:effectExtent l="19050" t="0" r="8432" b="0"/>
             <wp:docPr id="19" name="Picture 19" descr="A screenshot of a cell phone&#10;&#10;Description automatically generated"/>
@@ -42248,7 +42729,7 @@
         </w:rPr>
         <w:lastRenderedPageBreak/>
         <w:drawing>
-          <wp:inline distT="0" distB="0" distL="0" distR="0" wp14:anchorId="55903B0C" wp14:editId="193629CE">
+          <wp:inline distT="0" distB="0" distL="0" distR="0">
             <wp:extent cx="1839600" cy="3953726"/>
             <wp:effectExtent l="0" t="0" r="1905" b="0"/>
             <wp:docPr id="20" name="Picture 20" descr="A screenshot of a cell phone&#10;&#10;Description automatically generated"/>
@@ -42423,7 +42904,7 @@
         </w:rPr>
         <w:lastRenderedPageBreak/>
         <w:drawing>
-          <wp:inline distT="0" distB="0" distL="0" distR="0" wp14:anchorId="4DEE93A2" wp14:editId="54A298D9">
+          <wp:inline distT="0" distB="0" distL="0" distR="0">
             <wp:extent cx="1839600" cy="3147760"/>
             <wp:effectExtent l="0" t="0" r="1905" b="1905"/>
             <wp:docPr id="12" name="Picture 12" descr="A screenshot of a cell phone&#10;&#10;Description automatically generated"/>
@@ -42761,7 +43242,7 @@
         </w:rPr>
         <w:lastRenderedPageBreak/>
         <w:drawing>
-          <wp:inline distT="0" distB="0" distL="0" distR="0" wp14:anchorId="7CCEA55B" wp14:editId="1EAA7CD0">
+          <wp:inline distT="0" distB="0" distL="0" distR="0">
             <wp:extent cx="1839600" cy="3132430"/>
             <wp:effectExtent l="0" t="0" r="1905" b="5080"/>
             <wp:docPr id="23" name="Picture 23" descr="A screenshot of a cell phone&#10;&#10;Description automatically generated"/>
@@ -44584,10 +45065,10 @@
           <w:kern w:val="1"/>
         </w:rPr>
         <w:drawing>
-          <wp:inline distT="0" distB="0" distL="0" distR="0" wp14:anchorId="1FA5C240" wp14:editId="22655818">
+          <wp:inline distT="0" distB="0" distL="0" distR="0">
             <wp:extent cx="5972175" cy="3359150"/>
             <wp:effectExtent l="0" t="0" r="0" b="0"/>
-            <wp:docPr id="121" name="Picture 121" descr="Diagram&#10;&#10;Description automatically generated"/>
+            <wp:docPr id="21" name="Picture 21" descr="Diagram&#10;&#10;Description automatically generated"/>
             <wp:cNvGraphicFramePr>
               <a:graphicFrameLocks xmlns:a="http://schemas.openxmlformats.org/drawingml/2006/main" noChangeAspect="1"/>
             </wp:cNvGraphicFramePr>
@@ -44595,7 +45076,7 @@
               <a:graphicData uri="http://schemas.openxmlformats.org/drawingml/2006/picture">
                 <pic:pic xmlns:pic="http://schemas.openxmlformats.org/drawingml/2006/picture">
                   <pic:nvPicPr>
-                    <pic:cNvPr id="121" name="Picture 121" descr="Diagram&#10;&#10;Description automatically generated"/>
+                    <pic:cNvPr id="21" name="Picture 21" descr="Diagram&#10;&#10;Description automatically generated"/>
                     <pic:cNvPicPr/>
                   </pic:nvPicPr>
                   <pic:blipFill>
@@ -44674,6 +45155,9 @@
         <w:t>istribuído construído para o Etanóis</w:t>
       </w:r>
       <w:bookmarkEnd w:id="50"/>
+      <w:r>
+        <w:t xml:space="preserve"> </w:t>
+      </w:r>
     </w:p>
     <w:p>
       <w:pPr>
@@ -45017,13 +45501,36 @@
           <w:iCs/>
           <w:color w:val="000000" w:themeColor="text1"/>
         </w:rPr>
-        <w:t xml:space="preserve">, usada pela aplicação web e pelos </w:t>
-      </w:r>
-      <w:r>
-        <w:rPr>
-          <w:i/>
+        <w:t xml:space="preserve">, usada pela aplicação </w:t>
+      </w:r>
+      <w:r>
+        <w:rPr>
+          <w:i/>
+          <w:iCs/>
           <w:color w:val="000000" w:themeColor="text1"/>
         </w:rPr>
+        <w:t>W</w:t>
+      </w:r>
+      <w:r>
+        <w:rPr>
+          <w:i/>
+          <w:iCs/>
+          <w:color w:val="000000" w:themeColor="text1"/>
+        </w:rPr>
+        <w:t>eb</w:t>
+      </w:r>
+      <w:r>
+        <w:rPr>
+          <w:iCs/>
+          <w:color w:val="000000" w:themeColor="text1"/>
+        </w:rPr>
+        <w:t xml:space="preserve"> e pelos </w:t>
+      </w:r>
+      <w:r>
+        <w:rPr>
+          <w:i/>
+          <w:color w:val="000000" w:themeColor="text1"/>
+        </w:rPr>
         <w:t>plug-ins</w:t>
       </w:r>
       <w:r>
@@ -45038,7 +45545,14 @@
           <w:i/>
           <w:color w:val="000000" w:themeColor="text1"/>
         </w:rPr>
-        <w:t>web</w:t>
+        <w:t>W</w:t>
+      </w:r>
+      <w:r>
+        <w:rPr>
+          <w:i/>
+          <w:color w:val="000000" w:themeColor="text1"/>
+        </w:rPr>
+        <w:t>eb</w:t>
       </w:r>
       <w:r>
         <w:rPr>
@@ -45630,7 +46144,21 @@
           <w:iCs/>
           <w:color w:val="000000" w:themeColor="text1"/>
         </w:rPr>
-        <w:t xml:space="preserve"> e dependências nas três aplicações do Etanóis;</w:t>
+        <w:t xml:space="preserve"> e dependências nas três </w:t>
+      </w:r>
+      <w:r>
+        <w:rPr>
+          <w:iCs/>
+          <w:color w:val="000000" w:themeColor="text1"/>
+        </w:rPr>
+        <w:t>componentes</w:t>
+      </w:r>
+      <w:r>
+        <w:rPr>
+          <w:iCs/>
+          <w:color w:val="000000" w:themeColor="text1"/>
+        </w:rPr>
+        <w:t xml:space="preserve"> do Etanóis;</w:t>
       </w:r>
     </w:p>
     <w:p>
@@ -45671,7 +46199,7 @@
           <w:iCs/>
           <w:color w:val="000000" w:themeColor="text1"/>
         </w:rPr>
-        <w:t xml:space="preserve"> focados para servidor.</w:t>
+        <w:t xml:space="preserve"> focados para servidor;</w:t>
       </w:r>
     </w:p>
     <w:p>
@@ -45722,7 +46250,14 @@
           <w:iCs/>
           <w:color w:val="000000" w:themeColor="text1"/>
         </w:rPr>
-        <w:t xml:space="preserve">. Ele trabalha com contêineres, os quais são criados a partir de um provisionamento de recursos, escolhidos pelo próprio desenvolvedor. </w:t>
+        <w:t>. Ele trabalha com contêineres, os quais são criados a partir de um provisionamento de recursos, escolhi</w:t>
+      </w:r>
+      <w:r>
+        <w:rPr>
+          <w:iCs/>
+          <w:color w:val="000000" w:themeColor="text1"/>
+        </w:rPr>
+        <w:t>dos pelo próprio desenvolvedor;</w:t>
       </w:r>
     </w:p>
     <w:p>
@@ -45756,7 +46291,19 @@
         <w:rPr>
           <w:color w:val="000000" w:themeColor="text1"/>
         </w:rPr>
-        <w:t xml:space="preserve">, consiste em uma base de dados não relacional de alto desempenho, geralmente utilizada para armazenar dados com durabilidade dinâmica. No projeto foi utilizado para o armazenamento dos </w:t>
+        <w:t xml:space="preserve">, consiste em uma base de dados não relacional de alto desempenho, geralmente utilizada para armazenar dados com durabilidade dinâmica. </w:t>
+      </w:r>
+      <w:r>
+        <w:rPr>
+          <w:color w:val="000000" w:themeColor="text1"/>
+        </w:rPr>
+        <w:t xml:space="preserve">Utiliza-se neste projeto </w:t>
+      </w:r>
+      <w:r>
+        <w:rPr>
+          <w:color w:val="000000" w:themeColor="text1"/>
+        </w:rPr>
+        <w:t xml:space="preserve">para o armazenamento dos </w:t>
       </w:r>
       <w:proofErr w:type="spellStart"/>
       <w:r>
@@ -46474,7 +47021,15 @@
           <w:color w:val="000000"/>
           <w:kern w:val="1"/>
         </w:rPr>
-        <w:t xml:space="preserve"> DDL estão disponíveis no apêndice K.</w:t>
+        <w:t xml:space="preserve"> DDL estão disponíveis no A</w:t>
+      </w:r>
+      <w:r>
+        <w:rPr>
+          <w:rFonts w:cs="Times New Roman"/>
+          <w:color w:val="000000"/>
+          <w:kern w:val="1"/>
+        </w:rPr>
+        <w:t>pêndice K.</w:t>
       </w:r>
     </w:p>
     <w:p>
@@ -46497,7 +47052,7 @@
           <w:lang w:eastAsia="pt-BR"/>
         </w:rPr>
         <w:drawing>
-          <wp:inline distT="0" distB="0" distL="0" distR="0" wp14:anchorId="5ECE3D39" wp14:editId="290F9C62">
+          <wp:inline distT="0" distB="0" distL="0" distR="0">
             <wp:extent cx="3433011" cy="3166181"/>
             <wp:effectExtent l="0" t="0" r="0" b="0"/>
             <wp:docPr id="22" name="Picture 22" descr="A screenshot of a social media post&#10;&#10;Description automatically generated"/>
@@ -46896,7 +47451,10 @@
       </w:r>
       <w:proofErr w:type="spellEnd"/>
       <w:r>
-        <w:t xml:space="preserve"> do projeto, disponível no apêndice B e os requisitos funcionais disponíveis na seção 5.1 deste documento, podem ser consultados</w:t>
+        <w:t xml:space="preserve"> do projeto, disponível no A</w:t>
+      </w:r>
+      <w:r>
+        <w:t>pêndice B e os requisitos funcionais disponíveis na seção 5.1 deste documento, podem ser consultados</w:t>
       </w:r>
       <w:r>
         <w:t>.</w:t>
@@ -46963,7 +47521,6 @@
         <w:t xml:space="preserve"> apresenta os equipamentos utilizados nos testes realizados no Etanóis.</w:t>
       </w:r>
     </w:p>
-    <w:p/>
     <w:tbl>
       <w:tblPr>
         <w:tblStyle w:val="TableGrid"/>
@@ -46978,7 +47535,7 @@
       <w:tr>
         <w:tc>
           <w:tcPr>
-            <w:tcW w:w="3131" w:type="dxa"/>
+            <w:tcW w:w="2771" w:type="dxa"/>
             <w:vAlign w:val="center"/>
           </w:tcPr>
           <w:p>
@@ -46998,7 +47555,7 @@
         </w:tc>
         <w:tc>
           <w:tcPr>
-            <w:tcW w:w="3132" w:type="dxa"/>
+            <w:tcW w:w="4163" w:type="dxa"/>
             <w:vAlign w:val="center"/>
           </w:tcPr>
           <w:p>
@@ -47018,7 +47575,7 @@
         </w:tc>
         <w:tc>
           <w:tcPr>
-            <w:tcW w:w="3132" w:type="dxa"/>
+            <w:tcW w:w="2687" w:type="dxa"/>
             <w:vAlign w:val="center"/>
           </w:tcPr>
           <w:p>
@@ -47040,7 +47597,7 @@
       <w:tr>
         <w:tc>
           <w:tcPr>
-            <w:tcW w:w="3131" w:type="dxa"/>
+            <w:tcW w:w="2771" w:type="dxa"/>
             <w:vAlign w:val="center"/>
           </w:tcPr>
           <w:p>
@@ -47060,7 +47617,7 @@
         </w:tc>
         <w:tc>
           <w:tcPr>
-            <w:tcW w:w="3132" w:type="dxa"/>
+            <w:tcW w:w="4163" w:type="dxa"/>
             <w:vAlign w:val="center"/>
           </w:tcPr>
           <w:p>
@@ -47108,7 +47665,7 @@
         </w:tc>
         <w:tc>
           <w:tcPr>
-            <w:tcW w:w="3132" w:type="dxa"/>
+            <w:tcW w:w="2687" w:type="dxa"/>
             <w:vAlign w:val="center"/>
           </w:tcPr>
           <w:p>
@@ -47130,7 +47687,7 @@
       <w:tr>
         <w:tc>
           <w:tcPr>
-            <w:tcW w:w="3131" w:type="dxa"/>
+            <w:tcW w:w="2771" w:type="dxa"/>
             <w:vAlign w:val="center"/>
           </w:tcPr>
           <w:p>
@@ -47150,7 +47707,7 @@
         </w:tc>
         <w:tc>
           <w:tcPr>
-            <w:tcW w:w="3132" w:type="dxa"/>
+            <w:tcW w:w="4163" w:type="dxa"/>
             <w:vAlign w:val="center"/>
           </w:tcPr>
           <w:p>
@@ -47198,7 +47755,7 @@
         </w:tc>
         <w:tc>
           <w:tcPr>
-            <w:tcW w:w="3132" w:type="dxa"/>
+            <w:tcW w:w="2687" w:type="dxa"/>
             <w:vAlign w:val="center"/>
           </w:tcPr>
           <w:p>
@@ -47234,7 +47791,7 @@
       <w:tr>
         <w:tc>
           <w:tcPr>
-            <w:tcW w:w="3131" w:type="dxa"/>
+            <w:tcW w:w="2771" w:type="dxa"/>
             <w:vAlign w:val="center"/>
           </w:tcPr>
           <w:p>
@@ -47254,7 +47811,7 @@
         </w:tc>
         <w:tc>
           <w:tcPr>
-            <w:tcW w:w="3132" w:type="dxa"/>
+            <w:tcW w:w="4163" w:type="dxa"/>
             <w:vAlign w:val="center"/>
           </w:tcPr>
           <w:p>
@@ -47302,7 +47859,7 @@
         </w:tc>
         <w:tc>
           <w:tcPr>
-            <w:tcW w:w="3132" w:type="dxa"/>
+            <w:tcW w:w="2687" w:type="dxa"/>
             <w:vAlign w:val="center"/>
           </w:tcPr>
           <w:p>
@@ -47340,7 +47897,7 @@
       <w:tr>
         <w:tc>
           <w:tcPr>
-            <w:tcW w:w="3131" w:type="dxa"/>
+            <w:tcW w:w="2771" w:type="dxa"/>
             <w:vAlign w:val="center"/>
           </w:tcPr>
           <w:p>
@@ -47374,7 +47931,7 @@
         </w:tc>
         <w:tc>
           <w:tcPr>
-            <w:tcW w:w="3132" w:type="dxa"/>
+            <w:tcW w:w="4163" w:type="dxa"/>
             <w:vAlign w:val="center"/>
           </w:tcPr>
           <w:p>
@@ -47422,7 +47979,7 @@
         </w:tc>
         <w:tc>
           <w:tcPr>
-            <w:tcW w:w="3132" w:type="dxa"/>
+            <w:tcW w:w="2687" w:type="dxa"/>
             <w:vAlign w:val="center"/>
           </w:tcPr>
           <w:p>
@@ -47804,7 +48361,6 @@
               <w:rPr>
                 <w:color w:val="000000" w:themeColor="text1"/>
               </w:rPr>
-              <w:lastRenderedPageBreak/>
               <w:t>Android</w:t>
             </w:r>
             <w:proofErr w:type="spellEnd"/>
@@ -47852,7 +48408,14 @@
               <w:rPr>
                 <w:color w:val="000000" w:themeColor="text1"/>
               </w:rPr>
-              <w:t xml:space="preserve">Testes de caixa banca da aplicação </w:t>
+              <w:t xml:space="preserve">Testes de caixa banca da </w:t>
+            </w:r>
+            <w:r>
+              <w:rPr>
+                <w:color w:val="000000" w:themeColor="text1"/>
+              </w:rPr>
+              <w:lastRenderedPageBreak/>
+              <w:t xml:space="preserve">aplicação </w:t>
             </w:r>
             <w:r>
               <w:rPr>
@@ -47892,6 +48455,7 @@
               <w:rPr>
                 <w:color w:val="000000" w:themeColor="text1"/>
               </w:rPr>
+              <w:lastRenderedPageBreak/>
               <w:t>Android</w:t>
             </w:r>
             <w:proofErr w:type="spellEnd"/>
@@ -48091,7 +48655,23 @@
           <w:color w:val="000000"/>
           <w:kern w:val="1"/>
         </w:rPr>
-        <w:t xml:space="preserve">: a API, o </w:t>
+        <w:t>: a API, o</w:t>
+      </w:r>
+      <w:r>
+        <w:rPr>
+          <w:rFonts w:cs="Times New Roman"/>
+          <w:color w:val="000000"/>
+          <w:kern w:val="1"/>
+        </w:rPr>
+        <w:t xml:space="preserve"> aplicativo</w:t>
+      </w:r>
+      <w:r>
+        <w:rPr>
+          <w:rFonts w:cs="Times New Roman"/>
+          <w:color w:val="000000"/>
+          <w:kern w:val="1"/>
+        </w:rPr>
+        <w:t xml:space="preserve"> </w:t>
       </w:r>
       <w:r>
         <w:rPr>
@@ -48111,7 +48691,17 @@
           <w:color w:val="000000"/>
           <w:kern w:val="1"/>
         </w:rPr>
-        <w:t>ebsite</w:t>
+        <w:t>eb</w:t>
+      </w:r>
+      <w:r>
+        <w:rPr>
+          <w:rFonts w:cs="Times New Roman"/>
+          <w:i/>
+          <w:iCs/>
+          <w:color w:val="000000"/>
+          <w:kern w:val="1"/>
+        </w:rPr>
+        <w:t xml:space="preserve"> (e seu Website)</w:t>
       </w:r>
       <w:r>
         <w:rPr>
@@ -48536,7 +49126,6 @@
               <w:rPr>
                 <w:color w:val="auto"/>
               </w:rPr>
-              <w:lastRenderedPageBreak/>
               <w:t>2</w:t>
             </w:r>
           </w:p>
@@ -48570,7 +49159,14 @@
               <w:rPr>
                 <w:color w:val="auto"/>
               </w:rPr>
-              <w:t>Verificação dos limites de caracteres permitidos nos campos na criação do usuário</w:t>
+              <w:t xml:space="preserve">Verificação dos limites de caracteres permitidos nos campos na </w:t>
+            </w:r>
+            <w:r>
+              <w:rPr>
+                <w:color w:val="auto"/>
+              </w:rPr>
+              <w:lastRenderedPageBreak/>
+              <w:t>criação do usuário</w:t>
             </w:r>
             <w:r>
               <w:rPr>
@@ -48619,6 +49215,7 @@
               <w:rPr>
                 <w:color w:val="auto"/>
               </w:rPr>
+              <w:lastRenderedPageBreak/>
               <w:t>3</w:t>
             </w:r>
           </w:p>
@@ -56829,10 +57426,7 @@
         <w:footnoteRef/>
       </w:r>
       <w:r>
-        <w:t xml:space="preserve"> O posto </w:t>
-      </w:r>
-      <w:r>
-        <w:t>Sêda entrou na listagem de postos de combustível somente após 30 dias do início da pesquisa.</w:t>
+        <w:t xml:space="preserve"> O posto Sêda entrou na listagem de postos de combustível somente após 30 dias do início da pesquisa.</w:t>
       </w:r>
     </w:p>
   </w:footnote>
@@ -56848,10 +57442,7 @@
         <w:footnoteRef/>
       </w:r>
       <w:r>
-        <w:t xml:space="preserve"> O posto </w:t>
-      </w:r>
-      <w:r>
-        <w:t>Sêda entrou na listagem de postos de combustível somente após 30 dias do início da pesquisa.</w:t>
+        <w:t xml:space="preserve"> O posto Sêda entrou na listagem de postos de combustível somente após 30 dias do início da pesquisa.</w:t>
       </w:r>
     </w:p>
   </w:footnote>
@@ -56936,14 +57527,7 @@
           <w:rFonts w:cs="Times New Roman"/>
           <w:color w:val="000000"/>
         </w:rPr>
-        <w:t xml:space="preserve">Na data de escrita desta seção, a taxa de serviço do </w:t>
-      </w:r>
-      <w:r>
-        <w:rPr>
-          <w:rFonts w:cs="Times New Roman"/>
-          <w:color w:val="000000"/>
-        </w:rPr>
-        <w:t>PagSeguro encontrava-se em 3,99% + R$0,40 por transação para recebimento em 30 dias.</w:t>
+        <w:t>Na data de escrita desta seção, a taxa de serviço do PagSeguro encontrava-se em 3,99% + R$0,40 por transação para recebimento em 30 dias.</w:t>
       </w:r>
     </w:p>
   </w:footnote>
@@ -56966,14 +57550,7 @@
           <w:rFonts w:cs="Times New Roman"/>
           <w:color w:val="000000"/>
         </w:rPr>
-        <w:t xml:space="preserve">“A </w:t>
-      </w:r>
-      <w:r>
-        <w:rPr>
-          <w:rFonts w:cs="Times New Roman"/>
-          <w:color w:val="000000"/>
-        </w:rPr>
-        <w:t xml:space="preserve">AdMob facilita a geração de receita nos apps através de anúncios integrados, insights acionáveis e ferramentas eficientes e fáceis de usar” </w:t>
+        <w:t xml:space="preserve">“A AdMob facilita a geração de receita nos apps através de anúncios integrados, insights acionáveis e ferramentas eficientes e fáceis de usar” </w:t>
       </w:r>
       <w:r>
         <w:rPr>
@@ -57131,7 +57708,7 @@
             <w:rStyle w:val="PageNumber"/>
             <w:noProof/>
           </w:rPr>
-          <w:t>xvii</w:t>
+          <w:t>iv</w:t>
         </w:r>
         <w:r>
           <w:rPr>
@@ -62585,11 +63162,11 @@
         </c:dLbls>
         <c:marker val="1"/>
         <c:smooth val="0"/>
-        <c:axId val="110492288"/>
-        <c:axId val="110514560"/>
+        <c:axId val="191300352"/>
+        <c:axId val="191302272"/>
       </c:lineChart>
       <c:catAx>
-        <c:axId val="110492288"/>
+        <c:axId val="191300352"/>
         <c:scaling>
           <c:orientation val="minMax"/>
         </c:scaling>
@@ -62629,7 +63206,7 @@
             <a:endParaRPr lang="en-BR"/>
           </a:p>
         </c:txPr>
-        <c:crossAx val="110514560"/>
+        <c:crossAx val="191302272"/>
         <c:crosses val="autoZero"/>
         <c:auto val="0"/>
         <c:lblAlgn val="ctr"/>
@@ -62637,7 +63214,7 @@
         <c:noMultiLvlLbl val="0"/>
       </c:catAx>
       <c:valAx>
-        <c:axId val="110514560"/>
+        <c:axId val="191302272"/>
         <c:scaling>
           <c:orientation val="minMax"/>
           <c:max val="5.2"/>
@@ -62687,7 +63264,7 @@
             <a:endParaRPr lang="en-BR"/>
           </a:p>
         </c:txPr>
-        <c:crossAx val="110492288"/>
+        <c:crossAx val="191300352"/>
         <c:crosses val="autoZero"/>
         <c:crossBetween val="between"/>
       </c:valAx>
@@ -63645,11 +64222,11 @@
         </c:dLbls>
         <c:marker val="1"/>
         <c:smooth val="0"/>
-        <c:axId val="110580864"/>
-        <c:axId val="110582400"/>
+        <c:axId val="130906368"/>
+        <c:axId val="130932736"/>
       </c:lineChart>
       <c:catAx>
-        <c:axId val="110580864"/>
+        <c:axId val="130906368"/>
         <c:scaling>
           <c:orientation val="minMax"/>
         </c:scaling>
@@ -63689,7 +64266,7 @@
             <a:endParaRPr lang="en-BR"/>
           </a:p>
         </c:txPr>
-        <c:crossAx val="110582400"/>
+        <c:crossAx val="130932736"/>
         <c:crosses val="autoZero"/>
         <c:auto val="0"/>
         <c:lblAlgn val="ctr"/>
@@ -63697,7 +64274,7 @@
         <c:noMultiLvlLbl val="0"/>
       </c:catAx>
       <c:valAx>
-        <c:axId val="110582400"/>
+        <c:axId val="130932736"/>
         <c:scaling>
           <c:orientation val="minMax"/>
           <c:max val="3.8"/>
@@ -63747,7 +64324,7 @@
             <a:endParaRPr lang="en-BR"/>
           </a:p>
         </c:txPr>
-        <c:crossAx val="110580864"/>
+        <c:crossAx val="130906368"/>
         <c:crosses val="autoZero"/>
         <c:crossBetween val="between"/>
       </c:valAx>
@@ -64129,7 +64706,7 @@
 </file>
 
 <file path=customXml/itemProps1.xml><?xml version="1.0" encoding="utf-8"?>
-<ds:datastoreItem xmlns:ds="http://schemas.openxmlformats.org/officeDocument/2006/customXml" ds:itemID="{5B1DDD28-6915-4928-8A0E-DE70F1B9A4C4}">
+<ds:datastoreItem xmlns:ds="http://schemas.openxmlformats.org/officeDocument/2006/customXml" ds:itemID="{1F0F8C4A-81FB-4933-8657-3801D4C349F7}">
   <ds:schemaRefs>
     <ds:schemaRef ds:uri="http://schemas.openxmlformats.org/officeDocument/2006/bibliography"/>
   </ds:schemaRefs>

</xml_diff>

<commit_message>
Criação do diagrama de componentes
</commit_message>
<xml_diff>
--- a/docs/projeto-final/pfc/etanois-pfc.docx
+++ b/docs/projeto-final/pfc/etanois-pfc.docx
@@ -647,7 +647,7 @@
               <w:rPr>
                 <w:color w:val="auto"/>
               </w:rPr>
-              <w:t>24/10/2020</w:t>
+              <w:t>14/11/2020</w:t>
             </w:r>
           </w:p>
         </w:tc>
@@ -666,7 +666,7 @@
               <w:rPr>
                 <w:color w:val="auto"/>
               </w:rPr>
-              <w:t>1.16</w:t>
+              <w:t>1.17</w:t>
             </w:r>
           </w:p>
         </w:tc>
@@ -704,7 +704,7 @@
               <w:rPr>
                 <w:color w:val="auto"/>
               </w:rPr>
-              <w:t>Correções parciais das indicações remanescentes da Fase 3.</w:t>
+              <w:t>Correção dos apêndices de acordo com as indicações da Fase 3.</w:t>
             </w:r>
           </w:p>
         </w:tc>
@@ -725,7 +725,7 @@
               <w:rPr>
                 <w:color w:val="auto"/>
               </w:rPr>
-              <w:t>19/10/2020</w:t>
+              <w:t>24/10/2020</w:t>
             </w:r>
           </w:p>
         </w:tc>
@@ -744,19 +744,7 @@
               <w:rPr>
                 <w:color w:val="auto"/>
               </w:rPr>
-              <w:t>1.</w:t>
-            </w:r>
-            <w:r>
-              <w:rPr>
-                <w:color w:val="auto"/>
-              </w:rPr>
-              <w:t>1</w:t>
-            </w:r>
-            <w:r>
-              <w:rPr>
-                <w:color w:val="auto"/>
-              </w:rPr>
-              <w:t>5</w:t>
+              <w:t>1.16</w:t>
             </w:r>
           </w:p>
         </w:tc>
@@ -775,7 +763,7 @@
               <w:rPr>
                 <w:color w:val="auto"/>
               </w:rPr>
-              <w:t>Eunice G. Siqueira</w:t>
+              <w:t>Mateus J. Barbosa</w:t>
             </w:r>
           </w:p>
         </w:tc>
@@ -794,7 +782,7 @@
               <w:rPr>
                 <w:color w:val="auto"/>
               </w:rPr>
-              <w:t>Indicações remanescentes da Fase 3.</w:t>
+              <w:t>Correções parciais das indicações remanescentes da Fase 3.</w:t>
             </w:r>
           </w:p>
         </w:tc>
@@ -815,7 +803,7 @@
               <w:rPr>
                 <w:color w:val="auto"/>
               </w:rPr>
-              <w:t>08/10/2020</w:t>
+              <w:t>19/10/2020</w:t>
             </w:r>
           </w:p>
         </w:tc>
@@ -834,7 +822,19 @@
               <w:rPr>
                 <w:color w:val="auto"/>
               </w:rPr>
-              <w:t>1.14</w:t>
+              <w:t>1.</w:t>
+            </w:r>
+            <w:r>
+              <w:rPr>
+                <w:color w:val="auto"/>
+              </w:rPr>
+              <w:t>1</w:t>
+            </w:r>
+            <w:r>
+              <w:rPr>
+                <w:color w:val="auto"/>
+              </w:rPr>
+              <w:t>5</w:t>
             </w:r>
           </w:p>
         </w:tc>
@@ -853,7 +853,7 @@
               <w:rPr>
                 <w:color w:val="auto"/>
               </w:rPr>
-              <w:t>Mateus J. Barbosa</w:t>
+              <w:t>Eunice G. Siqueira</w:t>
             </w:r>
           </w:p>
         </w:tc>
@@ -872,7 +872,7 @@
               <w:rPr>
                 <w:color w:val="auto"/>
               </w:rPr>
-              <w:t>Correções solicitadas na correção complementar da Fase 3.</w:t>
+              <w:t>Indicações remanescentes da Fase 3.</w:t>
             </w:r>
           </w:p>
         </w:tc>
@@ -893,7 +893,7 @@
               <w:rPr>
                 <w:color w:val="auto"/>
               </w:rPr>
-              <w:t>01/10/2020</w:t>
+              <w:t>08/10/2020</w:t>
             </w:r>
           </w:p>
         </w:tc>
@@ -912,7 +912,7 @@
               <w:rPr>
                 <w:color w:val="auto"/>
               </w:rPr>
-              <w:t>1.13</w:t>
+              <w:t>1.14</w:t>
             </w:r>
           </w:p>
         </w:tc>
@@ -931,7 +931,7 @@
               <w:rPr>
                 <w:color w:val="auto"/>
               </w:rPr>
-              <w:t>Eunice G. Siqueira</w:t>
+              <w:t>Mateus J. Barbosa</w:t>
             </w:r>
           </w:p>
         </w:tc>
@@ -950,7 +950,7 @@
               <w:rPr>
                 <w:color w:val="auto"/>
               </w:rPr>
-              <w:t>Indicações complementares da Fase 3.</w:t>
+              <w:t>Correções solicitadas na correção complementar da Fase 3.</w:t>
             </w:r>
           </w:p>
         </w:tc>
@@ -971,7 +971,7 @@
               <w:rPr>
                 <w:color w:val="auto"/>
               </w:rPr>
-              <w:t>22/09/2020</w:t>
+              <w:t>01/10/2020</w:t>
             </w:r>
           </w:p>
         </w:tc>
@@ -990,7 +990,7 @@
               <w:rPr>
                 <w:color w:val="auto"/>
               </w:rPr>
-              <w:t>1.12</w:t>
+              <w:t>1.13</w:t>
             </w:r>
           </w:p>
         </w:tc>
@@ -1009,7 +1009,7 @@
               <w:rPr>
                 <w:color w:val="auto"/>
               </w:rPr>
-              <w:t>Mateus J. Barbosa</w:t>
+              <w:t>Eunice G. Siqueira</w:t>
             </w:r>
           </w:p>
         </w:tc>
@@ -1028,7 +1028,7 @@
               <w:rPr>
                 <w:color w:val="auto"/>
               </w:rPr>
-              <w:t>Correções solicitadas na correção parcial da Fase 3.</w:t>
+              <w:t>Indicações complementares da Fase 3.</w:t>
             </w:r>
           </w:p>
         </w:tc>
@@ -1049,7 +1049,7 @@
               <w:rPr>
                 <w:color w:val="auto"/>
               </w:rPr>
-              <w:t>21/09/2020</w:t>
+              <w:t>22/09/2020</w:t>
             </w:r>
           </w:p>
         </w:tc>
@@ -1068,7 +1068,7 @@
               <w:rPr>
                 <w:color w:val="auto"/>
               </w:rPr>
-              <w:t>1.11</w:t>
+              <w:t>1.12</w:t>
             </w:r>
           </w:p>
         </w:tc>
@@ -1106,7 +1106,7 @@
               <w:rPr>
                 <w:color w:val="auto"/>
               </w:rPr>
-              <w:t>Término das solicitações da Fase 3.</w:t>
+              <w:t>Correções solicitadas na correção parcial da Fase 3.</w:t>
             </w:r>
           </w:p>
         </w:tc>
@@ -1127,7 +1127,7 @@
               <w:rPr>
                 <w:color w:val="auto"/>
               </w:rPr>
-              <w:t>13/09/2020</w:t>
+              <w:t>21/09/2020</w:t>
             </w:r>
           </w:p>
         </w:tc>
@@ -1146,7 +1146,7 @@
               <w:rPr>
                 <w:color w:val="auto"/>
               </w:rPr>
-              <w:t>1.10</w:t>
+              <w:t>1.11</w:t>
             </w:r>
           </w:p>
         </w:tc>
@@ -1165,7 +1165,7 @@
               <w:rPr>
                 <w:color w:val="auto"/>
               </w:rPr>
-              <w:t>Júlio C. Carvalho</w:t>
+              <w:t>Mateus J. Barbosa</w:t>
             </w:r>
           </w:p>
         </w:tc>
@@ -1184,7 +1184,7 @@
               <w:rPr>
                 <w:color w:val="auto"/>
               </w:rPr>
-              <w:t>Atualização do Plano de Elaboração e Gerência do Projeto.</w:t>
+              <w:t>Término das solicitações da Fase 3.</w:t>
             </w:r>
           </w:p>
         </w:tc>
@@ -1205,7 +1205,7 @@
               <w:rPr>
                 <w:color w:val="auto"/>
               </w:rPr>
-              <w:t>12/09/2020</w:t>
+              <w:t>13/09/2020</w:t>
             </w:r>
           </w:p>
         </w:tc>
@@ -1224,7 +1224,7 @@
               <w:rPr>
                 <w:color w:val="auto"/>
               </w:rPr>
-              <w:t>1.9</w:t>
+              <w:t>1.10</w:t>
             </w:r>
           </w:p>
         </w:tc>
@@ -1243,7 +1243,7 @@
               <w:rPr>
                 <w:color w:val="auto"/>
               </w:rPr>
-              <w:t>Eunice G. Siqueira</w:t>
+              <w:t>Júlio C. Carvalho</w:t>
             </w:r>
           </w:p>
         </w:tc>
@@ -1262,7 +1262,7 @@
               <w:rPr>
                 <w:color w:val="auto"/>
               </w:rPr>
-              <w:t>Correção da entrega parcial da Fase 3.</w:t>
+              <w:t>Atualização do Plano de Elaboração e Gerência do Projeto.</w:t>
             </w:r>
           </w:p>
         </w:tc>
@@ -1283,7 +1283,7 @@
               <w:rPr>
                 <w:color w:val="auto"/>
               </w:rPr>
-              <w:t>07/09/2020</w:t>
+              <w:t>12/09/2020</w:t>
             </w:r>
           </w:p>
         </w:tc>
@@ -1302,7 +1302,7 @@
               <w:rPr>
                 <w:color w:val="auto"/>
               </w:rPr>
-              <w:t>1.8.3</w:t>
+              <w:t>1.9</w:t>
             </w:r>
           </w:p>
         </w:tc>
@@ -1321,7 +1321,7 @@
               <w:rPr>
                 <w:color w:val="auto"/>
               </w:rPr>
-              <w:t>Mateus J. Barbosa</w:t>
+              <w:t>Eunice G. Siqueira</w:t>
             </w:r>
           </w:p>
         </w:tc>
@@ -1340,7 +1340,7 @@
               <w:rPr>
                 <w:color w:val="auto"/>
               </w:rPr>
-              <w:t>Escrita parcial da seção 8.</w:t>
+              <w:t>Correção da entrega parcial da Fase 3.</w:t>
             </w:r>
           </w:p>
         </w:tc>
@@ -1380,7 +1380,7 @@
               <w:rPr>
                 <w:color w:val="auto"/>
               </w:rPr>
-              <w:t>1.8.2</w:t>
+              <w:t>1.8.3</w:t>
             </w:r>
           </w:p>
         </w:tc>
@@ -1418,7 +1418,7 @@
               <w:rPr>
                 <w:color w:val="auto"/>
               </w:rPr>
-              <w:t>Escrita das seções 6.4, 6.5 e 7.</w:t>
+              <w:t>Escrita parcial da seção 8.</w:t>
             </w:r>
           </w:p>
         </w:tc>
@@ -1439,7 +1439,7 @@
               <w:rPr>
                 <w:color w:val="auto"/>
               </w:rPr>
-              <w:t>05/09/2020</w:t>
+              <w:t>07/09/2020</w:t>
             </w:r>
           </w:p>
         </w:tc>
@@ -1458,7 +1458,7 @@
               <w:rPr>
                 <w:color w:val="auto"/>
               </w:rPr>
-              <w:t>1.8.1</w:t>
+              <w:t>1.8.2</w:t>
             </w:r>
           </w:p>
         </w:tc>
@@ -1496,7 +1496,7 @@
               <w:rPr>
                 <w:color w:val="auto"/>
               </w:rPr>
-              <w:t>Adição da seção 3.6.</w:t>
+              <w:t>Escrita das seções 6.4, 6.5 e 7.</w:t>
             </w:r>
           </w:p>
         </w:tc>
@@ -1536,7 +1536,7 @@
               <w:rPr>
                 <w:color w:val="auto"/>
               </w:rPr>
-              <w:t>1.8</w:t>
+              <w:t>1.8.1</w:t>
             </w:r>
           </w:p>
         </w:tc>
@@ -1574,7 +1574,7 @@
               <w:rPr>
                 <w:color w:val="auto"/>
               </w:rPr>
-              <w:t>Atualização geral do documento.</w:t>
+              <w:t>Adição da seção 3.6.</w:t>
             </w:r>
           </w:p>
         </w:tc>
@@ -1595,7 +1595,8 @@
               <w:rPr>
                 <w:color w:val="auto"/>
               </w:rPr>
-              <w:t>27/06/2020</w:t>
+              <w:lastRenderedPageBreak/>
+              <w:t>05/09/2020</w:t>
             </w:r>
           </w:p>
         </w:tc>
@@ -1614,7 +1615,7 @@
               <w:rPr>
                 <w:color w:val="auto"/>
               </w:rPr>
-              <w:t>1.7.2</w:t>
+              <w:t>1.8</w:t>
             </w:r>
           </w:p>
         </w:tc>
@@ -1652,14 +1653,7 @@
               <w:rPr>
                 <w:color w:val="auto"/>
               </w:rPr>
-              <w:t xml:space="preserve">Correções solicitadas pelo professor </w:t>
-            </w:r>
-            <w:r>
-              <w:rPr>
-                <w:color w:val="auto"/>
-              </w:rPr>
-              <w:lastRenderedPageBreak/>
-              <w:t>Mont`Alvão na banca de qualificação.</w:t>
+              <w:t>Atualização geral do documento.</w:t>
             </w:r>
           </w:p>
         </w:tc>
@@ -1680,7 +1674,84 @@
               <w:rPr>
                 <w:color w:val="auto"/>
               </w:rPr>
-              <w:lastRenderedPageBreak/>
+              <w:t>27/06/2020</w:t>
+            </w:r>
+          </w:p>
+        </w:tc>
+        <w:tc>
+          <w:tcPr>
+            <w:tcW w:w="1276" w:type="dxa"/>
+          </w:tcPr>
+          <w:p>
+            <w:pPr>
+              <w:pStyle w:val="Tablecontent"/>
+              <w:rPr>
+                <w:color w:val="auto"/>
+              </w:rPr>
+            </w:pPr>
+            <w:r>
+              <w:rPr>
+                <w:color w:val="auto"/>
+              </w:rPr>
+              <w:t>1.7.2</w:t>
+            </w:r>
+          </w:p>
+        </w:tc>
+        <w:tc>
+          <w:tcPr>
+            <w:tcW w:w="2410" w:type="dxa"/>
+          </w:tcPr>
+          <w:p>
+            <w:pPr>
+              <w:pStyle w:val="Tablecontent"/>
+              <w:rPr>
+                <w:color w:val="auto"/>
+              </w:rPr>
+            </w:pPr>
+            <w:r>
+              <w:rPr>
+                <w:color w:val="auto"/>
+              </w:rPr>
+              <w:t>Mateus J. Barbosa</w:t>
+            </w:r>
+          </w:p>
+        </w:tc>
+        <w:tc>
+          <w:tcPr>
+            <w:tcW w:w="4013" w:type="dxa"/>
+          </w:tcPr>
+          <w:p>
+            <w:pPr>
+              <w:pStyle w:val="Tablecontent"/>
+              <w:rPr>
+                <w:color w:val="auto"/>
+              </w:rPr>
+            </w:pPr>
+            <w:r>
+              <w:rPr>
+                <w:color w:val="auto"/>
+              </w:rPr>
+              <w:t>Correções solicitadas pelo professor Mont`Alvão na banca de qualificação.</w:t>
+            </w:r>
+          </w:p>
+        </w:tc>
+      </w:tr>
+      <w:tr>
+        <w:tc>
+          <w:tcPr>
+            <w:tcW w:w="1696" w:type="dxa"/>
+          </w:tcPr>
+          <w:p>
+            <w:pPr>
+              <w:pStyle w:val="Tablecontent"/>
+              <w:rPr>
+                <w:color w:val="auto"/>
+              </w:rPr>
+            </w:pPr>
+            <w:r>
+              <w:rPr>
+                <w:color w:val="auto"/>
+              </w:rPr>
               <w:t>27/06/2020</w:t>
             </w:r>
           </w:p>

</xml_diff>